<commit_message>
Working on wages section and fine-tuning Jinja in template
</commit_message>
<xml_diff>
--- a/docassemble/DraftMaineDebtCollectionHearingHelper/data/templates/Debt_Hearing_Helper.docx
+++ b/docassemble/DraftMaineDebtCollectionHearingHelper/data/templates/Debt_Hearing_Helper.docx
@@ -168,27 +168,7 @@
           <w:sz w:val="28"/>
           <w:szCs w:val="28"/>
         </w:rPr>
-        <w:t xml:space="preserve">name }} on {{ </w:t>
-      </w:r>
-      <w:proofErr w:type="spellStart"/>
-      <w:r>
-        <w:rPr>
-          <w:rFonts w:ascii="Times New Roman" w:eastAsia="Times New Roman" w:hAnsi="Times New Roman" w:cs="Times New Roman"/>
-          <w:color w:val="000000" w:themeColor="text1"/>
-          <w:sz w:val="28"/>
-          <w:szCs w:val="28"/>
-        </w:rPr>
-        <w:t>format_date</w:t>
-      </w:r>
-      <w:proofErr w:type="spellEnd"/>
-      <w:r>
-        <w:rPr>
-          <w:rFonts w:ascii="Times New Roman" w:eastAsia="Times New Roman" w:hAnsi="Times New Roman" w:cs="Times New Roman"/>
-          <w:color w:val="000000" w:themeColor="text1"/>
-          <w:sz w:val="28"/>
-          <w:szCs w:val="28"/>
-        </w:rPr>
-        <w:t>(today()) }}</w:t>
+        <w:t>name }} on {{ format_date(today()) }}</w:t>
       </w:r>
     </w:p>
     <w:p>
@@ -241,9 +221,9 @@
           <w:sz w:val="28"/>
           <w:szCs w:val="28"/>
         </w:rPr>
-        <w:t xml:space="preserve">{{ </w:t>
-      </w:r>
-      <w:proofErr w:type="spellStart"/>
+        <w:t>{{ hearing</w:t>
+      </w:r>
+      <w:proofErr w:type="gramEnd"/>
       <w:r>
         <w:rPr>
           <w:rFonts w:ascii="Times New Roman" w:eastAsia="Times New Roman" w:hAnsi="Times New Roman" w:cs="Times New Roman"/>
@@ -251,47 +231,7 @@
           <w:sz w:val="28"/>
           <w:szCs w:val="28"/>
         </w:rPr>
-        <w:t>hearing</w:t>
-      </w:r>
-      <w:proofErr w:type="gramEnd"/>
-      <w:r>
-        <w:rPr>
-          <w:rFonts w:ascii="Times New Roman" w:eastAsia="Times New Roman" w:hAnsi="Times New Roman" w:cs="Times New Roman"/>
-          <w:color w:val="000000" w:themeColor="text1"/>
-          <w:sz w:val="28"/>
-          <w:szCs w:val="28"/>
-        </w:rPr>
-        <w:t>_type</w:t>
-      </w:r>
-      <w:proofErr w:type="spellEnd"/>
-      <w:r>
-        <w:rPr>
-          <w:rFonts w:ascii="Times New Roman" w:eastAsia="Times New Roman" w:hAnsi="Times New Roman" w:cs="Times New Roman"/>
-          <w:color w:val="000000" w:themeColor="text1"/>
-          <w:sz w:val="28"/>
-          <w:szCs w:val="28"/>
-        </w:rPr>
-        <w:t xml:space="preserve"> }} in Maine {{ </w:t>
-      </w:r>
-      <w:proofErr w:type="spellStart"/>
-      <w:r>
-        <w:rPr>
-          <w:rFonts w:ascii="Times New Roman" w:eastAsia="Times New Roman" w:hAnsi="Times New Roman" w:cs="Times New Roman"/>
-          <w:color w:val="000000" w:themeColor="text1"/>
-          <w:sz w:val="28"/>
-          <w:szCs w:val="28"/>
-        </w:rPr>
-        <w:t>court_type</w:t>
-      </w:r>
-      <w:proofErr w:type="spellEnd"/>
-      <w:r>
-        <w:rPr>
-          <w:rFonts w:ascii="Times New Roman" w:eastAsia="Times New Roman" w:hAnsi="Times New Roman" w:cs="Times New Roman"/>
-          <w:color w:val="000000" w:themeColor="text1"/>
-          <w:sz w:val="28"/>
-          <w:szCs w:val="28"/>
-        </w:rPr>
-        <w:t xml:space="preserve"> }} Court. </w:t>
+        <w:t xml:space="preserve">_type }} in Maine {{ court_type }} Court. </w:t>
       </w:r>
       <w:r>
         <w:rPr>
@@ -324,19 +264,11 @@
       </w:r>
       <w:proofErr w:type="gramStart"/>
       <w:r>
-        <w:t xml:space="preserve">{{ </w:t>
-      </w:r>
-      <w:proofErr w:type="spellStart"/>
-      <w:r>
-        <w:t>hearing</w:t>
+        <w:t>{{ hearing</w:t>
       </w:r>
       <w:proofErr w:type="gramEnd"/>
       <w:r>
-        <w:t>_type</w:t>
-      </w:r>
-      <w:proofErr w:type="spellEnd"/>
-      <w:r>
-        <w:t xml:space="preserve"> }}, now what?</w:t>
+        <w:t>_type }}, now what?</w:t>
       </w:r>
     </w:p>
     <w:p/>
@@ -362,25 +294,7 @@
           <w:sz w:val="28"/>
           <w:szCs w:val="28"/>
         </w:rPr>
-        <w:t xml:space="preserve">%p if </w:t>
-      </w:r>
-      <w:proofErr w:type="spellStart"/>
-      <w:r>
-        <w:rPr>
-          <w:rFonts w:ascii="Times New Roman" w:eastAsia="Times New Roman" w:hAnsi="Times New Roman" w:cs="Times New Roman"/>
-          <w:sz w:val="28"/>
-          <w:szCs w:val="28"/>
-        </w:rPr>
-        <w:t>hearing_type</w:t>
-      </w:r>
-      <w:proofErr w:type="spellEnd"/>
-      <w:r>
-        <w:rPr>
-          <w:rFonts w:ascii="Times New Roman" w:eastAsia="Times New Roman" w:hAnsi="Times New Roman" w:cs="Times New Roman"/>
-          <w:sz w:val="28"/>
-          <w:szCs w:val="28"/>
-        </w:rPr>
-        <w:t xml:space="preserve"> == </w:t>
+        <w:t xml:space="preserve">%p if hearing_type == </w:t>
       </w:r>
       <w:r>
         <w:rPr>
@@ -530,25 +444,7 @@
           <w:sz w:val="28"/>
           <w:szCs w:val="28"/>
         </w:rPr>
-        <w:t xml:space="preserve">{%p if </w:t>
-      </w:r>
-      <w:proofErr w:type="spellStart"/>
-      <w:r>
-        <w:rPr>
-          <w:rFonts w:ascii="Times New Roman" w:eastAsia="Times New Roman" w:hAnsi="Times New Roman" w:cs="Times New Roman"/>
-          <w:sz w:val="28"/>
-          <w:szCs w:val="28"/>
-        </w:rPr>
-        <w:t>hearing_type</w:t>
-      </w:r>
-      <w:proofErr w:type="spellEnd"/>
-      <w:r>
-        <w:rPr>
-          <w:rFonts w:ascii="Times New Roman" w:eastAsia="Times New Roman" w:hAnsi="Times New Roman" w:cs="Times New Roman"/>
-          <w:sz w:val="28"/>
-          <w:szCs w:val="28"/>
-        </w:rPr>
-        <w:t xml:space="preserve"> =</w:t>
+        <w:t>{%p if hearing_type =</w:t>
       </w:r>
       <w:proofErr w:type="gramStart"/>
       <w:r>
@@ -598,25 +494,7 @@
           <w:sz w:val="28"/>
           <w:szCs w:val="28"/>
         </w:rPr>
-        <w:t xml:space="preserve"> and </w:t>
-      </w:r>
-      <w:proofErr w:type="spellStart"/>
-      <w:r>
-        <w:rPr>
-          <w:rFonts w:ascii="Times New Roman" w:eastAsia="Times New Roman" w:hAnsi="Times New Roman" w:cs="Times New Roman"/>
-          <w:sz w:val="28"/>
-          <w:szCs w:val="28"/>
-        </w:rPr>
-        <w:t>court_type</w:t>
-      </w:r>
-      <w:proofErr w:type="spellEnd"/>
-      <w:r>
-        <w:rPr>
-          <w:rFonts w:ascii="Times New Roman" w:eastAsia="Times New Roman" w:hAnsi="Times New Roman" w:cs="Times New Roman"/>
-          <w:sz w:val="28"/>
-          <w:szCs w:val="28"/>
-        </w:rPr>
-        <w:t xml:space="preserve"> == ‘</w:t>
+        <w:t xml:space="preserve"> and court_type == ‘</w:t>
       </w:r>
       <w:r>
         <w:rPr>
@@ -866,6 +744,32 @@
     </w:p>
     <w:p>
       <w:pPr>
+        <w:ind w:firstLine="720"/>
+        <w:rPr>
+          <w:rFonts w:ascii="Times New Roman" w:eastAsia="Times New Roman" w:hAnsi="Times New Roman" w:cs="Times New Roman"/>
+          <w:sz w:val="28"/>
+          <w:szCs w:val="28"/>
+        </w:rPr>
+      </w:pPr>
+      <w:r>
+        <w:rPr>
+          <w:rFonts w:ascii="Times New Roman" w:eastAsia="Times New Roman" w:hAnsi="Times New Roman" w:cs="Times New Roman"/>
+          <w:sz w:val="28"/>
+          <w:szCs w:val="28"/>
+        </w:rPr>
+        <w:t>{%p if income_type_</w:t>
+      </w:r>
+      <w:r>
+        <w:rPr>
+          <w:rFonts w:ascii="Times New Roman" w:eastAsia="Times New Roman" w:hAnsi="Times New Roman" w:cs="Times New Roman"/>
+          <w:sz w:val="28"/>
+          <w:szCs w:val="28"/>
+        </w:rPr>
+        <w:t>wage %}</w:t>
+      </w:r>
+    </w:p>
+    <w:p>
+      <w:pPr>
         <w:ind w:left="720"/>
         <w:rPr>
           <w:rFonts w:ascii="Times New Roman" w:eastAsia="Times New Roman" w:hAnsi="Times New Roman" w:cs="Times New Roman"/>
@@ -879,30 +783,293 @@
           <w:sz w:val="28"/>
           <w:szCs w:val="28"/>
         </w:rPr>
-        <w:t xml:space="preserve">{%p if </w:t>
-      </w:r>
-      <w:proofErr w:type="spellStart"/>
-      <w:r>
-        <w:rPr>
-          <w:rFonts w:ascii="Times New Roman" w:eastAsia="Times New Roman" w:hAnsi="Times New Roman" w:cs="Times New Roman"/>
-          <w:sz w:val="28"/>
-          <w:szCs w:val="28"/>
-        </w:rPr>
-        <w:t>income_type_TANF</w:t>
-      </w:r>
-      <w:proofErr w:type="spellEnd"/>
-      <w:r>
-        <w:rPr>
-          <w:rFonts w:ascii="Times New Roman" w:eastAsia="Times New Roman" w:hAnsi="Times New Roman" w:cs="Times New Roman"/>
-          <w:sz w:val="28"/>
-          <w:szCs w:val="28"/>
-        </w:rPr>
-        <w:t xml:space="preserve"> %} </w:t>
-      </w:r>
-    </w:p>
-    <w:p>
-      <w:pPr>
-        <w:ind w:left="720"/>
+        <w:t xml:space="preserve">Wages or other income from work in the amount of </w:t>
+      </w:r>
+      <w:proofErr w:type="gramStart"/>
+      <w:r>
+        <w:rPr>
+          <w:rFonts w:ascii="Times New Roman" w:eastAsia="Times New Roman" w:hAnsi="Times New Roman" w:cs="Times New Roman"/>
+          <w:sz w:val="28"/>
+          <w:szCs w:val="28"/>
+        </w:rPr>
+        <w:t xml:space="preserve">{{ </w:t>
+      </w:r>
+      <w:r>
+        <w:rPr>
+          <w:rFonts w:ascii="Times New Roman" w:eastAsia="Times New Roman" w:hAnsi="Times New Roman" w:cs="Times New Roman"/>
+          <w:sz w:val="28"/>
+          <w:szCs w:val="28"/>
+        </w:rPr>
+        <w:t>wage</w:t>
+      </w:r>
+      <w:proofErr w:type="gramEnd"/>
+      <w:r>
+        <w:rPr>
+          <w:rFonts w:ascii="Times New Roman" w:eastAsia="Times New Roman" w:hAnsi="Times New Roman" w:cs="Times New Roman"/>
+          <w:sz w:val="28"/>
+          <w:szCs w:val="28"/>
+        </w:rPr>
+        <w:t>_amount</w:t>
+      </w:r>
+      <w:r>
+        <w:rPr>
+          <w:rFonts w:ascii="Times New Roman" w:eastAsia="Times New Roman" w:hAnsi="Times New Roman" w:cs="Times New Roman"/>
+          <w:sz w:val="28"/>
+          <w:szCs w:val="28"/>
+        </w:rPr>
+        <w:t xml:space="preserve"> | currency</w:t>
+      </w:r>
+      <w:r>
+        <w:rPr>
+          <w:rFonts w:ascii="Calibri" w:eastAsia="Calibri" w:hAnsi="Calibri" w:cs="Calibri"/>
+        </w:rPr>
+        <w:t xml:space="preserve"> </w:t>
+      </w:r>
+      <w:r>
+        <w:rPr>
+          <w:rFonts w:ascii="Times New Roman" w:eastAsia="Times New Roman" w:hAnsi="Times New Roman" w:cs="Times New Roman"/>
+          <w:sz w:val="28"/>
+          <w:szCs w:val="28"/>
+        </w:rPr>
+        <w:t xml:space="preserve"> </w:t>
+      </w:r>
+      <w:r>
+        <w:rPr>
+          <w:rFonts w:ascii="Times New Roman" w:eastAsia="Times New Roman" w:hAnsi="Times New Roman" w:cs="Times New Roman"/>
+          <w:sz w:val="28"/>
+          <w:szCs w:val="28"/>
+        </w:rPr>
+        <w:t>}}</w:t>
+      </w:r>
+      <w:r>
+        <w:rPr>
+          <w:rFonts w:ascii="Times New Roman" w:eastAsia="Times New Roman" w:hAnsi="Times New Roman" w:cs="Times New Roman"/>
+          <w:sz w:val="28"/>
+          <w:szCs w:val="28"/>
+        </w:rPr>
+        <w:t xml:space="preserve"> each </w:t>
+      </w:r>
+      <w:r>
+        <w:rPr>
+          <w:rFonts w:ascii="Times New Roman" w:eastAsia="Times New Roman" w:hAnsi="Times New Roman" w:cs="Times New Roman"/>
+          <w:sz w:val="28"/>
+          <w:szCs w:val="28"/>
+        </w:rPr>
+        <w:t>week</w:t>
+      </w:r>
+      <w:r>
+        <w:rPr>
+          <w:rFonts w:ascii="Times New Roman" w:eastAsia="Times New Roman" w:hAnsi="Times New Roman" w:cs="Times New Roman"/>
+          <w:sz w:val="28"/>
+          <w:szCs w:val="28"/>
+        </w:rPr>
+        <w:t xml:space="preserve">. </w:t>
+      </w:r>
+    </w:p>
+    <w:p>
+      <w:pPr>
+        <w:ind w:firstLine="720"/>
+        <w:rPr>
+          <w:rFonts w:ascii="Times New Roman" w:eastAsia="Times New Roman" w:hAnsi="Times New Roman" w:cs="Times New Roman"/>
+          <w:sz w:val="28"/>
+          <w:szCs w:val="28"/>
+        </w:rPr>
+      </w:pPr>
+      <w:r>
+        <w:rPr>
+          <w:rFonts w:ascii="Times New Roman" w:eastAsia="Times New Roman" w:hAnsi="Times New Roman" w:cs="Times New Roman"/>
+          <w:sz w:val="28"/>
+          <w:szCs w:val="28"/>
+        </w:rPr>
+        <w:t>{%p endif %}</w:t>
+      </w:r>
+    </w:p>
+    <w:p>
+      <w:pPr>
+        <w:ind w:firstLine="720"/>
+        <w:rPr>
+          <w:rFonts w:ascii="Times New Roman" w:eastAsia="Times New Roman" w:hAnsi="Times New Roman" w:cs="Times New Roman"/>
+          <w:sz w:val="28"/>
+          <w:szCs w:val="28"/>
+        </w:rPr>
+      </w:pPr>
+      <w:r>
+        <w:rPr>
+          <w:rFonts w:ascii="Times New Roman" w:eastAsia="Times New Roman" w:hAnsi="Times New Roman" w:cs="Times New Roman"/>
+          <w:sz w:val="28"/>
+          <w:szCs w:val="28"/>
+        </w:rPr>
+        <w:t>{%p if income_type_wage %}</w:t>
+      </w:r>
+    </w:p>
+    <w:p>
+      <w:pPr>
+        <w:ind w:firstLine="720"/>
+        <w:rPr>
+          <w:rFonts w:ascii="Times New Roman" w:eastAsia="Times New Roman" w:hAnsi="Times New Roman" w:cs="Times New Roman"/>
+          <w:sz w:val="28"/>
+          <w:szCs w:val="28"/>
+        </w:rPr>
+      </w:pPr>
+      <w:r>
+        <w:rPr>
+          <w:rFonts w:ascii="Times New Roman" w:eastAsia="Times New Roman" w:hAnsi="Times New Roman" w:cs="Times New Roman"/>
+          <w:sz w:val="28"/>
+          <w:szCs w:val="28"/>
+        </w:rPr>
+        <w:t>Of this income from wages {% if wage_amount &lt; 566.00</w:t>
+      </w:r>
+      <w:r>
+        <w:rPr>
+          <w:rFonts w:ascii="Times New Roman" w:eastAsia="Times New Roman" w:hAnsi="Times New Roman" w:cs="Times New Roman"/>
+          <w:sz w:val="28"/>
+          <w:szCs w:val="28"/>
+        </w:rPr>
+        <w:t xml:space="preserve"> %</w:t>
+      </w:r>
+      <w:r>
+        <w:rPr>
+          <w:rFonts w:ascii="Times New Roman" w:eastAsia="Times New Roman" w:hAnsi="Times New Roman" w:cs="Times New Roman"/>
+          <w:sz w:val="28"/>
+          <w:szCs w:val="28"/>
+        </w:rPr>
+        <w:t>} all of it {% elif wage_amount &gt; 566.00 and wage_amount &lt; 754.68</w:t>
+      </w:r>
+      <w:r>
+        <w:rPr>
+          <w:rFonts w:ascii="Times New Roman" w:eastAsia="Times New Roman" w:hAnsi="Times New Roman" w:cs="Times New Roman"/>
+          <w:sz w:val="28"/>
+          <w:szCs w:val="28"/>
+        </w:rPr>
+        <w:t xml:space="preserve"> %</w:t>
+      </w:r>
+      <w:r>
+        <w:rPr>
+          <w:rFonts w:ascii="Times New Roman" w:eastAsia="Times New Roman" w:hAnsi="Times New Roman" w:cs="Times New Roman"/>
+          <w:sz w:val="28"/>
+          <w:szCs w:val="28"/>
+        </w:rPr>
+        <w:t xml:space="preserve">} the first $566.00 {% else %} </w:t>
+      </w:r>
+      <w:r>
+        <w:rPr>
+          <w:rFonts w:ascii="Times New Roman" w:eastAsia="Times New Roman" w:hAnsi="Times New Roman" w:cs="Times New Roman"/>
+          <w:sz w:val="28"/>
+          <w:szCs w:val="28"/>
+        </w:rPr>
+        <w:t>¾ of it</w:t>
+      </w:r>
+      <w:r>
+        <w:rPr>
+          <w:rFonts w:ascii="Times New Roman" w:eastAsia="Times New Roman" w:hAnsi="Times New Roman" w:cs="Times New Roman"/>
+          <w:sz w:val="28"/>
+          <w:szCs w:val="28"/>
+        </w:rPr>
+        <w:t xml:space="preserve"> </w:t>
+      </w:r>
+      <w:r>
+        <w:rPr>
+          <w:rFonts w:ascii="Times New Roman" w:eastAsia="Times New Roman" w:hAnsi="Times New Roman" w:cs="Times New Roman"/>
+          <w:sz w:val="28"/>
+          <w:szCs w:val="28"/>
+        </w:rPr>
+        <w:t>{% endif %}</w:t>
+      </w:r>
+      <w:r>
+        <w:rPr>
+          <w:rFonts w:ascii="Times New Roman" w:eastAsia="Times New Roman" w:hAnsi="Times New Roman" w:cs="Times New Roman"/>
+          <w:sz w:val="28"/>
+          <w:szCs w:val="28"/>
+        </w:rPr>
+        <w:t xml:space="preserve"> </w:t>
+      </w:r>
+      <w:r>
+        <w:rPr>
+          <w:rFonts w:ascii="Times New Roman" w:eastAsia="Times New Roman" w:hAnsi="Times New Roman" w:cs="Times New Roman"/>
+          <w:b/>
+          <w:bCs/>
+          <w:color w:val="1F4E79" w:themeColor="accent5" w:themeShade="80"/>
+          <w:sz w:val="28"/>
+          <w:szCs w:val="28"/>
+        </w:rPr>
+        <w:t>is exempt</w:t>
+      </w:r>
+      <w:r>
+        <w:rPr>
+          <w:rFonts w:ascii="Times New Roman" w:eastAsia="Times New Roman" w:hAnsi="Times New Roman" w:cs="Times New Roman"/>
+          <w:b/>
+          <w:bCs/>
+          <w:color w:val="1F4E79" w:themeColor="accent5" w:themeShade="80"/>
+          <w:sz w:val="28"/>
+          <w:szCs w:val="28"/>
+        </w:rPr>
+        <w:t xml:space="preserve"> from collections</w:t>
+      </w:r>
+      <w:r>
+        <w:rPr>
+          <w:rFonts w:ascii="Times New Roman" w:eastAsia="Times New Roman" w:hAnsi="Times New Roman" w:cs="Times New Roman"/>
+          <w:sz w:val="28"/>
+          <w:szCs w:val="28"/>
+        </w:rPr>
+        <w:t>.</w:t>
+      </w:r>
+      <w:r>
+        <w:rPr>
+          <w:rFonts w:ascii="Times New Roman" w:eastAsia="Times New Roman" w:hAnsi="Times New Roman" w:cs="Times New Roman"/>
+          <w:sz w:val="28"/>
+          <w:szCs w:val="28"/>
+        </w:rPr>
+        <w:t xml:space="preserve"> </w:t>
+      </w:r>
+    </w:p>
+    <w:p>
+      <w:pPr>
+        <w:ind w:firstLine="720"/>
+        <w:rPr>
+          <w:rFonts w:ascii="Times New Roman" w:eastAsia="Times New Roman" w:hAnsi="Times New Roman" w:cs="Times New Roman"/>
+          <w:sz w:val="28"/>
+          <w:szCs w:val="28"/>
+        </w:rPr>
+      </w:pPr>
+      <w:r>
+        <w:rPr>
+          <w:rFonts w:ascii="Times New Roman" w:eastAsia="Times New Roman" w:hAnsi="Times New Roman" w:cs="Times New Roman"/>
+          <w:sz w:val="28"/>
+          <w:szCs w:val="28"/>
+        </w:rPr>
+        <w:lastRenderedPageBreak/>
+        <w:t>{%p endif %</w:t>
+      </w:r>
+      <w:r>
+        <w:rPr>
+          <w:rFonts w:ascii="Times New Roman" w:eastAsia="Times New Roman" w:hAnsi="Times New Roman" w:cs="Times New Roman"/>
+          <w:sz w:val="28"/>
+          <w:szCs w:val="28"/>
+        </w:rPr>
+        <w:t>}</w:t>
+      </w:r>
+    </w:p>
+    <w:p>
+      <w:pPr>
+        <w:ind w:firstLine="720"/>
+        <w:rPr>
+          <w:rFonts w:ascii="Times New Roman" w:eastAsia="Times New Roman" w:hAnsi="Times New Roman" w:cs="Times New Roman"/>
+          <w:sz w:val="28"/>
+          <w:szCs w:val="28"/>
+        </w:rPr>
+      </w:pPr>
+      <w:r>
+        <w:rPr>
+          <w:rFonts w:ascii="Times New Roman" w:eastAsia="Times New Roman" w:hAnsi="Times New Roman" w:cs="Times New Roman"/>
+          <w:sz w:val="28"/>
+          <w:szCs w:val="28"/>
+        </w:rPr>
+        <w:t xml:space="preserve">{%p if income_type_TANF %} </w:t>
+      </w:r>
+    </w:p>
+    <w:p>
+      <w:pPr>
+        <w:ind w:firstLine="720"/>
         <w:rPr>
           <w:rFonts w:ascii="Times New Roman" w:eastAsia="Times New Roman" w:hAnsi="Times New Roman" w:cs="Times New Roman"/>
           <w:sz w:val="28"/>
@@ -923,7 +1090,7 @@
           <w:sz w:val="28"/>
           <w:szCs w:val="28"/>
         </w:rPr>
-        <w:t>in the amount of $</w:t>
+        <w:t xml:space="preserve">in the amount of </w:t>
       </w:r>
       <w:proofErr w:type="gramStart"/>
       <w:r>
@@ -932,16 +1099,7 @@
           <w:sz w:val="28"/>
           <w:szCs w:val="28"/>
         </w:rPr>
-        <w:t xml:space="preserve">{{ </w:t>
-      </w:r>
-      <w:proofErr w:type="spellStart"/>
-      <w:r>
-        <w:rPr>
-          <w:rFonts w:ascii="Times New Roman" w:eastAsia="Times New Roman" w:hAnsi="Times New Roman" w:cs="Times New Roman"/>
-          <w:sz w:val="28"/>
-          <w:szCs w:val="28"/>
-        </w:rPr>
-        <w:t>T</w:t>
+        <w:t>{{ T</w:t>
       </w:r>
       <w:r>
         <w:rPr>
@@ -960,7 +1118,14 @@
         </w:rPr>
         <w:t>_amount</w:t>
       </w:r>
-      <w:proofErr w:type="spellEnd"/>
+      <w:r>
+        <w:rPr>
+          <w:rFonts w:ascii="Times New Roman" w:eastAsia="Times New Roman" w:hAnsi="Times New Roman" w:cs="Times New Roman"/>
+          <w:sz w:val="28"/>
+          <w:szCs w:val="28"/>
+        </w:rPr>
+        <w:t xml:space="preserve"> | currency</w:t>
+      </w:r>
       <w:r>
         <w:rPr>
           <w:rFonts w:ascii="Times New Roman" w:eastAsia="Times New Roman" w:hAnsi="Times New Roman" w:cs="Times New Roman"/>
@@ -975,7 +1140,23 @@
           <w:sz w:val="28"/>
           <w:szCs w:val="28"/>
         </w:rPr>
-        <w:t xml:space="preserve">} </w:t>
+        <w:t>}</w:t>
+      </w:r>
+      <w:r>
+        <w:rPr>
+          <w:rFonts w:ascii="Times New Roman" w:eastAsia="Times New Roman" w:hAnsi="Times New Roman" w:cs="Times New Roman"/>
+          <w:sz w:val="28"/>
+          <w:szCs w:val="28"/>
+        </w:rPr>
+        <w:t xml:space="preserve"> each month</w:t>
+      </w:r>
+      <w:r>
+        <w:rPr>
+          <w:rFonts w:ascii="Times New Roman" w:eastAsia="Times New Roman" w:hAnsi="Times New Roman" w:cs="Times New Roman"/>
+          <w:sz w:val="28"/>
+          <w:szCs w:val="28"/>
+        </w:rPr>
+        <w:t xml:space="preserve"> </w:t>
       </w:r>
       <w:r>
         <w:rPr>
@@ -999,7 +1180,7 @@
     </w:p>
     <w:p>
       <w:pPr>
-        <w:ind w:left="720"/>
+        <w:ind w:firstLine="720"/>
         <w:rPr>
           <w:rFonts w:ascii="Times New Roman" w:eastAsia="Times New Roman" w:hAnsi="Times New Roman" w:cs="Times New Roman"/>
           <w:sz w:val="28"/>
@@ -1030,18 +1211,8 @@
           <w:sz w:val="28"/>
           <w:szCs w:val="28"/>
         </w:rPr>
-        <w:t xml:space="preserve">{%p if </w:t>
-      </w:r>
-      <w:proofErr w:type="spellStart"/>
-      <w:r>
-        <w:rPr>
-          <w:rFonts w:ascii="Times New Roman" w:eastAsia="Times New Roman" w:hAnsi="Times New Roman" w:cs="Times New Roman"/>
-          <w:sz w:val="28"/>
-          <w:szCs w:val="28"/>
-        </w:rPr>
-        <w:t>income_type_SSI</w:t>
-      </w:r>
-      <w:proofErr w:type="spellEnd"/>
+        <w:t>{%p if income_type_SSI</w:t>
+      </w:r>
       <w:r>
         <w:rPr>
           <w:rFonts w:ascii="Times New Roman" w:eastAsia="Times New Roman" w:hAnsi="Times New Roman" w:cs="Times New Roman"/>
@@ -1056,7 +1227,7 @@
           <w:sz w:val="28"/>
           <w:szCs w:val="28"/>
         </w:rPr>
-        <w:t>%}</w:t>
+        <w:t xml:space="preserve">%} </w:t>
       </w:r>
     </w:p>
     <w:p>
@@ -1074,59 +1245,49 @@
           <w:sz w:val="28"/>
           <w:szCs w:val="28"/>
         </w:rPr>
+        <w:t>Social Security &amp; SSI</w:t>
+      </w:r>
+      <w:r>
+        <w:rPr>
+          <w:rFonts w:ascii="Times New Roman" w:eastAsia="Times New Roman" w:hAnsi="Times New Roman" w:cs="Times New Roman"/>
+          <w:sz w:val="28"/>
+          <w:szCs w:val="28"/>
+        </w:rPr>
+        <w:t xml:space="preserve"> in the amount of $</w:t>
+      </w:r>
+      <w:proofErr w:type="gramStart"/>
+      <w:r>
+        <w:rPr>
+          <w:rFonts w:ascii="Times New Roman" w:eastAsia="Times New Roman" w:hAnsi="Times New Roman" w:cs="Times New Roman"/>
+          <w:sz w:val="28"/>
+          <w:szCs w:val="28"/>
+        </w:rPr>
+        <w:t>{{ SSI</w:t>
+      </w:r>
+      <w:proofErr w:type="gramEnd"/>
+      <w:r>
+        <w:rPr>
+          <w:rFonts w:ascii="Times New Roman" w:eastAsia="Times New Roman" w:hAnsi="Times New Roman" w:cs="Times New Roman"/>
+          <w:sz w:val="28"/>
+          <w:szCs w:val="28"/>
+        </w:rPr>
+        <w:t>_amount }}</w:t>
+      </w:r>
+      <w:r>
+        <w:rPr>
+          <w:rFonts w:ascii="Times New Roman" w:eastAsia="Times New Roman" w:hAnsi="Times New Roman" w:cs="Times New Roman"/>
+          <w:sz w:val="28"/>
+          <w:szCs w:val="28"/>
+        </w:rPr>
+        <w:t xml:space="preserve"> each month</w:t>
+      </w:r>
+      <w:r>
+        <w:rPr>
+          <w:rFonts w:ascii="Times New Roman" w:eastAsia="Times New Roman" w:hAnsi="Times New Roman" w:cs="Times New Roman"/>
+          <w:sz w:val="28"/>
+          <w:szCs w:val="28"/>
+        </w:rPr>
         <w:t xml:space="preserve"> </w:t>
-      </w:r>
-      <w:r>
-        <w:rPr>
-          <w:rFonts w:ascii="Times New Roman" w:eastAsia="Times New Roman" w:hAnsi="Times New Roman" w:cs="Times New Roman"/>
-          <w:sz w:val="28"/>
-          <w:szCs w:val="28"/>
-        </w:rPr>
-        <w:t>Social Security &amp; SSI</w:t>
-      </w:r>
-      <w:r>
-        <w:rPr>
-          <w:rFonts w:ascii="Times New Roman" w:eastAsia="Times New Roman" w:hAnsi="Times New Roman" w:cs="Times New Roman"/>
-          <w:sz w:val="28"/>
-          <w:szCs w:val="28"/>
-        </w:rPr>
-        <w:t xml:space="preserve"> in the amount of $</w:t>
-      </w:r>
-      <w:proofErr w:type="gramStart"/>
-      <w:r>
-        <w:rPr>
-          <w:rFonts w:ascii="Times New Roman" w:eastAsia="Times New Roman" w:hAnsi="Times New Roman" w:cs="Times New Roman"/>
-          <w:sz w:val="28"/>
-          <w:szCs w:val="28"/>
-        </w:rPr>
-        <w:t xml:space="preserve">{{ </w:t>
-      </w:r>
-      <w:proofErr w:type="spellStart"/>
-      <w:r>
-        <w:rPr>
-          <w:rFonts w:ascii="Times New Roman" w:eastAsia="Times New Roman" w:hAnsi="Times New Roman" w:cs="Times New Roman"/>
-          <w:sz w:val="28"/>
-          <w:szCs w:val="28"/>
-        </w:rPr>
-        <w:t>SSI</w:t>
-      </w:r>
-      <w:proofErr w:type="gramEnd"/>
-      <w:r>
-        <w:rPr>
-          <w:rFonts w:ascii="Times New Roman" w:eastAsia="Times New Roman" w:hAnsi="Times New Roman" w:cs="Times New Roman"/>
-          <w:sz w:val="28"/>
-          <w:szCs w:val="28"/>
-        </w:rPr>
-        <w:t>_amount</w:t>
-      </w:r>
-      <w:proofErr w:type="spellEnd"/>
-      <w:r>
-        <w:rPr>
-          <w:rFonts w:ascii="Times New Roman" w:eastAsia="Times New Roman" w:hAnsi="Times New Roman" w:cs="Times New Roman"/>
-          <w:sz w:val="28"/>
-          <w:szCs w:val="28"/>
-        </w:rPr>
-        <w:t xml:space="preserve"> }} </w:t>
       </w:r>
       <w:r>
         <w:rPr>
@@ -1189,19 +1350,8 @@
           <w:sz w:val="28"/>
           <w:szCs w:val="28"/>
         </w:rPr>
-        <w:lastRenderedPageBreak/>
-        <w:t xml:space="preserve">{%p if </w:t>
-      </w:r>
-      <w:proofErr w:type="spellStart"/>
-      <w:r>
-        <w:rPr>
-          <w:rFonts w:ascii="Times New Roman" w:eastAsia="Times New Roman" w:hAnsi="Times New Roman" w:cs="Times New Roman"/>
-          <w:sz w:val="28"/>
-          <w:szCs w:val="28"/>
-        </w:rPr>
-        <w:t>income_type_VA</w:t>
-      </w:r>
-      <w:proofErr w:type="spellEnd"/>
+        <w:t>{%p if income_type_VA</w:t>
+      </w:r>
       <w:r>
         <w:rPr>
           <w:rFonts w:ascii="Times New Roman" w:eastAsia="Times New Roman" w:hAnsi="Times New Roman" w:cs="Times New Roman"/>
@@ -1251,16 +1401,7 @@
           <w:sz w:val="28"/>
           <w:szCs w:val="28"/>
         </w:rPr>
-        <w:t xml:space="preserve">{{ </w:t>
-      </w:r>
-      <w:proofErr w:type="spellStart"/>
-      <w:r>
-        <w:rPr>
-          <w:rFonts w:ascii="Times New Roman" w:eastAsia="Times New Roman" w:hAnsi="Times New Roman" w:cs="Times New Roman"/>
-          <w:sz w:val="28"/>
-          <w:szCs w:val="28"/>
-        </w:rPr>
-        <w:t>VA</w:t>
+        <w:t>{{ VA</w:t>
       </w:r>
       <w:proofErr w:type="gramEnd"/>
       <w:r>
@@ -1269,16 +1410,23 @@
           <w:sz w:val="28"/>
           <w:szCs w:val="28"/>
         </w:rPr>
-        <w:t>_amount</w:t>
-      </w:r>
-      <w:proofErr w:type="spellEnd"/>
-      <w:r>
-        <w:rPr>
-          <w:rFonts w:ascii="Times New Roman" w:eastAsia="Times New Roman" w:hAnsi="Times New Roman" w:cs="Times New Roman"/>
-          <w:sz w:val="28"/>
-          <w:szCs w:val="28"/>
-        </w:rPr>
-        <w:t xml:space="preserve"> }} </w:t>
+        <w:t>_amount }}</w:t>
+      </w:r>
+      <w:r>
+        <w:rPr>
+          <w:rFonts w:ascii="Times New Roman" w:eastAsia="Times New Roman" w:hAnsi="Times New Roman" w:cs="Times New Roman"/>
+          <w:sz w:val="28"/>
+          <w:szCs w:val="28"/>
+        </w:rPr>
+        <w:t xml:space="preserve"> each month</w:t>
+      </w:r>
+      <w:r>
+        <w:rPr>
+          <w:rFonts w:ascii="Times New Roman" w:eastAsia="Times New Roman" w:hAnsi="Times New Roman" w:cs="Times New Roman"/>
+          <w:sz w:val="28"/>
+          <w:szCs w:val="28"/>
+        </w:rPr>
+        <w:t xml:space="preserve"> </w:t>
       </w:r>
       <w:r>
         <w:rPr>
@@ -1341,18 +1489,8 @@
           <w:sz w:val="28"/>
           <w:szCs w:val="28"/>
         </w:rPr>
-        <w:t xml:space="preserve">{%p if </w:t>
-      </w:r>
-      <w:proofErr w:type="spellStart"/>
-      <w:r>
-        <w:rPr>
-          <w:rFonts w:ascii="Times New Roman" w:eastAsia="Times New Roman" w:hAnsi="Times New Roman" w:cs="Times New Roman"/>
-          <w:sz w:val="28"/>
-          <w:szCs w:val="28"/>
-        </w:rPr>
-        <w:t>income_type_WC</w:t>
-      </w:r>
-      <w:proofErr w:type="spellEnd"/>
+        <w:t>{%p if income_type_WC</w:t>
+      </w:r>
       <w:r>
         <w:rPr>
           <w:rFonts w:ascii="Times New Roman" w:eastAsia="Times New Roman" w:hAnsi="Times New Roman" w:cs="Times New Roman"/>
@@ -1402,16 +1540,7 @@
           <w:sz w:val="28"/>
           <w:szCs w:val="28"/>
         </w:rPr>
-        <w:t xml:space="preserve">{{ </w:t>
-      </w:r>
-      <w:proofErr w:type="spellStart"/>
-      <w:r>
-        <w:rPr>
-          <w:rFonts w:ascii="Times New Roman" w:eastAsia="Times New Roman" w:hAnsi="Times New Roman" w:cs="Times New Roman"/>
-          <w:sz w:val="28"/>
-          <w:szCs w:val="28"/>
-        </w:rPr>
-        <w:t>WC</w:t>
+        <w:t>{{ WC</w:t>
       </w:r>
       <w:proofErr w:type="gramEnd"/>
       <w:r>
@@ -1420,16 +1549,23 @@
           <w:sz w:val="28"/>
           <w:szCs w:val="28"/>
         </w:rPr>
-        <w:t>_amount</w:t>
-      </w:r>
-      <w:proofErr w:type="spellEnd"/>
-      <w:r>
-        <w:rPr>
-          <w:rFonts w:ascii="Times New Roman" w:eastAsia="Times New Roman" w:hAnsi="Times New Roman" w:cs="Times New Roman"/>
-          <w:sz w:val="28"/>
-          <w:szCs w:val="28"/>
-        </w:rPr>
-        <w:t xml:space="preserve"> }} </w:t>
+        <w:t>_amount }}</w:t>
+      </w:r>
+      <w:r>
+        <w:rPr>
+          <w:rFonts w:ascii="Times New Roman" w:eastAsia="Times New Roman" w:hAnsi="Times New Roman" w:cs="Times New Roman"/>
+          <w:sz w:val="28"/>
+          <w:szCs w:val="28"/>
+        </w:rPr>
+        <w:t xml:space="preserve"> each month</w:t>
+      </w:r>
+      <w:r>
+        <w:rPr>
+          <w:rFonts w:ascii="Times New Roman" w:eastAsia="Times New Roman" w:hAnsi="Times New Roman" w:cs="Times New Roman"/>
+          <w:sz w:val="28"/>
+          <w:szCs w:val="28"/>
+        </w:rPr>
+        <w:t xml:space="preserve"> </w:t>
       </w:r>
       <w:r>
         <w:rPr>
@@ -1456,8 +1592,42 @@
           <w:sz w:val="28"/>
           <w:szCs w:val="28"/>
         </w:rPr>
+        <w:t xml:space="preserve"> {%p endif %}</w:t>
+      </w:r>
+    </w:p>
+    <w:p>
+      <w:pPr>
+        <w:ind w:left="720"/>
+        <w:rPr>
+          <w:rFonts w:ascii="Times New Roman" w:eastAsia="Times New Roman" w:hAnsi="Times New Roman" w:cs="Times New Roman"/>
+          <w:sz w:val="28"/>
+          <w:szCs w:val="28"/>
+        </w:rPr>
+      </w:pPr>
+      <w:r>
+        <w:rPr>
+          <w:rFonts w:ascii="Times New Roman" w:eastAsia="Times New Roman" w:hAnsi="Times New Roman" w:cs="Times New Roman"/>
+          <w:sz w:val="28"/>
+          <w:szCs w:val="28"/>
+        </w:rPr>
+        <w:t>{%p if income_type_MERB</w:t>
+      </w:r>
+      <w:r>
+        <w:rPr>
+          <w:rFonts w:ascii="Times New Roman" w:eastAsia="Times New Roman" w:hAnsi="Times New Roman" w:cs="Times New Roman"/>
+          <w:sz w:val="28"/>
+          <w:szCs w:val="28"/>
+        </w:rPr>
         <w:t xml:space="preserve"> </w:t>
       </w:r>
+      <w:r>
+        <w:rPr>
+          <w:rFonts w:ascii="Times New Roman" w:eastAsia="Times New Roman" w:hAnsi="Times New Roman" w:cs="Times New Roman"/>
+          <w:sz w:val="28"/>
+          <w:szCs w:val="28"/>
+        </w:rPr>
+        <w:t xml:space="preserve">%} </w:t>
+      </w:r>
     </w:p>
     <w:p>
       <w:pPr>
@@ -1474,36 +1644,42 @@
           <w:sz w:val="28"/>
           <w:szCs w:val="28"/>
         </w:rPr>
-        <w:t>{%p endif %}</w:t>
-      </w:r>
-    </w:p>
-    <w:p>
-      <w:pPr>
-        <w:ind w:left="720"/>
-        <w:rPr>
-          <w:rFonts w:ascii="Times New Roman" w:eastAsia="Times New Roman" w:hAnsi="Times New Roman" w:cs="Times New Roman"/>
-          <w:sz w:val="28"/>
-          <w:szCs w:val="28"/>
-        </w:rPr>
-      </w:pPr>
-      <w:r>
-        <w:rPr>
-          <w:rFonts w:ascii="Times New Roman" w:eastAsia="Times New Roman" w:hAnsi="Times New Roman" w:cs="Times New Roman"/>
-          <w:sz w:val="28"/>
-          <w:szCs w:val="28"/>
-        </w:rPr>
-        <w:t xml:space="preserve">{%p if </w:t>
-      </w:r>
-      <w:proofErr w:type="spellStart"/>
-      <w:r>
-        <w:rPr>
-          <w:rFonts w:ascii="Times New Roman" w:eastAsia="Times New Roman" w:hAnsi="Times New Roman" w:cs="Times New Roman"/>
-          <w:sz w:val="28"/>
-          <w:szCs w:val="28"/>
-        </w:rPr>
-        <w:t>income_type_MERB</w:t>
-      </w:r>
-      <w:proofErr w:type="spellEnd"/>
+        <w:t>Maine State Retirement Benefits</w:t>
+      </w:r>
+      <w:r>
+        <w:rPr>
+          <w:rFonts w:ascii="Times New Roman" w:eastAsia="Times New Roman" w:hAnsi="Times New Roman" w:cs="Times New Roman"/>
+          <w:sz w:val="28"/>
+          <w:szCs w:val="28"/>
+        </w:rPr>
+        <w:t xml:space="preserve"> in the amount of $</w:t>
+      </w:r>
+      <w:proofErr w:type="gramStart"/>
+      <w:r>
+        <w:rPr>
+          <w:rFonts w:ascii="Times New Roman" w:eastAsia="Times New Roman" w:hAnsi="Times New Roman" w:cs="Times New Roman"/>
+          <w:sz w:val="28"/>
+          <w:szCs w:val="28"/>
+        </w:rPr>
+        <w:t>{{ MERB</w:t>
+      </w:r>
+      <w:proofErr w:type="gramEnd"/>
+      <w:r>
+        <w:rPr>
+          <w:rFonts w:ascii="Times New Roman" w:eastAsia="Times New Roman" w:hAnsi="Times New Roman" w:cs="Times New Roman"/>
+          <w:sz w:val="28"/>
+          <w:szCs w:val="28"/>
+        </w:rPr>
+        <w:t>_amount }}</w:t>
+      </w:r>
+      <w:r>
+        <w:rPr>
+          <w:rFonts w:ascii="Times New Roman" w:eastAsia="Times New Roman" w:hAnsi="Times New Roman" w:cs="Times New Roman"/>
+          <w:sz w:val="28"/>
+          <w:szCs w:val="28"/>
+        </w:rPr>
+        <w:t xml:space="preserve"> each month</w:t>
+      </w:r>
       <w:r>
         <w:rPr>
           <w:rFonts w:ascii="Times New Roman" w:eastAsia="Times New Roman" w:hAnsi="Times New Roman" w:cs="Times New Roman"/>
@@ -1511,76 +1687,6 @@
           <w:szCs w:val="28"/>
         </w:rPr>
         <w:t xml:space="preserve"> </w:t>
-      </w:r>
-      <w:r>
-        <w:rPr>
-          <w:rFonts w:ascii="Times New Roman" w:eastAsia="Times New Roman" w:hAnsi="Times New Roman" w:cs="Times New Roman"/>
-          <w:sz w:val="28"/>
-          <w:szCs w:val="28"/>
-        </w:rPr>
-        <w:t xml:space="preserve">%} </w:t>
-      </w:r>
-    </w:p>
-    <w:p>
-      <w:pPr>
-        <w:ind w:left="720"/>
-        <w:rPr>
-          <w:rFonts w:ascii="Times New Roman" w:eastAsia="Times New Roman" w:hAnsi="Times New Roman" w:cs="Times New Roman"/>
-          <w:sz w:val="28"/>
-          <w:szCs w:val="28"/>
-        </w:rPr>
-      </w:pPr>
-      <w:r>
-        <w:rPr>
-          <w:rFonts w:ascii="Times New Roman" w:eastAsia="Times New Roman" w:hAnsi="Times New Roman" w:cs="Times New Roman"/>
-          <w:sz w:val="28"/>
-          <w:szCs w:val="28"/>
-        </w:rPr>
-        <w:t>Maine State Retirement Benefits</w:t>
-      </w:r>
-      <w:r>
-        <w:rPr>
-          <w:rFonts w:ascii="Times New Roman" w:eastAsia="Times New Roman" w:hAnsi="Times New Roman" w:cs="Times New Roman"/>
-          <w:sz w:val="28"/>
-          <w:szCs w:val="28"/>
-        </w:rPr>
-        <w:t xml:space="preserve"> in the amount of $</w:t>
-      </w:r>
-      <w:proofErr w:type="gramStart"/>
-      <w:r>
-        <w:rPr>
-          <w:rFonts w:ascii="Times New Roman" w:eastAsia="Times New Roman" w:hAnsi="Times New Roman" w:cs="Times New Roman"/>
-          <w:sz w:val="28"/>
-          <w:szCs w:val="28"/>
-        </w:rPr>
-        <w:t xml:space="preserve">{{ </w:t>
-      </w:r>
-      <w:proofErr w:type="spellStart"/>
-      <w:r>
-        <w:rPr>
-          <w:rFonts w:ascii="Times New Roman" w:eastAsia="Times New Roman" w:hAnsi="Times New Roman" w:cs="Times New Roman"/>
-          <w:sz w:val="28"/>
-          <w:szCs w:val="28"/>
-        </w:rPr>
-        <w:t>MERB</w:t>
-      </w:r>
-      <w:proofErr w:type="gramEnd"/>
-      <w:r>
-        <w:rPr>
-          <w:rFonts w:ascii="Times New Roman" w:eastAsia="Times New Roman" w:hAnsi="Times New Roman" w:cs="Times New Roman"/>
-          <w:sz w:val="28"/>
-          <w:szCs w:val="28"/>
-        </w:rPr>
-        <w:t>_amount</w:t>
-      </w:r>
-      <w:proofErr w:type="spellEnd"/>
-      <w:r>
-        <w:rPr>
-          <w:rFonts w:ascii="Times New Roman" w:eastAsia="Times New Roman" w:hAnsi="Times New Roman" w:cs="Times New Roman"/>
-          <w:sz w:val="28"/>
-          <w:szCs w:val="28"/>
-        </w:rPr>
-        <w:t xml:space="preserve"> }} </w:t>
       </w:r>
       <w:r>
         <w:rPr>
@@ -1643,18 +1749,8 @@
           <w:sz w:val="28"/>
           <w:szCs w:val="28"/>
         </w:rPr>
-        <w:t xml:space="preserve">{%p if </w:t>
-      </w:r>
-      <w:proofErr w:type="spellStart"/>
-      <w:r>
-        <w:rPr>
-          <w:rFonts w:ascii="Times New Roman" w:eastAsia="Times New Roman" w:hAnsi="Times New Roman" w:cs="Times New Roman"/>
-          <w:sz w:val="28"/>
-          <w:szCs w:val="28"/>
-        </w:rPr>
-        <w:t>income_type_UI</w:t>
-      </w:r>
-      <w:proofErr w:type="spellEnd"/>
+        <w:t>{%p if income_type_UI</w:t>
+      </w:r>
       <w:r>
         <w:rPr>
           <w:rFonts w:ascii="Times New Roman" w:eastAsia="Times New Roman" w:hAnsi="Times New Roman" w:cs="Times New Roman"/>
@@ -1704,16 +1800,7 @@
           <w:sz w:val="28"/>
           <w:szCs w:val="28"/>
         </w:rPr>
-        <w:t xml:space="preserve">{{ </w:t>
-      </w:r>
-      <w:proofErr w:type="spellStart"/>
-      <w:r>
-        <w:rPr>
-          <w:rFonts w:ascii="Times New Roman" w:eastAsia="Times New Roman" w:hAnsi="Times New Roman" w:cs="Times New Roman"/>
-          <w:sz w:val="28"/>
-          <w:szCs w:val="28"/>
-        </w:rPr>
-        <w:t>UI</w:t>
+        <w:t>{{ UI</w:t>
       </w:r>
       <w:proofErr w:type="gramEnd"/>
       <w:r>
@@ -1722,16 +1809,23 @@
           <w:sz w:val="28"/>
           <w:szCs w:val="28"/>
         </w:rPr>
-        <w:t>_amount</w:t>
-      </w:r>
-      <w:proofErr w:type="spellEnd"/>
-      <w:r>
-        <w:rPr>
-          <w:rFonts w:ascii="Times New Roman" w:eastAsia="Times New Roman" w:hAnsi="Times New Roman" w:cs="Times New Roman"/>
-          <w:sz w:val="28"/>
-          <w:szCs w:val="28"/>
-        </w:rPr>
-        <w:t xml:space="preserve"> }} </w:t>
+        <w:t>_amount }}</w:t>
+      </w:r>
+      <w:r>
+        <w:rPr>
+          <w:rFonts w:ascii="Times New Roman" w:eastAsia="Times New Roman" w:hAnsi="Times New Roman" w:cs="Times New Roman"/>
+          <w:sz w:val="28"/>
+          <w:szCs w:val="28"/>
+        </w:rPr>
+        <w:t xml:space="preserve"> each month</w:t>
+      </w:r>
+      <w:r>
+        <w:rPr>
+          <w:rFonts w:ascii="Times New Roman" w:eastAsia="Times New Roman" w:hAnsi="Times New Roman" w:cs="Times New Roman"/>
+          <w:sz w:val="28"/>
+          <w:szCs w:val="28"/>
+        </w:rPr>
+        <w:t xml:space="preserve"> </w:t>
       </w:r>
       <w:r>
         <w:rPr>
@@ -1794,25 +1888,7 @@
           <w:sz w:val="28"/>
           <w:szCs w:val="28"/>
         </w:rPr>
-        <w:t xml:space="preserve">{%p if </w:t>
-      </w:r>
-      <w:proofErr w:type="spellStart"/>
-      <w:r>
-        <w:rPr>
-          <w:rFonts w:ascii="Times New Roman" w:eastAsia="Times New Roman" w:hAnsi="Times New Roman" w:cs="Times New Roman"/>
-          <w:sz w:val="28"/>
-          <w:szCs w:val="28"/>
-        </w:rPr>
-        <w:t>income_type_Support</w:t>
-      </w:r>
-      <w:proofErr w:type="spellEnd"/>
-      <w:r>
-        <w:rPr>
-          <w:rFonts w:ascii="Times New Roman" w:eastAsia="Times New Roman" w:hAnsi="Times New Roman" w:cs="Times New Roman"/>
-          <w:sz w:val="28"/>
-          <w:szCs w:val="28"/>
-        </w:rPr>
-        <w:t xml:space="preserve"> %} </w:t>
+        <w:t xml:space="preserve">{%p if income_type_Support %} </w:t>
       </w:r>
     </w:p>
     <w:p>
@@ -1830,7 +1906,63 @@
           <w:sz w:val="28"/>
           <w:szCs w:val="28"/>
         </w:rPr>
-        <w:t>Alimony or support necessary for support of debtor or dependents, including child support payments</w:t>
+        <w:t>Spousal support</w:t>
+      </w:r>
+      <w:r>
+        <w:rPr>
+          <w:rFonts w:ascii="Times New Roman" w:eastAsia="Times New Roman" w:hAnsi="Times New Roman" w:cs="Times New Roman"/>
+          <w:sz w:val="28"/>
+          <w:szCs w:val="28"/>
+        </w:rPr>
+        <w:t xml:space="preserve"> or </w:t>
+      </w:r>
+      <w:r>
+        <w:rPr>
+          <w:rFonts w:ascii="Times New Roman" w:eastAsia="Times New Roman" w:hAnsi="Times New Roman" w:cs="Times New Roman"/>
+          <w:sz w:val="28"/>
+          <w:szCs w:val="28"/>
+        </w:rPr>
+        <w:t xml:space="preserve">other </w:t>
+      </w:r>
+      <w:r>
+        <w:rPr>
+          <w:rFonts w:ascii="Times New Roman" w:eastAsia="Times New Roman" w:hAnsi="Times New Roman" w:cs="Times New Roman"/>
+          <w:sz w:val="28"/>
+          <w:szCs w:val="28"/>
+        </w:rPr>
+        <w:t>support necessary for support</w:t>
+      </w:r>
+      <w:r>
+        <w:rPr>
+          <w:rFonts w:ascii="Times New Roman" w:eastAsia="Times New Roman" w:hAnsi="Times New Roman" w:cs="Times New Roman"/>
+          <w:sz w:val="28"/>
+          <w:szCs w:val="28"/>
+        </w:rPr>
+        <w:t>ing myself</w:t>
+      </w:r>
+      <w:r>
+        <w:rPr>
+          <w:rFonts w:ascii="Times New Roman" w:eastAsia="Times New Roman" w:hAnsi="Times New Roman" w:cs="Times New Roman"/>
+          <w:sz w:val="28"/>
+          <w:szCs w:val="28"/>
+        </w:rPr>
+        <w:t xml:space="preserve"> or</w:t>
+      </w:r>
+      <w:r>
+        <w:rPr>
+          <w:rFonts w:ascii="Times New Roman" w:eastAsia="Times New Roman" w:hAnsi="Times New Roman" w:cs="Times New Roman"/>
+          <w:sz w:val="28"/>
+          <w:szCs w:val="28"/>
+        </w:rPr>
+        <w:t xml:space="preserve"> my</w:t>
+      </w:r>
+      <w:r>
+        <w:rPr>
+          <w:rFonts w:ascii="Times New Roman" w:eastAsia="Times New Roman" w:hAnsi="Times New Roman" w:cs="Times New Roman"/>
+          <w:sz w:val="28"/>
+          <w:szCs w:val="28"/>
+        </w:rPr>
+        <w:t xml:space="preserve"> dependents, including child support payments</w:t>
       </w:r>
       <w:r>
         <w:rPr>
@@ -1847,16 +1979,7 @@
           <w:sz w:val="28"/>
           <w:szCs w:val="28"/>
         </w:rPr>
-        <w:t xml:space="preserve">{{ </w:t>
-      </w:r>
-      <w:proofErr w:type="spellStart"/>
-      <w:r>
-        <w:rPr>
-          <w:rFonts w:ascii="Times New Roman" w:eastAsia="Times New Roman" w:hAnsi="Times New Roman" w:cs="Times New Roman"/>
-          <w:sz w:val="28"/>
-          <w:szCs w:val="28"/>
-        </w:rPr>
-        <w:t>Support</w:t>
+        <w:t>{{ Support</w:t>
       </w:r>
       <w:proofErr w:type="gramEnd"/>
       <w:r>
@@ -1865,16 +1988,23 @@
           <w:sz w:val="28"/>
           <w:szCs w:val="28"/>
         </w:rPr>
-        <w:t>_amount</w:t>
-      </w:r>
-      <w:proofErr w:type="spellEnd"/>
-      <w:r>
-        <w:rPr>
-          <w:rFonts w:ascii="Times New Roman" w:eastAsia="Times New Roman" w:hAnsi="Times New Roman" w:cs="Times New Roman"/>
-          <w:sz w:val="28"/>
-          <w:szCs w:val="28"/>
-        </w:rPr>
-        <w:t xml:space="preserve"> }} </w:t>
+        <w:t>_amount }}</w:t>
+      </w:r>
+      <w:r>
+        <w:rPr>
+          <w:rFonts w:ascii="Times New Roman" w:eastAsia="Times New Roman" w:hAnsi="Times New Roman" w:cs="Times New Roman"/>
+          <w:sz w:val="28"/>
+          <w:szCs w:val="28"/>
+        </w:rPr>
+        <w:t xml:space="preserve"> each month</w:t>
+      </w:r>
+      <w:r>
+        <w:rPr>
+          <w:rFonts w:ascii="Times New Roman" w:eastAsia="Times New Roman" w:hAnsi="Times New Roman" w:cs="Times New Roman"/>
+          <w:sz w:val="28"/>
+          <w:szCs w:val="28"/>
+        </w:rPr>
+        <w:t xml:space="preserve"> </w:t>
       </w:r>
       <w:r>
         <w:rPr>
@@ -1919,6 +2049,7 @@
           <w:sz w:val="28"/>
           <w:szCs w:val="28"/>
         </w:rPr>
+        <w:lastRenderedPageBreak/>
         <w:t>{%p endif %}</w:t>
       </w:r>
     </w:p>
@@ -1937,25 +2068,7 @@
           <w:sz w:val="28"/>
           <w:szCs w:val="28"/>
         </w:rPr>
-        <w:t xml:space="preserve">{%p if </w:t>
-      </w:r>
-      <w:proofErr w:type="spellStart"/>
-      <w:r>
-        <w:rPr>
-          <w:rFonts w:ascii="Times New Roman" w:eastAsia="Times New Roman" w:hAnsi="Times New Roman" w:cs="Times New Roman"/>
-          <w:sz w:val="28"/>
-          <w:szCs w:val="28"/>
-        </w:rPr>
-        <w:t>income_type_PA</w:t>
-      </w:r>
-      <w:proofErr w:type="spellEnd"/>
-      <w:r>
-        <w:rPr>
-          <w:rFonts w:ascii="Times New Roman" w:eastAsia="Times New Roman" w:hAnsi="Times New Roman" w:cs="Times New Roman"/>
-          <w:sz w:val="28"/>
-          <w:szCs w:val="28"/>
-        </w:rPr>
-        <w:t xml:space="preserve"> %}</w:t>
+        <w:t xml:space="preserve">{%p if income_type_PA %} </w:t>
       </w:r>
     </w:p>
     <w:p>
@@ -1998,16 +2111,7 @@
           <w:sz w:val="28"/>
           <w:szCs w:val="28"/>
         </w:rPr>
-        <w:t xml:space="preserve">{{ </w:t>
-      </w:r>
-      <w:proofErr w:type="spellStart"/>
-      <w:r>
-        <w:rPr>
-          <w:rFonts w:ascii="Times New Roman" w:eastAsia="Times New Roman" w:hAnsi="Times New Roman" w:cs="Times New Roman"/>
-          <w:sz w:val="28"/>
-          <w:szCs w:val="28"/>
-        </w:rPr>
-        <w:t>PA</w:t>
+        <w:t>{{ PA</w:t>
       </w:r>
       <w:proofErr w:type="gramEnd"/>
       <w:r>
@@ -2016,16 +2120,23 @@
           <w:sz w:val="28"/>
           <w:szCs w:val="28"/>
         </w:rPr>
-        <w:t>_amount</w:t>
-      </w:r>
-      <w:proofErr w:type="spellEnd"/>
-      <w:r>
-        <w:rPr>
-          <w:rFonts w:ascii="Times New Roman" w:eastAsia="Times New Roman" w:hAnsi="Times New Roman" w:cs="Times New Roman"/>
-          <w:sz w:val="28"/>
-          <w:szCs w:val="28"/>
-        </w:rPr>
-        <w:t xml:space="preserve"> }} </w:t>
+        <w:t>_amount }}</w:t>
+      </w:r>
+      <w:r>
+        <w:rPr>
+          <w:rFonts w:ascii="Times New Roman" w:eastAsia="Times New Roman" w:hAnsi="Times New Roman" w:cs="Times New Roman"/>
+          <w:sz w:val="28"/>
+          <w:szCs w:val="28"/>
+        </w:rPr>
+        <w:t xml:space="preserve"> each month</w:t>
+      </w:r>
+      <w:r>
+        <w:rPr>
+          <w:rFonts w:ascii="Times New Roman" w:eastAsia="Times New Roman" w:hAnsi="Times New Roman" w:cs="Times New Roman"/>
+          <w:sz w:val="28"/>
+          <w:szCs w:val="28"/>
+        </w:rPr>
+        <w:t xml:space="preserve"> </w:t>
       </w:r>
       <w:r>
         <w:rPr>
@@ -2096,25 +2207,7 @@
           <w:sz w:val="28"/>
           <w:szCs w:val="28"/>
         </w:rPr>
-        <w:t xml:space="preserve">{%p if </w:t>
-      </w:r>
-      <w:proofErr w:type="spellStart"/>
-      <w:r>
-        <w:rPr>
-          <w:rFonts w:ascii="Times New Roman" w:eastAsia="Times New Roman" w:hAnsi="Times New Roman" w:cs="Times New Roman"/>
-          <w:sz w:val="28"/>
-          <w:szCs w:val="28"/>
-        </w:rPr>
-        <w:t>income_type_TAX</w:t>
-      </w:r>
-      <w:proofErr w:type="spellEnd"/>
-      <w:r>
-        <w:rPr>
-          <w:rFonts w:ascii="Times New Roman" w:eastAsia="Times New Roman" w:hAnsi="Times New Roman" w:cs="Times New Roman"/>
-          <w:sz w:val="28"/>
-          <w:szCs w:val="28"/>
-        </w:rPr>
-        <w:t xml:space="preserve"> %} </w:t>
+        <w:t xml:space="preserve">{%p if income_type_TAX %} </w:t>
       </w:r>
     </w:p>
     <w:p>
@@ -2149,16 +2242,7 @@
           <w:sz w:val="28"/>
           <w:szCs w:val="28"/>
         </w:rPr>
-        <w:t xml:space="preserve">{{ </w:t>
-      </w:r>
-      <w:proofErr w:type="spellStart"/>
-      <w:r>
-        <w:rPr>
-          <w:rFonts w:ascii="Times New Roman" w:eastAsia="Times New Roman" w:hAnsi="Times New Roman" w:cs="Times New Roman"/>
-          <w:sz w:val="28"/>
-          <w:szCs w:val="28"/>
-        </w:rPr>
-        <w:t>TAX</w:t>
+        <w:t>{{ TAX</w:t>
       </w:r>
       <w:proofErr w:type="gramEnd"/>
       <w:r>
@@ -2167,16 +2251,23 @@
           <w:sz w:val="28"/>
           <w:szCs w:val="28"/>
         </w:rPr>
-        <w:t>_amount</w:t>
-      </w:r>
-      <w:proofErr w:type="spellEnd"/>
-      <w:r>
-        <w:rPr>
-          <w:rFonts w:ascii="Times New Roman" w:eastAsia="Times New Roman" w:hAnsi="Times New Roman" w:cs="Times New Roman"/>
-          <w:sz w:val="28"/>
-          <w:szCs w:val="28"/>
-        </w:rPr>
-        <w:t xml:space="preserve"> }} </w:t>
+        <w:t>_amount }}</w:t>
+      </w:r>
+      <w:r>
+        <w:rPr>
+          <w:rFonts w:ascii="Times New Roman" w:eastAsia="Times New Roman" w:hAnsi="Times New Roman" w:cs="Times New Roman"/>
+          <w:sz w:val="28"/>
+          <w:szCs w:val="28"/>
+        </w:rPr>
+        <w:t xml:space="preserve"> from my most recent income tax filing</w:t>
+      </w:r>
+      <w:r>
+        <w:rPr>
+          <w:rFonts w:ascii="Times New Roman" w:eastAsia="Times New Roman" w:hAnsi="Times New Roman" w:cs="Times New Roman"/>
+          <w:sz w:val="28"/>
+          <w:szCs w:val="28"/>
+        </w:rPr>
+        <w:t xml:space="preserve"> </w:t>
       </w:r>
       <w:r>
         <w:rPr>
@@ -2221,7 +2312,6 @@
           <w:sz w:val="28"/>
           <w:szCs w:val="28"/>
         </w:rPr>
-        <w:lastRenderedPageBreak/>
         <w:t>{%p endif %}</w:t>
       </w:r>
     </w:p>
@@ -2427,8 +2517,8 @@
   <w:abstractNum w:abstractNumId="0" w15:restartNumberingAfterBreak="0">
     <w:nsid w:val="5FCB4141"/>
     <w:multiLevelType w:val="hybridMultilevel"/>
-    <w:tmpl w:val="29D89C8A"/>
-    <w:lvl w:ilvl="0" w:tplc="E6669C92">
+    <w:tmpl w:val="71BCA014"/>
+    <w:lvl w:ilvl="0" w:tplc="97E0EA92">
       <w:start w:val="1"/>
       <w:numFmt w:val="bullet"/>
       <w:lvlText w:val=""/>
@@ -2440,7 +2530,7 @@
         <w:rFonts w:ascii="Symbol" w:hAnsi="Symbol" w:hint="default"/>
       </w:rPr>
     </w:lvl>
-    <w:lvl w:ilvl="1" w:tplc="FD6251A6">
+    <w:lvl w:ilvl="1" w:tplc="9CECAC46">
       <w:start w:val="1"/>
       <w:numFmt w:val="bullet"/>
       <w:lvlText w:val="o"/>
@@ -2452,7 +2542,7 @@
         <w:rFonts w:ascii="Courier New" w:hAnsi="Courier New" w:hint="default"/>
       </w:rPr>
     </w:lvl>
-    <w:lvl w:ilvl="2" w:tplc="9FF29838">
+    <w:lvl w:ilvl="2" w:tplc="79229B12">
       <w:start w:val="1"/>
       <w:numFmt w:val="bullet"/>
       <w:lvlText w:val=""/>
@@ -2464,7 +2554,7 @@
         <w:rFonts w:ascii="Wingdings" w:hAnsi="Wingdings" w:hint="default"/>
       </w:rPr>
     </w:lvl>
-    <w:lvl w:ilvl="3" w:tplc="1F2E96C2">
+    <w:lvl w:ilvl="3" w:tplc="6AA6F2C2">
       <w:start w:val="1"/>
       <w:numFmt w:val="bullet"/>
       <w:lvlText w:val=""/>
@@ -2476,7 +2566,7 @@
         <w:rFonts w:ascii="Symbol" w:hAnsi="Symbol" w:hint="default"/>
       </w:rPr>
     </w:lvl>
-    <w:lvl w:ilvl="4" w:tplc="083C2D9E">
+    <w:lvl w:ilvl="4" w:tplc="C6C64E18">
       <w:start w:val="1"/>
       <w:numFmt w:val="bullet"/>
       <w:lvlText w:val="o"/>
@@ -2488,7 +2578,7 @@
         <w:rFonts w:ascii="Courier New" w:hAnsi="Courier New" w:hint="default"/>
       </w:rPr>
     </w:lvl>
-    <w:lvl w:ilvl="5" w:tplc="855806FE">
+    <w:lvl w:ilvl="5" w:tplc="4AFAE2D8">
       <w:start w:val="1"/>
       <w:numFmt w:val="bullet"/>
       <w:lvlText w:val=""/>
@@ -2500,7 +2590,7 @@
         <w:rFonts w:ascii="Wingdings" w:hAnsi="Wingdings" w:hint="default"/>
       </w:rPr>
     </w:lvl>
-    <w:lvl w:ilvl="6" w:tplc="91E0DF44">
+    <w:lvl w:ilvl="6" w:tplc="28746B5E">
       <w:start w:val="1"/>
       <w:numFmt w:val="bullet"/>
       <w:lvlText w:val=""/>
@@ -2512,7 +2602,7 @@
         <w:rFonts w:ascii="Symbol" w:hAnsi="Symbol" w:hint="default"/>
       </w:rPr>
     </w:lvl>
-    <w:lvl w:ilvl="7" w:tplc="D1880CA2">
+    <w:lvl w:ilvl="7" w:tplc="7B68D23C">
       <w:start w:val="1"/>
       <w:numFmt w:val="bullet"/>
       <w:lvlText w:val="o"/>
@@ -2524,7 +2614,7 @@
         <w:rFonts w:ascii="Courier New" w:hAnsi="Courier New" w:hint="default"/>
       </w:rPr>
     </w:lvl>
-    <w:lvl w:ilvl="8" w:tplc="1358649C">
+    <w:lvl w:ilvl="8" w:tplc="CF46674E">
       <w:start w:val="1"/>
       <w:numFmt w:val="bullet"/>
       <w:lvlText w:val=""/>
@@ -2537,7 +2627,7 @@
       </w:rPr>
     </w:lvl>
   </w:abstractNum>
-  <w:num w:numId="1" w16cid:durableId="1697610290">
+  <w:num w:numId="1" w16cid:durableId="725879661">
     <w:abstractNumId w:val="0"/>
   </w:num>
 </w:numbering>
@@ -3310,6 +3400,17 @@
 </file>
 
 <file path=customXml/item1.xml><?xml version="1.0" encoding="utf-8"?>
+<p:properties xmlns:p="http://schemas.microsoft.com/office/2006/metadata/properties" xmlns:xsi="http://www.w3.org/2001/XMLSchema-instance" xmlns:pc="http://schemas.microsoft.com/office/infopath/2007/PartnerControls">
+  <documentManagement>
+    <lcf76f155ced4ddcb4097134ff3c332f xmlns="fe089279-cce7-4507-8e0a-26cf680cd51b">
+      <Terms xmlns="http://schemas.microsoft.com/office/infopath/2007/PartnerControls"/>
+    </lcf76f155ced4ddcb4097134ff3c332f>
+    <TaxCatchAll xmlns="502fd2cd-f14c-4760-9a26-64de99db65d4" xsi:nil="true"/>
+  </documentManagement>
+</p:properties>
+</file>
+
+<file path=customXml/item2.xml><?xml version="1.0" encoding="utf-8"?>
 <?mso-contentType ?>
 <FormTemplates xmlns="http://schemas.microsoft.com/sharepoint/v3/contenttype/forms">
   <Display>DocumentLibraryForm</Display>
@@ -3318,7 +3419,7 @@
 </FormTemplates>
 </file>
 
-<file path=customXml/item2.xml><?xml version="1.0" encoding="utf-8"?>
+<file path=customXml/item3.xml><?xml version="1.0" encoding="utf-8"?>
 <ct:contentTypeSchema xmlns:ct="http://schemas.microsoft.com/office/2006/metadata/contentType" xmlns:ma="http://schemas.microsoft.com/office/2006/metadata/properties/metaAttributes" ct:_="" ma:_="" ma:contentTypeName="Document" ma:contentTypeID="0x01010094EA8CCF0820424FA50DCE49C2FD25FF" ma:contentTypeVersion="16" ma:contentTypeDescription="Create a new document." ma:contentTypeScope="" ma:versionID="5aef4472ac4e3fcdb8dc00a0155301b2">
   <xsd:schema xmlns:xsd="http://www.w3.org/2001/XMLSchema" xmlns:xs="http://www.w3.org/2001/XMLSchema" xmlns:p="http://schemas.microsoft.com/office/2006/metadata/properties" xmlns:ns2="fe089279-cce7-4507-8e0a-26cf680cd51b" xmlns:ns3="502fd2cd-f14c-4760-9a26-64de99db65d4" targetNamespace="http://schemas.microsoft.com/office/2006/metadata/properties" ma:root="true" ma:fieldsID="a19b0468e3e7c12f12ac709368259b03" ns2:_="" ns3:_="">
     <xsd:import namespace="fe089279-cce7-4507-8e0a-26cf680cd51b"/>
@@ -3561,18 +3662,18 @@
 </ct:contentTypeSchema>
 </file>
 
-<file path=customXml/item3.xml><?xml version="1.0" encoding="utf-8"?>
-<p:properties xmlns:p="http://schemas.microsoft.com/office/2006/metadata/properties" xmlns:xsi="http://www.w3.org/2001/XMLSchema-instance" xmlns:pc="http://schemas.microsoft.com/office/infopath/2007/PartnerControls">
-  <documentManagement>
-    <lcf76f155ced4ddcb4097134ff3c332f xmlns="fe089279-cce7-4507-8e0a-26cf680cd51b">
-      <Terms xmlns="http://schemas.microsoft.com/office/infopath/2007/PartnerControls"/>
-    </lcf76f155ced4ddcb4097134ff3c332f>
-    <TaxCatchAll xmlns="502fd2cd-f14c-4760-9a26-64de99db65d4" xsi:nil="true"/>
-  </documentManagement>
-</p:properties>
+<file path=customXml/itemProps1.xml><?xml version="1.0" encoding="utf-8"?>
+<ds:datastoreItem xmlns:ds="http://schemas.openxmlformats.org/officeDocument/2006/customXml" ds:itemID="{898F71D4-76C8-44B7-B818-EF9838AB190A}">
+  <ds:schemaRefs>
+    <ds:schemaRef ds:uri="http://schemas.microsoft.com/office/2006/metadata/properties"/>
+    <ds:schemaRef ds:uri="http://schemas.microsoft.com/office/infopath/2007/PartnerControls"/>
+    <ds:schemaRef ds:uri="fe089279-cce7-4507-8e0a-26cf680cd51b"/>
+    <ds:schemaRef ds:uri="502fd2cd-f14c-4760-9a26-64de99db65d4"/>
+  </ds:schemaRefs>
+</ds:datastoreItem>
 </file>
 
-<file path=customXml/itemProps1.xml><?xml version="1.0" encoding="utf-8"?>
+<file path=customXml/itemProps2.xml><?xml version="1.0" encoding="utf-8"?>
 <ds:datastoreItem xmlns:ds="http://schemas.openxmlformats.org/officeDocument/2006/customXml" ds:itemID="{626F1595-F7CE-4D54-88A4-874C2B0F0615}">
   <ds:schemaRefs>
     <ds:schemaRef ds:uri="http://schemas.microsoft.com/sharepoint/v3/contenttype/forms"/>
@@ -3580,7 +3681,7 @@
 </ds:datastoreItem>
 </file>
 
-<file path=customXml/itemProps2.xml><?xml version="1.0" encoding="utf-8"?>
+<file path=customXml/itemProps3.xml><?xml version="1.0" encoding="utf-8"?>
 <ds:datastoreItem xmlns:ds="http://schemas.openxmlformats.org/officeDocument/2006/customXml" ds:itemID="{EA2791D5-5A9F-42C2-B0EA-14E1813420C3}">
   <ds:schemaRefs>
     <ds:schemaRef ds:uri="http://schemas.microsoft.com/office/2006/metadata/contentType"/>
@@ -3597,15 +3698,4 @@
     <ds:schemaRef ds:uri="http://schemas.microsoft.com/internal/obd"/>
   </ds:schemaRefs>
 </ds:datastoreItem>
-</file>
-
-<file path=customXml/itemProps3.xml><?xml version="1.0" encoding="utf-8"?>
-<ds:datastoreItem xmlns:ds="http://schemas.openxmlformats.org/officeDocument/2006/customXml" ds:itemID="{898F71D4-76C8-44B7-B818-EF9838AB190A}">
-  <ds:schemaRefs>
-    <ds:schemaRef ds:uri="http://schemas.microsoft.com/office/2006/metadata/properties"/>
-    <ds:schemaRef ds:uri="http://schemas.microsoft.com/office/infopath/2007/PartnerControls"/>
-    <ds:schemaRef ds:uri="fe089279-cce7-4507-8e0a-26cf680cd51b"/>
-    <ds:schemaRef ds:uri="502fd2cd-f14c-4760-9a26-64de99db65d4"/>
-  </ds:schemaRefs>
-</ds:datastoreItem>
 </file>
</xml_diff>

<commit_message>
Starting work on exempt property, updating template
</commit_message>
<xml_diff>
--- a/docassemble/DraftMaineDebtCollectionHearingHelper/data/templates/Debt_Hearing_Helper.docx
+++ b/docassemble/DraftMaineDebtCollectionHearingHelper/data/templates/Debt_Hearing_Helper.docx
@@ -112,19 +112,8 @@
           <w:sz w:val="28"/>
           <w:szCs w:val="28"/>
         </w:rPr>
-        <w:t xml:space="preserve">Generated for </w:t>
-      </w:r>
-      <w:proofErr w:type="gramStart"/>
-      <w:r>
-        <w:rPr>
-          <w:rFonts w:ascii="Times New Roman" w:eastAsia="Times New Roman" w:hAnsi="Times New Roman" w:cs="Times New Roman"/>
-          <w:color w:val="000000" w:themeColor="text1"/>
-          <w:sz w:val="28"/>
-          <w:szCs w:val="28"/>
-        </w:rPr>
-        <w:t>{{ users</w:t>
-      </w:r>
-      <w:proofErr w:type="gramEnd"/>
+        <w:t>Generated for {{ users</w:t>
+      </w:r>
       <w:r>
         <w:rPr>
           <w:rFonts w:ascii="Times New Roman" w:eastAsia="Times New Roman" w:hAnsi="Times New Roman" w:cs="Times New Roman"/>
@@ -211,27 +200,7 @@
           <w:sz w:val="28"/>
           <w:szCs w:val="28"/>
         </w:rPr>
-        <w:t xml:space="preserve"> </w:t>
-      </w:r>
-      <w:proofErr w:type="gramStart"/>
-      <w:r>
-        <w:rPr>
-          <w:rFonts w:ascii="Times New Roman" w:eastAsia="Times New Roman" w:hAnsi="Times New Roman" w:cs="Times New Roman"/>
-          <w:color w:val="000000" w:themeColor="text1"/>
-          <w:sz w:val="28"/>
-          <w:szCs w:val="28"/>
-        </w:rPr>
-        <w:t>{{ hearing</w:t>
-      </w:r>
-      <w:proofErr w:type="gramEnd"/>
-      <w:r>
-        <w:rPr>
-          <w:rFonts w:ascii="Times New Roman" w:eastAsia="Times New Roman" w:hAnsi="Times New Roman" w:cs="Times New Roman"/>
-          <w:color w:val="000000" w:themeColor="text1"/>
-          <w:sz w:val="28"/>
-          <w:szCs w:val="28"/>
-        </w:rPr>
-        <w:t xml:space="preserve">_type }} in Maine {{ court_type }} Court. </w:t>
+        <w:t xml:space="preserve"> {{ hearing_type }} in Maine {{ court_type }} Court. </w:t>
       </w:r>
       <w:r>
         <w:rPr>
@@ -260,15 +229,7 @@
         <w:pStyle w:val="Heading2"/>
       </w:pPr>
       <w:r>
-        <w:t xml:space="preserve">You have to go to a </w:t>
-      </w:r>
-      <w:proofErr w:type="gramStart"/>
-      <w:r>
-        <w:t>{{ hearing</w:t>
-      </w:r>
-      <w:proofErr w:type="gramEnd"/>
-      <w:r>
-        <w:t>_type }}, now what?</w:t>
+        <w:t>You have to go to a {{ hearing_type }}, now what?</w:t>
       </w:r>
     </w:p>
     <w:p/>
@@ -375,25 +336,7 @@
           <w:sz w:val="28"/>
           <w:szCs w:val="28"/>
         </w:rPr>
-        <w:t xml:space="preserve">If you were sued on a debt and lost your case, your next step may be 'disclosure.’' The person or company that you owe the debt </w:t>
-      </w:r>
-      <w:proofErr w:type="gramStart"/>
-      <w:r>
-        <w:rPr>
-          <w:rFonts w:ascii="Times New Roman" w:eastAsia="Times New Roman" w:hAnsi="Times New Roman" w:cs="Times New Roman"/>
-          <w:sz w:val="28"/>
-          <w:szCs w:val="28"/>
-        </w:rPr>
-        <w:t>to can</w:t>
-      </w:r>
-      <w:proofErr w:type="gramEnd"/>
-      <w:r>
-        <w:rPr>
-          <w:rFonts w:ascii="Times New Roman" w:eastAsia="Times New Roman" w:hAnsi="Times New Roman" w:cs="Times New Roman"/>
-          <w:sz w:val="28"/>
-          <w:szCs w:val="28"/>
-        </w:rPr>
-        <w:t xml:space="preserve"> use this “disclosure” process to get more information about your income and assets. They then use this information to figure out how to collect the debt you owe them. </w:t>
+        <w:t xml:space="preserve">If you were sued on a debt and lost your case, your next step may be 'disclosure.’' The person or company that you owe the debt to can use this “disclosure” process to get more information about your income and assets. They then use this information to figure out how to collect the debt you owe them. </w:t>
       </w:r>
     </w:p>
     <w:p>
@@ -444,18 +387,8 @@
           <w:sz w:val="28"/>
           <w:szCs w:val="28"/>
         </w:rPr>
-        <w:t>{%p if hearing_type =</w:t>
-      </w:r>
-      <w:proofErr w:type="gramStart"/>
-      <w:r>
-        <w:rPr>
-          <w:rFonts w:ascii="Times New Roman" w:eastAsia="Times New Roman" w:hAnsi="Times New Roman" w:cs="Times New Roman"/>
-          <w:sz w:val="28"/>
-          <w:szCs w:val="28"/>
-        </w:rPr>
-        <w:t>=  ‘</w:t>
-      </w:r>
-      <w:proofErr w:type="gramEnd"/>
+        <w:t>{%p if hearing_type ==  ‘</w:t>
+      </w:r>
       <w:r>
         <w:rPr>
           <w:rFonts w:ascii="Times New Roman" w:eastAsia="Times New Roman" w:hAnsi="Times New Roman" w:cs="Times New Roman"/>
@@ -562,43 +495,7 @@
           <w:sz w:val="28"/>
           <w:szCs w:val="28"/>
         </w:rPr>
-        <w:t xml:space="preserve">Try to get a lawyer’s advice if you are sued for </w:t>
-      </w:r>
-      <w:proofErr w:type="gramStart"/>
-      <w:r>
-        <w:rPr>
-          <w:rFonts w:ascii="Times New Roman" w:eastAsia="Times New Roman" w:hAnsi="Times New Roman" w:cs="Times New Roman"/>
-          <w:sz w:val="28"/>
-          <w:szCs w:val="28"/>
-        </w:rPr>
-        <w:t>a debt</w:t>
-      </w:r>
-      <w:proofErr w:type="gramEnd"/>
-      <w:r>
-        <w:rPr>
-          <w:rFonts w:ascii="Times New Roman" w:eastAsia="Times New Roman" w:hAnsi="Times New Roman" w:cs="Times New Roman"/>
-          <w:sz w:val="28"/>
-          <w:szCs w:val="28"/>
-        </w:rPr>
-        <w:t xml:space="preserve"> in District Court. This is very important if you believe that you don’t owe some or </w:t>
-      </w:r>
-      <w:proofErr w:type="gramStart"/>
-      <w:r>
-        <w:rPr>
-          <w:rFonts w:ascii="Times New Roman" w:eastAsia="Times New Roman" w:hAnsi="Times New Roman" w:cs="Times New Roman"/>
-          <w:sz w:val="28"/>
-          <w:szCs w:val="28"/>
-        </w:rPr>
-        <w:t>all of</w:t>
-      </w:r>
-      <w:proofErr w:type="gramEnd"/>
-      <w:r>
-        <w:rPr>
-          <w:rFonts w:ascii="Times New Roman" w:eastAsia="Times New Roman" w:hAnsi="Times New Roman" w:cs="Times New Roman"/>
-          <w:sz w:val="28"/>
-          <w:szCs w:val="28"/>
-        </w:rPr>
-        <w:t xml:space="preserve"> the money or have other legal defenses. You can contact Pine Tree – we may be able to help in these cases.</w:t>
+        <w:t>Try to get a lawyer’s advice if you are sued for a debt in District Court. This is very important if you believe that you don’t owe some or all of the money or have other legal defenses. You can contact Pine Tree – we may be able to help in these cases.</w:t>
       </w:r>
     </w:p>
     <w:p>
@@ -645,51 +542,15 @@
           <w:sz w:val="28"/>
           <w:szCs w:val="28"/>
         </w:rPr>
-        <w:t xml:space="preserve">Maine law recognizes that there are certain basic things a person needs </w:t>
-      </w:r>
-      <w:proofErr w:type="gramStart"/>
-      <w:r>
-        <w:rPr>
-          <w:rFonts w:ascii="Times New Roman" w:eastAsia="Times New Roman" w:hAnsi="Times New Roman" w:cs="Times New Roman"/>
-          <w:sz w:val="28"/>
-          <w:szCs w:val="28"/>
-        </w:rPr>
-        <w:t>in order to</w:t>
-      </w:r>
-      <w:proofErr w:type="gramEnd"/>
-      <w:r>
-        <w:rPr>
-          <w:rFonts w:ascii="Times New Roman" w:eastAsia="Times New Roman" w:hAnsi="Times New Roman" w:cs="Times New Roman"/>
-          <w:sz w:val="28"/>
-          <w:szCs w:val="28"/>
-        </w:rPr>
-        <w:t xml:space="preserve"> live. Some property and income cannot be taken from you unless you agree. This may mean that even if you owe a debt, go to court, and lose, the company that owns your debt may not be able to collect any money from you</w:t>
-      </w:r>
-      <w:r>
-        <w:rPr>
-          <w:rFonts w:ascii="Times New Roman" w:eastAsia="Times New Roman" w:hAnsi="Times New Roman" w:cs="Times New Roman"/>
-          <w:sz w:val="28"/>
-          <w:szCs w:val="28"/>
-        </w:rPr>
-        <w:t xml:space="preserve"> because of the amount or type of income you </w:t>
-      </w:r>
-      <w:proofErr w:type="gramStart"/>
-      <w:r>
-        <w:rPr>
-          <w:rFonts w:ascii="Times New Roman" w:eastAsia="Times New Roman" w:hAnsi="Times New Roman" w:cs="Times New Roman"/>
-          <w:sz w:val="28"/>
-          <w:szCs w:val="28"/>
-        </w:rPr>
-        <w:t>have</w:t>
-      </w:r>
-      <w:proofErr w:type="gramEnd"/>
-      <w:r>
-        <w:rPr>
-          <w:rFonts w:ascii="Times New Roman" w:eastAsia="Times New Roman" w:hAnsi="Times New Roman" w:cs="Times New Roman"/>
-          <w:sz w:val="28"/>
-          <w:szCs w:val="28"/>
-        </w:rPr>
-        <w:t xml:space="preserve"> and your assets are exempt from collections under Maine law. </w:t>
+        <w:t>Maine law recognizes that there are certain basic things a person needs in order to live. Some property and income cannot be taken from you unless you agree. This may mean that even if you owe a debt, go to court, and lose, the company that owns your debt may not be able to collect any money from you</w:t>
+      </w:r>
+      <w:r>
+        <w:rPr>
+          <w:rFonts w:ascii="Times New Roman" w:eastAsia="Times New Roman" w:hAnsi="Times New Roman" w:cs="Times New Roman"/>
+          <w:sz w:val="28"/>
+          <w:szCs w:val="28"/>
+        </w:rPr>
+        <w:t xml:space="preserve"> because of the amount or type of income you have and your assets are exempt from collections under Maine law. </w:t>
       </w:r>
       <w:r>
         <w:rPr>
@@ -726,6 +587,11 @@
       </w:r>
     </w:p>
     <w:p>
+      <w:r>
+        <w:t xml:space="preserve">Some kinds of income are exempt from collections under Maine law – this means you cannot be ordered to pay certain debts out of this income. </w:t>
+      </w:r>
+    </w:p>
+    <w:p>
       <w:pPr>
         <w:rPr>
           <w:rFonts w:ascii="Times New Roman" w:eastAsia="Times New Roman" w:hAnsi="Times New Roman" w:cs="Times New Roman"/>
@@ -783,33 +649,15 @@
           <w:sz w:val="28"/>
           <w:szCs w:val="28"/>
         </w:rPr>
-        <w:t xml:space="preserve">Wages or other income from work in the amount of </w:t>
-      </w:r>
-      <w:proofErr w:type="gramStart"/>
-      <w:r>
-        <w:rPr>
-          <w:rFonts w:ascii="Times New Roman" w:eastAsia="Times New Roman" w:hAnsi="Times New Roman" w:cs="Times New Roman"/>
-          <w:sz w:val="28"/>
-          <w:szCs w:val="28"/>
-        </w:rPr>
-        <w:t xml:space="preserve">{{ </w:t>
-      </w:r>
-      <w:r>
-        <w:rPr>
-          <w:rFonts w:ascii="Times New Roman" w:eastAsia="Times New Roman" w:hAnsi="Times New Roman" w:cs="Times New Roman"/>
-          <w:sz w:val="28"/>
-          <w:szCs w:val="28"/>
-        </w:rPr>
-        <w:t>wage</w:t>
-      </w:r>
-      <w:proofErr w:type="gramEnd"/>
-      <w:r>
-        <w:rPr>
-          <w:rFonts w:ascii="Times New Roman" w:eastAsia="Times New Roman" w:hAnsi="Times New Roman" w:cs="Times New Roman"/>
-          <w:sz w:val="28"/>
-          <w:szCs w:val="28"/>
-        </w:rPr>
-        <w:t>_amount</w:t>
+        <w:t xml:space="preserve">Wages or other income from work in the amount of {{ </w:t>
+      </w:r>
+      <w:r>
+        <w:rPr>
+          <w:rFonts w:ascii="Times New Roman" w:eastAsia="Times New Roman" w:hAnsi="Times New Roman" w:cs="Times New Roman"/>
+          <w:sz w:val="28"/>
+          <w:szCs w:val="28"/>
+        </w:rPr>
+        <w:t>wage_amount</w:t>
       </w:r>
       <w:r>
         <w:rPr>
@@ -917,6 +765,7 @@
           <w:sz w:val="28"/>
           <w:szCs w:val="28"/>
         </w:rPr>
+        <w:lastRenderedPageBreak/>
         <w:t>Of this income from wages {% if wage_amount &lt; 566.00</w:t>
       </w:r>
       <w:r>
@@ -1037,7 +886,6 @@
           <w:sz w:val="28"/>
           <w:szCs w:val="28"/>
         </w:rPr>
-        <w:lastRenderedPageBreak/>
         <w:t>{%p endif %</w:t>
       </w:r>
       <w:r>
@@ -1090,33 +938,15 @@
           <w:sz w:val="28"/>
           <w:szCs w:val="28"/>
         </w:rPr>
-        <w:t xml:space="preserve">in the amount of </w:t>
-      </w:r>
-      <w:proofErr w:type="gramStart"/>
-      <w:r>
-        <w:rPr>
-          <w:rFonts w:ascii="Times New Roman" w:eastAsia="Times New Roman" w:hAnsi="Times New Roman" w:cs="Times New Roman"/>
-          <w:sz w:val="28"/>
-          <w:szCs w:val="28"/>
-        </w:rPr>
-        <w:t>{{ T</w:t>
-      </w:r>
-      <w:r>
-        <w:rPr>
-          <w:rFonts w:ascii="Times New Roman" w:eastAsia="Times New Roman" w:hAnsi="Times New Roman" w:cs="Times New Roman"/>
-          <w:sz w:val="28"/>
-          <w:szCs w:val="28"/>
-        </w:rPr>
-        <w:t>ANF</w:t>
-      </w:r>
-      <w:proofErr w:type="gramEnd"/>
-      <w:r>
-        <w:rPr>
-          <w:rFonts w:ascii="Times New Roman" w:eastAsia="Times New Roman" w:hAnsi="Times New Roman" w:cs="Times New Roman"/>
-          <w:sz w:val="28"/>
-          <w:szCs w:val="28"/>
-        </w:rPr>
-        <w:t>_amount</w:t>
+        <w:t>in the amount of {{ T</w:t>
+      </w:r>
+      <w:r>
+        <w:rPr>
+          <w:rFonts w:ascii="Times New Roman" w:eastAsia="Times New Roman" w:hAnsi="Times New Roman" w:cs="Times New Roman"/>
+          <w:sz w:val="28"/>
+          <w:szCs w:val="28"/>
+        </w:rPr>
+        <w:t>ANF_amount</w:t>
       </w:r>
       <w:r>
         <w:rPr>
@@ -1253,25 +1083,31 @@
           <w:sz w:val="28"/>
           <w:szCs w:val="28"/>
         </w:rPr>
-        <w:t xml:space="preserve"> in the amount of $</w:t>
-      </w:r>
-      <w:proofErr w:type="gramStart"/>
-      <w:r>
-        <w:rPr>
-          <w:rFonts w:ascii="Times New Roman" w:eastAsia="Times New Roman" w:hAnsi="Times New Roman" w:cs="Times New Roman"/>
-          <w:sz w:val="28"/>
-          <w:szCs w:val="28"/>
-        </w:rPr>
-        <w:t>{{ SSI</w:t>
-      </w:r>
-      <w:proofErr w:type="gramEnd"/>
-      <w:r>
-        <w:rPr>
-          <w:rFonts w:ascii="Times New Roman" w:eastAsia="Times New Roman" w:hAnsi="Times New Roman" w:cs="Times New Roman"/>
-          <w:sz w:val="28"/>
-          <w:szCs w:val="28"/>
-        </w:rPr>
-        <w:t>_amount }}</w:t>
+        <w:t xml:space="preserve"> in the amount of {{ SSI_amount </w:t>
+      </w:r>
+      <w:r>
+        <w:rPr>
+          <w:rFonts w:ascii="Times New Roman" w:eastAsia="Times New Roman" w:hAnsi="Times New Roman" w:cs="Times New Roman"/>
+          <w:sz w:val="28"/>
+          <w:szCs w:val="28"/>
+        </w:rPr>
+        <w:t>| currency</w:t>
+      </w:r>
+      <w:r>
+        <w:rPr>
+          <w:rFonts w:ascii="Times New Roman" w:eastAsia="Times New Roman" w:hAnsi="Times New Roman" w:cs="Times New Roman"/>
+          <w:sz w:val="28"/>
+          <w:szCs w:val="28"/>
+        </w:rPr>
+        <w:t xml:space="preserve"> </w:t>
+      </w:r>
+      <w:r>
+        <w:rPr>
+          <w:rFonts w:ascii="Times New Roman" w:eastAsia="Times New Roman" w:hAnsi="Times New Roman" w:cs="Times New Roman"/>
+          <w:sz w:val="28"/>
+          <w:szCs w:val="28"/>
+        </w:rPr>
+        <w:t>}}</w:t>
       </w:r>
       <w:r>
         <w:rPr>
@@ -1392,25 +1228,31 @@
           <w:sz w:val="28"/>
           <w:szCs w:val="28"/>
         </w:rPr>
-        <w:t xml:space="preserve"> in the amount of $</w:t>
-      </w:r>
-      <w:proofErr w:type="gramStart"/>
-      <w:r>
-        <w:rPr>
-          <w:rFonts w:ascii="Times New Roman" w:eastAsia="Times New Roman" w:hAnsi="Times New Roman" w:cs="Times New Roman"/>
-          <w:sz w:val="28"/>
-          <w:szCs w:val="28"/>
-        </w:rPr>
-        <w:t>{{ VA</w:t>
-      </w:r>
-      <w:proofErr w:type="gramEnd"/>
-      <w:r>
-        <w:rPr>
-          <w:rFonts w:ascii="Times New Roman" w:eastAsia="Times New Roman" w:hAnsi="Times New Roman" w:cs="Times New Roman"/>
-          <w:sz w:val="28"/>
-          <w:szCs w:val="28"/>
-        </w:rPr>
-        <w:t>_amount }}</w:t>
+        <w:t xml:space="preserve"> in the amount of {{ VA_amount</w:t>
+      </w:r>
+      <w:r>
+        <w:rPr>
+          <w:rFonts w:ascii="Times New Roman" w:eastAsia="Times New Roman" w:hAnsi="Times New Roman" w:cs="Times New Roman"/>
+          <w:sz w:val="28"/>
+          <w:szCs w:val="28"/>
+        </w:rPr>
+        <w:t xml:space="preserve"> </w:t>
+      </w:r>
+      <w:r>
+        <w:rPr>
+          <w:rFonts w:ascii="Times New Roman" w:eastAsia="Times New Roman" w:hAnsi="Times New Roman" w:cs="Times New Roman"/>
+          <w:sz w:val="28"/>
+          <w:szCs w:val="28"/>
+        </w:rPr>
+        <w:t>| currency</w:t>
+      </w:r>
+      <w:r>
+        <w:rPr>
+          <w:rFonts w:ascii="Times New Roman" w:eastAsia="Times New Roman" w:hAnsi="Times New Roman" w:cs="Times New Roman"/>
+          <w:sz w:val="28"/>
+          <w:szCs w:val="28"/>
+        </w:rPr>
+        <w:t xml:space="preserve"> }}</w:t>
       </w:r>
       <w:r>
         <w:rPr>
@@ -1531,25 +1373,31 @@
           <w:sz w:val="28"/>
           <w:szCs w:val="28"/>
         </w:rPr>
-        <w:t xml:space="preserve"> in the amount of $</w:t>
-      </w:r>
-      <w:proofErr w:type="gramStart"/>
-      <w:r>
-        <w:rPr>
-          <w:rFonts w:ascii="Times New Roman" w:eastAsia="Times New Roman" w:hAnsi="Times New Roman" w:cs="Times New Roman"/>
-          <w:sz w:val="28"/>
-          <w:szCs w:val="28"/>
-        </w:rPr>
-        <w:t>{{ WC</w:t>
-      </w:r>
-      <w:proofErr w:type="gramEnd"/>
-      <w:r>
-        <w:rPr>
-          <w:rFonts w:ascii="Times New Roman" w:eastAsia="Times New Roman" w:hAnsi="Times New Roman" w:cs="Times New Roman"/>
-          <w:sz w:val="28"/>
-          <w:szCs w:val="28"/>
-        </w:rPr>
-        <w:t>_amount }}</w:t>
+        <w:t xml:space="preserve"> in the amount of {{ WC_amount</w:t>
+      </w:r>
+      <w:r>
+        <w:rPr>
+          <w:rFonts w:ascii="Times New Roman" w:eastAsia="Times New Roman" w:hAnsi="Times New Roman" w:cs="Times New Roman"/>
+          <w:sz w:val="28"/>
+          <w:szCs w:val="28"/>
+        </w:rPr>
+        <w:t xml:space="preserve"> </w:t>
+      </w:r>
+      <w:r>
+        <w:rPr>
+          <w:rFonts w:ascii="Times New Roman" w:eastAsia="Times New Roman" w:hAnsi="Times New Roman" w:cs="Times New Roman"/>
+          <w:sz w:val="28"/>
+          <w:szCs w:val="28"/>
+        </w:rPr>
+        <w:t>| currency</w:t>
+      </w:r>
+      <w:r>
+        <w:rPr>
+          <w:rFonts w:ascii="Times New Roman" w:eastAsia="Times New Roman" w:hAnsi="Times New Roman" w:cs="Times New Roman"/>
+          <w:sz w:val="28"/>
+          <w:szCs w:val="28"/>
+        </w:rPr>
+        <w:t xml:space="preserve"> }}</w:t>
       </w:r>
       <w:r>
         <w:rPr>
@@ -1652,25 +1500,31 @@
           <w:sz w:val="28"/>
           <w:szCs w:val="28"/>
         </w:rPr>
-        <w:t xml:space="preserve"> in the amount of $</w:t>
-      </w:r>
-      <w:proofErr w:type="gramStart"/>
-      <w:r>
-        <w:rPr>
-          <w:rFonts w:ascii="Times New Roman" w:eastAsia="Times New Roman" w:hAnsi="Times New Roman" w:cs="Times New Roman"/>
-          <w:sz w:val="28"/>
-          <w:szCs w:val="28"/>
-        </w:rPr>
-        <w:t>{{ MERB</w:t>
-      </w:r>
-      <w:proofErr w:type="gramEnd"/>
-      <w:r>
-        <w:rPr>
-          <w:rFonts w:ascii="Times New Roman" w:eastAsia="Times New Roman" w:hAnsi="Times New Roman" w:cs="Times New Roman"/>
-          <w:sz w:val="28"/>
-          <w:szCs w:val="28"/>
-        </w:rPr>
-        <w:t>_amount }}</w:t>
+        <w:t xml:space="preserve"> in the amount of {{ MERB_amount</w:t>
+      </w:r>
+      <w:r>
+        <w:rPr>
+          <w:rFonts w:ascii="Times New Roman" w:eastAsia="Times New Roman" w:hAnsi="Times New Roman" w:cs="Times New Roman"/>
+          <w:sz w:val="28"/>
+          <w:szCs w:val="28"/>
+        </w:rPr>
+        <w:t xml:space="preserve"> </w:t>
+      </w:r>
+      <w:r>
+        <w:rPr>
+          <w:rFonts w:ascii="Times New Roman" w:eastAsia="Times New Roman" w:hAnsi="Times New Roman" w:cs="Times New Roman"/>
+          <w:sz w:val="28"/>
+          <w:szCs w:val="28"/>
+        </w:rPr>
+        <w:t>| currency</w:t>
+      </w:r>
+      <w:r>
+        <w:rPr>
+          <w:rFonts w:ascii="Times New Roman" w:eastAsia="Times New Roman" w:hAnsi="Times New Roman" w:cs="Times New Roman"/>
+          <w:sz w:val="28"/>
+          <w:szCs w:val="28"/>
+        </w:rPr>
+        <w:t xml:space="preserve"> }}</w:t>
       </w:r>
       <w:r>
         <w:rPr>
@@ -1791,25 +1645,31 @@
           <w:sz w:val="28"/>
           <w:szCs w:val="28"/>
         </w:rPr>
-        <w:t xml:space="preserve"> in the amount of $</w:t>
-      </w:r>
-      <w:proofErr w:type="gramStart"/>
-      <w:r>
-        <w:rPr>
-          <w:rFonts w:ascii="Times New Roman" w:eastAsia="Times New Roman" w:hAnsi="Times New Roman" w:cs="Times New Roman"/>
-          <w:sz w:val="28"/>
-          <w:szCs w:val="28"/>
-        </w:rPr>
-        <w:t>{{ UI</w:t>
-      </w:r>
-      <w:proofErr w:type="gramEnd"/>
-      <w:r>
-        <w:rPr>
-          <w:rFonts w:ascii="Times New Roman" w:eastAsia="Times New Roman" w:hAnsi="Times New Roman" w:cs="Times New Roman"/>
-          <w:sz w:val="28"/>
-          <w:szCs w:val="28"/>
-        </w:rPr>
-        <w:t>_amount }}</w:t>
+        <w:t xml:space="preserve"> in the amount of {{ UI_amount</w:t>
+      </w:r>
+      <w:r>
+        <w:rPr>
+          <w:rFonts w:ascii="Times New Roman" w:eastAsia="Times New Roman" w:hAnsi="Times New Roman" w:cs="Times New Roman"/>
+          <w:sz w:val="28"/>
+          <w:szCs w:val="28"/>
+        </w:rPr>
+        <w:t xml:space="preserve"> </w:t>
+      </w:r>
+      <w:r>
+        <w:rPr>
+          <w:rFonts w:ascii="Times New Roman" w:eastAsia="Times New Roman" w:hAnsi="Times New Roman" w:cs="Times New Roman"/>
+          <w:sz w:val="28"/>
+          <w:szCs w:val="28"/>
+        </w:rPr>
+        <w:t>| currency</w:t>
+      </w:r>
+      <w:r>
+        <w:rPr>
+          <w:rFonts w:ascii="Times New Roman" w:eastAsia="Times New Roman" w:hAnsi="Times New Roman" w:cs="Times New Roman"/>
+          <w:sz w:val="28"/>
+          <w:szCs w:val="28"/>
+        </w:rPr>
+        <w:t xml:space="preserve"> }}</w:t>
       </w:r>
       <w:r>
         <w:rPr>
@@ -1906,6 +1766,7 @@
           <w:sz w:val="28"/>
           <w:szCs w:val="28"/>
         </w:rPr>
+        <w:lastRenderedPageBreak/>
         <w:t>Spousal support</w:t>
       </w:r>
       <w:r>
@@ -1970,25 +1831,31 @@
           <w:sz w:val="28"/>
           <w:szCs w:val="28"/>
         </w:rPr>
-        <w:t xml:space="preserve"> in the amount of $</w:t>
-      </w:r>
-      <w:proofErr w:type="gramStart"/>
-      <w:r>
-        <w:rPr>
-          <w:rFonts w:ascii="Times New Roman" w:eastAsia="Times New Roman" w:hAnsi="Times New Roman" w:cs="Times New Roman"/>
-          <w:sz w:val="28"/>
-          <w:szCs w:val="28"/>
-        </w:rPr>
-        <w:t>{{ Support</w:t>
-      </w:r>
-      <w:proofErr w:type="gramEnd"/>
-      <w:r>
-        <w:rPr>
-          <w:rFonts w:ascii="Times New Roman" w:eastAsia="Times New Roman" w:hAnsi="Times New Roman" w:cs="Times New Roman"/>
-          <w:sz w:val="28"/>
-          <w:szCs w:val="28"/>
-        </w:rPr>
-        <w:t>_amount }}</w:t>
+        <w:t xml:space="preserve"> in the amount of {{ Support_amount </w:t>
+      </w:r>
+      <w:r>
+        <w:rPr>
+          <w:rFonts w:ascii="Times New Roman" w:eastAsia="Times New Roman" w:hAnsi="Times New Roman" w:cs="Times New Roman"/>
+          <w:sz w:val="28"/>
+          <w:szCs w:val="28"/>
+        </w:rPr>
+        <w:t>| currency</w:t>
+      </w:r>
+      <w:r>
+        <w:rPr>
+          <w:rFonts w:ascii="Times New Roman" w:eastAsia="Times New Roman" w:hAnsi="Times New Roman" w:cs="Times New Roman"/>
+          <w:sz w:val="28"/>
+          <w:szCs w:val="28"/>
+        </w:rPr>
+        <w:t xml:space="preserve"> </w:t>
+      </w:r>
+      <w:r>
+        <w:rPr>
+          <w:rFonts w:ascii="Times New Roman" w:eastAsia="Times New Roman" w:hAnsi="Times New Roman" w:cs="Times New Roman"/>
+          <w:sz w:val="28"/>
+          <w:szCs w:val="28"/>
+        </w:rPr>
+        <w:t>}}</w:t>
       </w:r>
       <w:r>
         <w:rPr>
@@ -2049,7 +1916,6 @@
           <w:sz w:val="28"/>
           <w:szCs w:val="28"/>
         </w:rPr>
-        <w:lastRenderedPageBreak/>
         <w:t>{%p endif %}</w:t>
       </w:r>
     </w:p>
@@ -2102,25 +1968,23 @@
           <w:sz w:val="28"/>
           <w:szCs w:val="28"/>
         </w:rPr>
-        <w:t xml:space="preserve"> in the amount of $</w:t>
-      </w:r>
-      <w:proofErr w:type="gramStart"/>
-      <w:r>
-        <w:rPr>
-          <w:rFonts w:ascii="Times New Roman" w:eastAsia="Times New Roman" w:hAnsi="Times New Roman" w:cs="Times New Roman"/>
-          <w:sz w:val="28"/>
-          <w:szCs w:val="28"/>
-        </w:rPr>
-        <w:t>{{ PA</w:t>
-      </w:r>
-      <w:proofErr w:type="gramEnd"/>
-      <w:r>
-        <w:rPr>
-          <w:rFonts w:ascii="Times New Roman" w:eastAsia="Times New Roman" w:hAnsi="Times New Roman" w:cs="Times New Roman"/>
-          <w:sz w:val="28"/>
-          <w:szCs w:val="28"/>
-        </w:rPr>
-        <w:t>_amount }}</w:t>
+        <w:t xml:space="preserve"> in the amount of {{ PA_amount</w:t>
+      </w:r>
+      <w:r>
+        <w:rPr>
+          <w:rFonts w:ascii="Times New Roman" w:eastAsia="Times New Roman" w:hAnsi="Times New Roman" w:cs="Times New Roman"/>
+          <w:sz w:val="28"/>
+          <w:szCs w:val="28"/>
+        </w:rPr>
+        <w:t xml:space="preserve"> | currency</w:t>
+      </w:r>
+      <w:r>
+        <w:rPr>
+          <w:rFonts w:ascii="Times New Roman" w:eastAsia="Times New Roman" w:hAnsi="Times New Roman" w:cs="Times New Roman"/>
+          <w:sz w:val="28"/>
+          <w:szCs w:val="28"/>
+        </w:rPr>
+        <w:t xml:space="preserve"> }}</w:t>
       </w:r>
       <w:r>
         <w:rPr>
@@ -2233,25 +2097,23 @@
           <w:sz w:val="28"/>
           <w:szCs w:val="28"/>
         </w:rPr>
-        <w:t xml:space="preserve"> in the amount of $</w:t>
-      </w:r>
-      <w:proofErr w:type="gramStart"/>
-      <w:r>
-        <w:rPr>
-          <w:rFonts w:ascii="Times New Roman" w:eastAsia="Times New Roman" w:hAnsi="Times New Roman" w:cs="Times New Roman"/>
-          <w:sz w:val="28"/>
-          <w:szCs w:val="28"/>
-        </w:rPr>
-        <w:t>{{ TAX</w:t>
-      </w:r>
-      <w:proofErr w:type="gramEnd"/>
-      <w:r>
-        <w:rPr>
-          <w:rFonts w:ascii="Times New Roman" w:eastAsia="Times New Roman" w:hAnsi="Times New Roman" w:cs="Times New Roman"/>
-          <w:sz w:val="28"/>
-          <w:szCs w:val="28"/>
-        </w:rPr>
-        <w:t>_amount }}</w:t>
+        <w:t xml:space="preserve"> in the amount of {{ TAX_amount</w:t>
+      </w:r>
+      <w:r>
+        <w:rPr>
+          <w:rFonts w:ascii="Times New Roman" w:eastAsia="Times New Roman" w:hAnsi="Times New Roman" w:cs="Times New Roman"/>
+          <w:sz w:val="28"/>
+          <w:szCs w:val="28"/>
+        </w:rPr>
+        <w:t xml:space="preserve"> | currency</w:t>
+      </w:r>
+      <w:r>
+        <w:rPr>
+          <w:rFonts w:ascii="Times New Roman" w:eastAsia="Times New Roman" w:hAnsi="Times New Roman" w:cs="Times New Roman"/>
+          <w:sz w:val="28"/>
+          <w:szCs w:val="28"/>
+        </w:rPr>
+        <w:t xml:space="preserve"> }}</w:t>
       </w:r>
       <w:r>
         <w:rPr>
@@ -2314,6 +2176,244 @@
         </w:rPr>
         <w:t>{%p endif %}</w:t>
       </w:r>
+    </w:p>
+    <w:p/>
+    <w:p>
+      <w:pPr>
+        <w:pStyle w:val="Heading3"/>
+      </w:pPr>
+      <w:r>
+        <w:t>Property</w:t>
+      </w:r>
+    </w:p>
+    <w:p/>
+    <w:p>
+      <w:r>
+        <w:t>Some property is totally exempt from debt collections (unless you have put it up as collateral) – this means a creditor can’t take this property to pay a debt.</w:t>
+      </w:r>
+    </w:p>
+    <w:p>
+      <w:r>
+        <w:t>‘Equity’ means the amount of the value of your property that is available to you, after accounting for existing liens or financing like a mortgage or loan you still owe on.</w:t>
+      </w:r>
+    </w:p>
+    <w:p>
+      <w:r>
+        <w:t>I have the following property:</w:t>
+      </w:r>
+    </w:p>
+    <w:p>
+      <w:pPr>
+        <w:ind w:left="720"/>
+        <w:rPr>
+          <w:rFonts w:ascii="Times New Roman" w:eastAsia="Times New Roman" w:hAnsi="Times New Roman" w:cs="Times New Roman"/>
+          <w:sz w:val="28"/>
+          <w:szCs w:val="28"/>
+        </w:rPr>
+      </w:pPr>
+      <w:r>
+        <w:rPr>
+          <w:rFonts w:ascii="Times New Roman" w:eastAsia="Times New Roman" w:hAnsi="Times New Roman" w:cs="Times New Roman"/>
+          <w:sz w:val="28"/>
+          <w:szCs w:val="28"/>
+        </w:rPr>
+        <w:t xml:space="preserve">{%p if </w:t>
+      </w:r>
+      <w:r>
+        <w:rPr>
+          <w:rFonts w:ascii="Times New Roman" w:eastAsia="Times New Roman" w:hAnsi="Times New Roman" w:cs="Times New Roman"/>
+          <w:sz w:val="28"/>
+          <w:szCs w:val="28"/>
+        </w:rPr>
+        <w:t>property</w:t>
+      </w:r>
+      <w:r>
+        <w:rPr>
+          <w:rFonts w:ascii="Times New Roman" w:eastAsia="Times New Roman" w:hAnsi="Times New Roman" w:cs="Times New Roman"/>
+          <w:sz w:val="28"/>
+          <w:szCs w:val="28"/>
+        </w:rPr>
+        <w:t>_type_</w:t>
+      </w:r>
+      <w:r>
+        <w:rPr>
+          <w:rFonts w:ascii="Times New Roman" w:eastAsia="Times New Roman" w:hAnsi="Times New Roman" w:cs="Times New Roman"/>
+          <w:sz w:val="28"/>
+          <w:szCs w:val="28"/>
+        </w:rPr>
+        <w:t>h</w:t>
+      </w:r>
+      <w:r>
+        <w:rPr>
+          <w:rFonts w:ascii="Times New Roman" w:eastAsia="Times New Roman" w:hAnsi="Times New Roman" w:cs="Times New Roman"/>
+          <w:sz w:val="28"/>
+          <w:szCs w:val="28"/>
+        </w:rPr>
+        <w:t>ome</w:t>
+      </w:r>
+      <w:r>
+        <w:rPr>
+          <w:rFonts w:ascii="Times New Roman" w:eastAsia="Times New Roman" w:hAnsi="Times New Roman" w:cs="Times New Roman"/>
+          <w:sz w:val="28"/>
+          <w:szCs w:val="28"/>
+        </w:rPr>
+        <w:t>_standard</w:t>
+      </w:r>
+      <w:r>
+        <w:rPr>
+          <w:rFonts w:ascii="Times New Roman" w:eastAsia="Times New Roman" w:hAnsi="Times New Roman" w:cs="Times New Roman"/>
+          <w:sz w:val="28"/>
+          <w:szCs w:val="28"/>
+        </w:rPr>
+        <w:t xml:space="preserve"> %} </w:t>
+      </w:r>
+    </w:p>
+    <w:p>
+      <w:pPr>
+        <w:ind w:left="720"/>
+        <w:rPr>
+          <w:rFonts w:ascii="Times New Roman" w:eastAsia="Times New Roman" w:hAnsi="Times New Roman" w:cs="Times New Roman"/>
+          <w:sz w:val="28"/>
+          <w:szCs w:val="28"/>
+        </w:rPr>
+      </w:pPr>
+      <w:r>
+        <w:rPr>
+          <w:rFonts w:ascii="Times New Roman" w:eastAsia="Times New Roman" w:hAnsi="Times New Roman" w:cs="Times New Roman"/>
+          <w:sz w:val="28"/>
+          <w:szCs w:val="28"/>
+        </w:rPr>
+        <w:t xml:space="preserve">I own a home and have approximately {{ home_equity_amount | currency }} in equity. </w:t>
+      </w:r>
+      <w:r>
+        <w:rPr>
+          <w:rFonts w:ascii="Times New Roman" w:eastAsia="Times New Roman" w:hAnsi="Times New Roman" w:cs="Times New Roman"/>
+          <w:b/>
+          <w:bCs/>
+          <w:color w:val="1F4E79" w:themeColor="accent5" w:themeShade="80"/>
+          <w:sz w:val="28"/>
+          <w:szCs w:val="28"/>
+        </w:rPr>
+        <w:t>Under Maine law, up to $80,000 in home equity is exempt from collections.</w:t>
+      </w:r>
+    </w:p>
+    <w:p>
+      <w:pPr>
+        <w:ind w:left="720"/>
+        <w:rPr>
+          <w:rFonts w:ascii="Times New Roman" w:eastAsia="Times New Roman" w:hAnsi="Times New Roman" w:cs="Times New Roman"/>
+          <w:sz w:val="28"/>
+          <w:szCs w:val="28"/>
+        </w:rPr>
+      </w:pPr>
+      <w:r>
+        <w:rPr>
+          <w:rFonts w:ascii="Times New Roman" w:eastAsia="Times New Roman" w:hAnsi="Times New Roman" w:cs="Times New Roman"/>
+          <w:sz w:val="28"/>
+          <w:szCs w:val="28"/>
+        </w:rPr>
+        <w:t>{%p endif %}</w:t>
+      </w:r>
+    </w:p>
+    <w:p>
+      <w:pPr>
+        <w:ind w:left="720"/>
+        <w:rPr>
+          <w:rFonts w:ascii="Times New Roman" w:eastAsia="Times New Roman" w:hAnsi="Times New Roman" w:cs="Times New Roman"/>
+          <w:sz w:val="28"/>
+          <w:szCs w:val="28"/>
+        </w:rPr>
+      </w:pPr>
+      <w:r>
+        <w:rPr>
+          <w:rFonts w:ascii="Times New Roman" w:eastAsia="Times New Roman" w:hAnsi="Times New Roman" w:cs="Times New Roman"/>
+          <w:sz w:val="28"/>
+          <w:szCs w:val="28"/>
+        </w:rPr>
+        <w:t>{%p if property_type_home_increase %}</w:t>
+      </w:r>
+    </w:p>
+    <w:p>
+      <w:pPr>
+        <w:ind w:left="720"/>
+        <w:rPr>
+          <w:rFonts w:ascii="Times New Roman" w:eastAsia="Times New Roman" w:hAnsi="Times New Roman" w:cs="Times New Roman"/>
+          <w:sz w:val="28"/>
+          <w:szCs w:val="28"/>
+        </w:rPr>
+      </w:pPr>
+      <w:r>
+        <w:rPr>
+          <w:rFonts w:ascii="Times New Roman" w:eastAsia="Times New Roman" w:hAnsi="Times New Roman" w:cs="Times New Roman"/>
+          <w:sz w:val="28"/>
+          <w:szCs w:val="28"/>
+        </w:rPr>
+        <w:t xml:space="preserve">I own a home and have approximately {{ home_equity_amount | currency }} in equity. Because {% if home_minor_dep %} a minor dependent lives </w:t>
+      </w:r>
+      <w:r>
+        <w:rPr>
+          <w:rFonts w:ascii="Times New Roman" w:eastAsia="Times New Roman" w:hAnsi="Times New Roman" w:cs="Times New Roman"/>
+          <w:sz w:val="28"/>
+          <w:szCs w:val="28"/>
+        </w:rPr>
+        <w:lastRenderedPageBreak/>
+        <w:t>with me {% elif home_disabled_dep %} I have a dependent who is age 60 or older or disabled {% else %} I am age 60 or older, or disabled</w:t>
+      </w:r>
+      <w:r>
+        <w:rPr>
+          <w:rFonts w:ascii="Times New Roman" w:eastAsia="Times New Roman" w:hAnsi="Times New Roman" w:cs="Times New Roman"/>
+          <w:sz w:val="28"/>
+          <w:szCs w:val="28"/>
+        </w:rPr>
+        <w:t xml:space="preserve"> {% endif %} </w:t>
+      </w:r>
+      <w:r>
+        <w:rPr>
+          <w:rFonts w:ascii="Times New Roman" w:eastAsia="Times New Roman" w:hAnsi="Times New Roman" w:cs="Times New Roman"/>
+          <w:b/>
+          <w:bCs/>
+          <w:color w:val="1F4E79" w:themeColor="accent5" w:themeShade="80"/>
+          <w:sz w:val="28"/>
+          <w:szCs w:val="28"/>
+        </w:rPr>
+        <w:t>under Maine law up to $160,000 in home equity is exempt from collections</w:t>
+      </w:r>
+      <w:r>
+        <w:rPr>
+          <w:rFonts w:ascii="Times New Roman" w:eastAsia="Times New Roman" w:hAnsi="Times New Roman" w:cs="Times New Roman"/>
+          <w:sz w:val="28"/>
+          <w:szCs w:val="28"/>
+        </w:rPr>
+        <w:t xml:space="preserve">. </w:t>
+      </w:r>
+    </w:p>
+    <w:p>
+      <w:pPr>
+        <w:ind w:left="720"/>
+        <w:rPr>
+          <w:rFonts w:ascii="Times New Roman" w:eastAsia="Times New Roman" w:hAnsi="Times New Roman" w:cs="Times New Roman"/>
+          <w:sz w:val="28"/>
+          <w:szCs w:val="28"/>
+        </w:rPr>
+      </w:pPr>
+      <w:r>
+        <w:rPr>
+          <w:rFonts w:ascii="Times New Roman" w:eastAsia="Times New Roman" w:hAnsi="Times New Roman" w:cs="Times New Roman"/>
+          <w:sz w:val="28"/>
+          <w:szCs w:val="28"/>
+        </w:rPr>
+        <w:t>{%p endif %}</w:t>
+      </w:r>
+    </w:p>
+    <w:p>
+      <w:pPr>
+        <w:ind w:left="720"/>
+        <w:rPr>
+          <w:rFonts w:ascii="Times New Roman" w:eastAsia="Times New Roman" w:hAnsi="Times New Roman" w:cs="Times New Roman"/>
+          <w:sz w:val="28"/>
+          <w:szCs w:val="28"/>
+        </w:rPr>
+      </w:pPr>
     </w:p>
     <w:p/>
     <w:p/>

</xml_diff>

<commit_message>
Adding exempt property types to interview - boat logic needs more work
</commit_message>
<xml_diff>
--- a/docassemble/DraftMaineDebtCollectionHearingHelper/data/templates/Debt_Hearing_Helper.docx
+++ b/docassemble/DraftMaineDebtCollectionHearingHelper/data/templates/Debt_Hearing_Helper.docx
@@ -814,15 +814,7 @@
           <w:sz w:val="28"/>
           <w:szCs w:val="28"/>
         </w:rPr>
-        <w:t xml:space="preserve"> </w:t>
-      </w:r>
-      <w:r>
-        <w:rPr>
-          <w:rFonts w:ascii="Times New Roman" w:eastAsia="Times New Roman" w:hAnsi="Times New Roman" w:cs="Times New Roman"/>
-          <w:sz w:val="28"/>
-          <w:szCs w:val="28"/>
-        </w:rPr>
-        <w:t>{% endif %}</w:t>
+        <w:t xml:space="preserve"> {% endif %}</w:t>
       </w:r>
       <w:r>
         <w:rPr>
@@ -1083,7 +1075,23 @@
           <w:sz w:val="28"/>
           <w:szCs w:val="28"/>
         </w:rPr>
-        <w:t xml:space="preserve"> in the amount of {{ SSI_amount </w:t>
+        <w:t xml:space="preserve"> in the amount of </w:t>
+      </w:r>
+      <w:r>
+        <w:rPr>
+          <w:rFonts w:ascii="Times New Roman" w:eastAsia="Times New Roman" w:hAnsi="Times New Roman" w:cs="Times New Roman"/>
+          <w:sz w:val="28"/>
+          <w:szCs w:val="28"/>
+        </w:rPr>
+        <w:t>3</w:t>
+      </w:r>
+      <w:r>
+        <w:rPr>
+          <w:rFonts w:ascii="Times New Roman" w:eastAsia="Times New Roman" w:hAnsi="Times New Roman" w:cs="Times New Roman"/>
+          <w:sz w:val="28"/>
+          <w:szCs w:val="28"/>
+        </w:rPr>
+        <w:t xml:space="preserve">{{ SSI_amount </w:t>
       </w:r>
       <w:r>
         <w:rPr>
@@ -1236,15 +1244,7 @@
           <w:sz w:val="28"/>
           <w:szCs w:val="28"/>
         </w:rPr>
-        <w:t xml:space="preserve"> </w:t>
-      </w:r>
-      <w:r>
-        <w:rPr>
-          <w:rFonts w:ascii="Times New Roman" w:eastAsia="Times New Roman" w:hAnsi="Times New Roman" w:cs="Times New Roman"/>
-          <w:sz w:val="28"/>
-          <w:szCs w:val="28"/>
-        </w:rPr>
-        <w:t>| currency</w:t>
+        <w:t xml:space="preserve"> | currency</w:t>
       </w:r>
       <w:r>
         <w:rPr>
@@ -1381,15 +1381,7 @@
           <w:sz w:val="28"/>
           <w:szCs w:val="28"/>
         </w:rPr>
-        <w:t xml:space="preserve"> </w:t>
-      </w:r>
-      <w:r>
-        <w:rPr>
-          <w:rFonts w:ascii="Times New Roman" w:eastAsia="Times New Roman" w:hAnsi="Times New Roman" w:cs="Times New Roman"/>
-          <w:sz w:val="28"/>
-          <w:szCs w:val="28"/>
-        </w:rPr>
-        <w:t>| currency</w:t>
+        <w:t xml:space="preserve"> | currency</w:t>
       </w:r>
       <w:r>
         <w:rPr>
@@ -1508,15 +1500,7 @@
           <w:sz w:val="28"/>
           <w:szCs w:val="28"/>
         </w:rPr>
-        <w:t xml:space="preserve"> </w:t>
-      </w:r>
-      <w:r>
-        <w:rPr>
-          <w:rFonts w:ascii="Times New Roman" w:eastAsia="Times New Roman" w:hAnsi="Times New Roman" w:cs="Times New Roman"/>
-          <w:sz w:val="28"/>
-          <w:szCs w:val="28"/>
-        </w:rPr>
-        <w:t>| currency</w:t>
+        <w:t xml:space="preserve"> | currency</w:t>
       </w:r>
       <w:r>
         <w:rPr>
@@ -1653,15 +1637,7 @@
           <w:sz w:val="28"/>
           <w:szCs w:val="28"/>
         </w:rPr>
-        <w:t xml:space="preserve"> </w:t>
-      </w:r>
-      <w:r>
-        <w:rPr>
-          <w:rFonts w:ascii="Times New Roman" w:eastAsia="Times New Roman" w:hAnsi="Times New Roman" w:cs="Times New Roman"/>
-          <w:sz w:val="28"/>
-          <w:szCs w:val="28"/>
-        </w:rPr>
-        <w:t>| currency</w:t>
+        <w:t xml:space="preserve"> | currency</w:t>
       </w:r>
       <w:r>
         <w:rPr>
@@ -2414,6 +2390,983 @@
           <w:szCs w:val="28"/>
         </w:rPr>
       </w:pPr>
+      <w:r>
+        <w:rPr>
+          <w:rFonts w:ascii="Times New Roman" w:eastAsia="Times New Roman" w:hAnsi="Times New Roman" w:cs="Times New Roman"/>
+          <w:sz w:val="28"/>
+          <w:szCs w:val="28"/>
+        </w:rPr>
+        <w:t>{%p if property_type_home_additional %}</w:t>
+      </w:r>
+    </w:p>
+    <w:p>
+      <w:pPr>
+        <w:ind w:left="720"/>
+        <w:rPr>
+          <w:rFonts w:ascii="Times New Roman" w:eastAsia="Times New Roman" w:hAnsi="Times New Roman" w:cs="Times New Roman"/>
+          <w:sz w:val="28"/>
+          <w:szCs w:val="28"/>
+        </w:rPr>
+      </w:pPr>
+      <w:r>
+        <w:rPr>
+          <w:rFonts w:ascii="Times New Roman" w:eastAsia="Times New Roman" w:hAnsi="Times New Roman" w:cs="Times New Roman"/>
+          <w:sz w:val="28"/>
+          <w:szCs w:val="28"/>
+        </w:rPr>
+        <w:t>I also own {{ additional_home_number }} other home(s) or piece(s) of property and have approximately {{ additional_home_equity_amount | currency }} in equity.</w:t>
+      </w:r>
+    </w:p>
+    <w:p>
+      <w:pPr>
+        <w:ind w:left="720"/>
+        <w:rPr>
+          <w:rFonts w:ascii="Times New Roman" w:eastAsia="Times New Roman" w:hAnsi="Times New Roman" w:cs="Times New Roman"/>
+          <w:sz w:val="28"/>
+          <w:szCs w:val="28"/>
+        </w:rPr>
+      </w:pPr>
+      <w:r>
+        <w:rPr>
+          <w:rFonts w:ascii="Times New Roman" w:eastAsia="Times New Roman" w:hAnsi="Times New Roman" w:cs="Times New Roman"/>
+          <w:sz w:val="28"/>
+          <w:szCs w:val="28"/>
+        </w:rPr>
+        <w:t>{%p endif %}</w:t>
+      </w:r>
+    </w:p>
+    <w:p>
+      <w:pPr>
+        <w:ind w:left="720"/>
+        <w:rPr>
+          <w:rFonts w:ascii="Times New Roman" w:eastAsia="Times New Roman" w:hAnsi="Times New Roman" w:cs="Times New Roman"/>
+          <w:sz w:val="28"/>
+          <w:szCs w:val="28"/>
+        </w:rPr>
+      </w:pPr>
+      <w:r>
+        <w:rPr>
+          <w:rFonts w:ascii="Times New Roman" w:eastAsia="Times New Roman" w:hAnsi="Times New Roman" w:cs="Times New Roman"/>
+          <w:sz w:val="28"/>
+          <w:szCs w:val="28"/>
+        </w:rPr>
+        <w:t>{%p if property_type_vehicle %}</w:t>
+      </w:r>
+    </w:p>
+    <w:p>
+      <w:pPr>
+        <w:ind w:left="720"/>
+        <w:rPr>
+          <w:rFonts w:ascii="Times New Roman" w:eastAsia="Times New Roman" w:hAnsi="Times New Roman" w:cs="Times New Roman"/>
+          <w:sz w:val="28"/>
+          <w:szCs w:val="28"/>
+        </w:rPr>
+      </w:pPr>
+      <w:r>
+        <w:rPr>
+          <w:rFonts w:ascii="Times New Roman" w:eastAsia="Times New Roman" w:hAnsi="Times New Roman" w:cs="Times New Roman"/>
+          <w:sz w:val="28"/>
+          <w:szCs w:val="28"/>
+        </w:rPr>
+        <w:t xml:space="preserve">I own a vehicle and have approximately {{ vehicle_equity_amount | currency }}in equity. </w:t>
+      </w:r>
+      <w:r>
+        <w:rPr>
+          <w:rFonts w:ascii="Times New Roman" w:eastAsia="Times New Roman" w:hAnsi="Times New Roman" w:cs="Times New Roman"/>
+          <w:b/>
+          <w:bCs/>
+          <w:color w:val="1F4E79" w:themeColor="accent5" w:themeShade="80"/>
+          <w:sz w:val="28"/>
+          <w:szCs w:val="28"/>
+        </w:rPr>
+        <w:t>Under Maine law up to $10,000 in equity in one vehicle is exempt from collections</w:t>
+      </w:r>
+      <w:r>
+        <w:rPr>
+          <w:rFonts w:ascii="Times New Roman" w:eastAsia="Times New Roman" w:hAnsi="Times New Roman" w:cs="Times New Roman"/>
+          <w:sz w:val="28"/>
+          <w:szCs w:val="28"/>
+        </w:rPr>
+        <w:t>.</w:t>
+      </w:r>
+    </w:p>
+    <w:p>
+      <w:pPr>
+        <w:ind w:left="720"/>
+        <w:rPr>
+          <w:rFonts w:ascii="Times New Roman" w:eastAsia="Times New Roman" w:hAnsi="Times New Roman" w:cs="Times New Roman"/>
+          <w:sz w:val="28"/>
+          <w:szCs w:val="28"/>
+        </w:rPr>
+      </w:pPr>
+      <w:r>
+        <w:rPr>
+          <w:rFonts w:ascii="Times New Roman" w:eastAsia="Times New Roman" w:hAnsi="Times New Roman" w:cs="Times New Roman"/>
+          <w:sz w:val="28"/>
+          <w:szCs w:val="28"/>
+        </w:rPr>
+        <w:t>{%p endif %}</w:t>
+      </w:r>
+    </w:p>
+    <w:p>
+      <w:pPr>
+        <w:ind w:left="720"/>
+        <w:rPr>
+          <w:rFonts w:ascii="Times New Roman" w:eastAsia="Times New Roman" w:hAnsi="Times New Roman" w:cs="Times New Roman"/>
+          <w:sz w:val="28"/>
+          <w:szCs w:val="28"/>
+        </w:rPr>
+      </w:pPr>
+      <w:r>
+        <w:rPr>
+          <w:rFonts w:ascii="Times New Roman" w:eastAsia="Times New Roman" w:hAnsi="Times New Roman" w:cs="Times New Roman"/>
+          <w:sz w:val="28"/>
+          <w:szCs w:val="28"/>
+        </w:rPr>
+        <w:t>{%p if property_type_vehicle_additional %}</w:t>
+      </w:r>
+    </w:p>
+    <w:p>
+      <w:pPr>
+        <w:ind w:left="720"/>
+        <w:rPr>
+          <w:rFonts w:ascii="Times New Roman" w:eastAsia="Times New Roman" w:hAnsi="Times New Roman" w:cs="Times New Roman"/>
+          <w:sz w:val="28"/>
+          <w:szCs w:val="28"/>
+        </w:rPr>
+      </w:pPr>
+      <w:r>
+        <w:rPr>
+          <w:rFonts w:ascii="Times New Roman" w:eastAsia="Times New Roman" w:hAnsi="Times New Roman" w:cs="Times New Roman"/>
+          <w:sz w:val="28"/>
+          <w:szCs w:val="28"/>
+        </w:rPr>
+        <w:t>I also own { additional_vehicle_number } other vehicle(s) and have approximately {{ additional_vehicle_equity_amount }} in equity.</w:t>
+      </w:r>
+    </w:p>
+    <w:p>
+      <w:pPr>
+        <w:ind w:left="720"/>
+        <w:rPr>
+          <w:rFonts w:ascii="Times New Roman" w:eastAsia="Times New Roman" w:hAnsi="Times New Roman" w:cs="Times New Roman"/>
+          <w:sz w:val="28"/>
+          <w:szCs w:val="28"/>
+        </w:rPr>
+      </w:pPr>
+      <w:r>
+        <w:rPr>
+          <w:rFonts w:ascii="Times New Roman" w:eastAsia="Times New Roman" w:hAnsi="Times New Roman" w:cs="Times New Roman"/>
+          <w:sz w:val="28"/>
+          <w:szCs w:val="28"/>
+        </w:rPr>
+        <w:t>{%p endif %}</w:t>
+      </w:r>
+    </w:p>
+    <w:p>
+      <w:pPr>
+        <w:ind w:left="720"/>
+        <w:rPr>
+          <w:rFonts w:ascii="Times New Roman" w:eastAsia="Times New Roman" w:hAnsi="Times New Roman" w:cs="Times New Roman"/>
+          <w:sz w:val="28"/>
+          <w:szCs w:val="28"/>
+        </w:rPr>
+      </w:pPr>
+      <w:r>
+        <w:rPr>
+          <w:rFonts w:ascii="Times New Roman" w:eastAsia="Times New Roman" w:hAnsi="Times New Roman" w:cs="Times New Roman"/>
+          <w:sz w:val="28"/>
+          <w:szCs w:val="28"/>
+        </w:rPr>
+        <w:t>{%p if property_type_</w:t>
+      </w:r>
+      <w:r>
+        <w:rPr>
+          <w:rFonts w:ascii="Times New Roman" w:eastAsia="Times New Roman" w:hAnsi="Times New Roman" w:cs="Times New Roman"/>
+          <w:sz w:val="28"/>
+          <w:szCs w:val="28"/>
+        </w:rPr>
+        <w:t>cash</w:t>
+      </w:r>
+      <w:r>
+        <w:rPr>
+          <w:rFonts w:ascii="Times New Roman" w:eastAsia="Times New Roman" w:hAnsi="Times New Roman" w:cs="Times New Roman"/>
+          <w:sz w:val="28"/>
+          <w:szCs w:val="28"/>
+        </w:rPr>
+        <w:t xml:space="preserve"> %}</w:t>
+      </w:r>
+    </w:p>
+    <w:p>
+      <w:pPr>
+        <w:ind w:left="720"/>
+        <w:rPr>
+          <w:rFonts w:ascii="Times New Roman" w:eastAsia="Times New Roman" w:hAnsi="Times New Roman" w:cs="Times New Roman"/>
+          <w:b/>
+          <w:bCs/>
+          <w:color w:val="1F3864" w:themeColor="accent1" w:themeShade="80"/>
+          <w:sz w:val="28"/>
+          <w:szCs w:val="28"/>
+        </w:rPr>
+      </w:pPr>
+      <w:r>
+        <w:rPr>
+          <w:rFonts w:ascii="Times New Roman" w:eastAsia="Times New Roman" w:hAnsi="Times New Roman" w:cs="Times New Roman"/>
+          <w:sz w:val="28"/>
+          <w:szCs w:val="28"/>
+        </w:rPr>
+        <w:t xml:space="preserve">I have {{ </w:t>
+      </w:r>
+      <w:r>
+        <w:rPr>
+          <w:rFonts w:ascii="Times New Roman" w:eastAsia="Times New Roman" w:hAnsi="Times New Roman" w:cs="Times New Roman"/>
+          <w:sz w:val="28"/>
+          <w:szCs w:val="28"/>
+        </w:rPr>
+        <w:t>cash</w:t>
+      </w:r>
+      <w:r>
+        <w:rPr>
+          <w:rFonts w:ascii="Times New Roman" w:eastAsia="Times New Roman" w:hAnsi="Times New Roman" w:cs="Times New Roman"/>
+          <w:sz w:val="28"/>
+          <w:szCs w:val="28"/>
+        </w:rPr>
+        <w:t xml:space="preserve">_amount | currency }} in </w:t>
+      </w:r>
+      <w:r>
+        <w:rPr>
+          <w:rFonts w:ascii="Times New Roman" w:eastAsia="Times New Roman" w:hAnsi="Times New Roman" w:cs="Times New Roman"/>
+          <w:sz w:val="28"/>
+          <w:szCs w:val="28"/>
+        </w:rPr>
+        <w:t xml:space="preserve">cash and  </w:t>
+      </w:r>
+      <w:r>
+        <w:rPr>
+          <w:rFonts w:ascii="Times New Roman" w:eastAsia="Times New Roman" w:hAnsi="Times New Roman" w:cs="Times New Roman"/>
+          <w:sz w:val="28"/>
+          <w:szCs w:val="28"/>
+        </w:rPr>
+        <w:t xml:space="preserve">bank accounts. </w:t>
+      </w:r>
+      <w:r>
+        <w:rPr>
+          <w:rFonts w:ascii="Times New Roman" w:eastAsia="Times New Roman" w:hAnsi="Times New Roman" w:cs="Times New Roman"/>
+          <w:b/>
+          <w:bCs/>
+          <w:color w:val="1F3864" w:themeColor="accent1" w:themeShade="80"/>
+          <w:sz w:val="28"/>
+          <w:szCs w:val="28"/>
+        </w:rPr>
+        <w:t xml:space="preserve">Under Maine law up to $3,000 in </w:t>
+      </w:r>
+      <w:r>
+        <w:rPr>
+          <w:rFonts w:ascii="Times New Roman" w:eastAsia="Times New Roman" w:hAnsi="Times New Roman" w:cs="Times New Roman"/>
+          <w:b/>
+          <w:bCs/>
+          <w:color w:val="1F3864" w:themeColor="accent1" w:themeShade="80"/>
+          <w:sz w:val="28"/>
+          <w:szCs w:val="28"/>
+        </w:rPr>
+        <w:t xml:space="preserve">cash or </w:t>
+      </w:r>
+      <w:r>
+        <w:rPr>
+          <w:rFonts w:ascii="Times New Roman" w:eastAsia="Times New Roman" w:hAnsi="Times New Roman" w:cs="Times New Roman"/>
+          <w:b/>
+          <w:bCs/>
+          <w:color w:val="1F3864" w:themeColor="accent1" w:themeShade="80"/>
+          <w:sz w:val="28"/>
+          <w:szCs w:val="28"/>
+        </w:rPr>
+        <w:t>bank accounts is exempt from collections.</w:t>
+      </w:r>
+    </w:p>
+    <w:p>
+      <w:pPr>
+        <w:ind w:left="720"/>
+        <w:rPr>
+          <w:rFonts w:ascii="Times New Roman" w:eastAsia="Times New Roman" w:hAnsi="Times New Roman" w:cs="Times New Roman"/>
+          <w:sz w:val="28"/>
+          <w:szCs w:val="28"/>
+        </w:rPr>
+      </w:pPr>
+      <w:r>
+        <w:rPr>
+          <w:rFonts w:ascii="Times New Roman" w:eastAsia="Times New Roman" w:hAnsi="Times New Roman" w:cs="Times New Roman"/>
+          <w:sz w:val="28"/>
+          <w:szCs w:val="28"/>
+        </w:rPr>
+        <w:t>{%p endif %}</w:t>
+      </w:r>
+    </w:p>
+    <w:p>
+      <w:pPr>
+        <w:ind w:left="720"/>
+        <w:rPr>
+          <w:rFonts w:ascii="Times New Roman" w:eastAsia="Times New Roman" w:hAnsi="Times New Roman" w:cs="Times New Roman"/>
+          <w:sz w:val="28"/>
+          <w:szCs w:val="28"/>
+        </w:rPr>
+      </w:pPr>
+      <w:r>
+        <w:rPr>
+          <w:rFonts w:ascii="Times New Roman" w:eastAsia="Times New Roman" w:hAnsi="Times New Roman" w:cs="Times New Roman"/>
+          <w:sz w:val="28"/>
+          <w:szCs w:val="28"/>
+        </w:rPr>
+        <w:t>{%p if property_type_tools %}</w:t>
+      </w:r>
+    </w:p>
+    <w:p>
+      <w:pPr>
+        <w:ind w:left="720"/>
+        <w:rPr>
+          <w:rFonts w:ascii="Times New Roman" w:eastAsia="Times New Roman" w:hAnsi="Times New Roman" w:cs="Times New Roman"/>
+          <w:b/>
+          <w:bCs/>
+          <w:color w:val="1F3864" w:themeColor="accent1" w:themeShade="80"/>
+          <w:sz w:val="28"/>
+          <w:szCs w:val="28"/>
+        </w:rPr>
+      </w:pPr>
+      <w:r>
+        <w:rPr>
+          <w:rFonts w:ascii="Times New Roman" w:eastAsia="Times New Roman" w:hAnsi="Times New Roman" w:cs="Times New Roman"/>
+          <w:sz w:val="28"/>
+          <w:szCs w:val="28"/>
+        </w:rPr>
+        <w:t xml:space="preserve">I have {{ tools_equity_amount | currency }} in equity in the tools of my trade. </w:t>
+      </w:r>
+      <w:r>
+        <w:rPr>
+          <w:rFonts w:ascii="Times New Roman" w:eastAsia="Times New Roman" w:hAnsi="Times New Roman" w:cs="Times New Roman"/>
+          <w:b/>
+          <w:bCs/>
+          <w:color w:val="1F3864" w:themeColor="accent1" w:themeShade="80"/>
+          <w:sz w:val="28"/>
+          <w:szCs w:val="28"/>
+        </w:rPr>
+        <w:t>Under Maine law up to $9,500 in equity in tools of the trade is exempt from collections.</w:t>
+      </w:r>
+    </w:p>
+    <w:p>
+      <w:pPr>
+        <w:ind w:left="720"/>
+        <w:rPr>
+          <w:rFonts w:ascii="Times New Roman" w:eastAsia="Times New Roman" w:hAnsi="Times New Roman" w:cs="Times New Roman"/>
+          <w:sz w:val="28"/>
+          <w:szCs w:val="28"/>
+        </w:rPr>
+      </w:pPr>
+      <w:r>
+        <w:rPr>
+          <w:rFonts w:ascii="Times New Roman" w:eastAsia="Times New Roman" w:hAnsi="Times New Roman" w:cs="Times New Roman"/>
+          <w:sz w:val="28"/>
+          <w:szCs w:val="28"/>
+        </w:rPr>
+        <w:t>{%p endif %}</w:t>
+      </w:r>
+    </w:p>
+    <w:p>
+      <w:pPr>
+        <w:ind w:left="720"/>
+        <w:rPr>
+          <w:rFonts w:ascii="Times New Roman" w:eastAsia="Times New Roman" w:hAnsi="Times New Roman" w:cs="Times New Roman"/>
+          <w:sz w:val="28"/>
+          <w:szCs w:val="28"/>
+        </w:rPr>
+      </w:pPr>
+      <w:r>
+        <w:rPr>
+          <w:rFonts w:ascii="Times New Roman" w:eastAsia="Times New Roman" w:hAnsi="Times New Roman" w:cs="Times New Roman"/>
+          <w:sz w:val="28"/>
+          <w:szCs w:val="28"/>
+        </w:rPr>
+        <w:lastRenderedPageBreak/>
+        <w:t>{%p if property_type_clothes %}</w:t>
+      </w:r>
+    </w:p>
+    <w:p>
+      <w:pPr>
+        <w:ind w:left="720"/>
+        <w:rPr>
+          <w:rFonts w:ascii="Times New Roman" w:eastAsia="Times New Roman" w:hAnsi="Times New Roman" w:cs="Times New Roman"/>
+          <w:sz w:val="28"/>
+          <w:szCs w:val="28"/>
+        </w:rPr>
+      </w:pPr>
+      <w:r>
+        <w:rPr>
+          <w:rFonts w:ascii="Times New Roman" w:eastAsia="Times New Roman" w:hAnsi="Times New Roman" w:cs="Times New Roman"/>
+          <w:sz w:val="28"/>
+          <w:szCs w:val="28"/>
+        </w:rPr>
+        <w:t>I have</w:t>
+      </w:r>
+      <w:r>
+        <w:rPr>
+          <w:rFonts w:ascii="Times New Roman" w:eastAsia="Times New Roman" w:hAnsi="Times New Roman" w:cs="Times New Roman"/>
+          <w:sz w:val="28"/>
+          <w:szCs w:val="28"/>
+        </w:rPr>
+        <w:t xml:space="preserve"> {{ clothes_number }} items of clothing each </w:t>
+      </w:r>
+      <w:r>
+        <w:rPr>
+          <w:rFonts w:ascii="Times New Roman" w:eastAsia="Times New Roman" w:hAnsi="Times New Roman" w:cs="Times New Roman"/>
+          <w:sz w:val="28"/>
+          <w:szCs w:val="28"/>
+        </w:rPr>
+        <w:t xml:space="preserve">with a value of $500 or </w:t>
+      </w:r>
+      <w:r>
+        <w:rPr>
+          <w:rFonts w:ascii="Times New Roman" w:eastAsia="Times New Roman" w:hAnsi="Times New Roman" w:cs="Times New Roman"/>
+          <w:sz w:val="28"/>
+          <w:szCs w:val="28"/>
+        </w:rPr>
+        <w:t>over</w:t>
+      </w:r>
+      <w:r>
+        <w:rPr>
+          <w:rFonts w:ascii="Times New Roman" w:eastAsia="Times New Roman" w:hAnsi="Times New Roman" w:cs="Times New Roman"/>
+          <w:sz w:val="28"/>
+          <w:szCs w:val="28"/>
+        </w:rPr>
+        <w:t>.</w:t>
+      </w:r>
+    </w:p>
+    <w:p>
+      <w:pPr>
+        <w:ind w:left="720"/>
+        <w:rPr>
+          <w:rFonts w:ascii="Times New Roman" w:eastAsia="Times New Roman" w:hAnsi="Times New Roman" w:cs="Times New Roman"/>
+          <w:sz w:val="28"/>
+          <w:szCs w:val="28"/>
+        </w:rPr>
+      </w:pPr>
+      <w:r>
+        <w:rPr>
+          <w:rFonts w:ascii="Times New Roman" w:eastAsia="Times New Roman" w:hAnsi="Times New Roman" w:cs="Times New Roman"/>
+          <w:sz w:val="28"/>
+          <w:szCs w:val="28"/>
+        </w:rPr>
+        <w:t>{%p endif %}</w:t>
+      </w:r>
+    </w:p>
+    <w:p>
+      <w:pPr>
+        <w:ind w:left="720"/>
+        <w:rPr>
+          <w:rFonts w:ascii="Times New Roman" w:eastAsia="Times New Roman" w:hAnsi="Times New Roman" w:cs="Times New Roman"/>
+          <w:sz w:val="28"/>
+          <w:szCs w:val="28"/>
+        </w:rPr>
+      </w:pPr>
+      <w:r>
+        <w:rPr>
+          <w:rFonts w:ascii="Times New Roman" w:eastAsia="Times New Roman" w:hAnsi="Times New Roman" w:cs="Times New Roman"/>
+          <w:sz w:val="28"/>
+          <w:szCs w:val="28"/>
+        </w:rPr>
+        <w:t>{%p if property_type_household %}</w:t>
+      </w:r>
+    </w:p>
+    <w:p>
+      <w:pPr>
+        <w:ind w:left="720"/>
+        <w:rPr>
+          <w:rFonts w:ascii="Times New Roman" w:eastAsia="Times New Roman" w:hAnsi="Times New Roman" w:cs="Times New Roman"/>
+          <w:sz w:val="28"/>
+          <w:szCs w:val="28"/>
+        </w:rPr>
+      </w:pPr>
+      <w:r>
+        <w:rPr>
+          <w:rFonts w:ascii="Times New Roman" w:eastAsia="Times New Roman" w:hAnsi="Times New Roman" w:cs="Times New Roman"/>
+          <w:sz w:val="28"/>
+          <w:szCs w:val="28"/>
+        </w:rPr>
+        <w:t>I have {{ household_number }} household goods, including furniture or appliances, each with a value of $500 or over</w:t>
+      </w:r>
+      <w:r>
+        <w:rPr>
+          <w:rFonts w:ascii="Times New Roman" w:eastAsia="Times New Roman" w:hAnsi="Times New Roman" w:cs="Times New Roman"/>
+          <w:sz w:val="28"/>
+          <w:szCs w:val="28"/>
+        </w:rPr>
+        <w:t>.</w:t>
+      </w:r>
+    </w:p>
+    <w:p>
+      <w:pPr>
+        <w:ind w:left="720"/>
+        <w:rPr>
+          <w:rFonts w:ascii="Times New Roman" w:eastAsia="Times New Roman" w:hAnsi="Times New Roman" w:cs="Times New Roman"/>
+          <w:sz w:val="28"/>
+          <w:szCs w:val="28"/>
+        </w:rPr>
+      </w:pPr>
+      <w:r>
+        <w:rPr>
+          <w:rFonts w:ascii="Times New Roman" w:eastAsia="Times New Roman" w:hAnsi="Times New Roman" w:cs="Times New Roman"/>
+          <w:sz w:val="28"/>
+          <w:szCs w:val="28"/>
+        </w:rPr>
+        <w:t xml:space="preserve">{%p endif %} </w:t>
+      </w:r>
+    </w:p>
+    <w:p>
+      <w:pPr>
+        <w:ind w:left="720"/>
+        <w:rPr>
+          <w:rFonts w:ascii="Times New Roman" w:eastAsia="Times New Roman" w:hAnsi="Times New Roman" w:cs="Times New Roman"/>
+          <w:sz w:val="28"/>
+          <w:szCs w:val="28"/>
+        </w:rPr>
+      </w:pPr>
+      <w:r>
+        <w:rPr>
+          <w:rFonts w:ascii="Times New Roman" w:eastAsia="Times New Roman" w:hAnsi="Times New Roman" w:cs="Times New Roman"/>
+          <w:sz w:val="28"/>
+          <w:szCs w:val="28"/>
+        </w:rPr>
+        <w:t>{%p if property_type_farm</w:t>
+      </w:r>
+      <w:r>
+        <w:rPr>
+          <w:rFonts w:ascii="Times New Roman" w:eastAsia="Times New Roman" w:hAnsi="Times New Roman" w:cs="Times New Roman"/>
+          <w:sz w:val="28"/>
+          <w:szCs w:val="28"/>
+        </w:rPr>
+        <w:t xml:space="preserve"> %}</w:t>
+      </w:r>
+    </w:p>
+    <w:p>
+      <w:pPr>
+        <w:ind w:left="720"/>
+        <w:rPr>
+          <w:rFonts w:ascii="Times New Roman" w:eastAsia="Times New Roman" w:hAnsi="Times New Roman" w:cs="Times New Roman"/>
+          <w:sz w:val="28"/>
+          <w:szCs w:val="28"/>
+        </w:rPr>
+      </w:pPr>
+      <w:r>
+        <w:rPr>
+          <w:rFonts w:ascii="Times New Roman" w:eastAsia="Times New Roman" w:hAnsi="Times New Roman" w:cs="Times New Roman"/>
+          <w:sz w:val="28"/>
+          <w:szCs w:val="28"/>
+        </w:rPr>
+        <w:t xml:space="preserve">I am a farmer and I have </w:t>
+      </w:r>
+      <w:r>
+        <w:rPr>
+          <w:rFonts w:ascii="Times New Roman" w:eastAsia="Times New Roman" w:hAnsi="Times New Roman" w:cs="Times New Roman"/>
+          <w:sz w:val="28"/>
+          <w:szCs w:val="28"/>
+        </w:rPr>
+        <w:t>one of each type of farm tool or implement reasonably necessary for my commercial farming operation.</w:t>
+      </w:r>
+      <w:r>
+        <w:rPr>
+          <w:rFonts w:ascii="Times New Roman" w:eastAsia="Times New Roman" w:hAnsi="Times New Roman" w:cs="Times New Roman"/>
+          <w:sz w:val="28"/>
+          <w:szCs w:val="28"/>
+        </w:rPr>
+        <w:t xml:space="preserve"> </w:t>
+      </w:r>
+      <w:r>
+        <w:rPr>
+          <w:rFonts w:ascii="Times New Roman" w:eastAsia="Times New Roman" w:hAnsi="Times New Roman" w:cs="Times New Roman"/>
+          <w:b/>
+          <w:bCs/>
+          <w:color w:val="1F3864" w:themeColor="accent1" w:themeShade="80"/>
+          <w:sz w:val="28"/>
+          <w:szCs w:val="28"/>
+        </w:rPr>
+        <w:t>Under Maine law these are exempt from collections</w:t>
+      </w:r>
+      <w:r>
+        <w:rPr>
+          <w:rFonts w:ascii="Times New Roman" w:eastAsia="Times New Roman" w:hAnsi="Times New Roman" w:cs="Times New Roman"/>
+          <w:sz w:val="28"/>
+          <w:szCs w:val="28"/>
+        </w:rPr>
+        <w:t xml:space="preserve">. </w:t>
+      </w:r>
+      <w:r>
+        <w:rPr>
+          <w:rFonts w:ascii="Times New Roman" w:eastAsia="Times New Roman" w:hAnsi="Times New Roman" w:cs="Times New Roman"/>
+          <w:sz w:val="28"/>
+          <w:szCs w:val="28"/>
+        </w:rPr>
+        <w:t xml:space="preserve">  </w:t>
+      </w:r>
+    </w:p>
+    <w:p>
+      <w:pPr>
+        <w:ind w:left="720"/>
+        <w:rPr>
+          <w:rFonts w:ascii="Times New Roman" w:eastAsia="Times New Roman" w:hAnsi="Times New Roman" w:cs="Times New Roman"/>
+          <w:sz w:val="28"/>
+          <w:szCs w:val="28"/>
+        </w:rPr>
+      </w:pPr>
+      <w:r>
+        <w:rPr>
+          <w:rFonts w:ascii="Times New Roman" w:eastAsia="Times New Roman" w:hAnsi="Times New Roman" w:cs="Times New Roman"/>
+          <w:sz w:val="28"/>
+          <w:szCs w:val="28"/>
+        </w:rPr>
+        <w:t>{%p endif %}</w:t>
+      </w:r>
+    </w:p>
+    <w:p>
+      <w:pPr>
+        <w:ind w:left="720"/>
+        <w:rPr>
+          <w:rFonts w:ascii="Times New Roman" w:eastAsia="Times New Roman" w:hAnsi="Times New Roman" w:cs="Times New Roman"/>
+          <w:sz w:val="28"/>
+          <w:szCs w:val="28"/>
+        </w:rPr>
+      </w:pPr>
+      <w:r>
+        <w:rPr>
+          <w:rFonts w:ascii="Times New Roman" w:eastAsia="Times New Roman" w:hAnsi="Times New Roman" w:cs="Times New Roman"/>
+          <w:sz w:val="28"/>
+          <w:szCs w:val="28"/>
+        </w:rPr>
+        <w:t>{%p if property_type_farm_additional %}</w:t>
+      </w:r>
+    </w:p>
+    <w:p>
+      <w:pPr>
+        <w:ind w:left="720"/>
+        <w:rPr>
+          <w:rFonts w:ascii="Times New Roman" w:eastAsia="Times New Roman" w:hAnsi="Times New Roman" w:cs="Times New Roman"/>
+          <w:sz w:val="28"/>
+          <w:szCs w:val="28"/>
+        </w:rPr>
+      </w:pPr>
+      <w:r>
+        <w:rPr>
+          <w:rFonts w:ascii="Times New Roman" w:eastAsia="Times New Roman" w:hAnsi="Times New Roman" w:cs="Times New Roman"/>
+          <w:sz w:val="28"/>
+          <w:szCs w:val="28"/>
+        </w:rPr>
+        <w:t>I also have additional</w:t>
+      </w:r>
+      <w:r>
+        <w:rPr>
+          <w:rFonts w:ascii="Times New Roman" w:eastAsia="Times New Roman" w:hAnsi="Times New Roman" w:cs="Times New Roman"/>
+          <w:sz w:val="28"/>
+          <w:szCs w:val="28"/>
+        </w:rPr>
+        <w:t xml:space="preserve"> farm</w:t>
+      </w:r>
+      <w:r>
+        <w:rPr>
+          <w:rFonts w:ascii="Times New Roman" w:eastAsia="Times New Roman" w:hAnsi="Times New Roman" w:cs="Times New Roman"/>
+          <w:sz w:val="28"/>
+          <w:szCs w:val="28"/>
+        </w:rPr>
+        <w:t xml:space="preserve"> tools or implements</w:t>
+      </w:r>
+      <w:r>
+        <w:rPr>
+          <w:rFonts w:ascii="Times New Roman" w:eastAsia="Times New Roman" w:hAnsi="Times New Roman" w:cs="Times New Roman"/>
+          <w:sz w:val="28"/>
+          <w:szCs w:val="28"/>
+        </w:rPr>
+        <w:t xml:space="preserve"> </w:t>
+      </w:r>
+      <w:r>
+        <w:rPr>
+          <w:rFonts w:ascii="Times New Roman" w:eastAsia="Times New Roman" w:hAnsi="Times New Roman" w:cs="Times New Roman"/>
+          <w:sz w:val="28"/>
+          <w:szCs w:val="28"/>
+        </w:rPr>
+        <w:t>with a value of {{ additional_farm_value | currency }}</w:t>
+      </w:r>
+      <w:r>
+        <w:rPr>
+          <w:rFonts w:ascii="Times New Roman" w:eastAsia="Times New Roman" w:hAnsi="Times New Roman" w:cs="Times New Roman"/>
+          <w:sz w:val="28"/>
+          <w:szCs w:val="28"/>
+        </w:rPr>
+        <w:t>.</w:t>
+      </w:r>
+    </w:p>
+    <w:p>
+      <w:pPr>
+        <w:ind w:left="720"/>
+        <w:rPr>
+          <w:rFonts w:ascii="Times New Roman" w:eastAsia="Times New Roman" w:hAnsi="Times New Roman" w:cs="Times New Roman"/>
+          <w:sz w:val="28"/>
+          <w:szCs w:val="28"/>
+        </w:rPr>
+      </w:pPr>
+      <w:r>
+        <w:rPr>
+          <w:rFonts w:ascii="Times New Roman" w:eastAsia="Times New Roman" w:hAnsi="Times New Roman" w:cs="Times New Roman"/>
+          <w:sz w:val="28"/>
+          <w:szCs w:val="28"/>
+        </w:rPr>
+        <w:t>{%p endif %}</w:t>
+      </w:r>
+    </w:p>
+    <w:p>
+      <w:pPr>
+        <w:ind w:left="720"/>
+        <w:rPr>
+          <w:rFonts w:ascii="Times New Roman" w:eastAsia="Times New Roman" w:hAnsi="Times New Roman" w:cs="Times New Roman"/>
+          <w:sz w:val="28"/>
+          <w:szCs w:val="28"/>
+        </w:rPr>
+      </w:pPr>
+      <w:r>
+        <w:rPr>
+          <w:rFonts w:ascii="Times New Roman" w:eastAsia="Times New Roman" w:hAnsi="Times New Roman" w:cs="Times New Roman"/>
+          <w:sz w:val="28"/>
+          <w:szCs w:val="28"/>
+        </w:rPr>
+        <w:t>{%p if property_type_boat_standard %}</w:t>
+      </w:r>
+    </w:p>
+    <w:p>
+      <w:pPr>
+        <w:ind w:left="720"/>
+        <w:rPr>
+          <w:rFonts w:ascii="Times New Roman" w:eastAsia="Times New Roman" w:hAnsi="Times New Roman" w:cs="Times New Roman"/>
+          <w:sz w:val="28"/>
+          <w:szCs w:val="28"/>
+        </w:rPr>
+      </w:pPr>
+      <w:r>
+        <w:rPr>
+          <w:rFonts w:ascii="Times New Roman" w:eastAsia="Times New Roman" w:hAnsi="Times New Roman" w:cs="Times New Roman"/>
+          <w:sz w:val="28"/>
+          <w:szCs w:val="28"/>
+        </w:rPr>
+        <w:t>I work in commercial fishing and have a fishing boat that is not longer than 46 feet.</w:t>
+      </w:r>
+      <w:r>
+        <w:rPr>
+          <w:rFonts w:ascii="Times New Roman" w:eastAsia="Times New Roman" w:hAnsi="Times New Roman" w:cs="Times New Roman"/>
+          <w:sz w:val="28"/>
+          <w:szCs w:val="28"/>
+        </w:rPr>
+        <w:t xml:space="preserve"> My boat is {{ boat_detail }}. I have approximately {{ boat_value | currency }} in equity in this boat.</w:t>
+      </w:r>
+      <w:r>
+        <w:rPr>
+          <w:rFonts w:ascii="Times New Roman" w:eastAsia="Times New Roman" w:hAnsi="Times New Roman" w:cs="Times New Roman"/>
+          <w:sz w:val="28"/>
+          <w:szCs w:val="28"/>
+        </w:rPr>
+        <w:t xml:space="preserve"> </w:t>
+      </w:r>
+      <w:r>
+        <w:rPr>
+          <w:rFonts w:ascii="Times New Roman" w:eastAsia="Times New Roman" w:hAnsi="Times New Roman" w:cs="Times New Roman"/>
+          <w:b/>
+          <w:bCs/>
+          <w:color w:val="1F3864" w:themeColor="accent1" w:themeShade="80"/>
+          <w:sz w:val="28"/>
+          <w:szCs w:val="28"/>
+        </w:rPr>
+        <w:t>Under Maine law this fishing boa</w:t>
+      </w:r>
+      <w:r>
+        <w:rPr>
+          <w:rFonts w:ascii="Times New Roman" w:eastAsia="Times New Roman" w:hAnsi="Times New Roman" w:cs="Times New Roman"/>
+          <w:b/>
+          <w:bCs/>
+          <w:color w:val="1F3864" w:themeColor="accent1" w:themeShade="80"/>
+          <w:sz w:val="28"/>
+          <w:szCs w:val="28"/>
+        </w:rPr>
+        <w:t>t</w:t>
+      </w:r>
+      <w:r>
+        <w:rPr>
+          <w:rFonts w:ascii="Times New Roman" w:eastAsia="Times New Roman" w:hAnsi="Times New Roman" w:cs="Times New Roman"/>
+          <w:b/>
+          <w:bCs/>
+          <w:color w:val="1F3864" w:themeColor="accent1" w:themeShade="80"/>
+          <w:sz w:val="28"/>
+          <w:szCs w:val="28"/>
+        </w:rPr>
+        <w:t xml:space="preserve"> is exempt from collections.</w:t>
+      </w:r>
+      <w:r>
+        <w:rPr>
+          <w:rFonts w:ascii="Times New Roman" w:eastAsia="Times New Roman" w:hAnsi="Times New Roman" w:cs="Times New Roman"/>
+          <w:sz w:val="28"/>
+          <w:szCs w:val="28"/>
+        </w:rPr>
+        <w:t xml:space="preserve"> </w:t>
+      </w:r>
+    </w:p>
+    <w:p>
+      <w:pPr>
+        <w:ind w:left="720"/>
+        <w:rPr>
+          <w:rFonts w:ascii="Times New Roman" w:eastAsia="Times New Roman" w:hAnsi="Times New Roman" w:cs="Times New Roman"/>
+          <w:sz w:val="28"/>
+          <w:szCs w:val="28"/>
+        </w:rPr>
+      </w:pPr>
+      <w:r>
+        <w:rPr>
+          <w:rFonts w:ascii="Times New Roman" w:eastAsia="Times New Roman" w:hAnsi="Times New Roman" w:cs="Times New Roman"/>
+          <w:sz w:val="28"/>
+          <w:szCs w:val="28"/>
+        </w:rPr>
+        <w:t>{%</w:t>
+      </w:r>
+      <w:r>
+        <w:rPr>
+          <w:rFonts w:ascii="Times New Roman" w:eastAsia="Times New Roman" w:hAnsi="Times New Roman" w:cs="Times New Roman"/>
+          <w:sz w:val="28"/>
+          <w:szCs w:val="28"/>
+        </w:rPr>
+        <w:t>p</w:t>
+      </w:r>
+      <w:r>
+        <w:rPr>
+          <w:rFonts w:ascii="Times New Roman" w:eastAsia="Times New Roman" w:hAnsi="Times New Roman" w:cs="Times New Roman"/>
+          <w:sz w:val="28"/>
+          <w:szCs w:val="28"/>
+        </w:rPr>
+        <w:t xml:space="preserve"> endif %}</w:t>
+      </w:r>
+    </w:p>
+    <w:p>
+      <w:pPr>
+        <w:ind w:left="720"/>
+        <w:rPr>
+          <w:rFonts w:ascii="Times New Roman" w:eastAsia="Times New Roman" w:hAnsi="Times New Roman" w:cs="Times New Roman"/>
+          <w:sz w:val="28"/>
+          <w:szCs w:val="28"/>
+        </w:rPr>
+      </w:pPr>
+      <w:r>
+        <w:rPr>
+          <w:rFonts w:ascii="Times New Roman" w:eastAsia="Times New Roman" w:hAnsi="Times New Roman" w:cs="Times New Roman"/>
+          <w:sz w:val="28"/>
+          <w:szCs w:val="28"/>
+        </w:rPr>
+        <w:t>{%p if property_type_boat_large %}</w:t>
+      </w:r>
+    </w:p>
+    <w:p>
+      <w:pPr>
+        <w:ind w:left="720"/>
+        <w:rPr>
+          <w:rFonts w:ascii="Times New Roman" w:eastAsia="Times New Roman" w:hAnsi="Times New Roman" w:cs="Times New Roman"/>
+          <w:sz w:val="28"/>
+          <w:szCs w:val="28"/>
+        </w:rPr>
+      </w:pPr>
+      <w:r>
+        <w:rPr>
+          <w:rFonts w:ascii="Times New Roman" w:eastAsia="Times New Roman" w:hAnsi="Times New Roman" w:cs="Times New Roman"/>
+          <w:sz w:val="28"/>
+          <w:szCs w:val="28"/>
+        </w:rPr>
+        <w:t>I work in commercial fishing and have a fishing boat that is over 46 feet in length. My boat is {{ large_boat_detail }}. I have approximately {{ large_boat_value | currency }} in equity in this boat.</w:t>
+      </w:r>
+    </w:p>
+    <w:p>
+      <w:pPr>
+        <w:ind w:left="720"/>
+        <w:rPr>
+          <w:rFonts w:ascii="Times New Roman" w:eastAsia="Times New Roman" w:hAnsi="Times New Roman" w:cs="Times New Roman"/>
+          <w:sz w:val="28"/>
+          <w:szCs w:val="28"/>
+        </w:rPr>
+      </w:pPr>
+      <w:r>
+        <w:rPr>
+          <w:rFonts w:ascii="Times New Roman" w:eastAsia="Times New Roman" w:hAnsi="Times New Roman" w:cs="Times New Roman"/>
+          <w:sz w:val="28"/>
+          <w:szCs w:val="28"/>
+        </w:rPr>
+        <w:t>{%p endif %}</w:t>
+      </w:r>
+    </w:p>
+    <w:p>
+      <w:pPr>
+        <w:ind w:left="720"/>
+        <w:rPr>
+          <w:rFonts w:ascii="Times New Roman" w:eastAsia="Times New Roman" w:hAnsi="Times New Roman" w:cs="Times New Roman"/>
+          <w:sz w:val="28"/>
+          <w:szCs w:val="28"/>
+        </w:rPr>
+      </w:pPr>
+      <w:r>
+        <w:rPr>
+          <w:rFonts w:ascii="Times New Roman" w:eastAsia="Times New Roman" w:hAnsi="Times New Roman" w:cs="Times New Roman"/>
+          <w:sz w:val="28"/>
+          <w:szCs w:val="28"/>
+        </w:rPr>
+        <w:t>{%p if property_type_boat_other %}</w:t>
+      </w:r>
+    </w:p>
+    <w:p>
+      <w:pPr>
+        <w:ind w:left="720"/>
+        <w:rPr>
+          <w:rFonts w:ascii="Times New Roman" w:eastAsia="Times New Roman" w:hAnsi="Times New Roman" w:cs="Times New Roman"/>
+          <w:sz w:val="28"/>
+          <w:szCs w:val="28"/>
+        </w:rPr>
+      </w:pPr>
+      <w:r>
+        <w:rPr>
+          <w:rFonts w:ascii="Times New Roman" w:eastAsia="Times New Roman" w:hAnsi="Times New Roman" w:cs="Times New Roman"/>
+          <w:sz w:val="28"/>
+          <w:szCs w:val="28"/>
+        </w:rPr>
+        <w:lastRenderedPageBreak/>
+        <w:t>I own a boat for personal use. My boat is {{ other_boat_detail }}. This boat is worth {{ other_boat_value }}.</w:t>
+      </w:r>
+    </w:p>
+    <w:p>
+      <w:pPr>
+        <w:ind w:left="720"/>
+        <w:rPr>
+          <w:rFonts w:ascii="Times New Roman" w:eastAsia="Times New Roman" w:hAnsi="Times New Roman" w:cs="Times New Roman"/>
+          <w:sz w:val="28"/>
+          <w:szCs w:val="28"/>
+        </w:rPr>
+      </w:pPr>
+      <w:r>
+        <w:rPr>
+          <w:rFonts w:ascii="Times New Roman" w:eastAsia="Times New Roman" w:hAnsi="Times New Roman" w:cs="Times New Roman"/>
+          <w:sz w:val="28"/>
+          <w:szCs w:val="28"/>
+        </w:rPr>
+        <w:t>{%</w:t>
+      </w:r>
+      <w:r>
+        <w:rPr>
+          <w:rFonts w:ascii="Times New Roman" w:eastAsia="Times New Roman" w:hAnsi="Times New Roman" w:cs="Times New Roman"/>
+          <w:sz w:val="28"/>
+          <w:szCs w:val="28"/>
+        </w:rPr>
+        <w:t>p</w:t>
+      </w:r>
+      <w:r>
+        <w:rPr>
+          <w:rFonts w:ascii="Times New Roman" w:eastAsia="Times New Roman" w:hAnsi="Times New Roman" w:cs="Times New Roman"/>
+          <w:sz w:val="28"/>
+          <w:szCs w:val="28"/>
+        </w:rPr>
+        <w:t xml:space="preserve"> endif %}  </w:t>
+      </w:r>
     </w:p>
     <w:p/>
     <w:p/>
@@ -3500,26 +4453,6 @@
 </file>
 
 <file path=customXml/item1.xml><?xml version="1.0" encoding="utf-8"?>
-<p:properties xmlns:p="http://schemas.microsoft.com/office/2006/metadata/properties" xmlns:xsi="http://www.w3.org/2001/XMLSchema-instance" xmlns:pc="http://schemas.microsoft.com/office/infopath/2007/PartnerControls">
-  <documentManagement>
-    <lcf76f155ced4ddcb4097134ff3c332f xmlns="fe089279-cce7-4507-8e0a-26cf680cd51b">
-      <Terms xmlns="http://schemas.microsoft.com/office/infopath/2007/PartnerControls"/>
-    </lcf76f155ced4ddcb4097134ff3c332f>
-    <TaxCatchAll xmlns="502fd2cd-f14c-4760-9a26-64de99db65d4" xsi:nil="true"/>
-  </documentManagement>
-</p:properties>
-</file>
-
-<file path=customXml/item2.xml><?xml version="1.0" encoding="utf-8"?>
-<?mso-contentType ?>
-<FormTemplates xmlns="http://schemas.microsoft.com/sharepoint/v3/contenttype/forms">
-  <Display>DocumentLibraryForm</Display>
-  <Edit>DocumentLibraryForm</Edit>
-  <New>DocumentLibraryForm</New>
-</FormTemplates>
-</file>
-
-<file path=customXml/item3.xml><?xml version="1.0" encoding="utf-8"?>
 <ct:contentTypeSchema xmlns:ct="http://schemas.microsoft.com/office/2006/metadata/contentType" xmlns:ma="http://schemas.microsoft.com/office/2006/metadata/properties/metaAttributes" ct:_="" ma:_="" ma:contentTypeName="Document" ma:contentTypeID="0x01010094EA8CCF0820424FA50DCE49C2FD25FF" ma:contentTypeVersion="16" ma:contentTypeDescription="Create a new document." ma:contentTypeScope="" ma:versionID="5aef4472ac4e3fcdb8dc00a0155301b2">
   <xsd:schema xmlns:xsd="http://www.w3.org/2001/XMLSchema" xmlns:xs="http://www.w3.org/2001/XMLSchema" xmlns:p="http://schemas.microsoft.com/office/2006/metadata/properties" xmlns:ns2="fe089279-cce7-4507-8e0a-26cf680cd51b" xmlns:ns3="502fd2cd-f14c-4760-9a26-64de99db65d4" targetNamespace="http://schemas.microsoft.com/office/2006/metadata/properties" ma:root="true" ma:fieldsID="a19b0468e3e7c12f12ac709368259b03" ns2:_="" ns3:_="">
     <xsd:import namespace="fe089279-cce7-4507-8e0a-26cf680cd51b"/>
@@ -3762,26 +4695,27 @@
 </ct:contentTypeSchema>
 </file>
 
-<file path=customXml/itemProps1.xml><?xml version="1.0" encoding="utf-8"?>
-<ds:datastoreItem xmlns:ds="http://schemas.openxmlformats.org/officeDocument/2006/customXml" ds:itemID="{898F71D4-76C8-44B7-B818-EF9838AB190A}">
-  <ds:schemaRefs>
-    <ds:schemaRef ds:uri="http://schemas.microsoft.com/office/2006/metadata/properties"/>
-    <ds:schemaRef ds:uri="http://schemas.microsoft.com/office/infopath/2007/PartnerControls"/>
-    <ds:schemaRef ds:uri="fe089279-cce7-4507-8e0a-26cf680cd51b"/>
-    <ds:schemaRef ds:uri="502fd2cd-f14c-4760-9a26-64de99db65d4"/>
-  </ds:schemaRefs>
-</ds:datastoreItem>
+<file path=customXml/item2.xml><?xml version="1.0" encoding="utf-8"?>
+<?mso-contentType ?>
+<FormTemplates xmlns="http://schemas.microsoft.com/sharepoint/v3/contenttype/forms">
+  <Display>DocumentLibraryForm</Display>
+  <Edit>DocumentLibraryForm</Edit>
+  <New>DocumentLibraryForm</New>
+</FormTemplates>
 </file>
 
-<file path=customXml/itemProps2.xml><?xml version="1.0" encoding="utf-8"?>
-<ds:datastoreItem xmlns:ds="http://schemas.openxmlformats.org/officeDocument/2006/customXml" ds:itemID="{626F1595-F7CE-4D54-88A4-874C2B0F0615}">
-  <ds:schemaRefs>
-    <ds:schemaRef ds:uri="http://schemas.microsoft.com/sharepoint/v3/contenttype/forms"/>
-  </ds:schemaRefs>
-</ds:datastoreItem>
+<file path=customXml/item3.xml><?xml version="1.0" encoding="utf-8"?>
+<p:properties xmlns:p="http://schemas.microsoft.com/office/2006/metadata/properties" xmlns:xsi="http://www.w3.org/2001/XMLSchema-instance" xmlns:pc="http://schemas.microsoft.com/office/infopath/2007/PartnerControls">
+  <documentManagement>
+    <lcf76f155ced4ddcb4097134ff3c332f xmlns="fe089279-cce7-4507-8e0a-26cf680cd51b">
+      <Terms xmlns="http://schemas.microsoft.com/office/infopath/2007/PartnerControls"/>
+    </lcf76f155ced4ddcb4097134ff3c332f>
+    <TaxCatchAll xmlns="502fd2cd-f14c-4760-9a26-64de99db65d4" xsi:nil="true"/>
+  </documentManagement>
+</p:properties>
 </file>
 
-<file path=customXml/itemProps3.xml><?xml version="1.0" encoding="utf-8"?>
+<file path=customXml/itemProps1.xml><?xml version="1.0" encoding="utf-8"?>
 <ds:datastoreItem xmlns:ds="http://schemas.openxmlformats.org/officeDocument/2006/customXml" ds:itemID="{EA2791D5-5A9F-42C2-B0EA-14E1813420C3}">
   <ds:schemaRefs>
     <ds:schemaRef ds:uri="http://schemas.microsoft.com/office/2006/metadata/contentType"/>
@@ -3798,4 +4732,23 @@
     <ds:schemaRef ds:uri="http://schemas.microsoft.com/internal/obd"/>
   </ds:schemaRefs>
 </ds:datastoreItem>
+</file>
+
+<file path=customXml/itemProps2.xml><?xml version="1.0" encoding="utf-8"?>
+<ds:datastoreItem xmlns:ds="http://schemas.openxmlformats.org/officeDocument/2006/customXml" ds:itemID="{626F1595-F7CE-4D54-88A4-874C2B0F0615}">
+  <ds:schemaRefs>
+    <ds:schemaRef ds:uri="http://schemas.microsoft.com/sharepoint/v3/contenttype/forms"/>
+  </ds:schemaRefs>
+</ds:datastoreItem>
+</file>
+
+<file path=customXml/itemProps3.xml><?xml version="1.0" encoding="utf-8"?>
+<ds:datastoreItem xmlns:ds="http://schemas.openxmlformats.org/officeDocument/2006/customXml" ds:itemID="{898F71D4-76C8-44B7-B818-EF9838AB190A}">
+  <ds:schemaRefs>
+    <ds:schemaRef ds:uri="http://schemas.microsoft.com/office/2006/metadata/properties"/>
+    <ds:schemaRef ds:uri="http://schemas.microsoft.com/office/infopath/2007/PartnerControls"/>
+    <ds:schemaRef ds:uri="fe089279-cce7-4507-8e0a-26cf680cd51b"/>
+    <ds:schemaRef ds:uri="502fd2cd-f14c-4760-9a26-64de99db65d4"/>
+  </ds:schemaRefs>
+</ds:datastoreItem>
 </file>
</xml_diff>

<commit_message>
Fixed home owner logic, updated template for additional vehicles
</commit_message>
<xml_diff>
--- a/docassemble/DraftMaineDebtCollectionHearingHelper/data/templates/Debt_Hearing_Helper.docx
+++ b/docassemble/DraftMaineDebtCollectionHearingHelper/data/templates/Debt_Hearing_Helper.docx
@@ -2541,7 +2541,39 @@
           <w:sz w:val="28"/>
           <w:szCs w:val="28"/>
         </w:rPr>
-        <w:t>I also own { additional_vehicle_number } other vehicle(s) and have approximately {{ additional_vehicle_equity_amount }} in equity.</w:t>
+        <w:t>I also own {</w:t>
+      </w:r>
+      <w:r>
+        <w:rPr>
+          <w:rFonts w:ascii="Times New Roman" w:eastAsia="Times New Roman" w:hAnsi="Times New Roman" w:cs="Times New Roman"/>
+          <w:sz w:val="28"/>
+          <w:szCs w:val="28"/>
+        </w:rPr>
+        <w:t>{</w:t>
+      </w:r>
+      <w:r>
+        <w:rPr>
+          <w:rFonts w:ascii="Times New Roman" w:eastAsia="Times New Roman" w:hAnsi="Times New Roman" w:cs="Times New Roman"/>
+          <w:sz w:val="28"/>
+          <w:szCs w:val="28"/>
+        </w:rPr>
+        <w:t xml:space="preserve"> additional_vehicle_number </w:t>
+      </w:r>
+      <w:r>
+        <w:rPr>
+          <w:rFonts w:ascii="Times New Roman" w:eastAsia="Times New Roman" w:hAnsi="Times New Roman" w:cs="Times New Roman"/>
+          <w:sz w:val="28"/>
+          <w:szCs w:val="28"/>
+        </w:rPr>
+        <w:t>}</w:t>
+      </w:r>
+      <w:r>
+        <w:rPr>
+          <w:rFonts w:ascii="Times New Roman" w:eastAsia="Times New Roman" w:hAnsi="Times New Roman" w:cs="Times New Roman"/>
+          <w:sz w:val="28"/>
+          <w:szCs w:val="28"/>
+        </w:rPr>
+        <w:t>} other vehicle(s) and have approximately {{ additional_vehicle_equity_amount }} in equity.</w:t>
       </w:r>
     </w:p>
     <w:p>

</xml_diff>

<commit_message>
Adding more exemptions - food, fuel
</commit_message>
<xml_diff>
--- a/docassemble/DraftMaineDebtCollectionHearingHelper/data/templates/Debt_Hearing_Helper.docx
+++ b/docassemble/DraftMaineDebtCollectionHearingHelper/data/templates/Debt_Hearing_Helper.docx
@@ -157,7 +157,27 @@
           <w:sz w:val="28"/>
           <w:szCs w:val="28"/>
         </w:rPr>
-        <w:t>name }} on {{ format_date(today()) }}</w:t>
+        <w:t xml:space="preserve">name }} on {{ </w:t>
+      </w:r>
+      <w:proofErr w:type="spellStart"/>
+      <w:r>
+        <w:rPr>
+          <w:rFonts w:ascii="Times New Roman" w:eastAsia="Times New Roman" w:hAnsi="Times New Roman" w:cs="Times New Roman"/>
+          <w:color w:val="000000" w:themeColor="text1"/>
+          <w:sz w:val="28"/>
+          <w:szCs w:val="28"/>
+        </w:rPr>
+        <w:t>format_date</w:t>
+      </w:r>
+      <w:proofErr w:type="spellEnd"/>
+      <w:r>
+        <w:rPr>
+          <w:rFonts w:ascii="Times New Roman" w:eastAsia="Times New Roman" w:hAnsi="Times New Roman" w:cs="Times New Roman"/>
+          <w:color w:val="000000" w:themeColor="text1"/>
+          <w:sz w:val="28"/>
+          <w:szCs w:val="28"/>
+        </w:rPr>
+        <w:t>(today()) }}</w:t>
       </w:r>
     </w:p>
     <w:p>
@@ -200,7 +220,47 @@
           <w:sz w:val="28"/>
           <w:szCs w:val="28"/>
         </w:rPr>
-        <w:t xml:space="preserve"> {{ hearing_type }} in Maine {{ court_type }} Court. </w:t>
+        <w:t xml:space="preserve"> {{ </w:t>
+      </w:r>
+      <w:proofErr w:type="spellStart"/>
+      <w:r>
+        <w:rPr>
+          <w:rFonts w:ascii="Times New Roman" w:eastAsia="Times New Roman" w:hAnsi="Times New Roman" w:cs="Times New Roman"/>
+          <w:color w:val="000000" w:themeColor="text1"/>
+          <w:sz w:val="28"/>
+          <w:szCs w:val="28"/>
+        </w:rPr>
+        <w:t>hearing_type</w:t>
+      </w:r>
+      <w:proofErr w:type="spellEnd"/>
+      <w:r>
+        <w:rPr>
+          <w:rFonts w:ascii="Times New Roman" w:eastAsia="Times New Roman" w:hAnsi="Times New Roman" w:cs="Times New Roman"/>
+          <w:color w:val="000000" w:themeColor="text1"/>
+          <w:sz w:val="28"/>
+          <w:szCs w:val="28"/>
+        </w:rPr>
+        <w:t xml:space="preserve"> }} in Maine {{ </w:t>
+      </w:r>
+      <w:proofErr w:type="spellStart"/>
+      <w:r>
+        <w:rPr>
+          <w:rFonts w:ascii="Times New Roman" w:eastAsia="Times New Roman" w:hAnsi="Times New Roman" w:cs="Times New Roman"/>
+          <w:color w:val="000000" w:themeColor="text1"/>
+          <w:sz w:val="28"/>
+          <w:szCs w:val="28"/>
+        </w:rPr>
+        <w:t>court_type</w:t>
+      </w:r>
+      <w:proofErr w:type="spellEnd"/>
+      <w:r>
+        <w:rPr>
+          <w:rFonts w:ascii="Times New Roman" w:eastAsia="Times New Roman" w:hAnsi="Times New Roman" w:cs="Times New Roman"/>
+          <w:color w:val="000000" w:themeColor="text1"/>
+          <w:sz w:val="28"/>
+          <w:szCs w:val="28"/>
+        </w:rPr>
+        <w:t xml:space="preserve"> }} Court. </w:t>
       </w:r>
       <w:r>
         <w:rPr>
@@ -229,7 +289,15 @@
         <w:pStyle w:val="Heading2"/>
       </w:pPr>
       <w:r>
-        <w:t>You have to go to a {{ hearing_type }}, now what?</w:t>
+        <w:t xml:space="preserve">You have to go to a {{ </w:t>
+      </w:r>
+      <w:proofErr w:type="spellStart"/>
+      <w:r>
+        <w:t>hearing_type</w:t>
+      </w:r>
+      <w:proofErr w:type="spellEnd"/>
+      <w:r>
+        <w:t xml:space="preserve"> }}, now what?</w:t>
       </w:r>
     </w:p>
     <w:p/>
@@ -255,7 +323,25 @@
           <w:sz w:val="28"/>
           <w:szCs w:val="28"/>
         </w:rPr>
-        <w:t xml:space="preserve">%p if hearing_type == </w:t>
+        <w:t xml:space="preserve">%p if </w:t>
+      </w:r>
+      <w:proofErr w:type="spellStart"/>
+      <w:r>
+        <w:rPr>
+          <w:rFonts w:ascii="Times New Roman" w:eastAsia="Times New Roman" w:hAnsi="Times New Roman" w:cs="Times New Roman"/>
+          <w:sz w:val="28"/>
+          <w:szCs w:val="28"/>
+        </w:rPr>
+        <w:t>hearing_type</w:t>
+      </w:r>
+      <w:proofErr w:type="spellEnd"/>
+      <w:r>
+        <w:rPr>
+          <w:rFonts w:ascii="Times New Roman" w:eastAsia="Times New Roman" w:hAnsi="Times New Roman" w:cs="Times New Roman"/>
+          <w:sz w:val="28"/>
+          <w:szCs w:val="28"/>
+        </w:rPr>
+        <w:t xml:space="preserve"> == </w:t>
       </w:r>
       <w:r>
         <w:rPr>
@@ -387,7 +473,25 @@
           <w:sz w:val="28"/>
           <w:szCs w:val="28"/>
         </w:rPr>
-        <w:t>{%p if hearing_type ==  ‘</w:t>
+        <w:t xml:space="preserve">{%p if </w:t>
+      </w:r>
+      <w:proofErr w:type="spellStart"/>
+      <w:r>
+        <w:rPr>
+          <w:rFonts w:ascii="Times New Roman" w:eastAsia="Times New Roman" w:hAnsi="Times New Roman" w:cs="Times New Roman"/>
+          <w:sz w:val="28"/>
+          <w:szCs w:val="28"/>
+        </w:rPr>
+        <w:t>hearing_type</w:t>
+      </w:r>
+      <w:proofErr w:type="spellEnd"/>
+      <w:r>
+        <w:rPr>
+          <w:rFonts w:ascii="Times New Roman" w:eastAsia="Times New Roman" w:hAnsi="Times New Roman" w:cs="Times New Roman"/>
+          <w:sz w:val="28"/>
+          <w:szCs w:val="28"/>
+        </w:rPr>
+        <w:t xml:space="preserve"> ==  ‘</w:t>
       </w:r>
       <w:r>
         <w:rPr>
@@ -427,7 +531,25 @@
           <w:sz w:val="28"/>
           <w:szCs w:val="28"/>
         </w:rPr>
-        <w:t xml:space="preserve"> and court_type == ‘</w:t>
+        <w:t xml:space="preserve"> and </w:t>
+      </w:r>
+      <w:proofErr w:type="spellStart"/>
+      <w:r>
+        <w:rPr>
+          <w:rFonts w:ascii="Times New Roman" w:eastAsia="Times New Roman" w:hAnsi="Times New Roman" w:cs="Times New Roman"/>
+          <w:sz w:val="28"/>
+          <w:szCs w:val="28"/>
+        </w:rPr>
+        <w:t>court_type</w:t>
+      </w:r>
+      <w:proofErr w:type="spellEnd"/>
+      <w:r>
+        <w:rPr>
+          <w:rFonts w:ascii="Times New Roman" w:eastAsia="Times New Roman" w:hAnsi="Times New Roman" w:cs="Times New Roman"/>
+          <w:sz w:val="28"/>
+          <w:szCs w:val="28"/>
+        </w:rPr>
+        <w:t xml:space="preserve"> == ‘</w:t>
       </w:r>
       <w:r>
         <w:rPr>
@@ -623,15 +745,33 @@
           <w:sz w:val="28"/>
           <w:szCs w:val="28"/>
         </w:rPr>
-        <w:t>{%p if income_type_</w:t>
-      </w:r>
-      <w:r>
-        <w:rPr>
-          <w:rFonts w:ascii="Times New Roman" w:eastAsia="Times New Roman" w:hAnsi="Times New Roman" w:cs="Times New Roman"/>
-          <w:sz w:val="28"/>
-          <w:szCs w:val="28"/>
-        </w:rPr>
-        <w:t>wage %}</w:t>
+        <w:t xml:space="preserve">{%p if </w:t>
+      </w:r>
+      <w:proofErr w:type="spellStart"/>
+      <w:r>
+        <w:rPr>
+          <w:rFonts w:ascii="Times New Roman" w:eastAsia="Times New Roman" w:hAnsi="Times New Roman" w:cs="Times New Roman"/>
+          <w:sz w:val="28"/>
+          <w:szCs w:val="28"/>
+        </w:rPr>
+        <w:t>income_type_</w:t>
+      </w:r>
+      <w:r>
+        <w:rPr>
+          <w:rFonts w:ascii="Times New Roman" w:eastAsia="Times New Roman" w:hAnsi="Times New Roman" w:cs="Times New Roman"/>
+          <w:sz w:val="28"/>
+          <w:szCs w:val="28"/>
+        </w:rPr>
+        <w:t>wage</w:t>
+      </w:r>
+      <w:proofErr w:type="spellEnd"/>
+      <w:r>
+        <w:rPr>
+          <w:rFonts w:ascii="Times New Roman" w:eastAsia="Times New Roman" w:hAnsi="Times New Roman" w:cs="Times New Roman"/>
+          <w:sz w:val="28"/>
+          <w:szCs w:val="28"/>
+        </w:rPr>
+        <w:t xml:space="preserve"> %}</w:t>
       </w:r>
     </w:p>
     <w:p>
@@ -651,6 +791,7 @@
         </w:rPr>
         <w:t xml:space="preserve">Wages or other income from work in the amount of {{ </w:t>
       </w:r>
+      <w:proofErr w:type="spellStart"/>
       <w:r>
         <w:rPr>
           <w:rFonts w:ascii="Times New Roman" w:eastAsia="Times New Roman" w:hAnsi="Times New Roman" w:cs="Times New Roman"/>
@@ -659,6 +800,7 @@
         </w:rPr>
         <w:t>wage_amount</w:t>
       </w:r>
+      <w:proofErr w:type="spellEnd"/>
       <w:r>
         <w:rPr>
           <w:rFonts w:ascii="Times New Roman" w:eastAsia="Times New Roman" w:hAnsi="Times New Roman" w:cs="Times New Roman"/>
@@ -747,7 +889,25 @@
           <w:sz w:val="28"/>
           <w:szCs w:val="28"/>
         </w:rPr>
-        <w:t>{%p if income_type_wage %}</w:t>
+        <w:t xml:space="preserve">{%p if </w:t>
+      </w:r>
+      <w:proofErr w:type="spellStart"/>
+      <w:r>
+        <w:rPr>
+          <w:rFonts w:ascii="Times New Roman" w:eastAsia="Times New Roman" w:hAnsi="Times New Roman" w:cs="Times New Roman"/>
+          <w:sz w:val="28"/>
+          <w:szCs w:val="28"/>
+        </w:rPr>
+        <w:t>income_type_wage</w:t>
+      </w:r>
+      <w:proofErr w:type="spellEnd"/>
+      <w:r>
+        <w:rPr>
+          <w:rFonts w:ascii="Times New Roman" w:eastAsia="Times New Roman" w:hAnsi="Times New Roman" w:cs="Times New Roman"/>
+          <w:sz w:val="28"/>
+          <w:szCs w:val="28"/>
+        </w:rPr>
+        <w:t xml:space="preserve"> %}</w:t>
       </w:r>
     </w:p>
     <w:p>
@@ -766,7 +926,25 @@
           <w:szCs w:val="28"/>
         </w:rPr>
         <w:lastRenderedPageBreak/>
-        <w:t>Of this income from wages {% if wage_amount &lt; 566.00</w:t>
+        <w:t xml:space="preserve">Of this income from wages {% if </w:t>
+      </w:r>
+      <w:proofErr w:type="spellStart"/>
+      <w:r>
+        <w:rPr>
+          <w:rFonts w:ascii="Times New Roman" w:eastAsia="Times New Roman" w:hAnsi="Times New Roman" w:cs="Times New Roman"/>
+          <w:sz w:val="28"/>
+          <w:szCs w:val="28"/>
+        </w:rPr>
+        <w:t>wage_amount</w:t>
+      </w:r>
+      <w:proofErr w:type="spellEnd"/>
+      <w:r>
+        <w:rPr>
+          <w:rFonts w:ascii="Times New Roman" w:eastAsia="Times New Roman" w:hAnsi="Times New Roman" w:cs="Times New Roman"/>
+          <w:sz w:val="28"/>
+          <w:szCs w:val="28"/>
+        </w:rPr>
+        <w:t xml:space="preserve"> &lt; 566.00</w:t>
       </w:r>
       <w:r>
         <w:rPr>
@@ -782,7 +960,61 @@
           <w:sz w:val="28"/>
           <w:szCs w:val="28"/>
         </w:rPr>
-        <w:t>} all of it {% elif wage_amount &gt; 566.00 and wage_amount &lt; 754.68</w:t>
+        <w:t xml:space="preserve">} all of it {% </w:t>
+      </w:r>
+      <w:proofErr w:type="spellStart"/>
+      <w:r>
+        <w:rPr>
+          <w:rFonts w:ascii="Times New Roman" w:eastAsia="Times New Roman" w:hAnsi="Times New Roman" w:cs="Times New Roman"/>
+          <w:sz w:val="28"/>
+          <w:szCs w:val="28"/>
+        </w:rPr>
+        <w:t>elif</w:t>
+      </w:r>
+      <w:proofErr w:type="spellEnd"/>
+      <w:r>
+        <w:rPr>
+          <w:rFonts w:ascii="Times New Roman" w:eastAsia="Times New Roman" w:hAnsi="Times New Roman" w:cs="Times New Roman"/>
+          <w:sz w:val="28"/>
+          <w:szCs w:val="28"/>
+        </w:rPr>
+        <w:t xml:space="preserve"> </w:t>
+      </w:r>
+      <w:proofErr w:type="spellStart"/>
+      <w:r>
+        <w:rPr>
+          <w:rFonts w:ascii="Times New Roman" w:eastAsia="Times New Roman" w:hAnsi="Times New Roman" w:cs="Times New Roman"/>
+          <w:sz w:val="28"/>
+          <w:szCs w:val="28"/>
+        </w:rPr>
+        <w:t>wage_amount</w:t>
+      </w:r>
+      <w:proofErr w:type="spellEnd"/>
+      <w:r>
+        <w:rPr>
+          <w:rFonts w:ascii="Times New Roman" w:eastAsia="Times New Roman" w:hAnsi="Times New Roman" w:cs="Times New Roman"/>
+          <w:sz w:val="28"/>
+          <w:szCs w:val="28"/>
+        </w:rPr>
+        <w:t xml:space="preserve"> &gt; 566.00 and </w:t>
+      </w:r>
+      <w:proofErr w:type="spellStart"/>
+      <w:r>
+        <w:rPr>
+          <w:rFonts w:ascii="Times New Roman" w:eastAsia="Times New Roman" w:hAnsi="Times New Roman" w:cs="Times New Roman"/>
+          <w:sz w:val="28"/>
+          <w:szCs w:val="28"/>
+        </w:rPr>
+        <w:t>wage_amount</w:t>
+      </w:r>
+      <w:proofErr w:type="spellEnd"/>
+      <w:r>
+        <w:rPr>
+          <w:rFonts w:ascii="Times New Roman" w:eastAsia="Times New Roman" w:hAnsi="Times New Roman" w:cs="Times New Roman"/>
+          <w:sz w:val="28"/>
+          <w:szCs w:val="28"/>
+        </w:rPr>
+        <w:t xml:space="preserve"> &lt; 754.68</w:t>
       </w:r>
       <w:r>
         <w:rPr>
@@ -904,7 +1136,25 @@
           <w:sz w:val="28"/>
           <w:szCs w:val="28"/>
         </w:rPr>
-        <w:t xml:space="preserve">{%p if income_type_TANF %} </w:t>
+        <w:t xml:space="preserve">{%p if </w:t>
+      </w:r>
+      <w:proofErr w:type="spellStart"/>
+      <w:r>
+        <w:rPr>
+          <w:rFonts w:ascii="Times New Roman" w:eastAsia="Times New Roman" w:hAnsi="Times New Roman" w:cs="Times New Roman"/>
+          <w:sz w:val="28"/>
+          <w:szCs w:val="28"/>
+        </w:rPr>
+        <w:t>income_type_TANF</w:t>
+      </w:r>
+      <w:proofErr w:type="spellEnd"/>
+      <w:r>
+        <w:rPr>
+          <w:rFonts w:ascii="Times New Roman" w:eastAsia="Times New Roman" w:hAnsi="Times New Roman" w:cs="Times New Roman"/>
+          <w:sz w:val="28"/>
+          <w:szCs w:val="28"/>
+        </w:rPr>
+        <w:t xml:space="preserve"> %} </w:t>
       </w:r>
     </w:p>
     <w:p>
@@ -930,7 +1180,16 @@
           <w:sz w:val="28"/>
           <w:szCs w:val="28"/>
         </w:rPr>
-        <w:t>in the amount of {{ T</w:t>
+        <w:t xml:space="preserve">in the amount of {{ </w:t>
+      </w:r>
+      <w:proofErr w:type="spellStart"/>
+      <w:r>
+        <w:rPr>
+          <w:rFonts w:ascii="Times New Roman" w:eastAsia="Times New Roman" w:hAnsi="Times New Roman" w:cs="Times New Roman"/>
+          <w:sz w:val="28"/>
+          <w:szCs w:val="28"/>
+        </w:rPr>
+        <w:t>T</w:t>
       </w:r>
       <w:r>
         <w:rPr>
@@ -940,6 +1199,7 @@
         </w:rPr>
         <w:t>ANF_amount</w:t>
       </w:r>
+      <w:proofErr w:type="spellEnd"/>
       <w:r>
         <w:rPr>
           <w:rFonts w:ascii="Times New Roman" w:eastAsia="Times New Roman" w:hAnsi="Times New Roman" w:cs="Times New Roman"/>
@@ -1033,8 +1293,18 @@
           <w:sz w:val="28"/>
           <w:szCs w:val="28"/>
         </w:rPr>
-        <w:t>{%p if income_type_SSI</w:t>
-      </w:r>
+        <w:t xml:space="preserve">{%p if </w:t>
+      </w:r>
+      <w:proofErr w:type="spellStart"/>
+      <w:r>
+        <w:rPr>
+          <w:rFonts w:ascii="Times New Roman" w:eastAsia="Times New Roman" w:hAnsi="Times New Roman" w:cs="Times New Roman"/>
+          <w:sz w:val="28"/>
+          <w:szCs w:val="28"/>
+        </w:rPr>
+        <w:t>income_type_SSI</w:t>
+      </w:r>
+      <w:proofErr w:type="spellEnd"/>
       <w:r>
         <w:rPr>
           <w:rFonts w:ascii="Times New Roman" w:eastAsia="Times New Roman" w:hAnsi="Times New Roman" w:cs="Times New Roman"/>
@@ -1091,7 +1361,25 @@
           <w:sz w:val="28"/>
           <w:szCs w:val="28"/>
         </w:rPr>
-        <w:t xml:space="preserve">{{ SSI_amount </w:t>
+        <w:t xml:space="preserve">{{ </w:t>
+      </w:r>
+      <w:proofErr w:type="spellStart"/>
+      <w:r>
+        <w:rPr>
+          <w:rFonts w:ascii="Times New Roman" w:eastAsia="Times New Roman" w:hAnsi="Times New Roman" w:cs="Times New Roman"/>
+          <w:sz w:val="28"/>
+          <w:szCs w:val="28"/>
+        </w:rPr>
+        <w:t>SSI_amount</w:t>
+      </w:r>
+      <w:proofErr w:type="spellEnd"/>
+      <w:r>
+        <w:rPr>
+          <w:rFonts w:ascii="Times New Roman" w:eastAsia="Times New Roman" w:hAnsi="Times New Roman" w:cs="Times New Roman"/>
+          <w:sz w:val="28"/>
+          <w:szCs w:val="28"/>
+        </w:rPr>
+        <w:t xml:space="preserve"> </w:t>
       </w:r>
       <w:r>
         <w:rPr>
@@ -1194,8 +1482,18 @@
           <w:sz w:val="28"/>
           <w:szCs w:val="28"/>
         </w:rPr>
-        <w:t>{%p if income_type_VA</w:t>
-      </w:r>
+        <w:t xml:space="preserve">{%p if </w:t>
+      </w:r>
+      <w:proofErr w:type="spellStart"/>
+      <w:r>
+        <w:rPr>
+          <w:rFonts w:ascii="Times New Roman" w:eastAsia="Times New Roman" w:hAnsi="Times New Roman" w:cs="Times New Roman"/>
+          <w:sz w:val="28"/>
+          <w:szCs w:val="28"/>
+        </w:rPr>
+        <w:t>income_type_VA</w:t>
+      </w:r>
+      <w:proofErr w:type="spellEnd"/>
       <w:r>
         <w:rPr>
           <w:rFonts w:ascii="Times New Roman" w:eastAsia="Times New Roman" w:hAnsi="Times New Roman" w:cs="Times New Roman"/>
@@ -1236,8 +1534,18 @@
           <w:sz w:val="28"/>
           <w:szCs w:val="28"/>
         </w:rPr>
-        <w:t xml:space="preserve"> in the amount of {{ VA_amount</w:t>
-      </w:r>
+        <w:t xml:space="preserve"> in the amount of {{ </w:t>
+      </w:r>
+      <w:proofErr w:type="spellStart"/>
+      <w:r>
+        <w:rPr>
+          <w:rFonts w:ascii="Times New Roman" w:eastAsia="Times New Roman" w:hAnsi="Times New Roman" w:cs="Times New Roman"/>
+          <w:sz w:val="28"/>
+          <w:szCs w:val="28"/>
+        </w:rPr>
+        <w:t>VA_amount</w:t>
+      </w:r>
+      <w:proofErr w:type="spellEnd"/>
       <w:r>
         <w:rPr>
           <w:rFonts w:ascii="Times New Roman" w:eastAsia="Times New Roman" w:hAnsi="Times New Roman" w:cs="Times New Roman"/>
@@ -1331,8 +1639,18 @@
           <w:sz w:val="28"/>
           <w:szCs w:val="28"/>
         </w:rPr>
-        <w:t>{%p if income_type_WC</w:t>
-      </w:r>
+        <w:t xml:space="preserve">{%p if </w:t>
+      </w:r>
+      <w:proofErr w:type="spellStart"/>
+      <w:r>
+        <w:rPr>
+          <w:rFonts w:ascii="Times New Roman" w:eastAsia="Times New Roman" w:hAnsi="Times New Roman" w:cs="Times New Roman"/>
+          <w:sz w:val="28"/>
+          <w:szCs w:val="28"/>
+        </w:rPr>
+        <w:t>income_type_WC</w:t>
+      </w:r>
+      <w:proofErr w:type="spellEnd"/>
       <w:r>
         <w:rPr>
           <w:rFonts w:ascii="Times New Roman" w:eastAsia="Times New Roman" w:hAnsi="Times New Roman" w:cs="Times New Roman"/>
@@ -1373,8 +1691,18 @@
           <w:sz w:val="28"/>
           <w:szCs w:val="28"/>
         </w:rPr>
-        <w:t xml:space="preserve"> in the amount of {{ WC_amount</w:t>
-      </w:r>
+        <w:t xml:space="preserve"> in the amount of {{ </w:t>
+      </w:r>
+      <w:proofErr w:type="spellStart"/>
+      <w:r>
+        <w:rPr>
+          <w:rFonts w:ascii="Times New Roman" w:eastAsia="Times New Roman" w:hAnsi="Times New Roman" w:cs="Times New Roman"/>
+          <w:sz w:val="28"/>
+          <w:szCs w:val="28"/>
+        </w:rPr>
+        <w:t>WC_amount</w:t>
+      </w:r>
+      <w:proofErr w:type="spellEnd"/>
       <w:r>
         <w:rPr>
           <w:rFonts w:ascii="Times New Roman" w:eastAsia="Times New Roman" w:hAnsi="Times New Roman" w:cs="Times New Roman"/>
@@ -1450,8 +1778,18 @@
           <w:sz w:val="28"/>
           <w:szCs w:val="28"/>
         </w:rPr>
-        <w:t>{%p if income_type_MERB</w:t>
-      </w:r>
+        <w:t xml:space="preserve">{%p if </w:t>
+      </w:r>
+      <w:proofErr w:type="spellStart"/>
+      <w:r>
+        <w:rPr>
+          <w:rFonts w:ascii="Times New Roman" w:eastAsia="Times New Roman" w:hAnsi="Times New Roman" w:cs="Times New Roman"/>
+          <w:sz w:val="28"/>
+          <w:szCs w:val="28"/>
+        </w:rPr>
+        <w:t>income_type_MERB</w:t>
+      </w:r>
+      <w:proofErr w:type="spellEnd"/>
       <w:r>
         <w:rPr>
           <w:rFonts w:ascii="Times New Roman" w:eastAsia="Times New Roman" w:hAnsi="Times New Roman" w:cs="Times New Roman"/>
@@ -1492,8 +1830,18 @@
           <w:sz w:val="28"/>
           <w:szCs w:val="28"/>
         </w:rPr>
-        <w:t xml:space="preserve"> in the amount of {{ MERB_amount</w:t>
-      </w:r>
+        <w:t xml:space="preserve"> in the amount of {{ </w:t>
+      </w:r>
+      <w:proofErr w:type="spellStart"/>
+      <w:r>
+        <w:rPr>
+          <w:rFonts w:ascii="Times New Roman" w:eastAsia="Times New Roman" w:hAnsi="Times New Roman" w:cs="Times New Roman"/>
+          <w:sz w:val="28"/>
+          <w:szCs w:val="28"/>
+        </w:rPr>
+        <w:t>MERB_amount</w:t>
+      </w:r>
+      <w:proofErr w:type="spellEnd"/>
       <w:r>
         <w:rPr>
           <w:rFonts w:ascii="Times New Roman" w:eastAsia="Times New Roman" w:hAnsi="Times New Roman" w:cs="Times New Roman"/>
@@ -1587,8 +1935,18 @@
           <w:sz w:val="28"/>
           <w:szCs w:val="28"/>
         </w:rPr>
-        <w:t>{%p if income_type_UI</w:t>
-      </w:r>
+        <w:t xml:space="preserve">{%p if </w:t>
+      </w:r>
+      <w:proofErr w:type="spellStart"/>
+      <w:r>
+        <w:rPr>
+          <w:rFonts w:ascii="Times New Roman" w:eastAsia="Times New Roman" w:hAnsi="Times New Roman" w:cs="Times New Roman"/>
+          <w:sz w:val="28"/>
+          <w:szCs w:val="28"/>
+        </w:rPr>
+        <w:t>income_type_UI</w:t>
+      </w:r>
+      <w:proofErr w:type="spellEnd"/>
       <w:r>
         <w:rPr>
           <w:rFonts w:ascii="Times New Roman" w:eastAsia="Times New Roman" w:hAnsi="Times New Roman" w:cs="Times New Roman"/>
@@ -1629,8 +1987,18 @@
           <w:sz w:val="28"/>
           <w:szCs w:val="28"/>
         </w:rPr>
-        <w:t xml:space="preserve"> in the amount of {{ UI_amount</w:t>
-      </w:r>
+        <w:t xml:space="preserve"> in the amount of {{ </w:t>
+      </w:r>
+      <w:proofErr w:type="spellStart"/>
+      <w:r>
+        <w:rPr>
+          <w:rFonts w:ascii="Times New Roman" w:eastAsia="Times New Roman" w:hAnsi="Times New Roman" w:cs="Times New Roman"/>
+          <w:sz w:val="28"/>
+          <w:szCs w:val="28"/>
+        </w:rPr>
+        <w:t>UI_amount</w:t>
+      </w:r>
+      <w:proofErr w:type="spellEnd"/>
       <w:r>
         <w:rPr>
           <w:rFonts w:ascii="Times New Roman" w:eastAsia="Times New Roman" w:hAnsi="Times New Roman" w:cs="Times New Roman"/>
@@ -1724,7 +2092,25 @@
           <w:sz w:val="28"/>
           <w:szCs w:val="28"/>
         </w:rPr>
-        <w:t xml:space="preserve">{%p if income_type_Support %} </w:t>
+        <w:t xml:space="preserve">{%p if </w:t>
+      </w:r>
+      <w:proofErr w:type="spellStart"/>
+      <w:r>
+        <w:rPr>
+          <w:rFonts w:ascii="Times New Roman" w:eastAsia="Times New Roman" w:hAnsi="Times New Roman" w:cs="Times New Roman"/>
+          <w:sz w:val="28"/>
+          <w:szCs w:val="28"/>
+        </w:rPr>
+        <w:t>income_type_Support</w:t>
+      </w:r>
+      <w:proofErr w:type="spellEnd"/>
+      <w:r>
+        <w:rPr>
+          <w:rFonts w:ascii="Times New Roman" w:eastAsia="Times New Roman" w:hAnsi="Times New Roman" w:cs="Times New Roman"/>
+          <w:sz w:val="28"/>
+          <w:szCs w:val="28"/>
+        </w:rPr>
+        <w:t xml:space="preserve"> %} </w:t>
       </w:r>
     </w:p>
     <w:p>
@@ -1807,7 +2193,25 @@
           <w:sz w:val="28"/>
           <w:szCs w:val="28"/>
         </w:rPr>
-        <w:t xml:space="preserve"> in the amount of {{ Support_amount </w:t>
+        <w:t xml:space="preserve"> in the amount of {{ </w:t>
+      </w:r>
+      <w:proofErr w:type="spellStart"/>
+      <w:r>
+        <w:rPr>
+          <w:rFonts w:ascii="Times New Roman" w:eastAsia="Times New Roman" w:hAnsi="Times New Roman" w:cs="Times New Roman"/>
+          <w:sz w:val="28"/>
+          <w:szCs w:val="28"/>
+        </w:rPr>
+        <w:t>Support_amount</w:t>
+      </w:r>
+      <w:proofErr w:type="spellEnd"/>
+      <w:r>
+        <w:rPr>
+          <w:rFonts w:ascii="Times New Roman" w:eastAsia="Times New Roman" w:hAnsi="Times New Roman" w:cs="Times New Roman"/>
+          <w:sz w:val="28"/>
+          <w:szCs w:val="28"/>
+        </w:rPr>
+        <w:t xml:space="preserve"> </w:t>
       </w:r>
       <w:r>
         <w:rPr>
@@ -1910,7 +2314,25 @@
           <w:sz w:val="28"/>
           <w:szCs w:val="28"/>
         </w:rPr>
-        <w:t xml:space="preserve">{%p if income_type_PA %} </w:t>
+        <w:t xml:space="preserve">{%p if </w:t>
+      </w:r>
+      <w:proofErr w:type="spellStart"/>
+      <w:r>
+        <w:rPr>
+          <w:rFonts w:ascii="Times New Roman" w:eastAsia="Times New Roman" w:hAnsi="Times New Roman" w:cs="Times New Roman"/>
+          <w:sz w:val="28"/>
+          <w:szCs w:val="28"/>
+        </w:rPr>
+        <w:t>income_type_PA</w:t>
+      </w:r>
+      <w:proofErr w:type="spellEnd"/>
+      <w:r>
+        <w:rPr>
+          <w:rFonts w:ascii="Times New Roman" w:eastAsia="Times New Roman" w:hAnsi="Times New Roman" w:cs="Times New Roman"/>
+          <w:sz w:val="28"/>
+          <w:szCs w:val="28"/>
+        </w:rPr>
+        <w:t xml:space="preserve"> %} </w:t>
       </w:r>
     </w:p>
     <w:p>
@@ -1944,8 +2366,18 @@
           <w:sz w:val="28"/>
           <w:szCs w:val="28"/>
         </w:rPr>
-        <w:t xml:space="preserve"> in the amount of {{ PA_amount</w:t>
-      </w:r>
+        <w:t xml:space="preserve"> in the amount of {{ </w:t>
+      </w:r>
+      <w:proofErr w:type="spellStart"/>
+      <w:r>
+        <w:rPr>
+          <w:rFonts w:ascii="Times New Roman" w:eastAsia="Times New Roman" w:hAnsi="Times New Roman" w:cs="Times New Roman"/>
+          <w:sz w:val="28"/>
+          <w:szCs w:val="28"/>
+        </w:rPr>
+        <w:t>PA_amount</w:t>
+      </w:r>
+      <w:proofErr w:type="spellEnd"/>
       <w:r>
         <w:rPr>
           <w:rFonts w:ascii="Times New Roman" w:eastAsia="Times New Roman" w:hAnsi="Times New Roman" w:cs="Times New Roman"/>
@@ -2047,7 +2479,25 @@
           <w:sz w:val="28"/>
           <w:szCs w:val="28"/>
         </w:rPr>
-        <w:t xml:space="preserve">{%p if income_type_TAX %} </w:t>
+        <w:t xml:space="preserve">{%p if </w:t>
+      </w:r>
+      <w:proofErr w:type="spellStart"/>
+      <w:r>
+        <w:rPr>
+          <w:rFonts w:ascii="Times New Roman" w:eastAsia="Times New Roman" w:hAnsi="Times New Roman" w:cs="Times New Roman"/>
+          <w:sz w:val="28"/>
+          <w:szCs w:val="28"/>
+        </w:rPr>
+        <w:t>income_type_TAX</w:t>
+      </w:r>
+      <w:proofErr w:type="spellEnd"/>
+      <w:r>
+        <w:rPr>
+          <w:rFonts w:ascii="Times New Roman" w:eastAsia="Times New Roman" w:hAnsi="Times New Roman" w:cs="Times New Roman"/>
+          <w:sz w:val="28"/>
+          <w:szCs w:val="28"/>
+        </w:rPr>
+        <w:t xml:space="preserve"> %} </w:t>
       </w:r>
     </w:p>
     <w:p>
@@ -2073,8 +2523,18 @@
           <w:sz w:val="28"/>
           <w:szCs w:val="28"/>
         </w:rPr>
-        <w:t xml:space="preserve"> in the amount of {{ TAX_amount</w:t>
-      </w:r>
+        <w:t xml:space="preserve"> in the amount of {{ </w:t>
+      </w:r>
+      <w:proofErr w:type="spellStart"/>
+      <w:r>
+        <w:rPr>
+          <w:rFonts w:ascii="Times New Roman" w:eastAsia="Times New Roman" w:hAnsi="Times New Roman" w:cs="Times New Roman"/>
+          <w:sz w:val="28"/>
+          <w:szCs w:val="28"/>
+        </w:rPr>
+        <w:t>TAX_amount</w:t>
+      </w:r>
+      <w:proofErr w:type="spellEnd"/>
       <w:r>
         <w:rPr>
           <w:rFonts w:ascii="Times New Roman" w:eastAsia="Times New Roman" w:hAnsi="Times New Roman" w:cs="Times New Roman"/>
@@ -2195,6 +2655,7 @@
         </w:rPr>
         <w:t xml:space="preserve">{%p if </w:t>
       </w:r>
+      <w:proofErr w:type="spellStart"/>
       <w:r>
         <w:rPr>
           <w:rFonts w:ascii="Times New Roman" w:eastAsia="Times New Roman" w:hAnsi="Times New Roman" w:cs="Times New Roman"/>
@@ -2235,6 +2696,7 @@
         </w:rPr>
         <w:t>_standard</w:t>
       </w:r>
+      <w:proofErr w:type="spellEnd"/>
       <w:r>
         <w:rPr>
           <w:rFonts w:ascii="Times New Roman" w:eastAsia="Times New Roman" w:hAnsi="Times New Roman" w:cs="Times New Roman"/>
@@ -2259,7 +2721,25 @@
           <w:sz w:val="28"/>
           <w:szCs w:val="28"/>
         </w:rPr>
-        <w:t xml:space="preserve">I own a home and have approximately {{ home_equity_amount | currency }} in equity. </w:t>
+        <w:t xml:space="preserve">I own a home and have approximately {{ </w:t>
+      </w:r>
+      <w:proofErr w:type="spellStart"/>
+      <w:r>
+        <w:rPr>
+          <w:rFonts w:ascii="Times New Roman" w:eastAsia="Times New Roman" w:hAnsi="Times New Roman" w:cs="Times New Roman"/>
+          <w:sz w:val="28"/>
+          <w:szCs w:val="28"/>
+        </w:rPr>
+        <w:t>home_equity_amount</w:t>
+      </w:r>
+      <w:proofErr w:type="spellEnd"/>
+      <w:r>
+        <w:rPr>
+          <w:rFonts w:ascii="Times New Roman" w:eastAsia="Times New Roman" w:hAnsi="Times New Roman" w:cs="Times New Roman"/>
+          <w:sz w:val="28"/>
+          <w:szCs w:val="28"/>
+        </w:rPr>
+        <w:t xml:space="preserve"> | currency }} in equity. </w:t>
       </w:r>
       <w:r>
         <w:rPr>
@@ -2306,25 +2786,79 @@
           <w:sz w:val="28"/>
           <w:szCs w:val="28"/>
         </w:rPr>
-        <w:t>{%p if property_type_home_increase %}</w:t>
-      </w:r>
-    </w:p>
-    <w:p>
-      <w:pPr>
-        <w:ind w:left="720"/>
-        <w:rPr>
-          <w:rFonts w:ascii="Times New Roman" w:eastAsia="Times New Roman" w:hAnsi="Times New Roman" w:cs="Times New Roman"/>
-          <w:sz w:val="28"/>
-          <w:szCs w:val="28"/>
-        </w:rPr>
-      </w:pPr>
-      <w:r>
-        <w:rPr>
-          <w:rFonts w:ascii="Times New Roman" w:eastAsia="Times New Roman" w:hAnsi="Times New Roman" w:cs="Times New Roman"/>
-          <w:sz w:val="28"/>
-          <w:szCs w:val="28"/>
-        </w:rPr>
-        <w:t xml:space="preserve">I own a home and have approximately {{ home_equity_amount | currency }} in equity. Because {% if home_minor_dep %} a minor dependent lives </w:t>
+        <w:t xml:space="preserve">{%p if </w:t>
+      </w:r>
+      <w:proofErr w:type="spellStart"/>
+      <w:r>
+        <w:rPr>
+          <w:rFonts w:ascii="Times New Roman" w:eastAsia="Times New Roman" w:hAnsi="Times New Roman" w:cs="Times New Roman"/>
+          <w:sz w:val="28"/>
+          <w:szCs w:val="28"/>
+        </w:rPr>
+        <w:t>property_type_home_increase</w:t>
+      </w:r>
+      <w:proofErr w:type="spellEnd"/>
+      <w:r>
+        <w:rPr>
+          <w:rFonts w:ascii="Times New Roman" w:eastAsia="Times New Roman" w:hAnsi="Times New Roman" w:cs="Times New Roman"/>
+          <w:sz w:val="28"/>
+          <w:szCs w:val="28"/>
+        </w:rPr>
+        <w:t xml:space="preserve"> %}</w:t>
+      </w:r>
+    </w:p>
+    <w:p>
+      <w:pPr>
+        <w:ind w:left="720"/>
+        <w:rPr>
+          <w:rFonts w:ascii="Times New Roman" w:eastAsia="Times New Roman" w:hAnsi="Times New Roman" w:cs="Times New Roman"/>
+          <w:sz w:val="28"/>
+          <w:szCs w:val="28"/>
+        </w:rPr>
+      </w:pPr>
+      <w:r>
+        <w:rPr>
+          <w:rFonts w:ascii="Times New Roman" w:eastAsia="Times New Roman" w:hAnsi="Times New Roman" w:cs="Times New Roman"/>
+          <w:sz w:val="28"/>
+          <w:szCs w:val="28"/>
+        </w:rPr>
+        <w:t xml:space="preserve">I own a home and have approximately {{ </w:t>
+      </w:r>
+      <w:proofErr w:type="spellStart"/>
+      <w:r>
+        <w:rPr>
+          <w:rFonts w:ascii="Times New Roman" w:eastAsia="Times New Roman" w:hAnsi="Times New Roman" w:cs="Times New Roman"/>
+          <w:sz w:val="28"/>
+          <w:szCs w:val="28"/>
+        </w:rPr>
+        <w:t>home_equity_amount</w:t>
+      </w:r>
+      <w:proofErr w:type="spellEnd"/>
+      <w:r>
+        <w:rPr>
+          <w:rFonts w:ascii="Times New Roman" w:eastAsia="Times New Roman" w:hAnsi="Times New Roman" w:cs="Times New Roman"/>
+          <w:sz w:val="28"/>
+          <w:szCs w:val="28"/>
+        </w:rPr>
+        <w:t xml:space="preserve"> | currency }} in equity. Because {% if </w:t>
+      </w:r>
+      <w:proofErr w:type="spellStart"/>
+      <w:r>
+        <w:rPr>
+          <w:rFonts w:ascii="Times New Roman" w:eastAsia="Times New Roman" w:hAnsi="Times New Roman" w:cs="Times New Roman"/>
+          <w:sz w:val="28"/>
+          <w:szCs w:val="28"/>
+        </w:rPr>
+        <w:t>home_minor_dep</w:t>
+      </w:r>
+      <w:proofErr w:type="spellEnd"/>
+      <w:r>
+        <w:rPr>
+          <w:rFonts w:ascii="Times New Roman" w:eastAsia="Times New Roman" w:hAnsi="Times New Roman" w:cs="Times New Roman"/>
+          <w:sz w:val="28"/>
+          <w:szCs w:val="28"/>
+        </w:rPr>
+        <w:t xml:space="preserve"> %} a minor dependent lives </w:t>
       </w:r>
       <w:r>
         <w:rPr>
@@ -2333,7 +2867,43 @@
           <w:szCs w:val="28"/>
         </w:rPr>
         <w:lastRenderedPageBreak/>
-        <w:t>with me {% elif home_disabled_dep %} I have a dependent who is age 60 or older or disabled {% else %} I am age 60 or older, or disabled</w:t>
+        <w:t xml:space="preserve">with me {% </w:t>
+      </w:r>
+      <w:proofErr w:type="spellStart"/>
+      <w:r>
+        <w:rPr>
+          <w:rFonts w:ascii="Times New Roman" w:eastAsia="Times New Roman" w:hAnsi="Times New Roman" w:cs="Times New Roman"/>
+          <w:sz w:val="28"/>
+          <w:szCs w:val="28"/>
+        </w:rPr>
+        <w:t>elif</w:t>
+      </w:r>
+      <w:proofErr w:type="spellEnd"/>
+      <w:r>
+        <w:rPr>
+          <w:rFonts w:ascii="Times New Roman" w:eastAsia="Times New Roman" w:hAnsi="Times New Roman" w:cs="Times New Roman"/>
+          <w:sz w:val="28"/>
+          <w:szCs w:val="28"/>
+        </w:rPr>
+        <w:t xml:space="preserve"> </w:t>
+      </w:r>
+      <w:proofErr w:type="spellStart"/>
+      <w:r>
+        <w:rPr>
+          <w:rFonts w:ascii="Times New Roman" w:eastAsia="Times New Roman" w:hAnsi="Times New Roman" w:cs="Times New Roman"/>
+          <w:sz w:val="28"/>
+          <w:szCs w:val="28"/>
+        </w:rPr>
+        <w:t>home_disabled_dep</w:t>
+      </w:r>
+      <w:proofErr w:type="spellEnd"/>
+      <w:r>
+        <w:rPr>
+          <w:rFonts w:ascii="Times New Roman" w:eastAsia="Times New Roman" w:hAnsi="Times New Roman" w:cs="Times New Roman"/>
+          <w:sz w:val="28"/>
+          <w:szCs w:val="28"/>
+        </w:rPr>
+        <w:t xml:space="preserve"> %} I have a dependent who is age 60 or older or disabled {% else %} I am age 60 or older, or disabled</w:t>
       </w:r>
       <w:r>
         <w:rPr>
@@ -2396,25 +2966,79 @@
           <w:sz w:val="28"/>
           <w:szCs w:val="28"/>
         </w:rPr>
-        <w:t>{%p if property_type_home_additional %}</w:t>
-      </w:r>
-    </w:p>
-    <w:p>
-      <w:pPr>
-        <w:ind w:left="720"/>
-        <w:rPr>
-          <w:rFonts w:ascii="Times New Roman" w:eastAsia="Times New Roman" w:hAnsi="Times New Roman" w:cs="Times New Roman"/>
-          <w:sz w:val="28"/>
-          <w:szCs w:val="28"/>
-        </w:rPr>
-      </w:pPr>
-      <w:r>
-        <w:rPr>
-          <w:rFonts w:ascii="Times New Roman" w:eastAsia="Times New Roman" w:hAnsi="Times New Roman" w:cs="Times New Roman"/>
-          <w:sz w:val="28"/>
-          <w:szCs w:val="28"/>
-        </w:rPr>
-        <w:t>I also own {{ additional_home_number }} other home(s) or piece(s) of property and have approximately {{ additional_home_equity_amount | currency }} in equity.</w:t>
+        <w:t xml:space="preserve">{%p if </w:t>
+      </w:r>
+      <w:proofErr w:type="spellStart"/>
+      <w:r>
+        <w:rPr>
+          <w:rFonts w:ascii="Times New Roman" w:eastAsia="Times New Roman" w:hAnsi="Times New Roman" w:cs="Times New Roman"/>
+          <w:sz w:val="28"/>
+          <w:szCs w:val="28"/>
+        </w:rPr>
+        <w:t>property_type_home_additional</w:t>
+      </w:r>
+      <w:proofErr w:type="spellEnd"/>
+      <w:r>
+        <w:rPr>
+          <w:rFonts w:ascii="Times New Roman" w:eastAsia="Times New Roman" w:hAnsi="Times New Roman" w:cs="Times New Roman"/>
+          <w:sz w:val="28"/>
+          <w:szCs w:val="28"/>
+        </w:rPr>
+        <w:t xml:space="preserve"> %}</w:t>
+      </w:r>
+    </w:p>
+    <w:p>
+      <w:pPr>
+        <w:ind w:left="720"/>
+        <w:rPr>
+          <w:rFonts w:ascii="Times New Roman" w:eastAsia="Times New Roman" w:hAnsi="Times New Roman" w:cs="Times New Roman"/>
+          <w:sz w:val="28"/>
+          <w:szCs w:val="28"/>
+        </w:rPr>
+      </w:pPr>
+      <w:r>
+        <w:rPr>
+          <w:rFonts w:ascii="Times New Roman" w:eastAsia="Times New Roman" w:hAnsi="Times New Roman" w:cs="Times New Roman"/>
+          <w:sz w:val="28"/>
+          <w:szCs w:val="28"/>
+        </w:rPr>
+        <w:t xml:space="preserve">I also own {{ </w:t>
+      </w:r>
+      <w:proofErr w:type="spellStart"/>
+      <w:r>
+        <w:rPr>
+          <w:rFonts w:ascii="Times New Roman" w:eastAsia="Times New Roman" w:hAnsi="Times New Roman" w:cs="Times New Roman"/>
+          <w:sz w:val="28"/>
+          <w:szCs w:val="28"/>
+        </w:rPr>
+        <w:t>additional_home_number</w:t>
+      </w:r>
+      <w:proofErr w:type="spellEnd"/>
+      <w:r>
+        <w:rPr>
+          <w:rFonts w:ascii="Times New Roman" w:eastAsia="Times New Roman" w:hAnsi="Times New Roman" w:cs="Times New Roman"/>
+          <w:sz w:val="28"/>
+          <w:szCs w:val="28"/>
+        </w:rPr>
+        <w:t xml:space="preserve"> }} other home(s) or piece(s) of property and have approximately {{ </w:t>
+      </w:r>
+      <w:proofErr w:type="spellStart"/>
+      <w:r>
+        <w:rPr>
+          <w:rFonts w:ascii="Times New Roman" w:eastAsia="Times New Roman" w:hAnsi="Times New Roman" w:cs="Times New Roman"/>
+          <w:sz w:val="28"/>
+          <w:szCs w:val="28"/>
+        </w:rPr>
+        <w:t>additional_home_equity_amount</w:t>
+      </w:r>
+      <w:proofErr w:type="spellEnd"/>
+      <w:r>
+        <w:rPr>
+          <w:rFonts w:ascii="Times New Roman" w:eastAsia="Times New Roman" w:hAnsi="Times New Roman" w:cs="Times New Roman"/>
+          <w:sz w:val="28"/>
+          <w:szCs w:val="28"/>
+        </w:rPr>
+        <w:t xml:space="preserve"> | currency }} in equity.</w:t>
       </w:r>
     </w:p>
     <w:p>
@@ -2450,25 +3074,61 @@
           <w:sz w:val="28"/>
           <w:szCs w:val="28"/>
         </w:rPr>
-        <w:t>{%p if property_type_vehicle %}</w:t>
-      </w:r>
-    </w:p>
-    <w:p>
-      <w:pPr>
-        <w:ind w:left="720"/>
-        <w:rPr>
-          <w:rFonts w:ascii="Times New Roman" w:eastAsia="Times New Roman" w:hAnsi="Times New Roman" w:cs="Times New Roman"/>
-          <w:sz w:val="28"/>
-          <w:szCs w:val="28"/>
-        </w:rPr>
-      </w:pPr>
-      <w:r>
-        <w:rPr>
-          <w:rFonts w:ascii="Times New Roman" w:eastAsia="Times New Roman" w:hAnsi="Times New Roman" w:cs="Times New Roman"/>
-          <w:sz w:val="28"/>
-          <w:szCs w:val="28"/>
-        </w:rPr>
-        <w:t xml:space="preserve">I own a vehicle and have approximately {{ vehicle_equity_amount | currency }}in equity. </w:t>
+        <w:t xml:space="preserve">{%p if </w:t>
+      </w:r>
+      <w:proofErr w:type="spellStart"/>
+      <w:r>
+        <w:rPr>
+          <w:rFonts w:ascii="Times New Roman" w:eastAsia="Times New Roman" w:hAnsi="Times New Roman" w:cs="Times New Roman"/>
+          <w:sz w:val="28"/>
+          <w:szCs w:val="28"/>
+        </w:rPr>
+        <w:t>property_type_vehicle</w:t>
+      </w:r>
+      <w:proofErr w:type="spellEnd"/>
+      <w:r>
+        <w:rPr>
+          <w:rFonts w:ascii="Times New Roman" w:eastAsia="Times New Roman" w:hAnsi="Times New Roman" w:cs="Times New Roman"/>
+          <w:sz w:val="28"/>
+          <w:szCs w:val="28"/>
+        </w:rPr>
+        <w:t xml:space="preserve"> %}</w:t>
+      </w:r>
+    </w:p>
+    <w:p>
+      <w:pPr>
+        <w:ind w:left="720"/>
+        <w:rPr>
+          <w:rFonts w:ascii="Times New Roman" w:eastAsia="Times New Roman" w:hAnsi="Times New Roman" w:cs="Times New Roman"/>
+          <w:sz w:val="28"/>
+          <w:szCs w:val="28"/>
+        </w:rPr>
+      </w:pPr>
+      <w:r>
+        <w:rPr>
+          <w:rFonts w:ascii="Times New Roman" w:eastAsia="Times New Roman" w:hAnsi="Times New Roman" w:cs="Times New Roman"/>
+          <w:sz w:val="28"/>
+          <w:szCs w:val="28"/>
+        </w:rPr>
+        <w:t xml:space="preserve">I own a vehicle and have approximately {{ </w:t>
+      </w:r>
+      <w:proofErr w:type="spellStart"/>
+      <w:r>
+        <w:rPr>
+          <w:rFonts w:ascii="Times New Roman" w:eastAsia="Times New Roman" w:hAnsi="Times New Roman" w:cs="Times New Roman"/>
+          <w:sz w:val="28"/>
+          <w:szCs w:val="28"/>
+        </w:rPr>
+        <w:t>vehicle_equity_amount</w:t>
+      </w:r>
+      <w:proofErr w:type="spellEnd"/>
+      <w:r>
+        <w:rPr>
+          <w:rFonts w:ascii="Times New Roman" w:eastAsia="Times New Roman" w:hAnsi="Times New Roman" w:cs="Times New Roman"/>
+          <w:sz w:val="28"/>
+          <w:szCs w:val="28"/>
+        </w:rPr>
+        <w:t xml:space="preserve"> | currency }}in equity. </w:t>
       </w:r>
       <w:r>
         <w:rPr>
@@ -2523,7 +3183,25 @@
           <w:sz w:val="28"/>
           <w:szCs w:val="28"/>
         </w:rPr>
-        <w:t>{%p if property_type_vehicle_additional %}</w:t>
+        <w:t xml:space="preserve">{%p if </w:t>
+      </w:r>
+      <w:proofErr w:type="spellStart"/>
+      <w:r>
+        <w:rPr>
+          <w:rFonts w:ascii="Times New Roman" w:eastAsia="Times New Roman" w:hAnsi="Times New Roman" w:cs="Times New Roman"/>
+          <w:sz w:val="28"/>
+          <w:szCs w:val="28"/>
+        </w:rPr>
+        <w:t>property_type_vehicle_additional</w:t>
+      </w:r>
+      <w:proofErr w:type="spellEnd"/>
+      <w:r>
+        <w:rPr>
+          <w:rFonts w:ascii="Times New Roman" w:eastAsia="Times New Roman" w:hAnsi="Times New Roman" w:cs="Times New Roman"/>
+          <w:sz w:val="28"/>
+          <w:szCs w:val="28"/>
+        </w:rPr>
+        <w:t xml:space="preserve"> %}</w:t>
       </w:r>
     </w:p>
     <w:p>
@@ -2557,7 +3235,25 @@
           <w:sz w:val="28"/>
           <w:szCs w:val="28"/>
         </w:rPr>
-        <w:t xml:space="preserve"> additional_vehicle_number </w:t>
+        <w:t xml:space="preserve"> </w:t>
+      </w:r>
+      <w:proofErr w:type="spellStart"/>
+      <w:r>
+        <w:rPr>
+          <w:rFonts w:ascii="Times New Roman" w:eastAsia="Times New Roman" w:hAnsi="Times New Roman" w:cs="Times New Roman"/>
+          <w:sz w:val="28"/>
+          <w:szCs w:val="28"/>
+        </w:rPr>
+        <w:t>additional_vehicle_number</w:t>
+      </w:r>
+      <w:proofErr w:type="spellEnd"/>
+      <w:r>
+        <w:rPr>
+          <w:rFonts w:ascii="Times New Roman" w:eastAsia="Times New Roman" w:hAnsi="Times New Roman" w:cs="Times New Roman"/>
+          <w:sz w:val="28"/>
+          <w:szCs w:val="28"/>
+        </w:rPr>
+        <w:t xml:space="preserve"> </w:t>
       </w:r>
       <w:r>
         <w:rPr>
@@ -2573,7 +3269,25 @@
           <w:sz w:val="28"/>
           <w:szCs w:val="28"/>
         </w:rPr>
-        <w:t>} other vehicle(s) and have approximately {{ additional_vehicle_equity_amount }} in equity.</w:t>
+        <w:t xml:space="preserve">} other vehicle(s) and have approximately {{ </w:t>
+      </w:r>
+      <w:proofErr w:type="spellStart"/>
+      <w:r>
+        <w:rPr>
+          <w:rFonts w:ascii="Times New Roman" w:eastAsia="Times New Roman" w:hAnsi="Times New Roman" w:cs="Times New Roman"/>
+          <w:sz w:val="28"/>
+          <w:szCs w:val="28"/>
+        </w:rPr>
+        <w:t>additional_vehicle_equity_amount</w:t>
+      </w:r>
+      <w:proofErr w:type="spellEnd"/>
+      <w:r>
+        <w:rPr>
+          <w:rFonts w:ascii="Times New Roman" w:eastAsia="Times New Roman" w:hAnsi="Times New Roman" w:cs="Times New Roman"/>
+          <w:sz w:val="28"/>
+          <w:szCs w:val="28"/>
+        </w:rPr>
+        <w:t xml:space="preserve"> }} in equity.</w:t>
       </w:r>
     </w:p>
     <w:p>
@@ -2609,7 +3323,16 @@
           <w:sz w:val="28"/>
           <w:szCs w:val="28"/>
         </w:rPr>
-        <w:t>{%p if property_type_</w:t>
+        <w:t xml:space="preserve">{%p if </w:t>
+      </w:r>
+      <w:proofErr w:type="spellStart"/>
+      <w:r>
+        <w:rPr>
+          <w:rFonts w:ascii="Times New Roman" w:eastAsia="Times New Roman" w:hAnsi="Times New Roman" w:cs="Times New Roman"/>
+          <w:sz w:val="28"/>
+          <w:szCs w:val="28"/>
+        </w:rPr>
+        <w:t>property_type_</w:t>
       </w:r>
       <w:r>
         <w:rPr>
@@ -2619,6 +3342,7 @@
         </w:rPr>
         <w:t>cash</w:t>
       </w:r>
+      <w:proofErr w:type="spellEnd"/>
       <w:r>
         <w:rPr>
           <w:rFonts w:ascii="Times New Roman" w:eastAsia="Times New Roman" w:hAnsi="Times New Roman" w:cs="Times New Roman"/>
@@ -2648,6 +3372,7 @@
         </w:rPr>
         <w:t xml:space="preserve">I have {{ </w:t>
       </w:r>
+      <w:proofErr w:type="spellStart"/>
       <w:r>
         <w:rPr>
           <w:rFonts w:ascii="Times New Roman" w:eastAsia="Times New Roman" w:hAnsi="Times New Roman" w:cs="Times New Roman"/>
@@ -2662,7 +3387,16 @@
           <w:sz w:val="28"/>
           <w:szCs w:val="28"/>
         </w:rPr>
-        <w:t xml:space="preserve">_amount | currency }} in </w:t>
+        <w:t>_amount</w:t>
+      </w:r>
+      <w:proofErr w:type="spellEnd"/>
+      <w:r>
+        <w:rPr>
+          <w:rFonts w:ascii="Times New Roman" w:eastAsia="Times New Roman" w:hAnsi="Times New Roman" w:cs="Times New Roman"/>
+          <w:sz w:val="28"/>
+          <w:szCs w:val="28"/>
+        </w:rPr>
+        <w:t xml:space="preserve"> | currency }} in </w:t>
       </w:r>
       <w:r>
         <w:rPr>
@@ -2747,12 +3481,186 @@
           <w:sz w:val="28"/>
           <w:szCs w:val="28"/>
         </w:rPr>
-        <w:t>{%p if property_type_tools %}</w:t>
-      </w:r>
-    </w:p>
-    <w:p>
-      <w:pPr>
-        <w:ind w:left="720"/>
+        <w:t xml:space="preserve">{%p if </w:t>
+      </w:r>
+      <w:proofErr w:type="spellStart"/>
+      <w:r>
+        <w:rPr>
+          <w:rFonts w:ascii="Times New Roman" w:eastAsia="Times New Roman" w:hAnsi="Times New Roman" w:cs="Times New Roman"/>
+          <w:sz w:val="28"/>
+          <w:szCs w:val="28"/>
+        </w:rPr>
+        <w:t>property_type_clothes</w:t>
+      </w:r>
+      <w:proofErr w:type="spellEnd"/>
+      <w:r>
+        <w:rPr>
+          <w:rFonts w:ascii="Times New Roman" w:eastAsia="Times New Roman" w:hAnsi="Times New Roman" w:cs="Times New Roman"/>
+          <w:sz w:val="28"/>
+          <w:szCs w:val="28"/>
+        </w:rPr>
+        <w:t xml:space="preserve"> %}</w:t>
+      </w:r>
+    </w:p>
+    <w:p>
+      <w:pPr>
+        <w:ind w:left="720"/>
+        <w:rPr>
+          <w:rFonts w:ascii="Times New Roman" w:eastAsia="Times New Roman" w:hAnsi="Times New Roman" w:cs="Times New Roman"/>
+          <w:sz w:val="28"/>
+          <w:szCs w:val="28"/>
+        </w:rPr>
+      </w:pPr>
+      <w:r>
+        <w:rPr>
+          <w:rFonts w:ascii="Times New Roman" w:eastAsia="Times New Roman" w:hAnsi="Times New Roman" w:cs="Times New Roman"/>
+          <w:sz w:val="28"/>
+          <w:szCs w:val="28"/>
+        </w:rPr>
+        <w:t>I have</w:t>
+      </w:r>
+      <w:r>
+        <w:rPr>
+          <w:rFonts w:ascii="Times New Roman" w:eastAsia="Times New Roman" w:hAnsi="Times New Roman" w:cs="Times New Roman"/>
+          <w:sz w:val="28"/>
+          <w:szCs w:val="28"/>
+        </w:rPr>
+        <w:t xml:space="preserve"> {{ </w:t>
+      </w:r>
+      <w:proofErr w:type="spellStart"/>
+      <w:r>
+        <w:rPr>
+          <w:rFonts w:ascii="Times New Roman" w:eastAsia="Times New Roman" w:hAnsi="Times New Roman" w:cs="Times New Roman"/>
+          <w:sz w:val="28"/>
+          <w:szCs w:val="28"/>
+        </w:rPr>
+        <w:t>clothes_number</w:t>
+      </w:r>
+      <w:proofErr w:type="spellEnd"/>
+      <w:r>
+        <w:rPr>
+          <w:rFonts w:ascii="Times New Roman" w:eastAsia="Times New Roman" w:hAnsi="Times New Roman" w:cs="Times New Roman"/>
+          <w:sz w:val="28"/>
+          <w:szCs w:val="28"/>
+        </w:rPr>
+        <w:t xml:space="preserve"> }} items of clothing each </w:t>
+      </w:r>
+      <w:r>
+        <w:rPr>
+          <w:rFonts w:ascii="Times New Roman" w:eastAsia="Times New Roman" w:hAnsi="Times New Roman" w:cs="Times New Roman"/>
+          <w:sz w:val="28"/>
+          <w:szCs w:val="28"/>
+        </w:rPr>
+        <w:t xml:space="preserve">with a value of $500 or </w:t>
+      </w:r>
+      <w:r>
+        <w:rPr>
+          <w:rFonts w:ascii="Times New Roman" w:eastAsia="Times New Roman" w:hAnsi="Times New Roman" w:cs="Times New Roman"/>
+          <w:sz w:val="28"/>
+          <w:szCs w:val="28"/>
+        </w:rPr>
+        <w:t>over</w:t>
+      </w:r>
+      <w:r>
+        <w:rPr>
+          <w:rFonts w:ascii="Times New Roman" w:eastAsia="Times New Roman" w:hAnsi="Times New Roman" w:cs="Times New Roman"/>
+          <w:sz w:val="28"/>
+          <w:szCs w:val="28"/>
+        </w:rPr>
+        <w:t>.</w:t>
+      </w:r>
+    </w:p>
+    <w:p>
+      <w:pPr>
+        <w:ind w:left="720"/>
+        <w:rPr>
+          <w:rFonts w:ascii="Times New Roman" w:eastAsia="Times New Roman" w:hAnsi="Times New Roman" w:cs="Times New Roman"/>
+          <w:sz w:val="28"/>
+          <w:szCs w:val="28"/>
+        </w:rPr>
+      </w:pPr>
+      <w:r>
+        <w:rPr>
+          <w:rFonts w:ascii="Times New Roman" w:eastAsia="Times New Roman" w:hAnsi="Times New Roman" w:cs="Times New Roman"/>
+          <w:sz w:val="28"/>
+          <w:szCs w:val="28"/>
+        </w:rPr>
+        <w:t>{%p endif %}</w:t>
+      </w:r>
+    </w:p>
+    <w:p>
+      <w:pPr>
+        <w:ind w:left="720"/>
+        <w:rPr>
+          <w:rFonts w:ascii="Times New Roman" w:eastAsia="Times New Roman" w:hAnsi="Times New Roman" w:cs="Times New Roman"/>
+          <w:sz w:val="28"/>
+          <w:szCs w:val="28"/>
+        </w:rPr>
+      </w:pPr>
+      <w:r>
+        <w:rPr>
+          <w:rFonts w:ascii="Times New Roman" w:eastAsia="Times New Roman" w:hAnsi="Times New Roman" w:cs="Times New Roman"/>
+          <w:sz w:val="28"/>
+          <w:szCs w:val="28"/>
+        </w:rPr>
+        <w:t xml:space="preserve">{%p if </w:t>
+      </w:r>
+      <w:proofErr w:type="spellStart"/>
+      <w:r>
+        <w:rPr>
+          <w:rFonts w:ascii="Times New Roman" w:eastAsia="Times New Roman" w:hAnsi="Times New Roman" w:cs="Times New Roman"/>
+          <w:sz w:val="28"/>
+          <w:szCs w:val="28"/>
+        </w:rPr>
+        <w:t>property_type_jewelry_wedding</w:t>
+      </w:r>
+      <w:proofErr w:type="spellEnd"/>
+      <w:r>
+        <w:rPr>
+          <w:rFonts w:ascii="Times New Roman" w:eastAsia="Times New Roman" w:hAnsi="Times New Roman" w:cs="Times New Roman"/>
+          <w:sz w:val="28"/>
+          <w:szCs w:val="28"/>
+        </w:rPr>
+        <w:t xml:space="preserve"> %}</w:t>
+      </w:r>
+    </w:p>
+    <w:p>
+      <w:pPr>
+        <w:ind w:left="720"/>
+        <w:rPr>
+          <w:rFonts w:ascii="Times New Roman" w:eastAsia="Times New Roman" w:hAnsi="Times New Roman" w:cs="Times New Roman"/>
+          <w:sz w:val="28"/>
+          <w:szCs w:val="28"/>
+        </w:rPr>
+      </w:pPr>
+      <w:r>
+        <w:rPr>
+          <w:rFonts w:ascii="Times New Roman" w:eastAsia="Times New Roman" w:hAnsi="Times New Roman" w:cs="Times New Roman"/>
+          <w:sz w:val="28"/>
+          <w:szCs w:val="28"/>
+        </w:rPr>
+        <w:lastRenderedPageBreak/>
+        <w:t xml:space="preserve">I have a wedding and/or engagement ring with a total combined value of {{ </w:t>
+      </w:r>
+      <w:proofErr w:type="spellStart"/>
+      <w:r>
+        <w:rPr>
+          <w:rFonts w:ascii="Times New Roman" w:eastAsia="Times New Roman" w:hAnsi="Times New Roman" w:cs="Times New Roman"/>
+          <w:sz w:val="28"/>
+          <w:szCs w:val="28"/>
+        </w:rPr>
+        <w:t>wedding_jewelry_value</w:t>
+      </w:r>
+      <w:proofErr w:type="spellEnd"/>
+      <w:r>
+        <w:rPr>
+          <w:rFonts w:ascii="Times New Roman" w:eastAsia="Times New Roman" w:hAnsi="Times New Roman" w:cs="Times New Roman"/>
+          <w:sz w:val="28"/>
+          <w:szCs w:val="28"/>
+        </w:rPr>
+        <w:t xml:space="preserve"> | currency }}. </w:t>
+      </w:r>
+      <w:r>
         <w:rPr>
           <w:rFonts w:ascii="Times New Roman" w:eastAsia="Times New Roman" w:hAnsi="Times New Roman" w:cs="Times New Roman"/>
           <w:b/>
@@ -2761,14 +3669,7 @@
           <w:sz w:val="28"/>
           <w:szCs w:val="28"/>
         </w:rPr>
-      </w:pPr>
-      <w:r>
-        <w:rPr>
-          <w:rFonts w:ascii="Times New Roman" w:eastAsia="Times New Roman" w:hAnsi="Times New Roman" w:cs="Times New Roman"/>
-          <w:sz w:val="28"/>
-          <w:szCs w:val="28"/>
-        </w:rPr>
-        <w:t xml:space="preserve">I have {{ tools_equity_amount | currency }} in equity in the tools of my trade. </w:t>
+        <w:t xml:space="preserve">Under Maine law up to $4,000 in </w:t>
       </w:r>
       <w:r>
         <w:rPr>
@@ -2779,234 +3680,7 @@
           <w:sz w:val="28"/>
           <w:szCs w:val="28"/>
         </w:rPr>
-        <w:t>Under Maine law up to $9,500 in equity in tools of the trade is exempt from collections.</w:t>
-      </w:r>
-    </w:p>
-    <w:p>
-      <w:pPr>
-        <w:ind w:left="720"/>
-        <w:rPr>
-          <w:rFonts w:ascii="Times New Roman" w:eastAsia="Times New Roman" w:hAnsi="Times New Roman" w:cs="Times New Roman"/>
-          <w:sz w:val="28"/>
-          <w:szCs w:val="28"/>
-        </w:rPr>
-      </w:pPr>
-      <w:r>
-        <w:rPr>
-          <w:rFonts w:ascii="Times New Roman" w:eastAsia="Times New Roman" w:hAnsi="Times New Roman" w:cs="Times New Roman"/>
-          <w:sz w:val="28"/>
-          <w:szCs w:val="28"/>
-        </w:rPr>
-        <w:t>{%p endif %}</w:t>
-      </w:r>
-    </w:p>
-    <w:p>
-      <w:pPr>
-        <w:ind w:left="720"/>
-        <w:rPr>
-          <w:rFonts w:ascii="Times New Roman" w:eastAsia="Times New Roman" w:hAnsi="Times New Roman" w:cs="Times New Roman"/>
-          <w:sz w:val="28"/>
-          <w:szCs w:val="28"/>
-        </w:rPr>
-      </w:pPr>
-      <w:r>
-        <w:rPr>
-          <w:rFonts w:ascii="Times New Roman" w:eastAsia="Times New Roman" w:hAnsi="Times New Roman" w:cs="Times New Roman"/>
-          <w:sz w:val="28"/>
-          <w:szCs w:val="28"/>
-        </w:rPr>
-        <w:lastRenderedPageBreak/>
-        <w:t>{%p if property_type_clothes %}</w:t>
-      </w:r>
-    </w:p>
-    <w:p>
-      <w:pPr>
-        <w:ind w:left="720"/>
-        <w:rPr>
-          <w:rFonts w:ascii="Times New Roman" w:eastAsia="Times New Roman" w:hAnsi="Times New Roman" w:cs="Times New Roman"/>
-          <w:sz w:val="28"/>
-          <w:szCs w:val="28"/>
-        </w:rPr>
-      </w:pPr>
-      <w:r>
-        <w:rPr>
-          <w:rFonts w:ascii="Times New Roman" w:eastAsia="Times New Roman" w:hAnsi="Times New Roman" w:cs="Times New Roman"/>
-          <w:sz w:val="28"/>
-          <w:szCs w:val="28"/>
-        </w:rPr>
-        <w:t>I have</w:t>
-      </w:r>
-      <w:r>
-        <w:rPr>
-          <w:rFonts w:ascii="Times New Roman" w:eastAsia="Times New Roman" w:hAnsi="Times New Roman" w:cs="Times New Roman"/>
-          <w:sz w:val="28"/>
-          <w:szCs w:val="28"/>
-        </w:rPr>
-        <w:t xml:space="preserve"> {{ clothes_number }} items of clothing each </w:t>
-      </w:r>
-      <w:r>
-        <w:rPr>
-          <w:rFonts w:ascii="Times New Roman" w:eastAsia="Times New Roman" w:hAnsi="Times New Roman" w:cs="Times New Roman"/>
-          <w:sz w:val="28"/>
-          <w:szCs w:val="28"/>
-        </w:rPr>
-        <w:t xml:space="preserve">with a value of $500 or </w:t>
-      </w:r>
-      <w:r>
-        <w:rPr>
-          <w:rFonts w:ascii="Times New Roman" w:eastAsia="Times New Roman" w:hAnsi="Times New Roman" w:cs="Times New Roman"/>
-          <w:sz w:val="28"/>
-          <w:szCs w:val="28"/>
-        </w:rPr>
-        <w:t>over</w:t>
-      </w:r>
-      <w:r>
-        <w:rPr>
-          <w:rFonts w:ascii="Times New Roman" w:eastAsia="Times New Roman" w:hAnsi="Times New Roman" w:cs="Times New Roman"/>
-          <w:sz w:val="28"/>
-          <w:szCs w:val="28"/>
-        </w:rPr>
-        <w:t>.</w:t>
-      </w:r>
-    </w:p>
-    <w:p>
-      <w:pPr>
-        <w:ind w:left="720"/>
-        <w:rPr>
-          <w:rFonts w:ascii="Times New Roman" w:eastAsia="Times New Roman" w:hAnsi="Times New Roman" w:cs="Times New Roman"/>
-          <w:sz w:val="28"/>
-          <w:szCs w:val="28"/>
-        </w:rPr>
-      </w:pPr>
-      <w:r>
-        <w:rPr>
-          <w:rFonts w:ascii="Times New Roman" w:eastAsia="Times New Roman" w:hAnsi="Times New Roman" w:cs="Times New Roman"/>
-          <w:sz w:val="28"/>
-          <w:szCs w:val="28"/>
-        </w:rPr>
-        <w:t>{%p endif %}</w:t>
-      </w:r>
-    </w:p>
-    <w:p>
-      <w:pPr>
-        <w:ind w:left="720"/>
-        <w:rPr>
-          <w:rFonts w:ascii="Times New Roman" w:eastAsia="Times New Roman" w:hAnsi="Times New Roman" w:cs="Times New Roman"/>
-          <w:sz w:val="28"/>
-          <w:szCs w:val="28"/>
-        </w:rPr>
-      </w:pPr>
-      <w:r>
-        <w:rPr>
-          <w:rFonts w:ascii="Times New Roman" w:eastAsia="Times New Roman" w:hAnsi="Times New Roman" w:cs="Times New Roman"/>
-          <w:sz w:val="28"/>
-          <w:szCs w:val="28"/>
-        </w:rPr>
-        <w:t>{%p if property_type_household %}</w:t>
-      </w:r>
-    </w:p>
-    <w:p>
-      <w:pPr>
-        <w:ind w:left="720"/>
-        <w:rPr>
-          <w:rFonts w:ascii="Times New Roman" w:eastAsia="Times New Roman" w:hAnsi="Times New Roman" w:cs="Times New Roman"/>
-          <w:sz w:val="28"/>
-          <w:szCs w:val="28"/>
-        </w:rPr>
-      </w:pPr>
-      <w:r>
-        <w:rPr>
-          <w:rFonts w:ascii="Times New Roman" w:eastAsia="Times New Roman" w:hAnsi="Times New Roman" w:cs="Times New Roman"/>
-          <w:sz w:val="28"/>
-          <w:szCs w:val="28"/>
-        </w:rPr>
-        <w:t>I have {{ household_number }} household goods, including furniture or appliances, each with a value of $500 or over</w:t>
-      </w:r>
-      <w:r>
-        <w:rPr>
-          <w:rFonts w:ascii="Times New Roman" w:eastAsia="Times New Roman" w:hAnsi="Times New Roman" w:cs="Times New Roman"/>
-          <w:sz w:val="28"/>
-          <w:szCs w:val="28"/>
-        </w:rPr>
-        <w:t>.</w:t>
-      </w:r>
-    </w:p>
-    <w:p>
-      <w:pPr>
-        <w:ind w:left="720"/>
-        <w:rPr>
-          <w:rFonts w:ascii="Times New Roman" w:eastAsia="Times New Roman" w:hAnsi="Times New Roman" w:cs="Times New Roman"/>
-          <w:sz w:val="28"/>
-          <w:szCs w:val="28"/>
-        </w:rPr>
-      </w:pPr>
-      <w:r>
-        <w:rPr>
-          <w:rFonts w:ascii="Times New Roman" w:eastAsia="Times New Roman" w:hAnsi="Times New Roman" w:cs="Times New Roman"/>
-          <w:sz w:val="28"/>
-          <w:szCs w:val="28"/>
-        </w:rPr>
-        <w:t xml:space="preserve">{%p endif %} </w:t>
-      </w:r>
-    </w:p>
-    <w:p>
-      <w:pPr>
-        <w:ind w:left="720"/>
-        <w:rPr>
-          <w:rFonts w:ascii="Times New Roman" w:eastAsia="Times New Roman" w:hAnsi="Times New Roman" w:cs="Times New Roman"/>
-          <w:sz w:val="28"/>
-          <w:szCs w:val="28"/>
-        </w:rPr>
-      </w:pPr>
-      <w:r>
-        <w:rPr>
-          <w:rFonts w:ascii="Times New Roman" w:eastAsia="Times New Roman" w:hAnsi="Times New Roman" w:cs="Times New Roman"/>
-          <w:sz w:val="28"/>
-          <w:szCs w:val="28"/>
-        </w:rPr>
-        <w:t>{%p if property_type_farm</w:t>
-      </w:r>
-      <w:r>
-        <w:rPr>
-          <w:rFonts w:ascii="Times New Roman" w:eastAsia="Times New Roman" w:hAnsi="Times New Roman" w:cs="Times New Roman"/>
-          <w:sz w:val="28"/>
-          <w:szCs w:val="28"/>
-        </w:rPr>
-        <w:t xml:space="preserve"> %}</w:t>
-      </w:r>
-    </w:p>
-    <w:p>
-      <w:pPr>
-        <w:ind w:left="720"/>
-        <w:rPr>
-          <w:rFonts w:ascii="Times New Roman" w:eastAsia="Times New Roman" w:hAnsi="Times New Roman" w:cs="Times New Roman"/>
-          <w:sz w:val="28"/>
-          <w:szCs w:val="28"/>
-        </w:rPr>
-      </w:pPr>
-      <w:r>
-        <w:rPr>
-          <w:rFonts w:ascii="Times New Roman" w:eastAsia="Times New Roman" w:hAnsi="Times New Roman" w:cs="Times New Roman"/>
-          <w:sz w:val="28"/>
-          <w:szCs w:val="28"/>
-        </w:rPr>
-        <w:t xml:space="preserve">I am a farmer and I have </w:t>
-      </w:r>
-      <w:r>
-        <w:rPr>
-          <w:rFonts w:ascii="Times New Roman" w:eastAsia="Times New Roman" w:hAnsi="Times New Roman" w:cs="Times New Roman"/>
-          <w:sz w:val="28"/>
-          <w:szCs w:val="28"/>
-        </w:rPr>
-        <w:t>one of each type of farm tool or implement reasonably necessary for my commercial farming operation.</w:t>
-      </w:r>
-      <w:r>
-        <w:rPr>
-          <w:rFonts w:ascii="Times New Roman" w:eastAsia="Times New Roman" w:hAnsi="Times New Roman" w:cs="Times New Roman"/>
-          <w:sz w:val="28"/>
-          <w:szCs w:val="28"/>
-        </w:rPr>
-        <w:t xml:space="preserve"> </w:t>
+        <w:t xml:space="preserve">combined </w:t>
       </w:r>
       <w:r>
         <w:rPr>
@@ -3017,23 +3691,7 @@
           <w:sz w:val="28"/>
           <w:szCs w:val="28"/>
         </w:rPr>
-        <w:t>Under Maine law these are exempt from collections</w:t>
-      </w:r>
-      <w:r>
-        <w:rPr>
-          <w:rFonts w:ascii="Times New Roman" w:eastAsia="Times New Roman" w:hAnsi="Times New Roman" w:cs="Times New Roman"/>
-          <w:sz w:val="28"/>
-          <w:szCs w:val="28"/>
-        </w:rPr>
-        <w:t xml:space="preserve">. </w:t>
-      </w:r>
-      <w:r>
-        <w:rPr>
-          <w:rFonts w:ascii="Times New Roman" w:eastAsia="Times New Roman" w:hAnsi="Times New Roman" w:cs="Times New Roman"/>
-          <w:sz w:val="28"/>
-          <w:szCs w:val="28"/>
-        </w:rPr>
-        <w:t xml:space="preserve">  </w:t>
+        <w:t>value of a wedding ring and an engagement ring is exempt from collections.</w:t>
       </w:r>
     </w:p>
     <w:p>
@@ -3069,41 +3727,15 @@
           <w:sz w:val="28"/>
           <w:szCs w:val="28"/>
         </w:rPr>
-        <w:t>{%p if property_type_farm_additional %}</w:t>
-      </w:r>
-    </w:p>
-    <w:p>
-      <w:pPr>
-        <w:ind w:left="720"/>
-        <w:rPr>
-          <w:rFonts w:ascii="Times New Roman" w:eastAsia="Times New Roman" w:hAnsi="Times New Roman" w:cs="Times New Roman"/>
-          <w:sz w:val="28"/>
-          <w:szCs w:val="28"/>
-        </w:rPr>
-      </w:pPr>
-      <w:r>
-        <w:rPr>
-          <w:rFonts w:ascii="Times New Roman" w:eastAsia="Times New Roman" w:hAnsi="Times New Roman" w:cs="Times New Roman"/>
-          <w:sz w:val="28"/>
-          <w:szCs w:val="28"/>
-        </w:rPr>
-        <w:t>I also have additional</w:t>
-      </w:r>
-      <w:r>
-        <w:rPr>
-          <w:rFonts w:ascii="Times New Roman" w:eastAsia="Times New Roman" w:hAnsi="Times New Roman" w:cs="Times New Roman"/>
-          <w:sz w:val="28"/>
-          <w:szCs w:val="28"/>
-        </w:rPr>
-        <w:t xml:space="preserve"> farm</w:t>
-      </w:r>
-      <w:r>
-        <w:rPr>
-          <w:rFonts w:ascii="Times New Roman" w:eastAsia="Times New Roman" w:hAnsi="Times New Roman" w:cs="Times New Roman"/>
-          <w:sz w:val="28"/>
-          <w:szCs w:val="28"/>
-        </w:rPr>
-        <w:t xml:space="preserve"> tools or implements</w:t>
+        <w:t>{%p</w:t>
+      </w:r>
+      <w:r>
+        <w:rPr>
+          <w:rFonts w:ascii="Times New Roman" w:eastAsia="Times New Roman" w:hAnsi="Times New Roman" w:cs="Times New Roman"/>
+          <w:sz w:val="28"/>
+          <w:szCs w:val="28"/>
+        </w:rPr>
+        <w:t xml:space="preserve"> if</w:t>
       </w:r>
       <w:r>
         <w:rPr>
@@ -3113,91 +3745,59 @@
         </w:rPr>
         <w:t xml:space="preserve"> </w:t>
       </w:r>
-      <w:r>
-        <w:rPr>
-          <w:rFonts w:ascii="Times New Roman" w:eastAsia="Times New Roman" w:hAnsi="Times New Roman" w:cs="Times New Roman"/>
-          <w:sz w:val="28"/>
-          <w:szCs w:val="28"/>
-        </w:rPr>
-        <w:t>with a value of {{ additional_farm_value | currency }}</w:t>
-      </w:r>
-      <w:r>
-        <w:rPr>
-          <w:rFonts w:ascii="Times New Roman" w:eastAsia="Times New Roman" w:hAnsi="Times New Roman" w:cs="Times New Roman"/>
-          <w:sz w:val="28"/>
-          <w:szCs w:val="28"/>
-        </w:rPr>
-        <w:t>.</w:t>
-      </w:r>
-    </w:p>
-    <w:p>
-      <w:pPr>
-        <w:ind w:left="720"/>
-        <w:rPr>
-          <w:rFonts w:ascii="Times New Roman" w:eastAsia="Times New Roman" w:hAnsi="Times New Roman" w:cs="Times New Roman"/>
-          <w:sz w:val="28"/>
-          <w:szCs w:val="28"/>
-        </w:rPr>
-      </w:pPr>
-      <w:r>
-        <w:rPr>
-          <w:rFonts w:ascii="Times New Roman" w:eastAsia="Times New Roman" w:hAnsi="Times New Roman" w:cs="Times New Roman"/>
-          <w:sz w:val="28"/>
-          <w:szCs w:val="28"/>
-        </w:rPr>
-        <w:t>{%p endif %}</w:t>
-      </w:r>
-    </w:p>
-    <w:p>
-      <w:pPr>
-        <w:ind w:left="720"/>
-        <w:rPr>
-          <w:rFonts w:ascii="Times New Roman" w:eastAsia="Times New Roman" w:hAnsi="Times New Roman" w:cs="Times New Roman"/>
-          <w:sz w:val="28"/>
-          <w:szCs w:val="28"/>
-        </w:rPr>
-      </w:pPr>
-      <w:r>
-        <w:rPr>
-          <w:rFonts w:ascii="Times New Roman" w:eastAsia="Times New Roman" w:hAnsi="Times New Roman" w:cs="Times New Roman"/>
-          <w:sz w:val="28"/>
-          <w:szCs w:val="28"/>
-        </w:rPr>
-        <w:t>{%p if property_type_boat_standard %}</w:t>
-      </w:r>
-    </w:p>
-    <w:p>
-      <w:pPr>
-        <w:ind w:left="720"/>
-        <w:rPr>
-          <w:rFonts w:ascii="Times New Roman" w:eastAsia="Times New Roman" w:hAnsi="Times New Roman" w:cs="Times New Roman"/>
-          <w:sz w:val="28"/>
-          <w:szCs w:val="28"/>
-        </w:rPr>
-      </w:pPr>
-      <w:r>
-        <w:rPr>
-          <w:rFonts w:ascii="Times New Roman" w:eastAsia="Times New Roman" w:hAnsi="Times New Roman" w:cs="Times New Roman"/>
-          <w:sz w:val="28"/>
-          <w:szCs w:val="28"/>
-        </w:rPr>
-        <w:t>I work in commercial fishing and have a fishing boat that is not longer than 46 feet.</w:t>
-      </w:r>
-      <w:r>
-        <w:rPr>
-          <w:rFonts w:ascii="Times New Roman" w:eastAsia="Times New Roman" w:hAnsi="Times New Roman" w:cs="Times New Roman"/>
-          <w:sz w:val="28"/>
-          <w:szCs w:val="28"/>
-        </w:rPr>
-        <w:t xml:space="preserve"> My boat is {{ boat_detail }}. I have approximately {{ boat_value | currency }} in equity in this boat.</w:t>
-      </w:r>
-      <w:r>
-        <w:rPr>
-          <w:rFonts w:ascii="Times New Roman" w:eastAsia="Times New Roman" w:hAnsi="Times New Roman" w:cs="Times New Roman"/>
-          <w:sz w:val="28"/>
-          <w:szCs w:val="28"/>
-        </w:rPr>
-        <w:t xml:space="preserve"> </w:t>
+      <w:proofErr w:type="spellStart"/>
+      <w:r>
+        <w:rPr>
+          <w:rFonts w:ascii="Times New Roman" w:eastAsia="Times New Roman" w:hAnsi="Times New Roman" w:cs="Times New Roman"/>
+          <w:sz w:val="28"/>
+          <w:szCs w:val="28"/>
+        </w:rPr>
+        <w:t>property_type_jewelry_other</w:t>
+      </w:r>
+      <w:proofErr w:type="spellEnd"/>
+      <w:r>
+        <w:rPr>
+          <w:rFonts w:ascii="Times New Roman" w:eastAsia="Times New Roman" w:hAnsi="Times New Roman" w:cs="Times New Roman"/>
+          <w:sz w:val="28"/>
+          <w:szCs w:val="28"/>
+        </w:rPr>
+        <w:t xml:space="preserve"> %}</w:t>
+      </w:r>
+    </w:p>
+    <w:p>
+      <w:pPr>
+        <w:ind w:left="720"/>
+        <w:rPr>
+          <w:rFonts w:ascii="Times New Roman" w:eastAsia="Times New Roman" w:hAnsi="Times New Roman" w:cs="Times New Roman"/>
+          <w:sz w:val="28"/>
+          <w:szCs w:val="28"/>
+        </w:rPr>
+      </w:pPr>
+      <w:r>
+        <w:rPr>
+          <w:rFonts w:ascii="Times New Roman" w:eastAsia="Times New Roman" w:hAnsi="Times New Roman" w:cs="Times New Roman"/>
+          <w:sz w:val="28"/>
+          <w:szCs w:val="28"/>
+        </w:rPr>
+        <w:t xml:space="preserve">I have jewelry (not including a wedding ring and engagement ring) with a total combined value of {{ </w:t>
+      </w:r>
+      <w:proofErr w:type="spellStart"/>
+      <w:r>
+        <w:rPr>
+          <w:rFonts w:ascii="Times New Roman" w:eastAsia="Times New Roman" w:hAnsi="Times New Roman" w:cs="Times New Roman"/>
+          <w:sz w:val="28"/>
+          <w:szCs w:val="28"/>
+        </w:rPr>
+        <w:t>other_jewelry_value</w:t>
+      </w:r>
+      <w:proofErr w:type="spellEnd"/>
+      <w:r>
+        <w:rPr>
+          <w:rFonts w:ascii="Times New Roman" w:eastAsia="Times New Roman" w:hAnsi="Times New Roman" w:cs="Times New Roman"/>
+          <w:sz w:val="28"/>
+          <w:szCs w:val="28"/>
+        </w:rPr>
+        <w:t xml:space="preserve"> | currency }}. </w:t>
       </w:r>
       <w:r>
         <w:rPr>
@@ -3208,7 +3808,187 @@
           <w:sz w:val="28"/>
           <w:szCs w:val="28"/>
         </w:rPr>
-        <w:t>Under Maine law this fishing boa</w:t>
+        <w:t>Under Maine law up to $1,000 in combined value of jewelry is exempt from collections.</w:t>
+      </w:r>
+      <w:r>
+        <w:rPr>
+          <w:rFonts w:ascii="Times New Roman" w:eastAsia="Times New Roman" w:hAnsi="Times New Roman" w:cs="Times New Roman"/>
+          <w:color w:val="1F3864" w:themeColor="accent1" w:themeShade="80"/>
+          <w:sz w:val="28"/>
+          <w:szCs w:val="28"/>
+        </w:rPr>
+        <w:t xml:space="preserve"> </w:t>
+      </w:r>
+    </w:p>
+    <w:p>
+      <w:pPr>
+        <w:ind w:left="720"/>
+        <w:rPr>
+          <w:rFonts w:ascii="Times New Roman" w:eastAsia="Times New Roman" w:hAnsi="Times New Roman" w:cs="Times New Roman"/>
+          <w:sz w:val="28"/>
+          <w:szCs w:val="28"/>
+        </w:rPr>
+      </w:pPr>
+      <w:r>
+        <w:rPr>
+          <w:rFonts w:ascii="Times New Roman" w:eastAsia="Times New Roman" w:hAnsi="Times New Roman" w:cs="Times New Roman"/>
+          <w:sz w:val="28"/>
+          <w:szCs w:val="28"/>
+        </w:rPr>
+        <w:t>{%p endif %}</w:t>
+      </w:r>
+    </w:p>
+    <w:p>
+      <w:pPr>
+        <w:ind w:left="720"/>
+        <w:rPr>
+          <w:rFonts w:ascii="Times New Roman" w:eastAsia="Times New Roman" w:hAnsi="Times New Roman" w:cs="Times New Roman"/>
+          <w:sz w:val="28"/>
+          <w:szCs w:val="28"/>
+        </w:rPr>
+      </w:pPr>
+      <w:r>
+        <w:rPr>
+          <w:rFonts w:ascii="Times New Roman" w:eastAsia="Times New Roman" w:hAnsi="Times New Roman" w:cs="Times New Roman"/>
+          <w:sz w:val="28"/>
+          <w:szCs w:val="28"/>
+        </w:rPr>
+        <w:t xml:space="preserve">{%p if </w:t>
+      </w:r>
+      <w:proofErr w:type="spellStart"/>
+      <w:r>
+        <w:rPr>
+          <w:rFonts w:ascii="Times New Roman" w:eastAsia="Times New Roman" w:hAnsi="Times New Roman" w:cs="Times New Roman"/>
+          <w:sz w:val="28"/>
+          <w:szCs w:val="28"/>
+        </w:rPr>
+        <w:t>property_type_household</w:t>
+      </w:r>
+      <w:proofErr w:type="spellEnd"/>
+      <w:r>
+        <w:rPr>
+          <w:rFonts w:ascii="Times New Roman" w:eastAsia="Times New Roman" w:hAnsi="Times New Roman" w:cs="Times New Roman"/>
+          <w:sz w:val="28"/>
+          <w:szCs w:val="28"/>
+        </w:rPr>
+        <w:t xml:space="preserve"> %}</w:t>
+      </w:r>
+    </w:p>
+    <w:p>
+      <w:pPr>
+        <w:ind w:left="720"/>
+        <w:rPr>
+          <w:rFonts w:ascii="Times New Roman" w:eastAsia="Times New Roman" w:hAnsi="Times New Roman" w:cs="Times New Roman"/>
+          <w:sz w:val="28"/>
+          <w:szCs w:val="28"/>
+        </w:rPr>
+      </w:pPr>
+      <w:r>
+        <w:rPr>
+          <w:rFonts w:ascii="Times New Roman" w:eastAsia="Times New Roman" w:hAnsi="Times New Roman" w:cs="Times New Roman"/>
+          <w:sz w:val="28"/>
+          <w:szCs w:val="28"/>
+        </w:rPr>
+        <w:t xml:space="preserve">I have {{ </w:t>
+      </w:r>
+      <w:proofErr w:type="spellStart"/>
+      <w:r>
+        <w:rPr>
+          <w:rFonts w:ascii="Times New Roman" w:eastAsia="Times New Roman" w:hAnsi="Times New Roman" w:cs="Times New Roman"/>
+          <w:sz w:val="28"/>
+          <w:szCs w:val="28"/>
+        </w:rPr>
+        <w:t>household_number</w:t>
+      </w:r>
+      <w:proofErr w:type="spellEnd"/>
+      <w:r>
+        <w:rPr>
+          <w:rFonts w:ascii="Times New Roman" w:eastAsia="Times New Roman" w:hAnsi="Times New Roman" w:cs="Times New Roman"/>
+          <w:sz w:val="28"/>
+          <w:szCs w:val="28"/>
+        </w:rPr>
+        <w:t xml:space="preserve"> }} household goods, including furniture or appliances, each with a value of $500 or over</w:t>
+      </w:r>
+      <w:r>
+        <w:rPr>
+          <w:rFonts w:ascii="Times New Roman" w:eastAsia="Times New Roman" w:hAnsi="Times New Roman" w:cs="Times New Roman"/>
+          <w:sz w:val="28"/>
+          <w:szCs w:val="28"/>
+        </w:rPr>
+        <w:t>.</w:t>
+      </w:r>
+    </w:p>
+    <w:p>
+      <w:pPr>
+        <w:ind w:left="720"/>
+        <w:rPr>
+          <w:rFonts w:ascii="Times New Roman" w:eastAsia="Times New Roman" w:hAnsi="Times New Roman" w:cs="Times New Roman"/>
+          <w:sz w:val="28"/>
+          <w:szCs w:val="28"/>
+        </w:rPr>
+      </w:pPr>
+      <w:r>
+        <w:rPr>
+          <w:rFonts w:ascii="Times New Roman" w:eastAsia="Times New Roman" w:hAnsi="Times New Roman" w:cs="Times New Roman"/>
+          <w:sz w:val="28"/>
+          <w:szCs w:val="28"/>
+        </w:rPr>
+        <w:t xml:space="preserve">{%p endif %} </w:t>
+      </w:r>
+    </w:p>
+    <w:p>
+      <w:pPr>
+        <w:ind w:left="720"/>
+        <w:rPr>
+          <w:rFonts w:ascii="Times New Roman" w:eastAsia="Times New Roman" w:hAnsi="Times New Roman" w:cs="Times New Roman"/>
+          <w:sz w:val="28"/>
+          <w:szCs w:val="28"/>
+        </w:rPr>
+      </w:pPr>
+      <w:r>
+        <w:rPr>
+          <w:rFonts w:ascii="Times New Roman" w:eastAsia="Times New Roman" w:hAnsi="Times New Roman" w:cs="Times New Roman"/>
+          <w:sz w:val="28"/>
+          <w:szCs w:val="28"/>
+        </w:rPr>
+        <w:t xml:space="preserve">{%p if </w:t>
+      </w:r>
+      <w:proofErr w:type="spellStart"/>
+      <w:r>
+        <w:rPr>
+          <w:rFonts w:ascii="Times New Roman" w:eastAsia="Times New Roman" w:hAnsi="Times New Roman" w:cs="Times New Roman"/>
+          <w:sz w:val="28"/>
+          <w:szCs w:val="28"/>
+        </w:rPr>
+        <w:t>property_type_fuel</w:t>
+      </w:r>
+      <w:proofErr w:type="spellEnd"/>
+      <w:r>
+        <w:rPr>
+          <w:rFonts w:ascii="Times New Roman" w:eastAsia="Times New Roman" w:hAnsi="Times New Roman" w:cs="Times New Roman"/>
+          <w:sz w:val="28"/>
+          <w:szCs w:val="28"/>
+        </w:rPr>
+        <w:t xml:space="preserve"> %}</w:t>
+      </w:r>
+    </w:p>
+    <w:p>
+      <w:pPr>
+        <w:ind w:left="720"/>
+        <w:rPr>
+          <w:rFonts w:ascii="Times New Roman" w:eastAsia="Times New Roman" w:hAnsi="Times New Roman" w:cs="Times New Roman"/>
+          <w:color w:val="1F3864" w:themeColor="accent1" w:themeShade="80"/>
+          <w:sz w:val="28"/>
+          <w:szCs w:val="28"/>
+        </w:rPr>
+      </w:pPr>
+      <w:r>
+        <w:rPr>
+          <w:rFonts w:ascii="Times New Roman" w:eastAsia="Times New Roman" w:hAnsi="Times New Roman" w:cs="Times New Roman"/>
+          <w:sz w:val="28"/>
+          <w:szCs w:val="28"/>
+        </w:rPr>
+        <w:t xml:space="preserve">I have a stove for cooking, a stove or furnace for heating, and the fuel needed to run them. </w:t>
       </w:r>
       <w:r>
         <w:rPr>
@@ -3219,7 +3999,178 @@
           <w:sz w:val="28"/>
           <w:szCs w:val="28"/>
         </w:rPr>
-        <w:t>t</w:t>
+        <w:t>Under Maine law one cooking stove, all furnaces or stoves used for heating, and a certain amount of the fuel to run them are exempt from collections.</w:t>
+      </w:r>
+      <w:r>
+        <w:rPr>
+          <w:rFonts w:ascii="Times New Roman" w:eastAsia="Times New Roman" w:hAnsi="Times New Roman" w:cs="Times New Roman"/>
+          <w:color w:val="1F3864" w:themeColor="accent1" w:themeShade="80"/>
+          <w:sz w:val="28"/>
+          <w:szCs w:val="28"/>
+        </w:rPr>
+        <w:t xml:space="preserve"> </w:t>
+      </w:r>
+    </w:p>
+    <w:p>
+      <w:pPr>
+        <w:ind w:left="720"/>
+        <w:rPr>
+          <w:rFonts w:ascii="Times New Roman" w:eastAsia="Times New Roman" w:hAnsi="Times New Roman" w:cs="Times New Roman"/>
+          <w:sz w:val="28"/>
+          <w:szCs w:val="28"/>
+        </w:rPr>
+      </w:pPr>
+      <w:r>
+        <w:rPr>
+          <w:rFonts w:ascii="Times New Roman" w:eastAsia="Times New Roman" w:hAnsi="Times New Roman" w:cs="Times New Roman"/>
+          <w:sz w:val="28"/>
+          <w:szCs w:val="28"/>
+        </w:rPr>
+        <w:t>{%p endif %}</w:t>
+      </w:r>
+    </w:p>
+    <w:p>
+      <w:pPr>
+        <w:ind w:left="720"/>
+        <w:rPr>
+          <w:rFonts w:ascii="Times New Roman" w:eastAsia="Times New Roman" w:hAnsi="Times New Roman" w:cs="Times New Roman"/>
+          <w:sz w:val="28"/>
+          <w:szCs w:val="28"/>
+        </w:rPr>
+      </w:pPr>
+      <w:r>
+        <w:rPr>
+          <w:rFonts w:ascii="Times New Roman" w:eastAsia="Times New Roman" w:hAnsi="Times New Roman" w:cs="Times New Roman"/>
+          <w:sz w:val="28"/>
+          <w:szCs w:val="28"/>
+        </w:rPr>
+        <w:t xml:space="preserve">{%p if </w:t>
+      </w:r>
+      <w:proofErr w:type="spellStart"/>
+      <w:r>
+        <w:rPr>
+          <w:rFonts w:ascii="Times New Roman" w:eastAsia="Times New Roman" w:hAnsi="Times New Roman" w:cs="Times New Roman"/>
+          <w:sz w:val="28"/>
+          <w:szCs w:val="28"/>
+        </w:rPr>
+        <w:t>property_type_fuel_extra</w:t>
+      </w:r>
+      <w:proofErr w:type="spellEnd"/>
+      <w:r>
+        <w:rPr>
+          <w:rFonts w:ascii="Times New Roman" w:eastAsia="Times New Roman" w:hAnsi="Times New Roman" w:cs="Times New Roman"/>
+          <w:sz w:val="28"/>
+          <w:szCs w:val="28"/>
+        </w:rPr>
+        <w:t xml:space="preserve"> %}</w:t>
+      </w:r>
+    </w:p>
+    <w:p>
+      <w:pPr>
+        <w:ind w:left="720"/>
+        <w:rPr>
+          <w:rFonts w:ascii="Times New Roman" w:eastAsia="Times New Roman" w:hAnsi="Times New Roman" w:cs="Times New Roman"/>
+          <w:sz w:val="28"/>
+          <w:szCs w:val="28"/>
+        </w:rPr>
+      </w:pPr>
+      <w:r>
+        <w:rPr>
+          <w:rFonts w:ascii="Times New Roman" w:eastAsia="Times New Roman" w:hAnsi="Times New Roman" w:cs="Times New Roman"/>
+          <w:sz w:val="28"/>
+          <w:szCs w:val="28"/>
+        </w:rPr>
+        <w:t xml:space="preserve">In addition to the exempt stove, furnace, and fuel I have: {{ </w:t>
+      </w:r>
+      <w:proofErr w:type="spellStart"/>
+      <w:r>
+        <w:rPr>
+          <w:rFonts w:ascii="Times New Roman" w:eastAsia="Times New Roman" w:hAnsi="Times New Roman" w:cs="Times New Roman"/>
+          <w:sz w:val="28"/>
+          <w:szCs w:val="28"/>
+        </w:rPr>
+        <w:t>extra_fuel_detail</w:t>
+      </w:r>
+      <w:proofErr w:type="spellEnd"/>
+      <w:r>
+        <w:rPr>
+          <w:rFonts w:ascii="Times New Roman" w:eastAsia="Times New Roman" w:hAnsi="Times New Roman" w:cs="Times New Roman"/>
+          <w:sz w:val="28"/>
+          <w:szCs w:val="28"/>
+        </w:rPr>
+        <w:t xml:space="preserve"> }}</w:t>
+      </w:r>
+    </w:p>
+    <w:p>
+      <w:pPr>
+        <w:ind w:left="720"/>
+        <w:rPr>
+          <w:rFonts w:ascii="Times New Roman" w:eastAsia="Times New Roman" w:hAnsi="Times New Roman" w:cs="Times New Roman"/>
+          <w:sz w:val="28"/>
+          <w:szCs w:val="28"/>
+        </w:rPr>
+      </w:pPr>
+      <w:r>
+        <w:rPr>
+          <w:rFonts w:ascii="Times New Roman" w:eastAsia="Times New Roman" w:hAnsi="Times New Roman" w:cs="Times New Roman"/>
+          <w:sz w:val="28"/>
+          <w:szCs w:val="28"/>
+        </w:rPr>
+        <w:t>{%p endif %}</w:t>
+      </w:r>
+    </w:p>
+    <w:p>
+      <w:pPr>
+        <w:ind w:left="720"/>
+        <w:rPr>
+          <w:rFonts w:ascii="Times New Roman" w:eastAsia="Times New Roman" w:hAnsi="Times New Roman" w:cs="Times New Roman"/>
+          <w:sz w:val="28"/>
+          <w:szCs w:val="28"/>
+        </w:rPr>
+      </w:pPr>
+      <w:r>
+        <w:rPr>
+          <w:rFonts w:ascii="Times New Roman" w:eastAsia="Times New Roman" w:hAnsi="Times New Roman" w:cs="Times New Roman"/>
+          <w:sz w:val="28"/>
+          <w:szCs w:val="28"/>
+        </w:rPr>
+        <w:t xml:space="preserve">{%p if </w:t>
+      </w:r>
+      <w:proofErr w:type="spellStart"/>
+      <w:r>
+        <w:rPr>
+          <w:rFonts w:ascii="Times New Roman" w:eastAsia="Times New Roman" w:hAnsi="Times New Roman" w:cs="Times New Roman"/>
+          <w:sz w:val="28"/>
+          <w:szCs w:val="28"/>
+        </w:rPr>
+        <w:t>property_type_food</w:t>
+      </w:r>
+      <w:proofErr w:type="spellEnd"/>
+      <w:r>
+        <w:rPr>
+          <w:rFonts w:ascii="Times New Roman" w:eastAsia="Times New Roman" w:hAnsi="Times New Roman" w:cs="Times New Roman"/>
+          <w:sz w:val="28"/>
+          <w:szCs w:val="28"/>
+        </w:rPr>
+        <w:t xml:space="preserve"> %}</w:t>
+      </w:r>
+    </w:p>
+    <w:p>
+      <w:pPr>
+        <w:ind w:left="720"/>
+        <w:rPr>
+          <w:rFonts w:ascii="Times New Roman" w:eastAsia="Times New Roman" w:hAnsi="Times New Roman" w:cs="Times New Roman"/>
+          <w:sz w:val="28"/>
+          <w:szCs w:val="28"/>
+        </w:rPr>
+      </w:pPr>
+      <w:r>
+        <w:rPr>
+          <w:rFonts w:ascii="Times New Roman" w:eastAsia="Times New Roman" w:hAnsi="Times New Roman" w:cs="Times New Roman"/>
+          <w:sz w:val="28"/>
+          <w:szCs w:val="28"/>
+        </w:rPr>
+        <w:t xml:space="preserve">I have up to a six month supply of food which may include animals, feed, seeds, fertilizers, materials as well as the tools and equipment needed to raise and harvest food for personal, household, or family use. </w:t>
       </w:r>
       <w:r>
         <w:rPr>
@@ -3230,6 +4181,518 @@
           <w:sz w:val="28"/>
           <w:szCs w:val="28"/>
         </w:rPr>
+        <w:t xml:space="preserve">Under Maine </w:t>
+      </w:r>
+      <w:r>
+        <w:rPr>
+          <w:rFonts w:ascii="Times New Roman" w:eastAsia="Times New Roman" w:hAnsi="Times New Roman" w:cs="Times New Roman"/>
+          <w:b/>
+          <w:bCs/>
+          <w:color w:val="1F3864" w:themeColor="accent1" w:themeShade="80"/>
+          <w:sz w:val="28"/>
+          <w:szCs w:val="28"/>
+        </w:rPr>
+        <w:lastRenderedPageBreak/>
+        <w:t>law this food and associated tools and materials is exempt from collections.</w:t>
+      </w:r>
+      <w:r>
+        <w:rPr>
+          <w:rFonts w:ascii="Times New Roman" w:eastAsia="Times New Roman" w:hAnsi="Times New Roman" w:cs="Times New Roman"/>
+          <w:sz w:val="28"/>
+          <w:szCs w:val="28"/>
+        </w:rPr>
+        <w:t xml:space="preserve">   </w:t>
+      </w:r>
+    </w:p>
+    <w:p>
+      <w:pPr>
+        <w:ind w:left="720"/>
+        <w:rPr>
+          <w:rFonts w:ascii="Times New Roman" w:eastAsia="Times New Roman" w:hAnsi="Times New Roman" w:cs="Times New Roman"/>
+          <w:sz w:val="28"/>
+          <w:szCs w:val="28"/>
+        </w:rPr>
+      </w:pPr>
+      <w:r>
+        <w:rPr>
+          <w:rFonts w:ascii="Times New Roman" w:eastAsia="Times New Roman" w:hAnsi="Times New Roman" w:cs="Times New Roman"/>
+          <w:sz w:val="28"/>
+          <w:szCs w:val="28"/>
+        </w:rPr>
+        <w:t>{%p endif %}</w:t>
+      </w:r>
+    </w:p>
+    <w:p>
+      <w:pPr>
+        <w:ind w:left="720"/>
+        <w:rPr>
+          <w:rFonts w:ascii="Times New Roman" w:eastAsia="Times New Roman" w:hAnsi="Times New Roman" w:cs="Times New Roman"/>
+          <w:sz w:val="28"/>
+          <w:szCs w:val="28"/>
+        </w:rPr>
+      </w:pPr>
+      <w:r>
+        <w:rPr>
+          <w:rFonts w:ascii="Times New Roman" w:eastAsia="Times New Roman" w:hAnsi="Times New Roman" w:cs="Times New Roman"/>
+          <w:sz w:val="28"/>
+          <w:szCs w:val="28"/>
+        </w:rPr>
+        <w:t xml:space="preserve">{%p if </w:t>
+      </w:r>
+      <w:proofErr w:type="spellStart"/>
+      <w:r>
+        <w:rPr>
+          <w:rFonts w:ascii="Times New Roman" w:eastAsia="Times New Roman" w:hAnsi="Times New Roman" w:cs="Times New Roman"/>
+          <w:sz w:val="28"/>
+          <w:szCs w:val="28"/>
+        </w:rPr>
+        <w:t>property_type_food_extra</w:t>
+      </w:r>
+      <w:proofErr w:type="spellEnd"/>
+      <w:r>
+        <w:rPr>
+          <w:rFonts w:ascii="Times New Roman" w:eastAsia="Times New Roman" w:hAnsi="Times New Roman" w:cs="Times New Roman"/>
+          <w:sz w:val="28"/>
+          <w:szCs w:val="28"/>
+        </w:rPr>
+        <w:t xml:space="preserve"> %}</w:t>
+      </w:r>
+    </w:p>
+    <w:p>
+      <w:pPr>
+        <w:ind w:left="720"/>
+        <w:rPr>
+          <w:rFonts w:ascii="Times New Roman" w:eastAsia="Times New Roman" w:hAnsi="Times New Roman" w:cs="Times New Roman"/>
+          <w:sz w:val="28"/>
+          <w:szCs w:val="28"/>
+        </w:rPr>
+      </w:pPr>
+      <w:r>
+        <w:rPr>
+          <w:rFonts w:ascii="Times New Roman" w:eastAsia="Times New Roman" w:hAnsi="Times New Roman" w:cs="Times New Roman"/>
+          <w:sz w:val="28"/>
+          <w:szCs w:val="28"/>
+        </w:rPr>
+        <w:t xml:space="preserve">In addition to an exempt six month supply of food and what is needed to raise and harvest it, I have: {{ </w:t>
+      </w:r>
+      <w:proofErr w:type="spellStart"/>
+      <w:r>
+        <w:rPr>
+          <w:rFonts w:ascii="Times New Roman" w:eastAsia="Times New Roman" w:hAnsi="Times New Roman" w:cs="Times New Roman"/>
+          <w:sz w:val="28"/>
+          <w:szCs w:val="28"/>
+        </w:rPr>
+        <w:t>extra_food_detail</w:t>
+      </w:r>
+      <w:proofErr w:type="spellEnd"/>
+      <w:r>
+        <w:rPr>
+          <w:rFonts w:ascii="Times New Roman" w:eastAsia="Times New Roman" w:hAnsi="Times New Roman" w:cs="Times New Roman"/>
+          <w:sz w:val="28"/>
+          <w:szCs w:val="28"/>
+        </w:rPr>
+        <w:t xml:space="preserve"> }}</w:t>
+      </w:r>
+    </w:p>
+    <w:p>
+      <w:pPr>
+        <w:ind w:left="720"/>
+        <w:rPr>
+          <w:rFonts w:ascii="Times New Roman" w:eastAsia="Times New Roman" w:hAnsi="Times New Roman" w:cs="Times New Roman"/>
+          <w:sz w:val="28"/>
+          <w:szCs w:val="28"/>
+        </w:rPr>
+      </w:pPr>
+      <w:r>
+        <w:rPr>
+          <w:rFonts w:ascii="Times New Roman" w:eastAsia="Times New Roman" w:hAnsi="Times New Roman" w:cs="Times New Roman"/>
+          <w:sz w:val="28"/>
+          <w:szCs w:val="28"/>
+        </w:rPr>
+        <w:t>{%p endif %}</w:t>
+      </w:r>
+    </w:p>
+    <w:p>
+      <w:pPr>
+        <w:ind w:left="720"/>
+        <w:rPr>
+          <w:rFonts w:ascii="Times New Roman" w:eastAsia="Times New Roman" w:hAnsi="Times New Roman" w:cs="Times New Roman"/>
+          <w:sz w:val="28"/>
+          <w:szCs w:val="28"/>
+        </w:rPr>
+      </w:pPr>
+      <w:r>
+        <w:rPr>
+          <w:rFonts w:ascii="Times New Roman" w:eastAsia="Times New Roman" w:hAnsi="Times New Roman" w:cs="Times New Roman"/>
+          <w:sz w:val="28"/>
+          <w:szCs w:val="28"/>
+        </w:rPr>
+        <w:t xml:space="preserve">{%p if </w:t>
+      </w:r>
+      <w:proofErr w:type="spellStart"/>
+      <w:r>
+        <w:rPr>
+          <w:rFonts w:ascii="Times New Roman" w:eastAsia="Times New Roman" w:hAnsi="Times New Roman" w:cs="Times New Roman"/>
+          <w:sz w:val="28"/>
+          <w:szCs w:val="28"/>
+        </w:rPr>
+        <w:t>property_type_farm</w:t>
+      </w:r>
+      <w:proofErr w:type="spellEnd"/>
+      <w:r>
+        <w:rPr>
+          <w:rFonts w:ascii="Times New Roman" w:eastAsia="Times New Roman" w:hAnsi="Times New Roman" w:cs="Times New Roman"/>
+          <w:sz w:val="28"/>
+          <w:szCs w:val="28"/>
+        </w:rPr>
+        <w:t xml:space="preserve"> %}</w:t>
+      </w:r>
+    </w:p>
+    <w:p>
+      <w:pPr>
+        <w:ind w:left="720"/>
+        <w:rPr>
+          <w:rFonts w:ascii="Times New Roman" w:eastAsia="Times New Roman" w:hAnsi="Times New Roman" w:cs="Times New Roman"/>
+          <w:sz w:val="28"/>
+          <w:szCs w:val="28"/>
+        </w:rPr>
+      </w:pPr>
+      <w:r>
+        <w:rPr>
+          <w:rFonts w:ascii="Times New Roman" w:eastAsia="Times New Roman" w:hAnsi="Times New Roman" w:cs="Times New Roman"/>
+          <w:sz w:val="28"/>
+          <w:szCs w:val="28"/>
+        </w:rPr>
+        <w:t xml:space="preserve">I am a farmer and I have </w:t>
+      </w:r>
+      <w:r>
+        <w:rPr>
+          <w:rFonts w:ascii="Times New Roman" w:eastAsia="Times New Roman" w:hAnsi="Times New Roman" w:cs="Times New Roman"/>
+          <w:sz w:val="28"/>
+          <w:szCs w:val="28"/>
+        </w:rPr>
+        <w:t>one of each type of farm tool or implement reasonably necessary for my commercial farming operation.</w:t>
+      </w:r>
+      <w:r>
+        <w:rPr>
+          <w:rFonts w:ascii="Times New Roman" w:eastAsia="Times New Roman" w:hAnsi="Times New Roman" w:cs="Times New Roman"/>
+          <w:sz w:val="28"/>
+          <w:szCs w:val="28"/>
+        </w:rPr>
+        <w:t xml:space="preserve"> </w:t>
+      </w:r>
+      <w:r>
+        <w:rPr>
+          <w:rFonts w:ascii="Times New Roman" w:eastAsia="Times New Roman" w:hAnsi="Times New Roman" w:cs="Times New Roman"/>
+          <w:b/>
+          <w:bCs/>
+          <w:color w:val="1F3864" w:themeColor="accent1" w:themeShade="80"/>
+          <w:sz w:val="28"/>
+          <w:szCs w:val="28"/>
+        </w:rPr>
+        <w:t>Under Maine law these are exempt from collections</w:t>
+      </w:r>
+      <w:r>
+        <w:rPr>
+          <w:rFonts w:ascii="Times New Roman" w:eastAsia="Times New Roman" w:hAnsi="Times New Roman" w:cs="Times New Roman"/>
+          <w:sz w:val="28"/>
+          <w:szCs w:val="28"/>
+        </w:rPr>
+        <w:t xml:space="preserve">. </w:t>
+      </w:r>
+      <w:r>
+        <w:rPr>
+          <w:rFonts w:ascii="Times New Roman" w:eastAsia="Times New Roman" w:hAnsi="Times New Roman" w:cs="Times New Roman"/>
+          <w:sz w:val="28"/>
+          <w:szCs w:val="28"/>
+        </w:rPr>
+        <w:t xml:space="preserve">  </w:t>
+      </w:r>
+    </w:p>
+    <w:p>
+      <w:pPr>
+        <w:ind w:left="720"/>
+        <w:rPr>
+          <w:rFonts w:ascii="Times New Roman" w:eastAsia="Times New Roman" w:hAnsi="Times New Roman" w:cs="Times New Roman"/>
+          <w:sz w:val="28"/>
+          <w:szCs w:val="28"/>
+        </w:rPr>
+      </w:pPr>
+      <w:r>
+        <w:rPr>
+          <w:rFonts w:ascii="Times New Roman" w:eastAsia="Times New Roman" w:hAnsi="Times New Roman" w:cs="Times New Roman"/>
+          <w:sz w:val="28"/>
+          <w:szCs w:val="28"/>
+        </w:rPr>
+        <w:t>{%p endif %}</w:t>
+      </w:r>
+    </w:p>
+    <w:p>
+      <w:pPr>
+        <w:ind w:left="720"/>
+        <w:rPr>
+          <w:rFonts w:ascii="Times New Roman" w:eastAsia="Times New Roman" w:hAnsi="Times New Roman" w:cs="Times New Roman"/>
+          <w:sz w:val="28"/>
+          <w:szCs w:val="28"/>
+        </w:rPr>
+      </w:pPr>
+      <w:r>
+        <w:rPr>
+          <w:rFonts w:ascii="Times New Roman" w:eastAsia="Times New Roman" w:hAnsi="Times New Roman" w:cs="Times New Roman"/>
+          <w:sz w:val="28"/>
+          <w:szCs w:val="28"/>
+        </w:rPr>
+        <w:t xml:space="preserve">{%p if </w:t>
+      </w:r>
+      <w:proofErr w:type="spellStart"/>
+      <w:r>
+        <w:rPr>
+          <w:rFonts w:ascii="Times New Roman" w:eastAsia="Times New Roman" w:hAnsi="Times New Roman" w:cs="Times New Roman"/>
+          <w:sz w:val="28"/>
+          <w:szCs w:val="28"/>
+        </w:rPr>
+        <w:t>property_type_farm_additional</w:t>
+      </w:r>
+      <w:proofErr w:type="spellEnd"/>
+      <w:r>
+        <w:rPr>
+          <w:rFonts w:ascii="Times New Roman" w:eastAsia="Times New Roman" w:hAnsi="Times New Roman" w:cs="Times New Roman"/>
+          <w:sz w:val="28"/>
+          <w:szCs w:val="28"/>
+        </w:rPr>
+        <w:t xml:space="preserve"> %}</w:t>
+      </w:r>
+    </w:p>
+    <w:p>
+      <w:pPr>
+        <w:ind w:left="720"/>
+        <w:rPr>
+          <w:rFonts w:ascii="Times New Roman" w:eastAsia="Times New Roman" w:hAnsi="Times New Roman" w:cs="Times New Roman"/>
+          <w:sz w:val="28"/>
+          <w:szCs w:val="28"/>
+        </w:rPr>
+      </w:pPr>
+      <w:r>
+        <w:rPr>
+          <w:rFonts w:ascii="Times New Roman" w:eastAsia="Times New Roman" w:hAnsi="Times New Roman" w:cs="Times New Roman"/>
+          <w:sz w:val="28"/>
+          <w:szCs w:val="28"/>
+        </w:rPr>
+        <w:t>I also have additional</w:t>
+      </w:r>
+      <w:r>
+        <w:rPr>
+          <w:rFonts w:ascii="Times New Roman" w:eastAsia="Times New Roman" w:hAnsi="Times New Roman" w:cs="Times New Roman"/>
+          <w:sz w:val="28"/>
+          <w:szCs w:val="28"/>
+        </w:rPr>
+        <w:t xml:space="preserve"> farm</w:t>
+      </w:r>
+      <w:r>
+        <w:rPr>
+          <w:rFonts w:ascii="Times New Roman" w:eastAsia="Times New Roman" w:hAnsi="Times New Roman" w:cs="Times New Roman"/>
+          <w:sz w:val="28"/>
+          <w:szCs w:val="28"/>
+        </w:rPr>
+        <w:t xml:space="preserve"> tools or implements</w:t>
+      </w:r>
+      <w:r>
+        <w:rPr>
+          <w:rFonts w:ascii="Times New Roman" w:eastAsia="Times New Roman" w:hAnsi="Times New Roman" w:cs="Times New Roman"/>
+          <w:sz w:val="28"/>
+          <w:szCs w:val="28"/>
+        </w:rPr>
+        <w:t xml:space="preserve"> </w:t>
+      </w:r>
+      <w:r>
+        <w:rPr>
+          <w:rFonts w:ascii="Times New Roman" w:eastAsia="Times New Roman" w:hAnsi="Times New Roman" w:cs="Times New Roman"/>
+          <w:sz w:val="28"/>
+          <w:szCs w:val="28"/>
+        </w:rPr>
+        <w:t xml:space="preserve">with a value of {{ </w:t>
+      </w:r>
+      <w:proofErr w:type="spellStart"/>
+      <w:r>
+        <w:rPr>
+          <w:rFonts w:ascii="Times New Roman" w:eastAsia="Times New Roman" w:hAnsi="Times New Roman" w:cs="Times New Roman"/>
+          <w:sz w:val="28"/>
+          <w:szCs w:val="28"/>
+        </w:rPr>
+        <w:t>additional_farm_value</w:t>
+      </w:r>
+      <w:proofErr w:type="spellEnd"/>
+      <w:r>
+        <w:rPr>
+          <w:rFonts w:ascii="Times New Roman" w:eastAsia="Times New Roman" w:hAnsi="Times New Roman" w:cs="Times New Roman"/>
+          <w:sz w:val="28"/>
+          <w:szCs w:val="28"/>
+        </w:rPr>
+        <w:t xml:space="preserve"> | currency }}</w:t>
+      </w:r>
+      <w:r>
+        <w:rPr>
+          <w:rFonts w:ascii="Times New Roman" w:eastAsia="Times New Roman" w:hAnsi="Times New Roman" w:cs="Times New Roman"/>
+          <w:sz w:val="28"/>
+          <w:szCs w:val="28"/>
+        </w:rPr>
+        <w:t>.</w:t>
+      </w:r>
+    </w:p>
+    <w:p>
+      <w:pPr>
+        <w:ind w:left="720"/>
+        <w:rPr>
+          <w:rFonts w:ascii="Times New Roman" w:eastAsia="Times New Roman" w:hAnsi="Times New Roman" w:cs="Times New Roman"/>
+          <w:sz w:val="28"/>
+          <w:szCs w:val="28"/>
+        </w:rPr>
+      </w:pPr>
+      <w:r>
+        <w:rPr>
+          <w:rFonts w:ascii="Times New Roman" w:eastAsia="Times New Roman" w:hAnsi="Times New Roman" w:cs="Times New Roman"/>
+          <w:sz w:val="28"/>
+          <w:szCs w:val="28"/>
+        </w:rPr>
+        <w:t>{%p endif %}</w:t>
+      </w:r>
+    </w:p>
+    <w:p>
+      <w:pPr>
+        <w:ind w:left="720"/>
+        <w:rPr>
+          <w:rFonts w:ascii="Times New Roman" w:eastAsia="Times New Roman" w:hAnsi="Times New Roman" w:cs="Times New Roman"/>
+          <w:sz w:val="28"/>
+          <w:szCs w:val="28"/>
+        </w:rPr>
+      </w:pPr>
+      <w:r>
+        <w:rPr>
+          <w:rFonts w:ascii="Times New Roman" w:eastAsia="Times New Roman" w:hAnsi="Times New Roman" w:cs="Times New Roman"/>
+          <w:sz w:val="28"/>
+          <w:szCs w:val="28"/>
+        </w:rPr>
+        <w:t xml:space="preserve">{%p if </w:t>
+      </w:r>
+      <w:proofErr w:type="spellStart"/>
+      <w:r>
+        <w:rPr>
+          <w:rFonts w:ascii="Times New Roman" w:eastAsia="Times New Roman" w:hAnsi="Times New Roman" w:cs="Times New Roman"/>
+          <w:sz w:val="28"/>
+          <w:szCs w:val="28"/>
+        </w:rPr>
+        <w:t>property_type_boat_standard</w:t>
+      </w:r>
+      <w:proofErr w:type="spellEnd"/>
+      <w:r>
+        <w:rPr>
+          <w:rFonts w:ascii="Times New Roman" w:eastAsia="Times New Roman" w:hAnsi="Times New Roman" w:cs="Times New Roman"/>
+          <w:sz w:val="28"/>
+          <w:szCs w:val="28"/>
+        </w:rPr>
+        <w:t xml:space="preserve"> %}</w:t>
+      </w:r>
+    </w:p>
+    <w:p>
+      <w:pPr>
+        <w:ind w:left="720"/>
+        <w:rPr>
+          <w:rFonts w:ascii="Times New Roman" w:eastAsia="Times New Roman" w:hAnsi="Times New Roman" w:cs="Times New Roman"/>
+          <w:sz w:val="28"/>
+          <w:szCs w:val="28"/>
+        </w:rPr>
+      </w:pPr>
+      <w:r>
+        <w:rPr>
+          <w:rFonts w:ascii="Times New Roman" w:eastAsia="Times New Roman" w:hAnsi="Times New Roman" w:cs="Times New Roman"/>
+          <w:sz w:val="28"/>
+          <w:szCs w:val="28"/>
+        </w:rPr>
+        <w:t>I work in commercial fishing and have a fishing boat that is not longer than 46 feet.</w:t>
+      </w:r>
+      <w:r>
+        <w:rPr>
+          <w:rFonts w:ascii="Times New Roman" w:eastAsia="Times New Roman" w:hAnsi="Times New Roman" w:cs="Times New Roman"/>
+          <w:sz w:val="28"/>
+          <w:szCs w:val="28"/>
+        </w:rPr>
+        <w:t xml:space="preserve"> My boat is {{ </w:t>
+      </w:r>
+      <w:proofErr w:type="spellStart"/>
+      <w:r>
+        <w:rPr>
+          <w:rFonts w:ascii="Times New Roman" w:eastAsia="Times New Roman" w:hAnsi="Times New Roman" w:cs="Times New Roman"/>
+          <w:sz w:val="28"/>
+          <w:szCs w:val="28"/>
+        </w:rPr>
+        <w:t>boat_detail</w:t>
+      </w:r>
+      <w:proofErr w:type="spellEnd"/>
+      <w:r>
+        <w:rPr>
+          <w:rFonts w:ascii="Times New Roman" w:eastAsia="Times New Roman" w:hAnsi="Times New Roman" w:cs="Times New Roman"/>
+          <w:sz w:val="28"/>
+          <w:szCs w:val="28"/>
+        </w:rPr>
+        <w:t xml:space="preserve"> }}. I have approximately {{ </w:t>
+      </w:r>
+      <w:proofErr w:type="spellStart"/>
+      <w:r>
+        <w:rPr>
+          <w:rFonts w:ascii="Times New Roman" w:eastAsia="Times New Roman" w:hAnsi="Times New Roman" w:cs="Times New Roman"/>
+          <w:sz w:val="28"/>
+          <w:szCs w:val="28"/>
+        </w:rPr>
+        <w:t>boat_value</w:t>
+      </w:r>
+      <w:proofErr w:type="spellEnd"/>
+      <w:r>
+        <w:rPr>
+          <w:rFonts w:ascii="Times New Roman" w:eastAsia="Times New Roman" w:hAnsi="Times New Roman" w:cs="Times New Roman"/>
+          <w:sz w:val="28"/>
+          <w:szCs w:val="28"/>
+        </w:rPr>
+        <w:t xml:space="preserve"> | currency }} in equity in this boat.</w:t>
+      </w:r>
+      <w:r>
+        <w:rPr>
+          <w:rFonts w:ascii="Times New Roman" w:eastAsia="Times New Roman" w:hAnsi="Times New Roman" w:cs="Times New Roman"/>
+          <w:sz w:val="28"/>
+          <w:szCs w:val="28"/>
+        </w:rPr>
+        <w:t xml:space="preserve"> </w:t>
+      </w:r>
+      <w:r>
+        <w:rPr>
+          <w:rFonts w:ascii="Times New Roman" w:eastAsia="Times New Roman" w:hAnsi="Times New Roman" w:cs="Times New Roman"/>
+          <w:b/>
+          <w:bCs/>
+          <w:color w:val="1F3864" w:themeColor="accent1" w:themeShade="80"/>
+          <w:sz w:val="28"/>
+          <w:szCs w:val="28"/>
+        </w:rPr>
+        <w:t>Under Maine law this fishing boa</w:t>
+      </w:r>
+      <w:r>
+        <w:rPr>
+          <w:rFonts w:ascii="Times New Roman" w:eastAsia="Times New Roman" w:hAnsi="Times New Roman" w:cs="Times New Roman"/>
+          <w:b/>
+          <w:bCs/>
+          <w:color w:val="1F3864" w:themeColor="accent1" w:themeShade="80"/>
+          <w:sz w:val="28"/>
+          <w:szCs w:val="28"/>
+        </w:rPr>
+        <w:t>t</w:t>
+      </w:r>
+      <w:r>
+        <w:rPr>
+          <w:rFonts w:ascii="Times New Roman" w:eastAsia="Times New Roman" w:hAnsi="Times New Roman" w:cs="Times New Roman"/>
+          <w:b/>
+          <w:bCs/>
+          <w:color w:val="1F3864" w:themeColor="accent1" w:themeShade="80"/>
+          <w:sz w:val="28"/>
+          <w:szCs w:val="28"/>
+        </w:rPr>
         <w:t xml:space="preserve"> is exempt from collections.</w:t>
       </w:r>
       <w:r>
@@ -3290,25 +4753,79 @@
           <w:sz w:val="28"/>
           <w:szCs w:val="28"/>
         </w:rPr>
-        <w:t>{%p if property_type_boat_large %}</w:t>
-      </w:r>
-    </w:p>
-    <w:p>
-      <w:pPr>
-        <w:ind w:left="720"/>
-        <w:rPr>
-          <w:rFonts w:ascii="Times New Roman" w:eastAsia="Times New Roman" w:hAnsi="Times New Roman" w:cs="Times New Roman"/>
-          <w:sz w:val="28"/>
-          <w:szCs w:val="28"/>
-        </w:rPr>
-      </w:pPr>
-      <w:r>
-        <w:rPr>
-          <w:rFonts w:ascii="Times New Roman" w:eastAsia="Times New Roman" w:hAnsi="Times New Roman" w:cs="Times New Roman"/>
-          <w:sz w:val="28"/>
-          <w:szCs w:val="28"/>
-        </w:rPr>
-        <w:t>I work in commercial fishing and have a fishing boat that is over 46 feet in length. My boat is {{ large_boat_detail }}. I have approximately {{ large_boat_value | currency }} in equity in this boat.</w:t>
+        <w:t xml:space="preserve">{%p if </w:t>
+      </w:r>
+      <w:proofErr w:type="spellStart"/>
+      <w:r>
+        <w:rPr>
+          <w:rFonts w:ascii="Times New Roman" w:eastAsia="Times New Roman" w:hAnsi="Times New Roman" w:cs="Times New Roman"/>
+          <w:sz w:val="28"/>
+          <w:szCs w:val="28"/>
+        </w:rPr>
+        <w:t>property_type_boat_large</w:t>
+      </w:r>
+      <w:proofErr w:type="spellEnd"/>
+      <w:r>
+        <w:rPr>
+          <w:rFonts w:ascii="Times New Roman" w:eastAsia="Times New Roman" w:hAnsi="Times New Roman" w:cs="Times New Roman"/>
+          <w:sz w:val="28"/>
+          <w:szCs w:val="28"/>
+        </w:rPr>
+        <w:t xml:space="preserve"> %}</w:t>
+      </w:r>
+    </w:p>
+    <w:p>
+      <w:pPr>
+        <w:ind w:left="720"/>
+        <w:rPr>
+          <w:rFonts w:ascii="Times New Roman" w:eastAsia="Times New Roman" w:hAnsi="Times New Roman" w:cs="Times New Roman"/>
+          <w:sz w:val="28"/>
+          <w:szCs w:val="28"/>
+        </w:rPr>
+      </w:pPr>
+      <w:r>
+        <w:rPr>
+          <w:rFonts w:ascii="Times New Roman" w:eastAsia="Times New Roman" w:hAnsi="Times New Roman" w:cs="Times New Roman"/>
+          <w:sz w:val="28"/>
+          <w:szCs w:val="28"/>
+        </w:rPr>
+        <w:t xml:space="preserve">I work in commercial fishing and have a fishing boat that is over 46 feet in length. My boat is {{ </w:t>
+      </w:r>
+      <w:proofErr w:type="spellStart"/>
+      <w:r>
+        <w:rPr>
+          <w:rFonts w:ascii="Times New Roman" w:eastAsia="Times New Roman" w:hAnsi="Times New Roman" w:cs="Times New Roman"/>
+          <w:sz w:val="28"/>
+          <w:szCs w:val="28"/>
+        </w:rPr>
+        <w:t>large_boat_detail</w:t>
+      </w:r>
+      <w:proofErr w:type="spellEnd"/>
+      <w:r>
+        <w:rPr>
+          <w:rFonts w:ascii="Times New Roman" w:eastAsia="Times New Roman" w:hAnsi="Times New Roman" w:cs="Times New Roman"/>
+          <w:sz w:val="28"/>
+          <w:szCs w:val="28"/>
+        </w:rPr>
+        <w:t xml:space="preserve"> }}. I have approximately {{ </w:t>
+      </w:r>
+      <w:proofErr w:type="spellStart"/>
+      <w:r>
+        <w:rPr>
+          <w:rFonts w:ascii="Times New Roman" w:eastAsia="Times New Roman" w:hAnsi="Times New Roman" w:cs="Times New Roman"/>
+          <w:sz w:val="28"/>
+          <w:szCs w:val="28"/>
+        </w:rPr>
+        <w:t>large_boat_value</w:t>
+      </w:r>
+      <w:proofErr w:type="spellEnd"/>
+      <w:r>
+        <w:rPr>
+          <w:rFonts w:ascii="Times New Roman" w:eastAsia="Times New Roman" w:hAnsi="Times New Roman" w:cs="Times New Roman"/>
+          <w:sz w:val="28"/>
+          <w:szCs w:val="28"/>
+        </w:rPr>
+        <w:t xml:space="preserve"> | currency }} in equity in this boat.</w:t>
       </w:r>
     </w:p>
     <w:p>
@@ -3344,7 +4861,25 @@
           <w:sz w:val="28"/>
           <w:szCs w:val="28"/>
         </w:rPr>
-        <w:t>{%p if property_type_boat_other %}</w:t>
+        <w:t xml:space="preserve">{%p if </w:t>
+      </w:r>
+      <w:proofErr w:type="spellStart"/>
+      <w:r>
+        <w:rPr>
+          <w:rFonts w:ascii="Times New Roman" w:eastAsia="Times New Roman" w:hAnsi="Times New Roman" w:cs="Times New Roman"/>
+          <w:sz w:val="28"/>
+          <w:szCs w:val="28"/>
+        </w:rPr>
+        <w:t>property_type_boat_other</w:t>
+      </w:r>
+      <w:proofErr w:type="spellEnd"/>
+      <w:r>
+        <w:rPr>
+          <w:rFonts w:ascii="Times New Roman" w:eastAsia="Times New Roman" w:hAnsi="Times New Roman" w:cs="Times New Roman"/>
+          <w:sz w:val="28"/>
+          <w:szCs w:val="28"/>
+        </w:rPr>
+        <w:t xml:space="preserve"> %}</w:t>
       </w:r>
     </w:p>
     <w:p>
@@ -3363,7 +4898,43 @@
           <w:szCs w:val="28"/>
         </w:rPr>
         <w:lastRenderedPageBreak/>
-        <w:t>I own a boat for personal use. My boat is {{ other_boat_detail }}. This boat is worth {{ other_boat_value }}.</w:t>
+        <w:t xml:space="preserve">I own a boat for personal use. My boat is {{ </w:t>
+      </w:r>
+      <w:proofErr w:type="spellStart"/>
+      <w:r>
+        <w:rPr>
+          <w:rFonts w:ascii="Times New Roman" w:eastAsia="Times New Roman" w:hAnsi="Times New Roman" w:cs="Times New Roman"/>
+          <w:sz w:val="28"/>
+          <w:szCs w:val="28"/>
+        </w:rPr>
+        <w:t>other_boat_detail</w:t>
+      </w:r>
+      <w:proofErr w:type="spellEnd"/>
+      <w:r>
+        <w:rPr>
+          <w:rFonts w:ascii="Times New Roman" w:eastAsia="Times New Roman" w:hAnsi="Times New Roman" w:cs="Times New Roman"/>
+          <w:sz w:val="28"/>
+          <w:szCs w:val="28"/>
+        </w:rPr>
+        <w:t xml:space="preserve"> }}. This boat is worth {{ </w:t>
+      </w:r>
+      <w:proofErr w:type="spellStart"/>
+      <w:r>
+        <w:rPr>
+          <w:rFonts w:ascii="Times New Roman" w:eastAsia="Times New Roman" w:hAnsi="Times New Roman" w:cs="Times New Roman"/>
+          <w:sz w:val="28"/>
+          <w:szCs w:val="28"/>
+        </w:rPr>
+        <w:t>other_boat_value</w:t>
+      </w:r>
+      <w:proofErr w:type="spellEnd"/>
+      <w:r>
+        <w:rPr>
+          <w:rFonts w:ascii="Times New Roman" w:eastAsia="Times New Roman" w:hAnsi="Times New Roman" w:cs="Times New Roman"/>
+          <w:sz w:val="28"/>
+          <w:szCs w:val="28"/>
+        </w:rPr>
+        <w:t xml:space="preserve"> }}.</w:t>
       </w:r>
     </w:p>
     <w:p>
@@ -3399,6 +4970,120 @@
         </w:rPr>
         <w:t xml:space="preserve"> endif %}  </w:t>
       </w:r>
+    </w:p>
+    <w:p>
+      <w:pPr>
+        <w:ind w:left="720"/>
+        <w:rPr>
+          <w:rFonts w:ascii="Times New Roman" w:eastAsia="Times New Roman" w:hAnsi="Times New Roman" w:cs="Times New Roman"/>
+          <w:sz w:val="28"/>
+          <w:szCs w:val="28"/>
+        </w:rPr>
+      </w:pPr>
+      <w:r>
+        <w:rPr>
+          <w:rFonts w:ascii="Times New Roman" w:eastAsia="Times New Roman" w:hAnsi="Times New Roman" w:cs="Times New Roman"/>
+          <w:sz w:val="28"/>
+          <w:szCs w:val="28"/>
+        </w:rPr>
+        <w:t xml:space="preserve">{%p if </w:t>
+      </w:r>
+      <w:proofErr w:type="spellStart"/>
+      <w:r>
+        <w:rPr>
+          <w:rFonts w:ascii="Times New Roman" w:eastAsia="Times New Roman" w:hAnsi="Times New Roman" w:cs="Times New Roman"/>
+          <w:sz w:val="28"/>
+          <w:szCs w:val="28"/>
+        </w:rPr>
+        <w:t>property_type_tools</w:t>
+      </w:r>
+      <w:proofErr w:type="spellEnd"/>
+      <w:r>
+        <w:rPr>
+          <w:rFonts w:ascii="Times New Roman" w:eastAsia="Times New Roman" w:hAnsi="Times New Roman" w:cs="Times New Roman"/>
+          <w:sz w:val="28"/>
+          <w:szCs w:val="28"/>
+        </w:rPr>
+        <w:t xml:space="preserve"> %}</w:t>
+      </w:r>
+    </w:p>
+    <w:p>
+      <w:pPr>
+        <w:ind w:left="720"/>
+        <w:rPr>
+          <w:rFonts w:ascii="Times New Roman" w:eastAsia="Times New Roman" w:hAnsi="Times New Roman" w:cs="Times New Roman"/>
+          <w:b/>
+          <w:bCs/>
+          <w:color w:val="1F3864" w:themeColor="accent1" w:themeShade="80"/>
+          <w:sz w:val="28"/>
+          <w:szCs w:val="28"/>
+        </w:rPr>
+      </w:pPr>
+      <w:r>
+        <w:rPr>
+          <w:rFonts w:ascii="Times New Roman" w:eastAsia="Times New Roman" w:hAnsi="Times New Roman" w:cs="Times New Roman"/>
+          <w:sz w:val="28"/>
+          <w:szCs w:val="28"/>
+        </w:rPr>
+        <w:t xml:space="preserve">I have {{ </w:t>
+      </w:r>
+      <w:proofErr w:type="spellStart"/>
+      <w:r>
+        <w:rPr>
+          <w:rFonts w:ascii="Times New Roman" w:eastAsia="Times New Roman" w:hAnsi="Times New Roman" w:cs="Times New Roman"/>
+          <w:sz w:val="28"/>
+          <w:szCs w:val="28"/>
+        </w:rPr>
+        <w:t>tools_equity_amount</w:t>
+      </w:r>
+      <w:proofErr w:type="spellEnd"/>
+      <w:r>
+        <w:rPr>
+          <w:rFonts w:ascii="Times New Roman" w:eastAsia="Times New Roman" w:hAnsi="Times New Roman" w:cs="Times New Roman"/>
+          <w:sz w:val="28"/>
+          <w:szCs w:val="28"/>
+        </w:rPr>
+        <w:t xml:space="preserve"> | currency }} in equity in the tools of my trade. </w:t>
+      </w:r>
+      <w:r>
+        <w:rPr>
+          <w:rFonts w:ascii="Times New Roman" w:eastAsia="Times New Roman" w:hAnsi="Times New Roman" w:cs="Times New Roman"/>
+          <w:b/>
+          <w:bCs/>
+          <w:color w:val="1F3864" w:themeColor="accent1" w:themeShade="80"/>
+          <w:sz w:val="28"/>
+          <w:szCs w:val="28"/>
+        </w:rPr>
+        <w:t>Under Maine law up to $9,500 in equity in tools of the trade is exempt from collections.</w:t>
+      </w:r>
+    </w:p>
+    <w:p>
+      <w:pPr>
+        <w:ind w:left="720"/>
+        <w:rPr>
+          <w:rFonts w:ascii="Times New Roman" w:eastAsia="Times New Roman" w:hAnsi="Times New Roman" w:cs="Times New Roman"/>
+          <w:sz w:val="28"/>
+          <w:szCs w:val="28"/>
+        </w:rPr>
+      </w:pPr>
+      <w:r>
+        <w:rPr>
+          <w:rFonts w:ascii="Times New Roman" w:eastAsia="Times New Roman" w:hAnsi="Times New Roman" w:cs="Times New Roman"/>
+          <w:sz w:val="28"/>
+          <w:szCs w:val="28"/>
+        </w:rPr>
+        <w:t>{%p endif %}</w:t>
+      </w:r>
+    </w:p>
+    <w:p>
+      <w:pPr>
+        <w:ind w:left="720"/>
+        <w:rPr>
+          <w:rFonts w:ascii="Times New Roman" w:eastAsia="Times New Roman" w:hAnsi="Times New Roman" w:cs="Times New Roman"/>
+          <w:sz w:val="28"/>
+          <w:szCs w:val="28"/>
+        </w:rPr>
+      </w:pPr>
     </w:p>
     <w:p/>
     <w:p/>

</xml_diff>

<commit_message>
Additional property types, template update, adjusting wording and spacing
</commit_message>
<xml_diff>
--- a/docassemble/DraftMaineDebtCollectionHearingHelper/data/templates/Debt_Hearing_Helper.docx
+++ b/docassemble/DraftMaineDebtCollectionHearingHelper/data/templates/Debt_Hearing_Helper.docx
@@ -112,8 +112,19 @@
           <w:sz w:val="28"/>
           <w:szCs w:val="28"/>
         </w:rPr>
-        <w:t>Generated for {{ users</w:t>
-      </w:r>
+        <w:t xml:space="preserve">Generated for </w:t>
+      </w:r>
+      <w:proofErr w:type="gramStart"/>
+      <w:r>
+        <w:rPr>
+          <w:rFonts w:ascii="Times New Roman" w:eastAsia="Times New Roman" w:hAnsi="Times New Roman" w:cs="Times New Roman"/>
+          <w:color w:val="000000" w:themeColor="text1"/>
+          <w:sz w:val="28"/>
+          <w:szCs w:val="28"/>
+        </w:rPr>
+        <w:t>{{ users</w:t>
+      </w:r>
+      <w:proofErr w:type="gramEnd"/>
       <w:r>
         <w:rPr>
           <w:rFonts w:ascii="Times New Roman" w:eastAsia="Times New Roman" w:hAnsi="Times New Roman" w:cs="Times New Roman"/>
@@ -220,9 +231,9 @@
           <w:sz w:val="28"/>
           <w:szCs w:val="28"/>
         </w:rPr>
-        <w:t xml:space="preserve"> {{ </w:t>
-      </w:r>
-      <w:proofErr w:type="spellStart"/>
+        <w:t xml:space="preserve"> </w:t>
+      </w:r>
+      <w:proofErr w:type="gramStart"/>
       <w:r>
         <w:rPr>
           <w:rFonts w:ascii="Times New Roman" w:eastAsia="Times New Roman" w:hAnsi="Times New Roman" w:cs="Times New Roman"/>
@@ -230,7 +241,27 @@
           <w:sz w:val="28"/>
           <w:szCs w:val="28"/>
         </w:rPr>
-        <w:t>hearing_type</w:t>
+        <w:t xml:space="preserve">{{ </w:t>
+      </w:r>
+      <w:proofErr w:type="spellStart"/>
+      <w:r>
+        <w:rPr>
+          <w:rFonts w:ascii="Times New Roman" w:eastAsia="Times New Roman" w:hAnsi="Times New Roman" w:cs="Times New Roman"/>
+          <w:color w:val="000000" w:themeColor="text1"/>
+          <w:sz w:val="28"/>
+          <w:szCs w:val="28"/>
+        </w:rPr>
+        <w:t>hearing</w:t>
+      </w:r>
+      <w:proofErr w:type="gramEnd"/>
+      <w:r>
+        <w:rPr>
+          <w:rFonts w:ascii="Times New Roman" w:eastAsia="Times New Roman" w:hAnsi="Times New Roman" w:cs="Times New Roman"/>
+          <w:color w:val="000000" w:themeColor="text1"/>
+          <w:sz w:val="28"/>
+          <w:szCs w:val="28"/>
+        </w:rPr>
+        <w:t>_type</w:t>
       </w:r>
       <w:proofErr w:type="spellEnd"/>
       <w:r>
@@ -289,41 +320,217 @@
         <w:pStyle w:val="Heading2"/>
       </w:pPr>
       <w:r>
-        <w:t xml:space="preserve">You have to go to a {{ </w:t>
-      </w:r>
-      <w:proofErr w:type="spellStart"/>
-      <w:r>
+        <w:t xml:space="preserve">You have to go to a </w:t>
+      </w:r>
+      <w:proofErr w:type="gramStart"/>
+      <w:r>
+        <w:t xml:space="preserve">{{ </w:t>
+      </w:r>
+      <w:proofErr w:type="spellStart"/>
+      <w:r>
+        <w:t>hearing</w:t>
+      </w:r>
+      <w:proofErr w:type="gramEnd"/>
+      <w:r>
+        <w:t>_type</w:t>
+      </w:r>
+      <w:proofErr w:type="spellEnd"/>
+      <w:r>
+        <w:t xml:space="preserve"> }}, now what?</w:t>
+      </w:r>
+    </w:p>
+    <w:p/>
+    <w:p>
+      <w:pPr>
+        <w:rPr>
+          <w:rFonts w:ascii="Times New Roman" w:eastAsia="Times New Roman" w:hAnsi="Times New Roman" w:cs="Times New Roman"/>
+          <w:sz w:val="28"/>
+          <w:szCs w:val="28"/>
+        </w:rPr>
+      </w:pPr>
+      <w:r>
+        <w:rPr>
+          <w:rFonts w:ascii="Times New Roman" w:eastAsia="Times New Roman" w:hAnsi="Times New Roman" w:cs="Times New Roman"/>
+          <w:sz w:val="28"/>
+          <w:szCs w:val="28"/>
+        </w:rPr>
+        <w:t>{</w:t>
+      </w:r>
+      <w:r>
+        <w:rPr>
+          <w:rFonts w:ascii="Times New Roman" w:eastAsia="Times New Roman" w:hAnsi="Times New Roman" w:cs="Times New Roman"/>
+          <w:sz w:val="28"/>
+          <w:szCs w:val="28"/>
+        </w:rPr>
+        <w:t xml:space="preserve">%p if </w:t>
+      </w:r>
+      <w:proofErr w:type="spellStart"/>
+      <w:r>
+        <w:rPr>
+          <w:rFonts w:ascii="Times New Roman" w:eastAsia="Times New Roman" w:hAnsi="Times New Roman" w:cs="Times New Roman"/>
+          <w:sz w:val="28"/>
+          <w:szCs w:val="28"/>
+        </w:rPr>
         <w:t>hearing_type</w:t>
       </w:r>
       <w:proofErr w:type="spellEnd"/>
       <w:r>
-        <w:t xml:space="preserve"> }}, now what?</w:t>
-      </w:r>
-    </w:p>
-    <w:p/>
-    <w:p>
-      <w:pPr>
-        <w:rPr>
-          <w:rFonts w:ascii="Times New Roman" w:eastAsia="Times New Roman" w:hAnsi="Times New Roman" w:cs="Times New Roman"/>
-          <w:sz w:val="28"/>
-          <w:szCs w:val="28"/>
-        </w:rPr>
-      </w:pPr>
-      <w:r>
-        <w:rPr>
-          <w:rFonts w:ascii="Times New Roman" w:eastAsia="Times New Roman" w:hAnsi="Times New Roman" w:cs="Times New Roman"/>
-          <w:sz w:val="28"/>
-          <w:szCs w:val="28"/>
-        </w:rPr>
-        <w:t>{</w:t>
-      </w:r>
-      <w:r>
-        <w:rPr>
-          <w:rFonts w:ascii="Times New Roman" w:eastAsia="Times New Roman" w:hAnsi="Times New Roman" w:cs="Times New Roman"/>
-          <w:sz w:val="28"/>
-          <w:szCs w:val="28"/>
-        </w:rPr>
-        <w:t xml:space="preserve">%p if </w:t>
+        <w:rPr>
+          <w:rFonts w:ascii="Times New Roman" w:eastAsia="Times New Roman" w:hAnsi="Times New Roman" w:cs="Times New Roman"/>
+          <w:sz w:val="28"/>
+          <w:szCs w:val="28"/>
+        </w:rPr>
+        <w:t xml:space="preserve"> == </w:t>
+      </w:r>
+      <w:r>
+        <w:rPr>
+          <w:rFonts w:ascii="Times New Roman" w:eastAsia="Times New Roman" w:hAnsi="Times New Roman" w:cs="Times New Roman"/>
+          <w:sz w:val="28"/>
+          <w:szCs w:val="28"/>
+        </w:rPr>
+        <w:t>‘</w:t>
+      </w:r>
+      <w:r>
+        <w:rPr>
+          <w:rFonts w:ascii="Times New Roman" w:eastAsia="Times New Roman" w:hAnsi="Times New Roman" w:cs="Times New Roman"/>
+          <w:sz w:val="28"/>
+          <w:szCs w:val="28"/>
+        </w:rPr>
+        <w:t>D</w:t>
+      </w:r>
+      <w:r>
+        <w:rPr>
+          <w:rFonts w:ascii="Times New Roman" w:eastAsia="Times New Roman" w:hAnsi="Times New Roman" w:cs="Times New Roman"/>
+          <w:sz w:val="28"/>
+          <w:szCs w:val="28"/>
+        </w:rPr>
+        <w:t>isclosure</w:t>
+      </w:r>
+      <w:r>
+        <w:rPr>
+          <w:rFonts w:ascii="Times New Roman" w:eastAsia="Times New Roman" w:hAnsi="Times New Roman" w:cs="Times New Roman"/>
+          <w:sz w:val="28"/>
+          <w:szCs w:val="28"/>
+        </w:rPr>
+        <w:t xml:space="preserve"> H</w:t>
+      </w:r>
+      <w:r>
+        <w:rPr>
+          <w:rFonts w:ascii="Times New Roman" w:eastAsia="Times New Roman" w:hAnsi="Times New Roman" w:cs="Times New Roman"/>
+          <w:sz w:val="28"/>
+          <w:szCs w:val="28"/>
+        </w:rPr>
+        <w:t>e</w:t>
+      </w:r>
+      <w:r>
+        <w:rPr>
+          <w:rFonts w:ascii="Times New Roman" w:eastAsia="Times New Roman" w:hAnsi="Times New Roman" w:cs="Times New Roman"/>
+          <w:sz w:val="28"/>
+          <w:szCs w:val="28"/>
+        </w:rPr>
+        <w:t>aring</w:t>
+      </w:r>
+      <w:r>
+        <w:rPr>
+          <w:rFonts w:ascii="Times New Roman" w:eastAsia="Times New Roman" w:hAnsi="Times New Roman" w:cs="Times New Roman"/>
+          <w:sz w:val="28"/>
+          <w:szCs w:val="28"/>
+        </w:rPr>
+        <w:t>’</w:t>
+      </w:r>
+      <w:r>
+        <w:rPr>
+          <w:rFonts w:ascii="Times New Roman" w:eastAsia="Times New Roman" w:hAnsi="Times New Roman" w:cs="Times New Roman"/>
+          <w:sz w:val="28"/>
+          <w:szCs w:val="28"/>
+        </w:rPr>
+        <w:t xml:space="preserve"> %}</w:t>
+      </w:r>
+    </w:p>
+    <w:p>
+      <w:pPr>
+        <w:rPr>
+          <w:rFonts w:ascii="Times New Roman" w:eastAsia="Times New Roman" w:hAnsi="Times New Roman" w:cs="Times New Roman"/>
+          <w:sz w:val="28"/>
+          <w:szCs w:val="28"/>
+        </w:rPr>
+      </w:pPr>
+      <w:r>
+        <w:rPr>
+          <w:rFonts w:ascii="Times New Roman" w:eastAsia="Times New Roman" w:hAnsi="Times New Roman" w:cs="Times New Roman"/>
+          <w:sz w:val="28"/>
+          <w:szCs w:val="28"/>
+        </w:rPr>
+        <w:t xml:space="preserve">If you were sued on a debt and lost your case, your next step may be 'disclosure.’' The person or company that you owe the debt </w:t>
+      </w:r>
+      <w:proofErr w:type="gramStart"/>
+      <w:r>
+        <w:rPr>
+          <w:rFonts w:ascii="Times New Roman" w:eastAsia="Times New Roman" w:hAnsi="Times New Roman" w:cs="Times New Roman"/>
+          <w:sz w:val="28"/>
+          <w:szCs w:val="28"/>
+        </w:rPr>
+        <w:t>to can</w:t>
+      </w:r>
+      <w:proofErr w:type="gramEnd"/>
+      <w:r>
+        <w:rPr>
+          <w:rFonts w:ascii="Times New Roman" w:eastAsia="Times New Roman" w:hAnsi="Times New Roman" w:cs="Times New Roman"/>
+          <w:sz w:val="28"/>
+          <w:szCs w:val="28"/>
+        </w:rPr>
+        <w:t xml:space="preserve"> use this “disclosure” process to get more information about your income and assets. They then use this information to figure out how to collect the debt you owe them. </w:t>
+      </w:r>
+    </w:p>
+    <w:p>
+      <w:pPr>
+        <w:rPr>
+          <w:rFonts w:ascii="Times New Roman" w:eastAsia="Times New Roman" w:hAnsi="Times New Roman" w:cs="Times New Roman"/>
+          <w:sz w:val="28"/>
+          <w:szCs w:val="28"/>
+        </w:rPr>
+      </w:pPr>
+      <w:r>
+        <w:rPr>
+          <w:rFonts w:ascii="Times New Roman" w:eastAsia="Times New Roman" w:hAnsi="Times New Roman" w:cs="Times New Roman"/>
+          <w:sz w:val="28"/>
+          <w:szCs w:val="28"/>
+        </w:rPr>
+        <w:t>The person or company you owe the debt to is called a ‘creditor.’ Sometimes the creditor must take you to court to find out what property and income you have. This is called a disclosure hearing. At the end of the disclosure hearing, the judge will decide whether you have anything the law allows the creditor to take. The judge will also decide how much your payments on the debt should be, and when you need to make those payments.</w:t>
+      </w:r>
+    </w:p>
+    <w:p>
+      <w:pPr>
+        <w:rPr>
+          <w:rFonts w:ascii="Times New Roman" w:eastAsia="Times New Roman" w:hAnsi="Times New Roman" w:cs="Times New Roman"/>
+          <w:sz w:val="28"/>
+          <w:szCs w:val="28"/>
+        </w:rPr>
+      </w:pPr>
+      <w:r>
+        <w:rPr>
+          <w:rFonts w:ascii="Times New Roman" w:eastAsia="Times New Roman" w:hAnsi="Times New Roman" w:cs="Times New Roman"/>
+          <w:sz w:val="28"/>
+          <w:szCs w:val="28"/>
+        </w:rPr>
+        <w:t>{%p endif %}</w:t>
+      </w:r>
+    </w:p>
+    <w:p>
+      <w:pPr>
+        <w:rPr>
+          <w:rFonts w:ascii="Times New Roman" w:eastAsia="Times New Roman" w:hAnsi="Times New Roman" w:cs="Times New Roman"/>
+          <w:sz w:val="28"/>
+          <w:szCs w:val="28"/>
+        </w:rPr>
+      </w:pPr>
+      <w:r>
+        <w:rPr>
+          <w:rFonts w:ascii="Times New Roman" w:eastAsia="Times New Roman" w:hAnsi="Times New Roman" w:cs="Times New Roman"/>
+          <w:sz w:val="28"/>
+          <w:szCs w:val="28"/>
+        </w:rPr>
+        <w:t xml:space="preserve">{%p if </w:t>
       </w:r>
       <w:proofErr w:type="spellStart"/>
       <w:r>
@@ -341,158 +548,18 @@
           <w:sz w:val="28"/>
           <w:szCs w:val="28"/>
         </w:rPr>
-        <w:t xml:space="preserve"> == </w:t>
-      </w:r>
-      <w:r>
-        <w:rPr>
-          <w:rFonts w:ascii="Times New Roman" w:eastAsia="Times New Roman" w:hAnsi="Times New Roman" w:cs="Times New Roman"/>
-          <w:sz w:val="28"/>
-          <w:szCs w:val="28"/>
-        </w:rPr>
-        <w:t>‘</w:t>
-      </w:r>
-      <w:r>
-        <w:rPr>
-          <w:rFonts w:ascii="Times New Roman" w:eastAsia="Times New Roman" w:hAnsi="Times New Roman" w:cs="Times New Roman"/>
-          <w:sz w:val="28"/>
-          <w:szCs w:val="28"/>
-        </w:rPr>
-        <w:t>D</w:t>
-      </w:r>
-      <w:r>
-        <w:rPr>
-          <w:rFonts w:ascii="Times New Roman" w:eastAsia="Times New Roman" w:hAnsi="Times New Roman" w:cs="Times New Roman"/>
-          <w:sz w:val="28"/>
-          <w:szCs w:val="28"/>
-        </w:rPr>
-        <w:t>isclosure</w:t>
-      </w:r>
-      <w:r>
-        <w:rPr>
-          <w:rFonts w:ascii="Times New Roman" w:eastAsia="Times New Roman" w:hAnsi="Times New Roman" w:cs="Times New Roman"/>
-          <w:sz w:val="28"/>
-          <w:szCs w:val="28"/>
-        </w:rPr>
-        <w:t xml:space="preserve"> H</w:t>
-      </w:r>
-      <w:r>
-        <w:rPr>
-          <w:rFonts w:ascii="Times New Roman" w:eastAsia="Times New Roman" w:hAnsi="Times New Roman" w:cs="Times New Roman"/>
-          <w:sz w:val="28"/>
-          <w:szCs w:val="28"/>
-        </w:rPr>
-        <w:t>e</w:t>
-      </w:r>
-      <w:r>
-        <w:rPr>
-          <w:rFonts w:ascii="Times New Roman" w:eastAsia="Times New Roman" w:hAnsi="Times New Roman" w:cs="Times New Roman"/>
-          <w:sz w:val="28"/>
-          <w:szCs w:val="28"/>
-        </w:rPr>
-        <w:t>aring</w:t>
-      </w:r>
-      <w:r>
-        <w:rPr>
-          <w:rFonts w:ascii="Times New Roman" w:eastAsia="Times New Roman" w:hAnsi="Times New Roman" w:cs="Times New Roman"/>
-          <w:sz w:val="28"/>
-          <w:szCs w:val="28"/>
-        </w:rPr>
-        <w:t>’</w:t>
-      </w:r>
-      <w:r>
-        <w:rPr>
-          <w:rFonts w:ascii="Times New Roman" w:eastAsia="Times New Roman" w:hAnsi="Times New Roman" w:cs="Times New Roman"/>
-          <w:sz w:val="28"/>
-          <w:szCs w:val="28"/>
-        </w:rPr>
-        <w:t xml:space="preserve"> %}</w:t>
-      </w:r>
-    </w:p>
-    <w:p>
-      <w:pPr>
-        <w:rPr>
-          <w:rFonts w:ascii="Times New Roman" w:eastAsia="Times New Roman" w:hAnsi="Times New Roman" w:cs="Times New Roman"/>
-          <w:sz w:val="28"/>
-          <w:szCs w:val="28"/>
-        </w:rPr>
-      </w:pPr>
-      <w:r>
-        <w:rPr>
-          <w:rFonts w:ascii="Times New Roman" w:eastAsia="Times New Roman" w:hAnsi="Times New Roman" w:cs="Times New Roman"/>
-          <w:sz w:val="28"/>
-          <w:szCs w:val="28"/>
-        </w:rPr>
-        <w:t xml:space="preserve">If you were sued on a debt and lost your case, your next step may be 'disclosure.’' The person or company that you owe the debt to can use this “disclosure” process to get more information about your income and assets. They then use this information to figure out how to collect the debt you owe them. </w:t>
-      </w:r>
-    </w:p>
-    <w:p>
-      <w:pPr>
-        <w:rPr>
-          <w:rFonts w:ascii="Times New Roman" w:eastAsia="Times New Roman" w:hAnsi="Times New Roman" w:cs="Times New Roman"/>
-          <w:sz w:val="28"/>
-          <w:szCs w:val="28"/>
-        </w:rPr>
-      </w:pPr>
-      <w:r>
-        <w:rPr>
-          <w:rFonts w:ascii="Times New Roman" w:eastAsia="Times New Roman" w:hAnsi="Times New Roman" w:cs="Times New Roman"/>
-          <w:sz w:val="28"/>
-          <w:szCs w:val="28"/>
-        </w:rPr>
-        <w:t>The person or company you owe the debt to is called a ‘creditor.’ Sometimes the creditor must take you to court to find out what property and income you have. This is called a disclosure hearing. At the end of the disclosure hearing, the judge will decide whether you have anything the law allows the creditor to take. The judge will also decide how much your payments on the debt should be, and when you need to make those payments.</w:t>
-      </w:r>
-    </w:p>
-    <w:p>
-      <w:pPr>
-        <w:rPr>
-          <w:rFonts w:ascii="Times New Roman" w:eastAsia="Times New Roman" w:hAnsi="Times New Roman" w:cs="Times New Roman"/>
-          <w:sz w:val="28"/>
-          <w:szCs w:val="28"/>
-        </w:rPr>
-      </w:pPr>
-      <w:r>
-        <w:rPr>
-          <w:rFonts w:ascii="Times New Roman" w:eastAsia="Times New Roman" w:hAnsi="Times New Roman" w:cs="Times New Roman"/>
-          <w:sz w:val="28"/>
-          <w:szCs w:val="28"/>
-        </w:rPr>
-        <w:t>{%p endif %}</w:t>
-      </w:r>
-    </w:p>
-    <w:p>
-      <w:pPr>
-        <w:rPr>
-          <w:rFonts w:ascii="Times New Roman" w:eastAsia="Times New Roman" w:hAnsi="Times New Roman" w:cs="Times New Roman"/>
-          <w:sz w:val="28"/>
-          <w:szCs w:val="28"/>
-        </w:rPr>
-      </w:pPr>
-      <w:r>
-        <w:rPr>
-          <w:rFonts w:ascii="Times New Roman" w:eastAsia="Times New Roman" w:hAnsi="Times New Roman" w:cs="Times New Roman"/>
-          <w:sz w:val="28"/>
-          <w:szCs w:val="28"/>
-        </w:rPr>
-        <w:t xml:space="preserve">{%p if </w:t>
-      </w:r>
-      <w:proofErr w:type="spellStart"/>
-      <w:r>
-        <w:rPr>
-          <w:rFonts w:ascii="Times New Roman" w:eastAsia="Times New Roman" w:hAnsi="Times New Roman" w:cs="Times New Roman"/>
-          <w:sz w:val="28"/>
-          <w:szCs w:val="28"/>
-        </w:rPr>
-        <w:t>hearing_type</w:t>
-      </w:r>
-      <w:proofErr w:type="spellEnd"/>
-      <w:r>
-        <w:rPr>
-          <w:rFonts w:ascii="Times New Roman" w:eastAsia="Times New Roman" w:hAnsi="Times New Roman" w:cs="Times New Roman"/>
-          <w:sz w:val="28"/>
-          <w:szCs w:val="28"/>
-        </w:rPr>
-        <w:t xml:space="preserve"> ==  ‘</w:t>
-      </w:r>
+        <w:t xml:space="preserve"> =</w:t>
+      </w:r>
+      <w:proofErr w:type="gramStart"/>
+      <w:r>
+        <w:rPr>
+          <w:rFonts w:ascii="Times New Roman" w:eastAsia="Times New Roman" w:hAnsi="Times New Roman" w:cs="Times New Roman"/>
+          <w:sz w:val="28"/>
+          <w:szCs w:val="28"/>
+        </w:rPr>
+        <w:t>=  ‘</w:t>
+      </w:r>
+      <w:proofErr w:type="gramEnd"/>
       <w:r>
         <w:rPr>
           <w:rFonts w:ascii="Times New Roman" w:eastAsia="Times New Roman" w:hAnsi="Times New Roman" w:cs="Times New Roman"/>
@@ -617,7 +684,25 @@
           <w:sz w:val="28"/>
           <w:szCs w:val="28"/>
         </w:rPr>
-        <w:t>Try to get a lawyer’s advice if you are sued for a debt in District Court. This is very important if you believe that you don’t owe some or all of the money or have other legal defenses. You can contact Pine Tree – we may be able to help in these cases.</w:t>
+        <w:t xml:space="preserve">Try to get a lawyer’s advice if you are sued for a debt in District Court. This is very important if you believe that you don’t owe some or </w:t>
+      </w:r>
+      <w:proofErr w:type="gramStart"/>
+      <w:r>
+        <w:rPr>
+          <w:rFonts w:ascii="Times New Roman" w:eastAsia="Times New Roman" w:hAnsi="Times New Roman" w:cs="Times New Roman"/>
+          <w:sz w:val="28"/>
+          <w:szCs w:val="28"/>
+        </w:rPr>
+        <w:t>all of</w:t>
+      </w:r>
+      <w:proofErr w:type="gramEnd"/>
+      <w:r>
+        <w:rPr>
+          <w:rFonts w:ascii="Times New Roman" w:eastAsia="Times New Roman" w:hAnsi="Times New Roman" w:cs="Times New Roman"/>
+          <w:sz w:val="28"/>
+          <w:szCs w:val="28"/>
+        </w:rPr>
+        <w:t xml:space="preserve"> the money or have other legal defenses. You can contact Pine Tree – we may be able to help in these cases.</w:t>
       </w:r>
     </w:p>
     <w:p>
@@ -664,15 +749,51 @@
           <w:sz w:val="28"/>
           <w:szCs w:val="28"/>
         </w:rPr>
-        <w:t>Maine law recognizes that there are certain basic things a person needs in order to live. Some property and income cannot be taken from you unless you agree. This may mean that even if you owe a debt, go to court, and lose, the company that owns your debt may not be able to collect any money from you</w:t>
-      </w:r>
-      <w:r>
-        <w:rPr>
-          <w:rFonts w:ascii="Times New Roman" w:eastAsia="Times New Roman" w:hAnsi="Times New Roman" w:cs="Times New Roman"/>
-          <w:sz w:val="28"/>
-          <w:szCs w:val="28"/>
-        </w:rPr>
-        <w:t xml:space="preserve"> because of the amount or type of income you have and your assets are exempt from collections under Maine law. </w:t>
+        <w:t xml:space="preserve">Maine law recognizes that there are certain basic things a person needs </w:t>
+      </w:r>
+      <w:proofErr w:type="gramStart"/>
+      <w:r>
+        <w:rPr>
+          <w:rFonts w:ascii="Times New Roman" w:eastAsia="Times New Roman" w:hAnsi="Times New Roman" w:cs="Times New Roman"/>
+          <w:sz w:val="28"/>
+          <w:szCs w:val="28"/>
+        </w:rPr>
+        <w:t>in order to</w:t>
+      </w:r>
+      <w:proofErr w:type="gramEnd"/>
+      <w:r>
+        <w:rPr>
+          <w:rFonts w:ascii="Times New Roman" w:eastAsia="Times New Roman" w:hAnsi="Times New Roman" w:cs="Times New Roman"/>
+          <w:sz w:val="28"/>
+          <w:szCs w:val="28"/>
+        </w:rPr>
+        <w:t xml:space="preserve"> live. Some property and income cannot be taken from you unless you agree. This may mean that even if you owe a debt, go to court, and lose, the company that owns your debt may not be able to collect any money from you</w:t>
+      </w:r>
+      <w:r>
+        <w:rPr>
+          <w:rFonts w:ascii="Times New Roman" w:eastAsia="Times New Roman" w:hAnsi="Times New Roman" w:cs="Times New Roman"/>
+          <w:sz w:val="28"/>
+          <w:szCs w:val="28"/>
+        </w:rPr>
+        <w:t xml:space="preserve"> because of the amount or type of income you </w:t>
+      </w:r>
+      <w:proofErr w:type="gramStart"/>
+      <w:r>
+        <w:rPr>
+          <w:rFonts w:ascii="Times New Roman" w:eastAsia="Times New Roman" w:hAnsi="Times New Roman" w:cs="Times New Roman"/>
+          <w:sz w:val="28"/>
+          <w:szCs w:val="28"/>
+        </w:rPr>
+        <w:t>have</w:t>
+      </w:r>
+      <w:proofErr w:type="gramEnd"/>
+      <w:r>
+        <w:rPr>
+          <w:rFonts w:ascii="Times New Roman" w:eastAsia="Times New Roman" w:hAnsi="Times New Roman" w:cs="Times New Roman"/>
+          <w:sz w:val="28"/>
+          <w:szCs w:val="28"/>
+        </w:rPr>
+        <w:t xml:space="preserve"> and your assets are exempt from collections under Maine law. </w:t>
       </w:r>
       <w:r>
         <w:rPr>
@@ -789,16 +910,34 @@
           <w:sz w:val="28"/>
           <w:szCs w:val="28"/>
         </w:rPr>
-        <w:t xml:space="preserve">Wages or other income from work in the amount of {{ </w:t>
-      </w:r>
-      <w:proofErr w:type="spellStart"/>
-      <w:r>
-        <w:rPr>
-          <w:rFonts w:ascii="Times New Roman" w:eastAsia="Times New Roman" w:hAnsi="Times New Roman" w:cs="Times New Roman"/>
-          <w:sz w:val="28"/>
-          <w:szCs w:val="28"/>
-        </w:rPr>
-        <w:t>wage_amount</w:t>
+        <w:t xml:space="preserve">Wages or other income from work in the amount of </w:t>
+      </w:r>
+      <w:proofErr w:type="gramStart"/>
+      <w:r>
+        <w:rPr>
+          <w:rFonts w:ascii="Times New Roman" w:eastAsia="Times New Roman" w:hAnsi="Times New Roman" w:cs="Times New Roman"/>
+          <w:sz w:val="28"/>
+          <w:szCs w:val="28"/>
+        </w:rPr>
+        <w:t xml:space="preserve">{{ </w:t>
+      </w:r>
+      <w:proofErr w:type="spellStart"/>
+      <w:r>
+        <w:rPr>
+          <w:rFonts w:ascii="Times New Roman" w:eastAsia="Times New Roman" w:hAnsi="Times New Roman" w:cs="Times New Roman"/>
+          <w:sz w:val="28"/>
+          <w:szCs w:val="28"/>
+        </w:rPr>
+        <w:t>wage</w:t>
+      </w:r>
+      <w:proofErr w:type="gramEnd"/>
+      <w:r>
+        <w:rPr>
+          <w:rFonts w:ascii="Times New Roman" w:eastAsia="Times New Roman" w:hAnsi="Times New Roman" w:cs="Times New Roman"/>
+          <w:sz w:val="28"/>
+          <w:szCs w:val="28"/>
+        </w:rPr>
+        <w:t>_amount</w:t>
       </w:r>
       <w:proofErr w:type="spellEnd"/>
       <w:r>
@@ -1180,7 +1319,16 @@
           <w:sz w:val="28"/>
           <w:szCs w:val="28"/>
         </w:rPr>
-        <w:t xml:space="preserve">in the amount of {{ </w:t>
+        <w:t xml:space="preserve">in the amount of </w:t>
+      </w:r>
+      <w:proofErr w:type="gramStart"/>
+      <w:r>
+        <w:rPr>
+          <w:rFonts w:ascii="Times New Roman" w:eastAsia="Times New Roman" w:hAnsi="Times New Roman" w:cs="Times New Roman"/>
+          <w:sz w:val="28"/>
+          <w:szCs w:val="28"/>
+        </w:rPr>
+        <w:t xml:space="preserve">{{ </w:t>
       </w:r>
       <w:proofErr w:type="spellStart"/>
       <w:r>
@@ -1197,7 +1345,16 @@
           <w:sz w:val="28"/>
           <w:szCs w:val="28"/>
         </w:rPr>
-        <w:t>ANF_amount</w:t>
+        <w:t>ANF</w:t>
+      </w:r>
+      <w:proofErr w:type="gramEnd"/>
+      <w:r>
+        <w:rPr>
+          <w:rFonts w:ascii="Times New Roman" w:eastAsia="Times New Roman" w:hAnsi="Times New Roman" w:cs="Times New Roman"/>
+          <w:sz w:val="28"/>
+          <w:szCs w:val="28"/>
+        </w:rPr>
+        <w:t>_amount</w:t>
       </w:r>
       <w:proofErr w:type="spellEnd"/>
       <w:r>
@@ -1355,6 +1512,7 @@
         </w:rPr>
         <w:t>3</w:t>
       </w:r>
+      <w:proofErr w:type="gramStart"/>
       <w:r>
         <w:rPr>
           <w:rFonts w:ascii="Times New Roman" w:eastAsia="Times New Roman" w:hAnsi="Times New Roman" w:cs="Times New Roman"/>
@@ -1370,7 +1528,16 @@
           <w:sz w:val="28"/>
           <w:szCs w:val="28"/>
         </w:rPr>
-        <w:t>SSI_amount</w:t>
+        <w:t>SSI</w:t>
+      </w:r>
+      <w:proofErr w:type="gramEnd"/>
+      <w:r>
+        <w:rPr>
+          <w:rFonts w:ascii="Times New Roman" w:eastAsia="Times New Roman" w:hAnsi="Times New Roman" w:cs="Times New Roman"/>
+          <w:sz w:val="28"/>
+          <w:szCs w:val="28"/>
+        </w:rPr>
+        <w:t>_amount</w:t>
       </w:r>
       <w:proofErr w:type="spellEnd"/>
       <w:r>
@@ -1534,16 +1701,34 @@
           <w:sz w:val="28"/>
           <w:szCs w:val="28"/>
         </w:rPr>
-        <w:t xml:space="preserve"> in the amount of {{ </w:t>
-      </w:r>
-      <w:proofErr w:type="spellStart"/>
-      <w:r>
-        <w:rPr>
-          <w:rFonts w:ascii="Times New Roman" w:eastAsia="Times New Roman" w:hAnsi="Times New Roman" w:cs="Times New Roman"/>
-          <w:sz w:val="28"/>
-          <w:szCs w:val="28"/>
-        </w:rPr>
-        <w:t>VA_amount</w:t>
+        <w:t xml:space="preserve"> in the amount of </w:t>
+      </w:r>
+      <w:proofErr w:type="gramStart"/>
+      <w:r>
+        <w:rPr>
+          <w:rFonts w:ascii="Times New Roman" w:eastAsia="Times New Roman" w:hAnsi="Times New Roman" w:cs="Times New Roman"/>
+          <w:sz w:val="28"/>
+          <w:szCs w:val="28"/>
+        </w:rPr>
+        <w:t xml:space="preserve">{{ </w:t>
+      </w:r>
+      <w:proofErr w:type="spellStart"/>
+      <w:r>
+        <w:rPr>
+          <w:rFonts w:ascii="Times New Roman" w:eastAsia="Times New Roman" w:hAnsi="Times New Roman" w:cs="Times New Roman"/>
+          <w:sz w:val="28"/>
+          <w:szCs w:val="28"/>
+        </w:rPr>
+        <w:t>VA</w:t>
+      </w:r>
+      <w:proofErr w:type="gramEnd"/>
+      <w:r>
+        <w:rPr>
+          <w:rFonts w:ascii="Times New Roman" w:eastAsia="Times New Roman" w:hAnsi="Times New Roman" w:cs="Times New Roman"/>
+          <w:sz w:val="28"/>
+          <w:szCs w:val="28"/>
+        </w:rPr>
+        <w:t>_amount</w:t>
       </w:r>
       <w:proofErr w:type="spellEnd"/>
       <w:r>
@@ -1691,16 +1876,34 @@
           <w:sz w:val="28"/>
           <w:szCs w:val="28"/>
         </w:rPr>
-        <w:t xml:space="preserve"> in the amount of {{ </w:t>
-      </w:r>
-      <w:proofErr w:type="spellStart"/>
-      <w:r>
-        <w:rPr>
-          <w:rFonts w:ascii="Times New Roman" w:eastAsia="Times New Roman" w:hAnsi="Times New Roman" w:cs="Times New Roman"/>
-          <w:sz w:val="28"/>
-          <w:szCs w:val="28"/>
-        </w:rPr>
-        <w:t>WC_amount</w:t>
+        <w:t xml:space="preserve"> in the amount of </w:t>
+      </w:r>
+      <w:proofErr w:type="gramStart"/>
+      <w:r>
+        <w:rPr>
+          <w:rFonts w:ascii="Times New Roman" w:eastAsia="Times New Roman" w:hAnsi="Times New Roman" w:cs="Times New Roman"/>
+          <w:sz w:val="28"/>
+          <w:szCs w:val="28"/>
+        </w:rPr>
+        <w:t xml:space="preserve">{{ </w:t>
+      </w:r>
+      <w:proofErr w:type="spellStart"/>
+      <w:r>
+        <w:rPr>
+          <w:rFonts w:ascii="Times New Roman" w:eastAsia="Times New Roman" w:hAnsi="Times New Roman" w:cs="Times New Roman"/>
+          <w:sz w:val="28"/>
+          <w:szCs w:val="28"/>
+        </w:rPr>
+        <w:t>WC</w:t>
+      </w:r>
+      <w:proofErr w:type="gramEnd"/>
+      <w:r>
+        <w:rPr>
+          <w:rFonts w:ascii="Times New Roman" w:eastAsia="Times New Roman" w:hAnsi="Times New Roman" w:cs="Times New Roman"/>
+          <w:sz w:val="28"/>
+          <w:szCs w:val="28"/>
+        </w:rPr>
+        <w:t>_amount</w:t>
       </w:r>
       <w:proofErr w:type="spellEnd"/>
       <w:r>
@@ -1830,16 +2033,34 @@
           <w:sz w:val="28"/>
           <w:szCs w:val="28"/>
         </w:rPr>
-        <w:t xml:space="preserve"> in the amount of {{ </w:t>
-      </w:r>
-      <w:proofErr w:type="spellStart"/>
-      <w:r>
-        <w:rPr>
-          <w:rFonts w:ascii="Times New Roman" w:eastAsia="Times New Roman" w:hAnsi="Times New Roman" w:cs="Times New Roman"/>
-          <w:sz w:val="28"/>
-          <w:szCs w:val="28"/>
-        </w:rPr>
-        <w:t>MERB_amount</w:t>
+        <w:t xml:space="preserve"> in the amount of </w:t>
+      </w:r>
+      <w:proofErr w:type="gramStart"/>
+      <w:r>
+        <w:rPr>
+          <w:rFonts w:ascii="Times New Roman" w:eastAsia="Times New Roman" w:hAnsi="Times New Roman" w:cs="Times New Roman"/>
+          <w:sz w:val="28"/>
+          <w:szCs w:val="28"/>
+        </w:rPr>
+        <w:t xml:space="preserve">{{ </w:t>
+      </w:r>
+      <w:proofErr w:type="spellStart"/>
+      <w:r>
+        <w:rPr>
+          <w:rFonts w:ascii="Times New Roman" w:eastAsia="Times New Roman" w:hAnsi="Times New Roman" w:cs="Times New Roman"/>
+          <w:sz w:val="28"/>
+          <w:szCs w:val="28"/>
+        </w:rPr>
+        <w:t>MERB</w:t>
+      </w:r>
+      <w:proofErr w:type="gramEnd"/>
+      <w:r>
+        <w:rPr>
+          <w:rFonts w:ascii="Times New Roman" w:eastAsia="Times New Roman" w:hAnsi="Times New Roman" w:cs="Times New Roman"/>
+          <w:sz w:val="28"/>
+          <w:szCs w:val="28"/>
+        </w:rPr>
+        <w:t>_amount</w:t>
       </w:r>
       <w:proofErr w:type="spellEnd"/>
       <w:r>
@@ -1987,16 +2208,34 @@
           <w:sz w:val="28"/>
           <w:szCs w:val="28"/>
         </w:rPr>
-        <w:t xml:space="preserve"> in the amount of {{ </w:t>
-      </w:r>
-      <w:proofErr w:type="spellStart"/>
-      <w:r>
-        <w:rPr>
-          <w:rFonts w:ascii="Times New Roman" w:eastAsia="Times New Roman" w:hAnsi="Times New Roman" w:cs="Times New Roman"/>
-          <w:sz w:val="28"/>
-          <w:szCs w:val="28"/>
-        </w:rPr>
-        <w:t>UI_amount</w:t>
+        <w:t xml:space="preserve"> in the amount of </w:t>
+      </w:r>
+      <w:proofErr w:type="gramStart"/>
+      <w:r>
+        <w:rPr>
+          <w:rFonts w:ascii="Times New Roman" w:eastAsia="Times New Roman" w:hAnsi="Times New Roman" w:cs="Times New Roman"/>
+          <w:sz w:val="28"/>
+          <w:szCs w:val="28"/>
+        </w:rPr>
+        <w:t xml:space="preserve">{{ </w:t>
+      </w:r>
+      <w:proofErr w:type="spellStart"/>
+      <w:r>
+        <w:rPr>
+          <w:rFonts w:ascii="Times New Roman" w:eastAsia="Times New Roman" w:hAnsi="Times New Roman" w:cs="Times New Roman"/>
+          <w:sz w:val="28"/>
+          <w:szCs w:val="28"/>
+        </w:rPr>
+        <w:t>UI</w:t>
+      </w:r>
+      <w:proofErr w:type="gramEnd"/>
+      <w:r>
+        <w:rPr>
+          <w:rFonts w:ascii="Times New Roman" w:eastAsia="Times New Roman" w:hAnsi="Times New Roman" w:cs="Times New Roman"/>
+          <w:sz w:val="28"/>
+          <w:szCs w:val="28"/>
+        </w:rPr>
+        <w:t>_amount</w:t>
       </w:r>
       <w:proofErr w:type="spellEnd"/>
       <w:r>
@@ -2193,16 +2432,34 @@
           <w:sz w:val="28"/>
           <w:szCs w:val="28"/>
         </w:rPr>
-        <w:t xml:space="preserve"> in the amount of {{ </w:t>
-      </w:r>
-      <w:proofErr w:type="spellStart"/>
-      <w:r>
-        <w:rPr>
-          <w:rFonts w:ascii="Times New Roman" w:eastAsia="Times New Roman" w:hAnsi="Times New Roman" w:cs="Times New Roman"/>
-          <w:sz w:val="28"/>
-          <w:szCs w:val="28"/>
-        </w:rPr>
-        <w:t>Support_amount</w:t>
+        <w:t xml:space="preserve"> in the amount of </w:t>
+      </w:r>
+      <w:proofErr w:type="gramStart"/>
+      <w:r>
+        <w:rPr>
+          <w:rFonts w:ascii="Times New Roman" w:eastAsia="Times New Roman" w:hAnsi="Times New Roman" w:cs="Times New Roman"/>
+          <w:sz w:val="28"/>
+          <w:szCs w:val="28"/>
+        </w:rPr>
+        <w:t xml:space="preserve">{{ </w:t>
+      </w:r>
+      <w:proofErr w:type="spellStart"/>
+      <w:r>
+        <w:rPr>
+          <w:rFonts w:ascii="Times New Roman" w:eastAsia="Times New Roman" w:hAnsi="Times New Roman" w:cs="Times New Roman"/>
+          <w:sz w:val="28"/>
+          <w:szCs w:val="28"/>
+        </w:rPr>
+        <w:t>Support</w:t>
+      </w:r>
+      <w:proofErr w:type="gramEnd"/>
+      <w:r>
+        <w:rPr>
+          <w:rFonts w:ascii="Times New Roman" w:eastAsia="Times New Roman" w:hAnsi="Times New Roman" w:cs="Times New Roman"/>
+          <w:sz w:val="28"/>
+          <w:szCs w:val="28"/>
+        </w:rPr>
+        <w:t>_amount</w:t>
       </w:r>
       <w:proofErr w:type="spellEnd"/>
       <w:r>
@@ -2366,16 +2623,34 @@
           <w:sz w:val="28"/>
           <w:szCs w:val="28"/>
         </w:rPr>
-        <w:t xml:space="preserve"> in the amount of {{ </w:t>
-      </w:r>
-      <w:proofErr w:type="spellStart"/>
-      <w:r>
-        <w:rPr>
-          <w:rFonts w:ascii="Times New Roman" w:eastAsia="Times New Roman" w:hAnsi="Times New Roman" w:cs="Times New Roman"/>
-          <w:sz w:val="28"/>
-          <w:szCs w:val="28"/>
-        </w:rPr>
-        <w:t>PA_amount</w:t>
+        <w:t xml:space="preserve"> in the amount of </w:t>
+      </w:r>
+      <w:proofErr w:type="gramStart"/>
+      <w:r>
+        <w:rPr>
+          <w:rFonts w:ascii="Times New Roman" w:eastAsia="Times New Roman" w:hAnsi="Times New Roman" w:cs="Times New Roman"/>
+          <w:sz w:val="28"/>
+          <w:szCs w:val="28"/>
+        </w:rPr>
+        <w:t xml:space="preserve">{{ </w:t>
+      </w:r>
+      <w:proofErr w:type="spellStart"/>
+      <w:r>
+        <w:rPr>
+          <w:rFonts w:ascii="Times New Roman" w:eastAsia="Times New Roman" w:hAnsi="Times New Roman" w:cs="Times New Roman"/>
+          <w:sz w:val="28"/>
+          <w:szCs w:val="28"/>
+        </w:rPr>
+        <w:t>PA</w:t>
+      </w:r>
+      <w:proofErr w:type="gramEnd"/>
+      <w:r>
+        <w:rPr>
+          <w:rFonts w:ascii="Times New Roman" w:eastAsia="Times New Roman" w:hAnsi="Times New Roman" w:cs="Times New Roman"/>
+          <w:sz w:val="28"/>
+          <w:szCs w:val="28"/>
+        </w:rPr>
+        <w:t>_amount</w:t>
       </w:r>
       <w:proofErr w:type="spellEnd"/>
       <w:r>
@@ -2523,16 +2798,34 @@
           <w:sz w:val="28"/>
           <w:szCs w:val="28"/>
         </w:rPr>
-        <w:t xml:space="preserve"> in the amount of {{ </w:t>
-      </w:r>
-      <w:proofErr w:type="spellStart"/>
-      <w:r>
-        <w:rPr>
-          <w:rFonts w:ascii="Times New Roman" w:eastAsia="Times New Roman" w:hAnsi="Times New Roman" w:cs="Times New Roman"/>
-          <w:sz w:val="28"/>
-          <w:szCs w:val="28"/>
-        </w:rPr>
-        <w:t>TAX_amount</w:t>
+        <w:t xml:space="preserve"> in the amount of </w:t>
+      </w:r>
+      <w:proofErr w:type="gramStart"/>
+      <w:r>
+        <w:rPr>
+          <w:rFonts w:ascii="Times New Roman" w:eastAsia="Times New Roman" w:hAnsi="Times New Roman" w:cs="Times New Roman"/>
+          <w:sz w:val="28"/>
+          <w:szCs w:val="28"/>
+        </w:rPr>
+        <w:t xml:space="preserve">{{ </w:t>
+      </w:r>
+      <w:proofErr w:type="spellStart"/>
+      <w:r>
+        <w:rPr>
+          <w:rFonts w:ascii="Times New Roman" w:eastAsia="Times New Roman" w:hAnsi="Times New Roman" w:cs="Times New Roman"/>
+          <w:sz w:val="28"/>
+          <w:szCs w:val="28"/>
+        </w:rPr>
+        <w:t>TAX</w:t>
+      </w:r>
+      <w:proofErr w:type="gramEnd"/>
+      <w:r>
+        <w:rPr>
+          <w:rFonts w:ascii="Times New Roman" w:eastAsia="Times New Roman" w:hAnsi="Times New Roman" w:cs="Times New Roman"/>
+          <w:sz w:val="28"/>
+          <w:szCs w:val="28"/>
+        </w:rPr>
+        <w:t>_amount</w:t>
       </w:r>
       <w:proofErr w:type="spellEnd"/>
       <w:r>
@@ -2630,7 +2923,15 @@
     </w:p>
     <w:p>
       <w:r>
-        <w:t>‘Equity’ means the amount of the value of your property that is available to you, after accounting for existing liens or financing like a mortgage or loan you still owe on.</w:t>
+        <w:t xml:space="preserve">‘Equity’ means the amount of </w:t>
+      </w:r>
+      <w:proofErr w:type="gramStart"/>
+      <w:r>
+        <w:t>the value</w:t>
+      </w:r>
+      <w:proofErr w:type="gramEnd"/>
+      <w:r>
+        <w:t xml:space="preserve"> of your property that is available to you, after accounting for existing liens or financing like a mortgage or loan you still owe on.</w:t>
       </w:r>
     </w:p>
     <w:p>
@@ -2721,16 +3022,34 @@
           <w:sz w:val="28"/>
           <w:szCs w:val="28"/>
         </w:rPr>
-        <w:t xml:space="preserve">I own a home and have approximately {{ </w:t>
-      </w:r>
-      <w:proofErr w:type="spellStart"/>
-      <w:r>
-        <w:rPr>
-          <w:rFonts w:ascii="Times New Roman" w:eastAsia="Times New Roman" w:hAnsi="Times New Roman" w:cs="Times New Roman"/>
-          <w:sz w:val="28"/>
-          <w:szCs w:val="28"/>
-        </w:rPr>
-        <w:t>home_equity_amount</w:t>
+        <w:t xml:space="preserve">I own a home and have approximately </w:t>
+      </w:r>
+      <w:proofErr w:type="gramStart"/>
+      <w:r>
+        <w:rPr>
+          <w:rFonts w:ascii="Times New Roman" w:eastAsia="Times New Roman" w:hAnsi="Times New Roman" w:cs="Times New Roman"/>
+          <w:sz w:val="28"/>
+          <w:szCs w:val="28"/>
+        </w:rPr>
+        <w:t xml:space="preserve">{{ </w:t>
+      </w:r>
+      <w:proofErr w:type="spellStart"/>
+      <w:r>
+        <w:rPr>
+          <w:rFonts w:ascii="Times New Roman" w:eastAsia="Times New Roman" w:hAnsi="Times New Roman" w:cs="Times New Roman"/>
+          <w:sz w:val="28"/>
+          <w:szCs w:val="28"/>
+        </w:rPr>
+        <w:t>home</w:t>
+      </w:r>
+      <w:proofErr w:type="gramEnd"/>
+      <w:r>
+        <w:rPr>
+          <w:rFonts w:ascii="Times New Roman" w:eastAsia="Times New Roman" w:hAnsi="Times New Roman" w:cs="Times New Roman"/>
+          <w:sz w:val="28"/>
+          <w:szCs w:val="28"/>
+        </w:rPr>
+        <w:t>_equity_amount</w:t>
       </w:r>
       <w:proofErr w:type="spellEnd"/>
       <w:r>
@@ -2822,16 +3141,34 @@
           <w:sz w:val="28"/>
           <w:szCs w:val="28"/>
         </w:rPr>
-        <w:t xml:space="preserve">I own a home and have approximately {{ </w:t>
-      </w:r>
-      <w:proofErr w:type="spellStart"/>
-      <w:r>
-        <w:rPr>
-          <w:rFonts w:ascii="Times New Roman" w:eastAsia="Times New Roman" w:hAnsi="Times New Roman" w:cs="Times New Roman"/>
-          <w:sz w:val="28"/>
-          <w:szCs w:val="28"/>
-        </w:rPr>
-        <w:t>home_equity_amount</w:t>
+        <w:t xml:space="preserve">I own a home and have approximately </w:t>
+      </w:r>
+      <w:proofErr w:type="gramStart"/>
+      <w:r>
+        <w:rPr>
+          <w:rFonts w:ascii="Times New Roman" w:eastAsia="Times New Roman" w:hAnsi="Times New Roman" w:cs="Times New Roman"/>
+          <w:sz w:val="28"/>
+          <w:szCs w:val="28"/>
+        </w:rPr>
+        <w:t xml:space="preserve">{{ </w:t>
+      </w:r>
+      <w:proofErr w:type="spellStart"/>
+      <w:r>
+        <w:rPr>
+          <w:rFonts w:ascii="Times New Roman" w:eastAsia="Times New Roman" w:hAnsi="Times New Roman" w:cs="Times New Roman"/>
+          <w:sz w:val="28"/>
+          <w:szCs w:val="28"/>
+        </w:rPr>
+        <w:t>home</w:t>
+      </w:r>
+      <w:proofErr w:type="gramEnd"/>
+      <w:r>
+        <w:rPr>
+          <w:rFonts w:ascii="Times New Roman" w:eastAsia="Times New Roman" w:hAnsi="Times New Roman" w:cs="Times New Roman"/>
+          <w:sz w:val="28"/>
+          <w:szCs w:val="28"/>
+        </w:rPr>
+        <w:t>_equity_amount</w:t>
       </w:r>
       <w:proofErr w:type="spellEnd"/>
       <w:r>
@@ -2858,7 +3195,25 @@
           <w:sz w:val="28"/>
           <w:szCs w:val="28"/>
         </w:rPr>
-        <w:t xml:space="preserve"> %} a minor dependent lives </w:t>
+        <w:t xml:space="preserve"> %} a </w:t>
+      </w:r>
+      <w:proofErr w:type="gramStart"/>
+      <w:r>
+        <w:rPr>
+          <w:rFonts w:ascii="Times New Roman" w:eastAsia="Times New Roman" w:hAnsi="Times New Roman" w:cs="Times New Roman"/>
+          <w:sz w:val="28"/>
+          <w:szCs w:val="28"/>
+        </w:rPr>
+        <w:t>minor dependent lives</w:t>
+      </w:r>
+      <w:proofErr w:type="gramEnd"/>
+      <w:r>
+        <w:rPr>
+          <w:rFonts w:ascii="Times New Roman" w:eastAsia="Times New Roman" w:hAnsi="Times New Roman" w:cs="Times New Roman"/>
+          <w:sz w:val="28"/>
+          <w:szCs w:val="28"/>
+        </w:rPr>
+        <w:t xml:space="preserve"> </w:t>
       </w:r>
       <w:r>
         <w:rPr>
@@ -3002,16 +3357,34 @@
           <w:sz w:val="28"/>
           <w:szCs w:val="28"/>
         </w:rPr>
-        <w:t xml:space="preserve">I also own {{ </w:t>
-      </w:r>
-      <w:proofErr w:type="spellStart"/>
-      <w:r>
-        <w:rPr>
-          <w:rFonts w:ascii="Times New Roman" w:eastAsia="Times New Roman" w:hAnsi="Times New Roman" w:cs="Times New Roman"/>
-          <w:sz w:val="28"/>
-          <w:szCs w:val="28"/>
-        </w:rPr>
-        <w:t>additional_home_number</w:t>
+        <w:t xml:space="preserve">I also own </w:t>
+      </w:r>
+      <w:proofErr w:type="gramStart"/>
+      <w:r>
+        <w:rPr>
+          <w:rFonts w:ascii="Times New Roman" w:eastAsia="Times New Roman" w:hAnsi="Times New Roman" w:cs="Times New Roman"/>
+          <w:sz w:val="28"/>
+          <w:szCs w:val="28"/>
+        </w:rPr>
+        <w:t xml:space="preserve">{{ </w:t>
+      </w:r>
+      <w:proofErr w:type="spellStart"/>
+      <w:r>
+        <w:rPr>
+          <w:rFonts w:ascii="Times New Roman" w:eastAsia="Times New Roman" w:hAnsi="Times New Roman" w:cs="Times New Roman"/>
+          <w:sz w:val="28"/>
+          <w:szCs w:val="28"/>
+        </w:rPr>
+        <w:t>additional</w:t>
+      </w:r>
+      <w:proofErr w:type="gramEnd"/>
+      <w:r>
+        <w:rPr>
+          <w:rFonts w:ascii="Times New Roman" w:eastAsia="Times New Roman" w:hAnsi="Times New Roman" w:cs="Times New Roman"/>
+          <w:sz w:val="28"/>
+          <w:szCs w:val="28"/>
+        </w:rPr>
+        <w:t>_home_number</w:t>
       </w:r>
       <w:proofErr w:type="spellEnd"/>
       <w:r>
@@ -3110,25 +3483,59 @@
           <w:sz w:val="28"/>
           <w:szCs w:val="28"/>
         </w:rPr>
-        <w:t xml:space="preserve">I own a vehicle and have approximately {{ </w:t>
-      </w:r>
-      <w:proofErr w:type="spellStart"/>
-      <w:r>
-        <w:rPr>
-          <w:rFonts w:ascii="Times New Roman" w:eastAsia="Times New Roman" w:hAnsi="Times New Roman" w:cs="Times New Roman"/>
-          <w:sz w:val="28"/>
-          <w:szCs w:val="28"/>
-        </w:rPr>
-        <w:t>vehicle_equity_amount</w:t>
-      </w:r>
-      <w:proofErr w:type="spellEnd"/>
-      <w:r>
-        <w:rPr>
-          <w:rFonts w:ascii="Times New Roman" w:eastAsia="Times New Roman" w:hAnsi="Times New Roman" w:cs="Times New Roman"/>
-          <w:sz w:val="28"/>
-          <w:szCs w:val="28"/>
-        </w:rPr>
-        <w:t xml:space="preserve"> | currency }}in equity. </w:t>
+        <w:t xml:space="preserve">I own a vehicle and have approximately </w:t>
+      </w:r>
+      <w:proofErr w:type="gramStart"/>
+      <w:r>
+        <w:rPr>
+          <w:rFonts w:ascii="Times New Roman" w:eastAsia="Times New Roman" w:hAnsi="Times New Roman" w:cs="Times New Roman"/>
+          <w:sz w:val="28"/>
+          <w:szCs w:val="28"/>
+        </w:rPr>
+        <w:t xml:space="preserve">{{ </w:t>
+      </w:r>
+      <w:proofErr w:type="spellStart"/>
+      <w:r>
+        <w:rPr>
+          <w:rFonts w:ascii="Times New Roman" w:eastAsia="Times New Roman" w:hAnsi="Times New Roman" w:cs="Times New Roman"/>
+          <w:sz w:val="28"/>
+          <w:szCs w:val="28"/>
+        </w:rPr>
+        <w:t>vehicle</w:t>
+      </w:r>
+      <w:proofErr w:type="gramEnd"/>
+      <w:r>
+        <w:rPr>
+          <w:rFonts w:ascii="Times New Roman" w:eastAsia="Times New Roman" w:hAnsi="Times New Roman" w:cs="Times New Roman"/>
+          <w:sz w:val="28"/>
+          <w:szCs w:val="28"/>
+        </w:rPr>
+        <w:t>_equity_amount</w:t>
+      </w:r>
+      <w:proofErr w:type="spellEnd"/>
+      <w:r>
+        <w:rPr>
+          <w:rFonts w:ascii="Times New Roman" w:eastAsia="Times New Roman" w:hAnsi="Times New Roman" w:cs="Times New Roman"/>
+          <w:sz w:val="28"/>
+          <w:szCs w:val="28"/>
+        </w:rPr>
+        <w:t xml:space="preserve"> | currency }}</w:t>
+      </w:r>
+      <w:r>
+        <w:rPr>
+          <w:rFonts w:ascii="Times New Roman" w:eastAsia="Times New Roman" w:hAnsi="Times New Roman" w:cs="Times New Roman"/>
+          <w:sz w:val="28"/>
+          <w:szCs w:val="28"/>
+        </w:rPr>
+        <w:t xml:space="preserve"> </w:t>
+      </w:r>
+      <w:r>
+        <w:rPr>
+          <w:rFonts w:ascii="Times New Roman" w:eastAsia="Times New Roman" w:hAnsi="Times New Roman" w:cs="Times New Roman"/>
+          <w:sz w:val="28"/>
+          <w:szCs w:val="28"/>
+        </w:rPr>
+        <w:t xml:space="preserve">in equity. </w:t>
       </w:r>
       <w:r>
         <w:rPr>
@@ -3219,8 +3626,9 @@
           <w:sz w:val="28"/>
           <w:szCs w:val="28"/>
         </w:rPr>
-        <w:t>I also own {</w:t>
-      </w:r>
+        <w:t xml:space="preserve">I also own </w:t>
+      </w:r>
+      <w:proofErr w:type="gramStart"/>
       <w:r>
         <w:rPr>
           <w:rFonts w:ascii="Times New Roman" w:eastAsia="Times New Roman" w:hAnsi="Times New Roman" w:cs="Times New Roman"/>
@@ -3235,6 +3643,14 @@
           <w:sz w:val="28"/>
           <w:szCs w:val="28"/>
         </w:rPr>
+        <w:t>{</w:t>
+      </w:r>
+      <w:r>
+        <w:rPr>
+          <w:rFonts w:ascii="Times New Roman" w:eastAsia="Times New Roman" w:hAnsi="Times New Roman" w:cs="Times New Roman"/>
+          <w:sz w:val="28"/>
+          <w:szCs w:val="28"/>
+        </w:rPr>
         <w:t xml:space="preserve"> </w:t>
       </w:r>
       <w:proofErr w:type="spellStart"/>
@@ -3244,7 +3660,16 @@
           <w:sz w:val="28"/>
           <w:szCs w:val="28"/>
         </w:rPr>
-        <w:t>additional_vehicle_number</w:t>
+        <w:t>additional</w:t>
+      </w:r>
+      <w:proofErr w:type="gramEnd"/>
+      <w:r>
+        <w:rPr>
+          <w:rFonts w:ascii="Times New Roman" w:eastAsia="Times New Roman" w:hAnsi="Times New Roman" w:cs="Times New Roman"/>
+          <w:sz w:val="28"/>
+          <w:szCs w:val="28"/>
+        </w:rPr>
+        <w:t>_vehicle_number</w:t>
       </w:r>
       <w:proofErr w:type="spellEnd"/>
       <w:r>
@@ -3370,7 +3795,16 @@
           <w:sz w:val="28"/>
           <w:szCs w:val="28"/>
         </w:rPr>
-        <w:t xml:space="preserve">I have {{ </w:t>
+        <w:t xml:space="preserve">I have </w:t>
+      </w:r>
+      <w:proofErr w:type="gramStart"/>
+      <w:r>
+        <w:rPr>
+          <w:rFonts w:ascii="Times New Roman" w:eastAsia="Times New Roman" w:hAnsi="Times New Roman" w:cs="Times New Roman"/>
+          <w:sz w:val="28"/>
+          <w:szCs w:val="28"/>
+        </w:rPr>
+        <w:t xml:space="preserve">{{ </w:t>
       </w:r>
       <w:proofErr w:type="spellStart"/>
       <w:r>
@@ -3381,6 +3815,7 @@
         </w:rPr>
         <w:t>cash</w:t>
       </w:r>
+      <w:proofErr w:type="gramEnd"/>
       <w:r>
         <w:rPr>
           <w:rFonts w:ascii="Times New Roman" w:eastAsia="Times New Roman" w:hAnsi="Times New Roman" w:cs="Times New Roman"/>
@@ -3525,16 +3960,34 @@
           <w:sz w:val="28"/>
           <w:szCs w:val="28"/>
         </w:rPr>
-        <w:t xml:space="preserve"> {{ </w:t>
-      </w:r>
-      <w:proofErr w:type="spellStart"/>
-      <w:r>
-        <w:rPr>
-          <w:rFonts w:ascii="Times New Roman" w:eastAsia="Times New Roman" w:hAnsi="Times New Roman" w:cs="Times New Roman"/>
-          <w:sz w:val="28"/>
-          <w:szCs w:val="28"/>
-        </w:rPr>
-        <w:t>clothes_number</w:t>
+        <w:t xml:space="preserve"> </w:t>
+      </w:r>
+      <w:proofErr w:type="gramStart"/>
+      <w:r>
+        <w:rPr>
+          <w:rFonts w:ascii="Times New Roman" w:eastAsia="Times New Roman" w:hAnsi="Times New Roman" w:cs="Times New Roman"/>
+          <w:sz w:val="28"/>
+          <w:szCs w:val="28"/>
+        </w:rPr>
+        <w:t xml:space="preserve">{{ </w:t>
+      </w:r>
+      <w:proofErr w:type="spellStart"/>
+      <w:r>
+        <w:rPr>
+          <w:rFonts w:ascii="Times New Roman" w:eastAsia="Times New Roman" w:hAnsi="Times New Roman" w:cs="Times New Roman"/>
+          <w:sz w:val="28"/>
+          <w:szCs w:val="28"/>
+        </w:rPr>
+        <w:t>clothes</w:t>
+      </w:r>
+      <w:proofErr w:type="gramEnd"/>
+      <w:r>
+        <w:rPr>
+          <w:rFonts w:ascii="Times New Roman" w:eastAsia="Times New Roman" w:hAnsi="Times New Roman" w:cs="Times New Roman"/>
+          <w:sz w:val="28"/>
+          <w:szCs w:val="28"/>
+        </w:rPr>
+        <w:t>_number</w:t>
       </w:r>
       <w:proofErr w:type="spellEnd"/>
       <w:r>
@@ -3640,16 +4093,34 @@
           <w:szCs w:val="28"/>
         </w:rPr>
         <w:lastRenderedPageBreak/>
-        <w:t xml:space="preserve">I have a wedding and/or engagement ring with a total combined value of {{ </w:t>
-      </w:r>
-      <w:proofErr w:type="spellStart"/>
-      <w:r>
-        <w:rPr>
-          <w:rFonts w:ascii="Times New Roman" w:eastAsia="Times New Roman" w:hAnsi="Times New Roman" w:cs="Times New Roman"/>
-          <w:sz w:val="28"/>
-          <w:szCs w:val="28"/>
-        </w:rPr>
-        <w:t>wedding_jewelry_value</w:t>
+        <w:t xml:space="preserve">I have a wedding and/or engagement ring with a total combined value of </w:t>
+      </w:r>
+      <w:proofErr w:type="gramStart"/>
+      <w:r>
+        <w:rPr>
+          <w:rFonts w:ascii="Times New Roman" w:eastAsia="Times New Roman" w:hAnsi="Times New Roman" w:cs="Times New Roman"/>
+          <w:sz w:val="28"/>
+          <w:szCs w:val="28"/>
+        </w:rPr>
+        <w:t xml:space="preserve">{{ </w:t>
+      </w:r>
+      <w:proofErr w:type="spellStart"/>
+      <w:r>
+        <w:rPr>
+          <w:rFonts w:ascii="Times New Roman" w:eastAsia="Times New Roman" w:hAnsi="Times New Roman" w:cs="Times New Roman"/>
+          <w:sz w:val="28"/>
+          <w:szCs w:val="28"/>
+        </w:rPr>
+        <w:t>wedding</w:t>
+      </w:r>
+      <w:proofErr w:type="gramEnd"/>
+      <w:r>
+        <w:rPr>
+          <w:rFonts w:ascii="Times New Roman" w:eastAsia="Times New Roman" w:hAnsi="Times New Roman" w:cs="Times New Roman"/>
+          <w:sz w:val="28"/>
+          <w:szCs w:val="28"/>
+        </w:rPr>
+        <w:t>_jewelry_value</w:t>
       </w:r>
       <w:proofErr w:type="spellEnd"/>
       <w:r>
@@ -3779,16 +4250,34 @@
           <w:sz w:val="28"/>
           <w:szCs w:val="28"/>
         </w:rPr>
-        <w:t xml:space="preserve">I have jewelry (not including a wedding ring and engagement ring) with a total combined value of {{ </w:t>
-      </w:r>
-      <w:proofErr w:type="spellStart"/>
-      <w:r>
-        <w:rPr>
-          <w:rFonts w:ascii="Times New Roman" w:eastAsia="Times New Roman" w:hAnsi="Times New Roman" w:cs="Times New Roman"/>
-          <w:sz w:val="28"/>
-          <w:szCs w:val="28"/>
-        </w:rPr>
-        <w:t>other_jewelry_value</w:t>
+        <w:t xml:space="preserve">I have jewelry (not including a wedding ring and engagement ring) with a total combined value of </w:t>
+      </w:r>
+      <w:proofErr w:type="gramStart"/>
+      <w:r>
+        <w:rPr>
+          <w:rFonts w:ascii="Times New Roman" w:eastAsia="Times New Roman" w:hAnsi="Times New Roman" w:cs="Times New Roman"/>
+          <w:sz w:val="28"/>
+          <w:szCs w:val="28"/>
+        </w:rPr>
+        <w:t xml:space="preserve">{{ </w:t>
+      </w:r>
+      <w:proofErr w:type="spellStart"/>
+      <w:r>
+        <w:rPr>
+          <w:rFonts w:ascii="Times New Roman" w:eastAsia="Times New Roman" w:hAnsi="Times New Roman" w:cs="Times New Roman"/>
+          <w:sz w:val="28"/>
+          <w:szCs w:val="28"/>
+        </w:rPr>
+        <w:t>other</w:t>
+      </w:r>
+      <w:proofErr w:type="gramEnd"/>
+      <w:r>
+        <w:rPr>
+          <w:rFonts w:ascii="Times New Roman" w:eastAsia="Times New Roman" w:hAnsi="Times New Roman" w:cs="Times New Roman"/>
+          <w:sz w:val="28"/>
+          <w:szCs w:val="28"/>
+        </w:rPr>
+        <w:t>_jewelry_value</w:t>
       </w:r>
       <w:proofErr w:type="spellEnd"/>
       <w:r>
@@ -3889,16 +4378,34 @@
           <w:sz w:val="28"/>
           <w:szCs w:val="28"/>
         </w:rPr>
-        <w:t xml:space="preserve">I have {{ </w:t>
-      </w:r>
-      <w:proofErr w:type="spellStart"/>
-      <w:r>
-        <w:rPr>
-          <w:rFonts w:ascii="Times New Roman" w:eastAsia="Times New Roman" w:hAnsi="Times New Roman" w:cs="Times New Roman"/>
-          <w:sz w:val="28"/>
-          <w:szCs w:val="28"/>
-        </w:rPr>
-        <w:t>household_number</w:t>
+        <w:t xml:space="preserve">I have </w:t>
+      </w:r>
+      <w:proofErr w:type="gramStart"/>
+      <w:r>
+        <w:rPr>
+          <w:rFonts w:ascii="Times New Roman" w:eastAsia="Times New Roman" w:hAnsi="Times New Roman" w:cs="Times New Roman"/>
+          <w:sz w:val="28"/>
+          <w:szCs w:val="28"/>
+        </w:rPr>
+        <w:t xml:space="preserve">{{ </w:t>
+      </w:r>
+      <w:proofErr w:type="spellStart"/>
+      <w:r>
+        <w:rPr>
+          <w:rFonts w:ascii="Times New Roman" w:eastAsia="Times New Roman" w:hAnsi="Times New Roman" w:cs="Times New Roman"/>
+          <w:sz w:val="28"/>
+          <w:szCs w:val="28"/>
+        </w:rPr>
+        <w:t>household</w:t>
+      </w:r>
+      <w:proofErr w:type="gramEnd"/>
+      <w:r>
+        <w:rPr>
+          <w:rFonts w:ascii="Times New Roman" w:eastAsia="Times New Roman" w:hAnsi="Times New Roman" w:cs="Times New Roman"/>
+          <w:sz w:val="28"/>
+          <w:szCs w:val="28"/>
+        </w:rPr>
+        <w:t>_number</w:t>
       </w:r>
       <w:proofErr w:type="spellEnd"/>
       <w:r>
@@ -4080,16 +4587,34 @@
           <w:sz w:val="28"/>
           <w:szCs w:val="28"/>
         </w:rPr>
-        <w:t xml:space="preserve">In addition to the exempt stove, furnace, and fuel I have: {{ </w:t>
-      </w:r>
-      <w:proofErr w:type="spellStart"/>
-      <w:r>
-        <w:rPr>
-          <w:rFonts w:ascii="Times New Roman" w:eastAsia="Times New Roman" w:hAnsi="Times New Roman" w:cs="Times New Roman"/>
-          <w:sz w:val="28"/>
-          <w:szCs w:val="28"/>
-        </w:rPr>
-        <w:t>extra_fuel_detail</w:t>
+        <w:t xml:space="preserve">In addition to the exempt stove, furnace, and fuel I have: </w:t>
+      </w:r>
+      <w:proofErr w:type="gramStart"/>
+      <w:r>
+        <w:rPr>
+          <w:rFonts w:ascii="Times New Roman" w:eastAsia="Times New Roman" w:hAnsi="Times New Roman" w:cs="Times New Roman"/>
+          <w:sz w:val="28"/>
+          <w:szCs w:val="28"/>
+        </w:rPr>
+        <w:t xml:space="preserve">{{ </w:t>
+      </w:r>
+      <w:proofErr w:type="spellStart"/>
+      <w:r>
+        <w:rPr>
+          <w:rFonts w:ascii="Times New Roman" w:eastAsia="Times New Roman" w:hAnsi="Times New Roman" w:cs="Times New Roman"/>
+          <w:sz w:val="28"/>
+          <w:szCs w:val="28"/>
+        </w:rPr>
+        <w:t>extra</w:t>
+      </w:r>
+      <w:proofErr w:type="gramEnd"/>
+      <w:r>
+        <w:rPr>
+          <w:rFonts w:ascii="Times New Roman" w:eastAsia="Times New Roman" w:hAnsi="Times New Roman" w:cs="Times New Roman"/>
+          <w:sz w:val="28"/>
+          <w:szCs w:val="28"/>
+        </w:rPr>
+        <w:t>_fuel_detail</w:t>
       </w:r>
       <w:proofErr w:type="spellEnd"/>
       <w:r>
@@ -4170,7 +4695,25 @@
           <w:sz w:val="28"/>
           <w:szCs w:val="28"/>
         </w:rPr>
-        <w:t xml:space="preserve">I have up to a six month supply of food which may include animals, feed, seeds, fertilizers, materials as well as the tools and equipment needed to raise and harvest food for personal, household, or family use. </w:t>
+        <w:t xml:space="preserve">I have up to a </w:t>
+      </w:r>
+      <w:proofErr w:type="gramStart"/>
+      <w:r>
+        <w:rPr>
+          <w:rFonts w:ascii="Times New Roman" w:eastAsia="Times New Roman" w:hAnsi="Times New Roman" w:cs="Times New Roman"/>
+          <w:sz w:val="28"/>
+          <w:szCs w:val="28"/>
+        </w:rPr>
+        <w:t>six month</w:t>
+      </w:r>
+      <w:proofErr w:type="gramEnd"/>
+      <w:r>
+        <w:rPr>
+          <w:rFonts w:ascii="Times New Roman" w:eastAsia="Times New Roman" w:hAnsi="Times New Roman" w:cs="Times New Roman"/>
+          <w:sz w:val="28"/>
+          <w:szCs w:val="28"/>
+        </w:rPr>
+        <w:t xml:space="preserve"> supply of food which may include animals, feed, seeds, fertilizers, materials as well as the tools and equipment needed to raise and harvest food for personal, household, or family use. </w:t>
       </w:r>
       <w:r>
         <w:rPr>
@@ -4273,16 +4816,34 @@
           <w:sz w:val="28"/>
           <w:szCs w:val="28"/>
         </w:rPr>
-        <w:t xml:space="preserve">In addition to an exempt six month supply of food and what is needed to raise and harvest it, I have: {{ </w:t>
-      </w:r>
-      <w:proofErr w:type="spellStart"/>
-      <w:r>
-        <w:rPr>
-          <w:rFonts w:ascii="Times New Roman" w:eastAsia="Times New Roman" w:hAnsi="Times New Roman" w:cs="Times New Roman"/>
-          <w:sz w:val="28"/>
-          <w:szCs w:val="28"/>
-        </w:rPr>
-        <w:t>extra_food_detail</w:t>
+        <w:t xml:space="preserve">In addition to an exempt six month supply of food and what is needed to raise and harvest it, I have: </w:t>
+      </w:r>
+      <w:proofErr w:type="gramStart"/>
+      <w:r>
+        <w:rPr>
+          <w:rFonts w:ascii="Times New Roman" w:eastAsia="Times New Roman" w:hAnsi="Times New Roman" w:cs="Times New Roman"/>
+          <w:sz w:val="28"/>
+          <w:szCs w:val="28"/>
+        </w:rPr>
+        <w:t xml:space="preserve">{{ </w:t>
+      </w:r>
+      <w:proofErr w:type="spellStart"/>
+      <w:r>
+        <w:rPr>
+          <w:rFonts w:ascii="Times New Roman" w:eastAsia="Times New Roman" w:hAnsi="Times New Roman" w:cs="Times New Roman"/>
+          <w:sz w:val="28"/>
+          <w:szCs w:val="28"/>
+        </w:rPr>
+        <w:t>extra</w:t>
+      </w:r>
+      <w:proofErr w:type="gramEnd"/>
+      <w:r>
+        <w:rPr>
+          <w:rFonts w:ascii="Times New Roman" w:eastAsia="Times New Roman" w:hAnsi="Times New Roman" w:cs="Times New Roman"/>
+          <w:sz w:val="28"/>
+          <w:szCs w:val="28"/>
+        </w:rPr>
+        <w:t>_food_detail</w:t>
       </w:r>
       <w:proofErr w:type="spellEnd"/>
       <w:r>
@@ -4510,16 +5071,34 @@
           <w:sz w:val="28"/>
           <w:szCs w:val="28"/>
         </w:rPr>
-        <w:t xml:space="preserve">with a value of {{ </w:t>
-      </w:r>
-      <w:proofErr w:type="spellStart"/>
-      <w:r>
-        <w:rPr>
-          <w:rFonts w:ascii="Times New Roman" w:eastAsia="Times New Roman" w:hAnsi="Times New Roman" w:cs="Times New Roman"/>
-          <w:sz w:val="28"/>
-          <w:szCs w:val="28"/>
-        </w:rPr>
-        <w:t>additional_farm_value</w:t>
+        <w:t xml:space="preserve">with a value of </w:t>
+      </w:r>
+      <w:proofErr w:type="gramStart"/>
+      <w:r>
+        <w:rPr>
+          <w:rFonts w:ascii="Times New Roman" w:eastAsia="Times New Roman" w:hAnsi="Times New Roman" w:cs="Times New Roman"/>
+          <w:sz w:val="28"/>
+          <w:szCs w:val="28"/>
+        </w:rPr>
+        <w:t xml:space="preserve">{{ </w:t>
+      </w:r>
+      <w:proofErr w:type="spellStart"/>
+      <w:r>
+        <w:rPr>
+          <w:rFonts w:ascii="Times New Roman" w:eastAsia="Times New Roman" w:hAnsi="Times New Roman" w:cs="Times New Roman"/>
+          <w:sz w:val="28"/>
+          <w:szCs w:val="28"/>
+        </w:rPr>
+        <w:t>additional</w:t>
+      </w:r>
+      <w:proofErr w:type="gramEnd"/>
+      <w:r>
+        <w:rPr>
+          <w:rFonts w:ascii="Times New Roman" w:eastAsia="Times New Roman" w:hAnsi="Times New Roman" w:cs="Times New Roman"/>
+          <w:sz w:val="28"/>
+          <w:szCs w:val="28"/>
+        </w:rPr>
+        <w:t>_farm_value</w:t>
       </w:r>
       <w:proofErr w:type="spellEnd"/>
       <w:r>
@@ -4616,34 +5195,70 @@
           <w:sz w:val="28"/>
           <w:szCs w:val="28"/>
         </w:rPr>
-        <w:t xml:space="preserve"> My boat is {{ </w:t>
-      </w:r>
-      <w:proofErr w:type="spellStart"/>
-      <w:r>
-        <w:rPr>
-          <w:rFonts w:ascii="Times New Roman" w:eastAsia="Times New Roman" w:hAnsi="Times New Roman" w:cs="Times New Roman"/>
-          <w:sz w:val="28"/>
-          <w:szCs w:val="28"/>
-        </w:rPr>
-        <w:t>boat_detail</w:t>
-      </w:r>
-      <w:proofErr w:type="spellEnd"/>
-      <w:r>
-        <w:rPr>
-          <w:rFonts w:ascii="Times New Roman" w:eastAsia="Times New Roman" w:hAnsi="Times New Roman" w:cs="Times New Roman"/>
-          <w:sz w:val="28"/>
-          <w:szCs w:val="28"/>
-        </w:rPr>
-        <w:t xml:space="preserve"> }}. I have approximately {{ </w:t>
-      </w:r>
-      <w:proofErr w:type="spellStart"/>
-      <w:r>
-        <w:rPr>
-          <w:rFonts w:ascii="Times New Roman" w:eastAsia="Times New Roman" w:hAnsi="Times New Roman" w:cs="Times New Roman"/>
-          <w:sz w:val="28"/>
-          <w:szCs w:val="28"/>
-        </w:rPr>
-        <w:t>boat_value</w:t>
+        <w:t xml:space="preserve"> My boat is </w:t>
+      </w:r>
+      <w:proofErr w:type="gramStart"/>
+      <w:r>
+        <w:rPr>
+          <w:rFonts w:ascii="Times New Roman" w:eastAsia="Times New Roman" w:hAnsi="Times New Roman" w:cs="Times New Roman"/>
+          <w:sz w:val="28"/>
+          <w:szCs w:val="28"/>
+        </w:rPr>
+        <w:t xml:space="preserve">{{ </w:t>
+      </w:r>
+      <w:proofErr w:type="spellStart"/>
+      <w:r>
+        <w:rPr>
+          <w:rFonts w:ascii="Times New Roman" w:eastAsia="Times New Roman" w:hAnsi="Times New Roman" w:cs="Times New Roman"/>
+          <w:sz w:val="28"/>
+          <w:szCs w:val="28"/>
+        </w:rPr>
+        <w:t>boat</w:t>
+      </w:r>
+      <w:proofErr w:type="gramEnd"/>
+      <w:r>
+        <w:rPr>
+          <w:rFonts w:ascii="Times New Roman" w:eastAsia="Times New Roman" w:hAnsi="Times New Roman" w:cs="Times New Roman"/>
+          <w:sz w:val="28"/>
+          <w:szCs w:val="28"/>
+        </w:rPr>
+        <w:t>_detail</w:t>
+      </w:r>
+      <w:proofErr w:type="spellEnd"/>
+      <w:r>
+        <w:rPr>
+          <w:rFonts w:ascii="Times New Roman" w:eastAsia="Times New Roman" w:hAnsi="Times New Roman" w:cs="Times New Roman"/>
+          <w:sz w:val="28"/>
+          <w:szCs w:val="28"/>
+        </w:rPr>
+        <w:t xml:space="preserve"> }}. I have approximately </w:t>
+      </w:r>
+      <w:proofErr w:type="gramStart"/>
+      <w:r>
+        <w:rPr>
+          <w:rFonts w:ascii="Times New Roman" w:eastAsia="Times New Roman" w:hAnsi="Times New Roman" w:cs="Times New Roman"/>
+          <w:sz w:val="28"/>
+          <w:szCs w:val="28"/>
+        </w:rPr>
+        <w:t xml:space="preserve">{{ </w:t>
+      </w:r>
+      <w:proofErr w:type="spellStart"/>
+      <w:r>
+        <w:rPr>
+          <w:rFonts w:ascii="Times New Roman" w:eastAsia="Times New Roman" w:hAnsi="Times New Roman" w:cs="Times New Roman"/>
+          <w:sz w:val="28"/>
+          <w:szCs w:val="28"/>
+        </w:rPr>
+        <w:t>boat</w:t>
+      </w:r>
+      <w:proofErr w:type="gramEnd"/>
+      <w:r>
+        <w:rPr>
+          <w:rFonts w:ascii="Times New Roman" w:eastAsia="Times New Roman" w:hAnsi="Times New Roman" w:cs="Times New Roman"/>
+          <w:sz w:val="28"/>
+          <w:szCs w:val="28"/>
+        </w:rPr>
+        <w:t>_value</w:t>
       </w:r>
       <w:proofErr w:type="spellEnd"/>
       <w:r>
@@ -4693,323 +5308,10 @@
           <w:sz w:val="28"/>
           <w:szCs w:val="28"/>
         </w:rPr>
-        <w:t xml:space="preserve"> is exempt from collections.</w:t>
-      </w:r>
-      <w:r>
-        <w:rPr>
-          <w:rFonts w:ascii="Times New Roman" w:eastAsia="Times New Roman" w:hAnsi="Times New Roman" w:cs="Times New Roman"/>
-          <w:sz w:val="28"/>
-          <w:szCs w:val="28"/>
-        </w:rPr>
-        <w:t xml:space="preserve"> </w:t>
-      </w:r>
-    </w:p>
-    <w:p>
-      <w:pPr>
-        <w:ind w:left="720"/>
-        <w:rPr>
-          <w:rFonts w:ascii="Times New Roman" w:eastAsia="Times New Roman" w:hAnsi="Times New Roman" w:cs="Times New Roman"/>
-          <w:sz w:val="28"/>
-          <w:szCs w:val="28"/>
-        </w:rPr>
-      </w:pPr>
-      <w:r>
-        <w:rPr>
-          <w:rFonts w:ascii="Times New Roman" w:eastAsia="Times New Roman" w:hAnsi="Times New Roman" w:cs="Times New Roman"/>
-          <w:sz w:val="28"/>
-          <w:szCs w:val="28"/>
-        </w:rPr>
-        <w:t>{%</w:t>
-      </w:r>
-      <w:r>
-        <w:rPr>
-          <w:rFonts w:ascii="Times New Roman" w:eastAsia="Times New Roman" w:hAnsi="Times New Roman" w:cs="Times New Roman"/>
-          <w:sz w:val="28"/>
-          <w:szCs w:val="28"/>
-        </w:rPr>
-        <w:t>p</w:t>
-      </w:r>
-      <w:r>
-        <w:rPr>
-          <w:rFonts w:ascii="Times New Roman" w:eastAsia="Times New Roman" w:hAnsi="Times New Roman" w:cs="Times New Roman"/>
-          <w:sz w:val="28"/>
-          <w:szCs w:val="28"/>
-        </w:rPr>
-        <w:t xml:space="preserve"> endif %}</w:t>
-      </w:r>
-    </w:p>
-    <w:p>
-      <w:pPr>
-        <w:ind w:left="720"/>
-        <w:rPr>
-          <w:rFonts w:ascii="Times New Roman" w:eastAsia="Times New Roman" w:hAnsi="Times New Roman" w:cs="Times New Roman"/>
-          <w:sz w:val="28"/>
-          <w:szCs w:val="28"/>
-        </w:rPr>
-      </w:pPr>
-      <w:r>
-        <w:rPr>
-          <w:rFonts w:ascii="Times New Roman" w:eastAsia="Times New Roman" w:hAnsi="Times New Roman" w:cs="Times New Roman"/>
-          <w:sz w:val="28"/>
-          <w:szCs w:val="28"/>
-        </w:rPr>
-        <w:t xml:space="preserve">{%p if </w:t>
-      </w:r>
-      <w:proofErr w:type="spellStart"/>
-      <w:r>
-        <w:rPr>
-          <w:rFonts w:ascii="Times New Roman" w:eastAsia="Times New Roman" w:hAnsi="Times New Roman" w:cs="Times New Roman"/>
-          <w:sz w:val="28"/>
-          <w:szCs w:val="28"/>
-        </w:rPr>
-        <w:t>property_type_boat_large</w:t>
-      </w:r>
-      <w:proofErr w:type="spellEnd"/>
-      <w:r>
-        <w:rPr>
-          <w:rFonts w:ascii="Times New Roman" w:eastAsia="Times New Roman" w:hAnsi="Times New Roman" w:cs="Times New Roman"/>
-          <w:sz w:val="28"/>
-          <w:szCs w:val="28"/>
-        </w:rPr>
-        <w:t xml:space="preserve"> %}</w:t>
-      </w:r>
-    </w:p>
-    <w:p>
-      <w:pPr>
-        <w:ind w:left="720"/>
-        <w:rPr>
-          <w:rFonts w:ascii="Times New Roman" w:eastAsia="Times New Roman" w:hAnsi="Times New Roman" w:cs="Times New Roman"/>
-          <w:sz w:val="28"/>
-          <w:szCs w:val="28"/>
-        </w:rPr>
-      </w:pPr>
-      <w:r>
-        <w:rPr>
-          <w:rFonts w:ascii="Times New Roman" w:eastAsia="Times New Roman" w:hAnsi="Times New Roman" w:cs="Times New Roman"/>
-          <w:sz w:val="28"/>
-          <w:szCs w:val="28"/>
-        </w:rPr>
-        <w:t xml:space="preserve">I work in commercial fishing and have a fishing boat that is over 46 feet in length. My boat is {{ </w:t>
-      </w:r>
-      <w:proofErr w:type="spellStart"/>
-      <w:r>
-        <w:rPr>
-          <w:rFonts w:ascii="Times New Roman" w:eastAsia="Times New Roman" w:hAnsi="Times New Roman" w:cs="Times New Roman"/>
-          <w:sz w:val="28"/>
-          <w:szCs w:val="28"/>
-        </w:rPr>
-        <w:t>large_boat_detail</w:t>
-      </w:r>
-      <w:proofErr w:type="spellEnd"/>
-      <w:r>
-        <w:rPr>
-          <w:rFonts w:ascii="Times New Roman" w:eastAsia="Times New Roman" w:hAnsi="Times New Roman" w:cs="Times New Roman"/>
-          <w:sz w:val="28"/>
-          <w:szCs w:val="28"/>
-        </w:rPr>
-        <w:t xml:space="preserve"> }}. I have approximately {{ </w:t>
-      </w:r>
-      <w:proofErr w:type="spellStart"/>
-      <w:r>
-        <w:rPr>
-          <w:rFonts w:ascii="Times New Roman" w:eastAsia="Times New Roman" w:hAnsi="Times New Roman" w:cs="Times New Roman"/>
-          <w:sz w:val="28"/>
-          <w:szCs w:val="28"/>
-        </w:rPr>
-        <w:t>large_boat_value</w:t>
-      </w:r>
-      <w:proofErr w:type="spellEnd"/>
-      <w:r>
-        <w:rPr>
-          <w:rFonts w:ascii="Times New Roman" w:eastAsia="Times New Roman" w:hAnsi="Times New Roman" w:cs="Times New Roman"/>
-          <w:sz w:val="28"/>
-          <w:szCs w:val="28"/>
-        </w:rPr>
-        <w:t xml:space="preserve"> | currency }} in equity in this boat.</w:t>
-      </w:r>
-    </w:p>
-    <w:p>
-      <w:pPr>
-        <w:ind w:left="720"/>
-        <w:rPr>
-          <w:rFonts w:ascii="Times New Roman" w:eastAsia="Times New Roman" w:hAnsi="Times New Roman" w:cs="Times New Roman"/>
-          <w:sz w:val="28"/>
-          <w:szCs w:val="28"/>
-        </w:rPr>
-      </w:pPr>
-      <w:r>
-        <w:rPr>
-          <w:rFonts w:ascii="Times New Roman" w:eastAsia="Times New Roman" w:hAnsi="Times New Roman" w:cs="Times New Roman"/>
-          <w:sz w:val="28"/>
-          <w:szCs w:val="28"/>
-        </w:rPr>
-        <w:t>{%p endif %}</w:t>
-      </w:r>
-    </w:p>
-    <w:p>
-      <w:pPr>
-        <w:ind w:left="720"/>
-        <w:rPr>
-          <w:rFonts w:ascii="Times New Roman" w:eastAsia="Times New Roman" w:hAnsi="Times New Roman" w:cs="Times New Roman"/>
-          <w:sz w:val="28"/>
-          <w:szCs w:val="28"/>
-        </w:rPr>
-      </w:pPr>
-      <w:r>
-        <w:rPr>
-          <w:rFonts w:ascii="Times New Roman" w:eastAsia="Times New Roman" w:hAnsi="Times New Roman" w:cs="Times New Roman"/>
-          <w:sz w:val="28"/>
-          <w:szCs w:val="28"/>
-        </w:rPr>
-        <w:t xml:space="preserve">{%p if </w:t>
-      </w:r>
-      <w:proofErr w:type="spellStart"/>
-      <w:r>
-        <w:rPr>
-          <w:rFonts w:ascii="Times New Roman" w:eastAsia="Times New Roman" w:hAnsi="Times New Roman" w:cs="Times New Roman"/>
-          <w:sz w:val="28"/>
-          <w:szCs w:val="28"/>
-        </w:rPr>
-        <w:t>property_type_boat_other</w:t>
-      </w:r>
-      <w:proofErr w:type="spellEnd"/>
-      <w:r>
-        <w:rPr>
-          <w:rFonts w:ascii="Times New Roman" w:eastAsia="Times New Roman" w:hAnsi="Times New Roman" w:cs="Times New Roman"/>
-          <w:sz w:val="28"/>
-          <w:szCs w:val="28"/>
-        </w:rPr>
-        <w:t xml:space="preserve"> %}</w:t>
-      </w:r>
-    </w:p>
-    <w:p>
-      <w:pPr>
-        <w:ind w:left="720"/>
-        <w:rPr>
-          <w:rFonts w:ascii="Times New Roman" w:eastAsia="Times New Roman" w:hAnsi="Times New Roman" w:cs="Times New Roman"/>
-          <w:sz w:val="28"/>
-          <w:szCs w:val="28"/>
-        </w:rPr>
-      </w:pPr>
-      <w:r>
-        <w:rPr>
-          <w:rFonts w:ascii="Times New Roman" w:eastAsia="Times New Roman" w:hAnsi="Times New Roman" w:cs="Times New Roman"/>
-          <w:sz w:val="28"/>
-          <w:szCs w:val="28"/>
-        </w:rPr>
-        <w:lastRenderedPageBreak/>
-        <w:t xml:space="preserve">I own a boat for personal use. My boat is {{ </w:t>
-      </w:r>
-      <w:proofErr w:type="spellStart"/>
-      <w:r>
-        <w:rPr>
-          <w:rFonts w:ascii="Times New Roman" w:eastAsia="Times New Roman" w:hAnsi="Times New Roman" w:cs="Times New Roman"/>
-          <w:sz w:val="28"/>
-          <w:szCs w:val="28"/>
-        </w:rPr>
-        <w:t>other_boat_detail</w:t>
-      </w:r>
-      <w:proofErr w:type="spellEnd"/>
-      <w:r>
-        <w:rPr>
-          <w:rFonts w:ascii="Times New Roman" w:eastAsia="Times New Roman" w:hAnsi="Times New Roman" w:cs="Times New Roman"/>
-          <w:sz w:val="28"/>
-          <w:szCs w:val="28"/>
-        </w:rPr>
-        <w:t xml:space="preserve"> }}. This boat is worth {{ </w:t>
-      </w:r>
-      <w:proofErr w:type="spellStart"/>
-      <w:r>
-        <w:rPr>
-          <w:rFonts w:ascii="Times New Roman" w:eastAsia="Times New Roman" w:hAnsi="Times New Roman" w:cs="Times New Roman"/>
-          <w:sz w:val="28"/>
-          <w:szCs w:val="28"/>
-        </w:rPr>
-        <w:t>other_boat_value</w:t>
-      </w:r>
-      <w:proofErr w:type="spellEnd"/>
-      <w:r>
-        <w:rPr>
-          <w:rFonts w:ascii="Times New Roman" w:eastAsia="Times New Roman" w:hAnsi="Times New Roman" w:cs="Times New Roman"/>
-          <w:sz w:val="28"/>
-          <w:szCs w:val="28"/>
-        </w:rPr>
-        <w:t xml:space="preserve"> }}.</w:t>
-      </w:r>
-    </w:p>
-    <w:p>
-      <w:pPr>
-        <w:ind w:left="720"/>
-        <w:rPr>
-          <w:rFonts w:ascii="Times New Roman" w:eastAsia="Times New Roman" w:hAnsi="Times New Roman" w:cs="Times New Roman"/>
-          <w:sz w:val="28"/>
-          <w:szCs w:val="28"/>
-        </w:rPr>
-      </w:pPr>
-      <w:r>
-        <w:rPr>
-          <w:rFonts w:ascii="Times New Roman" w:eastAsia="Times New Roman" w:hAnsi="Times New Roman" w:cs="Times New Roman"/>
-          <w:sz w:val="28"/>
-          <w:szCs w:val="28"/>
-        </w:rPr>
-        <w:t>{%</w:t>
-      </w:r>
-      <w:r>
-        <w:rPr>
-          <w:rFonts w:ascii="Times New Roman" w:eastAsia="Times New Roman" w:hAnsi="Times New Roman" w:cs="Times New Roman"/>
-          <w:sz w:val="28"/>
-          <w:szCs w:val="28"/>
-        </w:rPr>
-        <w:t>p</w:t>
-      </w:r>
-      <w:r>
-        <w:rPr>
-          <w:rFonts w:ascii="Times New Roman" w:eastAsia="Times New Roman" w:hAnsi="Times New Roman" w:cs="Times New Roman"/>
-          <w:sz w:val="28"/>
-          <w:szCs w:val="28"/>
-        </w:rPr>
-        <w:t xml:space="preserve"> endif %}  </w:t>
-      </w:r>
-    </w:p>
-    <w:p>
-      <w:pPr>
-        <w:ind w:left="720"/>
-        <w:rPr>
-          <w:rFonts w:ascii="Times New Roman" w:eastAsia="Times New Roman" w:hAnsi="Times New Roman" w:cs="Times New Roman"/>
-          <w:sz w:val="28"/>
-          <w:szCs w:val="28"/>
-        </w:rPr>
-      </w:pPr>
-      <w:r>
-        <w:rPr>
-          <w:rFonts w:ascii="Times New Roman" w:eastAsia="Times New Roman" w:hAnsi="Times New Roman" w:cs="Times New Roman"/>
-          <w:sz w:val="28"/>
-          <w:szCs w:val="28"/>
-        </w:rPr>
-        <w:t xml:space="preserve">{%p if </w:t>
-      </w:r>
-      <w:proofErr w:type="spellStart"/>
-      <w:r>
-        <w:rPr>
-          <w:rFonts w:ascii="Times New Roman" w:eastAsia="Times New Roman" w:hAnsi="Times New Roman" w:cs="Times New Roman"/>
-          <w:sz w:val="28"/>
-          <w:szCs w:val="28"/>
-        </w:rPr>
-        <w:t>property_type_tools</w:t>
-      </w:r>
-      <w:proofErr w:type="spellEnd"/>
-      <w:r>
-        <w:rPr>
-          <w:rFonts w:ascii="Times New Roman" w:eastAsia="Times New Roman" w:hAnsi="Times New Roman" w:cs="Times New Roman"/>
-          <w:sz w:val="28"/>
-          <w:szCs w:val="28"/>
-        </w:rPr>
-        <w:t xml:space="preserve"> %}</w:t>
-      </w:r>
-    </w:p>
-    <w:p>
-      <w:pPr>
-        <w:ind w:left="720"/>
+        <w:t xml:space="preserve"> is exempt from </w:t>
+      </w:r>
+      <w:proofErr w:type="gramStart"/>
+      <w:r>
         <w:rPr>
           <w:rFonts w:ascii="Times New Roman" w:eastAsia="Times New Roman" w:hAnsi="Times New Roman" w:cs="Times New Roman"/>
           <w:b/>
@@ -5018,33 +5320,9 @@
           <w:sz w:val="28"/>
           <w:szCs w:val="28"/>
         </w:rPr>
-      </w:pPr>
-      <w:r>
-        <w:rPr>
-          <w:rFonts w:ascii="Times New Roman" w:eastAsia="Times New Roman" w:hAnsi="Times New Roman" w:cs="Times New Roman"/>
-          <w:sz w:val="28"/>
-          <w:szCs w:val="28"/>
-        </w:rPr>
-        <w:t xml:space="preserve">I have {{ </w:t>
-      </w:r>
-      <w:proofErr w:type="spellStart"/>
-      <w:r>
-        <w:rPr>
-          <w:rFonts w:ascii="Times New Roman" w:eastAsia="Times New Roman" w:hAnsi="Times New Roman" w:cs="Times New Roman"/>
-          <w:sz w:val="28"/>
-          <w:szCs w:val="28"/>
-        </w:rPr>
-        <w:t>tools_equity_amount</w:t>
-      </w:r>
-      <w:proofErr w:type="spellEnd"/>
-      <w:r>
-        <w:rPr>
-          <w:rFonts w:ascii="Times New Roman" w:eastAsia="Times New Roman" w:hAnsi="Times New Roman" w:cs="Times New Roman"/>
-          <w:sz w:val="28"/>
-          <w:szCs w:val="28"/>
-        </w:rPr>
-        <w:t xml:space="preserve"> | currency }} in equity in the tools of my trade. </w:t>
-      </w:r>
+        <w:t>collections</w:t>
+      </w:r>
+      <w:proofErr w:type="gramEnd"/>
       <w:r>
         <w:rPr>
           <w:rFonts w:ascii="Times New Roman" w:eastAsia="Times New Roman" w:hAnsi="Times New Roman" w:cs="Times New Roman"/>
@@ -5054,6 +5332,736 @@
           <w:sz w:val="28"/>
           <w:szCs w:val="28"/>
         </w:rPr>
+        <w:t>.</w:t>
+      </w:r>
+      <w:r>
+        <w:rPr>
+          <w:rFonts w:ascii="Times New Roman" w:eastAsia="Times New Roman" w:hAnsi="Times New Roman" w:cs="Times New Roman"/>
+          <w:sz w:val="28"/>
+          <w:szCs w:val="28"/>
+        </w:rPr>
+        <w:t xml:space="preserve"> </w:t>
+      </w:r>
+    </w:p>
+    <w:p>
+      <w:pPr>
+        <w:ind w:left="720"/>
+        <w:rPr>
+          <w:rFonts w:ascii="Times New Roman" w:eastAsia="Times New Roman" w:hAnsi="Times New Roman" w:cs="Times New Roman"/>
+          <w:sz w:val="28"/>
+          <w:szCs w:val="28"/>
+        </w:rPr>
+      </w:pPr>
+      <w:r>
+        <w:rPr>
+          <w:rFonts w:ascii="Times New Roman" w:eastAsia="Times New Roman" w:hAnsi="Times New Roman" w:cs="Times New Roman"/>
+          <w:sz w:val="28"/>
+          <w:szCs w:val="28"/>
+        </w:rPr>
+        <w:t>{%</w:t>
+      </w:r>
+      <w:r>
+        <w:rPr>
+          <w:rFonts w:ascii="Times New Roman" w:eastAsia="Times New Roman" w:hAnsi="Times New Roman" w:cs="Times New Roman"/>
+          <w:sz w:val="28"/>
+          <w:szCs w:val="28"/>
+        </w:rPr>
+        <w:t>p</w:t>
+      </w:r>
+      <w:r>
+        <w:rPr>
+          <w:rFonts w:ascii="Times New Roman" w:eastAsia="Times New Roman" w:hAnsi="Times New Roman" w:cs="Times New Roman"/>
+          <w:sz w:val="28"/>
+          <w:szCs w:val="28"/>
+        </w:rPr>
+        <w:t xml:space="preserve"> endif %}</w:t>
+      </w:r>
+    </w:p>
+    <w:p>
+      <w:pPr>
+        <w:ind w:left="720"/>
+        <w:rPr>
+          <w:rFonts w:ascii="Times New Roman" w:eastAsia="Times New Roman" w:hAnsi="Times New Roman" w:cs="Times New Roman"/>
+          <w:sz w:val="28"/>
+          <w:szCs w:val="28"/>
+        </w:rPr>
+      </w:pPr>
+      <w:r>
+        <w:rPr>
+          <w:rFonts w:ascii="Times New Roman" w:eastAsia="Times New Roman" w:hAnsi="Times New Roman" w:cs="Times New Roman"/>
+          <w:sz w:val="28"/>
+          <w:szCs w:val="28"/>
+        </w:rPr>
+        <w:t xml:space="preserve">{%p if </w:t>
+      </w:r>
+      <w:proofErr w:type="spellStart"/>
+      <w:r>
+        <w:rPr>
+          <w:rFonts w:ascii="Times New Roman" w:eastAsia="Times New Roman" w:hAnsi="Times New Roman" w:cs="Times New Roman"/>
+          <w:sz w:val="28"/>
+          <w:szCs w:val="28"/>
+        </w:rPr>
+        <w:t>property_type_boat_large</w:t>
+      </w:r>
+      <w:proofErr w:type="spellEnd"/>
+      <w:r>
+        <w:rPr>
+          <w:rFonts w:ascii="Times New Roman" w:eastAsia="Times New Roman" w:hAnsi="Times New Roman" w:cs="Times New Roman"/>
+          <w:sz w:val="28"/>
+          <w:szCs w:val="28"/>
+        </w:rPr>
+        <w:t xml:space="preserve"> %}</w:t>
+      </w:r>
+    </w:p>
+    <w:p>
+      <w:pPr>
+        <w:ind w:left="720"/>
+        <w:rPr>
+          <w:rFonts w:ascii="Times New Roman" w:eastAsia="Times New Roman" w:hAnsi="Times New Roman" w:cs="Times New Roman"/>
+          <w:sz w:val="28"/>
+          <w:szCs w:val="28"/>
+        </w:rPr>
+      </w:pPr>
+      <w:r>
+        <w:rPr>
+          <w:rFonts w:ascii="Times New Roman" w:eastAsia="Times New Roman" w:hAnsi="Times New Roman" w:cs="Times New Roman"/>
+          <w:sz w:val="28"/>
+          <w:szCs w:val="28"/>
+        </w:rPr>
+        <w:t xml:space="preserve">I work in commercial fishing and have a fishing boat that is over 46 feet in length. My boat is </w:t>
+      </w:r>
+      <w:proofErr w:type="gramStart"/>
+      <w:r>
+        <w:rPr>
+          <w:rFonts w:ascii="Times New Roman" w:eastAsia="Times New Roman" w:hAnsi="Times New Roman" w:cs="Times New Roman"/>
+          <w:sz w:val="28"/>
+          <w:szCs w:val="28"/>
+        </w:rPr>
+        <w:t xml:space="preserve">{{ </w:t>
+      </w:r>
+      <w:proofErr w:type="spellStart"/>
+      <w:r>
+        <w:rPr>
+          <w:rFonts w:ascii="Times New Roman" w:eastAsia="Times New Roman" w:hAnsi="Times New Roman" w:cs="Times New Roman"/>
+          <w:sz w:val="28"/>
+          <w:szCs w:val="28"/>
+        </w:rPr>
+        <w:t>large</w:t>
+      </w:r>
+      <w:proofErr w:type="gramEnd"/>
+      <w:r>
+        <w:rPr>
+          <w:rFonts w:ascii="Times New Roman" w:eastAsia="Times New Roman" w:hAnsi="Times New Roman" w:cs="Times New Roman"/>
+          <w:sz w:val="28"/>
+          <w:szCs w:val="28"/>
+        </w:rPr>
+        <w:t>_boat_detail</w:t>
+      </w:r>
+      <w:proofErr w:type="spellEnd"/>
+      <w:r>
+        <w:rPr>
+          <w:rFonts w:ascii="Times New Roman" w:eastAsia="Times New Roman" w:hAnsi="Times New Roman" w:cs="Times New Roman"/>
+          <w:sz w:val="28"/>
+          <w:szCs w:val="28"/>
+        </w:rPr>
+        <w:t xml:space="preserve"> }}. I have approximately </w:t>
+      </w:r>
+      <w:proofErr w:type="gramStart"/>
+      <w:r>
+        <w:rPr>
+          <w:rFonts w:ascii="Times New Roman" w:eastAsia="Times New Roman" w:hAnsi="Times New Roman" w:cs="Times New Roman"/>
+          <w:sz w:val="28"/>
+          <w:szCs w:val="28"/>
+        </w:rPr>
+        <w:t xml:space="preserve">{{ </w:t>
+      </w:r>
+      <w:proofErr w:type="spellStart"/>
+      <w:r>
+        <w:rPr>
+          <w:rFonts w:ascii="Times New Roman" w:eastAsia="Times New Roman" w:hAnsi="Times New Roman" w:cs="Times New Roman"/>
+          <w:sz w:val="28"/>
+          <w:szCs w:val="28"/>
+        </w:rPr>
+        <w:t>large</w:t>
+      </w:r>
+      <w:proofErr w:type="gramEnd"/>
+      <w:r>
+        <w:rPr>
+          <w:rFonts w:ascii="Times New Roman" w:eastAsia="Times New Roman" w:hAnsi="Times New Roman" w:cs="Times New Roman"/>
+          <w:sz w:val="28"/>
+          <w:szCs w:val="28"/>
+        </w:rPr>
+        <w:t>_boat_value</w:t>
+      </w:r>
+      <w:proofErr w:type="spellEnd"/>
+      <w:r>
+        <w:rPr>
+          <w:rFonts w:ascii="Times New Roman" w:eastAsia="Times New Roman" w:hAnsi="Times New Roman" w:cs="Times New Roman"/>
+          <w:sz w:val="28"/>
+          <w:szCs w:val="28"/>
+        </w:rPr>
+        <w:t xml:space="preserve"> | currency }} in equity in this boat.</w:t>
+      </w:r>
+    </w:p>
+    <w:p>
+      <w:pPr>
+        <w:ind w:left="720"/>
+        <w:rPr>
+          <w:rFonts w:ascii="Times New Roman" w:eastAsia="Times New Roman" w:hAnsi="Times New Roman" w:cs="Times New Roman"/>
+          <w:sz w:val="28"/>
+          <w:szCs w:val="28"/>
+        </w:rPr>
+      </w:pPr>
+      <w:r>
+        <w:rPr>
+          <w:rFonts w:ascii="Times New Roman" w:eastAsia="Times New Roman" w:hAnsi="Times New Roman" w:cs="Times New Roman"/>
+          <w:sz w:val="28"/>
+          <w:szCs w:val="28"/>
+        </w:rPr>
+        <w:t>{%p endif %}</w:t>
+      </w:r>
+    </w:p>
+    <w:p>
+      <w:pPr>
+        <w:ind w:left="720"/>
+        <w:rPr>
+          <w:rFonts w:ascii="Times New Roman" w:eastAsia="Times New Roman" w:hAnsi="Times New Roman" w:cs="Times New Roman"/>
+          <w:sz w:val="28"/>
+          <w:szCs w:val="28"/>
+        </w:rPr>
+      </w:pPr>
+      <w:r>
+        <w:rPr>
+          <w:rFonts w:ascii="Times New Roman" w:eastAsia="Times New Roman" w:hAnsi="Times New Roman" w:cs="Times New Roman"/>
+          <w:sz w:val="28"/>
+          <w:szCs w:val="28"/>
+        </w:rPr>
+        <w:t xml:space="preserve">{%p if </w:t>
+      </w:r>
+      <w:proofErr w:type="spellStart"/>
+      <w:r>
+        <w:rPr>
+          <w:rFonts w:ascii="Times New Roman" w:eastAsia="Times New Roman" w:hAnsi="Times New Roman" w:cs="Times New Roman"/>
+          <w:sz w:val="28"/>
+          <w:szCs w:val="28"/>
+        </w:rPr>
+        <w:t>property_type_boat_other</w:t>
+      </w:r>
+      <w:proofErr w:type="spellEnd"/>
+      <w:r>
+        <w:rPr>
+          <w:rFonts w:ascii="Times New Roman" w:eastAsia="Times New Roman" w:hAnsi="Times New Roman" w:cs="Times New Roman"/>
+          <w:sz w:val="28"/>
+          <w:szCs w:val="28"/>
+        </w:rPr>
+        <w:t xml:space="preserve"> %}</w:t>
+      </w:r>
+    </w:p>
+    <w:p>
+      <w:pPr>
+        <w:ind w:left="720"/>
+        <w:rPr>
+          <w:rFonts w:ascii="Times New Roman" w:eastAsia="Times New Roman" w:hAnsi="Times New Roman" w:cs="Times New Roman"/>
+          <w:sz w:val="28"/>
+          <w:szCs w:val="28"/>
+        </w:rPr>
+      </w:pPr>
+      <w:r>
+        <w:rPr>
+          <w:rFonts w:ascii="Times New Roman" w:eastAsia="Times New Roman" w:hAnsi="Times New Roman" w:cs="Times New Roman"/>
+          <w:sz w:val="28"/>
+          <w:szCs w:val="28"/>
+        </w:rPr>
+        <w:lastRenderedPageBreak/>
+        <w:t xml:space="preserve">I own a boat for personal use. My boat is </w:t>
+      </w:r>
+      <w:proofErr w:type="gramStart"/>
+      <w:r>
+        <w:rPr>
+          <w:rFonts w:ascii="Times New Roman" w:eastAsia="Times New Roman" w:hAnsi="Times New Roman" w:cs="Times New Roman"/>
+          <w:sz w:val="28"/>
+          <w:szCs w:val="28"/>
+        </w:rPr>
+        <w:t xml:space="preserve">{{ </w:t>
+      </w:r>
+      <w:proofErr w:type="spellStart"/>
+      <w:r>
+        <w:rPr>
+          <w:rFonts w:ascii="Times New Roman" w:eastAsia="Times New Roman" w:hAnsi="Times New Roman" w:cs="Times New Roman"/>
+          <w:sz w:val="28"/>
+          <w:szCs w:val="28"/>
+        </w:rPr>
+        <w:t>other</w:t>
+      </w:r>
+      <w:proofErr w:type="gramEnd"/>
+      <w:r>
+        <w:rPr>
+          <w:rFonts w:ascii="Times New Roman" w:eastAsia="Times New Roman" w:hAnsi="Times New Roman" w:cs="Times New Roman"/>
+          <w:sz w:val="28"/>
+          <w:szCs w:val="28"/>
+        </w:rPr>
+        <w:t>_boat_detail</w:t>
+      </w:r>
+      <w:proofErr w:type="spellEnd"/>
+      <w:r>
+        <w:rPr>
+          <w:rFonts w:ascii="Times New Roman" w:eastAsia="Times New Roman" w:hAnsi="Times New Roman" w:cs="Times New Roman"/>
+          <w:sz w:val="28"/>
+          <w:szCs w:val="28"/>
+        </w:rPr>
+        <w:t xml:space="preserve"> }}. This boat is worth </w:t>
+      </w:r>
+      <w:proofErr w:type="gramStart"/>
+      <w:r>
+        <w:rPr>
+          <w:rFonts w:ascii="Times New Roman" w:eastAsia="Times New Roman" w:hAnsi="Times New Roman" w:cs="Times New Roman"/>
+          <w:sz w:val="28"/>
+          <w:szCs w:val="28"/>
+        </w:rPr>
+        <w:t xml:space="preserve">{{ </w:t>
+      </w:r>
+      <w:proofErr w:type="spellStart"/>
+      <w:r>
+        <w:rPr>
+          <w:rFonts w:ascii="Times New Roman" w:eastAsia="Times New Roman" w:hAnsi="Times New Roman" w:cs="Times New Roman"/>
+          <w:sz w:val="28"/>
+          <w:szCs w:val="28"/>
+        </w:rPr>
+        <w:t>other</w:t>
+      </w:r>
+      <w:proofErr w:type="gramEnd"/>
+      <w:r>
+        <w:rPr>
+          <w:rFonts w:ascii="Times New Roman" w:eastAsia="Times New Roman" w:hAnsi="Times New Roman" w:cs="Times New Roman"/>
+          <w:sz w:val="28"/>
+          <w:szCs w:val="28"/>
+        </w:rPr>
+        <w:t>_boat_value</w:t>
+      </w:r>
+      <w:proofErr w:type="spellEnd"/>
+      <w:r>
+        <w:rPr>
+          <w:rFonts w:ascii="Times New Roman" w:eastAsia="Times New Roman" w:hAnsi="Times New Roman" w:cs="Times New Roman"/>
+          <w:sz w:val="28"/>
+          <w:szCs w:val="28"/>
+        </w:rPr>
+        <w:t xml:space="preserve"> }}.</w:t>
+      </w:r>
+    </w:p>
+    <w:p>
+      <w:pPr>
+        <w:ind w:left="720"/>
+        <w:rPr>
+          <w:rFonts w:ascii="Times New Roman" w:eastAsia="Times New Roman" w:hAnsi="Times New Roman" w:cs="Times New Roman"/>
+          <w:sz w:val="28"/>
+          <w:szCs w:val="28"/>
+        </w:rPr>
+      </w:pPr>
+      <w:r>
+        <w:rPr>
+          <w:rFonts w:ascii="Times New Roman" w:eastAsia="Times New Roman" w:hAnsi="Times New Roman" w:cs="Times New Roman"/>
+          <w:sz w:val="28"/>
+          <w:szCs w:val="28"/>
+        </w:rPr>
+        <w:t>{%</w:t>
+      </w:r>
+      <w:r>
+        <w:rPr>
+          <w:rFonts w:ascii="Times New Roman" w:eastAsia="Times New Roman" w:hAnsi="Times New Roman" w:cs="Times New Roman"/>
+          <w:sz w:val="28"/>
+          <w:szCs w:val="28"/>
+        </w:rPr>
+        <w:t>p</w:t>
+      </w:r>
+      <w:r>
+        <w:rPr>
+          <w:rFonts w:ascii="Times New Roman" w:eastAsia="Times New Roman" w:hAnsi="Times New Roman" w:cs="Times New Roman"/>
+          <w:sz w:val="28"/>
+          <w:szCs w:val="28"/>
+        </w:rPr>
+        <w:t xml:space="preserve"> endif %}  </w:t>
+      </w:r>
+    </w:p>
+    <w:p>
+      <w:pPr>
+        <w:ind w:left="720"/>
+        <w:rPr>
+          <w:rFonts w:ascii="Times New Roman" w:eastAsia="Times New Roman" w:hAnsi="Times New Roman" w:cs="Times New Roman"/>
+          <w:sz w:val="28"/>
+          <w:szCs w:val="28"/>
+        </w:rPr>
+      </w:pPr>
+      <w:r>
+        <w:rPr>
+          <w:rFonts w:ascii="Times New Roman" w:eastAsia="Times New Roman" w:hAnsi="Times New Roman" w:cs="Times New Roman"/>
+          <w:sz w:val="28"/>
+          <w:szCs w:val="28"/>
+        </w:rPr>
+        <w:t xml:space="preserve">{%p if </w:t>
+      </w:r>
+      <w:proofErr w:type="spellStart"/>
+      <w:r>
+        <w:rPr>
+          <w:rFonts w:ascii="Times New Roman" w:eastAsia="Times New Roman" w:hAnsi="Times New Roman" w:cs="Times New Roman"/>
+          <w:sz w:val="28"/>
+          <w:szCs w:val="28"/>
+        </w:rPr>
+        <w:t>property_type_logging</w:t>
+      </w:r>
+      <w:proofErr w:type="spellEnd"/>
+      <w:r>
+        <w:rPr>
+          <w:rFonts w:ascii="Times New Roman" w:eastAsia="Times New Roman" w:hAnsi="Times New Roman" w:cs="Times New Roman"/>
+          <w:sz w:val="28"/>
+          <w:szCs w:val="28"/>
+        </w:rPr>
+        <w:t xml:space="preserve"> %}</w:t>
+      </w:r>
+    </w:p>
+    <w:p>
+      <w:pPr>
+        <w:ind w:left="720"/>
+        <w:rPr>
+          <w:rFonts w:ascii="Times New Roman" w:eastAsia="Times New Roman" w:hAnsi="Times New Roman" w:cs="Times New Roman"/>
+          <w:sz w:val="28"/>
+          <w:szCs w:val="28"/>
+        </w:rPr>
+      </w:pPr>
+      <w:r>
+        <w:rPr>
+          <w:rFonts w:ascii="Times New Roman" w:eastAsia="Times New Roman" w:hAnsi="Times New Roman" w:cs="Times New Roman"/>
+          <w:sz w:val="28"/>
+          <w:szCs w:val="28"/>
+        </w:rPr>
+        <w:t xml:space="preserve">I am a </w:t>
+      </w:r>
+      <w:r>
+        <w:rPr>
+          <w:rFonts w:ascii="Times New Roman" w:eastAsia="Times New Roman" w:hAnsi="Times New Roman" w:cs="Times New Roman"/>
+          <w:sz w:val="28"/>
+          <w:szCs w:val="28"/>
+        </w:rPr>
+        <w:t>logger</w:t>
+      </w:r>
+      <w:r>
+        <w:rPr>
+          <w:rFonts w:ascii="Times New Roman" w:eastAsia="Times New Roman" w:hAnsi="Times New Roman" w:cs="Times New Roman"/>
+          <w:sz w:val="28"/>
+          <w:szCs w:val="28"/>
+        </w:rPr>
+        <w:t xml:space="preserve"> and I have one of each type of </w:t>
+      </w:r>
+      <w:r>
+        <w:rPr>
+          <w:rFonts w:ascii="Times New Roman" w:eastAsia="Times New Roman" w:hAnsi="Times New Roman" w:cs="Times New Roman"/>
+          <w:sz w:val="28"/>
+          <w:szCs w:val="28"/>
+        </w:rPr>
+        <w:t>logging</w:t>
+      </w:r>
+      <w:r>
+        <w:rPr>
+          <w:rFonts w:ascii="Times New Roman" w:eastAsia="Times New Roman" w:hAnsi="Times New Roman" w:cs="Times New Roman"/>
+          <w:sz w:val="28"/>
+          <w:szCs w:val="28"/>
+        </w:rPr>
+        <w:t xml:space="preserve"> tool or implement reasonably necessary for my commercial </w:t>
+      </w:r>
+      <w:r>
+        <w:rPr>
+          <w:rFonts w:ascii="Times New Roman" w:eastAsia="Times New Roman" w:hAnsi="Times New Roman" w:cs="Times New Roman"/>
+          <w:sz w:val="28"/>
+          <w:szCs w:val="28"/>
+        </w:rPr>
+        <w:t>logging</w:t>
+      </w:r>
+      <w:r>
+        <w:rPr>
+          <w:rFonts w:ascii="Times New Roman" w:eastAsia="Times New Roman" w:hAnsi="Times New Roman" w:cs="Times New Roman"/>
+          <w:sz w:val="28"/>
+          <w:szCs w:val="28"/>
+        </w:rPr>
+        <w:t xml:space="preserve"> operation. </w:t>
+      </w:r>
+      <w:r>
+        <w:rPr>
+          <w:rFonts w:ascii="Times New Roman" w:eastAsia="Times New Roman" w:hAnsi="Times New Roman" w:cs="Times New Roman"/>
+          <w:b/>
+          <w:bCs/>
+          <w:color w:val="1F3864" w:themeColor="accent1" w:themeShade="80"/>
+          <w:sz w:val="28"/>
+          <w:szCs w:val="28"/>
+        </w:rPr>
+        <w:t>Under Maine law these are exempt from collections</w:t>
+      </w:r>
+      <w:r>
+        <w:rPr>
+          <w:rFonts w:ascii="Times New Roman" w:eastAsia="Times New Roman" w:hAnsi="Times New Roman" w:cs="Times New Roman"/>
+          <w:sz w:val="28"/>
+          <w:szCs w:val="28"/>
+        </w:rPr>
+        <w:t xml:space="preserve">.   </w:t>
+      </w:r>
+    </w:p>
+    <w:p>
+      <w:pPr>
+        <w:ind w:left="720"/>
+        <w:rPr>
+          <w:rFonts w:ascii="Times New Roman" w:eastAsia="Times New Roman" w:hAnsi="Times New Roman" w:cs="Times New Roman"/>
+          <w:sz w:val="28"/>
+          <w:szCs w:val="28"/>
+        </w:rPr>
+      </w:pPr>
+      <w:r>
+        <w:rPr>
+          <w:rFonts w:ascii="Times New Roman" w:eastAsia="Times New Roman" w:hAnsi="Times New Roman" w:cs="Times New Roman"/>
+          <w:sz w:val="28"/>
+          <w:szCs w:val="28"/>
+        </w:rPr>
+        <w:t>{%p endif %}</w:t>
+      </w:r>
+    </w:p>
+    <w:p>
+      <w:pPr>
+        <w:ind w:left="720"/>
+        <w:rPr>
+          <w:rFonts w:ascii="Times New Roman" w:eastAsia="Times New Roman" w:hAnsi="Times New Roman" w:cs="Times New Roman"/>
+          <w:sz w:val="28"/>
+          <w:szCs w:val="28"/>
+        </w:rPr>
+      </w:pPr>
+      <w:r>
+        <w:rPr>
+          <w:rFonts w:ascii="Times New Roman" w:eastAsia="Times New Roman" w:hAnsi="Times New Roman" w:cs="Times New Roman"/>
+          <w:sz w:val="28"/>
+          <w:szCs w:val="28"/>
+        </w:rPr>
+        <w:t xml:space="preserve">{%p if </w:t>
+      </w:r>
+      <w:proofErr w:type="spellStart"/>
+      <w:r>
+        <w:rPr>
+          <w:rFonts w:ascii="Times New Roman" w:eastAsia="Times New Roman" w:hAnsi="Times New Roman" w:cs="Times New Roman"/>
+          <w:sz w:val="28"/>
+          <w:szCs w:val="28"/>
+        </w:rPr>
+        <w:t>property_type_logging_additional</w:t>
+      </w:r>
+      <w:proofErr w:type="spellEnd"/>
+      <w:r>
+        <w:rPr>
+          <w:rFonts w:ascii="Times New Roman" w:eastAsia="Times New Roman" w:hAnsi="Times New Roman" w:cs="Times New Roman"/>
+          <w:sz w:val="28"/>
+          <w:szCs w:val="28"/>
+        </w:rPr>
+        <w:t xml:space="preserve"> %}</w:t>
+      </w:r>
+    </w:p>
+    <w:p>
+      <w:pPr>
+        <w:ind w:left="720"/>
+        <w:rPr>
+          <w:rFonts w:ascii="Times New Roman" w:eastAsia="Times New Roman" w:hAnsi="Times New Roman" w:cs="Times New Roman"/>
+          <w:sz w:val="28"/>
+          <w:szCs w:val="28"/>
+        </w:rPr>
+      </w:pPr>
+      <w:r>
+        <w:rPr>
+          <w:rFonts w:ascii="Times New Roman" w:eastAsia="Times New Roman" w:hAnsi="Times New Roman" w:cs="Times New Roman"/>
+          <w:sz w:val="28"/>
+          <w:szCs w:val="28"/>
+        </w:rPr>
+        <w:t xml:space="preserve">I also have additional </w:t>
+      </w:r>
+      <w:r>
+        <w:rPr>
+          <w:rFonts w:ascii="Times New Roman" w:eastAsia="Times New Roman" w:hAnsi="Times New Roman" w:cs="Times New Roman"/>
+          <w:sz w:val="28"/>
+          <w:szCs w:val="28"/>
+        </w:rPr>
+        <w:t>logging</w:t>
+      </w:r>
+      <w:r>
+        <w:rPr>
+          <w:rFonts w:ascii="Times New Roman" w:eastAsia="Times New Roman" w:hAnsi="Times New Roman" w:cs="Times New Roman"/>
+          <w:sz w:val="28"/>
+          <w:szCs w:val="28"/>
+        </w:rPr>
+        <w:t xml:space="preserve"> tools or implements with a value of </w:t>
+      </w:r>
+      <w:proofErr w:type="gramStart"/>
+      <w:r>
+        <w:rPr>
+          <w:rFonts w:ascii="Times New Roman" w:eastAsia="Times New Roman" w:hAnsi="Times New Roman" w:cs="Times New Roman"/>
+          <w:sz w:val="28"/>
+          <w:szCs w:val="28"/>
+        </w:rPr>
+        <w:t xml:space="preserve">{{ </w:t>
+      </w:r>
+      <w:proofErr w:type="spellStart"/>
+      <w:r>
+        <w:rPr>
+          <w:rFonts w:ascii="Times New Roman" w:eastAsia="Times New Roman" w:hAnsi="Times New Roman" w:cs="Times New Roman"/>
+          <w:sz w:val="28"/>
+          <w:szCs w:val="28"/>
+        </w:rPr>
+        <w:t>additional</w:t>
+      </w:r>
+      <w:proofErr w:type="gramEnd"/>
+      <w:r>
+        <w:rPr>
+          <w:rFonts w:ascii="Times New Roman" w:eastAsia="Times New Roman" w:hAnsi="Times New Roman" w:cs="Times New Roman"/>
+          <w:sz w:val="28"/>
+          <w:szCs w:val="28"/>
+        </w:rPr>
+        <w:t>_</w:t>
+      </w:r>
+      <w:r>
+        <w:rPr>
+          <w:rFonts w:ascii="Times New Roman" w:eastAsia="Times New Roman" w:hAnsi="Times New Roman" w:cs="Times New Roman"/>
+          <w:sz w:val="28"/>
+          <w:szCs w:val="28"/>
+        </w:rPr>
+        <w:t>logging</w:t>
+      </w:r>
+      <w:r>
+        <w:rPr>
+          <w:rFonts w:ascii="Times New Roman" w:eastAsia="Times New Roman" w:hAnsi="Times New Roman" w:cs="Times New Roman"/>
+          <w:sz w:val="28"/>
+          <w:szCs w:val="28"/>
+        </w:rPr>
+        <w:t>_value</w:t>
+      </w:r>
+      <w:proofErr w:type="spellEnd"/>
+      <w:r>
+        <w:rPr>
+          <w:rFonts w:ascii="Times New Roman" w:eastAsia="Times New Roman" w:hAnsi="Times New Roman" w:cs="Times New Roman"/>
+          <w:sz w:val="28"/>
+          <w:szCs w:val="28"/>
+        </w:rPr>
+        <w:t xml:space="preserve"> | currency }}.</w:t>
+      </w:r>
+    </w:p>
+    <w:p>
+      <w:pPr>
+        <w:ind w:left="720"/>
+        <w:rPr>
+          <w:rFonts w:ascii="Times New Roman" w:eastAsia="Times New Roman" w:hAnsi="Times New Roman" w:cs="Times New Roman"/>
+          <w:sz w:val="28"/>
+          <w:szCs w:val="28"/>
+        </w:rPr>
+      </w:pPr>
+      <w:r>
+        <w:rPr>
+          <w:rFonts w:ascii="Times New Roman" w:eastAsia="Times New Roman" w:hAnsi="Times New Roman" w:cs="Times New Roman"/>
+          <w:sz w:val="28"/>
+          <w:szCs w:val="28"/>
+        </w:rPr>
+        <w:t>{%p endif %}</w:t>
+      </w:r>
+    </w:p>
+    <w:p>
+      <w:pPr>
+        <w:ind w:left="720"/>
+        <w:rPr>
+          <w:rFonts w:ascii="Times New Roman" w:eastAsia="Times New Roman" w:hAnsi="Times New Roman" w:cs="Times New Roman"/>
+          <w:sz w:val="28"/>
+          <w:szCs w:val="28"/>
+        </w:rPr>
+      </w:pPr>
+      <w:r>
+        <w:rPr>
+          <w:rFonts w:ascii="Times New Roman" w:eastAsia="Times New Roman" w:hAnsi="Times New Roman" w:cs="Times New Roman"/>
+          <w:sz w:val="28"/>
+          <w:szCs w:val="28"/>
+        </w:rPr>
+        <w:t xml:space="preserve">{%p if </w:t>
+      </w:r>
+      <w:proofErr w:type="spellStart"/>
+      <w:r>
+        <w:rPr>
+          <w:rFonts w:ascii="Times New Roman" w:eastAsia="Times New Roman" w:hAnsi="Times New Roman" w:cs="Times New Roman"/>
+          <w:sz w:val="28"/>
+          <w:szCs w:val="28"/>
+        </w:rPr>
+        <w:t>property_type_tools</w:t>
+      </w:r>
+      <w:proofErr w:type="spellEnd"/>
+      <w:r>
+        <w:rPr>
+          <w:rFonts w:ascii="Times New Roman" w:eastAsia="Times New Roman" w:hAnsi="Times New Roman" w:cs="Times New Roman"/>
+          <w:sz w:val="28"/>
+          <w:szCs w:val="28"/>
+        </w:rPr>
+        <w:t xml:space="preserve"> %}</w:t>
+      </w:r>
+    </w:p>
+    <w:p>
+      <w:pPr>
+        <w:ind w:left="720"/>
+        <w:rPr>
+          <w:rFonts w:ascii="Times New Roman" w:eastAsia="Times New Roman" w:hAnsi="Times New Roman" w:cs="Times New Roman"/>
+          <w:b/>
+          <w:bCs/>
+          <w:color w:val="1F3864" w:themeColor="accent1" w:themeShade="80"/>
+          <w:sz w:val="28"/>
+          <w:szCs w:val="28"/>
+        </w:rPr>
+      </w:pPr>
+      <w:r>
+        <w:rPr>
+          <w:rFonts w:ascii="Times New Roman" w:eastAsia="Times New Roman" w:hAnsi="Times New Roman" w:cs="Times New Roman"/>
+          <w:sz w:val="28"/>
+          <w:szCs w:val="28"/>
+        </w:rPr>
+        <w:t xml:space="preserve">I have </w:t>
+      </w:r>
+      <w:proofErr w:type="gramStart"/>
+      <w:r>
+        <w:rPr>
+          <w:rFonts w:ascii="Times New Roman" w:eastAsia="Times New Roman" w:hAnsi="Times New Roman" w:cs="Times New Roman"/>
+          <w:sz w:val="28"/>
+          <w:szCs w:val="28"/>
+        </w:rPr>
+        <w:t xml:space="preserve">{{ </w:t>
+      </w:r>
+      <w:proofErr w:type="spellStart"/>
+      <w:r>
+        <w:rPr>
+          <w:rFonts w:ascii="Times New Roman" w:eastAsia="Times New Roman" w:hAnsi="Times New Roman" w:cs="Times New Roman"/>
+          <w:sz w:val="28"/>
+          <w:szCs w:val="28"/>
+        </w:rPr>
+        <w:t>tools</w:t>
+      </w:r>
+      <w:proofErr w:type="gramEnd"/>
+      <w:r>
+        <w:rPr>
+          <w:rFonts w:ascii="Times New Roman" w:eastAsia="Times New Roman" w:hAnsi="Times New Roman" w:cs="Times New Roman"/>
+          <w:sz w:val="28"/>
+          <w:szCs w:val="28"/>
+        </w:rPr>
+        <w:t>_equity_amount</w:t>
+      </w:r>
+      <w:proofErr w:type="spellEnd"/>
+      <w:r>
+        <w:rPr>
+          <w:rFonts w:ascii="Times New Roman" w:eastAsia="Times New Roman" w:hAnsi="Times New Roman" w:cs="Times New Roman"/>
+          <w:sz w:val="28"/>
+          <w:szCs w:val="28"/>
+        </w:rPr>
+        <w:t xml:space="preserve"> | currency }} in equity in the tools of my trade. </w:t>
+      </w:r>
+      <w:r>
+        <w:rPr>
+          <w:rFonts w:ascii="Times New Roman" w:eastAsia="Times New Roman" w:hAnsi="Times New Roman" w:cs="Times New Roman"/>
+          <w:b/>
+          <w:bCs/>
+          <w:color w:val="1F3864" w:themeColor="accent1" w:themeShade="80"/>
+          <w:sz w:val="28"/>
+          <w:szCs w:val="28"/>
+        </w:rPr>
         <w:t>Under Maine law up to $9,500 in equity in tools of the trade is exempt from collections.</w:t>
       </w:r>
     </w:p>
@@ -5072,6 +6080,317 @@
           <w:sz w:val="28"/>
           <w:szCs w:val="28"/>
         </w:rPr>
+        <w:t>{%p endif %}</w:t>
+      </w:r>
+    </w:p>
+    <w:p>
+      <w:pPr>
+        <w:ind w:left="720"/>
+        <w:rPr>
+          <w:rFonts w:ascii="Times New Roman" w:eastAsia="Times New Roman" w:hAnsi="Times New Roman" w:cs="Times New Roman"/>
+          <w:sz w:val="28"/>
+          <w:szCs w:val="28"/>
+        </w:rPr>
+      </w:pPr>
+      <w:r>
+        <w:rPr>
+          <w:rFonts w:ascii="Times New Roman" w:eastAsia="Times New Roman" w:hAnsi="Times New Roman" w:cs="Times New Roman"/>
+          <w:sz w:val="28"/>
+          <w:szCs w:val="28"/>
+        </w:rPr>
+        <w:t xml:space="preserve">{%p if </w:t>
+      </w:r>
+      <w:proofErr w:type="spellStart"/>
+      <w:r>
+        <w:rPr>
+          <w:rFonts w:ascii="Times New Roman" w:eastAsia="Times New Roman" w:hAnsi="Times New Roman" w:cs="Times New Roman"/>
+          <w:sz w:val="28"/>
+          <w:szCs w:val="28"/>
+        </w:rPr>
+        <w:t>property_type_life</w:t>
+      </w:r>
+      <w:proofErr w:type="spellEnd"/>
+      <w:r>
+        <w:rPr>
+          <w:rFonts w:ascii="Times New Roman" w:eastAsia="Times New Roman" w:hAnsi="Times New Roman" w:cs="Times New Roman"/>
+          <w:sz w:val="28"/>
+          <w:szCs w:val="28"/>
+        </w:rPr>
+        <w:t xml:space="preserve"> %}</w:t>
+      </w:r>
+    </w:p>
+    <w:p>
+      <w:pPr>
+        <w:ind w:left="720"/>
+        <w:rPr>
+          <w:rFonts w:ascii="Times New Roman" w:eastAsia="Times New Roman" w:hAnsi="Times New Roman" w:cs="Times New Roman"/>
+          <w:sz w:val="28"/>
+          <w:szCs w:val="28"/>
+        </w:rPr>
+      </w:pPr>
+      <w:r>
+        <w:rPr>
+          <w:rFonts w:ascii="Times New Roman" w:eastAsia="Times New Roman" w:hAnsi="Times New Roman" w:cs="Times New Roman"/>
+          <w:sz w:val="28"/>
+          <w:szCs w:val="28"/>
+        </w:rPr>
+        <w:t xml:space="preserve">I have a life insurance policy or policies with a total of </w:t>
+      </w:r>
+      <w:proofErr w:type="gramStart"/>
+      <w:r>
+        <w:rPr>
+          <w:rFonts w:ascii="Times New Roman" w:eastAsia="Times New Roman" w:hAnsi="Times New Roman" w:cs="Times New Roman"/>
+          <w:sz w:val="28"/>
+          <w:szCs w:val="28"/>
+        </w:rPr>
+        <w:t xml:space="preserve">{{ </w:t>
+      </w:r>
+      <w:proofErr w:type="spellStart"/>
+      <w:r>
+        <w:rPr>
+          <w:rFonts w:ascii="Times New Roman" w:eastAsia="Times New Roman" w:hAnsi="Times New Roman" w:cs="Times New Roman"/>
+          <w:sz w:val="28"/>
+          <w:szCs w:val="28"/>
+        </w:rPr>
+        <w:t>life</w:t>
+      </w:r>
+      <w:proofErr w:type="gramEnd"/>
+      <w:r>
+        <w:rPr>
+          <w:rFonts w:ascii="Times New Roman" w:eastAsia="Times New Roman" w:hAnsi="Times New Roman" w:cs="Times New Roman"/>
+          <w:sz w:val="28"/>
+          <w:szCs w:val="28"/>
+        </w:rPr>
+        <w:t>_value</w:t>
+      </w:r>
+      <w:proofErr w:type="spellEnd"/>
+      <w:r>
+        <w:rPr>
+          <w:rFonts w:ascii="Times New Roman" w:eastAsia="Times New Roman" w:hAnsi="Times New Roman" w:cs="Times New Roman"/>
+          <w:sz w:val="28"/>
+          <w:szCs w:val="28"/>
+        </w:rPr>
+        <w:t xml:space="preserve"> | currency }}in accrued dividend or interest under, or loan value. </w:t>
+      </w:r>
+      <w:r>
+        <w:rPr>
+          <w:rFonts w:ascii="Times New Roman" w:eastAsia="Times New Roman" w:hAnsi="Times New Roman" w:cs="Times New Roman"/>
+          <w:b/>
+          <w:bCs/>
+          <w:color w:val="1F3864" w:themeColor="accent1" w:themeShade="80"/>
+          <w:sz w:val="28"/>
+          <w:szCs w:val="28"/>
+        </w:rPr>
+        <w:t>Under Maine law up to $5,000 of this value is exempt from collections.</w:t>
+      </w:r>
+    </w:p>
+    <w:p>
+      <w:pPr>
+        <w:ind w:left="720"/>
+        <w:rPr>
+          <w:rFonts w:ascii="Times New Roman" w:eastAsia="Times New Roman" w:hAnsi="Times New Roman" w:cs="Times New Roman"/>
+          <w:sz w:val="28"/>
+          <w:szCs w:val="28"/>
+        </w:rPr>
+      </w:pPr>
+      <w:r>
+        <w:rPr>
+          <w:rFonts w:ascii="Times New Roman" w:eastAsia="Times New Roman" w:hAnsi="Times New Roman" w:cs="Times New Roman"/>
+          <w:sz w:val="28"/>
+          <w:szCs w:val="28"/>
+        </w:rPr>
+        <w:t>{%p endif %}</w:t>
+      </w:r>
+    </w:p>
+    <w:p>
+      <w:pPr>
+        <w:ind w:left="720"/>
+        <w:rPr>
+          <w:rFonts w:ascii="Times New Roman" w:eastAsia="Times New Roman" w:hAnsi="Times New Roman" w:cs="Times New Roman"/>
+          <w:sz w:val="28"/>
+          <w:szCs w:val="28"/>
+        </w:rPr>
+      </w:pPr>
+      <w:r>
+        <w:rPr>
+          <w:rFonts w:ascii="Times New Roman" w:eastAsia="Times New Roman" w:hAnsi="Times New Roman" w:cs="Times New Roman"/>
+          <w:sz w:val="28"/>
+          <w:szCs w:val="28"/>
+        </w:rPr>
+        <w:t xml:space="preserve">{%p if </w:t>
+      </w:r>
+      <w:proofErr w:type="spellStart"/>
+      <w:r>
+        <w:rPr>
+          <w:rFonts w:ascii="Times New Roman" w:eastAsia="Times New Roman" w:hAnsi="Times New Roman" w:cs="Times New Roman"/>
+          <w:sz w:val="28"/>
+          <w:szCs w:val="28"/>
+        </w:rPr>
+        <w:t>property_type_life_credit</w:t>
+      </w:r>
+      <w:proofErr w:type="spellEnd"/>
+      <w:r>
+        <w:rPr>
+          <w:rFonts w:ascii="Times New Roman" w:eastAsia="Times New Roman" w:hAnsi="Times New Roman" w:cs="Times New Roman"/>
+          <w:sz w:val="28"/>
+          <w:szCs w:val="28"/>
+        </w:rPr>
+        <w:t xml:space="preserve"> %} </w:t>
+      </w:r>
+    </w:p>
+    <w:p>
+      <w:pPr>
+        <w:ind w:left="720"/>
+        <w:rPr>
+          <w:rFonts w:ascii="Times New Roman" w:eastAsia="Times New Roman" w:hAnsi="Times New Roman" w:cs="Times New Roman"/>
+          <w:sz w:val="28"/>
+          <w:szCs w:val="28"/>
+        </w:rPr>
+      </w:pPr>
+      <w:r>
+        <w:rPr>
+          <w:rFonts w:ascii="Times New Roman" w:eastAsia="Times New Roman" w:hAnsi="Times New Roman" w:cs="Times New Roman"/>
+          <w:sz w:val="28"/>
+          <w:szCs w:val="28"/>
+        </w:rPr>
+        <w:t xml:space="preserve">I have a credit life insurance policy with a value of </w:t>
+      </w:r>
+      <w:proofErr w:type="gramStart"/>
+      <w:r>
+        <w:rPr>
+          <w:rFonts w:ascii="Times New Roman" w:eastAsia="Times New Roman" w:hAnsi="Times New Roman" w:cs="Times New Roman"/>
+          <w:sz w:val="28"/>
+          <w:szCs w:val="28"/>
+        </w:rPr>
+        <w:t xml:space="preserve">{{ </w:t>
+      </w:r>
+      <w:proofErr w:type="spellStart"/>
+      <w:r>
+        <w:rPr>
+          <w:rFonts w:ascii="Times New Roman" w:eastAsia="Times New Roman" w:hAnsi="Times New Roman" w:cs="Times New Roman"/>
+          <w:sz w:val="28"/>
+          <w:szCs w:val="28"/>
+        </w:rPr>
+        <w:t>life</w:t>
+      </w:r>
+      <w:proofErr w:type="gramEnd"/>
+      <w:r>
+        <w:rPr>
+          <w:rFonts w:ascii="Times New Roman" w:eastAsia="Times New Roman" w:hAnsi="Times New Roman" w:cs="Times New Roman"/>
+          <w:sz w:val="28"/>
+          <w:szCs w:val="28"/>
+        </w:rPr>
+        <w:t>_credit_value</w:t>
+      </w:r>
+      <w:proofErr w:type="spellEnd"/>
+      <w:r>
+        <w:rPr>
+          <w:rFonts w:ascii="Times New Roman" w:eastAsia="Times New Roman" w:hAnsi="Times New Roman" w:cs="Times New Roman"/>
+          <w:sz w:val="28"/>
+          <w:szCs w:val="28"/>
+        </w:rPr>
+        <w:t xml:space="preserve"> | currency }}.</w:t>
+      </w:r>
+    </w:p>
+    <w:p>
+      <w:pPr>
+        <w:ind w:left="720"/>
+        <w:rPr>
+          <w:rFonts w:ascii="Times New Roman" w:eastAsia="Times New Roman" w:hAnsi="Times New Roman" w:cs="Times New Roman"/>
+          <w:sz w:val="28"/>
+          <w:szCs w:val="28"/>
+        </w:rPr>
+      </w:pPr>
+      <w:r>
+        <w:rPr>
+          <w:rFonts w:ascii="Times New Roman" w:eastAsia="Times New Roman" w:hAnsi="Times New Roman" w:cs="Times New Roman"/>
+          <w:sz w:val="28"/>
+          <w:szCs w:val="28"/>
+        </w:rPr>
+        <w:t>{%p endif %}</w:t>
+      </w:r>
+    </w:p>
+    <w:p>
+      <w:pPr>
+        <w:ind w:left="720"/>
+        <w:rPr>
+          <w:rFonts w:ascii="Times New Roman" w:eastAsia="Times New Roman" w:hAnsi="Times New Roman" w:cs="Times New Roman"/>
+          <w:sz w:val="28"/>
+          <w:szCs w:val="28"/>
+        </w:rPr>
+      </w:pPr>
+      <w:r>
+        <w:rPr>
+          <w:rFonts w:ascii="Times New Roman" w:eastAsia="Times New Roman" w:hAnsi="Times New Roman" w:cs="Times New Roman"/>
+          <w:sz w:val="28"/>
+          <w:szCs w:val="28"/>
+        </w:rPr>
+        <w:t xml:space="preserve">{%p if </w:t>
+      </w:r>
+      <w:proofErr w:type="spellStart"/>
+      <w:r>
+        <w:rPr>
+          <w:rFonts w:ascii="Times New Roman" w:eastAsia="Times New Roman" w:hAnsi="Times New Roman" w:cs="Times New Roman"/>
+          <w:sz w:val="28"/>
+          <w:szCs w:val="28"/>
+        </w:rPr>
+        <w:t>property_type_health</w:t>
+      </w:r>
+      <w:proofErr w:type="spellEnd"/>
+      <w:r>
+        <w:rPr>
+          <w:rFonts w:ascii="Times New Roman" w:eastAsia="Times New Roman" w:hAnsi="Times New Roman" w:cs="Times New Roman"/>
+          <w:sz w:val="28"/>
+          <w:szCs w:val="28"/>
+        </w:rPr>
+        <w:t xml:space="preserve"> %}</w:t>
+      </w:r>
+    </w:p>
+    <w:p>
+      <w:pPr>
+        <w:ind w:left="720"/>
+        <w:rPr>
+          <w:rFonts w:ascii="Times New Roman" w:eastAsia="Times New Roman" w:hAnsi="Times New Roman" w:cs="Times New Roman"/>
+          <w:sz w:val="28"/>
+          <w:szCs w:val="28"/>
+        </w:rPr>
+      </w:pPr>
+      <w:r>
+        <w:rPr>
+          <w:rFonts w:ascii="Times New Roman" w:eastAsia="Times New Roman" w:hAnsi="Times New Roman" w:cs="Times New Roman"/>
+          <w:sz w:val="28"/>
+          <w:szCs w:val="28"/>
+        </w:rPr>
+        <w:t xml:space="preserve">I have health aids prescribed by a professional. </w:t>
+      </w:r>
+      <w:r>
+        <w:rPr>
+          <w:rFonts w:ascii="Times New Roman" w:eastAsia="Times New Roman" w:hAnsi="Times New Roman" w:cs="Times New Roman"/>
+          <w:b/>
+          <w:bCs/>
+          <w:color w:val="1F3864" w:themeColor="accent1" w:themeShade="80"/>
+          <w:sz w:val="28"/>
+          <w:szCs w:val="28"/>
+        </w:rPr>
+        <w:t>Under Maine law these health aids are exempt from collections.</w:t>
+      </w:r>
+    </w:p>
+    <w:p>
+      <w:pPr>
+        <w:ind w:left="720"/>
+        <w:rPr>
+          <w:rFonts w:ascii="Times New Roman" w:eastAsia="Times New Roman" w:hAnsi="Times New Roman" w:cs="Times New Roman"/>
+          <w:sz w:val="28"/>
+          <w:szCs w:val="28"/>
+        </w:rPr>
+      </w:pPr>
+      <w:r>
+        <w:rPr>
+          <w:rFonts w:ascii="Times New Roman" w:eastAsia="Times New Roman" w:hAnsi="Times New Roman" w:cs="Times New Roman"/>
+          <w:sz w:val="28"/>
+          <w:szCs w:val="28"/>
+        </w:rPr>
+        <w:lastRenderedPageBreak/>
         <w:t>{%p endif %}</w:t>
       </w:r>
     </w:p>

</xml_diff>

<commit_message>
Polishing interview and resulting document, adding notes and help text, making name optional
</commit_message>
<xml_diff>
--- a/docassemble/DraftMaineDebtCollectionHearingHelper/data/templates/Debt_Hearing_Helper.docx
+++ b/docassemble/DraftMaineDebtCollectionHearingHelper/data/templates/Debt_Hearing_Helper.docx
@@ -1,6 +1,6 @@
 
 <file path=word/document.xml><?xml version="1.0" encoding="utf-8"?>
-<w:document xmlns:wpc="http://schemas.microsoft.com/office/word/2010/wordprocessingCanvas" xmlns:cx="http://schemas.microsoft.com/office/drawing/2014/chartex" xmlns:cx1="http://schemas.microsoft.com/office/drawing/2015/9/8/chartex" xmlns:cx2="http://schemas.microsoft.com/office/drawing/2015/10/21/chartex" xmlns:cx3="http://schemas.microsoft.com/office/drawing/2016/5/9/chartex" xmlns:cx4="http://schemas.microsoft.com/office/drawing/2016/5/10/chartex" xmlns:cx5="http://schemas.microsoft.com/office/drawing/2016/5/11/chartex" xmlns:cx6="http://schemas.microsoft.com/office/drawing/2016/5/12/chartex" xmlns:cx7="http://schemas.microsoft.com/office/drawing/2016/5/13/chartex" xmlns:cx8="http://schemas.microsoft.com/office/drawing/2016/5/14/chartex" xmlns:mc="http://schemas.openxmlformats.org/markup-compatibility/2006" xmlns:aink="http://schemas.microsoft.com/office/drawing/2016/ink" xmlns:am3d="http://schemas.microsoft.com/office/drawing/2017/model3d" xmlns:o="urn:schemas-microsoft-com:office:office" xmlns:oel="http://schemas.microsoft.com/office/2019/extlst" xmlns:r="http://schemas.openxmlformats.org/officeDocument/2006/relationships" xmlns:m="http://schemas.openxmlformats.org/officeDocument/2006/math" xmlns:v="urn:schemas-microsoft-com:vml" xmlns:wp14="http://schemas.microsoft.com/office/word/2010/wordprocessingDrawing" xmlns:wp="http://schemas.openxmlformats.org/drawingml/2006/wordprocessingDrawing" xmlns:w10="urn:schemas-microsoft-com:office:word" xmlns:w="http://schemas.openxmlformats.org/wordprocessingml/2006/main" xmlns:w14="http://schemas.microsoft.com/office/word/2010/wordml" xmlns:w15="http://schemas.microsoft.com/office/word/2012/wordml" xmlns:w16cex="http://schemas.microsoft.com/office/word/2018/wordml/cex" xmlns:w16cid="http://schemas.microsoft.com/office/word/2016/wordml/cid" xmlns:w16="http://schemas.microsoft.com/office/word/2018/wordml" xmlns:w16sdtdh="http://schemas.microsoft.com/office/word/2020/wordml/sdtdatahash" xmlns:w16se="http://schemas.microsoft.com/office/word/2015/wordml/symex" xmlns:wpg="http://schemas.microsoft.com/office/word/2010/wordprocessingGroup" xmlns:wpi="http://schemas.microsoft.com/office/word/2010/wordprocessingInk" xmlns:wne="http://schemas.microsoft.com/office/word/2006/wordml" xmlns:wps="http://schemas.microsoft.com/office/word/2010/wordprocessingShape" mc:Ignorable="w14 w15 w16se w16cid w16 w16cex w16sdtdh wp14">
+<w:document xmlns:wpc="http://schemas.microsoft.com/office/word/2010/wordprocessingCanvas" xmlns:cx="http://schemas.microsoft.com/office/drawing/2014/chartex" xmlns:cx1="http://schemas.microsoft.com/office/drawing/2015/9/8/chartex" xmlns:cx2="http://schemas.microsoft.com/office/drawing/2015/10/21/chartex" xmlns:cx3="http://schemas.microsoft.com/office/drawing/2016/5/9/chartex" xmlns:cx4="http://schemas.microsoft.com/office/drawing/2016/5/10/chartex" xmlns:cx5="http://schemas.microsoft.com/office/drawing/2016/5/11/chartex" xmlns:cx6="http://schemas.microsoft.com/office/drawing/2016/5/12/chartex" xmlns:cx7="http://schemas.microsoft.com/office/drawing/2016/5/13/chartex" xmlns:cx8="http://schemas.microsoft.com/office/drawing/2016/5/14/chartex" xmlns:mc="http://schemas.openxmlformats.org/markup-compatibility/2006" xmlns:aink="http://schemas.microsoft.com/office/drawing/2016/ink" xmlns:am3d="http://schemas.microsoft.com/office/drawing/2017/model3d" xmlns:o="urn:schemas-microsoft-com:office:office" xmlns:oel="http://schemas.microsoft.com/office/2019/extlst" xmlns:r="http://schemas.openxmlformats.org/officeDocument/2006/relationships" xmlns:m="http://schemas.openxmlformats.org/officeDocument/2006/math" xmlns:v="urn:schemas-microsoft-com:vml" xmlns:wp14="http://schemas.microsoft.com/office/word/2010/wordprocessingDrawing" xmlns:wp="http://schemas.openxmlformats.org/drawingml/2006/wordprocessingDrawing" xmlns:w10="urn:schemas-microsoft-com:office:word" xmlns:w="http://schemas.openxmlformats.org/wordprocessingml/2006/main" xmlns:w14="http://schemas.microsoft.com/office/word/2010/wordml" xmlns:w15="http://schemas.microsoft.com/office/word/2012/wordml" xmlns:w16cex="http://schemas.microsoft.com/office/word/2018/wordml/cex" xmlns:w16cid="http://schemas.microsoft.com/office/word/2016/wordml/cid" xmlns:w16="http://schemas.microsoft.com/office/word/2018/wordml" xmlns:w16du="http://schemas.microsoft.com/office/word/2023/wordml/word16du" xmlns:w16sdtdh="http://schemas.microsoft.com/office/word/2020/wordml/sdtdatahash" xmlns:w16se="http://schemas.microsoft.com/office/word/2015/wordml/symex" xmlns:wpg="http://schemas.microsoft.com/office/word/2010/wordprocessingGroup" xmlns:wpi="http://schemas.microsoft.com/office/word/2010/wordprocessingInk" xmlns:wne="http://schemas.microsoft.com/office/word/2006/wordml" xmlns:wps="http://schemas.microsoft.com/office/word/2010/wordprocessingShape" mc:Ignorable="w14 w15 w16se w16cid w16 w16cex w16sdtdh w16du wp14">
   <w:body>
     <w:p>
       <w:pPr>
@@ -100,15 +100,19 @@
         <w:jc w:val="center"/>
         <w:rPr>
           <w:rFonts w:ascii="Times New Roman" w:eastAsia="Times New Roman" w:hAnsi="Times New Roman" w:cs="Times New Roman"/>
-          <w:color w:val="000000" w:themeColor="text1"/>
-          <w:sz w:val="28"/>
-          <w:szCs w:val="28"/>
-        </w:rPr>
-      </w:pPr>
-      <w:r>
-        <w:rPr>
-          <w:rFonts w:ascii="Times New Roman" w:eastAsia="Times New Roman" w:hAnsi="Times New Roman" w:cs="Times New Roman"/>
-          <w:color w:val="000000" w:themeColor="text1"/>
+          <w:b/>
+          <w:bCs/>
+          <w:color w:val="024442"/>
+          <w:sz w:val="28"/>
+          <w:szCs w:val="28"/>
+        </w:rPr>
+      </w:pPr>
+      <w:r>
+        <w:rPr>
+          <w:rFonts w:ascii="Times New Roman" w:eastAsia="Times New Roman" w:hAnsi="Times New Roman" w:cs="Times New Roman"/>
+          <w:b/>
+          <w:bCs/>
+          <w:color w:val="024442"/>
           <w:sz w:val="28"/>
           <w:szCs w:val="28"/>
         </w:rPr>
@@ -118,7 +122,9 @@
       <w:r>
         <w:rPr>
           <w:rFonts w:ascii="Times New Roman" w:eastAsia="Times New Roman" w:hAnsi="Times New Roman" w:cs="Times New Roman"/>
-          <w:color w:val="000000" w:themeColor="text1"/>
+          <w:b/>
+          <w:bCs/>
+          <w:color w:val="024442"/>
           <w:sz w:val="28"/>
           <w:szCs w:val="28"/>
         </w:rPr>
@@ -128,7 +134,9 @@
       <w:r>
         <w:rPr>
           <w:rFonts w:ascii="Times New Roman" w:eastAsia="Times New Roman" w:hAnsi="Times New Roman" w:cs="Times New Roman"/>
-          <w:color w:val="000000" w:themeColor="text1"/>
+          <w:b/>
+          <w:bCs/>
+          <w:color w:val="024442"/>
           <w:sz w:val="28"/>
           <w:szCs w:val="28"/>
         </w:rPr>
@@ -137,7 +145,9 @@
       <w:r>
         <w:rPr>
           <w:rFonts w:ascii="Times New Roman" w:eastAsia="Times New Roman" w:hAnsi="Times New Roman" w:cs="Times New Roman"/>
-          <w:color w:val="000000" w:themeColor="text1"/>
+          <w:b/>
+          <w:bCs/>
+          <w:color w:val="024442"/>
           <w:sz w:val="28"/>
           <w:szCs w:val="28"/>
         </w:rPr>
@@ -146,7 +156,9 @@
       <w:r>
         <w:rPr>
           <w:rFonts w:ascii="Times New Roman" w:eastAsia="Times New Roman" w:hAnsi="Times New Roman" w:cs="Times New Roman"/>
-          <w:color w:val="000000" w:themeColor="text1"/>
+          <w:b/>
+          <w:bCs/>
+          <w:color w:val="024442"/>
           <w:sz w:val="28"/>
           <w:szCs w:val="28"/>
         </w:rPr>
@@ -155,7 +167,9 @@
       <w:r>
         <w:rPr>
           <w:rFonts w:ascii="Times New Roman" w:eastAsia="Times New Roman" w:hAnsi="Times New Roman" w:cs="Times New Roman"/>
-          <w:color w:val="000000" w:themeColor="text1"/>
+          <w:b/>
+          <w:bCs/>
+          <w:color w:val="024442"/>
           <w:sz w:val="28"/>
           <w:szCs w:val="28"/>
         </w:rPr>
@@ -164,7 +178,9 @@
       <w:r>
         <w:rPr>
           <w:rFonts w:ascii="Times New Roman" w:eastAsia="Times New Roman" w:hAnsi="Times New Roman" w:cs="Times New Roman"/>
-          <w:color w:val="000000" w:themeColor="text1"/>
+          <w:b/>
+          <w:bCs/>
+          <w:color w:val="024442"/>
           <w:sz w:val="28"/>
           <w:szCs w:val="28"/>
         </w:rPr>
@@ -174,7 +190,9 @@
       <w:r>
         <w:rPr>
           <w:rFonts w:ascii="Times New Roman" w:eastAsia="Times New Roman" w:hAnsi="Times New Roman" w:cs="Times New Roman"/>
-          <w:color w:val="000000" w:themeColor="text1"/>
+          <w:b/>
+          <w:bCs/>
+          <w:color w:val="024442"/>
           <w:sz w:val="28"/>
           <w:szCs w:val="28"/>
         </w:rPr>
@@ -184,7 +202,9 @@
       <w:r>
         <w:rPr>
           <w:rFonts w:ascii="Times New Roman" w:eastAsia="Times New Roman" w:hAnsi="Times New Roman" w:cs="Times New Roman"/>
-          <w:color w:val="000000" w:themeColor="text1"/>
+          <w:b/>
+          <w:bCs/>
+          <w:color w:val="024442"/>
           <w:sz w:val="28"/>
           <w:szCs w:val="28"/>
         </w:rPr>
@@ -830,7 +850,19 @@
       </w:r>
     </w:p>
     <w:p>
-      <w:r>
+      <w:pPr>
+        <w:rPr>
+          <w:rFonts w:ascii="Times New Roman" w:hAnsi="Times New Roman" w:cs="Times New Roman"/>
+          <w:sz w:val="28"/>
+          <w:szCs w:val="28"/>
+        </w:rPr>
+      </w:pPr>
+      <w:r>
+        <w:rPr>
+          <w:rFonts w:ascii="Times New Roman" w:hAnsi="Times New Roman" w:cs="Times New Roman"/>
+          <w:sz w:val="28"/>
+          <w:szCs w:val="28"/>
+        </w:rPr>
         <w:t xml:space="preserve">Some kinds of income are exempt from collections under Maine law – this means you cannot be ordered to pay certain debts out of this income. </w:t>
       </w:r>
     </w:p>
@@ -838,13 +870,17 @@
       <w:pPr>
         <w:rPr>
           <w:rFonts w:ascii="Times New Roman" w:eastAsia="Times New Roman" w:hAnsi="Times New Roman" w:cs="Times New Roman"/>
-          <w:sz w:val="28"/>
-          <w:szCs w:val="28"/>
-        </w:rPr>
-      </w:pPr>
-      <w:r>
-        <w:rPr>
-          <w:rFonts w:ascii="Times New Roman" w:eastAsia="Times New Roman" w:hAnsi="Times New Roman" w:cs="Times New Roman"/>
+          <w:b/>
+          <w:bCs/>
+          <w:sz w:val="28"/>
+          <w:szCs w:val="28"/>
+        </w:rPr>
+      </w:pPr>
+      <w:r>
+        <w:rPr>
+          <w:rFonts w:ascii="Times New Roman" w:eastAsia="Times New Roman" w:hAnsi="Times New Roman" w:cs="Times New Roman"/>
+          <w:b/>
+          <w:bCs/>
           <w:sz w:val="28"/>
           <w:szCs w:val="28"/>
         </w:rPr>
@@ -1298,7 +1334,7 @@
     </w:p>
     <w:p>
       <w:pPr>
-        <w:ind w:firstLine="720"/>
+        <w:ind w:left="720"/>
         <w:rPr>
           <w:rFonts w:ascii="Times New Roman" w:eastAsia="Times New Roman" w:hAnsi="Times New Roman" w:cs="Times New Roman"/>
           <w:sz w:val="28"/>
@@ -1481,7 +1517,7 @@
     </w:p>
     <w:p>
       <w:pPr>
-        <w:ind w:firstLine="720"/>
+        <w:ind w:left="720"/>
         <w:rPr>
           <w:rFonts w:ascii="Times New Roman" w:eastAsia="Times New Roman" w:hAnsi="Times New Roman" w:cs="Times New Roman"/>
           <w:sz w:val="28"/>
@@ -1503,14 +1539,6 @@
           <w:szCs w:val="28"/>
         </w:rPr>
         <w:t xml:space="preserve"> in the amount of </w:t>
-      </w:r>
-      <w:r>
-        <w:rPr>
-          <w:rFonts w:ascii="Times New Roman" w:eastAsia="Times New Roman" w:hAnsi="Times New Roman" w:cs="Times New Roman"/>
-          <w:sz w:val="28"/>
-          <w:szCs w:val="28"/>
-        </w:rPr>
-        <w:t>3</w:t>
       </w:r>
       <w:proofErr w:type="gramStart"/>
       <w:r>
@@ -2917,25 +2945,75 @@
     </w:p>
     <w:p/>
     <w:p>
-      <w:r>
+      <w:pPr>
+        <w:rPr>
+          <w:rFonts w:ascii="Times New Roman" w:hAnsi="Times New Roman" w:cs="Times New Roman"/>
+          <w:sz w:val="28"/>
+          <w:szCs w:val="28"/>
+        </w:rPr>
+      </w:pPr>
+      <w:r>
+        <w:rPr>
+          <w:rFonts w:ascii="Times New Roman" w:hAnsi="Times New Roman" w:cs="Times New Roman"/>
+          <w:sz w:val="28"/>
+          <w:szCs w:val="28"/>
+        </w:rPr>
         <w:t>Some property is totally exempt from debt collections (unless you have put it up as collateral) – this means a creditor can’t take this property to pay a debt.</w:t>
       </w:r>
     </w:p>
     <w:p>
-      <w:r>
+      <w:pPr>
+        <w:rPr>
+          <w:rFonts w:ascii="Times New Roman" w:hAnsi="Times New Roman" w:cs="Times New Roman"/>
+          <w:sz w:val="28"/>
+          <w:szCs w:val="28"/>
+        </w:rPr>
+      </w:pPr>
+      <w:r>
+        <w:rPr>
+          <w:rFonts w:ascii="Times New Roman" w:hAnsi="Times New Roman" w:cs="Times New Roman"/>
+          <w:sz w:val="28"/>
+          <w:szCs w:val="28"/>
+        </w:rPr>
         <w:t xml:space="preserve">‘Equity’ means the amount of </w:t>
       </w:r>
       <w:proofErr w:type="gramStart"/>
       <w:r>
+        <w:rPr>
+          <w:rFonts w:ascii="Times New Roman" w:hAnsi="Times New Roman" w:cs="Times New Roman"/>
+          <w:sz w:val="28"/>
+          <w:szCs w:val="28"/>
+        </w:rPr>
         <w:t>the value</w:t>
       </w:r>
       <w:proofErr w:type="gramEnd"/>
       <w:r>
+        <w:rPr>
+          <w:rFonts w:ascii="Times New Roman" w:hAnsi="Times New Roman" w:cs="Times New Roman"/>
+          <w:sz w:val="28"/>
+          <w:szCs w:val="28"/>
+        </w:rPr>
         <w:t xml:space="preserve"> of your property that is available to you, after accounting for existing liens or financing like a mortgage or loan you still owe on.</w:t>
       </w:r>
     </w:p>
     <w:p>
-      <w:r>
+      <w:pPr>
+        <w:rPr>
+          <w:rFonts w:ascii="Times New Roman" w:hAnsi="Times New Roman" w:cs="Times New Roman"/>
+          <w:b/>
+          <w:bCs/>
+          <w:sz w:val="28"/>
+          <w:szCs w:val="28"/>
+        </w:rPr>
+      </w:pPr>
+      <w:r>
+        <w:rPr>
+          <w:rFonts w:ascii="Times New Roman" w:hAnsi="Times New Roman" w:cs="Times New Roman"/>
+          <w:b/>
+          <w:bCs/>
+          <w:sz w:val="28"/>
+          <w:szCs w:val="28"/>
+        </w:rPr>
         <w:t>I have the following property:</w:t>
       </w:r>
     </w:p>
@@ -3141,6 +3219,7 @@
           <w:sz w:val="28"/>
           <w:szCs w:val="28"/>
         </w:rPr>
+        <w:lastRenderedPageBreak/>
         <w:t xml:space="preserve">I own a home and have approximately </w:t>
       </w:r>
       <w:proofErr w:type="gramStart"/>
@@ -3213,16 +3292,7 @@
           <w:sz w:val="28"/>
           <w:szCs w:val="28"/>
         </w:rPr>
-        <w:t xml:space="preserve"> </w:t>
-      </w:r>
-      <w:r>
-        <w:rPr>
-          <w:rFonts w:ascii="Times New Roman" w:eastAsia="Times New Roman" w:hAnsi="Times New Roman" w:cs="Times New Roman"/>
-          <w:sz w:val="28"/>
-          <w:szCs w:val="28"/>
-        </w:rPr>
-        <w:lastRenderedPageBreak/>
-        <w:t xml:space="preserve">with me {% </w:t>
+        <w:t xml:space="preserve"> with me {% </w:t>
       </w:r>
       <w:proofErr w:type="spellStart"/>
       <w:r>
@@ -3393,7 +3463,31 @@
           <w:sz w:val="28"/>
           <w:szCs w:val="28"/>
         </w:rPr>
-        <w:t xml:space="preserve"> }} other home(s) or piece(s) of property and have approximately {{ </w:t>
+        <w:t xml:space="preserve"> | int</w:t>
+      </w:r>
+      <w:r>
+        <w:rPr>
+          <w:rFonts w:ascii="Times New Roman" w:eastAsia="Times New Roman" w:hAnsi="Times New Roman" w:cs="Times New Roman"/>
+          <w:sz w:val="28"/>
+          <w:szCs w:val="28"/>
+        </w:rPr>
+        <w:t xml:space="preserve"> }} other home(s) or piece(s) of property </w:t>
+      </w:r>
+      <w:r>
+        <w:rPr>
+          <w:rFonts w:ascii="Times New Roman" w:eastAsia="Times New Roman" w:hAnsi="Times New Roman" w:cs="Times New Roman"/>
+          <w:sz w:val="28"/>
+          <w:szCs w:val="28"/>
+        </w:rPr>
+        <w:t>that in total</w:t>
+      </w:r>
+      <w:r>
+        <w:rPr>
+          <w:rFonts w:ascii="Times New Roman" w:eastAsia="Times New Roman" w:hAnsi="Times New Roman" w:cs="Times New Roman"/>
+          <w:sz w:val="28"/>
+          <w:szCs w:val="28"/>
+        </w:rPr>
+        <w:t xml:space="preserve"> have approximately {{ </w:t>
       </w:r>
       <w:proofErr w:type="spellStart"/>
       <w:r>
@@ -3686,6 +3780,14 @@
           <w:sz w:val="28"/>
           <w:szCs w:val="28"/>
         </w:rPr>
+        <w:t>| int</w:t>
+      </w:r>
+      <w:r>
+        <w:rPr>
+          <w:rFonts w:ascii="Times New Roman" w:eastAsia="Times New Roman" w:hAnsi="Times New Roman" w:cs="Times New Roman"/>
+          <w:sz w:val="28"/>
+          <w:szCs w:val="28"/>
+        </w:rPr>
         <w:t>}</w:t>
       </w:r>
       <w:r>
@@ -3712,7 +3814,39 @@
           <w:sz w:val="28"/>
           <w:szCs w:val="28"/>
         </w:rPr>
-        <w:t xml:space="preserve"> }} in equity.</w:t>
+        <w:t xml:space="preserve"> </w:t>
+      </w:r>
+      <w:r>
+        <w:rPr>
+          <w:rFonts w:ascii="Times New Roman" w:eastAsia="Times New Roman" w:hAnsi="Times New Roman" w:cs="Times New Roman"/>
+          <w:sz w:val="28"/>
+          <w:szCs w:val="28"/>
+        </w:rPr>
+        <w:t>| currency</w:t>
+      </w:r>
+      <w:r>
+        <w:rPr>
+          <w:rFonts w:ascii="Times New Roman" w:eastAsia="Times New Roman" w:hAnsi="Times New Roman" w:cs="Times New Roman"/>
+          <w:sz w:val="28"/>
+          <w:szCs w:val="28"/>
+        </w:rPr>
+        <w:t>}} in</w:t>
+      </w:r>
+      <w:r>
+        <w:rPr>
+          <w:rFonts w:ascii="Times New Roman" w:eastAsia="Times New Roman" w:hAnsi="Times New Roman" w:cs="Times New Roman"/>
+          <w:sz w:val="28"/>
+          <w:szCs w:val="28"/>
+        </w:rPr>
+        <w:t xml:space="preserve"> combined total</w:t>
+      </w:r>
+      <w:r>
+        <w:rPr>
+          <w:rFonts w:ascii="Times New Roman" w:eastAsia="Times New Roman" w:hAnsi="Times New Roman" w:cs="Times New Roman"/>
+          <w:sz w:val="28"/>
+          <w:szCs w:val="28"/>
+        </w:rPr>
+        <w:t xml:space="preserve"> equity.</w:t>
       </w:r>
     </w:p>
     <w:p>
@@ -3996,6 +4130,14 @@
           <w:sz w:val="28"/>
           <w:szCs w:val="28"/>
         </w:rPr>
+        <w:t xml:space="preserve"> | int</w:t>
+      </w:r>
+      <w:r>
+        <w:rPr>
+          <w:rFonts w:ascii="Times New Roman" w:eastAsia="Times New Roman" w:hAnsi="Times New Roman" w:cs="Times New Roman"/>
+          <w:sz w:val="28"/>
+          <w:szCs w:val="28"/>
+        </w:rPr>
         <w:t xml:space="preserve"> }} items of clothing each </w:t>
       </w:r>
       <w:r>
@@ -4038,6 +4180,7 @@
           <w:sz w:val="28"/>
           <w:szCs w:val="28"/>
         </w:rPr>
+        <w:lastRenderedPageBreak/>
         <w:t>{%p endif %}</w:t>
       </w:r>
     </w:p>
@@ -4092,7 +4235,6 @@
           <w:sz w:val="28"/>
           <w:szCs w:val="28"/>
         </w:rPr>
-        <w:lastRenderedPageBreak/>
         <w:t xml:space="preserve">I have a wedding and/or engagement ring with a total combined value of </w:t>
       </w:r>
       <w:proofErr w:type="gramStart"/>
@@ -4414,7 +4556,23 @@
           <w:sz w:val="28"/>
           <w:szCs w:val="28"/>
         </w:rPr>
-        <w:t xml:space="preserve"> }} household goods, including furniture or appliances, each with a value of $500 or over</w:t>
+        <w:t xml:space="preserve"> </w:t>
+      </w:r>
+      <w:r>
+        <w:rPr>
+          <w:rFonts w:ascii="Times New Roman" w:eastAsia="Times New Roman" w:hAnsi="Times New Roman" w:cs="Times New Roman"/>
+          <w:sz w:val="28"/>
+          <w:szCs w:val="28"/>
+        </w:rPr>
+        <w:t xml:space="preserve">| int </w:t>
+      </w:r>
+      <w:r>
+        <w:rPr>
+          <w:rFonts w:ascii="Times New Roman" w:eastAsia="Times New Roman" w:hAnsi="Times New Roman" w:cs="Times New Roman"/>
+          <w:sz w:val="28"/>
+          <w:szCs w:val="28"/>
+        </w:rPr>
+        <w:t>}} household goods, including furniture or appliances, each with a value of $500 or over</w:t>
       </w:r>
       <w:r>
         <w:rPr>
@@ -4695,6 +4853,7 @@
           <w:sz w:val="28"/>
           <w:szCs w:val="28"/>
         </w:rPr>
+        <w:lastRenderedPageBreak/>
         <w:t xml:space="preserve">I have up to a </w:t>
       </w:r>
       <w:proofErr w:type="gramStart"/>
@@ -4724,7 +4883,211 @@
           <w:sz w:val="28"/>
           <w:szCs w:val="28"/>
         </w:rPr>
-        <w:t xml:space="preserve">Under Maine </w:t>
+        <w:t>Under Maine law this food and associated tools and materials is exempt from collections.</w:t>
+      </w:r>
+      <w:r>
+        <w:rPr>
+          <w:rFonts w:ascii="Times New Roman" w:eastAsia="Times New Roman" w:hAnsi="Times New Roman" w:cs="Times New Roman"/>
+          <w:sz w:val="28"/>
+          <w:szCs w:val="28"/>
+        </w:rPr>
+        <w:t xml:space="preserve">   </w:t>
+      </w:r>
+    </w:p>
+    <w:p>
+      <w:pPr>
+        <w:ind w:left="720"/>
+        <w:rPr>
+          <w:rFonts w:ascii="Times New Roman" w:eastAsia="Times New Roman" w:hAnsi="Times New Roman" w:cs="Times New Roman"/>
+          <w:sz w:val="28"/>
+          <w:szCs w:val="28"/>
+        </w:rPr>
+      </w:pPr>
+      <w:r>
+        <w:rPr>
+          <w:rFonts w:ascii="Times New Roman" w:eastAsia="Times New Roman" w:hAnsi="Times New Roman" w:cs="Times New Roman"/>
+          <w:sz w:val="28"/>
+          <w:szCs w:val="28"/>
+        </w:rPr>
+        <w:t>{%p endif %}</w:t>
+      </w:r>
+    </w:p>
+    <w:p>
+      <w:pPr>
+        <w:ind w:left="720"/>
+        <w:rPr>
+          <w:rFonts w:ascii="Times New Roman" w:eastAsia="Times New Roman" w:hAnsi="Times New Roman" w:cs="Times New Roman"/>
+          <w:sz w:val="28"/>
+          <w:szCs w:val="28"/>
+        </w:rPr>
+      </w:pPr>
+      <w:r>
+        <w:rPr>
+          <w:rFonts w:ascii="Times New Roman" w:eastAsia="Times New Roman" w:hAnsi="Times New Roman" w:cs="Times New Roman"/>
+          <w:sz w:val="28"/>
+          <w:szCs w:val="28"/>
+        </w:rPr>
+        <w:t xml:space="preserve">{%p if </w:t>
+      </w:r>
+      <w:proofErr w:type="spellStart"/>
+      <w:r>
+        <w:rPr>
+          <w:rFonts w:ascii="Times New Roman" w:eastAsia="Times New Roman" w:hAnsi="Times New Roman" w:cs="Times New Roman"/>
+          <w:sz w:val="28"/>
+          <w:szCs w:val="28"/>
+        </w:rPr>
+        <w:t>property_type_food_extra</w:t>
+      </w:r>
+      <w:proofErr w:type="spellEnd"/>
+      <w:r>
+        <w:rPr>
+          <w:rFonts w:ascii="Times New Roman" w:eastAsia="Times New Roman" w:hAnsi="Times New Roman" w:cs="Times New Roman"/>
+          <w:sz w:val="28"/>
+          <w:szCs w:val="28"/>
+        </w:rPr>
+        <w:t xml:space="preserve"> %}</w:t>
+      </w:r>
+    </w:p>
+    <w:p>
+      <w:pPr>
+        <w:ind w:left="720"/>
+        <w:rPr>
+          <w:rFonts w:ascii="Times New Roman" w:eastAsia="Times New Roman" w:hAnsi="Times New Roman" w:cs="Times New Roman"/>
+          <w:sz w:val="28"/>
+          <w:szCs w:val="28"/>
+        </w:rPr>
+      </w:pPr>
+      <w:r>
+        <w:rPr>
+          <w:rFonts w:ascii="Times New Roman" w:eastAsia="Times New Roman" w:hAnsi="Times New Roman" w:cs="Times New Roman"/>
+          <w:sz w:val="28"/>
+          <w:szCs w:val="28"/>
+        </w:rPr>
+        <w:t xml:space="preserve">In addition to an exempt six month supply of food and what is needed to raise and harvest it, I have: </w:t>
+      </w:r>
+      <w:proofErr w:type="gramStart"/>
+      <w:r>
+        <w:rPr>
+          <w:rFonts w:ascii="Times New Roman" w:eastAsia="Times New Roman" w:hAnsi="Times New Roman" w:cs="Times New Roman"/>
+          <w:sz w:val="28"/>
+          <w:szCs w:val="28"/>
+        </w:rPr>
+        <w:t xml:space="preserve">{{ </w:t>
+      </w:r>
+      <w:proofErr w:type="spellStart"/>
+      <w:r>
+        <w:rPr>
+          <w:rFonts w:ascii="Times New Roman" w:eastAsia="Times New Roman" w:hAnsi="Times New Roman" w:cs="Times New Roman"/>
+          <w:sz w:val="28"/>
+          <w:szCs w:val="28"/>
+        </w:rPr>
+        <w:t>extra</w:t>
+      </w:r>
+      <w:proofErr w:type="gramEnd"/>
+      <w:r>
+        <w:rPr>
+          <w:rFonts w:ascii="Times New Roman" w:eastAsia="Times New Roman" w:hAnsi="Times New Roman" w:cs="Times New Roman"/>
+          <w:sz w:val="28"/>
+          <w:szCs w:val="28"/>
+        </w:rPr>
+        <w:t>_food_detail</w:t>
+      </w:r>
+      <w:proofErr w:type="spellEnd"/>
+      <w:r>
+        <w:rPr>
+          <w:rFonts w:ascii="Times New Roman" w:eastAsia="Times New Roman" w:hAnsi="Times New Roman" w:cs="Times New Roman"/>
+          <w:sz w:val="28"/>
+          <w:szCs w:val="28"/>
+        </w:rPr>
+        <w:t xml:space="preserve"> }}</w:t>
+      </w:r>
+    </w:p>
+    <w:p>
+      <w:pPr>
+        <w:ind w:left="720"/>
+        <w:rPr>
+          <w:rFonts w:ascii="Times New Roman" w:eastAsia="Times New Roman" w:hAnsi="Times New Roman" w:cs="Times New Roman"/>
+          <w:sz w:val="28"/>
+          <w:szCs w:val="28"/>
+        </w:rPr>
+      </w:pPr>
+      <w:r>
+        <w:rPr>
+          <w:rFonts w:ascii="Times New Roman" w:eastAsia="Times New Roman" w:hAnsi="Times New Roman" w:cs="Times New Roman"/>
+          <w:sz w:val="28"/>
+          <w:szCs w:val="28"/>
+        </w:rPr>
+        <w:t>{%p endif %}</w:t>
+      </w:r>
+    </w:p>
+    <w:p>
+      <w:pPr>
+        <w:ind w:left="720"/>
+        <w:rPr>
+          <w:rFonts w:ascii="Times New Roman" w:eastAsia="Times New Roman" w:hAnsi="Times New Roman" w:cs="Times New Roman"/>
+          <w:sz w:val="28"/>
+          <w:szCs w:val="28"/>
+        </w:rPr>
+      </w:pPr>
+      <w:r>
+        <w:rPr>
+          <w:rFonts w:ascii="Times New Roman" w:eastAsia="Times New Roman" w:hAnsi="Times New Roman" w:cs="Times New Roman"/>
+          <w:sz w:val="28"/>
+          <w:szCs w:val="28"/>
+        </w:rPr>
+        <w:t xml:space="preserve">{%p if </w:t>
+      </w:r>
+      <w:proofErr w:type="spellStart"/>
+      <w:r>
+        <w:rPr>
+          <w:rFonts w:ascii="Times New Roman" w:eastAsia="Times New Roman" w:hAnsi="Times New Roman" w:cs="Times New Roman"/>
+          <w:sz w:val="28"/>
+          <w:szCs w:val="28"/>
+        </w:rPr>
+        <w:t>property_type_farm</w:t>
+      </w:r>
+      <w:proofErr w:type="spellEnd"/>
+      <w:r>
+        <w:rPr>
+          <w:rFonts w:ascii="Times New Roman" w:eastAsia="Times New Roman" w:hAnsi="Times New Roman" w:cs="Times New Roman"/>
+          <w:sz w:val="28"/>
+          <w:szCs w:val="28"/>
+        </w:rPr>
+        <w:t xml:space="preserve"> %}</w:t>
+      </w:r>
+    </w:p>
+    <w:p>
+      <w:pPr>
+        <w:ind w:left="720"/>
+        <w:rPr>
+          <w:rFonts w:ascii="Times New Roman" w:eastAsia="Times New Roman" w:hAnsi="Times New Roman" w:cs="Times New Roman"/>
+          <w:sz w:val="28"/>
+          <w:szCs w:val="28"/>
+        </w:rPr>
+      </w:pPr>
+      <w:r>
+        <w:rPr>
+          <w:rFonts w:ascii="Times New Roman" w:eastAsia="Times New Roman" w:hAnsi="Times New Roman" w:cs="Times New Roman"/>
+          <w:sz w:val="28"/>
+          <w:szCs w:val="28"/>
+        </w:rPr>
+        <w:t xml:space="preserve">I am a farmer and I have </w:t>
+      </w:r>
+      <w:r>
+        <w:rPr>
+          <w:rFonts w:ascii="Times New Roman" w:eastAsia="Times New Roman" w:hAnsi="Times New Roman" w:cs="Times New Roman"/>
+          <w:sz w:val="28"/>
+          <w:szCs w:val="28"/>
+        </w:rPr>
+        <w:t>one of each type of farm tool or implement reasonably necessary for my commercial farming operation.</w:t>
+      </w:r>
+      <w:r>
+        <w:rPr>
+          <w:rFonts w:ascii="Times New Roman" w:eastAsia="Times New Roman" w:hAnsi="Times New Roman" w:cs="Times New Roman"/>
+          <w:sz w:val="28"/>
+          <w:szCs w:val="28"/>
+        </w:rPr>
+        <w:t xml:space="preserve"> </w:t>
       </w:r>
       <w:r>
         <w:rPr>
@@ -4735,16 +5098,23 @@
           <w:sz w:val="28"/>
           <w:szCs w:val="28"/>
         </w:rPr>
-        <w:lastRenderedPageBreak/>
-        <w:t>law this food and associated tools and materials is exempt from collections.</w:t>
-      </w:r>
-      <w:r>
-        <w:rPr>
-          <w:rFonts w:ascii="Times New Roman" w:eastAsia="Times New Roman" w:hAnsi="Times New Roman" w:cs="Times New Roman"/>
-          <w:sz w:val="28"/>
-          <w:szCs w:val="28"/>
-        </w:rPr>
-        <w:t xml:space="preserve">   </w:t>
+        <w:t>Under Maine law these are exempt from collections</w:t>
+      </w:r>
+      <w:r>
+        <w:rPr>
+          <w:rFonts w:ascii="Times New Roman" w:eastAsia="Times New Roman" w:hAnsi="Times New Roman" w:cs="Times New Roman"/>
+          <w:sz w:val="28"/>
+          <w:szCs w:val="28"/>
+        </w:rPr>
+        <w:t xml:space="preserve">. </w:t>
+      </w:r>
+      <w:r>
+        <w:rPr>
+          <w:rFonts w:ascii="Times New Roman" w:eastAsia="Times New Roman" w:hAnsi="Times New Roman" w:cs="Times New Roman"/>
+          <w:sz w:val="28"/>
+          <w:szCs w:val="28"/>
+        </w:rPr>
+        <w:t xml:space="preserve">  </w:t>
       </w:r>
     </w:p>
     <w:p>
@@ -4789,7 +5159,7 @@
           <w:sz w:val="28"/>
           <w:szCs w:val="28"/>
         </w:rPr>
-        <w:t>property_type_food_extra</w:t>
+        <w:t>property_type_farm_additional</w:t>
       </w:r>
       <w:proofErr w:type="spellEnd"/>
       <w:r>
@@ -4816,7 +5186,39 @@
           <w:sz w:val="28"/>
           <w:szCs w:val="28"/>
         </w:rPr>
-        <w:t xml:space="preserve">In addition to an exempt six month supply of food and what is needed to raise and harvest it, I have: </w:t>
+        <w:t>I also have additional</w:t>
+      </w:r>
+      <w:r>
+        <w:rPr>
+          <w:rFonts w:ascii="Times New Roman" w:eastAsia="Times New Roman" w:hAnsi="Times New Roman" w:cs="Times New Roman"/>
+          <w:sz w:val="28"/>
+          <w:szCs w:val="28"/>
+        </w:rPr>
+        <w:t xml:space="preserve"> farm</w:t>
+      </w:r>
+      <w:r>
+        <w:rPr>
+          <w:rFonts w:ascii="Times New Roman" w:eastAsia="Times New Roman" w:hAnsi="Times New Roman" w:cs="Times New Roman"/>
+          <w:sz w:val="28"/>
+          <w:szCs w:val="28"/>
+        </w:rPr>
+        <w:t xml:space="preserve"> tools or implements</w:t>
+      </w:r>
+      <w:r>
+        <w:rPr>
+          <w:rFonts w:ascii="Times New Roman" w:eastAsia="Times New Roman" w:hAnsi="Times New Roman" w:cs="Times New Roman"/>
+          <w:sz w:val="28"/>
+          <w:szCs w:val="28"/>
+        </w:rPr>
+        <w:t xml:space="preserve"> </w:t>
+      </w:r>
+      <w:r>
+        <w:rPr>
+          <w:rFonts w:ascii="Times New Roman" w:eastAsia="Times New Roman" w:hAnsi="Times New Roman" w:cs="Times New Roman"/>
+          <w:sz w:val="28"/>
+          <w:szCs w:val="28"/>
+        </w:rPr>
+        <w:t xml:space="preserve">with a value of </w:t>
       </w:r>
       <w:proofErr w:type="gramStart"/>
       <w:r>
@@ -4834,7 +5236,7 @@
           <w:sz w:val="28"/>
           <w:szCs w:val="28"/>
         </w:rPr>
-        <w:t>extra</w:t>
+        <w:t>additional</w:t>
       </w:r>
       <w:proofErr w:type="gramEnd"/>
       <w:r>
@@ -4843,16 +5245,24 @@
           <w:sz w:val="28"/>
           <w:szCs w:val="28"/>
         </w:rPr>
-        <w:t>_food_detail</w:t>
-      </w:r>
-      <w:proofErr w:type="spellEnd"/>
-      <w:r>
-        <w:rPr>
-          <w:rFonts w:ascii="Times New Roman" w:eastAsia="Times New Roman" w:hAnsi="Times New Roman" w:cs="Times New Roman"/>
-          <w:sz w:val="28"/>
-          <w:szCs w:val="28"/>
-        </w:rPr>
-        <w:t xml:space="preserve"> }}</w:t>
+        <w:t>_farm_value</w:t>
+      </w:r>
+      <w:proofErr w:type="spellEnd"/>
+      <w:r>
+        <w:rPr>
+          <w:rFonts w:ascii="Times New Roman" w:eastAsia="Times New Roman" w:hAnsi="Times New Roman" w:cs="Times New Roman"/>
+          <w:sz w:val="28"/>
+          <w:szCs w:val="28"/>
+        </w:rPr>
+        <w:t xml:space="preserve"> | currency }}</w:t>
+      </w:r>
+      <w:r>
+        <w:rPr>
+          <w:rFonts w:ascii="Times New Roman" w:eastAsia="Times New Roman" w:hAnsi="Times New Roman" w:cs="Times New Roman"/>
+          <w:sz w:val="28"/>
+          <w:szCs w:val="28"/>
+        </w:rPr>
+        <w:t>.</w:t>
       </w:r>
     </w:p>
     <w:p>
@@ -4897,7 +5307,7 @@
           <w:sz w:val="28"/>
           <w:szCs w:val="28"/>
         </w:rPr>
-        <w:t>property_type_farm</w:t>
+        <w:t>property_type_boat_standard</w:t>
       </w:r>
       <w:proofErr w:type="spellEnd"/>
       <w:r>
@@ -4924,15 +5334,87 @@
           <w:sz w:val="28"/>
           <w:szCs w:val="28"/>
         </w:rPr>
-        <w:t xml:space="preserve">I am a farmer and I have </w:t>
-      </w:r>
-      <w:r>
-        <w:rPr>
-          <w:rFonts w:ascii="Times New Roman" w:eastAsia="Times New Roman" w:hAnsi="Times New Roman" w:cs="Times New Roman"/>
-          <w:sz w:val="28"/>
-          <w:szCs w:val="28"/>
-        </w:rPr>
-        <w:t>one of each type of farm tool or implement reasonably necessary for my commercial farming operation.</w:t>
+        <w:t>I work in commercial fishing and have a fishing boat that is not longer than 46 feet.</w:t>
+      </w:r>
+      <w:r>
+        <w:rPr>
+          <w:rFonts w:ascii="Times New Roman" w:eastAsia="Times New Roman" w:hAnsi="Times New Roman" w:cs="Times New Roman"/>
+          <w:sz w:val="28"/>
+          <w:szCs w:val="28"/>
+        </w:rPr>
+        <w:t xml:space="preserve"> My boat is </w:t>
+      </w:r>
+      <w:proofErr w:type="gramStart"/>
+      <w:r>
+        <w:rPr>
+          <w:rFonts w:ascii="Times New Roman" w:eastAsia="Times New Roman" w:hAnsi="Times New Roman" w:cs="Times New Roman"/>
+          <w:sz w:val="28"/>
+          <w:szCs w:val="28"/>
+        </w:rPr>
+        <w:t xml:space="preserve">{{ </w:t>
+      </w:r>
+      <w:proofErr w:type="spellStart"/>
+      <w:r>
+        <w:rPr>
+          <w:rFonts w:ascii="Times New Roman" w:eastAsia="Times New Roman" w:hAnsi="Times New Roman" w:cs="Times New Roman"/>
+          <w:sz w:val="28"/>
+          <w:szCs w:val="28"/>
+        </w:rPr>
+        <w:t>boat</w:t>
+      </w:r>
+      <w:proofErr w:type="gramEnd"/>
+      <w:r>
+        <w:rPr>
+          <w:rFonts w:ascii="Times New Roman" w:eastAsia="Times New Roman" w:hAnsi="Times New Roman" w:cs="Times New Roman"/>
+          <w:sz w:val="28"/>
+          <w:szCs w:val="28"/>
+        </w:rPr>
+        <w:t>_detail</w:t>
+      </w:r>
+      <w:proofErr w:type="spellEnd"/>
+      <w:r>
+        <w:rPr>
+          <w:rFonts w:ascii="Times New Roman" w:eastAsia="Times New Roman" w:hAnsi="Times New Roman" w:cs="Times New Roman"/>
+          <w:sz w:val="28"/>
+          <w:szCs w:val="28"/>
+        </w:rPr>
+        <w:t xml:space="preserve"> }}. I have approximately </w:t>
+      </w:r>
+      <w:proofErr w:type="gramStart"/>
+      <w:r>
+        <w:rPr>
+          <w:rFonts w:ascii="Times New Roman" w:eastAsia="Times New Roman" w:hAnsi="Times New Roman" w:cs="Times New Roman"/>
+          <w:sz w:val="28"/>
+          <w:szCs w:val="28"/>
+        </w:rPr>
+        <w:t xml:space="preserve">{{ </w:t>
+      </w:r>
+      <w:proofErr w:type="spellStart"/>
+      <w:r>
+        <w:rPr>
+          <w:rFonts w:ascii="Times New Roman" w:eastAsia="Times New Roman" w:hAnsi="Times New Roman" w:cs="Times New Roman"/>
+          <w:sz w:val="28"/>
+          <w:szCs w:val="28"/>
+        </w:rPr>
+        <w:t>boat</w:t>
+      </w:r>
+      <w:proofErr w:type="gramEnd"/>
+      <w:r>
+        <w:rPr>
+          <w:rFonts w:ascii="Times New Roman" w:eastAsia="Times New Roman" w:hAnsi="Times New Roman" w:cs="Times New Roman"/>
+          <w:sz w:val="28"/>
+          <w:szCs w:val="28"/>
+        </w:rPr>
+        <w:t>_value</w:t>
+      </w:r>
+      <w:proofErr w:type="spellEnd"/>
+      <w:r>
+        <w:rPr>
+          <w:rFonts w:ascii="Times New Roman" w:eastAsia="Times New Roman" w:hAnsi="Times New Roman" w:cs="Times New Roman"/>
+          <w:sz w:val="28"/>
+          <w:szCs w:val="28"/>
+        </w:rPr>
+        <w:t xml:space="preserve"> | currency }} in equity in this boat.</w:t>
       </w:r>
       <w:r>
         <w:rPr>
@@ -4951,331 +5433,7 @@
           <w:sz w:val="28"/>
           <w:szCs w:val="28"/>
         </w:rPr>
-        <w:t>Under Maine law these are exempt from collections</w:t>
-      </w:r>
-      <w:r>
-        <w:rPr>
-          <w:rFonts w:ascii="Times New Roman" w:eastAsia="Times New Roman" w:hAnsi="Times New Roman" w:cs="Times New Roman"/>
-          <w:sz w:val="28"/>
-          <w:szCs w:val="28"/>
-        </w:rPr>
-        <w:t xml:space="preserve">. </w:t>
-      </w:r>
-      <w:r>
-        <w:rPr>
-          <w:rFonts w:ascii="Times New Roman" w:eastAsia="Times New Roman" w:hAnsi="Times New Roman" w:cs="Times New Roman"/>
-          <w:sz w:val="28"/>
-          <w:szCs w:val="28"/>
-        </w:rPr>
-        <w:t xml:space="preserve">  </w:t>
-      </w:r>
-    </w:p>
-    <w:p>
-      <w:pPr>
-        <w:ind w:left="720"/>
-        <w:rPr>
-          <w:rFonts w:ascii="Times New Roman" w:eastAsia="Times New Roman" w:hAnsi="Times New Roman" w:cs="Times New Roman"/>
-          <w:sz w:val="28"/>
-          <w:szCs w:val="28"/>
-        </w:rPr>
-      </w:pPr>
-      <w:r>
-        <w:rPr>
-          <w:rFonts w:ascii="Times New Roman" w:eastAsia="Times New Roman" w:hAnsi="Times New Roman" w:cs="Times New Roman"/>
-          <w:sz w:val="28"/>
-          <w:szCs w:val="28"/>
-        </w:rPr>
-        <w:t>{%p endif %}</w:t>
-      </w:r>
-    </w:p>
-    <w:p>
-      <w:pPr>
-        <w:ind w:left="720"/>
-        <w:rPr>
-          <w:rFonts w:ascii="Times New Roman" w:eastAsia="Times New Roman" w:hAnsi="Times New Roman" w:cs="Times New Roman"/>
-          <w:sz w:val="28"/>
-          <w:szCs w:val="28"/>
-        </w:rPr>
-      </w:pPr>
-      <w:r>
-        <w:rPr>
-          <w:rFonts w:ascii="Times New Roman" w:eastAsia="Times New Roman" w:hAnsi="Times New Roman" w:cs="Times New Roman"/>
-          <w:sz w:val="28"/>
-          <w:szCs w:val="28"/>
-        </w:rPr>
-        <w:t xml:space="preserve">{%p if </w:t>
-      </w:r>
-      <w:proofErr w:type="spellStart"/>
-      <w:r>
-        <w:rPr>
-          <w:rFonts w:ascii="Times New Roman" w:eastAsia="Times New Roman" w:hAnsi="Times New Roman" w:cs="Times New Roman"/>
-          <w:sz w:val="28"/>
-          <w:szCs w:val="28"/>
-        </w:rPr>
-        <w:t>property_type_farm_additional</w:t>
-      </w:r>
-      <w:proofErr w:type="spellEnd"/>
-      <w:r>
-        <w:rPr>
-          <w:rFonts w:ascii="Times New Roman" w:eastAsia="Times New Roman" w:hAnsi="Times New Roman" w:cs="Times New Roman"/>
-          <w:sz w:val="28"/>
-          <w:szCs w:val="28"/>
-        </w:rPr>
-        <w:t xml:space="preserve"> %}</w:t>
-      </w:r>
-    </w:p>
-    <w:p>
-      <w:pPr>
-        <w:ind w:left="720"/>
-        <w:rPr>
-          <w:rFonts w:ascii="Times New Roman" w:eastAsia="Times New Roman" w:hAnsi="Times New Roman" w:cs="Times New Roman"/>
-          <w:sz w:val="28"/>
-          <w:szCs w:val="28"/>
-        </w:rPr>
-      </w:pPr>
-      <w:r>
-        <w:rPr>
-          <w:rFonts w:ascii="Times New Roman" w:eastAsia="Times New Roman" w:hAnsi="Times New Roman" w:cs="Times New Roman"/>
-          <w:sz w:val="28"/>
-          <w:szCs w:val="28"/>
-        </w:rPr>
-        <w:t>I also have additional</w:t>
-      </w:r>
-      <w:r>
-        <w:rPr>
-          <w:rFonts w:ascii="Times New Roman" w:eastAsia="Times New Roman" w:hAnsi="Times New Roman" w:cs="Times New Roman"/>
-          <w:sz w:val="28"/>
-          <w:szCs w:val="28"/>
-        </w:rPr>
-        <w:t xml:space="preserve"> farm</w:t>
-      </w:r>
-      <w:r>
-        <w:rPr>
-          <w:rFonts w:ascii="Times New Roman" w:eastAsia="Times New Roman" w:hAnsi="Times New Roman" w:cs="Times New Roman"/>
-          <w:sz w:val="28"/>
-          <w:szCs w:val="28"/>
-        </w:rPr>
-        <w:t xml:space="preserve"> tools or implements</w:t>
-      </w:r>
-      <w:r>
-        <w:rPr>
-          <w:rFonts w:ascii="Times New Roman" w:eastAsia="Times New Roman" w:hAnsi="Times New Roman" w:cs="Times New Roman"/>
-          <w:sz w:val="28"/>
-          <w:szCs w:val="28"/>
-        </w:rPr>
-        <w:t xml:space="preserve"> </w:t>
-      </w:r>
-      <w:r>
-        <w:rPr>
-          <w:rFonts w:ascii="Times New Roman" w:eastAsia="Times New Roman" w:hAnsi="Times New Roman" w:cs="Times New Roman"/>
-          <w:sz w:val="28"/>
-          <w:szCs w:val="28"/>
-        </w:rPr>
-        <w:t xml:space="preserve">with a value of </w:t>
-      </w:r>
-      <w:proofErr w:type="gramStart"/>
-      <w:r>
-        <w:rPr>
-          <w:rFonts w:ascii="Times New Roman" w:eastAsia="Times New Roman" w:hAnsi="Times New Roman" w:cs="Times New Roman"/>
-          <w:sz w:val="28"/>
-          <w:szCs w:val="28"/>
-        </w:rPr>
-        <w:t xml:space="preserve">{{ </w:t>
-      </w:r>
-      <w:proofErr w:type="spellStart"/>
-      <w:r>
-        <w:rPr>
-          <w:rFonts w:ascii="Times New Roman" w:eastAsia="Times New Roman" w:hAnsi="Times New Roman" w:cs="Times New Roman"/>
-          <w:sz w:val="28"/>
-          <w:szCs w:val="28"/>
-        </w:rPr>
-        <w:t>additional</w:t>
-      </w:r>
-      <w:proofErr w:type="gramEnd"/>
-      <w:r>
-        <w:rPr>
-          <w:rFonts w:ascii="Times New Roman" w:eastAsia="Times New Roman" w:hAnsi="Times New Roman" w:cs="Times New Roman"/>
-          <w:sz w:val="28"/>
-          <w:szCs w:val="28"/>
-        </w:rPr>
-        <w:t>_farm_value</w:t>
-      </w:r>
-      <w:proofErr w:type="spellEnd"/>
-      <w:r>
-        <w:rPr>
-          <w:rFonts w:ascii="Times New Roman" w:eastAsia="Times New Roman" w:hAnsi="Times New Roman" w:cs="Times New Roman"/>
-          <w:sz w:val="28"/>
-          <w:szCs w:val="28"/>
-        </w:rPr>
-        <w:t xml:space="preserve"> | currency }}</w:t>
-      </w:r>
-      <w:r>
-        <w:rPr>
-          <w:rFonts w:ascii="Times New Roman" w:eastAsia="Times New Roman" w:hAnsi="Times New Roman" w:cs="Times New Roman"/>
-          <w:sz w:val="28"/>
-          <w:szCs w:val="28"/>
-        </w:rPr>
-        <w:t>.</w:t>
-      </w:r>
-    </w:p>
-    <w:p>
-      <w:pPr>
-        <w:ind w:left="720"/>
-        <w:rPr>
-          <w:rFonts w:ascii="Times New Roman" w:eastAsia="Times New Roman" w:hAnsi="Times New Roman" w:cs="Times New Roman"/>
-          <w:sz w:val="28"/>
-          <w:szCs w:val="28"/>
-        </w:rPr>
-      </w:pPr>
-      <w:r>
-        <w:rPr>
-          <w:rFonts w:ascii="Times New Roman" w:eastAsia="Times New Roman" w:hAnsi="Times New Roman" w:cs="Times New Roman"/>
-          <w:sz w:val="28"/>
-          <w:szCs w:val="28"/>
-        </w:rPr>
-        <w:t>{%p endif %}</w:t>
-      </w:r>
-    </w:p>
-    <w:p>
-      <w:pPr>
-        <w:ind w:left="720"/>
-        <w:rPr>
-          <w:rFonts w:ascii="Times New Roman" w:eastAsia="Times New Roman" w:hAnsi="Times New Roman" w:cs="Times New Roman"/>
-          <w:sz w:val="28"/>
-          <w:szCs w:val="28"/>
-        </w:rPr>
-      </w:pPr>
-      <w:r>
-        <w:rPr>
-          <w:rFonts w:ascii="Times New Roman" w:eastAsia="Times New Roman" w:hAnsi="Times New Roman" w:cs="Times New Roman"/>
-          <w:sz w:val="28"/>
-          <w:szCs w:val="28"/>
-        </w:rPr>
-        <w:t xml:space="preserve">{%p if </w:t>
-      </w:r>
-      <w:proofErr w:type="spellStart"/>
-      <w:r>
-        <w:rPr>
-          <w:rFonts w:ascii="Times New Roman" w:eastAsia="Times New Roman" w:hAnsi="Times New Roman" w:cs="Times New Roman"/>
-          <w:sz w:val="28"/>
-          <w:szCs w:val="28"/>
-        </w:rPr>
-        <w:t>property_type_boat_standard</w:t>
-      </w:r>
-      <w:proofErr w:type="spellEnd"/>
-      <w:r>
-        <w:rPr>
-          <w:rFonts w:ascii="Times New Roman" w:eastAsia="Times New Roman" w:hAnsi="Times New Roman" w:cs="Times New Roman"/>
-          <w:sz w:val="28"/>
-          <w:szCs w:val="28"/>
-        </w:rPr>
-        <w:t xml:space="preserve"> %}</w:t>
-      </w:r>
-    </w:p>
-    <w:p>
-      <w:pPr>
-        <w:ind w:left="720"/>
-        <w:rPr>
-          <w:rFonts w:ascii="Times New Roman" w:eastAsia="Times New Roman" w:hAnsi="Times New Roman" w:cs="Times New Roman"/>
-          <w:sz w:val="28"/>
-          <w:szCs w:val="28"/>
-        </w:rPr>
-      </w:pPr>
-      <w:r>
-        <w:rPr>
-          <w:rFonts w:ascii="Times New Roman" w:eastAsia="Times New Roman" w:hAnsi="Times New Roman" w:cs="Times New Roman"/>
-          <w:sz w:val="28"/>
-          <w:szCs w:val="28"/>
-        </w:rPr>
-        <w:t>I work in commercial fishing and have a fishing boat that is not longer than 46 feet.</w:t>
-      </w:r>
-      <w:r>
-        <w:rPr>
-          <w:rFonts w:ascii="Times New Roman" w:eastAsia="Times New Roman" w:hAnsi="Times New Roman" w:cs="Times New Roman"/>
-          <w:sz w:val="28"/>
-          <w:szCs w:val="28"/>
-        </w:rPr>
-        <w:t xml:space="preserve"> My boat is </w:t>
-      </w:r>
-      <w:proofErr w:type="gramStart"/>
-      <w:r>
-        <w:rPr>
-          <w:rFonts w:ascii="Times New Roman" w:eastAsia="Times New Roman" w:hAnsi="Times New Roman" w:cs="Times New Roman"/>
-          <w:sz w:val="28"/>
-          <w:szCs w:val="28"/>
-        </w:rPr>
-        <w:t xml:space="preserve">{{ </w:t>
-      </w:r>
-      <w:proofErr w:type="spellStart"/>
-      <w:r>
-        <w:rPr>
-          <w:rFonts w:ascii="Times New Roman" w:eastAsia="Times New Roman" w:hAnsi="Times New Roman" w:cs="Times New Roman"/>
-          <w:sz w:val="28"/>
-          <w:szCs w:val="28"/>
-        </w:rPr>
-        <w:t>boat</w:t>
-      </w:r>
-      <w:proofErr w:type="gramEnd"/>
-      <w:r>
-        <w:rPr>
-          <w:rFonts w:ascii="Times New Roman" w:eastAsia="Times New Roman" w:hAnsi="Times New Roman" w:cs="Times New Roman"/>
-          <w:sz w:val="28"/>
-          <w:szCs w:val="28"/>
-        </w:rPr>
-        <w:t>_detail</w:t>
-      </w:r>
-      <w:proofErr w:type="spellEnd"/>
-      <w:r>
-        <w:rPr>
-          <w:rFonts w:ascii="Times New Roman" w:eastAsia="Times New Roman" w:hAnsi="Times New Roman" w:cs="Times New Roman"/>
-          <w:sz w:val="28"/>
-          <w:szCs w:val="28"/>
-        </w:rPr>
-        <w:t xml:space="preserve"> }}. I have approximately </w:t>
-      </w:r>
-      <w:proofErr w:type="gramStart"/>
-      <w:r>
-        <w:rPr>
-          <w:rFonts w:ascii="Times New Roman" w:eastAsia="Times New Roman" w:hAnsi="Times New Roman" w:cs="Times New Roman"/>
-          <w:sz w:val="28"/>
-          <w:szCs w:val="28"/>
-        </w:rPr>
-        <w:t xml:space="preserve">{{ </w:t>
-      </w:r>
-      <w:proofErr w:type="spellStart"/>
-      <w:r>
-        <w:rPr>
-          <w:rFonts w:ascii="Times New Roman" w:eastAsia="Times New Roman" w:hAnsi="Times New Roman" w:cs="Times New Roman"/>
-          <w:sz w:val="28"/>
-          <w:szCs w:val="28"/>
-        </w:rPr>
-        <w:t>boat</w:t>
-      </w:r>
-      <w:proofErr w:type="gramEnd"/>
-      <w:r>
-        <w:rPr>
-          <w:rFonts w:ascii="Times New Roman" w:eastAsia="Times New Roman" w:hAnsi="Times New Roman" w:cs="Times New Roman"/>
-          <w:sz w:val="28"/>
-          <w:szCs w:val="28"/>
-        </w:rPr>
-        <w:t>_value</w:t>
-      </w:r>
-      <w:proofErr w:type="spellEnd"/>
-      <w:r>
-        <w:rPr>
-          <w:rFonts w:ascii="Times New Roman" w:eastAsia="Times New Roman" w:hAnsi="Times New Roman" w:cs="Times New Roman"/>
-          <w:sz w:val="28"/>
-          <w:szCs w:val="28"/>
-        </w:rPr>
-        <w:t xml:space="preserve"> | currency }} in equity in this boat.</w:t>
-      </w:r>
-      <w:r>
-        <w:rPr>
-          <w:rFonts w:ascii="Times New Roman" w:eastAsia="Times New Roman" w:hAnsi="Times New Roman" w:cs="Times New Roman"/>
-          <w:sz w:val="28"/>
-          <w:szCs w:val="28"/>
-        </w:rPr>
-        <w:t xml:space="preserve"> </w:t>
+        <w:t>Under Maine law this fishing boa</w:t>
       </w:r>
       <w:r>
         <w:rPr>
@@ -5286,7 +5444,7 @@
           <w:sz w:val="28"/>
           <w:szCs w:val="28"/>
         </w:rPr>
-        <w:t>Under Maine law this fishing boa</w:t>
+        <w:t>t</w:t>
       </w:r>
       <w:r>
         <w:rPr>
@@ -5297,8 +5455,9 @@
           <w:sz w:val="28"/>
           <w:szCs w:val="28"/>
         </w:rPr>
-        <w:t>t</w:t>
-      </w:r>
+        <w:t xml:space="preserve"> is exempt from </w:t>
+      </w:r>
+      <w:proofErr w:type="gramStart"/>
       <w:r>
         <w:rPr>
           <w:rFonts w:ascii="Times New Roman" w:eastAsia="Times New Roman" w:hAnsi="Times New Roman" w:cs="Times New Roman"/>
@@ -5308,9 +5467,9 @@
           <w:sz w:val="28"/>
           <w:szCs w:val="28"/>
         </w:rPr>
-        <w:t xml:space="preserve"> is exempt from </w:t>
-      </w:r>
-      <w:proofErr w:type="gramStart"/>
+        <w:t>collections</w:t>
+      </w:r>
+      <w:proofErr w:type="gramEnd"/>
       <w:r>
         <w:rPr>
           <w:rFonts w:ascii="Times New Roman" w:eastAsia="Times New Roman" w:hAnsi="Times New Roman" w:cs="Times New Roman"/>
@@ -5320,9 +5479,409 @@
           <w:sz w:val="28"/>
           <w:szCs w:val="28"/>
         </w:rPr>
-        <w:t>collections</w:t>
+        <w:t>.</w:t>
+      </w:r>
+      <w:r>
+        <w:rPr>
+          <w:rFonts w:ascii="Times New Roman" w:eastAsia="Times New Roman" w:hAnsi="Times New Roman" w:cs="Times New Roman"/>
+          <w:sz w:val="28"/>
+          <w:szCs w:val="28"/>
+        </w:rPr>
+        <w:t xml:space="preserve"> </w:t>
+      </w:r>
+    </w:p>
+    <w:p>
+      <w:pPr>
+        <w:ind w:left="720"/>
+        <w:rPr>
+          <w:rFonts w:ascii="Times New Roman" w:eastAsia="Times New Roman" w:hAnsi="Times New Roman" w:cs="Times New Roman"/>
+          <w:sz w:val="28"/>
+          <w:szCs w:val="28"/>
+        </w:rPr>
+      </w:pPr>
+      <w:r>
+        <w:rPr>
+          <w:rFonts w:ascii="Times New Roman" w:eastAsia="Times New Roman" w:hAnsi="Times New Roman" w:cs="Times New Roman"/>
+          <w:sz w:val="28"/>
+          <w:szCs w:val="28"/>
+        </w:rPr>
+        <w:t>{%</w:t>
+      </w:r>
+      <w:r>
+        <w:rPr>
+          <w:rFonts w:ascii="Times New Roman" w:eastAsia="Times New Roman" w:hAnsi="Times New Roman" w:cs="Times New Roman"/>
+          <w:sz w:val="28"/>
+          <w:szCs w:val="28"/>
+        </w:rPr>
+        <w:t>p</w:t>
+      </w:r>
+      <w:r>
+        <w:rPr>
+          <w:rFonts w:ascii="Times New Roman" w:eastAsia="Times New Roman" w:hAnsi="Times New Roman" w:cs="Times New Roman"/>
+          <w:sz w:val="28"/>
+          <w:szCs w:val="28"/>
+        </w:rPr>
+        <w:t xml:space="preserve"> endif %}</w:t>
+      </w:r>
+    </w:p>
+    <w:p>
+      <w:pPr>
+        <w:ind w:left="720"/>
+        <w:rPr>
+          <w:rFonts w:ascii="Times New Roman" w:eastAsia="Times New Roman" w:hAnsi="Times New Roman" w:cs="Times New Roman"/>
+          <w:sz w:val="28"/>
+          <w:szCs w:val="28"/>
+        </w:rPr>
+      </w:pPr>
+      <w:r>
+        <w:rPr>
+          <w:rFonts w:ascii="Times New Roman" w:eastAsia="Times New Roman" w:hAnsi="Times New Roman" w:cs="Times New Roman"/>
+          <w:sz w:val="28"/>
+          <w:szCs w:val="28"/>
+        </w:rPr>
+        <w:t xml:space="preserve">{%p if </w:t>
+      </w:r>
+      <w:proofErr w:type="spellStart"/>
+      <w:r>
+        <w:rPr>
+          <w:rFonts w:ascii="Times New Roman" w:eastAsia="Times New Roman" w:hAnsi="Times New Roman" w:cs="Times New Roman"/>
+          <w:sz w:val="28"/>
+          <w:szCs w:val="28"/>
+        </w:rPr>
+        <w:t>property_type_boat_large</w:t>
+      </w:r>
+      <w:proofErr w:type="spellEnd"/>
+      <w:r>
+        <w:rPr>
+          <w:rFonts w:ascii="Times New Roman" w:eastAsia="Times New Roman" w:hAnsi="Times New Roman" w:cs="Times New Roman"/>
+          <w:sz w:val="28"/>
+          <w:szCs w:val="28"/>
+        </w:rPr>
+        <w:t xml:space="preserve"> %}</w:t>
+      </w:r>
+    </w:p>
+    <w:p>
+      <w:pPr>
+        <w:ind w:left="720"/>
+        <w:rPr>
+          <w:rFonts w:ascii="Times New Roman" w:eastAsia="Times New Roman" w:hAnsi="Times New Roman" w:cs="Times New Roman"/>
+          <w:sz w:val="28"/>
+          <w:szCs w:val="28"/>
+        </w:rPr>
+      </w:pPr>
+      <w:r>
+        <w:rPr>
+          <w:rFonts w:ascii="Times New Roman" w:eastAsia="Times New Roman" w:hAnsi="Times New Roman" w:cs="Times New Roman"/>
+          <w:sz w:val="28"/>
+          <w:szCs w:val="28"/>
+        </w:rPr>
+        <w:t xml:space="preserve">I work in commercial fishing and have a fishing boat that is over 46 feet in length. My boat is </w:t>
+      </w:r>
+      <w:proofErr w:type="gramStart"/>
+      <w:r>
+        <w:rPr>
+          <w:rFonts w:ascii="Times New Roman" w:eastAsia="Times New Roman" w:hAnsi="Times New Roman" w:cs="Times New Roman"/>
+          <w:sz w:val="28"/>
+          <w:szCs w:val="28"/>
+        </w:rPr>
+        <w:t xml:space="preserve">{{ </w:t>
+      </w:r>
+      <w:proofErr w:type="spellStart"/>
+      <w:r>
+        <w:rPr>
+          <w:rFonts w:ascii="Times New Roman" w:eastAsia="Times New Roman" w:hAnsi="Times New Roman" w:cs="Times New Roman"/>
+          <w:sz w:val="28"/>
+          <w:szCs w:val="28"/>
+        </w:rPr>
+        <w:t>large</w:t>
       </w:r>
       <w:proofErr w:type="gramEnd"/>
+      <w:r>
+        <w:rPr>
+          <w:rFonts w:ascii="Times New Roman" w:eastAsia="Times New Roman" w:hAnsi="Times New Roman" w:cs="Times New Roman"/>
+          <w:sz w:val="28"/>
+          <w:szCs w:val="28"/>
+        </w:rPr>
+        <w:t>_boat_detail</w:t>
+      </w:r>
+      <w:proofErr w:type="spellEnd"/>
+      <w:r>
+        <w:rPr>
+          <w:rFonts w:ascii="Times New Roman" w:eastAsia="Times New Roman" w:hAnsi="Times New Roman" w:cs="Times New Roman"/>
+          <w:sz w:val="28"/>
+          <w:szCs w:val="28"/>
+        </w:rPr>
+        <w:t xml:space="preserve"> }}. I have approximately </w:t>
+      </w:r>
+      <w:proofErr w:type="gramStart"/>
+      <w:r>
+        <w:rPr>
+          <w:rFonts w:ascii="Times New Roman" w:eastAsia="Times New Roman" w:hAnsi="Times New Roman" w:cs="Times New Roman"/>
+          <w:sz w:val="28"/>
+          <w:szCs w:val="28"/>
+        </w:rPr>
+        <w:t xml:space="preserve">{{ </w:t>
+      </w:r>
+      <w:proofErr w:type="spellStart"/>
+      <w:r>
+        <w:rPr>
+          <w:rFonts w:ascii="Times New Roman" w:eastAsia="Times New Roman" w:hAnsi="Times New Roman" w:cs="Times New Roman"/>
+          <w:sz w:val="28"/>
+          <w:szCs w:val="28"/>
+        </w:rPr>
+        <w:t>large</w:t>
+      </w:r>
+      <w:proofErr w:type="gramEnd"/>
+      <w:r>
+        <w:rPr>
+          <w:rFonts w:ascii="Times New Roman" w:eastAsia="Times New Roman" w:hAnsi="Times New Roman" w:cs="Times New Roman"/>
+          <w:sz w:val="28"/>
+          <w:szCs w:val="28"/>
+        </w:rPr>
+        <w:t>_boat_value</w:t>
+      </w:r>
+      <w:proofErr w:type="spellEnd"/>
+      <w:r>
+        <w:rPr>
+          <w:rFonts w:ascii="Times New Roman" w:eastAsia="Times New Roman" w:hAnsi="Times New Roman" w:cs="Times New Roman"/>
+          <w:sz w:val="28"/>
+          <w:szCs w:val="28"/>
+        </w:rPr>
+        <w:t xml:space="preserve"> | currency }} in equity in this boat.</w:t>
+      </w:r>
+    </w:p>
+    <w:p>
+      <w:pPr>
+        <w:ind w:left="720"/>
+        <w:rPr>
+          <w:rFonts w:ascii="Times New Roman" w:eastAsia="Times New Roman" w:hAnsi="Times New Roman" w:cs="Times New Roman"/>
+          <w:sz w:val="28"/>
+          <w:szCs w:val="28"/>
+        </w:rPr>
+      </w:pPr>
+      <w:r>
+        <w:rPr>
+          <w:rFonts w:ascii="Times New Roman" w:eastAsia="Times New Roman" w:hAnsi="Times New Roman" w:cs="Times New Roman"/>
+          <w:sz w:val="28"/>
+          <w:szCs w:val="28"/>
+        </w:rPr>
+        <w:t>{%p endif %}</w:t>
+      </w:r>
+    </w:p>
+    <w:p>
+      <w:pPr>
+        <w:ind w:left="720"/>
+        <w:rPr>
+          <w:rFonts w:ascii="Times New Roman" w:eastAsia="Times New Roman" w:hAnsi="Times New Roman" w:cs="Times New Roman"/>
+          <w:sz w:val="28"/>
+          <w:szCs w:val="28"/>
+        </w:rPr>
+      </w:pPr>
+      <w:r>
+        <w:rPr>
+          <w:rFonts w:ascii="Times New Roman" w:eastAsia="Times New Roman" w:hAnsi="Times New Roman" w:cs="Times New Roman"/>
+          <w:sz w:val="28"/>
+          <w:szCs w:val="28"/>
+        </w:rPr>
+        <w:lastRenderedPageBreak/>
+        <w:t xml:space="preserve">{%p if </w:t>
+      </w:r>
+      <w:proofErr w:type="spellStart"/>
+      <w:r>
+        <w:rPr>
+          <w:rFonts w:ascii="Times New Roman" w:eastAsia="Times New Roman" w:hAnsi="Times New Roman" w:cs="Times New Roman"/>
+          <w:sz w:val="28"/>
+          <w:szCs w:val="28"/>
+        </w:rPr>
+        <w:t>property_type_boat_other</w:t>
+      </w:r>
+      <w:proofErr w:type="spellEnd"/>
+      <w:r>
+        <w:rPr>
+          <w:rFonts w:ascii="Times New Roman" w:eastAsia="Times New Roman" w:hAnsi="Times New Roman" w:cs="Times New Roman"/>
+          <w:sz w:val="28"/>
+          <w:szCs w:val="28"/>
+        </w:rPr>
+        <w:t xml:space="preserve"> %}</w:t>
+      </w:r>
+    </w:p>
+    <w:p>
+      <w:pPr>
+        <w:ind w:left="720"/>
+        <w:rPr>
+          <w:rFonts w:ascii="Times New Roman" w:eastAsia="Times New Roman" w:hAnsi="Times New Roman" w:cs="Times New Roman"/>
+          <w:sz w:val="28"/>
+          <w:szCs w:val="28"/>
+        </w:rPr>
+      </w:pPr>
+      <w:r>
+        <w:rPr>
+          <w:rFonts w:ascii="Times New Roman" w:eastAsia="Times New Roman" w:hAnsi="Times New Roman" w:cs="Times New Roman"/>
+          <w:sz w:val="28"/>
+          <w:szCs w:val="28"/>
+        </w:rPr>
+        <w:t xml:space="preserve">I own a boat for personal use. My boat is </w:t>
+      </w:r>
+      <w:proofErr w:type="gramStart"/>
+      <w:r>
+        <w:rPr>
+          <w:rFonts w:ascii="Times New Roman" w:eastAsia="Times New Roman" w:hAnsi="Times New Roman" w:cs="Times New Roman"/>
+          <w:sz w:val="28"/>
+          <w:szCs w:val="28"/>
+        </w:rPr>
+        <w:t xml:space="preserve">{{ </w:t>
+      </w:r>
+      <w:proofErr w:type="spellStart"/>
+      <w:r>
+        <w:rPr>
+          <w:rFonts w:ascii="Times New Roman" w:eastAsia="Times New Roman" w:hAnsi="Times New Roman" w:cs="Times New Roman"/>
+          <w:sz w:val="28"/>
+          <w:szCs w:val="28"/>
+        </w:rPr>
+        <w:t>other</w:t>
+      </w:r>
+      <w:proofErr w:type="gramEnd"/>
+      <w:r>
+        <w:rPr>
+          <w:rFonts w:ascii="Times New Roman" w:eastAsia="Times New Roman" w:hAnsi="Times New Roman" w:cs="Times New Roman"/>
+          <w:sz w:val="28"/>
+          <w:szCs w:val="28"/>
+        </w:rPr>
+        <w:t>_boat_detail</w:t>
+      </w:r>
+      <w:proofErr w:type="spellEnd"/>
+      <w:r>
+        <w:rPr>
+          <w:rFonts w:ascii="Times New Roman" w:eastAsia="Times New Roman" w:hAnsi="Times New Roman" w:cs="Times New Roman"/>
+          <w:sz w:val="28"/>
+          <w:szCs w:val="28"/>
+        </w:rPr>
+        <w:t xml:space="preserve"> }}. This boat is worth </w:t>
+      </w:r>
+      <w:proofErr w:type="gramStart"/>
+      <w:r>
+        <w:rPr>
+          <w:rFonts w:ascii="Times New Roman" w:eastAsia="Times New Roman" w:hAnsi="Times New Roman" w:cs="Times New Roman"/>
+          <w:sz w:val="28"/>
+          <w:szCs w:val="28"/>
+        </w:rPr>
+        <w:t xml:space="preserve">{{ </w:t>
+      </w:r>
+      <w:proofErr w:type="spellStart"/>
+      <w:r>
+        <w:rPr>
+          <w:rFonts w:ascii="Times New Roman" w:eastAsia="Times New Roman" w:hAnsi="Times New Roman" w:cs="Times New Roman"/>
+          <w:sz w:val="28"/>
+          <w:szCs w:val="28"/>
+        </w:rPr>
+        <w:t>other</w:t>
+      </w:r>
+      <w:proofErr w:type="gramEnd"/>
+      <w:r>
+        <w:rPr>
+          <w:rFonts w:ascii="Times New Roman" w:eastAsia="Times New Roman" w:hAnsi="Times New Roman" w:cs="Times New Roman"/>
+          <w:sz w:val="28"/>
+          <w:szCs w:val="28"/>
+        </w:rPr>
+        <w:t>_boat_value</w:t>
+      </w:r>
+      <w:proofErr w:type="spellEnd"/>
+      <w:r>
+        <w:rPr>
+          <w:rFonts w:ascii="Times New Roman" w:eastAsia="Times New Roman" w:hAnsi="Times New Roman" w:cs="Times New Roman"/>
+          <w:sz w:val="28"/>
+          <w:szCs w:val="28"/>
+        </w:rPr>
+        <w:t xml:space="preserve"> }}.</w:t>
+      </w:r>
+    </w:p>
+    <w:p>
+      <w:pPr>
+        <w:ind w:left="720"/>
+        <w:rPr>
+          <w:rFonts w:ascii="Times New Roman" w:eastAsia="Times New Roman" w:hAnsi="Times New Roman" w:cs="Times New Roman"/>
+          <w:sz w:val="28"/>
+          <w:szCs w:val="28"/>
+        </w:rPr>
+      </w:pPr>
+      <w:r>
+        <w:rPr>
+          <w:rFonts w:ascii="Times New Roman" w:eastAsia="Times New Roman" w:hAnsi="Times New Roman" w:cs="Times New Roman"/>
+          <w:sz w:val="28"/>
+          <w:szCs w:val="28"/>
+        </w:rPr>
+        <w:t>{%</w:t>
+      </w:r>
+      <w:r>
+        <w:rPr>
+          <w:rFonts w:ascii="Times New Roman" w:eastAsia="Times New Roman" w:hAnsi="Times New Roman" w:cs="Times New Roman"/>
+          <w:sz w:val="28"/>
+          <w:szCs w:val="28"/>
+        </w:rPr>
+        <w:t>p</w:t>
+      </w:r>
+      <w:r>
+        <w:rPr>
+          <w:rFonts w:ascii="Times New Roman" w:eastAsia="Times New Roman" w:hAnsi="Times New Roman" w:cs="Times New Roman"/>
+          <w:sz w:val="28"/>
+          <w:szCs w:val="28"/>
+        </w:rPr>
+        <w:t xml:space="preserve"> endif %}  </w:t>
+      </w:r>
+    </w:p>
+    <w:p>
+      <w:pPr>
+        <w:ind w:left="720"/>
+        <w:rPr>
+          <w:rFonts w:ascii="Times New Roman" w:eastAsia="Times New Roman" w:hAnsi="Times New Roman" w:cs="Times New Roman"/>
+          <w:sz w:val="28"/>
+          <w:szCs w:val="28"/>
+        </w:rPr>
+      </w:pPr>
+      <w:r>
+        <w:rPr>
+          <w:rFonts w:ascii="Times New Roman" w:eastAsia="Times New Roman" w:hAnsi="Times New Roman" w:cs="Times New Roman"/>
+          <w:sz w:val="28"/>
+          <w:szCs w:val="28"/>
+        </w:rPr>
+        <w:t xml:space="preserve">{%p if </w:t>
+      </w:r>
+      <w:proofErr w:type="spellStart"/>
+      <w:r>
+        <w:rPr>
+          <w:rFonts w:ascii="Times New Roman" w:eastAsia="Times New Roman" w:hAnsi="Times New Roman" w:cs="Times New Roman"/>
+          <w:sz w:val="28"/>
+          <w:szCs w:val="28"/>
+        </w:rPr>
+        <w:t>property_type_logging</w:t>
+      </w:r>
+      <w:proofErr w:type="spellEnd"/>
+      <w:r>
+        <w:rPr>
+          <w:rFonts w:ascii="Times New Roman" w:eastAsia="Times New Roman" w:hAnsi="Times New Roman" w:cs="Times New Roman"/>
+          <w:sz w:val="28"/>
+          <w:szCs w:val="28"/>
+        </w:rPr>
+        <w:t xml:space="preserve"> %}</w:t>
+      </w:r>
+    </w:p>
+    <w:p>
+      <w:pPr>
+        <w:ind w:left="720"/>
+        <w:rPr>
+          <w:rFonts w:ascii="Times New Roman" w:eastAsia="Times New Roman" w:hAnsi="Times New Roman" w:cs="Times New Roman"/>
+          <w:sz w:val="28"/>
+          <w:szCs w:val="28"/>
+        </w:rPr>
+      </w:pPr>
+      <w:r>
+        <w:rPr>
+          <w:rFonts w:ascii="Times New Roman" w:eastAsia="Times New Roman" w:hAnsi="Times New Roman" w:cs="Times New Roman"/>
+          <w:sz w:val="28"/>
+          <w:szCs w:val="28"/>
+        </w:rPr>
+        <w:t xml:space="preserve">I am a logger and I have one of each type of logging tool or implement reasonably necessary for my commercial logging operation. </w:t>
+      </w:r>
       <w:r>
         <w:rPr>
           <w:rFonts w:ascii="Times New Roman" w:eastAsia="Times New Roman" w:hAnsi="Times New Roman" w:cs="Times New Roman"/>
@@ -5332,49 +5891,33 @@
           <w:sz w:val="28"/>
           <w:szCs w:val="28"/>
         </w:rPr>
-        <w:t>.</w:t>
-      </w:r>
-      <w:r>
-        <w:rPr>
-          <w:rFonts w:ascii="Times New Roman" w:eastAsia="Times New Roman" w:hAnsi="Times New Roman" w:cs="Times New Roman"/>
-          <w:sz w:val="28"/>
-          <w:szCs w:val="28"/>
-        </w:rPr>
-        <w:t xml:space="preserve"> </w:t>
-      </w:r>
-    </w:p>
-    <w:p>
-      <w:pPr>
-        <w:ind w:left="720"/>
-        <w:rPr>
-          <w:rFonts w:ascii="Times New Roman" w:eastAsia="Times New Roman" w:hAnsi="Times New Roman" w:cs="Times New Roman"/>
-          <w:sz w:val="28"/>
-          <w:szCs w:val="28"/>
-        </w:rPr>
-      </w:pPr>
-      <w:r>
-        <w:rPr>
-          <w:rFonts w:ascii="Times New Roman" w:eastAsia="Times New Roman" w:hAnsi="Times New Roman" w:cs="Times New Roman"/>
-          <w:sz w:val="28"/>
-          <w:szCs w:val="28"/>
-        </w:rPr>
-        <w:t>{%</w:t>
-      </w:r>
-      <w:r>
-        <w:rPr>
-          <w:rFonts w:ascii="Times New Roman" w:eastAsia="Times New Roman" w:hAnsi="Times New Roman" w:cs="Times New Roman"/>
-          <w:sz w:val="28"/>
-          <w:szCs w:val="28"/>
-        </w:rPr>
-        <w:t>p</w:t>
-      </w:r>
-      <w:r>
-        <w:rPr>
-          <w:rFonts w:ascii="Times New Roman" w:eastAsia="Times New Roman" w:hAnsi="Times New Roman" w:cs="Times New Roman"/>
-          <w:sz w:val="28"/>
-          <w:szCs w:val="28"/>
-        </w:rPr>
-        <w:t xml:space="preserve"> endif %}</w:t>
+        <w:t>Under Maine law these are exempt from collections</w:t>
+      </w:r>
+      <w:r>
+        <w:rPr>
+          <w:rFonts w:ascii="Times New Roman" w:eastAsia="Times New Roman" w:hAnsi="Times New Roman" w:cs="Times New Roman"/>
+          <w:sz w:val="28"/>
+          <w:szCs w:val="28"/>
+        </w:rPr>
+        <w:t xml:space="preserve">.   </w:t>
+      </w:r>
+    </w:p>
+    <w:p>
+      <w:pPr>
+        <w:ind w:left="720"/>
+        <w:rPr>
+          <w:rFonts w:ascii="Times New Roman" w:eastAsia="Times New Roman" w:hAnsi="Times New Roman" w:cs="Times New Roman"/>
+          <w:sz w:val="28"/>
+          <w:szCs w:val="28"/>
+        </w:rPr>
+      </w:pPr>
+      <w:r>
+        <w:rPr>
+          <w:rFonts w:ascii="Times New Roman" w:eastAsia="Times New Roman" w:hAnsi="Times New Roman" w:cs="Times New Roman"/>
+          <w:sz w:val="28"/>
+          <w:szCs w:val="28"/>
+        </w:rPr>
+        <w:t>{%p endif %}</w:t>
       </w:r>
     </w:p>
     <w:p>
@@ -5401,7 +5944,7 @@
           <w:sz w:val="28"/>
           <w:szCs w:val="28"/>
         </w:rPr>
-        <w:t>property_type_boat_large</w:t>
+        <w:t>property_type_logging_additional</w:t>
       </w:r>
       <w:proofErr w:type="spellEnd"/>
       <w:r>
@@ -5428,7 +5971,7 @@
           <w:sz w:val="28"/>
           <w:szCs w:val="28"/>
         </w:rPr>
-        <w:t xml:space="preserve">I work in commercial fishing and have a fishing boat that is over 46 feet in length. My boat is </w:t>
+        <w:t xml:space="preserve">I also have additional logging tools or implements with a value of </w:t>
       </w:r>
       <w:proofErr w:type="gramStart"/>
       <w:r>
@@ -5446,7 +5989,7 @@
           <w:sz w:val="28"/>
           <w:szCs w:val="28"/>
         </w:rPr>
-        <w:t>large</w:t>
+        <w:t>additional</w:t>
       </w:r>
       <w:proofErr w:type="gramEnd"/>
       <w:r>
@@ -5455,52 +5998,16 @@
           <w:sz w:val="28"/>
           <w:szCs w:val="28"/>
         </w:rPr>
-        <w:t>_boat_detail</w:t>
-      </w:r>
-      <w:proofErr w:type="spellEnd"/>
-      <w:r>
-        <w:rPr>
-          <w:rFonts w:ascii="Times New Roman" w:eastAsia="Times New Roman" w:hAnsi="Times New Roman" w:cs="Times New Roman"/>
-          <w:sz w:val="28"/>
-          <w:szCs w:val="28"/>
-        </w:rPr>
-        <w:t xml:space="preserve"> }}. I have approximately </w:t>
-      </w:r>
-      <w:proofErr w:type="gramStart"/>
-      <w:r>
-        <w:rPr>
-          <w:rFonts w:ascii="Times New Roman" w:eastAsia="Times New Roman" w:hAnsi="Times New Roman" w:cs="Times New Roman"/>
-          <w:sz w:val="28"/>
-          <w:szCs w:val="28"/>
-        </w:rPr>
-        <w:t xml:space="preserve">{{ </w:t>
-      </w:r>
-      <w:proofErr w:type="spellStart"/>
-      <w:r>
-        <w:rPr>
-          <w:rFonts w:ascii="Times New Roman" w:eastAsia="Times New Roman" w:hAnsi="Times New Roman" w:cs="Times New Roman"/>
-          <w:sz w:val="28"/>
-          <w:szCs w:val="28"/>
-        </w:rPr>
-        <w:t>large</w:t>
-      </w:r>
-      <w:proofErr w:type="gramEnd"/>
-      <w:r>
-        <w:rPr>
-          <w:rFonts w:ascii="Times New Roman" w:eastAsia="Times New Roman" w:hAnsi="Times New Roman" w:cs="Times New Roman"/>
-          <w:sz w:val="28"/>
-          <w:szCs w:val="28"/>
-        </w:rPr>
-        <w:t>_boat_value</w:t>
-      </w:r>
-      <w:proofErr w:type="spellEnd"/>
-      <w:r>
-        <w:rPr>
-          <w:rFonts w:ascii="Times New Roman" w:eastAsia="Times New Roman" w:hAnsi="Times New Roman" w:cs="Times New Roman"/>
-          <w:sz w:val="28"/>
-          <w:szCs w:val="28"/>
-        </w:rPr>
-        <w:t xml:space="preserve"> | currency }} in equity in this boat.</w:t>
+        <w:t>_logging_value</w:t>
+      </w:r>
+      <w:proofErr w:type="spellEnd"/>
+      <w:r>
+        <w:rPr>
+          <w:rFonts w:ascii="Times New Roman" w:eastAsia="Times New Roman" w:hAnsi="Times New Roman" w:cs="Times New Roman"/>
+          <w:sz w:val="28"/>
+          <w:szCs w:val="28"/>
+        </w:rPr>
+        <w:t xml:space="preserve"> | currency }}.</w:t>
       </w:r>
     </w:p>
     <w:p>
@@ -5545,7 +6052,7 @@
           <w:sz w:val="28"/>
           <w:szCs w:val="28"/>
         </w:rPr>
-        <w:t>property_type_boat_other</w:t>
+        <w:t>property_type_tools</w:t>
       </w:r>
       <w:proofErr w:type="spellEnd"/>
       <w:r>
@@ -5560,230 +6067,6 @@
     <w:p>
       <w:pPr>
         <w:ind w:left="720"/>
-        <w:rPr>
-          <w:rFonts w:ascii="Times New Roman" w:eastAsia="Times New Roman" w:hAnsi="Times New Roman" w:cs="Times New Roman"/>
-          <w:sz w:val="28"/>
-          <w:szCs w:val="28"/>
-        </w:rPr>
-      </w:pPr>
-      <w:r>
-        <w:rPr>
-          <w:rFonts w:ascii="Times New Roman" w:eastAsia="Times New Roman" w:hAnsi="Times New Roman" w:cs="Times New Roman"/>
-          <w:sz w:val="28"/>
-          <w:szCs w:val="28"/>
-        </w:rPr>
-        <w:lastRenderedPageBreak/>
-        <w:t xml:space="preserve">I own a boat for personal use. My boat is </w:t>
-      </w:r>
-      <w:proofErr w:type="gramStart"/>
-      <w:r>
-        <w:rPr>
-          <w:rFonts w:ascii="Times New Roman" w:eastAsia="Times New Roman" w:hAnsi="Times New Roman" w:cs="Times New Roman"/>
-          <w:sz w:val="28"/>
-          <w:szCs w:val="28"/>
-        </w:rPr>
-        <w:t xml:space="preserve">{{ </w:t>
-      </w:r>
-      <w:proofErr w:type="spellStart"/>
-      <w:r>
-        <w:rPr>
-          <w:rFonts w:ascii="Times New Roman" w:eastAsia="Times New Roman" w:hAnsi="Times New Roman" w:cs="Times New Roman"/>
-          <w:sz w:val="28"/>
-          <w:szCs w:val="28"/>
-        </w:rPr>
-        <w:t>other</w:t>
-      </w:r>
-      <w:proofErr w:type="gramEnd"/>
-      <w:r>
-        <w:rPr>
-          <w:rFonts w:ascii="Times New Roman" w:eastAsia="Times New Roman" w:hAnsi="Times New Roman" w:cs="Times New Roman"/>
-          <w:sz w:val="28"/>
-          <w:szCs w:val="28"/>
-        </w:rPr>
-        <w:t>_boat_detail</w:t>
-      </w:r>
-      <w:proofErr w:type="spellEnd"/>
-      <w:r>
-        <w:rPr>
-          <w:rFonts w:ascii="Times New Roman" w:eastAsia="Times New Roman" w:hAnsi="Times New Roman" w:cs="Times New Roman"/>
-          <w:sz w:val="28"/>
-          <w:szCs w:val="28"/>
-        </w:rPr>
-        <w:t xml:space="preserve"> }}. This boat is worth </w:t>
-      </w:r>
-      <w:proofErr w:type="gramStart"/>
-      <w:r>
-        <w:rPr>
-          <w:rFonts w:ascii="Times New Roman" w:eastAsia="Times New Roman" w:hAnsi="Times New Roman" w:cs="Times New Roman"/>
-          <w:sz w:val="28"/>
-          <w:szCs w:val="28"/>
-        </w:rPr>
-        <w:t xml:space="preserve">{{ </w:t>
-      </w:r>
-      <w:proofErr w:type="spellStart"/>
-      <w:r>
-        <w:rPr>
-          <w:rFonts w:ascii="Times New Roman" w:eastAsia="Times New Roman" w:hAnsi="Times New Roman" w:cs="Times New Roman"/>
-          <w:sz w:val="28"/>
-          <w:szCs w:val="28"/>
-        </w:rPr>
-        <w:t>other</w:t>
-      </w:r>
-      <w:proofErr w:type="gramEnd"/>
-      <w:r>
-        <w:rPr>
-          <w:rFonts w:ascii="Times New Roman" w:eastAsia="Times New Roman" w:hAnsi="Times New Roman" w:cs="Times New Roman"/>
-          <w:sz w:val="28"/>
-          <w:szCs w:val="28"/>
-        </w:rPr>
-        <w:t>_boat_value</w:t>
-      </w:r>
-      <w:proofErr w:type="spellEnd"/>
-      <w:r>
-        <w:rPr>
-          <w:rFonts w:ascii="Times New Roman" w:eastAsia="Times New Roman" w:hAnsi="Times New Roman" w:cs="Times New Roman"/>
-          <w:sz w:val="28"/>
-          <w:szCs w:val="28"/>
-        </w:rPr>
-        <w:t xml:space="preserve"> }}.</w:t>
-      </w:r>
-    </w:p>
-    <w:p>
-      <w:pPr>
-        <w:ind w:left="720"/>
-        <w:rPr>
-          <w:rFonts w:ascii="Times New Roman" w:eastAsia="Times New Roman" w:hAnsi="Times New Roman" w:cs="Times New Roman"/>
-          <w:sz w:val="28"/>
-          <w:szCs w:val="28"/>
-        </w:rPr>
-      </w:pPr>
-      <w:r>
-        <w:rPr>
-          <w:rFonts w:ascii="Times New Roman" w:eastAsia="Times New Roman" w:hAnsi="Times New Roman" w:cs="Times New Roman"/>
-          <w:sz w:val="28"/>
-          <w:szCs w:val="28"/>
-        </w:rPr>
-        <w:t>{%</w:t>
-      </w:r>
-      <w:r>
-        <w:rPr>
-          <w:rFonts w:ascii="Times New Roman" w:eastAsia="Times New Roman" w:hAnsi="Times New Roman" w:cs="Times New Roman"/>
-          <w:sz w:val="28"/>
-          <w:szCs w:val="28"/>
-        </w:rPr>
-        <w:t>p</w:t>
-      </w:r>
-      <w:r>
-        <w:rPr>
-          <w:rFonts w:ascii="Times New Roman" w:eastAsia="Times New Roman" w:hAnsi="Times New Roman" w:cs="Times New Roman"/>
-          <w:sz w:val="28"/>
-          <w:szCs w:val="28"/>
-        </w:rPr>
-        <w:t xml:space="preserve"> endif %}  </w:t>
-      </w:r>
-    </w:p>
-    <w:p>
-      <w:pPr>
-        <w:ind w:left="720"/>
-        <w:rPr>
-          <w:rFonts w:ascii="Times New Roman" w:eastAsia="Times New Roman" w:hAnsi="Times New Roman" w:cs="Times New Roman"/>
-          <w:sz w:val="28"/>
-          <w:szCs w:val="28"/>
-        </w:rPr>
-      </w:pPr>
-      <w:r>
-        <w:rPr>
-          <w:rFonts w:ascii="Times New Roman" w:eastAsia="Times New Roman" w:hAnsi="Times New Roman" w:cs="Times New Roman"/>
-          <w:sz w:val="28"/>
-          <w:szCs w:val="28"/>
-        </w:rPr>
-        <w:t xml:space="preserve">{%p if </w:t>
-      </w:r>
-      <w:proofErr w:type="spellStart"/>
-      <w:r>
-        <w:rPr>
-          <w:rFonts w:ascii="Times New Roman" w:eastAsia="Times New Roman" w:hAnsi="Times New Roman" w:cs="Times New Roman"/>
-          <w:sz w:val="28"/>
-          <w:szCs w:val="28"/>
-        </w:rPr>
-        <w:t>property_type_logging</w:t>
-      </w:r>
-      <w:proofErr w:type="spellEnd"/>
-      <w:r>
-        <w:rPr>
-          <w:rFonts w:ascii="Times New Roman" w:eastAsia="Times New Roman" w:hAnsi="Times New Roman" w:cs="Times New Roman"/>
-          <w:sz w:val="28"/>
-          <w:szCs w:val="28"/>
-        </w:rPr>
-        <w:t xml:space="preserve"> %}</w:t>
-      </w:r>
-    </w:p>
-    <w:p>
-      <w:pPr>
-        <w:ind w:left="720"/>
-        <w:rPr>
-          <w:rFonts w:ascii="Times New Roman" w:eastAsia="Times New Roman" w:hAnsi="Times New Roman" w:cs="Times New Roman"/>
-          <w:sz w:val="28"/>
-          <w:szCs w:val="28"/>
-        </w:rPr>
-      </w:pPr>
-      <w:r>
-        <w:rPr>
-          <w:rFonts w:ascii="Times New Roman" w:eastAsia="Times New Roman" w:hAnsi="Times New Roman" w:cs="Times New Roman"/>
-          <w:sz w:val="28"/>
-          <w:szCs w:val="28"/>
-        </w:rPr>
-        <w:t xml:space="preserve">I am a </w:t>
-      </w:r>
-      <w:r>
-        <w:rPr>
-          <w:rFonts w:ascii="Times New Roman" w:eastAsia="Times New Roman" w:hAnsi="Times New Roman" w:cs="Times New Roman"/>
-          <w:sz w:val="28"/>
-          <w:szCs w:val="28"/>
-        </w:rPr>
-        <w:t>logger</w:t>
-      </w:r>
-      <w:r>
-        <w:rPr>
-          <w:rFonts w:ascii="Times New Roman" w:eastAsia="Times New Roman" w:hAnsi="Times New Roman" w:cs="Times New Roman"/>
-          <w:sz w:val="28"/>
-          <w:szCs w:val="28"/>
-        </w:rPr>
-        <w:t xml:space="preserve"> and I have one of each type of </w:t>
-      </w:r>
-      <w:r>
-        <w:rPr>
-          <w:rFonts w:ascii="Times New Roman" w:eastAsia="Times New Roman" w:hAnsi="Times New Roman" w:cs="Times New Roman"/>
-          <w:sz w:val="28"/>
-          <w:szCs w:val="28"/>
-        </w:rPr>
-        <w:t>logging</w:t>
-      </w:r>
-      <w:r>
-        <w:rPr>
-          <w:rFonts w:ascii="Times New Roman" w:eastAsia="Times New Roman" w:hAnsi="Times New Roman" w:cs="Times New Roman"/>
-          <w:sz w:val="28"/>
-          <w:szCs w:val="28"/>
-        </w:rPr>
-        <w:t xml:space="preserve"> tool or implement reasonably necessary for my commercial </w:t>
-      </w:r>
-      <w:r>
-        <w:rPr>
-          <w:rFonts w:ascii="Times New Roman" w:eastAsia="Times New Roman" w:hAnsi="Times New Roman" w:cs="Times New Roman"/>
-          <w:sz w:val="28"/>
-          <w:szCs w:val="28"/>
-        </w:rPr>
-        <w:t>logging</w:t>
-      </w:r>
-      <w:r>
-        <w:rPr>
-          <w:rFonts w:ascii="Times New Roman" w:eastAsia="Times New Roman" w:hAnsi="Times New Roman" w:cs="Times New Roman"/>
-          <w:sz w:val="28"/>
-          <w:szCs w:val="28"/>
-        </w:rPr>
-        <w:t xml:space="preserve"> operation. </w:t>
-      </w:r>
-      <w:r>
         <w:rPr>
           <w:rFonts w:ascii="Times New Roman" w:eastAsia="Times New Roman" w:hAnsi="Times New Roman" w:cs="Times New Roman"/>
           <w:b/>
@@ -5792,103 +6075,14 @@
           <w:sz w:val="28"/>
           <w:szCs w:val="28"/>
         </w:rPr>
-        <w:t>Under Maine law these are exempt from collections</w:t>
-      </w:r>
-      <w:r>
-        <w:rPr>
-          <w:rFonts w:ascii="Times New Roman" w:eastAsia="Times New Roman" w:hAnsi="Times New Roman" w:cs="Times New Roman"/>
-          <w:sz w:val="28"/>
-          <w:szCs w:val="28"/>
-        </w:rPr>
-        <w:t xml:space="preserve">.   </w:t>
-      </w:r>
-    </w:p>
-    <w:p>
-      <w:pPr>
-        <w:ind w:left="720"/>
-        <w:rPr>
-          <w:rFonts w:ascii="Times New Roman" w:eastAsia="Times New Roman" w:hAnsi="Times New Roman" w:cs="Times New Roman"/>
-          <w:sz w:val="28"/>
-          <w:szCs w:val="28"/>
-        </w:rPr>
-      </w:pPr>
-      <w:r>
-        <w:rPr>
-          <w:rFonts w:ascii="Times New Roman" w:eastAsia="Times New Roman" w:hAnsi="Times New Roman" w:cs="Times New Roman"/>
-          <w:sz w:val="28"/>
-          <w:szCs w:val="28"/>
-        </w:rPr>
-        <w:t>{%p endif %}</w:t>
-      </w:r>
-    </w:p>
-    <w:p>
-      <w:pPr>
-        <w:ind w:left="720"/>
-        <w:rPr>
-          <w:rFonts w:ascii="Times New Roman" w:eastAsia="Times New Roman" w:hAnsi="Times New Roman" w:cs="Times New Roman"/>
-          <w:sz w:val="28"/>
-          <w:szCs w:val="28"/>
-        </w:rPr>
-      </w:pPr>
-      <w:r>
-        <w:rPr>
-          <w:rFonts w:ascii="Times New Roman" w:eastAsia="Times New Roman" w:hAnsi="Times New Roman" w:cs="Times New Roman"/>
-          <w:sz w:val="28"/>
-          <w:szCs w:val="28"/>
-        </w:rPr>
-        <w:t xml:space="preserve">{%p if </w:t>
-      </w:r>
-      <w:proofErr w:type="spellStart"/>
-      <w:r>
-        <w:rPr>
-          <w:rFonts w:ascii="Times New Roman" w:eastAsia="Times New Roman" w:hAnsi="Times New Roman" w:cs="Times New Roman"/>
-          <w:sz w:val="28"/>
-          <w:szCs w:val="28"/>
-        </w:rPr>
-        <w:t>property_type_logging_additional</w:t>
-      </w:r>
-      <w:proofErr w:type="spellEnd"/>
-      <w:r>
-        <w:rPr>
-          <w:rFonts w:ascii="Times New Roman" w:eastAsia="Times New Roman" w:hAnsi="Times New Roman" w:cs="Times New Roman"/>
-          <w:sz w:val="28"/>
-          <w:szCs w:val="28"/>
-        </w:rPr>
-        <w:t xml:space="preserve"> %}</w:t>
-      </w:r>
-    </w:p>
-    <w:p>
-      <w:pPr>
-        <w:ind w:left="720"/>
-        <w:rPr>
-          <w:rFonts w:ascii="Times New Roman" w:eastAsia="Times New Roman" w:hAnsi="Times New Roman" w:cs="Times New Roman"/>
-          <w:sz w:val="28"/>
-          <w:szCs w:val="28"/>
-        </w:rPr>
-      </w:pPr>
-      <w:r>
-        <w:rPr>
-          <w:rFonts w:ascii="Times New Roman" w:eastAsia="Times New Roman" w:hAnsi="Times New Roman" w:cs="Times New Roman"/>
-          <w:sz w:val="28"/>
-          <w:szCs w:val="28"/>
-        </w:rPr>
-        <w:t xml:space="preserve">I also have additional </w:t>
-      </w:r>
-      <w:r>
-        <w:rPr>
-          <w:rFonts w:ascii="Times New Roman" w:eastAsia="Times New Roman" w:hAnsi="Times New Roman" w:cs="Times New Roman"/>
-          <w:sz w:val="28"/>
-          <w:szCs w:val="28"/>
-        </w:rPr>
-        <w:t>logging</w:t>
-      </w:r>
-      <w:r>
-        <w:rPr>
-          <w:rFonts w:ascii="Times New Roman" w:eastAsia="Times New Roman" w:hAnsi="Times New Roman" w:cs="Times New Roman"/>
-          <w:sz w:val="28"/>
-          <w:szCs w:val="28"/>
-        </w:rPr>
-        <w:t xml:space="preserve"> tools or implements with a value of </w:t>
+      </w:pPr>
+      <w:r>
+        <w:rPr>
+          <w:rFonts w:ascii="Times New Roman" w:eastAsia="Times New Roman" w:hAnsi="Times New Roman" w:cs="Times New Roman"/>
+          <w:sz w:val="28"/>
+          <w:szCs w:val="28"/>
+        </w:rPr>
+        <w:t xml:space="preserve">I have </w:t>
       </w:r>
       <w:proofErr w:type="gramStart"/>
       <w:r>
@@ -5906,7 +6100,7 @@
           <w:sz w:val="28"/>
           <w:szCs w:val="28"/>
         </w:rPr>
-        <w:t>additional</w:t>
+        <w:t>tools</w:t>
       </w:r>
       <w:proofErr w:type="gramEnd"/>
       <w:r>
@@ -5915,91 +6109,18 @@
           <w:sz w:val="28"/>
           <w:szCs w:val="28"/>
         </w:rPr>
-        <w:t>_</w:t>
-      </w:r>
-      <w:r>
-        <w:rPr>
-          <w:rFonts w:ascii="Times New Roman" w:eastAsia="Times New Roman" w:hAnsi="Times New Roman" w:cs="Times New Roman"/>
-          <w:sz w:val="28"/>
-          <w:szCs w:val="28"/>
-        </w:rPr>
-        <w:t>logging</w:t>
-      </w:r>
-      <w:r>
-        <w:rPr>
-          <w:rFonts w:ascii="Times New Roman" w:eastAsia="Times New Roman" w:hAnsi="Times New Roman" w:cs="Times New Roman"/>
-          <w:sz w:val="28"/>
-          <w:szCs w:val="28"/>
-        </w:rPr>
-        <w:t>_value</w:t>
-      </w:r>
-      <w:proofErr w:type="spellEnd"/>
-      <w:r>
-        <w:rPr>
-          <w:rFonts w:ascii="Times New Roman" w:eastAsia="Times New Roman" w:hAnsi="Times New Roman" w:cs="Times New Roman"/>
-          <w:sz w:val="28"/>
-          <w:szCs w:val="28"/>
-        </w:rPr>
-        <w:t xml:space="preserve"> | currency }}.</w:t>
-      </w:r>
-    </w:p>
-    <w:p>
-      <w:pPr>
-        <w:ind w:left="720"/>
-        <w:rPr>
-          <w:rFonts w:ascii="Times New Roman" w:eastAsia="Times New Roman" w:hAnsi="Times New Roman" w:cs="Times New Roman"/>
-          <w:sz w:val="28"/>
-          <w:szCs w:val="28"/>
-        </w:rPr>
-      </w:pPr>
-      <w:r>
-        <w:rPr>
-          <w:rFonts w:ascii="Times New Roman" w:eastAsia="Times New Roman" w:hAnsi="Times New Roman" w:cs="Times New Roman"/>
-          <w:sz w:val="28"/>
-          <w:szCs w:val="28"/>
-        </w:rPr>
-        <w:t>{%p endif %}</w:t>
-      </w:r>
-    </w:p>
-    <w:p>
-      <w:pPr>
-        <w:ind w:left="720"/>
-        <w:rPr>
-          <w:rFonts w:ascii="Times New Roman" w:eastAsia="Times New Roman" w:hAnsi="Times New Roman" w:cs="Times New Roman"/>
-          <w:sz w:val="28"/>
-          <w:szCs w:val="28"/>
-        </w:rPr>
-      </w:pPr>
-      <w:r>
-        <w:rPr>
-          <w:rFonts w:ascii="Times New Roman" w:eastAsia="Times New Roman" w:hAnsi="Times New Roman" w:cs="Times New Roman"/>
-          <w:sz w:val="28"/>
-          <w:szCs w:val="28"/>
-        </w:rPr>
-        <w:t xml:space="preserve">{%p if </w:t>
-      </w:r>
-      <w:proofErr w:type="spellStart"/>
-      <w:r>
-        <w:rPr>
-          <w:rFonts w:ascii="Times New Roman" w:eastAsia="Times New Roman" w:hAnsi="Times New Roman" w:cs="Times New Roman"/>
-          <w:sz w:val="28"/>
-          <w:szCs w:val="28"/>
-        </w:rPr>
-        <w:t>property_type_tools</w:t>
-      </w:r>
-      <w:proofErr w:type="spellEnd"/>
-      <w:r>
-        <w:rPr>
-          <w:rFonts w:ascii="Times New Roman" w:eastAsia="Times New Roman" w:hAnsi="Times New Roman" w:cs="Times New Roman"/>
-          <w:sz w:val="28"/>
-          <w:szCs w:val="28"/>
-        </w:rPr>
-        <w:t xml:space="preserve"> %}</w:t>
-      </w:r>
-    </w:p>
-    <w:p>
-      <w:pPr>
-        <w:ind w:left="720"/>
+        <w:t>_equity_amount</w:t>
+      </w:r>
+      <w:proofErr w:type="spellEnd"/>
+      <w:r>
+        <w:rPr>
+          <w:rFonts w:ascii="Times New Roman" w:eastAsia="Times New Roman" w:hAnsi="Times New Roman" w:cs="Times New Roman"/>
+          <w:sz w:val="28"/>
+          <w:szCs w:val="28"/>
+        </w:rPr>
+        <w:t xml:space="preserve"> | currency }} in equity in the tools of my trade. </w:t>
+      </w:r>
+      <w:r>
         <w:rPr>
           <w:rFonts w:ascii="Times New Roman" w:eastAsia="Times New Roman" w:hAnsi="Times New Roman" w:cs="Times New Roman"/>
           <w:b/>
@@ -6008,14 +6129,79 @@
           <w:sz w:val="28"/>
           <w:szCs w:val="28"/>
         </w:rPr>
-      </w:pPr>
-      <w:r>
-        <w:rPr>
-          <w:rFonts w:ascii="Times New Roman" w:eastAsia="Times New Roman" w:hAnsi="Times New Roman" w:cs="Times New Roman"/>
-          <w:sz w:val="28"/>
-          <w:szCs w:val="28"/>
-        </w:rPr>
-        <w:t xml:space="preserve">I have </w:t>
+        <w:t>Under Maine law up to $9,500 in equity in tools of the trade is exempt from collections.</w:t>
+      </w:r>
+    </w:p>
+    <w:p>
+      <w:pPr>
+        <w:ind w:left="720"/>
+        <w:rPr>
+          <w:rFonts w:ascii="Times New Roman" w:eastAsia="Times New Roman" w:hAnsi="Times New Roman" w:cs="Times New Roman"/>
+          <w:sz w:val="28"/>
+          <w:szCs w:val="28"/>
+        </w:rPr>
+      </w:pPr>
+      <w:r>
+        <w:rPr>
+          <w:rFonts w:ascii="Times New Roman" w:eastAsia="Times New Roman" w:hAnsi="Times New Roman" w:cs="Times New Roman"/>
+          <w:sz w:val="28"/>
+          <w:szCs w:val="28"/>
+        </w:rPr>
+        <w:t>{%p endif %}</w:t>
+      </w:r>
+    </w:p>
+    <w:p>
+      <w:pPr>
+        <w:ind w:left="720"/>
+        <w:rPr>
+          <w:rFonts w:ascii="Times New Roman" w:eastAsia="Times New Roman" w:hAnsi="Times New Roman" w:cs="Times New Roman"/>
+          <w:sz w:val="28"/>
+          <w:szCs w:val="28"/>
+        </w:rPr>
+      </w:pPr>
+      <w:r>
+        <w:rPr>
+          <w:rFonts w:ascii="Times New Roman" w:eastAsia="Times New Roman" w:hAnsi="Times New Roman" w:cs="Times New Roman"/>
+          <w:sz w:val="28"/>
+          <w:szCs w:val="28"/>
+        </w:rPr>
+        <w:t xml:space="preserve">{%p if </w:t>
+      </w:r>
+      <w:proofErr w:type="spellStart"/>
+      <w:r>
+        <w:rPr>
+          <w:rFonts w:ascii="Times New Roman" w:eastAsia="Times New Roman" w:hAnsi="Times New Roman" w:cs="Times New Roman"/>
+          <w:sz w:val="28"/>
+          <w:szCs w:val="28"/>
+        </w:rPr>
+        <w:t>property_type_life</w:t>
+      </w:r>
+      <w:proofErr w:type="spellEnd"/>
+      <w:r>
+        <w:rPr>
+          <w:rFonts w:ascii="Times New Roman" w:eastAsia="Times New Roman" w:hAnsi="Times New Roman" w:cs="Times New Roman"/>
+          <w:sz w:val="28"/>
+          <w:szCs w:val="28"/>
+        </w:rPr>
+        <w:t xml:space="preserve"> %}</w:t>
+      </w:r>
+    </w:p>
+    <w:p>
+      <w:pPr>
+        <w:ind w:left="720"/>
+        <w:rPr>
+          <w:rFonts w:ascii="Times New Roman" w:eastAsia="Times New Roman" w:hAnsi="Times New Roman" w:cs="Times New Roman"/>
+          <w:sz w:val="28"/>
+          <w:szCs w:val="28"/>
+        </w:rPr>
+      </w:pPr>
+      <w:r>
+        <w:rPr>
+          <w:rFonts w:ascii="Times New Roman" w:eastAsia="Times New Roman" w:hAnsi="Times New Roman" w:cs="Times New Roman"/>
+          <w:sz w:val="28"/>
+          <w:szCs w:val="28"/>
+        </w:rPr>
+        <w:t xml:space="preserve">I have a life insurance policy or policies with a total of </w:t>
       </w:r>
       <w:proofErr w:type="gramStart"/>
       <w:r>
@@ -6033,7 +6219,7 @@
           <w:sz w:val="28"/>
           <w:szCs w:val="28"/>
         </w:rPr>
-        <w:t>tools</w:t>
+        <w:t>life</w:t>
       </w:r>
       <w:proofErr w:type="gramEnd"/>
       <w:r>
@@ -6042,16 +6228,32 @@
           <w:sz w:val="28"/>
           <w:szCs w:val="28"/>
         </w:rPr>
-        <w:t>_equity_amount</w:t>
-      </w:r>
-      <w:proofErr w:type="spellEnd"/>
-      <w:r>
-        <w:rPr>
-          <w:rFonts w:ascii="Times New Roman" w:eastAsia="Times New Roman" w:hAnsi="Times New Roman" w:cs="Times New Roman"/>
-          <w:sz w:val="28"/>
-          <w:szCs w:val="28"/>
-        </w:rPr>
-        <w:t xml:space="preserve"> | currency }} in equity in the tools of my trade. </w:t>
+        <w:t>_value</w:t>
+      </w:r>
+      <w:proofErr w:type="spellEnd"/>
+      <w:r>
+        <w:rPr>
+          <w:rFonts w:ascii="Times New Roman" w:eastAsia="Times New Roman" w:hAnsi="Times New Roman" w:cs="Times New Roman"/>
+          <w:sz w:val="28"/>
+          <w:szCs w:val="28"/>
+        </w:rPr>
+        <w:t xml:space="preserve"> | currency }}</w:t>
+      </w:r>
+      <w:r>
+        <w:rPr>
+          <w:rFonts w:ascii="Times New Roman" w:eastAsia="Times New Roman" w:hAnsi="Times New Roman" w:cs="Times New Roman"/>
+          <w:sz w:val="28"/>
+          <w:szCs w:val="28"/>
+        </w:rPr>
+        <w:t xml:space="preserve"> </w:t>
+      </w:r>
+      <w:r>
+        <w:rPr>
+          <w:rFonts w:ascii="Times New Roman" w:eastAsia="Times New Roman" w:hAnsi="Times New Roman" w:cs="Times New Roman"/>
+          <w:sz w:val="28"/>
+          <w:szCs w:val="28"/>
+        </w:rPr>
+        <w:t xml:space="preserve">in accrued dividend or interest under, or loan value. </w:t>
       </w:r>
       <w:r>
         <w:rPr>
@@ -6062,7 +6264,7 @@
           <w:sz w:val="28"/>
           <w:szCs w:val="28"/>
         </w:rPr>
-        <w:t>Under Maine law up to $9,500 in equity in tools of the trade is exempt from collections.</w:t>
+        <w:t>Under Maine law up to $5,000 of this value is exempt from collections.</w:t>
       </w:r>
     </w:p>
     <w:p>
@@ -6107,7 +6309,115 @@
           <w:sz w:val="28"/>
           <w:szCs w:val="28"/>
         </w:rPr>
-        <w:t>property_type_life</w:t>
+        <w:t>property_type_life_credit</w:t>
+      </w:r>
+      <w:proofErr w:type="spellEnd"/>
+      <w:r>
+        <w:rPr>
+          <w:rFonts w:ascii="Times New Roman" w:eastAsia="Times New Roman" w:hAnsi="Times New Roman" w:cs="Times New Roman"/>
+          <w:sz w:val="28"/>
+          <w:szCs w:val="28"/>
+        </w:rPr>
+        <w:t xml:space="preserve"> %} </w:t>
+      </w:r>
+    </w:p>
+    <w:p>
+      <w:pPr>
+        <w:ind w:left="720"/>
+        <w:rPr>
+          <w:rFonts w:ascii="Times New Roman" w:eastAsia="Times New Roman" w:hAnsi="Times New Roman" w:cs="Times New Roman"/>
+          <w:sz w:val="28"/>
+          <w:szCs w:val="28"/>
+        </w:rPr>
+      </w:pPr>
+      <w:r>
+        <w:rPr>
+          <w:rFonts w:ascii="Times New Roman" w:eastAsia="Times New Roman" w:hAnsi="Times New Roman" w:cs="Times New Roman"/>
+          <w:sz w:val="28"/>
+          <w:szCs w:val="28"/>
+        </w:rPr>
+        <w:t xml:space="preserve">I have a credit life insurance policy with a value of </w:t>
+      </w:r>
+      <w:proofErr w:type="gramStart"/>
+      <w:r>
+        <w:rPr>
+          <w:rFonts w:ascii="Times New Roman" w:eastAsia="Times New Roman" w:hAnsi="Times New Roman" w:cs="Times New Roman"/>
+          <w:sz w:val="28"/>
+          <w:szCs w:val="28"/>
+        </w:rPr>
+        <w:t xml:space="preserve">{{ </w:t>
+      </w:r>
+      <w:proofErr w:type="spellStart"/>
+      <w:r>
+        <w:rPr>
+          <w:rFonts w:ascii="Times New Roman" w:eastAsia="Times New Roman" w:hAnsi="Times New Roman" w:cs="Times New Roman"/>
+          <w:sz w:val="28"/>
+          <w:szCs w:val="28"/>
+        </w:rPr>
+        <w:t>life</w:t>
+      </w:r>
+      <w:proofErr w:type="gramEnd"/>
+      <w:r>
+        <w:rPr>
+          <w:rFonts w:ascii="Times New Roman" w:eastAsia="Times New Roman" w:hAnsi="Times New Roman" w:cs="Times New Roman"/>
+          <w:sz w:val="28"/>
+          <w:szCs w:val="28"/>
+        </w:rPr>
+        <w:t>_credit_value</w:t>
+      </w:r>
+      <w:proofErr w:type="spellEnd"/>
+      <w:r>
+        <w:rPr>
+          <w:rFonts w:ascii="Times New Roman" w:eastAsia="Times New Roman" w:hAnsi="Times New Roman" w:cs="Times New Roman"/>
+          <w:sz w:val="28"/>
+          <w:szCs w:val="28"/>
+        </w:rPr>
+        <w:t xml:space="preserve"> | currency }}.</w:t>
+      </w:r>
+    </w:p>
+    <w:p>
+      <w:pPr>
+        <w:ind w:left="720"/>
+        <w:rPr>
+          <w:rFonts w:ascii="Times New Roman" w:eastAsia="Times New Roman" w:hAnsi="Times New Roman" w:cs="Times New Roman"/>
+          <w:sz w:val="28"/>
+          <w:szCs w:val="28"/>
+        </w:rPr>
+      </w:pPr>
+      <w:r>
+        <w:rPr>
+          <w:rFonts w:ascii="Times New Roman" w:eastAsia="Times New Roman" w:hAnsi="Times New Roman" w:cs="Times New Roman"/>
+          <w:sz w:val="28"/>
+          <w:szCs w:val="28"/>
+        </w:rPr>
+        <w:t>{%p endif %}</w:t>
+      </w:r>
+    </w:p>
+    <w:p>
+      <w:pPr>
+        <w:ind w:left="720"/>
+        <w:rPr>
+          <w:rFonts w:ascii="Times New Roman" w:eastAsia="Times New Roman" w:hAnsi="Times New Roman" w:cs="Times New Roman"/>
+          <w:sz w:val="28"/>
+          <w:szCs w:val="28"/>
+        </w:rPr>
+      </w:pPr>
+      <w:r>
+        <w:rPr>
+          <w:rFonts w:ascii="Times New Roman" w:eastAsia="Times New Roman" w:hAnsi="Times New Roman" w:cs="Times New Roman"/>
+          <w:sz w:val="28"/>
+          <w:szCs w:val="28"/>
+        </w:rPr>
+        <w:t xml:space="preserve">{%p if </w:t>
+      </w:r>
+      <w:proofErr w:type="spellStart"/>
+      <w:r>
+        <w:rPr>
+          <w:rFonts w:ascii="Times New Roman" w:eastAsia="Times New Roman" w:hAnsi="Times New Roman" w:cs="Times New Roman"/>
+          <w:sz w:val="28"/>
+          <w:szCs w:val="28"/>
+        </w:rPr>
+        <w:t>property_type_health</w:t>
       </w:r>
       <w:proofErr w:type="spellEnd"/>
       <w:r>
@@ -6134,43 +6444,8 @@
           <w:sz w:val="28"/>
           <w:szCs w:val="28"/>
         </w:rPr>
-        <w:t xml:space="preserve">I have a life insurance policy or policies with a total of </w:t>
-      </w:r>
-      <w:proofErr w:type="gramStart"/>
-      <w:r>
-        <w:rPr>
-          <w:rFonts w:ascii="Times New Roman" w:eastAsia="Times New Roman" w:hAnsi="Times New Roman" w:cs="Times New Roman"/>
-          <w:sz w:val="28"/>
-          <w:szCs w:val="28"/>
-        </w:rPr>
-        <w:t xml:space="preserve">{{ </w:t>
-      </w:r>
-      <w:proofErr w:type="spellStart"/>
-      <w:r>
-        <w:rPr>
-          <w:rFonts w:ascii="Times New Roman" w:eastAsia="Times New Roman" w:hAnsi="Times New Roman" w:cs="Times New Roman"/>
-          <w:sz w:val="28"/>
-          <w:szCs w:val="28"/>
-        </w:rPr>
-        <w:t>life</w:t>
-      </w:r>
-      <w:proofErr w:type="gramEnd"/>
-      <w:r>
-        <w:rPr>
-          <w:rFonts w:ascii="Times New Roman" w:eastAsia="Times New Roman" w:hAnsi="Times New Roman" w:cs="Times New Roman"/>
-          <w:sz w:val="28"/>
-          <w:szCs w:val="28"/>
-        </w:rPr>
-        <w:t>_value</w:t>
-      </w:r>
-      <w:proofErr w:type="spellEnd"/>
-      <w:r>
-        <w:rPr>
-          <w:rFonts w:ascii="Times New Roman" w:eastAsia="Times New Roman" w:hAnsi="Times New Roman" w:cs="Times New Roman"/>
-          <w:sz w:val="28"/>
-          <w:szCs w:val="28"/>
-        </w:rPr>
-        <w:t xml:space="preserve"> | currency }}in accrued dividend or interest under, or loan value. </w:t>
+        <w:lastRenderedPageBreak/>
+        <w:t xml:space="preserve">I have health aids prescribed by a professional. </w:t>
       </w:r>
       <w:r>
         <w:rPr>
@@ -6181,7 +6456,7 @@
           <w:sz w:val="28"/>
           <w:szCs w:val="28"/>
         </w:rPr>
-        <w:t>Under Maine law up to $5,000 of this value is exempt from collections.</w:t>
+        <w:t>Under Maine law these health aids are exempt from collections.</w:t>
       </w:r>
     </w:p>
     <w:p>
@@ -6211,200 +6486,63 @@
           <w:szCs w:val="28"/>
         </w:rPr>
       </w:pPr>
-      <w:r>
-        <w:rPr>
-          <w:rFonts w:ascii="Times New Roman" w:eastAsia="Times New Roman" w:hAnsi="Times New Roman" w:cs="Times New Roman"/>
-          <w:sz w:val="28"/>
-          <w:szCs w:val="28"/>
-        </w:rPr>
-        <w:t xml:space="preserve">{%p if </w:t>
-      </w:r>
-      <w:proofErr w:type="spellStart"/>
-      <w:r>
-        <w:rPr>
-          <w:rFonts w:ascii="Times New Roman" w:eastAsia="Times New Roman" w:hAnsi="Times New Roman" w:cs="Times New Roman"/>
-          <w:sz w:val="28"/>
-          <w:szCs w:val="28"/>
-        </w:rPr>
-        <w:t>property_type_life_credit</w:t>
-      </w:r>
-      <w:proofErr w:type="spellEnd"/>
-      <w:r>
-        <w:rPr>
-          <w:rFonts w:ascii="Times New Roman" w:eastAsia="Times New Roman" w:hAnsi="Times New Roman" w:cs="Times New Roman"/>
-          <w:sz w:val="28"/>
-          <w:szCs w:val="28"/>
-        </w:rPr>
-        <w:t xml:space="preserve"> %} </w:t>
-      </w:r>
-    </w:p>
-    <w:p>
-      <w:pPr>
-        <w:ind w:left="720"/>
-        <w:rPr>
-          <w:rFonts w:ascii="Times New Roman" w:eastAsia="Times New Roman" w:hAnsi="Times New Roman" w:cs="Times New Roman"/>
-          <w:sz w:val="28"/>
-          <w:szCs w:val="28"/>
-        </w:rPr>
-      </w:pPr>
-      <w:r>
-        <w:rPr>
-          <w:rFonts w:ascii="Times New Roman" w:eastAsia="Times New Roman" w:hAnsi="Times New Roman" w:cs="Times New Roman"/>
-          <w:sz w:val="28"/>
-          <w:szCs w:val="28"/>
-        </w:rPr>
-        <w:t xml:space="preserve">I have a credit life insurance policy with a value of </w:t>
+    </w:p>
+    <w:p>
+      <w:pPr>
+        <w:pStyle w:val="Heading2"/>
+      </w:pPr>
+      <w:r>
+        <w:t xml:space="preserve">Next Steps and what to expect at </w:t>
       </w:r>
       <w:proofErr w:type="gramStart"/>
       <w:r>
-        <w:rPr>
-          <w:rFonts w:ascii="Times New Roman" w:eastAsia="Times New Roman" w:hAnsi="Times New Roman" w:cs="Times New Roman"/>
-          <w:sz w:val="28"/>
-          <w:szCs w:val="28"/>
-        </w:rPr>
-        <w:t xml:space="preserve">{{ </w:t>
-      </w:r>
-      <w:proofErr w:type="spellStart"/>
-      <w:r>
-        <w:rPr>
-          <w:rFonts w:ascii="Times New Roman" w:eastAsia="Times New Roman" w:hAnsi="Times New Roman" w:cs="Times New Roman"/>
-          <w:sz w:val="28"/>
-          <w:szCs w:val="28"/>
-        </w:rPr>
-        <w:t>life</w:t>
+        <w:t>court</w:t>
       </w:r>
       <w:proofErr w:type="gramEnd"/>
-      <w:r>
-        <w:rPr>
-          <w:rFonts w:ascii="Times New Roman" w:eastAsia="Times New Roman" w:hAnsi="Times New Roman" w:cs="Times New Roman"/>
-          <w:sz w:val="28"/>
-          <w:szCs w:val="28"/>
-        </w:rPr>
-        <w:t>_credit_value</w:t>
-      </w:r>
-      <w:proofErr w:type="spellEnd"/>
-      <w:r>
-        <w:rPr>
-          <w:rFonts w:ascii="Times New Roman" w:eastAsia="Times New Roman" w:hAnsi="Times New Roman" w:cs="Times New Roman"/>
-          <w:sz w:val="28"/>
-          <w:szCs w:val="28"/>
-        </w:rPr>
-        <w:t xml:space="preserve"> | currency }}.</w:t>
-      </w:r>
-    </w:p>
-    <w:p>
-      <w:pPr>
-        <w:ind w:left="720"/>
-        <w:rPr>
-          <w:rFonts w:ascii="Times New Roman" w:eastAsia="Times New Roman" w:hAnsi="Times New Roman" w:cs="Times New Roman"/>
-          <w:sz w:val="28"/>
-          <w:szCs w:val="28"/>
-        </w:rPr>
-      </w:pPr>
-      <w:r>
-        <w:rPr>
-          <w:rFonts w:ascii="Times New Roman" w:eastAsia="Times New Roman" w:hAnsi="Times New Roman" w:cs="Times New Roman"/>
-          <w:sz w:val="28"/>
-          <w:szCs w:val="28"/>
-        </w:rPr>
-        <w:t>{%p endif %}</w:t>
-      </w:r>
-    </w:p>
-    <w:p>
-      <w:pPr>
-        <w:ind w:left="720"/>
-        <w:rPr>
-          <w:rFonts w:ascii="Times New Roman" w:eastAsia="Times New Roman" w:hAnsi="Times New Roman" w:cs="Times New Roman"/>
-          <w:sz w:val="28"/>
-          <w:szCs w:val="28"/>
-        </w:rPr>
-      </w:pPr>
-      <w:r>
-        <w:rPr>
-          <w:rFonts w:ascii="Times New Roman" w:eastAsia="Times New Roman" w:hAnsi="Times New Roman" w:cs="Times New Roman"/>
-          <w:sz w:val="28"/>
-          <w:szCs w:val="28"/>
-        </w:rPr>
-        <w:t xml:space="preserve">{%p if </w:t>
-      </w:r>
-      <w:proofErr w:type="spellStart"/>
-      <w:r>
-        <w:rPr>
-          <w:rFonts w:ascii="Times New Roman" w:eastAsia="Times New Roman" w:hAnsi="Times New Roman" w:cs="Times New Roman"/>
-          <w:sz w:val="28"/>
-          <w:szCs w:val="28"/>
-        </w:rPr>
-        <w:t>property_type_health</w:t>
-      </w:r>
-      <w:proofErr w:type="spellEnd"/>
-      <w:r>
-        <w:rPr>
-          <w:rFonts w:ascii="Times New Roman" w:eastAsia="Times New Roman" w:hAnsi="Times New Roman" w:cs="Times New Roman"/>
-          <w:sz w:val="28"/>
-          <w:szCs w:val="28"/>
-        </w:rPr>
-        <w:t xml:space="preserve"> %}</w:t>
-      </w:r>
-    </w:p>
-    <w:p>
-      <w:pPr>
-        <w:ind w:left="720"/>
-        <w:rPr>
-          <w:rFonts w:ascii="Times New Roman" w:eastAsia="Times New Roman" w:hAnsi="Times New Roman" w:cs="Times New Roman"/>
-          <w:sz w:val="28"/>
-          <w:szCs w:val="28"/>
-        </w:rPr>
-      </w:pPr>
-      <w:r>
-        <w:rPr>
-          <w:rFonts w:ascii="Times New Roman" w:eastAsia="Times New Roman" w:hAnsi="Times New Roman" w:cs="Times New Roman"/>
-          <w:sz w:val="28"/>
-          <w:szCs w:val="28"/>
-        </w:rPr>
-        <w:t xml:space="preserve">I have health aids prescribed by a professional. </w:t>
-      </w:r>
-      <w:r>
-        <w:rPr>
-          <w:rFonts w:ascii="Times New Roman" w:eastAsia="Times New Roman" w:hAnsi="Times New Roman" w:cs="Times New Roman"/>
-          <w:b/>
-          <w:bCs/>
-          <w:color w:val="1F3864" w:themeColor="accent1" w:themeShade="80"/>
-          <w:sz w:val="28"/>
-          <w:szCs w:val="28"/>
-        </w:rPr>
-        <w:t>Under Maine law these health aids are exempt from collections.</w:t>
-      </w:r>
-    </w:p>
-    <w:p>
-      <w:pPr>
-        <w:ind w:left="720"/>
-        <w:rPr>
-          <w:rFonts w:ascii="Times New Roman" w:eastAsia="Times New Roman" w:hAnsi="Times New Roman" w:cs="Times New Roman"/>
-          <w:sz w:val="28"/>
-          <w:szCs w:val="28"/>
-        </w:rPr>
-      </w:pPr>
-      <w:r>
-        <w:rPr>
-          <w:rFonts w:ascii="Times New Roman" w:eastAsia="Times New Roman" w:hAnsi="Times New Roman" w:cs="Times New Roman"/>
-          <w:sz w:val="28"/>
-          <w:szCs w:val="28"/>
-        </w:rPr>
-        <w:lastRenderedPageBreak/>
-        <w:t>{%p endif %}</w:t>
-      </w:r>
-    </w:p>
-    <w:p>
-      <w:pPr>
-        <w:ind w:left="720"/>
-        <w:rPr>
-          <w:rFonts w:ascii="Times New Roman" w:eastAsia="Times New Roman" w:hAnsi="Times New Roman" w:cs="Times New Roman"/>
-          <w:sz w:val="28"/>
-          <w:szCs w:val="28"/>
-        </w:rPr>
-      </w:pPr>
-    </w:p>
-    <w:p/>
+    </w:p>
+    <w:p>
+      <w:pPr>
+        <w:rPr>
+          <w:rFonts w:ascii="Times New Roman" w:hAnsi="Times New Roman" w:cs="Times New Roman"/>
+          <w:sz w:val="28"/>
+          <w:szCs w:val="28"/>
+        </w:rPr>
+      </w:pPr>
+      <w:r>
+        <w:rPr>
+          <w:rFonts w:ascii="Times New Roman" w:hAnsi="Times New Roman" w:cs="Times New Roman"/>
+          <w:sz w:val="28"/>
+          <w:szCs w:val="28"/>
+        </w:rPr>
+        <w:t>Now that you have a listing of all your income and property, it’s time to gather</w:t>
+      </w:r>
+      <w:r>
+        <w:rPr>
+          <w:rFonts w:ascii="Times New Roman" w:hAnsi="Times New Roman" w:cs="Times New Roman"/>
+          <w:sz w:val="28"/>
+          <w:szCs w:val="28"/>
+        </w:rPr>
+        <w:t xml:space="preserve"> details and, if you have it, documentation about some of these items to bring to court with you. The court will</w:t>
+      </w:r>
+      <w:proofErr w:type="gramStart"/>
+      <w:r>
+        <w:rPr>
+          <w:rFonts w:ascii="Times New Roman" w:hAnsi="Times New Roman" w:cs="Times New Roman"/>
+          <w:sz w:val="28"/>
+          <w:szCs w:val="28"/>
+        </w:rPr>
+        <w:t>…[</w:t>
+      </w:r>
+      <w:proofErr w:type="gramEnd"/>
+      <w:r>
+        <w:rPr>
+          <w:rFonts w:ascii="Times New Roman" w:hAnsi="Times New Roman" w:cs="Times New Roman"/>
+          <w:sz w:val="28"/>
+          <w:szCs w:val="28"/>
+        </w:rPr>
+        <w:t>FILL IN THIS SECTION NEXT!]</w:t>
+      </w:r>
+    </w:p>
     <w:p/>
     <w:p>
       <w:pPr>
@@ -6602,7 +6740,7 @@
 </file>
 
 <file path=word/numbering.xml><?xml version="1.0" encoding="utf-8"?>
-<w:numbering xmlns:wpc="http://schemas.microsoft.com/office/word/2010/wordprocessingCanvas" xmlns:cx="http://schemas.microsoft.com/office/drawing/2014/chartex" xmlns:cx1="http://schemas.microsoft.com/office/drawing/2015/9/8/chartex" xmlns:cx2="http://schemas.microsoft.com/office/drawing/2015/10/21/chartex" xmlns:cx3="http://schemas.microsoft.com/office/drawing/2016/5/9/chartex" xmlns:cx4="http://schemas.microsoft.com/office/drawing/2016/5/10/chartex" xmlns:cx5="http://schemas.microsoft.com/office/drawing/2016/5/11/chartex" xmlns:cx6="http://schemas.microsoft.com/office/drawing/2016/5/12/chartex" xmlns:cx7="http://schemas.microsoft.com/office/drawing/2016/5/13/chartex" xmlns:cx8="http://schemas.microsoft.com/office/drawing/2016/5/14/chartex" xmlns:mc="http://schemas.openxmlformats.org/markup-compatibility/2006" xmlns:aink="http://schemas.microsoft.com/office/drawing/2016/ink" xmlns:am3d="http://schemas.microsoft.com/office/drawing/2017/model3d" xmlns:o="urn:schemas-microsoft-com:office:office" xmlns:oel="http://schemas.microsoft.com/office/2019/extlst" xmlns:r="http://schemas.openxmlformats.org/officeDocument/2006/relationships" xmlns:m="http://schemas.openxmlformats.org/officeDocument/2006/math" xmlns:v="urn:schemas-microsoft-com:vml" xmlns:wp14="http://schemas.microsoft.com/office/word/2010/wordprocessingDrawing" xmlns:wp="http://schemas.openxmlformats.org/drawingml/2006/wordprocessingDrawing" xmlns:w10="urn:schemas-microsoft-com:office:word" xmlns:w="http://schemas.openxmlformats.org/wordprocessingml/2006/main" xmlns:w14="http://schemas.microsoft.com/office/word/2010/wordml" xmlns:w15="http://schemas.microsoft.com/office/word/2012/wordml" xmlns:w16cex="http://schemas.microsoft.com/office/word/2018/wordml/cex" xmlns:w16cid="http://schemas.microsoft.com/office/word/2016/wordml/cid" xmlns:w16="http://schemas.microsoft.com/office/word/2018/wordml" xmlns:w16sdtdh="http://schemas.microsoft.com/office/word/2020/wordml/sdtdatahash" xmlns:w16se="http://schemas.microsoft.com/office/word/2015/wordml/symex" xmlns:wpg="http://schemas.microsoft.com/office/word/2010/wordprocessingGroup" xmlns:wpi="http://schemas.microsoft.com/office/word/2010/wordprocessingInk" xmlns:wne="http://schemas.microsoft.com/office/word/2006/wordml" xmlns:wps="http://schemas.microsoft.com/office/word/2010/wordprocessingShape" mc:Ignorable="w14 w15 w16se w16cid w16 w16cex w16sdtdh wp14">
+<w:numbering xmlns:wpc="http://schemas.microsoft.com/office/word/2010/wordprocessingCanvas" xmlns:cx="http://schemas.microsoft.com/office/drawing/2014/chartex" xmlns:cx1="http://schemas.microsoft.com/office/drawing/2015/9/8/chartex" xmlns:cx2="http://schemas.microsoft.com/office/drawing/2015/10/21/chartex" xmlns:cx3="http://schemas.microsoft.com/office/drawing/2016/5/9/chartex" xmlns:cx4="http://schemas.microsoft.com/office/drawing/2016/5/10/chartex" xmlns:cx5="http://schemas.microsoft.com/office/drawing/2016/5/11/chartex" xmlns:cx6="http://schemas.microsoft.com/office/drawing/2016/5/12/chartex" xmlns:cx7="http://schemas.microsoft.com/office/drawing/2016/5/13/chartex" xmlns:cx8="http://schemas.microsoft.com/office/drawing/2016/5/14/chartex" xmlns:mc="http://schemas.openxmlformats.org/markup-compatibility/2006" xmlns:aink="http://schemas.microsoft.com/office/drawing/2016/ink" xmlns:am3d="http://schemas.microsoft.com/office/drawing/2017/model3d" xmlns:o="urn:schemas-microsoft-com:office:office" xmlns:oel="http://schemas.microsoft.com/office/2019/extlst" xmlns:r="http://schemas.openxmlformats.org/officeDocument/2006/relationships" xmlns:m="http://schemas.openxmlformats.org/officeDocument/2006/math" xmlns:v="urn:schemas-microsoft-com:vml" xmlns:wp14="http://schemas.microsoft.com/office/word/2010/wordprocessingDrawing" xmlns:wp="http://schemas.openxmlformats.org/drawingml/2006/wordprocessingDrawing" xmlns:w10="urn:schemas-microsoft-com:office:word" xmlns:w="http://schemas.openxmlformats.org/wordprocessingml/2006/main" xmlns:w14="http://schemas.microsoft.com/office/word/2010/wordml" xmlns:w15="http://schemas.microsoft.com/office/word/2012/wordml" xmlns:w16cex="http://schemas.microsoft.com/office/word/2018/wordml/cex" xmlns:w16cid="http://schemas.microsoft.com/office/word/2016/wordml/cid" xmlns:w16="http://schemas.microsoft.com/office/word/2018/wordml" xmlns:w16du="http://schemas.microsoft.com/office/word/2023/wordml/word16du" xmlns:w16sdtdh="http://schemas.microsoft.com/office/word/2020/wordml/sdtdatahash" xmlns:w16se="http://schemas.microsoft.com/office/word/2015/wordml/symex" xmlns:wpg="http://schemas.microsoft.com/office/word/2010/wordprocessingGroup" xmlns:wpi="http://schemas.microsoft.com/office/word/2010/wordprocessingInk" xmlns:wne="http://schemas.microsoft.com/office/word/2006/wordml" xmlns:wps="http://schemas.microsoft.com/office/word/2010/wordprocessingShape" mc:Ignorable="w14 w15 w16se w16cid w16 w16cex w16sdtdh w16du wp14">
   <w:abstractNum w:abstractNumId="0" w15:restartNumberingAfterBreak="0">
     <w:nsid w:val="5FCB4141"/>
     <w:multiLevelType w:val="hybridMultilevel"/>
@@ -6723,7 +6861,7 @@
 </file>
 
 <file path=word/styles.xml><?xml version="1.0" encoding="utf-8"?>
-<w:styles xmlns:mc="http://schemas.openxmlformats.org/markup-compatibility/2006" xmlns:r="http://schemas.openxmlformats.org/officeDocument/2006/relationships" xmlns:w="http://schemas.openxmlformats.org/wordprocessingml/2006/main" xmlns:w14="http://schemas.microsoft.com/office/word/2010/wordml" xmlns:w15="http://schemas.microsoft.com/office/word/2012/wordml" xmlns:w16cex="http://schemas.microsoft.com/office/word/2018/wordml/cex" xmlns:w16cid="http://schemas.microsoft.com/office/word/2016/wordml/cid" xmlns:w16="http://schemas.microsoft.com/office/word/2018/wordml" xmlns:w16sdtdh="http://schemas.microsoft.com/office/word/2020/wordml/sdtdatahash" xmlns:w16se="http://schemas.microsoft.com/office/word/2015/wordml/symex" mc:Ignorable="w14 w15 w16se w16cid w16 w16cex w16sdtdh">
+<w:styles xmlns:mc="http://schemas.openxmlformats.org/markup-compatibility/2006" xmlns:r="http://schemas.openxmlformats.org/officeDocument/2006/relationships" xmlns:w="http://schemas.openxmlformats.org/wordprocessingml/2006/main" xmlns:w14="http://schemas.microsoft.com/office/word/2010/wordml" xmlns:w15="http://schemas.microsoft.com/office/word/2012/wordml" xmlns:w16cex="http://schemas.microsoft.com/office/word/2018/wordml/cex" xmlns:w16cid="http://schemas.microsoft.com/office/word/2016/wordml/cid" xmlns:w16="http://schemas.microsoft.com/office/word/2018/wordml" xmlns:w16du="http://schemas.microsoft.com/office/word/2023/wordml/word16du" xmlns:w16sdtdh="http://schemas.microsoft.com/office/word/2020/wordml/sdtdatahash" xmlns:w16se="http://schemas.microsoft.com/office/word/2015/wordml/symex" mc:Ignorable="w14 w15 w16se w16cid w16 w16cex w16sdtdh w16du">
   <w:docDefaults>
     <w:rPrDefault>
       <w:rPr>
@@ -7489,6 +7627,26 @@
 </file>
 
 <file path=customXml/item1.xml><?xml version="1.0" encoding="utf-8"?>
+<p:properties xmlns:p="http://schemas.microsoft.com/office/2006/metadata/properties" xmlns:xsi="http://www.w3.org/2001/XMLSchema-instance" xmlns:pc="http://schemas.microsoft.com/office/infopath/2007/PartnerControls">
+  <documentManagement>
+    <lcf76f155ced4ddcb4097134ff3c332f xmlns="fe089279-cce7-4507-8e0a-26cf680cd51b">
+      <Terms xmlns="http://schemas.microsoft.com/office/infopath/2007/PartnerControls"/>
+    </lcf76f155ced4ddcb4097134ff3c332f>
+    <TaxCatchAll xmlns="502fd2cd-f14c-4760-9a26-64de99db65d4" xsi:nil="true"/>
+  </documentManagement>
+</p:properties>
+</file>
+
+<file path=customXml/item2.xml><?xml version="1.0" encoding="utf-8"?>
+<?mso-contentType ?>
+<FormTemplates xmlns="http://schemas.microsoft.com/sharepoint/v3/contenttype/forms">
+  <Display>DocumentLibraryForm</Display>
+  <Edit>DocumentLibraryForm</Edit>
+  <New>DocumentLibraryForm</New>
+</FormTemplates>
+</file>
+
+<file path=customXml/item3.xml><?xml version="1.0" encoding="utf-8"?>
 <ct:contentTypeSchema xmlns:ct="http://schemas.microsoft.com/office/2006/metadata/contentType" xmlns:ma="http://schemas.microsoft.com/office/2006/metadata/properties/metaAttributes" ct:_="" ma:_="" ma:contentTypeName="Document" ma:contentTypeID="0x01010094EA8CCF0820424FA50DCE49C2FD25FF" ma:contentTypeVersion="16" ma:contentTypeDescription="Create a new document." ma:contentTypeScope="" ma:versionID="5aef4472ac4e3fcdb8dc00a0155301b2">
   <xsd:schema xmlns:xsd="http://www.w3.org/2001/XMLSchema" xmlns:xs="http://www.w3.org/2001/XMLSchema" xmlns:p="http://schemas.microsoft.com/office/2006/metadata/properties" xmlns:ns2="fe089279-cce7-4507-8e0a-26cf680cd51b" xmlns:ns3="502fd2cd-f14c-4760-9a26-64de99db65d4" targetNamespace="http://schemas.microsoft.com/office/2006/metadata/properties" ma:root="true" ma:fieldsID="a19b0468e3e7c12f12ac709368259b03" ns2:_="" ns3:_="">
     <xsd:import namespace="fe089279-cce7-4507-8e0a-26cf680cd51b"/>
@@ -7731,27 +7889,26 @@
 </ct:contentTypeSchema>
 </file>
 
-<file path=customXml/item2.xml><?xml version="1.0" encoding="utf-8"?>
-<?mso-contentType ?>
-<FormTemplates xmlns="http://schemas.microsoft.com/sharepoint/v3/contenttype/forms">
-  <Display>DocumentLibraryForm</Display>
-  <Edit>DocumentLibraryForm</Edit>
-  <New>DocumentLibraryForm</New>
-</FormTemplates>
+<file path=customXml/itemProps1.xml><?xml version="1.0" encoding="utf-8"?>
+<ds:datastoreItem xmlns:ds="http://schemas.openxmlformats.org/officeDocument/2006/customXml" ds:itemID="{898F71D4-76C8-44B7-B818-EF9838AB190A}">
+  <ds:schemaRefs>
+    <ds:schemaRef ds:uri="http://schemas.microsoft.com/office/2006/metadata/properties"/>
+    <ds:schemaRef ds:uri="http://schemas.microsoft.com/office/infopath/2007/PartnerControls"/>
+    <ds:schemaRef ds:uri="fe089279-cce7-4507-8e0a-26cf680cd51b"/>
+    <ds:schemaRef ds:uri="502fd2cd-f14c-4760-9a26-64de99db65d4"/>
+  </ds:schemaRefs>
+</ds:datastoreItem>
 </file>
 
-<file path=customXml/item3.xml><?xml version="1.0" encoding="utf-8"?>
-<p:properties xmlns:p="http://schemas.microsoft.com/office/2006/metadata/properties" xmlns:xsi="http://www.w3.org/2001/XMLSchema-instance" xmlns:pc="http://schemas.microsoft.com/office/infopath/2007/PartnerControls">
-  <documentManagement>
-    <lcf76f155ced4ddcb4097134ff3c332f xmlns="fe089279-cce7-4507-8e0a-26cf680cd51b">
-      <Terms xmlns="http://schemas.microsoft.com/office/infopath/2007/PartnerControls"/>
-    </lcf76f155ced4ddcb4097134ff3c332f>
-    <TaxCatchAll xmlns="502fd2cd-f14c-4760-9a26-64de99db65d4" xsi:nil="true"/>
-  </documentManagement>
-</p:properties>
+<file path=customXml/itemProps2.xml><?xml version="1.0" encoding="utf-8"?>
+<ds:datastoreItem xmlns:ds="http://schemas.openxmlformats.org/officeDocument/2006/customXml" ds:itemID="{626F1595-F7CE-4D54-88A4-874C2B0F0615}">
+  <ds:schemaRefs>
+    <ds:schemaRef ds:uri="http://schemas.microsoft.com/sharepoint/v3/contenttype/forms"/>
+  </ds:schemaRefs>
+</ds:datastoreItem>
 </file>
 
-<file path=customXml/itemProps1.xml><?xml version="1.0" encoding="utf-8"?>
+<file path=customXml/itemProps3.xml><?xml version="1.0" encoding="utf-8"?>
 <ds:datastoreItem xmlns:ds="http://schemas.openxmlformats.org/officeDocument/2006/customXml" ds:itemID="{EA2791D5-5A9F-42C2-B0EA-14E1813420C3}">
   <ds:schemaRefs>
     <ds:schemaRef ds:uri="http://schemas.microsoft.com/office/2006/metadata/contentType"/>
@@ -7768,23 +7925,4 @@
     <ds:schemaRef ds:uri="http://schemas.microsoft.com/internal/obd"/>
   </ds:schemaRefs>
 </ds:datastoreItem>
-</file>
-
-<file path=customXml/itemProps2.xml><?xml version="1.0" encoding="utf-8"?>
-<ds:datastoreItem xmlns:ds="http://schemas.openxmlformats.org/officeDocument/2006/customXml" ds:itemID="{626F1595-F7CE-4D54-88A4-874C2B0F0615}">
-  <ds:schemaRefs>
-    <ds:schemaRef ds:uri="http://schemas.microsoft.com/sharepoint/v3/contenttype/forms"/>
-  </ds:schemaRefs>
-</ds:datastoreItem>
-</file>
-
-<file path=customXml/itemProps3.xml><?xml version="1.0" encoding="utf-8"?>
-<ds:datastoreItem xmlns:ds="http://schemas.openxmlformats.org/officeDocument/2006/customXml" ds:itemID="{898F71D4-76C8-44B7-B818-EF9838AB190A}">
-  <ds:schemaRefs>
-    <ds:schemaRef ds:uri="http://schemas.microsoft.com/office/2006/metadata/properties"/>
-    <ds:schemaRef ds:uri="http://schemas.microsoft.com/office/infopath/2007/PartnerControls"/>
-    <ds:schemaRef ds:uri="fe089279-cce7-4507-8e0a-26cf680cd51b"/>
-    <ds:schemaRef ds:uri="502fd2cd-f14c-4760-9a26-64de99db65d4"/>
-  </ds:schemaRefs>
-</ds:datastoreItem>
 </file>
</xml_diff>

<commit_message>
Updating template and interview logic based on SME feedback
</commit_message>
<xml_diff>
--- a/docassemble/DraftMaineDebtCollectionHearingHelper/data/templates/Debt_Hearing_Helper.docx
+++ b/docassemble/DraftMaineDebtCollectionHearingHelper/data/templates/Debt_Hearing_Helper.docx
@@ -26,7 +26,7 @@
                     <pic:cNvPicPr/>
                   </pic:nvPicPr>
                   <pic:blipFill>
-                    <a:blip r:embed="rId8">
+                    <a:blip r:embed="rId9">
                       <a:extLst>
                         <a:ext uri="{28A0092B-C50C-407E-A947-70E740481C1C}">
                           <a14:useLocalDpi xmlns:a14="http://schemas.microsoft.com/office/drawing/2010/main" val="0"/>
@@ -76,7 +76,29 @@
           <w:sz w:val="36"/>
           <w:szCs w:val="36"/>
         </w:rPr>
-        <w:t>Maine Debt Collection &amp; Disclosure Hearing Helper (PTLA)</w:t>
+        <w:t xml:space="preserve">Maine Debt Collection &amp; </w:t>
+      </w:r>
+      <w:r>
+        <w:rPr>
+          <w:rFonts w:ascii="Times New Roman" w:eastAsia="Times New Roman" w:hAnsi="Times New Roman" w:cs="Times New Roman"/>
+          <w:b/>
+          <w:bCs/>
+          <w:color w:val="024442"/>
+          <w:sz w:val="36"/>
+          <w:szCs w:val="36"/>
+        </w:rPr>
+        <w:t>Disclosure</w:t>
+      </w:r>
+      <w:r>
+        <w:rPr>
+          <w:rFonts w:ascii="Times New Roman" w:eastAsia="Times New Roman" w:hAnsi="Times New Roman" w:cs="Times New Roman"/>
+          <w:b/>
+          <w:bCs/>
+          <w:color w:val="024442"/>
+          <w:sz w:val="36"/>
+          <w:szCs w:val="36"/>
+        </w:rPr>
+        <w:t xml:space="preserve"> Hearing Helper (PTLA)</w:t>
       </w:r>
     </w:p>
     <w:p>
@@ -469,6 +491,20 @@
     </w:p>
     <w:p>
       <w:pPr>
+        <w:pStyle w:val="Heading2"/>
+        <w:rPr>
+          <w:rFonts w:eastAsia="Times New Roman"/>
+        </w:rPr>
+      </w:pPr>
+      <w:r>
+        <w:rPr>
+          <w:rFonts w:eastAsia="Times New Roman"/>
+        </w:rPr>
+        <w:t>About Disclosure Hearings</w:t>
+      </w:r>
+    </w:p>
+    <w:p>
+      <w:pPr>
         <w:rPr>
           <w:rFonts w:ascii="Times New Roman" w:eastAsia="Times New Roman" w:hAnsi="Times New Roman" w:cs="Times New Roman"/>
           <w:sz w:val="28"/>
@@ -516,171 +552,8 @@
           <w:sz w:val="28"/>
           <w:szCs w:val="28"/>
         </w:rPr>
-        <w:t>The person or company you owe the debt to is called a ‘creditor.’ Sometimes the creditor must take you to court to find out what property and income you have. This is called a disclosure hearing. At the end of the disclosure hearing, the judge will decide whether you have anything the law allows the creditor to take. The judge will also decide how much your payments on the debt should be, and when you need to make those payments.</w:t>
-      </w:r>
-    </w:p>
-    <w:p>
-      <w:pPr>
-        <w:rPr>
-          <w:rFonts w:ascii="Times New Roman" w:eastAsia="Times New Roman" w:hAnsi="Times New Roman" w:cs="Times New Roman"/>
-          <w:sz w:val="28"/>
-          <w:szCs w:val="28"/>
-        </w:rPr>
-      </w:pPr>
-      <w:r>
-        <w:rPr>
-          <w:rFonts w:ascii="Times New Roman" w:eastAsia="Times New Roman" w:hAnsi="Times New Roman" w:cs="Times New Roman"/>
-          <w:sz w:val="28"/>
-          <w:szCs w:val="28"/>
-        </w:rPr>
-        <w:t>{%p endif %}</w:t>
-      </w:r>
-    </w:p>
-    <w:p>
-      <w:pPr>
-        <w:rPr>
-          <w:rFonts w:ascii="Times New Roman" w:eastAsia="Times New Roman" w:hAnsi="Times New Roman" w:cs="Times New Roman"/>
-          <w:sz w:val="28"/>
-          <w:szCs w:val="28"/>
-        </w:rPr>
-      </w:pPr>
-      <w:r>
-        <w:rPr>
-          <w:rFonts w:ascii="Times New Roman" w:eastAsia="Times New Roman" w:hAnsi="Times New Roman" w:cs="Times New Roman"/>
-          <w:sz w:val="28"/>
-          <w:szCs w:val="28"/>
-        </w:rPr>
-        <w:t xml:space="preserve">{%p if </w:t>
-      </w:r>
-      <w:proofErr w:type="spellStart"/>
-      <w:r>
-        <w:rPr>
-          <w:rFonts w:ascii="Times New Roman" w:eastAsia="Times New Roman" w:hAnsi="Times New Roman" w:cs="Times New Roman"/>
-          <w:sz w:val="28"/>
-          <w:szCs w:val="28"/>
-        </w:rPr>
-        <w:t>hearing_type</w:t>
-      </w:r>
-      <w:proofErr w:type="spellEnd"/>
-      <w:r>
-        <w:rPr>
-          <w:rFonts w:ascii="Times New Roman" w:eastAsia="Times New Roman" w:hAnsi="Times New Roman" w:cs="Times New Roman"/>
-          <w:sz w:val="28"/>
-          <w:szCs w:val="28"/>
-        </w:rPr>
-        <w:t xml:space="preserve"> =</w:t>
-      </w:r>
-      <w:proofErr w:type="gramStart"/>
-      <w:r>
-        <w:rPr>
-          <w:rFonts w:ascii="Times New Roman" w:eastAsia="Times New Roman" w:hAnsi="Times New Roman" w:cs="Times New Roman"/>
-          <w:sz w:val="28"/>
-          <w:szCs w:val="28"/>
-        </w:rPr>
-        <w:t>=  ‘</w:t>
-      </w:r>
-      <w:proofErr w:type="gramEnd"/>
-      <w:r>
-        <w:rPr>
-          <w:rFonts w:ascii="Times New Roman" w:eastAsia="Times New Roman" w:hAnsi="Times New Roman" w:cs="Times New Roman"/>
-          <w:sz w:val="28"/>
-          <w:szCs w:val="28"/>
-        </w:rPr>
-        <w:t>D</w:t>
-      </w:r>
-      <w:r>
-        <w:rPr>
-          <w:rFonts w:ascii="Times New Roman" w:eastAsia="Times New Roman" w:hAnsi="Times New Roman" w:cs="Times New Roman"/>
-          <w:sz w:val="28"/>
-          <w:szCs w:val="28"/>
-        </w:rPr>
-        <w:t>ebt</w:t>
-      </w:r>
-      <w:r>
-        <w:rPr>
-          <w:rFonts w:ascii="Times New Roman" w:eastAsia="Times New Roman" w:hAnsi="Times New Roman" w:cs="Times New Roman"/>
-          <w:sz w:val="28"/>
-          <w:szCs w:val="28"/>
-        </w:rPr>
-        <w:t xml:space="preserve"> Collection H</w:t>
-      </w:r>
-      <w:r>
-        <w:rPr>
-          <w:rFonts w:ascii="Times New Roman" w:eastAsia="Times New Roman" w:hAnsi="Times New Roman" w:cs="Times New Roman"/>
-          <w:sz w:val="28"/>
-          <w:szCs w:val="28"/>
-        </w:rPr>
-        <w:t>earing’</w:t>
-      </w:r>
-      <w:r>
-        <w:rPr>
-          <w:rFonts w:ascii="Times New Roman" w:eastAsia="Times New Roman" w:hAnsi="Times New Roman" w:cs="Times New Roman"/>
-          <w:sz w:val="28"/>
-          <w:szCs w:val="28"/>
-        </w:rPr>
-        <w:t xml:space="preserve"> and </w:t>
-      </w:r>
-      <w:proofErr w:type="spellStart"/>
-      <w:r>
-        <w:rPr>
-          <w:rFonts w:ascii="Times New Roman" w:eastAsia="Times New Roman" w:hAnsi="Times New Roman" w:cs="Times New Roman"/>
-          <w:sz w:val="28"/>
-          <w:szCs w:val="28"/>
-        </w:rPr>
-        <w:t>court_type</w:t>
-      </w:r>
-      <w:proofErr w:type="spellEnd"/>
-      <w:r>
-        <w:rPr>
-          <w:rFonts w:ascii="Times New Roman" w:eastAsia="Times New Roman" w:hAnsi="Times New Roman" w:cs="Times New Roman"/>
-          <w:sz w:val="28"/>
-          <w:szCs w:val="28"/>
-        </w:rPr>
-        <w:t xml:space="preserve"> == ‘</w:t>
-      </w:r>
-      <w:r>
-        <w:rPr>
-          <w:rFonts w:ascii="Times New Roman" w:eastAsia="Times New Roman" w:hAnsi="Times New Roman" w:cs="Times New Roman"/>
-          <w:sz w:val="28"/>
-          <w:szCs w:val="28"/>
-        </w:rPr>
-        <w:t>D</w:t>
-      </w:r>
-      <w:r>
-        <w:rPr>
-          <w:rFonts w:ascii="Times New Roman" w:eastAsia="Times New Roman" w:hAnsi="Times New Roman" w:cs="Times New Roman"/>
-          <w:sz w:val="28"/>
-          <w:szCs w:val="28"/>
-        </w:rPr>
-        <w:t>istrict’ %}</w:t>
-      </w:r>
-    </w:p>
-    <w:p>
-      <w:pPr>
-        <w:rPr>
-          <w:rFonts w:ascii="Times New Roman" w:eastAsia="Times New Roman" w:hAnsi="Times New Roman" w:cs="Times New Roman"/>
-          <w:sz w:val="28"/>
-          <w:szCs w:val="28"/>
-        </w:rPr>
-      </w:pPr>
-      <w:r>
-        <w:rPr>
-          <w:rFonts w:ascii="Times New Roman" w:eastAsia="Times New Roman" w:hAnsi="Times New Roman" w:cs="Times New Roman"/>
-          <w:sz w:val="28"/>
-          <w:szCs w:val="28"/>
-        </w:rPr>
-        <w:lastRenderedPageBreak/>
-        <w:t xml:space="preserve">When you are sued in District Court, you must file a written answer within 20 days of the day the Complaint and Summons are delivered to you. If you do not file a written answer within 20 days, you will likely lose the case by default.  </w:t>
-      </w:r>
-    </w:p>
-    <w:p>
-      <w:pPr>
-        <w:rPr>
-          <w:rFonts w:ascii="Times New Roman" w:eastAsia="Times New Roman" w:hAnsi="Times New Roman" w:cs="Times New Roman"/>
-          <w:sz w:val="28"/>
-          <w:szCs w:val="28"/>
-        </w:rPr>
-      </w:pPr>
+        <w:t>The person or company you owe the debt to is called a ‘creditor.’</w:t>
+      </w:r>
       <w:r>
         <w:rPr>
           <w:rFonts w:ascii="Times New Roman" w:eastAsia="Times New Roman" w:hAnsi="Times New Roman" w:cs="Times New Roman"/>
@@ -689,185 +562,48 @@
         </w:rPr>
         <w:t xml:space="preserve"> </w:t>
       </w:r>
-    </w:p>
-    <w:p>
-      <w:pPr>
-        <w:rPr>
-          <w:rFonts w:ascii="Times New Roman" w:eastAsia="Times New Roman" w:hAnsi="Times New Roman" w:cs="Times New Roman"/>
-          <w:sz w:val="28"/>
-          <w:szCs w:val="28"/>
-        </w:rPr>
-      </w:pPr>
-      <w:r>
-        <w:rPr>
-          <w:rFonts w:ascii="Times New Roman" w:eastAsia="Times New Roman" w:hAnsi="Times New Roman" w:cs="Times New Roman"/>
-          <w:sz w:val="28"/>
-          <w:szCs w:val="28"/>
-        </w:rPr>
-        <w:t xml:space="preserve">Try to get a lawyer’s advice if you are sued for a debt in District Court. This is very important if you believe that you don’t owe some or </w:t>
-      </w:r>
-      <w:proofErr w:type="gramStart"/>
-      <w:r>
-        <w:rPr>
-          <w:rFonts w:ascii="Times New Roman" w:eastAsia="Times New Roman" w:hAnsi="Times New Roman" w:cs="Times New Roman"/>
-          <w:sz w:val="28"/>
-          <w:szCs w:val="28"/>
-        </w:rPr>
-        <w:t>all of</w:t>
-      </w:r>
-      <w:proofErr w:type="gramEnd"/>
-      <w:r>
-        <w:rPr>
-          <w:rFonts w:ascii="Times New Roman" w:eastAsia="Times New Roman" w:hAnsi="Times New Roman" w:cs="Times New Roman"/>
-          <w:sz w:val="28"/>
-          <w:szCs w:val="28"/>
-        </w:rPr>
-        <w:t xml:space="preserve"> the money or have other legal defenses. You can contact Pine Tree – we may be able to help in these cases.</w:t>
-      </w:r>
-    </w:p>
-    <w:p>
-      <w:pPr>
-        <w:rPr>
-          <w:rFonts w:ascii="Times New Roman" w:eastAsia="Times New Roman" w:hAnsi="Times New Roman" w:cs="Times New Roman"/>
-          <w:sz w:val="28"/>
-          <w:szCs w:val="28"/>
-        </w:rPr>
-      </w:pPr>
-      <w:r>
-        <w:rPr>
-          <w:rFonts w:ascii="Times New Roman" w:eastAsia="Times New Roman" w:hAnsi="Times New Roman" w:cs="Times New Roman"/>
-          <w:sz w:val="28"/>
-          <w:szCs w:val="28"/>
-        </w:rPr>
-        <w:t>{%p endif %}</w:t>
-      </w:r>
-    </w:p>
-    <w:p>
-      <w:pPr>
-        <w:jc w:val="center"/>
-      </w:pPr>
-    </w:p>
-    <w:p>
-      <w:pPr>
-        <w:pStyle w:val="Heading2"/>
-      </w:pPr>
-      <w:r>
-        <w:t>Income and Assets – are you ‘collections proof?’</w:t>
-      </w:r>
-    </w:p>
-    <w:p>
-      <w:pPr>
-        <w:rPr>
-          <w:rFonts w:ascii="Times New Roman" w:eastAsia="Times New Roman" w:hAnsi="Times New Roman" w:cs="Times New Roman"/>
-          <w:sz w:val="28"/>
-          <w:szCs w:val="28"/>
-        </w:rPr>
-      </w:pPr>
-      <w:r>
-        <w:rPr>
-          <w:rFonts w:ascii="Times New Roman" w:eastAsia="Times New Roman" w:hAnsi="Times New Roman" w:cs="Times New Roman"/>
-          <w:sz w:val="28"/>
-          <w:szCs w:val="28"/>
-        </w:rPr>
-        <w:t xml:space="preserve">Maine law recognizes that there are certain basic things a person needs </w:t>
-      </w:r>
-      <w:proofErr w:type="gramStart"/>
-      <w:r>
-        <w:rPr>
-          <w:rFonts w:ascii="Times New Roman" w:eastAsia="Times New Roman" w:hAnsi="Times New Roman" w:cs="Times New Roman"/>
-          <w:sz w:val="28"/>
-          <w:szCs w:val="28"/>
-        </w:rPr>
-        <w:t>in order to</w:t>
-      </w:r>
-      <w:proofErr w:type="gramEnd"/>
-      <w:r>
-        <w:rPr>
-          <w:rFonts w:ascii="Times New Roman" w:eastAsia="Times New Roman" w:hAnsi="Times New Roman" w:cs="Times New Roman"/>
-          <w:sz w:val="28"/>
-          <w:szCs w:val="28"/>
-        </w:rPr>
-        <w:t xml:space="preserve"> live. Some property and income cannot be taken from you unless you agree. This may mean that even if you owe a debt, go to court, and lose, the company that owns your debt may not be able to collect any money from you</w:t>
-      </w:r>
-      <w:r>
-        <w:rPr>
-          <w:rFonts w:ascii="Times New Roman" w:eastAsia="Times New Roman" w:hAnsi="Times New Roman" w:cs="Times New Roman"/>
-          <w:sz w:val="28"/>
-          <w:szCs w:val="28"/>
-        </w:rPr>
-        <w:t xml:space="preserve"> because of the amount or type of income you </w:t>
-      </w:r>
-      <w:proofErr w:type="gramStart"/>
-      <w:r>
-        <w:rPr>
-          <w:rFonts w:ascii="Times New Roman" w:eastAsia="Times New Roman" w:hAnsi="Times New Roman" w:cs="Times New Roman"/>
-          <w:sz w:val="28"/>
-          <w:szCs w:val="28"/>
-        </w:rPr>
-        <w:t>have</w:t>
-      </w:r>
-      <w:proofErr w:type="gramEnd"/>
-      <w:r>
-        <w:rPr>
-          <w:rFonts w:ascii="Times New Roman" w:eastAsia="Times New Roman" w:hAnsi="Times New Roman" w:cs="Times New Roman"/>
-          <w:sz w:val="28"/>
-          <w:szCs w:val="28"/>
-        </w:rPr>
-        <w:t xml:space="preserve"> and your assets are exempt from collections under Maine law. </w:t>
-      </w:r>
-      <w:r>
-        <w:rPr>
-          <w:rFonts w:ascii="Times New Roman" w:eastAsia="Times New Roman" w:hAnsi="Times New Roman" w:cs="Times New Roman"/>
-          <w:sz w:val="28"/>
-          <w:szCs w:val="28"/>
-        </w:rPr>
-        <w:t xml:space="preserve">This is often called being ‘collections proof’ - and if this is your situation you should not be ordered to pay a debt from your exempt income or assets. </w:t>
-      </w:r>
-    </w:p>
-    <w:p>
-      <w:pPr>
-        <w:rPr>
-          <w:rFonts w:ascii="Times New Roman" w:eastAsia="Times New Roman" w:hAnsi="Times New Roman" w:cs="Times New Roman"/>
-          <w:sz w:val="28"/>
-          <w:szCs w:val="28"/>
-        </w:rPr>
-      </w:pPr>
-      <w:r>
-        <w:rPr>
-          <w:rFonts w:ascii="Times New Roman" w:eastAsia="Times New Roman" w:hAnsi="Times New Roman" w:cs="Times New Roman"/>
-          <w:sz w:val="28"/>
-          <w:szCs w:val="28"/>
-        </w:rPr>
-        <w:t xml:space="preserve">This tool will help you organize your income and assets, and let you know if they should be considered exempt from most debt collection or not. </w:t>
-      </w:r>
-    </w:p>
-    <w:p>
-      <w:pPr>
-        <w:pStyle w:val="Heading3"/>
-      </w:pPr>
-      <w:r>
-        <w:t>Income</w:t>
-      </w:r>
-    </w:p>
-    <w:p>
-      <w:pPr>
-        <w:rPr>
-          <w:rFonts w:ascii="Times New Roman" w:hAnsi="Times New Roman" w:cs="Times New Roman"/>
-          <w:sz w:val="28"/>
-          <w:szCs w:val="28"/>
-        </w:rPr>
-      </w:pPr>
-      <w:r>
-        <w:rPr>
-          <w:rFonts w:ascii="Times New Roman" w:hAnsi="Times New Roman" w:cs="Times New Roman"/>
-          <w:sz w:val="28"/>
-          <w:szCs w:val="28"/>
-        </w:rPr>
-        <w:t xml:space="preserve">Some kinds of income are exempt from collections under Maine law – this means you cannot be ordered to pay certain debts out of this income. </w:t>
-      </w:r>
-    </w:p>
-    <w:p>
-      <w:pPr>
+      <w:r>
+        <w:rPr>
+          <w:rFonts w:ascii="Times New Roman" w:eastAsia="Times New Roman" w:hAnsi="Times New Roman" w:cs="Times New Roman"/>
+          <w:sz w:val="28"/>
+          <w:szCs w:val="28"/>
+        </w:rPr>
+        <w:t>At the end of the disclosure hearing, the judge will decide whether you have anything the law allows the creditor to take. The judge will also decide how much your payments on the debt should be, and when you need to make those payments.</w:t>
+      </w:r>
+      <w:r>
+        <w:rPr>
+          <w:rFonts w:ascii="Times New Roman" w:eastAsia="Times New Roman" w:hAnsi="Times New Roman" w:cs="Times New Roman"/>
+          <w:sz w:val="28"/>
+          <w:szCs w:val="28"/>
+        </w:rPr>
+        <w:t xml:space="preserve"> </w:t>
+      </w:r>
+    </w:p>
+    <w:p>
+      <w:pPr>
+        <w:rPr>
+          <w:rFonts w:ascii="Times New Roman" w:eastAsia="Times New Roman" w:hAnsi="Times New Roman" w:cs="Times New Roman"/>
+          <w:sz w:val="28"/>
+          <w:szCs w:val="28"/>
+        </w:rPr>
+      </w:pPr>
+      <w:r>
+        <w:rPr>
+          <w:rFonts w:ascii="Times New Roman" w:eastAsia="Times New Roman" w:hAnsi="Times New Roman" w:cs="Times New Roman"/>
+          <w:sz w:val="28"/>
+          <w:szCs w:val="28"/>
+        </w:rPr>
+        <w:t xml:space="preserve">The creditor may talk with you and ask you to agree to set up a payment plan on the debt. </w:t>
+      </w:r>
+      <w:r>
+        <w:rPr>
+          <w:rFonts w:ascii="Times New Roman" w:eastAsia="Times New Roman" w:hAnsi="Times New Roman" w:cs="Times New Roman"/>
+          <w:sz w:val="28"/>
+          <w:szCs w:val="28"/>
+        </w:rPr>
+        <w:t>The most important thing to remember about a debt collection or disclosure hearing is that</w:t>
+      </w:r>
+      <w:r>
         <w:rPr>
           <w:rFonts w:ascii="Times New Roman" w:eastAsia="Times New Roman" w:hAnsi="Times New Roman" w:cs="Times New Roman"/>
           <w:b/>
@@ -875,12 +611,649 @@
           <w:sz w:val="28"/>
           <w:szCs w:val="28"/>
         </w:rPr>
-      </w:pPr>
-      <w:r>
-        <w:rPr>
-          <w:rFonts w:ascii="Times New Roman" w:eastAsia="Times New Roman" w:hAnsi="Times New Roman" w:cs="Times New Roman"/>
+        <w:t xml:space="preserve"> you do not need to agree to make payments if your income and property are exempt from collections – and the court cannot order you to pay from those exempt incomes or properties.</w:t>
+      </w:r>
+    </w:p>
+    <w:p>
+      <w:pPr>
+        <w:rPr>
+          <w:rFonts w:ascii="Times New Roman" w:eastAsia="Times New Roman" w:hAnsi="Times New Roman" w:cs="Times New Roman"/>
+          <w:sz w:val="28"/>
+          <w:szCs w:val="28"/>
+        </w:rPr>
+      </w:pPr>
+      <w:r>
+        <w:rPr>
+          <w:rFonts w:ascii="Times New Roman" w:eastAsia="Times New Roman" w:hAnsi="Times New Roman" w:cs="Times New Roman"/>
+          <w:sz w:val="28"/>
+          <w:szCs w:val="28"/>
+        </w:rPr>
+        <w:lastRenderedPageBreak/>
+        <w:t>{%p endif %}</w:t>
+      </w:r>
+    </w:p>
+    <w:p>
+      <w:pPr>
+        <w:rPr>
+          <w:rFonts w:ascii="Times New Roman" w:eastAsia="Times New Roman" w:hAnsi="Times New Roman" w:cs="Times New Roman"/>
+          <w:sz w:val="28"/>
+          <w:szCs w:val="28"/>
+        </w:rPr>
+      </w:pPr>
+      <w:r>
+        <w:rPr>
+          <w:rFonts w:ascii="Times New Roman" w:eastAsia="Times New Roman" w:hAnsi="Times New Roman" w:cs="Times New Roman"/>
+          <w:sz w:val="28"/>
+          <w:szCs w:val="28"/>
+        </w:rPr>
+        <w:t xml:space="preserve">{%p if </w:t>
+      </w:r>
+      <w:proofErr w:type="spellStart"/>
+      <w:r>
+        <w:rPr>
+          <w:rFonts w:ascii="Times New Roman" w:eastAsia="Times New Roman" w:hAnsi="Times New Roman" w:cs="Times New Roman"/>
+          <w:sz w:val="28"/>
+          <w:szCs w:val="28"/>
+        </w:rPr>
+        <w:t>hearing_type</w:t>
+      </w:r>
+      <w:proofErr w:type="spellEnd"/>
+      <w:r>
+        <w:rPr>
+          <w:rFonts w:ascii="Times New Roman" w:eastAsia="Times New Roman" w:hAnsi="Times New Roman" w:cs="Times New Roman"/>
+          <w:sz w:val="28"/>
+          <w:szCs w:val="28"/>
+        </w:rPr>
+        <w:t xml:space="preserve"> =</w:t>
+      </w:r>
+      <w:proofErr w:type="gramStart"/>
+      <w:r>
+        <w:rPr>
+          <w:rFonts w:ascii="Times New Roman" w:eastAsia="Times New Roman" w:hAnsi="Times New Roman" w:cs="Times New Roman"/>
+          <w:sz w:val="28"/>
+          <w:szCs w:val="28"/>
+        </w:rPr>
+        <w:t>=  ‘</w:t>
+      </w:r>
+      <w:proofErr w:type="gramEnd"/>
+      <w:r>
+        <w:rPr>
+          <w:rFonts w:ascii="Times New Roman" w:eastAsia="Times New Roman" w:hAnsi="Times New Roman" w:cs="Times New Roman"/>
+          <w:sz w:val="28"/>
+          <w:szCs w:val="28"/>
+        </w:rPr>
+        <w:t>D</w:t>
+      </w:r>
+      <w:r>
+        <w:rPr>
+          <w:rFonts w:ascii="Times New Roman" w:eastAsia="Times New Roman" w:hAnsi="Times New Roman" w:cs="Times New Roman"/>
+          <w:sz w:val="28"/>
+          <w:szCs w:val="28"/>
+        </w:rPr>
+        <w:t>ebt</w:t>
+      </w:r>
+      <w:r>
+        <w:rPr>
+          <w:rFonts w:ascii="Times New Roman" w:eastAsia="Times New Roman" w:hAnsi="Times New Roman" w:cs="Times New Roman"/>
+          <w:sz w:val="28"/>
+          <w:szCs w:val="28"/>
+        </w:rPr>
+        <w:t xml:space="preserve"> Collection H</w:t>
+      </w:r>
+      <w:r>
+        <w:rPr>
+          <w:rFonts w:ascii="Times New Roman" w:eastAsia="Times New Roman" w:hAnsi="Times New Roman" w:cs="Times New Roman"/>
+          <w:sz w:val="28"/>
+          <w:szCs w:val="28"/>
+        </w:rPr>
+        <w:t>earing’</w:t>
+      </w:r>
+      <w:r>
+        <w:rPr>
+          <w:rFonts w:ascii="Times New Roman" w:eastAsia="Times New Roman" w:hAnsi="Times New Roman" w:cs="Times New Roman"/>
+          <w:sz w:val="28"/>
+          <w:szCs w:val="28"/>
+        </w:rPr>
+        <w:t xml:space="preserve"> and </w:t>
+      </w:r>
+      <w:proofErr w:type="spellStart"/>
+      <w:r>
+        <w:rPr>
+          <w:rFonts w:ascii="Times New Roman" w:eastAsia="Times New Roman" w:hAnsi="Times New Roman" w:cs="Times New Roman"/>
+          <w:sz w:val="28"/>
+          <w:szCs w:val="28"/>
+        </w:rPr>
+        <w:t>court_type</w:t>
+      </w:r>
+      <w:proofErr w:type="spellEnd"/>
+      <w:r>
+        <w:rPr>
+          <w:rFonts w:ascii="Times New Roman" w:eastAsia="Times New Roman" w:hAnsi="Times New Roman" w:cs="Times New Roman"/>
+          <w:sz w:val="28"/>
+          <w:szCs w:val="28"/>
+        </w:rPr>
+        <w:t xml:space="preserve"> == ‘</w:t>
+      </w:r>
+      <w:r>
+        <w:rPr>
+          <w:rFonts w:ascii="Times New Roman" w:eastAsia="Times New Roman" w:hAnsi="Times New Roman" w:cs="Times New Roman"/>
+          <w:sz w:val="28"/>
+          <w:szCs w:val="28"/>
+        </w:rPr>
+        <w:t>D</w:t>
+      </w:r>
+      <w:r>
+        <w:rPr>
+          <w:rFonts w:ascii="Times New Roman" w:eastAsia="Times New Roman" w:hAnsi="Times New Roman" w:cs="Times New Roman"/>
+          <w:sz w:val="28"/>
+          <w:szCs w:val="28"/>
+        </w:rPr>
+        <w:t>istrict’ %}</w:t>
+      </w:r>
+    </w:p>
+    <w:p>
+      <w:pPr>
+        <w:pStyle w:val="Heading2"/>
+        <w:rPr>
+          <w:rFonts w:eastAsia="Times New Roman"/>
+        </w:rPr>
+      </w:pPr>
+      <w:r>
+        <w:rPr>
+          <w:rFonts w:eastAsia="Times New Roman"/>
+        </w:rPr>
+        <w:t xml:space="preserve">The </w:t>
+      </w:r>
+      <w:r>
+        <w:rPr>
+          <w:rFonts w:eastAsia="Times New Roman"/>
+        </w:rPr>
+        <w:t xml:space="preserve">Debt Collection </w:t>
+      </w:r>
+      <w:r>
+        <w:rPr>
+          <w:rFonts w:eastAsia="Times New Roman"/>
+        </w:rPr>
+        <w:t>Court Process</w:t>
+      </w:r>
+    </w:p>
+    <w:p>
+      <w:pPr>
+        <w:rPr>
+          <w:rFonts w:ascii="Times New Roman" w:eastAsia="Times New Roman" w:hAnsi="Times New Roman" w:cs="Times New Roman"/>
+          <w:sz w:val="28"/>
+          <w:szCs w:val="28"/>
+        </w:rPr>
+      </w:pPr>
+      <w:r>
+        <w:rPr>
+          <w:rFonts w:ascii="Times New Roman" w:eastAsia="Times New Roman" w:hAnsi="Times New Roman" w:cs="Times New Roman"/>
+          <w:sz w:val="28"/>
+          <w:szCs w:val="28"/>
+        </w:rPr>
+        <w:t xml:space="preserve">When you are sued in District Court, you must file a written answer within 20 days of the day the Complaint and Summons are delivered to you. If you do not file a written answer within 20 days, you will likely lose the case by default.  </w:t>
+      </w:r>
+    </w:p>
+    <w:p>
+      <w:pPr>
+        <w:rPr>
+          <w:rFonts w:ascii="Times New Roman" w:eastAsia="Times New Roman" w:hAnsi="Times New Roman" w:cs="Times New Roman"/>
+          <w:sz w:val="28"/>
+          <w:szCs w:val="28"/>
+        </w:rPr>
+      </w:pPr>
+      <w:r>
+        <w:rPr>
+          <w:rFonts w:ascii="Times New Roman" w:eastAsia="Times New Roman" w:hAnsi="Times New Roman" w:cs="Times New Roman"/>
+          <w:sz w:val="28"/>
+          <w:szCs w:val="28"/>
+        </w:rPr>
+        <w:t xml:space="preserve">You should have gotten a simple form answer with the papers telling you that you are being sued for </w:t>
+      </w:r>
+      <w:proofErr w:type="gramStart"/>
+      <w:r>
+        <w:rPr>
+          <w:rFonts w:ascii="Times New Roman" w:eastAsia="Times New Roman" w:hAnsi="Times New Roman" w:cs="Times New Roman"/>
+          <w:sz w:val="28"/>
+          <w:szCs w:val="28"/>
+        </w:rPr>
+        <w:t>a debt</w:t>
+      </w:r>
+      <w:proofErr w:type="gramEnd"/>
+      <w:r>
+        <w:rPr>
+          <w:rFonts w:ascii="Times New Roman" w:eastAsia="Times New Roman" w:hAnsi="Times New Roman" w:cs="Times New Roman"/>
+          <w:sz w:val="28"/>
+          <w:szCs w:val="28"/>
+        </w:rPr>
+        <w:t xml:space="preserve">. Follow the instructions on that form and return it to the court within 20 days to avoid losing your case by default. If you need another copy of that form, you can </w:t>
+      </w:r>
+      <w:hyperlink r:id="rId10" w:history="1">
+        <w:r>
+          <w:rPr>
+            <w:rStyle w:val="Hyperlink"/>
+            <w:rFonts w:ascii="Times New Roman" w:eastAsia="Times New Roman" w:hAnsi="Times New Roman" w:cs="Times New Roman"/>
+            <w:sz w:val="28"/>
+            <w:szCs w:val="28"/>
+          </w:rPr>
+          <w:t>find it on the Maine Judicial Branch website</w:t>
+        </w:r>
+      </w:hyperlink>
+      <w:r>
+        <w:rPr>
+          <w:rFonts w:ascii="Times New Roman" w:eastAsia="Times New Roman" w:hAnsi="Times New Roman" w:cs="Times New Roman"/>
+          <w:sz w:val="28"/>
+          <w:szCs w:val="28"/>
+        </w:rPr>
+        <w:t>.</w:t>
+      </w:r>
+    </w:p>
+    <w:p>
+      <w:pPr>
+        <w:rPr>
+          <w:rFonts w:ascii="Times New Roman" w:eastAsia="Times New Roman" w:hAnsi="Times New Roman" w:cs="Times New Roman"/>
+          <w:sz w:val="28"/>
+          <w:szCs w:val="28"/>
+        </w:rPr>
+      </w:pPr>
+      <w:r>
+        <w:rPr>
+          <w:rFonts w:ascii="Times New Roman" w:eastAsia="Times New Roman" w:hAnsi="Times New Roman" w:cs="Times New Roman"/>
+          <w:sz w:val="28"/>
+          <w:szCs w:val="28"/>
+        </w:rPr>
+        <w:t xml:space="preserve">Try to get a lawyer’s advice if you are sued for </w:t>
+      </w:r>
+      <w:proofErr w:type="gramStart"/>
+      <w:r>
+        <w:rPr>
+          <w:rFonts w:ascii="Times New Roman" w:eastAsia="Times New Roman" w:hAnsi="Times New Roman" w:cs="Times New Roman"/>
+          <w:sz w:val="28"/>
+          <w:szCs w:val="28"/>
+        </w:rPr>
+        <w:t>a debt</w:t>
+      </w:r>
+      <w:proofErr w:type="gramEnd"/>
+      <w:r>
+        <w:rPr>
+          <w:rFonts w:ascii="Times New Roman" w:eastAsia="Times New Roman" w:hAnsi="Times New Roman" w:cs="Times New Roman"/>
+          <w:sz w:val="28"/>
+          <w:szCs w:val="28"/>
+        </w:rPr>
+        <w:t xml:space="preserve"> in District Court. This is very important if you believe that you don’t owe some or </w:t>
+      </w:r>
+      <w:proofErr w:type="gramStart"/>
+      <w:r>
+        <w:rPr>
+          <w:rFonts w:ascii="Times New Roman" w:eastAsia="Times New Roman" w:hAnsi="Times New Roman" w:cs="Times New Roman"/>
+          <w:sz w:val="28"/>
+          <w:szCs w:val="28"/>
+        </w:rPr>
+        <w:t>all of</w:t>
+      </w:r>
+      <w:proofErr w:type="gramEnd"/>
+      <w:r>
+        <w:rPr>
+          <w:rFonts w:ascii="Times New Roman" w:eastAsia="Times New Roman" w:hAnsi="Times New Roman" w:cs="Times New Roman"/>
+          <w:sz w:val="28"/>
+          <w:szCs w:val="28"/>
+        </w:rPr>
+        <w:t xml:space="preserve"> the money or have other legal defenses. You can </w:t>
+      </w:r>
+      <w:hyperlink r:id="rId11" w:history="1">
+        <w:r>
+          <w:rPr>
+            <w:rStyle w:val="Hyperlink"/>
+            <w:rFonts w:ascii="Times New Roman" w:eastAsia="Times New Roman" w:hAnsi="Times New Roman" w:cs="Times New Roman"/>
+            <w:sz w:val="28"/>
+            <w:szCs w:val="28"/>
+          </w:rPr>
+          <w:t>contact Pine Tree</w:t>
+        </w:r>
+      </w:hyperlink>
+      <w:r>
+        <w:rPr>
+          <w:rFonts w:ascii="Times New Roman" w:eastAsia="Times New Roman" w:hAnsi="Times New Roman" w:cs="Times New Roman"/>
+          <w:sz w:val="28"/>
+          <w:szCs w:val="28"/>
+        </w:rPr>
+        <w:t xml:space="preserve"> – we may be able to help in these cases.</w:t>
+      </w:r>
+    </w:p>
+    <w:p>
+      <w:pPr>
+        <w:rPr>
+          <w:rFonts w:ascii="Times New Roman" w:eastAsia="Times New Roman" w:hAnsi="Times New Roman" w:cs="Times New Roman"/>
+          <w:sz w:val="28"/>
+          <w:szCs w:val="28"/>
+        </w:rPr>
+      </w:pPr>
+    </w:p>
+    <w:p>
+      <w:pPr>
+        <w:pStyle w:val="Heading2"/>
+        <w:rPr>
+          <w:rFonts w:eastAsia="Times New Roman"/>
+        </w:rPr>
+      </w:pPr>
+      <w:r>
+        <w:rPr>
+          <w:rFonts w:eastAsia="Times New Roman"/>
+        </w:rPr>
+        <w:t>How to use this tool for a Debt Collection Hearing</w:t>
+      </w:r>
+    </w:p>
+    <w:p>
+      <w:pPr>
+        <w:rPr>
+          <w:rFonts w:ascii="Times New Roman" w:eastAsia="Times New Roman" w:hAnsi="Times New Roman" w:cs="Times New Roman"/>
+          <w:sz w:val="28"/>
+          <w:szCs w:val="28"/>
+        </w:rPr>
+      </w:pPr>
+      <w:r>
+        <w:rPr>
+          <w:rFonts w:ascii="Times New Roman" w:eastAsia="Times New Roman" w:hAnsi="Times New Roman" w:cs="Times New Roman"/>
+          <w:sz w:val="28"/>
+          <w:szCs w:val="28"/>
+        </w:rPr>
+        <w:t>In a debt collection case, your income and property probably won’t come up in the hearing. But if you already know that your income and property are exempt from collections, sometimes the creditor will agree to drop the case</w:t>
+      </w:r>
+      <w:r>
+        <w:rPr>
+          <w:rFonts w:ascii="Times New Roman" w:eastAsia="Times New Roman" w:hAnsi="Times New Roman" w:cs="Times New Roman"/>
+          <w:sz w:val="28"/>
+          <w:szCs w:val="28"/>
+        </w:rPr>
+        <w:t xml:space="preserve"> before the hearing</w:t>
+      </w:r>
+      <w:r>
+        <w:rPr>
+          <w:rFonts w:ascii="Times New Roman" w:eastAsia="Times New Roman" w:hAnsi="Times New Roman" w:cs="Times New Roman"/>
+          <w:sz w:val="28"/>
+          <w:szCs w:val="28"/>
+        </w:rPr>
+        <w:t xml:space="preserve">. </w:t>
+      </w:r>
+    </w:p>
+    <w:p>
+      <w:pPr>
+        <w:rPr>
+          <w:rFonts w:ascii="Times New Roman" w:eastAsia="Times New Roman" w:hAnsi="Times New Roman" w:cs="Times New Roman"/>
+          <w:sz w:val="28"/>
+          <w:szCs w:val="28"/>
+        </w:rPr>
+      </w:pPr>
+      <w:r>
+        <w:rPr>
+          <w:rFonts w:ascii="Times New Roman" w:eastAsia="Times New Roman" w:hAnsi="Times New Roman" w:cs="Times New Roman"/>
+          <w:sz w:val="28"/>
+          <w:szCs w:val="28"/>
+        </w:rPr>
+        <w:t xml:space="preserve">It isn’t worth it to them to go through the debt collection and disclosure hearings if you can already show that in the end, they won’t be able to collect any money from you. </w:t>
+      </w:r>
+      <w:r>
+        <w:rPr>
+          <w:rFonts w:ascii="Times New Roman" w:eastAsia="Times New Roman" w:hAnsi="Times New Roman" w:cs="Times New Roman"/>
+          <w:sz w:val="28"/>
+          <w:szCs w:val="28"/>
+        </w:rPr>
+        <w:t>You can use this Hearing Helper to organize your information and show the creditor that you may be ‘collections proof.’</w:t>
+      </w:r>
+    </w:p>
+    <w:p>
+      <w:pPr>
+        <w:rPr>
+          <w:rFonts w:ascii="Times New Roman" w:eastAsia="Times New Roman" w:hAnsi="Times New Roman" w:cs="Times New Roman"/>
+          <w:sz w:val="28"/>
+          <w:szCs w:val="28"/>
+        </w:rPr>
+      </w:pPr>
+      <w:r>
+        <w:rPr>
+          <w:rFonts w:ascii="Times New Roman" w:eastAsia="Times New Roman" w:hAnsi="Times New Roman" w:cs="Times New Roman"/>
+          <w:sz w:val="28"/>
+          <w:szCs w:val="28"/>
+        </w:rPr>
+        <w:t xml:space="preserve"> </w:t>
+      </w:r>
+    </w:p>
+    <w:p>
+      <w:pPr>
+        <w:rPr>
+          <w:rFonts w:ascii="Times New Roman" w:eastAsia="Times New Roman" w:hAnsi="Times New Roman" w:cs="Times New Roman"/>
+          <w:sz w:val="28"/>
+          <w:szCs w:val="28"/>
+        </w:rPr>
+      </w:pPr>
+      <w:r>
+        <w:rPr>
+          <w:rFonts w:ascii="Times New Roman" w:eastAsia="Times New Roman" w:hAnsi="Times New Roman" w:cs="Times New Roman"/>
+          <w:sz w:val="28"/>
+          <w:szCs w:val="28"/>
+        </w:rPr>
+        <w:t>{%p endif %}</w:t>
+      </w:r>
+    </w:p>
+    <w:p>
+      <w:pPr>
+        <w:jc w:val="center"/>
+      </w:pPr>
+    </w:p>
+    <w:p>
+      <w:pPr>
+        <w:pStyle w:val="Heading2"/>
+      </w:pPr>
+      <w:r>
+        <w:t>Income and Assets – are you ‘collections proof?’</w:t>
+      </w:r>
+    </w:p>
+    <w:p>
+      <w:pPr>
+        <w:rPr>
+          <w:rFonts w:ascii="Times New Roman" w:eastAsia="Times New Roman" w:hAnsi="Times New Roman" w:cs="Times New Roman"/>
+          <w:sz w:val="28"/>
+          <w:szCs w:val="28"/>
+        </w:rPr>
+      </w:pPr>
+      <w:r>
+        <w:rPr>
+          <w:rFonts w:ascii="Times New Roman" w:eastAsia="Times New Roman" w:hAnsi="Times New Roman" w:cs="Times New Roman"/>
+          <w:sz w:val="28"/>
+          <w:szCs w:val="28"/>
+        </w:rPr>
+        <w:t xml:space="preserve">Maine law recognizes that there are certain basic things a person needs </w:t>
+      </w:r>
+      <w:proofErr w:type="gramStart"/>
+      <w:r>
+        <w:rPr>
+          <w:rFonts w:ascii="Times New Roman" w:eastAsia="Times New Roman" w:hAnsi="Times New Roman" w:cs="Times New Roman"/>
+          <w:sz w:val="28"/>
+          <w:szCs w:val="28"/>
+        </w:rPr>
+        <w:t>in order to</w:t>
+      </w:r>
+      <w:proofErr w:type="gramEnd"/>
+      <w:r>
+        <w:rPr>
+          <w:rFonts w:ascii="Times New Roman" w:eastAsia="Times New Roman" w:hAnsi="Times New Roman" w:cs="Times New Roman"/>
+          <w:sz w:val="28"/>
+          <w:szCs w:val="28"/>
+        </w:rPr>
+        <w:t xml:space="preserve"> live. Some property and income cannot be taken from you unless you agree. This may mean that even if you owe a debt, go to court, and lose, the company that owns your debt may not be able to collect any money from you</w:t>
+      </w:r>
+      <w:r>
+        <w:rPr>
+          <w:rFonts w:ascii="Times New Roman" w:eastAsia="Times New Roman" w:hAnsi="Times New Roman" w:cs="Times New Roman"/>
+          <w:sz w:val="28"/>
+          <w:szCs w:val="28"/>
+        </w:rPr>
+        <w:t xml:space="preserve"> because of the </w:t>
+      </w:r>
+      <w:r>
+        <w:rPr>
+          <w:rFonts w:ascii="Times New Roman" w:eastAsia="Times New Roman" w:hAnsi="Times New Roman" w:cs="Times New Roman"/>
+          <w:sz w:val="28"/>
+          <w:szCs w:val="28"/>
+        </w:rPr>
+        <w:lastRenderedPageBreak/>
+        <w:t xml:space="preserve">amount or type of income you </w:t>
+      </w:r>
+      <w:proofErr w:type="gramStart"/>
+      <w:r>
+        <w:rPr>
+          <w:rFonts w:ascii="Times New Roman" w:eastAsia="Times New Roman" w:hAnsi="Times New Roman" w:cs="Times New Roman"/>
+          <w:sz w:val="28"/>
+          <w:szCs w:val="28"/>
+        </w:rPr>
+        <w:t>have</w:t>
+      </w:r>
+      <w:proofErr w:type="gramEnd"/>
+      <w:r>
+        <w:rPr>
+          <w:rFonts w:ascii="Times New Roman" w:eastAsia="Times New Roman" w:hAnsi="Times New Roman" w:cs="Times New Roman"/>
+          <w:sz w:val="28"/>
+          <w:szCs w:val="28"/>
+        </w:rPr>
+        <w:t xml:space="preserve"> and your assets are exempt from collections under Maine law. </w:t>
+      </w:r>
+      <w:r>
+        <w:rPr>
+          <w:rFonts w:ascii="Times New Roman" w:eastAsia="Times New Roman" w:hAnsi="Times New Roman" w:cs="Times New Roman"/>
+          <w:sz w:val="28"/>
+          <w:szCs w:val="28"/>
+        </w:rPr>
+        <w:t xml:space="preserve">This is often called being ‘collections proof’ - and if this is your situation you should not be ordered to pay a debt from your exempt income or assets. </w:t>
+      </w:r>
+    </w:p>
+    <w:p>
+      <w:pPr>
+        <w:rPr>
+          <w:rFonts w:ascii="Times New Roman" w:eastAsia="Times New Roman" w:hAnsi="Times New Roman" w:cs="Times New Roman"/>
+          <w:sz w:val="28"/>
+          <w:szCs w:val="28"/>
+        </w:rPr>
+        <w:sectPr>
+          <w:pgSz w:w="12240" w:h="15840"/>
+          <w:pgMar w:top="1440" w:right="1440" w:bottom="1440" w:left="1440" w:header="720" w:footer="720" w:gutter="0"/>
+          <w:cols w:space="720"/>
+          <w:docGrid w:linePitch="360"/>
+        </w:sectPr>
+      </w:pPr>
+      <w:r>
+        <w:rPr>
+          <w:rFonts w:ascii="Times New Roman" w:eastAsia="Times New Roman" w:hAnsi="Times New Roman" w:cs="Times New Roman"/>
+          <w:sz w:val="28"/>
+          <w:szCs w:val="28"/>
+        </w:rPr>
+        <w:t>This tool will help you organize your income and assets, and let you know if they should be considered exempt from most debt collection or not.</w:t>
+      </w:r>
+      <w:r>
+        <w:rPr>
+          <w:rFonts w:ascii="Times New Roman" w:eastAsia="Times New Roman" w:hAnsi="Times New Roman" w:cs="Times New Roman"/>
+          <w:sz w:val="28"/>
+          <w:szCs w:val="28"/>
+        </w:rPr>
+        <w:t xml:space="preserve"> It only covers the most common income and property </w:t>
+      </w:r>
+      <w:proofErr w:type="gramStart"/>
+      <w:r>
+        <w:rPr>
+          <w:rFonts w:ascii="Times New Roman" w:eastAsia="Times New Roman" w:hAnsi="Times New Roman" w:cs="Times New Roman"/>
+          <w:sz w:val="28"/>
+          <w:szCs w:val="28"/>
+        </w:rPr>
+        <w:t>types, but</w:t>
+      </w:r>
+      <w:proofErr w:type="gramEnd"/>
+      <w:r>
+        <w:rPr>
+          <w:rFonts w:ascii="Times New Roman" w:eastAsia="Times New Roman" w:hAnsi="Times New Roman" w:cs="Times New Roman"/>
+          <w:sz w:val="28"/>
+          <w:szCs w:val="28"/>
+        </w:rPr>
+        <w:t xml:space="preserve"> includes more information about other exemptions in case you need it.</w:t>
+      </w:r>
+      <w:r>
+        <w:rPr>
+          <w:rFonts w:ascii="Times New Roman" w:eastAsia="Times New Roman" w:hAnsi="Times New Roman" w:cs="Times New Roman"/>
+          <w:sz w:val="28"/>
+          <w:szCs w:val="28"/>
+        </w:rPr>
+        <w:t xml:space="preserve"> </w:t>
+      </w:r>
+    </w:p>
+    <w:p>
+      <w:pPr>
+        <w:pStyle w:val="Heading1"/>
+        <w:rPr>
           <w:b/>
           <w:bCs/>
+          <w:color w:val="024442"/>
+          <w:u w:val="single"/>
+        </w:rPr>
+      </w:pPr>
+      <w:r>
+        <w:rPr>
+          <w:b/>
+          <w:bCs/>
+          <w:color w:val="024442"/>
+          <w:u w:val="single"/>
+        </w:rPr>
+        <w:lastRenderedPageBreak/>
+        <w:t>Your Income and Assets Report</w:t>
+      </w:r>
+    </w:p>
+    <w:p>
+      <w:pPr>
+        <w:pStyle w:val="Heading2"/>
+        <w:rPr>
+          <w:b/>
+          <w:bCs/>
+          <w:color w:val="024442"/>
+        </w:rPr>
+      </w:pPr>
+      <w:r>
+        <w:rPr>
+          <w:b/>
+          <w:bCs/>
+          <w:color w:val="024442"/>
+        </w:rPr>
+        <w:t>Income</w:t>
+      </w:r>
+    </w:p>
+    <w:p>
+      <w:pPr>
+        <w:rPr>
+          <w:rFonts w:ascii="Times New Roman" w:hAnsi="Times New Roman" w:cs="Times New Roman"/>
+          <w:sz w:val="28"/>
+          <w:szCs w:val="28"/>
+        </w:rPr>
+      </w:pPr>
+      <w:r>
+        <w:rPr>
+          <w:rFonts w:ascii="Times New Roman" w:hAnsi="Times New Roman" w:cs="Times New Roman"/>
+          <w:sz w:val="28"/>
+          <w:szCs w:val="28"/>
+        </w:rPr>
+        <w:t xml:space="preserve">Some kinds of income are exempt from collections under Maine law – this means you cannot be ordered to pay certain debts out of this income. </w:t>
+      </w:r>
+    </w:p>
+    <w:p>
+      <w:pPr>
+        <w:rPr>
+          <w:rFonts w:ascii="Times New Roman" w:eastAsia="Times New Roman" w:hAnsi="Times New Roman" w:cs="Times New Roman"/>
+          <w:b/>
+          <w:bCs/>
+          <w:sz w:val="28"/>
+          <w:szCs w:val="28"/>
+        </w:rPr>
+      </w:pPr>
+      <w:r>
+        <w:rPr>
+          <w:rFonts w:ascii="Times New Roman" w:eastAsia="Times New Roman" w:hAnsi="Times New Roman" w:cs="Times New Roman"/>
+          <w:b/>
+          <w:bCs/>
           <w:sz w:val="28"/>
           <w:szCs w:val="28"/>
         </w:rPr>
@@ -1100,7 +1473,6 @@
           <w:sz w:val="28"/>
           <w:szCs w:val="28"/>
         </w:rPr>
-        <w:lastRenderedPageBreak/>
         <w:t xml:space="preserve">Of this income from wages {% if </w:t>
       </w:r>
       <w:proofErr w:type="spellStart"/>
@@ -1896,6 +2268,7 @@
           <w:sz w:val="28"/>
           <w:szCs w:val="28"/>
         </w:rPr>
+        <w:lastRenderedPageBreak/>
         <w:t>Worker’s Compensation</w:t>
       </w:r>
       <w:r>
@@ -2395,7 +2768,6 @@
           <w:sz w:val="28"/>
           <w:szCs w:val="28"/>
         </w:rPr>
-        <w:lastRenderedPageBreak/>
         <w:t>Spousal support</w:t>
       </w:r>
       <w:r>
@@ -2937,9 +3309,19 @@
     <w:p/>
     <w:p>
       <w:pPr>
-        <w:pStyle w:val="Heading3"/>
-      </w:pPr>
-      <w:r>
+        <w:pStyle w:val="Heading2"/>
+        <w:rPr>
+          <w:b/>
+          <w:bCs/>
+          <w:color w:val="024442"/>
+        </w:rPr>
+      </w:pPr>
+      <w:r>
+        <w:rPr>
+          <w:b/>
+          <w:bCs/>
+          <w:color w:val="024442"/>
+        </w:rPr>
         <w:t>Property</w:t>
       </w:r>
     </w:p>
@@ -2958,6 +3340,7 @@
           <w:sz w:val="28"/>
           <w:szCs w:val="28"/>
         </w:rPr>
+        <w:lastRenderedPageBreak/>
         <w:t>Some property is totally exempt from debt collections (unless you have put it up as collateral) – this means a creditor can’t take this property to pay a debt.</w:t>
       </w:r>
     </w:p>
@@ -3219,7 +3602,6 @@
           <w:sz w:val="28"/>
           <w:szCs w:val="28"/>
         </w:rPr>
-        <w:lastRenderedPageBreak/>
         <w:t xml:space="preserve">I own a home and have approximately </w:t>
       </w:r>
       <w:proofErr w:type="gramStart"/>
@@ -3720,6 +4102,7 @@
           <w:sz w:val="28"/>
           <w:szCs w:val="28"/>
         </w:rPr>
+        <w:lastRenderedPageBreak/>
         <w:t xml:space="preserve">I also own </w:t>
       </w:r>
       <w:proofErr w:type="gramStart"/>
@@ -4043,810 +4426,436 @@
           <w:sz w:val="28"/>
           <w:szCs w:val="28"/>
         </w:rPr>
-      </w:pPr>
-      <w:r>
-        <w:rPr>
-          <w:rFonts w:ascii="Times New Roman" w:eastAsia="Times New Roman" w:hAnsi="Times New Roman" w:cs="Times New Roman"/>
-          <w:sz w:val="28"/>
-          <w:szCs w:val="28"/>
-        </w:rPr>
-        <w:t xml:space="preserve">{%p if </w:t>
-      </w:r>
-      <w:proofErr w:type="spellStart"/>
-      <w:r>
-        <w:rPr>
-          <w:rFonts w:ascii="Times New Roman" w:eastAsia="Times New Roman" w:hAnsi="Times New Roman" w:cs="Times New Roman"/>
-          <w:sz w:val="28"/>
-          <w:szCs w:val="28"/>
-        </w:rPr>
-        <w:t>property_type_clothes</w:t>
-      </w:r>
-      <w:proofErr w:type="spellEnd"/>
-      <w:r>
-        <w:rPr>
-          <w:rFonts w:ascii="Times New Roman" w:eastAsia="Times New Roman" w:hAnsi="Times New Roman" w:cs="Times New Roman"/>
-          <w:sz w:val="28"/>
-          <w:szCs w:val="28"/>
-        </w:rPr>
-        <w:t xml:space="preserve"> %}</w:t>
-      </w:r>
-    </w:p>
-    <w:p>
-      <w:pPr>
-        <w:ind w:left="720"/>
-        <w:rPr>
-          <w:rFonts w:ascii="Times New Roman" w:eastAsia="Times New Roman" w:hAnsi="Times New Roman" w:cs="Times New Roman"/>
-          <w:sz w:val="28"/>
-          <w:szCs w:val="28"/>
-        </w:rPr>
-      </w:pPr>
-      <w:r>
-        <w:rPr>
-          <w:rFonts w:ascii="Times New Roman" w:eastAsia="Times New Roman" w:hAnsi="Times New Roman" w:cs="Times New Roman"/>
-          <w:sz w:val="28"/>
-          <w:szCs w:val="28"/>
-        </w:rPr>
-        <w:t>I have</w:t>
-      </w:r>
-      <w:r>
-        <w:rPr>
-          <w:rFonts w:ascii="Times New Roman" w:eastAsia="Times New Roman" w:hAnsi="Times New Roman" w:cs="Times New Roman"/>
-          <w:sz w:val="28"/>
-          <w:szCs w:val="28"/>
-        </w:rPr>
-        <w:t xml:space="preserve"> </w:t>
+        <w:sectPr>
+          <w:pgSz w:w="12240" w:h="15840"/>
+          <w:pgMar w:top="1440" w:right="1440" w:bottom="1440" w:left="1440" w:header="720" w:footer="720" w:gutter="0"/>
+          <w:pgBorders w:offsetFrom="page">
+            <w:top w:val="dotDotDash" w:sz="12" w:space="24" w:color="024442"/>
+            <w:left w:val="dotDotDash" w:sz="12" w:space="24" w:color="024442"/>
+            <w:bottom w:val="dotDotDash" w:sz="12" w:space="24" w:color="024442"/>
+            <w:right w:val="dotDotDash" w:sz="12" w:space="24" w:color="024442"/>
+          </w:pgBorders>
+          <w:cols w:space="720"/>
+          <w:docGrid w:linePitch="360"/>
+        </w:sectPr>
+      </w:pPr>
+    </w:p>
+    <w:p>
+      <w:pPr>
+        <w:pStyle w:val="Heading2"/>
+        <w:rPr>
+          <w:rFonts w:ascii="Times New Roman" w:eastAsia="Times New Roman" w:hAnsi="Times New Roman" w:cs="Times New Roman"/>
+          <w:sz w:val="28"/>
+          <w:szCs w:val="28"/>
+        </w:rPr>
+      </w:pPr>
+      <w:r>
+        <w:rPr>
+          <w:rFonts w:eastAsia="Times New Roman"/>
+        </w:rPr>
+        <w:lastRenderedPageBreak/>
+        <w:t>Other Exempt Property</w:t>
+      </w:r>
+    </w:p>
+    <w:p>
+      <w:r>
+        <w:t xml:space="preserve">We have asked you about the property that most often comes up in Maine Debt Collection and Disclosure cases – but Maine law protects many other types of property. It is unlikely many of these will come up – but if they do, this is a basic list of property that is exempt from debt collection under Maine law. </w:t>
+      </w:r>
+    </w:p>
+    <w:p>
+      <w:pPr>
+        <w:pStyle w:val="ListParagraph"/>
+        <w:numPr>
+          <w:ilvl w:val="0"/>
+          <w:numId w:val="3"/>
+        </w:numPr>
+      </w:pPr>
+      <w:r>
+        <w:t>Equity in your home up to $80,000.</w:t>
+      </w:r>
+    </w:p>
+    <w:p>
+      <w:pPr>
+        <w:pStyle w:val="ListParagraph"/>
+        <w:numPr>
+          <w:ilvl w:val="1"/>
+          <w:numId w:val="2"/>
+        </w:numPr>
+      </w:pPr>
+      <w:r>
+        <w:t>This exemption increases to $160,000 if:</w:t>
+      </w:r>
+    </w:p>
+    <w:p>
+      <w:pPr>
+        <w:pStyle w:val="ListParagraph"/>
+        <w:numPr>
+          <w:ilvl w:val="2"/>
+          <w:numId w:val="2"/>
+        </w:numPr>
+      </w:pPr>
+      <w:r>
+        <w:t xml:space="preserve">a </w:t>
       </w:r>
       <w:proofErr w:type="gramStart"/>
       <w:r>
-        <w:rPr>
-          <w:rFonts w:ascii="Times New Roman" w:eastAsia="Times New Roman" w:hAnsi="Times New Roman" w:cs="Times New Roman"/>
-          <w:sz w:val="28"/>
-          <w:szCs w:val="28"/>
-        </w:rPr>
-        <w:t xml:space="preserve">{{ </w:t>
-      </w:r>
-      <w:proofErr w:type="spellStart"/>
-      <w:r>
-        <w:rPr>
-          <w:rFonts w:ascii="Times New Roman" w:eastAsia="Times New Roman" w:hAnsi="Times New Roman" w:cs="Times New Roman"/>
-          <w:sz w:val="28"/>
-          <w:szCs w:val="28"/>
-        </w:rPr>
-        <w:t>clothes</w:t>
+        <w:t>minor dependent lives</w:t>
       </w:r>
       <w:proofErr w:type="gramEnd"/>
       <w:r>
-        <w:rPr>
-          <w:rFonts w:ascii="Times New Roman" w:eastAsia="Times New Roman" w:hAnsi="Times New Roman" w:cs="Times New Roman"/>
-          <w:sz w:val="28"/>
-          <w:szCs w:val="28"/>
-        </w:rPr>
-        <w:t>_number</w:t>
-      </w:r>
-      <w:proofErr w:type="spellEnd"/>
-      <w:r>
-        <w:rPr>
-          <w:rFonts w:ascii="Times New Roman" w:eastAsia="Times New Roman" w:hAnsi="Times New Roman" w:cs="Times New Roman"/>
-          <w:sz w:val="28"/>
-          <w:szCs w:val="28"/>
-        </w:rPr>
-        <w:t xml:space="preserve"> | int</w:t>
-      </w:r>
-      <w:r>
-        <w:rPr>
-          <w:rFonts w:ascii="Times New Roman" w:eastAsia="Times New Roman" w:hAnsi="Times New Roman" w:cs="Times New Roman"/>
-          <w:sz w:val="28"/>
-          <w:szCs w:val="28"/>
-        </w:rPr>
-        <w:t xml:space="preserve"> }} items of clothing each </w:t>
-      </w:r>
-      <w:r>
-        <w:rPr>
-          <w:rFonts w:ascii="Times New Roman" w:eastAsia="Times New Roman" w:hAnsi="Times New Roman" w:cs="Times New Roman"/>
-          <w:sz w:val="28"/>
-          <w:szCs w:val="28"/>
-        </w:rPr>
-        <w:t xml:space="preserve">with a value of $500 or </w:t>
-      </w:r>
-      <w:r>
-        <w:rPr>
-          <w:rFonts w:ascii="Times New Roman" w:eastAsia="Times New Roman" w:hAnsi="Times New Roman" w:cs="Times New Roman"/>
-          <w:sz w:val="28"/>
-          <w:szCs w:val="28"/>
-        </w:rPr>
-        <w:t>over</w:t>
-      </w:r>
-      <w:r>
-        <w:rPr>
-          <w:rFonts w:ascii="Times New Roman" w:eastAsia="Times New Roman" w:hAnsi="Times New Roman" w:cs="Times New Roman"/>
-          <w:sz w:val="28"/>
-          <w:szCs w:val="28"/>
-        </w:rPr>
-        <w:t>.</w:t>
-      </w:r>
-    </w:p>
-    <w:p>
-      <w:pPr>
-        <w:ind w:left="720"/>
-        <w:rPr>
-          <w:rFonts w:ascii="Times New Roman" w:eastAsia="Times New Roman" w:hAnsi="Times New Roman" w:cs="Times New Roman"/>
-          <w:sz w:val="28"/>
-          <w:szCs w:val="28"/>
-        </w:rPr>
-      </w:pPr>
-      <w:r>
-        <w:rPr>
-          <w:rFonts w:ascii="Times New Roman" w:eastAsia="Times New Roman" w:hAnsi="Times New Roman" w:cs="Times New Roman"/>
-          <w:sz w:val="28"/>
-          <w:szCs w:val="28"/>
-        </w:rPr>
-        <w:lastRenderedPageBreak/>
-        <w:t>{%p endif %}</w:t>
-      </w:r>
-    </w:p>
-    <w:p>
-      <w:pPr>
-        <w:ind w:left="720"/>
-        <w:rPr>
-          <w:rFonts w:ascii="Times New Roman" w:eastAsia="Times New Roman" w:hAnsi="Times New Roman" w:cs="Times New Roman"/>
-          <w:sz w:val="28"/>
-          <w:szCs w:val="28"/>
-        </w:rPr>
-      </w:pPr>
-      <w:r>
-        <w:rPr>
-          <w:rFonts w:ascii="Times New Roman" w:eastAsia="Times New Roman" w:hAnsi="Times New Roman" w:cs="Times New Roman"/>
-          <w:sz w:val="28"/>
-          <w:szCs w:val="28"/>
-        </w:rPr>
-        <w:t xml:space="preserve">{%p if </w:t>
-      </w:r>
-      <w:proofErr w:type="spellStart"/>
-      <w:r>
-        <w:rPr>
-          <w:rFonts w:ascii="Times New Roman" w:eastAsia="Times New Roman" w:hAnsi="Times New Roman" w:cs="Times New Roman"/>
-          <w:sz w:val="28"/>
-          <w:szCs w:val="28"/>
-        </w:rPr>
-        <w:t>property_type_jewelry_wedding</w:t>
-      </w:r>
-      <w:proofErr w:type="spellEnd"/>
-      <w:r>
-        <w:rPr>
-          <w:rFonts w:ascii="Times New Roman" w:eastAsia="Times New Roman" w:hAnsi="Times New Roman" w:cs="Times New Roman"/>
-          <w:sz w:val="28"/>
-          <w:szCs w:val="28"/>
-        </w:rPr>
-        <w:t xml:space="preserve"> %}</w:t>
-      </w:r>
-    </w:p>
-    <w:p>
-      <w:pPr>
-        <w:ind w:left="720"/>
-        <w:rPr>
-          <w:rFonts w:ascii="Times New Roman" w:eastAsia="Times New Roman" w:hAnsi="Times New Roman" w:cs="Times New Roman"/>
-          <w:sz w:val="28"/>
-          <w:szCs w:val="28"/>
-        </w:rPr>
-      </w:pPr>
-      <w:r>
-        <w:rPr>
-          <w:rFonts w:ascii="Times New Roman" w:eastAsia="Times New Roman" w:hAnsi="Times New Roman" w:cs="Times New Roman"/>
-          <w:sz w:val="28"/>
-          <w:szCs w:val="28"/>
-        </w:rPr>
-        <w:t xml:space="preserve">I have a wedding and/or engagement ring with a total combined value of </w:t>
-      </w:r>
+        <w:t xml:space="preserve"> with you, or</w:t>
+      </w:r>
+    </w:p>
+    <w:p>
+      <w:pPr>
+        <w:pStyle w:val="ListParagraph"/>
+        <w:numPr>
+          <w:ilvl w:val="2"/>
+          <w:numId w:val="2"/>
+        </w:numPr>
+      </w:pPr>
+      <w:r>
+        <w:t>you or are at least 60 years old or disabled, or</w:t>
+      </w:r>
+    </w:p>
+    <w:p>
+      <w:pPr>
+        <w:pStyle w:val="ListParagraph"/>
+        <w:numPr>
+          <w:ilvl w:val="2"/>
+          <w:numId w:val="2"/>
+        </w:numPr>
+      </w:pPr>
+      <w:r>
+        <w:t>you have a dependent who is at least 60 years old or disabled.</w:t>
+      </w:r>
+    </w:p>
+    <w:p>
+      <w:pPr>
+        <w:pStyle w:val="ListParagraph"/>
+        <w:numPr>
+          <w:ilvl w:val="1"/>
+          <w:numId w:val="2"/>
+        </w:numPr>
+      </w:pPr>
+      <w:r>
+        <w:t>If you don’t own a home, you can apply this exemption to a burial plot.</w:t>
+      </w:r>
+    </w:p>
+    <w:p>
+      <w:pPr>
+        <w:pStyle w:val="ListParagraph"/>
+        <w:numPr>
+          <w:ilvl w:val="0"/>
+          <w:numId w:val="2"/>
+        </w:numPr>
+      </w:pPr>
+      <w:r>
+        <w:t>Equity in one vehicle up to $10,000.</w:t>
+      </w:r>
+    </w:p>
+    <w:p>
+      <w:pPr>
+        <w:pStyle w:val="ListParagraph"/>
+        <w:numPr>
+          <w:ilvl w:val="0"/>
+          <w:numId w:val="2"/>
+        </w:numPr>
+      </w:pPr>
+      <w:r>
+        <w:t>Cash and money in bank accounts up to $3,000.</w:t>
+      </w:r>
+    </w:p>
+    <w:p>
+      <w:pPr>
+        <w:pStyle w:val="ListParagraph"/>
+        <w:numPr>
+          <w:ilvl w:val="0"/>
+          <w:numId w:val="2"/>
+        </w:numPr>
+      </w:pPr>
+      <w:r>
+        <w:t>Equity in “tools of the trade” of up to $9,500.</w:t>
+      </w:r>
+    </w:p>
+    <w:p>
+      <w:pPr>
+        <w:pStyle w:val="ListParagraph"/>
+        <w:numPr>
+          <w:ilvl w:val="0"/>
+          <w:numId w:val="2"/>
+        </w:numPr>
+      </w:pPr>
       <w:proofErr w:type="gramStart"/>
       <w:r>
-        <w:rPr>
-          <w:rFonts w:ascii="Times New Roman" w:eastAsia="Times New Roman" w:hAnsi="Times New Roman" w:cs="Times New Roman"/>
-          <w:sz w:val="28"/>
-          <w:szCs w:val="28"/>
-        </w:rPr>
-        <w:t xml:space="preserve">{{ </w:t>
-      </w:r>
-      <w:proofErr w:type="spellStart"/>
-      <w:r>
-        <w:rPr>
-          <w:rFonts w:ascii="Times New Roman" w:eastAsia="Times New Roman" w:hAnsi="Times New Roman" w:cs="Times New Roman"/>
-          <w:sz w:val="28"/>
-          <w:szCs w:val="28"/>
-        </w:rPr>
-        <w:t>wedding</w:t>
+        <w:t>Your</w:t>
       </w:r>
       <w:proofErr w:type="gramEnd"/>
       <w:r>
-        <w:rPr>
-          <w:rFonts w:ascii="Times New Roman" w:eastAsia="Times New Roman" w:hAnsi="Times New Roman" w:cs="Times New Roman"/>
-          <w:sz w:val="28"/>
-          <w:szCs w:val="28"/>
-        </w:rPr>
-        <w:t>_jewelry_value</w:t>
-      </w:r>
-      <w:proofErr w:type="spellEnd"/>
-      <w:r>
-        <w:rPr>
-          <w:rFonts w:ascii="Times New Roman" w:eastAsia="Times New Roman" w:hAnsi="Times New Roman" w:cs="Times New Roman"/>
-          <w:sz w:val="28"/>
-          <w:szCs w:val="28"/>
-        </w:rPr>
-        <w:t xml:space="preserve"> | currency }}. </w:t>
-      </w:r>
-      <w:r>
-        <w:rPr>
-          <w:rFonts w:ascii="Times New Roman" w:eastAsia="Times New Roman" w:hAnsi="Times New Roman" w:cs="Times New Roman"/>
+        <w:t xml:space="preserve"> clothing up to $500 in value for each item.</w:t>
+      </w:r>
+    </w:p>
+    <w:p>
+      <w:pPr>
+        <w:pStyle w:val="ListParagraph"/>
+        <w:numPr>
+          <w:ilvl w:val="0"/>
+          <w:numId w:val="2"/>
+        </w:numPr>
+      </w:pPr>
+      <w:r>
+        <w:t>Equity in household furniture, appliances, and other household goods up to $500 for each item.</w:t>
+      </w:r>
+    </w:p>
+    <w:p>
+      <w:pPr>
+        <w:pStyle w:val="ListParagraph"/>
+        <w:numPr>
+          <w:ilvl w:val="0"/>
+          <w:numId w:val="2"/>
+        </w:numPr>
+      </w:pPr>
+      <w:r>
+        <w:t xml:space="preserve">Jewelry up to $1,000 in total value, and </w:t>
+      </w:r>
+      <w:proofErr w:type="gramStart"/>
+      <w:r>
+        <w:t>your</w:t>
+      </w:r>
+      <w:proofErr w:type="gramEnd"/>
+      <w:r>
+        <w:t xml:space="preserve"> wedding and engagement rings, up to $4,000 in total value.</w:t>
+      </w:r>
+    </w:p>
+    <w:p>
+      <w:pPr>
+        <w:pStyle w:val="ListParagraph"/>
+        <w:numPr>
+          <w:ilvl w:val="0"/>
+          <w:numId w:val="2"/>
+        </w:numPr>
+      </w:pPr>
+      <w:r>
+        <w:t>Life insurance contracts (and up to $5,000 in any accrued dividends, interest, or loan value in such contracts).</w:t>
+      </w:r>
+    </w:p>
+    <w:p>
+      <w:pPr>
+        <w:pStyle w:val="ListParagraph"/>
+        <w:numPr>
+          <w:ilvl w:val="0"/>
+          <w:numId w:val="2"/>
+        </w:numPr>
+      </w:pPr>
+      <w:r>
+        <w:t>Certain farm equipment if you are a farmer.</w:t>
+      </w:r>
+    </w:p>
+    <w:p>
+      <w:pPr>
+        <w:pStyle w:val="ListParagraph"/>
+        <w:numPr>
+          <w:ilvl w:val="0"/>
+          <w:numId w:val="2"/>
+        </w:numPr>
+      </w:pPr>
+      <w:r>
+        <w:t>A fishing boat, not longer than 46 feet, if you fish commercially.</w:t>
+      </w:r>
+    </w:p>
+    <w:p>
+      <w:pPr>
+        <w:pStyle w:val="ListParagraph"/>
+        <w:numPr>
+          <w:ilvl w:val="0"/>
+          <w:numId w:val="2"/>
+        </w:numPr>
+      </w:pPr>
+      <w:r>
+        <w:t>Certain amounts of heating fuel and cord wood.</w:t>
+      </w:r>
+    </w:p>
+    <w:p>
+      <w:pPr>
+        <w:pStyle w:val="ListParagraph"/>
+        <w:numPr>
+          <w:ilvl w:val="0"/>
+          <w:numId w:val="2"/>
+        </w:numPr>
+      </w:pPr>
+      <w:r>
+        <w:t xml:space="preserve">Your furnace, heating stoves and one </w:t>
+      </w:r>
+      <w:proofErr w:type="gramStart"/>
+      <w:r>
+        <w:t>cook</w:t>
+      </w:r>
+      <w:proofErr w:type="gramEnd"/>
+      <w:r>
+        <w:t xml:space="preserve"> stove.</w:t>
+      </w:r>
+    </w:p>
+    <w:p>
+      <w:pPr>
+        <w:pStyle w:val="ListParagraph"/>
+        <w:numPr>
+          <w:ilvl w:val="0"/>
+          <w:numId w:val="2"/>
+        </w:numPr>
+      </w:pPr>
+      <w:r>
+        <w:t>Prescribed health aids.</w:t>
+      </w:r>
+    </w:p>
+    <w:p>
+      <w:pPr>
+        <w:pStyle w:val="ListParagraph"/>
+        <w:numPr>
+          <w:ilvl w:val="0"/>
+          <w:numId w:val="2"/>
+        </w:numPr>
+      </w:pPr>
+      <w:r>
+        <w:t>A supply of food, seed, and gardening tools.</w:t>
+      </w:r>
+    </w:p>
+    <w:p>
+      <w:pPr>
+        <w:pStyle w:val="ListParagraph"/>
+        <w:numPr>
+          <w:ilvl w:val="0"/>
+          <w:numId w:val="2"/>
+        </w:numPr>
+      </w:pPr>
+      <w:r>
+        <w:t xml:space="preserve">You may also claim a $500.00 exemption on any property </w:t>
+      </w:r>
+      <w:proofErr w:type="gramStart"/>
+      <w:r>
+        <w:t>whether or not</w:t>
+      </w:r>
+      <w:proofErr w:type="gramEnd"/>
+      <w:r>
+        <w:t xml:space="preserve"> otherwise exempt.</w:t>
+      </w:r>
+    </w:p>
+    <w:p>
+      <w:pPr>
+        <w:pStyle w:val="ListParagraph"/>
+        <w:numPr>
+          <w:ilvl w:val="0"/>
+          <w:numId w:val="2"/>
+        </w:numPr>
+      </w:pPr>
+      <w:r>
+        <w:t xml:space="preserve">If you have not used </w:t>
+      </w:r>
+      <w:proofErr w:type="gramStart"/>
+      <w:r>
+        <w:t>all of</w:t>
+      </w:r>
+      <w:proofErr w:type="gramEnd"/>
+      <w:r>
+        <w:t xml:space="preserve"> your home equity exemption (the first item on this list), you may use up to $10,500 of the unused portion to protect your clothing, household goods, tools of trade, or personal injury award.</w:t>
+      </w:r>
+    </w:p>
+    <w:p>
+      <w:pPr>
+        <w:pStyle w:val="Heading2"/>
+      </w:pPr>
+      <w:r>
+        <w:t xml:space="preserve">Next Steps and what to expect at </w:t>
+      </w:r>
+      <w:proofErr w:type="gramStart"/>
+      <w:r>
+        <w:t>court</w:t>
+      </w:r>
+      <w:proofErr w:type="gramEnd"/>
+    </w:p>
+    <w:p>
+      <w:pPr>
+        <w:rPr>
+          <w:rFonts w:ascii="Times New Roman" w:hAnsi="Times New Roman" w:cs="Times New Roman"/>
           <w:b/>
           <w:bCs/>
-          <w:color w:val="1F3864" w:themeColor="accent1" w:themeShade="80"/>
-          <w:sz w:val="28"/>
-          <w:szCs w:val="28"/>
-        </w:rPr>
-        <w:t xml:space="preserve">Under Maine law up to $4,000 in </w:t>
-      </w:r>
-      <w:r>
-        <w:rPr>
-          <w:rFonts w:ascii="Times New Roman" w:eastAsia="Times New Roman" w:hAnsi="Times New Roman" w:cs="Times New Roman"/>
+          <w:sz w:val="28"/>
+          <w:szCs w:val="28"/>
+        </w:rPr>
+      </w:pPr>
+      <w:r>
+        <w:rPr>
+          <w:rFonts w:ascii="Times New Roman" w:hAnsi="Times New Roman" w:cs="Times New Roman"/>
+          <w:sz w:val="28"/>
+          <w:szCs w:val="28"/>
+        </w:rPr>
+        <w:t>Now that you have a listing of all your income and property, it’s time to gather</w:t>
+      </w:r>
+      <w:r>
+        <w:rPr>
+          <w:rFonts w:ascii="Times New Roman" w:hAnsi="Times New Roman" w:cs="Times New Roman"/>
+          <w:sz w:val="28"/>
+          <w:szCs w:val="28"/>
+        </w:rPr>
+        <w:t xml:space="preserve"> details and, if you have it, documentation about some of these items to bring to court with you. </w:t>
+      </w:r>
+      <w:r>
+        <w:rPr>
+          <w:rFonts w:ascii="Times New Roman" w:hAnsi="Times New Roman" w:cs="Times New Roman"/>
           <w:b/>
           <w:bCs/>
-          <w:color w:val="1F3864" w:themeColor="accent1" w:themeShade="80"/>
-          <w:sz w:val="28"/>
-          <w:szCs w:val="28"/>
-        </w:rPr>
-        <w:t xml:space="preserve">combined </w:t>
-      </w:r>
-      <w:r>
-        <w:rPr>
-          <w:rFonts w:ascii="Times New Roman" w:eastAsia="Times New Roman" w:hAnsi="Times New Roman" w:cs="Times New Roman"/>
+          <w:sz w:val="28"/>
+          <w:szCs w:val="28"/>
+        </w:rPr>
+        <w:t xml:space="preserve">Remember, if </w:t>
+      </w:r>
+      <w:proofErr w:type="gramStart"/>
+      <w:r>
+        <w:rPr>
+          <w:rFonts w:ascii="Times New Roman" w:hAnsi="Times New Roman" w:cs="Times New Roman"/>
           <w:b/>
           <w:bCs/>
-          <w:color w:val="1F3864" w:themeColor="accent1" w:themeShade="80"/>
-          <w:sz w:val="28"/>
-          <w:szCs w:val="28"/>
-        </w:rPr>
-        <w:t>value of a wedding ring and an engagement ring is exempt from collections.</w:t>
-      </w:r>
-    </w:p>
-    <w:p>
-      <w:pPr>
-        <w:ind w:left="720"/>
-        <w:rPr>
-          <w:rFonts w:ascii="Times New Roman" w:eastAsia="Times New Roman" w:hAnsi="Times New Roman" w:cs="Times New Roman"/>
-          <w:sz w:val="28"/>
-          <w:szCs w:val="28"/>
-        </w:rPr>
-      </w:pPr>
-      <w:r>
-        <w:rPr>
-          <w:rFonts w:ascii="Times New Roman" w:eastAsia="Times New Roman" w:hAnsi="Times New Roman" w:cs="Times New Roman"/>
-          <w:sz w:val="28"/>
-          <w:szCs w:val="28"/>
-        </w:rPr>
-        <w:t>{%p endif %}</w:t>
-      </w:r>
-    </w:p>
-    <w:p>
-      <w:pPr>
-        <w:ind w:left="720"/>
-        <w:rPr>
-          <w:rFonts w:ascii="Times New Roman" w:eastAsia="Times New Roman" w:hAnsi="Times New Roman" w:cs="Times New Roman"/>
-          <w:sz w:val="28"/>
-          <w:szCs w:val="28"/>
-        </w:rPr>
-      </w:pPr>
-      <w:r>
-        <w:rPr>
-          <w:rFonts w:ascii="Times New Roman" w:eastAsia="Times New Roman" w:hAnsi="Times New Roman" w:cs="Times New Roman"/>
-          <w:sz w:val="28"/>
-          <w:szCs w:val="28"/>
-        </w:rPr>
-        <w:t>{%p</w:t>
-      </w:r>
-      <w:r>
-        <w:rPr>
-          <w:rFonts w:ascii="Times New Roman" w:eastAsia="Times New Roman" w:hAnsi="Times New Roman" w:cs="Times New Roman"/>
-          <w:sz w:val="28"/>
-          <w:szCs w:val="28"/>
-        </w:rPr>
-        <w:t xml:space="preserve"> if</w:t>
-      </w:r>
-      <w:r>
-        <w:rPr>
-          <w:rFonts w:ascii="Times New Roman" w:eastAsia="Times New Roman" w:hAnsi="Times New Roman" w:cs="Times New Roman"/>
-          <w:sz w:val="28"/>
-          <w:szCs w:val="28"/>
-        </w:rPr>
-        <w:t xml:space="preserve"> </w:t>
-      </w:r>
-      <w:proofErr w:type="spellStart"/>
-      <w:r>
-        <w:rPr>
-          <w:rFonts w:ascii="Times New Roman" w:eastAsia="Times New Roman" w:hAnsi="Times New Roman" w:cs="Times New Roman"/>
-          <w:sz w:val="28"/>
-          <w:szCs w:val="28"/>
-        </w:rPr>
-        <w:t>property_type_jewelry_other</w:t>
-      </w:r>
-      <w:proofErr w:type="spellEnd"/>
-      <w:r>
-        <w:rPr>
-          <w:rFonts w:ascii="Times New Roman" w:eastAsia="Times New Roman" w:hAnsi="Times New Roman" w:cs="Times New Roman"/>
-          <w:sz w:val="28"/>
-          <w:szCs w:val="28"/>
-        </w:rPr>
-        <w:t xml:space="preserve"> %}</w:t>
-      </w:r>
-    </w:p>
-    <w:p>
-      <w:pPr>
-        <w:ind w:left="720"/>
-        <w:rPr>
-          <w:rFonts w:ascii="Times New Roman" w:eastAsia="Times New Roman" w:hAnsi="Times New Roman" w:cs="Times New Roman"/>
-          <w:sz w:val="28"/>
-          <w:szCs w:val="28"/>
-        </w:rPr>
-      </w:pPr>
-      <w:r>
-        <w:rPr>
-          <w:rFonts w:ascii="Times New Roman" w:eastAsia="Times New Roman" w:hAnsi="Times New Roman" w:cs="Times New Roman"/>
-          <w:sz w:val="28"/>
-          <w:szCs w:val="28"/>
-        </w:rPr>
-        <w:t xml:space="preserve">I have jewelry (not including a wedding ring and engagement ring) with a total combined value of </w:t>
-      </w:r>
-      <w:proofErr w:type="gramStart"/>
-      <w:r>
-        <w:rPr>
-          <w:rFonts w:ascii="Times New Roman" w:eastAsia="Times New Roman" w:hAnsi="Times New Roman" w:cs="Times New Roman"/>
-          <w:sz w:val="28"/>
-          <w:szCs w:val="28"/>
-        </w:rPr>
-        <w:t xml:space="preserve">{{ </w:t>
-      </w:r>
-      <w:proofErr w:type="spellStart"/>
-      <w:r>
-        <w:rPr>
-          <w:rFonts w:ascii="Times New Roman" w:eastAsia="Times New Roman" w:hAnsi="Times New Roman" w:cs="Times New Roman"/>
-          <w:sz w:val="28"/>
-          <w:szCs w:val="28"/>
-        </w:rPr>
-        <w:t>other</w:t>
+          <w:sz w:val="28"/>
+          <w:szCs w:val="28"/>
+        </w:rPr>
+        <w:t>all of</w:t>
       </w:r>
       <w:proofErr w:type="gramEnd"/>
       <w:r>
         <w:rPr>
-          <w:rFonts w:ascii="Times New Roman" w:eastAsia="Times New Roman" w:hAnsi="Times New Roman" w:cs="Times New Roman"/>
-          <w:sz w:val="28"/>
-          <w:szCs w:val="28"/>
-        </w:rPr>
-        <w:t>_jewelry_value</w:t>
-      </w:r>
-      <w:proofErr w:type="spellEnd"/>
-      <w:r>
-        <w:rPr>
-          <w:rFonts w:ascii="Times New Roman" w:eastAsia="Times New Roman" w:hAnsi="Times New Roman" w:cs="Times New Roman"/>
-          <w:sz w:val="28"/>
-          <w:szCs w:val="28"/>
-        </w:rPr>
-        <w:t xml:space="preserve"> | currency }}. </w:t>
-      </w:r>
-      <w:r>
-        <w:rPr>
-          <w:rFonts w:ascii="Times New Roman" w:eastAsia="Times New Roman" w:hAnsi="Times New Roman" w:cs="Times New Roman"/>
+          <w:rFonts w:ascii="Times New Roman" w:hAnsi="Times New Roman" w:cs="Times New Roman"/>
           <w:b/>
           <w:bCs/>
-          <w:color w:val="1F3864" w:themeColor="accent1" w:themeShade="80"/>
-          <w:sz w:val="28"/>
-          <w:szCs w:val="28"/>
-        </w:rPr>
-        <w:t>Under Maine law up to $1,000 in combined value of jewelry is exempt from collections.</w:t>
-      </w:r>
-      <w:r>
-        <w:rPr>
-          <w:rFonts w:ascii="Times New Roman" w:eastAsia="Times New Roman" w:hAnsi="Times New Roman" w:cs="Times New Roman"/>
-          <w:color w:val="1F3864" w:themeColor="accent1" w:themeShade="80"/>
-          <w:sz w:val="28"/>
-          <w:szCs w:val="28"/>
-        </w:rPr>
-        <w:t xml:space="preserve"> </w:t>
-      </w:r>
-    </w:p>
-    <w:p>
-      <w:pPr>
-        <w:ind w:left="720"/>
-        <w:rPr>
-          <w:rFonts w:ascii="Times New Roman" w:eastAsia="Times New Roman" w:hAnsi="Times New Roman" w:cs="Times New Roman"/>
-          <w:sz w:val="28"/>
-          <w:szCs w:val="28"/>
-        </w:rPr>
-      </w:pPr>
-      <w:r>
-        <w:rPr>
-          <w:rFonts w:ascii="Times New Roman" w:eastAsia="Times New Roman" w:hAnsi="Times New Roman" w:cs="Times New Roman"/>
-          <w:sz w:val="28"/>
-          <w:szCs w:val="28"/>
-        </w:rPr>
-        <w:t>{%p endif %}</w:t>
-      </w:r>
-    </w:p>
-    <w:p>
-      <w:pPr>
-        <w:ind w:left="720"/>
-        <w:rPr>
-          <w:rFonts w:ascii="Times New Roman" w:eastAsia="Times New Roman" w:hAnsi="Times New Roman" w:cs="Times New Roman"/>
-          <w:sz w:val="28"/>
-          <w:szCs w:val="28"/>
-        </w:rPr>
-      </w:pPr>
-      <w:r>
-        <w:rPr>
-          <w:rFonts w:ascii="Times New Roman" w:eastAsia="Times New Roman" w:hAnsi="Times New Roman" w:cs="Times New Roman"/>
-          <w:sz w:val="28"/>
-          <w:szCs w:val="28"/>
-        </w:rPr>
-        <w:t xml:space="preserve">{%p if </w:t>
-      </w:r>
-      <w:proofErr w:type="spellStart"/>
-      <w:r>
-        <w:rPr>
-          <w:rFonts w:ascii="Times New Roman" w:eastAsia="Times New Roman" w:hAnsi="Times New Roman" w:cs="Times New Roman"/>
-          <w:sz w:val="28"/>
-          <w:szCs w:val="28"/>
-        </w:rPr>
-        <w:t>property_type_household</w:t>
-      </w:r>
-      <w:proofErr w:type="spellEnd"/>
-      <w:r>
-        <w:rPr>
-          <w:rFonts w:ascii="Times New Roman" w:eastAsia="Times New Roman" w:hAnsi="Times New Roman" w:cs="Times New Roman"/>
-          <w:sz w:val="28"/>
-          <w:szCs w:val="28"/>
-        </w:rPr>
-        <w:t xml:space="preserve"> %}</w:t>
-      </w:r>
-    </w:p>
-    <w:p>
-      <w:pPr>
-        <w:ind w:left="720"/>
-        <w:rPr>
-          <w:rFonts w:ascii="Times New Roman" w:eastAsia="Times New Roman" w:hAnsi="Times New Roman" w:cs="Times New Roman"/>
-          <w:sz w:val="28"/>
-          <w:szCs w:val="28"/>
-        </w:rPr>
-      </w:pPr>
-      <w:r>
-        <w:rPr>
-          <w:rFonts w:ascii="Times New Roman" w:eastAsia="Times New Roman" w:hAnsi="Times New Roman" w:cs="Times New Roman"/>
-          <w:sz w:val="28"/>
-          <w:szCs w:val="28"/>
-        </w:rPr>
-        <w:t xml:space="preserve">I have </w:t>
-      </w:r>
-      <w:proofErr w:type="gramStart"/>
-      <w:r>
-        <w:rPr>
-          <w:rFonts w:ascii="Times New Roman" w:eastAsia="Times New Roman" w:hAnsi="Times New Roman" w:cs="Times New Roman"/>
-          <w:sz w:val="28"/>
-          <w:szCs w:val="28"/>
-        </w:rPr>
-        <w:t xml:space="preserve">{{ </w:t>
-      </w:r>
-      <w:proofErr w:type="spellStart"/>
-      <w:r>
-        <w:rPr>
-          <w:rFonts w:ascii="Times New Roman" w:eastAsia="Times New Roman" w:hAnsi="Times New Roman" w:cs="Times New Roman"/>
-          <w:sz w:val="28"/>
-          <w:szCs w:val="28"/>
-        </w:rPr>
-        <w:t>household</w:t>
-      </w:r>
-      <w:proofErr w:type="gramEnd"/>
-      <w:r>
-        <w:rPr>
-          <w:rFonts w:ascii="Times New Roman" w:eastAsia="Times New Roman" w:hAnsi="Times New Roman" w:cs="Times New Roman"/>
-          <w:sz w:val="28"/>
-          <w:szCs w:val="28"/>
-        </w:rPr>
-        <w:t>_number</w:t>
-      </w:r>
-      <w:proofErr w:type="spellEnd"/>
-      <w:r>
-        <w:rPr>
-          <w:rFonts w:ascii="Times New Roman" w:eastAsia="Times New Roman" w:hAnsi="Times New Roman" w:cs="Times New Roman"/>
-          <w:sz w:val="28"/>
-          <w:szCs w:val="28"/>
-        </w:rPr>
-        <w:t xml:space="preserve"> </w:t>
-      </w:r>
-      <w:r>
-        <w:rPr>
-          <w:rFonts w:ascii="Times New Roman" w:eastAsia="Times New Roman" w:hAnsi="Times New Roman" w:cs="Times New Roman"/>
-          <w:sz w:val="28"/>
-          <w:szCs w:val="28"/>
-        </w:rPr>
-        <w:t xml:space="preserve">| int </w:t>
-      </w:r>
-      <w:r>
-        <w:rPr>
-          <w:rFonts w:ascii="Times New Roman" w:eastAsia="Times New Roman" w:hAnsi="Times New Roman" w:cs="Times New Roman"/>
-          <w:sz w:val="28"/>
-          <w:szCs w:val="28"/>
-        </w:rPr>
-        <w:t>}} household goods, including furniture or appliances, each with a value of $500 or over</w:t>
-      </w:r>
-      <w:r>
-        <w:rPr>
-          <w:rFonts w:ascii="Times New Roman" w:eastAsia="Times New Roman" w:hAnsi="Times New Roman" w:cs="Times New Roman"/>
-          <w:sz w:val="28"/>
-          <w:szCs w:val="28"/>
-        </w:rPr>
-        <w:t>.</w:t>
-      </w:r>
-    </w:p>
-    <w:p>
-      <w:pPr>
-        <w:ind w:left="720"/>
-        <w:rPr>
-          <w:rFonts w:ascii="Times New Roman" w:eastAsia="Times New Roman" w:hAnsi="Times New Roman" w:cs="Times New Roman"/>
-          <w:sz w:val="28"/>
-          <w:szCs w:val="28"/>
-        </w:rPr>
-      </w:pPr>
-      <w:r>
-        <w:rPr>
-          <w:rFonts w:ascii="Times New Roman" w:eastAsia="Times New Roman" w:hAnsi="Times New Roman" w:cs="Times New Roman"/>
-          <w:sz w:val="28"/>
-          <w:szCs w:val="28"/>
-        </w:rPr>
-        <w:t xml:space="preserve">{%p endif %} </w:t>
-      </w:r>
-    </w:p>
-    <w:p>
-      <w:pPr>
-        <w:ind w:left="720"/>
-        <w:rPr>
-          <w:rFonts w:ascii="Times New Roman" w:eastAsia="Times New Roman" w:hAnsi="Times New Roman" w:cs="Times New Roman"/>
-          <w:sz w:val="28"/>
-          <w:szCs w:val="28"/>
-        </w:rPr>
-      </w:pPr>
-      <w:r>
-        <w:rPr>
-          <w:rFonts w:ascii="Times New Roman" w:eastAsia="Times New Roman" w:hAnsi="Times New Roman" w:cs="Times New Roman"/>
-          <w:sz w:val="28"/>
-          <w:szCs w:val="28"/>
-        </w:rPr>
-        <w:t xml:space="preserve">{%p if </w:t>
-      </w:r>
-      <w:proofErr w:type="spellStart"/>
-      <w:r>
-        <w:rPr>
-          <w:rFonts w:ascii="Times New Roman" w:eastAsia="Times New Roman" w:hAnsi="Times New Roman" w:cs="Times New Roman"/>
-          <w:sz w:val="28"/>
-          <w:szCs w:val="28"/>
-        </w:rPr>
-        <w:t>property_type_fuel</w:t>
-      </w:r>
-      <w:proofErr w:type="spellEnd"/>
-      <w:r>
-        <w:rPr>
-          <w:rFonts w:ascii="Times New Roman" w:eastAsia="Times New Roman" w:hAnsi="Times New Roman" w:cs="Times New Roman"/>
-          <w:sz w:val="28"/>
-          <w:szCs w:val="28"/>
-        </w:rPr>
-        <w:t xml:space="preserve"> %}</w:t>
-      </w:r>
-    </w:p>
-    <w:p>
-      <w:pPr>
-        <w:ind w:left="720"/>
-        <w:rPr>
-          <w:rFonts w:ascii="Times New Roman" w:eastAsia="Times New Roman" w:hAnsi="Times New Roman" w:cs="Times New Roman"/>
-          <w:color w:val="1F3864" w:themeColor="accent1" w:themeShade="80"/>
-          <w:sz w:val="28"/>
-          <w:szCs w:val="28"/>
-        </w:rPr>
-      </w:pPr>
-      <w:r>
-        <w:rPr>
-          <w:rFonts w:ascii="Times New Roman" w:eastAsia="Times New Roman" w:hAnsi="Times New Roman" w:cs="Times New Roman"/>
-          <w:sz w:val="28"/>
-          <w:szCs w:val="28"/>
-        </w:rPr>
-        <w:t xml:space="preserve">I have a stove for cooking, a stove or furnace for heating, and the fuel needed to run them. </w:t>
-      </w:r>
-      <w:r>
-        <w:rPr>
-          <w:rFonts w:ascii="Times New Roman" w:eastAsia="Times New Roman" w:hAnsi="Times New Roman" w:cs="Times New Roman"/>
-          <w:b/>
-          <w:bCs/>
-          <w:color w:val="1F3864" w:themeColor="accent1" w:themeShade="80"/>
-          <w:sz w:val="28"/>
-          <w:szCs w:val="28"/>
-        </w:rPr>
-        <w:t>Under Maine law one cooking stove, all furnaces or stoves used for heating, and a certain amount of the fuel to run them are exempt from collections.</w:t>
-      </w:r>
-      <w:r>
-        <w:rPr>
-          <w:rFonts w:ascii="Times New Roman" w:eastAsia="Times New Roman" w:hAnsi="Times New Roman" w:cs="Times New Roman"/>
-          <w:color w:val="1F3864" w:themeColor="accent1" w:themeShade="80"/>
-          <w:sz w:val="28"/>
-          <w:szCs w:val="28"/>
-        </w:rPr>
-        <w:t xml:space="preserve"> </w:t>
-      </w:r>
-    </w:p>
-    <w:p>
-      <w:pPr>
-        <w:ind w:left="720"/>
-        <w:rPr>
-          <w:rFonts w:ascii="Times New Roman" w:eastAsia="Times New Roman" w:hAnsi="Times New Roman" w:cs="Times New Roman"/>
-          <w:sz w:val="28"/>
-          <w:szCs w:val="28"/>
-        </w:rPr>
-      </w:pPr>
-      <w:r>
-        <w:rPr>
-          <w:rFonts w:ascii="Times New Roman" w:eastAsia="Times New Roman" w:hAnsi="Times New Roman" w:cs="Times New Roman"/>
-          <w:sz w:val="28"/>
-          <w:szCs w:val="28"/>
-        </w:rPr>
-        <w:t>{%p endif %}</w:t>
-      </w:r>
-    </w:p>
-    <w:p>
-      <w:pPr>
-        <w:ind w:left="720"/>
-        <w:rPr>
-          <w:rFonts w:ascii="Times New Roman" w:eastAsia="Times New Roman" w:hAnsi="Times New Roman" w:cs="Times New Roman"/>
-          <w:sz w:val="28"/>
-          <w:szCs w:val="28"/>
-        </w:rPr>
-      </w:pPr>
-      <w:r>
-        <w:rPr>
-          <w:rFonts w:ascii="Times New Roman" w:eastAsia="Times New Roman" w:hAnsi="Times New Roman" w:cs="Times New Roman"/>
-          <w:sz w:val="28"/>
-          <w:szCs w:val="28"/>
-        </w:rPr>
-        <w:t xml:space="preserve">{%p if </w:t>
-      </w:r>
-      <w:proofErr w:type="spellStart"/>
-      <w:r>
-        <w:rPr>
-          <w:rFonts w:ascii="Times New Roman" w:eastAsia="Times New Roman" w:hAnsi="Times New Roman" w:cs="Times New Roman"/>
-          <w:sz w:val="28"/>
-          <w:szCs w:val="28"/>
-        </w:rPr>
-        <w:t>property_type_fuel_extra</w:t>
-      </w:r>
-      <w:proofErr w:type="spellEnd"/>
-      <w:r>
-        <w:rPr>
-          <w:rFonts w:ascii="Times New Roman" w:eastAsia="Times New Roman" w:hAnsi="Times New Roman" w:cs="Times New Roman"/>
-          <w:sz w:val="28"/>
-          <w:szCs w:val="28"/>
-        </w:rPr>
-        <w:t xml:space="preserve"> %}</w:t>
-      </w:r>
-    </w:p>
-    <w:p>
-      <w:pPr>
-        <w:ind w:left="720"/>
-        <w:rPr>
-          <w:rFonts w:ascii="Times New Roman" w:eastAsia="Times New Roman" w:hAnsi="Times New Roman" w:cs="Times New Roman"/>
-          <w:sz w:val="28"/>
-          <w:szCs w:val="28"/>
-        </w:rPr>
-      </w:pPr>
-      <w:r>
-        <w:rPr>
-          <w:rFonts w:ascii="Times New Roman" w:eastAsia="Times New Roman" w:hAnsi="Times New Roman" w:cs="Times New Roman"/>
-          <w:sz w:val="28"/>
-          <w:szCs w:val="28"/>
-        </w:rPr>
-        <w:t xml:space="preserve">In addition to the exempt stove, furnace, and fuel I have: </w:t>
-      </w:r>
-      <w:proofErr w:type="gramStart"/>
-      <w:r>
-        <w:rPr>
-          <w:rFonts w:ascii="Times New Roman" w:eastAsia="Times New Roman" w:hAnsi="Times New Roman" w:cs="Times New Roman"/>
-          <w:sz w:val="28"/>
-          <w:szCs w:val="28"/>
-        </w:rPr>
-        <w:t xml:space="preserve">{{ </w:t>
-      </w:r>
-      <w:proofErr w:type="spellStart"/>
-      <w:r>
-        <w:rPr>
-          <w:rFonts w:ascii="Times New Roman" w:eastAsia="Times New Roman" w:hAnsi="Times New Roman" w:cs="Times New Roman"/>
-          <w:sz w:val="28"/>
-          <w:szCs w:val="28"/>
-        </w:rPr>
-        <w:t>extra</w:t>
-      </w:r>
-      <w:proofErr w:type="gramEnd"/>
-      <w:r>
-        <w:rPr>
-          <w:rFonts w:ascii="Times New Roman" w:eastAsia="Times New Roman" w:hAnsi="Times New Roman" w:cs="Times New Roman"/>
-          <w:sz w:val="28"/>
-          <w:szCs w:val="28"/>
-        </w:rPr>
-        <w:t>_fuel_detail</w:t>
-      </w:r>
-      <w:proofErr w:type="spellEnd"/>
-      <w:r>
-        <w:rPr>
-          <w:rFonts w:ascii="Times New Roman" w:eastAsia="Times New Roman" w:hAnsi="Times New Roman" w:cs="Times New Roman"/>
-          <w:sz w:val="28"/>
-          <w:szCs w:val="28"/>
-        </w:rPr>
-        <w:t xml:space="preserve"> }}</w:t>
-      </w:r>
-    </w:p>
-    <w:p>
-      <w:pPr>
-        <w:ind w:left="720"/>
-        <w:rPr>
-          <w:rFonts w:ascii="Times New Roman" w:eastAsia="Times New Roman" w:hAnsi="Times New Roman" w:cs="Times New Roman"/>
-          <w:sz w:val="28"/>
-          <w:szCs w:val="28"/>
-        </w:rPr>
-      </w:pPr>
-      <w:r>
-        <w:rPr>
-          <w:rFonts w:ascii="Times New Roman" w:eastAsia="Times New Roman" w:hAnsi="Times New Roman" w:cs="Times New Roman"/>
-          <w:sz w:val="28"/>
-          <w:szCs w:val="28"/>
-        </w:rPr>
-        <w:t>{%p endif %}</w:t>
-      </w:r>
-    </w:p>
-    <w:p>
-      <w:pPr>
-        <w:ind w:left="720"/>
-        <w:rPr>
-          <w:rFonts w:ascii="Times New Roman" w:eastAsia="Times New Roman" w:hAnsi="Times New Roman" w:cs="Times New Roman"/>
-          <w:sz w:val="28"/>
-          <w:szCs w:val="28"/>
-        </w:rPr>
-      </w:pPr>
-      <w:r>
-        <w:rPr>
-          <w:rFonts w:ascii="Times New Roman" w:eastAsia="Times New Roman" w:hAnsi="Times New Roman" w:cs="Times New Roman"/>
-          <w:sz w:val="28"/>
-          <w:szCs w:val="28"/>
-        </w:rPr>
-        <w:t xml:space="preserve">{%p if </w:t>
-      </w:r>
-      <w:proofErr w:type="spellStart"/>
-      <w:r>
-        <w:rPr>
-          <w:rFonts w:ascii="Times New Roman" w:eastAsia="Times New Roman" w:hAnsi="Times New Roman" w:cs="Times New Roman"/>
-          <w:sz w:val="28"/>
-          <w:szCs w:val="28"/>
-        </w:rPr>
-        <w:t>property_type_food</w:t>
-      </w:r>
-      <w:proofErr w:type="spellEnd"/>
-      <w:r>
-        <w:rPr>
-          <w:rFonts w:ascii="Times New Roman" w:eastAsia="Times New Roman" w:hAnsi="Times New Roman" w:cs="Times New Roman"/>
-          <w:sz w:val="28"/>
-          <w:szCs w:val="28"/>
-        </w:rPr>
-        <w:t xml:space="preserve"> %}</w:t>
-      </w:r>
-    </w:p>
-    <w:p>
-      <w:pPr>
-        <w:ind w:left="720"/>
-        <w:rPr>
-          <w:rFonts w:ascii="Times New Roman" w:eastAsia="Times New Roman" w:hAnsi="Times New Roman" w:cs="Times New Roman"/>
-          <w:sz w:val="28"/>
-          <w:szCs w:val="28"/>
-        </w:rPr>
-      </w:pPr>
+          <w:sz w:val="28"/>
+          <w:szCs w:val="28"/>
+        </w:rPr>
+        <w:t xml:space="preserve"> your income and property are exempt, you cannot be ordered to pay a debt – and you do not need to agree to make payments on it. </w:t>
+      </w:r>
+    </w:p>
+    <w:p/>
+    <w:p>
+      <w:pPr>
+        <w:pStyle w:val="Heading2"/>
+      </w:pPr>
+      <w:r>
+        <w:t>Talking to the creditor’s lawyer</w:t>
+      </w:r>
+    </w:p>
+    <w:p>
+      <w:pPr>
+        <w:rPr>
+          <w:rFonts w:ascii="Times New Roman" w:eastAsia="Times New Roman" w:hAnsi="Times New Roman" w:cs="Times New Roman"/>
+          <w:sz w:val="28"/>
+          <w:szCs w:val="28"/>
+        </w:rPr>
+      </w:pPr>
+      <w:r>
+        <w:rPr>
+          <w:rFonts w:ascii="Times New Roman" w:eastAsia="Times New Roman" w:hAnsi="Times New Roman" w:cs="Times New Roman"/>
+          <w:sz w:val="28"/>
+          <w:szCs w:val="28"/>
+        </w:rPr>
+        <w:t xml:space="preserve">When you get to court, the creditor’s lawyer may try to get you to agree to settle the case and negotiate a payment plan with you. The court will probably encourage </w:t>
+      </w:r>
       <w:r>
         <w:rPr>
           <w:rFonts w:ascii="Times New Roman" w:eastAsia="Times New Roman" w:hAnsi="Times New Roman" w:cs="Times New Roman"/>
@@ -4854,1719 +4863,7 @@
           <w:szCs w:val="28"/>
         </w:rPr>
         <w:lastRenderedPageBreak/>
-        <w:t xml:space="preserve">I have up to a </w:t>
-      </w:r>
-      <w:proofErr w:type="gramStart"/>
-      <w:r>
-        <w:rPr>
-          <w:rFonts w:ascii="Times New Roman" w:eastAsia="Times New Roman" w:hAnsi="Times New Roman" w:cs="Times New Roman"/>
-          <w:sz w:val="28"/>
-          <w:szCs w:val="28"/>
-        </w:rPr>
-        <w:t>six month</w:t>
-      </w:r>
-      <w:proofErr w:type="gramEnd"/>
-      <w:r>
-        <w:rPr>
-          <w:rFonts w:ascii="Times New Roman" w:eastAsia="Times New Roman" w:hAnsi="Times New Roman" w:cs="Times New Roman"/>
-          <w:sz w:val="28"/>
-          <w:szCs w:val="28"/>
-        </w:rPr>
-        <w:t xml:space="preserve"> supply of food which may include animals, feed, seeds, fertilizers, materials as well as the tools and equipment needed to raise and harvest food for personal, household, or family use. </w:t>
-      </w:r>
-      <w:r>
-        <w:rPr>
-          <w:rFonts w:ascii="Times New Roman" w:eastAsia="Times New Roman" w:hAnsi="Times New Roman" w:cs="Times New Roman"/>
-          <w:b/>
-          <w:bCs/>
-          <w:color w:val="1F3864" w:themeColor="accent1" w:themeShade="80"/>
-          <w:sz w:val="28"/>
-          <w:szCs w:val="28"/>
-        </w:rPr>
-        <w:t>Under Maine law this food and associated tools and materials is exempt from collections.</w:t>
-      </w:r>
-      <w:r>
-        <w:rPr>
-          <w:rFonts w:ascii="Times New Roman" w:eastAsia="Times New Roman" w:hAnsi="Times New Roman" w:cs="Times New Roman"/>
-          <w:sz w:val="28"/>
-          <w:szCs w:val="28"/>
-        </w:rPr>
-        <w:t xml:space="preserve">   </w:t>
-      </w:r>
-    </w:p>
-    <w:p>
-      <w:pPr>
-        <w:ind w:left="720"/>
-        <w:rPr>
-          <w:rFonts w:ascii="Times New Roman" w:eastAsia="Times New Roman" w:hAnsi="Times New Roman" w:cs="Times New Roman"/>
-          <w:sz w:val="28"/>
-          <w:szCs w:val="28"/>
-        </w:rPr>
-      </w:pPr>
-      <w:r>
-        <w:rPr>
-          <w:rFonts w:ascii="Times New Roman" w:eastAsia="Times New Roman" w:hAnsi="Times New Roman" w:cs="Times New Roman"/>
-          <w:sz w:val="28"/>
-          <w:szCs w:val="28"/>
-        </w:rPr>
-        <w:t>{%p endif %}</w:t>
-      </w:r>
-    </w:p>
-    <w:p>
-      <w:pPr>
-        <w:ind w:left="720"/>
-        <w:rPr>
-          <w:rFonts w:ascii="Times New Roman" w:eastAsia="Times New Roman" w:hAnsi="Times New Roman" w:cs="Times New Roman"/>
-          <w:sz w:val="28"/>
-          <w:szCs w:val="28"/>
-        </w:rPr>
-      </w:pPr>
-      <w:r>
-        <w:rPr>
-          <w:rFonts w:ascii="Times New Roman" w:eastAsia="Times New Roman" w:hAnsi="Times New Roman" w:cs="Times New Roman"/>
-          <w:sz w:val="28"/>
-          <w:szCs w:val="28"/>
-        </w:rPr>
-        <w:t xml:space="preserve">{%p if </w:t>
-      </w:r>
-      <w:proofErr w:type="spellStart"/>
-      <w:r>
-        <w:rPr>
-          <w:rFonts w:ascii="Times New Roman" w:eastAsia="Times New Roman" w:hAnsi="Times New Roman" w:cs="Times New Roman"/>
-          <w:sz w:val="28"/>
-          <w:szCs w:val="28"/>
-        </w:rPr>
-        <w:t>property_type_food_extra</w:t>
-      </w:r>
-      <w:proofErr w:type="spellEnd"/>
-      <w:r>
-        <w:rPr>
-          <w:rFonts w:ascii="Times New Roman" w:eastAsia="Times New Roman" w:hAnsi="Times New Roman" w:cs="Times New Roman"/>
-          <w:sz w:val="28"/>
-          <w:szCs w:val="28"/>
-        </w:rPr>
-        <w:t xml:space="preserve"> %}</w:t>
-      </w:r>
-    </w:p>
-    <w:p>
-      <w:pPr>
-        <w:ind w:left="720"/>
-        <w:rPr>
-          <w:rFonts w:ascii="Times New Roman" w:eastAsia="Times New Roman" w:hAnsi="Times New Roman" w:cs="Times New Roman"/>
-          <w:sz w:val="28"/>
-          <w:szCs w:val="28"/>
-        </w:rPr>
-      </w:pPr>
-      <w:r>
-        <w:rPr>
-          <w:rFonts w:ascii="Times New Roman" w:eastAsia="Times New Roman" w:hAnsi="Times New Roman" w:cs="Times New Roman"/>
-          <w:sz w:val="28"/>
-          <w:szCs w:val="28"/>
-        </w:rPr>
-        <w:t xml:space="preserve">In addition to an exempt six month supply of food and what is needed to raise and harvest it, I have: </w:t>
-      </w:r>
-      <w:proofErr w:type="gramStart"/>
-      <w:r>
-        <w:rPr>
-          <w:rFonts w:ascii="Times New Roman" w:eastAsia="Times New Roman" w:hAnsi="Times New Roman" w:cs="Times New Roman"/>
-          <w:sz w:val="28"/>
-          <w:szCs w:val="28"/>
-        </w:rPr>
-        <w:t xml:space="preserve">{{ </w:t>
-      </w:r>
-      <w:proofErr w:type="spellStart"/>
-      <w:r>
-        <w:rPr>
-          <w:rFonts w:ascii="Times New Roman" w:eastAsia="Times New Roman" w:hAnsi="Times New Roman" w:cs="Times New Roman"/>
-          <w:sz w:val="28"/>
-          <w:szCs w:val="28"/>
-        </w:rPr>
-        <w:t>extra</w:t>
-      </w:r>
-      <w:proofErr w:type="gramEnd"/>
-      <w:r>
-        <w:rPr>
-          <w:rFonts w:ascii="Times New Roman" w:eastAsia="Times New Roman" w:hAnsi="Times New Roman" w:cs="Times New Roman"/>
-          <w:sz w:val="28"/>
-          <w:szCs w:val="28"/>
-        </w:rPr>
-        <w:t>_food_detail</w:t>
-      </w:r>
-      <w:proofErr w:type="spellEnd"/>
-      <w:r>
-        <w:rPr>
-          <w:rFonts w:ascii="Times New Roman" w:eastAsia="Times New Roman" w:hAnsi="Times New Roman" w:cs="Times New Roman"/>
-          <w:sz w:val="28"/>
-          <w:szCs w:val="28"/>
-        </w:rPr>
-        <w:t xml:space="preserve"> }}</w:t>
-      </w:r>
-    </w:p>
-    <w:p>
-      <w:pPr>
-        <w:ind w:left="720"/>
-        <w:rPr>
-          <w:rFonts w:ascii="Times New Roman" w:eastAsia="Times New Roman" w:hAnsi="Times New Roman" w:cs="Times New Roman"/>
-          <w:sz w:val="28"/>
-          <w:szCs w:val="28"/>
-        </w:rPr>
-      </w:pPr>
-      <w:r>
-        <w:rPr>
-          <w:rFonts w:ascii="Times New Roman" w:eastAsia="Times New Roman" w:hAnsi="Times New Roman" w:cs="Times New Roman"/>
-          <w:sz w:val="28"/>
-          <w:szCs w:val="28"/>
-        </w:rPr>
-        <w:t>{%p endif %}</w:t>
-      </w:r>
-    </w:p>
-    <w:p>
-      <w:pPr>
-        <w:ind w:left="720"/>
-        <w:rPr>
-          <w:rFonts w:ascii="Times New Roman" w:eastAsia="Times New Roman" w:hAnsi="Times New Roman" w:cs="Times New Roman"/>
-          <w:sz w:val="28"/>
-          <w:szCs w:val="28"/>
-        </w:rPr>
-      </w:pPr>
-      <w:r>
-        <w:rPr>
-          <w:rFonts w:ascii="Times New Roman" w:eastAsia="Times New Roman" w:hAnsi="Times New Roman" w:cs="Times New Roman"/>
-          <w:sz w:val="28"/>
-          <w:szCs w:val="28"/>
-        </w:rPr>
-        <w:t xml:space="preserve">{%p if </w:t>
-      </w:r>
-      <w:proofErr w:type="spellStart"/>
-      <w:r>
-        <w:rPr>
-          <w:rFonts w:ascii="Times New Roman" w:eastAsia="Times New Roman" w:hAnsi="Times New Roman" w:cs="Times New Roman"/>
-          <w:sz w:val="28"/>
-          <w:szCs w:val="28"/>
-        </w:rPr>
-        <w:t>property_type_farm</w:t>
-      </w:r>
-      <w:proofErr w:type="spellEnd"/>
-      <w:r>
-        <w:rPr>
-          <w:rFonts w:ascii="Times New Roman" w:eastAsia="Times New Roman" w:hAnsi="Times New Roman" w:cs="Times New Roman"/>
-          <w:sz w:val="28"/>
-          <w:szCs w:val="28"/>
-        </w:rPr>
-        <w:t xml:space="preserve"> %}</w:t>
-      </w:r>
-    </w:p>
-    <w:p>
-      <w:pPr>
-        <w:ind w:left="720"/>
-        <w:rPr>
-          <w:rFonts w:ascii="Times New Roman" w:eastAsia="Times New Roman" w:hAnsi="Times New Roman" w:cs="Times New Roman"/>
-          <w:sz w:val="28"/>
-          <w:szCs w:val="28"/>
-        </w:rPr>
-      </w:pPr>
-      <w:r>
-        <w:rPr>
-          <w:rFonts w:ascii="Times New Roman" w:eastAsia="Times New Roman" w:hAnsi="Times New Roman" w:cs="Times New Roman"/>
-          <w:sz w:val="28"/>
-          <w:szCs w:val="28"/>
-        </w:rPr>
-        <w:t xml:space="preserve">I am a farmer and I have </w:t>
-      </w:r>
-      <w:r>
-        <w:rPr>
-          <w:rFonts w:ascii="Times New Roman" w:eastAsia="Times New Roman" w:hAnsi="Times New Roman" w:cs="Times New Roman"/>
-          <w:sz w:val="28"/>
-          <w:szCs w:val="28"/>
-        </w:rPr>
-        <w:t>one of each type of farm tool or implement reasonably necessary for my commercial farming operation.</w:t>
-      </w:r>
-      <w:r>
-        <w:rPr>
-          <w:rFonts w:ascii="Times New Roman" w:eastAsia="Times New Roman" w:hAnsi="Times New Roman" w:cs="Times New Roman"/>
-          <w:sz w:val="28"/>
-          <w:szCs w:val="28"/>
-        </w:rPr>
-        <w:t xml:space="preserve"> </w:t>
-      </w:r>
-      <w:r>
-        <w:rPr>
-          <w:rFonts w:ascii="Times New Roman" w:eastAsia="Times New Roman" w:hAnsi="Times New Roman" w:cs="Times New Roman"/>
-          <w:b/>
-          <w:bCs/>
-          <w:color w:val="1F3864" w:themeColor="accent1" w:themeShade="80"/>
-          <w:sz w:val="28"/>
-          <w:szCs w:val="28"/>
-        </w:rPr>
-        <w:t>Under Maine law these are exempt from collections</w:t>
-      </w:r>
-      <w:r>
-        <w:rPr>
-          <w:rFonts w:ascii="Times New Roman" w:eastAsia="Times New Roman" w:hAnsi="Times New Roman" w:cs="Times New Roman"/>
-          <w:sz w:val="28"/>
-          <w:szCs w:val="28"/>
-        </w:rPr>
-        <w:t xml:space="preserve">. </w:t>
-      </w:r>
-      <w:r>
-        <w:rPr>
-          <w:rFonts w:ascii="Times New Roman" w:eastAsia="Times New Roman" w:hAnsi="Times New Roman" w:cs="Times New Roman"/>
-          <w:sz w:val="28"/>
-          <w:szCs w:val="28"/>
-        </w:rPr>
-        <w:t xml:space="preserve">  </w:t>
-      </w:r>
-    </w:p>
-    <w:p>
-      <w:pPr>
-        <w:ind w:left="720"/>
-        <w:rPr>
-          <w:rFonts w:ascii="Times New Roman" w:eastAsia="Times New Roman" w:hAnsi="Times New Roman" w:cs="Times New Roman"/>
-          <w:sz w:val="28"/>
-          <w:szCs w:val="28"/>
-        </w:rPr>
-      </w:pPr>
-      <w:r>
-        <w:rPr>
-          <w:rFonts w:ascii="Times New Roman" w:eastAsia="Times New Roman" w:hAnsi="Times New Roman" w:cs="Times New Roman"/>
-          <w:sz w:val="28"/>
-          <w:szCs w:val="28"/>
-        </w:rPr>
-        <w:t>{%p endif %}</w:t>
-      </w:r>
-    </w:p>
-    <w:p>
-      <w:pPr>
-        <w:ind w:left="720"/>
-        <w:rPr>
-          <w:rFonts w:ascii="Times New Roman" w:eastAsia="Times New Roman" w:hAnsi="Times New Roman" w:cs="Times New Roman"/>
-          <w:sz w:val="28"/>
-          <w:szCs w:val="28"/>
-        </w:rPr>
-      </w:pPr>
-      <w:r>
-        <w:rPr>
-          <w:rFonts w:ascii="Times New Roman" w:eastAsia="Times New Roman" w:hAnsi="Times New Roman" w:cs="Times New Roman"/>
-          <w:sz w:val="28"/>
-          <w:szCs w:val="28"/>
-        </w:rPr>
-        <w:t xml:space="preserve">{%p if </w:t>
-      </w:r>
-      <w:proofErr w:type="spellStart"/>
-      <w:r>
-        <w:rPr>
-          <w:rFonts w:ascii="Times New Roman" w:eastAsia="Times New Roman" w:hAnsi="Times New Roman" w:cs="Times New Roman"/>
-          <w:sz w:val="28"/>
-          <w:szCs w:val="28"/>
-        </w:rPr>
-        <w:t>property_type_farm_additional</w:t>
-      </w:r>
-      <w:proofErr w:type="spellEnd"/>
-      <w:r>
-        <w:rPr>
-          <w:rFonts w:ascii="Times New Roman" w:eastAsia="Times New Roman" w:hAnsi="Times New Roman" w:cs="Times New Roman"/>
-          <w:sz w:val="28"/>
-          <w:szCs w:val="28"/>
-        </w:rPr>
-        <w:t xml:space="preserve"> %}</w:t>
-      </w:r>
-    </w:p>
-    <w:p>
-      <w:pPr>
-        <w:ind w:left="720"/>
-        <w:rPr>
-          <w:rFonts w:ascii="Times New Roman" w:eastAsia="Times New Roman" w:hAnsi="Times New Roman" w:cs="Times New Roman"/>
-          <w:sz w:val="28"/>
-          <w:szCs w:val="28"/>
-        </w:rPr>
-      </w:pPr>
-      <w:r>
-        <w:rPr>
-          <w:rFonts w:ascii="Times New Roman" w:eastAsia="Times New Roman" w:hAnsi="Times New Roman" w:cs="Times New Roman"/>
-          <w:sz w:val="28"/>
-          <w:szCs w:val="28"/>
-        </w:rPr>
-        <w:t>I also have additional</w:t>
-      </w:r>
-      <w:r>
-        <w:rPr>
-          <w:rFonts w:ascii="Times New Roman" w:eastAsia="Times New Roman" w:hAnsi="Times New Roman" w:cs="Times New Roman"/>
-          <w:sz w:val="28"/>
-          <w:szCs w:val="28"/>
-        </w:rPr>
-        <w:t xml:space="preserve"> farm</w:t>
-      </w:r>
-      <w:r>
-        <w:rPr>
-          <w:rFonts w:ascii="Times New Roman" w:eastAsia="Times New Roman" w:hAnsi="Times New Roman" w:cs="Times New Roman"/>
-          <w:sz w:val="28"/>
-          <w:szCs w:val="28"/>
-        </w:rPr>
-        <w:t xml:space="preserve"> tools or implements</w:t>
-      </w:r>
-      <w:r>
-        <w:rPr>
-          <w:rFonts w:ascii="Times New Roman" w:eastAsia="Times New Roman" w:hAnsi="Times New Roman" w:cs="Times New Roman"/>
-          <w:sz w:val="28"/>
-          <w:szCs w:val="28"/>
-        </w:rPr>
-        <w:t xml:space="preserve"> </w:t>
-      </w:r>
-      <w:r>
-        <w:rPr>
-          <w:rFonts w:ascii="Times New Roman" w:eastAsia="Times New Roman" w:hAnsi="Times New Roman" w:cs="Times New Roman"/>
-          <w:sz w:val="28"/>
-          <w:szCs w:val="28"/>
-        </w:rPr>
-        <w:t xml:space="preserve">with a value of </w:t>
-      </w:r>
-      <w:proofErr w:type="gramStart"/>
-      <w:r>
-        <w:rPr>
-          <w:rFonts w:ascii="Times New Roman" w:eastAsia="Times New Roman" w:hAnsi="Times New Roman" w:cs="Times New Roman"/>
-          <w:sz w:val="28"/>
-          <w:szCs w:val="28"/>
-        </w:rPr>
-        <w:t xml:space="preserve">{{ </w:t>
-      </w:r>
-      <w:proofErr w:type="spellStart"/>
-      <w:r>
-        <w:rPr>
-          <w:rFonts w:ascii="Times New Roman" w:eastAsia="Times New Roman" w:hAnsi="Times New Roman" w:cs="Times New Roman"/>
-          <w:sz w:val="28"/>
-          <w:szCs w:val="28"/>
-        </w:rPr>
-        <w:t>additional</w:t>
-      </w:r>
-      <w:proofErr w:type="gramEnd"/>
-      <w:r>
-        <w:rPr>
-          <w:rFonts w:ascii="Times New Roman" w:eastAsia="Times New Roman" w:hAnsi="Times New Roman" w:cs="Times New Roman"/>
-          <w:sz w:val="28"/>
-          <w:szCs w:val="28"/>
-        </w:rPr>
-        <w:t>_farm_value</w:t>
-      </w:r>
-      <w:proofErr w:type="spellEnd"/>
-      <w:r>
-        <w:rPr>
-          <w:rFonts w:ascii="Times New Roman" w:eastAsia="Times New Roman" w:hAnsi="Times New Roman" w:cs="Times New Roman"/>
-          <w:sz w:val="28"/>
-          <w:szCs w:val="28"/>
-        </w:rPr>
-        <w:t xml:space="preserve"> | currency }}</w:t>
-      </w:r>
-      <w:r>
-        <w:rPr>
-          <w:rFonts w:ascii="Times New Roman" w:eastAsia="Times New Roman" w:hAnsi="Times New Roman" w:cs="Times New Roman"/>
-          <w:sz w:val="28"/>
-          <w:szCs w:val="28"/>
-        </w:rPr>
-        <w:t>.</w:t>
-      </w:r>
-    </w:p>
-    <w:p>
-      <w:pPr>
-        <w:ind w:left="720"/>
-        <w:rPr>
-          <w:rFonts w:ascii="Times New Roman" w:eastAsia="Times New Roman" w:hAnsi="Times New Roman" w:cs="Times New Roman"/>
-          <w:sz w:val="28"/>
-          <w:szCs w:val="28"/>
-        </w:rPr>
-      </w:pPr>
-      <w:r>
-        <w:rPr>
-          <w:rFonts w:ascii="Times New Roman" w:eastAsia="Times New Roman" w:hAnsi="Times New Roman" w:cs="Times New Roman"/>
-          <w:sz w:val="28"/>
-          <w:szCs w:val="28"/>
-        </w:rPr>
-        <w:t>{%p endif %}</w:t>
-      </w:r>
-    </w:p>
-    <w:p>
-      <w:pPr>
-        <w:ind w:left="720"/>
-        <w:rPr>
-          <w:rFonts w:ascii="Times New Roman" w:eastAsia="Times New Roman" w:hAnsi="Times New Roman" w:cs="Times New Roman"/>
-          <w:sz w:val="28"/>
-          <w:szCs w:val="28"/>
-        </w:rPr>
-      </w:pPr>
-      <w:r>
-        <w:rPr>
-          <w:rFonts w:ascii="Times New Roman" w:eastAsia="Times New Roman" w:hAnsi="Times New Roman" w:cs="Times New Roman"/>
-          <w:sz w:val="28"/>
-          <w:szCs w:val="28"/>
-        </w:rPr>
-        <w:t xml:space="preserve">{%p if </w:t>
-      </w:r>
-      <w:proofErr w:type="spellStart"/>
-      <w:r>
-        <w:rPr>
-          <w:rFonts w:ascii="Times New Roman" w:eastAsia="Times New Roman" w:hAnsi="Times New Roman" w:cs="Times New Roman"/>
-          <w:sz w:val="28"/>
-          <w:szCs w:val="28"/>
-        </w:rPr>
-        <w:t>property_type_boat_standard</w:t>
-      </w:r>
-      <w:proofErr w:type="spellEnd"/>
-      <w:r>
-        <w:rPr>
-          <w:rFonts w:ascii="Times New Roman" w:eastAsia="Times New Roman" w:hAnsi="Times New Roman" w:cs="Times New Roman"/>
-          <w:sz w:val="28"/>
-          <w:szCs w:val="28"/>
-        </w:rPr>
-        <w:t xml:space="preserve"> %}</w:t>
-      </w:r>
-    </w:p>
-    <w:p>
-      <w:pPr>
-        <w:ind w:left="720"/>
-        <w:rPr>
-          <w:rFonts w:ascii="Times New Roman" w:eastAsia="Times New Roman" w:hAnsi="Times New Roman" w:cs="Times New Roman"/>
-          <w:sz w:val="28"/>
-          <w:szCs w:val="28"/>
-        </w:rPr>
-      </w:pPr>
-      <w:r>
-        <w:rPr>
-          <w:rFonts w:ascii="Times New Roman" w:eastAsia="Times New Roman" w:hAnsi="Times New Roman" w:cs="Times New Roman"/>
-          <w:sz w:val="28"/>
-          <w:szCs w:val="28"/>
-        </w:rPr>
-        <w:t>I work in commercial fishing and have a fishing boat that is not longer than 46 feet.</w:t>
-      </w:r>
-      <w:r>
-        <w:rPr>
-          <w:rFonts w:ascii="Times New Roman" w:eastAsia="Times New Roman" w:hAnsi="Times New Roman" w:cs="Times New Roman"/>
-          <w:sz w:val="28"/>
-          <w:szCs w:val="28"/>
-        </w:rPr>
-        <w:t xml:space="preserve"> My boat is </w:t>
-      </w:r>
-      <w:proofErr w:type="gramStart"/>
-      <w:r>
-        <w:rPr>
-          <w:rFonts w:ascii="Times New Roman" w:eastAsia="Times New Roman" w:hAnsi="Times New Roman" w:cs="Times New Roman"/>
-          <w:sz w:val="28"/>
-          <w:szCs w:val="28"/>
-        </w:rPr>
-        <w:t xml:space="preserve">{{ </w:t>
-      </w:r>
-      <w:proofErr w:type="spellStart"/>
-      <w:r>
-        <w:rPr>
-          <w:rFonts w:ascii="Times New Roman" w:eastAsia="Times New Roman" w:hAnsi="Times New Roman" w:cs="Times New Roman"/>
-          <w:sz w:val="28"/>
-          <w:szCs w:val="28"/>
-        </w:rPr>
-        <w:t>boat</w:t>
-      </w:r>
-      <w:proofErr w:type="gramEnd"/>
-      <w:r>
-        <w:rPr>
-          <w:rFonts w:ascii="Times New Roman" w:eastAsia="Times New Roman" w:hAnsi="Times New Roman" w:cs="Times New Roman"/>
-          <w:sz w:val="28"/>
-          <w:szCs w:val="28"/>
-        </w:rPr>
-        <w:t>_detail</w:t>
-      </w:r>
-      <w:proofErr w:type="spellEnd"/>
-      <w:r>
-        <w:rPr>
-          <w:rFonts w:ascii="Times New Roman" w:eastAsia="Times New Roman" w:hAnsi="Times New Roman" w:cs="Times New Roman"/>
-          <w:sz w:val="28"/>
-          <w:szCs w:val="28"/>
-        </w:rPr>
-        <w:t xml:space="preserve"> }}. I have approximately </w:t>
-      </w:r>
-      <w:proofErr w:type="gramStart"/>
-      <w:r>
-        <w:rPr>
-          <w:rFonts w:ascii="Times New Roman" w:eastAsia="Times New Roman" w:hAnsi="Times New Roman" w:cs="Times New Roman"/>
-          <w:sz w:val="28"/>
-          <w:szCs w:val="28"/>
-        </w:rPr>
-        <w:t xml:space="preserve">{{ </w:t>
-      </w:r>
-      <w:proofErr w:type="spellStart"/>
-      <w:r>
-        <w:rPr>
-          <w:rFonts w:ascii="Times New Roman" w:eastAsia="Times New Roman" w:hAnsi="Times New Roman" w:cs="Times New Roman"/>
-          <w:sz w:val="28"/>
-          <w:szCs w:val="28"/>
-        </w:rPr>
-        <w:t>boat</w:t>
-      </w:r>
-      <w:proofErr w:type="gramEnd"/>
-      <w:r>
-        <w:rPr>
-          <w:rFonts w:ascii="Times New Roman" w:eastAsia="Times New Roman" w:hAnsi="Times New Roman" w:cs="Times New Roman"/>
-          <w:sz w:val="28"/>
-          <w:szCs w:val="28"/>
-        </w:rPr>
-        <w:t>_value</w:t>
-      </w:r>
-      <w:proofErr w:type="spellEnd"/>
-      <w:r>
-        <w:rPr>
-          <w:rFonts w:ascii="Times New Roman" w:eastAsia="Times New Roman" w:hAnsi="Times New Roman" w:cs="Times New Roman"/>
-          <w:sz w:val="28"/>
-          <w:szCs w:val="28"/>
-        </w:rPr>
-        <w:t xml:space="preserve"> | currency }} in equity in this boat.</w:t>
-      </w:r>
-      <w:r>
-        <w:rPr>
-          <w:rFonts w:ascii="Times New Roman" w:eastAsia="Times New Roman" w:hAnsi="Times New Roman" w:cs="Times New Roman"/>
-          <w:sz w:val="28"/>
-          <w:szCs w:val="28"/>
-        </w:rPr>
-        <w:t xml:space="preserve"> </w:t>
-      </w:r>
-      <w:r>
-        <w:rPr>
-          <w:rFonts w:ascii="Times New Roman" w:eastAsia="Times New Roman" w:hAnsi="Times New Roman" w:cs="Times New Roman"/>
-          <w:b/>
-          <w:bCs/>
-          <w:color w:val="1F3864" w:themeColor="accent1" w:themeShade="80"/>
-          <w:sz w:val="28"/>
-          <w:szCs w:val="28"/>
-        </w:rPr>
-        <w:t>Under Maine law this fishing boa</w:t>
-      </w:r>
-      <w:r>
-        <w:rPr>
-          <w:rFonts w:ascii="Times New Roman" w:eastAsia="Times New Roman" w:hAnsi="Times New Roman" w:cs="Times New Roman"/>
-          <w:b/>
-          <w:bCs/>
-          <w:color w:val="1F3864" w:themeColor="accent1" w:themeShade="80"/>
-          <w:sz w:val="28"/>
-          <w:szCs w:val="28"/>
-        </w:rPr>
-        <w:t>t</w:t>
-      </w:r>
-      <w:r>
-        <w:rPr>
-          <w:rFonts w:ascii="Times New Roman" w:eastAsia="Times New Roman" w:hAnsi="Times New Roman" w:cs="Times New Roman"/>
-          <w:b/>
-          <w:bCs/>
-          <w:color w:val="1F3864" w:themeColor="accent1" w:themeShade="80"/>
-          <w:sz w:val="28"/>
-          <w:szCs w:val="28"/>
-        </w:rPr>
-        <w:t xml:space="preserve"> is exempt from </w:t>
-      </w:r>
-      <w:proofErr w:type="gramStart"/>
-      <w:r>
-        <w:rPr>
-          <w:rFonts w:ascii="Times New Roman" w:eastAsia="Times New Roman" w:hAnsi="Times New Roman" w:cs="Times New Roman"/>
-          <w:b/>
-          <w:bCs/>
-          <w:color w:val="1F3864" w:themeColor="accent1" w:themeShade="80"/>
-          <w:sz w:val="28"/>
-          <w:szCs w:val="28"/>
-        </w:rPr>
-        <w:t>collections</w:t>
-      </w:r>
-      <w:proofErr w:type="gramEnd"/>
-      <w:r>
-        <w:rPr>
-          <w:rFonts w:ascii="Times New Roman" w:eastAsia="Times New Roman" w:hAnsi="Times New Roman" w:cs="Times New Roman"/>
-          <w:b/>
-          <w:bCs/>
-          <w:color w:val="1F3864" w:themeColor="accent1" w:themeShade="80"/>
-          <w:sz w:val="28"/>
-          <w:szCs w:val="28"/>
-        </w:rPr>
-        <w:t>.</w:t>
-      </w:r>
-      <w:r>
-        <w:rPr>
-          <w:rFonts w:ascii="Times New Roman" w:eastAsia="Times New Roman" w:hAnsi="Times New Roman" w:cs="Times New Roman"/>
-          <w:sz w:val="28"/>
-          <w:szCs w:val="28"/>
-        </w:rPr>
-        <w:t xml:space="preserve"> </w:t>
-      </w:r>
-    </w:p>
-    <w:p>
-      <w:pPr>
-        <w:ind w:left="720"/>
-        <w:rPr>
-          <w:rFonts w:ascii="Times New Roman" w:eastAsia="Times New Roman" w:hAnsi="Times New Roman" w:cs="Times New Roman"/>
-          <w:sz w:val="28"/>
-          <w:szCs w:val="28"/>
-        </w:rPr>
-      </w:pPr>
-      <w:r>
-        <w:rPr>
-          <w:rFonts w:ascii="Times New Roman" w:eastAsia="Times New Roman" w:hAnsi="Times New Roman" w:cs="Times New Roman"/>
-          <w:sz w:val="28"/>
-          <w:szCs w:val="28"/>
-        </w:rPr>
-        <w:t>{%</w:t>
-      </w:r>
-      <w:r>
-        <w:rPr>
-          <w:rFonts w:ascii="Times New Roman" w:eastAsia="Times New Roman" w:hAnsi="Times New Roman" w:cs="Times New Roman"/>
-          <w:sz w:val="28"/>
-          <w:szCs w:val="28"/>
-        </w:rPr>
-        <w:t>p</w:t>
-      </w:r>
-      <w:r>
-        <w:rPr>
-          <w:rFonts w:ascii="Times New Roman" w:eastAsia="Times New Roman" w:hAnsi="Times New Roman" w:cs="Times New Roman"/>
-          <w:sz w:val="28"/>
-          <w:szCs w:val="28"/>
-        </w:rPr>
-        <w:t xml:space="preserve"> endif %}</w:t>
-      </w:r>
-    </w:p>
-    <w:p>
-      <w:pPr>
-        <w:ind w:left="720"/>
-        <w:rPr>
-          <w:rFonts w:ascii="Times New Roman" w:eastAsia="Times New Roman" w:hAnsi="Times New Roman" w:cs="Times New Roman"/>
-          <w:sz w:val="28"/>
-          <w:szCs w:val="28"/>
-        </w:rPr>
-      </w:pPr>
-      <w:r>
-        <w:rPr>
-          <w:rFonts w:ascii="Times New Roman" w:eastAsia="Times New Roman" w:hAnsi="Times New Roman" w:cs="Times New Roman"/>
-          <w:sz w:val="28"/>
-          <w:szCs w:val="28"/>
-        </w:rPr>
-        <w:t xml:space="preserve">{%p if </w:t>
-      </w:r>
-      <w:proofErr w:type="spellStart"/>
-      <w:r>
-        <w:rPr>
-          <w:rFonts w:ascii="Times New Roman" w:eastAsia="Times New Roman" w:hAnsi="Times New Roman" w:cs="Times New Roman"/>
-          <w:sz w:val="28"/>
-          <w:szCs w:val="28"/>
-        </w:rPr>
-        <w:t>property_type_boat_large</w:t>
-      </w:r>
-      <w:proofErr w:type="spellEnd"/>
-      <w:r>
-        <w:rPr>
-          <w:rFonts w:ascii="Times New Roman" w:eastAsia="Times New Roman" w:hAnsi="Times New Roman" w:cs="Times New Roman"/>
-          <w:sz w:val="28"/>
-          <w:szCs w:val="28"/>
-        </w:rPr>
-        <w:t xml:space="preserve"> %}</w:t>
-      </w:r>
-    </w:p>
-    <w:p>
-      <w:pPr>
-        <w:ind w:left="720"/>
-        <w:rPr>
-          <w:rFonts w:ascii="Times New Roman" w:eastAsia="Times New Roman" w:hAnsi="Times New Roman" w:cs="Times New Roman"/>
-          <w:sz w:val="28"/>
-          <w:szCs w:val="28"/>
-        </w:rPr>
-      </w:pPr>
-      <w:r>
-        <w:rPr>
-          <w:rFonts w:ascii="Times New Roman" w:eastAsia="Times New Roman" w:hAnsi="Times New Roman" w:cs="Times New Roman"/>
-          <w:sz w:val="28"/>
-          <w:szCs w:val="28"/>
-        </w:rPr>
-        <w:t xml:space="preserve">I work in commercial fishing and have a fishing boat that is over 46 feet in length. My boat is </w:t>
-      </w:r>
-      <w:proofErr w:type="gramStart"/>
-      <w:r>
-        <w:rPr>
-          <w:rFonts w:ascii="Times New Roman" w:eastAsia="Times New Roman" w:hAnsi="Times New Roman" w:cs="Times New Roman"/>
-          <w:sz w:val="28"/>
-          <w:szCs w:val="28"/>
-        </w:rPr>
-        <w:t xml:space="preserve">{{ </w:t>
-      </w:r>
-      <w:proofErr w:type="spellStart"/>
-      <w:r>
-        <w:rPr>
-          <w:rFonts w:ascii="Times New Roman" w:eastAsia="Times New Roman" w:hAnsi="Times New Roman" w:cs="Times New Roman"/>
-          <w:sz w:val="28"/>
-          <w:szCs w:val="28"/>
-        </w:rPr>
-        <w:t>large</w:t>
-      </w:r>
-      <w:proofErr w:type="gramEnd"/>
-      <w:r>
-        <w:rPr>
-          <w:rFonts w:ascii="Times New Roman" w:eastAsia="Times New Roman" w:hAnsi="Times New Roman" w:cs="Times New Roman"/>
-          <w:sz w:val="28"/>
-          <w:szCs w:val="28"/>
-        </w:rPr>
-        <w:t>_boat_detail</w:t>
-      </w:r>
-      <w:proofErr w:type="spellEnd"/>
-      <w:r>
-        <w:rPr>
-          <w:rFonts w:ascii="Times New Roman" w:eastAsia="Times New Roman" w:hAnsi="Times New Roman" w:cs="Times New Roman"/>
-          <w:sz w:val="28"/>
-          <w:szCs w:val="28"/>
-        </w:rPr>
-        <w:t xml:space="preserve"> }}. I have approximately </w:t>
-      </w:r>
-      <w:proofErr w:type="gramStart"/>
-      <w:r>
-        <w:rPr>
-          <w:rFonts w:ascii="Times New Roman" w:eastAsia="Times New Roman" w:hAnsi="Times New Roman" w:cs="Times New Roman"/>
-          <w:sz w:val="28"/>
-          <w:szCs w:val="28"/>
-        </w:rPr>
-        <w:t xml:space="preserve">{{ </w:t>
-      </w:r>
-      <w:proofErr w:type="spellStart"/>
-      <w:r>
-        <w:rPr>
-          <w:rFonts w:ascii="Times New Roman" w:eastAsia="Times New Roman" w:hAnsi="Times New Roman" w:cs="Times New Roman"/>
-          <w:sz w:val="28"/>
-          <w:szCs w:val="28"/>
-        </w:rPr>
-        <w:t>large</w:t>
-      </w:r>
-      <w:proofErr w:type="gramEnd"/>
-      <w:r>
-        <w:rPr>
-          <w:rFonts w:ascii="Times New Roman" w:eastAsia="Times New Roman" w:hAnsi="Times New Roman" w:cs="Times New Roman"/>
-          <w:sz w:val="28"/>
-          <w:szCs w:val="28"/>
-        </w:rPr>
-        <w:t>_boat_value</w:t>
-      </w:r>
-      <w:proofErr w:type="spellEnd"/>
-      <w:r>
-        <w:rPr>
-          <w:rFonts w:ascii="Times New Roman" w:eastAsia="Times New Roman" w:hAnsi="Times New Roman" w:cs="Times New Roman"/>
-          <w:sz w:val="28"/>
-          <w:szCs w:val="28"/>
-        </w:rPr>
-        <w:t xml:space="preserve"> | currency }} in equity in this boat.</w:t>
-      </w:r>
-    </w:p>
-    <w:p>
-      <w:pPr>
-        <w:ind w:left="720"/>
-        <w:rPr>
-          <w:rFonts w:ascii="Times New Roman" w:eastAsia="Times New Roman" w:hAnsi="Times New Roman" w:cs="Times New Roman"/>
-          <w:sz w:val="28"/>
-          <w:szCs w:val="28"/>
-        </w:rPr>
-      </w:pPr>
-      <w:r>
-        <w:rPr>
-          <w:rFonts w:ascii="Times New Roman" w:eastAsia="Times New Roman" w:hAnsi="Times New Roman" w:cs="Times New Roman"/>
-          <w:sz w:val="28"/>
-          <w:szCs w:val="28"/>
-        </w:rPr>
-        <w:t>{%p endif %}</w:t>
-      </w:r>
-    </w:p>
-    <w:p>
-      <w:pPr>
-        <w:ind w:left="720"/>
-        <w:rPr>
-          <w:rFonts w:ascii="Times New Roman" w:eastAsia="Times New Roman" w:hAnsi="Times New Roman" w:cs="Times New Roman"/>
-          <w:sz w:val="28"/>
-          <w:szCs w:val="28"/>
-        </w:rPr>
-      </w:pPr>
-      <w:r>
-        <w:rPr>
-          <w:rFonts w:ascii="Times New Roman" w:eastAsia="Times New Roman" w:hAnsi="Times New Roman" w:cs="Times New Roman"/>
-          <w:sz w:val="28"/>
-          <w:szCs w:val="28"/>
-        </w:rPr>
-        <w:lastRenderedPageBreak/>
-        <w:t xml:space="preserve">{%p if </w:t>
-      </w:r>
-      <w:proofErr w:type="spellStart"/>
-      <w:r>
-        <w:rPr>
-          <w:rFonts w:ascii="Times New Roman" w:eastAsia="Times New Roman" w:hAnsi="Times New Roman" w:cs="Times New Roman"/>
-          <w:sz w:val="28"/>
-          <w:szCs w:val="28"/>
-        </w:rPr>
-        <w:t>property_type_boat_other</w:t>
-      </w:r>
-      <w:proofErr w:type="spellEnd"/>
-      <w:r>
-        <w:rPr>
-          <w:rFonts w:ascii="Times New Roman" w:eastAsia="Times New Roman" w:hAnsi="Times New Roman" w:cs="Times New Roman"/>
-          <w:sz w:val="28"/>
-          <w:szCs w:val="28"/>
-        </w:rPr>
-        <w:t xml:space="preserve"> %}</w:t>
-      </w:r>
-    </w:p>
-    <w:p>
-      <w:pPr>
-        <w:ind w:left="720"/>
-        <w:rPr>
-          <w:rFonts w:ascii="Times New Roman" w:eastAsia="Times New Roman" w:hAnsi="Times New Roman" w:cs="Times New Roman"/>
-          <w:sz w:val="28"/>
-          <w:szCs w:val="28"/>
-        </w:rPr>
-      </w:pPr>
-      <w:r>
-        <w:rPr>
-          <w:rFonts w:ascii="Times New Roman" w:eastAsia="Times New Roman" w:hAnsi="Times New Roman" w:cs="Times New Roman"/>
-          <w:sz w:val="28"/>
-          <w:szCs w:val="28"/>
-        </w:rPr>
-        <w:t xml:space="preserve">I own a boat for personal use. My boat is </w:t>
-      </w:r>
-      <w:proofErr w:type="gramStart"/>
-      <w:r>
-        <w:rPr>
-          <w:rFonts w:ascii="Times New Roman" w:eastAsia="Times New Roman" w:hAnsi="Times New Roman" w:cs="Times New Roman"/>
-          <w:sz w:val="28"/>
-          <w:szCs w:val="28"/>
-        </w:rPr>
-        <w:t xml:space="preserve">{{ </w:t>
-      </w:r>
-      <w:proofErr w:type="spellStart"/>
-      <w:r>
-        <w:rPr>
-          <w:rFonts w:ascii="Times New Roman" w:eastAsia="Times New Roman" w:hAnsi="Times New Roman" w:cs="Times New Roman"/>
-          <w:sz w:val="28"/>
-          <w:szCs w:val="28"/>
-        </w:rPr>
-        <w:t>other</w:t>
-      </w:r>
-      <w:proofErr w:type="gramEnd"/>
-      <w:r>
-        <w:rPr>
-          <w:rFonts w:ascii="Times New Roman" w:eastAsia="Times New Roman" w:hAnsi="Times New Roman" w:cs="Times New Roman"/>
-          <w:sz w:val="28"/>
-          <w:szCs w:val="28"/>
-        </w:rPr>
-        <w:t>_boat_detail</w:t>
-      </w:r>
-      <w:proofErr w:type="spellEnd"/>
-      <w:r>
-        <w:rPr>
-          <w:rFonts w:ascii="Times New Roman" w:eastAsia="Times New Roman" w:hAnsi="Times New Roman" w:cs="Times New Roman"/>
-          <w:sz w:val="28"/>
-          <w:szCs w:val="28"/>
-        </w:rPr>
-        <w:t xml:space="preserve"> }}. This boat is worth </w:t>
-      </w:r>
-      <w:proofErr w:type="gramStart"/>
-      <w:r>
-        <w:rPr>
-          <w:rFonts w:ascii="Times New Roman" w:eastAsia="Times New Roman" w:hAnsi="Times New Roman" w:cs="Times New Roman"/>
-          <w:sz w:val="28"/>
-          <w:szCs w:val="28"/>
-        </w:rPr>
-        <w:t xml:space="preserve">{{ </w:t>
-      </w:r>
-      <w:proofErr w:type="spellStart"/>
-      <w:r>
-        <w:rPr>
-          <w:rFonts w:ascii="Times New Roman" w:eastAsia="Times New Roman" w:hAnsi="Times New Roman" w:cs="Times New Roman"/>
-          <w:sz w:val="28"/>
-          <w:szCs w:val="28"/>
-        </w:rPr>
-        <w:t>other</w:t>
-      </w:r>
-      <w:proofErr w:type="gramEnd"/>
-      <w:r>
-        <w:rPr>
-          <w:rFonts w:ascii="Times New Roman" w:eastAsia="Times New Roman" w:hAnsi="Times New Roman" w:cs="Times New Roman"/>
-          <w:sz w:val="28"/>
-          <w:szCs w:val="28"/>
-        </w:rPr>
-        <w:t>_boat_value</w:t>
-      </w:r>
-      <w:proofErr w:type="spellEnd"/>
-      <w:r>
-        <w:rPr>
-          <w:rFonts w:ascii="Times New Roman" w:eastAsia="Times New Roman" w:hAnsi="Times New Roman" w:cs="Times New Roman"/>
-          <w:sz w:val="28"/>
-          <w:szCs w:val="28"/>
-        </w:rPr>
-        <w:t xml:space="preserve"> }}.</w:t>
-      </w:r>
-    </w:p>
-    <w:p>
-      <w:pPr>
-        <w:ind w:left="720"/>
-        <w:rPr>
-          <w:rFonts w:ascii="Times New Roman" w:eastAsia="Times New Roman" w:hAnsi="Times New Roman" w:cs="Times New Roman"/>
-          <w:sz w:val="28"/>
-          <w:szCs w:val="28"/>
-        </w:rPr>
-      </w:pPr>
-      <w:r>
-        <w:rPr>
-          <w:rFonts w:ascii="Times New Roman" w:eastAsia="Times New Roman" w:hAnsi="Times New Roman" w:cs="Times New Roman"/>
-          <w:sz w:val="28"/>
-          <w:szCs w:val="28"/>
-        </w:rPr>
-        <w:t>{%</w:t>
-      </w:r>
-      <w:r>
-        <w:rPr>
-          <w:rFonts w:ascii="Times New Roman" w:eastAsia="Times New Roman" w:hAnsi="Times New Roman" w:cs="Times New Roman"/>
-          <w:sz w:val="28"/>
-          <w:szCs w:val="28"/>
-        </w:rPr>
-        <w:t>p</w:t>
-      </w:r>
-      <w:r>
-        <w:rPr>
-          <w:rFonts w:ascii="Times New Roman" w:eastAsia="Times New Roman" w:hAnsi="Times New Roman" w:cs="Times New Roman"/>
-          <w:sz w:val="28"/>
-          <w:szCs w:val="28"/>
-        </w:rPr>
-        <w:t xml:space="preserve"> endif %}  </w:t>
-      </w:r>
-    </w:p>
-    <w:p>
-      <w:pPr>
-        <w:ind w:left="720"/>
-        <w:rPr>
-          <w:rFonts w:ascii="Times New Roman" w:eastAsia="Times New Roman" w:hAnsi="Times New Roman" w:cs="Times New Roman"/>
-          <w:sz w:val="28"/>
-          <w:szCs w:val="28"/>
-        </w:rPr>
-      </w:pPr>
-      <w:r>
-        <w:rPr>
-          <w:rFonts w:ascii="Times New Roman" w:eastAsia="Times New Roman" w:hAnsi="Times New Roman" w:cs="Times New Roman"/>
-          <w:sz w:val="28"/>
-          <w:szCs w:val="28"/>
-        </w:rPr>
-        <w:t xml:space="preserve">{%p if </w:t>
-      </w:r>
-      <w:proofErr w:type="spellStart"/>
-      <w:r>
-        <w:rPr>
-          <w:rFonts w:ascii="Times New Roman" w:eastAsia="Times New Roman" w:hAnsi="Times New Roman" w:cs="Times New Roman"/>
-          <w:sz w:val="28"/>
-          <w:szCs w:val="28"/>
-        </w:rPr>
-        <w:t>property_type_logging</w:t>
-      </w:r>
-      <w:proofErr w:type="spellEnd"/>
-      <w:r>
-        <w:rPr>
-          <w:rFonts w:ascii="Times New Roman" w:eastAsia="Times New Roman" w:hAnsi="Times New Roman" w:cs="Times New Roman"/>
-          <w:sz w:val="28"/>
-          <w:szCs w:val="28"/>
-        </w:rPr>
-        <w:t xml:space="preserve"> %}</w:t>
-      </w:r>
-    </w:p>
-    <w:p>
-      <w:pPr>
-        <w:ind w:left="720"/>
-        <w:rPr>
-          <w:rFonts w:ascii="Times New Roman" w:eastAsia="Times New Roman" w:hAnsi="Times New Roman" w:cs="Times New Roman"/>
-          <w:sz w:val="28"/>
-          <w:szCs w:val="28"/>
-        </w:rPr>
-      </w:pPr>
-      <w:r>
-        <w:rPr>
-          <w:rFonts w:ascii="Times New Roman" w:eastAsia="Times New Roman" w:hAnsi="Times New Roman" w:cs="Times New Roman"/>
-          <w:sz w:val="28"/>
-          <w:szCs w:val="28"/>
-        </w:rPr>
-        <w:t xml:space="preserve">I am a logger and I have one of each type of logging tool or implement reasonably necessary for my commercial logging operation. </w:t>
-      </w:r>
-      <w:r>
-        <w:rPr>
-          <w:rFonts w:ascii="Times New Roman" w:eastAsia="Times New Roman" w:hAnsi="Times New Roman" w:cs="Times New Roman"/>
-          <w:b/>
-          <w:bCs/>
-          <w:color w:val="1F3864" w:themeColor="accent1" w:themeShade="80"/>
-          <w:sz w:val="28"/>
-          <w:szCs w:val="28"/>
-        </w:rPr>
-        <w:t>Under Maine law these are exempt from collections</w:t>
-      </w:r>
-      <w:r>
-        <w:rPr>
-          <w:rFonts w:ascii="Times New Roman" w:eastAsia="Times New Roman" w:hAnsi="Times New Roman" w:cs="Times New Roman"/>
-          <w:sz w:val="28"/>
-          <w:szCs w:val="28"/>
-        </w:rPr>
-        <w:t xml:space="preserve">.   </w:t>
-      </w:r>
-    </w:p>
-    <w:p>
-      <w:pPr>
-        <w:ind w:left="720"/>
-        <w:rPr>
-          <w:rFonts w:ascii="Times New Roman" w:eastAsia="Times New Roman" w:hAnsi="Times New Roman" w:cs="Times New Roman"/>
-          <w:sz w:val="28"/>
-          <w:szCs w:val="28"/>
-        </w:rPr>
-      </w:pPr>
-      <w:r>
-        <w:rPr>
-          <w:rFonts w:ascii="Times New Roman" w:eastAsia="Times New Roman" w:hAnsi="Times New Roman" w:cs="Times New Roman"/>
-          <w:sz w:val="28"/>
-          <w:szCs w:val="28"/>
-        </w:rPr>
-        <w:t>{%p endif %}</w:t>
-      </w:r>
-    </w:p>
-    <w:p>
-      <w:pPr>
-        <w:ind w:left="720"/>
-        <w:rPr>
-          <w:rFonts w:ascii="Times New Roman" w:eastAsia="Times New Roman" w:hAnsi="Times New Roman" w:cs="Times New Roman"/>
-          <w:sz w:val="28"/>
-          <w:szCs w:val="28"/>
-        </w:rPr>
-      </w:pPr>
-      <w:r>
-        <w:rPr>
-          <w:rFonts w:ascii="Times New Roman" w:eastAsia="Times New Roman" w:hAnsi="Times New Roman" w:cs="Times New Roman"/>
-          <w:sz w:val="28"/>
-          <w:szCs w:val="28"/>
-        </w:rPr>
-        <w:t xml:space="preserve">{%p if </w:t>
-      </w:r>
-      <w:proofErr w:type="spellStart"/>
-      <w:r>
-        <w:rPr>
-          <w:rFonts w:ascii="Times New Roman" w:eastAsia="Times New Roman" w:hAnsi="Times New Roman" w:cs="Times New Roman"/>
-          <w:sz w:val="28"/>
-          <w:szCs w:val="28"/>
-        </w:rPr>
-        <w:t>property_type_logging_additional</w:t>
-      </w:r>
-      <w:proofErr w:type="spellEnd"/>
-      <w:r>
-        <w:rPr>
-          <w:rFonts w:ascii="Times New Roman" w:eastAsia="Times New Roman" w:hAnsi="Times New Roman" w:cs="Times New Roman"/>
-          <w:sz w:val="28"/>
-          <w:szCs w:val="28"/>
-        </w:rPr>
-        <w:t xml:space="preserve"> %}</w:t>
-      </w:r>
-    </w:p>
-    <w:p>
-      <w:pPr>
-        <w:ind w:left="720"/>
-        <w:rPr>
-          <w:rFonts w:ascii="Times New Roman" w:eastAsia="Times New Roman" w:hAnsi="Times New Roman" w:cs="Times New Roman"/>
-          <w:sz w:val="28"/>
-          <w:szCs w:val="28"/>
-        </w:rPr>
-      </w:pPr>
-      <w:r>
-        <w:rPr>
-          <w:rFonts w:ascii="Times New Roman" w:eastAsia="Times New Roman" w:hAnsi="Times New Roman" w:cs="Times New Roman"/>
-          <w:sz w:val="28"/>
-          <w:szCs w:val="28"/>
-        </w:rPr>
-        <w:t xml:space="preserve">I also have additional logging tools or implements with a value of </w:t>
-      </w:r>
-      <w:proofErr w:type="gramStart"/>
-      <w:r>
-        <w:rPr>
-          <w:rFonts w:ascii="Times New Roman" w:eastAsia="Times New Roman" w:hAnsi="Times New Roman" w:cs="Times New Roman"/>
-          <w:sz w:val="28"/>
-          <w:szCs w:val="28"/>
-        </w:rPr>
-        <w:t xml:space="preserve">{{ </w:t>
-      </w:r>
-      <w:proofErr w:type="spellStart"/>
-      <w:r>
-        <w:rPr>
-          <w:rFonts w:ascii="Times New Roman" w:eastAsia="Times New Roman" w:hAnsi="Times New Roman" w:cs="Times New Roman"/>
-          <w:sz w:val="28"/>
-          <w:szCs w:val="28"/>
-        </w:rPr>
-        <w:t>additional</w:t>
-      </w:r>
-      <w:proofErr w:type="gramEnd"/>
-      <w:r>
-        <w:rPr>
-          <w:rFonts w:ascii="Times New Roman" w:eastAsia="Times New Roman" w:hAnsi="Times New Roman" w:cs="Times New Roman"/>
-          <w:sz w:val="28"/>
-          <w:szCs w:val="28"/>
-        </w:rPr>
-        <w:t>_logging_value</w:t>
-      </w:r>
-      <w:proofErr w:type="spellEnd"/>
-      <w:r>
-        <w:rPr>
-          <w:rFonts w:ascii="Times New Roman" w:eastAsia="Times New Roman" w:hAnsi="Times New Roman" w:cs="Times New Roman"/>
-          <w:sz w:val="28"/>
-          <w:szCs w:val="28"/>
-        </w:rPr>
-        <w:t xml:space="preserve"> | currency }}.</w:t>
-      </w:r>
-    </w:p>
-    <w:p>
-      <w:pPr>
-        <w:ind w:left="720"/>
-        <w:rPr>
-          <w:rFonts w:ascii="Times New Roman" w:eastAsia="Times New Roman" w:hAnsi="Times New Roman" w:cs="Times New Roman"/>
-          <w:sz w:val="28"/>
-          <w:szCs w:val="28"/>
-        </w:rPr>
-      </w:pPr>
-      <w:r>
-        <w:rPr>
-          <w:rFonts w:ascii="Times New Roman" w:eastAsia="Times New Roman" w:hAnsi="Times New Roman" w:cs="Times New Roman"/>
-          <w:sz w:val="28"/>
-          <w:szCs w:val="28"/>
-        </w:rPr>
-        <w:t>{%p endif %}</w:t>
-      </w:r>
-    </w:p>
-    <w:p>
-      <w:pPr>
-        <w:ind w:left="720"/>
-        <w:rPr>
-          <w:rFonts w:ascii="Times New Roman" w:eastAsia="Times New Roman" w:hAnsi="Times New Roman" w:cs="Times New Roman"/>
-          <w:sz w:val="28"/>
-          <w:szCs w:val="28"/>
-        </w:rPr>
-      </w:pPr>
-      <w:r>
-        <w:rPr>
-          <w:rFonts w:ascii="Times New Roman" w:eastAsia="Times New Roman" w:hAnsi="Times New Roman" w:cs="Times New Roman"/>
-          <w:sz w:val="28"/>
-          <w:szCs w:val="28"/>
-        </w:rPr>
-        <w:t xml:space="preserve">{%p if </w:t>
-      </w:r>
-      <w:proofErr w:type="spellStart"/>
-      <w:r>
-        <w:rPr>
-          <w:rFonts w:ascii="Times New Roman" w:eastAsia="Times New Roman" w:hAnsi="Times New Roman" w:cs="Times New Roman"/>
-          <w:sz w:val="28"/>
-          <w:szCs w:val="28"/>
-        </w:rPr>
-        <w:t>property_type_tools</w:t>
-      </w:r>
-      <w:proofErr w:type="spellEnd"/>
-      <w:r>
-        <w:rPr>
-          <w:rFonts w:ascii="Times New Roman" w:eastAsia="Times New Roman" w:hAnsi="Times New Roman" w:cs="Times New Roman"/>
-          <w:sz w:val="28"/>
-          <w:szCs w:val="28"/>
-        </w:rPr>
-        <w:t xml:space="preserve"> %}</w:t>
-      </w:r>
-    </w:p>
-    <w:p>
-      <w:pPr>
-        <w:ind w:left="720"/>
-        <w:rPr>
-          <w:rFonts w:ascii="Times New Roman" w:eastAsia="Times New Roman" w:hAnsi="Times New Roman" w:cs="Times New Roman"/>
-          <w:b/>
-          <w:bCs/>
-          <w:color w:val="1F3864" w:themeColor="accent1" w:themeShade="80"/>
-          <w:sz w:val="28"/>
-          <w:szCs w:val="28"/>
-        </w:rPr>
-      </w:pPr>
-      <w:r>
-        <w:rPr>
-          <w:rFonts w:ascii="Times New Roman" w:eastAsia="Times New Roman" w:hAnsi="Times New Roman" w:cs="Times New Roman"/>
-          <w:sz w:val="28"/>
-          <w:szCs w:val="28"/>
-        </w:rPr>
-        <w:t xml:space="preserve">I have </w:t>
-      </w:r>
-      <w:proofErr w:type="gramStart"/>
-      <w:r>
-        <w:rPr>
-          <w:rFonts w:ascii="Times New Roman" w:eastAsia="Times New Roman" w:hAnsi="Times New Roman" w:cs="Times New Roman"/>
-          <w:sz w:val="28"/>
-          <w:szCs w:val="28"/>
-        </w:rPr>
-        <w:t xml:space="preserve">{{ </w:t>
-      </w:r>
-      <w:proofErr w:type="spellStart"/>
-      <w:r>
-        <w:rPr>
-          <w:rFonts w:ascii="Times New Roman" w:eastAsia="Times New Roman" w:hAnsi="Times New Roman" w:cs="Times New Roman"/>
-          <w:sz w:val="28"/>
-          <w:szCs w:val="28"/>
-        </w:rPr>
-        <w:t>tools</w:t>
-      </w:r>
-      <w:proofErr w:type="gramEnd"/>
-      <w:r>
-        <w:rPr>
-          <w:rFonts w:ascii="Times New Roman" w:eastAsia="Times New Roman" w:hAnsi="Times New Roman" w:cs="Times New Roman"/>
-          <w:sz w:val="28"/>
-          <w:szCs w:val="28"/>
-        </w:rPr>
-        <w:t>_equity_amount</w:t>
-      </w:r>
-      <w:proofErr w:type="spellEnd"/>
-      <w:r>
-        <w:rPr>
-          <w:rFonts w:ascii="Times New Roman" w:eastAsia="Times New Roman" w:hAnsi="Times New Roman" w:cs="Times New Roman"/>
-          <w:sz w:val="28"/>
-          <w:szCs w:val="28"/>
-        </w:rPr>
-        <w:t xml:space="preserve"> | currency }} in equity in the tools of my trade. </w:t>
-      </w:r>
-      <w:r>
-        <w:rPr>
-          <w:rFonts w:ascii="Times New Roman" w:eastAsia="Times New Roman" w:hAnsi="Times New Roman" w:cs="Times New Roman"/>
-          <w:b/>
-          <w:bCs/>
-          <w:color w:val="1F3864" w:themeColor="accent1" w:themeShade="80"/>
-          <w:sz w:val="28"/>
-          <w:szCs w:val="28"/>
-        </w:rPr>
-        <w:t>Under Maine law up to $9,500 in equity in tools of the trade is exempt from collections.</w:t>
-      </w:r>
-    </w:p>
-    <w:p>
-      <w:pPr>
-        <w:ind w:left="720"/>
-        <w:rPr>
-          <w:rFonts w:ascii="Times New Roman" w:eastAsia="Times New Roman" w:hAnsi="Times New Roman" w:cs="Times New Roman"/>
-          <w:sz w:val="28"/>
-          <w:szCs w:val="28"/>
-        </w:rPr>
-      </w:pPr>
-      <w:r>
-        <w:rPr>
-          <w:rFonts w:ascii="Times New Roman" w:eastAsia="Times New Roman" w:hAnsi="Times New Roman" w:cs="Times New Roman"/>
-          <w:sz w:val="28"/>
-          <w:szCs w:val="28"/>
-        </w:rPr>
-        <w:t>{%p endif %}</w:t>
-      </w:r>
-    </w:p>
-    <w:p>
-      <w:pPr>
-        <w:ind w:left="720"/>
-        <w:rPr>
-          <w:rFonts w:ascii="Times New Roman" w:eastAsia="Times New Roman" w:hAnsi="Times New Roman" w:cs="Times New Roman"/>
-          <w:sz w:val="28"/>
-          <w:szCs w:val="28"/>
-        </w:rPr>
-      </w:pPr>
-      <w:r>
-        <w:rPr>
-          <w:rFonts w:ascii="Times New Roman" w:eastAsia="Times New Roman" w:hAnsi="Times New Roman" w:cs="Times New Roman"/>
-          <w:sz w:val="28"/>
-          <w:szCs w:val="28"/>
-        </w:rPr>
-        <w:t xml:space="preserve">{%p if </w:t>
-      </w:r>
-      <w:proofErr w:type="spellStart"/>
-      <w:r>
-        <w:rPr>
-          <w:rFonts w:ascii="Times New Roman" w:eastAsia="Times New Roman" w:hAnsi="Times New Roman" w:cs="Times New Roman"/>
-          <w:sz w:val="28"/>
-          <w:szCs w:val="28"/>
-        </w:rPr>
-        <w:t>property_type_life</w:t>
-      </w:r>
-      <w:proofErr w:type="spellEnd"/>
-      <w:r>
-        <w:rPr>
-          <w:rFonts w:ascii="Times New Roman" w:eastAsia="Times New Roman" w:hAnsi="Times New Roman" w:cs="Times New Roman"/>
-          <w:sz w:val="28"/>
-          <w:szCs w:val="28"/>
-        </w:rPr>
-        <w:t xml:space="preserve"> %}</w:t>
-      </w:r>
-    </w:p>
-    <w:p>
-      <w:pPr>
-        <w:ind w:left="720"/>
-        <w:rPr>
-          <w:rFonts w:ascii="Times New Roman" w:eastAsia="Times New Roman" w:hAnsi="Times New Roman" w:cs="Times New Roman"/>
-          <w:sz w:val="28"/>
-          <w:szCs w:val="28"/>
-        </w:rPr>
-      </w:pPr>
-      <w:r>
-        <w:rPr>
-          <w:rFonts w:ascii="Times New Roman" w:eastAsia="Times New Roman" w:hAnsi="Times New Roman" w:cs="Times New Roman"/>
-          <w:sz w:val="28"/>
-          <w:szCs w:val="28"/>
-        </w:rPr>
-        <w:t xml:space="preserve">I have a life insurance policy or policies with a total of </w:t>
-      </w:r>
-      <w:proofErr w:type="gramStart"/>
-      <w:r>
-        <w:rPr>
-          <w:rFonts w:ascii="Times New Roman" w:eastAsia="Times New Roman" w:hAnsi="Times New Roman" w:cs="Times New Roman"/>
-          <w:sz w:val="28"/>
-          <w:szCs w:val="28"/>
-        </w:rPr>
-        <w:t xml:space="preserve">{{ </w:t>
-      </w:r>
-      <w:proofErr w:type="spellStart"/>
-      <w:r>
-        <w:rPr>
-          <w:rFonts w:ascii="Times New Roman" w:eastAsia="Times New Roman" w:hAnsi="Times New Roman" w:cs="Times New Roman"/>
-          <w:sz w:val="28"/>
-          <w:szCs w:val="28"/>
-        </w:rPr>
-        <w:t>life</w:t>
-      </w:r>
-      <w:proofErr w:type="gramEnd"/>
-      <w:r>
-        <w:rPr>
-          <w:rFonts w:ascii="Times New Roman" w:eastAsia="Times New Roman" w:hAnsi="Times New Roman" w:cs="Times New Roman"/>
-          <w:sz w:val="28"/>
-          <w:szCs w:val="28"/>
-        </w:rPr>
-        <w:t>_value</w:t>
-      </w:r>
-      <w:proofErr w:type="spellEnd"/>
-      <w:r>
-        <w:rPr>
-          <w:rFonts w:ascii="Times New Roman" w:eastAsia="Times New Roman" w:hAnsi="Times New Roman" w:cs="Times New Roman"/>
-          <w:sz w:val="28"/>
-          <w:szCs w:val="28"/>
-        </w:rPr>
-        <w:t xml:space="preserve"> | currency }}</w:t>
-      </w:r>
-      <w:r>
-        <w:rPr>
-          <w:rFonts w:ascii="Times New Roman" w:eastAsia="Times New Roman" w:hAnsi="Times New Roman" w:cs="Times New Roman"/>
-          <w:sz w:val="28"/>
-          <w:szCs w:val="28"/>
-        </w:rPr>
-        <w:t xml:space="preserve"> </w:t>
-      </w:r>
-      <w:r>
-        <w:rPr>
-          <w:rFonts w:ascii="Times New Roman" w:eastAsia="Times New Roman" w:hAnsi="Times New Roman" w:cs="Times New Roman"/>
-          <w:sz w:val="28"/>
-          <w:szCs w:val="28"/>
-        </w:rPr>
-        <w:t xml:space="preserve">in accrued dividend or interest under, or loan value. </w:t>
-      </w:r>
-      <w:r>
-        <w:rPr>
-          <w:rFonts w:ascii="Times New Roman" w:eastAsia="Times New Roman" w:hAnsi="Times New Roman" w:cs="Times New Roman"/>
-          <w:b/>
-          <w:bCs/>
-          <w:color w:val="1F3864" w:themeColor="accent1" w:themeShade="80"/>
-          <w:sz w:val="28"/>
-          <w:szCs w:val="28"/>
-        </w:rPr>
-        <w:t>Under Maine law up to $5,000 of this value is exempt from collections.</w:t>
-      </w:r>
-    </w:p>
-    <w:p>
-      <w:pPr>
-        <w:ind w:left="720"/>
-        <w:rPr>
-          <w:rFonts w:ascii="Times New Roman" w:eastAsia="Times New Roman" w:hAnsi="Times New Roman" w:cs="Times New Roman"/>
-          <w:sz w:val="28"/>
-          <w:szCs w:val="28"/>
-        </w:rPr>
-      </w:pPr>
-      <w:r>
-        <w:rPr>
-          <w:rFonts w:ascii="Times New Roman" w:eastAsia="Times New Roman" w:hAnsi="Times New Roman" w:cs="Times New Roman"/>
-          <w:sz w:val="28"/>
-          <w:szCs w:val="28"/>
-        </w:rPr>
-        <w:t>{%p endif %}</w:t>
-      </w:r>
-    </w:p>
-    <w:p>
-      <w:pPr>
-        <w:ind w:left="720"/>
-        <w:rPr>
-          <w:rFonts w:ascii="Times New Roman" w:eastAsia="Times New Roman" w:hAnsi="Times New Roman" w:cs="Times New Roman"/>
-          <w:sz w:val="28"/>
-          <w:szCs w:val="28"/>
-        </w:rPr>
-      </w:pPr>
-      <w:r>
-        <w:rPr>
-          <w:rFonts w:ascii="Times New Roman" w:eastAsia="Times New Roman" w:hAnsi="Times New Roman" w:cs="Times New Roman"/>
-          <w:sz w:val="28"/>
-          <w:szCs w:val="28"/>
-        </w:rPr>
-        <w:t xml:space="preserve">{%p if </w:t>
-      </w:r>
-      <w:proofErr w:type="spellStart"/>
-      <w:r>
-        <w:rPr>
-          <w:rFonts w:ascii="Times New Roman" w:eastAsia="Times New Roman" w:hAnsi="Times New Roman" w:cs="Times New Roman"/>
-          <w:sz w:val="28"/>
-          <w:szCs w:val="28"/>
-        </w:rPr>
-        <w:t>property_type_life_credit</w:t>
-      </w:r>
-      <w:proofErr w:type="spellEnd"/>
-      <w:r>
-        <w:rPr>
-          <w:rFonts w:ascii="Times New Roman" w:eastAsia="Times New Roman" w:hAnsi="Times New Roman" w:cs="Times New Roman"/>
-          <w:sz w:val="28"/>
-          <w:szCs w:val="28"/>
-        </w:rPr>
-        <w:t xml:space="preserve"> %} </w:t>
-      </w:r>
-    </w:p>
-    <w:p>
-      <w:pPr>
-        <w:ind w:left="720"/>
-        <w:rPr>
-          <w:rFonts w:ascii="Times New Roman" w:eastAsia="Times New Roman" w:hAnsi="Times New Roman" w:cs="Times New Roman"/>
-          <w:sz w:val="28"/>
-          <w:szCs w:val="28"/>
-        </w:rPr>
-      </w:pPr>
-      <w:r>
-        <w:rPr>
-          <w:rFonts w:ascii="Times New Roman" w:eastAsia="Times New Roman" w:hAnsi="Times New Roman" w:cs="Times New Roman"/>
-          <w:sz w:val="28"/>
-          <w:szCs w:val="28"/>
-        </w:rPr>
-        <w:t xml:space="preserve">I have a credit life insurance policy with a value of </w:t>
-      </w:r>
-      <w:proofErr w:type="gramStart"/>
-      <w:r>
-        <w:rPr>
-          <w:rFonts w:ascii="Times New Roman" w:eastAsia="Times New Roman" w:hAnsi="Times New Roman" w:cs="Times New Roman"/>
-          <w:sz w:val="28"/>
-          <w:szCs w:val="28"/>
-        </w:rPr>
-        <w:t xml:space="preserve">{{ </w:t>
-      </w:r>
-      <w:proofErr w:type="spellStart"/>
-      <w:r>
-        <w:rPr>
-          <w:rFonts w:ascii="Times New Roman" w:eastAsia="Times New Roman" w:hAnsi="Times New Roman" w:cs="Times New Roman"/>
-          <w:sz w:val="28"/>
-          <w:szCs w:val="28"/>
-        </w:rPr>
-        <w:t>life</w:t>
-      </w:r>
-      <w:proofErr w:type="gramEnd"/>
-      <w:r>
-        <w:rPr>
-          <w:rFonts w:ascii="Times New Roman" w:eastAsia="Times New Roman" w:hAnsi="Times New Roman" w:cs="Times New Roman"/>
-          <w:sz w:val="28"/>
-          <w:szCs w:val="28"/>
-        </w:rPr>
-        <w:t>_credit_value</w:t>
-      </w:r>
-      <w:proofErr w:type="spellEnd"/>
-      <w:r>
-        <w:rPr>
-          <w:rFonts w:ascii="Times New Roman" w:eastAsia="Times New Roman" w:hAnsi="Times New Roman" w:cs="Times New Roman"/>
-          <w:sz w:val="28"/>
-          <w:szCs w:val="28"/>
-        </w:rPr>
-        <w:t xml:space="preserve"> | currency }}.</w:t>
-      </w:r>
-    </w:p>
-    <w:p>
-      <w:pPr>
-        <w:ind w:left="720"/>
-        <w:rPr>
-          <w:rFonts w:ascii="Times New Roman" w:eastAsia="Times New Roman" w:hAnsi="Times New Roman" w:cs="Times New Roman"/>
-          <w:sz w:val="28"/>
-          <w:szCs w:val="28"/>
-        </w:rPr>
-      </w:pPr>
-      <w:r>
-        <w:rPr>
-          <w:rFonts w:ascii="Times New Roman" w:eastAsia="Times New Roman" w:hAnsi="Times New Roman" w:cs="Times New Roman"/>
-          <w:sz w:val="28"/>
-          <w:szCs w:val="28"/>
-        </w:rPr>
-        <w:t>{%p endif %}</w:t>
-      </w:r>
-    </w:p>
-    <w:p>
-      <w:pPr>
-        <w:ind w:left="720"/>
-        <w:rPr>
-          <w:rFonts w:ascii="Times New Roman" w:eastAsia="Times New Roman" w:hAnsi="Times New Roman" w:cs="Times New Roman"/>
-          <w:sz w:val="28"/>
-          <w:szCs w:val="28"/>
-        </w:rPr>
-      </w:pPr>
-      <w:r>
-        <w:rPr>
-          <w:rFonts w:ascii="Times New Roman" w:eastAsia="Times New Roman" w:hAnsi="Times New Roman" w:cs="Times New Roman"/>
-          <w:sz w:val="28"/>
-          <w:szCs w:val="28"/>
-        </w:rPr>
-        <w:t xml:space="preserve">{%p if </w:t>
-      </w:r>
-      <w:proofErr w:type="spellStart"/>
-      <w:r>
-        <w:rPr>
-          <w:rFonts w:ascii="Times New Roman" w:eastAsia="Times New Roman" w:hAnsi="Times New Roman" w:cs="Times New Roman"/>
-          <w:sz w:val="28"/>
-          <w:szCs w:val="28"/>
-        </w:rPr>
-        <w:t>property_type_health</w:t>
-      </w:r>
-      <w:proofErr w:type="spellEnd"/>
-      <w:r>
-        <w:rPr>
-          <w:rFonts w:ascii="Times New Roman" w:eastAsia="Times New Roman" w:hAnsi="Times New Roman" w:cs="Times New Roman"/>
-          <w:sz w:val="28"/>
-          <w:szCs w:val="28"/>
-        </w:rPr>
-        <w:t xml:space="preserve"> %}</w:t>
-      </w:r>
-    </w:p>
-    <w:p>
-      <w:pPr>
-        <w:ind w:left="720"/>
-        <w:rPr>
-          <w:rFonts w:ascii="Times New Roman" w:eastAsia="Times New Roman" w:hAnsi="Times New Roman" w:cs="Times New Roman"/>
-          <w:sz w:val="28"/>
-          <w:szCs w:val="28"/>
-        </w:rPr>
-      </w:pPr>
-      <w:r>
-        <w:rPr>
-          <w:rFonts w:ascii="Times New Roman" w:eastAsia="Times New Roman" w:hAnsi="Times New Roman" w:cs="Times New Roman"/>
-          <w:sz w:val="28"/>
-          <w:szCs w:val="28"/>
-        </w:rPr>
-        <w:lastRenderedPageBreak/>
-        <w:t xml:space="preserve">I have health aids prescribed by a professional. </w:t>
-      </w:r>
-      <w:r>
-        <w:rPr>
-          <w:rFonts w:ascii="Times New Roman" w:eastAsia="Times New Roman" w:hAnsi="Times New Roman" w:cs="Times New Roman"/>
-          <w:b/>
-          <w:bCs/>
-          <w:color w:val="1F3864" w:themeColor="accent1" w:themeShade="80"/>
-          <w:sz w:val="28"/>
-          <w:szCs w:val="28"/>
-        </w:rPr>
-        <w:t>Under Maine law these health aids are exempt from collections.</w:t>
-      </w:r>
-    </w:p>
-    <w:p>
-      <w:pPr>
-        <w:ind w:left="720"/>
-        <w:rPr>
-          <w:rFonts w:ascii="Times New Roman" w:eastAsia="Times New Roman" w:hAnsi="Times New Roman" w:cs="Times New Roman"/>
-          <w:sz w:val="28"/>
-          <w:szCs w:val="28"/>
-        </w:rPr>
-      </w:pPr>
-      <w:r>
-        <w:rPr>
-          <w:rFonts w:ascii="Times New Roman" w:eastAsia="Times New Roman" w:hAnsi="Times New Roman" w:cs="Times New Roman"/>
-          <w:sz w:val="28"/>
-          <w:szCs w:val="28"/>
-        </w:rPr>
-        <w:t>{%p endif %}</w:t>
-      </w:r>
-    </w:p>
-    <w:p>
-      <w:pPr>
-        <w:ind w:left="720"/>
-        <w:rPr>
-          <w:rFonts w:ascii="Times New Roman" w:eastAsia="Times New Roman" w:hAnsi="Times New Roman" w:cs="Times New Roman"/>
-          <w:sz w:val="28"/>
-          <w:szCs w:val="28"/>
-        </w:rPr>
-      </w:pPr>
-    </w:p>
-    <w:p>
-      <w:pPr>
-        <w:pStyle w:val="Heading2"/>
-      </w:pPr>
-      <w:r>
-        <w:t xml:space="preserve">Next Steps and what to expect at </w:t>
-      </w:r>
-      <w:proofErr w:type="gramStart"/>
-      <w:r>
-        <w:t>court</w:t>
-      </w:r>
-      <w:proofErr w:type="gramEnd"/>
-    </w:p>
-    <w:p>
-      <w:pPr>
-        <w:rPr>
-          <w:rFonts w:ascii="Times New Roman" w:hAnsi="Times New Roman" w:cs="Times New Roman"/>
-          <w:sz w:val="28"/>
-          <w:szCs w:val="28"/>
-        </w:rPr>
-      </w:pPr>
-      <w:r>
-        <w:rPr>
-          <w:rFonts w:ascii="Times New Roman" w:hAnsi="Times New Roman" w:cs="Times New Roman"/>
-          <w:sz w:val="28"/>
-          <w:szCs w:val="28"/>
-        </w:rPr>
-        <w:t>Now that you have a listing of all your income and property, it’s time to gather</w:t>
-      </w:r>
-      <w:r>
-        <w:rPr>
-          <w:rFonts w:ascii="Times New Roman" w:hAnsi="Times New Roman" w:cs="Times New Roman"/>
-          <w:sz w:val="28"/>
-          <w:szCs w:val="28"/>
-        </w:rPr>
-        <w:t xml:space="preserve"> details and, if you have it, documentation about some of these items to bring to court with you. The court will</w:t>
-      </w:r>
-      <w:proofErr w:type="gramStart"/>
-      <w:r>
-        <w:rPr>
-          <w:rFonts w:ascii="Times New Roman" w:hAnsi="Times New Roman" w:cs="Times New Roman"/>
-          <w:sz w:val="28"/>
-          <w:szCs w:val="28"/>
-        </w:rPr>
-        <w:t>…[</w:t>
-      </w:r>
-      <w:proofErr w:type="gramEnd"/>
-      <w:r>
-        <w:rPr>
-          <w:rFonts w:ascii="Times New Roman" w:hAnsi="Times New Roman" w:cs="Times New Roman"/>
-          <w:sz w:val="28"/>
-          <w:szCs w:val="28"/>
-        </w:rPr>
-        <w:t>FILL IN THIS SECTION NEXT!]</w:t>
-      </w:r>
-    </w:p>
-    <w:p/>
-    <w:p>
-      <w:pPr>
-        <w:pStyle w:val="Heading2"/>
-      </w:pPr>
-      <w:r>
-        <w:t>Talking to the creditor’s lawyer</w:t>
-      </w:r>
-    </w:p>
-    <w:p>
-      <w:pPr>
-        <w:rPr>
-          <w:rFonts w:ascii="Times New Roman" w:eastAsia="Times New Roman" w:hAnsi="Times New Roman" w:cs="Times New Roman"/>
-          <w:sz w:val="28"/>
-          <w:szCs w:val="28"/>
-        </w:rPr>
-      </w:pPr>
-      <w:r>
-        <w:rPr>
-          <w:rFonts w:ascii="Times New Roman" w:eastAsia="Times New Roman" w:hAnsi="Times New Roman" w:cs="Times New Roman"/>
-          <w:sz w:val="28"/>
-          <w:szCs w:val="28"/>
-        </w:rPr>
-        <w:t>When you get to court, the creditor’s lawyer may try to get you to agree to settle the case and negotiate a payment plan with you. The court will probably encourage you to meet with the creditor's lawyer outside the courtroom. Here are some tips for talking with the lawyer:</w:t>
+        <w:t>you to meet with the creditor's lawyer outside the courtroom. Here are some tips for talking with the lawyer:</w:t>
       </w:r>
     </w:p>
     <w:p>
@@ -6622,15 +4919,15 @@
           <w:sz w:val="28"/>
           <w:szCs w:val="28"/>
         </w:rPr>
-        <w:t>Do not</w:t>
-      </w:r>
-      <w:r>
-        <w:rPr>
-          <w:rFonts w:ascii="Times New Roman" w:eastAsia="Times New Roman" w:hAnsi="Times New Roman" w:cs="Times New Roman"/>
-          <w:sz w:val="28"/>
-          <w:szCs w:val="28"/>
-        </w:rPr>
-        <w:t xml:space="preserve"> agree to a payment plan just because you are afraid of having a hearing, or because the creditor’s lawyer really wants you to make an agreement.</w:t>
+        <w:t>If your income is exempt from collection, you do not need to agree to make payments</w:t>
+      </w:r>
+      <w:r>
+        <w:rPr>
+          <w:rFonts w:ascii="Times New Roman" w:eastAsia="Times New Roman" w:hAnsi="Times New Roman" w:cs="Times New Roman"/>
+          <w:sz w:val="28"/>
+          <w:szCs w:val="28"/>
+        </w:rPr>
+        <w:t xml:space="preserve">. </w:t>
       </w:r>
     </w:p>
     <w:p>
@@ -6662,7 +4959,15 @@
           <w:sz w:val="28"/>
           <w:szCs w:val="28"/>
         </w:rPr>
-        <w:t xml:space="preserve"> agree to payments that are more than you can realistically afford. You can always get a hearing before the judge if the lawyer is requesting payments that you think are too high for you.</w:t>
+        <w:t xml:space="preserve"> agree to a payment plan just because you are afraid of having a hearing, or because the creditor’s lawyer really wants you to make an agreement.</w:t>
+      </w:r>
+      <w:r>
+        <w:rPr>
+          <w:rFonts w:ascii="Times New Roman" w:eastAsia="Times New Roman" w:hAnsi="Times New Roman" w:cs="Times New Roman"/>
+          <w:sz w:val="28"/>
+          <w:szCs w:val="28"/>
+        </w:rPr>
+        <w:t xml:space="preserve"> It is their job to get money from you – but you have rights under Maine law!</w:t>
       </w:r>
     </w:p>
     <w:p>
@@ -6686,15 +4991,15 @@
           <w:sz w:val="28"/>
           <w:szCs w:val="28"/>
         </w:rPr>
-        <w:t>You do not need to make an agreement before the hearing</w:t>
-      </w:r>
-      <w:r>
-        <w:rPr>
-          <w:rFonts w:ascii="Times New Roman" w:eastAsia="Times New Roman" w:hAnsi="Times New Roman" w:cs="Times New Roman"/>
-          <w:sz w:val="28"/>
-          <w:szCs w:val="28"/>
-        </w:rPr>
-        <w:t>. The hearing will cover the same issues the creditor's lawyer discussed with you.</w:t>
+        <w:t>Do not</w:t>
+      </w:r>
+      <w:r>
+        <w:rPr>
+          <w:rFonts w:ascii="Times New Roman" w:eastAsia="Times New Roman" w:hAnsi="Times New Roman" w:cs="Times New Roman"/>
+          <w:sz w:val="28"/>
+          <w:szCs w:val="28"/>
+        </w:rPr>
+        <w:t xml:space="preserve"> agree to payments that are more than you can realistically afford. You can always get a hearing before the judge if the lawyer is requesting payments that you think are too high for you.</w:t>
       </w:r>
     </w:p>
     <w:p>
@@ -6718,16 +5023,42 @@
           <w:sz w:val="28"/>
           <w:szCs w:val="28"/>
         </w:rPr>
-        <w:t>If your income is exempt from collection, you do not need to agree to make payments</w:t>
-      </w:r>
-      <w:r>
-        <w:rPr>
-          <w:rFonts w:ascii="Times New Roman" w:eastAsia="Times New Roman" w:hAnsi="Times New Roman" w:cs="Times New Roman"/>
-          <w:sz w:val="28"/>
-          <w:szCs w:val="28"/>
-        </w:rPr>
-        <w:t>. (But you can if you want to and can afford them.)</w:t>
-      </w:r>
+        <w:t>You do not need to make an agreement before the hearing</w:t>
+      </w:r>
+      <w:r>
+        <w:rPr>
+          <w:rFonts w:ascii="Times New Roman" w:eastAsia="Times New Roman" w:hAnsi="Times New Roman" w:cs="Times New Roman"/>
+          <w:sz w:val="28"/>
+          <w:szCs w:val="28"/>
+        </w:rPr>
+        <w:t xml:space="preserve">. The hearing will cover the same issues the creditor's lawyer </w:t>
+      </w:r>
+      <w:r>
+        <w:rPr>
+          <w:rFonts w:ascii="Times New Roman" w:eastAsia="Times New Roman" w:hAnsi="Times New Roman" w:cs="Times New Roman"/>
+          <w:sz w:val="28"/>
+          <w:szCs w:val="28"/>
+        </w:rPr>
+        <w:t>will talk about</w:t>
+      </w:r>
+      <w:r>
+        <w:rPr>
+          <w:rFonts w:ascii="Times New Roman" w:eastAsia="Times New Roman" w:hAnsi="Times New Roman" w:cs="Times New Roman"/>
+          <w:sz w:val="28"/>
+          <w:szCs w:val="28"/>
+        </w:rPr>
+        <w:t xml:space="preserve"> with you.</w:t>
+      </w:r>
+    </w:p>
+    <w:p>
+      <w:pPr>
+        <w:pStyle w:val="ListParagraph"/>
+        <w:rPr>
+          <w:rFonts w:ascii="Times New Roman" w:eastAsia="Times New Roman" w:hAnsi="Times New Roman" w:cs="Times New Roman"/>
+          <w:sz w:val="28"/>
+          <w:szCs w:val="28"/>
+        </w:rPr>
+      </w:pPr>
     </w:p>
     <w:sectPr>
       <w:pgSz w:w="12240" w:h="15840"/>
@@ -6742,6 +5073,232 @@
 <file path=word/numbering.xml><?xml version="1.0" encoding="utf-8"?>
 <w:numbering xmlns:wpc="http://schemas.microsoft.com/office/word/2010/wordprocessingCanvas" xmlns:cx="http://schemas.microsoft.com/office/drawing/2014/chartex" xmlns:cx1="http://schemas.microsoft.com/office/drawing/2015/9/8/chartex" xmlns:cx2="http://schemas.microsoft.com/office/drawing/2015/10/21/chartex" xmlns:cx3="http://schemas.microsoft.com/office/drawing/2016/5/9/chartex" xmlns:cx4="http://schemas.microsoft.com/office/drawing/2016/5/10/chartex" xmlns:cx5="http://schemas.microsoft.com/office/drawing/2016/5/11/chartex" xmlns:cx6="http://schemas.microsoft.com/office/drawing/2016/5/12/chartex" xmlns:cx7="http://schemas.microsoft.com/office/drawing/2016/5/13/chartex" xmlns:cx8="http://schemas.microsoft.com/office/drawing/2016/5/14/chartex" xmlns:mc="http://schemas.openxmlformats.org/markup-compatibility/2006" xmlns:aink="http://schemas.microsoft.com/office/drawing/2016/ink" xmlns:am3d="http://schemas.microsoft.com/office/drawing/2017/model3d" xmlns:o="urn:schemas-microsoft-com:office:office" xmlns:oel="http://schemas.microsoft.com/office/2019/extlst" xmlns:r="http://schemas.openxmlformats.org/officeDocument/2006/relationships" xmlns:m="http://schemas.openxmlformats.org/officeDocument/2006/math" xmlns:v="urn:schemas-microsoft-com:vml" xmlns:wp14="http://schemas.microsoft.com/office/word/2010/wordprocessingDrawing" xmlns:wp="http://schemas.openxmlformats.org/drawingml/2006/wordprocessingDrawing" xmlns:w10="urn:schemas-microsoft-com:office:word" xmlns:w="http://schemas.openxmlformats.org/wordprocessingml/2006/main" xmlns:w14="http://schemas.microsoft.com/office/word/2010/wordml" xmlns:w15="http://schemas.microsoft.com/office/word/2012/wordml" xmlns:w16cex="http://schemas.microsoft.com/office/word/2018/wordml/cex" xmlns:w16cid="http://schemas.microsoft.com/office/word/2016/wordml/cid" xmlns:w16="http://schemas.microsoft.com/office/word/2018/wordml" xmlns:w16du="http://schemas.microsoft.com/office/word/2023/wordml/word16du" xmlns:w16sdtdh="http://schemas.microsoft.com/office/word/2020/wordml/sdtdatahash" xmlns:w16se="http://schemas.microsoft.com/office/word/2015/wordml/symex" xmlns:wpg="http://schemas.microsoft.com/office/word/2010/wordprocessingGroup" xmlns:wpi="http://schemas.microsoft.com/office/word/2010/wordprocessingInk" xmlns:wne="http://schemas.microsoft.com/office/word/2006/wordml" xmlns:wps="http://schemas.microsoft.com/office/word/2010/wordprocessingShape" mc:Ignorable="w14 w15 w16se w16cid w16 w16cex w16sdtdh w16du wp14">
   <w:abstractNum w:abstractNumId="0" w15:restartNumberingAfterBreak="0">
+    <w:nsid w:val="21DF0E5B"/>
+    <w:multiLevelType w:val="hybridMultilevel"/>
+    <w:tmpl w:val="C80E50E2"/>
+    <w:lvl w:ilvl="0" w:tplc="04090001">
+      <w:start w:val="1"/>
+      <w:numFmt w:val="bullet"/>
+      <w:lvlText w:val=""/>
+      <w:lvlJc w:val="left"/>
+      <w:pPr>
+        <w:ind w:left="720" w:hanging="360"/>
+      </w:pPr>
+      <w:rPr>
+        <w:rFonts w:ascii="Symbol" w:hAnsi="Symbol" w:hint="default"/>
+      </w:rPr>
+    </w:lvl>
+    <w:lvl w:ilvl="1" w:tplc="04090003">
+      <w:start w:val="1"/>
+      <w:numFmt w:val="bullet"/>
+      <w:lvlText w:val="o"/>
+      <w:lvlJc w:val="left"/>
+      <w:pPr>
+        <w:ind w:left="1440" w:hanging="360"/>
+      </w:pPr>
+      <w:rPr>
+        <w:rFonts w:ascii="Courier New" w:hAnsi="Courier New" w:cs="Courier New" w:hint="default"/>
+      </w:rPr>
+    </w:lvl>
+    <w:lvl w:ilvl="2" w:tplc="04090005">
+      <w:start w:val="1"/>
+      <w:numFmt w:val="bullet"/>
+      <w:lvlText w:val=""/>
+      <w:lvlJc w:val="left"/>
+      <w:pPr>
+        <w:ind w:left="2160" w:hanging="360"/>
+      </w:pPr>
+      <w:rPr>
+        <w:rFonts w:ascii="Wingdings" w:hAnsi="Wingdings" w:hint="default"/>
+      </w:rPr>
+    </w:lvl>
+    <w:lvl w:ilvl="3" w:tplc="04090001" w:tentative="1">
+      <w:start w:val="1"/>
+      <w:numFmt w:val="bullet"/>
+      <w:lvlText w:val=""/>
+      <w:lvlJc w:val="left"/>
+      <w:pPr>
+        <w:ind w:left="2880" w:hanging="360"/>
+      </w:pPr>
+      <w:rPr>
+        <w:rFonts w:ascii="Symbol" w:hAnsi="Symbol" w:hint="default"/>
+      </w:rPr>
+    </w:lvl>
+    <w:lvl w:ilvl="4" w:tplc="04090003" w:tentative="1">
+      <w:start w:val="1"/>
+      <w:numFmt w:val="bullet"/>
+      <w:lvlText w:val="o"/>
+      <w:lvlJc w:val="left"/>
+      <w:pPr>
+        <w:ind w:left="3600" w:hanging="360"/>
+      </w:pPr>
+      <w:rPr>
+        <w:rFonts w:ascii="Courier New" w:hAnsi="Courier New" w:cs="Courier New" w:hint="default"/>
+      </w:rPr>
+    </w:lvl>
+    <w:lvl w:ilvl="5" w:tplc="04090005" w:tentative="1">
+      <w:start w:val="1"/>
+      <w:numFmt w:val="bullet"/>
+      <w:lvlText w:val=""/>
+      <w:lvlJc w:val="left"/>
+      <w:pPr>
+        <w:ind w:left="4320" w:hanging="360"/>
+      </w:pPr>
+      <w:rPr>
+        <w:rFonts w:ascii="Wingdings" w:hAnsi="Wingdings" w:hint="default"/>
+      </w:rPr>
+    </w:lvl>
+    <w:lvl w:ilvl="6" w:tplc="04090001" w:tentative="1">
+      <w:start w:val="1"/>
+      <w:numFmt w:val="bullet"/>
+      <w:lvlText w:val=""/>
+      <w:lvlJc w:val="left"/>
+      <w:pPr>
+        <w:ind w:left="5040" w:hanging="360"/>
+      </w:pPr>
+      <w:rPr>
+        <w:rFonts w:ascii="Symbol" w:hAnsi="Symbol" w:hint="default"/>
+      </w:rPr>
+    </w:lvl>
+    <w:lvl w:ilvl="7" w:tplc="04090003" w:tentative="1">
+      <w:start w:val="1"/>
+      <w:numFmt w:val="bullet"/>
+      <w:lvlText w:val="o"/>
+      <w:lvlJc w:val="left"/>
+      <w:pPr>
+        <w:ind w:left="5760" w:hanging="360"/>
+      </w:pPr>
+      <w:rPr>
+        <w:rFonts w:ascii="Courier New" w:hAnsi="Courier New" w:cs="Courier New" w:hint="default"/>
+      </w:rPr>
+    </w:lvl>
+    <w:lvl w:ilvl="8" w:tplc="04090005" w:tentative="1">
+      <w:start w:val="1"/>
+      <w:numFmt w:val="bullet"/>
+      <w:lvlText w:val=""/>
+      <w:lvlJc w:val="left"/>
+      <w:pPr>
+        <w:ind w:left="6480" w:hanging="360"/>
+      </w:pPr>
+      <w:rPr>
+        <w:rFonts w:ascii="Wingdings" w:hAnsi="Wingdings" w:hint="default"/>
+      </w:rPr>
+    </w:lvl>
+  </w:abstractNum>
+  <w:abstractNum w:abstractNumId="1" w15:restartNumberingAfterBreak="0">
+    <w:nsid w:val="51E33E19"/>
+    <w:multiLevelType w:val="hybridMultilevel"/>
+    <w:tmpl w:val="FF7CBB68"/>
+    <w:lvl w:ilvl="0" w:tplc="04090001">
+      <w:start w:val="1"/>
+      <w:numFmt w:val="bullet"/>
+      <w:lvlText w:val=""/>
+      <w:lvlJc w:val="left"/>
+      <w:pPr>
+        <w:ind w:left="720" w:hanging="360"/>
+      </w:pPr>
+      <w:rPr>
+        <w:rFonts w:ascii="Symbol" w:hAnsi="Symbol" w:hint="default"/>
+      </w:rPr>
+    </w:lvl>
+    <w:lvl w:ilvl="1" w:tplc="04090003" w:tentative="1">
+      <w:start w:val="1"/>
+      <w:numFmt w:val="bullet"/>
+      <w:lvlText w:val="o"/>
+      <w:lvlJc w:val="left"/>
+      <w:pPr>
+        <w:ind w:left="1440" w:hanging="360"/>
+      </w:pPr>
+      <w:rPr>
+        <w:rFonts w:ascii="Courier New" w:hAnsi="Courier New" w:cs="Courier New" w:hint="default"/>
+      </w:rPr>
+    </w:lvl>
+    <w:lvl w:ilvl="2" w:tplc="04090005" w:tentative="1">
+      <w:start w:val="1"/>
+      <w:numFmt w:val="bullet"/>
+      <w:lvlText w:val=""/>
+      <w:lvlJc w:val="left"/>
+      <w:pPr>
+        <w:ind w:left="2160" w:hanging="360"/>
+      </w:pPr>
+      <w:rPr>
+        <w:rFonts w:ascii="Wingdings" w:hAnsi="Wingdings" w:hint="default"/>
+      </w:rPr>
+    </w:lvl>
+    <w:lvl w:ilvl="3" w:tplc="04090001" w:tentative="1">
+      <w:start w:val="1"/>
+      <w:numFmt w:val="bullet"/>
+      <w:lvlText w:val=""/>
+      <w:lvlJc w:val="left"/>
+      <w:pPr>
+        <w:ind w:left="2880" w:hanging="360"/>
+      </w:pPr>
+      <w:rPr>
+        <w:rFonts w:ascii="Symbol" w:hAnsi="Symbol" w:hint="default"/>
+      </w:rPr>
+    </w:lvl>
+    <w:lvl w:ilvl="4" w:tplc="04090003" w:tentative="1">
+      <w:start w:val="1"/>
+      <w:numFmt w:val="bullet"/>
+      <w:lvlText w:val="o"/>
+      <w:lvlJc w:val="left"/>
+      <w:pPr>
+        <w:ind w:left="3600" w:hanging="360"/>
+      </w:pPr>
+      <w:rPr>
+        <w:rFonts w:ascii="Courier New" w:hAnsi="Courier New" w:cs="Courier New" w:hint="default"/>
+      </w:rPr>
+    </w:lvl>
+    <w:lvl w:ilvl="5" w:tplc="04090005" w:tentative="1">
+      <w:start w:val="1"/>
+      <w:numFmt w:val="bullet"/>
+      <w:lvlText w:val=""/>
+      <w:lvlJc w:val="left"/>
+      <w:pPr>
+        <w:ind w:left="4320" w:hanging="360"/>
+      </w:pPr>
+      <w:rPr>
+        <w:rFonts w:ascii="Wingdings" w:hAnsi="Wingdings" w:hint="default"/>
+      </w:rPr>
+    </w:lvl>
+    <w:lvl w:ilvl="6" w:tplc="04090001" w:tentative="1">
+      <w:start w:val="1"/>
+      <w:numFmt w:val="bullet"/>
+      <w:lvlText w:val=""/>
+      <w:lvlJc w:val="left"/>
+      <w:pPr>
+        <w:ind w:left="5040" w:hanging="360"/>
+      </w:pPr>
+      <w:rPr>
+        <w:rFonts w:ascii="Symbol" w:hAnsi="Symbol" w:hint="default"/>
+      </w:rPr>
+    </w:lvl>
+    <w:lvl w:ilvl="7" w:tplc="04090003" w:tentative="1">
+      <w:start w:val="1"/>
+      <w:numFmt w:val="bullet"/>
+      <w:lvlText w:val="o"/>
+      <w:lvlJc w:val="left"/>
+      <w:pPr>
+        <w:ind w:left="5760" w:hanging="360"/>
+      </w:pPr>
+      <w:rPr>
+        <w:rFonts w:ascii="Courier New" w:hAnsi="Courier New" w:cs="Courier New" w:hint="default"/>
+      </w:rPr>
+    </w:lvl>
+    <w:lvl w:ilvl="8" w:tplc="04090005" w:tentative="1">
+      <w:start w:val="1"/>
+      <w:numFmt w:val="bullet"/>
+      <w:lvlText w:val=""/>
+      <w:lvlJc w:val="left"/>
+      <w:pPr>
+        <w:ind w:left="6480" w:hanging="360"/>
+      </w:pPr>
+      <w:rPr>
+        <w:rFonts w:ascii="Wingdings" w:hAnsi="Wingdings" w:hint="default"/>
+      </w:rPr>
+    </w:lvl>
+  </w:abstractNum>
+  <w:abstractNum w:abstractNumId="2" w15:restartNumberingAfterBreak="0">
     <w:nsid w:val="5FCB4141"/>
     <w:multiLevelType w:val="hybridMultilevel"/>
     <w:tmpl w:val="71BCA014"/>
@@ -6855,7 +5412,13 @@
     </w:lvl>
   </w:abstractNum>
   <w:num w:numId="1" w16cid:durableId="725879661">
+    <w:abstractNumId w:val="2"/>
+  </w:num>
+  <w:num w:numId="2" w16cid:durableId="2097700737">
     <w:abstractNumId w:val="0"/>
+  </w:num>
+  <w:num w:numId="3" w16cid:durableId="1157915896">
+    <w:abstractNumId w:val="1"/>
   </w:num>
 </w:numbering>
 </file>
@@ -7259,6 +5822,27 @@
     <w:name w:val="Normal"/>
     <w:qFormat/>
   </w:style>
+  <w:style w:type="paragraph" w:styleId="Heading1">
+    <w:name w:val="heading 1"/>
+    <w:basedOn w:val="Normal"/>
+    <w:next w:val="Normal"/>
+    <w:link w:val="Heading1Char"/>
+    <w:uiPriority w:val="9"/>
+    <w:qFormat/>
+    <w:rsid w:val="0080462F"/>
+    <w:pPr>
+      <w:keepNext/>
+      <w:keepLines/>
+      <w:spacing w:before="240" w:after="0"/>
+      <w:outlineLvl w:val="0"/>
+    </w:pPr>
+    <w:rPr>
+      <w:rFonts w:asciiTheme="majorHAnsi" w:eastAsiaTheme="majorEastAsia" w:hAnsiTheme="majorHAnsi" w:cstheme="majorBidi"/>
+      <w:color w:val="2F5496" w:themeColor="accent1" w:themeShade="BF"/>
+      <w:sz w:val="32"/>
+      <w:szCs w:val="32"/>
+    </w:rPr>
+  </w:style>
   <w:style w:type="paragraph" w:styleId="Heading2">
     <w:name w:val="heading 2"/>
     <w:basedOn w:val="Normal"/>
@@ -7361,6 +5945,42 @@
       <w:ind w:left="720"/>
       <w:contextualSpacing/>
     </w:pPr>
+  </w:style>
+  <w:style w:type="character" w:styleId="Hyperlink">
+    <w:name w:val="Hyperlink"/>
+    <w:basedOn w:val="DefaultParagraphFont"/>
+    <w:uiPriority w:val="99"/>
+    <w:unhideWhenUsed/>
+    <w:rsid w:val="0062278E"/>
+    <w:rPr>
+      <w:color w:val="0563C1" w:themeColor="hyperlink"/>
+      <w:u w:val="single"/>
+    </w:rPr>
+  </w:style>
+  <w:style w:type="character" w:styleId="UnresolvedMention">
+    <w:name w:val="Unresolved Mention"/>
+    <w:basedOn w:val="DefaultParagraphFont"/>
+    <w:uiPriority w:val="99"/>
+    <w:semiHidden/>
+    <w:unhideWhenUsed/>
+    <w:rsid w:val="0062278E"/>
+    <w:rPr>
+      <w:color w:val="605E5C"/>
+      <w:shd w:val="clear" w:color="auto" w:fill="E1DFDD"/>
+    </w:rPr>
+  </w:style>
+  <w:style w:type="character" w:customStyle="1" w:styleId="Heading1Char">
+    <w:name w:val="Heading 1 Char"/>
+    <w:basedOn w:val="DefaultParagraphFont"/>
+    <w:link w:val="Heading1"/>
+    <w:uiPriority w:val="9"/>
+    <w:rsid w:val="0080462F"/>
+    <w:rPr>
+      <w:rFonts w:asciiTheme="majorHAnsi" w:eastAsiaTheme="majorEastAsia" w:hAnsiTheme="majorHAnsi" w:cstheme="majorBidi"/>
+      <w:color w:val="2F5496" w:themeColor="accent1" w:themeShade="BF"/>
+      <w:sz w:val="32"/>
+      <w:szCs w:val="32"/>
+    </w:rPr>
   </w:style>
 </w:styles>
 </file>
@@ -7627,6 +6247,15 @@
 </file>
 
 <file path=customXml/item1.xml><?xml version="1.0" encoding="utf-8"?>
+<?mso-contentType ?>
+<FormTemplates xmlns="http://schemas.microsoft.com/sharepoint/v3/contenttype/forms">
+  <Display>DocumentLibraryForm</Display>
+  <Edit>DocumentLibraryForm</Edit>
+  <New>DocumentLibraryForm</New>
+</FormTemplates>
+</file>
+
+<file path=customXml/item2.xml><?xml version="1.0" encoding="utf-8"?>
 <p:properties xmlns:p="http://schemas.microsoft.com/office/2006/metadata/properties" xmlns:xsi="http://www.w3.org/2001/XMLSchema-instance" xmlns:pc="http://schemas.microsoft.com/office/infopath/2007/PartnerControls">
   <documentManagement>
     <lcf76f155ced4ddcb4097134ff3c332f xmlns="fe089279-cce7-4507-8e0a-26cf680cd51b">
@@ -7635,15 +6264,6 @@
     <TaxCatchAll xmlns="502fd2cd-f14c-4760-9a26-64de99db65d4" xsi:nil="true"/>
   </documentManagement>
 </p:properties>
-</file>
-
-<file path=customXml/item2.xml><?xml version="1.0" encoding="utf-8"?>
-<?mso-contentType ?>
-<FormTemplates xmlns="http://schemas.microsoft.com/sharepoint/v3/contenttype/forms">
-  <Display>DocumentLibraryForm</Display>
-  <Edit>DocumentLibraryForm</Edit>
-  <New>DocumentLibraryForm</New>
-</FormTemplates>
 </file>
 
 <file path=customXml/item3.xml><?xml version="1.0" encoding="utf-8"?>
@@ -7889,21 +6509,25 @@
 </ct:contentTypeSchema>
 </file>
 
+<file path=customXml/item4.xml><?xml version="1.0" encoding="utf-8"?>
+<b:Sources xmlns:b="http://schemas.openxmlformats.org/officeDocument/2006/bibliography" xmlns="http://schemas.openxmlformats.org/officeDocument/2006/bibliography" SelectedStyle="\APASixthEditionOfficeOnline.xsl" StyleName="APA" Version="6"/>
+</file>
+
 <file path=customXml/itemProps1.xml><?xml version="1.0" encoding="utf-8"?>
+<ds:datastoreItem xmlns:ds="http://schemas.openxmlformats.org/officeDocument/2006/customXml" ds:itemID="{626F1595-F7CE-4D54-88A4-874C2B0F0615}">
+  <ds:schemaRefs>
+    <ds:schemaRef ds:uri="http://schemas.microsoft.com/sharepoint/v3/contenttype/forms"/>
+  </ds:schemaRefs>
+</ds:datastoreItem>
+</file>
+
+<file path=customXml/itemProps2.xml><?xml version="1.0" encoding="utf-8"?>
 <ds:datastoreItem xmlns:ds="http://schemas.openxmlformats.org/officeDocument/2006/customXml" ds:itemID="{898F71D4-76C8-44B7-B818-EF9838AB190A}">
   <ds:schemaRefs>
     <ds:schemaRef ds:uri="http://schemas.microsoft.com/office/2006/metadata/properties"/>
     <ds:schemaRef ds:uri="http://schemas.microsoft.com/office/infopath/2007/PartnerControls"/>
     <ds:schemaRef ds:uri="fe089279-cce7-4507-8e0a-26cf680cd51b"/>
     <ds:schemaRef ds:uri="502fd2cd-f14c-4760-9a26-64de99db65d4"/>
-  </ds:schemaRefs>
-</ds:datastoreItem>
-</file>
-
-<file path=customXml/itemProps2.xml><?xml version="1.0" encoding="utf-8"?>
-<ds:datastoreItem xmlns:ds="http://schemas.openxmlformats.org/officeDocument/2006/customXml" ds:itemID="{626F1595-F7CE-4D54-88A4-874C2B0F0615}">
-  <ds:schemaRefs>
-    <ds:schemaRef ds:uri="http://schemas.microsoft.com/sharepoint/v3/contenttype/forms"/>
   </ds:schemaRefs>
 </ds:datastoreItem>
 </file>
@@ -7925,4 +6549,12 @@
     <ds:schemaRef ds:uri="http://schemas.microsoft.com/internal/obd"/>
   </ds:schemaRefs>
 </ds:datastoreItem>
+</file>
+
+<file path=customXml/itemProps4.xml><?xml version="1.0" encoding="utf-8"?>
+<ds:datastoreItem xmlns:ds="http://schemas.openxmlformats.org/officeDocument/2006/customXml" ds:itemID="{3E823D3A-E2D0-4342-9AEE-559C30C20C21}">
+  <ds:schemaRefs>
+    <ds:schemaRef ds:uri="http://schemas.openxmlformats.org/officeDocument/2006/bibliography"/>
+  </ds:schemaRefs>
+</ds:datastoreItem>
 </file>
</xml_diff>

<commit_message>
Additional car information, template improvements
</commit_message>
<xml_diff>
--- a/docassemble/DraftMaineDebtCollectionHearingHelper/data/templates/Debt_Hearing_Helper.docx
+++ b/docassemble/DraftMaineDebtCollectionHearingHelper/data/templates/Debt_Hearing_Helper.docx
@@ -138,9 +138,8 @@
           <w:sz w:val="28"/>
           <w:szCs w:val="28"/>
         </w:rPr>
-        <w:t xml:space="preserve">Generated for </w:t>
-      </w:r>
-      <w:proofErr w:type="gramStart"/>
+        <w:t>Generated for {{ users</w:t>
+      </w:r>
       <w:r>
         <w:rPr>
           <w:rFonts w:ascii="Times New Roman" w:eastAsia="Times New Roman" w:hAnsi="Times New Roman" w:cs="Times New Roman"/>
@@ -150,9 +149,8 @@
           <w:sz w:val="28"/>
           <w:szCs w:val="28"/>
         </w:rPr>
-        <w:t>{{ users</w:t>
-      </w:r>
-      <w:proofErr w:type="gramEnd"/>
+        <w:t>[</w:t>
+      </w:r>
       <w:r>
         <w:rPr>
           <w:rFonts w:ascii="Times New Roman" w:eastAsia="Times New Roman" w:hAnsi="Times New Roman" w:cs="Times New Roman"/>
@@ -162,7 +160,7 @@
           <w:sz w:val="28"/>
           <w:szCs w:val="28"/>
         </w:rPr>
-        <w:t>[</w:t>
+        <w:t>0</w:t>
       </w:r>
       <w:r>
         <w:rPr>
@@ -173,7 +171,7 @@
           <w:sz w:val="28"/>
           <w:szCs w:val="28"/>
         </w:rPr>
-        <w:t>0</w:t>
+        <w:t>]</w:t>
       </w:r>
       <w:r>
         <w:rPr>
@@ -184,7 +182,7 @@
           <w:sz w:val="28"/>
           <w:szCs w:val="28"/>
         </w:rPr>
-        <w:t>]</w:t>
+        <w:t>.</w:t>
       </w:r>
       <w:r>
         <w:rPr>
@@ -195,8 +193,9 @@
           <w:sz w:val="28"/>
           <w:szCs w:val="28"/>
         </w:rPr>
-        <w:t>.</w:t>
-      </w:r>
+        <w:t xml:space="preserve">name }} on {{ </w:t>
+      </w:r>
+      <w:proofErr w:type="spellStart"/>
       <w:r>
         <w:rPr>
           <w:rFonts w:ascii="Times New Roman" w:eastAsia="Times New Roman" w:hAnsi="Times New Roman" w:cs="Times New Roman"/>
@@ -206,9 +205,9 @@
           <w:sz w:val="28"/>
           <w:szCs w:val="28"/>
         </w:rPr>
-        <w:t xml:space="preserve">name }} on {{ </w:t>
-      </w:r>
-      <w:proofErr w:type="spellStart"/>
+        <w:t>format_date</w:t>
+      </w:r>
+      <w:proofErr w:type="spellEnd"/>
       <w:r>
         <w:rPr>
           <w:rFonts w:ascii="Times New Roman" w:eastAsia="Times New Roman" w:hAnsi="Times New Roman" w:cs="Times New Roman"/>
@@ -218,18 +217,6 @@
           <w:sz w:val="28"/>
           <w:szCs w:val="28"/>
         </w:rPr>
-        <w:t>format_date</w:t>
-      </w:r>
-      <w:proofErr w:type="spellEnd"/>
-      <w:r>
-        <w:rPr>
-          <w:rFonts w:ascii="Times New Roman" w:eastAsia="Times New Roman" w:hAnsi="Times New Roman" w:cs="Times New Roman"/>
-          <w:b/>
-          <w:bCs/>
-          <w:color w:val="024442"/>
-          <w:sz w:val="28"/>
-          <w:szCs w:val="28"/>
-        </w:rPr>
         <w:t>(today()) }}</w:t>
       </w:r>
     </w:p>
@@ -273,9 +260,9 @@
           <w:sz w:val="28"/>
           <w:szCs w:val="28"/>
         </w:rPr>
-        <w:t xml:space="preserve"> </w:t>
-      </w:r>
-      <w:proofErr w:type="gramStart"/>
+        <w:t xml:space="preserve"> {{ </w:t>
+      </w:r>
+      <w:proofErr w:type="spellStart"/>
       <w:r>
         <w:rPr>
           <w:rFonts w:ascii="Times New Roman" w:eastAsia="Times New Roman" w:hAnsi="Times New Roman" w:cs="Times New Roman"/>
@@ -283,27 +270,7 @@
           <w:sz w:val="28"/>
           <w:szCs w:val="28"/>
         </w:rPr>
-        <w:t xml:space="preserve">{{ </w:t>
-      </w:r>
-      <w:proofErr w:type="spellStart"/>
-      <w:r>
-        <w:rPr>
-          <w:rFonts w:ascii="Times New Roman" w:eastAsia="Times New Roman" w:hAnsi="Times New Roman" w:cs="Times New Roman"/>
-          <w:color w:val="000000" w:themeColor="text1"/>
-          <w:sz w:val="28"/>
-          <w:szCs w:val="28"/>
-        </w:rPr>
-        <w:t>hearing</w:t>
-      </w:r>
-      <w:proofErr w:type="gramEnd"/>
-      <w:r>
-        <w:rPr>
-          <w:rFonts w:ascii="Times New Roman" w:eastAsia="Times New Roman" w:hAnsi="Times New Roman" w:cs="Times New Roman"/>
-          <w:color w:val="000000" w:themeColor="text1"/>
-          <w:sz w:val="28"/>
-          <w:szCs w:val="28"/>
-        </w:rPr>
-        <w:t>_type</w:t>
+        <w:t>hearing_type</w:t>
       </w:r>
       <w:proofErr w:type="spellEnd"/>
       <w:r>
@@ -362,19 +329,11 @@
         <w:pStyle w:val="Heading2"/>
       </w:pPr>
       <w:r>
-        <w:t xml:space="preserve">You have to go to a </w:t>
-      </w:r>
-      <w:proofErr w:type="gramStart"/>
-      <w:r>
-        <w:t xml:space="preserve">{{ </w:t>
+        <w:t xml:space="preserve">You have to go to a {{ </w:t>
       </w:r>
       <w:proofErr w:type="spellStart"/>
       <w:r>
-        <w:t>hearing</w:t>
-      </w:r>
-      <w:proofErr w:type="gramEnd"/>
-      <w:r>
-        <w:t>_type</w:t>
+        <w:t>hearing_type</w:t>
       </w:r>
       <w:proofErr w:type="spellEnd"/>
       <w:r>
@@ -517,25 +476,7 @@
           <w:sz w:val="28"/>
           <w:szCs w:val="28"/>
         </w:rPr>
-        <w:t xml:space="preserve">If you were sued on a debt and lost your case, your next step may be 'disclosure.’' The person or company that you owe the debt </w:t>
-      </w:r>
-      <w:proofErr w:type="gramStart"/>
-      <w:r>
-        <w:rPr>
-          <w:rFonts w:ascii="Times New Roman" w:eastAsia="Times New Roman" w:hAnsi="Times New Roman" w:cs="Times New Roman"/>
-          <w:sz w:val="28"/>
-          <w:szCs w:val="28"/>
-        </w:rPr>
-        <w:t>to can</w:t>
-      </w:r>
-      <w:proofErr w:type="gramEnd"/>
-      <w:r>
-        <w:rPr>
-          <w:rFonts w:ascii="Times New Roman" w:eastAsia="Times New Roman" w:hAnsi="Times New Roman" w:cs="Times New Roman"/>
-          <w:sz w:val="28"/>
-          <w:szCs w:val="28"/>
-        </w:rPr>
-        <w:t xml:space="preserve"> use this “disclosure” process to get more information about your income and assets. They then use this information to figure out how to collect the debt you owe them. </w:t>
+        <w:t xml:space="preserve">If you were sued on a debt and lost your case, your next step may be 'disclosure.’' The person or company that you owe the debt to can use this “disclosure” process to get more information about your income and assets. They then use this information to figure out how to collect the debt you owe them. </w:t>
       </w:r>
     </w:p>
     <w:p>
@@ -664,18 +605,8 @@
           <w:sz w:val="28"/>
           <w:szCs w:val="28"/>
         </w:rPr>
-        <w:t xml:space="preserve"> =</w:t>
-      </w:r>
-      <w:proofErr w:type="gramStart"/>
-      <w:r>
-        <w:rPr>
-          <w:rFonts w:ascii="Times New Roman" w:eastAsia="Times New Roman" w:hAnsi="Times New Roman" w:cs="Times New Roman"/>
-          <w:sz w:val="28"/>
-          <w:szCs w:val="28"/>
-        </w:rPr>
-        <w:t>=  ‘</w:t>
-      </w:r>
-      <w:proofErr w:type="gramEnd"/>
+        <w:t xml:space="preserve"> ==  ‘</w:t>
+      </w:r>
       <w:r>
         <w:rPr>
           <w:rFonts w:ascii="Times New Roman" w:eastAsia="Times New Roman" w:hAnsi="Times New Roman" w:cs="Times New Roman"/>
@@ -808,25 +739,7 @@
           <w:sz w:val="28"/>
           <w:szCs w:val="28"/>
         </w:rPr>
-        <w:t xml:space="preserve">You should have gotten a simple form answer with the papers telling you that you are being sued for </w:t>
-      </w:r>
-      <w:proofErr w:type="gramStart"/>
-      <w:r>
-        <w:rPr>
-          <w:rFonts w:ascii="Times New Roman" w:eastAsia="Times New Roman" w:hAnsi="Times New Roman" w:cs="Times New Roman"/>
-          <w:sz w:val="28"/>
-          <w:szCs w:val="28"/>
-        </w:rPr>
-        <w:t>a debt</w:t>
-      </w:r>
-      <w:proofErr w:type="gramEnd"/>
-      <w:r>
-        <w:rPr>
-          <w:rFonts w:ascii="Times New Roman" w:eastAsia="Times New Roman" w:hAnsi="Times New Roman" w:cs="Times New Roman"/>
-          <w:sz w:val="28"/>
-          <w:szCs w:val="28"/>
-        </w:rPr>
-        <w:t xml:space="preserve">. Follow the instructions on that form and return it to the court within 20 days to avoid losing your case by default. If you need another copy of that form, you can </w:t>
+        <w:t xml:space="preserve">You should have gotten a simple form answer with the papers telling you that you are being sued for a debt. Follow the instructions on that form and return it to the court within 20 days to avoid losing your case by default. If you need another copy of that form, you can </w:t>
       </w:r>
       <w:hyperlink r:id="rId10" w:history="1">
         <w:r>
@@ -862,43 +775,7 @@
           <w:sz w:val="28"/>
           <w:szCs w:val="28"/>
         </w:rPr>
-        <w:t xml:space="preserve">Try to get a lawyer’s advice if you are sued for </w:t>
-      </w:r>
-      <w:proofErr w:type="gramStart"/>
-      <w:r>
-        <w:rPr>
-          <w:rFonts w:ascii="Times New Roman" w:eastAsia="Times New Roman" w:hAnsi="Times New Roman" w:cs="Times New Roman"/>
-          <w:sz w:val="28"/>
-          <w:szCs w:val="28"/>
-        </w:rPr>
-        <w:t>a debt</w:t>
-      </w:r>
-      <w:proofErr w:type="gramEnd"/>
-      <w:r>
-        <w:rPr>
-          <w:rFonts w:ascii="Times New Roman" w:eastAsia="Times New Roman" w:hAnsi="Times New Roman" w:cs="Times New Roman"/>
-          <w:sz w:val="28"/>
-          <w:szCs w:val="28"/>
-        </w:rPr>
-        <w:t xml:space="preserve"> in District Court. This is very important if you believe that you don’t owe some or </w:t>
-      </w:r>
-      <w:proofErr w:type="gramStart"/>
-      <w:r>
-        <w:rPr>
-          <w:rFonts w:ascii="Times New Roman" w:eastAsia="Times New Roman" w:hAnsi="Times New Roman" w:cs="Times New Roman"/>
-          <w:sz w:val="28"/>
-          <w:szCs w:val="28"/>
-        </w:rPr>
-        <w:t>all of</w:t>
-      </w:r>
-      <w:proofErr w:type="gramEnd"/>
-      <w:r>
-        <w:rPr>
-          <w:rFonts w:ascii="Times New Roman" w:eastAsia="Times New Roman" w:hAnsi="Times New Roman" w:cs="Times New Roman"/>
-          <w:sz w:val="28"/>
-          <w:szCs w:val="28"/>
-        </w:rPr>
-        <w:t xml:space="preserve"> the money or have other legal defenses. You can </w:t>
+        <w:t xml:space="preserve">Try to get a lawyer’s advice if you are sued for a debt in District Court. This is very important if you believe that you don’t owe some or all of the money or have other legal defenses. You can </w:t>
       </w:r>
       <w:hyperlink r:id="rId11" w:history="1">
         <w:r>
@@ -1062,25 +939,7 @@
           <w:sz w:val="28"/>
           <w:szCs w:val="28"/>
         </w:rPr>
-        <w:t xml:space="preserve">Maine law recognizes that there are certain basic things a person needs </w:t>
-      </w:r>
-      <w:proofErr w:type="gramStart"/>
-      <w:r>
-        <w:rPr>
-          <w:rFonts w:ascii="Times New Roman" w:eastAsia="Times New Roman" w:hAnsi="Times New Roman" w:cs="Times New Roman"/>
-          <w:sz w:val="28"/>
-          <w:szCs w:val="28"/>
-        </w:rPr>
-        <w:t>in order to</w:t>
-      </w:r>
-      <w:proofErr w:type="gramEnd"/>
-      <w:r>
-        <w:rPr>
-          <w:rFonts w:ascii="Times New Roman" w:eastAsia="Times New Roman" w:hAnsi="Times New Roman" w:cs="Times New Roman"/>
-          <w:sz w:val="28"/>
-          <w:szCs w:val="28"/>
-        </w:rPr>
-        <w:t xml:space="preserve"> live. Some property and income cannot be taken from you unless you agree. This may mean that even if you owe a debt, go to court, and lose, the company that owns your debt may not be able to collect any money from you</w:t>
+        <w:t>Maine law recognizes that there are certain basic things a person needs in order to live. Some property and income cannot be taken from you unless you agree. This may mean that even if you owe a debt, go to court, and lose, the company that owns your debt may not be able to collect any money from you</w:t>
       </w:r>
       <w:r>
         <w:rPr>
@@ -1097,25 +956,7 @@
           <w:szCs w:val="28"/>
         </w:rPr>
         <w:lastRenderedPageBreak/>
-        <w:t xml:space="preserve">amount or type of income you </w:t>
-      </w:r>
-      <w:proofErr w:type="gramStart"/>
-      <w:r>
-        <w:rPr>
-          <w:rFonts w:ascii="Times New Roman" w:eastAsia="Times New Roman" w:hAnsi="Times New Roman" w:cs="Times New Roman"/>
-          <w:sz w:val="28"/>
-          <w:szCs w:val="28"/>
-        </w:rPr>
-        <w:t>have</w:t>
-      </w:r>
-      <w:proofErr w:type="gramEnd"/>
-      <w:r>
-        <w:rPr>
-          <w:rFonts w:ascii="Times New Roman" w:eastAsia="Times New Roman" w:hAnsi="Times New Roman" w:cs="Times New Roman"/>
-          <w:sz w:val="28"/>
-          <w:szCs w:val="28"/>
-        </w:rPr>
-        <w:t xml:space="preserve"> and your assets are exempt from collections under Maine law. </w:t>
+        <w:t xml:space="preserve">amount or type of income you have and your assets are exempt from collections under Maine law. </w:t>
       </w:r>
       <w:r>
         <w:rPr>
@@ -1154,25 +995,7 @@
           <w:sz w:val="28"/>
           <w:szCs w:val="28"/>
         </w:rPr>
-        <w:t xml:space="preserve"> It only covers the most common income and property </w:t>
-      </w:r>
-      <w:proofErr w:type="gramStart"/>
-      <w:r>
-        <w:rPr>
-          <w:rFonts w:ascii="Times New Roman" w:eastAsia="Times New Roman" w:hAnsi="Times New Roman" w:cs="Times New Roman"/>
-          <w:sz w:val="28"/>
-          <w:szCs w:val="28"/>
-        </w:rPr>
-        <w:t>types, but</w:t>
-      </w:r>
-      <w:proofErr w:type="gramEnd"/>
-      <w:r>
-        <w:rPr>
-          <w:rFonts w:ascii="Times New Roman" w:eastAsia="Times New Roman" w:hAnsi="Times New Roman" w:cs="Times New Roman"/>
-          <w:sz w:val="28"/>
-          <w:szCs w:val="28"/>
-        </w:rPr>
-        <w:t xml:space="preserve"> includes more information about other exemptions in case you need it.</w:t>
+        <w:t xml:space="preserve"> It only covers the most common income and property types, but includes more information about other exemptions in case you need it.</w:t>
       </w:r>
       <w:r>
         <w:rPr>
@@ -1186,6 +1009,7 @@
     <w:p>
       <w:pPr>
         <w:pStyle w:val="Heading1"/>
+        <w:jc w:val="center"/>
         <w:rPr>
           <w:b/>
           <w:bCs/>
@@ -1319,16 +1143,7 @@
           <w:sz w:val="28"/>
           <w:szCs w:val="28"/>
         </w:rPr>
-        <w:t xml:space="preserve">Wages or other income from work in the amount of </w:t>
-      </w:r>
-      <w:proofErr w:type="gramStart"/>
-      <w:r>
-        <w:rPr>
-          <w:rFonts w:ascii="Times New Roman" w:eastAsia="Times New Roman" w:hAnsi="Times New Roman" w:cs="Times New Roman"/>
-          <w:sz w:val="28"/>
-          <w:szCs w:val="28"/>
-        </w:rPr>
-        <w:t xml:space="preserve">{{ </w:t>
+        <w:t xml:space="preserve">Wages or other income from work in the amount of {{ </w:t>
       </w:r>
       <w:proofErr w:type="spellStart"/>
       <w:r>
@@ -1337,16 +1152,7 @@
           <w:sz w:val="28"/>
           <w:szCs w:val="28"/>
         </w:rPr>
-        <w:t>wage</w:t>
-      </w:r>
-      <w:proofErr w:type="gramEnd"/>
-      <w:r>
-        <w:rPr>
-          <w:rFonts w:ascii="Times New Roman" w:eastAsia="Times New Roman" w:hAnsi="Times New Roman" w:cs="Times New Roman"/>
-          <w:sz w:val="28"/>
-          <w:szCs w:val="28"/>
-        </w:rPr>
-        <w:t>_amount</w:t>
+        <w:t>wage_amount</w:t>
       </w:r>
       <w:proofErr w:type="spellEnd"/>
       <w:r>
@@ -1727,16 +1533,7 @@
           <w:sz w:val="28"/>
           <w:szCs w:val="28"/>
         </w:rPr>
-        <w:t xml:space="preserve">in the amount of </w:t>
-      </w:r>
-      <w:proofErr w:type="gramStart"/>
-      <w:r>
-        <w:rPr>
-          <w:rFonts w:ascii="Times New Roman" w:eastAsia="Times New Roman" w:hAnsi="Times New Roman" w:cs="Times New Roman"/>
-          <w:sz w:val="28"/>
-          <w:szCs w:val="28"/>
-        </w:rPr>
-        <w:t xml:space="preserve">{{ </w:t>
+        <w:t xml:space="preserve">in the amount of {{ </w:t>
       </w:r>
       <w:proofErr w:type="spellStart"/>
       <w:r>
@@ -1753,16 +1550,7 @@
           <w:sz w:val="28"/>
           <w:szCs w:val="28"/>
         </w:rPr>
-        <w:t>ANF</w:t>
-      </w:r>
-      <w:proofErr w:type="gramEnd"/>
-      <w:r>
-        <w:rPr>
-          <w:rFonts w:ascii="Times New Roman" w:eastAsia="Times New Roman" w:hAnsi="Times New Roman" w:cs="Times New Roman"/>
-          <w:sz w:val="28"/>
-          <w:szCs w:val="28"/>
-        </w:rPr>
-        <w:t>_amount</w:t>
+        <w:t>ANF_amount</w:t>
       </w:r>
       <w:proofErr w:type="spellEnd"/>
       <w:r>
@@ -1910,16 +1698,7 @@
           <w:sz w:val="28"/>
           <w:szCs w:val="28"/>
         </w:rPr>
-        <w:t xml:space="preserve"> in the amount of </w:t>
-      </w:r>
-      <w:proofErr w:type="gramStart"/>
-      <w:r>
-        <w:rPr>
-          <w:rFonts w:ascii="Times New Roman" w:eastAsia="Times New Roman" w:hAnsi="Times New Roman" w:cs="Times New Roman"/>
-          <w:sz w:val="28"/>
-          <w:szCs w:val="28"/>
-        </w:rPr>
-        <w:t xml:space="preserve">{{ </w:t>
+        <w:t xml:space="preserve"> in the amount of {{ </w:t>
       </w:r>
       <w:proofErr w:type="spellStart"/>
       <w:r>
@@ -1928,16 +1707,7 @@
           <w:sz w:val="28"/>
           <w:szCs w:val="28"/>
         </w:rPr>
-        <w:t>SSI</w:t>
-      </w:r>
-      <w:proofErr w:type="gramEnd"/>
-      <w:r>
-        <w:rPr>
-          <w:rFonts w:ascii="Times New Roman" w:eastAsia="Times New Roman" w:hAnsi="Times New Roman" w:cs="Times New Roman"/>
-          <w:sz w:val="28"/>
-          <w:szCs w:val="28"/>
-        </w:rPr>
-        <w:t>_amount</w:t>
+        <w:t>SSI_amount</w:t>
       </w:r>
       <w:proofErr w:type="spellEnd"/>
       <w:r>
@@ -2101,16 +1871,7 @@
           <w:sz w:val="28"/>
           <w:szCs w:val="28"/>
         </w:rPr>
-        <w:t xml:space="preserve"> in the amount of </w:t>
-      </w:r>
-      <w:proofErr w:type="gramStart"/>
-      <w:r>
-        <w:rPr>
-          <w:rFonts w:ascii="Times New Roman" w:eastAsia="Times New Roman" w:hAnsi="Times New Roman" w:cs="Times New Roman"/>
-          <w:sz w:val="28"/>
-          <w:szCs w:val="28"/>
-        </w:rPr>
-        <w:t xml:space="preserve">{{ </w:t>
+        <w:t xml:space="preserve"> in the amount of {{ </w:t>
       </w:r>
       <w:proofErr w:type="spellStart"/>
       <w:r>
@@ -2119,16 +1880,7 @@
           <w:sz w:val="28"/>
           <w:szCs w:val="28"/>
         </w:rPr>
-        <w:t>VA</w:t>
-      </w:r>
-      <w:proofErr w:type="gramEnd"/>
-      <w:r>
-        <w:rPr>
-          <w:rFonts w:ascii="Times New Roman" w:eastAsia="Times New Roman" w:hAnsi="Times New Roman" w:cs="Times New Roman"/>
-          <w:sz w:val="28"/>
-          <w:szCs w:val="28"/>
-        </w:rPr>
-        <w:t>_amount</w:t>
+        <w:t>VA_amount</w:t>
       </w:r>
       <w:proofErr w:type="spellEnd"/>
       <w:r>
@@ -2277,16 +2029,7 @@
           <w:sz w:val="28"/>
           <w:szCs w:val="28"/>
         </w:rPr>
-        <w:t xml:space="preserve"> in the amount of </w:t>
-      </w:r>
-      <w:proofErr w:type="gramStart"/>
-      <w:r>
-        <w:rPr>
-          <w:rFonts w:ascii="Times New Roman" w:eastAsia="Times New Roman" w:hAnsi="Times New Roman" w:cs="Times New Roman"/>
-          <w:sz w:val="28"/>
-          <w:szCs w:val="28"/>
-        </w:rPr>
-        <w:t xml:space="preserve">{{ </w:t>
+        <w:t xml:space="preserve"> in the amount of {{ </w:t>
       </w:r>
       <w:proofErr w:type="spellStart"/>
       <w:r>
@@ -2295,16 +2038,7 @@
           <w:sz w:val="28"/>
           <w:szCs w:val="28"/>
         </w:rPr>
-        <w:t>WC</w:t>
-      </w:r>
-      <w:proofErr w:type="gramEnd"/>
-      <w:r>
-        <w:rPr>
-          <w:rFonts w:ascii="Times New Roman" w:eastAsia="Times New Roman" w:hAnsi="Times New Roman" w:cs="Times New Roman"/>
-          <w:sz w:val="28"/>
-          <w:szCs w:val="28"/>
-        </w:rPr>
-        <w:t>_amount</w:t>
+        <w:t>WC_amount</w:t>
       </w:r>
       <w:proofErr w:type="spellEnd"/>
       <w:r>
@@ -2434,16 +2168,7 @@
           <w:sz w:val="28"/>
           <w:szCs w:val="28"/>
         </w:rPr>
-        <w:t xml:space="preserve"> in the amount of </w:t>
-      </w:r>
-      <w:proofErr w:type="gramStart"/>
-      <w:r>
-        <w:rPr>
-          <w:rFonts w:ascii="Times New Roman" w:eastAsia="Times New Roman" w:hAnsi="Times New Roman" w:cs="Times New Roman"/>
-          <w:sz w:val="28"/>
-          <w:szCs w:val="28"/>
-        </w:rPr>
-        <w:t xml:space="preserve">{{ </w:t>
+        <w:t xml:space="preserve"> in the amount of {{ </w:t>
       </w:r>
       <w:proofErr w:type="spellStart"/>
       <w:r>
@@ -2452,16 +2177,7 @@
           <w:sz w:val="28"/>
           <w:szCs w:val="28"/>
         </w:rPr>
-        <w:t>MERB</w:t>
-      </w:r>
-      <w:proofErr w:type="gramEnd"/>
-      <w:r>
-        <w:rPr>
-          <w:rFonts w:ascii="Times New Roman" w:eastAsia="Times New Roman" w:hAnsi="Times New Roman" w:cs="Times New Roman"/>
-          <w:sz w:val="28"/>
-          <w:szCs w:val="28"/>
-        </w:rPr>
-        <w:t>_amount</w:t>
+        <w:t>MERB_amount</w:t>
       </w:r>
       <w:proofErr w:type="spellEnd"/>
       <w:r>
@@ -2609,16 +2325,7 @@
           <w:sz w:val="28"/>
           <w:szCs w:val="28"/>
         </w:rPr>
-        <w:t xml:space="preserve"> in the amount of </w:t>
-      </w:r>
-      <w:proofErr w:type="gramStart"/>
-      <w:r>
-        <w:rPr>
-          <w:rFonts w:ascii="Times New Roman" w:eastAsia="Times New Roman" w:hAnsi="Times New Roman" w:cs="Times New Roman"/>
-          <w:sz w:val="28"/>
-          <w:szCs w:val="28"/>
-        </w:rPr>
-        <w:t xml:space="preserve">{{ </w:t>
+        <w:t xml:space="preserve"> in the amount of {{ </w:t>
       </w:r>
       <w:proofErr w:type="spellStart"/>
       <w:r>
@@ -2627,16 +2334,7 @@
           <w:sz w:val="28"/>
           <w:szCs w:val="28"/>
         </w:rPr>
-        <w:t>UI</w:t>
-      </w:r>
-      <w:proofErr w:type="gramEnd"/>
-      <w:r>
-        <w:rPr>
-          <w:rFonts w:ascii="Times New Roman" w:eastAsia="Times New Roman" w:hAnsi="Times New Roman" w:cs="Times New Roman"/>
-          <w:sz w:val="28"/>
-          <w:szCs w:val="28"/>
-        </w:rPr>
-        <w:t>_amount</w:t>
+        <w:t>UI_amount</w:t>
       </w:r>
       <w:proofErr w:type="spellEnd"/>
       <w:r>
@@ -2832,16 +2530,7 @@
           <w:sz w:val="28"/>
           <w:szCs w:val="28"/>
         </w:rPr>
-        <w:t xml:space="preserve"> in the amount of </w:t>
-      </w:r>
-      <w:proofErr w:type="gramStart"/>
-      <w:r>
-        <w:rPr>
-          <w:rFonts w:ascii="Times New Roman" w:eastAsia="Times New Roman" w:hAnsi="Times New Roman" w:cs="Times New Roman"/>
-          <w:sz w:val="28"/>
-          <w:szCs w:val="28"/>
-        </w:rPr>
-        <w:t xml:space="preserve">{{ </w:t>
+        <w:t xml:space="preserve"> in the amount of {{ </w:t>
       </w:r>
       <w:proofErr w:type="spellStart"/>
       <w:r>
@@ -2850,16 +2539,7 @@
           <w:sz w:val="28"/>
           <w:szCs w:val="28"/>
         </w:rPr>
-        <w:t>Support</w:t>
-      </w:r>
-      <w:proofErr w:type="gramEnd"/>
-      <w:r>
-        <w:rPr>
-          <w:rFonts w:ascii="Times New Roman" w:eastAsia="Times New Roman" w:hAnsi="Times New Roman" w:cs="Times New Roman"/>
-          <w:sz w:val="28"/>
-          <w:szCs w:val="28"/>
-        </w:rPr>
-        <w:t>_amount</w:t>
+        <w:t>Support_amount</w:t>
       </w:r>
       <w:proofErr w:type="spellEnd"/>
       <w:r>
@@ -3023,16 +2703,7 @@
           <w:sz w:val="28"/>
           <w:szCs w:val="28"/>
         </w:rPr>
-        <w:t xml:space="preserve"> in the amount of </w:t>
-      </w:r>
-      <w:proofErr w:type="gramStart"/>
-      <w:r>
-        <w:rPr>
-          <w:rFonts w:ascii="Times New Roman" w:eastAsia="Times New Roman" w:hAnsi="Times New Roman" w:cs="Times New Roman"/>
-          <w:sz w:val="28"/>
-          <w:szCs w:val="28"/>
-        </w:rPr>
-        <w:t xml:space="preserve">{{ </w:t>
+        <w:t xml:space="preserve"> in the amount of {{ </w:t>
       </w:r>
       <w:proofErr w:type="spellStart"/>
       <w:r>
@@ -3041,16 +2712,7 @@
           <w:sz w:val="28"/>
           <w:szCs w:val="28"/>
         </w:rPr>
-        <w:t>PA</w:t>
-      </w:r>
-      <w:proofErr w:type="gramEnd"/>
-      <w:r>
-        <w:rPr>
-          <w:rFonts w:ascii="Times New Roman" w:eastAsia="Times New Roman" w:hAnsi="Times New Roman" w:cs="Times New Roman"/>
-          <w:sz w:val="28"/>
-          <w:szCs w:val="28"/>
-        </w:rPr>
-        <w:t>_amount</w:t>
+        <w:t>PA_amount</w:t>
       </w:r>
       <w:proofErr w:type="spellEnd"/>
       <w:r>
@@ -3198,16 +2860,7 @@
           <w:sz w:val="28"/>
           <w:szCs w:val="28"/>
         </w:rPr>
-        <w:t xml:space="preserve"> in the amount of </w:t>
-      </w:r>
-      <w:proofErr w:type="gramStart"/>
-      <w:r>
-        <w:rPr>
-          <w:rFonts w:ascii="Times New Roman" w:eastAsia="Times New Roman" w:hAnsi="Times New Roman" w:cs="Times New Roman"/>
-          <w:sz w:val="28"/>
-          <w:szCs w:val="28"/>
-        </w:rPr>
-        <w:t xml:space="preserve">{{ </w:t>
+        <w:t xml:space="preserve"> in the amount of {{ </w:t>
       </w:r>
       <w:proofErr w:type="spellStart"/>
       <w:r>
@@ -3216,16 +2869,7 @@
           <w:sz w:val="28"/>
           <w:szCs w:val="28"/>
         </w:rPr>
-        <w:t>TAX</w:t>
-      </w:r>
-      <w:proofErr w:type="gramEnd"/>
-      <w:r>
-        <w:rPr>
-          <w:rFonts w:ascii="Times New Roman" w:eastAsia="Times New Roman" w:hAnsi="Times New Roman" w:cs="Times New Roman"/>
-          <w:sz w:val="28"/>
-          <w:szCs w:val="28"/>
-        </w:rPr>
-        <w:t>_amount</w:t>
+        <w:t>TAX_amount</w:t>
       </w:r>
       <w:proofErr w:type="spellEnd"/>
       <w:r>
@@ -3358,25 +3002,7 @@
           <w:sz w:val="28"/>
           <w:szCs w:val="28"/>
         </w:rPr>
-        <w:t xml:space="preserve">‘Equity’ means the amount of </w:t>
-      </w:r>
-      <w:proofErr w:type="gramStart"/>
-      <w:r>
-        <w:rPr>
-          <w:rFonts w:ascii="Times New Roman" w:hAnsi="Times New Roman" w:cs="Times New Roman"/>
-          <w:sz w:val="28"/>
-          <w:szCs w:val="28"/>
-        </w:rPr>
-        <w:t>the value</w:t>
-      </w:r>
-      <w:proofErr w:type="gramEnd"/>
-      <w:r>
-        <w:rPr>
-          <w:rFonts w:ascii="Times New Roman" w:hAnsi="Times New Roman" w:cs="Times New Roman"/>
-          <w:sz w:val="28"/>
-          <w:szCs w:val="28"/>
-        </w:rPr>
-        <w:t xml:space="preserve"> of your property that is available to you, after accounting for existing liens or financing like a mortgage or loan you still owe on.</w:t>
+        <w:t>‘Equity’ means the amount of the value of your property that is available to you, after accounting for existing liens or financing like a mortgage or loan you still owe on.</w:t>
       </w:r>
     </w:p>
     <w:p>
@@ -3483,16 +3109,7 @@
           <w:sz w:val="28"/>
           <w:szCs w:val="28"/>
         </w:rPr>
-        <w:t xml:space="preserve">I own a home and have approximately </w:t>
-      </w:r>
-      <w:proofErr w:type="gramStart"/>
-      <w:r>
-        <w:rPr>
-          <w:rFonts w:ascii="Times New Roman" w:eastAsia="Times New Roman" w:hAnsi="Times New Roman" w:cs="Times New Roman"/>
-          <w:sz w:val="28"/>
-          <w:szCs w:val="28"/>
-        </w:rPr>
-        <w:t xml:space="preserve">{{ </w:t>
+        <w:t xml:space="preserve">I own a home and have approximately {{ </w:t>
       </w:r>
       <w:proofErr w:type="spellStart"/>
       <w:r>
@@ -3501,16 +3118,7 @@
           <w:sz w:val="28"/>
           <w:szCs w:val="28"/>
         </w:rPr>
-        <w:t>home</w:t>
-      </w:r>
-      <w:proofErr w:type="gramEnd"/>
-      <w:r>
-        <w:rPr>
-          <w:rFonts w:ascii="Times New Roman" w:eastAsia="Times New Roman" w:hAnsi="Times New Roman" w:cs="Times New Roman"/>
-          <w:sz w:val="28"/>
-          <w:szCs w:val="28"/>
-        </w:rPr>
-        <w:t>_equity_amount</w:t>
+        <w:t>home_equity_amount</w:t>
       </w:r>
       <w:proofErr w:type="spellEnd"/>
       <w:r>
@@ -3602,16 +3210,7 @@
           <w:sz w:val="28"/>
           <w:szCs w:val="28"/>
         </w:rPr>
-        <w:t xml:space="preserve">I own a home and have approximately </w:t>
-      </w:r>
-      <w:proofErr w:type="gramStart"/>
-      <w:r>
-        <w:rPr>
-          <w:rFonts w:ascii="Times New Roman" w:eastAsia="Times New Roman" w:hAnsi="Times New Roman" w:cs="Times New Roman"/>
-          <w:sz w:val="28"/>
-          <w:szCs w:val="28"/>
-        </w:rPr>
-        <w:t xml:space="preserve">{{ </w:t>
+        <w:t xml:space="preserve">I own a home and have approximately {{ </w:t>
       </w:r>
       <w:proofErr w:type="spellStart"/>
       <w:r>
@@ -3620,16 +3219,7 @@
           <w:sz w:val="28"/>
           <w:szCs w:val="28"/>
         </w:rPr>
-        <w:t>home</w:t>
-      </w:r>
-      <w:proofErr w:type="gramEnd"/>
-      <w:r>
-        <w:rPr>
-          <w:rFonts w:ascii="Times New Roman" w:eastAsia="Times New Roman" w:hAnsi="Times New Roman" w:cs="Times New Roman"/>
-          <w:sz w:val="28"/>
-          <w:szCs w:val="28"/>
-        </w:rPr>
-        <w:t>_equity_amount</w:t>
+        <w:t>home_equity_amount</w:t>
       </w:r>
       <w:proofErr w:type="spellEnd"/>
       <w:r>
@@ -3656,25 +3246,7 @@
           <w:sz w:val="28"/>
           <w:szCs w:val="28"/>
         </w:rPr>
-        <w:t xml:space="preserve"> %} a </w:t>
-      </w:r>
-      <w:proofErr w:type="gramStart"/>
-      <w:r>
-        <w:rPr>
-          <w:rFonts w:ascii="Times New Roman" w:eastAsia="Times New Roman" w:hAnsi="Times New Roman" w:cs="Times New Roman"/>
-          <w:sz w:val="28"/>
-          <w:szCs w:val="28"/>
-        </w:rPr>
-        <w:t>minor dependent lives</w:t>
-      </w:r>
-      <w:proofErr w:type="gramEnd"/>
-      <w:r>
-        <w:rPr>
-          <w:rFonts w:ascii="Times New Roman" w:eastAsia="Times New Roman" w:hAnsi="Times New Roman" w:cs="Times New Roman"/>
-          <w:sz w:val="28"/>
-          <w:szCs w:val="28"/>
-        </w:rPr>
-        <w:t xml:space="preserve"> with me {% </w:t>
+        <w:t xml:space="preserve"> %} a minor dependent lives with me {% </w:t>
       </w:r>
       <w:proofErr w:type="spellStart"/>
       <w:r>
@@ -3809,9 +3381,182 @@
           <w:sz w:val="28"/>
           <w:szCs w:val="28"/>
         </w:rPr>
-        <w:t xml:space="preserve">I also own </w:t>
-      </w:r>
-      <w:proofErr w:type="gramStart"/>
+        <w:t xml:space="preserve">I also own {{ </w:t>
+      </w:r>
+      <w:proofErr w:type="spellStart"/>
+      <w:r>
+        <w:rPr>
+          <w:rFonts w:ascii="Times New Roman" w:eastAsia="Times New Roman" w:hAnsi="Times New Roman" w:cs="Times New Roman"/>
+          <w:sz w:val="28"/>
+          <w:szCs w:val="28"/>
+        </w:rPr>
+        <w:t>additional_home_number</w:t>
+      </w:r>
+      <w:proofErr w:type="spellEnd"/>
+      <w:r>
+        <w:rPr>
+          <w:rFonts w:ascii="Times New Roman" w:eastAsia="Times New Roman" w:hAnsi="Times New Roman" w:cs="Times New Roman"/>
+          <w:sz w:val="28"/>
+          <w:szCs w:val="28"/>
+        </w:rPr>
+        <w:t xml:space="preserve"> | int</w:t>
+      </w:r>
+      <w:r>
+        <w:rPr>
+          <w:rFonts w:ascii="Times New Roman" w:eastAsia="Times New Roman" w:hAnsi="Times New Roman" w:cs="Times New Roman"/>
+          <w:sz w:val="28"/>
+          <w:szCs w:val="28"/>
+        </w:rPr>
+        <w:t xml:space="preserve"> }} other home(s) or piece(s) of property </w:t>
+      </w:r>
+      <w:r>
+        <w:rPr>
+          <w:rFonts w:ascii="Times New Roman" w:eastAsia="Times New Roman" w:hAnsi="Times New Roman" w:cs="Times New Roman"/>
+          <w:sz w:val="28"/>
+          <w:szCs w:val="28"/>
+        </w:rPr>
+        <w:t>that in total</w:t>
+      </w:r>
+      <w:r>
+        <w:rPr>
+          <w:rFonts w:ascii="Times New Roman" w:eastAsia="Times New Roman" w:hAnsi="Times New Roman" w:cs="Times New Roman"/>
+          <w:sz w:val="28"/>
+          <w:szCs w:val="28"/>
+        </w:rPr>
+        <w:t xml:space="preserve"> have approximately {{ </w:t>
+      </w:r>
+      <w:proofErr w:type="spellStart"/>
+      <w:r>
+        <w:rPr>
+          <w:rFonts w:ascii="Times New Roman" w:eastAsia="Times New Roman" w:hAnsi="Times New Roman" w:cs="Times New Roman"/>
+          <w:sz w:val="28"/>
+          <w:szCs w:val="28"/>
+        </w:rPr>
+        <w:t>additional_home_equity_amount</w:t>
+      </w:r>
+      <w:proofErr w:type="spellEnd"/>
+      <w:r>
+        <w:rPr>
+          <w:rFonts w:ascii="Times New Roman" w:eastAsia="Times New Roman" w:hAnsi="Times New Roman" w:cs="Times New Roman"/>
+          <w:sz w:val="28"/>
+          <w:szCs w:val="28"/>
+        </w:rPr>
+        <w:t xml:space="preserve"> | currency }} in equity.</w:t>
+      </w:r>
+    </w:p>
+    <w:p>
+      <w:pPr>
+        <w:ind w:left="720"/>
+        <w:rPr>
+          <w:rFonts w:ascii="Times New Roman" w:eastAsia="Times New Roman" w:hAnsi="Times New Roman" w:cs="Times New Roman"/>
+          <w:sz w:val="28"/>
+          <w:szCs w:val="28"/>
+        </w:rPr>
+      </w:pPr>
+      <w:r>
+        <w:rPr>
+          <w:rFonts w:ascii="Times New Roman" w:eastAsia="Times New Roman" w:hAnsi="Times New Roman" w:cs="Times New Roman"/>
+          <w:sz w:val="28"/>
+          <w:szCs w:val="28"/>
+        </w:rPr>
+        <w:t>{%p endif %}</w:t>
+      </w:r>
+    </w:p>
+    <w:p>
+      <w:pPr>
+        <w:ind w:left="720"/>
+        <w:rPr>
+          <w:rFonts w:ascii="Times New Roman" w:eastAsia="Times New Roman" w:hAnsi="Times New Roman" w:cs="Times New Roman"/>
+          <w:sz w:val="28"/>
+          <w:szCs w:val="28"/>
+        </w:rPr>
+      </w:pPr>
+      <w:r>
+        <w:rPr>
+          <w:rFonts w:ascii="Times New Roman" w:eastAsia="Times New Roman" w:hAnsi="Times New Roman" w:cs="Times New Roman"/>
+          <w:sz w:val="28"/>
+          <w:szCs w:val="28"/>
+        </w:rPr>
+        <w:t xml:space="preserve">{%p if </w:t>
+      </w:r>
+      <w:proofErr w:type="spellStart"/>
+      <w:r>
+        <w:rPr>
+          <w:rFonts w:ascii="Times New Roman" w:eastAsia="Times New Roman" w:hAnsi="Times New Roman" w:cs="Times New Roman"/>
+          <w:sz w:val="28"/>
+          <w:szCs w:val="28"/>
+        </w:rPr>
+        <w:t>property_type_vehicle</w:t>
+      </w:r>
+      <w:proofErr w:type="spellEnd"/>
+      <w:r>
+        <w:rPr>
+          <w:rFonts w:ascii="Times New Roman" w:eastAsia="Times New Roman" w:hAnsi="Times New Roman" w:cs="Times New Roman"/>
+          <w:sz w:val="28"/>
+          <w:szCs w:val="28"/>
+        </w:rPr>
+        <w:t xml:space="preserve"> %}</w:t>
+      </w:r>
+    </w:p>
+    <w:p>
+      <w:pPr>
+        <w:ind w:left="720"/>
+        <w:rPr>
+          <w:rFonts w:ascii="Times New Roman" w:eastAsia="Times New Roman" w:hAnsi="Times New Roman" w:cs="Times New Roman"/>
+          <w:sz w:val="28"/>
+          <w:szCs w:val="28"/>
+        </w:rPr>
+      </w:pPr>
+      <w:r>
+        <w:rPr>
+          <w:rFonts w:ascii="Times New Roman" w:eastAsia="Times New Roman" w:hAnsi="Times New Roman" w:cs="Times New Roman"/>
+          <w:sz w:val="28"/>
+          <w:szCs w:val="28"/>
+        </w:rPr>
+        <w:t>I own a vehicle</w:t>
+      </w:r>
+      <w:r>
+        <w:rPr>
+          <w:rFonts w:ascii="Times New Roman" w:eastAsia="Times New Roman" w:hAnsi="Times New Roman" w:cs="Times New Roman"/>
+          <w:sz w:val="28"/>
+          <w:szCs w:val="28"/>
+        </w:rPr>
+        <w:t xml:space="preserve">. My vehicle is a {{ </w:t>
+      </w:r>
+      <w:proofErr w:type="spellStart"/>
+      <w:r>
+        <w:rPr>
+          <w:rFonts w:ascii="Times New Roman" w:eastAsia="Times New Roman" w:hAnsi="Times New Roman" w:cs="Times New Roman"/>
+          <w:sz w:val="28"/>
+          <w:szCs w:val="28"/>
+        </w:rPr>
+        <w:t>vehicle_year</w:t>
+      </w:r>
+      <w:proofErr w:type="spellEnd"/>
+      <w:r>
+        <w:rPr>
+          <w:rFonts w:ascii="Times New Roman" w:eastAsia="Times New Roman" w:hAnsi="Times New Roman" w:cs="Times New Roman"/>
+          <w:sz w:val="28"/>
+          <w:szCs w:val="28"/>
+        </w:rPr>
+        <w:t xml:space="preserve"> | int</w:t>
+      </w:r>
+      <w:r>
+        <w:rPr>
+          <w:rFonts w:ascii="Times New Roman" w:eastAsia="Times New Roman" w:hAnsi="Times New Roman" w:cs="Times New Roman"/>
+          <w:sz w:val="28"/>
+          <w:szCs w:val="28"/>
+        </w:rPr>
+        <w:t xml:space="preserve"> }}</w:t>
+      </w:r>
+      <w:r>
+        <w:rPr>
+          <w:rFonts w:ascii="Times New Roman" w:eastAsia="Times New Roman" w:hAnsi="Times New Roman" w:cs="Times New Roman"/>
+          <w:sz w:val="28"/>
+          <w:szCs w:val="28"/>
+        </w:rPr>
+        <w:t xml:space="preserve"> </w:t>
+      </w:r>
       <w:r>
         <w:rPr>
           <w:rFonts w:ascii="Times New Roman" w:eastAsia="Times New Roman" w:hAnsi="Times New Roman" w:cs="Times New Roman"/>
@@ -3827,16 +3572,7 @@
           <w:sz w:val="28"/>
           <w:szCs w:val="28"/>
         </w:rPr>
-        <w:t>additional</w:t>
-      </w:r>
-      <w:proofErr w:type="gramEnd"/>
-      <w:r>
-        <w:rPr>
-          <w:rFonts w:ascii="Times New Roman" w:eastAsia="Times New Roman" w:hAnsi="Times New Roman" w:cs="Times New Roman"/>
-          <w:sz w:val="28"/>
-          <w:szCs w:val="28"/>
-        </w:rPr>
-        <w:t>_home_number</w:t>
+        <w:t>vehicle_make</w:t>
       </w:r>
       <w:proofErr w:type="spellEnd"/>
       <w:r>
@@ -3845,23 +3581,41 @@
           <w:sz w:val="28"/>
           <w:szCs w:val="28"/>
         </w:rPr>
-        <w:t xml:space="preserve"> | int</w:t>
-      </w:r>
-      <w:r>
-        <w:rPr>
-          <w:rFonts w:ascii="Times New Roman" w:eastAsia="Times New Roman" w:hAnsi="Times New Roman" w:cs="Times New Roman"/>
-          <w:sz w:val="28"/>
-          <w:szCs w:val="28"/>
-        </w:rPr>
-        <w:t xml:space="preserve"> }} other home(s) or piece(s) of property </w:t>
-      </w:r>
-      <w:r>
-        <w:rPr>
-          <w:rFonts w:ascii="Times New Roman" w:eastAsia="Times New Roman" w:hAnsi="Times New Roman" w:cs="Times New Roman"/>
-          <w:sz w:val="28"/>
-          <w:szCs w:val="28"/>
-        </w:rPr>
-        <w:t>that in total</w:t>
+        <w:t xml:space="preserve"> }} {{ </w:t>
+      </w:r>
+      <w:proofErr w:type="spellStart"/>
+      <w:r>
+        <w:rPr>
+          <w:rFonts w:ascii="Times New Roman" w:eastAsia="Times New Roman" w:hAnsi="Times New Roman" w:cs="Times New Roman"/>
+          <w:sz w:val="28"/>
+          <w:szCs w:val="28"/>
+        </w:rPr>
+        <w:t>vehicle_model</w:t>
+      </w:r>
+      <w:proofErr w:type="spellEnd"/>
+      <w:r>
+        <w:rPr>
+          <w:rFonts w:ascii="Times New Roman" w:eastAsia="Times New Roman" w:hAnsi="Times New Roman" w:cs="Times New Roman"/>
+          <w:sz w:val="28"/>
+          <w:szCs w:val="28"/>
+        </w:rPr>
+        <w:t xml:space="preserve"> }}.</w:t>
+      </w:r>
+      <w:r>
+        <w:rPr>
+          <w:rFonts w:ascii="Times New Roman" w:eastAsia="Times New Roman" w:hAnsi="Times New Roman" w:cs="Times New Roman"/>
+          <w:sz w:val="28"/>
+          <w:szCs w:val="28"/>
+        </w:rPr>
+        <w:t xml:space="preserve"> </w:t>
+      </w:r>
+      <w:r>
+        <w:rPr>
+          <w:rFonts w:ascii="Times New Roman" w:eastAsia="Times New Roman" w:hAnsi="Times New Roman" w:cs="Times New Roman"/>
+          <w:sz w:val="28"/>
+          <w:szCs w:val="28"/>
+        </w:rPr>
+        <w:t>I</w:t>
       </w:r>
       <w:r>
         <w:rPr>
@@ -3878,7 +3632,7 @@
           <w:sz w:val="28"/>
           <w:szCs w:val="28"/>
         </w:rPr>
-        <w:t>additional_home_equity_amount</w:t>
+        <w:t>vehicle_equity_amount</w:t>
       </w:r>
       <w:proofErr w:type="spellEnd"/>
       <w:r>
@@ -3887,114 +3641,6 @@
           <w:sz w:val="28"/>
           <w:szCs w:val="28"/>
         </w:rPr>
-        <w:t xml:space="preserve"> | currency }} in equity.</w:t>
-      </w:r>
-    </w:p>
-    <w:p>
-      <w:pPr>
-        <w:ind w:left="720"/>
-        <w:rPr>
-          <w:rFonts w:ascii="Times New Roman" w:eastAsia="Times New Roman" w:hAnsi="Times New Roman" w:cs="Times New Roman"/>
-          <w:sz w:val="28"/>
-          <w:szCs w:val="28"/>
-        </w:rPr>
-      </w:pPr>
-      <w:r>
-        <w:rPr>
-          <w:rFonts w:ascii="Times New Roman" w:eastAsia="Times New Roman" w:hAnsi="Times New Roman" w:cs="Times New Roman"/>
-          <w:sz w:val="28"/>
-          <w:szCs w:val="28"/>
-        </w:rPr>
-        <w:t>{%p endif %}</w:t>
-      </w:r>
-    </w:p>
-    <w:p>
-      <w:pPr>
-        <w:ind w:left="720"/>
-        <w:rPr>
-          <w:rFonts w:ascii="Times New Roman" w:eastAsia="Times New Roman" w:hAnsi="Times New Roman" w:cs="Times New Roman"/>
-          <w:sz w:val="28"/>
-          <w:szCs w:val="28"/>
-        </w:rPr>
-      </w:pPr>
-      <w:r>
-        <w:rPr>
-          <w:rFonts w:ascii="Times New Roman" w:eastAsia="Times New Roman" w:hAnsi="Times New Roman" w:cs="Times New Roman"/>
-          <w:sz w:val="28"/>
-          <w:szCs w:val="28"/>
-        </w:rPr>
-        <w:t xml:space="preserve">{%p if </w:t>
-      </w:r>
-      <w:proofErr w:type="spellStart"/>
-      <w:r>
-        <w:rPr>
-          <w:rFonts w:ascii="Times New Roman" w:eastAsia="Times New Roman" w:hAnsi="Times New Roman" w:cs="Times New Roman"/>
-          <w:sz w:val="28"/>
-          <w:szCs w:val="28"/>
-        </w:rPr>
-        <w:t>property_type_vehicle</w:t>
-      </w:r>
-      <w:proofErr w:type="spellEnd"/>
-      <w:r>
-        <w:rPr>
-          <w:rFonts w:ascii="Times New Roman" w:eastAsia="Times New Roman" w:hAnsi="Times New Roman" w:cs="Times New Roman"/>
-          <w:sz w:val="28"/>
-          <w:szCs w:val="28"/>
-        </w:rPr>
-        <w:t xml:space="preserve"> %}</w:t>
-      </w:r>
-    </w:p>
-    <w:p>
-      <w:pPr>
-        <w:ind w:left="720"/>
-        <w:rPr>
-          <w:rFonts w:ascii="Times New Roman" w:eastAsia="Times New Roman" w:hAnsi="Times New Roman" w:cs="Times New Roman"/>
-          <w:sz w:val="28"/>
-          <w:szCs w:val="28"/>
-        </w:rPr>
-      </w:pPr>
-      <w:r>
-        <w:rPr>
-          <w:rFonts w:ascii="Times New Roman" w:eastAsia="Times New Roman" w:hAnsi="Times New Roman" w:cs="Times New Roman"/>
-          <w:sz w:val="28"/>
-          <w:szCs w:val="28"/>
-        </w:rPr>
-        <w:t xml:space="preserve">I own a vehicle and have approximately </w:t>
-      </w:r>
-      <w:proofErr w:type="gramStart"/>
-      <w:r>
-        <w:rPr>
-          <w:rFonts w:ascii="Times New Roman" w:eastAsia="Times New Roman" w:hAnsi="Times New Roman" w:cs="Times New Roman"/>
-          <w:sz w:val="28"/>
-          <w:szCs w:val="28"/>
-        </w:rPr>
-        <w:t xml:space="preserve">{{ </w:t>
-      </w:r>
-      <w:proofErr w:type="spellStart"/>
-      <w:r>
-        <w:rPr>
-          <w:rFonts w:ascii="Times New Roman" w:eastAsia="Times New Roman" w:hAnsi="Times New Roman" w:cs="Times New Roman"/>
-          <w:sz w:val="28"/>
-          <w:szCs w:val="28"/>
-        </w:rPr>
-        <w:t>vehicle</w:t>
-      </w:r>
-      <w:proofErr w:type="gramEnd"/>
-      <w:r>
-        <w:rPr>
-          <w:rFonts w:ascii="Times New Roman" w:eastAsia="Times New Roman" w:hAnsi="Times New Roman" w:cs="Times New Roman"/>
-          <w:sz w:val="28"/>
-          <w:szCs w:val="28"/>
-        </w:rPr>
-        <w:t>_equity_amount</w:t>
-      </w:r>
-      <w:proofErr w:type="spellEnd"/>
-      <w:r>
-        <w:rPr>
-          <w:rFonts w:ascii="Times New Roman" w:eastAsia="Times New Roman" w:hAnsi="Times New Roman" w:cs="Times New Roman"/>
-          <w:sz w:val="28"/>
-          <w:szCs w:val="28"/>
-        </w:rPr>
         <w:t xml:space="preserve"> | currency }}</w:t>
       </w:r>
       <w:r>
@@ -4011,7 +3657,23 @@
           <w:sz w:val="28"/>
           <w:szCs w:val="28"/>
         </w:rPr>
-        <w:t xml:space="preserve">in equity. </w:t>
+        <w:t>in equity</w:t>
+      </w:r>
+      <w:r>
+        <w:rPr>
+          <w:rFonts w:ascii="Times New Roman" w:eastAsia="Times New Roman" w:hAnsi="Times New Roman" w:cs="Times New Roman"/>
+          <w:sz w:val="28"/>
+          <w:szCs w:val="28"/>
+        </w:rPr>
+        <w:t xml:space="preserve"> in this vehicle</w:t>
+      </w:r>
+      <w:r>
+        <w:rPr>
+          <w:rFonts w:ascii="Times New Roman" w:eastAsia="Times New Roman" w:hAnsi="Times New Roman" w:cs="Times New Roman"/>
+          <w:sz w:val="28"/>
+          <w:szCs w:val="28"/>
+        </w:rPr>
+        <w:t xml:space="preserve">. </w:t>
       </w:r>
       <w:r>
         <w:rPr>
@@ -4066,6 +3728,7 @@
           <w:sz w:val="28"/>
           <w:szCs w:val="28"/>
         </w:rPr>
+        <w:lastRenderedPageBreak/>
         <w:t xml:space="preserve">{%p if </w:t>
       </w:r>
       <w:proofErr w:type="spellStart"/>
@@ -4102,10 +3765,8 @@
           <w:sz w:val="28"/>
           <w:szCs w:val="28"/>
         </w:rPr>
-        <w:lastRenderedPageBreak/>
-        <w:t xml:space="preserve">I also own </w:t>
-      </w:r>
-      <w:proofErr w:type="gramStart"/>
+        <w:t>I also own {</w:t>
+      </w:r>
       <w:r>
         <w:rPr>
           <w:rFonts w:ascii="Times New Roman" w:eastAsia="Times New Roman" w:hAnsi="Times New Roman" w:cs="Times New Roman"/>
@@ -4120,14 +3781,6 @@
           <w:sz w:val="28"/>
           <w:szCs w:val="28"/>
         </w:rPr>
-        <w:t>{</w:t>
-      </w:r>
-      <w:r>
-        <w:rPr>
-          <w:rFonts w:ascii="Times New Roman" w:eastAsia="Times New Roman" w:hAnsi="Times New Roman" w:cs="Times New Roman"/>
-          <w:sz w:val="28"/>
-          <w:szCs w:val="28"/>
-        </w:rPr>
         <w:t xml:space="preserve"> </w:t>
       </w:r>
       <w:proofErr w:type="spellStart"/>
@@ -4137,16 +3790,7 @@
           <w:sz w:val="28"/>
           <w:szCs w:val="28"/>
         </w:rPr>
-        <w:t>additional</w:t>
-      </w:r>
-      <w:proofErr w:type="gramEnd"/>
-      <w:r>
-        <w:rPr>
-          <w:rFonts w:ascii="Times New Roman" w:eastAsia="Times New Roman" w:hAnsi="Times New Roman" w:cs="Times New Roman"/>
-          <w:sz w:val="28"/>
-          <w:szCs w:val="28"/>
-        </w:rPr>
-        <w:t>_vehicle_number</w:t>
+        <w:t>additional_vehicle_number</w:t>
       </w:r>
       <w:proofErr w:type="spellEnd"/>
       <w:r>
@@ -4312,16 +3956,7 @@
           <w:sz w:val="28"/>
           <w:szCs w:val="28"/>
         </w:rPr>
-        <w:t xml:space="preserve">I have </w:t>
-      </w:r>
-      <w:proofErr w:type="gramStart"/>
-      <w:r>
-        <w:rPr>
-          <w:rFonts w:ascii="Times New Roman" w:eastAsia="Times New Roman" w:hAnsi="Times New Roman" w:cs="Times New Roman"/>
-          <w:sz w:val="28"/>
-          <w:szCs w:val="28"/>
-        </w:rPr>
-        <w:t xml:space="preserve">{{ </w:t>
+        <w:t xml:space="preserve">I have {{ </w:t>
       </w:r>
       <w:proofErr w:type="spellStart"/>
       <w:r>
@@ -4332,7 +3967,6 @@
         </w:rPr>
         <w:t>cash</w:t>
       </w:r>
-      <w:proofErr w:type="gramEnd"/>
       <w:r>
         <w:rPr>
           <w:rFonts w:ascii="Times New Roman" w:eastAsia="Times New Roman" w:hAnsi="Times New Roman" w:cs="Times New Roman"/>
@@ -4398,6 +4032,110 @@
           <w:szCs w:val="28"/>
         </w:rPr>
         <w:t>bank accounts is exempt from collections.</w:t>
+      </w:r>
+    </w:p>
+    <w:p>
+      <w:pPr>
+        <w:ind w:left="720"/>
+        <w:rPr>
+          <w:rFonts w:ascii="Times New Roman" w:eastAsia="Times New Roman" w:hAnsi="Times New Roman" w:cs="Times New Roman"/>
+          <w:sz w:val="28"/>
+          <w:szCs w:val="28"/>
+        </w:rPr>
+      </w:pPr>
+      <w:r>
+        <w:rPr>
+          <w:rFonts w:ascii="Times New Roman" w:eastAsia="Times New Roman" w:hAnsi="Times New Roman" w:cs="Times New Roman"/>
+          <w:sz w:val="28"/>
+          <w:szCs w:val="28"/>
+        </w:rPr>
+        <w:t>{%p endif %}</w:t>
+      </w:r>
+    </w:p>
+    <w:p>
+      <w:pPr>
+        <w:ind w:left="720"/>
+        <w:rPr>
+          <w:rFonts w:ascii="Times New Roman" w:eastAsia="Times New Roman" w:hAnsi="Times New Roman" w:cs="Times New Roman"/>
+          <w:sz w:val="28"/>
+          <w:szCs w:val="28"/>
+        </w:rPr>
+      </w:pPr>
+      <w:r>
+        <w:rPr>
+          <w:rFonts w:ascii="Times New Roman" w:eastAsia="Times New Roman" w:hAnsi="Times New Roman" w:cs="Times New Roman"/>
+          <w:sz w:val="28"/>
+          <w:szCs w:val="28"/>
+        </w:rPr>
+        <w:t xml:space="preserve">{%p if </w:t>
+      </w:r>
+      <w:proofErr w:type="spellStart"/>
+      <w:r>
+        <w:rPr>
+          <w:rFonts w:ascii="Times New Roman" w:eastAsia="Times New Roman" w:hAnsi="Times New Roman" w:cs="Times New Roman"/>
+          <w:sz w:val="28"/>
+          <w:szCs w:val="28"/>
+        </w:rPr>
+        <w:t>property_type_other</w:t>
+      </w:r>
+      <w:proofErr w:type="spellEnd"/>
+      <w:r>
+        <w:rPr>
+          <w:rFonts w:ascii="Times New Roman" w:eastAsia="Times New Roman" w:hAnsi="Times New Roman" w:cs="Times New Roman"/>
+          <w:sz w:val="28"/>
+          <w:szCs w:val="28"/>
+        </w:rPr>
+        <w:t xml:space="preserve"> %}</w:t>
+      </w:r>
+    </w:p>
+    <w:p>
+      <w:pPr>
+        <w:ind w:left="720"/>
+        <w:rPr>
+          <w:rFonts w:ascii="Times New Roman" w:eastAsia="Times New Roman" w:hAnsi="Times New Roman" w:cs="Times New Roman"/>
+          <w:b/>
+          <w:bCs/>
+          <w:color w:val="44546A" w:themeColor="text2"/>
+          <w:sz w:val="28"/>
+          <w:szCs w:val="28"/>
+        </w:rPr>
+      </w:pPr>
+      <w:r>
+        <w:rPr>
+          <w:rFonts w:ascii="Times New Roman" w:eastAsia="Times New Roman" w:hAnsi="Times New Roman" w:cs="Times New Roman"/>
+          <w:sz w:val="28"/>
+          <w:szCs w:val="28"/>
+        </w:rPr>
+        <w:t xml:space="preserve">I also have {{ </w:t>
+      </w:r>
+      <w:proofErr w:type="spellStart"/>
+      <w:r>
+        <w:rPr>
+          <w:rFonts w:ascii="Times New Roman" w:eastAsia="Times New Roman" w:hAnsi="Times New Roman" w:cs="Times New Roman"/>
+          <w:sz w:val="28"/>
+          <w:szCs w:val="28"/>
+        </w:rPr>
+        <w:t>other_property</w:t>
+      </w:r>
+      <w:proofErr w:type="spellEnd"/>
+      <w:r>
+        <w:rPr>
+          <w:rFonts w:ascii="Times New Roman" w:eastAsia="Times New Roman" w:hAnsi="Times New Roman" w:cs="Times New Roman"/>
+          <w:sz w:val="28"/>
+          <w:szCs w:val="28"/>
+        </w:rPr>
+        <w:t xml:space="preserve"> }}. </w:t>
+      </w:r>
+      <w:r>
+        <w:rPr>
+          <w:rFonts w:ascii="Times New Roman" w:eastAsia="Times New Roman" w:hAnsi="Times New Roman" w:cs="Times New Roman"/>
+          <w:b/>
+          <w:bCs/>
+          <w:color w:val="44546A" w:themeColor="text2"/>
+          <w:sz w:val="28"/>
+          <w:szCs w:val="28"/>
+        </w:rPr>
+        <w:t>Under Maine law, up to $500 in value is exempt from collections.</w:t>
       </w:r>
     </w:p>
     <w:p>
@@ -4495,15 +4233,7 @@
         </w:numPr>
       </w:pPr>
       <w:r>
-        <w:t xml:space="preserve">a </w:t>
-      </w:r>
-      <w:proofErr w:type="gramStart"/>
-      <w:r>
-        <w:t>minor dependent lives</w:t>
-      </w:r>
-      <w:proofErr w:type="gramEnd"/>
-      <w:r>
-        <w:t xml:space="preserve"> with you, or</w:t>
+        <w:t>a minor dependent lives with you, or</w:t>
       </w:r>
     </w:p>
     <w:p>
@@ -4586,13 +4316,8 @@
           <w:numId w:val="2"/>
         </w:numPr>
       </w:pPr>
-      <w:proofErr w:type="gramStart"/>
-      <w:r>
-        <w:t>Your</w:t>
-      </w:r>
-      <w:proofErr w:type="gramEnd"/>
-      <w:r>
-        <w:t xml:space="preserve"> clothing up to $500 in value for each item.</w:t>
+      <w:r>
+        <w:t>Your clothing up to $500 in value for each item.</w:t>
       </w:r>
     </w:p>
     <w:p>
@@ -4616,15 +4341,7 @@
         </w:numPr>
       </w:pPr>
       <w:r>
-        <w:t xml:space="preserve">Jewelry up to $1,000 in total value, and </w:t>
-      </w:r>
-      <w:proofErr w:type="gramStart"/>
-      <w:r>
-        <w:t>your</w:t>
-      </w:r>
-      <w:proofErr w:type="gramEnd"/>
-      <w:r>
-        <w:t xml:space="preserve"> wedding and engagement rings, up to $4,000 in total value.</w:t>
+        <w:t>Jewelry up to $1,000 in total value, and your wedding and engagement rings, up to $4,000 in total value.</w:t>
       </w:r>
     </w:p>
     <w:p>
@@ -4684,15 +4401,7 @@
         </w:numPr>
       </w:pPr>
       <w:r>
-        <w:t xml:space="preserve">Your furnace, heating stoves and one </w:t>
-      </w:r>
-      <w:proofErr w:type="gramStart"/>
-      <w:r>
-        <w:t>cook</w:t>
-      </w:r>
-      <w:proofErr w:type="gramEnd"/>
-      <w:r>
-        <w:t xml:space="preserve"> stove.</w:t>
+        <w:t>Your furnace, heating stoves and one cook stove.</w:t>
       </w:r>
     </w:p>
     <w:p>
@@ -4728,15 +4437,7 @@
         </w:numPr>
       </w:pPr>
       <w:r>
-        <w:t xml:space="preserve">You may also claim a $500.00 exemption on any property </w:t>
-      </w:r>
-      <w:proofErr w:type="gramStart"/>
-      <w:r>
-        <w:t>whether or not</w:t>
-      </w:r>
-      <w:proofErr w:type="gramEnd"/>
-      <w:r>
-        <w:t xml:space="preserve"> otherwise exempt.</w:t>
+        <w:t>You may also claim a $500.00 exemption on any property whether or not otherwise exempt.</w:t>
       </w:r>
     </w:p>
     <w:p>
@@ -4748,15 +4449,7 @@
         </w:numPr>
       </w:pPr>
       <w:r>
-        <w:t xml:space="preserve">If you have not used </w:t>
-      </w:r>
-      <w:proofErr w:type="gramStart"/>
-      <w:r>
-        <w:t>all of</w:t>
-      </w:r>
-      <w:proofErr w:type="gramEnd"/>
-      <w:r>
-        <w:t xml:space="preserve"> your home equity exemption (the first item on this list), you may use up to $10,500 of the unused portion to protect your clothing, household goods, tools of trade, or personal injury award.</w:t>
+        <w:t>If you have not used all of your home equity exemption (the first item on this list), you may use up to $10,500 of the unused portion to protect your clothing, household goods, tools of trade, or personal injury award.</w:t>
       </w:r>
     </w:p>
     <w:p>
@@ -4764,13 +4457,8 @@
         <w:pStyle w:val="Heading2"/>
       </w:pPr>
       <w:r>
-        <w:t xml:space="preserve">Next Steps and what to expect at </w:t>
-      </w:r>
-      <w:proofErr w:type="gramStart"/>
-      <w:r>
-        <w:t>court</w:t>
-      </w:r>
-      <w:proofErr w:type="gramEnd"/>
+        <w:t>Next Steps and what to expect at court</w:t>
+      </w:r>
     </w:p>
     <w:p>
       <w:pPr>
@@ -4806,29 +4494,7 @@
           <w:sz w:val="28"/>
           <w:szCs w:val="28"/>
         </w:rPr>
-        <w:t xml:space="preserve">Remember, if </w:t>
-      </w:r>
-      <w:proofErr w:type="gramStart"/>
-      <w:r>
-        <w:rPr>
-          <w:rFonts w:ascii="Times New Roman" w:hAnsi="Times New Roman" w:cs="Times New Roman"/>
-          <w:b/>
-          <w:bCs/>
-          <w:sz w:val="28"/>
-          <w:szCs w:val="28"/>
-        </w:rPr>
-        <w:t>all of</w:t>
-      </w:r>
-      <w:proofErr w:type="gramEnd"/>
-      <w:r>
-        <w:rPr>
-          <w:rFonts w:ascii="Times New Roman" w:hAnsi="Times New Roman" w:cs="Times New Roman"/>
-          <w:b/>
-          <w:bCs/>
-          <w:sz w:val="28"/>
-          <w:szCs w:val="28"/>
-        </w:rPr>
-        <w:t xml:space="preserve"> your income and property are exempt, you cannot be ordered to pay a debt – and you do not need to agree to make payments on it. </w:t>
+        <w:t xml:space="preserve">Remember, if all of your income and property are exempt, you cannot be ordered to pay a debt – and you do not need to agree to make payments on it. </w:t>
       </w:r>
     </w:p>
     <w:p/>

</xml_diff>

<commit_message>
Fine tuning interview and template text
</commit_message>
<xml_diff>
--- a/docassemble/DraftMaineDebtCollectionHearingHelper/data/templates/Debt_Hearing_Helper.docx
+++ b/docassemble/DraftMaineDebtCollectionHearingHelper/data/templates/Debt_Hearing_Helper.docx
@@ -193,7 +193,31 @@
           <w:sz w:val="28"/>
           <w:szCs w:val="28"/>
         </w:rPr>
-        <w:t>name }} on {{ format_date(today()) }}</w:t>
+        <w:t xml:space="preserve">name }} on {{ </w:t>
+      </w:r>
+      <w:proofErr w:type="spellStart"/>
+      <w:r>
+        <w:rPr>
+          <w:rFonts w:ascii="Times New Roman" w:eastAsia="Times New Roman" w:hAnsi="Times New Roman" w:cs="Times New Roman"/>
+          <w:b/>
+          <w:bCs/>
+          <w:color w:val="024442"/>
+          <w:sz w:val="28"/>
+          <w:szCs w:val="28"/>
+        </w:rPr>
+        <w:t>format_date</w:t>
+      </w:r>
+      <w:proofErr w:type="spellEnd"/>
+      <w:r>
+        <w:rPr>
+          <w:rFonts w:ascii="Times New Roman" w:eastAsia="Times New Roman" w:hAnsi="Times New Roman" w:cs="Times New Roman"/>
+          <w:b/>
+          <w:bCs/>
+          <w:color w:val="024442"/>
+          <w:sz w:val="28"/>
+          <w:szCs w:val="28"/>
+        </w:rPr>
+        <w:t>(today()) }}</w:t>
       </w:r>
     </w:p>
     <w:p>
@@ -236,7 +260,47 @@
           <w:sz w:val="28"/>
           <w:szCs w:val="28"/>
         </w:rPr>
-        <w:t xml:space="preserve"> {{ hearing_type }} in Maine {{ court_type }} Court. </w:t>
+        <w:t xml:space="preserve"> {{ </w:t>
+      </w:r>
+      <w:proofErr w:type="spellStart"/>
+      <w:r>
+        <w:rPr>
+          <w:rFonts w:ascii="Times New Roman" w:eastAsia="Times New Roman" w:hAnsi="Times New Roman" w:cs="Times New Roman"/>
+          <w:color w:val="000000" w:themeColor="text1"/>
+          <w:sz w:val="28"/>
+          <w:szCs w:val="28"/>
+        </w:rPr>
+        <w:t>hearing_type</w:t>
+      </w:r>
+      <w:proofErr w:type="spellEnd"/>
+      <w:r>
+        <w:rPr>
+          <w:rFonts w:ascii="Times New Roman" w:eastAsia="Times New Roman" w:hAnsi="Times New Roman" w:cs="Times New Roman"/>
+          <w:color w:val="000000" w:themeColor="text1"/>
+          <w:sz w:val="28"/>
+          <w:szCs w:val="28"/>
+        </w:rPr>
+        <w:t xml:space="preserve"> }} in Maine {{ </w:t>
+      </w:r>
+      <w:proofErr w:type="spellStart"/>
+      <w:r>
+        <w:rPr>
+          <w:rFonts w:ascii="Times New Roman" w:eastAsia="Times New Roman" w:hAnsi="Times New Roman" w:cs="Times New Roman"/>
+          <w:color w:val="000000" w:themeColor="text1"/>
+          <w:sz w:val="28"/>
+          <w:szCs w:val="28"/>
+        </w:rPr>
+        <w:t>court_type</w:t>
+      </w:r>
+      <w:proofErr w:type="spellEnd"/>
+      <w:r>
+        <w:rPr>
+          <w:rFonts w:ascii="Times New Roman" w:eastAsia="Times New Roman" w:hAnsi="Times New Roman" w:cs="Times New Roman"/>
+          <w:color w:val="000000" w:themeColor="text1"/>
+          <w:sz w:val="28"/>
+          <w:szCs w:val="28"/>
+        </w:rPr>
+        <w:t xml:space="preserve"> }} Court. </w:t>
       </w:r>
       <w:r>
         <w:rPr>
@@ -281,7 +345,31 @@
           <w:sz w:val="32"/>
           <w:szCs w:val="32"/>
         </w:rPr>
-        <w:t>You have to go to a {{ hearing_type }}, now what?</w:t>
+        <w:t xml:space="preserve">You have to go to a {{ </w:t>
+      </w:r>
+      <w:proofErr w:type="spellStart"/>
+      <w:r>
+        <w:rPr>
+          <w:rFonts w:ascii="Times New Roman" w:hAnsi="Times New Roman" w:cs="Times New Roman"/>
+          <w:b/>
+          <w:bCs/>
+          <w:color w:val="024442"/>
+          <w:sz w:val="32"/>
+          <w:szCs w:val="32"/>
+        </w:rPr>
+        <w:t>hearing_type</w:t>
+      </w:r>
+      <w:proofErr w:type="spellEnd"/>
+      <w:r>
+        <w:rPr>
+          <w:rFonts w:ascii="Times New Roman" w:hAnsi="Times New Roman" w:cs="Times New Roman"/>
+          <w:b/>
+          <w:bCs/>
+          <w:color w:val="024442"/>
+          <w:sz w:val="32"/>
+          <w:szCs w:val="32"/>
+        </w:rPr>
+        <w:t xml:space="preserve"> }}, now what?</w:t>
       </w:r>
     </w:p>
     <w:p/>
@@ -315,7 +403,25 @@
           <w:sz w:val="28"/>
           <w:szCs w:val="28"/>
         </w:rPr>
-        <w:t>if hearing_type ==  ‘Debt Collection Hearing’</w:t>
+        <w:t xml:space="preserve">if </w:t>
+      </w:r>
+      <w:proofErr w:type="spellStart"/>
+      <w:r>
+        <w:rPr>
+          <w:rFonts w:ascii="Times New Roman" w:eastAsia="Times New Roman" w:hAnsi="Times New Roman" w:cs="Times New Roman"/>
+          <w:sz w:val="28"/>
+          <w:szCs w:val="28"/>
+        </w:rPr>
+        <w:t>hearing_type</w:t>
+      </w:r>
+      <w:proofErr w:type="spellEnd"/>
+      <w:r>
+        <w:rPr>
+          <w:rFonts w:ascii="Times New Roman" w:eastAsia="Times New Roman" w:hAnsi="Times New Roman" w:cs="Times New Roman"/>
+          <w:sz w:val="28"/>
+          <w:szCs w:val="28"/>
+        </w:rPr>
+        <w:t xml:space="preserve"> ==  ‘Debt Collection Hearing’</w:t>
       </w:r>
       <w:r>
         <w:rPr>
@@ -333,13 +439,23 @@
         </w:rPr>
         <w:t xml:space="preserve">and </w:t>
       </w:r>
-      <w:r>
-        <w:rPr>
-          <w:rFonts w:ascii="Times New Roman" w:eastAsia="Times New Roman" w:hAnsi="Times New Roman" w:cs="Times New Roman"/>
-          <w:sz w:val="28"/>
-          <w:szCs w:val="28"/>
-        </w:rPr>
-        <w:t>court_type == ‘Small Claims’ %}</w:t>
+      <w:proofErr w:type="spellStart"/>
+      <w:r>
+        <w:rPr>
+          <w:rFonts w:ascii="Times New Roman" w:eastAsia="Times New Roman" w:hAnsi="Times New Roman" w:cs="Times New Roman"/>
+          <w:sz w:val="28"/>
+          <w:szCs w:val="28"/>
+        </w:rPr>
+        <w:t>court_type</w:t>
+      </w:r>
+      <w:proofErr w:type="spellEnd"/>
+      <w:r>
+        <w:rPr>
+          <w:rFonts w:ascii="Times New Roman" w:eastAsia="Times New Roman" w:hAnsi="Times New Roman" w:cs="Times New Roman"/>
+          <w:sz w:val="28"/>
+          <w:szCs w:val="28"/>
+        </w:rPr>
+        <w:t xml:space="preserve"> == ‘Small Claims’ %}</w:t>
       </w:r>
     </w:p>
     <w:p>
@@ -643,7 +759,25 @@
           <w:sz w:val="28"/>
           <w:szCs w:val="28"/>
         </w:rPr>
-        <w:t xml:space="preserve"> if hearing_type == </w:t>
+        <w:t xml:space="preserve"> if </w:t>
+      </w:r>
+      <w:proofErr w:type="spellStart"/>
+      <w:r>
+        <w:rPr>
+          <w:rFonts w:ascii="Times New Roman" w:eastAsia="Times New Roman" w:hAnsi="Times New Roman" w:cs="Times New Roman"/>
+          <w:sz w:val="28"/>
+          <w:szCs w:val="28"/>
+        </w:rPr>
+        <w:t>hearing_type</w:t>
+      </w:r>
+      <w:proofErr w:type="spellEnd"/>
+      <w:r>
+        <w:rPr>
+          <w:rFonts w:ascii="Times New Roman" w:eastAsia="Times New Roman" w:hAnsi="Times New Roman" w:cs="Times New Roman"/>
+          <w:sz w:val="28"/>
+          <w:szCs w:val="28"/>
+        </w:rPr>
+        <w:t xml:space="preserve"> == </w:t>
       </w:r>
       <w:r>
         <w:rPr>
@@ -860,7 +994,25 @@
           <w:szCs w:val="28"/>
         </w:rPr>
         <w:lastRenderedPageBreak/>
-        <w:t>{%p if hearing_type ==  ‘</w:t>
+        <w:t xml:space="preserve">{%p if </w:t>
+      </w:r>
+      <w:proofErr w:type="spellStart"/>
+      <w:r>
+        <w:rPr>
+          <w:rFonts w:ascii="Times New Roman" w:eastAsia="Times New Roman" w:hAnsi="Times New Roman" w:cs="Times New Roman"/>
+          <w:sz w:val="28"/>
+          <w:szCs w:val="28"/>
+        </w:rPr>
+        <w:t>hearing_type</w:t>
+      </w:r>
+      <w:proofErr w:type="spellEnd"/>
+      <w:r>
+        <w:rPr>
+          <w:rFonts w:ascii="Times New Roman" w:eastAsia="Times New Roman" w:hAnsi="Times New Roman" w:cs="Times New Roman"/>
+          <w:sz w:val="28"/>
+          <w:szCs w:val="28"/>
+        </w:rPr>
+        <w:t xml:space="preserve"> ==  ‘</w:t>
       </w:r>
       <w:r>
         <w:rPr>
@@ -900,7 +1052,25 @@
           <w:sz w:val="28"/>
           <w:szCs w:val="28"/>
         </w:rPr>
-        <w:t xml:space="preserve"> and court_type == ‘</w:t>
+        <w:t xml:space="preserve"> and </w:t>
+      </w:r>
+      <w:proofErr w:type="spellStart"/>
+      <w:r>
+        <w:rPr>
+          <w:rFonts w:ascii="Times New Roman" w:eastAsia="Times New Roman" w:hAnsi="Times New Roman" w:cs="Times New Roman"/>
+          <w:sz w:val="28"/>
+          <w:szCs w:val="28"/>
+        </w:rPr>
+        <w:t>court_type</w:t>
+      </w:r>
+      <w:proofErr w:type="spellEnd"/>
+      <w:r>
+        <w:rPr>
+          <w:rFonts w:ascii="Times New Roman" w:eastAsia="Times New Roman" w:hAnsi="Times New Roman" w:cs="Times New Roman"/>
+          <w:sz w:val="28"/>
+          <w:szCs w:val="28"/>
+        </w:rPr>
+        <w:t xml:space="preserve"> == ‘</w:t>
       </w:r>
       <w:r>
         <w:rPr>
@@ -1130,23 +1300,6 @@
           <w:sz w:val="28"/>
           <w:szCs w:val="28"/>
         </w:rPr>
-        <w:t xml:space="preserve"> </w:t>
-      </w:r>
-    </w:p>
-    <w:p>
-      <w:pPr>
-        <w:rPr>
-          <w:rFonts w:ascii="Times New Roman" w:eastAsia="Times New Roman" w:hAnsi="Times New Roman" w:cs="Times New Roman"/>
-          <w:sz w:val="28"/>
-          <w:szCs w:val="28"/>
-        </w:rPr>
-      </w:pPr>
-      <w:r>
-        <w:rPr>
-          <w:rFonts w:ascii="Times New Roman" w:eastAsia="Times New Roman" w:hAnsi="Times New Roman" w:cs="Times New Roman"/>
-          <w:sz w:val="28"/>
-          <w:szCs w:val="28"/>
-        </w:rPr>
         <w:t>{%p endif %}</w:t>
       </w:r>
     </w:p>
@@ -1202,7 +1355,15 @@
           <w:sz w:val="28"/>
           <w:szCs w:val="28"/>
         </w:rPr>
-        <w:t xml:space="preserve">Maine law recognizes that there are certain basic things a person needs in order to live. Some property and income cannot be taken from you unless you agree. This may mean that even if you owe a debt, go to court, and lose, the company that </w:t>
+        <w:t>Maine law recognizes that there are certain basic things a person needs in order to live. Some property and income cannot be taken from you unless you agree. This may mean that even if you owe a debt, go to court, and lose, the company that owns your debt may not be able to collect any money from you</w:t>
+      </w:r>
+      <w:r>
+        <w:rPr>
+          <w:rFonts w:ascii="Times New Roman" w:eastAsia="Times New Roman" w:hAnsi="Times New Roman" w:cs="Times New Roman"/>
+          <w:sz w:val="28"/>
+          <w:szCs w:val="28"/>
+        </w:rPr>
+        <w:t xml:space="preserve"> because of the amount or type of income you have and your assets are exempt from collections </w:t>
       </w:r>
       <w:r>
         <w:rPr>
@@ -1211,15 +1372,7 @@
           <w:szCs w:val="28"/>
         </w:rPr>
         <w:lastRenderedPageBreak/>
-        <w:t>owns your debt may not be able to collect any money from you</w:t>
-      </w:r>
-      <w:r>
-        <w:rPr>
-          <w:rFonts w:ascii="Times New Roman" w:eastAsia="Times New Roman" w:hAnsi="Times New Roman" w:cs="Times New Roman"/>
-          <w:sz w:val="28"/>
-          <w:szCs w:val="28"/>
-        </w:rPr>
-        <w:t xml:space="preserve"> because of the amount or type of income you have and your assets are exempt from collections under Maine law. </w:t>
+        <w:t xml:space="preserve">under Maine law. </w:t>
       </w:r>
       <w:r>
         <w:rPr>
@@ -1250,15 +1403,71 @@
           <w:sz w:val="28"/>
           <w:szCs w:val="28"/>
         </w:rPr>
-        <w:t>This tool will help you organize your income and assets, and let you know if they should be considered exempt from most debt collection or not.</w:t>
-      </w:r>
-      <w:r>
-        <w:rPr>
-          <w:rFonts w:ascii="Times New Roman" w:eastAsia="Times New Roman" w:hAnsi="Times New Roman" w:cs="Times New Roman"/>
-          <w:sz w:val="28"/>
-          <w:szCs w:val="28"/>
-        </w:rPr>
-        <w:t xml:space="preserve"> It only covers the most common income and property types, but includes more information about other exemptions in case you need it.</w:t>
+        <w:t>On the next page you will see your ‘Income and Assets Report.’ This tool has organized the information you gave about</w:t>
+      </w:r>
+      <w:r>
+        <w:rPr>
+          <w:rFonts w:ascii="Times New Roman" w:eastAsia="Times New Roman" w:hAnsi="Times New Roman" w:cs="Times New Roman"/>
+          <w:sz w:val="28"/>
+          <w:szCs w:val="28"/>
+        </w:rPr>
+        <w:t xml:space="preserve"> your income and assets, and</w:t>
+      </w:r>
+      <w:r>
+        <w:rPr>
+          <w:rFonts w:ascii="Times New Roman" w:eastAsia="Times New Roman" w:hAnsi="Times New Roman" w:cs="Times New Roman"/>
+          <w:sz w:val="28"/>
+          <w:szCs w:val="28"/>
+        </w:rPr>
+        <w:t xml:space="preserve"> will</w:t>
+      </w:r>
+      <w:r>
+        <w:rPr>
+          <w:rFonts w:ascii="Times New Roman" w:eastAsia="Times New Roman" w:hAnsi="Times New Roman" w:cs="Times New Roman"/>
+          <w:sz w:val="28"/>
+          <w:szCs w:val="28"/>
+        </w:rPr>
+        <w:t xml:space="preserve"> let you know if they </w:t>
+      </w:r>
+      <w:r>
+        <w:rPr>
+          <w:rFonts w:ascii="Times New Roman" w:eastAsia="Times New Roman" w:hAnsi="Times New Roman" w:cs="Times New Roman"/>
+          <w:sz w:val="28"/>
+          <w:szCs w:val="28"/>
+        </w:rPr>
+        <w:t>may</w:t>
+      </w:r>
+      <w:r>
+        <w:rPr>
+          <w:rFonts w:ascii="Times New Roman" w:eastAsia="Times New Roman" w:hAnsi="Times New Roman" w:cs="Times New Roman"/>
+          <w:sz w:val="28"/>
+          <w:szCs w:val="28"/>
+        </w:rPr>
+        <w:t xml:space="preserve"> be considered exempt from most debt collection or not.</w:t>
+      </w:r>
+      <w:r>
+        <w:rPr>
+          <w:rFonts w:ascii="Times New Roman" w:eastAsia="Times New Roman" w:hAnsi="Times New Roman" w:cs="Times New Roman"/>
+          <w:sz w:val="28"/>
+          <w:szCs w:val="28"/>
+        </w:rPr>
+        <w:t xml:space="preserve"> It only covers the most common income and property types, but includes more information</w:t>
+      </w:r>
+      <w:r>
+        <w:rPr>
+          <w:rFonts w:ascii="Times New Roman" w:eastAsia="Times New Roman" w:hAnsi="Times New Roman" w:cs="Times New Roman"/>
+          <w:sz w:val="28"/>
+          <w:szCs w:val="28"/>
+        </w:rPr>
+        <w:t xml:space="preserve"> after your report</w:t>
+      </w:r>
+      <w:r>
+        <w:rPr>
+          <w:rFonts w:ascii="Times New Roman" w:eastAsia="Times New Roman" w:hAnsi="Times New Roman" w:cs="Times New Roman"/>
+          <w:sz w:val="28"/>
+          <w:szCs w:val="28"/>
+        </w:rPr>
+        <w:t xml:space="preserve"> about other exemptions in case you need it.</w:t>
       </w:r>
       <w:r>
         <w:rPr>
@@ -1374,15 +1583,33 @@
           <w:sz w:val="28"/>
           <w:szCs w:val="28"/>
         </w:rPr>
-        <w:t>{%p if income_type_</w:t>
-      </w:r>
-      <w:r>
-        <w:rPr>
-          <w:rFonts w:ascii="Times New Roman" w:eastAsia="Times New Roman" w:hAnsi="Times New Roman" w:cs="Times New Roman"/>
-          <w:sz w:val="28"/>
-          <w:szCs w:val="28"/>
-        </w:rPr>
-        <w:t>wage %}</w:t>
+        <w:t xml:space="preserve">{%p if </w:t>
+      </w:r>
+      <w:proofErr w:type="spellStart"/>
+      <w:r>
+        <w:rPr>
+          <w:rFonts w:ascii="Times New Roman" w:eastAsia="Times New Roman" w:hAnsi="Times New Roman" w:cs="Times New Roman"/>
+          <w:sz w:val="28"/>
+          <w:szCs w:val="28"/>
+        </w:rPr>
+        <w:t>income_type_</w:t>
+      </w:r>
+      <w:r>
+        <w:rPr>
+          <w:rFonts w:ascii="Times New Roman" w:eastAsia="Times New Roman" w:hAnsi="Times New Roman" w:cs="Times New Roman"/>
+          <w:sz w:val="28"/>
+          <w:szCs w:val="28"/>
+        </w:rPr>
+        <w:t>wage</w:t>
+      </w:r>
+      <w:proofErr w:type="spellEnd"/>
+      <w:r>
+        <w:rPr>
+          <w:rFonts w:ascii="Times New Roman" w:eastAsia="Times New Roman" w:hAnsi="Times New Roman" w:cs="Times New Roman"/>
+          <w:sz w:val="28"/>
+          <w:szCs w:val="28"/>
+        </w:rPr>
+        <w:t xml:space="preserve"> %}</w:t>
       </w:r>
     </w:p>
     <w:p>
@@ -1402,6 +1629,7 @@
         </w:rPr>
         <w:t xml:space="preserve">Wages or other income from work in the amount of {{ </w:t>
       </w:r>
+      <w:proofErr w:type="spellStart"/>
       <w:r>
         <w:rPr>
           <w:rFonts w:ascii="Times New Roman" w:eastAsia="Times New Roman" w:hAnsi="Times New Roman" w:cs="Times New Roman"/>
@@ -1410,6 +1638,7 @@
         </w:rPr>
         <w:t>wage_amount</w:t>
       </w:r>
+      <w:proofErr w:type="spellEnd"/>
       <w:r>
         <w:rPr>
           <w:rFonts w:ascii="Times New Roman" w:eastAsia="Times New Roman" w:hAnsi="Times New Roman" w:cs="Times New Roman"/>
@@ -1498,7 +1727,25 @@
           <w:sz w:val="28"/>
           <w:szCs w:val="28"/>
         </w:rPr>
-        <w:t>{%p if income_type_wage %}</w:t>
+        <w:t xml:space="preserve">{%p if </w:t>
+      </w:r>
+      <w:proofErr w:type="spellStart"/>
+      <w:r>
+        <w:rPr>
+          <w:rFonts w:ascii="Times New Roman" w:eastAsia="Times New Roman" w:hAnsi="Times New Roman" w:cs="Times New Roman"/>
+          <w:sz w:val="28"/>
+          <w:szCs w:val="28"/>
+        </w:rPr>
+        <w:t>income_type_wage</w:t>
+      </w:r>
+      <w:proofErr w:type="spellEnd"/>
+      <w:r>
+        <w:rPr>
+          <w:rFonts w:ascii="Times New Roman" w:eastAsia="Times New Roman" w:hAnsi="Times New Roman" w:cs="Times New Roman"/>
+          <w:sz w:val="28"/>
+          <w:szCs w:val="28"/>
+        </w:rPr>
+        <w:t xml:space="preserve"> %}</w:t>
       </w:r>
     </w:p>
     <w:p>
@@ -1516,7 +1763,25 @@
           <w:sz w:val="28"/>
           <w:szCs w:val="28"/>
         </w:rPr>
-        <w:t>Of this income from wages {% if wage_amount &lt; 566.00</w:t>
+        <w:t xml:space="preserve">Of this income from wages {% if </w:t>
+      </w:r>
+      <w:proofErr w:type="spellStart"/>
+      <w:r>
+        <w:rPr>
+          <w:rFonts w:ascii="Times New Roman" w:eastAsia="Times New Roman" w:hAnsi="Times New Roman" w:cs="Times New Roman"/>
+          <w:sz w:val="28"/>
+          <w:szCs w:val="28"/>
+        </w:rPr>
+        <w:t>wage_amount</w:t>
+      </w:r>
+      <w:proofErr w:type="spellEnd"/>
+      <w:r>
+        <w:rPr>
+          <w:rFonts w:ascii="Times New Roman" w:eastAsia="Times New Roman" w:hAnsi="Times New Roman" w:cs="Times New Roman"/>
+          <w:sz w:val="28"/>
+          <w:szCs w:val="28"/>
+        </w:rPr>
+        <w:t xml:space="preserve"> &lt; 566.00</w:t>
       </w:r>
       <w:r>
         <w:rPr>
@@ -1532,7 +1797,61 @@
           <w:sz w:val="28"/>
           <w:szCs w:val="28"/>
         </w:rPr>
-        <w:t>} all of it {% elif wage_amount &gt; 566.00 and wage_amount &lt; 754.68</w:t>
+        <w:t xml:space="preserve">} all of it {% </w:t>
+      </w:r>
+      <w:proofErr w:type="spellStart"/>
+      <w:r>
+        <w:rPr>
+          <w:rFonts w:ascii="Times New Roman" w:eastAsia="Times New Roman" w:hAnsi="Times New Roman" w:cs="Times New Roman"/>
+          <w:sz w:val="28"/>
+          <w:szCs w:val="28"/>
+        </w:rPr>
+        <w:t>elif</w:t>
+      </w:r>
+      <w:proofErr w:type="spellEnd"/>
+      <w:r>
+        <w:rPr>
+          <w:rFonts w:ascii="Times New Roman" w:eastAsia="Times New Roman" w:hAnsi="Times New Roman" w:cs="Times New Roman"/>
+          <w:sz w:val="28"/>
+          <w:szCs w:val="28"/>
+        </w:rPr>
+        <w:t xml:space="preserve"> </w:t>
+      </w:r>
+      <w:proofErr w:type="spellStart"/>
+      <w:r>
+        <w:rPr>
+          <w:rFonts w:ascii="Times New Roman" w:eastAsia="Times New Roman" w:hAnsi="Times New Roman" w:cs="Times New Roman"/>
+          <w:sz w:val="28"/>
+          <w:szCs w:val="28"/>
+        </w:rPr>
+        <w:t>wage_amount</w:t>
+      </w:r>
+      <w:proofErr w:type="spellEnd"/>
+      <w:r>
+        <w:rPr>
+          <w:rFonts w:ascii="Times New Roman" w:eastAsia="Times New Roman" w:hAnsi="Times New Roman" w:cs="Times New Roman"/>
+          <w:sz w:val="28"/>
+          <w:szCs w:val="28"/>
+        </w:rPr>
+        <w:t xml:space="preserve"> &gt; 566.00 and </w:t>
+      </w:r>
+      <w:proofErr w:type="spellStart"/>
+      <w:r>
+        <w:rPr>
+          <w:rFonts w:ascii="Times New Roman" w:eastAsia="Times New Roman" w:hAnsi="Times New Roman" w:cs="Times New Roman"/>
+          <w:sz w:val="28"/>
+          <w:szCs w:val="28"/>
+        </w:rPr>
+        <w:t>wage_amount</w:t>
+      </w:r>
+      <w:proofErr w:type="spellEnd"/>
+      <w:r>
+        <w:rPr>
+          <w:rFonts w:ascii="Times New Roman" w:eastAsia="Times New Roman" w:hAnsi="Times New Roman" w:cs="Times New Roman"/>
+          <w:sz w:val="28"/>
+          <w:szCs w:val="28"/>
+        </w:rPr>
+        <w:t xml:space="preserve"> &lt; 754.68</w:t>
       </w:r>
       <w:r>
         <w:rPr>
@@ -1654,7 +1973,25 @@
           <w:sz w:val="28"/>
           <w:szCs w:val="28"/>
         </w:rPr>
-        <w:t xml:space="preserve">{%p if income_type_TANF %} </w:t>
+        <w:t xml:space="preserve">{%p if </w:t>
+      </w:r>
+      <w:proofErr w:type="spellStart"/>
+      <w:r>
+        <w:rPr>
+          <w:rFonts w:ascii="Times New Roman" w:eastAsia="Times New Roman" w:hAnsi="Times New Roman" w:cs="Times New Roman"/>
+          <w:sz w:val="28"/>
+          <w:szCs w:val="28"/>
+        </w:rPr>
+        <w:t>income_type_TANF</w:t>
+      </w:r>
+      <w:proofErr w:type="spellEnd"/>
+      <w:r>
+        <w:rPr>
+          <w:rFonts w:ascii="Times New Roman" w:eastAsia="Times New Roman" w:hAnsi="Times New Roman" w:cs="Times New Roman"/>
+          <w:sz w:val="28"/>
+          <w:szCs w:val="28"/>
+        </w:rPr>
+        <w:t xml:space="preserve"> %} </w:t>
       </w:r>
     </w:p>
     <w:p>
@@ -1680,7 +2017,16 @@
           <w:sz w:val="28"/>
           <w:szCs w:val="28"/>
         </w:rPr>
-        <w:t>in the amount of {{ T</w:t>
+        <w:t xml:space="preserve">in the amount of {{ </w:t>
+      </w:r>
+      <w:proofErr w:type="spellStart"/>
+      <w:r>
+        <w:rPr>
+          <w:rFonts w:ascii="Times New Roman" w:eastAsia="Times New Roman" w:hAnsi="Times New Roman" w:cs="Times New Roman"/>
+          <w:sz w:val="28"/>
+          <w:szCs w:val="28"/>
+        </w:rPr>
+        <w:t>T</w:t>
       </w:r>
       <w:r>
         <w:rPr>
@@ -1690,6 +2036,7 @@
         </w:rPr>
         <w:t>ANF_amount</w:t>
       </w:r>
+      <w:proofErr w:type="spellEnd"/>
       <w:r>
         <w:rPr>
           <w:rFonts w:ascii="Times New Roman" w:eastAsia="Times New Roman" w:hAnsi="Times New Roman" w:cs="Times New Roman"/>
@@ -1783,8 +2130,18 @@
           <w:sz w:val="28"/>
           <w:szCs w:val="28"/>
         </w:rPr>
-        <w:t>{%p if income_type_SSI</w:t>
-      </w:r>
+        <w:t xml:space="preserve">{%p if </w:t>
+      </w:r>
+      <w:proofErr w:type="spellStart"/>
+      <w:r>
+        <w:rPr>
+          <w:rFonts w:ascii="Times New Roman" w:eastAsia="Times New Roman" w:hAnsi="Times New Roman" w:cs="Times New Roman"/>
+          <w:sz w:val="28"/>
+          <w:szCs w:val="28"/>
+        </w:rPr>
+        <w:t>income_type_SSI</w:t>
+      </w:r>
+      <w:proofErr w:type="spellEnd"/>
       <w:r>
         <w:rPr>
           <w:rFonts w:ascii="Times New Roman" w:eastAsia="Times New Roman" w:hAnsi="Times New Roman" w:cs="Times New Roman"/>
@@ -1825,7 +2182,25 @@
           <w:sz w:val="28"/>
           <w:szCs w:val="28"/>
         </w:rPr>
-        <w:t xml:space="preserve"> in the amount of {{ SSI_amount </w:t>
+        <w:t xml:space="preserve"> in the amount of {{ </w:t>
+      </w:r>
+      <w:proofErr w:type="spellStart"/>
+      <w:r>
+        <w:rPr>
+          <w:rFonts w:ascii="Times New Roman" w:eastAsia="Times New Roman" w:hAnsi="Times New Roman" w:cs="Times New Roman"/>
+          <w:sz w:val="28"/>
+          <w:szCs w:val="28"/>
+        </w:rPr>
+        <w:t>SSI_amount</w:t>
+      </w:r>
+      <w:proofErr w:type="spellEnd"/>
+      <w:r>
+        <w:rPr>
+          <w:rFonts w:ascii="Times New Roman" w:eastAsia="Times New Roman" w:hAnsi="Times New Roman" w:cs="Times New Roman"/>
+          <w:sz w:val="28"/>
+          <w:szCs w:val="28"/>
+        </w:rPr>
+        <w:t xml:space="preserve"> </w:t>
       </w:r>
       <w:r>
         <w:rPr>
@@ -1928,8 +2303,18 @@
           <w:sz w:val="28"/>
           <w:szCs w:val="28"/>
         </w:rPr>
-        <w:t>{%p if income_type_VA</w:t>
-      </w:r>
+        <w:t xml:space="preserve">{%p if </w:t>
+      </w:r>
+      <w:proofErr w:type="spellStart"/>
+      <w:r>
+        <w:rPr>
+          <w:rFonts w:ascii="Times New Roman" w:eastAsia="Times New Roman" w:hAnsi="Times New Roman" w:cs="Times New Roman"/>
+          <w:sz w:val="28"/>
+          <w:szCs w:val="28"/>
+        </w:rPr>
+        <w:t>income_type_VA</w:t>
+      </w:r>
+      <w:proofErr w:type="spellEnd"/>
       <w:r>
         <w:rPr>
           <w:rFonts w:ascii="Times New Roman" w:eastAsia="Times New Roman" w:hAnsi="Times New Roman" w:cs="Times New Roman"/>
@@ -1970,8 +2355,18 @@
           <w:sz w:val="28"/>
           <w:szCs w:val="28"/>
         </w:rPr>
-        <w:t xml:space="preserve"> in the amount of {{ VA_amount</w:t>
-      </w:r>
+        <w:t xml:space="preserve"> in the amount of {{ </w:t>
+      </w:r>
+      <w:proofErr w:type="spellStart"/>
+      <w:r>
+        <w:rPr>
+          <w:rFonts w:ascii="Times New Roman" w:eastAsia="Times New Roman" w:hAnsi="Times New Roman" w:cs="Times New Roman"/>
+          <w:sz w:val="28"/>
+          <w:szCs w:val="28"/>
+        </w:rPr>
+        <w:t>VA_amount</w:t>
+      </w:r>
+      <w:proofErr w:type="spellEnd"/>
       <w:r>
         <w:rPr>
           <w:rFonts w:ascii="Times New Roman" w:eastAsia="Times New Roman" w:hAnsi="Times New Roman" w:cs="Times New Roman"/>
@@ -2065,8 +2460,18 @@
           <w:sz w:val="28"/>
           <w:szCs w:val="28"/>
         </w:rPr>
-        <w:t>{%p if income_type_WC</w:t>
-      </w:r>
+        <w:t xml:space="preserve">{%p if </w:t>
+      </w:r>
+      <w:proofErr w:type="spellStart"/>
+      <w:r>
+        <w:rPr>
+          <w:rFonts w:ascii="Times New Roman" w:eastAsia="Times New Roman" w:hAnsi="Times New Roman" w:cs="Times New Roman"/>
+          <w:sz w:val="28"/>
+          <w:szCs w:val="28"/>
+        </w:rPr>
+        <w:t>income_type_WC</w:t>
+      </w:r>
+      <w:proofErr w:type="spellEnd"/>
       <w:r>
         <w:rPr>
           <w:rFonts w:ascii="Times New Roman" w:eastAsia="Times New Roman" w:hAnsi="Times New Roman" w:cs="Times New Roman"/>
@@ -2108,8 +2513,18 @@
           <w:sz w:val="28"/>
           <w:szCs w:val="28"/>
         </w:rPr>
-        <w:t xml:space="preserve"> in the amount of {{ WC_amount</w:t>
-      </w:r>
+        <w:t xml:space="preserve"> in the amount of {{ </w:t>
+      </w:r>
+      <w:proofErr w:type="spellStart"/>
+      <w:r>
+        <w:rPr>
+          <w:rFonts w:ascii="Times New Roman" w:eastAsia="Times New Roman" w:hAnsi="Times New Roman" w:cs="Times New Roman"/>
+          <w:sz w:val="28"/>
+          <w:szCs w:val="28"/>
+        </w:rPr>
+        <w:t>WC_amount</w:t>
+      </w:r>
+      <w:proofErr w:type="spellEnd"/>
       <w:r>
         <w:rPr>
           <w:rFonts w:ascii="Times New Roman" w:eastAsia="Times New Roman" w:hAnsi="Times New Roman" w:cs="Times New Roman"/>
@@ -2185,8 +2600,18 @@
           <w:sz w:val="28"/>
           <w:szCs w:val="28"/>
         </w:rPr>
-        <w:t>{%p if income_type_MERB</w:t>
-      </w:r>
+        <w:t xml:space="preserve">{%p if </w:t>
+      </w:r>
+      <w:proofErr w:type="spellStart"/>
+      <w:r>
+        <w:rPr>
+          <w:rFonts w:ascii="Times New Roman" w:eastAsia="Times New Roman" w:hAnsi="Times New Roman" w:cs="Times New Roman"/>
+          <w:sz w:val="28"/>
+          <w:szCs w:val="28"/>
+        </w:rPr>
+        <w:t>income_type_MERB</w:t>
+      </w:r>
+      <w:proofErr w:type="spellEnd"/>
       <w:r>
         <w:rPr>
           <w:rFonts w:ascii="Times New Roman" w:eastAsia="Times New Roman" w:hAnsi="Times New Roman" w:cs="Times New Roman"/>
@@ -2227,8 +2652,18 @@
           <w:sz w:val="28"/>
           <w:szCs w:val="28"/>
         </w:rPr>
-        <w:t xml:space="preserve"> in the amount of {{ MERB_amount</w:t>
-      </w:r>
+        <w:t xml:space="preserve"> in the amount of {{ </w:t>
+      </w:r>
+      <w:proofErr w:type="spellStart"/>
+      <w:r>
+        <w:rPr>
+          <w:rFonts w:ascii="Times New Roman" w:eastAsia="Times New Roman" w:hAnsi="Times New Roman" w:cs="Times New Roman"/>
+          <w:sz w:val="28"/>
+          <w:szCs w:val="28"/>
+        </w:rPr>
+        <w:t>MERB_amount</w:t>
+      </w:r>
+      <w:proofErr w:type="spellEnd"/>
       <w:r>
         <w:rPr>
           <w:rFonts w:ascii="Times New Roman" w:eastAsia="Times New Roman" w:hAnsi="Times New Roman" w:cs="Times New Roman"/>
@@ -2322,8 +2757,18 @@
           <w:sz w:val="28"/>
           <w:szCs w:val="28"/>
         </w:rPr>
-        <w:t>{%p if income_type_UI</w:t>
-      </w:r>
+        <w:t xml:space="preserve">{%p if </w:t>
+      </w:r>
+      <w:proofErr w:type="spellStart"/>
+      <w:r>
+        <w:rPr>
+          <w:rFonts w:ascii="Times New Roman" w:eastAsia="Times New Roman" w:hAnsi="Times New Roman" w:cs="Times New Roman"/>
+          <w:sz w:val="28"/>
+          <w:szCs w:val="28"/>
+        </w:rPr>
+        <w:t>income_type_UI</w:t>
+      </w:r>
+      <w:proofErr w:type="spellEnd"/>
       <w:r>
         <w:rPr>
           <w:rFonts w:ascii="Times New Roman" w:eastAsia="Times New Roman" w:hAnsi="Times New Roman" w:cs="Times New Roman"/>
@@ -2364,8 +2809,18 @@
           <w:sz w:val="28"/>
           <w:szCs w:val="28"/>
         </w:rPr>
-        <w:t xml:space="preserve"> in the amount of {{ UI_amount</w:t>
-      </w:r>
+        <w:t xml:space="preserve"> in the amount of {{ </w:t>
+      </w:r>
+      <w:proofErr w:type="spellStart"/>
+      <w:r>
+        <w:rPr>
+          <w:rFonts w:ascii="Times New Roman" w:eastAsia="Times New Roman" w:hAnsi="Times New Roman" w:cs="Times New Roman"/>
+          <w:sz w:val="28"/>
+          <w:szCs w:val="28"/>
+        </w:rPr>
+        <w:t>UI_amount</w:t>
+      </w:r>
+      <w:proofErr w:type="spellEnd"/>
       <w:r>
         <w:rPr>
           <w:rFonts w:ascii="Times New Roman" w:eastAsia="Times New Roman" w:hAnsi="Times New Roman" w:cs="Times New Roman"/>
@@ -2459,7 +2914,25 @@
           <w:sz w:val="28"/>
           <w:szCs w:val="28"/>
         </w:rPr>
-        <w:t xml:space="preserve">{%p if income_type_Support %} </w:t>
+        <w:t xml:space="preserve">{%p if </w:t>
+      </w:r>
+      <w:proofErr w:type="spellStart"/>
+      <w:r>
+        <w:rPr>
+          <w:rFonts w:ascii="Times New Roman" w:eastAsia="Times New Roman" w:hAnsi="Times New Roman" w:cs="Times New Roman"/>
+          <w:sz w:val="28"/>
+          <w:szCs w:val="28"/>
+        </w:rPr>
+        <w:t>income_type_Support</w:t>
+      </w:r>
+      <w:proofErr w:type="spellEnd"/>
+      <w:r>
+        <w:rPr>
+          <w:rFonts w:ascii="Times New Roman" w:eastAsia="Times New Roman" w:hAnsi="Times New Roman" w:cs="Times New Roman"/>
+          <w:sz w:val="28"/>
+          <w:szCs w:val="28"/>
+        </w:rPr>
+        <w:t xml:space="preserve"> %} </w:t>
       </w:r>
     </w:p>
     <w:p>
@@ -2541,7 +3014,25 @@
           <w:sz w:val="28"/>
           <w:szCs w:val="28"/>
         </w:rPr>
-        <w:t xml:space="preserve"> in the amount of {{ Support_amount </w:t>
+        <w:t xml:space="preserve"> in the amount of {{ </w:t>
+      </w:r>
+      <w:proofErr w:type="spellStart"/>
+      <w:r>
+        <w:rPr>
+          <w:rFonts w:ascii="Times New Roman" w:eastAsia="Times New Roman" w:hAnsi="Times New Roman" w:cs="Times New Roman"/>
+          <w:sz w:val="28"/>
+          <w:szCs w:val="28"/>
+        </w:rPr>
+        <w:t>Support_amount</w:t>
+      </w:r>
+      <w:proofErr w:type="spellEnd"/>
+      <w:r>
+        <w:rPr>
+          <w:rFonts w:ascii="Times New Roman" w:eastAsia="Times New Roman" w:hAnsi="Times New Roman" w:cs="Times New Roman"/>
+          <w:sz w:val="28"/>
+          <w:szCs w:val="28"/>
+        </w:rPr>
+        <w:t xml:space="preserve"> </w:t>
       </w:r>
       <w:r>
         <w:rPr>
@@ -2644,7 +3135,25 @@
           <w:sz w:val="28"/>
           <w:szCs w:val="28"/>
         </w:rPr>
-        <w:t xml:space="preserve">{%p if income_type_PA %} </w:t>
+        <w:t xml:space="preserve">{%p if </w:t>
+      </w:r>
+      <w:proofErr w:type="spellStart"/>
+      <w:r>
+        <w:rPr>
+          <w:rFonts w:ascii="Times New Roman" w:eastAsia="Times New Roman" w:hAnsi="Times New Roman" w:cs="Times New Roman"/>
+          <w:sz w:val="28"/>
+          <w:szCs w:val="28"/>
+        </w:rPr>
+        <w:t>income_type_PA</w:t>
+      </w:r>
+      <w:proofErr w:type="spellEnd"/>
+      <w:r>
+        <w:rPr>
+          <w:rFonts w:ascii="Times New Roman" w:eastAsia="Times New Roman" w:hAnsi="Times New Roman" w:cs="Times New Roman"/>
+          <w:sz w:val="28"/>
+          <w:szCs w:val="28"/>
+        </w:rPr>
+        <w:t xml:space="preserve"> %} </w:t>
       </w:r>
     </w:p>
     <w:p>
@@ -2678,8 +3187,18 @@
           <w:sz w:val="28"/>
           <w:szCs w:val="28"/>
         </w:rPr>
-        <w:t xml:space="preserve"> in the amount of {{ PA_amount</w:t>
-      </w:r>
+        <w:t xml:space="preserve"> in the amount of {{ </w:t>
+      </w:r>
+      <w:proofErr w:type="spellStart"/>
+      <w:r>
+        <w:rPr>
+          <w:rFonts w:ascii="Times New Roman" w:eastAsia="Times New Roman" w:hAnsi="Times New Roman" w:cs="Times New Roman"/>
+          <w:sz w:val="28"/>
+          <w:szCs w:val="28"/>
+        </w:rPr>
+        <w:t>PA_amount</w:t>
+      </w:r>
+      <w:proofErr w:type="spellEnd"/>
       <w:r>
         <w:rPr>
           <w:rFonts w:ascii="Times New Roman" w:eastAsia="Times New Roman" w:hAnsi="Times New Roman" w:cs="Times New Roman"/>
@@ -2781,7 +3300,25 @@
           <w:sz w:val="28"/>
           <w:szCs w:val="28"/>
         </w:rPr>
-        <w:t xml:space="preserve">{%p if income_type_TAX %} </w:t>
+        <w:t xml:space="preserve">{%p if </w:t>
+      </w:r>
+      <w:proofErr w:type="spellStart"/>
+      <w:r>
+        <w:rPr>
+          <w:rFonts w:ascii="Times New Roman" w:eastAsia="Times New Roman" w:hAnsi="Times New Roman" w:cs="Times New Roman"/>
+          <w:sz w:val="28"/>
+          <w:szCs w:val="28"/>
+        </w:rPr>
+        <w:t>income_type_TAX</w:t>
+      </w:r>
+      <w:proofErr w:type="spellEnd"/>
+      <w:r>
+        <w:rPr>
+          <w:rFonts w:ascii="Times New Roman" w:eastAsia="Times New Roman" w:hAnsi="Times New Roman" w:cs="Times New Roman"/>
+          <w:sz w:val="28"/>
+          <w:szCs w:val="28"/>
+        </w:rPr>
+        <w:t xml:space="preserve"> %} </w:t>
       </w:r>
     </w:p>
     <w:p>
@@ -2807,8 +3344,18 @@
           <w:sz w:val="28"/>
           <w:szCs w:val="28"/>
         </w:rPr>
-        <w:t xml:space="preserve"> in the amount of {{ TAX_amount</w:t>
-      </w:r>
+        <w:t xml:space="preserve"> in the amount of {{ </w:t>
+      </w:r>
+      <w:proofErr w:type="spellStart"/>
+      <w:r>
+        <w:rPr>
+          <w:rFonts w:ascii="Times New Roman" w:eastAsia="Times New Roman" w:hAnsi="Times New Roman" w:cs="Times New Roman"/>
+          <w:sz w:val="28"/>
+          <w:szCs w:val="28"/>
+        </w:rPr>
+        <w:t>TAX_amount</w:t>
+      </w:r>
+      <w:proofErr w:type="spellEnd"/>
       <w:r>
         <w:rPr>
           <w:rFonts w:ascii="Times New Roman" w:eastAsia="Times New Roman" w:hAnsi="Times New Roman" w:cs="Times New Roman"/>
@@ -2985,6 +3532,7 @@
         </w:rPr>
         <w:t xml:space="preserve">{%p if </w:t>
       </w:r>
+      <w:proofErr w:type="spellStart"/>
       <w:r>
         <w:rPr>
           <w:rFonts w:ascii="Times New Roman" w:eastAsia="Times New Roman" w:hAnsi="Times New Roman" w:cs="Times New Roman"/>
@@ -3025,6 +3573,7 @@
         </w:rPr>
         <w:t>_standard</w:t>
       </w:r>
+      <w:proofErr w:type="spellEnd"/>
       <w:r>
         <w:rPr>
           <w:rFonts w:ascii="Times New Roman" w:eastAsia="Times New Roman" w:hAnsi="Times New Roman" w:cs="Times New Roman"/>
@@ -3049,7 +3598,25 @@
           <w:sz w:val="28"/>
           <w:szCs w:val="28"/>
         </w:rPr>
-        <w:t xml:space="preserve">I own a home and have approximately {{ home_equity_amount | currency }} in equity. </w:t>
+        <w:t xml:space="preserve">I own a home and have approximately {{ </w:t>
+      </w:r>
+      <w:proofErr w:type="spellStart"/>
+      <w:r>
+        <w:rPr>
+          <w:rFonts w:ascii="Times New Roman" w:eastAsia="Times New Roman" w:hAnsi="Times New Roman" w:cs="Times New Roman"/>
+          <w:sz w:val="28"/>
+          <w:szCs w:val="28"/>
+        </w:rPr>
+        <w:t>home_equity_amount</w:t>
+      </w:r>
+      <w:proofErr w:type="spellEnd"/>
+      <w:r>
+        <w:rPr>
+          <w:rFonts w:ascii="Times New Roman" w:eastAsia="Times New Roman" w:hAnsi="Times New Roman" w:cs="Times New Roman"/>
+          <w:sz w:val="28"/>
+          <w:szCs w:val="28"/>
+        </w:rPr>
+        <w:t xml:space="preserve"> | currency }} in equity. </w:t>
       </w:r>
       <w:r>
         <w:rPr>
@@ -3107,7 +3674,25 @@
           <w:sz w:val="28"/>
           <w:szCs w:val="28"/>
         </w:rPr>
-        <w:t>{%p if property_type_home_increase %}</w:t>
+        <w:t xml:space="preserve">{%p if </w:t>
+      </w:r>
+      <w:proofErr w:type="spellStart"/>
+      <w:r>
+        <w:rPr>
+          <w:rFonts w:ascii="Times New Roman" w:eastAsia="Times New Roman" w:hAnsi="Times New Roman" w:cs="Times New Roman"/>
+          <w:sz w:val="28"/>
+          <w:szCs w:val="28"/>
+        </w:rPr>
+        <w:t>property_type_home_increase</w:t>
+      </w:r>
+      <w:proofErr w:type="spellEnd"/>
+      <w:r>
+        <w:rPr>
+          <w:rFonts w:ascii="Times New Roman" w:eastAsia="Times New Roman" w:hAnsi="Times New Roman" w:cs="Times New Roman"/>
+          <w:sz w:val="28"/>
+          <w:szCs w:val="28"/>
+        </w:rPr>
+        <w:t xml:space="preserve"> %}</w:t>
       </w:r>
     </w:p>
     <w:p>
@@ -3125,7 +3710,79 @@
           <w:sz w:val="28"/>
           <w:szCs w:val="28"/>
         </w:rPr>
-        <w:t>I own a home and have approximately {{ home_equity_amount | currency }} in equity. Because {% if home_minor_dep %} a minor dependent lives with me {% elif home_disabled_dep %} I have a dependent who is age 60 or older or disabled {% else %} I am age 60 or older, or disabled</w:t>
+        <w:t xml:space="preserve">I own a home and have approximately {{ </w:t>
+      </w:r>
+      <w:proofErr w:type="spellStart"/>
+      <w:r>
+        <w:rPr>
+          <w:rFonts w:ascii="Times New Roman" w:eastAsia="Times New Roman" w:hAnsi="Times New Roman" w:cs="Times New Roman"/>
+          <w:sz w:val="28"/>
+          <w:szCs w:val="28"/>
+        </w:rPr>
+        <w:t>home_equity_amount</w:t>
+      </w:r>
+      <w:proofErr w:type="spellEnd"/>
+      <w:r>
+        <w:rPr>
+          <w:rFonts w:ascii="Times New Roman" w:eastAsia="Times New Roman" w:hAnsi="Times New Roman" w:cs="Times New Roman"/>
+          <w:sz w:val="28"/>
+          <w:szCs w:val="28"/>
+        </w:rPr>
+        <w:t xml:space="preserve"> | currency }} in equity. Because {% if </w:t>
+      </w:r>
+      <w:proofErr w:type="spellStart"/>
+      <w:r>
+        <w:rPr>
+          <w:rFonts w:ascii="Times New Roman" w:eastAsia="Times New Roman" w:hAnsi="Times New Roman" w:cs="Times New Roman"/>
+          <w:sz w:val="28"/>
+          <w:szCs w:val="28"/>
+        </w:rPr>
+        <w:t>home_minor_dep</w:t>
+      </w:r>
+      <w:proofErr w:type="spellEnd"/>
+      <w:r>
+        <w:rPr>
+          <w:rFonts w:ascii="Times New Roman" w:eastAsia="Times New Roman" w:hAnsi="Times New Roman" w:cs="Times New Roman"/>
+          <w:sz w:val="28"/>
+          <w:szCs w:val="28"/>
+        </w:rPr>
+        <w:t xml:space="preserve"> %} a minor dependent lives with me {% </w:t>
+      </w:r>
+      <w:proofErr w:type="spellStart"/>
+      <w:r>
+        <w:rPr>
+          <w:rFonts w:ascii="Times New Roman" w:eastAsia="Times New Roman" w:hAnsi="Times New Roman" w:cs="Times New Roman"/>
+          <w:sz w:val="28"/>
+          <w:szCs w:val="28"/>
+        </w:rPr>
+        <w:t>elif</w:t>
+      </w:r>
+      <w:proofErr w:type="spellEnd"/>
+      <w:r>
+        <w:rPr>
+          <w:rFonts w:ascii="Times New Roman" w:eastAsia="Times New Roman" w:hAnsi="Times New Roman" w:cs="Times New Roman"/>
+          <w:sz w:val="28"/>
+          <w:szCs w:val="28"/>
+        </w:rPr>
+        <w:t xml:space="preserve"> </w:t>
+      </w:r>
+      <w:proofErr w:type="spellStart"/>
+      <w:r>
+        <w:rPr>
+          <w:rFonts w:ascii="Times New Roman" w:eastAsia="Times New Roman" w:hAnsi="Times New Roman" w:cs="Times New Roman"/>
+          <w:sz w:val="28"/>
+          <w:szCs w:val="28"/>
+        </w:rPr>
+        <w:t>home_disabled_dep</w:t>
+      </w:r>
+      <w:proofErr w:type="spellEnd"/>
+      <w:r>
+        <w:rPr>
+          <w:rFonts w:ascii="Times New Roman" w:eastAsia="Times New Roman" w:hAnsi="Times New Roman" w:cs="Times New Roman"/>
+          <w:sz w:val="28"/>
+          <w:szCs w:val="28"/>
+        </w:rPr>
+        <w:t xml:space="preserve"> %} I have a dependent who is age 60 or older or disabled {% else %} I am age 60 or older, or disabled</w:t>
       </w:r>
       <w:r>
         <w:rPr>
@@ -3188,7 +3845,25 @@
           <w:sz w:val="28"/>
           <w:szCs w:val="28"/>
         </w:rPr>
-        <w:t>{%p if property_type_home_additional %}</w:t>
+        <w:t xml:space="preserve">{%p if </w:t>
+      </w:r>
+      <w:proofErr w:type="spellStart"/>
+      <w:r>
+        <w:rPr>
+          <w:rFonts w:ascii="Times New Roman" w:eastAsia="Times New Roman" w:hAnsi="Times New Roman" w:cs="Times New Roman"/>
+          <w:sz w:val="28"/>
+          <w:szCs w:val="28"/>
+        </w:rPr>
+        <w:t>property_type_home_additional</w:t>
+      </w:r>
+      <w:proofErr w:type="spellEnd"/>
+      <w:r>
+        <w:rPr>
+          <w:rFonts w:ascii="Times New Roman" w:eastAsia="Times New Roman" w:hAnsi="Times New Roman" w:cs="Times New Roman"/>
+          <w:sz w:val="28"/>
+          <w:szCs w:val="28"/>
+        </w:rPr>
+        <w:t xml:space="preserve"> %}</w:t>
       </w:r>
     </w:p>
     <w:p>
@@ -3206,8 +3881,18 @@
           <w:sz w:val="28"/>
           <w:szCs w:val="28"/>
         </w:rPr>
-        <w:t>I also own {{ additional_home_number</w:t>
-      </w:r>
+        <w:t xml:space="preserve">I also own {{ </w:t>
+      </w:r>
+      <w:proofErr w:type="spellStart"/>
+      <w:r>
+        <w:rPr>
+          <w:rFonts w:ascii="Times New Roman" w:eastAsia="Times New Roman" w:hAnsi="Times New Roman" w:cs="Times New Roman"/>
+          <w:sz w:val="28"/>
+          <w:szCs w:val="28"/>
+        </w:rPr>
+        <w:t>additional_home_number</w:t>
+      </w:r>
+      <w:proofErr w:type="spellEnd"/>
       <w:r>
         <w:rPr>
           <w:rFonts w:ascii="Times New Roman" w:eastAsia="Times New Roman" w:hAnsi="Times New Roman" w:cs="Times New Roman"/>
@@ -3238,7 +3923,25 @@
           <w:sz w:val="28"/>
           <w:szCs w:val="28"/>
         </w:rPr>
-        <w:t xml:space="preserve"> have approximately {{ additional_home_equity_amount | currency }} in equity.</w:t>
+        <w:t xml:space="preserve"> have approximately {{ </w:t>
+      </w:r>
+      <w:proofErr w:type="spellStart"/>
+      <w:r>
+        <w:rPr>
+          <w:rFonts w:ascii="Times New Roman" w:eastAsia="Times New Roman" w:hAnsi="Times New Roman" w:cs="Times New Roman"/>
+          <w:sz w:val="28"/>
+          <w:szCs w:val="28"/>
+        </w:rPr>
+        <w:t>additional_home_equity_amount</w:t>
+      </w:r>
+      <w:proofErr w:type="spellEnd"/>
+      <w:r>
+        <w:rPr>
+          <w:rFonts w:ascii="Times New Roman" w:eastAsia="Times New Roman" w:hAnsi="Times New Roman" w:cs="Times New Roman"/>
+          <w:sz w:val="28"/>
+          <w:szCs w:val="28"/>
+        </w:rPr>
+        <w:t xml:space="preserve"> | currency }} in equity.</w:t>
       </w:r>
     </w:p>
     <w:p>
@@ -3274,7 +3977,25 @@
           <w:sz w:val="28"/>
           <w:szCs w:val="28"/>
         </w:rPr>
-        <w:t>{%p if property_type_vehicle %}</w:t>
+        <w:t xml:space="preserve">{%p if </w:t>
+      </w:r>
+      <w:proofErr w:type="spellStart"/>
+      <w:r>
+        <w:rPr>
+          <w:rFonts w:ascii="Times New Roman" w:eastAsia="Times New Roman" w:hAnsi="Times New Roman" w:cs="Times New Roman"/>
+          <w:sz w:val="28"/>
+          <w:szCs w:val="28"/>
+        </w:rPr>
+        <w:t>property_type_vehicle</w:t>
+      </w:r>
+      <w:proofErr w:type="spellEnd"/>
+      <w:r>
+        <w:rPr>
+          <w:rFonts w:ascii="Times New Roman" w:eastAsia="Times New Roman" w:hAnsi="Times New Roman" w:cs="Times New Roman"/>
+          <w:sz w:val="28"/>
+          <w:szCs w:val="28"/>
+        </w:rPr>
+        <w:t xml:space="preserve"> %}</w:t>
       </w:r>
     </w:p>
     <w:p>
@@ -3300,8 +4021,18 @@
           <w:sz w:val="28"/>
           <w:szCs w:val="28"/>
         </w:rPr>
-        <w:t>. My vehicle is a {{ vehicle_year</w:t>
-      </w:r>
+        <w:t xml:space="preserve">. My vehicle is a {{ </w:t>
+      </w:r>
+      <w:proofErr w:type="spellStart"/>
+      <w:r>
+        <w:rPr>
+          <w:rFonts w:ascii="Times New Roman" w:eastAsia="Times New Roman" w:hAnsi="Times New Roman" w:cs="Times New Roman"/>
+          <w:sz w:val="28"/>
+          <w:szCs w:val="28"/>
+        </w:rPr>
+        <w:t>vehicle_year</w:t>
+      </w:r>
+      <w:proofErr w:type="spellEnd"/>
       <w:r>
         <w:rPr>
           <w:rFonts w:ascii="Times New Roman" w:eastAsia="Times New Roman" w:hAnsi="Times New Roman" w:cs="Times New Roman"/>
@@ -3332,7 +4063,43 @@
           <w:sz w:val="28"/>
           <w:szCs w:val="28"/>
         </w:rPr>
-        <w:t>{{ vehicle_make }} {{ vehicle_model }}.</w:t>
+        <w:t xml:space="preserve">{{ </w:t>
+      </w:r>
+      <w:proofErr w:type="spellStart"/>
+      <w:r>
+        <w:rPr>
+          <w:rFonts w:ascii="Times New Roman" w:eastAsia="Times New Roman" w:hAnsi="Times New Roman" w:cs="Times New Roman"/>
+          <w:sz w:val="28"/>
+          <w:szCs w:val="28"/>
+        </w:rPr>
+        <w:t>vehicle_make</w:t>
+      </w:r>
+      <w:proofErr w:type="spellEnd"/>
+      <w:r>
+        <w:rPr>
+          <w:rFonts w:ascii="Times New Roman" w:eastAsia="Times New Roman" w:hAnsi="Times New Roman" w:cs="Times New Roman"/>
+          <w:sz w:val="28"/>
+          <w:szCs w:val="28"/>
+        </w:rPr>
+        <w:t xml:space="preserve"> }} {{ </w:t>
+      </w:r>
+      <w:proofErr w:type="spellStart"/>
+      <w:r>
+        <w:rPr>
+          <w:rFonts w:ascii="Times New Roman" w:eastAsia="Times New Roman" w:hAnsi="Times New Roman" w:cs="Times New Roman"/>
+          <w:sz w:val="28"/>
+          <w:szCs w:val="28"/>
+        </w:rPr>
+        <w:t>vehicle_model</w:t>
+      </w:r>
+      <w:proofErr w:type="spellEnd"/>
+      <w:r>
+        <w:rPr>
+          <w:rFonts w:ascii="Times New Roman" w:eastAsia="Times New Roman" w:hAnsi="Times New Roman" w:cs="Times New Roman"/>
+          <w:sz w:val="28"/>
+          <w:szCs w:val="28"/>
+        </w:rPr>
+        <w:t xml:space="preserve"> }}.</w:t>
       </w:r>
       <w:r>
         <w:rPr>
@@ -3356,7 +4123,25 @@
           <w:sz w:val="28"/>
           <w:szCs w:val="28"/>
         </w:rPr>
-        <w:t xml:space="preserve"> have approximately {{ vehicle_equity_amount | currency }}</w:t>
+        <w:t xml:space="preserve"> have approximately {{ </w:t>
+      </w:r>
+      <w:proofErr w:type="spellStart"/>
+      <w:r>
+        <w:rPr>
+          <w:rFonts w:ascii="Times New Roman" w:eastAsia="Times New Roman" w:hAnsi="Times New Roman" w:cs="Times New Roman"/>
+          <w:sz w:val="28"/>
+          <w:szCs w:val="28"/>
+        </w:rPr>
+        <w:t>vehicle_equity_amount</w:t>
+      </w:r>
+      <w:proofErr w:type="spellEnd"/>
+      <w:r>
+        <w:rPr>
+          <w:rFonts w:ascii="Times New Roman" w:eastAsia="Times New Roman" w:hAnsi="Times New Roman" w:cs="Times New Roman"/>
+          <w:sz w:val="28"/>
+          <w:szCs w:val="28"/>
+        </w:rPr>
+        <w:t xml:space="preserve"> | currency }}</w:t>
       </w:r>
       <w:r>
         <w:rPr>
@@ -3443,7 +4228,25 @@
           <w:sz w:val="28"/>
           <w:szCs w:val="28"/>
         </w:rPr>
-        <w:t>{%p if property_type_vehicle_additional %}</w:t>
+        <w:t xml:space="preserve">{%p if </w:t>
+      </w:r>
+      <w:proofErr w:type="spellStart"/>
+      <w:r>
+        <w:rPr>
+          <w:rFonts w:ascii="Times New Roman" w:eastAsia="Times New Roman" w:hAnsi="Times New Roman" w:cs="Times New Roman"/>
+          <w:sz w:val="28"/>
+          <w:szCs w:val="28"/>
+        </w:rPr>
+        <w:t>property_type_vehicle_additional</w:t>
+      </w:r>
+      <w:proofErr w:type="spellEnd"/>
+      <w:r>
+        <w:rPr>
+          <w:rFonts w:ascii="Times New Roman" w:eastAsia="Times New Roman" w:hAnsi="Times New Roman" w:cs="Times New Roman"/>
+          <w:sz w:val="28"/>
+          <w:szCs w:val="28"/>
+        </w:rPr>
+        <w:t xml:space="preserve"> %}</w:t>
       </w:r>
     </w:p>
     <w:p>
@@ -3478,7 +4281,25 @@
           <w:sz w:val="28"/>
           <w:szCs w:val="28"/>
         </w:rPr>
-        <w:t xml:space="preserve"> additional_vehicle_number </w:t>
+        <w:t xml:space="preserve"> </w:t>
+      </w:r>
+      <w:proofErr w:type="spellStart"/>
+      <w:r>
+        <w:rPr>
+          <w:rFonts w:ascii="Times New Roman" w:eastAsia="Times New Roman" w:hAnsi="Times New Roman" w:cs="Times New Roman"/>
+          <w:sz w:val="28"/>
+          <w:szCs w:val="28"/>
+        </w:rPr>
+        <w:t>additional_vehicle_number</w:t>
+      </w:r>
+      <w:proofErr w:type="spellEnd"/>
+      <w:r>
+        <w:rPr>
+          <w:rFonts w:ascii="Times New Roman" w:eastAsia="Times New Roman" w:hAnsi="Times New Roman" w:cs="Times New Roman"/>
+          <w:sz w:val="28"/>
+          <w:szCs w:val="28"/>
+        </w:rPr>
+        <w:t xml:space="preserve"> </w:t>
       </w:r>
       <w:r>
         <w:rPr>
@@ -3502,7 +4323,25 @@
           <w:sz w:val="28"/>
           <w:szCs w:val="28"/>
         </w:rPr>
-        <w:t xml:space="preserve">} other vehicle(s) and have approximately {{ additional_vehicle_equity_amount </w:t>
+        <w:t xml:space="preserve">} other vehicle(s) and have approximately {{ </w:t>
+      </w:r>
+      <w:proofErr w:type="spellStart"/>
+      <w:r>
+        <w:rPr>
+          <w:rFonts w:ascii="Times New Roman" w:eastAsia="Times New Roman" w:hAnsi="Times New Roman" w:cs="Times New Roman"/>
+          <w:sz w:val="28"/>
+          <w:szCs w:val="28"/>
+        </w:rPr>
+        <w:t>additional_vehicle_equity_amount</w:t>
+      </w:r>
+      <w:proofErr w:type="spellEnd"/>
+      <w:r>
+        <w:rPr>
+          <w:rFonts w:ascii="Times New Roman" w:eastAsia="Times New Roman" w:hAnsi="Times New Roman" w:cs="Times New Roman"/>
+          <w:sz w:val="28"/>
+          <w:szCs w:val="28"/>
+        </w:rPr>
+        <w:t xml:space="preserve"> </w:t>
       </w:r>
       <w:r>
         <w:rPr>
@@ -3570,7 +4409,16 @@
           <w:sz w:val="28"/>
           <w:szCs w:val="28"/>
         </w:rPr>
-        <w:t>{%p if property_type_</w:t>
+        <w:t xml:space="preserve">{%p if </w:t>
+      </w:r>
+      <w:proofErr w:type="spellStart"/>
+      <w:r>
+        <w:rPr>
+          <w:rFonts w:ascii="Times New Roman" w:eastAsia="Times New Roman" w:hAnsi="Times New Roman" w:cs="Times New Roman"/>
+          <w:sz w:val="28"/>
+          <w:szCs w:val="28"/>
+        </w:rPr>
+        <w:t>property_type_</w:t>
       </w:r>
       <w:r>
         <w:rPr>
@@ -3580,6 +4428,7 @@
         </w:rPr>
         <w:t>cash</w:t>
       </w:r>
+      <w:proofErr w:type="spellEnd"/>
       <w:r>
         <w:rPr>
           <w:rFonts w:ascii="Times New Roman" w:eastAsia="Times New Roman" w:hAnsi="Times New Roman" w:cs="Times New Roman"/>
@@ -3609,6 +4458,7 @@
         </w:rPr>
         <w:t xml:space="preserve">I have {{ </w:t>
       </w:r>
+      <w:proofErr w:type="spellStart"/>
       <w:r>
         <w:rPr>
           <w:rFonts w:ascii="Times New Roman" w:eastAsia="Times New Roman" w:hAnsi="Times New Roman" w:cs="Times New Roman"/>
@@ -3623,7 +4473,16 @@
           <w:sz w:val="28"/>
           <w:szCs w:val="28"/>
         </w:rPr>
-        <w:t xml:space="preserve">_amount | currency }} in </w:t>
+        <w:t>_amount</w:t>
+      </w:r>
+      <w:proofErr w:type="spellEnd"/>
+      <w:r>
+        <w:rPr>
+          <w:rFonts w:ascii="Times New Roman" w:eastAsia="Times New Roman" w:hAnsi="Times New Roman" w:cs="Times New Roman"/>
+          <w:sz w:val="28"/>
+          <w:szCs w:val="28"/>
+        </w:rPr>
+        <w:t xml:space="preserve"> | currency }} in </w:t>
       </w:r>
       <w:r>
         <w:rPr>
@@ -3719,7 +4578,25 @@
           <w:sz w:val="28"/>
           <w:szCs w:val="28"/>
         </w:rPr>
-        <w:t>{%p if property_type_other %}</w:t>
+        <w:t xml:space="preserve">{%p if </w:t>
+      </w:r>
+      <w:proofErr w:type="spellStart"/>
+      <w:r>
+        <w:rPr>
+          <w:rFonts w:ascii="Times New Roman" w:eastAsia="Times New Roman" w:hAnsi="Times New Roman" w:cs="Times New Roman"/>
+          <w:sz w:val="28"/>
+          <w:szCs w:val="28"/>
+        </w:rPr>
+        <w:t>property_type_other</w:t>
+      </w:r>
+      <w:proofErr w:type="spellEnd"/>
+      <w:r>
+        <w:rPr>
+          <w:rFonts w:ascii="Times New Roman" w:eastAsia="Times New Roman" w:hAnsi="Times New Roman" w:cs="Times New Roman"/>
+          <w:sz w:val="28"/>
+          <w:szCs w:val="28"/>
+        </w:rPr>
+        <w:t xml:space="preserve"> %}</w:t>
       </w:r>
     </w:p>
     <w:p>
@@ -3740,7 +4617,25 @@
           <w:sz w:val="28"/>
           <w:szCs w:val="28"/>
         </w:rPr>
-        <w:t xml:space="preserve">I also have {{ other_property }}. </w:t>
+        <w:t xml:space="preserve">I also have {{ </w:t>
+      </w:r>
+      <w:proofErr w:type="spellStart"/>
+      <w:r>
+        <w:rPr>
+          <w:rFonts w:ascii="Times New Roman" w:eastAsia="Times New Roman" w:hAnsi="Times New Roman" w:cs="Times New Roman"/>
+          <w:sz w:val="28"/>
+          <w:szCs w:val="28"/>
+        </w:rPr>
+        <w:t>other_property</w:t>
+      </w:r>
+      <w:proofErr w:type="spellEnd"/>
+      <w:r>
+        <w:rPr>
+          <w:rFonts w:ascii="Times New Roman" w:eastAsia="Times New Roman" w:hAnsi="Times New Roman" w:cs="Times New Roman"/>
+          <w:sz w:val="28"/>
+          <w:szCs w:val="28"/>
+        </w:rPr>
+        <w:t xml:space="preserve"> }}. </w:t>
       </w:r>
       <w:r>
         <w:rPr>
@@ -4340,8 +5235,6 @@
       <w:pPr>
         <w:rPr>
           <w:rFonts w:ascii="Times New Roman" w:hAnsi="Times New Roman" w:cs="Times New Roman"/>
-          <w:b/>
-          <w:bCs/>
           <w:sz w:val="28"/>
           <w:szCs w:val="28"/>
         </w:rPr>
@@ -4362,6 +5255,17 @@
         </w:rPr>
         <w:t xml:space="preserve"> details and, if you have it, documentation about some of these items to bring to court with you. </w:t>
       </w:r>
+    </w:p>
+    <w:p>
+      <w:pPr>
+        <w:rPr>
+          <w:rFonts w:ascii="Times New Roman" w:hAnsi="Times New Roman" w:cs="Times New Roman"/>
+          <w:b/>
+          <w:bCs/>
+          <w:sz w:val="28"/>
+          <w:szCs w:val="28"/>
+        </w:rPr>
+      </w:pPr>
       <w:r>
         <w:rPr>
           <w:rFonts w:ascii="Times New Roman" w:hAnsi="Times New Roman" w:cs="Times New Roman"/>
@@ -4437,15 +5341,7 @@
           <w:sz w:val="28"/>
           <w:szCs w:val="28"/>
         </w:rPr>
-        <w:t>Do</w:t>
-      </w:r>
-      <w:r>
-        <w:rPr>
-          <w:rFonts w:ascii="Times New Roman" w:eastAsia="Times New Roman" w:hAnsi="Times New Roman" w:cs="Times New Roman"/>
-          <w:sz w:val="28"/>
-          <w:szCs w:val="28"/>
-        </w:rPr>
-        <w:t xml:space="preserve"> talk with the creditor’s lawyer, especially if the court asks you to do this. Talking is ok. If you talk it over, you may be able to agree on payments that you can afford.</w:t>
+        <w:t>If your income is exempt from collection, you do not need to agree to make payments</w:t>
       </w:r>
     </w:p>
     <w:p>
@@ -4469,15 +5365,23 @@
           <w:sz w:val="28"/>
           <w:szCs w:val="28"/>
         </w:rPr>
-        <w:t>If your income is exempt from collection, you do not need to agree to make payments</w:t>
-      </w:r>
-      <w:r>
-        <w:rPr>
-          <w:rFonts w:ascii="Times New Roman" w:eastAsia="Times New Roman" w:hAnsi="Times New Roman" w:cs="Times New Roman"/>
-          <w:sz w:val="28"/>
-          <w:szCs w:val="28"/>
-        </w:rPr>
-        <w:t xml:space="preserve">. </w:t>
+        <w:t>Do</w:t>
+      </w:r>
+      <w:r>
+        <w:rPr>
+          <w:rFonts w:ascii="Times New Roman" w:eastAsia="Times New Roman" w:hAnsi="Times New Roman" w:cs="Times New Roman"/>
+          <w:sz w:val="28"/>
+          <w:szCs w:val="28"/>
+        </w:rPr>
+        <w:t xml:space="preserve"> talk with the creditor’s lawyer, especially if the court asks you to do this. Talking is ok. If you talk it over, you may be able to agree on payments that you can afford.</w:t>
+      </w:r>
+      <w:r>
+        <w:rPr>
+          <w:rFonts w:ascii="Times New Roman" w:eastAsia="Times New Roman" w:hAnsi="Times New Roman" w:cs="Times New Roman"/>
+          <w:sz w:val="28"/>
+          <w:szCs w:val="28"/>
+        </w:rPr>
+        <w:t xml:space="preserve"> </w:t>
       </w:r>
     </w:p>
     <w:p>

</xml_diff>

<commit_message>
Slight adjustments to language/info based on SME feedback
</commit_message>
<xml_diff>
--- a/docassemble/DraftMaineDebtCollectionHearingHelper/data/templates/Debt_Hearing_Helper.docx
+++ b/docassemble/DraftMaineDebtCollectionHearingHelper/data/templates/Debt_Hearing_Helper.docx
@@ -138,8 +138,9 @@
           <w:sz w:val="28"/>
           <w:szCs w:val="28"/>
         </w:rPr>
-        <w:t>Generated for {{ users</w:t>
-      </w:r>
+        <w:t xml:space="preserve">Generated for </w:t>
+      </w:r>
+      <w:proofErr w:type="gramStart"/>
       <w:r>
         <w:rPr>
           <w:rFonts w:ascii="Times New Roman" w:eastAsia="Times New Roman" w:hAnsi="Times New Roman" w:cs="Times New Roman"/>
@@ -149,6 +150,18 @@
           <w:sz w:val="28"/>
           <w:szCs w:val="28"/>
         </w:rPr>
+        <w:t>{{ users</w:t>
+      </w:r>
+      <w:proofErr w:type="gramEnd"/>
+      <w:r>
+        <w:rPr>
+          <w:rFonts w:ascii="Times New Roman" w:eastAsia="Times New Roman" w:hAnsi="Times New Roman" w:cs="Times New Roman"/>
+          <w:b/>
+          <w:bCs/>
+          <w:color w:val="024442"/>
+          <w:sz w:val="28"/>
+          <w:szCs w:val="28"/>
+        </w:rPr>
         <w:t>[</w:t>
       </w:r>
       <w:r>
@@ -193,31 +206,7 @@
           <w:sz w:val="28"/>
           <w:szCs w:val="28"/>
         </w:rPr>
-        <w:t xml:space="preserve">name }} on {{ </w:t>
-      </w:r>
-      <w:proofErr w:type="spellStart"/>
-      <w:r>
-        <w:rPr>
-          <w:rFonts w:ascii="Times New Roman" w:eastAsia="Times New Roman" w:hAnsi="Times New Roman" w:cs="Times New Roman"/>
-          <w:b/>
-          <w:bCs/>
-          <w:color w:val="024442"/>
-          <w:sz w:val="28"/>
-          <w:szCs w:val="28"/>
-        </w:rPr>
-        <w:t>format_date</w:t>
-      </w:r>
-      <w:proofErr w:type="spellEnd"/>
-      <w:r>
-        <w:rPr>
-          <w:rFonts w:ascii="Times New Roman" w:eastAsia="Times New Roman" w:hAnsi="Times New Roman" w:cs="Times New Roman"/>
-          <w:b/>
-          <w:bCs/>
-          <w:color w:val="024442"/>
-          <w:sz w:val="28"/>
-          <w:szCs w:val="28"/>
-        </w:rPr>
-        <w:t>(today()) }}</w:t>
+        <w:t>name }} on {{ format_date(today()) }}</w:t>
       </w:r>
     </w:p>
     <w:p>
@@ -260,9 +249,9 @@
           <w:sz w:val="28"/>
           <w:szCs w:val="28"/>
         </w:rPr>
-        <w:t xml:space="preserve"> {{ </w:t>
-      </w:r>
-      <w:proofErr w:type="spellStart"/>
+        <w:t xml:space="preserve"> </w:t>
+      </w:r>
+      <w:proofErr w:type="gramStart"/>
       <w:r>
         <w:rPr>
           <w:rFonts w:ascii="Times New Roman" w:eastAsia="Times New Roman" w:hAnsi="Times New Roman" w:cs="Times New Roman"/>
@@ -270,9 +259,9 @@
           <w:sz w:val="28"/>
           <w:szCs w:val="28"/>
         </w:rPr>
-        <w:t>hearing_type</w:t>
-      </w:r>
-      <w:proofErr w:type="spellEnd"/>
+        <w:t>{{ hearing</w:t>
+      </w:r>
+      <w:proofErr w:type="gramEnd"/>
       <w:r>
         <w:rPr>
           <w:rFonts w:ascii="Times New Roman" w:eastAsia="Times New Roman" w:hAnsi="Times New Roman" w:cs="Times New Roman"/>
@@ -280,27 +269,7 @@
           <w:sz w:val="28"/>
           <w:szCs w:val="28"/>
         </w:rPr>
-        <w:t xml:space="preserve"> }} in Maine {{ </w:t>
-      </w:r>
-      <w:proofErr w:type="spellStart"/>
-      <w:r>
-        <w:rPr>
-          <w:rFonts w:ascii="Times New Roman" w:eastAsia="Times New Roman" w:hAnsi="Times New Roman" w:cs="Times New Roman"/>
-          <w:color w:val="000000" w:themeColor="text1"/>
-          <w:sz w:val="28"/>
-          <w:szCs w:val="28"/>
-        </w:rPr>
-        <w:t>court_type</w:t>
-      </w:r>
-      <w:proofErr w:type="spellEnd"/>
-      <w:r>
-        <w:rPr>
-          <w:rFonts w:ascii="Times New Roman" w:eastAsia="Times New Roman" w:hAnsi="Times New Roman" w:cs="Times New Roman"/>
-          <w:color w:val="000000" w:themeColor="text1"/>
-          <w:sz w:val="28"/>
-          <w:szCs w:val="28"/>
-        </w:rPr>
-        <w:t xml:space="preserve"> }} Court. </w:t>
+        <w:t xml:space="preserve">_type }} in Maine {{ court_type }} Court. </w:t>
       </w:r>
       <w:r>
         <w:rPr>
@@ -345,9 +314,9 @@
           <w:sz w:val="32"/>
           <w:szCs w:val="32"/>
         </w:rPr>
-        <w:t xml:space="preserve">You have to go to a {{ </w:t>
-      </w:r>
-      <w:proofErr w:type="spellStart"/>
+        <w:t xml:space="preserve">You have to go to a </w:t>
+      </w:r>
+      <w:proofErr w:type="gramStart"/>
       <w:r>
         <w:rPr>
           <w:rFonts w:ascii="Times New Roman" w:hAnsi="Times New Roman" w:cs="Times New Roman"/>
@@ -357,9 +326,9 @@
           <w:sz w:val="32"/>
           <w:szCs w:val="32"/>
         </w:rPr>
-        <w:t>hearing_type</w:t>
-      </w:r>
-      <w:proofErr w:type="spellEnd"/>
+        <w:t>{{ hearing</w:t>
+      </w:r>
+      <w:proofErr w:type="gramEnd"/>
       <w:r>
         <w:rPr>
           <w:rFonts w:ascii="Times New Roman" w:hAnsi="Times New Roman" w:cs="Times New Roman"/>
@@ -369,7 +338,7 @@
           <w:sz w:val="32"/>
           <w:szCs w:val="32"/>
         </w:rPr>
-        <w:t xml:space="preserve"> }}, now what?</w:t>
+        <w:t>_type }}, now what?</w:t>
       </w:r>
     </w:p>
     <w:p/>
@@ -403,25 +372,25 @@
           <w:sz w:val="28"/>
           <w:szCs w:val="28"/>
         </w:rPr>
-        <w:t xml:space="preserve">if </w:t>
-      </w:r>
-      <w:proofErr w:type="spellStart"/>
-      <w:r>
-        <w:rPr>
-          <w:rFonts w:ascii="Times New Roman" w:eastAsia="Times New Roman" w:hAnsi="Times New Roman" w:cs="Times New Roman"/>
-          <w:sz w:val="28"/>
-          <w:szCs w:val="28"/>
-        </w:rPr>
-        <w:t>hearing_type</w:t>
-      </w:r>
-      <w:proofErr w:type="spellEnd"/>
-      <w:r>
-        <w:rPr>
-          <w:rFonts w:ascii="Times New Roman" w:eastAsia="Times New Roman" w:hAnsi="Times New Roman" w:cs="Times New Roman"/>
-          <w:sz w:val="28"/>
-          <w:szCs w:val="28"/>
-        </w:rPr>
-        <w:t xml:space="preserve"> ==  ‘Debt Collection Hearing’</w:t>
+        <w:t>if hearing_type =</w:t>
+      </w:r>
+      <w:proofErr w:type="gramStart"/>
+      <w:r>
+        <w:rPr>
+          <w:rFonts w:ascii="Times New Roman" w:eastAsia="Times New Roman" w:hAnsi="Times New Roman" w:cs="Times New Roman"/>
+          <w:sz w:val="28"/>
+          <w:szCs w:val="28"/>
+        </w:rPr>
+        <w:t>=  ‘</w:t>
+      </w:r>
+      <w:proofErr w:type="gramEnd"/>
+      <w:r>
+        <w:rPr>
+          <w:rFonts w:ascii="Times New Roman" w:eastAsia="Times New Roman" w:hAnsi="Times New Roman" w:cs="Times New Roman"/>
+          <w:sz w:val="28"/>
+          <w:szCs w:val="28"/>
+        </w:rPr>
+        <w:t>Debt Collection Hearing’</w:t>
       </w:r>
       <w:r>
         <w:rPr>
@@ -439,23 +408,13 @@
         </w:rPr>
         <w:t xml:space="preserve">and </w:t>
       </w:r>
-      <w:proofErr w:type="spellStart"/>
-      <w:r>
-        <w:rPr>
-          <w:rFonts w:ascii="Times New Roman" w:eastAsia="Times New Roman" w:hAnsi="Times New Roman" w:cs="Times New Roman"/>
-          <w:sz w:val="28"/>
-          <w:szCs w:val="28"/>
-        </w:rPr>
-        <w:t>court_type</w:t>
-      </w:r>
-      <w:proofErr w:type="spellEnd"/>
-      <w:r>
-        <w:rPr>
-          <w:rFonts w:ascii="Times New Roman" w:eastAsia="Times New Roman" w:hAnsi="Times New Roman" w:cs="Times New Roman"/>
-          <w:sz w:val="28"/>
-          <w:szCs w:val="28"/>
-        </w:rPr>
-        <w:t xml:space="preserve"> == ‘Small Claims’ %}</w:t>
+      <w:r>
+        <w:rPr>
+          <w:rFonts w:ascii="Times New Roman" w:eastAsia="Times New Roman" w:hAnsi="Times New Roman" w:cs="Times New Roman"/>
+          <w:sz w:val="28"/>
+          <w:szCs w:val="28"/>
+        </w:rPr>
+        <w:t>court_type == ‘Small Claims’ %}</w:t>
       </w:r>
     </w:p>
     <w:p>
@@ -584,7 +543,25 @@
           <w:sz w:val="28"/>
           <w:szCs w:val="28"/>
         </w:rPr>
-        <w:t xml:space="preserve">If you can't reach an agreement during mediation, you will have a hearing with the judge. The hearing may be that day or at a later date. When your case is called, tell </w:t>
+        <w:t xml:space="preserve">If you can't reach an agreement during mediation, you will have a hearing with the judge. The hearing may be that day or </w:t>
+      </w:r>
+      <w:proofErr w:type="gramStart"/>
+      <w:r>
+        <w:rPr>
+          <w:rFonts w:ascii="Times New Roman" w:eastAsia="Times New Roman" w:hAnsi="Times New Roman" w:cs="Times New Roman"/>
+          <w:sz w:val="28"/>
+          <w:szCs w:val="28"/>
+        </w:rPr>
+        <w:t>at a later date</w:t>
+      </w:r>
+      <w:proofErr w:type="gramEnd"/>
+      <w:r>
+        <w:rPr>
+          <w:rFonts w:ascii="Times New Roman" w:eastAsia="Times New Roman" w:hAnsi="Times New Roman" w:cs="Times New Roman"/>
+          <w:sz w:val="28"/>
+          <w:szCs w:val="28"/>
+        </w:rPr>
+        <w:t xml:space="preserve">. When your case is called, tell </w:t>
       </w:r>
       <w:r>
         <w:rPr>
@@ -609,7 +586,25 @@
           <w:sz w:val="28"/>
           <w:szCs w:val="28"/>
         </w:rPr>
-        <w:t xml:space="preserve"> Bring all papers, photos or records you may need to support your story. You should also bring any important first-hand witnesses.</w:t>
+        <w:t xml:space="preserve"> Bring all </w:t>
+      </w:r>
+      <w:proofErr w:type="gramStart"/>
+      <w:r>
+        <w:rPr>
+          <w:rFonts w:ascii="Times New Roman" w:eastAsia="Times New Roman" w:hAnsi="Times New Roman" w:cs="Times New Roman"/>
+          <w:sz w:val="28"/>
+          <w:szCs w:val="28"/>
+        </w:rPr>
+        <w:t>papers</w:t>
+      </w:r>
+      <w:proofErr w:type="gramEnd"/>
+      <w:r>
+        <w:rPr>
+          <w:rFonts w:ascii="Times New Roman" w:eastAsia="Times New Roman" w:hAnsi="Times New Roman" w:cs="Times New Roman"/>
+          <w:sz w:val="28"/>
+          <w:szCs w:val="28"/>
+        </w:rPr>
+        <w:t>, photos or records you may need to support your story. You should also bring any important first-hand witnesses.</w:t>
       </w:r>
     </w:p>
     <w:p>
@@ -743,7 +738,16 @@
           <w:sz w:val="28"/>
           <w:szCs w:val="28"/>
         </w:rPr>
-        <w:t>%p</w:t>
+        <w:t>%</w:t>
+      </w:r>
+      <w:proofErr w:type="gramStart"/>
+      <w:r>
+        <w:rPr>
+          <w:rFonts w:ascii="Times New Roman" w:eastAsia="Times New Roman" w:hAnsi="Times New Roman" w:cs="Times New Roman"/>
+          <w:sz w:val="28"/>
+          <w:szCs w:val="28"/>
+        </w:rPr>
+        <w:t>p</w:t>
       </w:r>
       <w:r>
         <w:rPr>
@@ -759,25 +763,16 @@
           <w:sz w:val="28"/>
           <w:szCs w:val="28"/>
         </w:rPr>
-        <w:t xml:space="preserve"> if </w:t>
-      </w:r>
-      <w:proofErr w:type="spellStart"/>
-      <w:r>
-        <w:rPr>
-          <w:rFonts w:ascii="Times New Roman" w:eastAsia="Times New Roman" w:hAnsi="Times New Roman" w:cs="Times New Roman"/>
-          <w:sz w:val="28"/>
-          <w:szCs w:val="28"/>
-        </w:rPr>
-        <w:t>hearing_type</w:t>
-      </w:r>
-      <w:proofErr w:type="spellEnd"/>
-      <w:r>
-        <w:rPr>
-          <w:rFonts w:ascii="Times New Roman" w:eastAsia="Times New Roman" w:hAnsi="Times New Roman" w:cs="Times New Roman"/>
-          <w:sz w:val="28"/>
-          <w:szCs w:val="28"/>
-        </w:rPr>
-        <w:t xml:space="preserve"> == </w:t>
+        <w:t xml:space="preserve"> if</w:t>
+      </w:r>
+      <w:proofErr w:type="gramEnd"/>
+      <w:r>
+        <w:rPr>
+          <w:rFonts w:ascii="Times New Roman" w:eastAsia="Times New Roman" w:hAnsi="Times New Roman" w:cs="Times New Roman"/>
+          <w:sz w:val="28"/>
+          <w:szCs w:val="28"/>
+        </w:rPr>
+        <w:t xml:space="preserve"> hearing_type == </w:t>
       </w:r>
       <w:r>
         <w:rPr>
@@ -883,7 +878,25 @@
           <w:sz w:val="28"/>
           <w:szCs w:val="28"/>
         </w:rPr>
-        <w:t xml:space="preserve">If you were sued on a debt and lost your case, your next step may be 'disclosure.’' The person or company that you owe the debt to can use this “disclosure” process to get more information about your income and assets. They then use this information to figure out how to collect the debt you owe them. </w:t>
+        <w:t xml:space="preserve">If you were sued on a debt and lost your case, your next step may be 'disclosure.’' The person or company that you owe the debt </w:t>
+      </w:r>
+      <w:proofErr w:type="gramStart"/>
+      <w:r>
+        <w:rPr>
+          <w:rFonts w:ascii="Times New Roman" w:eastAsia="Times New Roman" w:hAnsi="Times New Roman" w:cs="Times New Roman"/>
+          <w:sz w:val="28"/>
+          <w:szCs w:val="28"/>
+        </w:rPr>
+        <w:t>to can</w:t>
+      </w:r>
+      <w:proofErr w:type="gramEnd"/>
+      <w:r>
+        <w:rPr>
+          <w:rFonts w:ascii="Times New Roman" w:eastAsia="Times New Roman" w:hAnsi="Times New Roman" w:cs="Times New Roman"/>
+          <w:sz w:val="28"/>
+          <w:szCs w:val="28"/>
+        </w:rPr>
+        <w:t xml:space="preserve"> use this “disclosure” process to get more information about your income and assets. They then use this information to figure out how to collect the debt you owe them. </w:t>
       </w:r>
     </w:p>
     <w:p>
@@ -994,26 +1007,18 @@
           <w:szCs w:val="28"/>
         </w:rPr>
         <w:lastRenderedPageBreak/>
-        <w:t xml:space="preserve">{%p if </w:t>
-      </w:r>
-      <w:proofErr w:type="spellStart"/>
-      <w:r>
-        <w:rPr>
-          <w:rFonts w:ascii="Times New Roman" w:eastAsia="Times New Roman" w:hAnsi="Times New Roman" w:cs="Times New Roman"/>
-          <w:sz w:val="28"/>
-          <w:szCs w:val="28"/>
-        </w:rPr>
-        <w:t>hearing_type</w:t>
-      </w:r>
-      <w:proofErr w:type="spellEnd"/>
-      <w:r>
-        <w:rPr>
-          <w:rFonts w:ascii="Times New Roman" w:eastAsia="Times New Roman" w:hAnsi="Times New Roman" w:cs="Times New Roman"/>
-          <w:sz w:val="28"/>
-          <w:szCs w:val="28"/>
-        </w:rPr>
-        <w:t xml:space="preserve"> ==  ‘</w:t>
-      </w:r>
+        <w:t>{%p if hearing_type =</w:t>
+      </w:r>
+      <w:proofErr w:type="gramStart"/>
+      <w:r>
+        <w:rPr>
+          <w:rFonts w:ascii="Times New Roman" w:eastAsia="Times New Roman" w:hAnsi="Times New Roman" w:cs="Times New Roman"/>
+          <w:sz w:val="28"/>
+          <w:szCs w:val="28"/>
+        </w:rPr>
+        <w:t>=  ‘</w:t>
+      </w:r>
+      <w:proofErr w:type="gramEnd"/>
       <w:r>
         <w:rPr>
           <w:rFonts w:ascii="Times New Roman" w:eastAsia="Times New Roman" w:hAnsi="Times New Roman" w:cs="Times New Roman"/>
@@ -1052,25 +1057,7 @@
           <w:sz w:val="28"/>
           <w:szCs w:val="28"/>
         </w:rPr>
-        <w:t xml:space="preserve"> and </w:t>
-      </w:r>
-      <w:proofErr w:type="spellStart"/>
-      <w:r>
-        <w:rPr>
-          <w:rFonts w:ascii="Times New Roman" w:eastAsia="Times New Roman" w:hAnsi="Times New Roman" w:cs="Times New Roman"/>
-          <w:sz w:val="28"/>
-          <w:szCs w:val="28"/>
-        </w:rPr>
-        <w:t>court_type</w:t>
-      </w:r>
-      <w:proofErr w:type="spellEnd"/>
-      <w:r>
-        <w:rPr>
-          <w:rFonts w:ascii="Times New Roman" w:eastAsia="Times New Roman" w:hAnsi="Times New Roman" w:cs="Times New Roman"/>
-          <w:sz w:val="28"/>
-          <w:szCs w:val="28"/>
-        </w:rPr>
-        <w:t xml:space="preserve"> == ‘</w:t>
+        <w:t xml:space="preserve"> and court_type == ‘</w:t>
       </w:r>
       <w:r>
         <w:rPr>
@@ -1120,7 +1107,25 @@
           <w:sz w:val="28"/>
           <w:szCs w:val="28"/>
         </w:rPr>
-        <w:t xml:space="preserve">You should have gotten a simple form answer with the papers telling you that you are being sued for a debt. Follow the instructions on that form and return it to the court within 20 days to avoid losing your case by default. If you need another copy of that form, you can </w:t>
+        <w:t xml:space="preserve">You should have gotten a simple form answer with the papers telling you that you are being sued for </w:t>
+      </w:r>
+      <w:proofErr w:type="gramStart"/>
+      <w:r>
+        <w:rPr>
+          <w:rFonts w:ascii="Times New Roman" w:eastAsia="Times New Roman" w:hAnsi="Times New Roman" w:cs="Times New Roman"/>
+          <w:sz w:val="28"/>
+          <w:szCs w:val="28"/>
+        </w:rPr>
+        <w:t>a debt</w:t>
+      </w:r>
+      <w:proofErr w:type="gramEnd"/>
+      <w:r>
+        <w:rPr>
+          <w:rFonts w:ascii="Times New Roman" w:eastAsia="Times New Roman" w:hAnsi="Times New Roman" w:cs="Times New Roman"/>
+          <w:sz w:val="28"/>
+          <w:szCs w:val="28"/>
+        </w:rPr>
+        <w:t xml:space="preserve">. Follow the instructions on that form and return it to the court within 20 days to avoid losing your case by default. If you need another copy of that form, you can </w:t>
       </w:r>
       <w:hyperlink r:id="rId11" w:history="1">
         <w:r>
@@ -1156,7 +1161,43 @@
           <w:sz w:val="28"/>
           <w:szCs w:val="28"/>
         </w:rPr>
-        <w:t xml:space="preserve">Try to get a lawyer’s advice if you are sued for a debt in District Court. This is very important if you believe that you don’t owe some or all of the money or have other legal defenses. You can </w:t>
+        <w:t xml:space="preserve">Try to get a lawyer’s advice if you are sued for </w:t>
+      </w:r>
+      <w:proofErr w:type="gramStart"/>
+      <w:r>
+        <w:rPr>
+          <w:rFonts w:ascii="Times New Roman" w:eastAsia="Times New Roman" w:hAnsi="Times New Roman" w:cs="Times New Roman"/>
+          <w:sz w:val="28"/>
+          <w:szCs w:val="28"/>
+        </w:rPr>
+        <w:t>a debt</w:t>
+      </w:r>
+      <w:proofErr w:type="gramEnd"/>
+      <w:r>
+        <w:rPr>
+          <w:rFonts w:ascii="Times New Roman" w:eastAsia="Times New Roman" w:hAnsi="Times New Roman" w:cs="Times New Roman"/>
+          <w:sz w:val="28"/>
+          <w:szCs w:val="28"/>
+        </w:rPr>
+        <w:t xml:space="preserve"> in District Court. This is very important if you believe that you don’t owe some or </w:t>
+      </w:r>
+      <w:proofErr w:type="gramStart"/>
+      <w:r>
+        <w:rPr>
+          <w:rFonts w:ascii="Times New Roman" w:eastAsia="Times New Roman" w:hAnsi="Times New Roman" w:cs="Times New Roman"/>
+          <w:sz w:val="28"/>
+          <w:szCs w:val="28"/>
+        </w:rPr>
+        <w:t>all of</w:t>
+      </w:r>
+      <w:proofErr w:type="gramEnd"/>
+      <w:r>
+        <w:rPr>
+          <w:rFonts w:ascii="Times New Roman" w:eastAsia="Times New Roman" w:hAnsi="Times New Roman" w:cs="Times New Roman"/>
+          <w:sz w:val="28"/>
+          <w:szCs w:val="28"/>
+        </w:rPr>
+        <w:t xml:space="preserve"> the money or have other legal defenses. You can </w:t>
       </w:r>
       <w:hyperlink r:id="rId12" w:history="1">
         <w:r>
@@ -1355,15 +1396,51 @@
           <w:sz w:val="28"/>
           <w:szCs w:val="28"/>
         </w:rPr>
-        <w:t>Maine law recognizes that there are certain basic things a person needs in order to live. Some property and income cannot be taken from you unless you agree. This may mean that even if you owe a debt, go to court, and lose, the company that owns your debt may not be able to collect any money from you</w:t>
-      </w:r>
-      <w:r>
-        <w:rPr>
-          <w:rFonts w:ascii="Times New Roman" w:eastAsia="Times New Roman" w:hAnsi="Times New Roman" w:cs="Times New Roman"/>
-          <w:sz w:val="28"/>
-          <w:szCs w:val="28"/>
-        </w:rPr>
-        <w:t xml:space="preserve"> because of the amount or type of income you have and your assets are exempt from collections </w:t>
+        <w:t xml:space="preserve">Maine law recognizes that there are certain basic things a person needs </w:t>
+      </w:r>
+      <w:proofErr w:type="gramStart"/>
+      <w:r>
+        <w:rPr>
+          <w:rFonts w:ascii="Times New Roman" w:eastAsia="Times New Roman" w:hAnsi="Times New Roman" w:cs="Times New Roman"/>
+          <w:sz w:val="28"/>
+          <w:szCs w:val="28"/>
+        </w:rPr>
+        <w:t>in order to</w:t>
+      </w:r>
+      <w:proofErr w:type="gramEnd"/>
+      <w:r>
+        <w:rPr>
+          <w:rFonts w:ascii="Times New Roman" w:eastAsia="Times New Roman" w:hAnsi="Times New Roman" w:cs="Times New Roman"/>
+          <w:sz w:val="28"/>
+          <w:szCs w:val="28"/>
+        </w:rPr>
+        <w:t xml:space="preserve"> live. Some property and income cannot be taken from you unless you agree. This may mean that even if you owe a debt, go to court, and lose, the company that owns your debt may not be able to collect any money from you</w:t>
+      </w:r>
+      <w:r>
+        <w:rPr>
+          <w:rFonts w:ascii="Times New Roman" w:eastAsia="Times New Roman" w:hAnsi="Times New Roman" w:cs="Times New Roman"/>
+          <w:sz w:val="28"/>
+          <w:szCs w:val="28"/>
+        </w:rPr>
+        <w:t xml:space="preserve"> because of the amount or type of income you </w:t>
+      </w:r>
+      <w:proofErr w:type="gramStart"/>
+      <w:r>
+        <w:rPr>
+          <w:rFonts w:ascii="Times New Roman" w:eastAsia="Times New Roman" w:hAnsi="Times New Roman" w:cs="Times New Roman"/>
+          <w:sz w:val="28"/>
+          <w:szCs w:val="28"/>
+        </w:rPr>
+        <w:t>have</w:t>
+      </w:r>
+      <w:proofErr w:type="gramEnd"/>
+      <w:r>
+        <w:rPr>
+          <w:rFonts w:ascii="Times New Roman" w:eastAsia="Times New Roman" w:hAnsi="Times New Roman" w:cs="Times New Roman"/>
+          <w:sz w:val="28"/>
+          <w:szCs w:val="28"/>
+        </w:rPr>
+        <w:t xml:space="preserve"> and your assets are exempt from collections </w:t>
       </w:r>
       <w:r>
         <w:rPr>
@@ -1411,8 +1488,18 @@
           <w:sz w:val="28"/>
           <w:szCs w:val="28"/>
         </w:rPr>
-        <w:t xml:space="preserve"> your income and assets, and</w:t>
-      </w:r>
+        <w:t xml:space="preserve"> your income and </w:t>
+      </w:r>
+      <w:proofErr w:type="gramStart"/>
+      <w:r>
+        <w:rPr>
+          <w:rFonts w:ascii="Times New Roman" w:eastAsia="Times New Roman" w:hAnsi="Times New Roman" w:cs="Times New Roman"/>
+          <w:sz w:val="28"/>
+          <w:szCs w:val="28"/>
+        </w:rPr>
+        <w:t>assets, and</w:t>
+      </w:r>
+      <w:proofErr w:type="gramEnd"/>
       <w:r>
         <w:rPr>
           <w:rFonts w:ascii="Times New Roman" w:eastAsia="Times New Roman" w:hAnsi="Times New Roman" w:cs="Times New Roman"/>
@@ -1451,7 +1538,25 @@
           <w:sz w:val="28"/>
           <w:szCs w:val="28"/>
         </w:rPr>
-        <w:t xml:space="preserve"> It only covers the most common income and property types, but includes more information</w:t>
+        <w:t xml:space="preserve"> It only covers the most common income and property </w:t>
+      </w:r>
+      <w:proofErr w:type="gramStart"/>
+      <w:r>
+        <w:rPr>
+          <w:rFonts w:ascii="Times New Roman" w:eastAsia="Times New Roman" w:hAnsi="Times New Roman" w:cs="Times New Roman"/>
+          <w:sz w:val="28"/>
+          <w:szCs w:val="28"/>
+        </w:rPr>
+        <w:t>types, but</w:t>
+      </w:r>
+      <w:proofErr w:type="gramEnd"/>
+      <w:r>
+        <w:rPr>
+          <w:rFonts w:ascii="Times New Roman" w:eastAsia="Times New Roman" w:hAnsi="Times New Roman" w:cs="Times New Roman"/>
+          <w:sz w:val="28"/>
+          <w:szCs w:val="28"/>
+        </w:rPr>
+        <w:t xml:space="preserve"> includes more information</w:t>
       </w:r>
       <w:r>
         <w:rPr>
@@ -1583,16 +1688,42 @@
           <w:sz w:val="28"/>
           <w:szCs w:val="28"/>
         </w:rPr>
-        <w:t xml:space="preserve">{%p if </w:t>
-      </w:r>
-      <w:proofErr w:type="spellStart"/>
-      <w:r>
-        <w:rPr>
-          <w:rFonts w:ascii="Times New Roman" w:eastAsia="Times New Roman" w:hAnsi="Times New Roman" w:cs="Times New Roman"/>
-          <w:sz w:val="28"/>
-          <w:szCs w:val="28"/>
-        </w:rPr>
-        <w:t>income_type_</w:t>
+        <w:t>{%p if income_type_</w:t>
+      </w:r>
+      <w:r>
+        <w:rPr>
+          <w:rFonts w:ascii="Times New Roman" w:eastAsia="Times New Roman" w:hAnsi="Times New Roman" w:cs="Times New Roman"/>
+          <w:sz w:val="28"/>
+          <w:szCs w:val="28"/>
+        </w:rPr>
+        <w:t>wage %}</w:t>
+      </w:r>
+    </w:p>
+    <w:p>
+      <w:pPr>
+        <w:ind w:left="720"/>
+        <w:rPr>
+          <w:rFonts w:ascii="Times New Roman" w:eastAsia="Times New Roman" w:hAnsi="Times New Roman" w:cs="Times New Roman"/>
+          <w:sz w:val="28"/>
+          <w:szCs w:val="28"/>
+        </w:rPr>
+      </w:pPr>
+      <w:r>
+        <w:rPr>
+          <w:rFonts w:ascii="Times New Roman" w:eastAsia="Times New Roman" w:hAnsi="Times New Roman" w:cs="Times New Roman"/>
+          <w:sz w:val="28"/>
+          <w:szCs w:val="28"/>
+        </w:rPr>
+        <w:t xml:space="preserve">Wages or other income from work in the amount of </w:t>
+      </w:r>
+      <w:proofErr w:type="gramStart"/>
+      <w:r>
+        <w:rPr>
+          <w:rFonts w:ascii="Times New Roman" w:eastAsia="Times New Roman" w:hAnsi="Times New Roman" w:cs="Times New Roman"/>
+          <w:sz w:val="28"/>
+          <w:szCs w:val="28"/>
+        </w:rPr>
+        <w:t xml:space="preserve">{{ </w:t>
       </w:r>
       <w:r>
         <w:rPr>
@@ -1602,14 +1733,260 @@
         </w:rPr>
         <w:t>wage</w:t>
       </w:r>
-      <w:proofErr w:type="spellEnd"/>
-      <w:r>
-        <w:rPr>
-          <w:rFonts w:ascii="Times New Roman" w:eastAsia="Times New Roman" w:hAnsi="Times New Roman" w:cs="Times New Roman"/>
-          <w:sz w:val="28"/>
-          <w:szCs w:val="28"/>
-        </w:rPr>
-        <w:t xml:space="preserve"> %}</w:t>
+      <w:proofErr w:type="gramEnd"/>
+      <w:r>
+        <w:rPr>
+          <w:rFonts w:ascii="Times New Roman" w:eastAsia="Times New Roman" w:hAnsi="Times New Roman" w:cs="Times New Roman"/>
+          <w:sz w:val="28"/>
+          <w:szCs w:val="28"/>
+        </w:rPr>
+        <w:t>_amount</w:t>
+      </w:r>
+      <w:r>
+        <w:rPr>
+          <w:rFonts w:ascii="Times New Roman" w:eastAsia="Times New Roman" w:hAnsi="Times New Roman" w:cs="Times New Roman"/>
+          <w:sz w:val="28"/>
+          <w:szCs w:val="28"/>
+        </w:rPr>
+        <w:t xml:space="preserve"> | currency</w:t>
+      </w:r>
+      <w:r>
+        <w:rPr>
+          <w:rFonts w:ascii="Calibri" w:eastAsia="Calibri" w:hAnsi="Calibri" w:cs="Calibri"/>
+        </w:rPr>
+        <w:t xml:space="preserve"> </w:t>
+      </w:r>
+      <w:r>
+        <w:rPr>
+          <w:rFonts w:ascii="Times New Roman" w:eastAsia="Times New Roman" w:hAnsi="Times New Roman" w:cs="Times New Roman"/>
+          <w:sz w:val="28"/>
+          <w:szCs w:val="28"/>
+        </w:rPr>
+        <w:t xml:space="preserve"> </w:t>
+      </w:r>
+      <w:r>
+        <w:rPr>
+          <w:rFonts w:ascii="Times New Roman" w:eastAsia="Times New Roman" w:hAnsi="Times New Roman" w:cs="Times New Roman"/>
+          <w:sz w:val="28"/>
+          <w:szCs w:val="28"/>
+        </w:rPr>
+        <w:t>}}</w:t>
+      </w:r>
+      <w:r>
+        <w:rPr>
+          <w:rFonts w:ascii="Times New Roman" w:eastAsia="Times New Roman" w:hAnsi="Times New Roman" w:cs="Times New Roman"/>
+          <w:sz w:val="28"/>
+          <w:szCs w:val="28"/>
+        </w:rPr>
+        <w:t xml:space="preserve"> each </w:t>
+      </w:r>
+      <w:r>
+        <w:rPr>
+          <w:rFonts w:ascii="Times New Roman" w:eastAsia="Times New Roman" w:hAnsi="Times New Roman" w:cs="Times New Roman"/>
+          <w:sz w:val="28"/>
+          <w:szCs w:val="28"/>
+        </w:rPr>
+        <w:t>week</w:t>
+      </w:r>
+      <w:r>
+        <w:rPr>
+          <w:rFonts w:ascii="Times New Roman" w:eastAsia="Times New Roman" w:hAnsi="Times New Roman" w:cs="Times New Roman"/>
+          <w:sz w:val="28"/>
+          <w:szCs w:val="28"/>
+        </w:rPr>
+        <w:t xml:space="preserve">. </w:t>
+      </w:r>
+    </w:p>
+    <w:p>
+      <w:pPr>
+        <w:ind w:firstLine="720"/>
+        <w:rPr>
+          <w:rFonts w:ascii="Times New Roman" w:eastAsia="Times New Roman" w:hAnsi="Times New Roman" w:cs="Times New Roman"/>
+          <w:sz w:val="28"/>
+          <w:szCs w:val="28"/>
+        </w:rPr>
+      </w:pPr>
+      <w:r>
+        <w:rPr>
+          <w:rFonts w:ascii="Times New Roman" w:eastAsia="Times New Roman" w:hAnsi="Times New Roman" w:cs="Times New Roman"/>
+          <w:sz w:val="28"/>
+          <w:szCs w:val="28"/>
+        </w:rPr>
+        <w:t>{%p endif %}</w:t>
+      </w:r>
+    </w:p>
+    <w:p>
+      <w:pPr>
+        <w:ind w:firstLine="720"/>
+        <w:rPr>
+          <w:rFonts w:ascii="Times New Roman" w:eastAsia="Times New Roman" w:hAnsi="Times New Roman" w:cs="Times New Roman"/>
+          <w:sz w:val="28"/>
+          <w:szCs w:val="28"/>
+        </w:rPr>
+      </w:pPr>
+      <w:r>
+        <w:rPr>
+          <w:rFonts w:ascii="Times New Roman" w:eastAsia="Times New Roman" w:hAnsi="Times New Roman" w:cs="Times New Roman"/>
+          <w:sz w:val="28"/>
+          <w:szCs w:val="28"/>
+        </w:rPr>
+        <w:t>{%p if income_type_wage %}</w:t>
+      </w:r>
+    </w:p>
+    <w:p>
+      <w:pPr>
+        <w:ind w:firstLine="720"/>
+        <w:rPr>
+          <w:rFonts w:ascii="Times New Roman" w:eastAsia="Times New Roman" w:hAnsi="Times New Roman" w:cs="Times New Roman"/>
+          <w:sz w:val="28"/>
+          <w:szCs w:val="28"/>
+        </w:rPr>
+      </w:pPr>
+      <w:r>
+        <w:rPr>
+          <w:rFonts w:ascii="Times New Roman" w:eastAsia="Times New Roman" w:hAnsi="Times New Roman" w:cs="Times New Roman"/>
+          <w:sz w:val="28"/>
+          <w:szCs w:val="28"/>
+        </w:rPr>
+        <w:t>Of this income from wages {% if wage_amount &lt; 566.00</w:t>
+      </w:r>
+      <w:r>
+        <w:rPr>
+          <w:rFonts w:ascii="Times New Roman" w:eastAsia="Times New Roman" w:hAnsi="Times New Roman" w:cs="Times New Roman"/>
+          <w:sz w:val="28"/>
+          <w:szCs w:val="28"/>
+        </w:rPr>
+        <w:t xml:space="preserve"> %</w:t>
+      </w:r>
+      <w:r>
+        <w:rPr>
+          <w:rFonts w:ascii="Times New Roman" w:eastAsia="Times New Roman" w:hAnsi="Times New Roman" w:cs="Times New Roman"/>
+          <w:sz w:val="28"/>
+          <w:szCs w:val="28"/>
+        </w:rPr>
+        <w:t>} all of it {% elif wage_amount &gt; 566.00 and wage_amount &lt; 754.68</w:t>
+      </w:r>
+      <w:r>
+        <w:rPr>
+          <w:rFonts w:ascii="Times New Roman" w:eastAsia="Times New Roman" w:hAnsi="Times New Roman" w:cs="Times New Roman"/>
+          <w:sz w:val="28"/>
+          <w:szCs w:val="28"/>
+        </w:rPr>
+        <w:t xml:space="preserve"> %</w:t>
+      </w:r>
+      <w:r>
+        <w:rPr>
+          <w:rFonts w:ascii="Times New Roman" w:eastAsia="Times New Roman" w:hAnsi="Times New Roman" w:cs="Times New Roman"/>
+          <w:sz w:val="28"/>
+          <w:szCs w:val="28"/>
+        </w:rPr>
+        <w:t xml:space="preserve">} the first $566.00 {% else %} </w:t>
+      </w:r>
+      <w:r>
+        <w:rPr>
+          <w:rFonts w:ascii="Times New Roman" w:eastAsia="Times New Roman" w:hAnsi="Times New Roman" w:cs="Times New Roman"/>
+          <w:sz w:val="28"/>
+          <w:szCs w:val="28"/>
+        </w:rPr>
+        <w:t>¾ of it</w:t>
+      </w:r>
+      <w:r>
+        <w:rPr>
+          <w:rFonts w:ascii="Times New Roman" w:eastAsia="Times New Roman" w:hAnsi="Times New Roman" w:cs="Times New Roman"/>
+          <w:sz w:val="28"/>
+          <w:szCs w:val="28"/>
+        </w:rPr>
+        <w:t xml:space="preserve"> {% endif %}</w:t>
+      </w:r>
+      <w:r>
+        <w:rPr>
+          <w:rFonts w:ascii="Times New Roman" w:eastAsia="Times New Roman" w:hAnsi="Times New Roman" w:cs="Times New Roman"/>
+          <w:sz w:val="28"/>
+          <w:szCs w:val="28"/>
+        </w:rPr>
+        <w:t xml:space="preserve"> </w:t>
+      </w:r>
+      <w:r>
+        <w:rPr>
+          <w:rFonts w:ascii="Times New Roman" w:eastAsia="Times New Roman" w:hAnsi="Times New Roman" w:cs="Times New Roman"/>
+          <w:b/>
+          <w:bCs/>
+          <w:color w:val="256822"/>
+          <w:sz w:val="28"/>
+          <w:szCs w:val="28"/>
+        </w:rPr>
+        <w:t>is exempt</w:t>
+      </w:r>
+      <w:r>
+        <w:rPr>
+          <w:rFonts w:ascii="Times New Roman" w:eastAsia="Times New Roman" w:hAnsi="Times New Roman" w:cs="Times New Roman"/>
+          <w:b/>
+          <w:bCs/>
+          <w:color w:val="256822"/>
+          <w:sz w:val="28"/>
+          <w:szCs w:val="28"/>
+        </w:rPr>
+        <w:t xml:space="preserve"> from collections</w:t>
+      </w:r>
+      <w:r>
+        <w:rPr>
+          <w:rFonts w:ascii="Times New Roman" w:eastAsia="Times New Roman" w:hAnsi="Times New Roman" w:cs="Times New Roman"/>
+          <w:sz w:val="28"/>
+          <w:szCs w:val="28"/>
+        </w:rPr>
+        <w:t>.</w:t>
+      </w:r>
+      <w:r>
+        <w:rPr>
+          <w:rFonts w:ascii="Times New Roman" w:eastAsia="Times New Roman" w:hAnsi="Times New Roman" w:cs="Times New Roman"/>
+          <w:sz w:val="28"/>
+          <w:szCs w:val="28"/>
+        </w:rPr>
+        <w:t xml:space="preserve"> </w:t>
+      </w:r>
+    </w:p>
+    <w:p>
+      <w:pPr>
+        <w:ind w:firstLine="720"/>
+        <w:rPr>
+          <w:rFonts w:ascii="Times New Roman" w:eastAsia="Times New Roman" w:hAnsi="Times New Roman" w:cs="Times New Roman"/>
+          <w:sz w:val="28"/>
+          <w:szCs w:val="28"/>
+        </w:rPr>
+      </w:pPr>
+      <w:r>
+        <w:rPr>
+          <w:rFonts w:ascii="Times New Roman" w:eastAsia="Times New Roman" w:hAnsi="Times New Roman" w:cs="Times New Roman"/>
+          <w:sz w:val="28"/>
+          <w:szCs w:val="28"/>
+        </w:rPr>
+        <w:t>{%p endif %</w:t>
+      </w:r>
+      <w:r>
+        <w:rPr>
+          <w:rFonts w:ascii="Times New Roman" w:eastAsia="Times New Roman" w:hAnsi="Times New Roman" w:cs="Times New Roman"/>
+          <w:sz w:val="28"/>
+          <w:szCs w:val="28"/>
+        </w:rPr>
+        <w:t>}</w:t>
+      </w:r>
+    </w:p>
+    <w:p>
+      <w:pPr>
+        <w:ind w:firstLine="720"/>
+        <w:rPr>
+          <w:rFonts w:ascii="Times New Roman" w:eastAsia="Times New Roman" w:hAnsi="Times New Roman" w:cs="Times New Roman"/>
+          <w:sz w:val="28"/>
+          <w:szCs w:val="28"/>
+        </w:rPr>
+      </w:pPr>
+      <w:r>
+        <w:rPr>
+          <w:rFonts w:ascii="Times New Roman" w:eastAsia="Times New Roman" w:hAnsi="Times New Roman" w:cs="Times New Roman"/>
+          <w:sz w:val="28"/>
+          <w:szCs w:val="28"/>
+        </w:rPr>
+        <w:t xml:space="preserve">{%p if income_type_TANF %} </w:t>
       </w:r>
     </w:p>
     <w:p>
@@ -1627,18 +2004,42 @@
           <w:sz w:val="28"/>
           <w:szCs w:val="28"/>
         </w:rPr>
-        <w:t xml:space="preserve">Wages or other income from work in the amount of {{ </w:t>
-      </w:r>
-      <w:proofErr w:type="spellStart"/>
-      <w:r>
-        <w:rPr>
-          <w:rFonts w:ascii="Times New Roman" w:eastAsia="Times New Roman" w:hAnsi="Times New Roman" w:cs="Times New Roman"/>
-          <w:sz w:val="28"/>
-          <w:szCs w:val="28"/>
-        </w:rPr>
-        <w:t>wage_amount</w:t>
-      </w:r>
-      <w:proofErr w:type="spellEnd"/>
+        <w:t xml:space="preserve">TANF </w:t>
+      </w:r>
+      <w:r>
+        <w:rPr>
+          <w:rFonts w:ascii="Times New Roman" w:eastAsia="Times New Roman" w:hAnsi="Times New Roman" w:cs="Times New Roman"/>
+          <w:sz w:val="28"/>
+          <w:szCs w:val="28"/>
+        </w:rPr>
+        <w:t xml:space="preserve">in the amount of </w:t>
+      </w:r>
+      <w:proofErr w:type="gramStart"/>
+      <w:r>
+        <w:rPr>
+          <w:rFonts w:ascii="Times New Roman" w:eastAsia="Times New Roman" w:hAnsi="Times New Roman" w:cs="Times New Roman"/>
+          <w:sz w:val="28"/>
+          <w:szCs w:val="28"/>
+        </w:rPr>
+        <w:t>{{ T</w:t>
+      </w:r>
+      <w:r>
+        <w:rPr>
+          <w:rFonts w:ascii="Times New Roman" w:eastAsia="Times New Roman" w:hAnsi="Times New Roman" w:cs="Times New Roman"/>
+          <w:sz w:val="28"/>
+          <w:szCs w:val="28"/>
+        </w:rPr>
+        <w:t>ANF</w:t>
+      </w:r>
+      <w:proofErr w:type="gramEnd"/>
+      <w:r>
+        <w:rPr>
+          <w:rFonts w:ascii="Times New Roman" w:eastAsia="Times New Roman" w:hAnsi="Times New Roman" w:cs="Times New Roman"/>
+          <w:sz w:val="28"/>
+          <w:szCs w:val="28"/>
+        </w:rPr>
+        <w:t>_amount</w:t>
+      </w:r>
       <w:r>
         <w:rPr>
           <w:rFonts w:ascii="Times New Roman" w:eastAsia="Times New Roman" w:hAnsi="Times New Roman" w:cs="Times New Roman"/>
@@ -1649,13 +2050,94 @@
       </w:r>
       <w:r>
         <w:rPr>
-          <w:rFonts w:ascii="Calibri" w:eastAsia="Calibri" w:hAnsi="Calibri" w:cs="Calibri"/>
+          <w:rFonts w:ascii="Times New Roman" w:eastAsia="Times New Roman" w:hAnsi="Times New Roman" w:cs="Times New Roman"/>
+          <w:sz w:val="28"/>
+          <w:szCs w:val="28"/>
+        </w:rPr>
+        <w:t xml:space="preserve"> }</w:t>
+      </w:r>
+      <w:r>
+        <w:rPr>
+          <w:rFonts w:ascii="Times New Roman" w:eastAsia="Times New Roman" w:hAnsi="Times New Roman" w:cs="Times New Roman"/>
+          <w:sz w:val="28"/>
+          <w:szCs w:val="28"/>
+        </w:rPr>
+        <w:t>}</w:t>
+      </w:r>
+      <w:r>
+        <w:rPr>
+          <w:rFonts w:ascii="Times New Roman" w:eastAsia="Times New Roman" w:hAnsi="Times New Roman" w:cs="Times New Roman"/>
+          <w:sz w:val="28"/>
+          <w:szCs w:val="28"/>
+        </w:rPr>
+        <w:t xml:space="preserve"> each month</w:t>
+      </w:r>
+      <w:r>
+        <w:rPr>
+          <w:rFonts w:ascii="Times New Roman" w:eastAsia="Times New Roman" w:hAnsi="Times New Roman" w:cs="Times New Roman"/>
+          <w:sz w:val="28"/>
+          <w:szCs w:val="28"/>
         </w:rPr>
         <w:t xml:space="preserve"> </w:t>
       </w:r>
       <w:r>
         <w:rPr>
           <w:rFonts w:ascii="Times New Roman" w:eastAsia="Times New Roman" w:hAnsi="Times New Roman" w:cs="Times New Roman"/>
+          <w:b/>
+          <w:bCs/>
+          <w:color w:val="256822"/>
+          <w:sz w:val="28"/>
+          <w:szCs w:val="28"/>
+        </w:rPr>
+        <w:t>which is exempt from collections</w:t>
+      </w:r>
+      <w:r>
+        <w:rPr>
+          <w:rFonts w:ascii="Times New Roman" w:eastAsia="Times New Roman" w:hAnsi="Times New Roman" w:cs="Times New Roman"/>
+          <w:sz w:val="28"/>
+          <w:szCs w:val="28"/>
+        </w:rPr>
+        <w:t>.</w:t>
+      </w:r>
+    </w:p>
+    <w:p>
+      <w:pPr>
+        <w:ind w:firstLine="720"/>
+        <w:rPr>
+          <w:rFonts w:ascii="Times New Roman" w:eastAsia="Times New Roman" w:hAnsi="Times New Roman" w:cs="Times New Roman"/>
+          <w:sz w:val="28"/>
+          <w:szCs w:val="28"/>
+        </w:rPr>
+      </w:pPr>
+      <w:r>
+        <w:rPr>
+          <w:rFonts w:ascii="Times New Roman" w:eastAsia="Times New Roman" w:hAnsi="Times New Roman" w:cs="Times New Roman"/>
+          <w:sz w:val="28"/>
+          <w:szCs w:val="28"/>
+        </w:rPr>
+        <w:t>{%p endif %}</w:t>
+      </w:r>
+    </w:p>
+    <w:p>
+      <w:pPr>
+        <w:ind w:firstLine="720"/>
+        <w:rPr>
+          <w:rFonts w:ascii="Times New Roman" w:eastAsia="Times New Roman" w:hAnsi="Times New Roman" w:cs="Times New Roman"/>
+          <w:sz w:val="28"/>
+          <w:szCs w:val="28"/>
+        </w:rPr>
+      </w:pPr>
+      <w:r>
+        <w:rPr>
+          <w:rFonts w:ascii="Times New Roman" w:eastAsia="Times New Roman" w:hAnsi="Times New Roman" w:cs="Times New Roman"/>
+          <w:sz w:val="28"/>
+          <w:szCs w:val="28"/>
+        </w:rPr>
+        <w:t>{%p if income_type_SSI</w:t>
+      </w:r>
+      <w:r>
+        <w:rPr>
+          <w:rFonts w:ascii="Times New Roman" w:eastAsia="Times New Roman" w:hAnsi="Times New Roman" w:cs="Times New Roman"/>
           <w:sz w:val="28"/>
           <w:szCs w:val="28"/>
         </w:rPr>
@@ -1667,6 +2149,74 @@
           <w:sz w:val="28"/>
           <w:szCs w:val="28"/>
         </w:rPr>
+        <w:t xml:space="preserve">%} </w:t>
+      </w:r>
+    </w:p>
+    <w:p>
+      <w:pPr>
+        <w:ind w:left="720"/>
+        <w:rPr>
+          <w:rFonts w:ascii="Times New Roman" w:eastAsia="Times New Roman" w:hAnsi="Times New Roman" w:cs="Times New Roman"/>
+          <w:sz w:val="28"/>
+          <w:szCs w:val="28"/>
+        </w:rPr>
+      </w:pPr>
+      <w:r>
+        <w:rPr>
+          <w:rFonts w:ascii="Times New Roman" w:eastAsia="Times New Roman" w:hAnsi="Times New Roman" w:cs="Times New Roman"/>
+          <w:sz w:val="28"/>
+          <w:szCs w:val="28"/>
+        </w:rPr>
+        <w:t>Social Security &amp; SSI</w:t>
+      </w:r>
+      <w:r>
+        <w:rPr>
+          <w:rFonts w:ascii="Times New Roman" w:eastAsia="Times New Roman" w:hAnsi="Times New Roman" w:cs="Times New Roman"/>
+          <w:sz w:val="28"/>
+          <w:szCs w:val="28"/>
+        </w:rPr>
+        <w:t xml:space="preserve"> in the amount of </w:t>
+      </w:r>
+      <w:proofErr w:type="gramStart"/>
+      <w:r>
+        <w:rPr>
+          <w:rFonts w:ascii="Times New Roman" w:eastAsia="Times New Roman" w:hAnsi="Times New Roman" w:cs="Times New Roman"/>
+          <w:sz w:val="28"/>
+          <w:szCs w:val="28"/>
+        </w:rPr>
+        <w:t>{{ SSI</w:t>
+      </w:r>
+      <w:proofErr w:type="gramEnd"/>
+      <w:r>
+        <w:rPr>
+          <w:rFonts w:ascii="Times New Roman" w:eastAsia="Times New Roman" w:hAnsi="Times New Roman" w:cs="Times New Roman"/>
+          <w:sz w:val="28"/>
+          <w:szCs w:val="28"/>
+        </w:rPr>
+        <w:t xml:space="preserve">_amount </w:t>
+      </w:r>
+      <w:r>
+        <w:rPr>
+          <w:rFonts w:ascii="Times New Roman" w:eastAsia="Times New Roman" w:hAnsi="Times New Roman" w:cs="Times New Roman"/>
+          <w:sz w:val="28"/>
+          <w:szCs w:val="28"/>
+        </w:rPr>
+        <w:t>| currency</w:t>
+      </w:r>
+      <w:r>
+        <w:rPr>
+          <w:rFonts w:ascii="Times New Roman" w:eastAsia="Times New Roman" w:hAnsi="Times New Roman" w:cs="Times New Roman"/>
+          <w:sz w:val="28"/>
+          <w:szCs w:val="28"/>
+        </w:rPr>
+        <w:t xml:space="preserve"> </w:t>
+      </w:r>
+      <w:r>
+        <w:rPr>
+          <w:rFonts w:ascii="Times New Roman" w:eastAsia="Times New Roman" w:hAnsi="Times New Roman" w:cs="Times New Roman"/>
+          <w:sz w:val="28"/>
+          <w:szCs w:val="28"/>
+        </w:rPr>
         <w:t>}}</w:t>
       </w:r>
       <w:r>
@@ -1675,23 +2225,42 @@
           <w:sz w:val="28"/>
           <w:szCs w:val="28"/>
         </w:rPr>
-        <w:t xml:space="preserve"> each </w:t>
-      </w:r>
-      <w:r>
-        <w:rPr>
-          <w:rFonts w:ascii="Times New Roman" w:eastAsia="Times New Roman" w:hAnsi="Times New Roman" w:cs="Times New Roman"/>
-          <w:sz w:val="28"/>
-          <w:szCs w:val="28"/>
-        </w:rPr>
-        <w:t>week</w:t>
-      </w:r>
-      <w:r>
-        <w:rPr>
-          <w:rFonts w:ascii="Times New Roman" w:eastAsia="Times New Roman" w:hAnsi="Times New Roman" w:cs="Times New Roman"/>
-          <w:sz w:val="28"/>
-          <w:szCs w:val="28"/>
-        </w:rPr>
-        <w:t xml:space="preserve">. </w:t>
+        <w:t xml:space="preserve"> each month</w:t>
+      </w:r>
+      <w:r>
+        <w:rPr>
+          <w:rFonts w:ascii="Times New Roman" w:eastAsia="Times New Roman" w:hAnsi="Times New Roman" w:cs="Times New Roman"/>
+          <w:sz w:val="28"/>
+          <w:szCs w:val="28"/>
+        </w:rPr>
+        <w:t xml:space="preserve"> </w:t>
+      </w:r>
+      <w:r>
+        <w:rPr>
+          <w:rFonts w:ascii="Times New Roman" w:eastAsia="Times New Roman" w:hAnsi="Times New Roman" w:cs="Times New Roman"/>
+          <w:b/>
+          <w:bCs/>
+          <w:color w:val="256822"/>
+          <w:sz w:val="28"/>
+          <w:szCs w:val="28"/>
+        </w:rPr>
+        <w:t>which is exempt from collections</w:t>
+      </w:r>
+      <w:r>
+        <w:rPr>
+          <w:rFonts w:ascii="Times New Roman" w:eastAsia="Times New Roman" w:hAnsi="Times New Roman" w:cs="Times New Roman"/>
+          <w:sz w:val="28"/>
+          <w:szCs w:val="28"/>
+        </w:rPr>
+        <w:t>.</w:t>
+      </w:r>
+      <w:r>
+        <w:rPr>
+          <w:rFonts w:ascii="Times New Roman" w:eastAsia="Times New Roman" w:hAnsi="Times New Roman" w:cs="Times New Roman"/>
+          <w:sz w:val="28"/>
+          <w:szCs w:val="28"/>
+        </w:rPr>
+        <w:t xml:space="preserve"> </w:t>
       </w:r>
     </w:p>
     <w:p>
@@ -1714,101 +2283,21 @@
     </w:p>
     <w:p>
       <w:pPr>
-        <w:ind w:firstLine="720"/>
-        <w:rPr>
-          <w:rFonts w:ascii="Times New Roman" w:eastAsia="Times New Roman" w:hAnsi="Times New Roman" w:cs="Times New Roman"/>
-          <w:sz w:val="28"/>
-          <w:szCs w:val="28"/>
-        </w:rPr>
-      </w:pPr>
-      <w:r>
-        <w:rPr>
-          <w:rFonts w:ascii="Times New Roman" w:eastAsia="Times New Roman" w:hAnsi="Times New Roman" w:cs="Times New Roman"/>
-          <w:sz w:val="28"/>
-          <w:szCs w:val="28"/>
-        </w:rPr>
-        <w:t xml:space="preserve">{%p if </w:t>
-      </w:r>
-      <w:proofErr w:type="spellStart"/>
-      <w:r>
-        <w:rPr>
-          <w:rFonts w:ascii="Times New Roman" w:eastAsia="Times New Roman" w:hAnsi="Times New Roman" w:cs="Times New Roman"/>
-          <w:sz w:val="28"/>
-          <w:szCs w:val="28"/>
-        </w:rPr>
-        <w:t>income_type_wage</w:t>
-      </w:r>
-      <w:proofErr w:type="spellEnd"/>
-      <w:r>
-        <w:rPr>
-          <w:rFonts w:ascii="Times New Roman" w:eastAsia="Times New Roman" w:hAnsi="Times New Roman" w:cs="Times New Roman"/>
-          <w:sz w:val="28"/>
-          <w:szCs w:val="28"/>
-        </w:rPr>
-        <w:t xml:space="preserve"> %}</w:t>
-      </w:r>
-    </w:p>
-    <w:p>
-      <w:pPr>
-        <w:ind w:firstLine="720"/>
-        <w:rPr>
-          <w:rFonts w:ascii="Times New Roman" w:eastAsia="Times New Roman" w:hAnsi="Times New Roman" w:cs="Times New Roman"/>
-          <w:sz w:val="28"/>
-          <w:szCs w:val="28"/>
-        </w:rPr>
-      </w:pPr>
-      <w:r>
-        <w:rPr>
-          <w:rFonts w:ascii="Times New Roman" w:eastAsia="Times New Roman" w:hAnsi="Times New Roman" w:cs="Times New Roman"/>
-          <w:sz w:val="28"/>
-          <w:szCs w:val="28"/>
-        </w:rPr>
-        <w:t xml:space="preserve">Of this income from wages {% if </w:t>
-      </w:r>
-      <w:proofErr w:type="spellStart"/>
-      <w:r>
-        <w:rPr>
-          <w:rFonts w:ascii="Times New Roman" w:eastAsia="Times New Roman" w:hAnsi="Times New Roman" w:cs="Times New Roman"/>
-          <w:sz w:val="28"/>
-          <w:szCs w:val="28"/>
-        </w:rPr>
-        <w:t>wage_amount</w:t>
-      </w:r>
-      <w:proofErr w:type="spellEnd"/>
-      <w:r>
-        <w:rPr>
-          <w:rFonts w:ascii="Times New Roman" w:eastAsia="Times New Roman" w:hAnsi="Times New Roman" w:cs="Times New Roman"/>
-          <w:sz w:val="28"/>
-          <w:szCs w:val="28"/>
-        </w:rPr>
-        <w:t xml:space="preserve"> &lt; 566.00</w:t>
-      </w:r>
-      <w:r>
-        <w:rPr>
-          <w:rFonts w:ascii="Times New Roman" w:eastAsia="Times New Roman" w:hAnsi="Times New Roman" w:cs="Times New Roman"/>
-          <w:sz w:val="28"/>
-          <w:szCs w:val="28"/>
-        </w:rPr>
-        <w:t xml:space="preserve"> %</w:t>
-      </w:r>
-      <w:r>
-        <w:rPr>
-          <w:rFonts w:ascii="Times New Roman" w:eastAsia="Times New Roman" w:hAnsi="Times New Roman" w:cs="Times New Roman"/>
-          <w:sz w:val="28"/>
-          <w:szCs w:val="28"/>
-        </w:rPr>
-        <w:t xml:space="preserve">} all of it {% </w:t>
-      </w:r>
-      <w:proofErr w:type="spellStart"/>
-      <w:r>
-        <w:rPr>
-          <w:rFonts w:ascii="Times New Roman" w:eastAsia="Times New Roman" w:hAnsi="Times New Roman" w:cs="Times New Roman"/>
-          <w:sz w:val="28"/>
-          <w:szCs w:val="28"/>
-        </w:rPr>
-        <w:t>elif</w:t>
-      </w:r>
-      <w:proofErr w:type="spellEnd"/>
+        <w:ind w:left="720"/>
+        <w:rPr>
+          <w:rFonts w:ascii="Times New Roman" w:eastAsia="Times New Roman" w:hAnsi="Times New Roman" w:cs="Times New Roman"/>
+          <w:sz w:val="28"/>
+          <w:szCs w:val="28"/>
+        </w:rPr>
+      </w:pPr>
+      <w:r>
+        <w:rPr>
+          <w:rFonts w:ascii="Times New Roman" w:eastAsia="Times New Roman" w:hAnsi="Times New Roman" w:cs="Times New Roman"/>
+          <w:sz w:val="28"/>
+          <w:szCs w:val="28"/>
+        </w:rPr>
+        <w:t>{%p if income_type_VA</w:t>
+      </w:r>
       <w:r>
         <w:rPr>
           <w:rFonts w:ascii="Times New Roman" w:eastAsia="Times New Roman" w:hAnsi="Times New Roman" w:cs="Times New Roman"/>
@@ -1817,73 +2306,81 @@
         </w:rPr>
         <w:t xml:space="preserve"> </w:t>
       </w:r>
-      <w:proofErr w:type="spellStart"/>
-      <w:r>
-        <w:rPr>
-          <w:rFonts w:ascii="Times New Roman" w:eastAsia="Times New Roman" w:hAnsi="Times New Roman" w:cs="Times New Roman"/>
-          <w:sz w:val="28"/>
-          <w:szCs w:val="28"/>
-        </w:rPr>
-        <w:t>wage_amount</w:t>
-      </w:r>
-      <w:proofErr w:type="spellEnd"/>
-      <w:r>
-        <w:rPr>
-          <w:rFonts w:ascii="Times New Roman" w:eastAsia="Times New Roman" w:hAnsi="Times New Roman" w:cs="Times New Roman"/>
-          <w:sz w:val="28"/>
-          <w:szCs w:val="28"/>
-        </w:rPr>
-        <w:t xml:space="preserve"> &gt; 566.00 and </w:t>
-      </w:r>
-      <w:proofErr w:type="spellStart"/>
-      <w:r>
-        <w:rPr>
-          <w:rFonts w:ascii="Times New Roman" w:eastAsia="Times New Roman" w:hAnsi="Times New Roman" w:cs="Times New Roman"/>
-          <w:sz w:val="28"/>
-          <w:szCs w:val="28"/>
-        </w:rPr>
-        <w:t>wage_amount</w:t>
-      </w:r>
-      <w:proofErr w:type="spellEnd"/>
-      <w:r>
-        <w:rPr>
-          <w:rFonts w:ascii="Times New Roman" w:eastAsia="Times New Roman" w:hAnsi="Times New Roman" w:cs="Times New Roman"/>
-          <w:sz w:val="28"/>
-          <w:szCs w:val="28"/>
-        </w:rPr>
-        <w:t xml:space="preserve"> &lt; 754.68</w:t>
-      </w:r>
-      <w:r>
-        <w:rPr>
-          <w:rFonts w:ascii="Times New Roman" w:eastAsia="Times New Roman" w:hAnsi="Times New Roman" w:cs="Times New Roman"/>
-          <w:sz w:val="28"/>
-          <w:szCs w:val="28"/>
-        </w:rPr>
-        <w:t xml:space="preserve"> %</w:t>
-      </w:r>
-      <w:r>
-        <w:rPr>
-          <w:rFonts w:ascii="Times New Roman" w:eastAsia="Times New Roman" w:hAnsi="Times New Roman" w:cs="Times New Roman"/>
-          <w:sz w:val="28"/>
-          <w:szCs w:val="28"/>
-        </w:rPr>
-        <w:t xml:space="preserve">} the first $566.00 {% else %} </w:t>
-      </w:r>
-      <w:r>
-        <w:rPr>
-          <w:rFonts w:ascii="Times New Roman" w:eastAsia="Times New Roman" w:hAnsi="Times New Roman" w:cs="Times New Roman"/>
-          <w:sz w:val="28"/>
-          <w:szCs w:val="28"/>
-        </w:rPr>
-        <w:t>¾ of it</w:t>
-      </w:r>
-      <w:r>
-        <w:rPr>
-          <w:rFonts w:ascii="Times New Roman" w:eastAsia="Times New Roman" w:hAnsi="Times New Roman" w:cs="Times New Roman"/>
-          <w:sz w:val="28"/>
-          <w:szCs w:val="28"/>
-        </w:rPr>
-        <w:t xml:space="preserve"> {% endif %}</w:t>
+      <w:r>
+        <w:rPr>
+          <w:rFonts w:ascii="Times New Roman" w:eastAsia="Times New Roman" w:hAnsi="Times New Roman" w:cs="Times New Roman"/>
+          <w:sz w:val="28"/>
+          <w:szCs w:val="28"/>
+        </w:rPr>
+        <w:t xml:space="preserve">%} </w:t>
+      </w:r>
+    </w:p>
+    <w:p>
+      <w:pPr>
+        <w:ind w:left="720"/>
+        <w:rPr>
+          <w:rFonts w:ascii="Times New Roman" w:eastAsia="Times New Roman" w:hAnsi="Times New Roman" w:cs="Times New Roman"/>
+          <w:sz w:val="28"/>
+          <w:szCs w:val="28"/>
+        </w:rPr>
+      </w:pPr>
+      <w:r>
+        <w:rPr>
+          <w:rFonts w:ascii="Times New Roman" w:eastAsia="Times New Roman" w:hAnsi="Times New Roman" w:cs="Times New Roman"/>
+          <w:sz w:val="28"/>
+          <w:szCs w:val="28"/>
+        </w:rPr>
+        <w:t>Veterans Benefits</w:t>
+      </w:r>
+      <w:r>
+        <w:rPr>
+          <w:rFonts w:ascii="Times New Roman" w:eastAsia="Times New Roman" w:hAnsi="Times New Roman" w:cs="Times New Roman"/>
+          <w:sz w:val="28"/>
+          <w:szCs w:val="28"/>
+        </w:rPr>
+        <w:t xml:space="preserve"> in the amount of </w:t>
+      </w:r>
+      <w:proofErr w:type="gramStart"/>
+      <w:r>
+        <w:rPr>
+          <w:rFonts w:ascii="Times New Roman" w:eastAsia="Times New Roman" w:hAnsi="Times New Roman" w:cs="Times New Roman"/>
+          <w:sz w:val="28"/>
+          <w:szCs w:val="28"/>
+        </w:rPr>
+        <w:t>{{ VA</w:t>
+      </w:r>
+      <w:proofErr w:type="gramEnd"/>
+      <w:r>
+        <w:rPr>
+          <w:rFonts w:ascii="Times New Roman" w:eastAsia="Times New Roman" w:hAnsi="Times New Roman" w:cs="Times New Roman"/>
+          <w:sz w:val="28"/>
+          <w:szCs w:val="28"/>
+        </w:rPr>
+        <w:t>_amount</w:t>
+      </w:r>
+      <w:r>
+        <w:rPr>
+          <w:rFonts w:ascii="Times New Roman" w:eastAsia="Times New Roman" w:hAnsi="Times New Roman" w:cs="Times New Roman"/>
+          <w:sz w:val="28"/>
+          <w:szCs w:val="28"/>
+        </w:rPr>
+        <w:t xml:space="preserve"> | currency</w:t>
+      </w:r>
+      <w:r>
+        <w:rPr>
+          <w:rFonts w:ascii="Times New Roman" w:eastAsia="Times New Roman" w:hAnsi="Times New Roman" w:cs="Times New Roman"/>
+          <w:sz w:val="28"/>
+          <w:szCs w:val="28"/>
+        </w:rPr>
+        <w:t xml:space="preserve"> }}</w:t>
+      </w:r>
+      <w:r>
+        <w:rPr>
+          <w:rFonts w:ascii="Times New Roman" w:eastAsia="Times New Roman" w:hAnsi="Times New Roman" w:cs="Times New Roman"/>
+          <w:sz w:val="28"/>
+          <w:szCs w:val="28"/>
+        </w:rPr>
+        <w:t xml:space="preserve"> each month</w:t>
       </w:r>
       <w:r>
         <w:rPr>
@@ -1902,18 +2399,7 @@
           <w:sz w:val="28"/>
           <w:szCs w:val="28"/>
         </w:rPr>
-        <w:t>is exempt</w:t>
-      </w:r>
-      <w:r>
-        <w:rPr>
-          <w:rFonts w:ascii="Times New Roman" w:eastAsia="Times New Roman" w:hAnsi="Times New Roman" w:cs="Times New Roman"/>
-          <w:b/>
-          <w:bCs/>
-          <w:color w:val="256822"/>
-          <w:sz w:val="28"/>
-          <w:szCs w:val="28"/>
-        </w:rPr>
-        <w:t xml:space="preserve"> from collections</w:t>
+        <w:t>which is exempt from collections</w:t>
       </w:r>
       <w:r>
         <w:rPr>
@@ -1934,68 +2420,6 @@
     </w:p>
     <w:p>
       <w:pPr>
-        <w:ind w:firstLine="720"/>
-        <w:rPr>
-          <w:rFonts w:ascii="Times New Roman" w:eastAsia="Times New Roman" w:hAnsi="Times New Roman" w:cs="Times New Roman"/>
-          <w:sz w:val="28"/>
-          <w:szCs w:val="28"/>
-        </w:rPr>
-      </w:pPr>
-      <w:r>
-        <w:rPr>
-          <w:rFonts w:ascii="Times New Roman" w:eastAsia="Times New Roman" w:hAnsi="Times New Roman" w:cs="Times New Roman"/>
-          <w:sz w:val="28"/>
-          <w:szCs w:val="28"/>
-        </w:rPr>
-        <w:t>{%p endif %</w:t>
-      </w:r>
-      <w:r>
-        <w:rPr>
-          <w:rFonts w:ascii="Times New Roman" w:eastAsia="Times New Roman" w:hAnsi="Times New Roman" w:cs="Times New Roman"/>
-          <w:sz w:val="28"/>
-          <w:szCs w:val="28"/>
-        </w:rPr>
-        <w:t>}</w:t>
-      </w:r>
-    </w:p>
-    <w:p>
-      <w:pPr>
-        <w:ind w:firstLine="720"/>
-        <w:rPr>
-          <w:rFonts w:ascii="Times New Roman" w:eastAsia="Times New Roman" w:hAnsi="Times New Roman" w:cs="Times New Roman"/>
-          <w:sz w:val="28"/>
-          <w:szCs w:val="28"/>
-        </w:rPr>
-      </w:pPr>
-      <w:r>
-        <w:rPr>
-          <w:rFonts w:ascii="Times New Roman" w:eastAsia="Times New Roman" w:hAnsi="Times New Roman" w:cs="Times New Roman"/>
-          <w:sz w:val="28"/>
-          <w:szCs w:val="28"/>
-        </w:rPr>
-        <w:t xml:space="preserve">{%p if </w:t>
-      </w:r>
-      <w:proofErr w:type="spellStart"/>
-      <w:r>
-        <w:rPr>
-          <w:rFonts w:ascii="Times New Roman" w:eastAsia="Times New Roman" w:hAnsi="Times New Roman" w:cs="Times New Roman"/>
-          <w:sz w:val="28"/>
-          <w:szCs w:val="28"/>
-        </w:rPr>
-        <w:t>income_type_TANF</w:t>
-      </w:r>
-      <w:proofErr w:type="spellEnd"/>
-      <w:r>
-        <w:rPr>
-          <w:rFonts w:ascii="Times New Roman" w:eastAsia="Times New Roman" w:hAnsi="Times New Roman" w:cs="Times New Roman"/>
-          <w:sz w:val="28"/>
-          <w:szCs w:val="28"/>
-        </w:rPr>
-        <w:t xml:space="preserve"> %} </w:t>
-      </w:r>
-    </w:p>
-    <w:p>
-      <w:pPr>
         <w:ind w:left="720"/>
         <w:rPr>
           <w:rFonts w:ascii="Times New Roman" w:eastAsia="Times New Roman" w:hAnsi="Times New Roman" w:cs="Times New Roman"/>
@@ -2009,158 +2433,11 @@
           <w:sz w:val="28"/>
           <w:szCs w:val="28"/>
         </w:rPr>
-        <w:t xml:space="preserve">TANF </w:t>
-      </w:r>
-      <w:r>
-        <w:rPr>
-          <w:rFonts w:ascii="Times New Roman" w:eastAsia="Times New Roman" w:hAnsi="Times New Roman" w:cs="Times New Roman"/>
-          <w:sz w:val="28"/>
-          <w:szCs w:val="28"/>
-        </w:rPr>
-        <w:t xml:space="preserve">in the amount of {{ </w:t>
-      </w:r>
-      <w:proofErr w:type="spellStart"/>
-      <w:r>
-        <w:rPr>
-          <w:rFonts w:ascii="Times New Roman" w:eastAsia="Times New Roman" w:hAnsi="Times New Roman" w:cs="Times New Roman"/>
-          <w:sz w:val="28"/>
-          <w:szCs w:val="28"/>
-        </w:rPr>
-        <w:t>T</w:t>
-      </w:r>
-      <w:r>
-        <w:rPr>
-          <w:rFonts w:ascii="Times New Roman" w:eastAsia="Times New Roman" w:hAnsi="Times New Roman" w:cs="Times New Roman"/>
-          <w:sz w:val="28"/>
-          <w:szCs w:val="28"/>
-        </w:rPr>
-        <w:t>ANF_amount</w:t>
-      </w:r>
-      <w:proofErr w:type="spellEnd"/>
-      <w:r>
-        <w:rPr>
-          <w:rFonts w:ascii="Times New Roman" w:eastAsia="Times New Roman" w:hAnsi="Times New Roman" w:cs="Times New Roman"/>
-          <w:sz w:val="28"/>
-          <w:szCs w:val="28"/>
-        </w:rPr>
-        <w:t xml:space="preserve"> | currency</w:t>
-      </w:r>
-      <w:r>
-        <w:rPr>
-          <w:rFonts w:ascii="Times New Roman" w:eastAsia="Times New Roman" w:hAnsi="Times New Roman" w:cs="Times New Roman"/>
-          <w:sz w:val="28"/>
-          <w:szCs w:val="28"/>
-        </w:rPr>
-        <w:t xml:space="preserve"> }</w:t>
-      </w:r>
-      <w:r>
-        <w:rPr>
-          <w:rFonts w:ascii="Times New Roman" w:eastAsia="Times New Roman" w:hAnsi="Times New Roman" w:cs="Times New Roman"/>
-          <w:sz w:val="28"/>
-          <w:szCs w:val="28"/>
-        </w:rPr>
-        <w:t>}</w:t>
-      </w:r>
-      <w:r>
-        <w:rPr>
-          <w:rFonts w:ascii="Times New Roman" w:eastAsia="Times New Roman" w:hAnsi="Times New Roman" w:cs="Times New Roman"/>
-          <w:sz w:val="28"/>
-          <w:szCs w:val="28"/>
-        </w:rPr>
-        <w:t xml:space="preserve"> each month</w:t>
-      </w:r>
-      <w:r>
-        <w:rPr>
-          <w:rFonts w:ascii="Times New Roman" w:eastAsia="Times New Roman" w:hAnsi="Times New Roman" w:cs="Times New Roman"/>
-          <w:sz w:val="28"/>
-          <w:szCs w:val="28"/>
-        </w:rPr>
-        <w:t xml:space="preserve"> </w:t>
-      </w:r>
-      <w:r>
-        <w:rPr>
-          <w:rFonts w:ascii="Times New Roman" w:eastAsia="Times New Roman" w:hAnsi="Times New Roman" w:cs="Times New Roman"/>
-          <w:b/>
-          <w:bCs/>
-          <w:color w:val="256822"/>
-          <w:sz w:val="28"/>
-          <w:szCs w:val="28"/>
-        </w:rPr>
-        <w:t>which is exempt from collections</w:t>
-      </w:r>
-      <w:r>
-        <w:rPr>
-          <w:rFonts w:ascii="Times New Roman" w:eastAsia="Times New Roman" w:hAnsi="Times New Roman" w:cs="Times New Roman"/>
-          <w:sz w:val="28"/>
-          <w:szCs w:val="28"/>
-        </w:rPr>
-        <w:t>.</w:t>
-      </w:r>
-    </w:p>
-    <w:p>
-      <w:pPr>
-        <w:ind w:firstLine="720"/>
-        <w:rPr>
-          <w:rFonts w:ascii="Times New Roman" w:eastAsia="Times New Roman" w:hAnsi="Times New Roman" w:cs="Times New Roman"/>
-          <w:sz w:val="28"/>
-          <w:szCs w:val="28"/>
-        </w:rPr>
-      </w:pPr>
-      <w:r>
-        <w:rPr>
-          <w:rFonts w:ascii="Times New Roman" w:eastAsia="Times New Roman" w:hAnsi="Times New Roman" w:cs="Times New Roman"/>
-          <w:sz w:val="28"/>
-          <w:szCs w:val="28"/>
-        </w:rPr>
         <w:t>{%p endif %}</w:t>
       </w:r>
     </w:p>
     <w:p>
       <w:pPr>
-        <w:ind w:firstLine="720"/>
-        <w:rPr>
-          <w:rFonts w:ascii="Times New Roman" w:eastAsia="Times New Roman" w:hAnsi="Times New Roman" w:cs="Times New Roman"/>
-          <w:sz w:val="28"/>
-          <w:szCs w:val="28"/>
-        </w:rPr>
-      </w:pPr>
-      <w:r>
-        <w:rPr>
-          <w:rFonts w:ascii="Times New Roman" w:eastAsia="Times New Roman" w:hAnsi="Times New Roman" w:cs="Times New Roman"/>
-          <w:sz w:val="28"/>
-          <w:szCs w:val="28"/>
-        </w:rPr>
-        <w:t xml:space="preserve">{%p if </w:t>
-      </w:r>
-      <w:proofErr w:type="spellStart"/>
-      <w:r>
-        <w:rPr>
-          <w:rFonts w:ascii="Times New Roman" w:eastAsia="Times New Roman" w:hAnsi="Times New Roman" w:cs="Times New Roman"/>
-          <w:sz w:val="28"/>
-          <w:szCs w:val="28"/>
-        </w:rPr>
-        <w:t>income_type_SSI</w:t>
-      </w:r>
-      <w:proofErr w:type="spellEnd"/>
-      <w:r>
-        <w:rPr>
-          <w:rFonts w:ascii="Times New Roman" w:eastAsia="Times New Roman" w:hAnsi="Times New Roman" w:cs="Times New Roman"/>
-          <w:sz w:val="28"/>
-          <w:szCs w:val="28"/>
-        </w:rPr>
-        <w:t xml:space="preserve"> </w:t>
-      </w:r>
-      <w:r>
-        <w:rPr>
-          <w:rFonts w:ascii="Times New Roman" w:eastAsia="Times New Roman" w:hAnsi="Times New Roman" w:cs="Times New Roman"/>
-          <w:sz w:val="28"/>
-          <w:szCs w:val="28"/>
-        </w:rPr>
-        <w:t xml:space="preserve">%} </w:t>
-      </w:r>
-    </w:p>
-    <w:p>
-      <w:pPr>
         <w:ind w:left="720"/>
         <w:rPr>
           <w:rFonts w:ascii="Times New Roman" w:eastAsia="Times New Roman" w:hAnsi="Times New Roman" w:cs="Times New Roman"/>
@@ -2174,304 +2451,8 @@
           <w:sz w:val="28"/>
           <w:szCs w:val="28"/>
         </w:rPr>
-        <w:t>Social Security &amp; SSI</w:t>
-      </w:r>
-      <w:r>
-        <w:rPr>
-          <w:rFonts w:ascii="Times New Roman" w:eastAsia="Times New Roman" w:hAnsi="Times New Roman" w:cs="Times New Roman"/>
-          <w:sz w:val="28"/>
-          <w:szCs w:val="28"/>
-        </w:rPr>
-        <w:t xml:space="preserve"> in the amount of {{ </w:t>
-      </w:r>
-      <w:proofErr w:type="spellStart"/>
-      <w:r>
-        <w:rPr>
-          <w:rFonts w:ascii="Times New Roman" w:eastAsia="Times New Roman" w:hAnsi="Times New Roman" w:cs="Times New Roman"/>
-          <w:sz w:val="28"/>
-          <w:szCs w:val="28"/>
-        </w:rPr>
-        <w:t>SSI_amount</w:t>
-      </w:r>
-      <w:proofErr w:type="spellEnd"/>
-      <w:r>
-        <w:rPr>
-          <w:rFonts w:ascii="Times New Roman" w:eastAsia="Times New Roman" w:hAnsi="Times New Roman" w:cs="Times New Roman"/>
-          <w:sz w:val="28"/>
-          <w:szCs w:val="28"/>
-        </w:rPr>
-        <w:t xml:space="preserve"> </w:t>
-      </w:r>
-      <w:r>
-        <w:rPr>
-          <w:rFonts w:ascii="Times New Roman" w:eastAsia="Times New Roman" w:hAnsi="Times New Roman" w:cs="Times New Roman"/>
-          <w:sz w:val="28"/>
-          <w:szCs w:val="28"/>
-        </w:rPr>
-        <w:t>| currency</w:t>
-      </w:r>
-      <w:r>
-        <w:rPr>
-          <w:rFonts w:ascii="Times New Roman" w:eastAsia="Times New Roman" w:hAnsi="Times New Roman" w:cs="Times New Roman"/>
-          <w:sz w:val="28"/>
-          <w:szCs w:val="28"/>
-        </w:rPr>
-        <w:t xml:space="preserve"> </w:t>
-      </w:r>
-      <w:r>
-        <w:rPr>
-          <w:rFonts w:ascii="Times New Roman" w:eastAsia="Times New Roman" w:hAnsi="Times New Roman" w:cs="Times New Roman"/>
-          <w:sz w:val="28"/>
-          <w:szCs w:val="28"/>
-        </w:rPr>
-        <w:t>}}</w:t>
-      </w:r>
-      <w:r>
-        <w:rPr>
-          <w:rFonts w:ascii="Times New Roman" w:eastAsia="Times New Roman" w:hAnsi="Times New Roman" w:cs="Times New Roman"/>
-          <w:sz w:val="28"/>
-          <w:szCs w:val="28"/>
-        </w:rPr>
-        <w:t xml:space="preserve"> each month</w:t>
-      </w:r>
-      <w:r>
-        <w:rPr>
-          <w:rFonts w:ascii="Times New Roman" w:eastAsia="Times New Roman" w:hAnsi="Times New Roman" w:cs="Times New Roman"/>
-          <w:sz w:val="28"/>
-          <w:szCs w:val="28"/>
-        </w:rPr>
-        <w:t xml:space="preserve"> </w:t>
-      </w:r>
-      <w:r>
-        <w:rPr>
-          <w:rFonts w:ascii="Times New Roman" w:eastAsia="Times New Roman" w:hAnsi="Times New Roman" w:cs="Times New Roman"/>
-          <w:b/>
-          <w:bCs/>
-          <w:color w:val="256822"/>
-          <w:sz w:val="28"/>
-          <w:szCs w:val="28"/>
-        </w:rPr>
-        <w:t>which is exempt from collections</w:t>
-      </w:r>
-      <w:r>
-        <w:rPr>
-          <w:rFonts w:ascii="Times New Roman" w:eastAsia="Times New Roman" w:hAnsi="Times New Roman" w:cs="Times New Roman"/>
-          <w:sz w:val="28"/>
-          <w:szCs w:val="28"/>
-        </w:rPr>
-        <w:t>.</w:t>
-      </w:r>
-      <w:r>
-        <w:rPr>
-          <w:rFonts w:ascii="Times New Roman" w:eastAsia="Times New Roman" w:hAnsi="Times New Roman" w:cs="Times New Roman"/>
-          <w:sz w:val="28"/>
-          <w:szCs w:val="28"/>
-        </w:rPr>
-        <w:t xml:space="preserve"> </w:t>
-      </w:r>
-    </w:p>
-    <w:p>
-      <w:pPr>
-        <w:ind w:firstLine="720"/>
-        <w:rPr>
-          <w:rFonts w:ascii="Times New Roman" w:eastAsia="Times New Roman" w:hAnsi="Times New Roman" w:cs="Times New Roman"/>
-          <w:sz w:val="28"/>
-          <w:szCs w:val="28"/>
-        </w:rPr>
-      </w:pPr>
-      <w:r>
-        <w:rPr>
-          <w:rFonts w:ascii="Times New Roman" w:eastAsia="Times New Roman" w:hAnsi="Times New Roman" w:cs="Times New Roman"/>
-          <w:sz w:val="28"/>
-          <w:szCs w:val="28"/>
-        </w:rPr>
-        <w:t>{%p endif %}</w:t>
-      </w:r>
-    </w:p>
-    <w:p>
-      <w:pPr>
-        <w:ind w:left="720"/>
-        <w:rPr>
-          <w:rFonts w:ascii="Times New Roman" w:eastAsia="Times New Roman" w:hAnsi="Times New Roman" w:cs="Times New Roman"/>
-          <w:sz w:val="28"/>
-          <w:szCs w:val="28"/>
-        </w:rPr>
-      </w:pPr>
-      <w:r>
-        <w:rPr>
-          <w:rFonts w:ascii="Times New Roman" w:eastAsia="Times New Roman" w:hAnsi="Times New Roman" w:cs="Times New Roman"/>
-          <w:sz w:val="28"/>
-          <w:szCs w:val="28"/>
-        </w:rPr>
-        <w:t xml:space="preserve">{%p if </w:t>
-      </w:r>
-      <w:proofErr w:type="spellStart"/>
-      <w:r>
-        <w:rPr>
-          <w:rFonts w:ascii="Times New Roman" w:eastAsia="Times New Roman" w:hAnsi="Times New Roman" w:cs="Times New Roman"/>
-          <w:sz w:val="28"/>
-          <w:szCs w:val="28"/>
-        </w:rPr>
-        <w:t>income_type_VA</w:t>
-      </w:r>
-      <w:proofErr w:type="spellEnd"/>
-      <w:r>
-        <w:rPr>
-          <w:rFonts w:ascii="Times New Roman" w:eastAsia="Times New Roman" w:hAnsi="Times New Roman" w:cs="Times New Roman"/>
-          <w:sz w:val="28"/>
-          <w:szCs w:val="28"/>
-        </w:rPr>
-        <w:t xml:space="preserve"> </w:t>
-      </w:r>
-      <w:r>
-        <w:rPr>
-          <w:rFonts w:ascii="Times New Roman" w:eastAsia="Times New Roman" w:hAnsi="Times New Roman" w:cs="Times New Roman"/>
-          <w:sz w:val="28"/>
-          <w:szCs w:val="28"/>
-        </w:rPr>
-        <w:t xml:space="preserve">%} </w:t>
-      </w:r>
-    </w:p>
-    <w:p>
-      <w:pPr>
-        <w:ind w:left="720"/>
-        <w:rPr>
-          <w:rFonts w:ascii="Times New Roman" w:eastAsia="Times New Roman" w:hAnsi="Times New Roman" w:cs="Times New Roman"/>
-          <w:sz w:val="28"/>
-          <w:szCs w:val="28"/>
-        </w:rPr>
-      </w:pPr>
-      <w:r>
-        <w:rPr>
-          <w:rFonts w:ascii="Times New Roman" w:eastAsia="Times New Roman" w:hAnsi="Times New Roman" w:cs="Times New Roman"/>
-          <w:sz w:val="28"/>
-          <w:szCs w:val="28"/>
-        </w:rPr>
-        <w:t>Veterans Benefits</w:t>
-      </w:r>
-      <w:r>
-        <w:rPr>
-          <w:rFonts w:ascii="Times New Roman" w:eastAsia="Times New Roman" w:hAnsi="Times New Roman" w:cs="Times New Roman"/>
-          <w:sz w:val="28"/>
-          <w:szCs w:val="28"/>
-        </w:rPr>
-        <w:t xml:space="preserve"> in the amount of {{ </w:t>
-      </w:r>
-      <w:proofErr w:type="spellStart"/>
-      <w:r>
-        <w:rPr>
-          <w:rFonts w:ascii="Times New Roman" w:eastAsia="Times New Roman" w:hAnsi="Times New Roman" w:cs="Times New Roman"/>
-          <w:sz w:val="28"/>
-          <w:szCs w:val="28"/>
-        </w:rPr>
-        <w:t>VA_amount</w:t>
-      </w:r>
-      <w:proofErr w:type="spellEnd"/>
-      <w:r>
-        <w:rPr>
-          <w:rFonts w:ascii="Times New Roman" w:eastAsia="Times New Roman" w:hAnsi="Times New Roman" w:cs="Times New Roman"/>
-          <w:sz w:val="28"/>
-          <w:szCs w:val="28"/>
-        </w:rPr>
-        <w:t xml:space="preserve"> | currency</w:t>
-      </w:r>
-      <w:r>
-        <w:rPr>
-          <w:rFonts w:ascii="Times New Roman" w:eastAsia="Times New Roman" w:hAnsi="Times New Roman" w:cs="Times New Roman"/>
-          <w:sz w:val="28"/>
-          <w:szCs w:val="28"/>
-        </w:rPr>
-        <w:t xml:space="preserve"> }}</w:t>
-      </w:r>
-      <w:r>
-        <w:rPr>
-          <w:rFonts w:ascii="Times New Roman" w:eastAsia="Times New Roman" w:hAnsi="Times New Roman" w:cs="Times New Roman"/>
-          <w:sz w:val="28"/>
-          <w:szCs w:val="28"/>
-        </w:rPr>
-        <w:t xml:space="preserve"> each month</w:t>
-      </w:r>
-      <w:r>
-        <w:rPr>
-          <w:rFonts w:ascii="Times New Roman" w:eastAsia="Times New Roman" w:hAnsi="Times New Roman" w:cs="Times New Roman"/>
-          <w:sz w:val="28"/>
-          <w:szCs w:val="28"/>
-        </w:rPr>
-        <w:t xml:space="preserve"> </w:t>
-      </w:r>
-      <w:r>
-        <w:rPr>
-          <w:rFonts w:ascii="Times New Roman" w:eastAsia="Times New Roman" w:hAnsi="Times New Roman" w:cs="Times New Roman"/>
-          <w:b/>
-          <w:bCs/>
-          <w:color w:val="256822"/>
-          <w:sz w:val="28"/>
-          <w:szCs w:val="28"/>
-        </w:rPr>
-        <w:t>which is exempt from collections</w:t>
-      </w:r>
-      <w:r>
-        <w:rPr>
-          <w:rFonts w:ascii="Times New Roman" w:eastAsia="Times New Roman" w:hAnsi="Times New Roman" w:cs="Times New Roman"/>
-          <w:sz w:val="28"/>
-          <w:szCs w:val="28"/>
-        </w:rPr>
-        <w:t>.</w:t>
-      </w:r>
-      <w:r>
-        <w:rPr>
-          <w:rFonts w:ascii="Times New Roman" w:eastAsia="Times New Roman" w:hAnsi="Times New Roman" w:cs="Times New Roman"/>
-          <w:sz w:val="28"/>
-          <w:szCs w:val="28"/>
-        </w:rPr>
-        <w:t xml:space="preserve"> </w:t>
-      </w:r>
-    </w:p>
-    <w:p>
-      <w:pPr>
-        <w:ind w:left="720"/>
-        <w:rPr>
-          <w:rFonts w:ascii="Times New Roman" w:eastAsia="Times New Roman" w:hAnsi="Times New Roman" w:cs="Times New Roman"/>
-          <w:sz w:val="28"/>
-          <w:szCs w:val="28"/>
-        </w:rPr>
-      </w:pPr>
-      <w:r>
-        <w:rPr>
-          <w:rFonts w:ascii="Times New Roman" w:eastAsia="Times New Roman" w:hAnsi="Times New Roman" w:cs="Times New Roman"/>
-          <w:sz w:val="28"/>
-          <w:szCs w:val="28"/>
-        </w:rPr>
-        <w:t>{%p endif %}</w:t>
-      </w:r>
-    </w:p>
-    <w:p>
-      <w:pPr>
-        <w:ind w:left="720"/>
-        <w:rPr>
-          <w:rFonts w:ascii="Times New Roman" w:eastAsia="Times New Roman" w:hAnsi="Times New Roman" w:cs="Times New Roman"/>
-          <w:sz w:val="28"/>
-          <w:szCs w:val="28"/>
-        </w:rPr>
-      </w:pPr>
-      <w:r>
-        <w:rPr>
-          <w:rFonts w:ascii="Times New Roman" w:eastAsia="Times New Roman" w:hAnsi="Times New Roman" w:cs="Times New Roman"/>
-          <w:sz w:val="28"/>
-          <w:szCs w:val="28"/>
-        </w:rPr>
-        <w:t xml:space="preserve">{%p if </w:t>
-      </w:r>
-      <w:proofErr w:type="spellStart"/>
-      <w:r>
-        <w:rPr>
-          <w:rFonts w:ascii="Times New Roman" w:eastAsia="Times New Roman" w:hAnsi="Times New Roman" w:cs="Times New Roman"/>
-          <w:sz w:val="28"/>
-          <w:szCs w:val="28"/>
-        </w:rPr>
-        <w:t>income_type_WC</w:t>
-      </w:r>
-      <w:proofErr w:type="spellEnd"/>
+        <w:t>{%p if income_type_WC</w:t>
+      </w:r>
       <w:r>
         <w:rPr>
           <w:rFonts w:ascii="Times New Roman" w:eastAsia="Times New Roman" w:hAnsi="Times New Roman" w:cs="Times New Roman"/>
@@ -2513,18 +2494,26 @@
           <w:sz w:val="28"/>
           <w:szCs w:val="28"/>
         </w:rPr>
-        <w:t xml:space="preserve"> in the amount of {{ </w:t>
-      </w:r>
-      <w:proofErr w:type="spellStart"/>
-      <w:r>
-        <w:rPr>
-          <w:rFonts w:ascii="Times New Roman" w:eastAsia="Times New Roman" w:hAnsi="Times New Roman" w:cs="Times New Roman"/>
-          <w:sz w:val="28"/>
-          <w:szCs w:val="28"/>
-        </w:rPr>
-        <w:t>WC_amount</w:t>
-      </w:r>
-      <w:proofErr w:type="spellEnd"/>
+        <w:t xml:space="preserve"> in the amount of </w:t>
+      </w:r>
+      <w:proofErr w:type="gramStart"/>
+      <w:r>
+        <w:rPr>
+          <w:rFonts w:ascii="Times New Roman" w:eastAsia="Times New Roman" w:hAnsi="Times New Roman" w:cs="Times New Roman"/>
+          <w:sz w:val="28"/>
+          <w:szCs w:val="28"/>
+        </w:rPr>
+        <w:t>{{ WC</w:t>
+      </w:r>
+      <w:proofErr w:type="gramEnd"/>
+      <w:r>
+        <w:rPr>
+          <w:rFonts w:ascii="Times New Roman" w:eastAsia="Times New Roman" w:hAnsi="Times New Roman" w:cs="Times New Roman"/>
+          <w:sz w:val="28"/>
+          <w:szCs w:val="28"/>
+        </w:rPr>
+        <w:t>_amount</w:t>
+      </w:r>
       <w:r>
         <w:rPr>
           <w:rFonts w:ascii="Times New Roman" w:eastAsia="Times New Roman" w:hAnsi="Times New Roman" w:cs="Times New Roman"/>
@@ -2600,18 +2589,8 @@
           <w:sz w:val="28"/>
           <w:szCs w:val="28"/>
         </w:rPr>
-        <w:t xml:space="preserve">{%p if </w:t>
-      </w:r>
-      <w:proofErr w:type="spellStart"/>
-      <w:r>
-        <w:rPr>
-          <w:rFonts w:ascii="Times New Roman" w:eastAsia="Times New Roman" w:hAnsi="Times New Roman" w:cs="Times New Roman"/>
-          <w:sz w:val="28"/>
-          <w:szCs w:val="28"/>
-        </w:rPr>
-        <w:t>income_type_MERB</w:t>
-      </w:r>
-      <w:proofErr w:type="spellEnd"/>
+        <w:t>{%p if income_type_MERB</w:t>
+      </w:r>
       <w:r>
         <w:rPr>
           <w:rFonts w:ascii="Times New Roman" w:eastAsia="Times New Roman" w:hAnsi="Times New Roman" w:cs="Times New Roman"/>
@@ -2652,18 +2631,26 @@
           <w:sz w:val="28"/>
           <w:szCs w:val="28"/>
         </w:rPr>
-        <w:t xml:space="preserve"> in the amount of {{ </w:t>
-      </w:r>
-      <w:proofErr w:type="spellStart"/>
-      <w:r>
-        <w:rPr>
-          <w:rFonts w:ascii="Times New Roman" w:eastAsia="Times New Roman" w:hAnsi="Times New Roman" w:cs="Times New Roman"/>
-          <w:sz w:val="28"/>
-          <w:szCs w:val="28"/>
-        </w:rPr>
-        <w:t>MERB_amount</w:t>
-      </w:r>
-      <w:proofErr w:type="spellEnd"/>
+        <w:t xml:space="preserve"> in the amount of </w:t>
+      </w:r>
+      <w:proofErr w:type="gramStart"/>
+      <w:r>
+        <w:rPr>
+          <w:rFonts w:ascii="Times New Roman" w:eastAsia="Times New Roman" w:hAnsi="Times New Roman" w:cs="Times New Roman"/>
+          <w:sz w:val="28"/>
+          <w:szCs w:val="28"/>
+        </w:rPr>
+        <w:t>{{ MERB</w:t>
+      </w:r>
+      <w:proofErr w:type="gramEnd"/>
+      <w:r>
+        <w:rPr>
+          <w:rFonts w:ascii="Times New Roman" w:eastAsia="Times New Roman" w:hAnsi="Times New Roman" w:cs="Times New Roman"/>
+          <w:sz w:val="28"/>
+          <w:szCs w:val="28"/>
+        </w:rPr>
+        <w:t>_amount</w:t>
+      </w:r>
       <w:r>
         <w:rPr>
           <w:rFonts w:ascii="Times New Roman" w:eastAsia="Times New Roman" w:hAnsi="Times New Roman" w:cs="Times New Roman"/>
@@ -2757,18 +2744,8 @@
           <w:sz w:val="28"/>
           <w:szCs w:val="28"/>
         </w:rPr>
-        <w:t xml:space="preserve">{%p if </w:t>
-      </w:r>
-      <w:proofErr w:type="spellStart"/>
-      <w:r>
-        <w:rPr>
-          <w:rFonts w:ascii="Times New Roman" w:eastAsia="Times New Roman" w:hAnsi="Times New Roman" w:cs="Times New Roman"/>
-          <w:sz w:val="28"/>
-          <w:szCs w:val="28"/>
-        </w:rPr>
-        <w:t>income_type_UI</w:t>
-      </w:r>
-      <w:proofErr w:type="spellEnd"/>
+        <w:t>{%p if income_type_UI</w:t>
+      </w:r>
       <w:r>
         <w:rPr>
           <w:rFonts w:ascii="Times New Roman" w:eastAsia="Times New Roman" w:hAnsi="Times New Roman" w:cs="Times New Roman"/>
@@ -2809,18 +2786,26 @@
           <w:sz w:val="28"/>
           <w:szCs w:val="28"/>
         </w:rPr>
-        <w:t xml:space="preserve"> in the amount of {{ </w:t>
-      </w:r>
-      <w:proofErr w:type="spellStart"/>
-      <w:r>
-        <w:rPr>
-          <w:rFonts w:ascii="Times New Roman" w:eastAsia="Times New Roman" w:hAnsi="Times New Roman" w:cs="Times New Roman"/>
-          <w:sz w:val="28"/>
-          <w:szCs w:val="28"/>
-        </w:rPr>
-        <w:t>UI_amount</w:t>
-      </w:r>
-      <w:proofErr w:type="spellEnd"/>
+        <w:t xml:space="preserve"> in the amount of </w:t>
+      </w:r>
+      <w:proofErr w:type="gramStart"/>
+      <w:r>
+        <w:rPr>
+          <w:rFonts w:ascii="Times New Roman" w:eastAsia="Times New Roman" w:hAnsi="Times New Roman" w:cs="Times New Roman"/>
+          <w:sz w:val="28"/>
+          <w:szCs w:val="28"/>
+        </w:rPr>
+        <w:t>{{ UI</w:t>
+      </w:r>
+      <w:proofErr w:type="gramEnd"/>
+      <w:r>
+        <w:rPr>
+          <w:rFonts w:ascii="Times New Roman" w:eastAsia="Times New Roman" w:hAnsi="Times New Roman" w:cs="Times New Roman"/>
+          <w:sz w:val="28"/>
+          <w:szCs w:val="28"/>
+        </w:rPr>
+        <w:t>_amount</w:t>
+      </w:r>
       <w:r>
         <w:rPr>
           <w:rFonts w:ascii="Times New Roman" w:eastAsia="Times New Roman" w:hAnsi="Times New Roman" w:cs="Times New Roman"/>
@@ -2914,25 +2899,7 @@
           <w:sz w:val="28"/>
           <w:szCs w:val="28"/>
         </w:rPr>
-        <w:t xml:space="preserve">{%p if </w:t>
-      </w:r>
-      <w:proofErr w:type="spellStart"/>
-      <w:r>
-        <w:rPr>
-          <w:rFonts w:ascii="Times New Roman" w:eastAsia="Times New Roman" w:hAnsi="Times New Roman" w:cs="Times New Roman"/>
-          <w:sz w:val="28"/>
-          <w:szCs w:val="28"/>
-        </w:rPr>
-        <w:t>income_type_Support</w:t>
-      </w:r>
-      <w:proofErr w:type="spellEnd"/>
-      <w:r>
-        <w:rPr>
-          <w:rFonts w:ascii="Times New Roman" w:eastAsia="Times New Roman" w:hAnsi="Times New Roman" w:cs="Times New Roman"/>
-          <w:sz w:val="28"/>
-          <w:szCs w:val="28"/>
-        </w:rPr>
-        <w:t xml:space="preserve"> %} </w:t>
+        <w:t xml:space="preserve">{%p if income_type_Support %} </w:t>
       </w:r>
     </w:p>
     <w:p>
@@ -3014,18 +2981,34 @@
           <w:sz w:val="28"/>
           <w:szCs w:val="28"/>
         </w:rPr>
-        <w:t xml:space="preserve"> in the amount of {{ </w:t>
-      </w:r>
-      <w:proofErr w:type="spellStart"/>
-      <w:r>
-        <w:rPr>
-          <w:rFonts w:ascii="Times New Roman" w:eastAsia="Times New Roman" w:hAnsi="Times New Roman" w:cs="Times New Roman"/>
-          <w:sz w:val="28"/>
-          <w:szCs w:val="28"/>
-        </w:rPr>
-        <w:t>Support_amount</w:t>
-      </w:r>
-      <w:proofErr w:type="spellEnd"/>
+        <w:t xml:space="preserve"> in the amount of </w:t>
+      </w:r>
+      <w:proofErr w:type="gramStart"/>
+      <w:r>
+        <w:rPr>
+          <w:rFonts w:ascii="Times New Roman" w:eastAsia="Times New Roman" w:hAnsi="Times New Roman" w:cs="Times New Roman"/>
+          <w:sz w:val="28"/>
+          <w:szCs w:val="28"/>
+        </w:rPr>
+        <w:t>{{ Support</w:t>
+      </w:r>
+      <w:proofErr w:type="gramEnd"/>
+      <w:r>
+        <w:rPr>
+          <w:rFonts w:ascii="Times New Roman" w:eastAsia="Times New Roman" w:hAnsi="Times New Roman" w:cs="Times New Roman"/>
+          <w:sz w:val="28"/>
+          <w:szCs w:val="28"/>
+        </w:rPr>
+        <w:t xml:space="preserve">_amount </w:t>
+      </w:r>
+      <w:r>
+        <w:rPr>
+          <w:rFonts w:ascii="Times New Roman" w:eastAsia="Times New Roman" w:hAnsi="Times New Roman" w:cs="Times New Roman"/>
+          <w:sz w:val="28"/>
+          <w:szCs w:val="28"/>
+        </w:rPr>
+        <w:t>| currency</w:t>
+      </w:r>
       <w:r>
         <w:rPr>
           <w:rFonts w:ascii="Times New Roman" w:eastAsia="Times New Roman" w:hAnsi="Times New Roman" w:cs="Times New Roman"/>
@@ -3040,7 +3023,15 @@
           <w:sz w:val="28"/>
           <w:szCs w:val="28"/>
         </w:rPr>
-        <w:t>| currency</w:t>
+        <w:t>}}</w:t>
+      </w:r>
+      <w:r>
+        <w:rPr>
+          <w:rFonts w:ascii="Times New Roman" w:eastAsia="Times New Roman" w:hAnsi="Times New Roman" w:cs="Times New Roman"/>
+          <w:sz w:val="28"/>
+          <w:szCs w:val="28"/>
+        </w:rPr>
+        <w:t xml:space="preserve"> each month</w:t>
       </w:r>
       <w:r>
         <w:rPr>
@@ -3053,10 +3044,133 @@
       <w:r>
         <w:rPr>
           <w:rFonts w:ascii="Times New Roman" w:eastAsia="Times New Roman" w:hAnsi="Times New Roman" w:cs="Times New Roman"/>
-          <w:sz w:val="28"/>
-          <w:szCs w:val="28"/>
-        </w:rPr>
-        <w:t>}}</w:t>
+          <w:b/>
+          <w:bCs/>
+          <w:color w:val="256822"/>
+          <w:sz w:val="28"/>
+          <w:szCs w:val="28"/>
+        </w:rPr>
+        <w:t>which is exempt from collections</w:t>
+      </w:r>
+      <w:r>
+        <w:rPr>
+          <w:rFonts w:ascii="Times New Roman" w:eastAsia="Times New Roman" w:hAnsi="Times New Roman" w:cs="Times New Roman"/>
+          <w:sz w:val="28"/>
+          <w:szCs w:val="28"/>
+        </w:rPr>
+        <w:t>.</w:t>
+      </w:r>
+      <w:r>
+        <w:rPr>
+          <w:rFonts w:ascii="Times New Roman" w:eastAsia="Times New Roman" w:hAnsi="Times New Roman" w:cs="Times New Roman"/>
+          <w:sz w:val="28"/>
+          <w:szCs w:val="28"/>
+        </w:rPr>
+        <w:t xml:space="preserve"> </w:t>
+      </w:r>
+    </w:p>
+    <w:p>
+      <w:pPr>
+        <w:ind w:left="720"/>
+        <w:rPr>
+          <w:rFonts w:ascii="Times New Roman" w:eastAsia="Times New Roman" w:hAnsi="Times New Roman" w:cs="Times New Roman"/>
+          <w:sz w:val="28"/>
+          <w:szCs w:val="28"/>
+        </w:rPr>
+      </w:pPr>
+      <w:r>
+        <w:rPr>
+          <w:rFonts w:ascii="Times New Roman" w:eastAsia="Times New Roman" w:hAnsi="Times New Roman" w:cs="Times New Roman"/>
+          <w:sz w:val="28"/>
+          <w:szCs w:val="28"/>
+        </w:rPr>
+        <w:t>{%p endif %}</w:t>
+      </w:r>
+    </w:p>
+    <w:p>
+      <w:pPr>
+        <w:ind w:left="720"/>
+        <w:rPr>
+          <w:rFonts w:ascii="Times New Roman" w:eastAsia="Times New Roman" w:hAnsi="Times New Roman" w:cs="Times New Roman"/>
+          <w:sz w:val="28"/>
+          <w:szCs w:val="28"/>
+        </w:rPr>
+      </w:pPr>
+      <w:r>
+        <w:rPr>
+          <w:rFonts w:ascii="Times New Roman" w:eastAsia="Times New Roman" w:hAnsi="Times New Roman" w:cs="Times New Roman"/>
+          <w:sz w:val="28"/>
+          <w:szCs w:val="28"/>
+        </w:rPr>
+        <w:t xml:space="preserve">{%p if income_type_PA %} </w:t>
+      </w:r>
+    </w:p>
+    <w:p>
+      <w:pPr>
+        <w:ind w:left="720"/>
+        <w:rPr>
+          <w:rFonts w:ascii="Times New Roman" w:eastAsia="Times New Roman" w:hAnsi="Times New Roman" w:cs="Times New Roman"/>
+          <w:sz w:val="28"/>
+          <w:szCs w:val="28"/>
+        </w:rPr>
+      </w:pPr>
+      <w:r>
+        <w:rPr>
+          <w:rFonts w:ascii="Times New Roman" w:eastAsia="Times New Roman" w:hAnsi="Times New Roman" w:cs="Times New Roman"/>
+          <w:sz w:val="28"/>
+          <w:szCs w:val="28"/>
+        </w:rPr>
+        <w:t>Other forms of public aid</w:t>
+      </w:r>
+      <w:r>
+        <w:rPr>
+          <w:rFonts w:ascii="Times New Roman" w:eastAsia="Times New Roman" w:hAnsi="Times New Roman" w:cs="Times New Roman"/>
+          <w:sz w:val="28"/>
+          <w:szCs w:val="28"/>
+        </w:rPr>
+        <w:t xml:space="preserve"> (like General Assistance)</w:t>
+      </w:r>
+      <w:r>
+        <w:rPr>
+          <w:rFonts w:ascii="Times New Roman" w:eastAsia="Times New Roman" w:hAnsi="Times New Roman" w:cs="Times New Roman"/>
+          <w:sz w:val="28"/>
+          <w:szCs w:val="28"/>
+        </w:rPr>
+        <w:t xml:space="preserve"> in the amount of </w:t>
+      </w:r>
+      <w:proofErr w:type="gramStart"/>
+      <w:r>
+        <w:rPr>
+          <w:rFonts w:ascii="Times New Roman" w:eastAsia="Times New Roman" w:hAnsi="Times New Roman" w:cs="Times New Roman"/>
+          <w:sz w:val="28"/>
+          <w:szCs w:val="28"/>
+        </w:rPr>
+        <w:t>{{ PA</w:t>
+      </w:r>
+      <w:proofErr w:type="gramEnd"/>
+      <w:r>
+        <w:rPr>
+          <w:rFonts w:ascii="Times New Roman" w:eastAsia="Times New Roman" w:hAnsi="Times New Roman" w:cs="Times New Roman"/>
+          <w:sz w:val="28"/>
+          <w:szCs w:val="28"/>
+        </w:rPr>
+        <w:t>_amount</w:t>
+      </w:r>
+      <w:r>
+        <w:rPr>
+          <w:rFonts w:ascii="Times New Roman" w:eastAsia="Times New Roman" w:hAnsi="Times New Roman" w:cs="Times New Roman"/>
+          <w:sz w:val="28"/>
+          <w:szCs w:val="28"/>
+        </w:rPr>
+        <w:t xml:space="preserve"> | currency</w:t>
+      </w:r>
+      <w:r>
+        <w:rPr>
+          <w:rFonts w:ascii="Times New Roman" w:eastAsia="Times New Roman" w:hAnsi="Times New Roman" w:cs="Times New Roman"/>
+          <w:sz w:val="28"/>
+          <w:szCs w:val="28"/>
+        </w:rPr>
+        <w:t xml:space="preserve"> }}</w:t>
       </w:r>
       <w:r>
         <w:rPr>
@@ -3119,6 +3233,14 @@
         </w:rPr>
         <w:t>{%p endif %}</w:t>
       </w:r>
+      <w:r>
+        <w:rPr>
+          <w:rFonts w:ascii="Times New Roman" w:eastAsia="Times New Roman" w:hAnsi="Times New Roman" w:cs="Times New Roman"/>
+          <w:sz w:val="28"/>
+          <w:szCs w:val="28"/>
+        </w:rPr>
+        <w:t xml:space="preserve"> </w:t>
+      </w:r>
     </w:p>
     <w:p>
       <w:pPr>
@@ -3135,25 +3257,7 @@
           <w:sz w:val="28"/>
           <w:szCs w:val="28"/>
         </w:rPr>
-        <w:t xml:space="preserve">{%p if </w:t>
-      </w:r>
-      <w:proofErr w:type="spellStart"/>
-      <w:r>
-        <w:rPr>
-          <w:rFonts w:ascii="Times New Roman" w:eastAsia="Times New Roman" w:hAnsi="Times New Roman" w:cs="Times New Roman"/>
-          <w:sz w:val="28"/>
-          <w:szCs w:val="28"/>
-        </w:rPr>
-        <w:t>income_type_PA</w:t>
-      </w:r>
-      <w:proofErr w:type="spellEnd"/>
-      <w:r>
-        <w:rPr>
-          <w:rFonts w:ascii="Times New Roman" w:eastAsia="Times New Roman" w:hAnsi="Times New Roman" w:cs="Times New Roman"/>
-          <w:sz w:val="28"/>
-          <w:szCs w:val="28"/>
-        </w:rPr>
-        <w:t xml:space="preserve"> %} </w:t>
+        <w:t xml:space="preserve">{%p if income_type_TAX %} </w:t>
       </w:r>
     </w:p>
     <w:p>
@@ -3171,171 +3275,6 @@
           <w:sz w:val="28"/>
           <w:szCs w:val="28"/>
         </w:rPr>
-        <w:t>Other forms of public aid</w:t>
-      </w:r>
-      <w:r>
-        <w:rPr>
-          <w:rFonts w:ascii="Times New Roman" w:eastAsia="Times New Roman" w:hAnsi="Times New Roman" w:cs="Times New Roman"/>
-          <w:sz w:val="28"/>
-          <w:szCs w:val="28"/>
-        </w:rPr>
-        <w:t xml:space="preserve"> (like General Assistance)</w:t>
-      </w:r>
-      <w:r>
-        <w:rPr>
-          <w:rFonts w:ascii="Times New Roman" w:eastAsia="Times New Roman" w:hAnsi="Times New Roman" w:cs="Times New Roman"/>
-          <w:sz w:val="28"/>
-          <w:szCs w:val="28"/>
-        </w:rPr>
-        <w:t xml:space="preserve"> in the amount of {{ </w:t>
-      </w:r>
-      <w:proofErr w:type="spellStart"/>
-      <w:r>
-        <w:rPr>
-          <w:rFonts w:ascii="Times New Roman" w:eastAsia="Times New Roman" w:hAnsi="Times New Roman" w:cs="Times New Roman"/>
-          <w:sz w:val="28"/>
-          <w:szCs w:val="28"/>
-        </w:rPr>
-        <w:t>PA_amount</w:t>
-      </w:r>
-      <w:proofErr w:type="spellEnd"/>
-      <w:r>
-        <w:rPr>
-          <w:rFonts w:ascii="Times New Roman" w:eastAsia="Times New Roman" w:hAnsi="Times New Roman" w:cs="Times New Roman"/>
-          <w:sz w:val="28"/>
-          <w:szCs w:val="28"/>
-        </w:rPr>
-        <w:t xml:space="preserve"> | currency</w:t>
-      </w:r>
-      <w:r>
-        <w:rPr>
-          <w:rFonts w:ascii="Times New Roman" w:eastAsia="Times New Roman" w:hAnsi="Times New Roman" w:cs="Times New Roman"/>
-          <w:sz w:val="28"/>
-          <w:szCs w:val="28"/>
-        </w:rPr>
-        <w:t xml:space="preserve"> }}</w:t>
-      </w:r>
-      <w:r>
-        <w:rPr>
-          <w:rFonts w:ascii="Times New Roman" w:eastAsia="Times New Roman" w:hAnsi="Times New Roman" w:cs="Times New Roman"/>
-          <w:sz w:val="28"/>
-          <w:szCs w:val="28"/>
-        </w:rPr>
-        <w:t xml:space="preserve"> each month</w:t>
-      </w:r>
-      <w:r>
-        <w:rPr>
-          <w:rFonts w:ascii="Times New Roman" w:eastAsia="Times New Roman" w:hAnsi="Times New Roman" w:cs="Times New Roman"/>
-          <w:sz w:val="28"/>
-          <w:szCs w:val="28"/>
-        </w:rPr>
-        <w:t xml:space="preserve"> </w:t>
-      </w:r>
-      <w:r>
-        <w:rPr>
-          <w:rFonts w:ascii="Times New Roman" w:eastAsia="Times New Roman" w:hAnsi="Times New Roman" w:cs="Times New Roman"/>
-          <w:b/>
-          <w:bCs/>
-          <w:color w:val="256822"/>
-          <w:sz w:val="28"/>
-          <w:szCs w:val="28"/>
-        </w:rPr>
-        <w:t>which is exempt from collections</w:t>
-      </w:r>
-      <w:r>
-        <w:rPr>
-          <w:rFonts w:ascii="Times New Roman" w:eastAsia="Times New Roman" w:hAnsi="Times New Roman" w:cs="Times New Roman"/>
-          <w:sz w:val="28"/>
-          <w:szCs w:val="28"/>
-        </w:rPr>
-        <w:t>.</w:t>
-      </w:r>
-      <w:r>
-        <w:rPr>
-          <w:rFonts w:ascii="Times New Roman" w:eastAsia="Times New Roman" w:hAnsi="Times New Roman" w:cs="Times New Roman"/>
-          <w:sz w:val="28"/>
-          <w:szCs w:val="28"/>
-        </w:rPr>
-        <w:t xml:space="preserve"> </w:t>
-      </w:r>
-    </w:p>
-    <w:p>
-      <w:pPr>
-        <w:ind w:left="720"/>
-        <w:rPr>
-          <w:rFonts w:ascii="Times New Roman" w:eastAsia="Times New Roman" w:hAnsi="Times New Roman" w:cs="Times New Roman"/>
-          <w:sz w:val="28"/>
-          <w:szCs w:val="28"/>
-        </w:rPr>
-      </w:pPr>
-      <w:r>
-        <w:rPr>
-          <w:rFonts w:ascii="Times New Roman" w:eastAsia="Times New Roman" w:hAnsi="Times New Roman" w:cs="Times New Roman"/>
-          <w:sz w:val="28"/>
-          <w:szCs w:val="28"/>
-        </w:rPr>
-        <w:t>{%p endif %}</w:t>
-      </w:r>
-      <w:r>
-        <w:rPr>
-          <w:rFonts w:ascii="Times New Roman" w:eastAsia="Times New Roman" w:hAnsi="Times New Roman" w:cs="Times New Roman"/>
-          <w:sz w:val="28"/>
-          <w:szCs w:val="28"/>
-        </w:rPr>
-        <w:t xml:space="preserve"> </w:t>
-      </w:r>
-    </w:p>
-    <w:p>
-      <w:pPr>
-        <w:ind w:left="720"/>
-        <w:rPr>
-          <w:rFonts w:ascii="Times New Roman" w:eastAsia="Times New Roman" w:hAnsi="Times New Roman" w:cs="Times New Roman"/>
-          <w:sz w:val="28"/>
-          <w:szCs w:val="28"/>
-        </w:rPr>
-      </w:pPr>
-      <w:r>
-        <w:rPr>
-          <w:rFonts w:ascii="Times New Roman" w:eastAsia="Times New Roman" w:hAnsi="Times New Roman" w:cs="Times New Roman"/>
-          <w:sz w:val="28"/>
-          <w:szCs w:val="28"/>
-        </w:rPr>
-        <w:t xml:space="preserve">{%p if </w:t>
-      </w:r>
-      <w:proofErr w:type="spellStart"/>
-      <w:r>
-        <w:rPr>
-          <w:rFonts w:ascii="Times New Roman" w:eastAsia="Times New Roman" w:hAnsi="Times New Roman" w:cs="Times New Roman"/>
-          <w:sz w:val="28"/>
-          <w:szCs w:val="28"/>
-        </w:rPr>
-        <w:t>income_type_TAX</w:t>
-      </w:r>
-      <w:proofErr w:type="spellEnd"/>
-      <w:r>
-        <w:rPr>
-          <w:rFonts w:ascii="Times New Roman" w:eastAsia="Times New Roman" w:hAnsi="Times New Roman" w:cs="Times New Roman"/>
-          <w:sz w:val="28"/>
-          <w:szCs w:val="28"/>
-        </w:rPr>
-        <w:t xml:space="preserve"> %} </w:t>
-      </w:r>
-    </w:p>
-    <w:p>
-      <w:pPr>
-        <w:ind w:left="720"/>
-        <w:rPr>
-          <w:rFonts w:ascii="Times New Roman" w:eastAsia="Times New Roman" w:hAnsi="Times New Roman" w:cs="Times New Roman"/>
-          <w:sz w:val="28"/>
-          <w:szCs w:val="28"/>
-        </w:rPr>
-      </w:pPr>
-      <w:r>
-        <w:rPr>
-          <w:rFonts w:ascii="Times New Roman" w:eastAsia="Times New Roman" w:hAnsi="Times New Roman" w:cs="Times New Roman"/>
-          <w:sz w:val="28"/>
-          <w:szCs w:val="28"/>
-        </w:rPr>
         <w:t>Earned Income Tax Credit and Additional Child Tax Credit</w:t>
       </w:r>
       <w:r>
@@ -3344,18 +3283,26 @@
           <w:sz w:val="28"/>
           <w:szCs w:val="28"/>
         </w:rPr>
-        <w:t xml:space="preserve"> in the amount of {{ </w:t>
-      </w:r>
-      <w:proofErr w:type="spellStart"/>
-      <w:r>
-        <w:rPr>
-          <w:rFonts w:ascii="Times New Roman" w:eastAsia="Times New Roman" w:hAnsi="Times New Roman" w:cs="Times New Roman"/>
-          <w:sz w:val="28"/>
-          <w:szCs w:val="28"/>
-        </w:rPr>
-        <w:t>TAX_amount</w:t>
-      </w:r>
-      <w:proofErr w:type="spellEnd"/>
+        <w:t xml:space="preserve"> in the amount of </w:t>
+      </w:r>
+      <w:proofErr w:type="gramStart"/>
+      <w:r>
+        <w:rPr>
+          <w:rFonts w:ascii="Times New Roman" w:eastAsia="Times New Roman" w:hAnsi="Times New Roman" w:cs="Times New Roman"/>
+          <w:sz w:val="28"/>
+          <w:szCs w:val="28"/>
+        </w:rPr>
+        <w:t>{{ TAX</w:t>
+      </w:r>
+      <w:proofErr w:type="gramEnd"/>
+      <w:r>
+        <w:rPr>
+          <w:rFonts w:ascii="Times New Roman" w:eastAsia="Times New Roman" w:hAnsi="Times New Roman" w:cs="Times New Roman"/>
+          <w:sz w:val="28"/>
+          <w:szCs w:val="28"/>
+        </w:rPr>
+        <w:t>_amount</w:t>
+      </w:r>
       <w:r>
         <w:rPr>
           <w:rFonts w:ascii="Times New Roman" w:eastAsia="Times New Roman" w:hAnsi="Times New Roman" w:cs="Times New Roman"/>
@@ -3491,7 +3438,25 @@
           <w:szCs w:val="28"/>
         </w:rPr>
         <w:lastRenderedPageBreak/>
-        <w:t>‘Equity’ means the amount of the value of your property that is available to you, after accounting for existing liens or financing like a mortgage or loan you still owe on.</w:t>
+        <w:t xml:space="preserve">‘Equity’ means the amount of </w:t>
+      </w:r>
+      <w:proofErr w:type="gramStart"/>
+      <w:r>
+        <w:rPr>
+          <w:rFonts w:ascii="Times New Roman" w:hAnsi="Times New Roman" w:cs="Times New Roman"/>
+          <w:sz w:val="28"/>
+          <w:szCs w:val="28"/>
+        </w:rPr>
+        <w:t>the value</w:t>
+      </w:r>
+      <w:proofErr w:type="gramEnd"/>
+      <w:r>
+        <w:rPr>
+          <w:rFonts w:ascii="Times New Roman" w:hAnsi="Times New Roman" w:cs="Times New Roman"/>
+          <w:sz w:val="28"/>
+          <w:szCs w:val="28"/>
+        </w:rPr>
+        <w:t xml:space="preserve"> of your property that is available to you, after accounting for existing liens or financing like a mortgage or loan you still owe on.</w:t>
       </w:r>
     </w:p>
     <w:p>
@@ -3532,7 +3497,6 @@
         </w:rPr>
         <w:t xml:space="preserve">{%p if </w:t>
       </w:r>
-      <w:proofErr w:type="spellStart"/>
       <w:r>
         <w:rPr>
           <w:rFonts w:ascii="Times New Roman" w:eastAsia="Times New Roman" w:hAnsi="Times New Roman" w:cs="Times New Roman"/>
@@ -3573,7 +3537,6 @@
         </w:rPr>
         <w:t>_standard</w:t>
       </w:r>
-      <w:proofErr w:type="spellEnd"/>
       <w:r>
         <w:rPr>
           <w:rFonts w:ascii="Times New Roman" w:eastAsia="Times New Roman" w:hAnsi="Times New Roman" w:cs="Times New Roman"/>
@@ -3598,25 +3561,25 @@
           <w:sz w:val="28"/>
           <w:szCs w:val="28"/>
         </w:rPr>
-        <w:t xml:space="preserve">I own a home and have approximately {{ </w:t>
-      </w:r>
-      <w:proofErr w:type="spellStart"/>
-      <w:r>
-        <w:rPr>
-          <w:rFonts w:ascii="Times New Roman" w:eastAsia="Times New Roman" w:hAnsi="Times New Roman" w:cs="Times New Roman"/>
-          <w:sz w:val="28"/>
-          <w:szCs w:val="28"/>
-        </w:rPr>
-        <w:t>home_equity_amount</w:t>
-      </w:r>
-      <w:proofErr w:type="spellEnd"/>
-      <w:r>
-        <w:rPr>
-          <w:rFonts w:ascii="Times New Roman" w:eastAsia="Times New Roman" w:hAnsi="Times New Roman" w:cs="Times New Roman"/>
-          <w:sz w:val="28"/>
-          <w:szCs w:val="28"/>
-        </w:rPr>
-        <w:t xml:space="preserve"> | currency }} in equity. </w:t>
+        <w:t xml:space="preserve">I own a home and have approximately </w:t>
+      </w:r>
+      <w:proofErr w:type="gramStart"/>
+      <w:r>
+        <w:rPr>
+          <w:rFonts w:ascii="Times New Roman" w:eastAsia="Times New Roman" w:hAnsi="Times New Roman" w:cs="Times New Roman"/>
+          <w:sz w:val="28"/>
+          <w:szCs w:val="28"/>
+        </w:rPr>
+        <w:t>{{ home</w:t>
+      </w:r>
+      <w:proofErr w:type="gramEnd"/>
+      <w:r>
+        <w:rPr>
+          <w:rFonts w:ascii="Times New Roman" w:eastAsia="Times New Roman" w:hAnsi="Times New Roman" w:cs="Times New Roman"/>
+          <w:sz w:val="28"/>
+          <w:szCs w:val="28"/>
+        </w:rPr>
+        <w:t xml:space="preserve">_equity_amount | currency }} in equity. </w:t>
       </w:r>
       <w:r>
         <w:rPr>
@@ -3674,18 +3637,587 @@
           <w:sz w:val="28"/>
           <w:szCs w:val="28"/>
         </w:rPr>
-        <w:t xml:space="preserve">{%p if </w:t>
-      </w:r>
-      <w:proofErr w:type="spellStart"/>
-      <w:r>
-        <w:rPr>
-          <w:rFonts w:ascii="Times New Roman" w:eastAsia="Times New Roman" w:hAnsi="Times New Roman" w:cs="Times New Roman"/>
-          <w:sz w:val="28"/>
-          <w:szCs w:val="28"/>
-        </w:rPr>
-        <w:t>property_type_home_increase</w:t>
-      </w:r>
-      <w:proofErr w:type="spellEnd"/>
+        <w:t>{%p if property_type_home_increase %}</w:t>
+      </w:r>
+    </w:p>
+    <w:p>
+      <w:pPr>
+        <w:ind w:left="720"/>
+        <w:rPr>
+          <w:rFonts w:ascii="Times New Roman" w:eastAsia="Times New Roman" w:hAnsi="Times New Roman" w:cs="Times New Roman"/>
+          <w:sz w:val="28"/>
+          <w:szCs w:val="28"/>
+        </w:rPr>
+      </w:pPr>
+      <w:r>
+        <w:rPr>
+          <w:rFonts w:ascii="Times New Roman" w:eastAsia="Times New Roman" w:hAnsi="Times New Roman" w:cs="Times New Roman"/>
+          <w:sz w:val="28"/>
+          <w:szCs w:val="28"/>
+        </w:rPr>
+        <w:t xml:space="preserve">I own a home and have approximately </w:t>
+      </w:r>
+      <w:proofErr w:type="gramStart"/>
+      <w:r>
+        <w:rPr>
+          <w:rFonts w:ascii="Times New Roman" w:eastAsia="Times New Roman" w:hAnsi="Times New Roman" w:cs="Times New Roman"/>
+          <w:sz w:val="28"/>
+          <w:szCs w:val="28"/>
+        </w:rPr>
+        <w:t>{{ home</w:t>
+      </w:r>
+      <w:proofErr w:type="gramEnd"/>
+      <w:r>
+        <w:rPr>
+          <w:rFonts w:ascii="Times New Roman" w:eastAsia="Times New Roman" w:hAnsi="Times New Roman" w:cs="Times New Roman"/>
+          <w:sz w:val="28"/>
+          <w:szCs w:val="28"/>
+        </w:rPr>
+        <w:t xml:space="preserve">_equity_amount | currency }} in equity. Because {% if home_minor_dep %} a </w:t>
+      </w:r>
+      <w:proofErr w:type="gramStart"/>
+      <w:r>
+        <w:rPr>
+          <w:rFonts w:ascii="Times New Roman" w:eastAsia="Times New Roman" w:hAnsi="Times New Roman" w:cs="Times New Roman"/>
+          <w:sz w:val="28"/>
+          <w:szCs w:val="28"/>
+        </w:rPr>
+        <w:t>minor dependent lives</w:t>
+      </w:r>
+      <w:proofErr w:type="gramEnd"/>
+      <w:r>
+        <w:rPr>
+          <w:rFonts w:ascii="Times New Roman" w:eastAsia="Times New Roman" w:hAnsi="Times New Roman" w:cs="Times New Roman"/>
+          <w:sz w:val="28"/>
+          <w:szCs w:val="28"/>
+        </w:rPr>
+        <w:t xml:space="preserve"> with me {% elif home_disabled_dep %} I have a dependent who is age 60 or older or disabled {% else %} I am age 60 or older, or disabled</w:t>
+      </w:r>
+      <w:r>
+        <w:rPr>
+          <w:rFonts w:ascii="Times New Roman" w:eastAsia="Times New Roman" w:hAnsi="Times New Roman" w:cs="Times New Roman"/>
+          <w:sz w:val="28"/>
+          <w:szCs w:val="28"/>
+        </w:rPr>
+        <w:t xml:space="preserve"> {% endif %} </w:t>
+      </w:r>
+      <w:r>
+        <w:rPr>
+          <w:rFonts w:ascii="Times New Roman" w:eastAsia="Times New Roman" w:hAnsi="Times New Roman" w:cs="Times New Roman"/>
+          <w:b/>
+          <w:bCs/>
+          <w:color w:val="256822"/>
+          <w:sz w:val="28"/>
+          <w:szCs w:val="28"/>
+        </w:rPr>
+        <w:t>under Maine law up to $160,000 in home equity is exempt from collections</w:t>
+      </w:r>
+      <w:r>
+        <w:rPr>
+          <w:rFonts w:ascii="Times New Roman" w:eastAsia="Times New Roman" w:hAnsi="Times New Roman" w:cs="Times New Roman"/>
+          <w:sz w:val="28"/>
+          <w:szCs w:val="28"/>
+        </w:rPr>
+        <w:t xml:space="preserve">. </w:t>
+      </w:r>
+    </w:p>
+    <w:p>
+      <w:pPr>
+        <w:ind w:left="720"/>
+        <w:rPr>
+          <w:rFonts w:ascii="Times New Roman" w:eastAsia="Times New Roman" w:hAnsi="Times New Roman" w:cs="Times New Roman"/>
+          <w:sz w:val="28"/>
+          <w:szCs w:val="28"/>
+        </w:rPr>
+      </w:pPr>
+      <w:r>
+        <w:rPr>
+          <w:rFonts w:ascii="Times New Roman" w:eastAsia="Times New Roman" w:hAnsi="Times New Roman" w:cs="Times New Roman"/>
+          <w:sz w:val="28"/>
+          <w:szCs w:val="28"/>
+        </w:rPr>
+        <w:t>{%p endif %}</w:t>
+      </w:r>
+    </w:p>
+    <w:p>
+      <w:pPr>
+        <w:ind w:left="720"/>
+        <w:rPr>
+          <w:rFonts w:ascii="Times New Roman" w:eastAsia="Times New Roman" w:hAnsi="Times New Roman" w:cs="Times New Roman"/>
+          <w:sz w:val="28"/>
+          <w:szCs w:val="28"/>
+        </w:rPr>
+      </w:pPr>
+      <w:r>
+        <w:rPr>
+          <w:rFonts w:ascii="Times New Roman" w:eastAsia="Times New Roman" w:hAnsi="Times New Roman" w:cs="Times New Roman"/>
+          <w:sz w:val="28"/>
+          <w:szCs w:val="28"/>
+        </w:rPr>
+        <w:t>{%p if property_type_home_additional %}</w:t>
+      </w:r>
+    </w:p>
+    <w:p>
+      <w:pPr>
+        <w:ind w:left="720"/>
+        <w:rPr>
+          <w:rFonts w:ascii="Times New Roman" w:eastAsia="Times New Roman" w:hAnsi="Times New Roman" w:cs="Times New Roman"/>
+          <w:sz w:val="28"/>
+          <w:szCs w:val="28"/>
+        </w:rPr>
+      </w:pPr>
+      <w:r>
+        <w:rPr>
+          <w:rFonts w:ascii="Times New Roman" w:eastAsia="Times New Roman" w:hAnsi="Times New Roman" w:cs="Times New Roman"/>
+          <w:sz w:val="28"/>
+          <w:szCs w:val="28"/>
+        </w:rPr>
+        <w:t xml:space="preserve">I also own </w:t>
+      </w:r>
+      <w:proofErr w:type="gramStart"/>
+      <w:r>
+        <w:rPr>
+          <w:rFonts w:ascii="Times New Roman" w:eastAsia="Times New Roman" w:hAnsi="Times New Roman" w:cs="Times New Roman"/>
+          <w:sz w:val="28"/>
+          <w:szCs w:val="28"/>
+        </w:rPr>
+        <w:t>{{ additional</w:t>
+      </w:r>
+      <w:proofErr w:type="gramEnd"/>
+      <w:r>
+        <w:rPr>
+          <w:rFonts w:ascii="Times New Roman" w:eastAsia="Times New Roman" w:hAnsi="Times New Roman" w:cs="Times New Roman"/>
+          <w:sz w:val="28"/>
+          <w:szCs w:val="28"/>
+        </w:rPr>
+        <w:t>_home_number</w:t>
+      </w:r>
+      <w:r>
+        <w:rPr>
+          <w:rFonts w:ascii="Times New Roman" w:eastAsia="Times New Roman" w:hAnsi="Times New Roman" w:cs="Times New Roman"/>
+          <w:sz w:val="28"/>
+          <w:szCs w:val="28"/>
+        </w:rPr>
+        <w:t xml:space="preserve"> | int</w:t>
+      </w:r>
+      <w:r>
+        <w:rPr>
+          <w:rFonts w:ascii="Times New Roman" w:eastAsia="Times New Roman" w:hAnsi="Times New Roman" w:cs="Times New Roman"/>
+          <w:sz w:val="28"/>
+          <w:szCs w:val="28"/>
+        </w:rPr>
+        <w:t xml:space="preserve"> }} other home(s) or piece(s) of property </w:t>
+      </w:r>
+      <w:r>
+        <w:rPr>
+          <w:rFonts w:ascii="Times New Roman" w:eastAsia="Times New Roman" w:hAnsi="Times New Roman" w:cs="Times New Roman"/>
+          <w:sz w:val="28"/>
+          <w:szCs w:val="28"/>
+        </w:rPr>
+        <w:t>that in total</w:t>
+      </w:r>
+      <w:r>
+        <w:rPr>
+          <w:rFonts w:ascii="Times New Roman" w:eastAsia="Times New Roman" w:hAnsi="Times New Roman" w:cs="Times New Roman"/>
+          <w:sz w:val="28"/>
+          <w:szCs w:val="28"/>
+        </w:rPr>
+        <w:t xml:space="preserve"> have approximately {{ additional_home_equity_amount | currency }} in equity.</w:t>
+      </w:r>
+    </w:p>
+    <w:p>
+      <w:pPr>
+        <w:ind w:left="720"/>
+        <w:rPr>
+          <w:rFonts w:ascii="Times New Roman" w:eastAsia="Times New Roman" w:hAnsi="Times New Roman" w:cs="Times New Roman"/>
+          <w:sz w:val="28"/>
+          <w:szCs w:val="28"/>
+        </w:rPr>
+      </w:pPr>
+      <w:r>
+        <w:rPr>
+          <w:rFonts w:ascii="Times New Roman" w:eastAsia="Times New Roman" w:hAnsi="Times New Roman" w:cs="Times New Roman"/>
+          <w:sz w:val="28"/>
+          <w:szCs w:val="28"/>
+        </w:rPr>
+        <w:t>{%p endif %}</w:t>
+      </w:r>
+    </w:p>
+    <w:p>
+      <w:pPr>
+        <w:ind w:left="720"/>
+        <w:rPr>
+          <w:rFonts w:ascii="Times New Roman" w:eastAsia="Times New Roman" w:hAnsi="Times New Roman" w:cs="Times New Roman"/>
+          <w:sz w:val="28"/>
+          <w:szCs w:val="28"/>
+        </w:rPr>
+      </w:pPr>
+      <w:r>
+        <w:rPr>
+          <w:rFonts w:ascii="Times New Roman" w:eastAsia="Times New Roman" w:hAnsi="Times New Roman" w:cs="Times New Roman"/>
+          <w:sz w:val="28"/>
+          <w:szCs w:val="28"/>
+        </w:rPr>
+        <w:t>{%p if property_type_vehicle %}</w:t>
+      </w:r>
+    </w:p>
+    <w:p>
+      <w:pPr>
+        <w:ind w:left="720"/>
+        <w:rPr>
+          <w:rFonts w:ascii="Times New Roman" w:eastAsia="Times New Roman" w:hAnsi="Times New Roman" w:cs="Times New Roman"/>
+          <w:sz w:val="28"/>
+          <w:szCs w:val="28"/>
+        </w:rPr>
+      </w:pPr>
+      <w:r>
+        <w:rPr>
+          <w:rFonts w:ascii="Times New Roman" w:eastAsia="Times New Roman" w:hAnsi="Times New Roman" w:cs="Times New Roman"/>
+          <w:sz w:val="28"/>
+          <w:szCs w:val="28"/>
+        </w:rPr>
+        <w:t>I own a vehicle</w:t>
+      </w:r>
+      <w:r>
+        <w:rPr>
+          <w:rFonts w:ascii="Times New Roman" w:eastAsia="Times New Roman" w:hAnsi="Times New Roman" w:cs="Times New Roman"/>
+          <w:sz w:val="28"/>
+          <w:szCs w:val="28"/>
+        </w:rPr>
+        <w:t xml:space="preserve">. My vehicle is a </w:t>
+      </w:r>
+      <w:proofErr w:type="gramStart"/>
+      <w:r>
+        <w:rPr>
+          <w:rFonts w:ascii="Times New Roman" w:eastAsia="Times New Roman" w:hAnsi="Times New Roman" w:cs="Times New Roman"/>
+          <w:sz w:val="28"/>
+          <w:szCs w:val="28"/>
+        </w:rPr>
+        <w:t>{{ vehicle</w:t>
+      </w:r>
+      <w:proofErr w:type="gramEnd"/>
+      <w:r>
+        <w:rPr>
+          <w:rFonts w:ascii="Times New Roman" w:eastAsia="Times New Roman" w:hAnsi="Times New Roman" w:cs="Times New Roman"/>
+          <w:sz w:val="28"/>
+          <w:szCs w:val="28"/>
+        </w:rPr>
+        <w:t>_year</w:t>
+      </w:r>
+      <w:r>
+        <w:rPr>
+          <w:rFonts w:ascii="Times New Roman" w:eastAsia="Times New Roman" w:hAnsi="Times New Roman" w:cs="Times New Roman"/>
+          <w:sz w:val="28"/>
+          <w:szCs w:val="28"/>
+        </w:rPr>
+        <w:t xml:space="preserve"> | int</w:t>
+      </w:r>
+      <w:r>
+        <w:rPr>
+          <w:rFonts w:ascii="Times New Roman" w:eastAsia="Times New Roman" w:hAnsi="Times New Roman" w:cs="Times New Roman"/>
+          <w:sz w:val="28"/>
+          <w:szCs w:val="28"/>
+        </w:rPr>
+        <w:t xml:space="preserve"> }}</w:t>
+      </w:r>
+      <w:r>
+        <w:rPr>
+          <w:rFonts w:ascii="Times New Roman" w:eastAsia="Times New Roman" w:hAnsi="Times New Roman" w:cs="Times New Roman"/>
+          <w:sz w:val="28"/>
+          <w:szCs w:val="28"/>
+        </w:rPr>
+        <w:t xml:space="preserve"> </w:t>
+      </w:r>
+      <w:r>
+        <w:rPr>
+          <w:rFonts w:ascii="Times New Roman" w:eastAsia="Times New Roman" w:hAnsi="Times New Roman" w:cs="Times New Roman"/>
+          <w:sz w:val="28"/>
+          <w:szCs w:val="28"/>
+        </w:rPr>
+        <w:t>{{ vehicle_make }} {{ vehicle_model }}.</w:t>
+      </w:r>
+      <w:r>
+        <w:rPr>
+          <w:rFonts w:ascii="Times New Roman" w:eastAsia="Times New Roman" w:hAnsi="Times New Roman" w:cs="Times New Roman"/>
+          <w:sz w:val="28"/>
+          <w:szCs w:val="28"/>
+        </w:rPr>
+        <w:t xml:space="preserve"> </w:t>
+      </w:r>
+      <w:r>
+        <w:rPr>
+          <w:rFonts w:ascii="Times New Roman" w:eastAsia="Times New Roman" w:hAnsi="Times New Roman" w:cs="Times New Roman"/>
+          <w:sz w:val="28"/>
+          <w:szCs w:val="28"/>
+        </w:rPr>
+        <w:t>I</w:t>
+      </w:r>
+      <w:r>
+        <w:rPr>
+          <w:rFonts w:ascii="Times New Roman" w:eastAsia="Times New Roman" w:hAnsi="Times New Roman" w:cs="Times New Roman"/>
+          <w:sz w:val="28"/>
+          <w:szCs w:val="28"/>
+        </w:rPr>
+        <w:t xml:space="preserve"> have approximately </w:t>
+      </w:r>
+      <w:proofErr w:type="gramStart"/>
+      <w:r>
+        <w:rPr>
+          <w:rFonts w:ascii="Times New Roman" w:eastAsia="Times New Roman" w:hAnsi="Times New Roman" w:cs="Times New Roman"/>
+          <w:sz w:val="28"/>
+          <w:szCs w:val="28"/>
+        </w:rPr>
+        <w:t>{{ vehicle</w:t>
+      </w:r>
+      <w:proofErr w:type="gramEnd"/>
+      <w:r>
+        <w:rPr>
+          <w:rFonts w:ascii="Times New Roman" w:eastAsia="Times New Roman" w:hAnsi="Times New Roman" w:cs="Times New Roman"/>
+          <w:sz w:val="28"/>
+          <w:szCs w:val="28"/>
+        </w:rPr>
+        <w:t>_equity_amount | currency }}</w:t>
+      </w:r>
+      <w:r>
+        <w:rPr>
+          <w:rFonts w:ascii="Times New Roman" w:eastAsia="Times New Roman" w:hAnsi="Times New Roman" w:cs="Times New Roman"/>
+          <w:sz w:val="28"/>
+          <w:szCs w:val="28"/>
+        </w:rPr>
+        <w:t xml:space="preserve"> </w:t>
+      </w:r>
+      <w:r>
+        <w:rPr>
+          <w:rFonts w:ascii="Times New Roman" w:eastAsia="Times New Roman" w:hAnsi="Times New Roman" w:cs="Times New Roman"/>
+          <w:sz w:val="28"/>
+          <w:szCs w:val="28"/>
+        </w:rPr>
+        <w:t>in equity</w:t>
+      </w:r>
+      <w:r>
+        <w:rPr>
+          <w:rFonts w:ascii="Times New Roman" w:eastAsia="Times New Roman" w:hAnsi="Times New Roman" w:cs="Times New Roman"/>
+          <w:sz w:val="28"/>
+          <w:szCs w:val="28"/>
+        </w:rPr>
+        <w:t xml:space="preserve"> in this vehicle</w:t>
+      </w:r>
+      <w:r>
+        <w:rPr>
+          <w:rFonts w:ascii="Times New Roman" w:eastAsia="Times New Roman" w:hAnsi="Times New Roman" w:cs="Times New Roman"/>
+          <w:sz w:val="28"/>
+          <w:szCs w:val="28"/>
+        </w:rPr>
+        <w:t xml:space="preserve">. </w:t>
+      </w:r>
+      <w:r>
+        <w:rPr>
+          <w:rFonts w:ascii="Times New Roman" w:eastAsia="Times New Roman" w:hAnsi="Times New Roman" w:cs="Times New Roman"/>
+          <w:b/>
+          <w:bCs/>
+          <w:color w:val="256822"/>
+          <w:sz w:val="28"/>
+          <w:szCs w:val="28"/>
+        </w:rPr>
+        <w:t>Under Maine law up to $10,000 in equity in one vehicle is exempt from collections</w:t>
+      </w:r>
+      <w:r>
+        <w:rPr>
+          <w:rFonts w:ascii="Times New Roman" w:eastAsia="Times New Roman" w:hAnsi="Times New Roman" w:cs="Times New Roman"/>
+          <w:sz w:val="28"/>
+          <w:szCs w:val="28"/>
+        </w:rPr>
+        <w:t>.</w:t>
+      </w:r>
+    </w:p>
+    <w:p>
+      <w:pPr>
+        <w:ind w:left="720"/>
+        <w:rPr>
+          <w:rFonts w:ascii="Times New Roman" w:eastAsia="Times New Roman" w:hAnsi="Times New Roman" w:cs="Times New Roman"/>
+          <w:sz w:val="28"/>
+          <w:szCs w:val="28"/>
+        </w:rPr>
+      </w:pPr>
+      <w:r>
+        <w:rPr>
+          <w:rFonts w:ascii="Times New Roman" w:eastAsia="Times New Roman" w:hAnsi="Times New Roman" w:cs="Times New Roman"/>
+          <w:sz w:val="28"/>
+          <w:szCs w:val="28"/>
+        </w:rPr>
+        <w:t>{%p endif %}</w:t>
+      </w:r>
+    </w:p>
+    <w:p>
+      <w:pPr>
+        <w:ind w:left="720"/>
+        <w:rPr>
+          <w:rFonts w:ascii="Times New Roman" w:eastAsia="Times New Roman" w:hAnsi="Times New Roman" w:cs="Times New Roman"/>
+          <w:sz w:val="28"/>
+          <w:szCs w:val="28"/>
+        </w:rPr>
+      </w:pPr>
+      <w:r>
+        <w:rPr>
+          <w:rFonts w:ascii="Times New Roman" w:eastAsia="Times New Roman" w:hAnsi="Times New Roman" w:cs="Times New Roman"/>
+          <w:sz w:val="28"/>
+          <w:szCs w:val="28"/>
+        </w:rPr>
+        <w:t>{%p if property_type_vehicle_additional %}</w:t>
+      </w:r>
+    </w:p>
+    <w:p>
+      <w:pPr>
+        <w:ind w:left="720"/>
+        <w:rPr>
+          <w:rFonts w:ascii="Times New Roman" w:eastAsia="Times New Roman" w:hAnsi="Times New Roman" w:cs="Times New Roman"/>
+          <w:sz w:val="28"/>
+          <w:szCs w:val="28"/>
+        </w:rPr>
+      </w:pPr>
+      <w:r>
+        <w:rPr>
+          <w:rFonts w:ascii="Times New Roman" w:eastAsia="Times New Roman" w:hAnsi="Times New Roman" w:cs="Times New Roman"/>
+          <w:sz w:val="28"/>
+          <w:szCs w:val="28"/>
+        </w:rPr>
+        <w:lastRenderedPageBreak/>
+        <w:t xml:space="preserve">I also own </w:t>
+      </w:r>
+      <w:proofErr w:type="gramStart"/>
+      <w:r>
+        <w:rPr>
+          <w:rFonts w:ascii="Times New Roman" w:eastAsia="Times New Roman" w:hAnsi="Times New Roman" w:cs="Times New Roman"/>
+          <w:sz w:val="28"/>
+          <w:szCs w:val="28"/>
+        </w:rPr>
+        <w:t>{</w:t>
+      </w:r>
+      <w:r>
+        <w:rPr>
+          <w:rFonts w:ascii="Times New Roman" w:eastAsia="Times New Roman" w:hAnsi="Times New Roman" w:cs="Times New Roman"/>
+          <w:sz w:val="28"/>
+          <w:szCs w:val="28"/>
+        </w:rPr>
+        <w:t>{</w:t>
+      </w:r>
+      <w:r>
+        <w:rPr>
+          <w:rFonts w:ascii="Times New Roman" w:eastAsia="Times New Roman" w:hAnsi="Times New Roman" w:cs="Times New Roman"/>
+          <w:sz w:val="28"/>
+          <w:szCs w:val="28"/>
+        </w:rPr>
+        <w:t xml:space="preserve"> additional</w:t>
+      </w:r>
+      <w:proofErr w:type="gramEnd"/>
+      <w:r>
+        <w:rPr>
+          <w:rFonts w:ascii="Times New Roman" w:eastAsia="Times New Roman" w:hAnsi="Times New Roman" w:cs="Times New Roman"/>
+          <w:sz w:val="28"/>
+          <w:szCs w:val="28"/>
+        </w:rPr>
+        <w:t xml:space="preserve">_vehicle_number </w:t>
+      </w:r>
+      <w:r>
+        <w:rPr>
+          <w:rFonts w:ascii="Times New Roman" w:eastAsia="Times New Roman" w:hAnsi="Times New Roman" w:cs="Times New Roman"/>
+          <w:sz w:val="28"/>
+          <w:szCs w:val="28"/>
+        </w:rPr>
+        <w:t>| int</w:t>
+      </w:r>
+      <w:r>
+        <w:rPr>
+          <w:rFonts w:ascii="Times New Roman" w:eastAsia="Times New Roman" w:hAnsi="Times New Roman" w:cs="Times New Roman"/>
+          <w:sz w:val="28"/>
+          <w:szCs w:val="28"/>
+        </w:rPr>
+        <w:t>}</w:t>
+      </w:r>
+      <w:r>
+        <w:rPr>
+          <w:rFonts w:ascii="Times New Roman" w:eastAsia="Times New Roman" w:hAnsi="Times New Roman" w:cs="Times New Roman"/>
+          <w:sz w:val="28"/>
+          <w:szCs w:val="28"/>
+        </w:rPr>
+        <w:t xml:space="preserve">} other vehicle(s) and have approximately {{ additional_vehicle_equity_amount </w:t>
+      </w:r>
+      <w:r>
+        <w:rPr>
+          <w:rFonts w:ascii="Times New Roman" w:eastAsia="Times New Roman" w:hAnsi="Times New Roman" w:cs="Times New Roman"/>
+          <w:sz w:val="28"/>
+          <w:szCs w:val="28"/>
+        </w:rPr>
+        <w:t>| currency</w:t>
+      </w:r>
+      <w:r>
+        <w:rPr>
+          <w:rFonts w:ascii="Times New Roman" w:eastAsia="Times New Roman" w:hAnsi="Times New Roman" w:cs="Times New Roman"/>
+          <w:sz w:val="28"/>
+          <w:szCs w:val="28"/>
+        </w:rPr>
+        <w:t>}} in</w:t>
+      </w:r>
+      <w:r>
+        <w:rPr>
+          <w:rFonts w:ascii="Times New Roman" w:eastAsia="Times New Roman" w:hAnsi="Times New Roman" w:cs="Times New Roman"/>
+          <w:sz w:val="28"/>
+          <w:szCs w:val="28"/>
+        </w:rPr>
+        <w:t xml:space="preserve"> combined total</w:t>
+      </w:r>
+      <w:r>
+        <w:rPr>
+          <w:rFonts w:ascii="Times New Roman" w:eastAsia="Times New Roman" w:hAnsi="Times New Roman" w:cs="Times New Roman"/>
+          <w:sz w:val="28"/>
+          <w:szCs w:val="28"/>
+        </w:rPr>
+        <w:t xml:space="preserve"> equity.</w:t>
+      </w:r>
+    </w:p>
+    <w:p>
+      <w:pPr>
+        <w:ind w:left="720"/>
+        <w:rPr>
+          <w:rFonts w:ascii="Times New Roman" w:eastAsia="Times New Roman" w:hAnsi="Times New Roman" w:cs="Times New Roman"/>
+          <w:sz w:val="28"/>
+          <w:szCs w:val="28"/>
+        </w:rPr>
+      </w:pPr>
+      <w:r>
+        <w:rPr>
+          <w:rFonts w:ascii="Times New Roman" w:eastAsia="Times New Roman" w:hAnsi="Times New Roman" w:cs="Times New Roman"/>
+          <w:sz w:val="28"/>
+          <w:szCs w:val="28"/>
+        </w:rPr>
+        <w:t>{%p endif %}</w:t>
+      </w:r>
+    </w:p>
+    <w:p>
+      <w:pPr>
+        <w:ind w:left="720"/>
+        <w:rPr>
+          <w:rFonts w:ascii="Times New Roman" w:eastAsia="Times New Roman" w:hAnsi="Times New Roman" w:cs="Times New Roman"/>
+          <w:sz w:val="28"/>
+          <w:szCs w:val="28"/>
+        </w:rPr>
+      </w:pPr>
+      <w:r>
+        <w:rPr>
+          <w:rFonts w:ascii="Times New Roman" w:eastAsia="Times New Roman" w:hAnsi="Times New Roman" w:cs="Times New Roman"/>
+          <w:sz w:val="28"/>
+          <w:szCs w:val="28"/>
+        </w:rPr>
+        <w:t>{%p if property_type_</w:t>
+      </w:r>
+      <w:r>
+        <w:rPr>
+          <w:rFonts w:ascii="Times New Roman" w:eastAsia="Times New Roman" w:hAnsi="Times New Roman" w:cs="Times New Roman"/>
+          <w:sz w:val="28"/>
+          <w:szCs w:val="28"/>
+        </w:rPr>
+        <w:t>cash</w:t>
+      </w:r>
       <w:r>
         <w:rPr>
           <w:rFonts w:ascii="Times New Roman" w:eastAsia="Times New Roman" w:hAnsi="Times New Roman" w:cs="Times New Roman"/>
@@ -3700,97 +4232,62 @@
         <w:ind w:left="720"/>
         <w:rPr>
           <w:rFonts w:ascii="Times New Roman" w:eastAsia="Times New Roman" w:hAnsi="Times New Roman" w:cs="Times New Roman"/>
-          <w:sz w:val="28"/>
-          <w:szCs w:val="28"/>
-        </w:rPr>
-      </w:pPr>
-      <w:r>
-        <w:rPr>
-          <w:rFonts w:ascii="Times New Roman" w:eastAsia="Times New Roman" w:hAnsi="Times New Roman" w:cs="Times New Roman"/>
-          <w:sz w:val="28"/>
-          <w:szCs w:val="28"/>
-        </w:rPr>
-        <w:t xml:space="preserve">I own a home and have approximately {{ </w:t>
-      </w:r>
-      <w:proofErr w:type="spellStart"/>
-      <w:r>
-        <w:rPr>
-          <w:rFonts w:ascii="Times New Roman" w:eastAsia="Times New Roman" w:hAnsi="Times New Roman" w:cs="Times New Roman"/>
-          <w:sz w:val="28"/>
-          <w:szCs w:val="28"/>
-        </w:rPr>
-        <w:t>home_equity_amount</w:t>
-      </w:r>
-      <w:proofErr w:type="spellEnd"/>
-      <w:r>
-        <w:rPr>
-          <w:rFonts w:ascii="Times New Roman" w:eastAsia="Times New Roman" w:hAnsi="Times New Roman" w:cs="Times New Roman"/>
-          <w:sz w:val="28"/>
-          <w:szCs w:val="28"/>
-        </w:rPr>
-        <w:t xml:space="preserve"> | currency }} in equity. Because {% if </w:t>
-      </w:r>
-      <w:proofErr w:type="spellStart"/>
-      <w:r>
-        <w:rPr>
-          <w:rFonts w:ascii="Times New Roman" w:eastAsia="Times New Roman" w:hAnsi="Times New Roman" w:cs="Times New Roman"/>
-          <w:sz w:val="28"/>
-          <w:szCs w:val="28"/>
-        </w:rPr>
-        <w:t>home_minor_dep</w:t>
-      </w:r>
-      <w:proofErr w:type="spellEnd"/>
-      <w:r>
-        <w:rPr>
-          <w:rFonts w:ascii="Times New Roman" w:eastAsia="Times New Roman" w:hAnsi="Times New Roman" w:cs="Times New Roman"/>
-          <w:sz w:val="28"/>
-          <w:szCs w:val="28"/>
-        </w:rPr>
-        <w:t xml:space="preserve"> %} a minor dependent lives with me {% </w:t>
-      </w:r>
-      <w:proofErr w:type="spellStart"/>
-      <w:r>
-        <w:rPr>
-          <w:rFonts w:ascii="Times New Roman" w:eastAsia="Times New Roman" w:hAnsi="Times New Roman" w:cs="Times New Roman"/>
-          <w:sz w:val="28"/>
-          <w:szCs w:val="28"/>
-        </w:rPr>
-        <w:t>elif</w:t>
-      </w:r>
-      <w:proofErr w:type="spellEnd"/>
-      <w:r>
-        <w:rPr>
-          <w:rFonts w:ascii="Times New Roman" w:eastAsia="Times New Roman" w:hAnsi="Times New Roman" w:cs="Times New Roman"/>
-          <w:sz w:val="28"/>
-          <w:szCs w:val="28"/>
-        </w:rPr>
-        <w:t xml:space="preserve"> </w:t>
-      </w:r>
-      <w:proofErr w:type="spellStart"/>
-      <w:r>
-        <w:rPr>
-          <w:rFonts w:ascii="Times New Roman" w:eastAsia="Times New Roman" w:hAnsi="Times New Roman" w:cs="Times New Roman"/>
-          <w:sz w:val="28"/>
-          <w:szCs w:val="28"/>
-        </w:rPr>
-        <w:t>home_disabled_dep</w:t>
-      </w:r>
-      <w:proofErr w:type="spellEnd"/>
-      <w:r>
-        <w:rPr>
-          <w:rFonts w:ascii="Times New Roman" w:eastAsia="Times New Roman" w:hAnsi="Times New Roman" w:cs="Times New Roman"/>
-          <w:sz w:val="28"/>
-          <w:szCs w:val="28"/>
-        </w:rPr>
-        <w:t xml:space="preserve"> %} I have a dependent who is age 60 or older or disabled {% else %} I am age 60 or older, or disabled</w:t>
-      </w:r>
-      <w:r>
-        <w:rPr>
-          <w:rFonts w:ascii="Times New Roman" w:eastAsia="Times New Roman" w:hAnsi="Times New Roman" w:cs="Times New Roman"/>
-          <w:sz w:val="28"/>
-          <w:szCs w:val="28"/>
-        </w:rPr>
-        <w:t xml:space="preserve"> {% endif %} </w:t>
+          <w:b/>
+          <w:bCs/>
+          <w:color w:val="1F3864" w:themeColor="accent1" w:themeShade="80"/>
+          <w:sz w:val="28"/>
+          <w:szCs w:val="28"/>
+        </w:rPr>
+      </w:pPr>
+      <w:r>
+        <w:rPr>
+          <w:rFonts w:ascii="Times New Roman" w:eastAsia="Times New Roman" w:hAnsi="Times New Roman" w:cs="Times New Roman"/>
+          <w:sz w:val="28"/>
+          <w:szCs w:val="28"/>
+        </w:rPr>
+        <w:t xml:space="preserve">I have </w:t>
+      </w:r>
+      <w:proofErr w:type="gramStart"/>
+      <w:r>
+        <w:rPr>
+          <w:rFonts w:ascii="Times New Roman" w:eastAsia="Times New Roman" w:hAnsi="Times New Roman" w:cs="Times New Roman"/>
+          <w:sz w:val="28"/>
+          <w:szCs w:val="28"/>
+        </w:rPr>
+        <w:t xml:space="preserve">{{ </w:t>
+      </w:r>
+      <w:r>
+        <w:rPr>
+          <w:rFonts w:ascii="Times New Roman" w:eastAsia="Times New Roman" w:hAnsi="Times New Roman" w:cs="Times New Roman"/>
+          <w:sz w:val="28"/>
+          <w:szCs w:val="28"/>
+        </w:rPr>
+        <w:t>cash</w:t>
+      </w:r>
+      <w:proofErr w:type="gramEnd"/>
+      <w:r>
+        <w:rPr>
+          <w:rFonts w:ascii="Times New Roman" w:eastAsia="Times New Roman" w:hAnsi="Times New Roman" w:cs="Times New Roman"/>
+          <w:sz w:val="28"/>
+          <w:szCs w:val="28"/>
+        </w:rPr>
+        <w:t xml:space="preserve">_amount | currency }} in </w:t>
+      </w:r>
+      <w:r>
+        <w:rPr>
+          <w:rFonts w:ascii="Times New Roman" w:eastAsia="Times New Roman" w:hAnsi="Times New Roman" w:cs="Times New Roman"/>
+          <w:sz w:val="28"/>
+          <w:szCs w:val="28"/>
+        </w:rPr>
+        <w:t xml:space="preserve">cash and  </w:t>
+      </w:r>
+      <w:r>
+        <w:rPr>
+          <w:rFonts w:ascii="Times New Roman" w:eastAsia="Times New Roman" w:hAnsi="Times New Roman" w:cs="Times New Roman"/>
+          <w:sz w:val="28"/>
+          <w:szCs w:val="28"/>
+        </w:rPr>
+        <w:t xml:space="preserve">bank accounts. </w:t>
       </w:r>
       <w:r>
         <w:rPr>
@@ -3801,15 +4298,40 @@
           <w:sz w:val="28"/>
           <w:szCs w:val="28"/>
         </w:rPr>
-        <w:t>under Maine law up to $160,000 in home equity is exempt from collections</w:t>
-      </w:r>
-      <w:r>
-        <w:rPr>
-          <w:rFonts w:ascii="Times New Roman" w:eastAsia="Times New Roman" w:hAnsi="Times New Roman" w:cs="Times New Roman"/>
-          <w:sz w:val="28"/>
-          <w:szCs w:val="28"/>
-        </w:rPr>
-        <w:t xml:space="preserve">. </w:t>
+        <w:t xml:space="preserve">Under Maine law up to $3,000 in </w:t>
+      </w:r>
+      <w:r>
+        <w:rPr>
+          <w:rFonts w:ascii="Times New Roman" w:eastAsia="Times New Roman" w:hAnsi="Times New Roman" w:cs="Times New Roman"/>
+          <w:b/>
+          <w:bCs/>
+          <w:color w:val="256822"/>
+          <w:sz w:val="28"/>
+          <w:szCs w:val="28"/>
+        </w:rPr>
+        <w:t xml:space="preserve">cash or </w:t>
+      </w:r>
+      <w:r>
+        <w:rPr>
+          <w:rFonts w:ascii="Times New Roman" w:eastAsia="Times New Roman" w:hAnsi="Times New Roman" w:cs="Times New Roman"/>
+          <w:b/>
+          <w:bCs/>
+          <w:color w:val="256822"/>
+          <w:sz w:val="28"/>
+          <w:szCs w:val="28"/>
+        </w:rPr>
+        <w:t>bank accounts is exempt from collections</w:t>
+      </w:r>
+      <w:r>
+        <w:rPr>
+          <w:rFonts w:ascii="Times New Roman" w:eastAsia="Times New Roman" w:hAnsi="Times New Roman" w:cs="Times New Roman"/>
+          <w:b/>
+          <w:bCs/>
+          <w:color w:val="1F3864" w:themeColor="accent1" w:themeShade="80"/>
+          <w:sz w:val="28"/>
+          <w:szCs w:val="28"/>
+        </w:rPr>
+        <w:t>.</w:t>
       </w:r>
     </w:p>
     <w:p>
@@ -3845,25 +4367,7 @@
           <w:sz w:val="28"/>
           <w:szCs w:val="28"/>
         </w:rPr>
-        <w:t xml:space="preserve">{%p if </w:t>
-      </w:r>
-      <w:proofErr w:type="spellStart"/>
-      <w:r>
-        <w:rPr>
-          <w:rFonts w:ascii="Times New Roman" w:eastAsia="Times New Roman" w:hAnsi="Times New Roman" w:cs="Times New Roman"/>
-          <w:sz w:val="28"/>
-          <w:szCs w:val="28"/>
-        </w:rPr>
-        <w:t>property_type_home_additional</w:t>
-      </w:r>
-      <w:proofErr w:type="spellEnd"/>
-      <w:r>
-        <w:rPr>
-          <w:rFonts w:ascii="Times New Roman" w:eastAsia="Times New Roman" w:hAnsi="Times New Roman" w:cs="Times New Roman"/>
-          <w:sz w:val="28"/>
-          <w:szCs w:val="28"/>
-        </w:rPr>
-        <w:t xml:space="preserve"> %}</w:t>
+        <w:t>{%p if property_type_other %}</w:t>
       </w:r>
     </w:p>
     <w:p>
@@ -3871,309 +4375,38 @@
         <w:ind w:left="720"/>
         <w:rPr>
           <w:rFonts w:ascii="Times New Roman" w:eastAsia="Times New Roman" w:hAnsi="Times New Roman" w:cs="Times New Roman"/>
-          <w:sz w:val="28"/>
-          <w:szCs w:val="28"/>
-        </w:rPr>
-      </w:pPr>
-      <w:r>
-        <w:rPr>
-          <w:rFonts w:ascii="Times New Roman" w:eastAsia="Times New Roman" w:hAnsi="Times New Roman" w:cs="Times New Roman"/>
-          <w:sz w:val="28"/>
-          <w:szCs w:val="28"/>
-        </w:rPr>
-        <w:t xml:space="preserve">I also own {{ </w:t>
-      </w:r>
-      <w:proofErr w:type="spellStart"/>
-      <w:r>
-        <w:rPr>
-          <w:rFonts w:ascii="Times New Roman" w:eastAsia="Times New Roman" w:hAnsi="Times New Roman" w:cs="Times New Roman"/>
-          <w:sz w:val="28"/>
-          <w:szCs w:val="28"/>
-        </w:rPr>
-        <w:t>additional_home_number</w:t>
-      </w:r>
-      <w:proofErr w:type="spellEnd"/>
-      <w:r>
-        <w:rPr>
-          <w:rFonts w:ascii="Times New Roman" w:eastAsia="Times New Roman" w:hAnsi="Times New Roman" w:cs="Times New Roman"/>
-          <w:sz w:val="28"/>
-          <w:szCs w:val="28"/>
-        </w:rPr>
-        <w:t xml:space="preserve"> | int</w:t>
-      </w:r>
-      <w:r>
-        <w:rPr>
-          <w:rFonts w:ascii="Times New Roman" w:eastAsia="Times New Roman" w:hAnsi="Times New Roman" w:cs="Times New Roman"/>
-          <w:sz w:val="28"/>
-          <w:szCs w:val="28"/>
-        </w:rPr>
-        <w:t xml:space="preserve"> }} other home(s) or piece(s) of property </w:t>
-      </w:r>
-      <w:r>
-        <w:rPr>
-          <w:rFonts w:ascii="Times New Roman" w:eastAsia="Times New Roman" w:hAnsi="Times New Roman" w:cs="Times New Roman"/>
-          <w:sz w:val="28"/>
-          <w:szCs w:val="28"/>
-        </w:rPr>
-        <w:t>that in total</w:t>
-      </w:r>
-      <w:r>
-        <w:rPr>
-          <w:rFonts w:ascii="Times New Roman" w:eastAsia="Times New Roman" w:hAnsi="Times New Roman" w:cs="Times New Roman"/>
-          <w:sz w:val="28"/>
-          <w:szCs w:val="28"/>
-        </w:rPr>
-        <w:t xml:space="preserve"> have approximately {{ </w:t>
-      </w:r>
-      <w:proofErr w:type="spellStart"/>
-      <w:r>
-        <w:rPr>
-          <w:rFonts w:ascii="Times New Roman" w:eastAsia="Times New Roman" w:hAnsi="Times New Roman" w:cs="Times New Roman"/>
-          <w:sz w:val="28"/>
-          <w:szCs w:val="28"/>
-        </w:rPr>
-        <w:t>additional_home_equity_amount</w:t>
-      </w:r>
-      <w:proofErr w:type="spellEnd"/>
-      <w:r>
-        <w:rPr>
-          <w:rFonts w:ascii="Times New Roman" w:eastAsia="Times New Roman" w:hAnsi="Times New Roman" w:cs="Times New Roman"/>
-          <w:sz w:val="28"/>
-          <w:szCs w:val="28"/>
-        </w:rPr>
-        <w:t xml:space="preserve"> | currency }} in equity.</w:t>
-      </w:r>
-    </w:p>
-    <w:p>
-      <w:pPr>
-        <w:ind w:left="720"/>
-        <w:rPr>
-          <w:rFonts w:ascii="Times New Roman" w:eastAsia="Times New Roman" w:hAnsi="Times New Roman" w:cs="Times New Roman"/>
-          <w:sz w:val="28"/>
-          <w:szCs w:val="28"/>
-        </w:rPr>
-      </w:pPr>
-      <w:r>
-        <w:rPr>
-          <w:rFonts w:ascii="Times New Roman" w:eastAsia="Times New Roman" w:hAnsi="Times New Roman" w:cs="Times New Roman"/>
-          <w:sz w:val="28"/>
-          <w:szCs w:val="28"/>
-        </w:rPr>
-        <w:t>{%p endif %}</w:t>
-      </w:r>
-    </w:p>
-    <w:p>
-      <w:pPr>
-        <w:ind w:left="720"/>
-        <w:rPr>
-          <w:rFonts w:ascii="Times New Roman" w:eastAsia="Times New Roman" w:hAnsi="Times New Roman" w:cs="Times New Roman"/>
-          <w:sz w:val="28"/>
-          <w:szCs w:val="28"/>
-        </w:rPr>
-      </w:pPr>
-      <w:r>
-        <w:rPr>
-          <w:rFonts w:ascii="Times New Roman" w:eastAsia="Times New Roman" w:hAnsi="Times New Roman" w:cs="Times New Roman"/>
-          <w:sz w:val="28"/>
-          <w:szCs w:val="28"/>
-        </w:rPr>
-        <w:t xml:space="preserve">{%p if </w:t>
-      </w:r>
-      <w:proofErr w:type="spellStart"/>
-      <w:r>
-        <w:rPr>
-          <w:rFonts w:ascii="Times New Roman" w:eastAsia="Times New Roman" w:hAnsi="Times New Roman" w:cs="Times New Roman"/>
-          <w:sz w:val="28"/>
-          <w:szCs w:val="28"/>
-        </w:rPr>
-        <w:t>property_type_vehicle</w:t>
-      </w:r>
-      <w:proofErr w:type="spellEnd"/>
-      <w:r>
-        <w:rPr>
-          <w:rFonts w:ascii="Times New Roman" w:eastAsia="Times New Roman" w:hAnsi="Times New Roman" w:cs="Times New Roman"/>
-          <w:sz w:val="28"/>
-          <w:szCs w:val="28"/>
-        </w:rPr>
-        <w:t xml:space="preserve"> %}</w:t>
-      </w:r>
-    </w:p>
-    <w:p>
-      <w:pPr>
-        <w:ind w:left="720"/>
-        <w:rPr>
-          <w:rFonts w:ascii="Times New Roman" w:eastAsia="Times New Roman" w:hAnsi="Times New Roman" w:cs="Times New Roman"/>
-          <w:sz w:val="28"/>
-          <w:szCs w:val="28"/>
-        </w:rPr>
-      </w:pPr>
-      <w:r>
-        <w:rPr>
-          <w:rFonts w:ascii="Times New Roman" w:eastAsia="Times New Roman" w:hAnsi="Times New Roman" w:cs="Times New Roman"/>
-          <w:sz w:val="28"/>
-          <w:szCs w:val="28"/>
-        </w:rPr>
-        <w:t>I own a vehicle</w:t>
-      </w:r>
-      <w:r>
-        <w:rPr>
-          <w:rFonts w:ascii="Times New Roman" w:eastAsia="Times New Roman" w:hAnsi="Times New Roman" w:cs="Times New Roman"/>
-          <w:sz w:val="28"/>
-          <w:szCs w:val="28"/>
-        </w:rPr>
-        <w:t xml:space="preserve">. My vehicle is a {{ </w:t>
-      </w:r>
-      <w:proofErr w:type="spellStart"/>
-      <w:r>
-        <w:rPr>
-          <w:rFonts w:ascii="Times New Roman" w:eastAsia="Times New Roman" w:hAnsi="Times New Roman" w:cs="Times New Roman"/>
-          <w:sz w:val="28"/>
-          <w:szCs w:val="28"/>
-        </w:rPr>
-        <w:t>vehicle_year</w:t>
-      </w:r>
-      <w:proofErr w:type="spellEnd"/>
-      <w:r>
-        <w:rPr>
-          <w:rFonts w:ascii="Times New Roman" w:eastAsia="Times New Roman" w:hAnsi="Times New Roman" w:cs="Times New Roman"/>
-          <w:sz w:val="28"/>
-          <w:szCs w:val="28"/>
-        </w:rPr>
-        <w:t xml:space="preserve"> | int</w:t>
-      </w:r>
-      <w:r>
-        <w:rPr>
-          <w:rFonts w:ascii="Times New Roman" w:eastAsia="Times New Roman" w:hAnsi="Times New Roman" w:cs="Times New Roman"/>
-          <w:sz w:val="28"/>
-          <w:szCs w:val="28"/>
-        </w:rPr>
-        <w:t xml:space="preserve"> }}</w:t>
-      </w:r>
-      <w:r>
-        <w:rPr>
-          <w:rFonts w:ascii="Times New Roman" w:eastAsia="Times New Roman" w:hAnsi="Times New Roman" w:cs="Times New Roman"/>
-          <w:sz w:val="28"/>
-          <w:szCs w:val="28"/>
-        </w:rPr>
-        <w:t xml:space="preserve"> </w:t>
-      </w:r>
-      <w:r>
-        <w:rPr>
-          <w:rFonts w:ascii="Times New Roman" w:eastAsia="Times New Roman" w:hAnsi="Times New Roman" w:cs="Times New Roman"/>
-          <w:sz w:val="28"/>
-          <w:szCs w:val="28"/>
-        </w:rPr>
-        <w:t xml:space="preserve">{{ </w:t>
-      </w:r>
-      <w:proofErr w:type="spellStart"/>
-      <w:r>
-        <w:rPr>
-          <w:rFonts w:ascii="Times New Roman" w:eastAsia="Times New Roman" w:hAnsi="Times New Roman" w:cs="Times New Roman"/>
-          <w:sz w:val="28"/>
-          <w:szCs w:val="28"/>
-        </w:rPr>
-        <w:t>vehicle_make</w:t>
-      </w:r>
-      <w:proofErr w:type="spellEnd"/>
-      <w:r>
-        <w:rPr>
-          <w:rFonts w:ascii="Times New Roman" w:eastAsia="Times New Roman" w:hAnsi="Times New Roman" w:cs="Times New Roman"/>
-          <w:sz w:val="28"/>
-          <w:szCs w:val="28"/>
-        </w:rPr>
-        <w:t xml:space="preserve"> }} {{ </w:t>
-      </w:r>
-      <w:proofErr w:type="spellStart"/>
-      <w:r>
-        <w:rPr>
-          <w:rFonts w:ascii="Times New Roman" w:eastAsia="Times New Roman" w:hAnsi="Times New Roman" w:cs="Times New Roman"/>
-          <w:sz w:val="28"/>
-          <w:szCs w:val="28"/>
-        </w:rPr>
-        <w:t>vehicle_model</w:t>
-      </w:r>
-      <w:proofErr w:type="spellEnd"/>
-      <w:r>
-        <w:rPr>
-          <w:rFonts w:ascii="Times New Roman" w:eastAsia="Times New Roman" w:hAnsi="Times New Roman" w:cs="Times New Roman"/>
-          <w:sz w:val="28"/>
-          <w:szCs w:val="28"/>
-        </w:rPr>
-        <w:t xml:space="preserve"> }}.</w:t>
-      </w:r>
-      <w:r>
-        <w:rPr>
-          <w:rFonts w:ascii="Times New Roman" w:eastAsia="Times New Roman" w:hAnsi="Times New Roman" w:cs="Times New Roman"/>
-          <w:sz w:val="28"/>
-          <w:szCs w:val="28"/>
-        </w:rPr>
-        <w:t xml:space="preserve"> </w:t>
-      </w:r>
-      <w:r>
-        <w:rPr>
-          <w:rFonts w:ascii="Times New Roman" w:eastAsia="Times New Roman" w:hAnsi="Times New Roman" w:cs="Times New Roman"/>
-          <w:sz w:val="28"/>
-          <w:szCs w:val="28"/>
-        </w:rPr>
-        <w:t>I</w:t>
-      </w:r>
-      <w:r>
-        <w:rPr>
-          <w:rFonts w:ascii="Times New Roman" w:eastAsia="Times New Roman" w:hAnsi="Times New Roman" w:cs="Times New Roman"/>
-          <w:sz w:val="28"/>
-          <w:szCs w:val="28"/>
-        </w:rPr>
-        <w:t xml:space="preserve"> have approximately {{ </w:t>
-      </w:r>
-      <w:proofErr w:type="spellStart"/>
-      <w:r>
-        <w:rPr>
-          <w:rFonts w:ascii="Times New Roman" w:eastAsia="Times New Roman" w:hAnsi="Times New Roman" w:cs="Times New Roman"/>
-          <w:sz w:val="28"/>
-          <w:szCs w:val="28"/>
-        </w:rPr>
-        <w:t>vehicle_equity_amount</w:t>
-      </w:r>
-      <w:proofErr w:type="spellEnd"/>
-      <w:r>
-        <w:rPr>
-          <w:rFonts w:ascii="Times New Roman" w:eastAsia="Times New Roman" w:hAnsi="Times New Roman" w:cs="Times New Roman"/>
-          <w:sz w:val="28"/>
-          <w:szCs w:val="28"/>
-        </w:rPr>
-        <w:t xml:space="preserve"> | currency }}</w:t>
-      </w:r>
-      <w:r>
-        <w:rPr>
-          <w:rFonts w:ascii="Times New Roman" w:eastAsia="Times New Roman" w:hAnsi="Times New Roman" w:cs="Times New Roman"/>
-          <w:sz w:val="28"/>
-          <w:szCs w:val="28"/>
-        </w:rPr>
-        <w:t xml:space="preserve"> </w:t>
-      </w:r>
-      <w:r>
-        <w:rPr>
-          <w:rFonts w:ascii="Times New Roman" w:eastAsia="Times New Roman" w:hAnsi="Times New Roman" w:cs="Times New Roman"/>
-          <w:sz w:val="28"/>
-          <w:szCs w:val="28"/>
-        </w:rPr>
-        <w:t>in equity</w:t>
-      </w:r>
-      <w:r>
-        <w:rPr>
-          <w:rFonts w:ascii="Times New Roman" w:eastAsia="Times New Roman" w:hAnsi="Times New Roman" w:cs="Times New Roman"/>
-          <w:sz w:val="28"/>
-          <w:szCs w:val="28"/>
-        </w:rPr>
-        <w:t xml:space="preserve"> in this vehicle</w:t>
-      </w:r>
-      <w:r>
-        <w:rPr>
-          <w:rFonts w:ascii="Times New Roman" w:eastAsia="Times New Roman" w:hAnsi="Times New Roman" w:cs="Times New Roman"/>
-          <w:sz w:val="28"/>
-          <w:szCs w:val="28"/>
-        </w:rPr>
-        <w:t xml:space="preserve">. </w:t>
+          <w:b/>
+          <w:bCs/>
+          <w:color w:val="44546A" w:themeColor="text2"/>
+          <w:sz w:val="28"/>
+          <w:szCs w:val="28"/>
+        </w:rPr>
+      </w:pPr>
+      <w:r>
+        <w:rPr>
+          <w:rFonts w:ascii="Times New Roman" w:eastAsia="Times New Roman" w:hAnsi="Times New Roman" w:cs="Times New Roman"/>
+          <w:sz w:val="28"/>
+          <w:szCs w:val="28"/>
+        </w:rPr>
+        <w:t xml:space="preserve">I also have </w:t>
+      </w:r>
+      <w:proofErr w:type="gramStart"/>
+      <w:r>
+        <w:rPr>
+          <w:rFonts w:ascii="Times New Roman" w:eastAsia="Times New Roman" w:hAnsi="Times New Roman" w:cs="Times New Roman"/>
+          <w:sz w:val="28"/>
+          <w:szCs w:val="28"/>
+        </w:rPr>
+        <w:t>{{ other</w:t>
+      </w:r>
+      <w:proofErr w:type="gramEnd"/>
+      <w:r>
+        <w:rPr>
+          <w:rFonts w:ascii="Times New Roman" w:eastAsia="Times New Roman" w:hAnsi="Times New Roman" w:cs="Times New Roman"/>
+          <w:sz w:val="28"/>
+          <w:szCs w:val="28"/>
+        </w:rPr>
+        <w:t xml:space="preserve">_property }}. </w:t>
       </w:r>
       <w:r>
         <w:rPr>
@@ -4184,322 +4417,9 @@
           <w:sz w:val="28"/>
           <w:szCs w:val="28"/>
         </w:rPr>
-        <w:t>Under Maine law up to $10,000 in equity in one vehicle is exempt from collections</w:t>
-      </w:r>
-      <w:r>
-        <w:rPr>
-          <w:rFonts w:ascii="Times New Roman" w:eastAsia="Times New Roman" w:hAnsi="Times New Roman" w:cs="Times New Roman"/>
-          <w:sz w:val="28"/>
-          <w:szCs w:val="28"/>
-        </w:rPr>
-        <w:t>.</w:t>
-      </w:r>
-    </w:p>
-    <w:p>
-      <w:pPr>
-        <w:ind w:left="720"/>
-        <w:rPr>
-          <w:rFonts w:ascii="Times New Roman" w:eastAsia="Times New Roman" w:hAnsi="Times New Roman" w:cs="Times New Roman"/>
-          <w:sz w:val="28"/>
-          <w:szCs w:val="28"/>
-        </w:rPr>
-      </w:pPr>
-      <w:r>
-        <w:rPr>
-          <w:rFonts w:ascii="Times New Roman" w:eastAsia="Times New Roman" w:hAnsi="Times New Roman" w:cs="Times New Roman"/>
-          <w:sz w:val="28"/>
-          <w:szCs w:val="28"/>
-        </w:rPr>
-        <w:t>{%p endif %}</w:t>
-      </w:r>
-    </w:p>
-    <w:p>
-      <w:pPr>
-        <w:ind w:left="720"/>
-        <w:rPr>
-          <w:rFonts w:ascii="Times New Roman" w:eastAsia="Times New Roman" w:hAnsi="Times New Roman" w:cs="Times New Roman"/>
-          <w:sz w:val="28"/>
-          <w:szCs w:val="28"/>
-        </w:rPr>
-      </w:pPr>
-      <w:r>
-        <w:rPr>
-          <w:rFonts w:ascii="Times New Roman" w:eastAsia="Times New Roman" w:hAnsi="Times New Roman" w:cs="Times New Roman"/>
-          <w:sz w:val="28"/>
-          <w:szCs w:val="28"/>
-        </w:rPr>
-        <w:t xml:space="preserve">{%p if </w:t>
-      </w:r>
-      <w:proofErr w:type="spellStart"/>
-      <w:r>
-        <w:rPr>
-          <w:rFonts w:ascii="Times New Roman" w:eastAsia="Times New Roman" w:hAnsi="Times New Roman" w:cs="Times New Roman"/>
-          <w:sz w:val="28"/>
-          <w:szCs w:val="28"/>
-        </w:rPr>
-        <w:t>property_type_vehicle_additional</w:t>
-      </w:r>
-      <w:proofErr w:type="spellEnd"/>
-      <w:r>
-        <w:rPr>
-          <w:rFonts w:ascii="Times New Roman" w:eastAsia="Times New Roman" w:hAnsi="Times New Roman" w:cs="Times New Roman"/>
-          <w:sz w:val="28"/>
-          <w:szCs w:val="28"/>
-        </w:rPr>
-        <w:t xml:space="preserve"> %}</w:t>
-      </w:r>
-    </w:p>
-    <w:p>
-      <w:pPr>
-        <w:ind w:left="720"/>
-        <w:rPr>
-          <w:rFonts w:ascii="Times New Roman" w:eastAsia="Times New Roman" w:hAnsi="Times New Roman" w:cs="Times New Roman"/>
-          <w:sz w:val="28"/>
-          <w:szCs w:val="28"/>
-        </w:rPr>
-      </w:pPr>
-      <w:r>
-        <w:rPr>
-          <w:rFonts w:ascii="Times New Roman" w:eastAsia="Times New Roman" w:hAnsi="Times New Roman" w:cs="Times New Roman"/>
-          <w:sz w:val="28"/>
-          <w:szCs w:val="28"/>
-        </w:rPr>
-        <w:lastRenderedPageBreak/>
-        <w:t>I also own {</w:t>
-      </w:r>
-      <w:r>
-        <w:rPr>
-          <w:rFonts w:ascii="Times New Roman" w:eastAsia="Times New Roman" w:hAnsi="Times New Roman" w:cs="Times New Roman"/>
-          <w:sz w:val="28"/>
-          <w:szCs w:val="28"/>
-        </w:rPr>
-        <w:t>{</w:t>
-      </w:r>
-      <w:r>
-        <w:rPr>
-          <w:rFonts w:ascii="Times New Roman" w:eastAsia="Times New Roman" w:hAnsi="Times New Roman" w:cs="Times New Roman"/>
-          <w:sz w:val="28"/>
-          <w:szCs w:val="28"/>
-        </w:rPr>
-        <w:t xml:space="preserve"> </w:t>
-      </w:r>
-      <w:proofErr w:type="spellStart"/>
-      <w:r>
-        <w:rPr>
-          <w:rFonts w:ascii="Times New Roman" w:eastAsia="Times New Roman" w:hAnsi="Times New Roman" w:cs="Times New Roman"/>
-          <w:sz w:val="28"/>
-          <w:szCs w:val="28"/>
-        </w:rPr>
-        <w:t>additional_vehicle_number</w:t>
-      </w:r>
-      <w:proofErr w:type="spellEnd"/>
-      <w:r>
-        <w:rPr>
-          <w:rFonts w:ascii="Times New Roman" w:eastAsia="Times New Roman" w:hAnsi="Times New Roman" w:cs="Times New Roman"/>
-          <w:sz w:val="28"/>
-          <w:szCs w:val="28"/>
-        </w:rPr>
-        <w:t xml:space="preserve"> </w:t>
-      </w:r>
-      <w:r>
-        <w:rPr>
-          <w:rFonts w:ascii="Times New Roman" w:eastAsia="Times New Roman" w:hAnsi="Times New Roman" w:cs="Times New Roman"/>
-          <w:sz w:val="28"/>
-          <w:szCs w:val="28"/>
-        </w:rPr>
-        <w:t>| int</w:t>
-      </w:r>
-      <w:r>
-        <w:rPr>
-          <w:rFonts w:ascii="Times New Roman" w:eastAsia="Times New Roman" w:hAnsi="Times New Roman" w:cs="Times New Roman"/>
-          <w:sz w:val="28"/>
-          <w:szCs w:val="28"/>
-        </w:rPr>
-        <w:t>}</w:t>
-      </w:r>
-      <w:r>
-        <w:rPr>
-          <w:rFonts w:ascii="Times New Roman" w:eastAsia="Times New Roman" w:hAnsi="Times New Roman" w:cs="Times New Roman"/>
-          <w:sz w:val="28"/>
-          <w:szCs w:val="28"/>
-        </w:rPr>
-        <w:t xml:space="preserve">} other vehicle(s) and have approximately {{ </w:t>
-      </w:r>
-      <w:proofErr w:type="spellStart"/>
-      <w:r>
-        <w:rPr>
-          <w:rFonts w:ascii="Times New Roman" w:eastAsia="Times New Roman" w:hAnsi="Times New Roman" w:cs="Times New Roman"/>
-          <w:sz w:val="28"/>
-          <w:szCs w:val="28"/>
-        </w:rPr>
-        <w:t>additional_vehicle_equity_amount</w:t>
-      </w:r>
-      <w:proofErr w:type="spellEnd"/>
-      <w:r>
-        <w:rPr>
-          <w:rFonts w:ascii="Times New Roman" w:eastAsia="Times New Roman" w:hAnsi="Times New Roman" w:cs="Times New Roman"/>
-          <w:sz w:val="28"/>
-          <w:szCs w:val="28"/>
-        </w:rPr>
-        <w:t xml:space="preserve"> </w:t>
-      </w:r>
-      <w:r>
-        <w:rPr>
-          <w:rFonts w:ascii="Times New Roman" w:eastAsia="Times New Roman" w:hAnsi="Times New Roman" w:cs="Times New Roman"/>
-          <w:sz w:val="28"/>
-          <w:szCs w:val="28"/>
-        </w:rPr>
-        <w:t>| currency</w:t>
-      </w:r>
-      <w:r>
-        <w:rPr>
-          <w:rFonts w:ascii="Times New Roman" w:eastAsia="Times New Roman" w:hAnsi="Times New Roman" w:cs="Times New Roman"/>
-          <w:sz w:val="28"/>
-          <w:szCs w:val="28"/>
-        </w:rPr>
-        <w:t>}} in</w:t>
-      </w:r>
-      <w:r>
-        <w:rPr>
-          <w:rFonts w:ascii="Times New Roman" w:eastAsia="Times New Roman" w:hAnsi="Times New Roman" w:cs="Times New Roman"/>
-          <w:sz w:val="28"/>
-          <w:szCs w:val="28"/>
-        </w:rPr>
-        <w:t xml:space="preserve"> combined total</w:t>
-      </w:r>
-      <w:r>
-        <w:rPr>
-          <w:rFonts w:ascii="Times New Roman" w:eastAsia="Times New Roman" w:hAnsi="Times New Roman" w:cs="Times New Roman"/>
-          <w:sz w:val="28"/>
-          <w:szCs w:val="28"/>
-        </w:rPr>
-        <w:t xml:space="preserve"> equity.</w:t>
-      </w:r>
-    </w:p>
-    <w:p>
-      <w:pPr>
-        <w:ind w:left="720"/>
-        <w:rPr>
-          <w:rFonts w:ascii="Times New Roman" w:eastAsia="Times New Roman" w:hAnsi="Times New Roman" w:cs="Times New Roman"/>
-          <w:sz w:val="28"/>
-          <w:szCs w:val="28"/>
-        </w:rPr>
-      </w:pPr>
-      <w:r>
-        <w:rPr>
-          <w:rFonts w:ascii="Times New Roman" w:eastAsia="Times New Roman" w:hAnsi="Times New Roman" w:cs="Times New Roman"/>
-          <w:sz w:val="28"/>
-          <w:szCs w:val="28"/>
-        </w:rPr>
-        <w:t>{%p endif %}</w:t>
-      </w:r>
-    </w:p>
-    <w:p>
-      <w:pPr>
-        <w:ind w:left="720"/>
-        <w:rPr>
-          <w:rFonts w:ascii="Times New Roman" w:eastAsia="Times New Roman" w:hAnsi="Times New Roman" w:cs="Times New Roman"/>
-          <w:sz w:val="28"/>
-          <w:szCs w:val="28"/>
-        </w:rPr>
-      </w:pPr>
-      <w:r>
-        <w:rPr>
-          <w:rFonts w:ascii="Times New Roman" w:eastAsia="Times New Roman" w:hAnsi="Times New Roman" w:cs="Times New Roman"/>
-          <w:sz w:val="28"/>
-          <w:szCs w:val="28"/>
-        </w:rPr>
-        <w:t xml:space="preserve">{%p if </w:t>
-      </w:r>
-      <w:proofErr w:type="spellStart"/>
-      <w:r>
-        <w:rPr>
-          <w:rFonts w:ascii="Times New Roman" w:eastAsia="Times New Roman" w:hAnsi="Times New Roman" w:cs="Times New Roman"/>
-          <w:sz w:val="28"/>
-          <w:szCs w:val="28"/>
-        </w:rPr>
-        <w:t>property_type_</w:t>
-      </w:r>
-      <w:r>
-        <w:rPr>
-          <w:rFonts w:ascii="Times New Roman" w:eastAsia="Times New Roman" w:hAnsi="Times New Roman" w:cs="Times New Roman"/>
-          <w:sz w:val="28"/>
-          <w:szCs w:val="28"/>
-        </w:rPr>
-        <w:t>cash</w:t>
-      </w:r>
-      <w:proofErr w:type="spellEnd"/>
-      <w:r>
-        <w:rPr>
-          <w:rFonts w:ascii="Times New Roman" w:eastAsia="Times New Roman" w:hAnsi="Times New Roman" w:cs="Times New Roman"/>
-          <w:sz w:val="28"/>
-          <w:szCs w:val="28"/>
-        </w:rPr>
-        <w:t xml:space="preserve"> %}</w:t>
-      </w:r>
-    </w:p>
-    <w:p>
-      <w:pPr>
-        <w:ind w:left="720"/>
-        <w:rPr>
-          <w:rFonts w:ascii="Times New Roman" w:eastAsia="Times New Roman" w:hAnsi="Times New Roman" w:cs="Times New Roman"/>
-          <w:b/>
-          <w:bCs/>
-          <w:color w:val="1F3864" w:themeColor="accent1" w:themeShade="80"/>
-          <w:sz w:val="28"/>
-          <w:szCs w:val="28"/>
-        </w:rPr>
-      </w:pPr>
-      <w:r>
-        <w:rPr>
-          <w:rFonts w:ascii="Times New Roman" w:eastAsia="Times New Roman" w:hAnsi="Times New Roman" w:cs="Times New Roman"/>
-          <w:sz w:val="28"/>
-          <w:szCs w:val="28"/>
-        </w:rPr>
-        <w:t xml:space="preserve">I have {{ </w:t>
-      </w:r>
-      <w:proofErr w:type="spellStart"/>
-      <w:r>
-        <w:rPr>
-          <w:rFonts w:ascii="Times New Roman" w:eastAsia="Times New Roman" w:hAnsi="Times New Roman" w:cs="Times New Roman"/>
-          <w:sz w:val="28"/>
-          <w:szCs w:val="28"/>
-        </w:rPr>
-        <w:t>cash</w:t>
-      </w:r>
-      <w:r>
-        <w:rPr>
-          <w:rFonts w:ascii="Times New Roman" w:eastAsia="Times New Roman" w:hAnsi="Times New Roman" w:cs="Times New Roman"/>
-          <w:sz w:val="28"/>
-          <w:szCs w:val="28"/>
-        </w:rPr>
-        <w:t>_amount</w:t>
-      </w:r>
-      <w:proofErr w:type="spellEnd"/>
-      <w:r>
-        <w:rPr>
-          <w:rFonts w:ascii="Times New Roman" w:eastAsia="Times New Roman" w:hAnsi="Times New Roman" w:cs="Times New Roman"/>
-          <w:sz w:val="28"/>
-          <w:szCs w:val="28"/>
-        </w:rPr>
-        <w:t xml:space="preserve"> | currency }} in </w:t>
-      </w:r>
-      <w:r>
-        <w:rPr>
-          <w:rFonts w:ascii="Times New Roman" w:eastAsia="Times New Roman" w:hAnsi="Times New Roman" w:cs="Times New Roman"/>
-          <w:sz w:val="28"/>
-          <w:szCs w:val="28"/>
-        </w:rPr>
-        <w:t xml:space="preserve">cash and  </w:t>
-      </w:r>
-      <w:r>
-        <w:rPr>
-          <w:rFonts w:ascii="Times New Roman" w:eastAsia="Times New Roman" w:hAnsi="Times New Roman" w:cs="Times New Roman"/>
-          <w:sz w:val="28"/>
-          <w:szCs w:val="28"/>
-        </w:rPr>
-        <w:t xml:space="preserve">bank accounts. </w:t>
-      </w:r>
+        <w:t xml:space="preserve">Under Maine law, up to $500 in value is exempt from </w:t>
+      </w:r>
+      <w:proofErr w:type="gramStart"/>
       <w:r>
         <w:rPr>
           <w:rFonts w:ascii="Times New Roman" w:eastAsia="Times New Roman" w:hAnsi="Times New Roman" w:cs="Times New Roman"/>
@@ -4509,145 +4429,9 @@
           <w:sz w:val="28"/>
           <w:szCs w:val="28"/>
         </w:rPr>
-        <w:t xml:space="preserve">Under Maine law up to $3,000 in </w:t>
-      </w:r>
-      <w:r>
-        <w:rPr>
-          <w:rFonts w:ascii="Times New Roman" w:eastAsia="Times New Roman" w:hAnsi="Times New Roman" w:cs="Times New Roman"/>
-          <w:b/>
-          <w:bCs/>
-          <w:color w:val="256822"/>
-          <w:sz w:val="28"/>
-          <w:szCs w:val="28"/>
-        </w:rPr>
-        <w:t xml:space="preserve">cash or </w:t>
-      </w:r>
-      <w:r>
-        <w:rPr>
-          <w:rFonts w:ascii="Times New Roman" w:eastAsia="Times New Roman" w:hAnsi="Times New Roman" w:cs="Times New Roman"/>
-          <w:b/>
-          <w:bCs/>
-          <w:color w:val="256822"/>
-          <w:sz w:val="28"/>
-          <w:szCs w:val="28"/>
-        </w:rPr>
-        <w:t>bank accounts is exempt from collections</w:t>
-      </w:r>
-      <w:r>
-        <w:rPr>
-          <w:rFonts w:ascii="Times New Roman" w:eastAsia="Times New Roman" w:hAnsi="Times New Roman" w:cs="Times New Roman"/>
-          <w:b/>
-          <w:bCs/>
-          <w:color w:val="1F3864" w:themeColor="accent1" w:themeShade="80"/>
-          <w:sz w:val="28"/>
-          <w:szCs w:val="28"/>
-        </w:rPr>
-        <w:t>.</w:t>
-      </w:r>
-    </w:p>
-    <w:p>
-      <w:pPr>
-        <w:ind w:left="720"/>
-        <w:rPr>
-          <w:rFonts w:ascii="Times New Roman" w:eastAsia="Times New Roman" w:hAnsi="Times New Roman" w:cs="Times New Roman"/>
-          <w:sz w:val="28"/>
-          <w:szCs w:val="28"/>
-        </w:rPr>
-      </w:pPr>
-      <w:r>
-        <w:rPr>
-          <w:rFonts w:ascii="Times New Roman" w:eastAsia="Times New Roman" w:hAnsi="Times New Roman" w:cs="Times New Roman"/>
-          <w:sz w:val="28"/>
-          <w:szCs w:val="28"/>
-        </w:rPr>
-        <w:t>{%p endif %}</w:t>
-      </w:r>
-    </w:p>
-    <w:p>
-      <w:pPr>
-        <w:ind w:left="720"/>
-        <w:rPr>
-          <w:rFonts w:ascii="Times New Roman" w:eastAsia="Times New Roman" w:hAnsi="Times New Roman" w:cs="Times New Roman"/>
-          <w:sz w:val="28"/>
-          <w:szCs w:val="28"/>
-        </w:rPr>
-      </w:pPr>
-      <w:r>
-        <w:rPr>
-          <w:rFonts w:ascii="Times New Roman" w:eastAsia="Times New Roman" w:hAnsi="Times New Roman" w:cs="Times New Roman"/>
-          <w:sz w:val="28"/>
-          <w:szCs w:val="28"/>
-        </w:rPr>
-        <w:t xml:space="preserve">{%p if </w:t>
-      </w:r>
-      <w:proofErr w:type="spellStart"/>
-      <w:r>
-        <w:rPr>
-          <w:rFonts w:ascii="Times New Roman" w:eastAsia="Times New Roman" w:hAnsi="Times New Roman" w:cs="Times New Roman"/>
-          <w:sz w:val="28"/>
-          <w:szCs w:val="28"/>
-        </w:rPr>
-        <w:t>property_type_other</w:t>
-      </w:r>
-      <w:proofErr w:type="spellEnd"/>
-      <w:r>
-        <w:rPr>
-          <w:rFonts w:ascii="Times New Roman" w:eastAsia="Times New Roman" w:hAnsi="Times New Roman" w:cs="Times New Roman"/>
-          <w:sz w:val="28"/>
-          <w:szCs w:val="28"/>
-        </w:rPr>
-        <w:t xml:space="preserve"> %}</w:t>
-      </w:r>
-    </w:p>
-    <w:p>
-      <w:pPr>
-        <w:ind w:left="720"/>
-        <w:rPr>
-          <w:rFonts w:ascii="Times New Roman" w:eastAsia="Times New Roman" w:hAnsi="Times New Roman" w:cs="Times New Roman"/>
-          <w:b/>
-          <w:bCs/>
-          <w:color w:val="44546A" w:themeColor="text2"/>
-          <w:sz w:val="28"/>
-          <w:szCs w:val="28"/>
-        </w:rPr>
-      </w:pPr>
-      <w:r>
-        <w:rPr>
-          <w:rFonts w:ascii="Times New Roman" w:eastAsia="Times New Roman" w:hAnsi="Times New Roman" w:cs="Times New Roman"/>
-          <w:sz w:val="28"/>
-          <w:szCs w:val="28"/>
-        </w:rPr>
-        <w:t xml:space="preserve">I also have {{ </w:t>
-      </w:r>
-      <w:proofErr w:type="spellStart"/>
-      <w:r>
-        <w:rPr>
-          <w:rFonts w:ascii="Times New Roman" w:eastAsia="Times New Roman" w:hAnsi="Times New Roman" w:cs="Times New Roman"/>
-          <w:sz w:val="28"/>
-          <w:szCs w:val="28"/>
-        </w:rPr>
-        <w:t>other_property</w:t>
-      </w:r>
-      <w:proofErr w:type="spellEnd"/>
-      <w:r>
-        <w:rPr>
-          <w:rFonts w:ascii="Times New Roman" w:eastAsia="Times New Roman" w:hAnsi="Times New Roman" w:cs="Times New Roman"/>
-          <w:sz w:val="28"/>
-          <w:szCs w:val="28"/>
-        </w:rPr>
-        <w:t xml:space="preserve"> }}. </w:t>
-      </w:r>
-      <w:r>
-        <w:rPr>
-          <w:rFonts w:ascii="Times New Roman" w:eastAsia="Times New Roman" w:hAnsi="Times New Roman" w:cs="Times New Roman"/>
-          <w:b/>
-          <w:bCs/>
-          <w:color w:val="256822"/>
-          <w:sz w:val="28"/>
-          <w:szCs w:val="28"/>
-        </w:rPr>
-        <w:t>Under Maine law, up to $500 in value is exempt from collections</w:t>
-      </w:r>
+        <w:t>collections</w:t>
+      </w:r>
+      <w:proofErr w:type="gramEnd"/>
       <w:r>
         <w:rPr>
           <w:rFonts w:ascii="Times New Roman" w:eastAsia="Times New Roman" w:hAnsi="Times New Roman" w:cs="Times New Roman"/>
@@ -4806,7 +4590,25 @@
           <w:sz w:val="28"/>
           <w:szCs w:val="28"/>
         </w:rPr>
-        <w:t>a minor dependent lives with you, or</w:t>
+        <w:t xml:space="preserve">a </w:t>
+      </w:r>
+      <w:proofErr w:type="gramStart"/>
+      <w:r>
+        <w:rPr>
+          <w:rFonts w:ascii="Times New Roman" w:hAnsi="Times New Roman" w:cs="Times New Roman"/>
+          <w:sz w:val="28"/>
+          <w:szCs w:val="28"/>
+        </w:rPr>
+        <w:t>minor dependent lives</w:t>
+      </w:r>
+      <w:proofErr w:type="gramEnd"/>
+      <w:r>
+        <w:rPr>
+          <w:rFonts w:ascii="Times New Roman" w:hAnsi="Times New Roman" w:cs="Times New Roman"/>
+          <w:sz w:val="28"/>
+          <w:szCs w:val="28"/>
+        </w:rPr>
+        <w:t xml:space="preserve"> with you, or</w:t>
       </w:r>
     </w:p>
     <w:p>
@@ -4954,13 +4756,23 @@
           <w:szCs w:val="28"/>
         </w:rPr>
       </w:pPr>
-      <w:r>
-        <w:rPr>
-          <w:rFonts w:ascii="Times New Roman" w:hAnsi="Times New Roman" w:cs="Times New Roman"/>
-          <w:sz w:val="28"/>
-          <w:szCs w:val="28"/>
-        </w:rPr>
-        <w:t>Your clothing up to $500 in value for each item.</w:t>
+      <w:proofErr w:type="gramStart"/>
+      <w:r>
+        <w:rPr>
+          <w:rFonts w:ascii="Times New Roman" w:hAnsi="Times New Roman" w:cs="Times New Roman"/>
+          <w:sz w:val="28"/>
+          <w:szCs w:val="28"/>
+        </w:rPr>
+        <w:t>Your</w:t>
+      </w:r>
+      <w:proofErr w:type="gramEnd"/>
+      <w:r>
+        <w:rPr>
+          <w:rFonts w:ascii="Times New Roman" w:hAnsi="Times New Roman" w:cs="Times New Roman"/>
+          <w:sz w:val="28"/>
+          <w:szCs w:val="28"/>
+        </w:rPr>
+        <w:t xml:space="preserve"> clothing up to $500 in value for each item.</w:t>
       </w:r>
     </w:p>
     <w:p>
@@ -5004,7 +4816,25 @@
           <w:sz w:val="28"/>
           <w:szCs w:val="28"/>
         </w:rPr>
-        <w:t>Jewelry up to $1,000 in total value, and your wedding and engagement rings, up to $4,000 in total value.</w:t>
+        <w:t xml:space="preserve">Jewelry up to $1,000 in total value, and </w:t>
+      </w:r>
+      <w:proofErr w:type="gramStart"/>
+      <w:r>
+        <w:rPr>
+          <w:rFonts w:ascii="Times New Roman" w:hAnsi="Times New Roman" w:cs="Times New Roman"/>
+          <w:sz w:val="28"/>
+          <w:szCs w:val="28"/>
+        </w:rPr>
+        <w:t>your</w:t>
+      </w:r>
+      <w:proofErr w:type="gramEnd"/>
+      <w:r>
+        <w:rPr>
+          <w:rFonts w:ascii="Times New Roman" w:hAnsi="Times New Roman" w:cs="Times New Roman"/>
+          <w:sz w:val="28"/>
+          <w:szCs w:val="28"/>
+        </w:rPr>
+        <w:t xml:space="preserve"> wedding and engagement rings, up to $4,000 in total value.</w:t>
       </w:r>
     </w:p>
     <w:p>
@@ -5114,7 +4944,25 @@
           <w:sz w:val="28"/>
           <w:szCs w:val="28"/>
         </w:rPr>
-        <w:t>Your furnace, heating stoves and one cook stove.</w:t>
+        <w:t xml:space="preserve">Your furnace, heating stoves and one </w:t>
+      </w:r>
+      <w:proofErr w:type="gramStart"/>
+      <w:r>
+        <w:rPr>
+          <w:rFonts w:ascii="Times New Roman" w:hAnsi="Times New Roman" w:cs="Times New Roman"/>
+          <w:sz w:val="28"/>
+          <w:szCs w:val="28"/>
+        </w:rPr>
+        <w:t>cook</w:t>
+      </w:r>
+      <w:proofErr w:type="gramEnd"/>
+      <w:r>
+        <w:rPr>
+          <w:rFonts w:ascii="Times New Roman" w:hAnsi="Times New Roman" w:cs="Times New Roman"/>
+          <w:sz w:val="28"/>
+          <w:szCs w:val="28"/>
+        </w:rPr>
+        <w:t xml:space="preserve"> stove.</w:t>
       </w:r>
     </w:p>
     <w:p>
@@ -5180,7 +5028,25 @@
           <w:sz w:val="28"/>
           <w:szCs w:val="28"/>
         </w:rPr>
-        <w:t>You may also claim a $500.00 exemption on any property whether or not otherwise exempt.</w:t>
+        <w:t xml:space="preserve">You may also claim a $500.00 exemption on any property </w:t>
+      </w:r>
+      <w:proofErr w:type="gramStart"/>
+      <w:r>
+        <w:rPr>
+          <w:rFonts w:ascii="Times New Roman" w:hAnsi="Times New Roman" w:cs="Times New Roman"/>
+          <w:sz w:val="28"/>
+          <w:szCs w:val="28"/>
+        </w:rPr>
+        <w:t>whether or not</w:t>
+      </w:r>
+      <w:proofErr w:type="gramEnd"/>
+      <w:r>
+        <w:rPr>
+          <w:rFonts w:ascii="Times New Roman" w:hAnsi="Times New Roman" w:cs="Times New Roman"/>
+          <w:sz w:val="28"/>
+          <w:szCs w:val="28"/>
+        </w:rPr>
+        <w:t xml:space="preserve"> otherwise exempt.</w:t>
       </w:r>
     </w:p>
     <w:p>
@@ -5202,7 +5068,25 @@
           <w:sz w:val="28"/>
           <w:szCs w:val="28"/>
         </w:rPr>
-        <w:t>If you have not used all of your home equity exemption (the first item on this list), you may use up to $10,500 of the unused portion to protect your clothing, household goods, tools of trade, or personal injury award.</w:t>
+        <w:t xml:space="preserve">If you have not used </w:t>
+      </w:r>
+      <w:proofErr w:type="gramStart"/>
+      <w:r>
+        <w:rPr>
+          <w:rFonts w:ascii="Times New Roman" w:hAnsi="Times New Roman" w:cs="Times New Roman"/>
+          <w:sz w:val="28"/>
+          <w:szCs w:val="28"/>
+        </w:rPr>
+        <w:t>all of</w:t>
+      </w:r>
+      <w:proofErr w:type="gramEnd"/>
+      <w:r>
+        <w:rPr>
+          <w:rFonts w:ascii="Times New Roman" w:hAnsi="Times New Roman" w:cs="Times New Roman"/>
+          <w:sz w:val="28"/>
+          <w:szCs w:val="28"/>
+        </w:rPr>
+        <w:t xml:space="preserve"> your home equity exemption (the first item on this list), you may use up to $10,500 of the unused portion to protect your clothing, household goods, tools of trade, or personal injury award.</w:t>
       </w:r>
     </w:p>
     <w:p>
@@ -5227,8 +5111,21 @@
           <w:szCs w:val="32"/>
         </w:rPr>
         <w:lastRenderedPageBreak/>
-        <w:t>Next Steps and what to expect at court</w:t>
-      </w:r>
+        <w:t xml:space="preserve">Next Steps and what to expect at </w:t>
+      </w:r>
+      <w:proofErr w:type="gramStart"/>
+      <w:r>
+        <w:rPr>
+          <w:rFonts w:ascii="Times New Roman" w:hAnsi="Times New Roman" w:cs="Times New Roman"/>
+          <w:b/>
+          <w:bCs/>
+          <w:color w:val="024442"/>
+          <w:sz w:val="32"/>
+          <w:szCs w:val="32"/>
+        </w:rPr>
+        <w:t>court</w:t>
+      </w:r>
+      <w:proofErr w:type="gramEnd"/>
     </w:p>
     <w:p/>
     <w:p>
@@ -5274,7 +5171,29 @@
           <w:sz w:val="28"/>
           <w:szCs w:val="28"/>
         </w:rPr>
-        <w:t xml:space="preserve">Remember, if all of your income and property are exempt, you cannot be ordered to pay a debt – and you do not need to agree to make payments on it. </w:t>
+        <w:t xml:space="preserve">Remember, if </w:t>
+      </w:r>
+      <w:proofErr w:type="gramStart"/>
+      <w:r>
+        <w:rPr>
+          <w:rFonts w:ascii="Times New Roman" w:hAnsi="Times New Roman" w:cs="Times New Roman"/>
+          <w:b/>
+          <w:bCs/>
+          <w:sz w:val="28"/>
+          <w:szCs w:val="28"/>
+        </w:rPr>
+        <w:t>all of</w:t>
+      </w:r>
+      <w:proofErr w:type="gramEnd"/>
+      <w:r>
+        <w:rPr>
+          <w:rFonts w:ascii="Times New Roman" w:hAnsi="Times New Roman" w:cs="Times New Roman"/>
+          <w:b/>
+          <w:bCs/>
+          <w:sz w:val="28"/>
+          <w:szCs w:val="28"/>
+        </w:rPr>
+        <w:t xml:space="preserve"> your income and property are exempt, you cannot be ordered to pay a debt – and you do not need to agree to make payments on it. </w:t>
       </w:r>
     </w:p>
     <w:p/>
@@ -5341,8 +5260,20 @@
           <w:sz w:val="28"/>
           <w:szCs w:val="28"/>
         </w:rPr>
-        <w:t>If your income is exempt from collection, you do not need to agree to make payments</w:t>
-      </w:r>
+        <w:t xml:space="preserve">If your income is exempt from collection, you do not need to agree to make </w:t>
+      </w:r>
+      <w:proofErr w:type="gramStart"/>
+      <w:r>
+        <w:rPr>
+          <w:rFonts w:ascii="Times New Roman" w:eastAsia="Times New Roman" w:hAnsi="Times New Roman" w:cs="Times New Roman"/>
+          <w:b/>
+          <w:bCs/>
+          <w:sz w:val="28"/>
+          <w:szCs w:val="28"/>
+        </w:rPr>
+        <w:t>payments</w:t>
+      </w:r>
+      <w:proofErr w:type="gramEnd"/>
     </w:p>
     <w:p>
       <w:pPr>
@@ -5382,6 +5313,14 @@
           <w:szCs w:val="28"/>
         </w:rPr>
         <w:t xml:space="preserve"> </w:t>
+      </w:r>
+      <w:r>
+        <w:rPr>
+          <w:rFonts w:ascii="Times New Roman" w:eastAsia="Times New Roman" w:hAnsi="Times New Roman" w:cs="Times New Roman"/>
+          <w:sz w:val="28"/>
+          <w:szCs w:val="28"/>
+        </w:rPr>
+        <w:t>But remember – you do not need to agree to make payments if you are ‘collections proof!’</w:t>
       </w:r>
     </w:p>
     <w:p>
@@ -6701,26 +6640,6 @@
 </file>
 
 <file path=customXml/item1.xml><?xml version="1.0" encoding="utf-8"?>
-<?mso-contentType ?>
-<FormTemplates xmlns="http://schemas.microsoft.com/sharepoint/v3/contenttype/forms">
-  <Display>DocumentLibraryForm</Display>
-  <Edit>DocumentLibraryForm</Edit>
-  <New>DocumentLibraryForm</New>
-</FormTemplates>
-</file>
-
-<file path=customXml/item2.xml><?xml version="1.0" encoding="utf-8"?>
-<p:properties xmlns:p="http://schemas.microsoft.com/office/2006/metadata/properties" xmlns:xsi="http://www.w3.org/2001/XMLSchema-instance" xmlns:pc="http://schemas.microsoft.com/office/infopath/2007/PartnerControls">
-  <documentManagement>
-    <lcf76f155ced4ddcb4097134ff3c332f xmlns="fe089279-cce7-4507-8e0a-26cf680cd51b">
-      <Terms xmlns="http://schemas.microsoft.com/office/infopath/2007/PartnerControls"/>
-    </lcf76f155ced4ddcb4097134ff3c332f>
-    <TaxCatchAll xmlns="502fd2cd-f14c-4760-9a26-64de99db65d4" xsi:nil="true"/>
-  </documentManagement>
-</p:properties>
-</file>
-
-<file path=customXml/item3.xml><?xml version="1.0" encoding="utf-8"?>
 <ct:contentTypeSchema xmlns:ct="http://schemas.microsoft.com/office/2006/metadata/contentType" xmlns:ma="http://schemas.microsoft.com/office/2006/metadata/properties/metaAttributes" ct:_="" ma:_="" ma:contentTypeName="Document" ma:contentTypeID="0x01010094EA8CCF0820424FA50DCE49C2FD25FF" ma:contentTypeVersion="16" ma:contentTypeDescription="Create a new document." ma:contentTypeScope="" ma:versionID="5aef4472ac4e3fcdb8dc00a0155301b2">
   <xsd:schema xmlns:xsd="http://www.w3.org/2001/XMLSchema" xmlns:xs="http://www.w3.org/2001/XMLSchema" xmlns:p="http://schemas.microsoft.com/office/2006/metadata/properties" xmlns:ns2="fe089279-cce7-4507-8e0a-26cf680cd51b" xmlns:ns3="502fd2cd-f14c-4760-9a26-64de99db65d4" targetNamespace="http://schemas.microsoft.com/office/2006/metadata/properties" ma:root="true" ma:fieldsID="a19b0468e3e7c12f12ac709368259b03" ns2:_="" ns3:_="">
     <xsd:import namespace="fe089279-cce7-4507-8e0a-26cf680cd51b"/>
@@ -6963,30 +6882,31 @@
 </ct:contentTypeSchema>
 </file>
 
+<file path=customXml/item2.xml><?xml version="1.0" encoding="utf-8"?>
+<p:properties xmlns:p="http://schemas.microsoft.com/office/2006/metadata/properties" xmlns:xsi="http://www.w3.org/2001/XMLSchema-instance" xmlns:pc="http://schemas.microsoft.com/office/infopath/2007/PartnerControls">
+  <documentManagement>
+    <lcf76f155ced4ddcb4097134ff3c332f xmlns="fe089279-cce7-4507-8e0a-26cf680cd51b">
+      <Terms xmlns="http://schemas.microsoft.com/office/infopath/2007/PartnerControls"/>
+    </lcf76f155ced4ddcb4097134ff3c332f>
+    <TaxCatchAll xmlns="502fd2cd-f14c-4760-9a26-64de99db65d4" xsi:nil="true"/>
+  </documentManagement>
+</p:properties>
+</file>
+
+<file path=customXml/item3.xml><?xml version="1.0" encoding="utf-8"?>
+<?mso-contentType ?>
+<FormTemplates xmlns="http://schemas.microsoft.com/sharepoint/v3/contenttype/forms">
+  <Display>DocumentLibraryForm</Display>
+  <Edit>DocumentLibraryForm</Edit>
+  <New>DocumentLibraryForm</New>
+</FormTemplates>
+</file>
+
 <file path=customXml/item4.xml><?xml version="1.0" encoding="utf-8"?>
 <b:Sources xmlns:b="http://schemas.openxmlformats.org/officeDocument/2006/bibliography" xmlns="http://schemas.openxmlformats.org/officeDocument/2006/bibliography" SelectedStyle="\APASixthEditionOfficeOnline.xsl" StyleName="APA" Version="6"/>
 </file>
 
 <file path=customXml/itemProps1.xml><?xml version="1.0" encoding="utf-8"?>
-<ds:datastoreItem xmlns:ds="http://schemas.openxmlformats.org/officeDocument/2006/customXml" ds:itemID="{626F1595-F7CE-4D54-88A4-874C2B0F0615}">
-  <ds:schemaRefs>
-    <ds:schemaRef ds:uri="http://schemas.microsoft.com/sharepoint/v3/contenttype/forms"/>
-  </ds:schemaRefs>
-</ds:datastoreItem>
-</file>
-
-<file path=customXml/itemProps2.xml><?xml version="1.0" encoding="utf-8"?>
-<ds:datastoreItem xmlns:ds="http://schemas.openxmlformats.org/officeDocument/2006/customXml" ds:itemID="{898F71D4-76C8-44B7-B818-EF9838AB190A}">
-  <ds:schemaRefs>
-    <ds:schemaRef ds:uri="http://schemas.microsoft.com/office/2006/metadata/properties"/>
-    <ds:schemaRef ds:uri="http://schemas.microsoft.com/office/infopath/2007/PartnerControls"/>
-    <ds:schemaRef ds:uri="fe089279-cce7-4507-8e0a-26cf680cd51b"/>
-    <ds:schemaRef ds:uri="502fd2cd-f14c-4760-9a26-64de99db65d4"/>
-  </ds:schemaRefs>
-</ds:datastoreItem>
-</file>
-
-<file path=customXml/itemProps3.xml><?xml version="1.0" encoding="utf-8"?>
 <ds:datastoreItem xmlns:ds="http://schemas.openxmlformats.org/officeDocument/2006/customXml" ds:itemID="{EA2791D5-5A9F-42C2-B0EA-14E1813420C3}">
   <ds:schemaRefs>
     <ds:schemaRef ds:uri="http://schemas.microsoft.com/office/2006/metadata/contentType"/>
@@ -7005,6 +6925,25 @@
 </ds:datastoreItem>
 </file>
 
+<file path=customXml/itemProps2.xml><?xml version="1.0" encoding="utf-8"?>
+<ds:datastoreItem xmlns:ds="http://schemas.openxmlformats.org/officeDocument/2006/customXml" ds:itemID="{898F71D4-76C8-44B7-B818-EF9838AB190A}">
+  <ds:schemaRefs>
+    <ds:schemaRef ds:uri="http://schemas.microsoft.com/office/2006/metadata/properties"/>
+    <ds:schemaRef ds:uri="http://schemas.microsoft.com/office/infopath/2007/PartnerControls"/>
+    <ds:schemaRef ds:uri="fe089279-cce7-4507-8e0a-26cf680cd51b"/>
+    <ds:schemaRef ds:uri="502fd2cd-f14c-4760-9a26-64de99db65d4"/>
+  </ds:schemaRefs>
+</ds:datastoreItem>
+</file>
+
+<file path=customXml/itemProps3.xml><?xml version="1.0" encoding="utf-8"?>
+<ds:datastoreItem xmlns:ds="http://schemas.openxmlformats.org/officeDocument/2006/customXml" ds:itemID="{626F1595-F7CE-4D54-88A4-874C2B0F0615}">
+  <ds:schemaRefs>
+    <ds:schemaRef ds:uri="http://schemas.microsoft.com/sharepoint/v3/contenttype/forms"/>
+  </ds:schemaRefs>
+</ds:datastoreItem>
+</file>
+
 <file path=customXml/itemProps4.xml><?xml version="1.0" encoding="utf-8"?>
 <ds:datastoreItem xmlns:ds="http://schemas.openxmlformats.org/officeDocument/2006/customXml" ds:itemID="{3E823D3A-E2D0-4342-9AEE-559C30C20C21}">
   <ds:schemaRefs>

</xml_diff>

<commit_message>
Further template and interview improvements based on hearing type
</commit_message>
<xml_diff>
--- a/docassemble/DraftMaineDebtCollectionHearingHelper/data/templates/Debt_Hearing_Helper.docx
+++ b/docassemble/DraftMaineDebtCollectionHearingHelper/data/templates/Debt_Hearing_Helper.docx
@@ -206,7 +206,31 @@
           <w:sz w:val="28"/>
           <w:szCs w:val="28"/>
         </w:rPr>
-        <w:t>name }} on {{ format_date(today()) }}</w:t>
+        <w:t xml:space="preserve">name }} on {{ </w:t>
+      </w:r>
+      <w:proofErr w:type="spellStart"/>
+      <w:r>
+        <w:rPr>
+          <w:rFonts w:ascii="Times New Roman" w:eastAsia="Times New Roman" w:hAnsi="Times New Roman" w:cs="Times New Roman"/>
+          <w:b/>
+          <w:bCs/>
+          <w:color w:val="024442"/>
+          <w:sz w:val="28"/>
+          <w:szCs w:val="28"/>
+        </w:rPr>
+        <w:t>format_date</w:t>
+      </w:r>
+      <w:proofErr w:type="spellEnd"/>
+      <w:r>
+        <w:rPr>
+          <w:rFonts w:ascii="Times New Roman" w:eastAsia="Times New Roman" w:hAnsi="Times New Roman" w:cs="Times New Roman"/>
+          <w:b/>
+          <w:bCs/>
+          <w:color w:val="024442"/>
+          <w:sz w:val="28"/>
+          <w:szCs w:val="28"/>
+        </w:rPr>
+        <w:t>(today()) }}</w:t>
       </w:r>
     </w:p>
     <w:p>
@@ -259,7 +283,17 @@
           <w:sz w:val="28"/>
           <w:szCs w:val="28"/>
         </w:rPr>
-        <w:t>{{ hearing</w:t>
+        <w:t xml:space="preserve">{{ </w:t>
+      </w:r>
+      <w:proofErr w:type="spellStart"/>
+      <w:r>
+        <w:rPr>
+          <w:rFonts w:ascii="Times New Roman" w:eastAsia="Times New Roman" w:hAnsi="Times New Roman" w:cs="Times New Roman"/>
+          <w:color w:val="000000" w:themeColor="text1"/>
+          <w:sz w:val="28"/>
+          <w:szCs w:val="28"/>
+        </w:rPr>
+        <w:t>hearing</w:t>
       </w:r>
       <w:proofErr w:type="gramEnd"/>
       <w:r>
@@ -269,7 +303,37 @@
           <w:sz w:val="28"/>
           <w:szCs w:val="28"/>
         </w:rPr>
-        <w:t xml:space="preserve">_type }} in Maine {{ court_type }} Court. </w:t>
+        <w:t>_type</w:t>
+      </w:r>
+      <w:proofErr w:type="spellEnd"/>
+      <w:r>
+        <w:rPr>
+          <w:rFonts w:ascii="Times New Roman" w:eastAsia="Times New Roman" w:hAnsi="Times New Roman" w:cs="Times New Roman"/>
+          <w:color w:val="000000" w:themeColor="text1"/>
+          <w:sz w:val="28"/>
+          <w:szCs w:val="28"/>
+        </w:rPr>
+        <w:t xml:space="preserve"> }} in Maine {{ </w:t>
+      </w:r>
+      <w:proofErr w:type="spellStart"/>
+      <w:r>
+        <w:rPr>
+          <w:rFonts w:ascii="Times New Roman" w:eastAsia="Times New Roman" w:hAnsi="Times New Roman" w:cs="Times New Roman"/>
+          <w:color w:val="000000" w:themeColor="text1"/>
+          <w:sz w:val="28"/>
+          <w:szCs w:val="28"/>
+        </w:rPr>
+        <w:t>court_type</w:t>
+      </w:r>
+      <w:proofErr w:type="spellEnd"/>
+      <w:r>
+        <w:rPr>
+          <w:rFonts w:ascii="Times New Roman" w:eastAsia="Times New Roman" w:hAnsi="Times New Roman" w:cs="Times New Roman"/>
+          <w:color w:val="000000" w:themeColor="text1"/>
+          <w:sz w:val="28"/>
+          <w:szCs w:val="28"/>
+        </w:rPr>
+        <w:t xml:space="preserve"> }} Court. </w:t>
       </w:r>
       <w:r>
         <w:rPr>
@@ -326,9 +390,9 @@
           <w:sz w:val="32"/>
           <w:szCs w:val="32"/>
         </w:rPr>
-        <w:t>{{ hearing</w:t>
-      </w:r>
-      <w:proofErr w:type="gramEnd"/>
+        <w:t xml:space="preserve">{{ </w:t>
+      </w:r>
+      <w:proofErr w:type="spellStart"/>
       <w:r>
         <w:rPr>
           <w:rFonts w:ascii="Times New Roman" w:hAnsi="Times New Roman" w:cs="Times New Roman"/>
@@ -338,12 +402,578 @@
           <w:sz w:val="32"/>
           <w:szCs w:val="32"/>
         </w:rPr>
-        <w:t>_type }}, now what?</w:t>
+        <w:t>hearing</w:t>
+      </w:r>
+      <w:proofErr w:type="gramEnd"/>
+      <w:r>
+        <w:rPr>
+          <w:rFonts w:ascii="Times New Roman" w:hAnsi="Times New Roman" w:cs="Times New Roman"/>
+          <w:b/>
+          <w:bCs/>
+          <w:color w:val="024442"/>
+          <w:sz w:val="32"/>
+          <w:szCs w:val="32"/>
+        </w:rPr>
+        <w:t>_type</w:t>
+      </w:r>
+      <w:proofErr w:type="spellEnd"/>
+      <w:r>
+        <w:rPr>
+          <w:rFonts w:ascii="Times New Roman" w:hAnsi="Times New Roman" w:cs="Times New Roman"/>
+          <w:b/>
+          <w:bCs/>
+          <w:color w:val="024442"/>
+          <w:sz w:val="32"/>
+          <w:szCs w:val="32"/>
+        </w:rPr>
+        <w:t xml:space="preserve"> }}, now what?</w:t>
       </w:r>
     </w:p>
     <w:p/>
     <w:p>
       <w:pPr>
+        <w:pStyle w:val="Heading3"/>
+        <w:rPr>
+          <w:rFonts w:ascii="Times New Roman" w:eastAsia="Times New Roman" w:hAnsi="Times New Roman" w:cs="Times New Roman"/>
+          <w:b/>
+          <w:bCs/>
+          <w:color w:val="024442"/>
+          <w:sz w:val="28"/>
+          <w:szCs w:val="28"/>
+        </w:rPr>
+      </w:pPr>
+      <w:r>
+        <w:rPr>
+          <w:rFonts w:ascii="Times New Roman" w:eastAsia="Times New Roman" w:hAnsi="Times New Roman" w:cs="Times New Roman"/>
+          <w:b/>
+          <w:bCs/>
+          <w:color w:val="024442"/>
+          <w:sz w:val="28"/>
+          <w:szCs w:val="28"/>
+        </w:rPr>
+        <w:t>About the Debt Collection Process in Maine</w:t>
+      </w:r>
+    </w:p>
+    <w:p>
+      <w:pPr>
+        <w:rPr>
+          <w:rFonts w:ascii="Times New Roman" w:eastAsia="Times New Roman" w:hAnsi="Times New Roman" w:cs="Times New Roman"/>
+          <w:sz w:val="28"/>
+          <w:szCs w:val="28"/>
+        </w:rPr>
+      </w:pPr>
+      <w:r>
+        <w:rPr>
+          <w:rFonts w:ascii="Times New Roman" w:eastAsia="Times New Roman" w:hAnsi="Times New Roman" w:cs="Times New Roman"/>
+          <w:sz w:val="28"/>
+          <w:szCs w:val="28"/>
+        </w:rPr>
+        <w:t xml:space="preserve">There are two stages to the debt collection process in Maine. </w:t>
+      </w:r>
+    </w:p>
+    <w:p>
+      <w:pPr>
+        <w:rPr>
+          <w:rFonts w:ascii="Times New Roman" w:eastAsia="Times New Roman" w:hAnsi="Times New Roman" w:cs="Times New Roman"/>
+          <w:sz w:val="28"/>
+          <w:szCs w:val="28"/>
+        </w:rPr>
+      </w:pPr>
+      <w:r>
+        <w:rPr>
+          <w:rFonts w:ascii="Times New Roman" w:eastAsia="Times New Roman" w:hAnsi="Times New Roman" w:cs="Times New Roman"/>
+          <w:b/>
+          <w:bCs/>
+          <w:sz w:val="28"/>
+          <w:szCs w:val="28"/>
+        </w:rPr>
+        <w:t>Stage 1 - The Debt Collection Hearing</w:t>
+      </w:r>
+      <w:r>
+        <w:rPr>
+          <w:rFonts w:ascii="Times New Roman" w:eastAsia="Times New Roman" w:hAnsi="Times New Roman" w:cs="Times New Roman"/>
+          <w:sz w:val="28"/>
+          <w:szCs w:val="28"/>
+        </w:rPr>
+        <w:t xml:space="preserve">: </w:t>
+      </w:r>
+    </w:p>
+    <w:p>
+      <w:pPr>
+        <w:rPr>
+          <w:rFonts w:ascii="Times New Roman" w:eastAsia="Times New Roman" w:hAnsi="Times New Roman" w:cs="Times New Roman"/>
+          <w:sz w:val="28"/>
+          <w:szCs w:val="28"/>
+        </w:rPr>
+      </w:pPr>
+      <w:r>
+        <w:rPr>
+          <w:rFonts w:ascii="Times New Roman" w:eastAsia="Times New Roman" w:hAnsi="Times New Roman" w:cs="Times New Roman"/>
+          <w:sz w:val="28"/>
+          <w:szCs w:val="28"/>
+        </w:rPr>
+        <w:t xml:space="preserve">{%p if </w:t>
+      </w:r>
+      <w:proofErr w:type="spellStart"/>
+      <w:r>
+        <w:rPr>
+          <w:rFonts w:ascii="Times New Roman" w:eastAsia="Times New Roman" w:hAnsi="Times New Roman" w:cs="Times New Roman"/>
+          <w:sz w:val="28"/>
+          <w:szCs w:val="28"/>
+        </w:rPr>
+        <w:t>hearing_type</w:t>
+      </w:r>
+      <w:proofErr w:type="spellEnd"/>
+      <w:r>
+        <w:rPr>
+          <w:rFonts w:ascii="Times New Roman" w:eastAsia="Times New Roman" w:hAnsi="Times New Roman" w:cs="Times New Roman"/>
+          <w:sz w:val="28"/>
+          <w:szCs w:val="28"/>
+        </w:rPr>
+        <w:t xml:space="preserve"> == ‘Debt Collection Hearing’ %}</w:t>
+      </w:r>
+    </w:p>
+    <w:p>
+      <w:pPr>
+        <w:rPr>
+          <w:rFonts w:ascii="Times New Roman" w:eastAsia="Times New Roman" w:hAnsi="Times New Roman" w:cs="Times New Roman"/>
+          <w:b/>
+          <w:bCs/>
+          <w:sz w:val="28"/>
+          <w:szCs w:val="28"/>
+        </w:rPr>
+      </w:pPr>
+      <w:r>
+        <w:rPr>
+          <w:rFonts w:ascii="Times New Roman" w:eastAsia="Times New Roman" w:hAnsi="Times New Roman" w:cs="Times New Roman"/>
+          <w:b/>
+          <w:bCs/>
+          <w:color w:val="005E00"/>
+          <w:sz w:val="28"/>
+          <w:szCs w:val="28"/>
+        </w:rPr>
+        <w:t xml:space="preserve">This is where you are in the </w:t>
+      </w:r>
+      <w:proofErr w:type="gramStart"/>
+      <w:r>
+        <w:rPr>
+          <w:rFonts w:ascii="Times New Roman" w:eastAsia="Times New Roman" w:hAnsi="Times New Roman" w:cs="Times New Roman"/>
+          <w:b/>
+          <w:bCs/>
+          <w:color w:val="005E00"/>
+          <w:sz w:val="28"/>
+          <w:szCs w:val="28"/>
+        </w:rPr>
+        <w:t>process</w:t>
+      </w:r>
+      <w:proofErr w:type="gramEnd"/>
+    </w:p>
+    <w:p>
+      <w:pPr>
+        <w:rPr>
+          <w:rFonts w:ascii="Times New Roman" w:eastAsia="Times New Roman" w:hAnsi="Times New Roman" w:cs="Times New Roman"/>
+          <w:sz w:val="28"/>
+          <w:szCs w:val="28"/>
+        </w:rPr>
+      </w:pPr>
+      <w:r>
+        <w:rPr>
+          <w:rFonts w:ascii="Times New Roman" w:eastAsia="Times New Roman" w:hAnsi="Times New Roman" w:cs="Times New Roman"/>
+          <w:sz w:val="28"/>
+          <w:szCs w:val="28"/>
+        </w:rPr>
+        <w:t>{%p endif %}</w:t>
+      </w:r>
+    </w:p>
+    <w:p>
+      <w:pPr>
+        <w:pStyle w:val="ListParagraph"/>
+        <w:numPr>
+          <w:ilvl w:val="0"/>
+          <w:numId w:val="5"/>
+        </w:numPr>
+        <w:rPr>
+          <w:rFonts w:ascii="Times New Roman" w:eastAsia="Times New Roman" w:hAnsi="Times New Roman" w:cs="Times New Roman"/>
+          <w:sz w:val="28"/>
+          <w:szCs w:val="28"/>
+        </w:rPr>
+      </w:pPr>
+      <w:r>
+        <w:rPr>
+          <w:rFonts w:ascii="Times New Roman" w:eastAsia="Times New Roman" w:hAnsi="Times New Roman" w:cs="Times New Roman"/>
+          <w:sz w:val="28"/>
+          <w:szCs w:val="28"/>
+        </w:rPr>
+        <w:t xml:space="preserve">You are sued for the first time and the court will decide whether you owe the money. </w:t>
+      </w:r>
+    </w:p>
+    <w:p>
+      <w:pPr>
+        <w:pStyle w:val="ListParagraph"/>
+        <w:numPr>
+          <w:ilvl w:val="0"/>
+          <w:numId w:val="5"/>
+        </w:numPr>
+        <w:rPr>
+          <w:rFonts w:ascii="Times New Roman" w:eastAsia="Times New Roman" w:hAnsi="Times New Roman" w:cs="Times New Roman"/>
+          <w:sz w:val="28"/>
+          <w:szCs w:val="28"/>
+        </w:rPr>
+      </w:pPr>
+      <w:r>
+        <w:rPr>
+          <w:rFonts w:ascii="Times New Roman" w:eastAsia="Times New Roman" w:hAnsi="Times New Roman" w:cs="Times New Roman"/>
+          <w:sz w:val="28"/>
+          <w:szCs w:val="28"/>
+        </w:rPr>
+        <w:t xml:space="preserve">During this stage, you should make sure to tell the court all the reasons you don’t think you owe the money. </w:t>
+      </w:r>
+    </w:p>
+    <w:p>
+      <w:pPr>
+        <w:pStyle w:val="ListParagraph"/>
+        <w:numPr>
+          <w:ilvl w:val="0"/>
+          <w:numId w:val="5"/>
+        </w:numPr>
+        <w:rPr>
+          <w:rFonts w:ascii="Times New Roman" w:eastAsia="Times New Roman" w:hAnsi="Times New Roman" w:cs="Times New Roman"/>
+          <w:sz w:val="28"/>
+          <w:szCs w:val="28"/>
+        </w:rPr>
+      </w:pPr>
+      <w:r>
+        <w:rPr>
+          <w:rFonts w:ascii="Times New Roman" w:eastAsia="Times New Roman" w:hAnsi="Times New Roman" w:cs="Times New Roman"/>
+          <w:sz w:val="28"/>
+          <w:szCs w:val="28"/>
+        </w:rPr>
+        <w:t xml:space="preserve">At this stage, it’s possible that a creditor’s attorney would be willing to dismiss the case if you show them you can’t afford to pay the debt. To show them you can’t afford to pay the debt, you should show them that you have little income and property that they could force you to turn over. </w:t>
+      </w:r>
+    </w:p>
+    <w:p>
+      <w:pPr>
+        <w:rPr>
+          <w:rFonts w:ascii="Times New Roman" w:eastAsia="Times New Roman" w:hAnsi="Times New Roman" w:cs="Times New Roman"/>
+          <w:sz w:val="28"/>
+          <w:szCs w:val="28"/>
+        </w:rPr>
+      </w:pPr>
+      <w:r>
+        <w:rPr>
+          <w:rFonts w:ascii="Times New Roman" w:eastAsia="Times New Roman" w:hAnsi="Times New Roman" w:cs="Times New Roman"/>
+          <w:sz w:val="28"/>
+          <w:szCs w:val="28"/>
+        </w:rPr>
+        <w:lastRenderedPageBreak/>
+        <w:t xml:space="preserve">This tool will help you determine if you have any income or </w:t>
+      </w:r>
+      <w:proofErr w:type="gramStart"/>
+      <w:r>
+        <w:rPr>
+          <w:rFonts w:ascii="Times New Roman" w:eastAsia="Times New Roman" w:hAnsi="Times New Roman" w:cs="Times New Roman"/>
+          <w:sz w:val="28"/>
+          <w:szCs w:val="28"/>
+        </w:rPr>
+        <w:t>property</w:t>
+      </w:r>
+      <w:proofErr w:type="gramEnd"/>
+      <w:r>
+        <w:rPr>
+          <w:rFonts w:ascii="Times New Roman" w:eastAsia="Times New Roman" w:hAnsi="Times New Roman" w:cs="Times New Roman"/>
+          <w:sz w:val="28"/>
+          <w:szCs w:val="28"/>
+        </w:rPr>
+        <w:t xml:space="preserve"> you could be forced to turn over</w:t>
+      </w:r>
+      <w:r>
+        <w:rPr>
+          <w:rFonts w:ascii="Times New Roman" w:eastAsia="Times New Roman" w:hAnsi="Times New Roman" w:cs="Times New Roman"/>
+          <w:sz w:val="28"/>
+          <w:szCs w:val="28"/>
+        </w:rPr>
+        <w:t xml:space="preserve"> – or if your income and property are exempt from collections under Maine law. </w:t>
+      </w:r>
+      <w:r>
+        <w:rPr>
+          <w:rFonts w:ascii="Times New Roman" w:eastAsia="Times New Roman" w:hAnsi="Times New Roman" w:cs="Times New Roman"/>
+          <w:sz w:val="28"/>
+          <w:szCs w:val="28"/>
+        </w:rPr>
+        <w:t xml:space="preserve"> </w:t>
+      </w:r>
+    </w:p>
+    <w:p>
+      <w:pPr>
+        <w:rPr>
+          <w:rFonts w:ascii="Times New Roman" w:eastAsia="Times New Roman" w:hAnsi="Times New Roman" w:cs="Times New Roman"/>
+          <w:sz w:val="28"/>
+          <w:szCs w:val="28"/>
+        </w:rPr>
+      </w:pPr>
+    </w:p>
+    <w:p>
+      <w:pPr>
+        <w:rPr>
+          <w:rFonts w:ascii="Times New Roman" w:eastAsia="Times New Roman" w:hAnsi="Times New Roman" w:cs="Times New Roman"/>
+          <w:sz w:val="28"/>
+          <w:szCs w:val="28"/>
+        </w:rPr>
+      </w:pPr>
+      <w:r>
+        <w:rPr>
+          <w:rFonts w:ascii="Times New Roman" w:eastAsia="Times New Roman" w:hAnsi="Times New Roman" w:cs="Times New Roman"/>
+          <w:b/>
+          <w:bCs/>
+          <w:sz w:val="28"/>
+          <w:szCs w:val="28"/>
+        </w:rPr>
+        <w:t>Stage 2 - The Disclosure Hearing</w:t>
+      </w:r>
+      <w:r>
+        <w:rPr>
+          <w:rFonts w:ascii="Times New Roman" w:eastAsia="Times New Roman" w:hAnsi="Times New Roman" w:cs="Times New Roman"/>
+          <w:sz w:val="28"/>
+          <w:szCs w:val="28"/>
+        </w:rPr>
+        <w:t xml:space="preserve">: </w:t>
+      </w:r>
+    </w:p>
+    <w:p>
+      <w:pPr>
+        <w:rPr>
+          <w:rFonts w:ascii="Times New Roman" w:eastAsia="Times New Roman" w:hAnsi="Times New Roman" w:cs="Times New Roman"/>
+          <w:sz w:val="28"/>
+          <w:szCs w:val="28"/>
+        </w:rPr>
+      </w:pPr>
+      <w:r>
+        <w:rPr>
+          <w:rFonts w:ascii="Times New Roman" w:eastAsia="Times New Roman" w:hAnsi="Times New Roman" w:cs="Times New Roman"/>
+          <w:sz w:val="28"/>
+          <w:szCs w:val="28"/>
+        </w:rPr>
+        <w:t xml:space="preserve">{%p if </w:t>
+      </w:r>
+      <w:proofErr w:type="spellStart"/>
+      <w:r>
+        <w:rPr>
+          <w:rFonts w:ascii="Times New Roman" w:eastAsia="Times New Roman" w:hAnsi="Times New Roman" w:cs="Times New Roman"/>
+          <w:sz w:val="28"/>
+          <w:szCs w:val="28"/>
+        </w:rPr>
+        <w:t>hearing_type</w:t>
+      </w:r>
+      <w:proofErr w:type="spellEnd"/>
+      <w:r>
+        <w:rPr>
+          <w:rFonts w:ascii="Times New Roman" w:eastAsia="Times New Roman" w:hAnsi="Times New Roman" w:cs="Times New Roman"/>
+          <w:sz w:val="28"/>
+          <w:szCs w:val="28"/>
+        </w:rPr>
+        <w:t xml:space="preserve"> == ‘Disclosure Hearing’ %}</w:t>
+      </w:r>
+    </w:p>
+    <w:p>
+      <w:pPr>
+        <w:rPr>
+          <w:rFonts w:ascii="Times New Roman" w:eastAsia="Times New Roman" w:hAnsi="Times New Roman" w:cs="Times New Roman"/>
+          <w:b/>
+          <w:bCs/>
+          <w:sz w:val="28"/>
+          <w:szCs w:val="28"/>
+        </w:rPr>
+      </w:pPr>
+      <w:r>
+        <w:rPr>
+          <w:rFonts w:ascii="Times New Roman" w:eastAsia="Times New Roman" w:hAnsi="Times New Roman" w:cs="Times New Roman"/>
+          <w:b/>
+          <w:bCs/>
+          <w:color w:val="005E00"/>
+          <w:sz w:val="28"/>
+          <w:szCs w:val="28"/>
+        </w:rPr>
+        <w:t xml:space="preserve">This is where you are in the </w:t>
+      </w:r>
+      <w:proofErr w:type="gramStart"/>
+      <w:r>
+        <w:rPr>
+          <w:rFonts w:ascii="Times New Roman" w:eastAsia="Times New Roman" w:hAnsi="Times New Roman" w:cs="Times New Roman"/>
+          <w:b/>
+          <w:bCs/>
+          <w:color w:val="005E00"/>
+          <w:sz w:val="28"/>
+          <w:szCs w:val="28"/>
+        </w:rPr>
+        <w:t>process</w:t>
+      </w:r>
+      <w:proofErr w:type="gramEnd"/>
+    </w:p>
+    <w:p>
+      <w:pPr>
+        <w:rPr>
+          <w:rFonts w:ascii="Times New Roman" w:eastAsia="Times New Roman" w:hAnsi="Times New Roman" w:cs="Times New Roman"/>
+          <w:sz w:val="28"/>
+          <w:szCs w:val="28"/>
+        </w:rPr>
+      </w:pPr>
+      <w:r>
+        <w:rPr>
+          <w:rFonts w:ascii="Times New Roman" w:eastAsia="Times New Roman" w:hAnsi="Times New Roman" w:cs="Times New Roman"/>
+          <w:sz w:val="28"/>
+          <w:szCs w:val="28"/>
+        </w:rPr>
+        <w:t>{%p endif %}</w:t>
+      </w:r>
+    </w:p>
+    <w:p>
+      <w:pPr>
+        <w:pStyle w:val="ListParagraph"/>
+        <w:numPr>
+          <w:ilvl w:val="0"/>
+          <w:numId w:val="6"/>
+        </w:numPr>
+        <w:rPr>
+          <w:rFonts w:ascii="Times New Roman" w:eastAsia="Times New Roman" w:hAnsi="Times New Roman" w:cs="Times New Roman"/>
+          <w:sz w:val="28"/>
+          <w:szCs w:val="28"/>
+        </w:rPr>
+      </w:pPr>
+      <w:r>
+        <w:rPr>
+          <w:rFonts w:ascii="Times New Roman" w:eastAsia="Times New Roman" w:hAnsi="Times New Roman" w:cs="Times New Roman"/>
+          <w:sz w:val="28"/>
+          <w:szCs w:val="28"/>
+        </w:rPr>
+        <w:t>If</w:t>
+      </w:r>
+      <w:r>
+        <w:rPr>
+          <w:rFonts w:ascii="Times New Roman" w:eastAsia="Times New Roman" w:hAnsi="Times New Roman" w:cs="Times New Roman"/>
+          <w:sz w:val="28"/>
+          <w:szCs w:val="28"/>
+        </w:rPr>
+        <w:t xml:space="preserve"> you lose at the Debt Collection Hearing and</w:t>
+      </w:r>
+      <w:r>
+        <w:rPr>
+          <w:rFonts w:ascii="Times New Roman" w:eastAsia="Times New Roman" w:hAnsi="Times New Roman" w:cs="Times New Roman"/>
+          <w:sz w:val="28"/>
+          <w:szCs w:val="28"/>
+        </w:rPr>
+        <w:t xml:space="preserve"> a judge says you owe the money and enters judgment, you have 30 days to pay. </w:t>
+      </w:r>
+    </w:p>
+    <w:p>
+      <w:pPr>
+        <w:pStyle w:val="ListParagraph"/>
+        <w:numPr>
+          <w:ilvl w:val="0"/>
+          <w:numId w:val="6"/>
+        </w:numPr>
+        <w:rPr>
+          <w:rFonts w:ascii="Times New Roman" w:eastAsia="Times New Roman" w:hAnsi="Times New Roman" w:cs="Times New Roman"/>
+          <w:sz w:val="28"/>
+          <w:szCs w:val="28"/>
+        </w:rPr>
+      </w:pPr>
+      <w:r>
+        <w:rPr>
+          <w:rFonts w:ascii="Times New Roman" w:eastAsia="Times New Roman" w:hAnsi="Times New Roman" w:cs="Times New Roman"/>
+          <w:sz w:val="28"/>
+          <w:szCs w:val="28"/>
+        </w:rPr>
+        <w:t xml:space="preserve">If you do not pay within 30 days, the creditor takes you to court for a second stage, called a “Disclosure.” </w:t>
+      </w:r>
+    </w:p>
+    <w:p>
+      <w:pPr>
+        <w:pStyle w:val="ListParagraph"/>
+        <w:numPr>
+          <w:ilvl w:val="0"/>
+          <w:numId w:val="6"/>
+        </w:numPr>
+        <w:rPr>
+          <w:rFonts w:ascii="Times New Roman" w:eastAsia="Times New Roman" w:hAnsi="Times New Roman" w:cs="Times New Roman"/>
+          <w:sz w:val="28"/>
+          <w:szCs w:val="28"/>
+        </w:rPr>
+      </w:pPr>
+      <w:r>
+        <w:rPr>
+          <w:rFonts w:ascii="Times New Roman" w:eastAsia="Times New Roman" w:hAnsi="Times New Roman" w:cs="Times New Roman"/>
+          <w:sz w:val="28"/>
+          <w:szCs w:val="28"/>
+        </w:rPr>
+        <w:t xml:space="preserve">At a Disclosure, the only issue is whether you have income and assets that you can be forced to turn over to pay the debt. </w:t>
+      </w:r>
+    </w:p>
+    <w:p>
+      <w:pPr>
+        <w:pStyle w:val="ListParagraph"/>
+        <w:numPr>
+          <w:ilvl w:val="0"/>
+          <w:numId w:val="6"/>
+        </w:numPr>
+        <w:rPr>
+          <w:rFonts w:ascii="Times New Roman" w:eastAsia="Times New Roman" w:hAnsi="Times New Roman" w:cs="Times New Roman"/>
+          <w:sz w:val="28"/>
+          <w:szCs w:val="28"/>
+        </w:rPr>
+      </w:pPr>
+      <w:r>
+        <w:rPr>
+          <w:rFonts w:ascii="Times New Roman" w:eastAsia="Times New Roman" w:hAnsi="Times New Roman" w:cs="Times New Roman"/>
+          <w:sz w:val="28"/>
+          <w:szCs w:val="28"/>
+        </w:rPr>
+        <w:t xml:space="preserve">There are very specific rules about what you should be forced to turnover. Sometimes a creditor’s lawyer or even a judge might try to make you turn over property that is protected, or “exempt”, by the law. </w:t>
+      </w:r>
+    </w:p>
+    <w:p>
+      <w:pPr>
+        <w:rPr>
+          <w:rFonts w:ascii="Times New Roman" w:eastAsia="Times New Roman" w:hAnsi="Times New Roman" w:cs="Times New Roman"/>
+          <w:sz w:val="28"/>
+          <w:szCs w:val="28"/>
+        </w:rPr>
+      </w:pPr>
+      <w:r>
+        <w:rPr>
+          <w:rFonts w:ascii="Times New Roman" w:eastAsia="Times New Roman" w:hAnsi="Times New Roman" w:cs="Times New Roman"/>
+          <w:sz w:val="28"/>
+          <w:szCs w:val="28"/>
+        </w:rPr>
+        <w:t xml:space="preserve">This tool will help you determine if your income and property is protected, or exempt, </w:t>
+      </w:r>
+      <w:r>
+        <w:rPr>
+          <w:rFonts w:ascii="Times New Roman" w:eastAsia="Times New Roman" w:hAnsi="Times New Roman" w:cs="Times New Roman"/>
+          <w:sz w:val="28"/>
+          <w:szCs w:val="28"/>
+        </w:rPr>
+        <w:t>under Maine</w:t>
+      </w:r>
+      <w:r>
+        <w:rPr>
+          <w:rFonts w:ascii="Times New Roman" w:eastAsia="Times New Roman" w:hAnsi="Times New Roman" w:cs="Times New Roman"/>
+          <w:sz w:val="28"/>
+          <w:szCs w:val="28"/>
+        </w:rPr>
+        <w:t xml:space="preserve"> law.</w:t>
+      </w:r>
+    </w:p>
+    <w:p>
+      <w:pPr>
+        <w:rPr>
+          <w:rFonts w:ascii="Times New Roman" w:eastAsia="Times New Roman" w:hAnsi="Times New Roman" w:cs="Times New Roman"/>
+          <w:sz w:val="28"/>
+          <w:szCs w:val="28"/>
+        </w:rPr>
+      </w:pPr>
+    </w:p>
+    <w:p>
+      <w:pPr>
         <w:rPr>
           <w:rFonts w:ascii="Times New Roman" w:eastAsia="Times New Roman" w:hAnsi="Times New Roman" w:cs="Times New Roman"/>
           <w:sz w:val="28"/>
@@ -372,7 +1002,25 @@
           <w:sz w:val="28"/>
           <w:szCs w:val="28"/>
         </w:rPr>
-        <w:t>if hearing_type =</w:t>
+        <w:t xml:space="preserve">if </w:t>
+      </w:r>
+      <w:proofErr w:type="spellStart"/>
+      <w:r>
+        <w:rPr>
+          <w:rFonts w:ascii="Times New Roman" w:eastAsia="Times New Roman" w:hAnsi="Times New Roman" w:cs="Times New Roman"/>
+          <w:sz w:val="28"/>
+          <w:szCs w:val="28"/>
+        </w:rPr>
+        <w:t>hearing_type</w:t>
+      </w:r>
+      <w:proofErr w:type="spellEnd"/>
+      <w:r>
+        <w:rPr>
+          <w:rFonts w:ascii="Times New Roman" w:eastAsia="Times New Roman" w:hAnsi="Times New Roman" w:cs="Times New Roman"/>
+          <w:sz w:val="28"/>
+          <w:szCs w:val="28"/>
+        </w:rPr>
+        <w:t xml:space="preserve"> =</w:t>
       </w:r>
       <w:proofErr w:type="gramStart"/>
       <w:r>
@@ -408,13 +1056,47 @@
         </w:rPr>
         <w:t xml:space="preserve">and </w:t>
       </w:r>
-      <w:r>
-        <w:rPr>
-          <w:rFonts w:ascii="Times New Roman" w:eastAsia="Times New Roman" w:hAnsi="Times New Roman" w:cs="Times New Roman"/>
-          <w:sz w:val="28"/>
-          <w:szCs w:val="28"/>
-        </w:rPr>
-        <w:t>court_type == ‘Small Claims’ %}</w:t>
+      <w:proofErr w:type="spellStart"/>
+      <w:r>
+        <w:rPr>
+          <w:rFonts w:ascii="Times New Roman" w:eastAsia="Times New Roman" w:hAnsi="Times New Roman" w:cs="Times New Roman"/>
+          <w:sz w:val="28"/>
+          <w:szCs w:val="28"/>
+        </w:rPr>
+        <w:t>court_type</w:t>
+      </w:r>
+      <w:proofErr w:type="spellEnd"/>
+      <w:r>
+        <w:rPr>
+          <w:rFonts w:ascii="Times New Roman" w:eastAsia="Times New Roman" w:hAnsi="Times New Roman" w:cs="Times New Roman"/>
+          <w:sz w:val="28"/>
+          <w:szCs w:val="28"/>
+        </w:rPr>
+        <w:t xml:space="preserve"> == ‘Small Claims’ %}</w:t>
+      </w:r>
+    </w:p>
+    <w:p>
+      <w:pPr>
+        <w:pStyle w:val="Heading3"/>
+        <w:rPr>
+          <w:rFonts w:ascii="Times New Roman" w:eastAsia="Times New Roman" w:hAnsi="Times New Roman" w:cs="Times New Roman"/>
+          <w:b/>
+          <w:bCs/>
+          <w:color w:val="024442"/>
+          <w:sz w:val="28"/>
+          <w:szCs w:val="28"/>
+        </w:rPr>
+      </w:pPr>
+      <w:r>
+        <w:rPr>
+          <w:rFonts w:ascii="Times New Roman" w:eastAsia="Times New Roman" w:hAnsi="Times New Roman" w:cs="Times New Roman"/>
+          <w:b/>
+          <w:bCs/>
+          <w:color w:val="024442"/>
+          <w:sz w:val="28"/>
+          <w:szCs w:val="28"/>
+        </w:rPr>
+        <w:t>Debt Collection Hearings in Small Claims Court</w:t>
       </w:r>
     </w:p>
     <w:p>
@@ -492,7 +1174,16 @@
           <w:sz w:val="28"/>
           <w:szCs w:val="28"/>
         </w:rPr>
-        <w:t xml:space="preserve"> It may also be your chance to tell the other side that your income and property are exempt from collections.</w:t>
+        <w:t xml:space="preserve"> It may also be your chance to tell the other side that your income and property are exempt from </w:t>
+      </w:r>
+      <w:r>
+        <w:rPr>
+          <w:rFonts w:ascii="Times New Roman" w:eastAsia="Times New Roman" w:hAnsi="Times New Roman" w:cs="Times New Roman"/>
+          <w:sz w:val="28"/>
+          <w:szCs w:val="28"/>
+        </w:rPr>
+        <w:lastRenderedPageBreak/>
+        <w:t>collections.</w:t>
       </w:r>
       <w:r>
         <w:rPr>
@@ -561,16 +1252,7 @@
           <w:sz w:val="28"/>
           <w:szCs w:val="28"/>
         </w:rPr>
-        <w:t xml:space="preserve">. When your case is called, tell </w:t>
-      </w:r>
-      <w:r>
-        <w:rPr>
-          <w:rFonts w:ascii="Times New Roman" w:eastAsia="Times New Roman" w:hAnsi="Times New Roman" w:cs="Times New Roman"/>
-          <w:sz w:val="28"/>
-          <w:szCs w:val="28"/>
-        </w:rPr>
-        <w:lastRenderedPageBreak/>
-        <w:t>the judge your side of the story</w:t>
+        <w:t>. When your case is called, tell the judge your side of the story</w:t>
       </w:r>
       <w:r>
         <w:rPr>
@@ -586,25 +1268,7 @@
           <w:sz w:val="28"/>
           <w:szCs w:val="28"/>
         </w:rPr>
-        <w:t xml:space="preserve"> Bring all </w:t>
-      </w:r>
-      <w:proofErr w:type="gramStart"/>
-      <w:r>
-        <w:rPr>
-          <w:rFonts w:ascii="Times New Roman" w:eastAsia="Times New Roman" w:hAnsi="Times New Roman" w:cs="Times New Roman"/>
-          <w:sz w:val="28"/>
-          <w:szCs w:val="28"/>
-        </w:rPr>
-        <w:t>papers</w:t>
-      </w:r>
-      <w:proofErr w:type="gramEnd"/>
-      <w:r>
-        <w:rPr>
-          <w:rFonts w:ascii="Times New Roman" w:eastAsia="Times New Roman" w:hAnsi="Times New Roman" w:cs="Times New Roman"/>
-          <w:sz w:val="28"/>
-          <w:szCs w:val="28"/>
-        </w:rPr>
-        <w:t>, photos or records you may need to support your story. You should also bring any important first-hand witnesses.</w:t>
+        <w:t xml:space="preserve"> Bring all papers, photos or records you may need to support your story. You should also bring any important first-hand witnesses.</w:t>
       </w:r>
     </w:p>
     <w:p>
@@ -772,7 +1436,25 @@
           <w:sz w:val="28"/>
           <w:szCs w:val="28"/>
         </w:rPr>
-        <w:t xml:space="preserve"> hearing_type == </w:t>
+        <w:t xml:space="preserve"> </w:t>
+      </w:r>
+      <w:proofErr w:type="spellStart"/>
+      <w:r>
+        <w:rPr>
+          <w:rFonts w:ascii="Times New Roman" w:eastAsia="Times New Roman" w:hAnsi="Times New Roman" w:cs="Times New Roman"/>
+          <w:sz w:val="28"/>
+          <w:szCs w:val="28"/>
+        </w:rPr>
+        <w:t>hearing_type</w:t>
+      </w:r>
+      <w:proofErr w:type="spellEnd"/>
+      <w:r>
+        <w:rPr>
+          <w:rFonts w:ascii="Times New Roman" w:eastAsia="Times New Roman" w:hAnsi="Times New Roman" w:cs="Times New Roman"/>
+          <w:sz w:val="28"/>
+          <w:szCs w:val="28"/>
+        </w:rPr>
+        <w:t xml:space="preserve"> == </w:t>
       </w:r>
       <w:r>
         <w:rPr>
@@ -972,7 +1654,18 @@
           <w:sz w:val="28"/>
           <w:szCs w:val="28"/>
         </w:rPr>
-        <w:t xml:space="preserve"> you do not need to agree to make payments if your income and property are exempt from collections – and the court cannot order you to pay from those exempt incomes or properties.</w:t>
+        <w:t xml:space="preserve"> you do not need to agree to make payments if your </w:t>
+      </w:r>
+      <w:r>
+        <w:rPr>
+          <w:rFonts w:ascii="Times New Roman" w:eastAsia="Times New Roman" w:hAnsi="Times New Roman" w:cs="Times New Roman"/>
+          <w:b/>
+          <w:bCs/>
+          <w:sz w:val="28"/>
+          <w:szCs w:val="28"/>
+        </w:rPr>
+        <w:lastRenderedPageBreak/>
+        <w:t>income and property are exempt from collections – and the court cannot order you to pay from those exempt incomes or properties.</w:t>
       </w:r>
     </w:p>
     <w:p>
@@ -1006,8 +1699,25 @@
           <w:sz w:val="28"/>
           <w:szCs w:val="28"/>
         </w:rPr>
-        <w:lastRenderedPageBreak/>
-        <w:t>{%p if hearing_type =</w:t>
+        <w:t xml:space="preserve">{%p if </w:t>
+      </w:r>
+      <w:proofErr w:type="spellStart"/>
+      <w:r>
+        <w:rPr>
+          <w:rFonts w:ascii="Times New Roman" w:eastAsia="Times New Roman" w:hAnsi="Times New Roman" w:cs="Times New Roman"/>
+          <w:sz w:val="28"/>
+          <w:szCs w:val="28"/>
+        </w:rPr>
+        <w:t>hearing_type</w:t>
+      </w:r>
+      <w:proofErr w:type="spellEnd"/>
+      <w:r>
+        <w:rPr>
+          <w:rFonts w:ascii="Times New Roman" w:eastAsia="Times New Roman" w:hAnsi="Times New Roman" w:cs="Times New Roman"/>
+          <w:sz w:val="28"/>
+          <w:szCs w:val="28"/>
+        </w:rPr>
+        <w:t xml:space="preserve"> =</w:t>
       </w:r>
       <w:proofErr w:type="gramStart"/>
       <w:r>
@@ -1057,7 +1767,25 @@
           <w:sz w:val="28"/>
           <w:szCs w:val="28"/>
         </w:rPr>
-        <w:t xml:space="preserve"> and court_type == ‘</w:t>
+        <w:t xml:space="preserve"> and </w:t>
+      </w:r>
+      <w:proofErr w:type="spellStart"/>
+      <w:r>
+        <w:rPr>
+          <w:rFonts w:ascii="Times New Roman" w:eastAsia="Times New Roman" w:hAnsi="Times New Roman" w:cs="Times New Roman"/>
+          <w:sz w:val="28"/>
+          <w:szCs w:val="28"/>
+        </w:rPr>
+        <w:t>court_type</w:t>
+      </w:r>
+      <w:proofErr w:type="spellEnd"/>
+      <w:r>
+        <w:rPr>
+          <w:rFonts w:ascii="Times New Roman" w:eastAsia="Times New Roman" w:hAnsi="Times New Roman" w:cs="Times New Roman"/>
+          <w:sz w:val="28"/>
+          <w:szCs w:val="28"/>
+        </w:rPr>
+        <w:t xml:space="preserve"> == ‘</w:t>
       </w:r>
       <w:r>
         <w:rPr>
@@ -1074,6 +1802,30 @@
           <w:szCs w:val="28"/>
         </w:rPr>
         <w:t>istrict’ %}</w:t>
+      </w:r>
+    </w:p>
+    <w:p>
+      <w:pPr>
+        <w:pStyle w:val="Heading3"/>
+        <w:rPr>
+          <w:rFonts w:ascii="Times New Roman" w:eastAsia="Times New Roman" w:hAnsi="Times New Roman" w:cs="Times New Roman"/>
+          <w:b/>
+          <w:bCs/>
+          <w:color w:val="024442"/>
+          <w:sz w:val="28"/>
+          <w:szCs w:val="28"/>
+        </w:rPr>
+      </w:pPr>
+      <w:r>
+        <w:rPr>
+          <w:rFonts w:ascii="Times New Roman" w:eastAsia="Times New Roman" w:hAnsi="Times New Roman" w:cs="Times New Roman"/>
+          <w:b/>
+          <w:bCs/>
+          <w:color w:val="024442"/>
+          <w:sz w:val="28"/>
+          <w:szCs w:val="28"/>
+        </w:rPr>
+        <w:t>Debt Collection Hearings in District Court</w:t>
       </w:r>
     </w:p>
     <w:p>
@@ -1396,6 +2148,7 @@
           <w:sz w:val="28"/>
           <w:szCs w:val="28"/>
         </w:rPr>
+        <w:lastRenderedPageBreak/>
         <w:t xml:space="preserve">Maine law recognizes that there are certain basic things a person needs </w:t>
       </w:r>
       <w:proofErr w:type="gramStart"/>
@@ -1440,16 +2193,7 @@
           <w:sz w:val="28"/>
           <w:szCs w:val="28"/>
         </w:rPr>
-        <w:t xml:space="preserve"> and your assets are exempt from collections </w:t>
-      </w:r>
-      <w:r>
-        <w:rPr>
-          <w:rFonts w:ascii="Times New Roman" w:eastAsia="Times New Roman" w:hAnsi="Times New Roman" w:cs="Times New Roman"/>
-          <w:sz w:val="28"/>
-          <w:szCs w:val="28"/>
-        </w:rPr>
-        <w:lastRenderedPageBreak/>
-        <w:t xml:space="preserve">under Maine law. </w:t>
+        <w:t xml:space="preserve"> and your assets are exempt from collections under Maine law. </w:t>
       </w:r>
       <w:r>
         <w:rPr>
@@ -1688,15 +2432,33 @@
           <w:sz w:val="28"/>
           <w:szCs w:val="28"/>
         </w:rPr>
-        <w:t>{%p if income_type_</w:t>
-      </w:r>
-      <w:r>
-        <w:rPr>
-          <w:rFonts w:ascii="Times New Roman" w:eastAsia="Times New Roman" w:hAnsi="Times New Roman" w:cs="Times New Roman"/>
-          <w:sz w:val="28"/>
-          <w:szCs w:val="28"/>
-        </w:rPr>
-        <w:t>wage %}</w:t>
+        <w:t xml:space="preserve">{%p if </w:t>
+      </w:r>
+      <w:proofErr w:type="spellStart"/>
+      <w:r>
+        <w:rPr>
+          <w:rFonts w:ascii="Times New Roman" w:eastAsia="Times New Roman" w:hAnsi="Times New Roman" w:cs="Times New Roman"/>
+          <w:sz w:val="28"/>
+          <w:szCs w:val="28"/>
+        </w:rPr>
+        <w:t>income_type_</w:t>
+      </w:r>
+      <w:r>
+        <w:rPr>
+          <w:rFonts w:ascii="Times New Roman" w:eastAsia="Times New Roman" w:hAnsi="Times New Roman" w:cs="Times New Roman"/>
+          <w:sz w:val="28"/>
+          <w:szCs w:val="28"/>
+        </w:rPr>
+        <w:t>wage</w:t>
+      </w:r>
+      <w:proofErr w:type="spellEnd"/>
+      <w:r>
+        <w:rPr>
+          <w:rFonts w:ascii="Times New Roman" w:eastAsia="Times New Roman" w:hAnsi="Times New Roman" w:cs="Times New Roman"/>
+          <w:sz w:val="28"/>
+          <w:szCs w:val="28"/>
+        </w:rPr>
+        <w:t xml:space="preserve"> %}</w:t>
       </w:r>
     </w:p>
     <w:p>
@@ -1725,6 +2487,7 @@
         </w:rPr>
         <w:t xml:space="preserve">{{ </w:t>
       </w:r>
+      <w:proofErr w:type="spellStart"/>
       <w:r>
         <w:rPr>
           <w:rFonts w:ascii="Times New Roman" w:eastAsia="Times New Roman" w:hAnsi="Times New Roman" w:cs="Times New Roman"/>
@@ -1742,6 +2505,7 @@
         </w:rPr>
         <w:t>_amount</w:t>
       </w:r>
+      <w:proofErr w:type="spellEnd"/>
       <w:r>
         <w:rPr>
           <w:rFonts w:ascii="Times New Roman" w:eastAsia="Times New Roman" w:hAnsi="Times New Roman" w:cs="Times New Roman"/>
@@ -1830,7 +2594,25 @@
           <w:sz w:val="28"/>
           <w:szCs w:val="28"/>
         </w:rPr>
-        <w:t>{%p if income_type_wage %}</w:t>
+        <w:t xml:space="preserve">{%p if </w:t>
+      </w:r>
+      <w:proofErr w:type="spellStart"/>
+      <w:r>
+        <w:rPr>
+          <w:rFonts w:ascii="Times New Roman" w:eastAsia="Times New Roman" w:hAnsi="Times New Roman" w:cs="Times New Roman"/>
+          <w:sz w:val="28"/>
+          <w:szCs w:val="28"/>
+        </w:rPr>
+        <w:t>income_type_wage</w:t>
+      </w:r>
+      <w:proofErr w:type="spellEnd"/>
+      <w:r>
+        <w:rPr>
+          <w:rFonts w:ascii="Times New Roman" w:eastAsia="Times New Roman" w:hAnsi="Times New Roman" w:cs="Times New Roman"/>
+          <w:sz w:val="28"/>
+          <w:szCs w:val="28"/>
+        </w:rPr>
+        <w:t xml:space="preserve"> %}</w:t>
       </w:r>
     </w:p>
     <w:p>
@@ -1848,7 +2630,25 @@
           <w:sz w:val="28"/>
           <w:szCs w:val="28"/>
         </w:rPr>
-        <w:t>Of this income from wages {% if wage_amount &lt; 566.00</w:t>
+        <w:t xml:space="preserve">Of this income from wages {% if </w:t>
+      </w:r>
+      <w:proofErr w:type="spellStart"/>
+      <w:r>
+        <w:rPr>
+          <w:rFonts w:ascii="Times New Roman" w:eastAsia="Times New Roman" w:hAnsi="Times New Roman" w:cs="Times New Roman"/>
+          <w:sz w:val="28"/>
+          <w:szCs w:val="28"/>
+        </w:rPr>
+        <w:t>wage_amount</w:t>
+      </w:r>
+      <w:proofErr w:type="spellEnd"/>
+      <w:r>
+        <w:rPr>
+          <w:rFonts w:ascii="Times New Roman" w:eastAsia="Times New Roman" w:hAnsi="Times New Roman" w:cs="Times New Roman"/>
+          <w:sz w:val="28"/>
+          <w:szCs w:val="28"/>
+        </w:rPr>
+        <w:t xml:space="preserve"> &lt; 566.00</w:t>
       </w:r>
       <w:r>
         <w:rPr>
@@ -1864,7 +2664,61 @@
           <w:sz w:val="28"/>
           <w:szCs w:val="28"/>
         </w:rPr>
-        <w:t>} all of it {% elif wage_amount &gt; 566.00 and wage_amount &lt; 754.68</w:t>
+        <w:t xml:space="preserve">} all of it {% </w:t>
+      </w:r>
+      <w:proofErr w:type="spellStart"/>
+      <w:r>
+        <w:rPr>
+          <w:rFonts w:ascii="Times New Roman" w:eastAsia="Times New Roman" w:hAnsi="Times New Roman" w:cs="Times New Roman"/>
+          <w:sz w:val="28"/>
+          <w:szCs w:val="28"/>
+        </w:rPr>
+        <w:t>elif</w:t>
+      </w:r>
+      <w:proofErr w:type="spellEnd"/>
+      <w:r>
+        <w:rPr>
+          <w:rFonts w:ascii="Times New Roman" w:eastAsia="Times New Roman" w:hAnsi="Times New Roman" w:cs="Times New Roman"/>
+          <w:sz w:val="28"/>
+          <w:szCs w:val="28"/>
+        </w:rPr>
+        <w:t xml:space="preserve"> </w:t>
+      </w:r>
+      <w:proofErr w:type="spellStart"/>
+      <w:r>
+        <w:rPr>
+          <w:rFonts w:ascii="Times New Roman" w:eastAsia="Times New Roman" w:hAnsi="Times New Roman" w:cs="Times New Roman"/>
+          <w:sz w:val="28"/>
+          <w:szCs w:val="28"/>
+        </w:rPr>
+        <w:t>wage_amount</w:t>
+      </w:r>
+      <w:proofErr w:type="spellEnd"/>
+      <w:r>
+        <w:rPr>
+          <w:rFonts w:ascii="Times New Roman" w:eastAsia="Times New Roman" w:hAnsi="Times New Roman" w:cs="Times New Roman"/>
+          <w:sz w:val="28"/>
+          <w:szCs w:val="28"/>
+        </w:rPr>
+        <w:t xml:space="preserve"> &gt; 566.00 and </w:t>
+      </w:r>
+      <w:proofErr w:type="spellStart"/>
+      <w:r>
+        <w:rPr>
+          <w:rFonts w:ascii="Times New Roman" w:eastAsia="Times New Roman" w:hAnsi="Times New Roman" w:cs="Times New Roman"/>
+          <w:sz w:val="28"/>
+          <w:szCs w:val="28"/>
+        </w:rPr>
+        <w:t>wage_amount</w:t>
+      </w:r>
+      <w:proofErr w:type="spellEnd"/>
+      <w:r>
+        <w:rPr>
+          <w:rFonts w:ascii="Times New Roman" w:eastAsia="Times New Roman" w:hAnsi="Times New Roman" w:cs="Times New Roman"/>
+          <w:sz w:val="28"/>
+          <w:szCs w:val="28"/>
+        </w:rPr>
+        <w:t xml:space="preserve"> &lt; 754.68</w:t>
       </w:r>
       <w:r>
         <w:rPr>
@@ -1986,7 +2840,25 @@
           <w:sz w:val="28"/>
           <w:szCs w:val="28"/>
         </w:rPr>
-        <w:t xml:space="preserve">{%p if income_type_TANF %} </w:t>
+        <w:t xml:space="preserve">{%p if </w:t>
+      </w:r>
+      <w:proofErr w:type="spellStart"/>
+      <w:r>
+        <w:rPr>
+          <w:rFonts w:ascii="Times New Roman" w:eastAsia="Times New Roman" w:hAnsi="Times New Roman" w:cs="Times New Roman"/>
+          <w:sz w:val="28"/>
+          <w:szCs w:val="28"/>
+        </w:rPr>
+        <w:t>income_type_TANF</w:t>
+      </w:r>
+      <w:proofErr w:type="spellEnd"/>
+      <w:r>
+        <w:rPr>
+          <w:rFonts w:ascii="Times New Roman" w:eastAsia="Times New Roman" w:hAnsi="Times New Roman" w:cs="Times New Roman"/>
+          <w:sz w:val="28"/>
+          <w:szCs w:val="28"/>
+        </w:rPr>
+        <w:t xml:space="preserve"> %} </w:t>
       </w:r>
     </w:p>
     <w:p>
@@ -2021,7 +2893,16 @@
           <w:sz w:val="28"/>
           <w:szCs w:val="28"/>
         </w:rPr>
-        <w:t>{{ T</w:t>
+        <w:t xml:space="preserve">{{ </w:t>
+      </w:r>
+      <w:proofErr w:type="spellStart"/>
+      <w:r>
+        <w:rPr>
+          <w:rFonts w:ascii="Times New Roman" w:eastAsia="Times New Roman" w:hAnsi="Times New Roman" w:cs="Times New Roman"/>
+          <w:sz w:val="28"/>
+          <w:szCs w:val="28"/>
+        </w:rPr>
+        <w:t>T</w:t>
       </w:r>
       <w:r>
         <w:rPr>
@@ -2040,6 +2921,7 @@
         </w:rPr>
         <w:t>_amount</w:t>
       </w:r>
+      <w:proofErr w:type="spellEnd"/>
       <w:r>
         <w:rPr>
           <w:rFonts w:ascii="Times New Roman" w:eastAsia="Times New Roman" w:hAnsi="Times New Roman" w:cs="Times New Roman"/>
@@ -2133,8 +3015,18 @@
           <w:sz w:val="28"/>
           <w:szCs w:val="28"/>
         </w:rPr>
-        <w:t>{%p if income_type_SSI</w:t>
-      </w:r>
+        <w:t xml:space="preserve">{%p if </w:t>
+      </w:r>
+      <w:proofErr w:type="spellStart"/>
+      <w:r>
+        <w:rPr>
+          <w:rFonts w:ascii="Times New Roman" w:eastAsia="Times New Roman" w:hAnsi="Times New Roman" w:cs="Times New Roman"/>
+          <w:sz w:val="28"/>
+          <w:szCs w:val="28"/>
+        </w:rPr>
+        <w:t>income_type_SSI</w:t>
+      </w:r>
+      <w:proofErr w:type="spellEnd"/>
       <w:r>
         <w:rPr>
           <w:rFonts w:ascii="Times New Roman" w:eastAsia="Times New Roman" w:hAnsi="Times New Roman" w:cs="Times New Roman"/>
@@ -2184,7 +3076,16 @@
           <w:sz w:val="28"/>
           <w:szCs w:val="28"/>
         </w:rPr>
-        <w:t>{{ SSI</w:t>
+        <w:t xml:space="preserve">{{ </w:t>
+      </w:r>
+      <w:proofErr w:type="spellStart"/>
+      <w:r>
+        <w:rPr>
+          <w:rFonts w:ascii="Times New Roman" w:eastAsia="Times New Roman" w:hAnsi="Times New Roman" w:cs="Times New Roman"/>
+          <w:sz w:val="28"/>
+          <w:szCs w:val="28"/>
+        </w:rPr>
+        <w:t>SSI</w:t>
       </w:r>
       <w:proofErr w:type="gramEnd"/>
       <w:r>
@@ -2193,7 +3094,16 @@
           <w:sz w:val="28"/>
           <w:szCs w:val="28"/>
         </w:rPr>
-        <w:t xml:space="preserve">_amount </w:t>
+        <w:t>_amount</w:t>
+      </w:r>
+      <w:proofErr w:type="spellEnd"/>
+      <w:r>
+        <w:rPr>
+          <w:rFonts w:ascii="Times New Roman" w:eastAsia="Times New Roman" w:hAnsi="Times New Roman" w:cs="Times New Roman"/>
+          <w:sz w:val="28"/>
+          <w:szCs w:val="28"/>
+        </w:rPr>
+        <w:t xml:space="preserve"> </w:t>
       </w:r>
       <w:r>
         <w:rPr>
@@ -2296,8 +3206,18 @@
           <w:sz w:val="28"/>
           <w:szCs w:val="28"/>
         </w:rPr>
-        <w:t>{%p if income_type_VA</w:t>
-      </w:r>
+        <w:t xml:space="preserve">{%p if </w:t>
+      </w:r>
+      <w:proofErr w:type="spellStart"/>
+      <w:r>
+        <w:rPr>
+          <w:rFonts w:ascii="Times New Roman" w:eastAsia="Times New Roman" w:hAnsi="Times New Roman" w:cs="Times New Roman"/>
+          <w:sz w:val="28"/>
+          <w:szCs w:val="28"/>
+        </w:rPr>
+        <w:t>income_type_VA</w:t>
+      </w:r>
+      <w:proofErr w:type="spellEnd"/>
       <w:r>
         <w:rPr>
           <w:rFonts w:ascii="Times New Roman" w:eastAsia="Times New Roman" w:hAnsi="Times New Roman" w:cs="Times New Roman"/>
@@ -2347,7 +3267,16 @@
           <w:sz w:val="28"/>
           <w:szCs w:val="28"/>
         </w:rPr>
-        <w:t>{{ VA</w:t>
+        <w:t xml:space="preserve">{{ </w:t>
+      </w:r>
+      <w:proofErr w:type="spellStart"/>
+      <w:r>
+        <w:rPr>
+          <w:rFonts w:ascii="Times New Roman" w:eastAsia="Times New Roman" w:hAnsi="Times New Roman" w:cs="Times New Roman"/>
+          <w:sz w:val="28"/>
+          <w:szCs w:val="28"/>
+        </w:rPr>
+        <w:t>VA</w:t>
       </w:r>
       <w:proofErr w:type="gramEnd"/>
       <w:r>
@@ -2358,6 +3287,7 @@
         </w:rPr>
         <w:t>_amount</w:t>
       </w:r>
+      <w:proofErr w:type="spellEnd"/>
       <w:r>
         <w:rPr>
           <w:rFonts w:ascii="Times New Roman" w:eastAsia="Times New Roman" w:hAnsi="Times New Roman" w:cs="Times New Roman"/>
@@ -2451,8 +3381,18 @@
           <w:sz w:val="28"/>
           <w:szCs w:val="28"/>
         </w:rPr>
-        <w:t>{%p if income_type_WC</w:t>
-      </w:r>
+        <w:t xml:space="preserve">{%p if </w:t>
+      </w:r>
+      <w:proofErr w:type="spellStart"/>
+      <w:r>
+        <w:rPr>
+          <w:rFonts w:ascii="Times New Roman" w:eastAsia="Times New Roman" w:hAnsi="Times New Roman" w:cs="Times New Roman"/>
+          <w:sz w:val="28"/>
+          <w:szCs w:val="28"/>
+        </w:rPr>
+        <w:t>income_type_WC</w:t>
+      </w:r>
+      <w:proofErr w:type="spellEnd"/>
       <w:r>
         <w:rPr>
           <w:rFonts w:ascii="Times New Roman" w:eastAsia="Times New Roman" w:hAnsi="Times New Roman" w:cs="Times New Roman"/>
@@ -2503,7 +3443,16 @@
           <w:sz w:val="28"/>
           <w:szCs w:val="28"/>
         </w:rPr>
-        <w:t>{{ WC</w:t>
+        <w:t xml:space="preserve">{{ </w:t>
+      </w:r>
+      <w:proofErr w:type="spellStart"/>
+      <w:r>
+        <w:rPr>
+          <w:rFonts w:ascii="Times New Roman" w:eastAsia="Times New Roman" w:hAnsi="Times New Roman" w:cs="Times New Roman"/>
+          <w:sz w:val="28"/>
+          <w:szCs w:val="28"/>
+        </w:rPr>
+        <w:t>WC</w:t>
       </w:r>
       <w:proofErr w:type="gramEnd"/>
       <w:r>
@@ -2514,6 +3463,7 @@
         </w:rPr>
         <w:t>_amount</w:t>
       </w:r>
+      <w:proofErr w:type="spellEnd"/>
       <w:r>
         <w:rPr>
           <w:rFonts w:ascii="Times New Roman" w:eastAsia="Times New Roman" w:hAnsi="Times New Roman" w:cs="Times New Roman"/>
@@ -2589,8 +3539,18 @@
           <w:sz w:val="28"/>
           <w:szCs w:val="28"/>
         </w:rPr>
-        <w:t>{%p if income_type_MERB</w:t>
-      </w:r>
+        <w:t xml:space="preserve">{%p if </w:t>
+      </w:r>
+      <w:proofErr w:type="spellStart"/>
+      <w:r>
+        <w:rPr>
+          <w:rFonts w:ascii="Times New Roman" w:eastAsia="Times New Roman" w:hAnsi="Times New Roman" w:cs="Times New Roman"/>
+          <w:sz w:val="28"/>
+          <w:szCs w:val="28"/>
+        </w:rPr>
+        <w:t>income_type_MERB</w:t>
+      </w:r>
+      <w:proofErr w:type="spellEnd"/>
       <w:r>
         <w:rPr>
           <w:rFonts w:ascii="Times New Roman" w:eastAsia="Times New Roman" w:hAnsi="Times New Roman" w:cs="Times New Roman"/>
@@ -2640,7 +3600,16 @@
           <w:sz w:val="28"/>
           <w:szCs w:val="28"/>
         </w:rPr>
-        <w:t>{{ MERB</w:t>
+        <w:t xml:space="preserve">{{ </w:t>
+      </w:r>
+      <w:proofErr w:type="spellStart"/>
+      <w:r>
+        <w:rPr>
+          <w:rFonts w:ascii="Times New Roman" w:eastAsia="Times New Roman" w:hAnsi="Times New Roman" w:cs="Times New Roman"/>
+          <w:sz w:val="28"/>
+          <w:szCs w:val="28"/>
+        </w:rPr>
+        <w:t>MERB</w:t>
       </w:r>
       <w:proofErr w:type="gramEnd"/>
       <w:r>
@@ -2651,6 +3620,7 @@
         </w:rPr>
         <w:t>_amount</w:t>
       </w:r>
+      <w:proofErr w:type="spellEnd"/>
       <w:r>
         <w:rPr>
           <w:rFonts w:ascii="Times New Roman" w:eastAsia="Times New Roman" w:hAnsi="Times New Roman" w:cs="Times New Roman"/>
@@ -2744,8 +3714,18 @@
           <w:sz w:val="28"/>
           <w:szCs w:val="28"/>
         </w:rPr>
-        <w:t>{%p if income_type_UI</w:t>
-      </w:r>
+        <w:t xml:space="preserve">{%p if </w:t>
+      </w:r>
+      <w:proofErr w:type="spellStart"/>
+      <w:r>
+        <w:rPr>
+          <w:rFonts w:ascii="Times New Roman" w:eastAsia="Times New Roman" w:hAnsi="Times New Roman" w:cs="Times New Roman"/>
+          <w:sz w:val="28"/>
+          <w:szCs w:val="28"/>
+        </w:rPr>
+        <w:t>income_type_UI</w:t>
+      </w:r>
+      <w:proofErr w:type="spellEnd"/>
       <w:r>
         <w:rPr>
           <w:rFonts w:ascii="Times New Roman" w:eastAsia="Times New Roman" w:hAnsi="Times New Roman" w:cs="Times New Roman"/>
@@ -2795,7 +3775,16 @@
           <w:sz w:val="28"/>
           <w:szCs w:val="28"/>
         </w:rPr>
-        <w:t>{{ UI</w:t>
+        <w:t xml:space="preserve">{{ </w:t>
+      </w:r>
+      <w:proofErr w:type="spellStart"/>
+      <w:r>
+        <w:rPr>
+          <w:rFonts w:ascii="Times New Roman" w:eastAsia="Times New Roman" w:hAnsi="Times New Roman" w:cs="Times New Roman"/>
+          <w:sz w:val="28"/>
+          <w:szCs w:val="28"/>
+        </w:rPr>
+        <w:t>UI</w:t>
       </w:r>
       <w:proofErr w:type="gramEnd"/>
       <w:r>
@@ -2806,6 +3795,7 @@
         </w:rPr>
         <w:t>_amount</w:t>
       </w:r>
+      <w:proofErr w:type="spellEnd"/>
       <w:r>
         <w:rPr>
           <w:rFonts w:ascii="Times New Roman" w:eastAsia="Times New Roman" w:hAnsi="Times New Roman" w:cs="Times New Roman"/>
@@ -2899,7 +3889,25 @@
           <w:sz w:val="28"/>
           <w:szCs w:val="28"/>
         </w:rPr>
-        <w:t xml:space="preserve">{%p if income_type_Support %} </w:t>
+        <w:t xml:space="preserve">{%p if </w:t>
+      </w:r>
+      <w:proofErr w:type="spellStart"/>
+      <w:r>
+        <w:rPr>
+          <w:rFonts w:ascii="Times New Roman" w:eastAsia="Times New Roman" w:hAnsi="Times New Roman" w:cs="Times New Roman"/>
+          <w:sz w:val="28"/>
+          <w:szCs w:val="28"/>
+        </w:rPr>
+        <w:t>income_type_Support</w:t>
+      </w:r>
+      <w:proofErr w:type="spellEnd"/>
+      <w:r>
+        <w:rPr>
+          <w:rFonts w:ascii="Times New Roman" w:eastAsia="Times New Roman" w:hAnsi="Times New Roman" w:cs="Times New Roman"/>
+          <w:sz w:val="28"/>
+          <w:szCs w:val="28"/>
+        </w:rPr>
+        <w:t xml:space="preserve"> %} </w:t>
       </w:r>
     </w:p>
     <w:p>
@@ -2990,7 +3998,16 @@
           <w:sz w:val="28"/>
           <w:szCs w:val="28"/>
         </w:rPr>
-        <w:t>{{ Support</w:t>
+        <w:t xml:space="preserve">{{ </w:t>
+      </w:r>
+      <w:proofErr w:type="spellStart"/>
+      <w:r>
+        <w:rPr>
+          <w:rFonts w:ascii="Times New Roman" w:eastAsia="Times New Roman" w:hAnsi="Times New Roman" w:cs="Times New Roman"/>
+          <w:sz w:val="28"/>
+          <w:szCs w:val="28"/>
+        </w:rPr>
+        <w:t>Support</w:t>
       </w:r>
       <w:proofErr w:type="gramEnd"/>
       <w:r>
@@ -2999,7 +4016,16 @@
           <w:sz w:val="28"/>
           <w:szCs w:val="28"/>
         </w:rPr>
-        <w:t xml:space="preserve">_amount </w:t>
+        <w:t>_amount</w:t>
+      </w:r>
+      <w:proofErr w:type="spellEnd"/>
+      <w:r>
+        <w:rPr>
+          <w:rFonts w:ascii="Times New Roman" w:eastAsia="Times New Roman" w:hAnsi="Times New Roman" w:cs="Times New Roman"/>
+          <w:sz w:val="28"/>
+          <w:szCs w:val="28"/>
+        </w:rPr>
+        <w:t xml:space="preserve"> </w:t>
       </w:r>
       <w:r>
         <w:rPr>
@@ -3102,7 +4128,25 @@
           <w:sz w:val="28"/>
           <w:szCs w:val="28"/>
         </w:rPr>
-        <w:t xml:space="preserve">{%p if income_type_PA %} </w:t>
+        <w:t xml:space="preserve">{%p if </w:t>
+      </w:r>
+      <w:proofErr w:type="spellStart"/>
+      <w:r>
+        <w:rPr>
+          <w:rFonts w:ascii="Times New Roman" w:eastAsia="Times New Roman" w:hAnsi="Times New Roman" w:cs="Times New Roman"/>
+          <w:sz w:val="28"/>
+          <w:szCs w:val="28"/>
+        </w:rPr>
+        <w:t>income_type_PA</w:t>
+      </w:r>
+      <w:proofErr w:type="spellEnd"/>
+      <w:r>
+        <w:rPr>
+          <w:rFonts w:ascii="Times New Roman" w:eastAsia="Times New Roman" w:hAnsi="Times New Roman" w:cs="Times New Roman"/>
+          <w:sz w:val="28"/>
+          <w:szCs w:val="28"/>
+        </w:rPr>
+        <w:t xml:space="preserve"> %} </w:t>
       </w:r>
     </w:p>
     <w:p>
@@ -3145,7 +4189,16 @@
           <w:sz w:val="28"/>
           <w:szCs w:val="28"/>
         </w:rPr>
-        <w:t>{{ PA</w:t>
+        <w:t xml:space="preserve">{{ </w:t>
+      </w:r>
+      <w:proofErr w:type="spellStart"/>
+      <w:r>
+        <w:rPr>
+          <w:rFonts w:ascii="Times New Roman" w:eastAsia="Times New Roman" w:hAnsi="Times New Roman" w:cs="Times New Roman"/>
+          <w:sz w:val="28"/>
+          <w:szCs w:val="28"/>
+        </w:rPr>
+        <w:t>PA</w:t>
       </w:r>
       <w:proofErr w:type="gramEnd"/>
       <w:r>
@@ -3156,6 +4209,7 @@
         </w:rPr>
         <w:t>_amount</w:t>
       </w:r>
+      <w:proofErr w:type="spellEnd"/>
       <w:r>
         <w:rPr>
           <w:rFonts w:ascii="Times New Roman" w:eastAsia="Times New Roman" w:hAnsi="Times New Roman" w:cs="Times New Roman"/>
@@ -3257,7 +4311,25 @@
           <w:sz w:val="28"/>
           <w:szCs w:val="28"/>
         </w:rPr>
-        <w:t xml:space="preserve">{%p if income_type_TAX %} </w:t>
+        <w:t xml:space="preserve">{%p if </w:t>
+      </w:r>
+      <w:proofErr w:type="spellStart"/>
+      <w:r>
+        <w:rPr>
+          <w:rFonts w:ascii="Times New Roman" w:eastAsia="Times New Roman" w:hAnsi="Times New Roman" w:cs="Times New Roman"/>
+          <w:sz w:val="28"/>
+          <w:szCs w:val="28"/>
+        </w:rPr>
+        <w:t>income_type_TAX</w:t>
+      </w:r>
+      <w:proofErr w:type="spellEnd"/>
+      <w:r>
+        <w:rPr>
+          <w:rFonts w:ascii="Times New Roman" w:eastAsia="Times New Roman" w:hAnsi="Times New Roman" w:cs="Times New Roman"/>
+          <w:sz w:val="28"/>
+          <w:szCs w:val="28"/>
+        </w:rPr>
+        <w:t xml:space="preserve"> %} </w:t>
       </w:r>
     </w:p>
     <w:p>
@@ -3292,7 +4364,16 @@
           <w:sz w:val="28"/>
           <w:szCs w:val="28"/>
         </w:rPr>
-        <w:t>{{ TAX</w:t>
+        <w:t xml:space="preserve">{{ </w:t>
+      </w:r>
+      <w:proofErr w:type="spellStart"/>
+      <w:r>
+        <w:rPr>
+          <w:rFonts w:ascii="Times New Roman" w:eastAsia="Times New Roman" w:hAnsi="Times New Roman" w:cs="Times New Roman"/>
+          <w:sz w:val="28"/>
+          <w:szCs w:val="28"/>
+        </w:rPr>
+        <w:t>TAX</w:t>
       </w:r>
       <w:proofErr w:type="gramEnd"/>
       <w:r>
@@ -3303,6 +4384,7 @@
         </w:rPr>
         <w:t>_amount</w:t>
       </w:r>
+      <w:proofErr w:type="spellEnd"/>
       <w:r>
         <w:rPr>
           <w:rFonts w:ascii="Times New Roman" w:eastAsia="Times New Roman" w:hAnsi="Times New Roman" w:cs="Times New Roman"/>
@@ -3497,6 +4579,7 @@
         </w:rPr>
         <w:t xml:space="preserve">{%p if </w:t>
       </w:r>
+      <w:proofErr w:type="spellStart"/>
       <w:r>
         <w:rPr>
           <w:rFonts w:ascii="Times New Roman" w:eastAsia="Times New Roman" w:hAnsi="Times New Roman" w:cs="Times New Roman"/>
@@ -3537,6 +4620,7 @@
         </w:rPr>
         <w:t>_standard</w:t>
       </w:r>
+      <w:proofErr w:type="spellEnd"/>
       <w:r>
         <w:rPr>
           <w:rFonts w:ascii="Times New Roman" w:eastAsia="Times New Roman" w:hAnsi="Times New Roman" w:cs="Times New Roman"/>
@@ -3570,7 +4654,16 @@
           <w:sz w:val="28"/>
           <w:szCs w:val="28"/>
         </w:rPr>
-        <w:t>{{ home</w:t>
+        <w:t xml:space="preserve">{{ </w:t>
+      </w:r>
+      <w:proofErr w:type="spellStart"/>
+      <w:r>
+        <w:rPr>
+          <w:rFonts w:ascii="Times New Roman" w:eastAsia="Times New Roman" w:hAnsi="Times New Roman" w:cs="Times New Roman"/>
+          <w:sz w:val="28"/>
+          <w:szCs w:val="28"/>
+        </w:rPr>
+        <w:t>home</w:t>
       </w:r>
       <w:proofErr w:type="gramEnd"/>
       <w:r>
@@ -3579,7 +4672,16 @@
           <w:sz w:val="28"/>
           <w:szCs w:val="28"/>
         </w:rPr>
-        <w:t xml:space="preserve">_equity_amount | currency }} in equity. </w:t>
+        <w:t>_equity_amount</w:t>
+      </w:r>
+      <w:proofErr w:type="spellEnd"/>
+      <w:r>
+        <w:rPr>
+          <w:rFonts w:ascii="Times New Roman" w:eastAsia="Times New Roman" w:hAnsi="Times New Roman" w:cs="Times New Roman"/>
+          <w:sz w:val="28"/>
+          <w:szCs w:val="28"/>
+        </w:rPr>
+        <w:t xml:space="preserve"> | currency }} in equity. </w:t>
       </w:r>
       <w:r>
         <w:rPr>
@@ -3637,7 +4739,25 @@
           <w:sz w:val="28"/>
           <w:szCs w:val="28"/>
         </w:rPr>
-        <w:t>{%p if property_type_home_increase %}</w:t>
+        <w:t xml:space="preserve">{%p if </w:t>
+      </w:r>
+      <w:proofErr w:type="spellStart"/>
+      <w:r>
+        <w:rPr>
+          <w:rFonts w:ascii="Times New Roman" w:eastAsia="Times New Roman" w:hAnsi="Times New Roman" w:cs="Times New Roman"/>
+          <w:sz w:val="28"/>
+          <w:szCs w:val="28"/>
+        </w:rPr>
+        <w:t>property_type_home_increase</w:t>
+      </w:r>
+      <w:proofErr w:type="spellEnd"/>
+      <w:r>
+        <w:rPr>
+          <w:rFonts w:ascii="Times New Roman" w:eastAsia="Times New Roman" w:hAnsi="Times New Roman" w:cs="Times New Roman"/>
+          <w:sz w:val="28"/>
+          <w:szCs w:val="28"/>
+        </w:rPr>
+        <w:t xml:space="preserve"> %}</w:t>
       </w:r>
     </w:p>
     <w:p>
@@ -3664,7 +4784,16 @@
           <w:sz w:val="28"/>
           <w:szCs w:val="28"/>
         </w:rPr>
-        <w:t>{{ home</w:t>
+        <w:t xml:space="preserve">{{ </w:t>
+      </w:r>
+      <w:proofErr w:type="spellStart"/>
+      <w:r>
+        <w:rPr>
+          <w:rFonts w:ascii="Times New Roman" w:eastAsia="Times New Roman" w:hAnsi="Times New Roman" w:cs="Times New Roman"/>
+          <w:sz w:val="28"/>
+          <w:szCs w:val="28"/>
+        </w:rPr>
+        <w:t>home</w:t>
       </w:r>
       <w:proofErr w:type="gramEnd"/>
       <w:r>
@@ -3673,7 +4802,34 @@
           <w:sz w:val="28"/>
           <w:szCs w:val="28"/>
         </w:rPr>
-        <w:t xml:space="preserve">_equity_amount | currency }} in equity. Because {% if home_minor_dep %} a </w:t>
+        <w:t>_equity_amount</w:t>
+      </w:r>
+      <w:proofErr w:type="spellEnd"/>
+      <w:r>
+        <w:rPr>
+          <w:rFonts w:ascii="Times New Roman" w:eastAsia="Times New Roman" w:hAnsi="Times New Roman" w:cs="Times New Roman"/>
+          <w:sz w:val="28"/>
+          <w:szCs w:val="28"/>
+        </w:rPr>
+        <w:t xml:space="preserve"> | currency }} in equity. Because {% if </w:t>
+      </w:r>
+      <w:proofErr w:type="spellStart"/>
+      <w:r>
+        <w:rPr>
+          <w:rFonts w:ascii="Times New Roman" w:eastAsia="Times New Roman" w:hAnsi="Times New Roman" w:cs="Times New Roman"/>
+          <w:sz w:val="28"/>
+          <w:szCs w:val="28"/>
+        </w:rPr>
+        <w:t>home_minor_dep</w:t>
+      </w:r>
+      <w:proofErr w:type="spellEnd"/>
+      <w:r>
+        <w:rPr>
+          <w:rFonts w:ascii="Times New Roman" w:eastAsia="Times New Roman" w:hAnsi="Times New Roman" w:cs="Times New Roman"/>
+          <w:sz w:val="28"/>
+          <w:szCs w:val="28"/>
+        </w:rPr>
+        <w:t xml:space="preserve"> %} a </w:t>
       </w:r>
       <w:proofErr w:type="gramStart"/>
       <w:r>
@@ -3691,7 +4847,43 @@
           <w:sz w:val="28"/>
           <w:szCs w:val="28"/>
         </w:rPr>
-        <w:t xml:space="preserve"> with me {% elif home_disabled_dep %} I have a dependent who is age 60 or older or disabled {% else %} I am age 60 or older, or disabled</w:t>
+        <w:t xml:space="preserve"> with me {% </w:t>
+      </w:r>
+      <w:proofErr w:type="spellStart"/>
+      <w:r>
+        <w:rPr>
+          <w:rFonts w:ascii="Times New Roman" w:eastAsia="Times New Roman" w:hAnsi="Times New Roman" w:cs="Times New Roman"/>
+          <w:sz w:val="28"/>
+          <w:szCs w:val="28"/>
+        </w:rPr>
+        <w:t>elif</w:t>
+      </w:r>
+      <w:proofErr w:type="spellEnd"/>
+      <w:r>
+        <w:rPr>
+          <w:rFonts w:ascii="Times New Roman" w:eastAsia="Times New Roman" w:hAnsi="Times New Roman" w:cs="Times New Roman"/>
+          <w:sz w:val="28"/>
+          <w:szCs w:val="28"/>
+        </w:rPr>
+        <w:t xml:space="preserve"> </w:t>
+      </w:r>
+      <w:proofErr w:type="spellStart"/>
+      <w:r>
+        <w:rPr>
+          <w:rFonts w:ascii="Times New Roman" w:eastAsia="Times New Roman" w:hAnsi="Times New Roman" w:cs="Times New Roman"/>
+          <w:sz w:val="28"/>
+          <w:szCs w:val="28"/>
+        </w:rPr>
+        <w:t>home_disabled_dep</w:t>
+      </w:r>
+      <w:proofErr w:type="spellEnd"/>
+      <w:r>
+        <w:rPr>
+          <w:rFonts w:ascii="Times New Roman" w:eastAsia="Times New Roman" w:hAnsi="Times New Roman" w:cs="Times New Roman"/>
+          <w:sz w:val="28"/>
+          <w:szCs w:val="28"/>
+        </w:rPr>
+        <w:t xml:space="preserve"> %} I have a dependent who is age 60 or older or disabled {% else %} I am age 60 or older, or disabled</w:t>
       </w:r>
       <w:r>
         <w:rPr>
@@ -3754,7 +4946,25 @@
           <w:sz w:val="28"/>
           <w:szCs w:val="28"/>
         </w:rPr>
-        <w:t>{%p if property_type_home_additional %}</w:t>
+        <w:t xml:space="preserve">{%p if </w:t>
+      </w:r>
+      <w:proofErr w:type="spellStart"/>
+      <w:r>
+        <w:rPr>
+          <w:rFonts w:ascii="Times New Roman" w:eastAsia="Times New Roman" w:hAnsi="Times New Roman" w:cs="Times New Roman"/>
+          <w:sz w:val="28"/>
+          <w:szCs w:val="28"/>
+        </w:rPr>
+        <w:t>property_type_home_additional</w:t>
+      </w:r>
+      <w:proofErr w:type="spellEnd"/>
+      <w:r>
+        <w:rPr>
+          <w:rFonts w:ascii="Times New Roman" w:eastAsia="Times New Roman" w:hAnsi="Times New Roman" w:cs="Times New Roman"/>
+          <w:sz w:val="28"/>
+          <w:szCs w:val="28"/>
+        </w:rPr>
+        <w:t xml:space="preserve"> %}</w:t>
       </w:r>
     </w:p>
     <w:p>
@@ -3781,7 +4991,16 @@
           <w:sz w:val="28"/>
           <w:szCs w:val="28"/>
         </w:rPr>
-        <w:t>{{ additional</w:t>
+        <w:t xml:space="preserve">{{ </w:t>
+      </w:r>
+      <w:proofErr w:type="spellStart"/>
+      <w:r>
+        <w:rPr>
+          <w:rFonts w:ascii="Times New Roman" w:eastAsia="Times New Roman" w:hAnsi="Times New Roman" w:cs="Times New Roman"/>
+          <w:sz w:val="28"/>
+          <w:szCs w:val="28"/>
+        </w:rPr>
+        <w:t>additional</w:t>
       </w:r>
       <w:proofErr w:type="gramEnd"/>
       <w:r>
@@ -3792,6 +5011,7 @@
         </w:rPr>
         <w:t>_home_number</w:t>
       </w:r>
+      <w:proofErr w:type="spellEnd"/>
       <w:r>
         <w:rPr>
           <w:rFonts w:ascii="Times New Roman" w:eastAsia="Times New Roman" w:hAnsi="Times New Roman" w:cs="Times New Roman"/>
@@ -3822,7 +5042,25 @@
           <w:sz w:val="28"/>
           <w:szCs w:val="28"/>
         </w:rPr>
-        <w:t xml:space="preserve"> have approximately {{ additional_home_equity_amount | currency }} in equity.</w:t>
+        <w:t xml:space="preserve"> have approximately {{ </w:t>
+      </w:r>
+      <w:proofErr w:type="spellStart"/>
+      <w:r>
+        <w:rPr>
+          <w:rFonts w:ascii="Times New Roman" w:eastAsia="Times New Roman" w:hAnsi="Times New Roman" w:cs="Times New Roman"/>
+          <w:sz w:val="28"/>
+          <w:szCs w:val="28"/>
+        </w:rPr>
+        <w:t>additional_home_equity_amount</w:t>
+      </w:r>
+      <w:proofErr w:type="spellEnd"/>
+      <w:r>
+        <w:rPr>
+          <w:rFonts w:ascii="Times New Roman" w:eastAsia="Times New Roman" w:hAnsi="Times New Roman" w:cs="Times New Roman"/>
+          <w:sz w:val="28"/>
+          <w:szCs w:val="28"/>
+        </w:rPr>
+        <w:t xml:space="preserve"> | currency }} in equity.</w:t>
       </w:r>
     </w:p>
     <w:p>
@@ -3858,7 +5096,25 @@
           <w:sz w:val="28"/>
           <w:szCs w:val="28"/>
         </w:rPr>
-        <w:t>{%p if property_type_vehicle %}</w:t>
+        <w:t xml:space="preserve">{%p if </w:t>
+      </w:r>
+      <w:proofErr w:type="spellStart"/>
+      <w:r>
+        <w:rPr>
+          <w:rFonts w:ascii="Times New Roman" w:eastAsia="Times New Roman" w:hAnsi="Times New Roman" w:cs="Times New Roman"/>
+          <w:sz w:val="28"/>
+          <w:szCs w:val="28"/>
+        </w:rPr>
+        <w:t>property_type_vehicle</w:t>
+      </w:r>
+      <w:proofErr w:type="spellEnd"/>
+      <w:r>
+        <w:rPr>
+          <w:rFonts w:ascii="Times New Roman" w:eastAsia="Times New Roman" w:hAnsi="Times New Roman" w:cs="Times New Roman"/>
+          <w:sz w:val="28"/>
+          <w:szCs w:val="28"/>
+        </w:rPr>
+        <w:t xml:space="preserve"> %}</w:t>
       </w:r>
     </w:p>
     <w:p>
@@ -3893,7 +5149,16 @@
           <w:sz w:val="28"/>
           <w:szCs w:val="28"/>
         </w:rPr>
-        <w:t>{{ vehicle</w:t>
+        <w:t xml:space="preserve">{{ </w:t>
+      </w:r>
+      <w:proofErr w:type="spellStart"/>
+      <w:r>
+        <w:rPr>
+          <w:rFonts w:ascii="Times New Roman" w:eastAsia="Times New Roman" w:hAnsi="Times New Roman" w:cs="Times New Roman"/>
+          <w:sz w:val="28"/>
+          <w:szCs w:val="28"/>
+        </w:rPr>
+        <w:t>vehicle</w:t>
       </w:r>
       <w:proofErr w:type="gramEnd"/>
       <w:r>
@@ -3904,6 +5169,7 @@
         </w:rPr>
         <w:t>_year</w:t>
       </w:r>
+      <w:proofErr w:type="spellEnd"/>
       <w:r>
         <w:rPr>
           <w:rFonts w:ascii="Times New Roman" w:eastAsia="Times New Roman" w:hAnsi="Times New Roman" w:cs="Times New Roman"/>
@@ -3934,7 +5200,43 @@
           <w:sz w:val="28"/>
           <w:szCs w:val="28"/>
         </w:rPr>
-        <w:t>{{ vehicle_make }} {{ vehicle_model }}.</w:t>
+        <w:t xml:space="preserve">{{ </w:t>
+      </w:r>
+      <w:proofErr w:type="spellStart"/>
+      <w:r>
+        <w:rPr>
+          <w:rFonts w:ascii="Times New Roman" w:eastAsia="Times New Roman" w:hAnsi="Times New Roman" w:cs="Times New Roman"/>
+          <w:sz w:val="28"/>
+          <w:szCs w:val="28"/>
+        </w:rPr>
+        <w:t>vehicle_make</w:t>
+      </w:r>
+      <w:proofErr w:type="spellEnd"/>
+      <w:r>
+        <w:rPr>
+          <w:rFonts w:ascii="Times New Roman" w:eastAsia="Times New Roman" w:hAnsi="Times New Roman" w:cs="Times New Roman"/>
+          <w:sz w:val="28"/>
+          <w:szCs w:val="28"/>
+        </w:rPr>
+        <w:t xml:space="preserve"> }} {{ </w:t>
+      </w:r>
+      <w:proofErr w:type="spellStart"/>
+      <w:r>
+        <w:rPr>
+          <w:rFonts w:ascii="Times New Roman" w:eastAsia="Times New Roman" w:hAnsi="Times New Roman" w:cs="Times New Roman"/>
+          <w:sz w:val="28"/>
+          <w:szCs w:val="28"/>
+        </w:rPr>
+        <w:t>vehicle_model</w:t>
+      </w:r>
+      <w:proofErr w:type="spellEnd"/>
+      <w:r>
+        <w:rPr>
+          <w:rFonts w:ascii="Times New Roman" w:eastAsia="Times New Roman" w:hAnsi="Times New Roman" w:cs="Times New Roman"/>
+          <w:sz w:val="28"/>
+          <w:szCs w:val="28"/>
+        </w:rPr>
+        <w:t xml:space="preserve"> }}.</w:t>
       </w:r>
       <w:r>
         <w:rPr>
@@ -3967,7 +5269,16 @@
           <w:sz w:val="28"/>
           <w:szCs w:val="28"/>
         </w:rPr>
-        <w:t>{{ vehicle</w:t>
+        <w:t xml:space="preserve">{{ </w:t>
+      </w:r>
+      <w:proofErr w:type="spellStart"/>
+      <w:r>
+        <w:rPr>
+          <w:rFonts w:ascii="Times New Roman" w:eastAsia="Times New Roman" w:hAnsi="Times New Roman" w:cs="Times New Roman"/>
+          <w:sz w:val="28"/>
+          <w:szCs w:val="28"/>
+        </w:rPr>
+        <w:t>vehicle</w:t>
       </w:r>
       <w:proofErr w:type="gramEnd"/>
       <w:r>
@@ -3976,7 +5287,16 @@
           <w:sz w:val="28"/>
           <w:szCs w:val="28"/>
         </w:rPr>
-        <w:t>_equity_amount | currency }}</w:t>
+        <w:t>_equity_amount</w:t>
+      </w:r>
+      <w:proofErr w:type="spellEnd"/>
+      <w:r>
+        <w:rPr>
+          <w:rFonts w:ascii="Times New Roman" w:eastAsia="Times New Roman" w:hAnsi="Times New Roman" w:cs="Times New Roman"/>
+          <w:sz w:val="28"/>
+          <w:szCs w:val="28"/>
+        </w:rPr>
+        <w:t xml:space="preserve"> | currency }}</w:t>
       </w:r>
       <w:r>
         <w:rPr>
@@ -4063,7 +5383,25 @@
           <w:sz w:val="28"/>
           <w:szCs w:val="28"/>
         </w:rPr>
-        <w:t>{%p if property_type_vehicle_additional %}</w:t>
+        <w:t xml:space="preserve">{%p if </w:t>
+      </w:r>
+      <w:proofErr w:type="spellStart"/>
+      <w:r>
+        <w:rPr>
+          <w:rFonts w:ascii="Times New Roman" w:eastAsia="Times New Roman" w:hAnsi="Times New Roman" w:cs="Times New Roman"/>
+          <w:sz w:val="28"/>
+          <w:szCs w:val="28"/>
+        </w:rPr>
+        <w:t>property_type_vehicle_additional</w:t>
+      </w:r>
+      <w:proofErr w:type="spellEnd"/>
+      <w:r>
+        <w:rPr>
+          <w:rFonts w:ascii="Times New Roman" w:eastAsia="Times New Roman" w:hAnsi="Times New Roman" w:cs="Times New Roman"/>
+          <w:sz w:val="28"/>
+          <w:szCs w:val="28"/>
+        </w:rPr>
+        <w:t xml:space="preserve"> %}</w:t>
       </w:r>
     </w:p>
     <w:p>
@@ -4107,7 +5445,16 @@
           <w:sz w:val="28"/>
           <w:szCs w:val="28"/>
         </w:rPr>
-        <w:t xml:space="preserve"> additional</w:t>
+        <w:t xml:space="preserve"> </w:t>
+      </w:r>
+      <w:proofErr w:type="spellStart"/>
+      <w:r>
+        <w:rPr>
+          <w:rFonts w:ascii="Times New Roman" w:eastAsia="Times New Roman" w:hAnsi="Times New Roman" w:cs="Times New Roman"/>
+          <w:sz w:val="28"/>
+          <w:szCs w:val="28"/>
+        </w:rPr>
+        <w:t>additional</w:t>
       </w:r>
       <w:proofErr w:type="gramEnd"/>
       <w:r>
@@ -4116,7 +5463,16 @@
           <w:sz w:val="28"/>
           <w:szCs w:val="28"/>
         </w:rPr>
-        <w:t xml:space="preserve">_vehicle_number </w:t>
+        <w:t>_vehicle_number</w:t>
+      </w:r>
+      <w:proofErr w:type="spellEnd"/>
+      <w:r>
+        <w:rPr>
+          <w:rFonts w:ascii="Times New Roman" w:eastAsia="Times New Roman" w:hAnsi="Times New Roman" w:cs="Times New Roman"/>
+          <w:sz w:val="28"/>
+          <w:szCs w:val="28"/>
+        </w:rPr>
+        <w:t xml:space="preserve"> </w:t>
       </w:r>
       <w:r>
         <w:rPr>
@@ -4140,7 +5496,25 @@
           <w:sz w:val="28"/>
           <w:szCs w:val="28"/>
         </w:rPr>
-        <w:t xml:space="preserve">} other vehicle(s) and have approximately {{ additional_vehicle_equity_amount </w:t>
+        <w:t xml:space="preserve">} other vehicle(s) and have approximately {{ </w:t>
+      </w:r>
+      <w:proofErr w:type="spellStart"/>
+      <w:r>
+        <w:rPr>
+          <w:rFonts w:ascii="Times New Roman" w:eastAsia="Times New Roman" w:hAnsi="Times New Roman" w:cs="Times New Roman"/>
+          <w:sz w:val="28"/>
+          <w:szCs w:val="28"/>
+        </w:rPr>
+        <w:t>additional_vehicle_equity_amount</w:t>
+      </w:r>
+      <w:proofErr w:type="spellEnd"/>
+      <w:r>
+        <w:rPr>
+          <w:rFonts w:ascii="Times New Roman" w:eastAsia="Times New Roman" w:hAnsi="Times New Roman" w:cs="Times New Roman"/>
+          <w:sz w:val="28"/>
+          <w:szCs w:val="28"/>
+        </w:rPr>
+        <w:t xml:space="preserve"> </w:t>
       </w:r>
       <w:r>
         <w:rPr>
@@ -4208,7 +5582,16 @@
           <w:sz w:val="28"/>
           <w:szCs w:val="28"/>
         </w:rPr>
-        <w:t>{%p if property_type_</w:t>
+        <w:t xml:space="preserve">{%p if </w:t>
+      </w:r>
+      <w:proofErr w:type="spellStart"/>
+      <w:r>
+        <w:rPr>
+          <w:rFonts w:ascii="Times New Roman" w:eastAsia="Times New Roman" w:hAnsi="Times New Roman" w:cs="Times New Roman"/>
+          <w:sz w:val="28"/>
+          <w:szCs w:val="28"/>
+        </w:rPr>
+        <w:t>property_type_</w:t>
       </w:r>
       <w:r>
         <w:rPr>
@@ -4218,6 +5601,7 @@
         </w:rPr>
         <w:t>cash</w:t>
       </w:r>
+      <w:proofErr w:type="spellEnd"/>
       <w:r>
         <w:rPr>
           <w:rFonts w:ascii="Times New Roman" w:eastAsia="Times New Roman" w:hAnsi="Times New Roman" w:cs="Times New Roman"/>
@@ -4256,6 +5640,7 @@
         </w:rPr>
         <w:t xml:space="preserve">{{ </w:t>
       </w:r>
+      <w:proofErr w:type="spellStart"/>
       <w:r>
         <w:rPr>
           <w:rFonts w:ascii="Times New Roman" w:eastAsia="Times New Roman" w:hAnsi="Times New Roman" w:cs="Times New Roman"/>
@@ -4271,7 +5656,16 @@
           <w:sz w:val="28"/>
           <w:szCs w:val="28"/>
         </w:rPr>
-        <w:t xml:space="preserve">_amount | currency }} in </w:t>
+        <w:t>_amount</w:t>
+      </w:r>
+      <w:proofErr w:type="spellEnd"/>
+      <w:r>
+        <w:rPr>
+          <w:rFonts w:ascii="Times New Roman" w:eastAsia="Times New Roman" w:hAnsi="Times New Roman" w:cs="Times New Roman"/>
+          <w:sz w:val="28"/>
+          <w:szCs w:val="28"/>
+        </w:rPr>
+        <w:t xml:space="preserve"> | currency }} in </w:t>
       </w:r>
       <w:r>
         <w:rPr>
@@ -4367,7 +5761,25 @@
           <w:sz w:val="28"/>
           <w:szCs w:val="28"/>
         </w:rPr>
-        <w:t>{%p if property_type_other %}</w:t>
+        <w:t xml:space="preserve">{%p if </w:t>
+      </w:r>
+      <w:proofErr w:type="spellStart"/>
+      <w:r>
+        <w:rPr>
+          <w:rFonts w:ascii="Times New Roman" w:eastAsia="Times New Roman" w:hAnsi="Times New Roman" w:cs="Times New Roman"/>
+          <w:sz w:val="28"/>
+          <w:szCs w:val="28"/>
+        </w:rPr>
+        <w:t>property_type_other</w:t>
+      </w:r>
+      <w:proofErr w:type="spellEnd"/>
+      <w:r>
+        <w:rPr>
+          <w:rFonts w:ascii="Times New Roman" w:eastAsia="Times New Roman" w:hAnsi="Times New Roman" w:cs="Times New Roman"/>
+          <w:sz w:val="28"/>
+          <w:szCs w:val="28"/>
+        </w:rPr>
+        <w:t xml:space="preserve"> %}</w:t>
       </w:r>
     </w:p>
     <w:p>
@@ -4397,7 +5809,16 @@
           <w:sz w:val="28"/>
           <w:szCs w:val="28"/>
         </w:rPr>
-        <w:t>{{ other</w:t>
+        <w:t xml:space="preserve">{{ </w:t>
+      </w:r>
+      <w:proofErr w:type="spellStart"/>
+      <w:r>
+        <w:rPr>
+          <w:rFonts w:ascii="Times New Roman" w:eastAsia="Times New Roman" w:hAnsi="Times New Roman" w:cs="Times New Roman"/>
+          <w:sz w:val="28"/>
+          <w:szCs w:val="28"/>
+        </w:rPr>
+        <w:t>other</w:t>
       </w:r>
       <w:proofErr w:type="gramEnd"/>
       <w:r>
@@ -4406,7 +5827,16 @@
           <w:sz w:val="28"/>
           <w:szCs w:val="28"/>
         </w:rPr>
-        <w:t xml:space="preserve">_property }}. </w:t>
+        <w:t>_property</w:t>
+      </w:r>
+      <w:proofErr w:type="spellEnd"/>
+      <w:r>
+        <w:rPr>
+          <w:rFonts w:ascii="Times New Roman" w:eastAsia="Times New Roman" w:hAnsi="Times New Roman" w:cs="Times New Roman"/>
+          <w:sz w:val="28"/>
+          <w:szCs w:val="28"/>
+        </w:rPr>
+        <w:t xml:space="preserve"> }}. </w:t>
       </w:r>
       <w:r>
         <w:rPr>
@@ -5156,13 +6586,306 @@
     <w:p>
       <w:pPr>
         <w:rPr>
-          <w:rFonts w:ascii="Times New Roman" w:hAnsi="Times New Roman" w:cs="Times New Roman"/>
-          <w:b/>
-          <w:bCs/>
-          <w:sz w:val="28"/>
-          <w:szCs w:val="28"/>
-        </w:rPr>
-      </w:pPr>
+          <w:rFonts w:ascii="Times New Roman" w:eastAsia="Times New Roman" w:hAnsi="Times New Roman" w:cs="Times New Roman"/>
+          <w:sz w:val="28"/>
+          <w:szCs w:val="28"/>
+        </w:rPr>
+      </w:pPr>
+      <w:r>
+        <w:rPr>
+          <w:rFonts w:ascii="Times New Roman" w:eastAsia="Times New Roman" w:hAnsi="Times New Roman" w:cs="Times New Roman"/>
+          <w:sz w:val="28"/>
+          <w:szCs w:val="28"/>
+        </w:rPr>
+        <w:t xml:space="preserve">{%p if </w:t>
+      </w:r>
+      <w:proofErr w:type="spellStart"/>
+      <w:r>
+        <w:rPr>
+          <w:rFonts w:ascii="Times New Roman" w:eastAsia="Times New Roman" w:hAnsi="Times New Roman" w:cs="Times New Roman"/>
+          <w:sz w:val="28"/>
+          <w:szCs w:val="28"/>
+        </w:rPr>
+        <w:t>hearing_type</w:t>
+      </w:r>
+      <w:proofErr w:type="spellEnd"/>
+      <w:r>
+        <w:rPr>
+          <w:rFonts w:ascii="Times New Roman" w:eastAsia="Times New Roman" w:hAnsi="Times New Roman" w:cs="Times New Roman"/>
+          <w:sz w:val="28"/>
+          <w:szCs w:val="28"/>
+        </w:rPr>
+        <w:t xml:space="preserve"> =</w:t>
+      </w:r>
+      <w:proofErr w:type="gramStart"/>
+      <w:r>
+        <w:rPr>
+          <w:rFonts w:ascii="Times New Roman" w:eastAsia="Times New Roman" w:hAnsi="Times New Roman" w:cs="Times New Roman"/>
+          <w:sz w:val="28"/>
+          <w:szCs w:val="28"/>
+        </w:rPr>
+        <w:t>=  ‘</w:t>
+      </w:r>
+      <w:proofErr w:type="gramEnd"/>
+      <w:r>
+        <w:rPr>
+          <w:rFonts w:ascii="Times New Roman" w:eastAsia="Times New Roman" w:hAnsi="Times New Roman" w:cs="Times New Roman"/>
+          <w:sz w:val="28"/>
+          <w:szCs w:val="28"/>
+        </w:rPr>
+        <w:t>Debt Collection Hearing’ %}</w:t>
+      </w:r>
+    </w:p>
+    <w:p>
+      <w:pPr>
+        <w:rPr>
+          <w:rFonts w:ascii="Times New Roman" w:hAnsi="Times New Roman" w:cs="Times New Roman"/>
+          <w:sz w:val="28"/>
+          <w:szCs w:val="28"/>
+        </w:rPr>
+      </w:pPr>
+      <w:r>
+        <w:rPr>
+          <w:rFonts w:ascii="Times New Roman" w:hAnsi="Times New Roman" w:cs="Times New Roman"/>
+          <w:sz w:val="28"/>
+          <w:szCs w:val="28"/>
+        </w:rPr>
+        <w:t xml:space="preserve">At your </w:t>
+      </w:r>
+      <w:r>
+        <w:rPr>
+          <w:rFonts w:ascii="Times New Roman" w:hAnsi="Times New Roman" w:cs="Times New Roman"/>
+          <w:sz w:val="28"/>
+          <w:szCs w:val="28"/>
+        </w:rPr>
+        <w:t>D</w:t>
+      </w:r>
+      <w:r>
+        <w:rPr>
+          <w:rFonts w:ascii="Times New Roman" w:hAnsi="Times New Roman" w:cs="Times New Roman"/>
+          <w:sz w:val="28"/>
+          <w:szCs w:val="28"/>
+        </w:rPr>
+        <w:t xml:space="preserve">ebt </w:t>
+      </w:r>
+      <w:r>
+        <w:rPr>
+          <w:rFonts w:ascii="Times New Roman" w:hAnsi="Times New Roman" w:cs="Times New Roman"/>
+          <w:sz w:val="28"/>
+          <w:szCs w:val="28"/>
+        </w:rPr>
+        <w:t>C</w:t>
+      </w:r>
+      <w:r>
+        <w:rPr>
+          <w:rFonts w:ascii="Times New Roman" w:hAnsi="Times New Roman" w:cs="Times New Roman"/>
+          <w:sz w:val="28"/>
+          <w:szCs w:val="28"/>
+        </w:rPr>
+        <w:t xml:space="preserve">ollection </w:t>
+      </w:r>
+      <w:r>
+        <w:rPr>
+          <w:rFonts w:ascii="Times New Roman" w:hAnsi="Times New Roman" w:cs="Times New Roman"/>
+          <w:sz w:val="28"/>
+          <w:szCs w:val="28"/>
+        </w:rPr>
+        <w:t>h</w:t>
+      </w:r>
+      <w:r>
+        <w:rPr>
+          <w:rFonts w:ascii="Times New Roman" w:hAnsi="Times New Roman" w:cs="Times New Roman"/>
+          <w:sz w:val="28"/>
+          <w:szCs w:val="28"/>
+        </w:rPr>
+        <w:t xml:space="preserve">earing your income and property are not the main issue – it is </w:t>
+      </w:r>
+      <w:proofErr w:type="gramStart"/>
+      <w:r>
+        <w:rPr>
+          <w:rFonts w:ascii="Times New Roman" w:hAnsi="Times New Roman" w:cs="Times New Roman"/>
+          <w:sz w:val="28"/>
+          <w:szCs w:val="28"/>
+        </w:rPr>
+        <w:t>whether or not</w:t>
+      </w:r>
+      <w:proofErr w:type="gramEnd"/>
+      <w:r>
+        <w:rPr>
+          <w:rFonts w:ascii="Times New Roman" w:hAnsi="Times New Roman" w:cs="Times New Roman"/>
+          <w:sz w:val="28"/>
+          <w:szCs w:val="28"/>
+        </w:rPr>
+        <w:t xml:space="preserve"> you owe the debt.</w:t>
+      </w:r>
+      <w:r>
+        <w:rPr>
+          <w:rFonts w:ascii="Times New Roman" w:hAnsi="Times New Roman" w:cs="Times New Roman"/>
+          <w:sz w:val="28"/>
+          <w:szCs w:val="28"/>
+        </w:rPr>
+        <w:t xml:space="preserve"> But if you show the creditor’s lawyer that you will not be able to pay, they may dismiss the case. For your </w:t>
+      </w:r>
+      <w:r>
+        <w:rPr>
+          <w:rFonts w:ascii="Times New Roman" w:hAnsi="Times New Roman" w:cs="Times New Roman"/>
+          <w:sz w:val="28"/>
+          <w:szCs w:val="28"/>
+        </w:rPr>
+        <w:t>D</w:t>
+      </w:r>
+      <w:r>
+        <w:rPr>
+          <w:rFonts w:ascii="Times New Roman" w:hAnsi="Times New Roman" w:cs="Times New Roman"/>
+          <w:sz w:val="28"/>
+          <w:szCs w:val="28"/>
+        </w:rPr>
+        <w:t xml:space="preserve">ebt </w:t>
+      </w:r>
+      <w:r>
+        <w:rPr>
+          <w:rFonts w:ascii="Times New Roman" w:hAnsi="Times New Roman" w:cs="Times New Roman"/>
+          <w:sz w:val="28"/>
+          <w:szCs w:val="28"/>
+        </w:rPr>
+        <w:t>C</w:t>
+      </w:r>
+      <w:r>
+        <w:rPr>
+          <w:rFonts w:ascii="Times New Roman" w:hAnsi="Times New Roman" w:cs="Times New Roman"/>
+          <w:sz w:val="28"/>
+          <w:szCs w:val="28"/>
+        </w:rPr>
+        <w:t>ollection hearing:</w:t>
+      </w:r>
+      <w:r>
+        <w:rPr>
+          <w:rFonts w:ascii="Times New Roman" w:hAnsi="Times New Roman" w:cs="Times New Roman"/>
+          <w:sz w:val="28"/>
+          <w:szCs w:val="28"/>
+        </w:rPr>
+        <w:t xml:space="preserve"> </w:t>
+      </w:r>
+    </w:p>
+    <w:p>
+      <w:pPr>
+        <w:pStyle w:val="ListParagraph"/>
+        <w:numPr>
+          <w:ilvl w:val="0"/>
+          <w:numId w:val="7"/>
+        </w:numPr>
+        <w:rPr>
+          <w:rFonts w:ascii="Times New Roman" w:hAnsi="Times New Roman" w:cs="Times New Roman"/>
+          <w:sz w:val="28"/>
+          <w:szCs w:val="28"/>
+        </w:rPr>
+      </w:pPr>
+      <w:r>
+        <w:rPr>
+          <w:rFonts w:ascii="Times New Roman" w:hAnsi="Times New Roman" w:cs="Times New Roman"/>
+          <w:sz w:val="28"/>
+          <w:szCs w:val="28"/>
+        </w:rPr>
+        <w:t xml:space="preserve">Come to court early. </w:t>
+      </w:r>
+    </w:p>
+    <w:p>
+      <w:pPr>
+        <w:pStyle w:val="ListParagraph"/>
+        <w:numPr>
+          <w:ilvl w:val="0"/>
+          <w:numId w:val="7"/>
+        </w:numPr>
+        <w:rPr>
+          <w:rFonts w:ascii="Times New Roman" w:hAnsi="Times New Roman" w:cs="Times New Roman"/>
+          <w:sz w:val="28"/>
+          <w:szCs w:val="28"/>
+        </w:rPr>
+      </w:pPr>
+      <w:r>
+        <w:rPr>
+          <w:rFonts w:ascii="Times New Roman" w:hAnsi="Times New Roman" w:cs="Times New Roman"/>
+          <w:sz w:val="28"/>
+          <w:szCs w:val="28"/>
+        </w:rPr>
+        <w:t>Find the courtroom your case is in and wait for your name to be called. If you are able, stand up and let the judge know you are there.</w:t>
+      </w:r>
+    </w:p>
+    <w:p>
+      <w:pPr>
+        <w:pStyle w:val="ListParagraph"/>
+        <w:numPr>
+          <w:ilvl w:val="0"/>
+          <w:numId w:val="7"/>
+        </w:numPr>
+        <w:rPr>
+          <w:rFonts w:ascii="Times New Roman" w:hAnsi="Times New Roman" w:cs="Times New Roman"/>
+          <w:sz w:val="28"/>
+          <w:szCs w:val="28"/>
+        </w:rPr>
+      </w:pPr>
+      <w:r>
+        <w:rPr>
+          <w:rFonts w:ascii="Times New Roman" w:hAnsi="Times New Roman" w:cs="Times New Roman"/>
+          <w:sz w:val="28"/>
+          <w:szCs w:val="28"/>
+        </w:rPr>
+        <w:t>The judge may ask you to step out of the court room and talk with the other side before your hearing.</w:t>
+      </w:r>
+    </w:p>
+    <w:p>
+      <w:pPr>
+        <w:pStyle w:val="ListParagraph"/>
+        <w:numPr>
+          <w:ilvl w:val="0"/>
+          <w:numId w:val="7"/>
+        </w:numPr>
+        <w:rPr>
+          <w:rFonts w:ascii="Times New Roman" w:hAnsi="Times New Roman" w:cs="Times New Roman"/>
+          <w:sz w:val="28"/>
+          <w:szCs w:val="28"/>
+        </w:rPr>
+      </w:pPr>
+      <w:r>
+        <w:rPr>
+          <w:rFonts w:ascii="Times New Roman" w:hAnsi="Times New Roman" w:cs="Times New Roman"/>
+          <w:sz w:val="28"/>
+          <w:szCs w:val="28"/>
+        </w:rPr>
+        <w:t>Be prepared to tell the court why you do not believe you owe the debt</w:t>
+      </w:r>
+      <w:r>
+        <w:rPr>
+          <w:rFonts w:ascii="Times New Roman" w:hAnsi="Times New Roman" w:cs="Times New Roman"/>
+          <w:sz w:val="28"/>
+          <w:szCs w:val="28"/>
+        </w:rPr>
+        <w:t xml:space="preserve">. </w:t>
+      </w:r>
+    </w:p>
+    <w:p>
+      <w:pPr>
+        <w:pStyle w:val="ListParagraph"/>
+        <w:numPr>
+          <w:ilvl w:val="0"/>
+          <w:numId w:val="7"/>
+        </w:numPr>
+        <w:rPr>
+          <w:rFonts w:ascii="Times New Roman" w:hAnsi="Times New Roman" w:cs="Times New Roman"/>
+          <w:b/>
+          <w:bCs/>
+          <w:sz w:val="28"/>
+          <w:szCs w:val="28"/>
+        </w:rPr>
+      </w:pPr>
+      <w:r>
+        <w:rPr>
+          <w:rFonts w:ascii="Times New Roman" w:hAnsi="Times New Roman" w:cs="Times New Roman"/>
+          <w:sz w:val="28"/>
+          <w:szCs w:val="28"/>
+        </w:rPr>
+        <w:t xml:space="preserve">Be prepared for the other side to talk with you about settling the case or setting up a payment plan. </w:t>
+      </w:r>
       <w:r>
         <w:rPr>
           <w:rFonts w:ascii="Times New Roman" w:hAnsi="Times New Roman" w:cs="Times New Roman"/>
@@ -5193,7 +6916,290 @@
           <w:sz w:val="28"/>
           <w:szCs w:val="28"/>
         </w:rPr>
-        <w:t xml:space="preserve"> your income and property are exempt, you cannot be ordered to pay a debt – and you do not need to agree to make payments on it. </w:t>
+        <w:t xml:space="preserve"> your income and property are exempt, you cannot be ordered to pay a debt – and you do not need to agree to make payments on it.</w:t>
+      </w:r>
+    </w:p>
+    <w:p>
+      <w:pPr>
+        <w:rPr>
+          <w:rFonts w:ascii="Times New Roman" w:hAnsi="Times New Roman" w:cs="Times New Roman"/>
+          <w:sz w:val="28"/>
+          <w:szCs w:val="28"/>
+        </w:rPr>
+      </w:pPr>
+      <w:r>
+        <w:rPr>
+          <w:rFonts w:ascii="Times New Roman" w:hAnsi="Times New Roman" w:cs="Times New Roman"/>
+          <w:sz w:val="28"/>
+          <w:szCs w:val="28"/>
+        </w:rPr>
+        <w:t>{%p endif %}</w:t>
+      </w:r>
+    </w:p>
+    <w:p>
+      <w:pPr>
+        <w:rPr>
+          <w:rFonts w:ascii="Times New Roman" w:hAnsi="Times New Roman" w:cs="Times New Roman"/>
+          <w:sz w:val="28"/>
+          <w:szCs w:val="28"/>
+        </w:rPr>
+      </w:pPr>
+      <w:r>
+        <w:rPr>
+          <w:rFonts w:ascii="Times New Roman" w:hAnsi="Times New Roman" w:cs="Times New Roman"/>
+          <w:sz w:val="28"/>
+          <w:szCs w:val="28"/>
+        </w:rPr>
+        <w:t xml:space="preserve">{%p if </w:t>
+      </w:r>
+      <w:proofErr w:type="spellStart"/>
+      <w:r>
+        <w:rPr>
+          <w:rFonts w:ascii="Times New Roman" w:hAnsi="Times New Roman" w:cs="Times New Roman"/>
+          <w:sz w:val="28"/>
+          <w:szCs w:val="28"/>
+        </w:rPr>
+        <w:t>hearing_type</w:t>
+      </w:r>
+      <w:proofErr w:type="spellEnd"/>
+      <w:r>
+        <w:rPr>
+          <w:rFonts w:ascii="Times New Roman" w:hAnsi="Times New Roman" w:cs="Times New Roman"/>
+          <w:sz w:val="28"/>
+          <w:szCs w:val="28"/>
+        </w:rPr>
+        <w:t xml:space="preserve"> == ‘Disclosure Hearing’ %}</w:t>
+      </w:r>
+    </w:p>
+    <w:p>
+      <w:pPr>
+        <w:rPr>
+          <w:rFonts w:ascii="Times New Roman" w:hAnsi="Times New Roman" w:cs="Times New Roman"/>
+          <w:sz w:val="28"/>
+          <w:szCs w:val="28"/>
+        </w:rPr>
+      </w:pPr>
+      <w:r>
+        <w:rPr>
+          <w:rFonts w:ascii="Times New Roman" w:hAnsi="Times New Roman" w:cs="Times New Roman"/>
+          <w:sz w:val="28"/>
+          <w:szCs w:val="28"/>
+        </w:rPr>
+        <w:t xml:space="preserve">At your Disclosure hearing your income and property are the main issue – </w:t>
+      </w:r>
+      <w:proofErr w:type="gramStart"/>
+      <w:r>
+        <w:rPr>
+          <w:rFonts w:ascii="Times New Roman" w:hAnsi="Times New Roman" w:cs="Times New Roman"/>
+          <w:sz w:val="28"/>
+          <w:szCs w:val="28"/>
+        </w:rPr>
+        <w:t>whether or not</w:t>
+      </w:r>
+      <w:proofErr w:type="gramEnd"/>
+      <w:r>
+        <w:rPr>
+          <w:rFonts w:ascii="Times New Roman" w:hAnsi="Times New Roman" w:cs="Times New Roman"/>
+          <w:sz w:val="28"/>
+          <w:szCs w:val="28"/>
+        </w:rPr>
+        <w:t xml:space="preserve"> you have anything the court can order you to turn over to pay the debt. For your Disclosure hearing:</w:t>
+      </w:r>
+    </w:p>
+    <w:p>
+      <w:pPr>
+        <w:pStyle w:val="ListParagraph"/>
+        <w:numPr>
+          <w:ilvl w:val="0"/>
+          <w:numId w:val="7"/>
+        </w:numPr>
+        <w:rPr>
+          <w:rFonts w:ascii="Times New Roman" w:hAnsi="Times New Roman" w:cs="Times New Roman"/>
+          <w:sz w:val="28"/>
+          <w:szCs w:val="28"/>
+        </w:rPr>
+      </w:pPr>
+      <w:r>
+        <w:rPr>
+          <w:rFonts w:ascii="Times New Roman" w:hAnsi="Times New Roman" w:cs="Times New Roman"/>
+          <w:sz w:val="28"/>
+          <w:szCs w:val="28"/>
+        </w:rPr>
+        <w:t xml:space="preserve">Come to court early. </w:t>
+      </w:r>
+    </w:p>
+    <w:p>
+      <w:pPr>
+        <w:pStyle w:val="ListParagraph"/>
+        <w:numPr>
+          <w:ilvl w:val="0"/>
+          <w:numId w:val="7"/>
+        </w:numPr>
+        <w:rPr>
+          <w:rFonts w:ascii="Times New Roman" w:hAnsi="Times New Roman" w:cs="Times New Roman"/>
+          <w:sz w:val="28"/>
+          <w:szCs w:val="28"/>
+        </w:rPr>
+      </w:pPr>
+      <w:r>
+        <w:rPr>
+          <w:rFonts w:ascii="Times New Roman" w:hAnsi="Times New Roman" w:cs="Times New Roman"/>
+          <w:sz w:val="28"/>
+          <w:szCs w:val="28"/>
+        </w:rPr>
+        <w:t>Find the courtroom your case is in and wait for your name to be called. If you are able, stand up and let the judge know you are there.</w:t>
+      </w:r>
+    </w:p>
+    <w:p>
+      <w:pPr>
+        <w:pStyle w:val="ListParagraph"/>
+        <w:numPr>
+          <w:ilvl w:val="0"/>
+          <w:numId w:val="7"/>
+        </w:numPr>
+        <w:rPr>
+          <w:rFonts w:ascii="Times New Roman" w:hAnsi="Times New Roman" w:cs="Times New Roman"/>
+          <w:sz w:val="28"/>
+          <w:szCs w:val="28"/>
+        </w:rPr>
+      </w:pPr>
+      <w:r>
+        <w:rPr>
+          <w:rFonts w:ascii="Times New Roman" w:hAnsi="Times New Roman" w:cs="Times New Roman"/>
+          <w:sz w:val="28"/>
+          <w:szCs w:val="28"/>
+        </w:rPr>
+        <w:t>The judge may ask you to step out of the court room and talk with the other side before your hearing.</w:t>
+      </w:r>
+    </w:p>
+    <w:p>
+      <w:pPr>
+        <w:pStyle w:val="ListParagraph"/>
+        <w:numPr>
+          <w:ilvl w:val="0"/>
+          <w:numId w:val="7"/>
+        </w:numPr>
+        <w:rPr>
+          <w:rFonts w:ascii="Times New Roman" w:hAnsi="Times New Roman" w:cs="Times New Roman"/>
+          <w:sz w:val="28"/>
+          <w:szCs w:val="28"/>
+        </w:rPr>
+      </w:pPr>
+      <w:r>
+        <w:rPr>
+          <w:rFonts w:ascii="Times New Roman" w:hAnsi="Times New Roman" w:cs="Times New Roman"/>
+          <w:sz w:val="28"/>
+          <w:szCs w:val="28"/>
+        </w:rPr>
+        <w:t xml:space="preserve">Be prepared to tell the court </w:t>
+      </w:r>
+      <w:r>
+        <w:rPr>
+          <w:rFonts w:ascii="Times New Roman" w:hAnsi="Times New Roman" w:cs="Times New Roman"/>
+          <w:sz w:val="28"/>
+          <w:szCs w:val="28"/>
+        </w:rPr>
+        <w:t xml:space="preserve">and the other side that some or </w:t>
+      </w:r>
+      <w:proofErr w:type="gramStart"/>
+      <w:r>
+        <w:rPr>
+          <w:rFonts w:ascii="Times New Roman" w:hAnsi="Times New Roman" w:cs="Times New Roman"/>
+          <w:sz w:val="28"/>
+          <w:szCs w:val="28"/>
+        </w:rPr>
+        <w:t>all of</w:t>
+      </w:r>
+      <w:proofErr w:type="gramEnd"/>
+      <w:r>
+        <w:rPr>
+          <w:rFonts w:ascii="Times New Roman" w:hAnsi="Times New Roman" w:cs="Times New Roman"/>
+          <w:sz w:val="28"/>
+          <w:szCs w:val="28"/>
+        </w:rPr>
+        <w:t xml:space="preserve"> your income and property are exempt from collections</w:t>
+      </w:r>
+      <w:r>
+        <w:rPr>
+          <w:rFonts w:ascii="Times New Roman" w:hAnsi="Times New Roman" w:cs="Times New Roman"/>
+          <w:sz w:val="28"/>
+          <w:szCs w:val="28"/>
+        </w:rPr>
+        <w:t xml:space="preserve">. </w:t>
+      </w:r>
+    </w:p>
+    <w:p>
+      <w:pPr>
+        <w:pStyle w:val="ListParagraph"/>
+        <w:numPr>
+          <w:ilvl w:val="0"/>
+          <w:numId w:val="7"/>
+        </w:numPr>
+        <w:rPr>
+          <w:rFonts w:ascii="Times New Roman" w:hAnsi="Times New Roman" w:cs="Times New Roman"/>
+          <w:b/>
+          <w:bCs/>
+          <w:sz w:val="28"/>
+          <w:szCs w:val="28"/>
+        </w:rPr>
+      </w:pPr>
+      <w:r>
+        <w:rPr>
+          <w:rFonts w:ascii="Times New Roman" w:hAnsi="Times New Roman" w:cs="Times New Roman"/>
+          <w:sz w:val="28"/>
+          <w:szCs w:val="28"/>
+        </w:rPr>
+        <w:lastRenderedPageBreak/>
+        <w:t xml:space="preserve">Be prepared for the other side to talk with you about setting up a payment plan. </w:t>
+      </w:r>
+      <w:r>
+        <w:rPr>
+          <w:rFonts w:ascii="Times New Roman" w:hAnsi="Times New Roman" w:cs="Times New Roman"/>
+          <w:b/>
+          <w:bCs/>
+          <w:sz w:val="28"/>
+          <w:szCs w:val="28"/>
+        </w:rPr>
+        <w:t xml:space="preserve">Remember, if </w:t>
+      </w:r>
+      <w:proofErr w:type="gramStart"/>
+      <w:r>
+        <w:rPr>
+          <w:rFonts w:ascii="Times New Roman" w:hAnsi="Times New Roman" w:cs="Times New Roman"/>
+          <w:b/>
+          <w:bCs/>
+          <w:sz w:val="28"/>
+          <w:szCs w:val="28"/>
+        </w:rPr>
+        <w:t>all of</w:t>
+      </w:r>
+      <w:proofErr w:type="gramEnd"/>
+      <w:r>
+        <w:rPr>
+          <w:rFonts w:ascii="Times New Roman" w:hAnsi="Times New Roman" w:cs="Times New Roman"/>
+          <w:b/>
+          <w:bCs/>
+          <w:sz w:val="28"/>
+          <w:szCs w:val="28"/>
+        </w:rPr>
+        <w:t xml:space="preserve"> your income and property are exempt, you cannot be ordered to pay a debt – and you do not need to agree to make payments on it.</w:t>
+      </w:r>
+    </w:p>
+    <w:p>
+      <w:pPr>
+        <w:rPr>
+          <w:rFonts w:ascii="Times New Roman" w:hAnsi="Times New Roman" w:cs="Times New Roman"/>
+          <w:sz w:val="28"/>
+          <w:szCs w:val="28"/>
+        </w:rPr>
+      </w:pPr>
+      <w:r>
+        <w:rPr>
+          <w:rFonts w:ascii="Times New Roman" w:hAnsi="Times New Roman" w:cs="Times New Roman"/>
+          <w:sz w:val="28"/>
+          <w:szCs w:val="28"/>
+        </w:rPr>
+        <w:t>{%p endif %}</w:t>
       </w:r>
     </w:p>
     <w:p/>
@@ -5452,6 +7458,47 @@
           <w:szCs w:val="28"/>
         </w:rPr>
       </w:pPr>
+    </w:p>
+    <w:p>
+      <w:pPr>
+        <w:pStyle w:val="ListParagraph"/>
+        <w:ind w:left="360"/>
+        <w:jc w:val="center"/>
+        <w:rPr>
+          <w:rFonts w:ascii="Times New Roman" w:eastAsia="Times New Roman" w:hAnsi="Times New Roman" w:cs="Times New Roman"/>
+          <w:b/>
+          <w:bCs/>
+          <w:color w:val="024442"/>
+          <w:sz w:val="36"/>
+          <w:szCs w:val="36"/>
+        </w:rPr>
+      </w:pPr>
+    </w:p>
+    <w:p>
+      <w:pPr>
+        <w:pStyle w:val="ListParagraph"/>
+        <w:ind w:left="360"/>
+        <w:jc w:val="center"/>
+        <w:rPr>
+          <w:rFonts w:ascii="Times New Roman" w:eastAsia="Times New Roman" w:hAnsi="Times New Roman" w:cs="Times New Roman"/>
+          <w:b/>
+          <w:bCs/>
+          <w:color w:val="024442"/>
+          <w:sz w:val="36"/>
+          <w:szCs w:val="36"/>
+        </w:rPr>
+      </w:pPr>
+      <w:r>
+        <w:rPr>
+          <w:rFonts w:ascii="Times New Roman" w:eastAsia="Times New Roman" w:hAnsi="Times New Roman" w:cs="Times New Roman"/>
+          <w:b/>
+          <w:bCs/>
+          <w:color w:val="024442"/>
+          <w:sz w:val="36"/>
+          <w:szCs w:val="36"/>
+        </w:rPr>
+        <w:t>You can do this!</w:t>
+      </w:r>
     </w:p>
     <w:sectPr>
       <w:pgSz w:w="12240" w:h="15840"/>
@@ -5466,6 +7513,232 @@
 <file path=word/numbering.xml><?xml version="1.0" encoding="utf-8"?>
 <w:numbering xmlns:wpc="http://schemas.microsoft.com/office/word/2010/wordprocessingCanvas" xmlns:cx="http://schemas.microsoft.com/office/drawing/2014/chartex" xmlns:cx1="http://schemas.microsoft.com/office/drawing/2015/9/8/chartex" xmlns:cx2="http://schemas.microsoft.com/office/drawing/2015/10/21/chartex" xmlns:cx3="http://schemas.microsoft.com/office/drawing/2016/5/9/chartex" xmlns:cx4="http://schemas.microsoft.com/office/drawing/2016/5/10/chartex" xmlns:cx5="http://schemas.microsoft.com/office/drawing/2016/5/11/chartex" xmlns:cx6="http://schemas.microsoft.com/office/drawing/2016/5/12/chartex" xmlns:cx7="http://schemas.microsoft.com/office/drawing/2016/5/13/chartex" xmlns:cx8="http://schemas.microsoft.com/office/drawing/2016/5/14/chartex" xmlns:mc="http://schemas.openxmlformats.org/markup-compatibility/2006" xmlns:aink="http://schemas.microsoft.com/office/drawing/2016/ink" xmlns:am3d="http://schemas.microsoft.com/office/drawing/2017/model3d" xmlns:o="urn:schemas-microsoft-com:office:office" xmlns:oel="http://schemas.microsoft.com/office/2019/extlst" xmlns:r="http://schemas.openxmlformats.org/officeDocument/2006/relationships" xmlns:m="http://schemas.openxmlformats.org/officeDocument/2006/math" xmlns:v="urn:schemas-microsoft-com:vml" xmlns:wp14="http://schemas.microsoft.com/office/word/2010/wordprocessingDrawing" xmlns:wp="http://schemas.openxmlformats.org/drawingml/2006/wordprocessingDrawing" xmlns:w10="urn:schemas-microsoft-com:office:word" xmlns:w="http://schemas.openxmlformats.org/wordprocessingml/2006/main" xmlns:w14="http://schemas.microsoft.com/office/word/2010/wordml" xmlns:w15="http://schemas.microsoft.com/office/word/2012/wordml" xmlns:w16cex="http://schemas.microsoft.com/office/word/2018/wordml/cex" xmlns:w16cid="http://schemas.microsoft.com/office/word/2016/wordml/cid" xmlns:w16="http://schemas.microsoft.com/office/word/2018/wordml" xmlns:w16du="http://schemas.microsoft.com/office/word/2023/wordml/word16du" xmlns:w16sdtdh="http://schemas.microsoft.com/office/word/2020/wordml/sdtdatahash" xmlns:w16se="http://schemas.microsoft.com/office/word/2015/wordml/symex" xmlns:wpg="http://schemas.microsoft.com/office/word/2010/wordprocessingGroup" xmlns:wpi="http://schemas.microsoft.com/office/word/2010/wordprocessingInk" xmlns:wne="http://schemas.microsoft.com/office/word/2006/wordml" xmlns:wps="http://schemas.microsoft.com/office/word/2010/wordprocessingShape" mc:Ignorable="w14 w15 w16se w16cid w16 w16cex w16sdtdh w16du wp14">
   <w:abstractNum w:abstractNumId="0" w15:restartNumberingAfterBreak="0">
+    <w:nsid w:val="121F75F6"/>
+    <w:multiLevelType w:val="hybridMultilevel"/>
+    <w:tmpl w:val="830E3A56"/>
+    <w:lvl w:ilvl="0" w:tplc="04090001">
+      <w:start w:val="1"/>
+      <w:numFmt w:val="bullet"/>
+      <w:lvlText w:val=""/>
+      <w:lvlJc w:val="left"/>
+      <w:pPr>
+        <w:ind w:left="720" w:hanging="360"/>
+      </w:pPr>
+      <w:rPr>
+        <w:rFonts w:ascii="Symbol" w:hAnsi="Symbol" w:hint="default"/>
+      </w:rPr>
+    </w:lvl>
+    <w:lvl w:ilvl="1" w:tplc="04090003" w:tentative="1">
+      <w:start w:val="1"/>
+      <w:numFmt w:val="bullet"/>
+      <w:lvlText w:val="o"/>
+      <w:lvlJc w:val="left"/>
+      <w:pPr>
+        <w:ind w:left="1440" w:hanging="360"/>
+      </w:pPr>
+      <w:rPr>
+        <w:rFonts w:ascii="Courier New" w:hAnsi="Courier New" w:cs="Courier New" w:hint="default"/>
+      </w:rPr>
+    </w:lvl>
+    <w:lvl w:ilvl="2" w:tplc="04090005" w:tentative="1">
+      <w:start w:val="1"/>
+      <w:numFmt w:val="bullet"/>
+      <w:lvlText w:val=""/>
+      <w:lvlJc w:val="left"/>
+      <w:pPr>
+        <w:ind w:left="2160" w:hanging="360"/>
+      </w:pPr>
+      <w:rPr>
+        <w:rFonts w:ascii="Wingdings" w:hAnsi="Wingdings" w:hint="default"/>
+      </w:rPr>
+    </w:lvl>
+    <w:lvl w:ilvl="3" w:tplc="04090001" w:tentative="1">
+      <w:start w:val="1"/>
+      <w:numFmt w:val="bullet"/>
+      <w:lvlText w:val=""/>
+      <w:lvlJc w:val="left"/>
+      <w:pPr>
+        <w:ind w:left="2880" w:hanging="360"/>
+      </w:pPr>
+      <w:rPr>
+        <w:rFonts w:ascii="Symbol" w:hAnsi="Symbol" w:hint="default"/>
+      </w:rPr>
+    </w:lvl>
+    <w:lvl w:ilvl="4" w:tplc="04090003" w:tentative="1">
+      <w:start w:val="1"/>
+      <w:numFmt w:val="bullet"/>
+      <w:lvlText w:val="o"/>
+      <w:lvlJc w:val="left"/>
+      <w:pPr>
+        <w:ind w:left="3600" w:hanging="360"/>
+      </w:pPr>
+      <w:rPr>
+        <w:rFonts w:ascii="Courier New" w:hAnsi="Courier New" w:cs="Courier New" w:hint="default"/>
+      </w:rPr>
+    </w:lvl>
+    <w:lvl w:ilvl="5" w:tplc="04090005" w:tentative="1">
+      <w:start w:val="1"/>
+      <w:numFmt w:val="bullet"/>
+      <w:lvlText w:val=""/>
+      <w:lvlJc w:val="left"/>
+      <w:pPr>
+        <w:ind w:left="4320" w:hanging="360"/>
+      </w:pPr>
+      <w:rPr>
+        <w:rFonts w:ascii="Wingdings" w:hAnsi="Wingdings" w:hint="default"/>
+      </w:rPr>
+    </w:lvl>
+    <w:lvl w:ilvl="6" w:tplc="04090001" w:tentative="1">
+      <w:start w:val="1"/>
+      <w:numFmt w:val="bullet"/>
+      <w:lvlText w:val=""/>
+      <w:lvlJc w:val="left"/>
+      <w:pPr>
+        <w:ind w:left="5040" w:hanging="360"/>
+      </w:pPr>
+      <w:rPr>
+        <w:rFonts w:ascii="Symbol" w:hAnsi="Symbol" w:hint="default"/>
+      </w:rPr>
+    </w:lvl>
+    <w:lvl w:ilvl="7" w:tplc="04090003" w:tentative="1">
+      <w:start w:val="1"/>
+      <w:numFmt w:val="bullet"/>
+      <w:lvlText w:val="o"/>
+      <w:lvlJc w:val="left"/>
+      <w:pPr>
+        <w:ind w:left="5760" w:hanging="360"/>
+      </w:pPr>
+      <w:rPr>
+        <w:rFonts w:ascii="Courier New" w:hAnsi="Courier New" w:cs="Courier New" w:hint="default"/>
+      </w:rPr>
+    </w:lvl>
+    <w:lvl w:ilvl="8" w:tplc="04090005" w:tentative="1">
+      <w:start w:val="1"/>
+      <w:numFmt w:val="bullet"/>
+      <w:lvlText w:val=""/>
+      <w:lvlJc w:val="left"/>
+      <w:pPr>
+        <w:ind w:left="6480" w:hanging="360"/>
+      </w:pPr>
+      <w:rPr>
+        <w:rFonts w:ascii="Wingdings" w:hAnsi="Wingdings" w:hint="default"/>
+      </w:rPr>
+    </w:lvl>
+  </w:abstractNum>
+  <w:abstractNum w:abstractNumId="1" w15:restartNumberingAfterBreak="0">
+    <w:nsid w:val="17CF1B73"/>
+    <w:multiLevelType w:val="hybridMultilevel"/>
+    <w:tmpl w:val="939AF366"/>
+    <w:lvl w:ilvl="0" w:tplc="04090001">
+      <w:start w:val="1"/>
+      <w:numFmt w:val="bullet"/>
+      <w:lvlText w:val=""/>
+      <w:lvlJc w:val="left"/>
+      <w:pPr>
+        <w:ind w:left="720" w:hanging="360"/>
+      </w:pPr>
+      <w:rPr>
+        <w:rFonts w:ascii="Symbol" w:hAnsi="Symbol" w:hint="default"/>
+      </w:rPr>
+    </w:lvl>
+    <w:lvl w:ilvl="1" w:tplc="04090003" w:tentative="1">
+      <w:start w:val="1"/>
+      <w:numFmt w:val="bullet"/>
+      <w:lvlText w:val="o"/>
+      <w:lvlJc w:val="left"/>
+      <w:pPr>
+        <w:ind w:left="1440" w:hanging="360"/>
+      </w:pPr>
+      <w:rPr>
+        <w:rFonts w:ascii="Courier New" w:hAnsi="Courier New" w:cs="Courier New" w:hint="default"/>
+      </w:rPr>
+    </w:lvl>
+    <w:lvl w:ilvl="2" w:tplc="04090005" w:tentative="1">
+      <w:start w:val="1"/>
+      <w:numFmt w:val="bullet"/>
+      <w:lvlText w:val=""/>
+      <w:lvlJc w:val="left"/>
+      <w:pPr>
+        <w:ind w:left="2160" w:hanging="360"/>
+      </w:pPr>
+      <w:rPr>
+        <w:rFonts w:ascii="Wingdings" w:hAnsi="Wingdings" w:hint="default"/>
+      </w:rPr>
+    </w:lvl>
+    <w:lvl w:ilvl="3" w:tplc="04090001" w:tentative="1">
+      <w:start w:val="1"/>
+      <w:numFmt w:val="bullet"/>
+      <w:lvlText w:val=""/>
+      <w:lvlJc w:val="left"/>
+      <w:pPr>
+        <w:ind w:left="2880" w:hanging="360"/>
+      </w:pPr>
+      <w:rPr>
+        <w:rFonts w:ascii="Symbol" w:hAnsi="Symbol" w:hint="default"/>
+      </w:rPr>
+    </w:lvl>
+    <w:lvl w:ilvl="4" w:tplc="04090003" w:tentative="1">
+      <w:start w:val="1"/>
+      <w:numFmt w:val="bullet"/>
+      <w:lvlText w:val="o"/>
+      <w:lvlJc w:val="left"/>
+      <w:pPr>
+        <w:ind w:left="3600" w:hanging="360"/>
+      </w:pPr>
+      <w:rPr>
+        <w:rFonts w:ascii="Courier New" w:hAnsi="Courier New" w:cs="Courier New" w:hint="default"/>
+      </w:rPr>
+    </w:lvl>
+    <w:lvl w:ilvl="5" w:tplc="04090005" w:tentative="1">
+      <w:start w:val="1"/>
+      <w:numFmt w:val="bullet"/>
+      <w:lvlText w:val=""/>
+      <w:lvlJc w:val="left"/>
+      <w:pPr>
+        <w:ind w:left="4320" w:hanging="360"/>
+      </w:pPr>
+      <w:rPr>
+        <w:rFonts w:ascii="Wingdings" w:hAnsi="Wingdings" w:hint="default"/>
+      </w:rPr>
+    </w:lvl>
+    <w:lvl w:ilvl="6" w:tplc="04090001" w:tentative="1">
+      <w:start w:val="1"/>
+      <w:numFmt w:val="bullet"/>
+      <w:lvlText w:val=""/>
+      <w:lvlJc w:val="left"/>
+      <w:pPr>
+        <w:ind w:left="5040" w:hanging="360"/>
+      </w:pPr>
+      <w:rPr>
+        <w:rFonts w:ascii="Symbol" w:hAnsi="Symbol" w:hint="default"/>
+      </w:rPr>
+    </w:lvl>
+    <w:lvl w:ilvl="7" w:tplc="04090003" w:tentative="1">
+      <w:start w:val="1"/>
+      <w:numFmt w:val="bullet"/>
+      <w:lvlText w:val="o"/>
+      <w:lvlJc w:val="left"/>
+      <w:pPr>
+        <w:ind w:left="5760" w:hanging="360"/>
+      </w:pPr>
+      <w:rPr>
+        <w:rFonts w:ascii="Courier New" w:hAnsi="Courier New" w:cs="Courier New" w:hint="default"/>
+      </w:rPr>
+    </w:lvl>
+    <w:lvl w:ilvl="8" w:tplc="04090005" w:tentative="1">
+      <w:start w:val="1"/>
+      <w:numFmt w:val="bullet"/>
+      <w:lvlText w:val=""/>
+      <w:lvlJc w:val="left"/>
+      <w:pPr>
+        <w:ind w:left="6480" w:hanging="360"/>
+      </w:pPr>
+      <w:rPr>
+        <w:rFonts w:ascii="Wingdings" w:hAnsi="Wingdings" w:hint="default"/>
+      </w:rPr>
+    </w:lvl>
+  </w:abstractNum>
+  <w:abstractNum w:abstractNumId="2" w15:restartNumberingAfterBreak="0">
     <w:nsid w:val="21DF0E5B"/>
     <w:multiLevelType w:val="hybridMultilevel"/>
     <w:tmpl w:val="C80E50E2"/>
@@ -5578,10 +7851,10 @@
       </w:rPr>
     </w:lvl>
   </w:abstractNum>
-  <w:abstractNum w:abstractNumId="1" w15:restartNumberingAfterBreak="0">
-    <w:nsid w:val="51E33E19"/>
+  <w:abstractNum w:abstractNumId="3" w15:restartNumberingAfterBreak="0">
+    <w:nsid w:val="38375516"/>
     <w:multiLevelType w:val="hybridMultilevel"/>
-    <w:tmpl w:val="FF7CBB68"/>
+    <w:tmpl w:val="E4E82FA8"/>
     <w:lvl w:ilvl="0" w:tplc="04090001">
       <w:start w:val="1"/>
       <w:numFmt w:val="bullet"/>
@@ -5691,7 +7964,120 @@
       </w:rPr>
     </w:lvl>
   </w:abstractNum>
-  <w:abstractNum w:abstractNumId="2" w15:restartNumberingAfterBreak="0">
+  <w:abstractNum w:abstractNumId="4" w15:restartNumberingAfterBreak="0">
+    <w:nsid w:val="51E33E19"/>
+    <w:multiLevelType w:val="hybridMultilevel"/>
+    <w:tmpl w:val="FF7CBB68"/>
+    <w:lvl w:ilvl="0" w:tplc="04090001">
+      <w:start w:val="1"/>
+      <w:numFmt w:val="bullet"/>
+      <w:lvlText w:val=""/>
+      <w:lvlJc w:val="left"/>
+      <w:pPr>
+        <w:ind w:left="720" w:hanging="360"/>
+      </w:pPr>
+      <w:rPr>
+        <w:rFonts w:ascii="Symbol" w:hAnsi="Symbol" w:hint="default"/>
+      </w:rPr>
+    </w:lvl>
+    <w:lvl w:ilvl="1" w:tplc="04090003" w:tentative="1">
+      <w:start w:val="1"/>
+      <w:numFmt w:val="bullet"/>
+      <w:lvlText w:val="o"/>
+      <w:lvlJc w:val="left"/>
+      <w:pPr>
+        <w:ind w:left="1440" w:hanging="360"/>
+      </w:pPr>
+      <w:rPr>
+        <w:rFonts w:ascii="Courier New" w:hAnsi="Courier New" w:cs="Courier New" w:hint="default"/>
+      </w:rPr>
+    </w:lvl>
+    <w:lvl w:ilvl="2" w:tplc="04090005" w:tentative="1">
+      <w:start w:val="1"/>
+      <w:numFmt w:val="bullet"/>
+      <w:lvlText w:val=""/>
+      <w:lvlJc w:val="left"/>
+      <w:pPr>
+        <w:ind w:left="2160" w:hanging="360"/>
+      </w:pPr>
+      <w:rPr>
+        <w:rFonts w:ascii="Wingdings" w:hAnsi="Wingdings" w:hint="default"/>
+      </w:rPr>
+    </w:lvl>
+    <w:lvl w:ilvl="3" w:tplc="04090001" w:tentative="1">
+      <w:start w:val="1"/>
+      <w:numFmt w:val="bullet"/>
+      <w:lvlText w:val=""/>
+      <w:lvlJc w:val="left"/>
+      <w:pPr>
+        <w:ind w:left="2880" w:hanging="360"/>
+      </w:pPr>
+      <w:rPr>
+        <w:rFonts w:ascii="Symbol" w:hAnsi="Symbol" w:hint="default"/>
+      </w:rPr>
+    </w:lvl>
+    <w:lvl w:ilvl="4" w:tplc="04090003" w:tentative="1">
+      <w:start w:val="1"/>
+      <w:numFmt w:val="bullet"/>
+      <w:lvlText w:val="o"/>
+      <w:lvlJc w:val="left"/>
+      <w:pPr>
+        <w:ind w:left="3600" w:hanging="360"/>
+      </w:pPr>
+      <w:rPr>
+        <w:rFonts w:ascii="Courier New" w:hAnsi="Courier New" w:cs="Courier New" w:hint="default"/>
+      </w:rPr>
+    </w:lvl>
+    <w:lvl w:ilvl="5" w:tplc="04090005" w:tentative="1">
+      <w:start w:val="1"/>
+      <w:numFmt w:val="bullet"/>
+      <w:lvlText w:val=""/>
+      <w:lvlJc w:val="left"/>
+      <w:pPr>
+        <w:ind w:left="4320" w:hanging="360"/>
+      </w:pPr>
+      <w:rPr>
+        <w:rFonts w:ascii="Wingdings" w:hAnsi="Wingdings" w:hint="default"/>
+      </w:rPr>
+    </w:lvl>
+    <w:lvl w:ilvl="6" w:tplc="04090001" w:tentative="1">
+      <w:start w:val="1"/>
+      <w:numFmt w:val="bullet"/>
+      <w:lvlText w:val=""/>
+      <w:lvlJc w:val="left"/>
+      <w:pPr>
+        <w:ind w:left="5040" w:hanging="360"/>
+      </w:pPr>
+      <w:rPr>
+        <w:rFonts w:ascii="Symbol" w:hAnsi="Symbol" w:hint="default"/>
+      </w:rPr>
+    </w:lvl>
+    <w:lvl w:ilvl="7" w:tplc="04090003" w:tentative="1">
+      <w:start w:val="1"/>
+      <w:numFmt w:val="bullet"/>
+      <w:lvlText w:val="o"/>
+      <w:lvlJc w:val="left"/>
+      <w:pPr>
+        <w:ind w:left="5760" w:hanging="360"/>
+      </w:pPr>
+      <w:rPr>
+        <w:rFonts w:ascii="Courier New" w:hAnsi="Courier New" w:cs="Courier New" w:hint="default"/>
+      </w:rPr>
+    </w:lvl>
+    <w:lvl w:ilvl="8" w:tplc="04090005" w:tentative="1">
+      <w:start w:val="1"/>
+      <w:numFmt w:val="bullet"/>
+      <w:lvlText w:val=""/>
+      <w:lvlJc w:val="left"/>
+      <w:pPr>
+        <w:ind w:left="6480" w:hanging="360"/>
+      </w:pPr>
+      <w:rPr>
+        <w:rFonts w:ascii="Wingdings" w:hAnsi="Wingdings" w:hint="default"/>
+      </w:rPr>
+    </w:lvl>
+  </w:abstractNum>
+  <w:abstractNum w:abstractNumId="5" w15:restartNumberingAfterBreak="0">
     <w:nsid w:val="5FCB4141"/>
     <w:multiLevelType w:val="hybridMultilevel"/>
     <w:tmpl w:val="71BCA014"/>
@@ -5804,13 +8190,138 @@
       </w:rPr>
     </w:lvl>
   </w:abstractNum>
+  <w:abstractNum w:abstractNumId="6" w15:restartNumberingAfterBreak="0">
+    <w:nsid w:val="7D0203AA"/>
+    <w:multiLevelType w:val="hybridMultilevel"/>
+    <w:tmpl w:val="9392B5A2"/>
+    <w:lvl w:ilvl="0" w:tplc="04090001">
+      <w:start w:val="1"/>
+      <w:numFmt w:val="bullet"/>
+      <w:lvlText w:val=""/>
+      <w:lvlJc w:val="left"/>
+      <w:pPr>
+        <w:ind w:left="720" w:hanging="360"/>
+      </w:pPr>
+      <w:rPr>
+        <w:rFonts w:ascii="Symbol" w:hAnsi="Symbol" w:hint="default"/>
+      </w:rPr>
+    </w:lvl>
+    <w:lvl w:ilvl="1" w:tplc="04090003" w:tentative="1">
+      <w:start w:val="1"/>
+      <w:numFmt w:val="bullet"/>
+      <w:lvlText w:val="o"/>
+      <w:lvlJc w:val="left"/>
+      <w:pPr>
+        <w:ind w:left="1440" w:hanging="360"/>
+      </w:pPr>
+      <w:rPr>
+        <w:rFonts w:ascii="Courier New" w:hAnsi="Courier New" w:cs="Courier New" w:hint="default"/>
+      </w:rPr>
+    </w:lvl>
+    <w:lvl w:ilvl="2" w:tplc="04090005" w:tentative="1">
+      <w:start w:val="1"/>
+      <w:numFmt w:val="bullet"/>
+      <w:lvlText w:val=""/>
+      <w:lvlJc w:val="left"/>
+      <w:pPr>
+        <w:ind w:left="2160" w:hanging="360"/>
+      </w:pPr>
+      <w:rPr>
+        <w:rFonts w:ascii="Wingdings" w:hAnsi="Wingdings" w:hint="default"/>
+      </w:rPr>
+    </w:lvl>
+    <w:lvl w:ilvl="3" w:tplc="04090001" w:tentative="1">
+      <w:start w:val="1"/>
+      <w:numFmt w:val="bullet"/>
+      <w:lvlText w:val=""/>
+      <w:lvlJc w:val="left"/>
+      <w:pPr>
+        <w:ind w:left="2880" w:hanging="360"/>
+      </w:pPr>
+      <w:rPr>
+        <w:rFonts w:ascii="Symbol" w:hAnsi="Symbol" w:hint="default"/>
+      </w:rPr>
+    </w:lvl>
+    <w:lvl w:ilvl="4" w:tplc="04090003" w:tentative="1">
+      <w:start w:val="1"/>
+      <w:numFmt w:val="bullet"/>
+      <w:lvlText w:val="o"/>
+      <w:lvlJc w:val="left"/>
+      <w:pPr>
+        <w:ind w:left="3600" w:hanging="360"/>
+      </w:pPr>
+      <w:rPr>
+        <w:rFonts w:ascii="Courier New" w:hAnsi="Courier New" w:cs="Courier New" w:hint="default"/>
+      </w:rPr>
+    </w:lvl>
+    <w:lvl w:ilvl="5" w:tplc="04090005" w:tentative="1">
+      <w:start w:val="1"/>
+      <w:numFmt w:val="bullet"/>
+      <w:lvlText w:val=""/>
+      <w:lvlJc w:val="left"/>
+      <w:pPr>
+        <w:ind w:left="4320" w:hanging="360"/>
+      </w:pPr>
+      <w:rPr>
+        <w:rFonts w:ascii="Wingdings" w:hAnsi="Wingdings" w:hint="default"/>
+      </w:rPr>
+    </w:lvl>
+    <w:lvl w:ilvl="6" w:tplc="04090001" w:tentative="1">
+      <w:start w:val="1"/>
+      <w:numFmt w:val="bullet"/>
+      <w:lvlText w:val=""/>
+      <w:lvlJc w:val="left"/>
+      <w:pPr>
+        <w:ind w:left="5040" w:hanging="360"/>
+      </w:pPr>
+      <w:rPr>
+        <w:rFonts w:ascii="Symbol" w:hAnsi="Symbol" w:hint="default"/>
+      </w:rPr>
+    </w:lvl>
+    <w:lvl w:ilvl="7" w:tplc="04090003" w:tentative="1">
+      <w:start w:val="1"/>
+      <w:numFmt w:val="bullet"/>
+      <w:lvlText w:val="o"/>
+      <w:lvlJc w:val="left"/>
+      <w:pPr>
+        <w:ind w:left="5760" w:hanging="360"/>
+      </w:pPr>
+      <w:rPr>
+        <w:rFonts w:ascii="Courier New" w:hAnsi="Courier New" w:cs="Courier New" w:hint="default"/>
+      </w:rPr>
+    </w:lvl>
+    <w:lvl w:ilvl="8" w:tplc="04090005" w:tentative="1">
+      <w:start w:val="1"/>
+      <w:numFmt w:val="bullet"/>
+      <w:lvlText w:val=""/>
+      <w:lvlJc w:val="left"/>
+      <w:pPr>
+        <w:ind w:left="6480" w:hanging="360"/>
+      </w:pPr>
+      <w:rPr>
+        <w:rFonts w:ascii="Wingdings" w:hAnsi="Wingdings" w:hint="default"/>
+      </w:rPr>
+    </w:lvl>
+  </w:abstractNum>
   <w:num w:numId="1" w16cid:durableId="725879661">
+    <w:abstractNumId w:val="5"/>
+  </w:num>
+  <w:num w:numId="2" w16cid:durableId="2097700737">
     <w:abstractNumId w:val="2"/>
   </w:num>
-  <w:num w:numId="2" w16cid:durableId="2097700737">
+  <w:num w:numId="3" w16cid:durableId="1157915896">
+    <w:abstractNumId w:val="4"/>
+  </w:num>
+  <w:num w:numId="4" w16cid:durableId="981344581">
     <w:abstractNumId w:val="0"/>
   </w:num>
-  <w:num w:numId="3" w16cid:durableId="1157915896">
+  <w:num w:numId="5" w16cid:durableId="115372879">
+    <w:abstractNumId w:val="6"/>
+  </w:num>
+  <w:num w:numId="6" w16cid:durableId="511383010">
+    <w:abstractNumId w:val="3"/>
+  </w:num>
+  <w:num w:numId="7" w16cid:durableId="1609854326">
     <w:abstractNumId w:val="1"/>
   </w:num>
 </w:numbering>
@@ -6640,6 +9151,30 @@
 </file>
 
 <file path=customXml/item1.xml><?xml version="1.0" encoding="utf-8"?>
+<b:Sources xmlns:b="http://schemas.openxmlformats.org/officeDocument/2006/bibliography" xmlns="http://schemas.openxmlformats.org/officeDocument/2006/bibliography" SelectedStyle="\APASixthEditionOfficeOnline.xsl" StyleName="APA" Version="6"/>
+</file>
+
+<file path=customXml/item2.xml><?xml version="1.0" encoding="utf-8"?>
+<?mso-contentType ?>
+<FormTemplates xmlns="http://schemas.microsoft.com/sharepoint/v3/contenttype/forms">
+  <Display>DocumentLibraryForm</Display>
+  <Edit>DocumentLibraryForm</Edit>
+  <New>DocumentLibraryForm</New>
+</FormTemplates>
+</file>
+
+<file path=customXml/item3.xml><?xml version="1.0" encoding="utf-8"?>
+<p:properties xmlns:p="http://schemas.microsoft.com/office/2006/metadata/properties" xmlns:xsi="http://www.w3.org/2001/XMLSchema-instance" xmlns:pc="http://schemas.microsoft.com/office/infopath/2007/PartnerControls">
+  <documentManagement>
+    <lcf76f155ced4ddcb4097134ff3c332f xmlns="fe089279-cce7-4507-8e0a-26cf680cd51b">
+      <Terms xmlns="http://schemas.microsoft.com/office/infopath/2007/PartnerControls"/>
+    </lcf76f155ced4ddcb4097134ff3c332f>
+    <TaxCatchAll xmlns="502fd2cd-f14c-4760-9a26-64de99db65d4" xsi:nil="true"/>
+  </documentManagement>
+</p:properties>
+</file>
+
+<file path=customXml/item4.xml><?xml version="1.0" encoding="utf-8"?>
 <ct:contentTypeSchema xmlns:ct="http://schemas.microsoft.com/office/2006/metadata/contentType" xmlns:ma="http://schemas.microsoft.com/office/2006/metadata/properties/metaAttributes" ct:_="" ma:_="" ma:contentTypeName="Document" ma:contentTypeID="0x01010094EA8CCF0820424FA50DCE49C2FD25FF" ma:contentTypeVersion="16" ma:contentTypeDescription="Create a new document." ma:contentTypeScope="" ma:versionID="5aef4472ac4e3fcdb8dc00a0155301b2">
   <xsd:schema xmlns:xsd="http://www.w3.org/2001/XMLSchema" xmlns:xs="http://www.w3.org/2001/XMLSchema" xmlns:p="http://schemas.microsoft.com/office/2006/metadata/properties" xmlns:ns2="fe089279-cce7-4507-8e0a-26cf680cd51b" xmlns:ns3="502fd2cd-f14c-4760-9a26-64de99db65d4" targetNamespace="http://schemas.microsoft.com/office/2006/metadata/properties" ma:root="true" ma:fieldsID="a19b0468e3e7c12f12ac709368259b03" ns2:_="" ns3:_="">
     <xsd:import namespace="fe089279-cce7-4507-8e0a-26cf680cd51b"/>
@@ -6882,31 +9417,34 @@
 </ct:contentTypeSchema>
 </file>
 
-<file path=customXml/item2.xml><?xml version="1.0" encoding="utf-8"?>
-<p:properties xmlns:p="http://schemas.microsoft.com/office/2006/metadata/properties" xmlns:xsi="http://www.w3.org/2001/XMLSchema-instance" xmlns:pc="http://schemas.microsoft.com/office/infopath/2007/PartnerControls">
-  <documentManagement>
-    <lcf76f155ced4ddcb4097134ff3c332f xmlns="fe089279-cce7-4507-8e0a-26cf680cd51b">
-      <Terms xmlns="http://schemas.microsoft.com/office/infopath/2007/PartnerControls"/>
-    </lcf76f155ced4ddcb4097134ff3c332f>
-    <TaxCatchAll xmlns="502fd2cd-f14c-4760-9a26-64de99db65d4" xsi:nil="true"/>
-  </documentManagement>
-</p:properties>
+<file path=customXml/itemProps1.xml><?xml version="1.0" encoding="utf-8"?>
+<ds:datastoreItem xmlns:ds="http://schemas.openxmlformats.org/officeDocument/2006/customXml" ds:itemID="{3E823D3A-E2D0-4342-9AEE-559C30C20C21}">
+  <ds:schemaRefs>
+    <ds:schemaRef ds:uri="http://schemas.openxmlformats.org/officeDocument/2006/bibliography"/>
+  </ds:schemaRefs>
+</ds:datastoreItem>
 </file>
 
-<file path=customXml/item3.xml><?xml version="1.0" encoding="utf-8"?>
-<?mso-contentType ?>
-<FormTemplates xmlns="http://schemas.microsoft.com/sharepoint/v3/contenttype/forms">
-  <Display>DocumentLibraryForm</Display>
-  <Edit>DocumentLibraryForm</Edit>
-  <New>DocumentLibraryForm</New>
-</FormTemplates>
+<file path=customXml/itemProps2.xml><?xml version="1.0" encoding="utf-8"?>
+<ds:datastoreItem xmlns:ds="http://schemas.openxmlformats.org/officeDocument/2006/customXml" ds:itemID="{626F1595-F7CE-4D54-88A4-874C2B0F0615}">
+  <ds:schemaRefs>
+    <ds:schemaRef ds:uri="http://schemas.microsoft.com/sharepoint/v3/contenttype/forms"/>
+  </ds:schemaRefs>
+</ds:datastoreItem>
 </file>
 
-<file path=customXml/item4.xml><?xml version="1.0" encoding="utf-8"?>
-<b:Sources xmlns:b="http://schemas.openxmlformats.org/officeDocument/2006/bibliography" xmlns="http://schemas.openxmlformats.org/officeDocument/2006/bibliography" SelectedStyle="\APASixthEditionOfficeOnline.xsl" StyleName="APA" Version="6"/>
+<file path=customXml/itemProps3.xml><?xml version="1.0" encoding="utf-8"?>
+<ds:datastoreItem xmlns:ds="http://schemas.openxmlformats.org/officeDocument/2006/customXml" ds:itemID="{898F71D4-76C8-44B7-B818-EF9838AB190A}">
+  <ds:schemaRefs>
+    <ds:schemaRef ds:uri="http://schemas.microsoft.com/office/2006/metadata/properties"/>
+    <ds:schemaRef ds:uri="http://schemas.microsoft.com/office/infopath/2007/PartnerControls"/>
+    <ds:schemaRef ds:uri="fe089279-cce7-4507-8e0a-26cf680cd51b"/>
+    <ds:schemaRef ds:uri="502fd2cd-f14c-4760-9a26-64de99db65d4"/>
+  </ds:schemaRefs>
+</ds:datastoreItem>
 </file>
 
-<file path=customXml/itemProps1.xml><?xml version="1.0" encoding="utf-8"?>
+<file path=customXml/itemProps4.xml><?xml version="1.0" encoding="utf-8"?>
 <ds:datastoreItem xmlns:ds="http://schemas.openxmlformats.org/officeDocument/2006/customXml" ds:itemID="{EA2791D5-5A9F-42C2-B0EA-14E1813420C3}">
   <ds:schemaRefs>
     <ds:schemaRef ds:uri="http://schemas.microsoft.com/office/2006/metadata/contentType"/>
@@ -6923,31 +9461,4 @@
     <ds:schemaRef ds:uri="http://schemas.microsoft.com/internal/obd"/>
   </ds:schemaRefs>
 </ds:datastoreItem>
-</file>
-
-<file path=customXml/itemProps2.xml><?xml version="1.0" encoding="utf-8"?>
-<ds:datastoreItem xmlns:ds="http://schemas.openxmlformats.org/officeDocument/2006/customXml" ds:itemID="{898F71D4-76C8-44B7-B818-EF9838AB190A}">
-  <ds:schemaRefs>
-    <ds:schemaRef ds:uri="http://schemas.microsoft.com/office/2006/metadata/properties"/>
-    <ds:schemaRef ds:uri="http://schemas.microsoft.com/office/infopath/2007/PartnerControls"/>
-    <ds:schemaRef ds:uri="fe089279-cce7-4507-8e0a-26cf680cd51b"/>
-    <ds:schemaRef ds:uri="502fd2cd-f14c-4760-9a26-64de99db65d4"/>
-  </ds:schemaRefs>
-</ds:datastoreItem>
-</file>
-
-<file path=customXml/itemProps3.xml><?xml version="1.0" encoding="utf-8"?>
-<ds:datastoreItem xmlns:ds="http://schemas.openxmlformats.org/officeDocument/2006/customXml" ds:itemID="{626F1595-F7CE-4D54-88A4-874C2B0F0615}">
-  <ds:schemaRefs>
-    <ds:schemaRef ds:uri="http://schemas.microsoft.com/sharepoint/v3/contenttype/forms"/>
-  </ds:schemaRefs>
-</ds:datastoreItem>
-</file>
-
-<file path=customXml/itemProps4.xml><?xml version="1.0" encoding="utf-8"?>
-<ds:datastoreItem xmlns:ds="http://schemas.openxmlformats.org/officeDocument/2006/customXml" ds:itemID="{3E823D3A-E2D0-4342-9AEE-559C30C20C21}">
-  <ds:schemaRefs>
-    <ds:schemaRef ds:uri="http://schemas.openxmlformats.org/officeDocument/2006/bibliography"/>
-  </ds:schemaRefs>
-</ds:datastoreItem>
 </file>
</xml_diff>

<commit_message>
Fine tuning interview language, report language
</commit_message>
<xml_diff>
--- a/docassemble/DraftMaineDebtCollectionHearingHelper/data/templates/Debt_Hearing_Helper.docx
+++ b/docassemble/DraftMaineDebtCollectionHearingHelper/data/templates/Debt_Hearing_Helper.docx
@@ -138,9 +138,8 @@
           <w:sz w:val="28"/>
           <w:szCs w:val="28"/>
         </w:rPr>
-        <w:t xml:space="preserve">Generated for </w:t>
-      </w:r>
-      <w:proofErr w:type="gramStart"/>
+        <w:t>Generated for {{ users</w:t>
+      </w:r>
       <w:r>
         <w:rPr>
           <w:rFonts w:ascii="Times New Roman" w:eastAsia="Times New Roman" w:hAnsi="Times New Roman" w:cs="Times New Roman"/>
@@ -150,9 +149,8 @@
           <w:sz w:val="28"/>
           <w:szCs w:val="28"/>
         </w:rPr>
-        <w:t>{{ users</w:t>
-      </w:r>
-      <w:proofErr w:type="gramEnd"/>
+        <w:t>[</w:t>
+      </w:r>
       <w:r>
         <w:rPr>
           <w:rFonts w:ascii="Times New Roman" w:eastAsia="Times New Roman" w:hAnsi="Times New Roman" w:cs="Times New Roman"/>
@@ -162,7 +160,7 @@
           <w:sz w:val="28"/>
           <w:szCs w:val="28"/>
         </w:rPr>
-        <w:t>[</w:t>
+        <w:t>0</w:t>
       </w:r>
       <w:r>
         <w:rPr>
@@ -173,7 +171,7 @@
           <w:sz w:val="28"/>
           <w:szCs w:val="28"/>
         </w:rPr>
-        <w:t>0</w:t>
+        <w:t>]</w:t>
       </w:r>
       <w:r>
         <w:rPr>
@@ -184,7 +182,7 @@
           <w:sz w:val="28"/>
           <w:szCs w:val="28"/>
         </w:rPr>
-        <w:t>]</w:t>
+        <w:t>.</w:t>
       </w:r>
       <w:r>
         <w:rPr>
@@ -195,42 +193,7 @@
           <w:sz w:val="28"/>
           <w:szCs w:val="28"/>
         </w:rPr>
-        <w:t>.</w:t>
-      </w:r>
-      <w:r>
-        <w:rPr>
-          <w:rFonts w:ascii="Times New Roman" w:eastAsia="Times New Roman" w:hAnsi="Times New Roman" w:cs="Times New Roman"/>
-          <w:b/>
-          <w:bCs/>
-          <w:color w:val="024442"/>
-          <w:sz w:val="28"/>
-          <w:szCs w:val="28"/>
-        </w:rPr>
-        <w:t xml:space="preserve">name }} on {{ </w:t>
-      </w:r>
-      <w:proofErr w:type="spellStart"/>
-      <w:r>
-        <w:rPr>
-          <w:rFonts w:ascii="Times New Roman" w:eastAsia="Times New Roman" w:hAnsi="Times New Roman" w:cs="Times New Roman"/>
-          <w:b/>
-          <w:bCs/>
-          <w:color w:val="024442"/>
-          <w:sz w:val="28"/>
-          <w:szCs w:val="28"/>
-        </w:rPr>
-        <w:t>format_date</w:t>
-      </w:r>
-      <w:proofErr w:type="spellEnd"/>
-      <w:r>
-        <w:rPr>
-          <w:rFonts w:ascii="Times New Roman" w:eastAsia="Times New Roman" w:hAnsi="Times New Roman" w:cs="Times New Roman"/>
-          <w:b/>
-          <w:bCs/>
-          <w:color w:val="024442"/>
-          <w:sz w:val="28"/>
-          <w:szCs w:val="28"/>
-        </w:rPr>
-        <w:t>(today()) }}</w:t>
+        <w:t>name }} on {{ format_date(today()) }}</w:t>
       </w:r>
     </w:p>
     <w:p>
@@ -273,67 +236,7 @@
           <w:sz w:val="28"/>
           <w:szCs w:val="28"/>
         </w:rPr>
-        <w:t xml:space="preserve"> </w:t>
-      </w:r>
-      <w:proofErr w:type="gramStart"/>
-      <w:r>
-        <w:rPr>
-          <w:rFonts w:ascii="Times New Roman" w:eastAsia="Times New Roman" w:hAnsi="Times New Roman" w:cs="Times New Roman"/>
-          <w:color w:val="000000" w:themeColor="text1"/>
-          <w:sz w:val="28"/>
-          <w:szCs w:val="28"/>
-        </w:rPr>
-        <w:t xml:space="preserve">{{ </w:t>
-      </w:r>
-      <w:proofErr w:type="spellStart"/>
-      <w:r>
-        <w:rPr>
-          <w:rFonts w:ascii="Times New Roman" w:eastAsia="Times New Roman" w:hAnsi="Times New Roman" w:cs="Times New Roman"/>
-          <w:color w:val="000000" w:themeColor="text1"/>
-          <w:sz w:val="28"/>
-          <w:szCs w:val="28"/>
-        </w:rPr>
-        <w:t>hearing</w:t>
-      </w:r>
-      <w:proofErr w:type="gramEnd"/>
-      <w:r>
-        <w:rPr>
-          <w:rFonts w:ascii="Times New Roman" w:eastAsia="Times New Roman" w:hAnsi="Times New Roman" w:cs="Times New Roman"/>
-          <w:color w:val="000000" w:themeColor="text1"/>
-          <w:sz w:val="28"/>
-          <w:szCs w:val="28"/>
-        </w:rPr>
-        <w:t>_type</w:t>
-      </w:r>
-      <w:proofErr w:type="spellEnd"/>
-      <w:r>
-        <w:rPr>
-          <w:rFonts w:ascii="Times New Roman" w:eastAsia="Times New Roman" w:hAnsi="Times New Roman" w:cs="Times New Roman"/>
-          <w:color w:val="000000" w:themeColor="text1"/>
-          <w:sz w:val="28"/>
-          <w:szCs w:val="28"/>
-        </w:rPr>
-        <w:t xml:space="preserve"> }} in Maine {{ </w:t>
-      </w:r>
-      <w:proofErr w:type="spellStart"/>
-      <w:r>
-        <w:rPr>
-          <w:rFonts w:ascii="Times New Roman" w:eastAsia="Times New Roman" w:hAnsi="Times New Roman" w:cs="Times New Roman"/>
-          <w:color w:val="000000" w:themeColor="text1"/>
-          <w:sz w:val="28"/>
-          <w:szCs w:val="28"/>
-        </w:rPr>
-        <w:t>court_type</w:t>
-      </w:r>
-      <w:proofErr w:type="spellEnd"/>
-      <w:r>
-        <w:rPr>
-          <w:rFonts w:ascii="Times New Roman" w:eastAsia="Times New Roman" w:hAnsi="Times New Roman" w:cs="Times New Roman"/>
-          <w:color w:val="000000" w:themeColor="text1"/>
-          <w:sz w:val="28"/>
-          <w:szCs w:val="28"/>
-        </w:rPr>
-        <w:t xml:space="preserve"> }} Court. </w:t>
+        <w:t xml:space="preserve"> {{ hearing_type }} in Maine {{ court_type }} Court. </w:t>
       </w:r>
       <w:r>
         <w:rPr>
@@ -378,76 +281,28 @@
           <w:sz w:val="32"/>
           <w:szCs w:val="32"/>
         </w:rPr>
-        <w:t xml:space="preserve">You have to go to a </w:t>
-      </w:r>
-      <w:proofErr w:type="gramStart"/>
-      <w:r>
-        <w:rPr>
-          <w:rFonts w:ascii="Times New Roman" w:hAnsi="Times New Roman" w:cs="Times New Roman"/>
+        <w:t>You have to go to a {{ hearing_type }}, now what?</w:t>
+      </w:r>
+    </w:p>
+    <w:p/>
+    <w:p>
+      <w:pPr>
+        <w:pStyle w:val="Heading3"/>
+        <w:rPr>
+          <w:rFonts w:ascii="Times New Roman" w:eastAsia="Times New Roman" w:hAnsi="Times New Roman" w:cs="Times New Roman"/>
           <w:b/>
           <w:bCs/>
           <w:color w:val="024442"/>
-          <w:sz w:val="32"/>
-          <w:szCs w:val="32"/>
-        </w:rPr>
-        <w:t xml:space="preserve">{{ </w:t>
-      </w:r>
-      <w:proofErr w:type="spellStart"/>
-      <w:r>
-        <w:rPr>
-          <w:rFonts w:ascii="Times New Roman" w:hAnsi="Times New Roman" w:cs="Times New Roman"/>
+          <w:sz w:val="28"/>
+          <w:szCs w:val="28"/>
+        </w:rPr>
+      </w:pPr>
+      <w:r>
+        <w:rPr>
+          <w:rFonts w:ascii="Times New Roman" w:eastAsia="Times New Roman" w:hAnsi="Times New Roman" w:cs="Times New Roman"/>
           <w:b/>
           <w:bCs/>
           <w:color w:val="024442"/>
-          <w:sz w:val="32"/>
-          <w:szCs w:val="32"/>
-        </w:rPr>
-        <w:t>hearing</w:t>
-      </w:r>
-      <w:proofErr w:type="gramEnd"/>
-      <w:r>
-        <w:rPr>
-          <w:rFonts w:ascii="Times New Roman" w:hAnsi="Times New Roman" w:cs="Times New Roman"/>
-          <w:b/>
-          <w:bCs/>
-          <w:color w:val="024442"/>
-          <w:sz w:val="32"/>
-          <w:szCs w:val="32"/>
-        </w:rPr>
-        <w:t>_type</w:t>
-      </w:r>
-      <w:proofErr w:type="spellEnd"/>
-      <w:r>
-        <w:rPr>
-          <w:rFonts w:ascii="Times New Roman" w:hAnsi="Times New Roman" w:cs="Times New Roman"/>
-          <w:b/>
-          <w:bCs/>
-          <w:color w:val="024442"/>
-          <w:sz w:val="32"/>
-          <w:szCs w:val="32"/>
-        </w:rPr>
-        <w:t xml:space="preserve"> }}, now what?</w:t>
-      </w:r>
-    </w:p>
-    <w:p/>
-    <w:p>
-      <w:pPr>
-        <w:pStyle w:val="Heading3"/>
-        <w:rPr>
-          <w:rFonts w:ascii="Times New Roman" w:eastAsia="Times New Roman" w:hAnsi="Times New Roman" w:cs="Times New Roman"/>
-          <w:b/>
-          <w:bCs/>
-          <w:color w:val="024442"/>
-          <w:sz w:val="28"/>
-          <w:szCs w:val="28"/>
-        </w:rPr>
-      </w:pPr>
-      <w:r>
-        <w:rPr>
-          <w:rFonts w:ascii="Times New Roman" w:eastAsia="Times New Roman" w:hAnsi="Times New Roman" w:cs="Times New Roman"/>
-          <w:b/>
-          <w:bCs/>
-          <w:color w:val="024442"/>
           <w:sz w:val="28"/>
           <w:szCs w:val="28"/>
         </w:rPr>
@@ -512,25 +367,7 @@
           <w:sz w:val="28"/>
           <w:szCs w:val="28"/>
         </w:rPr>
-        <w:t xml:space="preserve">{%p if </w:t>
-      </w:r>
-      <w:proofErr w:type="spellStart"/>
-      <w:r>
-        <w:rPr>
-          <w:rFonts w:ascii="Times New Roman" w:eastAsia="Times New Roman" w:hAnsi="Times New Roman" w:cs="Times New Roman"/>
-          <w:sz w:val="28"/>
-          <w:szCs w:val="28"/>
-        </w:rPr>
-        <w:t>hearing_type</w:t>
-      </w:r>
-      <w:proofErr w:type="spellEnd"/>
-      <w:r>
-        <w:rPr>
-          <w:rFonts w:ascii="Times New Roman" w:eastAsia="Times New Roman" w:hAnsi="Times New Roman" w:cs="Times New Roman"/>
-          <w:sz w:val="28"/>
-          <w:szCs w:val="28"/>
-        </w:rPr>
-        <w:t xml:space="preserve"> == ‘Debt Collection Hearing’ %}</w:t>
+        <w:t>{%p if hearing_type == ‘Debt Collection Hearing’ %}</w:t>
       </w:r>
     </w:p>
     <w:p>
@@ -552,21 +389,8 @@
           <w:sz w:val="28"/>
           <w:szCs w:val="28"/>
         </w:rPr>
-        <w:t xml:space="preserve">This is where you are in the </w:t>
-      </w:r>
-      <w:proofErr w:type="gramStart"/>
-      <w:r>
-        <w:rPr>
-          <w:rFonts w:ascii="Times New Roman" w:eastAsia="Times New Roman" w:hAnsi="Times New Roman" w:cs="Times New Roman"/>
-          <w:b/>
-          <w:bCs/>
-          <w:color w:val="005E00"/>
-          <w:sz w:val="28"/>
-          <w:szCs w:val="28"/>
-        </w:rPr>
-        <w:t>process</w:t>
-      </w:r>
-      <w:proofErr w:type="gramEnd"/>
+        <w:t>This is where you are in the process</w:t>
+      </w:r>
     </w:p>
     <w:p>
       <w:pPr>
@@ -648,7 +472,39 @@
           <w:sz w:val="28"/>
           <w:szCs w:val="28"/>
         </w:rPr>
-        <w:t xml:space="preserve">At this stage, it’s possible that a creditor’s attorney would be willing to dismiss the case if you show them you can’t afford to pay the debt. To show them you can’t afford to pay the debt, you should show them that you have little income and property that they could force you to turn over. </w:t>
+        <w:t>At this stage, it’s possible that a creditor’s attorney would be willing to dismiss the case if you show them you</w:t>
+      </w:r>
+      <w:r>
+        <w:rPr>
+          <w:rFonts w:ascii="Times New Roman" w:eastAsia="Times New Roman" w:hAnsi="Times New Roman" w:cs="Times New Roman"/>
+          <w:sz w:val="28"/>
+          <w:szCs w:val="28"/>
+        </w:rPr>
+        <w:t xml:space="preserve"> are ‘collections proof’ under Maine law and</w:t>
+      </w:r>
+      <w:r>
+        <w:rPr>
+          <w:rFonts w:ascii="Times New Roman" w:eastAsia="Times New Roman" w:hAnsi="Times New Roman" w:cs="Times New Roman"/>
+          <w:sz w:val="28"/>
+          <w:szCs w:val="28"/>
+        </w:rPr>
+        <w:t xml:space="preserve"> can’t afford to pay the debt. </w:t>
+      </w:r>
+      <w:r>
+        <w:rPr>
+          <w:rFonts w:ascii="Times New Roman" w:eastAsia="Times New Roman" w:hAnsi="Times New Roman" w:cs="Times New Roman"/>
+          <w:sz w:val="28"/>
+          <w:szCs w:val="28"/>
+        </w:rPr>
+        <w:t>Read on to learn more about what it means to be ‘collections proof’ and what you can do if this is your situation.</w:t>
+      </w:r>
+      <w:r>
+        <w:rPr>
+          <w:rFonts w:ascii="Times New Roman" w:eastAsia="Times New Roman" w:hAnsi="Times New Roman" w:cs="Times New Roman"/>
+          <w:sz w:val="28"/>
+          <w:szCs w:val="28"/>
+        </w:rPr>
+        <w:t xml:space="preserve"> </w:t>
       </w:r>
     </w:p>
     <w:p>
@@ -666,25 +522,7 @@
           <w:szCs w:val="28"/>
         </w:rPr>
         <w:lastRenderedPageBreak/>
-        <w:t xml:space="preserve">This tool will help you determine if you have any income or </w:t>
-      </w:r>
-      <w:proofErr w:type="gramStart"/>
-      <w:r>
-        <w:rPr>
-          <w:rFonts w:ascii="Times New Roman" w:eastAsia="Times New Roman" w:hAnsi="Times New Roman" w:cs="Times New Roman"/>
-          <w:sz w:val="28"/>
-          <w:szCs w:val="28"/>
-        </w:rPr>
-        <w:t>property</w:t>
-      </w:r>
-      <w:proofErr w:type="gramEnd"/>
-      <w:r>
-        <w:rPr>
-          <w:rFonts w:ascii="Times New Roman" w:eastAsia="Times New Roman" w:hAnsi="Times New Roman" w:cs="Times New Roman"/>
-          <w:sz w:val="28"/>
-          <w:szCs w:val="28"/>
-        </w:rPr>
-        <w:t xml:space="preserve"> you could be forced to turn over</w:t>
+        <w:t>This tool will help you determine if you have any income or property you could be forced to turn over</w:t>
       </w:r>
       <w:r>
         <w:rPr>
@@ -753,25 +591,7 @@
           <w:sz w:val="28"/>
           <w:szCs w:val="28"/>
         </w:rPr>
-        <w:t xml:space="preserve">{%p if </w:t>
-      </w:r>
-      <w:proofErr w:type="spellStart"/>
-      <w:r>
-        <w:rPr>
-          <w:rFonts w:ascii="Times New Roman" w:eastAsia="Times New Roman" w:hAnsi="Times New Roman" w:cs="Times New Roman"/>
-          <w:sz w:val="28"/>
-          <w:szCs w:val="28"/>
-        </w:rPr>
-        <w:t>hearing_type</w:t>
-      </w:r>
-      <w:proofErr w:type="spellEnd"/>
-      <w:r>
-        <w:rPr>
-          <w:rFonts w:ascii="Times New Roman" w:eastAsia="Times New Roman" w:hAnsi="Times New Roman" w:cs="Times New Roman"/>
-          <w:sz w:val="28"/>
-          <w:szCs w:val="28"/>
-        </w:rPr>
-        <w:t xml:space="preserve"> == ‘Disclosure Hearing’ %}</w:t>
+        <w:t>{%p if hearing_type == ‘Disclosure Hearing’ %}</w:t>
       </w:r>
     </w:p>
     <w:p>
@@ -793,21 +613,8 @@
           <w:sz w:val="28"/>
           <w:szCs w:val="28"/>
         </w:rPr>
-        <w:t xml:space="preserve">This is where you are in the </w:t>
-      </w:r>
-      <w:proofErr w:type="gramStart"/>
-      <w:r>
-        <w:rPr>
-          <w:rFonts w:ascii="Times New Roman" w:eastAsia="Times New Roman" w:hAnsi="Times New Roman" w:cs="Times New Roman"/>
-          <w:b/>
-          <w:bCs/>
-          <w:color w:val="005E00"/>
-          <w:sz w:val="28"/>
-          <w:szCs w:val="28"/>
-        </w:rPr>
-        <w:t>process</w:t>
-      </w:r>
-      <w:proofErr w:type="gramEnd"/>
+        <w:t>This is where you are in the process</w:t>
+      </w:r>
     </w:p>
     <w:p>
       <w:pPr>
@@ -1002,43 +809,7 @@
           <w:sz w:val="28"/>
           <w:szCs w:val="28"/>
         </w:rPr>
-        <w:t xml:space="preserve">if </w:t>
-      </w:r>
-      <w:proofErr w:type="spellStart"/>
-      <w:r>
-        <w:rPr>
-          <w:rFonts w:ascii="Times New Roman" w:eastAsia="Times New Roman" w:hAnsi="Times New Roman" w:cs="Times New Roman"/>
-          <w:sz w:val="28"/>
-          <w:szCs w:val="28"/>
-        </w:rPr>
-        <w:t>hearing_type</w:t>
-      </w:r>
-      <w:proofErr w:type="spellEnd"/>
-      <w:r>
-        <w:rPr>
-          <w:rFonts w:ascii="Times New Roman" w:eastAsia="Times New Roman" w:hAnsi="Times New Roman" w:cs="Times New Roman"/>
-          <w:sz w:val="28"/>
-          <w:szCs w:val="28"/>
-        </w:rPr>
-        <w:t xml:space="preserve"> =</w:t>
-      </w:r>
-      <w:proofErr w:type="gramStart"/>
-      <w:r>
-        <w:rPr>
-          <w:rFonts w:ascii="Times New Roman" w:eastAsia="Times New Roman" w:hAnsi="Times New Roman" w:cs="Times New Roman"/>
-          <w:sz w:val="28"/>
-          <w:szCs w:val="28"/>
-        </w:rPr>
-        <w:t>=  ‘</w:t>
-      </w:r>
-      <w:proofErr w:type="gramEnd"/>
-      <w:r>
-        <w:rPr>
-          <w:rFonts w:ascii="Times New Roman" w:eastAsia="Times New Roman" w:hAnsi="Times New Roman" w:cs="Times New Roman"/>
-          <w:sz w:val="28"/>
-          <w:szCs w:val="28"/>
-        </w:rPr>
-        <w:t>Debt Collection Hearing’</w:t>
+        <w:t>if hearing_type ==  ‘Debt Collection Hearing’</w:t>
       </w:r>
       <w:r>
         <w:rPr>
@@ -1056,23 +827,13 @@
         </w:rPr>
         <w:t xml:space="preserve">and </w:t>
       </w:r>
-      <w:proofErr w:type="spellStart"/>
-      <w:r>
-        <w:rPr>
-          <w:rFonts w:ascii="Times New Roman" w:eastAsia="Times New Roman" w:hAnsi="Times New Roman" w:cs="Times New Roman"/>
-          <w:sz w:val="28"/>
-          <w:szCs w:val="28"/>
-        </w:rPr>
-        <w:t>court_type</w:t>
-      </w:r>
-      <w:proofErr w:type="spellEnd"/>
-      <w:r>
-        <w:rPr>
-          <w:rFonts w:ascii="Times New Roman" w:eastAsia="Times New Roman" w:hAnsi="Times New Roman" w:cs="Times New Roman"/>
-          <w:sz w:val="28"/>
-          <w:szCs w:val="28"/>
-        </w:rPr>
-        <w:t xml:space="preserve"> == ‘Small Claims’ %}</w:t>
+      <w:r>
+        <w:rPr>
+          <w:rFonts w:ascii="Times New Roman" w:eastAsia="Times New Roman" w:hAnsi="Times New Roman" w:cs="Times New Roman"/>
+          <w:sz w:val="28"/>
+          <w:szCs w:val="28"/>
+        </w:rPr>
+        <w:t>court_type == ‘Small Claims’ %}</w:t>
       </w:r>
     </w:p>
     <w:p>
@@ -1234,25 +995,7 @@
           <w:sz w:val="28"/>
           <w:szCs w:val="28"/>
         </w:rPr>
-        <w:t xml:space="preserve">If you can't reach an agreement during mediation, you will have a hearing with the judge. The hearing may be that day or </w:t>
-      </w:r>
-      <w:proofErr w:type="gramStart"/>
-      <w:r>
-        <w:rPr>
-          <w:rFonts w:ascii="Times New Roman" w:eastAsia="Times New Roman" w:hAnsi="Times New Roman" w:cs="Times New Roman"/>
-          <w:sz w:val="28"/>
-          <w:szCs w:val="28"/>
-        </w:rPr>
-        <w:t>at a later date</w:t>
-      </w:r>
-      <w:proofErr w:type="gramEnd"/>
-      <w:r>
-        <w:rPr>
-          <w:rFonts w:ascii="Times New Roman" w:eastAsia="Times New Roman" w:hAnsi="Times New Roman" w:cs="Times New Roman"/>
-          <w:sz w:val="28"/>
-          <w:szCs w:val="28"/>
-        </w:rPr>
-        <w:t>. When your case is called, tell the judge your side of the story</w:t>
+        <w:t>If you can't reach an agreement during mediation, you will have a hearing with the judge. The hearing may be that day or at a later date. When your case is called, tell the judge your side of the story</w:t>
       </w:r>
       <w:r>
         <w:rPr>
@@ -1402,16 +1145,7 @@
           <w:sz w:val="28"/>
           <w:szCs w:val="28"/>
         </w:rPr>
-        <w:t>%</w:t>
-      </w:r>
-      <w:proofErr w:type="gramStart"/>
-      <w:r>
-        <w:rPr>
-          <w:rFonts w:ascii="Times New Roman" w:eastAsia="Times New Roman" w:hAnsi="Times New Roman" w:cs="Times New Roman"/>
-          <w:sz w:val="28"/>
-          <w:szCs w:val="28"/>
-        </w:rPr>
-        <w:t>p</w:t>
+        <w:t>%p</w:t>
       </w:r>
       <w:r>
         <w:rPr>
@@ -1427,34 +1161,7 @@
           <w:sz w:val="28"/>
           <w:szCs w:val="28"/>
         </w:rPr>
-        <w:t xml:space="preserve"> if</w:t>
-      </w:r>
-      <w:proofErr w:type="gramEnd"/>
-      <w:r>
-        <w:rPr>
-          <w:rFonts w:ascii="Times New Roman" w:eastAsia="Times New Roman" w:hAnsi="Times New Roman" w:cs="Times New Roman"/>
-          <w:sz w:val="28"/>
-          <w:szCs w:val="28"/>
-        </w:rPr>
-        <w:t xml:space="preserve"> </w:t>
-      </w:r>
-      <w:proofErr w:type="spellStart"/>
-      <w:r>
-        <w:rPr>
-          <w:rFonts w:ascii="Times New Roman" w:eastAsia="Times New Roman" w:hAnsi="Times New Roman" w:cs="Times New Roman"/>
-          <w:sz w:val="28"/>
-          <w:szCs w:val="28"/>
-        </w:rPr>
-        <w:t>hearing_type</w:t>
-      </w:r>
-      <w:proofErr w:type="spellEnd"/>
-      <w:r>
-        <w:rPr>
-          <w:rFonts w:ascii="Times New Roman" w:eastAsia="Times New Roman" w:hAnsi="Times New Roman" w:cs="Times New Roman"/>
-          <w:sz w:val="28"/>
-          <w:szCs w:val="28"/>
-        </w:rPr>
-        <w:t xml:space="preserve"> == </w:t>
+        <w:t xml:space="preserve"> if hearing_type == </w:t>
       </w:r>
       <w:r>
         <w:rPr>
@@ -1560,25 +1267,7 @@
           <w:sz w:val="28"/>
           <w:szCs w:val="28"/>
         </w:rPr>
-        <w:t xml:space="preserve">If you were sued on a debt and lost your case, your next step may be 'disclosure.’' The person or company that you owe the debt </w:t>
-      </w:r>
-      <w:proofErr w:type="gramStart"/>
-      <w:r>
-        <w:rPr>
-          <w:rFonts w:ascii="Times New Roman" w:eastAsia="Times New Roman" w:hAnsi="Times New Roman" w:cs="Times New Roman"/>
-          <w:sz w:val="28"/>
-          <w:szCs w:val="28"/>
-        </w:rPr>
-        <w:t>to can</w:t>
-      </w:r>
-      <w:proofErr w:type="gramEnd"/>
-      <w:r>
-        <w:rPr>
-          <w:rFonts w:ascii="Times New Roman" w:eastAsia="Times New Roman" w:hAnsi="Times New Roman" w:cs="Times New Roman"/>
-          <w:sz w:val="28"/>
-          <w:szCs w:val="28"/>
-        </w:rPr>
-        <w:t xml:space="preserve"> use this “disclosure” process to get more information about your income and assets. They then use this information to figure out how to collect the debt you owe them. </w:t>
+        <w:t xml:space="preserve">If you were sued on a debt and lost your case, your next step may be 'disclosure.’' The person or company that you owe the debt to can use this “disclosure” process to get more information about your income and assets. They then use this information to figure out how to collect the debt you owe them. </w:t>
       </w:r>
     </w:p>
     <w:p>
@@ -1699,36 +1388,8 @@
           <w:sz w:val="28"/>
           <w:szCs w:val="28"/>
         </w:rPr>
-        <w:t xml:space="preserve">{%p if </w:t>
-      </w:r>
-      <w:proofErr w:type="spellStart"/>
-      <w:r>
-        <w:rPr>
-          <w:rFonts w:ascii="Times New Roman" w:eastAsia="Times New Roman" w:hAnsi="Times New Roman" w:cs="Times New Roman"/>
-          <w:sz w:val="28"/>
-          <w:szCs w:val="28"/>
-        </w:rPr>
-        <w:t>hearing_type</w:t>
-      </w:r>
-      <w:proofErr w:type="spellEnd"/>
-      <w:r>
-        <w:rPr>
-          <w:rFonts w:ascii="Times New Roman" w:eastAsia="Times New Roman" w:hAnsi="Times New Roman" w:cs="Times New Roman"/>
-          <w:sz w:val="28"/>
-          <w:szCs w:val="28"/>
-        </w:rPr>
-        <w:t xml:space="preserve"> =</w:t>
-      </w:r>
-      <w:proofErr w:type="gramStart"/>
-      <w:r>
-        <w:rPr>
-          <w:rFonts w:ascii="Times New Roman" w:eastAsia="Times New Roman" w:hAnsi="Times New Roman" w:cs="Times New Roman"/>
-          <w:sz w:val="28"/>
-          <w:szCs w:val="28"/>
-        </w:rPr>
-        <w:t>=  ‘</w:t>
-      </w:r>
-      <w:proofErr w:type="gramEnd"/>
+        <w:t>{%p if hearing_type ==  ‘</w:t>
+      </w:r>
       <w:r>
         <w:rPr>
           <w:rFonts w:ascii="Times New Roman" w:eastAsia="Times New Roman" w:hAnsi="Times New Roman" w:cs="Times New Roman"/>
@@ -1767,25 +1428,7 @@
           <w:sz w:val="28"/>
           <w:szCs w:val="28"/>
         </w:rPr>
-        <w:t xml:space="preserve"> and </w:t>
-      </w:r>
-      <w:proofErr w:type="spellStart"/>
-      <w:r>
-        <w:rPr>
-          <w:rFonts w:ascii="Times New Roman" w:eastAsia="Times New Roman" w:hAnsi="Times New Roman" w:cs="Times New Roman"/>
-          <w:sz w:val="28"/>
-          <w:szCs w:val="28"/>
-        </w:rPr>
-        <w:t>court_type</w:t>
-      </w:r>
-      <w:proofErr w:type="spellEnd"/>
-      <w:r>
-        <w:rPr>
-          <w:rFonts w:ascii="Times New Roman" w:eastAsia="Times New Roman" w:hAnsi="Times New Roman" w:cs="Times New Roman"/>
-          <w:sz w:val="28"/>
-          <w:szCs w:val="28"/>
-        </w:rPr>
-        <w:t xml:space="preserve"> == ‘</w:t>
+        <w:t xml:space="preserve"> and court_type == ‘</w:t>
       </w:r>
       <w:r>
         <w:rPr>
@@ -1859,25 +1502,7 @@
           <w:sz w:val="28"/>
           <w:szCs w:val="28"/>
         </w:rPr>
-        <w:t xml:space="preserve">You should have gotten a simple form answer with the papers telling you that you are being sued for </w:t>
-      </w:r>
-      <w:proofErr w:type="gramStart"/>
-      <w:r>
-        <w:rPr>
-          <w:rFonts w:ascii="Times New Roman" w:eastAsia="Times New Roman" w:hAnsi="Times New Roman" w:cs="Times New Roman"/>
-          <w:sz w:val="28"/>
-          <w:szCs w:val="28"/>
-        </w:rPr>
-        <w:t>a debt</w:t>
-      </w:r>
-      <w:proofErr w:type="gramEnd"/>
-      <w:r>
-        <w:rPr>
-          <w:rFonts w:ascii="Times New Roman" w:eastAsia="Times New Roman" w:hAnsi="Times New Roman" w:cs="Times New Roman"/>
-          <w:sz w:val="28"/>
-          <w:szCs w:val="28"/>
-        </w:rPr>
-        <w:t xml:space="preserve">. Follow the instructions on that form and return it to the court within 20 days to avoid losing your case by default. If you need another copy of that form, you can </w:t>
+        <w:t xml:space="preserve">You should have gotten a simple form answer with the papers telling you that you are being sued for a debt. Follow the instructions on that form and return it to the court within 20 days to avoid losing your case by default. If you need another copy of that form, you can </w:t>
       </w:r>
       <w:hyperlink r:id="rId11" w:history="1">
         <w:r>
@@ -1913,43 +1538,7 @@
           <w:sz w:val="28"/>
           <w:szCs w:val="28"/>
         </w:rPr>
-        <w:t xml:space="preserve">Try to get a lawyer’s advice if you are sued for </w:t>
-      </w:r>
-      <w:proofErr w:type="gramStart"/>
-      <w:r>
-        <w:rPr>
-          <w:rFonts w:ascii="Times New Roman" w:eastAsia="Times New Roman" w:hAnsi="Times New Roman" w:cs="Times New Roman"/>
-          <w:sz w:val="28"/>
-          <w:szCs w:val="28"/>
-        </w:rPr>
-        <w:t>a debt</w:t>
-      </w:r>
-      <w:proofErr w:type="gramEnd"/>
-      <w:r>
-        <w:rPr>
-          <w:rFonts w:ascii="Times New Roman" w:eastAsia="Times New Roman" w:hAnsi="Times New Roman" w:cs="Times New Roman"/>
-          <w:sz w:val="28"/>
-          <w:szCs w:val="28"/>
-        </w:rPr>
-        <w:t xml:space="preserve"> in District Court. This is very important if you believe that you don’t owe some or </w:t>
-      </w:r>
-      <w:proofErr w:type="gramStart"/>
-      <w:r>
-        <w:rPr>
-          <w:rFonts w:ascii="Times New Roman" w:eastAsia="Times New Roman" w:hAnsi="Times New Roman" w:cs="Times New Roman"/>
-          <w:sz w:val="28"/>
-          <w:szCs w:val="28"/>
-        </w:rPr>
-        <w:t>all of</w:t>
-      </w:r>
-      <w:proofErr w:type="gramEnd"/>
-      <w:r>
-        <w:rPr>
-          <w:rFonts w:ascii="Times New Roman" w:eastAsia="Times New Roman" w:hAnsi="Times New Roman" w:cs="Times New Roman"/>
-          <w:sz w:val="28"/>
-          <w:szCs w:val="28"/>
-        </w:rPr>
-        <w:t xml:space="preserve"> the money or have other legal defenses. You can </w:t>
+        <w:t xml:space="preserve">Try to get a lawyer’s advice if you are sued for a debt in District Court. This is very important if you believe that you don’t owe some or all of the money or have other legal defenses. You can </w:t>
       </w:r>
       <w:hyperlink r:id="rId12" w:history="1">
         <w:r>
@@ -2149,51 +1738,15 @@
           <w:szCs w:val="28"/>
         </w:rPr>
         <w:lastRenderedPageBreak/>
-        <w:t xml:space="preserve">Maine law recognizes that there are certain basic things a person needs </w:t>
-      </w:r>
-      <w:proofErr w:type="gramStart"/>
-      <w:r>
-        <w:rPr>
-          <w:rFonts w:ascii="Times New Roman" w:eastAsia="Times New Roman" w:hAnsi="Times New Roman" w:cs="Times New Roman"/>
-          <w:sz w:val="28"/>
-          <w:szCs w:val="28"/>
-        </w:rPr>
-        <w:t>in order to</w:t>
-      </w:r>
-      <w:proofErr w:type="gramEnd"/>
-      <w:r>
-        <w:rPr>
-          <w:rFonts w:ascii="Times New Roman" w:eastAsia="Times New Roman" w:hAnsi="Times New Roman" w:cs="Times New Roman"/>
-          <w:sz w:val="28"/>
-          <w:szCs w:val="28"/>
-        </w:rPr>
-        <w:t xml:space="preserve"> live. Some property and income cannot be taken from you unless you agree. This may mean that even if you owe a debt, go to court, and lose, the company that owns your debt may not be able to collect any money from you</w:t>
-      </w:r>
-      <w:r>
-        <w:rPr>
-          <w:rFonts w:ascii="Times New Roman" w:eastAsia="Times New Roman" w:hAnsi="Times New Roman" w:cs="Times New Roman"/>
-          <w:sz w:val="28"/>
-          <w:szCs w:val="28"/>
-        </w:rPr>
-        <w:t xml:space="preserve"> because of the amount or type of income you </w:t>
-      </w:r>
-      <w:proofErr w:type="gramStart"/>
-      <w:r>
-        <w:rPr>
-          <w:rFonts w:ascii="Times New Roman" w:eastAsia="Times New Roman" w:hAnsi="Times New Roman" w:cs="Times New Roman"/>
-          <w:sz w:val="28"/>
-          <w:szCs w:val="28"/>
-        </w:rPr>
-        <w:t>have</w:t>
-      </w:r>
-      <w:proofErr w:type="gramEnd"/>
-      <w:r>
-        <w:rPr>
-          <w:rFonts w:ascii="Times New Roman" w:eastAsia="Times New Roman" w:hAnsi="Times New Roman" w:cs="Times New Roman"/>
-          <w:sz w:val="28"/>
-          <w:szCs w:val="28"/>
-        </w:rPr>
-        <w:t xml:space="preserve"> and your assets are exempt from collections under Maine law. </w:t>
+        <w:t>Maine law recognizes that there are certain basic things a person needs in order to live. Some property and income cannot be taken from you unless you agree. This may mean that even if you owe a debt, go to court, and lose, the company that owns your debt may not be able to collect any money from you</w:t>
+      </w:r>
+      <w:r>
+        <w:rPr>
+          <w:rFonts w:ascii="Times New Roman" w:eastAsia="Times New Roman" w:hAnsi="Times New Roman" w:cs="Times New Roman"/>
+          <w:sz w:val="28"/>
+          <w:szCs w:val="28"/>
+        </w:rPr>
+        <w:t xml:space="preserve"> because of the amount or type of income you have and your assets are exempt from collections under Maine law. </w:t>
       </w:r>
       <w:r>
         <w:rPr>
@@ -2232,18 +1785,8 @@
           <w:sz w:val="28"/>
           <w:szCs w:val="28"/>
         </w:rPr>
-        <w:t xml:space="preserve"> your income and </w:t>
-      </w:r>
-      <w:proofErr w:type="gramStart"/>
-      <w:r>
-        <w:rPr>
-          <w:rFonts w:ascii="Times New Roman" w:eastAsia="Times New Roman" w:hAnsi="Times New Roman" w:cs="Times New Roman"/>
-          <w:sz w:val="28"/>
-          <w:szCs w:val="28"/>
-        </w:rPr>
-        <w:t>assets, and</w:t>
-      </w:r>
-      <w:proofErr w:type="gramEnd"/>
+        <w:t xml:space="preserve"> your income and assets, and</w:t>
+      </w:r>
       <w:r>
         <w:rPr>
           <w:rFonts w:ascii="Times New Roman" w:eastAsia="Times New Roman" w:hAnsi="Times New Roman" w:cs="Times New Roman"/>
@@ -2282,25 +1825,7 @@
           <w:sz w:val="28"/>
           <w:szCs w:val="28"/>
         </w:rPr>
-        <w:t xml:space="preserve"> It only covers the most common income and property </w:t>
-      </w:r>
-      <w:proofErr w:type="gramStart"/>
-      <w:r>
-        <w:rPr>
-          <w:rFonts w:ascii="Times New Roman" w:eastAsia="Times New Roman" w:hAnsi="Times New Roman" w:cs="Times New Roman"/>
-          <w:sz w:val="28"/>
-          <w:szCs w:val="28"/>
-        </w:rPr>
-        <w:t>types, but</w:t>
-      </w:r>
-      <w:proofErr w:type="gramEnd"/>
-      <w:r>
-        <w:rPr>
-          <w:rFonts w:ascii="Times New Roman" w:eastAsia="Times New Roman" w:hAnsi="Times New Roman" w:cs="Times New Roman"/>
-          <w:sz w:val="28"/>
-          <w:szCs w:val="28"/>
-        </w:rPr>
-        <w:t xml:space="preserve"> includes more information</w:t>
+        <w:t xml:space="preserve"> It only covers the most common income and property types, but includes more information</w:t>
       </w:r>
       <w:r>
         <w:rPr>
@@ -2432,33 +1957,15 @@
           <w:sz w:val="28"/>
           <w:szCs w:val="28"/>
         </w:rPr>
-        <w:t xml:space="preserve">{%p if </w:t>
-      </w:r>
-      <w:proofErr w:type="spellStart"/>
-      <w:r>
-        <w:rPr>
-          <w:rFonts w:ascii="Times New Roman" w:eastAsia="Times New Roman" w:hAnsi="Times New Roman" w:cs="Times New Roman"/>
-          <w:sz w:val="28"/>
-          <w:szCs w:val="28"/>
-        </w:rPr>
-        <w:t>income_type_</w:t>
-      </w:r>
-      <w:r>
-        <w:rPr>
-          <w:rFonts w:ascii="Times New Roman" w:eastAsia="Times New Roman" w:hAnsi="Times New Roman" w:cs="Times New Roman"/>
-          <w:sz w:val="28"/>
-          <w:szCs w:val="28"/>
-        </w:rPr>
-        <w:t>wage</w:t>
-      </w:r>
-      <w:proofErr w:type="spellEnd"/>
-      <w:r>
-        <w:rPr>
-          <w:rFonts w:ascii="Times New Roman" w:eastAsia="Times New Roman" w:hAnsi="Times New Roman" w:cs="Times New Roman"/>
-          <w:sz w:val="28"/>
-          <w:szCs w:val="28"/>
-        </w:rPr>
-        <w:t xml:space="preserve"> %}</w:t>
+        <w:t>{%p if income_type_</w:t>
+      </w:r>
+      <w:r>
+        <w:rPr>
+          <w:rFonts w:ascii="Times New Roman" w:eastAsia="Times New Roman" w:hAnsi="Times New Roman" w:cs="Times New Roman"/>
+          <w:sz w:val="28"/>
+          <w:szCs w:val="28"/>
+        </w:rPr>
+        <w:t>wage %}</w:t>
       </w:r>
     </w:p>
     <w:p>
@@ -2476,36 +1983,16 @@
           <w:sz w:val="28"/>
           <w:szCs w:val="28"/>
         </w:rPr>
-        <w:t xml:space="preserve">Wages or other income from work in the amount of </w:t>
-      </w:r>
-      <w:proofErr w:type="gramStart"/>
-      <w:r>
-        <w:rPr>
-          <w:rFonts w:ascii="Times New Roman" w:eastAsia="Times New Roman" w:hAnsi="Times New Roman" w:cs="Times New Roman"/>
-          <w:sz w:val="28"/>
-          <w:szCs w:val="28"/>
-        </w:rPr>
-        <w:t xml:space="preserve">{{ </w:t>
-      </w:r>
-      <w:proofErr w:type="spellStart"/>
-      <w:r>
-        <w:rPr>
-          <w:rFonts w:ascii="Times New Roman" w:eastAsia="Times New Roman" w:hAnsi="Times New Roman" w:cs="Times New Roman"/>
-          <w:sz w:val="28"/>
-          <w:szCs w:val="28"/>
-        </w:rPr>
-        <w:t>wage</w:t>
-      </w:r>
-      <w:proofErr w:type="gramEnd"/>
-      <w:r>
-        <w:rPr>
-          <w:rFonts w:ascii="Times New Roman" w:eastAsia="Times New Roman" w:hAnsi="Times New Roman" w:cs="Times New Roman"/>
-          <w:sz w:val="28"/>
-          <w:szCs w:val="28"/>
-        </w:rPr>
-        <w:t>_amount</w:t>
-      </w:r>
-      <w:proofErr w:type="spellEnd"/>
+        <w:t xml:space="preserve">Wages or other income from work in the amount of {{ </w:t>
+      </w:r>
+      <w:r>
+        <w:rPr>
+          <w:rFonts w:ascii="Times New Roman" w:eastAsia="Times New Roman" w:hAnsi="Times New Roman" w:cs="Times New Roman"/>
+          <w:sz w:val="28"/>
+          <w:szCs w:val="28"/>
+        </w:rPr>
+        <w:t>wage_amount</w:t>
+      </w:r>
       <w:r>
         <w:rPr>
           <w:rFonts w:ascii="Times New Roman" w:eastAsia="Times New Roman" w:hAnsi="Times New Roman" w:cs="Times New Roman"/>
@@ -2594,25 +2081,7 @@
           <w:sz w:val="28"/>
           <w:szCs w:val="28"/>
         </w:rPr>
-        <w:t xml:space="preserve">{%p if </w:t>
-      </w:r>
-      <w:proofErr w:type="spellStart"/>
-      <w:r>
-        <w:rPr>
-          <w:rFonts w:ascii="Times New Roman" w:eastAsia="Times New Roman" w:hAnsi="Times New Roman" w:cs="Times New Roman"/>
-          <w:sz w:val="28"/>
-          <w:szCs w:val="28"/>
-        </w:rPr>
-        <w:t>income_type_wage</w:t>
-      </w:r>
-      <w:proofErr w:type="spellEnd"/>
-      <w:r>
-        <w:rPr>
-          <w:rFonts w:ascii="Times New Roman" w:eastAsia="Times New Roman" w:hAnsi="Times New Roman" w:cs="Times New Roman"/>
-          <w:sz w:val="28"/>
-          <w:szCs w:val="28"/>
-        </w:rPr>
-        <w:t xml:space="preserve"> %}</w:t>
+        <w:t>{%p if income_type_wage %}</w:t>
       </w:r>
     </w:p>
     <w:p>
@@ -2630,25 +2099,7 @@
           <w:sz w:val="28"/>
           <w:szCs w:val="28"/>
         </w:rPr>
-        <w:t xml:space="preserve">Of this income from wages {% if </w:t>
-      </w:r>
-      <w:proofErr w:type="spellStart"/>
-      <w:r>
-        <w:rPr>
-          <w:rFonts w:ascii="Times New Roman" w:eastAsia="Times New Roman" w:hAnsi="Times New Roman" w:cs="Times New Roman"/>
-          <w:sz w:val="28"/>
-          <w:szCs w:val="28"/>
-        </w:rPr>
-        <w:t>wage_amount</w:t>
-      </w:r>
-      <w:proofErr w:type="spellEnd"/>
-      <w:r>
-        <w:rPr>
-          <w:rFonts w:ascii="Times New Roman" w:eastAsia="Times New Roman" w:hAnsi="Times New Roman" w:cs="Times New Roman"/>
-          <w:sz w:val="28"/>
-          <w:szCs w:val="28"/>
-        </w:rPr>
-        <w:t xml:space="preserve"> &lt; 566.00</w:t>
+        <w:t>Of this income from wages {% if wage_amount &lt; 566.00</w:t>
       </w:r>
       <w:r>
         <w:rPr>
@@ -2664,18 +2115,40 @@
           <w:sz w:val="28"/>
           <w:szCs w:val="28"/>
         </w:rPr>
-        <w:t xml:space="preserve">} all of it {% </w:t>
-      </w:r>
-      <w:proofErr w:type="spellStart"/>
-      <w:r>
-        <w:rPr>
-          <w:rFonts w:ascii="Times New Roman" w:eastAsia="Times New Roman" w:hAnsi="Times New Roman" w:cs="Times New Roman"/>
-          <w:sz w:val="28"/>
-          <w:szCs w:val="28"/>
-        </w:rPr>
-        <w:t>elif</w:t>
-      </w:r>
-      <w:proofErr w:type="spellEnd"/>
+        <w:t>} all of it {% elif wage_amount &gt; 566.00 and wage_amount &lt; 754.68</w:t>
+      </w:r>
+      <w:r>
+        <w:rPr>
+          <w:rFonts w:ascii="Times New Roman" w:eastAsia="Times New Roman" w:hAnsi="Times New Roman" w:cs="Times New Roman"/>
+          <w:sz w:val="28"/>
+          <w:szCs w:val="28"/>
+        </w:rPr>
+        <w:t xml:space="preserve"> %</w:t>
+      </w:r>
+      <w:r>
+        <w:rPr>
+          <w:rFonts w:ascii="Times New Roman" w:eastAsia="Times New Roman" w:hAnsi="Times New Roman" w:cs="Times New Roman"/>
+          <w:sz w:val="28"/>
+          <w:szCs w:val="28"/>
+        </w:rPr>
+        <w:t xml:space="preserve">} the first $566.00 {% else %} </w:t>
+      </w:r>
+      <w:r>
+        <w:rPr>
+          <w:rFonts w:ascii="Times New Roman" w:eastAsia="Times New Roman" w:hAnsi="Times New Roman" w:cs="Times New Roman"/>
+          <w:sz w:val="28"/>
+          <w:szCs w:val="28"/>
+        </w:rPr>
+        <w:t>¾ of it</w:t>
+      </w:r>
+      <w:r>
+        <w:rPr>
+          <w:rFonts w:ascii="Times New Roman" w:eastAsia="Times New Roman" w:hAnsi="Times New Roman" w:cs="Times New Roman"/>
+          <w:sz w:val="28"/>
+          <w:szCs w:val="28"/>
+        </w:rPr>
+        <w:t xml:space="preserve"> {% endif %}</w:t>
+      </w:r>
       <w:r>
         <w:rPr>
           <w:rFonts w:ascii="Times New Roman" w:eastAsia="Times New Roman" w:hAnsi="Times New Roman" w:cs="Times New Roman"/>
@@ -2684,73 +2157,35 @@
         </w:rPr>
         <w:t xml:space="preserve"> </w:t>
       </w:r>
-      <w:proofErr w:type="spellStart"/>
-      <w:r>
-        <w:rPr>
-          <w:rFonts w:ascii="Times New Roman" w:eastAsia="Times New Roman" w:hAnsi="Times New Roman" w:cs="Times New Roman"/>
-          <w:sz w:val="28"/>
-          <w:szCs w:val="28"/>
-        </w:rPr>
-        <w:t>wage_amount</w:t>
-      </w:r>
-      <w:proofErr w:type="spellEnd"/>
-      <w:r>
-        <w:rPr>
-          <w:rFonts w:ascii="Times New Roman" w:eastAsia="Times New Roman" w:hAnsi="Times New Roman" w:cs="Times New Roman"/>
-          <w:sz w:val="28"/>
-          <w:szCs w:val="28"/>
-        </w:rPr>
-        <w:t xml:space="preserve"> &gt; 566.00 and </w:t>
-      </w:r>
-      <w:proofErr w:type="spellStart"/>
-      <w:r>
-        <w:rPr>
-          <w:rFonts w:ascii="Times New Roman" w:eastAsia="Times New Roman" w:hAnsi="Times New Roman" w:cs="Times New Roman"/>
-          <w:sz w:val="28"/>
-          <w:szCs w:val="28"/>
-        </w:rPr>
-        <w:t>wage_amount</w:t>
-      </w:r>
-      <w:proofErr w:type="spellEnd"/>
-      <w:r>
-        <w:rPr>
-          <w:rFonts w:ascii="Times New Roman" w:eastAsia="Times New Roman" w:hAnsi="Times New Roman" w:cs="Times New Roman"/>
-          <w:sz w:val="28"/>
-          <w:szCs w:val="28"/>
-        </w:rPr>
-        <w:t xml:space="preserve"> &lt; 754.68</w:t>
-      </w:r>
-      <w:r>
-        <w:rPr>
-          <w:rFonts w:ascii="Times New Roman" w:eastAsia="Times New Roman" w:hAnsi="Times New Roman" w:cs="Times New Roman"/>
-          <w:sz w:val="28"/>
-          <w:szCs w:val="28"/>
-        </w:rPr>
-        <w:t xml:space="preserve"> %</w:t>
-      </w:r>
-      <w:r>
-        <w:rPr>
-          <w:rFonts w:ascii="Times New Roman" w:eastAsia="Times New Roman" w:hAnsi="Times New Roman" w:cs="Times New Roman"/>
-          <w:sz w:val="28"/>
-          <w:szCs w:val="28"/>
-        </w:rPr>
-        <w:t xml:space="preserve">} the first $566.00 {% else %} </w:t>
-      </w:r>
-      <w:r>
-        <w:rPr>
-          <w:rFonts w:ascii="Times New Roman" w:eastAsia="Times New Roman" w:hAnsi="Times New Roman" w:cs="Times New Roman"/>
-          <w:sz w:val="28"/>
-          <w:szCs w:val="28"/>
-        </w:rPr>
-        <w:t>¾ of it</w:t>
-      </w:r>
-      <w:r>
-        <w:rPr>
-          <w:rFonts w:ascii="Times New Roman" w:eastAsia="Times New Roman" w:hAnsi="Times New Roman" w:cs="Times New Roman"/>
-          <w:sz w:val="28"/>
-          <w:szCs w:val="28"/>
-        </w:rPr>
-        <w:t xml:space="preserve"> {% endif %}</w:t>
+      <w:r>
+        <w:rPr>
+          <w:rFonts w:ascii="Times New Roman" w:eastAsia="Times New Roman" w:hAnsi="Times New Roman" w:cs="Times New Roman"/>
+          <w:b/>
+          <w:bCs/>
+          <w:color w:val="256822"/>
+          <w:sz w:val="28"/>
+          <w:szCs w:val="28"/>
+        </w:rPr>
+        <w:t>is exempt</w:t>
+      </w:r>
+      <w:r>
+        <w:rPr>
+          <w:rFonts w:ascii="Times New Roman" w:eastAsia="Times New Roman" w:hAnsi="Times New Roman" w:cs="Times New Roman"/>
+          <w:b/>
+          <w:bCs/>
+          <w:color w:val="256822"/>
+          <w:sz w:val="28"/>
+          <w:szCs w:val="28"/>
+        </w:rPr>
+        <w:t xml:space="preserve"> from collections</w:t>
+      </w:r>
+      <w:r>
+        <w:rPr>
+          <w:rFonts w:ascii="Times New Roman" w:eastAsia="Times New Roman" w:hAnsi="Times New Roman" w:cs="Times New Roman"/>
+          <w:sz w:val="28"/>
+          <w:szCs w:val="28"/>
+        </w:rPr>
+        <w:t>.</w:t>
       </w:r>
       <w:r>
         <w:rPr>
@@ -2760,6 +2195,124 @@
         </w:rPr>
         <w:t xml:space="preserve"> </w:t>
       </w:r>
+    </w:p>
+    <w:p>
+      <w:pPr>
+        <w:ind w:firstLine="720"/>
+        <w:rPr>
+          <w:rFonts w:ascii="Times New Roman" w:eastAsia="Times New Roman" w:hAnsi="Times New Roman" w:cs="Times New Roman"/>
+          <w:sz w:val="28"/>
+          <w:szCs w:val="28"/>
+        </w:rPr>
+      </w:pPr>
+      <w:r>
+        <w:rPr>
+          <w:rFonts w:ascii="Times New Roman" w:eastAsia="Times New Roman" w:hAnsi="Times New Roman" w:cs="Times New Roman"/>
+          <w:sz w:val="28"/>
+          <w:szCs w:val="28"/>
+        </w:rPr>
+        <w:t>{%p endif %</w:t>
+      </w:r>
+      <w:r>
+        <w:rPr>
+          <w:rFonts w:ascii="Times New Roman" w:eastAsia="Times New Roman" w:hAnsi="Times New Roman" w:cs="Times New Roman"/>
+          <w:sz w:val="28"/>
+          <w:szCs w:val="28"/>
+        </w:rPr>
+        <w:t>}</w:t>
+      </w:r>
+    </w:p>
+    <w:p>
+      <w:pPr>
+        <w:ind w:firstLine="720"/>
+        <w:rPr>
+          <w:rFonts w:ascii="Times New Roman" w:eastAsia="Times New Roman" w:hAnsi="Times New Roman" w:cs="Times New Roman"/>
+          <w:sz w:val="28"/>
+          <w:szCs w:val="28"/>
+        </w:rPr>
+      </w:pPr>
+      <w:r>
+        <w:rPr>
+          <w:rFonts w:ascii="Times New Roman" w:eastAsia="Times New Roman" w:hAnsi="Times New Roman" w:cs="Times New Roman"/>
+          <w:sz w:val="28"/>
+          <w:szCs w:val="28"/>
+        </w:rPr>
+        <w:t xml:space="preserve">{%p if income_type_TANF %} </w:t>
+      </w:r>
+    </w:p>
+    <w:p>
+      <w:pPr>
+        <w:ind w:left="720"/>
+        <w:rPr>
+          <w:rFonts w:ascii="Times New Roman" w:eastAsia="Times New Roman" w:hAnsi="Times New Roman" w:cs="Times New Roman"/>
+          <w:sz w:val="28"/>
+          <w:szCs w:val="28"/>
+        </w:rPr>
+      </w:pPr>
+      <w:r>
+        <w:rPr>
+          <w:rFonts w:ascii="Times New Roman" w:eastAsia="Times New Roman" w:hAnsi="Times New Roman" w:cs="Times New Roman"/>
+          <w:sz w:val="28"/>
+          <w:szCs w:val="28"/>
+        </w:rPr>
+        <w:t xml:space="preserve">TANF </w:t>
+      </w:r>
+      <w:r>
+        <w:rPr>
+          <w:rFonts w:ascii="Times New Roman" w:eastAsia="Times New Roman" w:hAnsi="Times New Roman" w:cs="Times New Roman"/>
+          <w:sz w:val="28"/>
+          <w:szCs w:val="28"/>
+        </w:rPr>
+        <w:t>in the amount of {{ T</w:t>
+      </w:r>
+      <w:r>
+        <w:rPr>
+          <w:rFonts w:ascii="Times New Roman" w:eastAsia="Times New Roman" w:hAnsi="Times New Roman" w:cs="Times New Roman"/>
+          <w:sz w:val="28"/>
+          <w:szCs w:val="28"/>
+        </w:rPr>
+        <w:t>ANF_amount</w:t>
+      </w:r>
+      <w:r>
+        <w:rPr>
+          <w:rFonts w:ascii="Times New Roman" w:eastAsia="Times New Roman" w:hAnsi="Times New Roman" w:cs="Times New Roman"/>
+          <w:sz w:val="28"/>
+          <w:szCs w:val="28"/>
+        </w:rPr>
+        <w:t xml:space="preserve"> | currency</w:t>
+      </w:r>
+      <w:r>
+        <w:rPr>
+          <w:rFonts w:ascii="Times New Roman" w:eastAsia="Times New Roman" w:hAnsi="Times New Roman" w:cs="Times New Roman"/>
+          <w:sz w:val="28"/>
+          <w:szCs w:val="28"/>
+        </w:rPr>
+        <w:t xml:space="preserve"> }</w:t>
+      </w:r>
+      <w:r>
+        <w:rPr>
+          <w:rFonts w:ascii="Times New Roman" w:eastAsia="Times New Roman" w:hAnsi="Times New Roman" w:cs="Times New Roman"/>
+          <w:sz w:val="28"/>
+          <w:szCs w:val="28"/>
+        </w:rPr>
+        <w:t>}</w:t>
+      </w:r>
+      <w:r>
+        <w:rPr>
+          <w:rFonts w:ascii="Times New Roman" w:eastAsia="Times New Roman" w:hAnsi="Times New Roman" w:cs="Times New Roman"/>
+          <w:sz w:val="28"/>
+          <w:szCs w:val="28"/>
+        </w:rPr>
+        <w:t xml:space="preserve"> each month</w:t>
+      </w:r>
+      <w:r>
+        <w:rPr>
+          <w:rFonts w:ascii="Times New Roman" w:eastAsia="Times New Roman" w:hAnsi="Times New Roman" w:cs="Times New Roman"/>
+          <w:sz w:val="28"/>
+          <w:szCs w:val="28"/>
+        </w:rPr>
+        <w:t xml:space="preserve"> </w:t>
+      </w:r>
       <w:r>
         <w:rPr>
           <w:rFonts w:ascii="Times New Roman" w:eastAsia="Times New Roman" w:hAnsi="Times New Roman" w:cs="Times New Roman"/>
@@ -2769,7 +2322,133 @@
           <w:sz w:val="28"/>
           <w:szCs w:val="28"/>
         </w:rPr>
-        <w:t>is exempt</w:t>
+        <w:t>which is exempt from collections</w:t>
+      </w:r>
+      <w:r>
+        <w:rPr>
+          <w:rFonts w:ascii="Times New Roman" w:eastAsia="Times New Roman" w:hAnsi="Times New Roman" w:cs="Times New Roman"/>
+          <w:sz w:val="28"/>
+          <w:szCs w:val="28"/>
+        </w:rPr>
+        <w:t>.</w:t>
+      </w:r>
+    </w:p>
+    <w:p>
+      <w:pPr>
+        <w:ind w:firstLine="720"/>
+        <w:rPr>
+          <w:rFonts w:ascii="Times New Roman" w:eastAsia="Times New Roman" w:hAnsi="Times New Roman" w:cs="Times New Roman"/>
+          <w:sz w:val="28"/>
+          <w:szCs w:val="28"/>
+        </w:rPr>
+      </w:pPr>
+      <w:r>
+        <w:rPr>
+          <w:rFonts w:ascii="Times New Roman" w:eastAsia="Times New Roman" w:hAnsi="Times New Roman" w:cs="Times New Roman"/>
+          <w:sz w:val="28"/>
+          <w:szCs w:val="28"/>
+        </w:rPr>
+        <w:t>{%p endif %}</w:t>
+      </w:r>
+    </w:p>
+    <w:p>
+      <w:pPr>
+        <w:ind w:firstLine="720"/>
+        <w:rPr>
+          <w:rFonts w:ascii="Times New Roman" w:eastAsia="Times New Roman" w:hAnsi="Times New Roman" w:cs="Times New Roman"/>
+          <w:sz w:val="28"/>
+          <w:szCs w:val="28"/>
+        </w:rPr>
+      </w:pPr>
+      <w:r>
+        <w:rPr>
+          <w:rFonts w:ascii="Times New Roman" w:eastAsia="Times New Roman" w:hAnsi="Times New Roman" w:cs="Times New Roman"/>
+          <w:sz w:val="28"/>
+          <w:szCs w:val="28"/>
+        </w:rPr>
+        <w:t>{%p if income_type_SSI</w:t>
+      </w:r>
+      <w:r>
+        <w:rPr>
+          <w:rFonts w:ascii="Times New Roman" w:eastAsia="Times New Roman" w:hAnsi="Times New Roman" w:cs="Times New Roman"/>
+          <w:sz w:val="28"/>
+          <w:szCs w:val="28"/>
+        </w:rPr>
+        <w:t xml:space="preserve"> </w:t>
+      </w:r>
+      <w:r>
+        <w:rPr>
+          <w:rFonts w:ascii="Times New Roman" w:eastAsia="Times New Roman" w:hAnsi="Times New Roman" w:cs="Times New Roman"/>
+          <w:sz w:val="28"/>
+          <w:szCs w:val="28"/>
+        </w:rPr>
+        <w:t xml:space="preserve">%} </w:t>
+      </w:r>
+    </w:p>
+    <w:p>
+      <w:pPr>
+        <w:ind w:left="720"/>
+        <w:rPr>
+          <w:rFonts w:ascii="Times New Roman" w:eastAsia="Times New Roman" w:hAnsi="Times New Roman" w:cs="Times New Roman"/>
+          <w:sz w:val="28"/>
+          <w:szCs w:val="28"/>
+        </w:rPr>
+      </w:pPr>
+      <w:r>
+        <w:rPr>
+          <w:rFonts w:ascii="Times New Roman" w:eastAsia="Times New Roman" w:hAnsi="Times New Roman" w:cs="Times New Roman"/>
+          <w:sz w:val="28"/>
+          <w:szCs w:val="28"/>
+        </w:rPr>
+        <w:t>Social Security &amp; SSI</w:t>
+      </w:r>
+      <w:r>
+        <w:rPr>
+          <w:rFonts w:ascii="Times New Roman" w:eastAsia="Times New Roman" w:hAnsi="Times New Roman" w:cs="Times New Roman"/>
+          <w:sz w:val="28"/>
+          <w:szCs w:val="28"/>
+        </w:rPr>
+        <w:t xml:space="preserve"> in the amount of {{ SSI_amount </w:t>
+      </w:r>
+      <w:r>
+        <w:rPr>
+          <w:rFonts w:ascii="Times New Roman" w:eastAsia="Times New Roman" w:hAnsi="Times New Roman" w:cs="Times New Roman"/>
+          <w:sz w:val="28"/>
+          <w:szCs w:val="28"/>
+        </w:rPr>
+        <w:t>| currency</w:t>
+      </w:r>
+      <w:r>
+        <w:rPr>
+          <w:rFonts w:ascii="Times New Roman" w:eastAsia="Times New Roman" w:hAnsi="Times New Roman" w:cs="Times New Roman"/>
+          <w:sz w:val="28"/>
+          <w:szCs w:val="28"/>
+        </w:rPr>
+        <w:t xml:space="preserve"> </w:t>
+      </w:r>
+      <w:r>
+        <w:rPr>
+          <w:rFonts w:ascii="Times New Roman" w:eastAsia="Times New Roman" w:hAnsi="Times New Roman" w:cs="Times New Roman"/>
+          <w:sz w:val="28"/>
+          <w:szCs w:val="28"/>
+        </w:rPr>
+        <w:t>}}</w:t>
+      </w:r>
+      <w:r>
+        <w:rPr>
+          <w:rFonts w:ascii="Times New Roman" w:eastAsia="Times New Roman" w:hAnsi="Times New Roman" w:cs="Times New Roman"/>
+          <w:sz w:val="28"/>
+          <w:szCs w:val="28"/>
+        </w:rPr>
+        <w:t xml:space="preserve"> each month</w:t>
+      </w:r>
+      <w:r>
+        <w:rPr>
+          <w:rFonts w:ascii="Times New Roman" w:eastAsia="Times New Roman" w:hAnsi="Times New Roman" w:cs="Times New Roman"/>
+          <w:sz w:val="28"/>
+          <w:szCs w:val="28"/>
+        </w:rPr>
+        <w:t xml:space="preserve"> </w:t>
       </w:r>
       <w:r>
         <w:rPr>
@@ -2780,7 +2459,7 @@
           <w:sz w:val="28"/>
           <w:szCs w:val="28"/>
         </w:rPr>
-        <w:t xml:space="preserve"> from collections</w:t>
+        <w:t>which is exempt from collections</w:t>
       </w:r>
       <w:r>
         <w:rPr>
@@ -2814,51 +2493,7 @@
           <w:sz w:val="28"/>
           <w:szCs w:val="28"/>
         </w:rPr>
-        <w:t>{%p endif %</w:t>
-      </w:r>
-      <w:r>
-        <w:rPr>
-          <w:rFonts w:ascii="Times New Roman" w:eastAsia="Times New Roman" w:hAnsi="Times New Roman" w:cs="Times New Roman"/>
-          <w:sz w:val="28"/>
-          <w:szCs w:val="28"/>
-        </w:rPr>
-        <w:t>}</w:t>
-      </w:r>
-    </w:p>
-    <w:p>
-      <w:pPr>
-        <w:ind w:firstLine="720"/>
-        <w:rPr>
-          <w:rFonts w:ascii="Times New Roman" w:eastAsia="Times New Roman" w:hAnsi="Times New Roman" w:cs="Times New Roman"/>
-          <w:sz w:val="28"/>
-          <w:szCs w:val="28"/>
-        </w:rPr>
-      </w:pPr>
-      <w:r>
-        <w:rPr>
-          <w:rFonts w:ascii="Times New Roman" w:eastAsia="Times New Roman" w:hAnsi="Times New Roman" w:cs="Times New Roman"/>
-          <w:sz w:val="28"/>
-          <w:szCs w:val="28"/>
-        </w:rPr>
-        <w:t xml:space="preserve">{%p if </w:t>
-      </w:r>
-      <w:proofErr w:type="spellStart"/>
-      <w:r>
-        <w:rPr>
-          <w:rFonts w:ascii="Times New Roman" w:eastAsia="Times New Roman" w:hAnsi="Times New Roman" w:cs="Times New Roman"/>
-          <w:sz w:val="28"/>
-          <w:szCs w:val="28"/>
-        </w:rPr>
-        <w:t>income_type_TANF</w:t>
-      </w:r>
-      <w:proofErr w:type="spellEnd"/>
-      <w:r>
-        <w:rPr>
-          <w:rFonts w:ascii="Times New Roman" w:eastAsia="Times New Roman" w:hAnsi="Times New Roman" w:cs="Times New Roman"/>
-          <w:sz w:val="28"/>
-          <w:szCs w:val="28"/>
-        </w:rPr>
-        <w:t xml:space="preserve"> %} </w:t>
+        <w:t>{%p endif %}</w:t>
       </w:r>
     </w:p>
     <w:p>
@@ -2876,52 +2511,50 @@
           <w:sz w:val="28"/>
           <w:szCs w:val="28"/>
         </w:rPr>
-        <w:t xml:space="preserve">TANF </w:t>
-      </w:r>
-      <w:r>
-        <w:rPr>
-          <w:rFonts w:ascii="Times New Roman" w:eastAsia="Times New Roman" w:hAnsi="Times New Roman" w:cs="Times New Roman"/>
-          <w:sz w:val="28"/>
-          <w:szCs w:val="28"/>
-        </w:rPr>
-        <w:t xml:space="preserve">in the amount of </w:t>
-      </w:r>
-      <w:proofErr w:type="gramStart"/>
-      <w:r>
-        <w:rPr>
-          <w:rFonts w:ascii="Times New Roman" w:eastAsia="Times New Roman" w:hAnsi="Times New Roman" w:cs="Times New Roman"/>
-          <w:sz w:val="28"/>
-          <w:szCs w:val="28"/>
-        </w:rPr>
-        <w:t xml:space="preserve">{{ </w:t>
-      </w:r>
-      <w:proofErr w:type="spellStart"/>
-      <w:r>
-        <w:rPr>
-          <w:rFonts w:ascii="Times New Roman" w:eastAsia="Times New Roman" w:hAnsi="Times New Roman" w:cs="Times New Roman"/>
-          <w:sz w:val="28"/>
-          <w:szCs w:val="28"/>
-        </w:rPr>
-        <w:t>T</w:t>
-      </w:r>
-      <w:r>
-        <w:rPr>
-          <w:rFonts w:ascii="Times New Roman" w:eastAsia="Times New Roman" w:hAnsi="Times New Roman" w:cs="Times New Roman"/>
-          <w:sz w:val="28"/>
-          <w:szCs w:val="28"/>
-        </w:rPr>
-        <w:t>ANF</w:t>
-      </w:r>
-      <w:proofErr w:type="gramEnd"/>
-      <w:r>
-        <w:rPr>
-          <w:rFonts w:ascii="Times New Roman" w:eastAsia="Times New Roman" w:hAnsi="Times New Roman" w:cs="Times New Roman"/>
-          <w:sz w:val="28"/>
-          <w:szCs w:val="28"/>
-        </w:rPr>
-        <w:t>_amount</w:t>
-      </w:r>
-      <w:proofErr w:type="spellEnd"/>
+        <w:t>{%p if income_type_VA</w:t>
+      </w:r>
+      <w:r>
+        <w:rPr>
+          <w:rFonts w:ascii="Times New Roman" w:eastAsia="Times New Roman" w:hAnsi="Times New Roman" w:cs="Times New Roman"/>
+          <w:sz w:val="28"/>
+          <w:szCs w:val="28"/>
+        </w:rPr>
+        <w:t xml:space="preserve"> </w:t>
+      </w:r>
+      <w:r>
+        <w:rPr>
+          <w:rFonts w:ascii="Times New Roman" w:eastAsia="Times New Roman" w:hAnsi="Times New Roman" w:cs="Times New Roman"/>
+          <w:sz w:val="28"/>
+          <w:szCs w:val="28"/>
+        </w:rPr>
+        <w:t xml:space="preserve">%} </w:t>
+      </w:r>
+    </w:p>
+    <w:p>
+      <w:pPr>
+        <w:ind w:left="720"/>
+        <w:rPr>
+          <w:rFonts w:ascii="Times New Roman" w:eastAsia="Times New Roman" w:hAnsi="Times New Roman" w:cs="Times New Roman"/>
+          <w:sz w:val="28"/>
+          <w:szCs w:val="28"/>
+        </w:rPr>
+      </w:pPr>
+      <w:r>
+        <w:rPr>
+          <w:rFonts w:ascii="Times New Roman" w:eastAsia="Times New Roman" w:hAnsi="Times New Roman" w:cs="Times New Roman"/>
+          <w:sz w:val="28"/>
+          <w:szCs w:val="28"/>
+        </w:rPr>
+        <w:t>Veterans Benefits</w:t>
+      </w:r>
+      <w:r>
+        <w:rPr>
+          <w:rFonts w:ascii="Times New Roman" w:eastAsia="Times New Roman" w:hAnsi="Times New Roman" w:cs="Times New Roman"/>
+          <w:sz w:val="28"/>
+          <w:szCs w:val="28"/>
+        </w:rPr>
+        <w:t xml:space="preserve"> in the amount of {{ VA_amount</w:t>
+      </w:r>
       <w:r>
         <w:rPr>
           <w:rFonts w:ascii="Times New Roman" w:eastAsia="Times New Roman" w:hAnsi="Times New Roman" w:cs="Times New Roman"/>
@@ -2936,15 +2569,7 @@
           <w:sz w:val="28"/>
           <w:szCs w:val="28"/>
         </w:rPr>
-        <w:t xml:space="preserve"> }</w:t>
-      </w:r>
-      <w:r>
-        <w:rPr>
-          <w:rFonts w:ascii="Times New Roman" w:eastAsia="Times New Roman" w:hAnsi="Times New Roman" w:cs="Times New Roman"/>
-          <w:sz w:val="28"/>
-          <w:szCs w:val="28"/>
-        </w:rPr>
-        <w:t>}</w:t>
+        <w:t xml:space="preserve"> }}</w:t>
       </w:r>
       <w:r>
         <w:rPr>
@@ -2981,10 +2606,18 @@
         </w:rPr>
         <w:t>.</w:t>
       </w:r>
-    </w:p>
-    <w:p>
-      <w:pPr>
-        <w:ind w:firstLine="720"/>
+      <w:r>
+        <w:rPr>
+          <w:rFonts w:ascii="Times New Roman" w:eastAsia="Times New Roman" w:hAnsi="Times New Roman" w:cs="Times New Roman"/>
+          <w:sz w:val="28"/>
+          <w:szCs w:val="28"/>
+        </w:rPr>
+        <w:t xml:space="preserve"> </w:t>
+      </w:r>
+    </w:p>
+    <w:p>
+      <w:pPr>
+        <w:ind w:left="720"/>
         <w:rPr>
           <w:rFonts w:ascii="Times New Roman" w:eastAsia="Times New Roman" w:hAnsi="Times New Roman" w:cs="Times New Roman"/>
           <w:sz w:val="28"/>
@@ -3002,50 +2635,6 @@
     </w:p>
     <w:p>
       <w:pPr>
-        <w:ind w:firstLine="720"/>
-        <w:rPr>
-          <w:rFonts w:ascii="Times New Roman" w:eastAsia="Times New Roman" w:hAnsi="Times New Roman" w:cs="Times New Roman"/>
-          <w:sz w:val="28"/>
-          <w:szCs w:val="28"/>
-        </w:rPr>
-      </w:pPr>
-      <w:r>
-        <w:rPr>
-          <w:rFonts w:ascii="Times New Roman" w:eastAsia="Times New Roman" w:hAnsi="Times New Roman" w:cs="Times New Roman"/>
-          <w:sz w:val="28"/>
-          <w:szCs w:val="28"/>
-        </w:rPr>
-        <w:t xml:space="preserve">{%p if </w:t>
-      </w:r>
-      <w:proofErr w:type="spellStart"/>
-      <w:r>
-        <w:rPr>
-          <w:rFonts w:ascii="Times New Roman" w:eastAsia="Times New Roman" w:hAnsi="Times New Roman" w:cs="Times New Roman"/>
-          <w:sz w:val="28"/>
-          <w:szCs w:val="28"/>
-        </w:rPr>
-        <w:t>income_type_SSI</w:t>
-      </w:r>
-      <w:proofErr w:type="spellEnd"/>
-      <w:r>
-        <w:rPr>
-          <w:rFonts w:ascii="Times New Roman" w:eastAsia="Times New Roman" w:hAnsi="Times New Roman" w:cs="Times New Roman"/>
-          <w:sz w:val="28"/>
-          <w:szCs w:val="28"/>
-        </w:rPr>
-        <w:t xml:space="preserve"> </w:t>
-      </w:r>
-      <w:r>
-        <w:rPr>
-          <w:rFonts w:ascii="Times New Roman" w:eastAsia="Times New Roman" w:hAnsi="Times New Roman" w:cs="Times New Roman"/>
-          <w:sz w:val="28"/>
-          <w:szCs w:val="28"/>
-        </w:rPr>
-        <w:t xml:space="preserve">%} </w:t>
-      </w:r>
-    </w:p>
-    <w:p>
-      <w:pPr>
         <w:ind w:left="720"/>
         <w:rPr>
           <w:rFonts w:ascii="Times New Roman" w:eastAsia="Times New Roman" w:hAnsi="Times New Roman" w:cs="Times New Roman"/>
@@ -3059,340 +2648,8 @@
           <w:sz w:val="28"/>
           <w:szCs w:val="28"/>
         </w:rPr>
-        <w:t>Social Security &amp; SSI</w:t>
-      </w:r>
-      <w:r>
-        <w:rPr>
-          <w:rFonts w:ascii="Times New Roman" w:eastAsia="Times New Roman" w:hAnsi="Times New Roman" w:cs="Times New Roman"/>
-          <w:sz w:val="28"/>
-          <w:szCs w:val="28"/>
-        </w:rPr>
-        <w:t xml:space="preserve"> in the amount of </w:t>
-      </w:r>
-      <w:proofErr w:type="gramStart"/>
-      <w:r>
-        <w:rPr>
-          <w:rFonts w:ascii="Times New Roman" w:eastAsia="Times New Roman" w:hAnsi="Times New Roman" w:cs="Times New Roman"/>
-          <w:sz w:val="28"/>
-          <w:szCs w:val="28"/>
-        </w:rPr>
-        <w:t xml:space="preserve">{{ </w:t>
-      </w:r>
-      <w:proofErr w:type="spellStart"/>
-      <w:r>
-        <w:rPr>
-          <w:rFonts w:ascii="Times New Roman" w:eastAsia="Times New Roman" w:hAnsi="Times New Roman" w:cs="Times New Roman"/>
-          <w:sz w:val="28"/>
-          <w:szCs w:val="28"/>
-        </w:rPr>
-        <w:t>SSI</w:t>
-      </w:r>
-      <w:proofErr w:type="gramEnd"/>
-      <w:r>
-        <w:rPr>
-          <w:rFonts w:ascii="Times New Roman" w:eastAsia="Times New Roman" w:hAnsi="Times New Roman" w:cs="Times New Roman"/>
-          <w:sz w:val="28"/>
-          <w:szCs w:val="28"/>
-        </w:rPr>
-        <w:t>_amount</w:t>
-      </w:r>
-      <w:proofErr w:type="spellEnd"/>
-      <w:r>
-        <w:rPr>
-          <w:rFonts w:ascii="Times New Roman" w:eastAsia="Times New Roman" w:hAnsi="Times New Roman" w:cs="Times New Roman"/>
-          <w:sz w:val="28"/>
-          <w:szCs w:val="28"/>
-        </w:rPr>
-        <w:t xml:space="preserve"> </w:t>
-      </w:r>
-      <w:r>
-        <w:rPr>
-          <w:rFonts w:ascii="Times New Roman" w:eastAsia="Times New Roman" w:hAnsi="Times New Roman" w:cs="Times New Roman"/>
-          <w:sz w:val="28"/>
-          <w:szCs w:val="28"/>
-        </w:rPr>
-        <w:t>| currency</w:t>
-      </w:r>
-      <w:r>
-        <w:rPr>
-          <w:rFonts w:ascii="Times New Roman" w:eastAsia="Times New Roman" w:hAnsi="Times New Roman" w:cs="Times New Roman"/>
-          <w:sz w:val="28"/>
-          <w:szCs w:val="28"/>
-        </w:rPr>
-        <w:t xml:space="preserve"> </w:t>
-      </w:r>
-      <w:r>
-        <w:rPr>
-          <w:rFonts w:ascii="Times New Roman" w:eastAsia="Times New Roman" w:hAnsi="Times New Roman" w:cs="Times New Roman"/>
-          <w:sz w:val="28"/>
-          <w:szCs w:val="28"/>
-        </w:rPr>
-        <w:t>}}</w:t>
-      </w:r>
-      <w:r>
-        <w:rPr>
-          <w:rFonts w:ascii="Times New Roman" w:eastAsia="Times New Roman" w:hAnsi="Times New Roman" w:cs="Times New Roman"/>
-          <w:sz w:val="28"/>
-          <w:szCs w:val="28"/>
-        </w:rPr>
-        <w:t xml:space="preserve"> each month</w:t>
-      </w:r>
-      <w:r>
-        <w:rPr>
-          <w:rFonts w:ascii="Times New Roman" w:eastAsia="Times New Roman" w:hAnsi="Times New Roman" w:cs="Times New Roman"/>
-          <w:sz w:val="28"/>
-          <w:szCs w:val="28"/>
-        </w:rPr>
-        <w:t xml:space="preserve"> </w:t>
-      </w:r>
-      <w:r>
-        <w:rPr>
-          <w:rFonts w:ascii="Times New Roman" w:eastAsia="Times New Roman" w:hAnsi="Times New Roman" w:cs="Times New Roman"/>
-          <w:b/>
-          <w:bCs/>
-          <w:color w:val="256822"/>
-          <w:sz w:val="28"/>
-          <w:szCs w:val="28"/>
-        </w:rPr>
-        <w:t>which is exempt from collections</w:t>
-      </w:r>
-      <w:r>
-        <w:rPr>
-          <w:rFonts w:ascii="Times New Roman" w:eastAsia="Times New Roman" w:hAnsi="Times New Roman" w:cs="Times New Roman"/>
-          <w:sz w:val="28"/>
-          <w:szCs w:val="28"/>
-        </w:rPr>
-        <w:t>.</w:t>
-      </w:r>
-      <w:r>
-        <w:rPr>
-          <w:rFonts w:ascii="Times New Roman" w:eastAsia="Times New Roman" w:hAnsi="Times New Roman" w:cs="Times New Roman"/>
-          <w:sz w:val="28"/>
-          <w:szCs w:val="28"/>
-        </w:rPr>
-        <w:t xml:space="preserve"> </w:t>
-      </w:r>
-    </w:p>
-    <w:p>
-      <w:pPr>
-        <w:ind w:firstLine="720"/>
-        <w:rPr>
-          <w:rFonts w:ascii="Times New Roman" w:eastAsia="Times New Roman" w:hAnsi="Times New Roman" w:cs="Times New Roman"/>
-          <w:sz w:val="28"/>
-          <w:szCs w:val="28"/>
-        </w:rPr>
-      </w:pPr>
-      <w:r>
-        <w:rPr>
-          <w:rFonts w:ascii="Times New Roman" w:eastAsia="Times New Roman" w:hAnsi="Times New Roman" w:cs="Times New Roman"/>
-          <w:sz w:val="28"/>
-          <w:szCs w:val="28"/>
-        </w:rPr>
-        <w:t>{%p endif %}</w:t>
-      </w:r>
-    </w:p>
-    <w:p>
-      <w:pPr>
-        <w:ind w:left="720"/>
-        <w:rPr>
-          <w:rFonts w:ascii="Times New Roman" w:eastAsia="Times New Roman" w:hAnsi="Times New Roman" w:cs="Times New Roman"/>
-          <w:sz w:val="28"/>
-          <w:szCs w:val="28"/>
-        </w:rPr>
-      </w:pPr>
-      <w:r>
-        <w:rPr>
-          <w:rFonts w:ascii="Times New Roman" w:eastAsia="Times New Roman" w:hAnsi="Times New Roman" w:cs="Times New Roman"/>
-          <w:sz w:val="28"/>
-          <w:szCs w:val="28"/>
-        </w:rPr>
-        <w:t xml:space="preserve">{%p if </w:t>
-      </w:r>
-      <w:proofErr w:type="spellStart"/>
-      <w:r>
-        <w:rPr>
-          <w:rFonts w:ascii="Times New Roman" w:eastAsia="Times New Roman" w:hAnsi="Times New Roman" w:cs="Times New Roman"/>
-          <w:sz w:val="28"/>
-          <w:szCs w:val="28"/>
-        </w:rPr>
-        <w:t>income_type_VA</w:t>
-      </w:r>
-      <w:proofErr w:type="spellEnd"/>
-      <w:r>
-        <w:rPr>
-          <w:rFonts w:ascii="Times New Roman" w:eastAsia="Times New Roman" w:hAnsi="Times New Roman" w:cs="Times New Roman"/>
-          <w:sz w:val="28"/>
-          <w:szCs w:val="28"/>
-        </w:rPr>
-        <w:t xml:space="preserve"> </w:t>
-      </w:r>
-      <w:r>
-        <w:rPr>
-          <w:rFonts w:ascii="Times New Roman" w:eastAsia="Times New Roman" w:hAnsi="Times New Roman" w:cs="Times New Roman"/>
-          <w:sz w:val="28"/>
-          <w:szCs w:val="28"/>
-        </w:rPr>
-        <w:t xml:space="preserve">%} </w:t>
-      </w:r>
-    </w:p>
-    <w:p>
-      <w:pPr>
-        <w:ind w:left="720"/>
-        <w:rPr>
-          <w:rFonts w:ascii="Times New Roman" w:eastAsia="Times New Roman" w:hAnsi="Times New Roman" w:cs="Times New Roman"/>
-          <w:sz w:val="28"/>
-          <w:szCs w:val="28"/>
-        </w:rPr>
-      </w:pPr>
-      <w:r>
-        <w:rPr>
-          <w:rFonts w:ascii="Times New Roman" w:eastAsia="Times New Roman" w:hAnsi="Times New Roman" w:cs="Times New Roman"/>
-          <w:sz w:val="28"/>
-          <w:szCs w:val="28"/>
-        </w:rPr>
-        <w:t>Veterans Benefits</w:t>
-      </w:r>
-      <w:r>
-        <w:rPr>
-          <w:rFonts w:ascii="Times New Roman" w:eastAsia="Times New Roman" w:hAnsi="Times New Roman" w:cs="Times New Roman"/>
-          <w:sz w:val="28"/>
-          <w:szCs w:val="28"/>
-        </w:rPr>
-        <w:t xml:space="preserve"> in the amount of </w:t>
-      </w:r>
-      <w:proofErr w:type="gramStart"/>
-      <w:r>
-        <w:rPr>
-          <w:rFonts w:ascii="Times New Roman" w:eastAsia="Times New Roman" w:hAnsi="Times New Roman" w:cs="Times New Roman"/>
-          <w:sz w:val="28"/>
-          <w:szCs w:val="28"/>
-        </w:rPr>
-        <w:t xml:space="preserve">{{ </w:t>
-      </w:r>
-      <w:proofErr w:type="spellStart"/>
-      <w:r>
-        <w:rPr>
-          <w:rFonts w:ascii="Times New Roman" w:eastAsia="Times New Roman" w:hAnsi="Times New Roman" w:cs="Times New Roman"/>
-          <w:sz w:val="28"/>
-          <w:szCs w:val="28"/>
-        </w:rPr>
-        <w:t>VA</w:t>
-      </w:r>
-      <w:proofErr w:type="gramEnd"/>
-      <w:r>
-        <w:rPr>
-          <w:rFonts w:ascii="Times New Roman" w:eastAsia="Times New Roman" w:hAnsi="Times New Roman" w:cs="Times New Roman"/>
-          <w:sz w:val="28"/>
-          <w:szCs w:val="28"/>
-        </w:rPr>
-        <w:t>_amount</w:t>
-      </w:r>
-      <w:proofErr w:type="spellEnd"/>
-      <w:r>
-        <w:rPr>
-          <w:rFonts w:ascii="Times New Roman" w:eastAsia="Times New Roman" w:hAnsi="Times New Roman" w:cs="Times New Roman"/>
-          <w:sz w:val="28"/>
-          <w:szCs w:val="28"/>
-        </w:rPr>
-        <w:t xml:space="preserve"> | currency</w:t>
-      </w:r>
-      <w:r>
-        <w:rPr>
-          <w:rFonts w:ascii="Times New Roman" w:eastAsia="Times New Roman" w:hAnsi="Times New Roman" w:cs="Times New Roman"/>
-          <w:sz w:val="28"/>
-          <w:szCs w:val="28"/>
-        </w:rPr>
-        <w:t xml:space="preserve"> }}</w:t>
-      </w:r>
-      <w:r>
-        <w:rPr>
-          <w:rFonts w:ascii="Times New Roman" w:eastAsia="Times New Roman" w:hAnsi="Times New Roman" w:cs="Times New Roman"/>
-          <w:sz w:val="28"/>
-          <w:szCs w:val="28"/>
-        </w:rPr>
-        <w:t xml:space="preserve"> each month</w:t>
-      </w:r>
-      <w:r>
-        <w:rPr>
-          <w:rFonts w:ascii="Times New Roman" w:eastAsia="Times New Roman" w:hAnsi="Times New Roman" w:cs="Times New Roman"/>
-          <w:sz w:val="28"/>
-          <w:szCs w:val="28"/>
-        </w:rPr>
-        <w:t xml:space="preserve"> </w:t>
-      </w:r>
-      <w:r>
-        <w:rPr>
-          <w:rFonts w:ascii="Times New Roman" w:eastAsia="Times New Roman" w:hAnsi="Times New Roman" w:cs="Times New Roman"/>
-          <w:b/>
-          <w:bCs/>
-          <w:color w:val="256822"/>
-          <w:sz w:val="28"/>
-          <w:szCs w:val="28"/>
-        </w:rPr>
-        <w:t>which is exempt from collections</w:t>
-      </w:r>
-      <w:r>
-        <w:rPr>
-          <w:rFonts w:ascii="Times New Roman" w:eastAsia="Times New Roman" w:hAnsi="Times New Roman" w:cs="Times New Roman"/>
-          <w:sz w:val="28"/>
-          <w:szCs w:val="28"/>
-        </w:rPr>
-        <w:t>.</w:t>
-      </w:r>
-      <w:r>
-        <w:rPr>
-          <w:rFonts w:ascii="Times New Roman" w:eastAsia="Times New Roman" w:hAnsi="Times New Roman" w:cs="Times New Roman"/>
-          <w:sz w:val="28"/>
-          <w:szCs w:val="28"/>
-        </w:rPr>
-        <w:t xml:space="preserve"> </w:t>
-      </w:r>
-    </w:p>
-    <w:p>
-      <w:pPr>
-        <w:ind w:left="720"/>
-        <w:rPr>
-          <w:rFonts w:ascii="Times New Roman" w:eastAsia="Times New Roman" w:hAnsi="Times New Roman" w:cs="Times New Roman"/>
-          <w:sz w:val="28"/>
-          <w:szCs w:val="28"/>
-        </w:rPr>
-      </w:pPr>
-      <w:r>
-        <w:rPr>
-          <w:rFonts w:ascii="Times New Roman" w:eastAsia="Times New Roman" w:hAnsi="Times New Roman" w:cs="Times New Roman"/>
-          <w:sz w:val="28"/>
-          <w:szCs w:val="28"/>
-        </w:rPr>
-        <w:t>{%p endif %}</w:t>
-      </w:r>
-    </w:p>
-    <w:p>
-      <w:pPr>
-        <w:ind w:left="720"/>
-        <w:rPr>
-          <w:rFonts w:ascii="Times New Roman" w:eastAsia="Times New Roman" w:hAnsi="Times New Roman" w:cs="Times New Roman"/>
-          <w:sz w:val="28"/>
-          <w:szCs w:val="28"/>
-        </w:rPr>
-      </w:pPr>
-      <w:r>
-        <w:rPr>
-          <w:rFonts w:ascii="Times New Roman" w:eastAsia="Times New Roman" w:hAnsi="Times New Roman" w:cs="Times New Roman"/>
-          <w:sz w:val="28"/>
-          <w:szCs w:val="28"/>
-        </w:rPr>
-        <w:t xml:space="preserve">{%p if </w:t>
-      </w:r>
-      <w:proofErr w:type="spellStart"/>
-      <w:r>
-        <w:rPr>
-          <w:rFonts w:ascii="Times New Roman" w:eastAsia="Times New Roman" w:hAnsi="Times New Roman" w:cs="Times New Roman"/>
-          <w:sz w:val="28"/>
-          <w:szCs w:val="28"/>
-        </w:rPr>
-        <w:t>income_type_WC</w:t>
-      </w:r>
-      <w:proofErr w:type="spellEnd"/>
+        <w:t>{%p if income_type_WC</w:t>
+      </w:r>
       <w:r>
         <w:rPr>
           <w:rFonts w:ascii="Times New Roman" w:eastAsia="Times New Roman" w:hAnsi="Times New Roman" w:cs="Times New Roman"/>
@@ -3434,36 +2691,8 @@
           <w:sz w:val="28"/>
           <w:szCs w:val="28"/>
         </w:rPr>
-        <w:t xml:space="preserve"> in the amount of </w:t>
-      </w:r>
-      <w:proofErr w:type="gramStart"/>
-      <w:r>
-        <w:rPr>
-          <w:rFonts w:ascii="Times New Roman" w:eastAsia="Times New Roman" w:hAnsi="Times New Roman" w:cs="Times New Roman"/>
-          <w:sz w:val="28"/>
-          <w:szCs w:val="28"/>
-        </w:rPr>
-        <w:t xml:space="preserve">{{ </w:t>
-      </w:r>
-      <w:proofErr w:type="spellStart"/>
-      <w:r>
-        <w:rPr>
-          <w:rFonts w:ascii="Times New Roman" w:eastAsia="Times New Roman" w:hAnsi="Times New Roman" w:cs="Times New Roman"/>
-          <w:sz w:val="28"/>
-          <w:szCs w:val="28"/>
-        </w:rPr>
-        <w:t>WC</w:t>
-      </w:r>
-      <w:proofErr w:type="gramEnd"/>
-      <w:r>
-        <w:rPr>
-          <w:rFonts w:ascii="Times New Roman" w:eastAsia="Times New Roman" w:hAnsi="Times New Roman" w:cs="Times New Roman"/>
-          <w:sz w:val="28"/>
-          <w:szCs w:val="28"/>
-        </w:rPr>
-        <w:t>_amount</w:t>
-      </w:r>
-      <w:proofErr w:type="spellEnd"/>
+        <w:t xml:space="preserve"> in the amount of {{ WC_amount</w:t>
+      </w:r>
       <w:r>
         <w:rPr>
           <w:rFonts w:ascii="Times New Roman" w:eastAsia="Times New Roman" w:hAnsi="Times New Roman" w:cs="Times New Roman"/>
@@ -3539,18 +2768,8 @@
           <w:sz w:val="28"/>
           <w:szCs w:val="28"/>
         </w:rPr>
-        <w:t xml:space="preserve">{%p if </w:t>
-      </w:r>
-      <w:proofErr w:type="spellStart"/>
-      <w:r>
-        <w:rPr>
-          <w:rFonts w:ascii="Times New Roman" w:eastAsia="Times New Roman" w:hAnsi="Times New Roman" w:cs="Times New Roman"/>
-          <w:sz w:val="28"/>
-          <w:szCs w:val="28"/>
-        </w:rPr>
-        <w:t>income_type_MERB</w:t>
-      </w:r>
-      <w:proofErr w:type="spellEnd"/>
+        <w:t>{%p if income_type_MERB</w:t>
+      </w:r>
       <w:r>
         <w:rPr>
           <w:rFonts w:ascii="Times New Roman" w:eastAsia="Times New Roman" w:hAnsi="Times New Roman" w:cs="Times New Roman"/>
@@ -3591,36 +2810,8 @@
           <w:sz w:val="28"/>
           <w:szCs w:val="28"/>
         </w:rPr>
-        <w:t xml:space="preserve"> in the amount of </w:t>
-      </w:r>
-      <w:proofErr w:type="gramStart"/>
-      <w:r>
-        <w:rPr>
-          <w:rFonts w:ascii="Times New Roman" w:eastAsia="Times New Roman" w:hAnsi="Times New Roman" w:cs="Times New Roman"/>
-          <w:sz w:val="28"/>
-          <w:szCs w:val="28"/>
-        </w:rPr>
-        <w:t xml:space="preserve">{{ </w:t>
-      </w:r>
-      <w:proofErr w:type="spellStart"/>
-      <w:r>
-        <w:rPr>
-          <w:rFonts w:ascii="Times New Roman" w:eastAsia="Times New Roman" w:hAnsi="Times New Roman" w:cs="Times New Roman"/>
-          <w:sz w:val="28"/>
-          <w:szCs w:val="28"/>
-        </w:rPr>
-        <w:t>MERB</w:t>
-      </w:r>
-      <w:proofErr w:type="gramEnd"/>
-      <w:r>
-        <w:rPr>
-          <w:rFonts w:ascii="Times New Roman" w:eastAsia="Times New Roman" w:hAnsi="Times New Roman" w:cs="Times New Roman"/>
-          <w:sz w:val="28"/>
-          <w:szCs w:val="28"/>
-        </w:rPr>
-        <w:t>_amount</w:t>
-      </w:r>
-      <w:proofErr w:type="spellEnd"/>
+        <w:t xml:space="preserve"> in the amount of {{ MERB_amount</w:t>
+      </w:r>
       <w:r>
         <w:rPr>
           <w:rFonts w:ascii="Times New Roman" w:eastAsia="Times New Roman" w:hAnsi="Times New Roman" w:cs="Times New Roman"/>
@@ -3714,18 +2905,8 @@
           <w:sz w:val="28"/>
           <w:szCs w:val="28"/>
         </w:rPr>
-        <w:t xml:space="preserve">{%p if </w:t>
-      </w:r>
-      <w:proofErr w:type="spellStart"/>
-      <w:r>
-        <w:rPr>
-          <w:rFonts w:ascii="Times New Roman" w:eastAsia="Times New Roman" w:hAnsi="Times New Roman" w:cs="Times New Roman"/>
-          <w:sz w:val="28"/>
-          <w:szCs w:val="28"/>
-        </w:rPr>
-        <w:t>income_type_UI</w:t>
-      </w:r>
-      <w:proofErr w:type="spellEnd"/>
+        <w:t>{%p if income_type_UI</w:t>
+      </w:r>
       <w:r>
         <w:rPr>
           <w:rFonts w:ascii="Times New Roman" w:eastAsia="Times New Roman" w:hAnsi="Times New Roman" w:cs="Times New Roman"/>
@@ -3766,36 +2947,8 @@
           <w:sz w:val="28"/>
           <w:szCs w:val="28"/>
         </w:rPr>
-        <w:t xml:space="preserve"> in the amount of </w:t>
-      </w:r>
-      <w:proofErr w:type="gramStart"/>
-      <w:r>
-        <w:rPr>
-          <w:rFonts w:ascii="Times New Roman" w:eastAsia="Times New Roman" w:hAnsi="Times New Roman" w:cs="Times New Roman"/>
-          <w:sz w:val="28"/>
-          <w:szCs w:val="28"/>
-        </w:rPr>
-        <w:t xml:space="preserve">{{ </w:t>
-      </w:r>
-      <w:proofErr w:type="spellStart"/>
-      <w:r>
-        <w:rPr>
-          <w:rFonts w:ascii="Times New Roman" w:eastAsia="Times New Roman" w:hAnsi="Times New Roman" w:cs="Times New Roman"/>
-          <w:sz w:val="28"/>
-          <w:szCs w:val="28"/>
-        </w:rPr>
-        <w:t>UI</w:t>
-      </w:r>
-      <w:proofErr w:type="gramEnd"/>
-      <w:r>
-        <w:rPr>
-          <w:rFonts w:ascii="Times New Roman" w:eastAsia="Times New Roman" w:hAnsi="Times New Roman" w:cs="Times New Roman"/>
-          <w:sz w:val="28"/>
-          <w:szCs w:val="28"/>
-        </w:rPr>
-        <w:t>_amount</w:t>
-      </w:r>
-      <w:proofErr w:type="spellEnd"/>
+        <w:t xml:space="preserve"> in the amount of {{ UI_amount</w:t>
+      </w:r>
       <w:r>
         <w:rPr>
           <w:rFonts w:ascii="Times New Roman" w:eastAsia="Times New Roman" w:hAnsi="Times New Roman" w:cs="Times New Roman"/>
@@ -3889,25 +3042,7 @@
           <w:sz w:val="28"/>
           <w:szCs w:val="28"/>
         </w:rPr>
-        <w:t xml:space="preserve">{%p if </w:t>
-      </w:r>
-      <w:proofErr w:type="spellStart"/>
-      <w:r>
-        <w:rPr>
-          <w:rFonts w:ascii="Times New Roman" w:eastAsia="Times New Roman" w:hAnsi="Times New Roman" w:cs="Times New Roman"/>
-          <w:sz w:val="28"/>
-          <w:szCs w:val="28"/>
-        </w:rPr>
-        <w:t>income_type_Support</w:t>
-      </w:r>
-      <w:proofErr w:type="spellEnd"/>
-      <w:r>
-        <w:rPr>
-          <w:rFonts w:ascii="Times New Roman" w:eastAsia="Times New Roman" w:hAnsi="Times New Roman" w:cs="Times New Roman"/>
-          <w:sz w:val="28"/>
-          <w:szCs w:val="28"/>
-        </w:rPr>
-        <w:t xml:space="preserve"> %} </w:t>
+        <w:t xml:space="preserve">{%p if income_type_Support %} </w:t>
       </w:r>
     </w:p>
     <w:p>
@@ -3989,36 +3124,16 @@
           <w:sz w:val="28"/>
           <w:szCs w:val="28"/>
         </w:rPr>
-        <w:t xml:space="preserve"> in the amount of </w:t>
-      </w:r>
-      <w:proofErr w:type="gramStart"/>
-      <w:r>
-        <w:rPr>
-          <w:rFonts w:ascii="Times New Roman" w:eastAsia="Times New Roman" w:hAnsi="Times New Roman" w:cs="Times New Roman"/>
-          <w:sz w:val="28"/>
-          <w:szCs w:val="28"/>
-        </w:rPr>
-        <w:t xml:space="preserve">{{ </w:t>
-      </w:r>
-      <w:proofErr w:type="spellStart"/>
-      <w:r>
-        <w:rPr>
-          <w:rFonts w:ascii="Times New Roman" w:eastAsia="Times New Roman" w:hAnsi="Times New Roman" w:cs="Times New Roman"/>
-          <w:sz w:val="28"/>
-          <w:szCs w:val="28"/>
-        </w:rPr>
-        <w:t>Support</w:t>
-      </w:r>
-      <w:proofErr w:type="gramEnd"/>
-      <w:r>
-        <w:rPr>
-          <w:rFonts w:ascii="Times New Roman" w:eastAsia="Times New Roman" w:hAnsi="Times New Roman" w:cs="Times New Roman"/>
-          <w:sz w:val="28"/>
-          <w:szCs w:val="28"/>
-        </w:rPr>
-        <w:t>_amount</w:t>
-      </w:r>
-      <w:proofErr w:type="spellEnd"/>
+        <w:t xml:space="preserve"> in the amount of {{ Support_amount </w:t>
+      </w:r>
+      <w:r>
+        <w:rPr>
+          <w:rFonts w:ascii="Times New Roman" w:eastAsia="Times New Roman" w:hAnsi="Times New Roman" w:cs="Times New Roman"/>
+          <w:sz w:val="28"/>
+          <w:szCs w:val="28"/>
+        </w:rPr>
+        <w:t>| currency</w:t>
+      </w:r>
       <w:r>
         <w:rPr>
           <w:rFonts w:ascii="Times New Roman" w:eastAsia="Times New Roman" w:hAnsi="Times New Roman" w:cs="Times New Roman"/>
@@ -4033,7 +3148,15 @@
           <w:sz w:val="28"/>
           <w:szCs w:val="28"/>
         </w:rPr>
-        <w:t>| currency</w:t>
+        <w:t>}}</w:t>
+      </w:r>
+      <w:r>
+        <w:rPr>
+          <w:rFonts w:ascii="Times New Roman" w:eastAsia="Times New Roman" w:hAnsi="Times New Roman" w:cs="Times New Roman"/>
+          <w:sz w:val="28"/>
+          <w:szCs w:val="28"/>
+        </w:rPr>
+        <w:t xml:space="preserve"> each month</w:t>
       </w:r>
       <w:r>
         <w:rPr>
@@ -4046,10 +3169,115 @@
       <w:r>
         <w:rPr>
           <w:rFonts w:ascii="Times New Roman" w:eastAsia="Times New Roman" w:hAnsi="Times New Roman" w:cs="Times New Roman"/>
-          <w:sz w:val="28"/>
-          <w:szCs w:val="28"/>
-        </w:rPr>
-        <w:t>}}</w:t>
+          <w:b/>
+          <w:bCs/>
+          <w:color w:val="256822"/>
+          <w:sz w:val="28"/>
+          <w:szCs w:val="28"/>
+        </w:rPr>
+        <w:t>which is exempt from collections</w:t>
+      </w:r>
+      <w:r>
+        <w:rPr>
+          <w:rFonts w:ascii="Times New Roman" w:eastAsia="Times New Roman" w:hAnsi="Times New Roman" w:cs="Times New Roman"/>
+          <w:sz w:val="28"/>
+          <w:szCs w:val="28"/>
+        </w:rPr>
+        <w:t>.</w:t>
+      </w:r>
+      <w:r>
+        <w:rPr>
+          <w:rFonts w:ascii="Times New Roman" w:eastAsia="Times New Roman" w:hAnsi="Times New Roman" w:cs="Times New Roman"/>
+          <w:sz w:val="28"/>
+          <w:szCs w:val="28"/>
+        </w:rPr>
+        <w:t xml:space="preserve"> </w:t>
+      </w:r>
+    </w:p>
+    <w:p>
+      <w:pPr>
+        <w:ind w:left="720"/>
+        <w:rPr>
+          <w:rFonts w:ascii="Times New Roman" w:eastAsia="Times New Roman" w:hAnsi="Times New Roman" w:cs="Times New Roman"/>
+          <w:sz w:val="28"/>
+          <w:szCs w:val="28"/>
+        </w:rPr>
+      </w:pPr>
+      <w:r>
+        <w:rPr>
+          <w:rFonts w:ascii="Times New Roman" w:eastAsia="Times New Roman" w:hAnsi="Times New Roman" w:cs="Times New Roman"/>
+          <w:sz w:val="28"/>
+          <w:szCs w:val="28"/>
+        </w:rPr>
+        <w:t>{%p endif %}</w:t>
+      </w:r>
+    </w:p>
+    <w:p>
+      <w:pPr>
+        <w:ind w:left="720"/>
+        <w:rPr>
+          <w:rFonts w:ascii="Times New Roman" w:eastAsia="Times New Roman" w:hAnsi="Times New Roman" w:cs="Times New Roman"/>
+          <w:sz w:val="28"/>
+          <w:szCs w:val="28"/>
+        </w:rPr>
+      </w:pPr>
+      <w:r>
+        <w:rPr>
+          <w:rFonts w:ascii="Times New Roman" w:eastAsia="Times New Roman" w:hAnsi="Times New Roman" w:cs="Times New Roman"/>
+          <w:sz w:val="28"/>
+          <w:szCs w:val="28"/>
+        </w:rPr>
+        <w:t xml:space="preserve">{%p if income_type_PA %} </w:t>
+      </w:r>
+    </w:p>
+    <w:p>
+      <w:pPr>
+        <w:ind w:left="720"/>
+        <w:rPr>
+          <w:rFonts w:ascii="Times New Roman" w:eastAsia="Times New Roman" w:hAnsi="Times New Roman" w:cs="Times New Roman"/>
+          <w:sz w:val="28"/>
+          <w:szCs w:val="28"/>
+        </w:rPr>
+      </w:pPr>
+      <w:r>
+        <w:rPr>
+          <w:rFonts w:ascii="Times New Roman" w:eastAsia="Times New Roman" w:hAnsi="Times New Roman" w:cs="Times New Roman"/>
+          <w:sz w:val="28"/>
+          <w:szCs w:val="28"/>
+        </w:rPr>
+        <w:t>Other forms of public aid</w:t>
+      </w:r>
+      <w:r>
+        <w:rPr>
+          <w:rFonts w:ascii="Times New Roman" w:eastAsia="Times New Roman" w:hAnsi="Times New Roman" w:cs="Times New Roman"/>
+          <w:sz w:val="28"/>
+          <w:szCs w:val="28"/>
+        </w:rPr>
+        <w:t xml:space="preserve"> (like General Assistance)</w:t>
+      </w:r>
+      <w:r>
+        <w:rPr>
+          <w:rFonts w:ascii="Times New Roman" w:eastAsia="Times New Roman" w:hAnsi="Times New Roman" w:cs="Times New Roman"/>
+          <w:sz w:val="28"/>
+          <w:szCs w:val="28"/>
+        </w:rPr>
+        <w:t xml:space="preserve"> in the amount of {{ PA_amount</w:t>
+      </w:r>
+      <w:r>
+        <w:rPr>
+          <w:rFonts w:ascii="Times New Roman" w:eastAsia="Times New Roman" w:hAnsi="Times New Roman" w:cs="Times New Roman"/>
+          <w:sz w:val="28"/>
+          <w:szCs w:val="28"/>
+        </w:rPr>
+        <w:t xml:space="preserve"> | currency</w:t>
+      </w:r>
+      <w:r>
+        <w:rPr>
+          <w:rFonts w:ascii="Times New Roman" w:eastAsia="Times New Roman" w:hAnsi="Times New Roman" w:cs="Times New Roman"/>
+          <w:sz w:val="28"/>
+          <w:szCs w:val="28"/>
+        </w:rPr>
+        <w:t xml:space="preserve"> }}</w:t>
       </w:r>
       <w:r>
         <w:rPr>
@@ -4112,6 +3340,14 @@
         </w:rPr>
         <w:t>{%p endif %}</w:t>
       </w:r>
+      <w:r>
+        <w:rPr>
+          <w:rFonts w:ascii="Times New Roman" w:eastAsia="Times New Roman" w:hAnsi="Times New Roman" w:cs="Times New Roman"/>
+          <w:sz w:val="28"/>
+          <w:szCs w:val="28"/>
+        </w:rPr>
+        <w:t xml:space="preserve"> </w:t>
+      </w:r>
     </w:p>
     <w:p>
       <w:pPr>
@@ -4128,25 +3364,7 @@
           <w:sz w:val="28"/>
           <w:szCs w:val="28"/>
         </w:rPr>
-        <w:t xml:space="preserve">{%p if </w:t>
-      </w:r>
-      <w:proofErr w:type="spellStart"/>
-      <w:r>
-        <w:rPr>
-          <w:rFonts w:ascii="Times New Roman" w:eastAsia="Times New Roman" w:hAnsi="Times New Roman" w:cs="Times New Roman"/>
-          <w:sz w:val="28"/>
-          <w:szCs w:val="28"/>
-        </w:rPr>
-        <w:t>income_type_PA</w:t>
-      </w:r>
-      <w:proofErr w:type="spellEnd"/>
-      <w:r>
-        <w:rPr>
-          <w:rFonts w:ascii="Times New Roman" w:eastAsia="Times New Roman" w:hAnsi="Times New Roman" w:cs="Times New Roman"/>
-          <w:sz w:val="28"/>
-          <w:szCs w:val="28"/>
-        </w:rPr>
-        <w:t xml:space="preserve"> %} </w:t>
+        <w:t xml:space="preserve">{%p if income_type_TAX %} </w:t>
       </w:r>
     </w:p>
     <w:p>
@@ -4164,189 +3382,6 @@
           <w:sz w:val="28"/>
           <w:szCs w:val="28"/>
         </w:rPr>
-        <w:t>Other forms of public aid</w:t>
-      </w:r>
-      <w:r>
-        <w:rPr>
-          <w:rFonts w:ascii="Times New Roman" w:eastAsia="Times New Roman" w:hAnsi="Times New Roman" w:cs="Times New Roman"/>
-          <w:sz w:val="28"/>
-          <w:szCs w:val="28"/>
-        </w:rPr>
-        <w:t xml:space="preserve"> (like General Assistance)</w:t>
-      </w:r>
-      <w:r>
-        <w:rPr>
-          <w:rFonts w:ascii="Times New Roman" w:eastAsia="Times New Roman" w:hAnsi="Times New Roman" w:cs="Times New Roman"/>
-          <w:sz w:val="28"/>
-          <w:szCs w:val="28"/>
-        </w:rPr>
-        <w:t xml:space="preserve"> in the amount of </w:t>
-      </w:r>
-      <w:proofErr w:type="gramStart"/>
-      <w:r>
-        <w:rPr>
-          <w:rFonts w:ascii="Times New Roman" w:eastAsia="Times New Roman" w:hAnsi="Times New Roman" w:cs="Times New Roman"/>
-          <w:sz w:val="28"/>
-          <w:szCs w:val="28"/>
-        </w:rPr>
-        <w:t xml:space="preserve">{{ </w:t>
-      </w:r>
-      <w:proofErr w:type="spellStart"/>
-      <w:r>
-        <w:rPr>
-          <w:rFonts w:ascii="Times New Roman" w:eastAsia="Times New Roman" w:hAnsi="Times New Roman" w:cs="Times New Roman"/>
-          <w:sz w:val="28"/>
-          <w:szCs w:val="28"/>
-        </w:rPr>
-        <w:t>PA</w:t>
-      </w:r>
-      <w:proofErr w:type="gramEnd"/>
-      <w:r>
-        <w:rPr>
-          <w:rFonts w:ascii="Times New Roman" w:eastAsia="Times New Roman" w:hAnsi="Times New Roman" w:cs="Times New Roman"/>
-          <w:sz w:val="28"/>
-          <w:szCs w:val="28"/>
-        </w:rPr>
-        <w:t>_amount</w:t>
-      </w:r>
-      <w:proofErr w:type="spellEnd"/>
-      <w:r>
-        <w:rPr>
-          <w:rFonts w:ascii="Times New Roman" w:eastAsia="Times New Roman" w:hAnsi="Times New Roman" w:cs="Times New Roman"/>
-          <w:sz w:val="28"/>
-          <w:szCs w:val="28"/>
-        </w:rPr>
-        <w:t xml:space="preserve"> | currency</w:t>
-      </w:r>
-      <w:r>
-        <w:rPr>
-          <w:rFonts w:ascii="Times New Roman" w:eastAsia="Times New Roman" w:hAnsi="Times New Roman" w:cs="Times New Roman"/>
-          <w:sz w:val="28"/>
-          <w:szCs w:val="28"/>
-        </w:rPr>
-        <w:t xml:space="preserve"> }}</w:t>
-      </w:r>
-      <w:r>
-        <w:rPr>
-          <w:rFonts w:ascii="Times New Roman" w:eastAsia="Times New Roman" w:hAnsi="Times New Roman" w:cs="Times New Roman"/>
-          <w:sz w:val="28"/>
-          <w:szCs w:val="28"/>
-        </w:rPr>
-        <w:t xml:space="preserve"> each month</w:t>
-      </w:r>
-      <w:r>
-        <w:rPr>
-          <w:rFonts w:ascii="Times New Roman" w:eastAsia="Times New Roman" w:hAnsi="Times New Roman" w:cs="Times New Roman"/>
-          <w:sz w:val="28"/>
-          <w:szCs w:val="28"/>
-        </w:rPr>
-        <w:t xml:space="preserve"> </w:t>
-      </w:r>
-      <w:r>
-        <w:rPr>
-          <w:rFonts w:ascii="Times New Roman" w:eastAsia="Times New Roman" w:hAnsi="Times New Roman" w:cs="Times New Roman"/>
-          <w:b/>
-          <w:bCs/>
-          <w:color w:val="256822"/>
-          <w:sz w:val="28"/>
-          <w:szCs w:val="28"/>
-        </w:rPr>
-        <w:t>which is exempt from collections</w:t>
-      </w:r>
-      <w:r>
-        <w:rPr>
-          <w:rFonts w:ascii="Times New Roman" w:eastAsia="Times New Roman" w:hAnsi="Times New Roman" w:cs="Times New Roman"/>
-          <w:sz w:val="28"/>
-          <w:szCs w:val="28"/>
-        </w:rPr>
-        <w:t>.</w:t>
-      </w:r>
-      <w:r>
-        <w:rPr>
-          <w:rFonts w:ascii="Times New Roman" w:eastAsia="Times New Roman" w:hAnsi="Times New Roman" w:cs="Times New Roman"/>
-          <w:sz w:val="28"/>
-          <w:szCs w:val="28"/>
-        </w:rPr>
-        <w:t xml:space="preserve"> </w:t>
-      </w:r>
-    </w:p>
-    <w:p>
-      <w:pPr>
-        <w:ind w:left="720"/>
-        <w:rPr>
-          <w:rFonts w:ascii="Times New Roman" w:eastAsia="Times New Roman" w:hAnsi="Times New Roman" w:cs="Times New Roman"/>
-          <w:sz w:val="28"/>
-          <w:szCs w:val="28"/>
-        </w:rPr>
-      </w:pPr>
-      <w:r>
-        <w:rPr>
-          <w:rFonts w:ascii="Times New Roman" w:eastAsia="Times New Roman" w:hAnsi="Times New Roman" w:cs="Times New Roman"/>
-          <w:sz w:val="28"/>
-          <w:szCs w:val="28"/>
-        </w:rPr>
-        <w:t>{%p endif %}</w:t>
-      </w:r>
-      <w:r>
-        <w:rPr>
-          <w:rFonts w:ascii="Times New Roman" w:eastAsia="Times New Roman" w:hAnsi="Times New Roman" w:cs="Times New Roman"/>
-          <w:sz w:val="28"/>
-          <w:szCs w:val="28"/>
-        </w:rPr>
-        <w:t xml:space="preserve"> </w:t>
-      </w:r>
-    </w:p>
-    <w:p>
-      <w:pPr>
-        <w:ind w:left="720"/>
-        <w:rPr>
-          <w:rFonts w:ascii="Times New Roman" w:eastAsia="Times New Roman" w:hAnsi="Times New Roman" w:cs="Times New Roman"/>
-          <w:sz w:val="28"/>
-          <w:szCs w:val="28"/>
-        </w:rPr>
-      </w:pPr>
-      <w:r>
-        <w:rPr>
-          <w:rFonts w:ascii="Times New Roman" w:eastAsia="Times New Roman" w:hAnsi="Times New Roman" w:cs="Times New Roman"/>
-          <w:sz w:val="28"/>
-          <w:szCs w:val="28"/>
-        </w:rPr>
-        <w:t xml:space="preserve">{%p if </w:t>
-      </w:r>
-      <w:proofErr w:type="spellStart"/>
-      <w:r>
-        <w:rPr>
-          <w:rFonts w:ascii="Times New Roman" w:eastAsia="Times New Roman" w:hAnsi="Times New Roman" w:cs="Times New Roman"/>
-          <w:sz w:val="28"/>
-          <w:szCs w:val="28"/>
-        </w:rPr>
-        <w:t>income_type_TAX</w:t>
-      </w:r>
-      <w:proofErr w:type="spellEnd"/>
-      <w:r>
-        <w:rPr>
-          <w:rFonts w:ascii="Times New Roman" w:eastAsia="Times New Roman" w:hAnsi="Times New Roman" w:cs="Times New Roman"/>
-          <w:sz w:val="28"/>
-          <w:szCs w:val="28"/>
-        </w:rPr>
-        <w:t xml:space="preserve"> %} </w:t>
-      </w:r>
-    </w:p>
-    <w:p>
-      <w:pPr>
-        <w:ind w:left="720"/>
-        <w:rPr>
-          <w:rFonts w:ascii="Times New Roman" w:eastAsia="Times New Roman" w:hAnsi="Times New Roman" w:cs="Times New Roman"/>
-          <w:sz w:val="28"/>
-          <w:szCs w:val="28"/>
-        </w:rPr>
-      </w:pPr>
-      <w:r>
-        <w:rPr>
-          <w:rFonts w:ascii="Times New Roman" w:eastAsia="Times New Roman" w:hAnsi="Times New Roman" w:cs="Times New Roman"/>
-          <w:sz w:val="28"/>
-          <w:szCs w:val="28"/>
-        </w:rPr>
         <w:t>Earned Income Tax Credit and Additional Child Tax Credit</w:t>
       </w:r>
       <w:r>
@@ -4355,36 +3390,8 @@
           <w:sz w:val="28"/>
           <w:szCs w:val="28"/>
         </w:rPr>
-        <w:t xml:space="preserve"> in the amount of </w:t>
-      </w:r>
-      <w:proofErr w:type="gramStart"/>
-      <w:r>
-        <w:rPr>
-          <w:rFonts w:ascii="Times New Roman" w:eastAsia="Times New Roman" w:hAnsi="Times New Roman" w:cs="Times New Roman"/>
-          <w:sz w:val="28"/>
-          <w:szCs w:val="28"/>
-        </w:rPr>
-        <w:t xml:space="preserve">{{ </w:t>
-      </w:r>
-      <w:proofErr w:type="spellStart"/>
-      <w:r>
-        <w:rPr>
-          <w:rFonts w:ascii="Times New Roman" w:eastAsia="Times New Roman" w:hAnsi="Times New Roman" w:cs="Times New Roman"/>
-          <w:sz w:val="28"/>
-          <w:szCs w:val="28"/>
-        </w:rPr>
-        <w:t>TAX</w:t>
-      </w:r>
-      <w:proofErr w:type="gramEnd"/>
-      <w:r>
-        <w:rPr>
-          <w:rFonts w:ascii="Times New Roman" w:eastAsia="Times New Roman" w:hAnsi="Times New Roman" w:cs="Times New Roman"/>
-          <w:sz w:val="28"/>
-          <w:szCs w:val="28"/>
-        </w:rPr>
-        <w:t>_amount</w:t>
-      </w:r>
-      <w:proofErr w:type="spellEnd"/>
+        <w:t xml:space="preserve"> in the amount of {{ TAX_amount</w:t>
+      </w:r>
       <w:r>
         <w:rPr>
           <w:rFonts w:ascii="Times New Roman" w:eastAsia="Times New Roman" w:hAnsi="Times New Roman" w:cs="Times New Roman"/>
@@ -4520,25 +3527,7 @@
           <w:szCs w:val="28"/>
         </w:rPr>
         <w:lastRenderedPageBreak/>
-        <w:t xml:space="preserve">‘Equity’ means the amount of </w:t>
-      </w:r>
-      <w:proofErr w:type="gramStart"/>
-      <w:r>
-        <w:rPr>
-          <w:rFonts w:ascii="Times New Roman" w:hAnsi="Times New Roman" w:cs="Times New Roman"/>
-          <w:sz w:val="28"/>
-          <w:szCs w:val="28"/>
-        </w:rPr>
-        <w:t>the value</w:t>
-      </w:r>
-      <w:proofErr w:type="gramEnd"/>
-      <w:r>
-        <w:rPr>
-          <w:rFonts w:ascii="Times New Roman" w:hAnsi="Times New Roman" w:cs="Times New Roman"/>
-          <w:sz w:val="28"/>
-          <w:szCs w:val="28"/>
-        </w:rPr>
-        <w:t xml:space="preserve"> of your property that is available to you, after accounting for existing liens or financing like a mortgage or loan you still owe on.</w:t>
+        <w:t>‘Equity’ means the amount of the value of your property that is available to you, after accounting for existing liens or financing like a mortgage or loan you still owe on.</w:t>
       </w:r>
     </w:p>
     <w:p>
@@ -4579,7 +3568,6 @@
         </w:rPr>
         <w:t xml:space="preserve">{%p if </w:t>
       </w:r>
-      <w:proofErr w:type="spellStart"/>
       <w:r>
         <w:rPr>
           <w:rFonts w:ascii="Times New Roman" w:eastAsia="Times New Roman" w:hAnsi="Times New Roman" w:cs="Times New Roman"/>
@@ -4620,7 +3608,6 @@
         </w:rPr>
         <w:t>_standard</w:t>
       </w:r>
-      <w:proofErr w:type="spellEnd"/>
       <w:r>
         <w:rPr>
           <w:rFonts w:ascii="Times New Roman" w:eastAsia="Times New Roman" w:hAnsi="Times New Roman" w:cs="Times New Roman"/>
@@ -4645,43 +3632,7 @@
           <w:sz w:val="28"/>
           <w:szCs w:val="28"/>
         </w:rPr>
-        <w:t xml:space="preserve">I own a home and have approximately </w:t>
-      </w:r>
-      <w:proofErr w:type="gramStart"/>
-      <w:r>
-        <w:rPr>
-          <w:rFonts w:ascii="Times New Roman" w:eastAsia="Times New Roman" w:hAnsi="Times New Roman" w:cs="Times New Roman"/>
-          <w:sz w:val="28"/>
-          <w:szCs w:val="28"/>
-        </w:rPr>
-        <w:t xml:space="preserve">{{ </w:t>
-      </w:r>
-      <w:proofErr w:type="spellStart"/>
-      <w:r>
-        <w:rPr>
-          <w:rFonts w:ascii="Times New Roman" w:eastAsia="Times New Roman" w:hAnsi="Times New Roman" w:cs="Times New Roman"/>
-          <w:sz w:val="28"/>
-          <w:szCs w:val="28"/>
-        </w:rPr>
-        <w:t>home</w:t>
-      </w:r>
-      <w:proofErr w:type="gramEnd"/>
-      <w:r>
-        <w:rPr>
-          <w:rFonts w:ascii="Times New Roman" w:eastAsia="Times New Roman" w:hAnsi="Times New Roman" w:cs="Times New Roman"/>
-          <w:sz w:val="28"/>
-          <w:szCs w:val="28"/>
-        </w:rPr>
-        <w:t>_equity_amount</w:t>
-      </w:r>
-      <w:proofErr w:type="spellEnd"/>
-      <w:r>
-        <w:rPr>
-          <w:rFonts w:ascii="Times New Roman" w:eastAsia="Times New Roman" w:hAnsi="Times New Roman" w:cs="Times New Roman"/>
-          <w:sz w:val="28"/>
-          <w:szCs w:val="28"/>
-        </w:rPr>
-        <w:t xml:space="preserve"> | currency }} in equity. </w:t>
+        <w:t xml:space="preserve">I own a home and have approximately {{ home_equity_amount | currency }} in equity. </w:t>
       </w:r>
       <w:r>
         <w:rPr>
@@ -4739,18 +3690,479 @@
           <w:sz w:val="28"/>
           <w:szCs w:val="28"/>
         </w:rPr>
-        <w:t xml:space="preserve">{%p if </w:t>
-      </w:r>
-      <w:proofErr w:type="spellStart"/>
-      <w:r>
-        <w:rPr>
-          <w:rFonts w:ascii="Times New Roman" w:eastAsia="Times New Roman" w:hAnsi="Times New Roman" w:cs="Times New Roman"/>
-          <w:sz w:val="28"/>
-          <w:szCs w:val="28"/>
-        </w:rPr>
-        <w:t>property_type_home_increase</w:t>
-      </w:r>
-      <w:proofErr w:type="spellEnd"/>
+        <w:t>{%p if property_type_home_increase %}</w:t>
+      </w:r>
+    </w:p>
+    <w:p>
+      <w:pPr>
+        <w:ind w:left="720"/>
+        <w:rPr>
+          <w:rFonts w:ascii="Times New Roman" w:eastAsia="Times New Roman" w:hAnsi="Times New Roman" w:cs="Times New Roman"/>
+          <w:sz w:val="28"/>
+          <w:szCs w:val="28"/>
+        </w:rPr>
+      </w:pPr>
+      <w:r>
+        <w:rPr>
+          <w:rFonts w:ascii="Times New Roman" w:eastAsia="Times New Roman" w:hAnsi="Times New Roman" w:cs="Times New Roman"/>
+          <w:sz w:val="28"/>
+          <w:szCs w:val="28"/>
+        </w:rPr>
+        <w:t>I own a home and have approximately {{ home_equity_amount | currency }} in equity. Because {% if home_minor_dep %} a minor dependent lives with me {% elif home_disabled_dep %} I have a dependent who is age 60 or older or disabled {% else %} I am age 60 or older, or disabled</w:t>
+      </w:r>
+      <w:r>
+        <w:rPr>
+          <w:rFonts w:ascii="Times New Roman" w:eastAsia="Times New Roman" w:hAnsi="Times New Roman" w:cs="Times New Roman"/>
+          <w:sz w:val="28"/>
+          <w:szCs w:val="28"/>
+        </w:rPr>
+        <w:t xml:space="preserve"> {% endif %} </w:t>
+      </w:r>
+      <w:r>
+        <w:rPr>
+          <w:rFonts w:ascii="Times New Roman" w:eastAsia="Times New Roman" w:hAnsi="Times New Roman" w:cs="Times New Roman"/>
+          <w:b/>
+          <w:bCs/>
+          <w:color w:val="256822"/>
+          <w:sz w:val="28"/>
+          <w:szCs w:val="28"/>
+        </w:rPr>
+        <w:t>under Maine law up to $160,000 in home equity is exempt from collections</w:t>
+      </w:r>
+      <w:r>
+        <w:rPr>
+          <w:rFonts w:ascii="Times New Roman" w:eastAsia="Times New Roman" w:hAnsi="Times New Roman" w:cs="Times New Roman"/>
+          <w:sz w:val="28"/>
+          <w:szCs w:val="28"/>
+        </w:rPr>
+        <w:t xml:space="preserve">. </w:t>
+      </w:r>
+    </w:p>
+    <w:p>
+      <w:pPr>
+        <w:ind w:left="720"/>
+        <w:rPr>
+          <w:rFonts w:ascii="Times New Roman" w:eastAsia="Times New Roman" w:hAnsi="Times New Roman" w:cs="Times New Roman"/>
+          <w:sz w:val="28"/>
+          <w:szCs w:val="28"/>
+        </w:rPr>
+      </w:pPr>
+      <w:r>
+        <w:rPr>
+          <w:rFonts w:ascii="Times New Roman" w:eastAsia="Times New Roman" w:hAnsi="Times New Roman" w:cs="Times New Roman"/>
+          <w:sz w:val="28"/>
+          <w:szCs w:val="28"/>
+        </w:rPr>
+        <w:t>{%p endif %}</w:t>
+      </w:r>
+    </w:p>
+    <w:p>
+      <w:pPr>
+        <w:ind w:left="720"/>
+        <w:rPr>
+          <w:rFonts w:ascii="Times New Roman" w:eastAsia="Times New Roman" w:hAnsi="Times New Roman" w:cs="Times New Roman"/>
+          <w:sz w:val="28"/>
+          <w:szCs w:val="28"/>
+        </w:rPr>
+      </w:pPr>
+      <w:r>
+        <w:rPr>
+          <w:rFonts w:ascii="Times New Roman" w:eastAsia="Times New Roman" w:hAnsi="Times New Roman" w:cs="Times New Roman"/>
+          <w:sz w:val="28"/>
+          <w:szCs w:val="28"/>
+        </w:rPr>
+        <w:t>{%p if property_type_home_additional %}</w:t>
+      </w:r>
+    </w:p>
+    <w:p>
+      <w:pPr>
+        <w:ind w:left="720"/>
+        <w:rPr>
+          <w:rFonts w:ascii="Times New Roman" w:eastAsia="Times New Roman" w:hAnsi="Times New Roman" w:cs="Times New Roman"/>
+          <w:sz w:val="28"/>
+          <w:szCs w:val="28"/>
+        </w:rPr>
+      </w:pPr>
+      <w:r>
+        <w:rPr>
+          <w:rFonts w:ascii="Times New Roman" w:eastAsia="Times New Roman" w:hAnsi="Times New Roman" w:cs="Times New Roman"/>
+          <w:sz w:val="28"/>
+          <w:szCs w:val="28"/>
+        </w:rPr>
+        <w:t>I also own {{ additional_home_number</w:t>
+      </w:r>
+      <w:r>
+        <w:rPr>
+          <w:rFonts w:ascii="Times New Roman" w:eastAsia="Times New Roman" w:hAnsi="Times New Roman" w:cs="Times New Roman"/>
+          <w:sz w:val="28"/>
+          <w:szCs w:val="28"/>
+        </w:rPr>
+        <w:t xml:space="preserve"> | int</w:t>
+      </w:r>
+      <w:r>
+        <w:rPr>
+          <w:rFonts w:ascii="Times New Roman" w:eastAsia="Times New Roman" w:hAnsi="Times New Roman" w:cs="Times New Roman"/>
+          <w:sz w:val="28"/>
+          <w:szCs w:val="28"/>
+        </w:rPr>
+        <w:t xml:space="preserve"> }} other home(s) or piece(s) of property </w:t>
+      </w:r>
+      <w:r>
+        <w:rPr>
+          <w:rFonts w:ascii="Times New Roman" w:eastAsia="Times New Roman" w:hAnsi="Times New Roman" w:cs="Times New Roman"/>
+          <w:sz w:val="28"/>
+          <w:szCs w:val="28"/>
+        </w:rPr>
+        <w:t>that in total</w:t>
+      </w:r>
+      <w:r>
+        <w:rPr>
+          <w:rFonts w:ascii="Times New Roman" w:eastAsia="Times New Roman" w:hAnsi="Times New Roman" w:cs="Times New Roman"/>
+          <w:sz w:val="28"/>
+          <w:szCs w:val="28"/>
+        </w:rPr>
+        <w:t xml:space="preserve"> have approximately {{ additional_home_equity_amount | currency }} in equity.</w:t>
+      </w:r>
+    </w:p>
+    <w:p>
+      <w:pPr>
+        <w:ind w:left="720"/>
+        <w:rPr>
+          <w:rFonts w:ascii="Times New Roman" w:eastAsia="Times New Roman" w:hAnsi="Times New Roman" w:cs="Times New Roman"/>
+          <w:sz w:val="28"/>
+          <w:szCs w:val="28"/>
+        </w:rPr>
+      </w:pPr>
+      <w:r>
+        <w:rPr>
+          <w:rFonts w:ascii="Times New Roman" w:eastAsia="Times New Roman" w:hAnsi="Times New Roman" w:cs="Times New Roman"/>
+          <w:sz w:val="28"/>
+          <w:szCs w:val="28"/>
+        </w:rPr>
+        <w:t>{%p endif %}</w:t>
+      </w:r>
+    </w:p>
+    <w:p>
+      <w:pPr>
+        <w:ind w:left="720"/>
+        <w:rPr>
+          <w:rFonts w:ascii="Times New Roman" w:eastAsia="Times New Roman" w:hAnsi="Times New Roman" w:cs="Times New Roman"/>
+          <w:sz w:val="28"/>
+          <w:szCs w:val="28"/>
+        </w:rPr>
+      </w:pPr>
+      <w:r>
+        <w:rPr>
+          <w:rFonts w:ascii="Times New Roman" w:eastAsia="Times New Roman" w:hAnsi="Times New Roman" w:cs="Times New Roman"/>
+          <w:sz w:val="28"/>
+          <w:szCs w:val="28"/>
+        </w:rPr>
+        <w:t>{%p if property_type_vehicle %}</w:t>
+      </w:r>
+    </w:p>
+    <w:p>
+      <w:pPr>
+        <w:ind w:left="720"/>
+        <w:rPr>
+          <w:rFonts w:ascii="Times New Roman" w:eastAsia="Times New Roman" w:hAnsi="Times New Roman" w:cs="Times New Roman"/>
+          <w:sz w:val="28"/>
+          <w:szCs w:val="28"/>
+        </w:rPr>
+      </w:pPr>
+      <w:r>
+        <w:rPr>
+          <w:rFonts w:ascii="Times New Roman" w:eastAsia="Times New Roman" w:hAnsi="Times New Roman" w:cs="Times New Roman"/>
+          <w:sz w:val="28"/>
+          <w:szCs w:val="28"/>
+        </w:rPr>
+        <w:t>I own a vehicle</w:t>
+      </w:r>
+      <w:r>
+        <w:rPr>
+          <w:rFonts w:ascii="Times New Roman" w:eastAsia="Times New Roman" w:hAnsi="Times New Roman" w:cs="Times New Roman"/>
+          <w:sz w:val="28"/>
+          <w:szCs w:val="28"/>
+        </w:rPr>
+        <w:t>. My vehicle is a {{ vehicle_year</w:t>
+      </w:r>
+      <w:r>
+        <w:rPr>
+          <w:rFonts w:ascii="Times New Roman" w:eastAsia="Times New Roman" w:hAnsi="Times New Roman" w:cs="Times New Roman"/>
+          <w:sz w:val="28"/>
+          <w:szCs w:val="28"/>
+        </w:rPr>
+        <w:t xml:space="preserve"> | int</w:t>
+      </w:r>
+      <w:r>
+        <w:rPr>
+          <w:rFonts w:ascii="Times New Roman" w:eastAsia="Times New Roman" w:hAnsi="Times New Roman" w:cs="Times New Roman"/>
+          <w:sz w:val="28"/>
+          <w:szCs w:val="28"/>
+        </w:rPr>
+        <w:t xml:space="preserve"> }}</w:t>
+      </w:r>
+      <w:r>
+        <w:rPr>
+          <w:rFonts w:ascii="Times New Roman" w:eastAsia="Times New Roman" w:hAnsi="Times New Roman" w:cs="Times New Roman"/>
+          <w:sz w:val="28"/>
+          <w:szCs w:val="28"/>
+        </w:rPr>
+        <w:t xml:space="preserve"> </w:t>
+      </w:r>
+      <w:r>
+        <w:rPr>
+          <w:rFonts w:ascii="Times New Roman" w:eastAsia="Times New Roman" w:hAnsi="Times New Roman" w:cs="Times New Roman"/>
+          <w:sz w:val="28"/>
+          <w:szCs w:val="28"/>
+        </w:rPr>
+        <w:t>{{ vehicle_make }} {{ vehicle_model }}.</w:t>
+      </w:r>
+      <w:r>
+        <w:rPr>
+          <w:rFonts w:ascii="Times New Roman" w:eastAsia="Times New Roman" w:hAnsi="Times New Roman" w:cs="Times New Roman"/>
+          <w:sz w:val="28"/>
+          <w:szCs w:val="28"/>
+        </w:rPr>
+        <w:t xml:space="preserve"> </w:t>
+      </w:r>
+      <w:r>
+        <w:rPr>
+          <w:rFonts w:ascii="Times New Roman" w:eastAsia="Times New Roman" w:hAnsi="Times New Roman" w:cs="Times New Roman"/>
+          <w:sz w:val="28"/>
+          <w:szCs w:val="28"/>
+        </w:rPr>
+        <w:t>I</w:t>
+      </w:r>
+      <w:r>
+        <w:rPr>
+          <w:rFonts w:ascii="Times New Roman" w:eastAsia="Times New Roman" w:hAnsi="Times New Roman" w:cs="Times New Roman"/>
+          <w:sz w:val="28"/>
+          <w:szCs w:val="28"/>
+        </w:rPr>
+        <w:t xml:space="preserve"> have approximately {{ vehicle_equity_amount | currency }}</w:t>
+      </w:r>
+      <w:r>
+        <w:rPr>
+          <w:rFonts w:ascii="Times New Roman" w:eastAsia="Times New Roman" w:hAnsi="Times New Roman" w:cs="Times New Roman"/>
+          <w:sz w:val="28"/>
+          <w:szCs w:val="28"/>
+        </w:rPr>
+        <w:t xml:space="preserve"> </w:t>
+      </w:r>
+      <w:r>
+        <w:rPr>
+          <w:rFonts w:ascii="Times New Roman" w:eastAsia="Times New Roman" w:hAnsi="Times New Roman" w:cs="Times New Roman"/>
+          <w:sz w:val="28"/>
+          <w:szCs w:val="28"/>
+        </w:rPr>
+        <w:t>in equity</w:t>
+      </w:r>
+      <w:r>
+        <w:rPr>
+          <w:rFonts w:ascii="Times New Roman" w:eastAsia="Times New Roman" w:hAnsi="Times New Roman" w:cs="Times New Roman"/>
+          <w:sz w:val="28"/>
+          <w:szCs w:val="28"/>
+        </w:rPr>
+        <w:t xml:space="preserve"> in this vehicle</w:t>
+      </w:r>
+      <w:r>
+        <w:rPr>
+          <w:rFonts w:ascii="Times New Roman" w:eastAsia="Times New Roman" w:hAnsi="Times New Roman" w:cs="Times New Roman"/>
+          <w:sz w:val="28"/>
+          <w:szCs w:val="28"/>
+        </w:rPr>
+        <w:t xml:space="preserve">. </w:t>
+      </w:r>
+      <w:r>
+        <w:rPr>
+          <w:rFonts w:ascii="Times New Roman" w:eastAsia="Times New Roman" w:hAnsi="Times New Roman" w:cs="Times New Roman"/>
+          <w:b/>
+          <w:bCs/>
+          <w:color w:val="256822"/>
+          <w:sz w:val="28"/>
+          <w:szCs w:val="28"/>
+        </w:rPr>
+        <w:t>Under Maine law up to $10,000 in equity in one vehicle is exempt from collections</w:t>
+      </w:r>
+      <w:r>
+        <w:rPr>
+          <w:rFonts w:ascii="Times New Roman" w:eastAsia="Times New Roman" w:hAnsi="Times New Roman" w:cs="Times New Roman"/>
+          <w:sz w:val="28"/>
+          <w:szCs w:val="28"/>
+        </w:rPr>
+        <w:t>.</w:t>
+      </w:r>
+    </w:p>
+    <w:p>
+      <w:pPr>
+        <w:ind w:left="720"/>
+        <w:rPr>
+          <w:rFonts w:ascii="Times New Roman" w:eastAsia="Times New Roman" w:hAnsi="Times New Roman" w:cs="Times New Roman"/>
+          <w:sz w:val="28"/>
+          <w:szCs w:val="28"/>
+        </w:rPr>
+      </w:pPr>
+      <w:r>
+        <w:rPr>
+          <w:rFonts w:ascii="Times New Roman" w:eastAsia="Times New Roman" w:hAnsi="Times New Roman" w:cs="Times New Roman"/>
+          <w:sz w:val="28"/>
+          <w:szCs w:val="28"/>
+        </w:rPr>
+        <w:t>{%p endif %}</w:t>
+      </w:r>
+    </w:p>
+    <w:p>
+      <w:pPr>
+        <w:ind w:left="720"/>
+        <w:rPr>
+          <w:rFonts w:ascii="Times New Roman" w:eastAsia="Times New Roman" w:hAnsi="Times New Roman" w:cs="Times New Roman"/>
+          <w:sz w:val="28"/>
+          <w:szCs w:val="28"/>
+        </w:rPr>
+      </w:pPr>
+      <w:r>
+        <w:rPr>
+          <w:rFonts w:ascii="Times New Roman" w:eastAsia="Times New Roman" w:hAnsi="Times New Roman" w:cs="Times New Roman"/>
+          <w:sz w:val="28"/>
+          <w:szCs w:val="28"/>
+        </w:rPr>
+        <w:t>{%p if property_type_vehicle_additional %}</w:t>
+      </w:r>
+    </w:p>
+    <w:p>
+      <w:pPr>
+        <w:ind w:left="720"/>
+        <w:rPr>
+          <w:rFonts w:ascii="Times New Roman" w:eastAsia="Times New Roman" w:hAnsi="Times New Roman" w:cs="Times New Roman"/>
+          <w:sz w:val="28"/>
+          <w:szCs w:val="28"/>
+        </w:rPr>
+      </w:pPr>
+      <w:r>
+        <w:rPr>
+          <w:rFonts w:ascii="Times New Roman" w:eastAsia="Times New Roman" w:hAnsi="Times New Roman" w:cs="Times New Roman"/>
+          <w:sz w:val="28"/>
+          <w:szCs w:val="28"/>
+        </w:rPr>
+        <w:lastRenderedPageBreak/>
+        <w:t>I also own {</w:t>
+      </w:r>
+      <w:r>
+        <w:rPr>
+          <w:rFonts w:ascii="Times New Roman" w:eastAsia="Times New Roman" w:hAnsi="Times New Roman" w:cs="Times New Roman"/>
+          <w:sz w:val="28"/>
+          <w:szCs w:val="28"/>
+        </w:rPr>
+        <w:t>{</w:t>
+      </w:r>
+      <w:r>
+        <w:rPr>
+          <w:rFonts w:ascii="Times New Roman" w:eastAsia="Times New Roman" w:hAnsi="Times New Roman" w:cs="Times New Roman"/>
+          <w:sz w:val="28"/>
+          <w:szCs w:val="28"/>
+        </w:rPr>
+        <w:t xml:space="preserve"> additional_vehicle_number </w:t>
+      </w:r>
+      <w:r>
+        <w:rPr>
+          <w:rFonts w:ascii="Times New Roman" w:eastAsia="Times New Roman" w:hAnsi="Times New Roman" w:cs="Times New Roman"/>
+          <w:sz w:val="28"/>
+          <w:szCs w:val="28"/>
+        </w:rPr>
+        <w:t>| int</w:t>
+      </w:r>
+      <w:r>
+        <w:rPr>
+          <w:rFonts w:ascii="Times New Roman" w:eastAsia="Times New Roman" w:hAnsi="Times New Roman" w:cs="Times New Roman"/>
+          <w:sz w:val="28"/>
+          <w:szCs w:val="28"/>
+        </w:rPr>
+        <w:t>}</w:t>
+      </w:r>
+      <w:r>
+        <w:rPr>
+          <w:rFonts w:ascii="Times New Roman" w:eastAsia="Times New Roman" w:hAnsi="Times New Roman" w:cs="Times New Roman"/>
+          <w:sz w:val="28"/>
+          <w:szCs w:val="28"/>
+        </w:rPr>
+        <w:t xml:space="preserve">} other vehicle(s) and have approximately {{ additional_vehicle_equity_amount </w:t>
+      </w:r>
+      <w:r>
+        <w:rPr>
+          <w:rFonts w:ascii="Times New Roman" w:eastAsia="Times New Roman" w:hAnsi="Times New Roman" w:cs="Times New Roman"/>
+          <w:sz w:val="28"/>
+          <w:szCs w:val="28"/>
+        </w:rPr>
+        <w:t>| currency</w:t>
+      </w:r>
+      <w:r>
+        <w:rPr>
+          <w:rFonts w:ascii="Times New Roman" w:eastAsia="Times New Roman" w:hAnsi="Times New Roman" w:cs="Times New Roman"/>
+          <w:sz w:val="28"/>
+          <w:szCs w:val="28"/>
+        </w:rPr>
+        <w:t>}} in</w:t>
+      </w:r>
+      <w:r>
+        <w:rPr>
+          <w:rFonts w:ascii="Times New Roman" w:eastAsia="Times New Roman" w:hAnsi="Times New Roman" w:cs="Times New Roman"/>
+          <w:sz w:val="28"/>
+          <w:szCs w:val="28"/>
+        </w:rPr>
+        <w:t xml:space="preserve"> combined total</w:t>
+      </w:r>
+      <w:r>
+        <w:rPr>
+          <w:rFonts w:ascii="Times New Roman" w:eastAsia="Times New Roman" w:hAnsi="Times New Roman" w:cs="Times New Roman"/>
+          <w:sz w:val="28"/>
+          <w:szCs w:val="28"/>
+        </w:rPr>
+        <w:t xml:space="preserve"> equity.</w:t>
+      </w:r>
+    </w:p>
+    <w:p>
+      <w:pPr>
+        <w:ind w:left="720"/>
+        <w:rPr>
+          <w:rFonts w:ascii="Times New Roman" w:eastAsia="Times New Roman" w:hAnsi="Times New Roman" w:cs="Times New Roman"/>
+          <w:sz w:val="28"/>
+          <w:szCs w:val="28"/>
+        </w:rPr>
+      </w:pPr>
+      <w:r>
+        <w:rPr>
+          <w:rFonts w:ascii="Times New Roman" w:eastAsia="Times New Roman" w:hAnsi="Times New Roman" w:cs="Times New Roman"/>
+          <w:sz w:val="28"/>
+          <w:szCs w:val="28"/>
+        </w:rPr>
+        <w:t>{%p endif %}</w:t>
+      </w:r>
+    </w:p>
+    <w:p>
+      <w:pPr>
+        <w:ind w:left="720"/>
+        <w:rPr>
+          <w:rFonts w:ascii="Times New Roman" w:eastAsia="Times New Roman" w:hAnsi="Times New Roman" w:cs="Times New Roman"/>
+          <w:sz w:val="28"/>
+          <w:szCs w:val="28"/>
+        </w:rPr>
+      </w:pPr>
+      <w:r>
+        <w:rPr>
+          <w:rFonts w:ascii="Times New Roman" w:eastAsia="Times New Roman" w:hAnsi="Times New Roman" w:cs="Times New Roman"/>
+          <w:sz w:val="28"/>
+          <w:szCs w:val="28"/>
+        </w:rPr>
+        <w:t>{%p if property_type_</w:t>
+      </w:r>
+      <w:r>
+        <w:rPr>
+          <w:rFonts w:ascii="Times New Roman" w:eastAsia="Times New Roman" w:hAnsi="Times New Roman" w:cs="Times New Roman"/>
+          <w:sz w:val="28"/>
+          <w:szCs w:val="28"/>
+        </w:rPr>
+        <w:t>cash</w:t>
+      </w:r>
       <w:r>
         <w:rPr>
           <w:rFonts w:ascii="Times New Roman" w:eastAsia="Times New Roman" w:hAnsi="Times New Roman" w:cs="Times New Roman"/>
@@ -4765,133 +4177,52 @@
         <w:ind w:left="720"/>
         <w:rPr>
           <w:rFonts w:ascii="Times New Roman" w:eastAsia="Times New Roman" w:hAnsi="Times New Roman" w:cs="Times New Roman"/>
-          <w:sz w:val="28"/>
-          <w:szCs w:val="28"/>
-        </w:rPr>
-      </w:pPr>
-      <w:r>
-        <w:rPr>
-          <w:rFonts w:ascii="Times New Roman" w:eastAsia="Times New Roman" w:hAnsi="Times New Roman" w:cs="Times New Roman"/>
-          <w:sz w:val="28"/>
-          <w:szCs w:val="28"/>
-        </w:rPr>
-        <w:t xml:space="preserve">I own a home and have approximately </w:t>
-      </w:r>
-      <w:proofErr w:type="gramStart"/>
-      <w:r>
-        <w:rPr>
-          <w:rFonts w:ascii="Times New Roman" w:eastAsia="Times New Roman" w:hAnsi="Times New Roman" w:cs="Times New Roman"/>
-          <w:sz w:val="28"/>
-          <w:szCs w:val="28"/>
-        </w:rPr>
-        <w:t xml:space="preserve">{{ </w:t>
-      </w:r>
-      <w:proofErr w:type="spellStart"/>
-      <w:r>
-        <w:rPr>
-          <w:rFonts w:ascii="Times New Roman" w:eastAsia="Times New Roman" w:hAnsi="Times New Roman" w:cs="Times New Roman"/>
-          <w:sz w:val="28"/>
-          <w:szCs w:val="28"/>
-        </w:rPr>
-        <w:t>home</w:t>
-      </w:r>
-      <w:proofErr w:type="gramEnd"/>
-      <w:r>
-        <w:rPr>
-          <w:rFonts w:ascii="Times New Roman" w:eastAsia="Times New Roman" w:hAnsi="Times New Roman" w:cs="Times New Roman"/>
-          <w:sz w:val="28"/>
-          <w:szCs w:val="28"/>
-        </w:rPr>
-        <w:t>_equity_amount</w:t>
-      </w:r>
-      <w:proofErr w:type="spellEnd"/>
-      <w:r>
-        <w:rPr>
-          <w:rFonts w:ascii="Times New Roman" w:eastAsia="Times New Roman" w:hAnsi="Times New Roman" w:cs="Times New Roman"/>
-          <w:sz w:val="28"/>
-          <w:szCs w:val="28"/>
-        </w:rPr>
-        <w:t xml:space="preserve"> | currency }} in equity. Because {% if </w:t>
-      </w:r>
-      <w:proofErr w:type="spellStart"/>
-      <w:r>
-        <w:rPr>
-          <w:rFonts w:ascii="Times New Roman" w:eastAsia="Times New Roman" w:hAnsi="Times New Roman" w:cs="Times New Roman"/>
-          <w:sz w:val="28"/>
-          <w:szCs w:val="28"/>
-        </w:rPr>
-        <w:t>home_minor_dep</w:t>
-      </w:r>
-      <w:proofErr w:type="spellEnd"/>
-      <w:r>
-        <w:rPr>
-          <w:rFonts w:ascii="Times New Roman" w:eastAsia="Times New Roman" w:hAnsi="Times New Roman" w:cs="Times New Roman"/>
-          <w:sz w:val="28"/>
-          <w:szCs w:val="28"/>
-        </w:rPr>
-        <w:t xml:space="preserve"> %} a </w:t>
-      </w:r>
-      <w:proofErr w:type="gramStart"/>
-      <w:r>
-        <w:rPr>
-          <w:rFonts w:ascii="Times New Roman" w:eastAsia="Times New Roman" w:hAnsi="Times New Roman" w:cs="Times New Roman"/>
-          <w:sz w:val="28"/>
-          <w:szCs w:val="28"/>
-        </w:rPr>
-        <w:t>minor dependent lives</w:t>
-      </w:r>
-      <w:proofErr w:type="gramEnd"/>
-      <w:r>
-        <w:rPr>
-          <w:rFonts w:ascii="Times New Roman" w:eastAsia="Times New Roman" w:hAnsi="Times New Roman" w:cs="Times New Roman"/>
-          <w:sz w:val="28"/>
-          <w:szCs w:val="28"/>
-        </w:rPr>
-        <w:t xml:space="preserve"> with me {% </w:t>
-      </w:r>
-      <w:proofErr w:type="spellStart"/>
-      <w:r>
-        <w:rPr>
-          <w:rFonts w:ascii="Times New Roman" w:eastAsia="Times New Roman" w:hAnsi="Times New Roman" w:cs="Times New Roman"/>
-          <w:sz w:val="28"/>
-          <w:szCs w:val="28"/>
-        </w:rPr>
-        <w:t>elif</w:t>
-      </w:r>
-      <w:proofErr w:type="spellEnd"/>
-      <w:r>
-        <w:rPr>
-          <w:rFonts w:ascii="Times New Roman" w:eastAsia="Times New Roman" w:hAnsi="Times New Roman" w:cs="Times New Roman"/>
-          <w:sz w:val="28"/>
-          <w:szCs w:val="28"/>
-        </w:rPr>
-        <w:t xml:space="preserve"> </w:t>
-      </w:r>
-      <w:proofErr w:type="spellStart"/>
-      <w:r>
-        <w:rPr>
-          <w:rFonts w:ascii="Times New Roman" w:eastAsia="Times New Roman" w:hAnsi="Times New Roman" w:cs="Times New Roman"/>
-          <w:sz w:val="28"/>
-          <w:szCs w:val="28"/>
-        </w:rPr>
-        <w:t>home_disabled_dep</w:t>
-      </w:r>
-      <w:proofErr w:type="spellEnd"/>
-      <w:r>
-        <w:rPr>
-          <w:rFonts w:ascii="Times New Roman" w:eastAsia="Times New Roman" w:hAnsi="Times New Roman" w:cs="Times New Roman"/>
-          <w:sz w:val="28"/>
-          <w:szCs w:val="28"/>
-        </w:rPr>
-        <w:t xml:space="preserve"> %} I have a dependent who is age 60 or older or disabled {% else %} I am age 60 or older, or disabled</w:t>
-      </w:r>
-      <w:r>
-        <w:rPr>
-          <w:rFonts w:ascii="Times New Roman" w:eastAsia="Times New Roman" w:hAnsi="Times New Roman" w:cs="Times New Roman"/>
-          <w:sz w:val="28"/>
-          <w:szCs w:val="28"/>
-        </w:rPr>
-        <w:t xml:space="preserve"> {% endif %} </w:t>
+          <w:b/>
+          <w:bCs/>
+          <w:color w:val="1F3864" w:themeColor="accent1" w:themeShade="80"/>
+          <w:sz w:val="28"/>
+          <w:szCs w:val="28"/>
+        </w:rPr>
+      </w:pPr>
+      <w:r>
+        <w:rPr>
+          <w:rFonts w:ascii="Times New Roman" w:eastAsia="Times New Roman" w:hAnsi="Times New Roman" w:cs="Times New Roman"/>
+          <w:sz w:val="28"/>
+          <w:szCs w:val="28"/>
+        </w:rPr>
+        <w:t xml:space="preserve">I have {{ </w:t>
+      </w:r>
+      <w:r>
+        <w:rPr>
+          <w:rFonts w:ascii="Times New Roman" w:eastAsia="Times New Roman" w:hAnsi="Times New Roman" w:cs="Times New Roman"/>
+          <w:sz w:val="28"/>
+          <w:szCs w:val="28"/>
+        </w:rPr>
+        <w:t>cash</w:t>
+      </w:r>
+      <w:r>
+        <w:rPr>
+          <w:rFonts w:ascii="Times New Roman" w:eastAsia="Times New Roman" w:hAnsi="Times New Roman" w:cs="Times New Roman"/>
+          <w:sz w:val="28"/>
+          <w:szCs w:val="28"/>
+        </w:rPr>
+        <w:t xml:space="preserve">_amount | currency }} in </w:t>
+      </w:r>
+      <w:r>
+        <w:rPr>
+          <w:rFonts w:ascii="Times New Roman" w:eastAsia="Times New Roman" w:hAnsi="Times New Roman" w:cs="Times New Roman"/>
+          <w:sz w:val="28"/>
+          <w:szCs w:val="28"/>
+        </w:rPr>
+        <w:t xml:space="preserve">cash and  </w:t>
+      </w:r>
+      <w:r>
+        <w:rPr>
+          <w:rFonts w:ascii="Times New Roman" w:eastAsia="Times New Roman" w:hAnsi="Times New Roman" w:cs="Times New Roman"/>
+          <w:sz w:val="28"/>
+          <w:szCs w:val="28"/>
+        </w:rPr>
+        <w:t xml:space="preserve">bank accounts. </w:t>
       </w:r>
       <w:r>
         <w:rPr>
@@ -4902,15 +4233,40 @@
           <w:sz w:val="28"/>
           <w:szCs w:val="28"/>
         </w:rPr>
-        <w:t>under Maine law up to $160,000 in home equity is exempt from collections</w:t>
-      </w:r>
-      <w:r>
-        <w:rPr>
-          <w:rFonts w:ascii="Times New Roman" w:eastAsia="Times New Roman" w:hAnsi="Times New Roman" w:cs="Times New Roman"/>
-          <w:sz w:val="28"/>
-          <w:szCs w:val="28"/>
-        </w:rPr>
-        <w:t xml:space="preserve">. </w:t>
+        <w:t xml:space="preserve">Under Maine law up to $3,000 in </w:t>
+      </w:r>
+      <w:r>
+        <w:rPr>
+          <w:rFonts w:ascii="Times New Roman" w:eastAsia="Times New Roman" w:hAnsi="Times New Roman" w:cs="Times New Roman"/>
+          <w:b/>
+          <w:bCs/>
+          <w:color w:val="256822"/>
+          <w:sz w:val="28"/>
+          <w:szCs w:val="28"/>
+        </w:rPr>
+        <w:t xml:space="preserve">cash or </w:t>
+      </w:r>
+      <w:r>
+        <w:rPr>
+          <w:rFonts w:ascii="Times New Roman" w:eastAsia="Times New Roman" w:hAnsi="Times New Roman" w:cs="Times New Roman"/>
+          <w:b/>
+          <w:bCs/>
+          <w:color w:val="256822"/>
+          <w:sz w:val="28"/>
+          <w:szCs w:val="28"/>
+        </w:rPr>
+        <w:t>bank accounts is exempt from collections</w:t>
+      </w:r>
+      <w:r>
+        <w:rPr>
+          <w:rFonts w:ascii="Times New Roman" w:eastAsia="Times New Roman" w:hAnsi="Times New Roman" w:cs="Times New Roman"/>
+          <w:b/>
+          <w:bCs/>
+          <w:color w:val="1F3864" w:themeColor="accent1" w:themeShade="80"/>
+          <w:sz w:val="28"/>
+          <w:szCs w:val="28"/>
+        </w:rPr>
+        <w:t>.</w:t>
       </w:r>
     </w:p>
     <w:p>
@@ -4946,25 +4302,7 @@
           <w:sz w:val="28"/>
           <w:szCs w:val="28"/>
         </w:rPr>
-        <w:t xml:space="preserve">{%p if </w:t>
-      </w:r>
-      <w:proofErr w:type="spellStart"/>
-      <w:r>
-        <w:rPr>
-          <w:rFonts w:ascii="Times New Roman" w:eastAsia="Times New Roman" w:hAnsi="Times New Roman" w:cs="Times New Roman"/>
-          <w:sz w:val="28"/>
-          <w:szCs w:val="28"/>
-        </w:rPr>
-        <w:t>property_type_home_additional</w:t>
-      </w:r>
-      <w:proofErr w:type="spellEnd"/>
-      <w:r>
-        <w:rPr>
-          <w:rFonts w:ascii="Times New Roman" w:eastAsia="Times New Roman" w:hAnsi="Times New Roman" w:cs="Times New Roman"/>
-          <w:sz w:val="28"/>
-          <w:szCs w:val="28"/>
-        </w:rPr>
-        <w:t xml:space="preserve"> %}</w:t>
+        <w:t>{%p if property_type_other %}</w:t>
       </w:r>
     </w:p>
     <w:p>
@@ -4972,363 +4310,20 @@
         <w:ind w:left="720"/>
         <w:rPr>
           <w:rFonts w:ascii="Times New Roman" w:eastAsia="Times New Roman" w:hAnsi="Times New Roman" w:cs="Times New Roman"/>
-          <w:sz w:val="28"/>
-          <w:szCs w:val="28"/>
-        </w:rPr>
-      </w:pPr>
-      <w:r>
-        <w:rPr>
-          <w:rFonts w:ascii="Times New Roman" w:eastAsia="Times New Roman" w:hAnsi="Times New Roman" w:cs="Times New Roman"/>
-          <w:sz w:val="28"/>
-          <w:szCs w:val="28"/>
-        </w:rPr>
-        <w:t xml:space="preserve">I also own </w:t>
-      </w:r>
-      <w:proofErr w:type="gramStart"/>
-      <w:r>
-        <w:rPr>
-          <w:rFonts w:ascii="Times New Roman" w:eastAsia="Times New Roman" w:hAnsi="Times New Roman" w:cs="Times New Roman"/>
-          <w:sz w:val="28"/>
-          <w:szCs w:val="28"/>
-        </w:rPr>
-        <w:t xml:space="preserve">{{ </w:t>
-      </w:r>
-      <w:proofErr w:type="spellStart"/>
-      <w:r>
-        <w:rPr>
-          <w:rFonts w:ascii="Times New Roman" w:eastAsia="Times New Roman" w:hAnsi="Times New Roman" w:cs="Times New Roman"/>
-          <w:sz w:val="28"/>
-          <w:szCs w:val="28"/>
-        </w:rPr>
-        <w:t>additional</w:t>
-      </w:r>
-      <w:proofErr w:type="gramEnd"/>
-      <w:r>
-        <w:rPr>
-          <w:rFonts w:ascii="Times New Roman" w:eastAsia="Times New Roman" w:hAnsi="Times New Roman" w:cs="Times New Roman"/>
-          <w:sz w:val="28"/>
-          <w:szCs w:val="28"/>
-        </w:rPr>
-        <w:t>_home_number</w:t>
-      </w:r>
-      <w:proofErr w:type="spellEnd"/>
-      <w:r>
-        <w:rPr>
-          <w:rFonts w:ascii="Times New Roman" w:eastAsia="Times New Roman" w:hAnsi="Times New Roman" w:cs="Times New Roman"/>
-          <w:sz w:val="28"/>
-          <w:szCs w:val="28"/>
-        </w:rPr>
-        <w:t xml:space="preserve"> | int</w:t>
-      </w:r>
-      <w:r>
-        <w:rPr>
-          <w:rFonts w:ascii="Times New Roman" w:eastAsia="Times New Roman" w:hAnsi="Times New Roman" w:cs="Times New Roman"/>
-          <w:sz w:val="28"/>
-          <w:szCs w:val="28"/>
-        </w:rPr>
-        <w:t xml:space="preserve"> }} other home(s) or piece(s) of property </w:t>
-      </w:r>
-      <w:r>
-        <w:rPr>
-          <w:rFonts w:ascii="Times New Roman" w:eastAsia="Times New Roman" w:hAnsi="Times New Roman" w:cs="Times New Roman"/>
-          <w:sz w:val="28"/>
-          <w:szCs w:val="28"/>
-        </w:rPr>
-        <w:t>that in total</w:t>
-      </w:r>
-      <w:r>
-        <w:rPr>
-          <w:rFonts w:ascii="Times New Roman" w:eastAsia="Times New Roman" w:hAnsi="Times New Roman" w:cs="Times New Roman"/>
-          <w:sz w:val="28"/>
-          <w:szCs w:val="28"/>
-        </w:rPr>
-        <w:t xml:space="preserve"> have approximately {{ </w:t>
-      </w:r>
-      <w:proofErr w:type="spellStart"/>
-      <w:r>
-        <w:rPr>
-          <w:rFonts w:ascii="Times New Roman" w:eastAsia="Times New Roman" w:hAnsi="Times New Roman" w:cs="Times New Roman"/>
-          <w:sz w:val="28"/>
-          <w:szCs w:val="28"/>
-        </w:rPr>
-        <w:t>additional_home_equity_amount</w:t>
-      </w:r>
-      <w:proofErr w:type="spellEnd"/>
-      <w:r>
-        <w:rPr>
-          <w:rFonts w:ascii="Times New Roman" w:eastAsia="Times New Roman" w:hAnsi="Times New Roman" w:cs="Times New Roman"/>
-          <w:sz w:val="28"/>
-          <w:szCs w:val="28"/>
-        </w:rPr>
-        <w:t xml:space="preserve"> | currency }} in equity.</w:t>
-      </w:r>
-    </w:p>
-    <w:p>
-      <w:pPr>
-        <w:ind w:left="720"/>
-        <w:rPr>
-          <w:rFonts w:ascii="Times New Roman" w:eastAsia="Times New Roman" w:hAnsi="Times New Roman" w:cs="Times New Roman"/>
-          <w:sz w:val="28"/>
-          <w:szCs w:val="28"/>
-        </w:rPr>
-      </w:pPr>
-      <w:r>
-        <w:rPr>
-          <w:rFonts w:ascii="Times New Roman" w:eastAsia="Times New Roman" w:hAnsi="Times New Roman" w:cs="Times New Roman"/>
-          <w:sz w:val="28"/>
-          <w:szCs w:val="28"/>
-        </w:rPr>
-        <w:t>{%p endif %}</w:t>
-      </w:r>
-    </w:p>
-    <w:p>
-      <w:pPr>
-        <w:ind w:left="720"/>
-        <w:rPr>
-          <w:rFonts w:ascii="Times New Roman" w:eastAsia="Times New Roman" w:hAnsi="Times New Roman" w:cs="Times New Roman"/>
-          <w:sz w:val="28"/>
-          <w:szCs w:val="28"/>
-        </w:rPr>
-      </w:pPr>
-      <w:r>
-        <w:rPr>
-          <w:rFonts w:ascii="Times New Roman" w:eastAsia="Times New Roman" w:hAnsi="Times New Roman" w:cs="Times New Roman"/>
-          <w:sz w:val="28"/>
-          <w:szCs w:val="28"/>
-        </w:rPr>
-        <w:t xml:space="preserve">{%p if </w:t>
-      </w:r>
-      <w:proofErr w:type="spellStart"/>
-      <w:r>
-        <w:rPr>
-          <w:rFonts w:ascii="Times New Roman" w:eastAsia="Times New Roman" w:hAnsi="Times New Roman" w:cs="Times New Roman"/>
-          <w:sz w:val="28"/>
-          <w:szCs w:val="28"/>
-        </w:rPr>
-        <w:t>property_type_vehicle</w:t>
-      </w:r>
-      <w:proofErr w:type="spellEnd"/>
-      <w:r>
-        <w:rPr>
-          <w:rFonts w:ascii="Times New Roman" w:eastAsia="Times New Roman" w:hAnsi="Times New Roman" w:cs="Times New Roman"/>
-          <w:sz w:val="28"/>
-          <w:szCs w:val="28"/>
-        </w:rPr>
-        <w:t xml:space="preserve"> %}</w:t>
-      </w:r>
-    </w:p>
-    <w:p>
-      <w:pPr>
-        <w:ind w:left="720"/>
-        <w:rPr>
-          <w:rFonts w:ascii="Times New Roman" w:eastAsia="Times New Roman" w:hAnsi="Times New Roman" w:cs="Times New Roman"/>
-          <w:sz w:val="28"/>
-          <w:szCs w:val="28"/>
-        </w:rPr>
-      </w:pPr>
-      <w:r>
-        <w:rPr>
-          <w:rFonts w:ascii="Times New Roman" w:eastAsia="Times New Roman" w:hAnsi="Times New Roman" w:cs="Times New Roman"/>
-          <w:sz w:val="28"/>
-          <w:szCs w:val="28"/>
-        </w:rPr>
-        <w:t>I own a vehicle</w:t>
-      </w:r>
-      <w:r>
-        <w:rPr>
-          <w:rFonts w:ascii="Times New Roman" w:eastAsia="Times New Roman" w:hAnsi="Times New Roman" w:cs="Times New Roman"/>
-          <w:sz w:val="28"/>
-          <w:szCs w:val="28"/>
-        </w:rPr>
-        <w:t xml:space="preserve">. My vehicle is a </w:t>
-      </w:r>
-      <w:proofErr w:type="gramStart"/>
-      <w:r>
-        <w:rPr>
-          <w:rFonts w:ascii="Times New Roman" w:eastAsia="Times New Roman" w:hAnsi="Times New Roman" w:cs="Times New Roman"/>
-          <w:sz w:val="28"/>
-          <w:szCs w:val="28"/>
-        </w:rPr>
-        <w:t xml:space="preserve">{{ </w:t>
-      </w:r>
-      <w:proofErr w:type="spellStart"/>
-      <w:r>
-        <w:rPr>
-          <w:rFonts w:ascii="Times New Roman" w:eastAsia="Times New Roman" w:hAnsi="Times New Roman" w:cs="Times New Roman"/>
-          <w:sz w:val="28"/>
-          <w:szCs w:val="28"/>
-        </w:rPr>
-        <w:t>vehicle</w:t>
-      </w:r>
-      <w:proofErr w:type="gramEnd"/>
-      <w:r>
-        <w:rPr>
-          <w:rFonts w:ascii="Times New Roman" w:eastAsia="Times New Roman" w:hAnsi="Times New Roman" w:cs="Times New Roman"/>
-          <w:sz w:val="28"/>
-          <w:szCs w:val="28"/>
-        </w:rPr>
-        <w:t>_year</w:t>
-      </w:r>
-      <w:proofErr w:type="spellEnd"/>
-      <w:r>
-        <w:rPr>
-          <w:rFonts w:ascii="Times New Roman" w:eastAsia="Times New Roman" w:hAnsi="Times New Roman" w:cs="Times New Roman"/>
-          <w:sz w:val="28"/>
-          <w:szCs w:val="28"/>
-        </w:rPr>
-        <w:t xml:space="preserve"> | int</w:t>
-      </w:r>
-      <w:r>
-        <w:rPr>
-          <w:rFonts w:ascii="Times New Roman" w:eastAsia="Times New Roman" w:hAnsi="Times New Roman" w:cs="Times New Roman"/>
-          <w:sz w:val="28"/>
-          <w:szCs w:val="28"/>
-        </w:rPr>
-        <w:t xml:space="preserve"> }}</w:t>
-      </w:r>
-      <w:r>
-        <w:rPr>
-          <w:rFonts w:ascii="Times New Roman" w:eastAsia="Times New Roman" w:hAnsi="Times New Roman" w:cs="Times New Roman"/>
-          <w:sz w:val="28"/>
-          <w:szCs w:val="28"/>
-        </w:rPr>
-        <w:t xml:space="preserve"> </w:t>
-      </w:r>
-      <w:r>
-        <w:rPr>
-          <w:rFonts w:ascii="Times New Roman" w:eastAsia="Times New Roman" w:hAnsi="Times New Roman" w:cs="Times New Roman"/>
-          <w:sz w:val="28"/>
-          <w:szCs w:val="28"/>
-        </w:rPr>
-        <w:t xml:space="preserve">{{ </w:t>
-      </w:r>
-      <w:proofErr w:type="spellStart"/>
-      <w:r>
-        <w:rPr>
-          <w:rFonts w:ascii="Times New Roman" w:eastAsia="Times New Roman" w:hAnsi="Times New Roman" w:cs="Times New Roman"/>
-          <w:sz w:val="28"/>
-          <w:szCs w:val="28"/>
-        </w:rPr>
-        <w:t>vehicle_make</w:t>
-      </w:r>
-      <w:proofErr w:type="spellEnd"/>
-      <w:r>
-        <w:rPr>
-          <w:rFonts w:ascii="Times New Roman" w:eastAsia="Times New Roman" w:hAnsi="Times New Roman" w:cs="Times New Roman"/>
-          <w:sz w:val="28"/>
-          <w:szCs w:val="28"/>
-        </w:rPr>
-        <w:t xml:space="preserve"> }} {{ </w:t>
-      </w:r>
-      <w:proofErr w:type="spellStart"/>
-      <w:r>
-        <w:rPr>
-          <w:rFonts w:ascii="Times New Roman" w:eastAsia="Times New Roman" w:hAnsi="Times New Roman" w:cs="Times New Roman"/>
-          <w:sz w:val="28"/>
-          <w:szCs w:val="28"/>
-        </w:rPr>
-        <w:t>vehicle_model</w:t>
-      </w:r>
-      <w:proofErr w:type="spellEnd"/>
-      <w:r>
-        <w:rPr>
-          <w:rFonts w:ascii="Times New Roman" w:eastAsia="Times New Roman" w:hAnsi="Times New Roman" w:cs="Times New Roman"/>
-          <w:sz w:val="28"/>
-          <w:szCs w:val="28"/>
-        </w:rPr>
-        <w:t xml:space="preserve"> }}.</w:t>
-      </w:r>
-      <w:r>
-        <w:rPr>
-          <w:rFonts w:ascii="Times New Roman" w:eastAsia="Times New Roman" w:hAnsi="Times New Roman" w:cs="Times New Roman"/>
-          <w:sz w:val="28"/>
-          <w:szCs w:val="28"/>
-        </w:rPr>
-        <w:t xml:space="preserve"> </w:t>
-      </w:r>
-      <w:r>
-        <w:rPr>
-          <w:rFonts w:ascii="Times New Roman" w:eastAsia="Times New Roman" w:hAnsi="Times New Roman" w:cs="Times New Roman"/>
-          <w:sz w:val="28"/>
-          <w:szCs w:val="28"/>
-        </w:rPr>
-        <w:t>I</w:t>
-      </w:r>
-      <w:r>
-        <w:rPr>
-          <w:rFonts w:ascii="Times New Roman" w:eastAsia="Times New Roman" w:hAnsi="Times New Roman" w:cs="Times New Roman"/>
-          <w:sz w:val="28"/>
-          <w:szCs w:val="28"/>
-        </w:rPr>
-        <w:t xml:space="preserve"> have approximately </w:t>
-      </w:r>
-      <w:proofErr w:type="gramStart"/>
-      <w:r>
-        <w:rPr>
-          <w:rFonts w:ascii="Times New Roman" w:eastAsia="Times New Roman" w:hAnsi="Times New Roman" w:cs="Times New Roman"/>
-          <w:sz w:val="28"/>
-          <w:szCs w:val="28"/>
-        </w:rPr>
-        <w:t xml:space="preserve">{{ </w:t>
-      </w:r>
-      <w:proofErr w:type="spellStart"/>
-      <w:r>
-        <w:rPr>
-          <w:rFonts w:ascii="Times New Roman" w:eastAsia="Times New Roman" w:hAnsi="Times New Roman" w:cs="Times New Roman"/>
-          <w:sz w:val="28"/>
-          <w:szCs w:val="28"/>
-        </w:rPr>
-        <w:t>vehicle</w:t>
-      </w:r>
-      <w:proofErr w:type="gramEnd"/>
-      <w:r>
-        <w:rPr>
-          <w:rFonts w:ascii="Times New Roman" w:eastAsia="Times New Roman" w:hAnsi="Times New Roman" w:cs="Times New Roman"/>
-          <w:sz w:val="28"/>
-          <w:szCs w:val="28"/>
-        </w:rPr>
-        <w:t>_equity_amount</w:t>
-      </w:r>
-      <w:proofErr w:type="spellEnd"/>
-      <w:r>
-        <w:rPr>
-          <w:rFonts w:ascii="Times New Roman" w:eastAsia="Times New Roman" w:hAnsi="Times New Roman" w:cs="Times New Roman"/>
-          <w:sz w:val="28"/>
-          <w:szCs w:val="28"/>
-        </w:rPr>
-        <w:t xml:space="preserve"> | currency }}</w:t>
-      </w:r>
-      <w:r>
-        <w:rPr>
-          <w:rFonts w:ascii="Times New Roman" w:eastAsia="Times New Roman" w:hAnsi="Times New Roman" w:cs="Times New Roman"/>
-          <w:sz w:val="28"/>
-          <w:szCs w:val="28"/>
-        </w:rPr>
-        <w:t xml:space="preserve"> </w:t>
-      </w:r>
-      <w:r>
-        <w:rPr>
-          <w:rFonts w:ascii="Times New Roman" w:eastAsia="Times New Roman" w:hAnsi="Times New Roman" w:cs="Times New Roman"/>
-          <w:sz w:val="28"/>
-          <w:szCs w:val="28"/>
-        </w:rPr>
-        <w:t>in equity</w:t>
-      </w:r>
-      <w:r>
-        <w:rPr>
-          <w:rFonts w:ascii="Times New Roman" w:eastAsia="Times New Roman" w:hAnsi="Times New Roman" w:cs="Times New Roman"/>
-          <w:sz w:val="28"/>
-          <w:szCs w:val="28"/>
-        </w:rPr>
-        <w:t xml:space="preserve"> in this vehicle</w:t>
-      </w:r>
-      <w:r>
-        <w:rPr>
-          <w:rFonts w:ascii="Times New Roman" w:eastAsia="Times New Roman" w:hAnsi="Times New Roman" w:cs="Times New Roman"/>
-          <w:sz w:val="28"/>
-          <w:szCs w:val="28"/>
-        </w:rPr>
-        <w:t xml:space="preserve">. </w:t>
+          <w:b/>
+          <w:bCs/>
+          <w:color w:val="44546A" w:themeColor="text2"/>
+          <w:sz w:val="28"/>
+          <w:szCs w:val="28"/>
+        </w:rPr>
+      </w:pPr>
+      <w:r>
+        <w:rPr>
+          <w:rFonts w:ascii="Times New Roman" w:eastAsia="Times New Roman" w:hAnsi="Times New Roman" w:cs="Times New Roman"/>
+          <w:sz w:val="28"/>
+          <w:szCs w:val="28"/>
+        </w:rPr>
+        <w:t xml:space="preserve">I also have {{ other_property }}. </w:t>
       </w:r>
       <w:r>
         <w:rPr>
@@ -5339,529 +4334,8 @@
           <w:sz w:val="28"/>
           <w:szCs w:val="28"/>
         </w:rPr>
-        <w:t>Under Maine law up to $10,000 in equity in one vehicle is exempt from collections</w:t>
-      </w:r>
-      <w:r>
-        <w:rPr>
-          <w:rFonts w:ascii="Times New Roman" w:eastAsia="Times New Roman" w:hAnsi="Times New Roman" w:cs="Times New Roman"/>
-          <w:sz w:val="28"/>
-          <w:szCs w:val="28"/>
-        </w:rPr>
-        <w:t>.</w:t>
-      </w:r>
-    </w:p>
-    <w:p>
-      <w:pPr>
-        <w:ind w:left="720"/>
-        <w:rPr>
-          <w:rFonts w:ascii="Times New Roman" w:eastAsia="Times New Roman" w:hAnsi="Times New Roman" w:cs="Times New Roman"/>
-          <w:sz w:val="28"/>
-          <w:szCs w:val="28"/>
-        </w:rPr>
-      </w:pPr>
-      <w:r>
-        <w:rPr>
-          <w:rFonts w:ascii="Times New Roman" w:eastAsia="Times New Roman" w:hAnsi="Times New Roman" w:cs="Times New Roman"/>
-          <w:sz w:val="28"/>
-          <w:szCs w:val="28"/>
-        </w:rPr>
-        <w:t>{%p endif %}</w:t>
-      </w:r>
-    </w:p>
-    <w:p>
-      <w:pPr>
-        <w:ind w:left="720"/>
-        <w:rPr>
-          <w:rFonts w:ascii="Times New Roman" w:eastAsia="Times New Roman" w:hAnsi="Times New Roman" w:cs="Times New Roman"/>
-          <w:sz w:val="28"/>
-          <w:szCs w:val="28"/>
-        </w:rPr>
-      </w:pPr>
-      <w:r>
-        <w:rPr>
-          <w:rFonts w:ascii="Times New Roman" w:eastAsia="Times New Roman" w:hAnsi="Times New Roman" w:cs="Times New Roman"/>
-          <w:sz w:val="28"/>
-          <w:szCs w:val="28"/>
-        </w:rPr>
-        <w:t xml:space="preserve">{%p if </w:t>
-      </w:r>
-      <w:proofErr w:type="spellStart"/>
-      <w:r>
-        <w:rPr>
-          <w:rFonts w:ascii="Times New Roman" w:eastAsia="Times New Roman" w:hAnsi="Times New Roman" w:cs="Times New Roman"/>
-          <w:sz w:val="28"/>
-          <w:szCs w:val="28"/>
-        </w:rPr>
-        <w:t>property_type_vehicle_additional</w:t>
-      </w:r>
-      <w:proofErr w:type="spellEnd"/>
-      <w:r>
-        <w:rPr>
-          <w:rFonts w:ascii="Times New Roman" w:eastAsia="Times New Roman" w:hAnsi="Times New Roman" w:cs="Times New Roman"/>
-          <w:sz w:val="28"/>
-          <w:szCs w:val="28"/>
-        </w:rPr>
-        <w:t xml:space="preserve"> %}</w:t>
-      </w:r>
-    </w:p>
-    <w:p>
-      <w:pPr>
-        <w:ind w:left="720"/>
-        <w:rPr>
-          <w:rFonts w:ascii="Times New Roman" w:eastAsia="Times New Roman" w:hAnsi="Times New Roman" w:cs="Times New Roman"/>
-          <w:sz w:val="28"/>
-          <w:szCs w:val="28"/>
-        </w:rPr>
-      </w:pPr>
-      <w:r>
-        <w:rPr>
-          <w:rFonts w:ascii="Times New Roman" w:eastAsia="Times New Roman" w:hAnsi="Times New Roman" w:cs="Times New Roman"/>
-          <w:sz w:val="28"/>
-          <w:szCs w:val="28"/>
-        </w:rPr>
-        <w:lastRenderedPageBreak/>
-        <w:t xml:space="preserve">I also own </w:t>
-      </w:r>
-      <w:proofErr w:type="gramStart"/>
-      <w:r>
-        <w:rPr>
-          <w:rFonts w:ascii="Times New Roman" w:eastAsia="Times New Roman" w:hAnsi="Times New Roman" w:cs="Times New Roman"/>
-          <w:sz w:val="28"/>
-          <w:szCs w:val="28"/>
-        </w:rPr>
-        <w:t>{</w:t>
-      </w:r>
-      <w:r>
-        <w:rPr>
-          <w:rFonts w:ascii="Times New Roman" w:eastAsia="Times New Roman" w:hAnsi="Times New Roman" w:cs="Times New Roman"/>
-          <w:sz w:val="28"/>
-          <w:szCs w:val="28"/>
-        </w:rPr>
-        <w:t>{</w:t>
-      </w:r>
-      <w:r>
-        <w:rPr>
-          <w:rFonts w:ascii="Times New Roman" w:eastAsia="Times New Roman" w:hAnsi="Times New Roman" w:cs="Times New Roman"/>
-          <w:sz w:val="28"/>
-          <w:szCs w:val="28"/>
-        </w:rPr>
-        <w:t xml:space="preserve"> </w:t>
-      </w:r>
-      <w:proofErr w:type="spellStart"/>
-      <w:r>
-        <w:rPr>
-          <w:rFonts w:ascii="Times New Roman" w:eastAsia="Times New Roman" w:hAnsi="Times New Roman" w:cs="Times New Roman"/>
-          <w:sz w:val="28"/>
-          <w:szCs w:val="28"/>
-        </w:rPr>
-        <w:t>additional</w:t>
-      </w:r>
-      <w:proofErr w:type="gramEnd"/>
-      <w:r>
-        <w:rPr>
-          <w:rFonts w:ascii="Times New Roman" w:eastAsia="Times New Roman" w:hAnsi="Times New Roman" w:cs="Times New Roman"/>
-          <w:sz w:val="28"/>
-          <w:szCs w:val="28"/>
-        </w:rPr>
-        <w:t>_vehicle_number</w:t>
-      </w:r>
-      <w:proofErr w:type="spellEnd"/>
-      <w:r>
-        <w:rPr>
-          <w:rFonts w:ascii="Times New Roman" w:eastAsia="Times New Roman" w:hAnsi="Times New Roman" w:cs="Times New Roman"/>
-          <w:sz w:val="28"/>
-          <w:szCs w:val="28"/>
-        </w:rPr>
-        <w:t xml:space="preserve"> </w:t>
-      </w:r>
-      <w:r>
-        <w:rPr>
-          <w:rFonts w:ascii="Times New Roman" w:eastAsia="Times New Roman" w:hAnsi="Times New Roman" w:cs="Times New Roman"/>
-          <w:sz w:val="28"/>
-          <w:szCs w:val="28"/>
-        </w:rPr>
-        <w:t>| int</w:t>
-      </w:r>
-      <w:r>
-        <w:rPr>
-          <w:rFonts w:ascii="Times New Roman" w:eastAsia="Times New Roman" w:hAnsi="Times New Roman" w:cs="Times New Roman"/>
-          <w:sz w:val="28"/>
-          <w:szCs w:val="28"/>
-        </w:rPr>
-        <w:t>}</w:t>
-      </w:r>
-      <w:r>
-        <w:rPr>
-          <w:rFonts w:ascii="Times New Roman" w:eastAsia="Times New Roman" w:hAnsi="Times New Roman" w:cs="Times New Roman"/>
-          <w:sz w:val="28"/>
-          <w:szCs w:val="28"/>
-        </w:rPr>
-        <w:t xml:space="preserve">} other vehicle(s) and have approximately {{ </w:t>
-      </w:r>
-      <w:proofErr w:type="spellStart"/>
-      <w:r>
-        <w:rPr>
-          <w:rFonts w:ascii="Times New Roman" w:eastAsia="Times New Roman" w:hAnsi="Times New Roman" w:cs="Times New Roman"/>
-          <w:sz w:val="28"/>
-          <w:szCs w:val="28"/>
-        </w:rPr>
-        <w:t>additional_vehicle_equity_amount</w:t>
-      </w:r>
-      <w:proofErr w:type="spellEnd"/>
-      <w:r>
-        <w:rPr>
-          <w:rFonts w:ascii="Times New Roman" w:eastAsia="Times New Roman" w:hAnsi="Times New Roman" w:cs="Times New Roman"/>
-          <w:sz w:val="28"/>
-          <w:szCs w:val="28"/>
-        </w:rPr>
-        <w:t xml:space="preserve"> </w:t>
-      </w:r>
-      <w:r>
-        <w:rPr>
-          <w:rFonts w:ascii="Times New Roman" w:eastAsia="Times New Roman" w:hAnsi="Times New Roman" w:cs="Times New Roman"/>
-          <w:sz w:val="28"/>
-          <w:szCs w:val="28"/>
-        </w:rPr>
-        <w:t>| currency</w:t>
-      </w:r>
-      <w:r>
-        <w:rPr>
-          <w:rFonts w:ascii="Times New Roman" w:eastAsia="Times New Roman" w:hAnsi="Times New Roman" w:cs="Times New Roman"/>
-          <w:sz w:val="28"/>
-          <w:szCs w:val="28"/>
-        </w:rPr>
-        <w:t>}} in</w:t>
-      </w:r>
-      <w:r>
-        <w:rPr>
-          <w:rFonts w:ascii="Times New Roman" w:eastAsia="Times New Roman" w:hAnsi="Times New Roman" w:cs="Times New Roman"/>
-          <w:sz w:val="28"/>
-          <w:szCs w:val="28"/>
-        </w:rPr>
-        <w:t xml:space="preserve"> combined total</w:t>
-      </w:r>
-      <w:r>
-        <w:rPr>
-          <w:rFonts w:ascii="Times New Roman" w:eastAsia="Times New Roman" w:hAnsi="Times New Roman" w:cs="Times New Roman"/>
-          <w:sz w:val="28"/>
-          <w:szCs w:val="28"/>
-        </w:rPr>
-        <w:t xml:space="preserve"> equity.</w:t>
-      </w:r>
-    </w:p>
-    <w:p>
-      <w:pPr>
-        <w:ind w:left="720"/>
-        <w:rPr>
-          <w:rFonts w:ascii="Times New Roman" w:eastAsia="Times New Roman" w:hAnsi="Times New Roman" w:cs="Times New Roman"/>
-          <w:sz w:val="28"/>
-          <w:szCs w:val="28"/>
-        </w:rPr>
-      </w:pPr>
-      <w:r>
-        <w:rPr>
-          <w:rFonts w:ascii="Times New Roman" w:eastAsia="Times New Roman" w:hAnsi="Times New Roman" w:cs="Times New Roman"/>
-          <w:sz w:val="28"/>
-          <w:szCs w:val="28"/>
-        </w:rPr>
-        <w:t>{%p endif %}</w:t>
-      </w:r>
-    </w:p>
-    <w:p>
-      <w:pPr>
-        <w:ind w:left="720"/>
-        <w:rPr>
-          <w:rFonts w:ascii="Times New Roman" w:eastAsia="Times New Roman" w:hAnsi="Times New Roman" w:cs="Times New Roman"/>
-          <w:sz w:val="28"/>
-          <w:szCs w:val="28"/>
-        </w:rPr>
-      </w:pPr>
-      <w:r>
-        <w:rPr>
-          <w:rFonts w:ascii="Times New Roman" w:eastAsia="Times New Roman" w:hAnsi="Times New Roman" w:cs="Times New Roman"/>
-          <w:sz w:val="28"/>
-          <w:szCs w:val="28"/>
-        </w:rPr>
-        <w:t xml:space="preserve">{%p if </w:t>
-      </w:r>
-      <w:proofErr w:type="spellStart"/>
-      <w:r>
-        <w:rPr>
-          <w:rFonts w:ascii="Times New Roman" w:eastAsia="Times New Roman" w:hAnsi="Times New Roman" w:cs="Times New Roman"/>
-          <w:sz w:val="28"/>
-          <w:szCs w:val="28"/>
-        </w:rPr>
-        <w:t>property_type_</w:t>
-      </w:r>
-      <w:r>
-        <w:rPr>
-          <w:rFonts w:ascii="Times New Roman" w:eastAsia="Times New Roman" w:hAnsi="Times New Roman" w:cs="Times New Roman"/>
-          <w:sz w:val="28"/>
-          <w:szCs w:val="28"/>
-        </w:rPr>
-        <w:t>cash</w:t>
-      </w:r>
-      <w:proofErr w:type="spellEnd"/>
-      <w:r>
-        <w:rPr>
-          <w:rFonts w:ascii="Times New Roman" w:eastAsia="Times New Roman" w:hAnsi="Times New Roman" w:cs="Times New Roman"/>
-          <w:sz w:val="28"/>
-          <w:szCs w:val="28"/>
-        </w:rPr>
-        <w:t xml:space="preserve"> %}</w:t>
-      </w:r>
-    </w:p>
-    <w:p>
-      <w:pPr>
-        <w:ind w:left="720"/>
-        <w:rPr>
-          <w:rFonts w:ascii="Times New Roman" w:eastAsia="Times New Roman" w:hAnsi="Times New Roman" w:cs="Times New Roman"/>
-          <w:b/>
-          <w:bCs/>
-          <w:color w:val="1F3864" w:themeColor="accent1" w:themeShade="80"/>
-          <w:sz w:val="28"/>
-          <w:szCs w:val="28"/>
-        </w:rPr>
-      </w:pPr>
-      <w:r>
-        <w:rPr>
-          <w:rFonts w:ascii="Times New Roman" w:eastAsia="Times New Roman" w:hAnsi="Times New Roman" w:cs="Times New Roman"/>
-          <w:sz w:val="28"/>
-          <w:szCs w:val="28"/>
-        </w:rPr>
-        <w:t xml:space="preserve">I have </w:t>
-      </w:r>
-      <w:proofErr w:type="gramStart"/>
-      <w:r>
-        <w:rPr>
-          <w:rFonts w:ascii="Times New Roman" w:eastAsia="Times New Roman" w:hAnsi="Times New Roman" w:cs="Times New Roman"/>
-          <w:sz w:val="28"/>
-          <w:szCs w:val="28"/>
-        </w:rPr>
-        <w:t xml:space="preserve">{{ </w:t>
-      </w:r>
-      <w:proofErr w:type="spellStart"/>
-      <w:r>
-        <w:rPr>
-          <w:rFonts w:ascii="Times New Roman" w:eastAsia="Times New Roman" w:hAnsi="Times New Roman" w:cs="Times New Roman"/>
-          <w:sz w:val="28"/>
-          <w:szCs w:val="28"/>
-        </w:rPr>
-        <w:t>cash</w:t>
-      </w:r>
-      <w:proofErr w:type="gramEnd"/>
-      <w:r>
-        <w:rPr>
-          <w:rFonts w:ascii="Times New Roman" w:eastAsia="Times New Roman" w:hAnsi="Times New Roman" w:cs="Times New Roman"/>
-          <w:sz w:val="28"/>
-          <w:szCs w:val="28"/>
-        </w:rPr>
-        <w:t>_amount</w:t>
-      </w:r>
-      <w:proofErr w:type="spellEnd"/>
-      <w:r>
-        <w:rPr>
-          <w:rFonts w:ascii="Times New Roman" w:eastAsia="Times New Roman" w:hAnsi="Times New Roman" w:cs="Times New Roman"/>
-          <w:sz w:val="28"/>
-          <w:szCs w:val="28"/>
-        </w:rPr>
-        <w:t xml:space="preserve"> | currency }} in </w:t>
-      </w:r>
-      <w:r>
-        <w:rPr>
-          <w:rFonts w:ascii="Times New Roman" w:eastAsia="Times New Roman" w:hAnsi="Times New Roman" w:cs="Times New Roman"/>
-          <w:sz w:val="28"/>
-          <w:szCs w:val="28"/>
-        </w:rPr>
-        <w:t xml:space="preserve">cash and  </w:t>
-      </w:r>
-      <w:r>
-        <w:rPr>
-          <w:rFonts w:ascii="Times New Roman" w:eastAsia="Times New Roman" w:hAnsi="Times New Roman" w:cs="Times New Roman"/>
-          <w:sz w:val="28"/>
-          <w:szCs w:val="28"/>
-        </w:rPr>
-        <w:t xml:space="preserve">bank accounts. </w:t>
-      </w:r>
-      <w:r>
-        <w:rPr>
-          <w:rFonts w:ascii="Times New Roman" w:eastAsia="Times New Roman" w:hAnsi="Times New Roman" w:cs="Times New Roman"/>
-          <w:b/>
-          <w:bCs/>
-          <w:color w:val="256822"/>
-          <w:sz w:val="28"/>
-          <w:szCs w:val="28"/>
-        </w:rPr>
-        <w:t xml:space="preserve">Under Maine law up to $3,000 in </w:t>
-      </w:r>
-      <w:r>
-        <w:rPr>
-          <w:rFonts w:ascii="Times New Roman" w:eastAsia="Times New Roman" w:hAnsi="Times New Roman" w:cs="Times New Roman"/>
-          <w:b/>
-          <w:bCs/>
-          <w:color w:val="256822"/>
-          <w:sz w:val="28"/>
-          <w:szCs w:val="28"/>
-        </w:rPr>
-        <w:t xml:space="preserve">cash or </w:t>
-      </w:r>
-      <w:r>
-        <w:rPr>
-          <w:rFonts w:ascii="Times New Roman" w:eastAsia="Times New Roman" w:hAnsi="Times New Roman" w:cs="Times New Roman"/>
-          <w:b/>
-          <w:bCs/>
-          <w:color w:val="256822"/>
-          <w:sz w:val="28"/>
-          <w:szCs w:val="28"/>
-        </w:rPr>
-        <w:t>bank accounts is exempt from collections</w:t>
-      </w:r>
-      <w:r>
-        <w:rPr>
-          <w:rFonts w:ascii="Times New Roman" w:eastAsia="Times New Roman" w:hAnsi="Times New Roman" w:cs="Times New Roman"/>
-          <w:b/>
-          <w:bCs/>
-          <w:color w:val="1F3864" w:themeColor="accent1" w:themeShade="80"/>
-          <w:sz w:val="28"/>
-          <w:szCs w:val="28"/>
-        </w:rPr>
-        <w:t>.</w:t>
-      </w:r>
-    </w:p>
-    <w:p>
-      <w:pPr>
-        <w:ind w:left="720"/>
-        <w:rPr>
-          <w:rFonts w:ascii="Times New Roman" w:eastAsia="Times New Roman" w:hAnsi="Times New Roman" w:cs="Times New Roman"/>
-          <w:sz w:val="28"/>
-          <w:szCs w:val="28"/>
-        </w:rPr>
-      </w:pPr>
-      <w:r>
-        <w:rPr>
-          <w:rFonts w:ascii="Times New Roman" w:eastAsia="Times New Roman" w:hAnsi="Times New Roman" w:cs="Times New Roman"/>
-          <w:sz w:val="28"/>
-          <w:szCs w:val="28"/>
-        </w:rPr>
-        <w:t>{%p endif %}</w:t>
-      </w:r>
-    </w:p>
-    <w:p>
-      <w:pPr>
-        <w:ind w:left="720"/>
-        <w:rPr>
-          <w:rFonts w:ascii="Times New Roman" w:eastAsia="Times New Roman" w:hAnsi="Times New Roman" w:cs="Times New Roman"/>
-          <w:sz w:val="28"/>
-          <w:szCs w:val="28"/>
-        </w:rPr>
-      </w:pPr>
-      <w:r>
-        <w:rPr>
-          <w:rFonts w:ascii="Times New Roman" w:eastAsia="Times New Roman" w:hAnsi="Times New Roman" w:cs="Times New Roman"/>
-          <w:sz w:val="28"/>
-          <w:szCs w:val="28"/>
-        </w:rPr>
-        <w:t xml:space="preserve">{%p if </w:t>
-      </w:r>
-      <w:proofErr w:type="spellStart"/>
-      <w:r>
-        <w:rPr>
-          <w:rFonts w:ascii="Times New Roman" w:eastAsia="Times New Roman" w:hAnsi="Times New Roman" w:cs="Times New Roman"/>
-          <w:sz w:val="28"/>
-          <w:szCs w:val="28"/>
-        </w:rPr>
-        <w:t>property_type_other</w:t>
-      </w:r>
-      <w:proofErr w:type="spellEnd"/>
-      <w:r>
-        <w:rPr>
-          <w:rFonts w:ascii="Times New Roman" w:eastAsia="Times New Roman" w:hAnsi="Times New Roman" w:cs="Times New Roman"/>
-          <w:sz w:val="28"/>
-          <w:szCs w:val="28"/>
-        </w:rPr>
-        <w:t xml:space="preserve"> %}</w:t>
-      </w:r>
-    </w:p>
-    <w:p>
-      <w:pPr>
-        <w:ind w:left="720"/>
-        <w:rPr>
-          <w:rFonts w:ascii="Times New Roman" w:eastAsia="Times New Roman" w:hAnsi="Times New Roman" w:cs="Times New Roman"/>
-          <w:b/>
-          <w:bCs/>
-          <w:color w:val="44546A" w:themeColor="text2"/>
-          <w:sz w:val="28"/>
-          <w:szCs w:val="28"/>
-        </w:rPr>
-      </w:pPr>
-      <w:r>
-        <w:rPr>
-          <w:rFonts w:ascii="Times New Roman" w:eastAsia="Times New Roman" w:hAnsi="Times New Roman" w:cs="Times New Roman"/>
-          <w:sz w:val="28"/>
-          <w:szCs w:val="28"/>
-        </w:rPr>
-        <w:t xml:space="preserve">I also have </w:t>
-      </w:r>
-      <w:proofErr w:type="gramStart"/>
-      <w:r>
-        <w:rPr>
-          <w:rFonts w:ascii="Times New Roman" w:eastAsia="Times New Roman" w:hAnsi="Times New Roman" w:cs="Times New Roman"/>
-          <w:sz w:val="28"/>
-          <w:szCs w:val="28"/>
-        </w:rPr>
-        <w:t xml:space="preserve">{{ </w:t>
-      </w:r>
-      <w:proofErr w:type="spellStart"/>
-      <w:r>
-        <w:rPr>
-          <w:rFonts w:ascii="Times New Roman" w:eastAsia="Times New Roman" w:hAnsi="Times New Roman" w:cs="Times New Roman"/>
-          <w:sz w:val="28"/>
-          <w:szCs w:val="28"/>
-        </w:rPr>
-        <w:t>other</w:t>
-      </w:r>
-      <w:proofErr w:type="gramEnd"/>
-      <w:r>
-        <w:rPr>
-          <w:rFonts w:ascii="Times New Roman" w:eastAsia="Times New Roman" w:hAnsi="Times New Roman" w:cs="Times New Roman"/>
-          <w:sz w:val="28"/>
-          <w:szCs w:val="28"/>
-        </w:rPr>
-        <w:t>_property</w:t>
-      </w:r>
-      <w:proofErr w:type="spellEnd"/>
-      <w:r>
-        <w:rPr>
-          <w:rFonts w:ascii="Times New Roman" w:eastAsia="Times New Roman" w:hAnsi="Times New Roman" w:cs="Times New Roman"/>
-          <w:sz w:val="28"/>
-          <w:szCs w:val="28"/>
-        </w:rPr>
-        <w:t xml:space="preserve"> }}. </w:t>
-      </w:r>
-      <w:r>
-        <w:rPr>
-          <w:rFonts w:ascii="Times New Roman" w:eastAsia="Times New Roman" w:hAnsi="Times New Roman" w:cs="Times New Roman"/>
-          <w:b/>
-          <w:bCs/>
-          <w:color w:val="256822"/>
-          <w:sz w:val="28"/>
-          <w:szCs w:val="28"/>
-        </w:rPr>
-        <w:t xml:space="preserve">Under Maine law, up to $500 in value is exempt from </w:t>
-      </w:r>
-      <w:proofErr w:type="gramStart"/>
-      <w:r>
-        <w:rPr>
-          <w:rFonts w:ascii="Times New Roman" w:eastAsia="Times New Roman" w:hAnsi="Times New Roman" w:cs="Times New Roman"/>
-          <w:b/>
-          <w:bCs/>
-          <w:color w:val="256822"/>
-          <w:sz w:val="28"/>
-          <w:szCs w:val="28"/>
-        </w:rPr>
-        <w:t>collections</w:t>
-      </w:r>
-      <w:proofErr w:type="gramEnd"/>
+        <w:t>Under Maine law, up to $500 in value is exempt from collections</w:t>
+      </w:r>
       <w:r>
         <w:rPr>
           <w:rFonts w:ascii="Times New Roman" w:eastAsia="Times New Roman" w:hAnsi="Times New Roman" w:cs="Times New Roman"/>
@@ -6020,25 +4494,7 @@
           <w:sz w:val="28"/>
           <w:szCs w:val="28"/>
         </w:rPr>
-        <w:t xml:space="preserve">a </w:t>
-      </w:r>
-      <w:proofErr w:type="gramStart"/>
-      <w:r>
-        <w:rPr>
-          <w:rFonts w:ascii="Times New Roman" w:hAnsi="Times New Roman" w:cs="Times New Roman"/>
-          <w:sz w:val="28"/>
-          <w:szCs w:val="28"/>
-        </w:rPr>
-        <w:t>minor dependent lives</w:t>
-      </w:r>
-      <w:proofErr w:type="gramEnd"/>
-      <w:r>
-        <w:rPr>
-          <w:rFonts w:ascii="Times New Roman" w:hAnsi="Times New Roman" w:cs="Times New Roman"/>
-          <w:sz w:val="28"/>
-          <w:szCs w:val="28"/>
-        </w:rPr>
-        <w:t xml:space="preserve"> with you, or</w:t>
+        <w:t>a minor dependent lives with you, or</w:t>
       </w:r>
     </w:p>
     <w:p>
@@ -6186,23 +4642,13 @@
           <w:szCs w:val="28"/>
         </w:rPr>
       </w:pPr>
-      <w:proofErr w:type="gramStart"/>
-      <w:r>
-        <w:rPr>
-          <w:rFonts w:ascii="Times New Roman" w:hAnsi="Times New Roman" w:cs="Times New Roman"/>
-          <w:sz w:val="28"/>
-          <w:szCs w:val="28"/>
-        </w:rPr>
-        <w:t>Your</w:t>
-      </w:r>
-      <w:proofErr w:type="gramEnd"/>
-      <w:r>
-        <w:rPr>
-          <w:rFonts w:ascii="Times New Roman" w:hAnsi="Times New Roman" w:cs="Times New Roman"/>
-          <w:sz w:val="28"/>
-          <w:szCs w:val="28"/>
-        </w:rPr>
-        <w:t xml:space="preserve"> clothing up to $500 in value for each item.</w:t>
+      <w:r>
+        <w:rPr>
+          <w:rFonts w:ascii="Times New Roman" w:hAnsi="Times New Roman" w:cs="Times New Roman"/>
+          <w:sz w:val="28"/>
+          <w:szCs w:val="28"/>
+        </w:rPr>
+        <w:t>Your clothing up to $500 in value for each item.</w:t>
       </w:r>
     </w:p>
     <w:p>
@@ -6246,25 +4692,7 @@
           <w:sz w:val="28"/>
           <w:szCs w:val="28"/>
         </w:rPr>
-        <w:t xml:space="preserve">Jewelry up to $1,000 in total value, and </w:t>
-      </w:r>
-      <w:proofErr w:type="gramStart"/>
-      <w:r>
-        <w:rPr>
-          <w:rFonts w:ascii="Times New Roman" w:hAnsi="Times New Roman" w:cs="Times New Roman"/>
-          <w:sz w:val="28"/>
-          <w:szCs w:val="28"/>
-        </w:rPr>
-        <w:t>your</w:t>
-      </w:r>
-      <w:proofErr w:type="gramEnd"/>
-      <w:r>
-        <w:rPr>
-          <w:rFonts w:ascii="Times New Roman" w:hAnsi="Times New Roman" w:cs="Times New Roman"/>
-          <w:sz w:val="28"/>
-          <w:szCs w:val="28"/>
-        </w:rPr>
-        <w:t xml:space="preserve"> wedding and engagement rings, up to $4,000 in total value.</w:t>
+        <w:t>Jewelry up to $1,000 in total value, and your wedding and engagement rings, up to $4,000 in total value.</w:t>
       </w:r>
     </w:p>
     <w:p>
@@ -6374,25 +4802,7 @@
           <w:sz w:val="28"/>
           <w:szCs w:val="28"/>
         </w:rPr>
-        <w:t xml:space="preserve">Your furnace, heating stoves and one </w:t>
-      </w:r>
-      <w:proofErr w:type="gramStart"/>
-      <w:r>
-        <w:rPr>
-          <w:rFonts w:ascii="Times New Roman" w:hAnsi="Times New Roman" w:cs="Times New Roman"/>
-          <w:sz w:val="28"/>
-          <w:szCs w:val="28"/>
-        </w:rPr>
-        <w:t>cook</w:t>
-      </w:r>
-      <w:proofErr w:type="gramEnd"/>
-      <w:r>
-        <w:rPr>
-          <w:rFonts w:ascii="Times New Roman" w:hAnsi="Times New Roman" w:cs="Times New Roman"/>
-          <w:sz w:val="28"/>
-          <w:szCs w:val="28"/>
-        </w:rPr>
-        <w:t xml:space="preserve"> stove.</w:t>
+        <w:t>Your furnace, heating stoves and one cook stove.</w:t>
       </w:r>
     </w:p>
     <w:p>
@@ -6458,25 +4868,7 @@
           <w:sz w:val="28"/>
           <w:szCs w:val="28"/>
         </w:rPr>
-        <w:t xml:space="preserve">You may also claim a $500.00 exemption on any property </w:t>
-      </w:r>
-      <w:proofErr w:type="gramStart"/>
-      <w:r>
-        <w:rPr>
-          <w:rFonts w:ascii="Times New Roman" w:hAnsi="Times New Roman" w:cs="Times New Roman"/>
-          <w:sz w:val="28"/>
-          <w:szCs w:val="28"/>
-        </w:rPr>
-        <w:t>whether or not</w:t>
-      </w:r>
-      <w:proofErr w:type="gramEnd"/>
-      <w:r>
-        <w:rPr>
-          <w:rFonts w:ascii="Times New Roman" w:hAnsi="Times New Roman" w:cs="Times New Roman"/>
-          <w:sz w:val="28"/>
-          <w:szCs w:val="28"/>
-        </w:rPr>
-        <w:t xml:space="preserve"> otherwise exempt.</w:t>
+        <w:t>You may also claim a $500.00 exemption on any property whether or not otherwise exempt.</w:t>
       </w:r>
     </w:p>
     <w:p>
@@ -6498,25 +4890,7 @@
           <w:sz w:val="28"/>
           <w:szCs w:val="28"/>
         </w:rPr>
-        <w:t xml:space="preserve">If you have not used </w:t>
-      </w:r>
-      <w:proofErr w:type="gramStart"/>
-      <w:r>
-        <w:rPr>
-          <w:rFonts w:ascii="Times New Roman" w:hAnsi="Times New Roman" w:cs="Times New Roman"/>
-          <w:sz w:val="28"/>
-          <w:szCs w:val="28"/>
-        </w:rPr>
-        <w:t>all of</w:t>
-      </w:r>
-      <w:proofErr w:type="gramEnd"/>
-      <w:r>
-        <w:rPr>
-          <w:rFonts w:ascii="Times New Roman" w:hAnsi="Times New Roman" w:cs="Times New Roman"/>
-          <w:sz w:val="28"/>
-          <w:szCs w:val="28"/>
-        </w:rPr>
-        <w:t xml:space="preserve"> your home equity exemption (the first item on this list), you may use up to $10,500 of the unused portion to protect your clothing, household goods, tools of trade, or personal injury award.</w:t>
+        <w:t>If you have not used all of your home equity exemption (the first item on this list), you may use up to $10,500 of the unused portion to protect your clothing, household goods, tools of trade, or personal injury award.</w:t>
       </w:r>
     </w:p>
     <w:p>
@@ -6541,21 +4915,8 @@
           <w:szCs w:val="32"/>
         </w:rPr>
         <w:lastRenderedPageBreak/>
-        <w:t xml:space="preserve">Next Steps and what to expect at </w:t>
-      </w:r>
-      <w:proofErr w:type="gramStart"/>
-      <w:r>
-        <w:rPr>
-          <w:rFonts w:ascii="Times New Roman" w:hAnsi="Times New Roman" w:cs="Times New Roman"/>
-          <w:b/>
-          <w:bCs/>
-          <w:color w:val="024442"/>
-          <w:sz w:val="32"/>
-          <w:szCs w:val="32"/>
-        </w:rPr>
-        <w:t>court</w:t>
-      </w:r>
-      <w:proofErr w:type="gramEnd"/>
+        <w:t>Next Steps and what to expect at court</w:t>
+      </w:r>
     </w:p>
     <w:p/>
     <w:p>
@@ -6597,43 +4958,7 @@
           <w:sz w:val="28"/>
           <w:szCs w:val="28"/>
         </w:rPr>
-        <w:t xml:space="preserve">{%p if </w:t>
-      </w:r>
-      <w:proofErr w:type="spellStart"/>
-      <w:r>
-        <w:rPr>
-          <w:rFonts w:ascii="Times New Roman" w:eastAsia="Times New Roman" w:hAnsi="Times New Roman" w:cs="Times New Roman"/>
-          <w:sz w:val="28"/>
-          <w:szCs w:val="28"/>
-        </w:rPr>
-        <w:t>hearing_type</w:t>
-      </w:r>
-      <w:proofErr w:type="spellEnd"/>
-      <w:r>
-        <w:rPr>
-          <w:rFonts w:ascii="Times New Roman" w:eastAsia="Times New Roman" w:hAnsi="Times New Roman" w:cs="Times New Roman"/>
-          <w:sz w:val="28"/>
-          <w:szCs w:val="28"/>
-        </w:rPr>
-        <w:t xml:space="preserve"> =</w:t>
-      </w:r>
-      <w:proofErr w:type="gramStart"/>
-      <w:r>
-        <w:rPr>
-          <w:rFonts w:ascii="Times New Roman" w:eastAsia="Times New Roman" w:hAnsi="Times New Roman" w:cs="Times New Roman"/>
-          <w:sz w:val="28"/>
-          <w:szCs w:val="28"/>
-        </w:rPr>
-        <w:t>=  ‘</w:t>
-      </w:r>
-      <w:proofErr w:type="gramEnd"/>
-      <w:r>
-        <w:rPr>
-          <w:rFonts w:ascii="Times New Roman" w:eastAsia="Times New Roman" w:hAnsi="Times New Roman" w:cs="Times New Roman"/>
-          <w:sz w:val="28"/>
-          <w:szCs w:val="28"/>
-        </w:rPr>
-        <w:t>Debt Collection Hearing’ %}</w:t>
+        <w:t>{%p if hearing_type ==  ‘Debt Collection Hearing’ %}</w:t>
       </w:r>
     </w:p>
     <w:p>
@@ -6698,25 +5023,7 @@
           <w:sz w:val="28"/>
           <w:szCs w:val="28"/>
         </w:rPr>
-        <w:t xml:space="preserve">earing your income and property are not the main issue – it is </w:t>
-      </w:r>
-      <w:proofErr w:type="gramStart"/>
-      <w:r>
-        <w:rPr>
-          <w:rFonts w:ascii="Times New Roman" w:hAnsi="Times New Roman" w:cs="Times New Roman"/>
-          <w:sz w:val="28"/>
-          <w:szCs w:val="28"/>
-        </w:rPr>
-        <w:t>whether or not</w:t>
-      </w:r>
-      <w:proofErr w:type="gramEnd"/>
-      <w:r>
-        <w:rPr>
-          <w:rFonts w:ascii="Times New Roman" w:hAnsi="Times New Roman" w:cs="Times New Roman"/>
-          <w:sz w:val="28"/>
-          <w:szCs w:val="28"/>
-        </w:rPr>
-        <w:t xml:space="preserve"> you owe the debt.</w:t>
+        <w:t>earing your income and property are not the main issue – it is whether or not you owe the debt.</w:t>
       </w:r>
       <w:r>
         <w:rPr>
@@ -6894,29 +5201,7 @@
           <w:sz w:val="28"/>
           <w:szCs w:val="28"/>
         </w:rPr>
-        <w:t xml:space="preserve">Remember, if </w:t>
-      </w:r>
-      <w:proofErr w:type="gramStart"/>
-      <w:r>
-        <w:rPr>
-          <w:rFonts w:ascii="Times New Roman" w:hAnsi="Times New Roman" w:cs="Times New Roman"/>
-          <w:b/>
-          <w:bCs/>
-          <w:sz w:val="28"/>
-          <w:szCs w:val="28"/>
-        </w:rPr>
-        <w:t>all of</w:t>
-      </w:r>
-      <w:proofErr w:type="gramEnd"/>
-      <w:r>
-        <w:rPr>
-          <w:rFonts w:ascii="Times New Roman" w:hAnsi="Times New Roman" w:cs="Times New Roman"/>
-          <w:b/>
-          <w:bCs/>
-          <w:sz w:val="28"/>
-          <w:szCs w:val="28"/>
-        </w:rPr>
-        <w:t xml:space="preserve"> your income and property are exempt, you cannot be ordered to pay a debt – and you do not need to agree to make payments on it.</w:t>
+        <w:t>Remember, if all of your income and property are exempt, you cannot be ordered to pay a debt – and you do not need to agree to make payments on it.</w:t>
       </w:r>
     </w:p>
     <w:p>
@@ -6950,60 +5235,24 @@
           <w:sz w:val="28"/>
           <w:szCs w:val="28"/>
         </w:rPr>
-        <w:t xml:space="preserve">{%p if </w:t>
-      </w:r>
-      <w:proofErr w:type="spellStart"/>
-      <w:r>
-        <w:rPr>
-          <w:rFonts w:ascii="Times New Roman" w:hAnsi="Times New Roman" w:cs="Times New Roman"/>
-          <w:sz w:val="28"/>
-          <w:szCs w:val="28"/>
-        </w:rPr>
-        <w:t>hearing_type</w:t>
-      </w:r>
-      <w:proofErr w:type="spellEnd"/>
-      <w:r>
-        <w:rPr>
-          <w:rFonts w:ascii="Times New Roman" w:hAnsi="Times New Roman" w:cs="Times New Roman"/>
-          <w:sz w:val="28"/>
-          <w:szCs w:val="28"/>
-        </w:rPr>
-        <w:t xml:space="preserve"> == ‘Disclosure Hearing’ %}</w:t>
-      </w:r>
-    </w:p>
-    <w:p>
-      <w:pPr>
-        <w:rPr>
-          <w:rFonts w:ascii="Times New Roman" w:hAnsi="Times New Roman" w:cs="Times New Roman"/>
-          <w:sz w:val="28"/>
-          <w:szCs w:val="28"/>
-        </w:rPr>
-      </w:pPr>
-      <w:r>
-        <w:rPr>
-          <w:rFonts w:ascii="Times New Roman" w:hAnsi="Times New Roman" w:cs="Times New Roman"/>
-          <w:sz w:val="28"/>
-          <w:szCs w:val="28"/>
-        </w:rPr>
-        <w:t xml:space="preserve">At your Disclosure hearing your income and property are the main issue – </w:t>
-      </w:r>
-      <w:proofErr w:type="gramStart"/>
-      <w:r>
-        <w:rPr>
-          <w:rFonts w:ascii="Times New Roman" w:hAnsi="Times New Roman" w:cs="Times New Roman"/>
-          <w:sz w:val="28"/>
-          <w:szCs w:val="28"/>
-        </w:rPr>
-        <w:t>whether or not</w:t>
-      </w:r>
-      <w:proofErr w:type="gramEnd"/>
-      <w:r>
-        <w:rPr>
-          <w:rFonts w:ascii="Times New Roman" w:hAnsi="Times New Roman" w:cs="Times New Roman"/>
-          <w:sz w:val="28"/>
-          <w:szCs w:val="28"/>
-        </w:rPr>
-        <w:t xml:space="preserve"> you have anything the court can order you to turn over to pay the debt. For your Disclosure hearing:</w:t>
+        <w:t>{%p if hearing_type == ‘Disclosure Hearing’ %}</w:t>
+      </w:r>
+    </w:p>
+    <w:p>
+      <w:pPr>
+        <w:rPr>
+          <w:rFonts w:ascii="Times New Roman" w:hAnsi="Times New Roman" w:cs="Times New Roman"/>
+          <w:sz w:val="28"/>
+          <w:szCs w:val="28"/>
+        </w:rPr>
+      </w:pPr>
+      <w:r>
+        <w:rPr>
+          <w:rFonts w:ascii="Times New Roman" w:hAnsi="Times New Roman" w:cs="Times New Roman"/>
+          <w:sz w:val="28"/>
+          <w:szCs w:val="28"/>
+        </w:rPr>
+        <w:t>At your Disclosure hearing your income and property are the main issue – whether or not you have anything the court can order you to turn over to pay the debt. For your Disclosure hearing:</w:t>
       </w:r>
     </w:p>
     <w:p>
@@ -7099,25 +5348,7 @@
           <w:sz w:val="28"/>
           <w:szCs w:val="28"/>
         </w:rPr>
-        <w:t xml:space="preserve">and the other side that some or </w:t>
-      </w:r>
-      <w:proofErr w:type="gramStart"/>
-      <w:r>
-        <w:rPr>
-          <w:rFonts w:ascii="Times New Roman" w:hAnsi="Times New Roman" w:cs="Times New Roman"/>
-          <w:sz w:val="28"/>
-          <w:szCs w:val="28"/>
-        </w:rPr>
-        <w:t>all of</w:t>
-      </w:r>
-      <w:proofErr w:type="gramEnd"/>
-      <w:r>
-        <w:rPr>
-          <w:rFonts w:ascii="Times New Roman" w:hAnsi="Times New Roman" w:cs="Times New Roman"/>
-          <w:sz w:val="28"/>
-          <w:szCs w:val="28"/>
-        </w:rPr>
-        <w:t xml:space="preserve"> your income and property are exempt from collections</w:t>
+        <w:t>and the other side that some or all of your income and property are exempt from collections</w:t>
       </w:r>
       <w:r>
         <w:rPr>
@@ -7160,29 +5391,7 @@
           <w:sz w:val="28"/>
           <w:szCs w:val="28"/>
         </w:rPr>
-        <w:t xml:space="preserve">Remember, if </w:t>
-      </w:r>
-      <w:proofErr w:type="gramStart"/>
-      <w:r>
-        <w:rPr>
-          <w:rFonts w:ascii="Times New Roman" w:hAnsi="Times New Roman" w:cs="Times New Roman"/>
-          <w:b/>
-          <w:bCs/>
-          <w:sz w:val="28"/>
-          <w:szCs w:val="28"/>
-        </w:rPr>
-        <w:t>all of</w:t>
-      </w:r>
-      <w:proofErr w:type="gramEnd"/>
-      <w:r>
-        <w:rPr>
-          <w:rFonts w:ascii="Times New Roman" w:hAnsi="Times New Roman" w:cs="Times New Roman"/>
-          <w:b/>
-          <w:bCs/>
-          <w:sz w:val="28"/>
-          <w:szCs w:val="28"/>
-        </w:rPr>
-        <w:t xml:space="preserve"> your income and property are exempt, you cannot be ordered to pay a debt – and you do not need to agree to make payments on it.</w:t>
+        <w:t>Remember, if all of your income and property are exempt, you cannot be ordered to pay a debt – and you do not need to agree to make payments on it.</w:t>
       </w:r>
     </w:p>
     <w:p>
@@ -7266,20 +5475,8 @@
           <w:sz w:val="28"/>
           <w:szCs w:val="28"/>
         </w:rPr>
-        <w:t xml:space="preserve">If your income is exempt from collection, you do not need to agree to make </w:t>
-      </w:r>
-      <w:proofErr w:type="gramStart"/>
-      <w:r>
-        <w:rPr>
-          <w:rFonts w:ascii="Times New Roman" w:eastAsia="Times New Roman" w:hAnsi="Times New Roman" w:cs="Times New Roman"/>
-          <w:b/>
-          <w:bCs/>
-          <w:sz w:val="28"/>
-          <w:szCs w:val="28"/>
-        </w:rPr>
-        <w:t>payments</w:t>
-      </w:r>
-      <w:proofErr w:type="gramEnd"/>
+        <w:t>If your income is exempt from collection, you do not need to agree to make payments</w:t>
+      </w:r>
     </w:p>
     <w:p>
       <w:pPr>
@@ -9151,30 +7348,6 @@
 </file>
 
 <file path=customXml/item1.xml><?xml version="1.0" encoding="utf-8"?>
-<b:Sources xmlns:b="http://schemas.openxmlformats.org/officeDocument/2006/bibliography" xmlns="http://schemas.openxmlformats.org/officeDocument/2006/bibliography" SelectedStyle="\APASixthEditionOfficeOnline.xsl" StyleName="APA" Version="6"/>
-</file>
-
-<file path=customXml/item2.xml><?xml version="1.0" encoding="utf-8"?>
-<?mso-contentType ?>
-<FormTemplates xmlns="http://schemas.microsoft.com/sharepoint/v3/contenttype/forms">
-  <Display>DocumentLibraryForm</Display>
-  <Edit>DocumentLibraryForm</Edit>
-  <New>DocumentLibraryForm</New>
-</FormTemplates>
-</file>
-
-<file path=customXml/item3.xml><?xml version="1.0" encoding="utf-8"?>
-<p:properties xmlns:p="http://schemas.microsoft.com/office/2006/metadata/properties" xmlns:xsi="http://www.w3.org/2001/XMLSchema-instance" xmlns:pc="http://schemas.microsoft.com/office/infopath/2007/PartnerControls">
-  <documentManagement>
-    <lcf76f155ced4ddcb4097134ff3c332f xmlns="fe089279-cce7-4507-8e0a-26cf680cd51b">
-      <Terms xmlns="http://schemas.microsoft.com/office/infopath/2007/PartnerControls"/>
-    </lcf76f155ced4ddcb4097134ff3c332f>
-    <TaxCatchAll xmlns="502fd2cd-f14c-4760-9a26-64de99db65d4" xsi:nil="true"/>
-  </documentManagement>
-</p:properties>
-</file>
-
-<file path=customXml/item4.xml><?xml version="1.0" encoding="utf-8"?>
 <ct:contentTypeSchema xmlns:ct="http://schemas.microsoft.com/office/2006/metadata/contentType" xmlns:ma="http://schemas.microsoft.com/office/2006/metadata/properties/metaAttributes" ct:_="" ma:_="" ma:contentTypeName="Document" ma:contentTypeID="0x01010094EA8CCF0820424FA50DCE49C2FD25FF" ma:contentTypeVersion="16" ma:contentTypeDescription="Create a new document." ma:contentTypeScope="" ma:versionID="5aef4472ac4e3fcdb8dc00a0155301b2">
   <xsd:schema xmlns:xsd="http://www.w3.org/2001/XMLSchema" xmlns:xs="http://www.w3.org/2001/XMLSchema" xmlns:p="http://schemas.microsoft.com/office/2006/metadata/properties" xmlns:ns2="fe089279-cce7-4507-8e0a-26cf680cd51b" xmlns:ns3="502fd2cd-f14c-4760-9a26-64de99db65d4" targetNamespace="http://schemas.microsoft.com/office/2006/metadata/properties" ma:root="true" ma:fieldsID="a19b0468e3e7c12f12ac709368259b03" ns2:_="" ns3:_="">
     <xsd:import namespace="fe089279-cce7-4507-8e0a-26cf680cd51b"/>
@@ -9417,34 +7590,31 @@
 </ct:contentTypeSchema>
 </file>
 
-<file path=customXml/itemProps1.xml><?xml version="1.0" encoding="utf-8"?>
-<ds:datastoreItem xmlns:ds="http://schemas.openxmlformats.org/officeDocument/2006/customXml" ds:itemID="{3E823D3A-E2D0-4342-9AEE-559C30C20C21}">
-  <ds:schemaRefs>
-    <ds:schemaRef ds:uri="http://schemas.openxmlformats.org/officeDocument/2006/bibliography"/>
-  </ds:schemaRefs>
-</ds:datastoreItem>
+<file path=customXml/item2.xml><?xml version="1.0" encoding="utf-8"?>
+<p:properties xmlns:p="http://schemas.microsoft.com/office/2006/metadata/properties" xmlns:xsi="http://www.w3.org/2001/XMLSchema-instance" xmlns:pc="http://schemas.microsoft.com/office/infopath/2007/PartnerControls">
+  <documentManagement>
+    <lcf76f155ced4ddcb4097134ff3c332f xmlns="fe089279-cce7-4507-8e0a-26cf680cd51b">
+      <Terms xmlns="http://schemas.microsoft.com/office/infopath/2007/PartnerControls"/>
+    </lcf76f155ced4ddcb4097134ff3c332f>
+    <TaxCatchAll xmlns="502fd2cd-f14c-4760-9a26-64de99db65d4" xsi:nil="true"/>
+  </documentManagement>
+</p:properties>
 </file>
 
-<file path=customXml/itemProps2.xml><?xml version="1.0" encoding="utf-8"?>
-<ds:datastoreItem xmlns:ds="http://schemas.openxmlformats.org/officeDocument/2006/customXml" ds:itemID="{626F1595-F7CE-4D54-88A4-874C2B0F0615}">
-  <ds:schemaRefs>
-    <ds:schemaRef ds:uri="http://schemas.microsoft.com/sharepoint/v3/contenttype/forms"/>
-  </ds:schemaRefs>
-</ds:datastoreItem>
+<file path=customXml/item3.xml><?xml version="1.0" encoding="utf-8"?>
+<?mso-contentType ?>
+<FormTemplates xmlns="http://schemas.microsoft.com/sharepoint/v3/contenttype/forms">
+  <Display>DocumentLibraryForm</Display>
+  <Edit>DocumentLibraryForm</Edit>
+  <New>DocumentLibraryForm</New>
+</FormTemplates>
 </file>
 
-<file path=customXml/itemProps3.xml><?xml version="1.0" encoding="utf-8"?>
-<ds:datastoreItem xmlns:ds="http://schemas.openxmlformats.org/officeDocument/2006/customXml" ds:itemID="{898F71D4-76C8-44B7-B818-EF9838AB190A}">
-  <ds:schemaRefs>
-    <ds:schemaRef ds:uri="http://schemas.microsoft.com/office/2006/metadata/properties"/>
-    <ds:schemaRef ds:uri="http://schemas.microsoft.com/office/infopath/2007/PartnerControls"/>
-    <ds:schemaRef ds:uri="fe089279-cce7-4507-8e0a-26cf680cd51b"/>
-    <ds:schemaRef ds:uri="502fd2cd-f14c-4760-9a26-64de99db65d4"/>
-  </ds:schemaRefs>
-</ds:datastoreItem>
+<file path=customXml/item4.xml><?xml version="1.0" encoding="utf-8"?>
+<b:Sources xmlns:b="http://schemas.openxmlformats.org/officeDocument/2006/bibliography" xmlns="http://schemas.openxmlformats.org/officeDocument/2006/bibliography" SelectedStyle="\APASixthEditionOfficeOnline.xsl" StyleName="APA" Version="6"/>
 </file>
 
-<file path=customXml/itemProps4.xml><?xml version="1.0" encoding="utf-8"?>
+<file path=customXml/itemProps1.xml><?xml version="1.0" encoding="utf-8"?>
 <ds:datastoreItem xmlns:ds="http://schemas.openxmlformats.org/officeDocument/2006/customXml" ds:itemID="{EA2791D5-5A9F-42C2-B0EA-14E1813420C3}">
   <ds:schemaRefs>
     <ds:schemaRef ds:uri="http://schemas.microsoft.com/office/2006/metadata/contentType"/>
@@ -9461,4 +7631,31 @@
     <ds:schemaRef ds:uri="http://schemas.microsoft.com/internal/obd"/>
   </ds:schemaRefs>
 </ds:datastoreItem>
+</file>
+
+<file path=customXml/itemProps2.xml><?xml version="1.0" encoding="utf-8"?>
+<ds:datastoreItem xmlns:ds="http://schemas.openxmlformats.org/officeDocument/2006/customXml" ds:itemID="{898F71D4-76C8-44B7-B818-EF9838AB190A}">
+  <ds:schemaRefs>
+    <ds:schemaRef ds:uri="http://schemas.microsoft.com/office/2006/metadata/properties"/>
+    <ds:schemaRef ds:uri="http://schemas.microsoft.com/office/infopath/2007/PartnerControls"/>
+    <ds:schemaRef ds:uri="fe089279-cce7-4507-8e0a-26cf680cd51b"/>
+    <ds:schemaRef ds:uri="502fd2cd-f14c-4760-9a26-64de99db65d4"/>
+  </ds:schemaRefs>
+</ds:datastoreItem>
+</file>
+
+<file path=customXml/itemProps3.xml><?xml version="1.0" encoding="utf-8"?>
+<ds:datastoreItem xmlns:ds="http://schemas.openxmlformats.org/officeDocument/2006/customXml" ds:itemID="{626F1595-F7CE-4D54-88A4-874C2B0F0615}">
+  <ds:schemaRefs>
+    <ds:schemaRef ds:uri="http://schemas.microsoft.com/sharepoint/v3/contenttype/forms"/>
+  </ds:schemaRefs>
+</ds:datastoreItem>
+</file>
+
+<file path=customXml/itemProps4.xml><?xml version="1.0" encoding="utf-8"?>
+<ds:datastoreItem xmlns:ds="http://schemas.openxmlformats.org/officeDocument/2006/customXml" ds:itemID="{3E823D3A-E2D0-4342-9AEE-559C30C20C21}">
+  <ds:schemaRefs>
+    <ds:schemaRef ds:uri="http://schemas.openxmlformats.org/officeDocument/2006/bibliography"/>
+  </ds:schemaRefs>
+</ds:datastoreItem>
 </file>
</xml_diff>

<commit_message>
Spacing and typo fixes in report doc
</commit_message>
<xml_diff>
--- a/docassemble/DraftMaineDebtCollectionHearingHelper/data/templates/Debt_Hearing_Helper.docx
+++ b/docassemble/DraftMaineDebtCollectionHearingHelper/data/templates/Debt_Hearing_Helper.docx
@@ -2582,7 +2582,7 @@
           <w:sz w:val="28"/>
           <w:szCs w:val="28"/>
         </w:rPr>
-        <w:t>} all of it {% elif wage_amount &gt; 566.00 and wage_amount &lt; 754.68</w:t>
+        <w:t>}all of it {% elif wage_amount &gt; 566.00 and wage_amount &lt; 754.68</w:t>
       </w:r>
       <w:r>
         <w:rPr>
@@ -2598,7 +2598,7 @@
           <w:sz w:val="28"/>
           <w:szCs w:val="28"/>
         </w:rPr>
-        <w:t xml:space="preserve">} the first $566.00 {% else %} </w:t>
+        <w:t>}the first $566.00 {% else %}</w:t>
       </w:r>
       <w:r>
         <w:rPr>
@@ -2615,14 +2615,6 @@
           <w:szCs w:val="28"/>
         </w:rPr>
         <w:t xml:space="preserve"> {% endif %}</w:t>
-      </w:r>
-      <w:r>
-        <w:rPr>
-          <w:rFonts w:ascii="Times New Roman" w:eastAsia="Times New Roman" w:hAnsi="Times New Roman" w:cs="Times New Roman"/>
-          <w:sz w:val="28"/>
-          <w:szCs w:val="28"/>
-        </w:rPr>
-        <w:t xml:space="preserve"> </w:t>
       </w:r>
       <w:r>
         <w:rPr>
@@ -4201,15 +4193,55 @@
           <w:sz w:val="28"/>
           <w:szCs w:val="28"/>
         </w:rPr>
-        <w:t>I own a home and have approximately {{ home_equity_amount | currency }} in equity. Because {% if home_minor_dep %} a minor dependent lives with me {% elif home_disabled_dep %} I have a dependent who is age 60 or older or disabled {% else %} I am age 60 or older, or disabled</w:t>
-      </w:r>
-      <w:r>
-        <w:rPr>
-          <w:rFonts w:ascii="Times New Roman" w:eastAsia="Times New Roman" w:hAnsi="Times New Roman" w:cs="Times New Roman"/>
-          <w:sz w:val="28"/>
-          <w:szCs w:val="28"/>
-        </w:rPr>
-        <w:t xml:space="preserve"> {% endif %} </w:t>
+        <w:t>I own a home and have approximately {{ home_equity_amount | currency }} in equity. Because {% if home_minor_dep %}a minor dependent lives with me</w:t>
+      </w:r>
+      <w:r>
+        <w:rPr>
+          <w:rFonts w:ascii="Times New Roman" w:eastAsia="Times New Roman" w:hAnsi="Times New Roman" w:cs="Times New Roman"/>
+          <w:sz w:val="28"/>
+          <w:szCs w:val="28"/>
+        </w:rPr>
+        <w:t>,</w:t>
+      </w:r>
+      <w:r>
+        <w:rPr>
+          <w:rFonts w:ascii="Times New Roman" w:eastAsia="Times New Roman" w:hAnsi="Times New Roman" w:cs="Times New Roman"/>
+          <w:sz w:val="28"/>
+          <w:szCs w:val="28"/>
+        </w:rPr>
+        <w:t xml:space="preserve"> {% elif home_disabled_dep %}I have a dependent who is age 60 or older or disabled</w:t>
+      </w:r>
+      <w:r>
+        <w:rPr>
+          <w:rFonts w:ascii="Times New Roman" w:eastAsia="Times New Roman" w:hAnsi="Times New Roman" w:cs="Times New Roman"/>
+          <w:sz w:val="28"/>
+          <w:szCs w:val="28"/>
+        </w:rPr>
+        <w:t>,</w:t>
+      </w:r>
+      <w:r>
+        <w:rPr>
+          <w:rFonts w:ascii="Times New Roman" w:eastAsia="Times New Roman" w:hAnsi="Times New Roman" w:cs="Times New Roman"/>
+          <w:sz w:val="28"/>
+          <w:szCs w:val="28"/>
+        </w:rPr>
+        <w:t xml:space="preserve"> {% else %}I am age 60 or older, or disabled</w:t>
+      </w:r>
+      <w:r>
+        <w:rPr>
+          <w:rFonts w:ascii="Times New Roman" w:eastAsia="Times New Roman" w:hAnsi="Times New Roman" w:cs="Times New Roman"/>
+          <w:sz w:val="28"/>
+          <w:szCs w:val="28"/>
+        </w:rPr>
+        <w:t>,</w:t>
+      </w:r>
+      <w:r>
+        <w:rPr>
+          <w:rFonts w:ascii="Times New Roman" w:eastAsia="Times New Roman" w:hAnsi="Times New Roman" w:cs="Times New Roman"/>
+          <w:sz w:val="28"/>
+          <w:szCs w:val="28"/>
+        </w:rPr>
+        <w:t xml:space="preserve"> {% endif %}</w:t>
       </w:r>
       <w:r>
         <w:rPr>
@@ -4715,7 +4747,7 @@
           <w:sz w:val="28"/>
           <w:szCs w:val="28"/>
         </w:rPr>
-        <w:t xml:space="preserve">cash and  </w:t>
+        <w:t xml:space="preserve">cash and </w:t>
       </w:r>
       <w:r>
         <w:rPr>
@@ -5944,7 +5976,7 @@
           <w:sz w:val="28"/>
           <w:szCs w:val="28"/>
         </w:rPr>
-        <w:t>means</w:t>
+        <w:t>mean</w:t>
       </w:r>
       <w:r>
         <w:rPr>

</xml_diff>

<commit_message>
Fixing typo in report
</commit_message>
<xml_diff>
--- a/docassemble/DraftMaineDebtCollectionHearingHelper/data/templates/Debt_Hearing_Helper.docx
+++ b/docassemble/DraftMaineDebtCollectionHearingHelper/data/templates/Debt_Hearing_Helper.docx
@@ -6530,7 +6530,7 @@
           <w:sz w:val="28"/>
           <w:szCs w:val="28"/>
         </w:rPr>
-        <w:t>you or are at least 60 years old or disabled, or</w:t>
+        <w:t>you are at least 60 years old or disabled, or</w:t>
       </w:r>
     </w:p>
     <w:p>
@@ -9124,7 +9124,14 @@
 </file>
 
 <file path=customXml/item1.xml><?xml version="1.0" encoding="utf-8"?>
-<b:Sources xmlns:b="http://schemas.openxmlformats.org/officeDocument/2006/bibliography" xmlns="http://schemas.openxmlformats.org/officeDocument/2006/bibliography" SelectedStyle="\APASixthEditionOfficeOnline.xsl" StyleName="APA" Version="6"/>
+<p:properties xmlns:p="http://schemas.microsoft.com/office/2006/metadata/properties" xmlns:xsi="http://www.w3.org/2001/XMLSchema-instance" xmlns:pc="http://schemas.microsoft.com/office/infopath/2007/PartnerControls">
+  <documentManagement>
+    <lcf76f155ced4ddcb4097134ff3c332f xmlns="fe089279-cce7-4507-8e0a-26cf680cd51b">
+      <Terms xmlns="http://schemas.microsoft.com/office/infopath/2007/PartnerControls"/>
+    </lcf76f155ced4ddcb4097134ff3c332f>
+    <TaxCatchAll xmlns="502fd2cd-f14c-4760-9a26-64de99db65d4" xsi:nil="true"/>
+  </documentManagement>
+</p:properties>
 </file>
 
 <file path=customXml/item2.xml><?xml version="1.0" encoding="utf-8"?>
@@ -9371,14 +9378,7 @@
 </file>
 
 <file path=customXml/item3.xml><?xml version="1.0" encoding="utf-8"?>
-<p:properties xmlns:p="http://schemas.microsoft.com/office/2006/metadata/properties" xmlns:xsi="http://www.w3.org/2001/XMLSchema-instance" xmlns:pc="http://schemas.microsoft.com/office/infopath/2007/PartnerControls">
-  <documentManagement>
-    <lcf76f155ced4ddcb4097134ff3c332f xmlns="fe089279-cce7-4507-8e0a-26cf680cd51b">
-      <Terms xmlns="http://schemas.microsoft.com/office/infopath/2007/PartnerControls"/>
-    </lcf76f155ced4ddcb4097134ff3c332f>
-    <TaxCatchAll xmlns="502fd2cd-f14c-4760-9a26-64de99db65d4" xsi:nil="true"/>
-  </documentManagement>
-</p:properties>
+<b:Sources xmlns:b="http://schemas.openxmlformats.org/officeDocument/2006/bibliography" xmlns="http://schemas.openxmlformats.org/officeDocument/2006/bibliography" SelectedStyle="\APASixthEditionOfficeOnline.xsl" StyleName="APA" Version="6"/>
 </file>
 
 <file path=customXml/item4.xml><?xml version="1.0" encoding="utf-8"?>
@@ -9391,9 +9391,12 @@
 </file>
 
 <file path=customXml/itemProps1.xml><?xml version="1.0" encoding="utf-8"?>
-<ds:datastoreItem xmlns:ds="http://schemas.openxmlformats.org/officeDocument/2006/customXml" ds:itemID="{3E823D3A-E2D0-4342-9AEE-559C30C20C21}">
+<ds:datastoreItem xmlns:ds="http://schemas.openxmlformats.org/officeDocument/2006/customXml" ds:itemID="{898F71D4-76C8-44B7-B818-EF9838AB190A}">
   <ds:schemaRefs>
-    <ds:schemaRef ds:uri="http://schemas.openxmlformats.org/officeDocument/2006/bibliography"/>
+    <ds:schemaRef ds:uri="http://schemas.microsoft.com/office/2006/metadata/properties"/>
+    <ds:schemaRef ds:uri="http://schemas.microsoft.com/office/infopath/2007/PartnerControls"/>
+    <ds:schemaRef ds:uri="fe089279-cce7-4507-8e0a-26cf680cd51b"/>
+    <ds:schemaRef ds:uri="502fd2cd-f14c-4760-9a26-64de99db65d4"/>
   </ds:schemaRefs>
 </ds:datastoreItem>
 </file>
@@ -9418,12 +9421,9 @@
 </file>
 
 <file path=customXml/itemProps3.xml><?xml version="1.0" encoding="utf-8"?>
-<ds:datastoreItem xmlns:ds="http://schemas.openxmlformats.org/officeDocument/2006/customXml" ds:itemID="{898F71D4-76C8-44B7-B818-EF9838AB190A}">
+<ds:datastoreItem xmlns:ds="http://schemas.openxmlformats.org/officeDocument/2006/customXml" ds:itemID="{3E823D3A-E2D0-4342-9AEE-559C30C20C21}">
   <ds:schemaRefs>
-    <ds:schemaRef ds:uri="http://schemas.microsoft.com/office/2006/metadata/properties"/>
-    <ds:schemaRef ds:uri="http://schemas.microsoft.com/office/infopath/2007/PartnerControls"/>
-    <ds:schemaRef ds:uri="fe089279-cce7-4507-8e0a-26cf680cd51b"/>
-    <ds:schemaRef ds:uri="502fd2cd-f14c-4760-9a26-64de99db65d4"/>
+    <ds:schemaRef ds:uri="http://schemas.openxmlformats.org/officeDocument/2006/bibliography"/>
   </ds:schemaRefs>
 </ds:datastoreItem>
 </file>

</xml_diff>

<commit_message>
Updating template and interview w/COLA to exemption numbers
</commit_message>
<xml_diff>
--- a/docassemble/DraftMaineDebtCollectionHearingHelper/data/templates/Debt_Hearing_Helper.docx
+++ b/docassemble/DraftMaineDebtCollectionHearingHelper/data/templates/Debt_Hearing_Helper.docx
@@ -4128,7 +4128,51 @@
           <w:sz w:val="28"/>
           <w:szCs w:val="28"/>
         </w:rPr>
-        <w:t>Under Maine law, up to $80,000 in home equity is exempt from collections</w:t>
+        <w:t>Under Maine law, up to $</w:t>
+      </w:r>
+      <w:r>
+        <w:rPr>
+          <w:rFonts w:ascii="Times New Roman" w:eastAsia="Times New Roman" w:hAnsi="Times New Roman" w:cs="Times New Roman"/>
+          <w:b/>
+          <w:bCs/>
+          <w:color w:val="256822"/>
+          <w:sz w:val="28"/>
+          <w:szCs w:val="28"/>
+        </w:rPr>
+        <w:t>94</w:t>
+      </w:r>
+      <w:r>
+        <w:rPr>
+          <w:rFonts w:ascii="Times New Roman" w:eastAsia="Times New Roman" w:hAnsi="Times New Roman" w:cs="Times New Roman"/>
+          <w:b/>
+          <w:bCs/>
+          <w:color w:val="256822"/>
+          <w:sz w:val="28"/>
+          <w:szCs w:val="28"/>
+        </w:rPr>
+        <w:t>,</w:t>
+      </w:r>
+      <w:r>
+        <w:rPr>
+          <w:rFonts w:ascii="Times New Roman" w:eastAsia="Times New Roman" w:hAnsi="Times New Roman" w:cs="Times New Roman"/>
+          <w:b/>
+          <w:bCs/>
+          <w:color w:val="256822"/>
+          <w:sz w:val="28"/>
+          <w:szCs w:val="28"/>
+        </w:rPr>
+        <w:t>3</w:t>
+      </w:r>
+      <w:r>
+        <w:rPr>
+          <w:rFonts w:ascii="Times New Roman" w:eastAsia="Times New Roman" w:hAnsi="Times New Roman" w:cs="Times New Roman"/>
+          <w:b/>
+          <w:bCs/>
+          <w:color w:val="256822"/>
+          <w:sz w:val="28"/>
+          <w:szCs w:val="28"/>
+        </w:rPr>
+        <w:t>00 in home equity is exempt from collections</w:t>
       </w:r>
       <w:r>
         <w:rPr>
@@ -4252,7 +4296,51 @@
           <w:sz w:val="28"/>
           <w:szCs w:val="28"/>
         </w:rPr>
-        <w:t>under Maine law up to $160,000 in home equity is exempt from collections</w:t>
+        <w:t>under Maine law up to $1</w:t>
+      </w:r>
+      <w:r>
+        <w:rPr>
+          <w:rFonts w:ascii="Times New Roman" w:eastAsia="Times New Roman" w:hAnsi="Times New Roman" w:cs="Times New Roman"/>
+          <w:b/>
+          <w:bCs/>
+          <w:color w:val="256822"/>
+          <w:sz w:val="28"/>
+          <w:szCs w:val="28"/>
+        </w:rPr>
+        <w:t>88</w:t>
+      </w:r>
+      <w:r>
+        <w:rPr>
+          <w:rFonts w:ascii="Times New Roman" w:eastAsia="Times New Roman" w:hAnsi="Times New Roman" w:cs="Times New Roman"/>
+          <w:b/>
+          <w:bCs/>
+          <w:color w:val="256822"/>
+          <w:sz w:val="28"/>
+          <w:szCs w:val="28"/>
+        </w:rPr>
+        <w:t>,</w:t>
+      </w:r>
+      <w:r>
+        <w:rPr>
+          <w:rFonts w:ascii="Times New Roman" w:eastAsia="Times New Roman" w:hAnsi="Times New Roman" w:cs="Times New Roman"/>
+          <w:b/>
+          <w:bCs/>
+          <w:color w:val="256822"/>
+          <w:sz w:val="28"/>
+          <w:szCs w:val="28"/>
+        </w:rPr>
+        <w:t>55</w:t>
+      </w:r>
+      <w:r>
+        <w:rPr>
+          <w:rFonts w:ascii="Times New Roman" w:eastAsia="Times New Roman" w:hAnsi="Times New Roman" w:cs="Times New Roman"/>
+          <w:b/>
+          <w:bCs/>
+          <w:color w:val="256822"/>
+          <w:sz w:val="28"/>
+          <w:szCs w:val="28"/>
+        </w:rPr>
+        <w:t>0 in home equity is exempt from collections</w:t>
       </w:r>
       <w:r>
         <w:rPr>
@@ -4516,7 +4604,51 @@
           <w:sz w:val="28"/>
           <w:szCs w:val="28"/>
         </w:rPr>
-        <w:t>Under Maine law up to $10,000 in equity in one vehicle is exempt from collections</w:t>
+        <w:t>Under Maine law up to $1</w:t>
+      </w:r>
+      <w:r>
+        <w:rPr>
+          <w:rFonts w:ascii="Times New Roman" w:eastAsia="Times New Roman" w:hAnsi="Times New Roman" w:cs="Times New Roman"/>
+          <w:b/>
+          <w:bCs/>
+          <w:color w:val="256822"/>
+          <w:sz w:val="28"/>
+          <w:szCs w:val="28"/>
+        </w:rPr>
+        <w:t>1</w:t>
+      </w:r>
+      <w:r>
+        <w:rPr>
+          <w:rFonts w:ascii="Times New Roman" w:eastAsia="Times New Roman" w:hAnsi="Times New Roman" w:cs="Times New Roman"/>
+          <w:b/>
+          <w:bCs/>
+          <w:color w:val="256822"/>
+          <w:sz w:val="28"/>
+          <w:szCs w:val="28"/>
+        </w:rPr>
+        <w:t>,</w:t>
+      </w:r>
+      <w:r>
+        <w:rPr>
+          <w:rFonts w:ascii="Times New Roman" w:eastAsia="Times New Roman" w:hAnsi="Times New Roman" w:cs="Times New Roman"/>
+          <w:b/>
+          <w:bCs/>
+          <w:color w:val="256822"/>
+          <w:sz w:val="28"/>
+          <w:szCs w:val="28"/>
+        </w:rPr>
+        <w:t>8</w:t>
+      </w:r>
+      <w:r>
+        <w:rPr>
+          <w:rFonts w:ascii="Times New Roman" w:eastAsia="Times New Roman" w:hAnsi="Times New Roman" w:cs="Times New Roman"/>
+          <w:b/>
+          <w:bCs/>
+          <w:color w:val="256822"/>
+          <w:sz w:val="28"/>
+          <w:szCs w:val="28"/>
+        </w:rPr>
+        <w:t>00 in equity in one vehicle is exempt from collections</w:t>
       </w:r>
       <w:r>
         <w:rPr>
@@ -4766,7 +4898,7 @@
           <w:sz w:val="28"/>
           <w:szCs w:val="28"/>
         </w:rPr>
-        <w:t xml:space="preserve">Under Maine law up to $3,000 in </w:t>
+        <w:t>Under Maine law up to $3,</w:t>
       </w:r>
       <w:r>
         <w:rPr>
@@ -4777,6 +4909,28 @@
           <w:sz w:val="28"/>
           <w:szCs w:val="28"/>
         </w:rPr>
+        <w:t>55</w:t>
+      </w:r>
+      <w:r>
+        <w:rPr>
+          <w:rFonts w:ascii="Times New Roman" w:eastAsia="Times New Roman" w:hAnsi="Times New Roman" w:cs="Times New Roman"/>
+          <w:b/>
+          <w:bCs/>
+          <w:color w:val="256822"/>
+          <w:sz w:val="28"/>
+          <w:szCs w:val="28"/>
+        </w:rPr>
+        <w:t xml:space="preserve">0 in </w:t>
+      </w:r>
+      <w:r>
+        <w:rPr>
+          <w:rFonts w:ascii="Times New Roman" w:eastAsia="Times New Roman" w:hAnsi="Times New Roman" w:cs="Times New Roman"/>
+          <w:b/>
+          <w:bCs/>
+          <w:color w:val="256822"/>
+          <w:sz w:val="28"/>
+          <w:szCs w:val="28"/>
+        </w:rPr>
         <w:t xml:space="preserve">cash or </w:t>
       </w:r>
       <w:r>
@@ -4867,7 +5021,29 @@
           <w:sz w:val="28"/>
           <w:szCs w:val="28"/>
         </w:rPr>
-        <w:t>Under Maine law, up to $500 in value is exempt from collections</w:t>
+        <w:t>Under Maine law, up to $</w:t>
+      </w:r>
+      <w:r>
+        <w:rPr>
+          <w:rFonts w:ascii="Times New Roman" w:eastAsia="Times New Roman" w:hAnsi="Times New Roman" w:cs="Times New Roman"/>
+          <w:b/>
+          <w:bCs/>
+          <w:color w:val="256822"/>
+          <w:sz w:val="28"/>
+          <w:szCs w:val="28"/>
+        </w:rPr>
+        <w:t>6</w:t>
+      </w:r>
+      <w:r>
+        <w:rPr>
+          <w:rFonts w:ascii="Times New Roman" w:eastAsia="Times New Roman" w:hAnsi="Times New Roman" w:cs="Times New Roman"/>
+          <w:b/>
+          <w:bCs/>
+          <w:color w:val="256822"/>
+          <w:sz w:val="28"/>
+          <w:szCs w:val="28"/>
+        </w:rPr>
+        <w:t>00 in value is exempt from collections</w:t>
       </w:r>
       <w:r>
         <w:rPr>
@@ -6464,7 +6640,39 @@
           <w:sz w:val="28"/>
           <w:szCs w:val="28"/>
         </w:rPr>
-        <w:t>Equity in your home up to $80,000.</w:t>
+        <w:t>Equity in your home up to $</w:t>
+      </w:r>
+      <w:r>
+        <w:rPr>
+          <w:rFonts w:ascii="Times New Roman" w:hAnsi="Times New Roman" w:cs="Times New Roman"/>
+          <w:sz w:val="28"/>
+          <w:szCs w:val="28"/>
+        </w:rPr>
+        <w:t>94</w:t>
+      </w:r>
+      <w:r>
+        <w:rPr>
+          <w:rFonts w:ascii="Times New Roman" w:hAnsi="Times New Roman" w:cs="Times New Roman"/>
+          <w:sz w:val="28"/>
+          <w:szCs w:val="28"/>
+        </w:rPr>
+        <w:t>,</w:t>
+      </w:r>
+      <w:r>
+        <w:rPr>
+          <w:rFonts w:ascii="Times New Roman" w:hAnsi="Times New Roman" w:cs="Times New Roman"/>
+          <w:sz w:val="28"/>
+          <w:szCs w:val="28"/>
+        </w:rPr>
+        <w:t>3</w:t>
+      </w:r>
+      <w:r>
+        <w:rPr>
+          <w:rFonts w:ascii="Times New Roman" w:hAnsi="Times New Roman" w:cs="Times New Roman"/>
+          <w:sz w:val="28"/>
+          <w:szCs w:val="28"/>
+        </w:rPr>
+        <w:t>00.</w:t>
       </w:r>
     </w:p>
     <w:p>
@@ -6486,7 +6694,39 @@
           <w:sz w:val="28"/>
           <w:szCs w:val="28"/>
         </w:rPr>
-        <w:t>This exemption increases to $160,000 if:</w:t>
+        <w:t>This exemption increases to $1</w:t>
+      </w:r>
+      <w:r>
+        <w:rPr>
+          <w:rFonts w:ascii="Times New Roman" w:hAnsi="Times New Roman" w:cs="Times New Roman"/>
+          <w:sz w:val="28"/>
+          <w:szCs w:val="28"/>
+        </w:rPr>
+        <w:t>88</w:t>
+      </w:r>
+      <w:r>
+        <w:rPr>
+          <w:rFonts w:ascii="Times New Roman" w:hAnsi="Times New Roman" w:cs="Times New Roman"/>
+          <w:sz w:val="28"/>
+          <w:szCs w:val="28"/>
+        </w:rPr>
+        <w:t>,</w:t>
+      </w:r>
+      <w:r>
+        <w:rPr>
+          <w:rFonts w:ascii="Times New Roman" w:hAnsi="Times New Roman" w:cs="Times New Roman"/>
+          <w:sz w:val="28"/>
+          <w:szCs w:val="28"/>
+        </w:rPr>
+        <w:t>55</w:t>
+      </w:r>
+      <w:r>
+        <w:rPr>
+          <w:rFonts w:ascii="Times New Roman" w:hAnsi="Times New Roman" w:cs="Times New Roman"/>
+          <w:sz w:val="28"/>
+          <w:szCs w:val="28"/>
+        </w:rPr>
+        <w:t>0 if:</w:t>
       </w:r>
     </w:p>
     <w:p>
@@ -6596,7 +6836,39 @@
           <w:sz w:val="28"/>
           <w:szCs w:val="28"/>
         </w:rPr>
-        <w:t>Equity in one vehicle up to $10,000.</w:t>
+        <w:t>Equity in one vehicle up to $1</w:t>
+      </w:r>
+      <w:r>
+        <w:rPr>
+          <w:rFonts w:ascii="Times New Roman" w:hAnsi="Times New Roman" w:cs="Times New Roman"/>
+          <w:sz w:val="28"/>
+          <w:szCs w:val="28"/>
+        </w:rPr>
+        <w:t>1</w:t>
+      </w:r>
+      <w:r>
+        <w:rPr>
+          <w:rFonts w:ascii="Times New Roman" w:hAnsi="Times New Roman" w:cs="Times New Roman"/>
+          <w:sz w:val="28"/>
+          <w:szCs w:val="28"/>
+        </w:rPr>
+        <w:t>,</w:t>
+      </w:r>
+      <w:r>
+        <w:rPr>
+          <w:rFonts w:ascii="Times New Roman" w:hAnsi="Times New Roman" w:cs="Times New Roman"/>
+          <w:sz w:val="28"/>
+          <w:szCs w:val="28"/>
+        </w:rPr>
+        <w:t>8</w:t>
+      </w:r>
+      <w:r>
+        <w:rPr>
+          <w:rFonts w:ascii="Times New Roman" w:hAnsi="Times New Roman" w:cs="Times New Roman"/>
+          <w:sz w:val="28"/>
+          <w:szCs w:val="28"/>
+        </w:rPr>
+        <w:t>00.</w:t>
       </w:r>
     </w:p>
     <w:p>
@@ -6618,7 +6890,23 @@
           <w:sz w:val="28"/>
           <w:szCs w:val="28"/>
         </w:rPr>
-        <w:t>Cash and money in bank accounts up to $3,000.</w:t>
+        <w:t>Cash and money in bank accounts up to $3,</w:t>
+      </w:r>
+      <w:r>
+        <w:rPr>
+          <w:rFonts w:ascii="Times New Roman" w:hAnsi="Times New Roman" w:cs="Times New Roman"/>
+          <w:sz w:val="28"/>
+          <w:szCs w:val="28"/>
+        </w:rPr>
+        <w:t>55</w:t>
+      </w:r>
+      <w:r>
+        <w:rPr>
+          <w:rFonts w:ascii="Times New Roman" w:hAnsi="Times New Roman" w:cs="Times New Roman"/>
+          <w:sz w:val="28"/>
+          <w:szCs w:val="28"/>
+        </w:rPr>
+        <w:t>0.</w:t>
       </w:r>
     </w:p>
     <w:p>
@@ -6640,7 +6928,39 @@
           <w:sz w:val="28"/>
           <w:szCs w:val="28"/>
         </w:rPr>
-        <w:t>Equity in “tools of the trade” of up to $9,500.</w:t>
+        <w:t>Equity in “tools of the trade” of up to $</w:t>
+      </w:r>
+      <w:r>
+        <w:rPr>
+          <w:rFonts w:ascii="Times New Roman" w:hAnsi="Times New Roman" w:cs="Times New Roman"/>
+          <w:sz w:val="28"/>
+          <w:szCs w:val="28"/>
+        </w:rPr>
+        <w:t>11</w:t>
+      </w:r>
+      <w:r>
+        <w:rPr>
+          <w:rFonts w:ascii="Times New Roman" w:hAnsi="Times New Roman" w:cs="Times New Roman"/>
+          <w:sz w:val="28"/>
+          <w:szCs w:val="28"/>
+        </w:rPr>
+        <w:t>,</w:t>
+      </w:r>
+      <w:r>
+        <w:rPr>
+          <w:rFonts w:ascii="Times New Roman" w:hAnsi="Times New Roman" w:cs="Times New Roman"/>
+          <w:sz w:val="28"/>
+          <w:szCs w:val="28"/>
+        </w:rPr>
+        <w:t>2</w:t>
+      </w:r>
+      <w:r>
+        <w:rPr>
+          <w:rFonts w:ascii="Times New Roman" w:hAnsi="Times New Roman" w:cs="Times New Roman"/>
+          <w:sz w:val="28"/>
+          <w:szCs w:val="28"/>
+        </w:rPr>
+        <w:t>00.</w:t>
       </w:r>
     </w:p>
     <w:p>
@@ -6662,7 +6982,23 @@
           <w:sz w:val="28"/>
           <w:szCs w:val="28"/>
         </w:rPr>
-        <w:t>Your clothing up to $500 in value for each item.</w:t>
+        <w:t>Your clothing up to $</w:t>
+      </w:r>
+      <w:r>
+        <w:rPr>
+          <w:rFonts w:ascii="Times New Roman" w:hAnsi="Times New Roman" w:cs="Times New Roman"/>
+          <w:sz w:val="28"/>
+          <w:szCs w:val="28"/>
+        </w:rPr>
+        <w:t>6</w:t>
+      </w:r>
+      <w:r>
+        <w:rPr>
+          <w:rFonts w:ascii="Times New Roman" w:hAnsi="Times New Roman" w:cs="Times New Roman"/>
+          <w:sz w:val="28"/>
+          <w:szCs w:val="28"/>
+        </w:rPr>
+        <w:t>00 in value for each item.</w:t>
       </w:r>
     </w:p>
     <w:p>
@@ -6684,7 +7020,23 @@
           <w:sz w:val="28"/>
           <w:szCs w:val="28"/>
         </w:rPr>
-        <w:t>Equity in household furniture, appliances, and other household goods up to $500 for each item.</w:t>
+        <w:t>Equity in household furniture, appliances, and other household goods up to $</w:t>
+      </w:r>
+      <w:r>
+        <w:rPr>
+          <w:rFonts w:ascii="Times New Roman" w:hAnsi="Times New Roman" w:cs="Times New Roman"/>
+          <w:sz w:val="28"/>
+          <w:szCs w:val="28"/>
+        </w:rPr>
+        <w:t>6</w:t>
+      </w:r>
+      <w:r>
+        <w:rPr>
+          <w:rFonts w:ascii="Times New Roman" w:hAnsi="Times New Roman" w:cs="Times New Roman"/>
+          <w:sz w:val="28"/>
+          <w:szCs w:val="28"/>
+        </w:rPr>
+        <w:t>00 for each item.</w:t>
       </w:r>
     </w:p>
     <w:p>
@@ -6706,7 +7058,39 @@
           <w:sz w:val="28"/>
           <w:szCs w:val="28"/>
         </w:rPr>
-        <w:t>Jewelry up to $1,000 in total value, and your wedding and engagement rings, up to $4,000 in total value.</w:t>
+        <w:t>Jewelry up to $1,</w:t>
+      </w:r>
+      <w:r>
+        <w:rPr>
+          <w:rFonts w:ascii="Times New Roman" w:hAnsi="Times New Roman" w:cs="Times New Roman"/>
+          <w:sz w:val="28"/>
+          <w:szCs w:val="28"/>
+        </w:rPr>
+        <w:t>2</w:t>
+      </w:r>
+      <w:r>
+        <w:rPr>
+          <w:rFonts w:ascii="Times New Roman" w:hAnsi="Times New Roman" w:cs="Times New Roman"/>
+          <w:sz w:val="28"/>
+          <w:szCs w:val="28"/>
+        </w:rPr>
+        <w:t>00 in total value, and your wedding and engagement rings, up to $4,</w:t>
+      </w:r>
+      <w:r>
+        <w:rPr>
+          <w:rFonts w:ascii="Times New Roman" w:hAnsi="Times New Roman" w:cs="Times New Roman"/>
+          <w:sz w:val="28"/>
+          <w:szCs w:val="28"/>
+        </w:rPr>
+        <w:t>75</w:t>
+      </w:r>
+      <w:r>
+        <w:rPr>
+          <w:rFonts w:ascii="Times New Roman" w:hAnsi="Times New Roman" w:cs="Times New Roman"/>
+          <w:sz w:val="28"/>
+          <w:szCs w:val="28"/>
+        </w:rPr>
+        <w:t>0 in total value.</w:t>
       </w:r>
     </w:p>
     <w:p>
@@ -6728,7 +7112,23 @@
           <w:sz w:val="28"/>
           <w:szCs w:val="28"/>
         </w:rPr>
-        <w:t>Life insurance contracts (and up to $5,000 in any accrued dividends, interest, or loan value in such contracts).</w:t>
+        <w:t>Life insurance contracts (and up to $5,</w:t>
+      </w:r>
+      <w:r>
+        <w:rPr>
+          <w:rFonts w:ascii="Times New Roman" w:hAnsi="Times New Roman" w:cs="Times New Roman"/>
+          <w:sz w:val="28"/>
+          <w:szCs w:val="28"/>
+        </w:rPr>
+        <w:t>9</w:t>
+      </w:r>
+      <w:r>
+        <w:rPr>
+          <w:rFonts w:ascii="Times New Roman" w:hAnsi="Times New Roman" w:cs="Times New Roman"/>
+          <w:sz w:val="28"/>
+          <w:szCs w:val="28"/>
+        </w:rPr>
+        <w:t>00 in any accrued dividends, interest, or loan value in such contracts).</w:t>
       </w:r>
     </w:p>
     <w:p>
@@ -6882,7 +7282,23 @@
           <w:sz w:val="28"/>
           <w:szCs w:val="28"/>
         </w:rPr>
-        <w:t>You may also claim a $500.00 exemption on any property whether or not otherwise exempt.</w:t>
+        <w:t>You may also claim a $</w:t>
+      </w:r>
+      <w:r>
+        <w:rPr>
+          <w:rFonts w:ascii="Times New Roman" w:hAnsi="Times New Roman" w:cs="Times New Roman"/>
+          <w:sz w:val="28"/>
+          <w:szCs w:val="28"/>
+        </w:rPr>
+        <w:t>6</w:t>
+      </w:r>
+      <w:r>
+        <w:rPr>
+          <w:rFonts w:ascii="Times New Roman" w:hAnsi="Times New Roman" w:cs="Times New Roman"/>
+          <w:sz w:val="28"/>
+          <w:szCs w:val="28"/>
+        </w:rPr>
+        <w:t>00.00 exemption on any property whether or not otherwise exempt.</w:t>
       </w:r>
     </w:p>
     <w:p>
@@ -6904,7 +7320,39 @@
           <w:sz w:val="28"/>
           <w:szCs w:val="28"/>
         </w:rPr>
-        <w:t>If you have not used all of your home equity exemption (the first item on this list), you may use up to $10,500 of the unused portion to protect your clothing, household goods, tools of trade, or personal injury award.</w:t>
+        <w:t>If you have not used all of your home equity exemption (the first item on this list), you may use up to $1</w:t>
+      </w:r>
+      <w:r>
+        <w:rPr>
+          <w:rFonts w:ascii="Times New Roman" w:hAnsi="Times New Roman" w:cs="Times New Roman"/>
+          <w:sz w:val="28"/>
+          <w:szCs w:val="28"/>
+        </w:rPr>
+        <w:t>2</w:t>
+      </w:r>
+      <w:r>
+        <w:rPr>
+          <w:rFonts w:ascii="Times New Roman" w:hAnsi="Times New Roman" w:cs="Times New Roman"/>
+          <w:sz w:val="28"/>
+          <w:szCs w:val="28"/>
+        </w:rPr>
+        <w:t>,</w:t>
+      </w:r>
+      <w:r>
+        <w:rPr>
+          <w:rFonts w:ascii="Times New Roman" w:hAnsi="Times New Roman" w:cs="Times New Roman"/>
+          <w:sz w:val="28"/>
+          <w:szCs w:val="28"/>
+        </w:rPr>
+        <w:t>4</w:t>
+      </w:r>
+      <w:r>
+        <w:rPr>
+          <w:rFonts w:ascii="Times New Roman" w:hAnsi="Times New Roman" w:cs="Times New Roman"/>
+          <w:sz w:val="28"/>
+          <w:szCs w:val="28"/>
+        </w:rPr>
+        <w:t>00 of the unused portion to protect your clothing, household goods, tools of trade, or personal injury award.</w:t>
       </w:r>
     </w:p>
     <w:p>
@@ -9124,17 +9572,19 @@
 </file>
 
 <file path=customXml/item1.xml><?xml version="1.0" encoding="utf-8"?>
-<p:properties xmlns:p="http://schemas.microsoft.com/office/2006/metadata/properties" xmlns:xsi="http://www.w3.org/2001/XMLSchema-instance" xmlns:pc="http://schemas.microsoft.com/office/infopath/2007/PartnerControls">
-  <documentManagement>
-    <lcf76f155ced4ddcb4097134ff3c332f xmlns="fe089279-cce7-4507-8e0a-26cf680cd51b">
-      <Terms xmlns="http://schemas.microsoft.com/office/infopath/2007/PartnerControls"/>
-    </lcf76f155ced4ddcb4097134ff3c332f>
-    <TaxCatchAll xmlns="502fd2cd-f14c-4760-9a26-64de99db65d4" xsi:nil="true"/>
-  </documentManagement>
-</p:properties>
+<?mso-contentType ?>
+<FormTemplates xmlns="http://schemas.microsoft.com/sharepoint/v3/contenttype/forms">
+  <Display>DocumentLibraryForm</Display>
+  <Edit>DocumentLibraryForm</Edit>
+  <New>DocumentLibraryForm</New>
+</FormTemplates>
 </file>
 
 <file path=customXml/item2.xml><?xml version="1.0" encoding="utf-8"?>
+<b:Sources xmlns:b="http://schemas.openxmlformats.org/officeDocument/2006/bibliography" xmlns="http://schemas.openxmlformats.org/officeDocument/2006/bibliography" SelectedStyle="\APASixthEditionOfficeOnline.xsl" StyleName="APA" Version="6"/>
+</file>
+
+<file path=customXml/item3.xml><?xml version="1.0" encoding="utf-8"?>
 <ct:contentTypeSchema xmlns:ct="http://schemas.microsoft.com/office/2006/metadata/contentType" xmlns:ma="http://schemas.microsoft.com/office/2006/metadata/properties/metaAttributes" ct:_="" ma:_="" ma:contentTypeName="Document" ma:contentTypeID="0x01010094EA8CCF0820424FA50DCE49C2FD25FF" ma:contentTypeVersion="16" ma:contentTypeDescription="Create a new document." ma:contentTypeScope="" ma:versionID="5aef4472ac4e3fcdb8dc00a0155301b2">
   <xsd:schema xmlns:xsd="http://www.w3.org/2001/XMLSchema" xmlns:xs="http://www.w3.org/2001/XMLSchema" xmlns:p="http://schemas.microsoft.com/office/2006/metadata/properties" xmlns:ns2="fe089279-cce7-4507-8e0a-26cf680cd51b" xmlns:ns3="502fd2cd-f14c-4760-9a26-64de99db65d4" targetNamespace="http://schemas.microsoft.com/office/2006/metadata/properties" ma:root="true" ma:fieldsID="a19b0468e3e7c12f12ac709368259b03" ns2:_="" ns3:_="">
     <xsd:import namespace="fe089279-cce7-4507-8e0a-26cf680cd51b"/>
@@ -9377,31 +9827,34 @@
 </ct:contentTypeSchema>
 </file>
 
-<file path=customXml/item3.xml><?xml version="1.0" encoding="utf-8"?>
-<b:Sources xmlns:b="http://schemas.openxmlformats.org/officeDocument/2006/bibliography" xmlns="http://schemas.openxmlformats.org/officeDocument/2006/bibliography" SelectedStyle="\APASixthEditionOfficeOnline.xsl" StyleName="APA" Version="6"/>
-</file>
-
 <file path=customXml/item4.xml><?xml version="1.0" encoding="utf-8"?>
-<?mso-contentType ?>
-<FormTemplates xmlns="http://schemas.microsoft.com/sharepoint/v3/contenttype/forms">
-  <Display>DocumentLibraryForm</Display>
-  <Edit>DocumentLibraryForm</Edit>
-  <New>DocumentLibraryForm</New>
-</FormTemplates>
+<p:properties xmlns:p="http://schemas.microsoft.com/office/2006/metadata/properties" xmlns:xsi="http://www.w3.org/2001/XMLSchema-instance" xmlns:pc="http://schemas.microsoft.com/office/infopath/2007/PartnerControls">
+  <documentManagement>
+    <lcf76f155ced4ddcb4097134ff3c332f xmlns="fe089279-cce7-4507-8e0a-26cf680cd51b">
+      <Terms xmlns="http://schemas.microsoft.com/office/infopath/2007/PartnerControls"/>
+    </lcf76f155ced4ddcb4097134ff3c332f>
+    <TaxCatchAll xmlns="502fd2cd-f14c-4760-9a26-64de99db65d4" xsi:nil="true"/>
+  </documentManagement>
+</p:properties>
 </file>
 
 <file path=customXml/itemProps1.xml><?xml version="1.0" encoding="utf-8"?>
-<ds:datastoreItem xmlns:ds="http://schemas.openxmlformats.org/officeDocument/2006/customXml" ds:itemID="{898F71D4-76C8-44B7-B818-EF9838AB190A}">
+<ds:datastoreItem xmlns:ds="http://schemas.openxmlformats.org/officeDocument/2006/customXml" ds:itemID="{626F1595-F7CE-4D54-88A4-874C2B0F0615}">
   <ds:schemaRefs>
-    <ds:schemaRef ds:uri="http://schemas.microsoft.com/office/2006/metadata/properties"/>
-    <ds:schemaRef ds:uri="http://schemas.microsoft.com/office/infopath/2007/PartnerControls"/>
-    <ds:schemaRef ds:uri="fe089279-cce7-4507-8e0a-26cf680cd51b"/>
-    <ds:schemaRef ds:uri="502fd2cd-f14c-4760-9a26-64de99db65d4"/>
+    <ds:schemaRef ds:uri="http://schemas.microsoft.com/sharepoint/v3/contenttype/forms"/>
   </ds:schemaRefs>
 </ds:datastoreItem>
 </file>
 
 <file path=customXml/itemProps2.xml><?xml version="1.0" encoding="utf-8"?>
+<ds:datastoreItem xmlns:ds="http://schemas.openxmlformats.org/officeDocument/2006/customXml" ds:itemID="{3E823D3A-E2D0-4342-9AEE-559C30C20C21}">
+  <ds:schemaRefs>
+    <ds:schemaRef ds:uri="http://schemas.openxmlformats.org/officeDocument/2006/bibliography"/>
+  </ds:schemaRefs>
+</ds:datastoreItem>
+</file>
+
+<file path=customXml/itemProps3.xml><?xml version="1.0" encoding="utf-8"?>
 <ds:datastoreItem xmlns:ds="http://schemas.openxmlformats.org/officeDocument/2006/customXml" ds:itemID="{EA2791D5-5A9F-42C2-B0EA-14E1813420C3}">
   <ds:schemaRefs>
     <ds:schemaRef ds:uri="http://schemas.microsoft.com/office/2006/metadata/contentType"/>
@@ -9420,18 +9873,13 @@
 </ds:datastoreItem>
 </file>
 
-<file path=customXml/itemProps3.xml><?xml version="1.0" encoding="utf-8"?>
-<ds:datastoreItem xmlns:ds="http://schemas.openxmlformats.org/officeDocument/2006/customXml" ds:itemID="{3E823D3A-E2D0-4342-9AEE-559C30C20C21}">
+<file path=customXml/itemProps4.xml><?xml version="1.0" encoding="utf-8"?>
+<ds:datastoreItem xmlns:ds="http://schemas.openxmlformats.org/officeDocument/2006/customXml" ds:itemID="{898F71D4-76C8-44B7-B818-EF9838AB190A}">
   <ds:schemaRefs>
-    <ds:schemaRef ds:uri="http://schemas.openxmlformats.org/officeDocument/2006/bibliography"/>
-  </ds:schemaRefs>
-</ds:datastoreItem>
-</file>
-
-<file path=customXml/itemProps4.xml><?xml version="1.0" encoding="utf-8"?>
-<ds:datastoreItem xmlns:ds="http://schemas.openxmlformats.org/officeDocument/2006/customXml" ds:itemID="{626F1595-F7CE-4D54-88A4-874C2B0F0615}">
-  <ds:schemaRefs>
-    <ds:schemaRef ds:uri="http://schemas.microsoft.com/sharepoint/v3/contenttype/forms"/>
+    <ds:schemaRef ds:uri="http://schemas.microsoft.com/office/2006/metadata/properties"/>
+    <ds:schemaRef ds:uri="http://schemas.microsoft.com/office/infopath/2007/PartnerControls"/>
+    <ds:schemaRef ds:uri="fe089279-cce7-4507-8e0a-26cf680cd51b"/>
+    <ds:schemaRef ds:uri="502fd2cd-f14c-4760-9a26-64de99db65d4"/>
   </ds:schemaRefs>
 </ds:datastoreItem>
 </file>
</xml_diff>

<commit_message>
Updating Maine minimum wage amounts and calculations
</commit_message>
<xml_diff>
--- a/docassemble/DraftMaineDebtCollectionHearingHelper/data/templates/Debt_Hearing_Helper.docx
+++ b/docassemble/DraftMaineDebtCollectionHearingHelper/data/templates/Debt_Hearing_Helper.docx
@@ -1,6 +1,6 @@
 
 <file path=word/document.xml><?xml version="1.0" encoding="utf-8"?>
-<w:document xmlns:wpc="http://schemas.microsoft.com/office/word/2010/wordprocessingCanvas" xmlns:cx="http://schemas.microsoft.com/office/drawing/2014/chartex" xmlns:cx1="http://schemas.microsoft.com/office/drawing/2015/9/8/chartex" xmlns:cx2="http://schemas.microsoft.com/office/drawing/2015/10/21/chartex" xmlns:cx3="http://schemas.microsoft.com/office/drawing/2016/5/9/chartex" xmlns:cx4="http://schemas.microsoft.com/office/drawing/2016/5/10/chartex" xmlns:cx5="http://schemas.microsoft.com/office/drawing/2016/5/11/chartex" xmlns:cx6="http://schemas.microsoft.com/office/drawing/2016/5/12/chartex" xmlns:cx7="http://schemas.microsoft.com/office/drawing/2016/5/13/chartex" xmlns:cx8="http://schemas.microsoft.com/office/drawing/2016/5/14/chartex" xmlns:mc="http://schemas.openxmlformats.org/markup-compatibility/2006" xmlns:aink="http://schemas.microsoft.com/office/drawing/2016/ink" xmlns:am3d="http://schemas.microsoft.com/office/drawing/2017/model3d" xmlns:o="urn:schemas-microsoft-com:office:office" xmlns:oel="http://schemas.microsoft.com/office/2019/extlst" xmlns:r="http://schemas.openxmlformats.org/officeDocument/2006/relationships" xmlns:m="http://schemas.openxmlformats.org/officeDocument/2006/math" xmlns:v="urn:schemas-microsoft-com:vml" xmlns:wp14="http://schemas.microsoft.com/office/word/2010/wordprocessingDrawing" xmlns:wp="http://schemas.openxmlformats.org/drawingml/2006/wordprocessingDrawing" xmlns:w10="urn:schemas-microsoft-com:office:word" xmlns:w="http://schemas.openxmlformats.org/wordprocessingml/2006/main" xmlns:w14="http://schemas.microsoft.com/office/word/2010/wordml" xmlns:w15="http://schemas.microsoft.com/office/word/2012/wordml" xmlns:w16cex="http://schemas.microsoft.com/office/word/2018/wordml/cex" xmlns:w16cid="http://schemas.microsoft.com/office/word/2016/wordml/cid" xmlns:w16="http://schemas.microsoft.com/office/word/2018/wordml" xmlns:w16du="http://schemas.microsoft.com/office/word/2023/wordml/word16du" xmlns:w16sdtdh="http://schemas.microsoft.com/office/word/2020/wordml/sdtdatahash" xmlns:w16se="http://schemas.microsoft.com/office/word/2015/wordml/symex" xmlns:wpg="http://schemas.microsoft.com/office/word/2010/wordprocessingGroup" xmlns:wpi="http://schemas.microsoft.com/office/word/2010/wordprocessingInk" xmlns:wne="http://schemas.microsoft.com/office/word/2006/wordml" xmlns:wps="http://schemas.microsoft.com/office/word/2010/wordprocessingShape" mc:Ignorable="w14 w15 w16se w16cid w16 w16cex w16sdtdh w16du wp14">
+<w:document xmlns:wpc="http://schemas.microsoft.com/office/word/2010/wordprocessingCanvas" xmlns:cx="http://schemas.microsoft.com/office/drawing/2014/chartex" xmlns:cx1="http://schemas.microsoft.com/office/drawing/2015/9/8/chartex" xmlns:cx2="http://schemas.microsoft.com/office/drawing/2015/10/21/chartex" xmlns:cx3="http://schemas.microsoft.com/office/drawing/2016/5/9/chartex" xmlns:cx4="http://schemas.microsoft.com/office/drawing/2016/5/10/chartex" xmlns:cx5="http://schemas.microsoft.com/office/drawing/2016/5/11/chartex" xmlns:cx6="http://schemas.microsoft.com/office/drawing/2016/5/12/chartex" xmlns:cx7="http://schemas.microsoft.com/office/drawing/2016/5/13/chartex" xmlns:cx8="http://schemas.microsoft.com/office/drawing/2016/5/14/chartex" xmlns:mc="http://schemas.openxmlformats.org/markup-compatibility/2006" xmlns:aink="http://schemas.microsoft.com/office/drawing/2016/ink" xmlns:am3d="http://schemas.microsoft.com/office/drawing/2017/model3d" xmlns:o="urn:schemas-microsoft-com:office:office" xmlns:oel="http://schemas.microsoft.com/office/2019/extlst" xmlns:r="http://schemas.openxmlformats.org/officeDocument/2006/relationships" xmlns:m="http://schemas.openxmlformats.org/officeDocument/2006/math" xmlns:v="urn:schemas-microsoft-com:vml" xmlns:wp14="http://schemas.microsoft.com/office/word/2010/wordprocessingDrawing" xmlns:wp="http://schemas.openxmlformats.org/drawingml/2006/wordprocessingDrawing" xmlns:w10="urn:schemas-microsoft-com:office:word" xmlns:w="http://schemas.openxmlformats.org/wordprocessingml/2006/main" xmlns:w14="http://schemas.microsoft.com/office/word/2010/wordml" xmlns:w15="http://schemas.microsoft.com/office/word/2012/wordml" xmlns:w16cex="http://schemas.microsoft.com/office/word/2018/wordml/cex" xmlns:w16cid="http://schemas.microsoft.com/office/word/2016/wordml/cid" xmlns:w16="http://schemas.microsoft.com/office/word/2018/wordml" xmlns:w16du="http://schemas.microsoft.com/office/word/2023/wordml/word16du" xmlns:w16sdtdh="http://schemas.microsoft.com/office/word/2020/wordml/sdtdatahash" xmlns:w16sdtfl="http://schemas.microsoft.com/office/word/2024/wordml/sdtformatlock" xmlns:w16se="http://schemas.microsoft.com/office/word/2015/wordml/symex" xmlns:wpg="http://schemas.microsoft.com/office/word/2010/wordprocessingGroup" xmlns:wpi="http://schemas.microsoft.com/office/word/2010/wordprocessingInk" xmlns:wne="http://schemas.microsoft.com/office/word/2006/wordml" xmlns:wps="http://schemas.microsoft.com/office/word/2010/wordprocessingShape" mc:Ignorable="w14 w15 w16se w16cid w16 w16cex w16sdtdh w16sdtfl w16du wp14">
   <w:body>
     <w:p>
       <w:pPr>
@@ -2566,7 +2566,23 @@
           <w:sz w:val="28"/>
           <w:szCs w:val="28"/>
         </w:rPr>
-        <w:t>Of this income from wages {% if wage_amount &lt; 566.00</w:t>
+        <w:t>Of this income from wages {% if wage_amount &lt; 5</w:t>
+      </w:r>
+      <w:r>
+        <w:rPr>
+          <w:rFonts w:ascii="Times New Roman" w:eastAsia="Times New Roman" w:hAnsi="Times New Roman" w:cs="Times New Roman"/>
+          <w:sz w:val="28"/>
+          <w:szCs w:val="28"/>
+        </w:rPr>
+        <w:t>8</w:t>
+      </w:r>
+      <w:r>
+        <w:rPr>
+          <w:rFonts w:ascii="Times New Roman" w:eastAsia="Times New Roman" w:hAnsi="Times New Roman" w:cs="Times New Roman"/>
+          <w:sz w:val="28"/>
+          <w:szCs w:val="28"/>
+        </w:rPr>
+        <w:t>6.00</w:t>
       </w:r>
       <w:r>
         <w:rPr>
@@ -2582,7 +2598,47 @@
           <w:sz w:val="28"/>
           <w:szCs w:val="28"/>
         </w:rPr>
-        <w:t>}all of it {% elif wage_amount &gt; 566.00 and wage_amount &lt; 754.68</w:t>
+        <w:t>}all of it {% elif wage_amount &gt; 5</w:t>
+      </w:r>
+      <w:r>
+        <w:rPr>
+          <w:rFonts w:ascii="Times New Roman" w:eastAsia="Times New Roman" w:hAnsi="Times New Roman" w:cs="Times New Roman"/>
+          <w:sz w:val="28"/>
+          <w:szCs w:val="28"/>
+        </w:rPr>
+        <w:t>8</w:t>
+      </w:r>
+      <w:r>
+        <w:rPr>
+          <w:rFonts w:ascii="Times New Roman" w:eastAsia="Times New Roman" w:hAnsi="Times New Roman" w:cs="Times New Roman"/>
+          <w:sz w:val="28"/>
+          <w:szCs w:val="28"/>
+        </w:rPr>
+        <w:t>6.00 and wage_amount &lt; 7</w:t>
+      </w:r>
+      <w:r>
+        <w:rPr>
+          <w:rFonts w:ascii="Times New Roman" w:eastAsia="Times New Roman" w:hAnsi="Times New Roman" w:cs="Times New Roman"/>
+          <w:sz w:val="28"/>
+          <w:szCs w:val="28"/>
+        </w:rPr>
+        <w:t>81</w:t>
+      </w:r>
+      <w:r>
+        <w:rPr>
+          <w:rFonts w:ascii="Times New Roman" w:eastAsia="Times New Roman" w:hAnsi="Times New Roman" w:cs="Times New Roman"/>
+          <w:sz w:val="28"/>
+          <w:szCs w:val="28"/>
+        </w:rPr>
+        <w:t>.</w:t>
+      </w:r>
+      <w:r>
+        <w:rPr>
+          <w:rFonts w:ascii="Times New Roman" w:eastAsia="Times New Roman" w:hAnsi="Times New Roman" w:cs="Times New Roman"/>
+          <w:sz w:val="28"/>
+          <w:szCs w:val="28"/>
+        </w:rPr>
+        <w:t>33</w:t>
       </w:r>
       <w:r>
         <w:rPr>
@@ -2598,7 +2654,23 @@
           <w:sz w:val="28"/>
           <w:szCs w:val="28"/>
         </w:rPr>
-        <w:t>}the first $566.00 {% else %}</w:t>
+        <w:t>}the first $5</w:t>
+      </w:r>
+      <w:r>
+        <w:rPr>
+          <w:rFonts w:ascii="Times New Roman" w:eastAsia="Times New Roman" w:hAnsi="Times New Roman" w:cs="Times New Roman"/>
+          <w:sz w:val="28"/>
+          <w:szCs w:val="28"/>
+        </w:rPr>
+        <w:t>8</w:t>
+      </w:r>
+      <w:r>
+        <w:rPr>
+          <w:rFonts w:ascii="Times New Roman" w:eastAsia="Times New Roman" w:hAnsi="Times New Roman" w:cs="Times New Roman"/>
+          <w:sz w:val="28"/>
+          <w:szCs w:val="28"/>
+        </w:rPr>
+        <w:t>6.00 {% else %}</w:t>
       </w:r>
       <w:r>
         <w:rPr>
@@ -6048,7 +6120,18 @@
           <w:sz w:val="28"/>
           <w:szCs w:val="28"/>
         </w:rPr>
-        <w:t>Exempt Wage Earnings - 2024</w:t>
+        <w:t>Exempt Wage Earnings - 202</w:t>
+      </w:r>
+      <w:r>
+        <w:rPr>
+          <w:rFonts w:ascii="Times New Roman" w:eastAsia="Times New Roman" w:hAnsi="Times New Roman" w:cs="Times New Roman"/>
+          <w:b/>
+          <w:bCs/>
+          <w:color w:val="024442"/>
+          <w:sz w:val="28"/>
+          <w:szCs w:val="28"/>
+        </w:rPr>
+        <w:t>5</w:t>
       </w:r>
     </w:p>
     <w:p>
@@ -6092,7 +6175,25 @@
           <w:sz w:val="28"/>
           <w:szCs w:val="28"/>
         </w:rPr>
-        <w:t>40 hours x the greater of the state ($14.15/hr.) or federal minimum wage ($7.25/hr.)</w:t>
+        <w:t>40 hours x the greater of the state ($14.</w:t>
+      </w:r>
+      <w:r>
+        <w:rPr>
+          <w:rFonts w:ascii="Times New Roman" w:eastAsia="Times New Roman" w:hAnsi="Times New Roman" w:cs="Times New Roman"/>
+          <w:color w:val="000000"/>
+          <w:sz w:val="28"/>
+          <w:szCs w:val="28"/>
+        </w:rPr>
+        <w:t>6</w:t>
+      </w:r>
+      <w:r>
+        <w:rPr>
+          <w:rFonts w:ascii="Times New Roman" w:eastAsia="Times New Roman" w:hAnsi="Times New Roman" w:cs="Times New Roman"/>
+          <w:color w:val="000000"/>
+          <w:sz w:val="28"/>
+          <w:szCs w:val="28"/>
+        </w:rPr>
+        <w:t>5/hr.) or federal minimum wage ($7.25/hr.)</w:t>
       </w:r>
       <w:r>
         <w:rPr>
@@ -6161,7 +6262,25 @@
           <w:sz w:val="28"/>
           <w:szCs w:val="28"/>
         </w:rPr>
-        <w:t xml:space="preserve">s $566 per week </w:t>
+        <w:t>s $5</w:t>
+      </w:r>
+      <w:r>
+        <w:rPr>
+          <w:rFonts w:ascii="Times New Roman" w:eastAsia="Times New Roman" w:hAnsi="Times New Roman" w:cs="Times New Roman"/>
+          <w:color w:val="000000"/>
+          <w:sz w:val="28"/>
+          <w:szCs w:val="28"/>
+        </w:rPr>
+        <w:t>8</w:t>
+      </w:r>
+      <w:r>
+        <w:rPr>
+          <w:rFonts w:ascii="Times New Roman" w:eastAsia="Times New Roman" w:hAnsi="Times New Roman" w:cs="Times New Roman"/>
+          <w:color w:val="000000"/>
+          <w:sz w:val="28"/>
+          <w:szCs w:val="28"/>
+        </w:rPr>
+        <w:t xml:space="preserve">6 per week </w:t>
       </w:r>
       <w:r>
         <w:rPr>
@@ -7381,7 +7500,7 @@
 </file>
 
 <file path=word/endnotes.xml><?xml version="1.0" encoding="utf-8"?>
-<w:endnotes xmlns:wpc="http://schemas.microsoft.com/office/word/2010/wordprocessingCanvas" xmlns:cx="http://schemas.microsoft.com/office/drawing/2014/chartex" xmlns:cx1="http://schemas.microsoft.com/office/drawing/2015/9/8/chartex" xmlns:cx2="http://schemas.microsoft.com/office/drawing/2015/10/21/chartex" xmlns:cx3="http://schemas.microsoft.com/office/drawing/2016/5/9/chartex" xmlns:cx4="http://schemas.microsoft.com/office/drawing/2016/5/10/chartex" xmlns:cx5="http://schemas.microsoft.com/office/drawing/2016/5/11/chartex" xmlns:cx6="http://schemas.microsoft.com/office/drawing/2016/5/12/chartex" xmlns:cx7="http://schemas.microsoft.com/office/drawing/2016/5/13/chartex" xmlns:cx8="http://schemas.microsoft.com/office/drawing/2016/5/14/chartex" xmlns:mc="http://schemas.openxmlformats.org/markup-compatibility/2006" xmlns:aink="http://schemas.microsoft.com/office/drawing/2016/ink" xmlns:am3d="http://schemas.microsoft.com/office/drawing/2017/model3d" xmlns:o="urn:schemas-microsoft-com:office:office" xmlns:oel="http://schemas.microsoft.com/office/2019/extlst" xmlns:r="http://schemas.openxmlformats.org/officeDocument/2006/relationships" xmlns:m="http://schemas.openxmlformats.org/officeDocument/2006/math" xmlns:v="urn:schemas-microsoft-com:vml" xmlns:wp14="http://schemas.microsoft.com/office/word/2010/wordprocessingDrawing" xmlns:wp="http://schemas.openxmlformats.org/drawingml/2006/wordprocessingDrawing" xmlns:w10="urn:schemas-microsoft-com:office:word" xmlns:w="http://schemas.openxmlformats.org/wordprocessingml/2006/main" xmlns:w14="http://schemas.microsoft.com/office/word/2010/wordml" xmlns:w15="http://schemas.microsoft.com/office/word/2012/wordml" xmlns:w16cex="http://schemas.microsoft.com/office/word/2018/wordml/cex" xmlns:w16cid="http://schemas.microsoft.com/office/word/2016/wordml/cid" xmlns:w16="http://schemas.microsoft.com/office/word/2018/wordml" xmlns:w16du="http://schemas.microsoft.com/office/word/2023/wordml/word16du" xmlns:w16sdtdh="http://schemas.microsoft.com/office/word/2020/wordml/sdtdatahash" xmlns:w16se="http://schemas.microsoft.com/office/word/2015/wordml/symex" xmlns:wpg="http://schemas.microsoft.com/office/word/2010/wordprocessingGroup" xmlns:wpi="http://schemas.microsoft.com/office/word/2010/wordprocessingInk" xmlns:wne="http://schemas.microsoft.com/office/word/2006/wordml" xmlns:wps="http://schemas.microsoft.com/office/word/2010/wordprocessingShape" mc:Ignorable="w14 w15 w16se w16cid w16 w16cex w16sdtdh w16du wp14">
+<w:endnotes xmlns:wpc="http://schemas.microsoft.com/office/word/2010/wordprocessingCanvas" xmlns:cx="http://schemas.microsoft.com/office/drawing/2014/chartex" xmlns:cx1="http://schemas.microsoft.com/office/drawing/2015/9/8/chartex" xmlns:cx2="http://schemas.microsoft.com/office/drawing/2015/10/21/chartex" xmlns:cx3="http://schemas.microsoft.com/office/drawing/2016/5/9/chartex" xmlns:cx4="http://schemas.microsoft.com/office/drawing/2016/5/10/chartex" xmlns:cx5="http://schemas.microsoft.com/office/drawing/2016/5/11/chartex" xmlns:cx6="http://schemas.microsoft.com/office/drawing/2016/5/12/chartex" xmlns:cx7="http://schemas.microsoft.com/office/drawing/2016/5/13/chartex" xmlns:cx8="http://schemas.microsoft.com/office/drawing/2016/5/14/chartex" xmlns:mc="http://schemas.openxmlformats.org/markup-compatibility/2006" xmlns:aink="http://schemas.microsoft.com/office/drawing/2016/ink" xmlns:am3d="http://schemas.microsoft.com/office/drawing/2017/model3d" xmlns:o="urn:schemas-microsoft-com:office:office" xmlns:oel="http://schemas.microsoft.com/office/2019/extlst" xmlns:r="http://schemas.openxmlformats.org/officeDocument/2006/relationships" xmlns:m="http://schemas.openxmlformats.org/officeDocument/2006/math" xmlns:v="urn:schemas-microsoft-com:vml" xmlns:wp14="http://schemas.microsoft.com/office/word/2010/wordprocessingDrawing" xmlns:wp="http://schemas.openxmlformats.org/drawingml/2006/wordprocessingDrawing" xmlns:w10="urn:schemas-microsoft-com:office:word" xmlns:w="http://schemas.openxmlformats.org/wordprocessingml/2006/main" xmlns:w14="http://schemas.microsoft.com/office/word/2010/wordml" xmlns:w15="http://schemas.microsoft.com/office/word/2012/wordml" xmlns:w16cex="http://schemas.microsoft.com/office/word/2018/wordml/cex" xmlns:w16cid="http://schemas.microsoft.com/office/word/2016/wordml/cid" xmlns:w16="http://schemas.microsoft.com/office/word/2018/wordml" xmlns:w16du="http://schemas.microsoft.com/office/word/2023/wordml/word16du" xmlns:w16sdtdh="http://schemas.microsoft.com/office/word/2020/wordml/sdtdatahash" xmlns:w16sdtfl="http://schemas.microsoft.com/office/word/2024/wordml/sdtformatlock" xmlns:w16se="http://schemas.microsoft.com/office/word/2015/wordml/symex" xmlns:wpg="http://schemas.microsoft.com/office/word/2010/wordprocessingGroup" xmlns:wpi="http://schemas.microsoft.com/office/word/2010/wordprocessingInk" xmlns:wne="http://schemas.microsoft.com/office/word/2006/wordml" xmlns:wps="http://schemas.microsoft.com/office/word/2010/wordprocessingShape" mc:Ignorable="w14 w15 w16se w16cid w16 w16cex w16sdtdh w16sdtfl w16du wp14">
   <w:endnote w:type="separator" w:id="-1">
     <w:p>
       <w:pPr>
@@ -7406,7 +7525,7 @@
 </file>
 
 <file path=word/footer1.xml><?xml version="1.0" encoding="utf-8"?>
-<w:ftr xmlns:wpc="http://schemas.microsoft.com/office/word/2010/wordprocessingCanvas" xmlns:cx="http://schemas.microsoft.com/office/drawing/2014/chartex" xmlns:cx1="http://schemas.microsoft.com/office/drawing/2015/9/8/chartex" xmlns:cx2="http://schemas.microsoft.com/office/drawing/2015/10/21/chartex" xmlns:cx3="http://schemas.microsoft.com/office/drawing/2016/5/9/chartex" xmlns:cx4="http://schemas.microsoft.com/office/drawing/2016/5/10/chartex" xmlns:cx5="http://schemas.microsoft.com/office/drawing/2016/5/11/chartex" xmlns:cx6="http://schemas.microsoft.com/office/drawing/2016/5/12/chartex" xmlns:cx7="http://schemas.microsoft.com/office/drawing/2016/5/13/chartex" xmlns:cx8="http://schemas.microsoft.com/office/drawing/2016/5/14/chartex" xmlns:mc="http://schemas.openxmlformats.org/markup-compatibility/2006" xmlns:aink="http://schemas.microsoft.com/office/drawing/2016/ink" xmlns:am3d="http://schemas.microsoft.com/office/drawing/2017/model3d" xmlns:o="urn:schemas-microsoft-com:office:office" xmlns:oel="http://schemas.microsoft.com/office/2019/extlst" xmlns:r="http://schemas.openxmlformats.org/officeDocument/2006/relationships" xmlns:m="http://schemas.openxmlformats.org/officeDocument/2006/math" xmlns:v="urn:schemas-microsoft-com:vml" xmlns:wp14="http://schemas.microsoft.com/office/word/2010/wordprocessingDrawing" xmlns:wp="http://schemas.openxmlformats.org/drawingml/2006/wordprocessingDrawing" xmlns:w10="urn:schemas-microsoft-com:office:word" xmlns:w="http://schemas.openxmlformats.org/wordprocessingml/2006/main" xmlns:w14="http://schemas.microsoft.com/office/word/2010/wordml" xmlns:w15="http://schemas.microsoft.com/office/word/2012/wordml" xmlns:w16cex="http://schemas.microsoft.com/office/word/2018/wordml/cex" xmlns:w16cid="http://schemas.microsoft.com/office/word/2016/wordml/cid" xmlns:w16="http://schemas.microsoft.com/office/word/2018/wordml" xmlns:w16du="http://schemas.microsoft.com/office/word/2023/wordml/word16du" xmlns:w16sdtdh="http://schemas.microsoft.com/office/word/2020/wordml/sdtdatahash" xmlns:w16se="http://schemas.microsoft.com/office/word/2015/wordml/symex" xmlns:wpg="http://schemas.microsoft.com/office/word/2010/wordprocessingGroup" xmlns:wpi="http://schemas.microsoft.com/office/word/2010/wordprocessingInk" xmlns:wne="http://schemas.microsoft.com/office/word/2006/wordml" xmlns:wps="http://schemas.microsoft.com/office/word/2010/wordprocessingShape" mc:Ignorable="w14 w15 w16se w16cid w16 w16cex w16sdtdh w16du wp14">
+<w:ftr xmlns:wpc="http://schemas.microsoft.com/office/word/2010/wordprocessingCanvas" xmlns:cx="http://schemas.microsoft.com/office/drawing/2014/chartex" xmlns:cx1="http://schemas.microsoft.com/office/drawing/2015/9/8/chartex" xmlns:cx2="http://schemas.microsoft.com/office/drawing/2015/10/21/chartex" xmlns:cx3="http://schemas.microsoft.com/office/drawing/2016/5/9/chartex" xmlns:cx4="http://schemas.microsoft.com/office/drawing/2016/5/10/chartex" xmlns:cx5="http://schemas.microsoft.com/office/drawing/2016/5/11/chartex" xmlns:cx6="http://schemas.microsoft.com/office/drawing/2016/5/12/chartex" xmlns:cx7="http://schemas.microsoft.com/office/drawing/2016/5/13/chartex" xmlns:cx8="http://schemas.microsoft.com/office/drawing/2016/5/14/chartex" xmlns:mc="http://schemas.openxmlformats.org/markup-compatibility/2006" xmlns:aink="http://schemas.microsoft.com/office/drawing/2016/ink" xmlns:am3d="http://schemas.microsoft.com/office/drawing/2017/model3d" xmlns:o="urn:schemas-microsoft-com:office:office" xmlns:oel="http://schemas.microsoft.com/office/2019/extlst" xmlns:r="http://schemas.openxmlformats.org/officeDocument/2006/relationships" xmlns:m="http://schemas.openxmlformats.org/officeDocument/2006/math" xmlns:v="urn:schemas-microsoft-com:vml" xmlns:wp14="http://schemas.microsoft.com/office/word/2010/wordprocessingDrawing" xmlns:wp="http://schemas.openxmlformats.org/drawingml/2006/wordprocessingDrawing" xmlns:w10="urn:schemas-microsoft-com:office:word" xmlns:w="http://schemas.openxmlformats.org/wordprocessingml/2006/main" xmlns:w14="http://schemas.microsoft.com/office/word/2010/wordml" xmlns:w15="http://schemas.microsoft.com/office/word/2012/wordml" xmlns:w16cex="http://schemas.microsoft.com/office/word/2018/wordml/cex" xmlns:w16cid="http://schemas.microsoft.com/office/word/2016/wordml/cid" xmlns:w16="http://schemas.microsoft.com/office/word/2018/wordml" xmlns:w16du="http://schemas.microsoft.com/office/word/2023/wordml/word16du" xmlns:w16sdtdh="http://schemas.microsoft.com/office/word/2020/wordml/sdtdatahash" xmlns:w16sdtfl="http://schemas.microsoft.com/office/word/2024/wordml/sdtformatlock" xmlns:w16se="http://schemas.microsoft.com/office/word/2015/wordml/symex" xmlns:wpg="http://schemas.microsoft.com/office/word/2010/wordprocessingGroup" xmlns:wpi="http://schemas.microsoft.com/office/word/2010/wordprocessingInk" xmlns:wne="http://schemas.microsoft.com/office/word/2006/wordml" xmlns:wps="http://schemas.microsoft.com/office/word/2010/wordprocessingShape" mc:Ignorable="w14 w15 w16se w16cid w16 w16cex w16sdtdh w16sdtfl w16du wp14">
   <w:sdt>
     <w:sdtPr>
       <w:id w:val="166372595"/>
@@ -7534,7 +7653,7 @@
 </file>
 
 <file path=word/footnotes.xml><?xml version="1.0" encoding="utf-8"?>
-<w:footnotes xmlns:wpc="http://schemas.microsoft.com/office/word/2010/wordprocessingCanvas" xmlns:cx="http://schemas.microsoft.com/office/drawing/2014/chartex" xmlns:cx1="http://schemas.microsoft.com/office/drawing/2015/9/8/chartex" xmlns:cx2="http://schemas.microsoft.com/office/drawing/2015/10/21/chartex" xmlns:cx3="http://schemas.microsoft.com/office/drawing/2016/5/9/chartex" xmlns:cx4="http://schemas.microsoft.com/office/drawing/2016/5/10/chartex" xmlns:cx5="http://schemas.microsoft.com/office/drawing/2016/5/11/chartex" xmlns:cx6="http://schemas.microsoft.com/office/drawing/2016/5/12/chartex" xmlns:cx7="http://schemas.microsoft.com/office/drawing/2016/5/13/chartex" xmlns:cx8="http://schemas.microsoft.com/office/drawing/2016/5/14/chartex" xmlns:mc="http://schemas.openxmlformats.org/markup-compatibility/2006" xmlns:aink="http://schemas.microsoft.com/office/drawing/2016/ink" xmlns:am3d="http://schemas.microsoft.com/office/drawing/2017/model3d" xmlns:o="urn:schemas-microsoft-com:office:office" xmlns:oel="http://schemas.microsoft.com/office/2019/extlst" xmlns:r="http://schemas.openxmlformats.org/officeDocument/2006/relationships" xmlns:m="http://schemas.openxmlformats.org/officeDocument/2006/math" xmlns:v="urn:schemas-microsoft-com:vml" xmlns:wp14="http://schemas.microsoft.com/office/word/2010/wordprocessingDrawing" xmlns:wp="http://schemas.openxmlformats.org/drawingml/2006/wordprocessingDrawing" xmlns:w10="urn:schemas-microsoft-com:office:word" xmlns:w="http://schemas.openxmlformats.org/wordprocessingml/2006/main" xmlns:w14="http://schemas.microsoft.com/office/word/2010/wordml" xmlns:w15="http://schemas.microsoft.com/office/word/2012/wordml" xmlns:w16cex="http://schemas.microsoft.com/office/word/2018/wordml/cex" xmlns:w16cid="http://schemas.microsoft.com/office/word/2016/wordml/cid" xmlns:w16="http://schemas.microsoft.com/office/word/2018/wordml" xmlns:w16du="http://schemas.microsoft.com/office/word/2023/wordml/word16du" xmlns:w16sdtdh="http://schemas.microsoft.com/office/word/2020/wordml/sdtdatahash" xmlns:w16se="http://schemas.microsoft.com/office/word/2015/wordml/symex" xmlns:wpg="http://schemas.microsoft.com/office/word/2010/wordprocessingGroup" xmlns:wpi="http://schemas.microsoft.com/office/word/2010/wordprocessingInk" xmlns:wne="http://schemas.microsoft.com/office/word/2006/wordml" xmlns:wps="http://schemas.microsoft.com/office/word/2010/wordprocessingShape" mc:Ignorable="w14 w15 w16se w16cid w16 w16cex w16sdtdh w16du wp14">
+<w:footnotes xmlns:wpc="http://schemas.microsoft.com/office/word/2010/wordprocessingCanvas" xmlns:cx="http://schemas.microsoft.com/office/drawing/2014/chartex" xmlns:cx1="http://schemas.microsoft.com/office/drawing/2015/9/8/chartex" xmlns:cx2="http://schemas.microsoft.com/office/drawing/2015/10/21/chartex" xmlns:cx3="http://schemas.microsoft.com/office/drawing/2016/5/9/chartex" xmlns:cx4="http://schemas.microsoft.com/office/drawing/2016/5/10/chartex" xmlns:cx5="http://schemas.microsoft.com/office/drawing/2016/5/11/chartex" xmlns:cx6="http://schemas.microsoft.com/office/drawing/2016/5/12/chartex" xmlns:cx7="http://schemas.microsoft.com/office/drawing/2016/5/13/chartex" xmlns:cx8="http://schemas.microsoft.com/office/drawing/2016/5/14/chartex" xmlns:mc="http://schemas.openxmlformats.org/markup-compatibility/2006" xmlns:aink="http://schemas.microsoft.com/office/drawing/2016/ink" xmlns:am3d="http://schemas.microsoft.com/office/drawing/2017/model3d" xmlns:o="urn:schemas-microsoft-com:office:office" xmlns:oel="http://schemas.microsoft.com/office/2019/extlst" xmlns:r="http://schemas.openxmlformats.org/officeDocument/2006/relationships" xmlns:m="http://schemas.openxmlformats.org/officeDocument/2006/math" xmlns:v="urn:schemas-microsoft-com:vml" xmlns:wp14="http://schemas.microsoft.com/office/word/2010/wordprocessingDrawing" xmlns:wp="http://schemas.openxmlformats.org/drawingml/2006/wordprocessingDrawing" xmlns:w10="urn:schemas-microsoft-com:office:word" xmlns:w="http://schemas.openxmlformats.org/wordprocessingml/2006/main" xmlns:w14="http://schemas.microsoft.com/office/word/2010/wordml" xmlns:w15="http://schemas.microsoft.com/office/word/2012/wordml" xmlns:w16cex="http://schemas.microsoft.com/office/word/2018/wordml/cex" xmlns:w16cid="http://schemas.microsoft.com/office/word/2016/wordml/cid" xmlns:w16="http://schemas.microsoft.com/office/word/2018/wordml" xmlns:w16du="http://schemas.microsoft.com/office/word/2023/wordml/word16du" xmlns:w16sdtdh="http://schemas.microsoft.com/office/word/2020/wordml/sdtdatahash" xmlns:w16sdtfl="http://schemas.microsoft.com/office/word/2024/wordml/sdtformatlock" xmlns:w16se="http://schemas.microsoft.com/office/word/2015/wordml/symex" xmlns:wpg="http://schemas.microsoft.com/office/word/2010/wordprocessingGroup" xmlns:wpi="http://schemas.microsoft.com/office/word/2010/wordprocessingInk" xmlns:wne="http://schemas.microsoft.com/office/word/2006/wordml" xmlns:wps="http://schemas.microsoft.com/office/word/2010/wordprocessingShape" mc:Ignorable="w14 w15 w16se w16cid w16 w16cex w16sdtdh w16sdtfl w16du wp14">
   <w:footnote w:type="separator" w:id="-1">
     <w:p>
       <w:pPr>
@@ -7559,7 +7678,7 @@
 </file>
 
 <file path=word/numbering.xml><?xml version="1.0" encoding="utf-8"?>
-<w:numbering xmlns:wpc="http://schemas.microsoft.com/office/word/2010/wordprocessingCanvas" xmlns:cx="http://schemas.microsoft.com/office/drawing/2014/chartex" xmlns:cx1="http://schemas.microsoft.com/office/drawing/2015/9/8/chartex" xmlns:cx2="http://schemas.microsoft.com/office/drawing/2015/10/21/chartex" xmlns:cx3="http://schemas.microsoft.com/office/drawing/2016/5/9/chartex" xmlns:cx4="http://schemas.microsoft.com/office/drawing/2016/5/10/chartex" xmlns:cx5="http://schemas.microsoft.com/office/drawing/2016/5/11/chartex" xmlns:cx6="http://schemas.microsoft.com/office/drawing/2016/5/12/chartex" xmlns:cx7="http://schemas.microsoft.com/office/drawing/2016/5/13/chartex" xmlns:cx8="http://schemas.microsoft.com/office/drawing/2016/5/14/chartex" xmlns:mc="http://schemas.openxmlformats.org/markup-compatibility/2006" xmlns:aink="http://schemas.microsoft.com/office/drawing/2016/ink" xmlns:am3d="http://schemas.microsoft.com/office/drawing/2017/model3d" xmlns:o="urn:schemas-microsoft-com:office:office" xmlns:oel="http://schemas.microsoft.com/office/2019/extlst" xmlns:r="http://schemas.openxmlformats.org/officeDocument/2006/relationships" xmlns:m="http://schemas.openxmlformats.org/officeDocument/2006/math" xmlns:v="urn:schemas-microsoft-com:vml" xmlns:wp14="http://schemas.microsoft.com/office/word/2010/wordprocessingDrawing" xmlns:wp="http://schemas.openxmlformats.org/drawingml/2006/wordprocessingDrawing" xmlns:w10="urn:schemas-microsoft-com:office:word" xmlns:w="http://schemas.openxmlformats.org/wordprocessingml/2006/main" xmlns:w14="http://schemas.microsoft.com/office/word/2010/wordml" xmlns:w15="http://schemas.microsoft.com/office/word/2012/wordml" xmlns:w16cex="http://schemas.microsoft.com/office/word/2018/wordml/cex" xmlns:w16cid="http://schemas.microsoft.com/office/word/2016/wordml/cid" xmlns:w16="http://schemas.microsoft.com/office/word/2018/wordml" xmlns:w16du="http://schemas.microsoft.com/office/word/2023/wordml/word16du" xmlns:w16sdtdh="http://schemas.microsoft.com/office/word/2020/wordml/sdtdatahash" xmlns:w16se="http://schemas.microsoft.com/office/word/2015/wordml/symex" xmlns:wpg="http://schemas.microsoft.com/office/word/2010/wordprocessingGroup" xmlns:wpi="http://schemas.microsoft.com/office/word/2010/wordprocessingInk" xmlns:wne="http://schemas.microsoft.com/office/word/2006/wordml" xmlns:wps="http://schemas.microsoft.com/office/word/2010/wordprocessingShape" mc:Ignorable="w14 w15 w16se w16cid w16 w16cex w16sdtdh w16du wp14">
+<w:numbering xmlns:wpc="http://schemas.microsoft.com/office/word/2010/wordprocessingCanvas" xmlns:cx="http://schemas.microsoft.com/office/drawing/2014/chartex" xmlns:cx1="http://schemas.microsoft.com/office/drawing/2015/9/8/chartex" xmlns:cx2="http://schemas.microsoft.com/office/drawing/2015/10/21/chartex" xmlns:cx3="http://schemas.microsoft.com/office/drawing/2016/5/9/chartex" xmlns:cx4="http://schemas.microsoft.com/office/drawing/2016/5/10/chartex" xmlns:cx5="http://schemas.microsoft.com/office/drawing/2016/5/11/chartex" xmlns:cx6="http://schemas.microsoft.com/office/drawing/2016/5/12/chartex" xmlns:cx7="http://schemas.microsoft.com/office/drawing/2016/5/13/chartex" xmlns:cx8="http://schemas.microsoft.com/office/drawing/2016/5/14/chartex" xmlns:mc="http://schemas.openxmlformats.org/markup-compatibility/2006" xmlns:aink="http://schemas.microsoft.com/office/drawing/2016/ink" xmlns:am3d="http://schemas.microsoft.com/office/drawing/2017/model3d" xmlns:o="urn:schemas-microsoft-com:office:office" xmlns:oel="http://schemas.microsoft.com/office/2019/extlst" xmlns:r="http://schemas.openxmlformats.org/officeDocument/2006/relationships" xmlns:m="http://schemas.openxmlformats.org/officeDocument/2006/math" xmlns:v="urn:schemas-microsoft-com:vml" xmlns:wp14="http://schemas.microsoft.com/office/word/2010/wordprocessingDrawing" xmlns:wp="http://schemas.openxmlformats.org/drawingml/2006/wordprocessingDrawing" xmlns:w10="urn:schemas-microsoft-com:office:word" xmlns:w="http://schemas.openxmlformats.org/wordprocessingml/2006/main" xmlns:w14="http://schemas.microsoft.com/office/word/2010/wordml" xmlns:w15="http://schemas.microsoft.com/office/word/2012/wordml" xmlns:w16cex="http://schemas.microsoft.com/office/word/2018/wordml/cex" xmlns:w16cid="http://schemas.microsoft.com/office/word/2016/wordml/cid" xmlns:w16="http://schemas.microsoft.com/office/word/2018/wordml" xmlns:w16du="http://schemas.microsoft.com/office/word/2023/wordml/word16du" xmlns:w16sdtdh="http://schemas.microsoft.com/office/word/2020/wordml/sdtdatahash" xmlns:w16sdtfl="http://schemas.microsoft.com/office/word/2024/wordml/sdtformatlock" xmlns:w16se="http://schemas.microsoft.com/office/word/2015/wordml/symex" xmlns:wpg="http://schemas.microsoft.com/office/word/2010/wordprocessingGroup" xmlns:wpi="http://schemas.microsoft.com/office/word/2010/wordprocessingInk" xmlns:wne="http://schemas.microsoft.com/office/word/2006/wordml" xmlns:wps="http://schemas.microsoft.com/office/word/2010/wordprocessingShape" mc:Ignorable="w14 w15 w16se w16cid w16 w16cex w16sdtdh w16sdtfl w16du wp14">
   <w:abstractNum w:abstractNumId="0" w15:restartNumberingAfterBreak="0">
     <w:nsid w:val="05153863"/>
     <w:multiLevelType w:val="multilevel"/>
@@ -8680,7 +8799,7 @@
 </file>
 
 <file path=word/styles.xml><?xml version="1.0" encoding="utf-8"?>
-<w:styles xmlns:mc="http://schemas.openxmlformats.org/markup-compatibility/2006" xmlns:r="http://schemas.openxmlformats.org/officeDocument/2006/relationships" xmlns:w="http://schemas.openxmlformats.org/wordprocessingml/2006/main" xmlns:w14="http://schemas.microsoft.com/office/word/2010/wordml" xmlns:w15="http://schemas.microsoft.com/office/word/2012/wordml" xmlns:w16cex="http://schemas.microsoft.com/office/word/2018/wordml/cex" xmlns:w16cid="http://schemas.microsoft.com/office/word/2016/wordml/cid" xmlns:w16="http://schemas.microsoft.com/office/word/2018/wordml" xmlns:w16du="http://schemas.microsoft.com/office/word/2023/wordml/word16du" xmlns:w16sdtdh="http://schemas.microsoft.com/office/word/2020/wordml/sdtdatahash" xmlns:w16se="http://schemas.microsoft.com/office/word/2015/wordml/symex" mc:Ignorable="w14 w15 w16se w16cid w16 w16cex w16sdtdh w16du">
+<w:styles xmlns:mc="http://schemas.openxmlformats.org/markup-compatibility/2006" xmlns:r="http://schemas.openxmlformats.org/officeDocument/2006/relationships" xmlns:w="http://schemas.openxmlformats.org/wordprocessingml/2006/main" xmlns:w14="http://schemas.microsoft.com/office/word/2010/wordml" xmlns:w15="http://schemas.microsoft.com/office/word/2012/wordml" xmlns:w16cex="http://schemas.microsoft.com/office/word/2018/wordml/cex" xmlns:w16cid="http://schemas.microsoft.com/office/word/2016/wordml/cid" xmlns:w16="http://schemas.microsoft.com/office/word/2018/wordml" xmlns:w16du="http://schemas.microsoft.com/office/word/2023/wordml/word16du" xmlns:w16sdtdh="http://schemas.microsoft.com/office/word/2020/wordml/sdtdatahash" xmlns:w16sdtfl="http://schemas.microsoft.com/office/word/2024/wordml/sdtformatlock" xmlns:w16se="http://schemas.microsoft.com/office/word/2015/wordml/symex" mc:Ignorable="w14 w15 w16se w16cid w16 w16cex w16sdtdh w16sdtfl w16du">
   <w:docDefaults>
     <w:rPrDefault>
       <w:rPr>
@@ -9572,6 +9691,10 @@
 </file>
 
 <file path=customXml/item1.xml><?xml version="1.0" encoding="utf-8"?>
+<b:Sources xmlns:b="http://schemas.openxmlformats.org/officeDocument/2006/bibliography" xmlns="http://schemas.openxmlformats.org/officeDocument/2006/bibliography" SelectedStyle="\APASixthEditionOfficeOnline.xsl" StyleName="APA" Version="6"/>
+</file>
+
+<file path=customXml/item2.xml><?xml version="1.0" encoding="utf-8"?>
 <?mso-contentType ?>
 <FormTemplates xmlns="http://schemas.microsoft.com/sharepoint/v3/contenttype/forms">
   <Display>DocumentLibraryForm</Display>
@@ -9580,11 +9703,18 @@
 </FormTemplates>
 </file>
 
-<file path=customXml/item2.xml><?xml version="1.0" encoding="utf-8"?>
-<b:Sources xmlns:b="http://schemas.openxmlformats.org/officeDocument/2006/bibliography" xmlns="http://schemas.openxmlformats.org/officeDocument/2006/bibliography" SelectedStyle="\APASixthEditionOfficeOnline.xsl" StyleName="APA" Version="6"/>
+<file path=customXml/item3.xml><?xml version="1.0" encoding="utf-8"?>
+<p:properties xmlns:p="http://schemas.microsoft.com/office/2006/metadata/properties" xmlns:xsi="http://www.w3.org/2001/XMLSchema-instance" xmlns:pc="http://schemas.microsoft.com/office/infopath/2007/PartnerControls">
+  <documentManagement>
+    <lcf76f155ced4ddcb4097134ff3c332f xmlns="fe089279-cce7-4507-8e0a-26cf680cd51b">
+      <Terms xmlns="http://schemas.microsoft.com/office/infopath/2007/PartnerControls"/>
+    </lcf76f155ced4ddcb4097134ff3c332f>
+    <TaxCatchAll xmlns="502fd2cd-f14c-4760-9a26-64de99db65d4" xsi:nil="true"/>
+  </documentManagement>
+</p:properties>
 </file>
 
-<file path=customXml/item3.xml><?xml version="1.0" encoding="utf-8"?>
+<file path=customXml/item4.xml><?xml version="1.0" encoding="utf-8"?>
 <ct:contentTypeSchema xmlns:ct="http://schemas.microsoft.com/office/2006/metadata/contentType" xmlns:ma="http://schemas.microsoft.com/office/2006/metadata/properties/metaAttributes" ct:_="" ma:_="" ma:contentTypeName="Document" ma:contentTypeID="0x01010094EA8CCF0820424FA50DCE49C2FD25FF" ma:contentTypeVersion="16" ma:contentTypeDescription="Create a new document." ma:contentTypeScope="" ma:versionID="5aef4472ac4e3fcdb8dc00a0155301b2">
   <xsd:schema xmlns:xsd="http://www.w3.org/2001/XMLSchema" xmlns:xs="http://www.w3.org/2001/XMLSchema" xmlns:p="http://schemas.microsoft.com/office/2006/metadata/properties" xmlns:ns2="fe089279-cce7-4507-8e0a-26cf680cd51b" xmlns:ns3="502fd2cd-f14c-4760-9a26-64de99db65d4" targetNamespace="http://schemas.microsoft.com/office/2006/metadata/properties" ma:root="true" ma:fieldsID="a19b0468e3e7c12f12ac709368259b03" ns2:_="" ns3:_="">
     <xsd:import namespace="fe089279-cce7-4507-8e0a-26cf680cd51b"/>
@@ -9827,18 +9957,15 @@
 </ct:contentTypeSchema>
 </file>
 
-<file path=customXml/item4.xml><?xml version="1.0" encoding="utf-8"?>
-<p:properties xmlns:p="http://schemas.microsoft.com/office/2006/metadata/properties" xmlns:xsi="http://www.w3.org/2001/XMLSchema-instance" xmlns:pc="http://schemas.microsoft.com/office/infopath/2007/PartnerControls">
-  <documentManagement>
-    <lcf76f155ced4ddcb4097134ff3c332f xmlns="fe089279-cce7-4507-8e0a-26cf680cd51b">
-      <Terms xmlns="http://schemas.microsoft.com/office/infopath/2007/PartnerControls"/>
-    </lcf76f155ced4ddcb4097134ff3c332f>
-    <TaxCatchAll xmlns="502fd2cd-f14c-4760-9a26-64de99db65d4" xsi:nil="true"/>
-  </documentManagement>
-</p:properties>
+<file path=customXml/itemProps1.xml><?xml version="1.0" encoding="utf-8"?>
+<ds:datastoreItem xmlns:ds="http://schemas.openxmlformats.org/officeDocument/2006/customXml" ds:itemID="{3E823D3A-E2D0-4342-9AEE-559C30C20C21}">
+  <ds:schemaRefs>
+    <ds:schemaRef ds:uri="http://schemas.openxmlformats.org/officeDocument/2006/bibliography"/>
+  </ds:schemaRefs>
+</ds:datastoreItem>
 </file>
 
-<file path=customXml/itemProps1.xml><?xml version="1.0" encoding="utf-8"?>
+<file path=customXml/itemProps2.xml><?xml version="1.0" encoding="utf-8"?>
 <ds:datastoreItem xmlns:ds="http://schemas.openxmlformats.org/officeDocument/2006/customXml" ds:itemID="{626F1595-F7CE-4D54-88A4-874C2B0F0615}">
   <ds:schemaRefs>
     <ds:schemaRef ds:uri="http://schemas.microsoft.com/sharepoint/v3/contenttype/forms"/>
@@ -9846,15 +9973,18 @@
 </ds:datastoreItem>
 </file>
 
-<file path=customXml/itemProps2.xml><?xml version="1.0" encoding="utf-8"?>
-<ds:datastoreItem xmlns:ds="http://schemas.openxmlformats.org/officeDocument/2006/customXml" ds:itemID="{3E823D3A-E2D0-4342-9AEE-559C30C20C21}">
+<file path=customXml/itemProps3.xml><?xml version="1.0" encoding="utf-8"?>
+<ds:datastoreItem xmlns:ds="http://schemas.openxmlformats.org/officeDocument/2006/customXml" ds:itemID="{898F71D4-76C8-44B7-B818-EF9838AB190A}">
   <ds:schemaRefs>
-    <ds:schemaRef ds:uri="http://schemas.openxmlformats.org/officeDocument/2006/bibliography"/>
+    <ds:schemaRef ds:uri="http://schemas.microsoft.com/office/2006/metadata/properties"/>
+    <ds:schemaRef ds:uri="http://schemas.microsoft.com/office/infopath/2007/PartnerControls"/>
+    <ds:schemaRef ds:uri="fe089279-cce7-4507-8e0a-26cf680cd51b"/>
+    <ds:schemaRef ds:uri="502fd2cd-f14c-4760-9a26-64de99db65d4"/>
   </ds:schemaRefs>
 </ds:datastoreItem>
 </file>
 
-<file path=customXml/itemProps3.xml><?xml version="1.0" encoding="utf-8"?>
+<file path=customXml/itemProps4.xml><?xml version="1.0" encoding="utf-8"?>
 <ds:datastoreItem xmlns:ds="http://schemas.openxmlformats.org/officeDocument/2006/customXml" ds:itemID="{EA2791D5-5A9F-42C2-B0EA-14E1813420C3}">
   <ds:schemaRefs>
     <ds:schemaRef ds:uri="http://schemas.microsoft.com/office/2006/metadata/contentType"/>
@@ -9871,15 +10001,4 @@
     <ds:schemaRef ds:uri="http://schemas.microsoft.com/internal/obd"/>
   </ds:schemaRefs>
 </ds:datastoreItem>
-</file>
-
-<file path=customXml/itemProps4.xml><?xml version="1.0" encoding="utf-8"?>
-<ds:datastoreItem xmlns:ds="http://schemas.openxmlformats.org/officeDocument/2006/customXml" ds:itemID="{898F71D4-76C8-44B7-B818-EF9838AB190A}">
-  <ds:schemaRefs>
-    <ds:schemaRef ds:uri="http://schemas.microsoft.com/office/2006/metadata/properties"/>
-    <ds:schemaRef ds:uri="http://schemas.microsoft.com/office/infopath/2007/PartnerControls"/>
-    <ds:schemaRef ds:uri="fe089279-cce7-4507-8e0a-26cf680cd51b"/>
-    <ds:schemaRef ds:uri="502fd2cd-f14c-4760-9a26-64de99db65d4"/>
-  </ds:schemaRefs>
-</ds:datastoreItem>
 </file>
</xml_diff>